<commit_message>
Book 16 Writing Task 2
</commit_message>
<xml_diff>
--- a/IELTS Practices.docx
+++ b/IELTS Practices.docx
@@ -102,11 +102,118 @@
     </w:p>
     <w:p>
       <w:pPr>
+        <w:jc w:val="both"/>
         <w:rPr>
           <w:sz w:val="24"/>
           <w:szCs w:val="24"/>
         </w:rPr>
       </w:pPr>
+      <w:r>
+        <w:rPr>
+          <w:sz w:val="24"/>
+          <w:szCs w:val="24"/>
+        </w:rPr>
+        <w:t>Every now and then, people tend to grow curiosity for the history of the place they live in starting from the inheritance of the land to the present time. Nowadays, the streams of shorts or reels from Facebook, YouTube, TikTok, etc. are enhancing the interests of the curious minds to indulge into such activities of research of the past of the buildings people are living.</w:t>
+      </w:r>
+      <w:r>
+        <w:rPr>
+          <w:sz w:val="24"/>
+          <w:szCs w:val="24"/>
+        </w:rPr>
+        <w:t xml:space="preserve"> People are becoming more interested with the help of internet and inheritance records.</w:t>
+      </w:r>
+    </w:p>
+    <w:p>
+      <w:pPr>
+        <w:jc w:val="both"/>
+        <w:rPr>
+          <w:sz w:val="24"/>
+          <w:szCs w:val="24"/>
+        </w:rPr>
+      </w:pPr>
+      <w:r>
+        <w:rPr>
+          <w:sz w:val="24"/>
+          <w:szCs w:val="24"/>
+        </w:rPr>
+        <w:t>The development of fast and emerging internet as enriched data tracking and communication at a drastic scenario. A bigger population, now, have the power at the ease of their hands to collect data from all around the globe and connect with people with similar interests as well as experts of relevant fields to gain further insights of the information they can gain about their housings.</w:t>
+      </w:r>
+    </w:p>
+    <w:p>
+      <w:pPr>
+        <w:jc w:val="both"/>
+        <w:rPr>
+          <w:sz w:val="24"/>
+          <w:szCs w:val="24"/>
+        </w:rPr>
+      </w:pPr>
+      <w:r>
+        <w:rPr>
+          <w:sz w:val="24"/>
+          <w:szCs w:val="24"/>
+        </w:rPr>
+        <w:t>People who track back to the past, i.e. their inheritance records, such as land-owning documents, trading or renting, etc. find interesting clues about the history of the living place which they excitingly share with the world making more people to take on the path of researching for their homes too. Furthermore, they find it more exclusive if they happen to track anything that relates to popular histories such as world wars, ancient civilizations, etc.</w:t>
+      </w:r>
+    </w:p>
+    <w:p>
+      <w:pPr>
+        <w:jc w:val="both"/>
+        <w:rPr>
+          <w:sz w:val="24"/>
+          <w:szCs w:val="24"/>
+        </w:rPr>
+      </w:pPr>
+      <w:r>
+        <w:rPr>
+          <w:sz w:val="24"/>
+          <w:szCs w:val="24"/>
+        </w:rPr>
+        <w:t xml:space="preserve">To include more, I would like to talk about myself regarding this concern. From a very young age, I have been fascinated about learning past timelines and the history of literally everything. I have always tried to hear stories about my home from my parents and grandparents, about how they owned the land and built everything over a constant rate and developed the shelter. I used to </w:t>
+      </w:r>
+      <w:r>
+        <w:rPr>
+          <w:sz w:val="24"/>
+          <w:szCs w:val="24"/>
+        </w:rPr>
+        <w:lastRenderedPageBreak/>
+        <w:t>watch videos how houses tend to be haunted and how newer tenants face the wraths of those haunting souls. Such videos ticked my curious mind and always searched for clues as a detective hither-tither until I came to know that no such occurrences ever happened to my place. With a saddened heart, I hoped to gain more insights about the place and found that the place was built upon an old civilization containing treasures beneath the house and has been excavated a long time ago. I was finally engulfed with happiness having found such a prideful information about my home and would boast with my friends about it.</w:t>
+      </w:r>
+    </w:p>
+    <w:p>
+      <w:pPr>
+        <w:jc w:val="both"/>
+        <w:rPr>
+          <w:sz w:val="24"/>
+          <w:szCs w:val="24"/>
+        </w:rPr>
+      </w:pPr>
+      <w:r>
+        <w:rPr>
+          <w:sz w:val="24"/>
+          <w:szCs w:val="24"/>
+        </w:rPr>
+        <w:t>Last but not the least, people should never end their dreams or hopes of researching what they started and use the help of the most powerful tool – internet – ever built to support them in their path of gaining something great.</w:t>
+      </w:r>
+    </w:p>
+    <w:p>
+      <w:pPr>
+        <w:jc w:val="both"/>
+        <w:rPr>
+          <w:b/>
+          <w:bCs/>
+          <w:sz w:val="24"/>
+          <w:szCs w:val="24"/>
+        </w:rPr>
+      </w:pPr>
+      <w:r>
+        <w:rPr>
+          <w:b/>
+          <w:bCs/>
+          <w:sz w:val="24"/>
+          <w:szCs w:val="24"/>
+        </w:rPr>
+        <w:t>Band Score: 5.5 – 6.0</w:t>
+      </w:r>
     </w:p>
     <w:sectPr>
       <w:pgSz w:w="12240" w:h="15840"/>

</xml_diff>

<commit_message>
Book 16 Test 1 Listening
</commit_message>
<xml_diff>
--- a/IELTS Practices.docx
+++ b/IELTS Practices.docx
@@ -26,6 +26,9 @@
       <w:r>
         <w:t>Practice book 16</w:t>
       </w:r>
+      <w:r>
+        <w:t xml:space="preserve">  - Test 1</w:t>
+      </w:r>
     </w:p>
     <w:p>
       <w:pPr>
@@ -218,9 +221,12 @@
     <w:p>
       <w:pPr>
         <w:pStyle w:val="Heading2"/>
-      </w:pPr>
-      <w:r>
-        <w:t>Reading Task 1</w:t>
+        <w:tabs>
+          <w:tab w:val="left" w:pos="2640"/>
+        </w:tabs>
+      </w:pPr>
+      <w:r>
+        <w:t>Reading</w:t>
       </w:r>
     </w:p>
     <w:p>
@@ -641,6 +647,7 @@
           <w:szCs w:val="24"/>
         </w:rPr>
       </w:pPr>
+      <w:proofErr w:type="spellStart"/>
       <w:r>
         <w:rPr>
           <w:sz w:val="24"/>
@@ -648,6 +655,7 @@
         </w:rPr>
         <w:t>i</w:t>
       </w:r>
+      <w:proofErr w:type="spellEnd"/>
     </w:p>
     <w:p>
       <w:pPr>
@@ -1142,6 +1150,864 @@
           <w:szCs w:val="24"/>
         </w:rPr>
         <w:t>Band Score: 7</w:t>
+      </w:r>
+    </w:p>
+    <w:p>
+      <w:pPr>
+        <w:pStyle w:val="Heading2"/>
+      </w:pPr>
+      <w:r>
+        <w:t>Listening</w:t>
+      </w:r>
+    </w:p>
+    <w:p>
+      <w:pPr>
+        <w:pStyle w:val="ListParagraph"/>
+        <w:numPr>
+          <w:ilvl w:val="0"/>
+          <w:numId w:val="2"/>
+        </w:numPr>
+        <w:rPr>
+          <w:sz w:val="24"/>
+          <w:szCs w:val="24"/>
+        </w:rPr>
+      </w:pPr>
+      <w:r>
+        <w:rPr>
+          <w:sz w:val="24"/>
+          <w:szCs w:val="24"/>
+        </w:rPr>
+        <w:t>Egg</w:t>
+      </w:r>
+    </w:p>
+    <w:p>
+      <w:pPr>
+        <w:pStyle w:val="ListParagraph"/>
+        <w:numPr>
+          <w:ilvl w:val="0"/>
+          <w:numId w:val="2"/>
+        </w:numPr>
+        <w:rPr>
+          <w:sz w:val="24"/>
+          <w:szCs w:val="24"/>
+        </w:rPr>
+      </w:pPr>
+      <w:r>
+        <w:rPr>
+          <w:sz w:val="24"/>
+          <w:szCs w:val="24"/>
+        </w:rPr>
+        <w:t>Tower</w:t>
+      </w:r>
+    </w:p>
+    <w:p>
+      <w:pPr>
+        <w:pStyle w:val="ListParagraph"/>
+        <w:numPr>
+          <w:ilvl w:val="0"/>
+          <w:numId w:val="2"/>
+        </w:numPr>
+        <w:rPr>
+          <w:sz w:val="24"/>
+          <w:szCs w:val="24"/>
+        </w:rPr>
+      </w:pPr>
+      <w:r>
+        <w:rPr>
+          <w:sz w:val="24"/>
+          <w:szCs w:val="24"/>
+        </w:rPr>
+        <w:t>Car</w:t>
+      </w:r>
+    </w:p>
+    <w:p>
+      <w:pPr>
+        <w:pStyle w:val="ListParagraph"/>
+        <w:numPr>
+          <w:ilvl w:val="0"/>
+          <w:numId w:val="2"/>
+        </w:numPr>
+        <w:rPr>
+          <w:sz w:val="24"/>
+          <w:szCs w:val="24"/>
+        </w:rPr>
+      </w:pPr>
+      <w:r>
+        <w:rPr>
+          <w:sz w:val="24"/>
+          <w:szCs w:val="24"/>
+        </w:rPr>
+        <w:t>Animals</w:t>
+      </w:r>
+    </w:p>
+    <w:p>
+      <w:pPr>
+        <w:pStyle w:val="ListParagraph"/>
+        <w:numPr>
+          <w:ilvl w:val="0"/>
+          <w:numId w:val="2"/>
+        </w:numPr>
+        <w:rPr>
+          <w:sz w:val="24"/>
+          <w:szCs w:val="24"/>
+        </w:rPr>
+      </w:pPr>
+      <w:r>
+        <w:rPr>
+          <w:sz w:val="24"/>
+          <w:szCs w:val="24"/>
+        </w:rPr>
+        <w:t>Bridge</w:t>
+      </w:r>
+    </w:p>
+    <w:p>
+      <w:pPr>
+        <w:pStyle w:val="ListParagraph"/>
+        <w:numPr>
+          <w:ilvl w:val="0"/>
+          <w:numId w:val="2"/>
+        </w:numPr>
+        <w:rPr>
+          <w:sz w:val="24"/>
+          <w:szCs w:val="24"/>
+        </w:rPr>
+      </w:pPr>
+      <w:r>
+        <w:rPr>
+          <w:sz w:val="24"/>
+          <w:szCs w:val="24"/>
+        </w:rPr>
+        <w:t>Movie</w:t>
+      </w:r>
+    </w:p>
+    <w:p>
+      <w:pPr>
+        <w:pStyle w:val="ListParagraph"/>
+        <w:numPr>
+          <w:ilvl w:val="0"/>
+          <w:numId w:val="2"/>
+        </w:numPr>
+        <w:rPr>
+          <w:sz w:val="24"/>
+          <w:szCs w:val="24"/>
+        </w:rPr>
+      </w:pPr>
+      <w:r>
+        <w:rPr>
+          <w:sz w:val="24"/>
+          <w:szCs w:val="24"/>
+        </w:rPr>
+        <w:t>Decorate</w:t>
+      </w:r>
+    </w:p>
+    <w:p>
+      <w:pPr>
+        <w:pStyle w:val="ListParagraph"/>
+        <w:numPr>
+          <w:ilvl w:val="0"/>
+          <w:numId w:val="2"/>
+        </w:numPr>
+        <w:rPr>
+          <w:sz w:val="24"/>
+          <w:szCs w:val="24"/>
+        </w:rPr>
+      </w:pPr>
+      <w:r>
+        <w:rPr>
+          <w:sz w:val="24"/>
+          <w:szCs w:val="24"/>
+        </w:rPr>
+        <w:t>Wednesdays</w:t>
+      </w:r>
+    </w:p>
+    <w:p>
+      <w:pPr>
+        <w:pStyle w:val="ListParagraph"/>
+        <w:numPr>
+          <w:ilvl w:val="0"/>
+          <w:numId w:val="2"/>
+        </w:numPr>
+        <w:rPr>
+          <w:sz w:val="24"/>
+          <w:szCs w:val="24"/>
+        </w:rPr>
+      </w:pPr>
+      <w:proofErr w:type="spellStart"/>
+      <w:r>
+        <w:rPr>
+          <w:sz w:val="24"/>
+          <w:szCs w:val="24"/>
+        </w:rPr>
+        <w:t>Fradstone</w:t>
+      </w:r>
+      <w:proofErr w:type="spellEnd"/>
+    </w:p>
+    <w:p>
+      <w:pPr>
+        <w:pStyle w:val="ListParagraph"/>
+        <w:numPr>
+          <w:ilvl w:val="0"/>
+          <w:numId w:val="2"/>
+        </w:numPr>
+        <w:rPr>
+          <w:sz w:val="24"/>
+          <w:szCs w:val="24"/>
+        </w:rPr>
+      </w:pPr>
+      <w:r>
+        <w:rPr>
+          <w:sz w:val="24"/>
+          <w:szCs w:val="24"/>
+        </w:rPr>
+        <w:t>Parking</w:t>
+      </w:r>
+    </w:p>
+    <w:p>
+      <w:pPr>
+        <w:pStyle w:val="ListParagraph"/>
+        <w:numPr>
+          <w:ilvl w:val="0"/>
+          <w:numId w:val="2"/>
+        </w:numPr>
+        <w:rPr>
+          <w:sz w:val="24"/>
+          <w:szCs w:val="24"/>
+        </w:rPr>
+      </w:pPr>
+      <w:r>
+        <w:rPr>
+          <w:sz w:val="24"/>
+          <w:szCs w:val="24"/>
+        </w:rPr>
+        <w:t>C</w:t>
+      </w:r>
+    </w:p>
+    <w:p>
+      <w:pPr>
+        <w:pStyle w:val="ListParagraph"/>
+        <w:numPr>
+          <w:ilvl w:val="0"/>
+          <w:numId w:val="2"/>
+        </w:numPr>
+        <w:rPr>
+          <w:sz w:val="24"/>
+          <w:szCs w:val="24"/>
+        </w:rPr>
+      </w:pPr>
+      <w:r>
+        <w:rPr>
+          <w:sz w:val="24"/>
+          <w:szCs w:val="24"/>
+        </w:rPr>
+        <w:t>A</w:t>
+      </w:r>
+    </w:p>
+    <w:p>
+      <w:pPr>
+        <w:pStyle w:val="ListParagraph"/>
+        <w:numPr>
+          <w:ilvl w:val="0"/>
+          <w:numId w:val="2"/>
+        </w:numPr>
+        <w:rPr>
+          <w:sz w:val="24"/>
+          <w:szCs w:val="24"/>
+        </w:rPr>
+      </w:pPr>
+      <w:r>
+        <w:rPr>
+          <w:sz w:val="24"/>
+          <w:szCs w:val="24"/>
+        </w:rPr>
+        <w:t>C</w:t>
+      </w:r>
+      <w:r>
+        <w:rPr>
+          <w:sz w:val="24"/>
+          <w:szCs w:val="24"/>
+        </w:rPr>
+        <w:t xml:space="preserve"> (Wrong: B)</w:t>
+      </w:r>
+    </w:p>
+    <w:p>
+      <w:pPr>
+        <w:pStyle w:val="ListParagraph"/>
+        <w:numPr>
+          <w:ilvl w:val="0"/>
+          <w:numId w:val="2"/>
+        </w:numPr>
+        <w:rPr>
+          <w:sz w:val="24"/>
+          <w:szCs w:val="24"/>
+        </w:rPr>
+      </w:pPr>
+      <w:r>
+        <w:rPr>
+          <w:sz w:val="24"/>
+          <w:szCs w:val="24"/>
+        </w:rPr>
+        <w:t>C</w:t>
+      </w:r>
+    </w:p>
+    <w:p>
+      <w:pPr>
+        <w:pStyle w:val="ListParagraph"/>
+        <w:numPr>
+          <w:ilvl w:val="0"/>
+          <w:numId w:val="2"/>
+        </w:numPr>
+        <w:rPr>
+          <w:sz w:val="24"/>
+          <w:szCs w:val="24"/>
+        </w:rPr>
+      </w:pPr>
+      <w:r>
+        <w:rPr>
+          <w:sz w:val="24"/>
+          <w:szCs w:val="24"/>
+        </w:rPr>
+        <w:t>H</w:t>
+      </w:r>
+    </w:p>
+    <w:p>
+      <w:pPr>
+        <w:pStyle w:val="ListParagraph"/>
+        <w:numPr>
+          <w:ilvl w:val="0"/>
+          <w:numId w:val="2"/>
+        </w:numPr>
+        <w:rPr>
+          <w:sz w:val="24"/>
+          <w:szCs w:val="24"/>
+        </w:rPr>
+      </w:pPr>
+      <w:r>
+        <w:rPr>
+          <w:sz w:val="24"/>
+          <w:szCs w:val="24"/>
+        </w:rPr>
+        <w:t>C</w:t>
+      </w:r>
+    </w:p>
+    <w:p>
+      <w:pPr>
+        <w:pStyle w:val="ListParagraph"/>
+        <w:numPr>
+          <w:ilvl w:val="0"/>
+          <w:numId w:val="2"/>
+        </w:numPr>
+        <w:rPr>
+          <w:sz w:val="24"/>
+          <w:szCs w:val="24"/>
+        </w:rPr>
+      </w:pPr>
+      <w:r>
+        <w:rPr>
+          <w:sz w:val="24"/>
+          <w:szCs w:val="24"/>
+        </w:rPr>
+        <w:t>G</w:t>
+      </w:r>
+    </w:p>
+    <w:p>
+      <w:pPr>
+        <w:pStyle w:val="ListParagraph"/>
+        <w:numPr>
+          <w:ilvl w:val="0"/>
+          <w:numId w:val="2"/>
+        </w:numPr>
+        <w:rPr>
+          <w:sz w:val="24"/>
+          <w:szCs w:val="24"/>
+        </w:rPr>
+      </w:pPr>
+      <w:r>
+        <w:rPr>
+          <w:sz w:val="24"/>
+          <w:szCs w:val="24"/>
+        </w:rPr>
+        <w:t>B</w:t>
+      </w:r>
+    </w:p>
+    <w:p>
+      <w:pPr>
+        <w:pStyle w:val="ListParagraph"/>
+        <w:numPr>
+          <w:ilvl w:val="0"/>
+          <w:numId w:val="2"/>
+        </w:numPr>
+        <w:rPr>
+          <w:sz w:val="24"/>
+          <w:szCs w:val="24"/>
+        </w:rPr>
+      </w:pPr>
+      <w:r>
+        <w:rPr>
+          <w:sz w:val="24"/>
+          <w:szCs w:val="24"/>
+        </w:rPr>
+        <w:t>I</w:t>
+      </w:r>
+    </w:p>
+    <w:p>
+      <w:pPr>
+        <w:pStyle w:val="ListParagraph"/>
+        <w:numPr>
+          <w:ilvl w:val="0"/>
+          <w:numId w:val="2"/>
+        </w:numPr>
+        <w:rPr>
+          <w:sz w:val="24"/>
+          <w:szCs w:val="24"/>
+        </w:rPr>
+      </w:pPr>
+      <w:r>
+        <w:rPr>
+          <w:sz w:val="24"/>
+          <w:szCs w:val="24"/>
+        </w:rPr>
+        <w:t>A</w:t>
+      </w:r>
+    </w:p>
+    <w:p>
+      <w:pPr>
+        <w:pStyle w:val="ListParagraph"/>
+        <w:numPr>
+          <w:ilvl w:val="0"/>
+          <w:numId w:val="2"/>
+        </w:numPr>
+        <w:rPr>
+          <w:sz w:val="24"/>
+          <w:szCs w:val="24"/>
+        </w:rPr>
+      </w:pPr>
+      <w:r>
+        <w:rPr>
+          <w:sz w:val="24"/>
+          <w:szCs w:val="24"/>
+        </w:rPr>
+        <w:t>B</w:t>
+      </w:r>
+      <w:r>
+        <w:rPr>
+          <w:sz w:val="24"/>
+          <w:szCs w:val="24"/>
+        </w:rPr>
+        <w:t xml:space="preserve"> (Wrong: E)</w:t>
+      </w:r>
+    </w:p>
+    <w:p>
+      <w:pPr>
+        <w:pStyle w:val="ListParagraph"/>
+        <w:numPr>
+          <w:ilvl w:val="0"/>
+          <w:numId w:val="2"/>
+        </w:numPr>
+        <w:rPr>
+          <w:sz w:val="24"/>
+          <w:szCs w:val="24"/>
+        </w:rPr>
+      </w:pPr>
+      <w:r>
+        <w:rPr>
+          <w:sz w:val="24"/>
+          <w:szCs w:val="24"/>
+        </w:rPr>
+        <w:t>C</w:t>
+      </w:r>
+    </w:p>
+    <w:p>
+      <w:pPr>
+        <w:pStyle w:val="ListParagraph"/>
+        <w:numPr>
+          <w:ilvl w:val="0"/>
+          <w:numId w:val="2"/>
+        </w:numPr>
+        <w:rPr>
+          <w:sz w:val="24"/>
+          <w:szCs w:val="24"/>
+        </w:rPr>
+      </w:pPr>
+      <w:r>
+        <w:rPr>
+          <w:sz w:val="24"/>
+          <w:szCs w:val="24"/>
+        </w:rPr>
+        <w:lastRenderedPageBreak/>
+        <w:t>A</w:t>
+      </w:r>
+      <w:r>
+        <w:rPr>
+          <w:sz w:val="24"/>
+          <w:szCs w:val="24"/>
+        </w:rPr>
+        <w:t xml:space="preserve"> (Wrong: E)</w:t>
+      </w:r>
+    </w:p>
+    <w:p>
+      <w:pPr>
+        <w:pStyle w:val="ListParagraph"/>
+        <w:numPr>
+          <w:ilvl w:val="0"/>
+          <w:numId w:val="2"/>
+        </w:numPr>
+        <w:rPr>
+          <w:sz w:val="24"/>
+          <w:szCs w:val="24"/>
+        </w:rPr>
+      </w:pPr>
+      <w:r>
+        <w:rPr>
+          <w:sz w:val="24"/>
+          <w:szCs w:val="24"/>
+        </w:rPr>
+        <w:t>B</w:t>
+      </w:r>
+    </w:p>
+    <w:p>
+      <w:pPr>
+        <w:pStyle w:val="ListParagraph"/>
+        <w:numPr>
+          <w:ilvl w:val="0"/>
+          <w:numId w:val="2"/>
+        </w:numPr>
+        <w:rPr>
+          <w:sz w:val="24"/>
+          <w:szCs w:val="24"/>
+        </w:rPr>
+      </w:pPr>
+      <w:r>
+        <w:rPr>
+          <w:sz w:val="24"/>
+          <w:szCs w:val="24"/>
+        </w:rPr>
+        <w:t>D</w:t>
+      </w:r>
+    </w:p>
+    <w:p>
+      <w:pPr>
+        <w:pStyle w:val="ListParagraph"/>
+        <w:numPr>
+          <w:ilvl w:val="0"/>
+          <w:numId w:val="2"/>
+        </w:numPr>
+        <w:rPr>
+          <w:sz w:val="24"/>
+          <w:szCs w:val="24"/>
+        </w:rPr>
+      </w:pPr>
+      <w:r>
+        <w:rPr>
+          <w:sz w:val="24"/>
+          <w:szCs w:val="24"/>
+        </w:rPr>
+        <w:t>C</w:t>
+      </w:r>
+    </w:p>
+    <w:p>
+      <w:pPr>
+        <w:pStyle w:val="ListParagraph"/>
+        <w:numPr>
+          <w:ilvl w:val="0"/>
+          <w:numId w:val="2"/>
+        </w:numPr>
+        <w:rPr>
+          <w:sz w:val="24"/>
+          <w:szCs w:val="24"/>
+        </w:rPr>
+      </w:pPr>
+      <w:r>
+        <w:rPr>
+          <w:sz w:val="24"/>
+          <w:szCs w:val="24"/>
+        </w:rPr>
+        <w:t>A</w:t>
+      </w:r>
+    </w:p>
+    <w:p>
+      <w:pPr>
+        <w:pStyle w:val="ListParagraph"/>
+        <w:numPr>
+          <w:ilvl w:val="0"/>
+          <w:numId w:val="2"/>
+        </w:numPr>
+        <w:rPr>
+          <w:sz w:val="24"/>
+          <w:szCs w:val="24"/>
+        </w:rPr>
+      </w:pPr>
+      <w:r>
+        <w:rPr>
+          <w:sz w:val="24"/>
+          <w:szCs w:val="24"/>
+        </w:rPr>
+        <w:t>H</w:t>
+      </w:r>
+    </w:p>
+    <w:p>
+      <w:pPr>
+        <w:pStyle w:val="ListParagraph"/>
+        <w:numPr>
+          <w:ilvl w:val="0"/>
+          <w:numId w:val="2"/>
+        </w:numPr>
+        <w:rPr>
+          <w:sz w:val="24"/>
+          <w:szCs w:val="24"/>
+        </w:rPr>
+      </w:pPr>
+      <w:r>
+        <w:rPr>
+          <w:sz w:val="24"/>
+          <w:szCs w:val="24"/>
+        </w:rPr>
+        <w:t>F</w:t>
+      </w:r>
+    </w:p>
+    <w:p>
+      <w:pPr>
+        <w:pStyle w:val="ListParagraph"/>
+        <w:numPr>
+          <w:ilvl w:val="0"/>
+          <w:numId w:val="2"/>
+        </w:numPr>
+        <w:rPr>
+          <w:sz w:val="24"/>
+          <w:szCs w:val="24"/>
+        </w:rPr>
+      </w:pPr>
+      <w:r>
+        <w:rPr>
+          <w:sz w:val="24"/>
+          <w:szCs w:val="24"/>
+        </w:rPr>
+        <w:t>G</w:t>
+      </w:r>
+    </w:p>
+    <w:p>
+      <w:pPr>
+        <w:pStyle w:val="ListParagraph"/>
+        <w:numPr>
+          <w:ilvl w:val="0"/>
+          <w:numId w:val="2"/>
+        </w:numPr>
+        <w:rPr>
+          <w:sz w:val="24"/>
+          <w:szCs w:val="24"/>
+        </w:rPr>
+      </w:pPr>
+      <w:r>
+        <w:rPr>
+          <w:sz w:val="24"/>
+          <w:szCs w:val="24"/>
+        </w:rPr>
+        <w:t>Philosophical</w:t>
+      </w:r>
+      <w:r>
+        <w:rPr>
+          <w:sz w:val="24"/>
+          <w:szCs w:val="24"/>
+        </w:rPr>
+        <w:t xml:space="preserve"> (Wrong: Practical)</w:t>
+      </w:r>
+    </w:p>
+    <w:p>
+      <w:pPr>
+        <w:pStyle w:val="ListParagraph"/>
+        <w:numPr>
+          <w:ilvl w:val="0"/>
+          <w:numId w:val="2"/>
+        </w:numPr>
+        <w:rPr>
+          <w:sz w:val="24"/>
+          <w:szCs w:val="24"/>
+        </w:rPr>
+      </w:pPr>
+      <w:r>
+        <w:rPr>
+          <w:sz w:val="24"/>
+          <w:szCs w:val="24"/>
+        </w:rPr>
+        <w:t>Publication</w:t>
+      </w:r>
+    </w:p>
+    <w:p>
+      <w:pPr>
+        <w:pStyle w:val="ListParagraph"/>
+        <w:numPr>
+          <w:ilvl w:val="0"/>
+          <w:numId w:val="2"/>
+        </w:numPr>
+        <w:rPr>
+          <w:sz w:val="24"/>
+          <w:szCs w:val="24"/>
+        </w:rPr>
+      </w:pPr>
+      <w:r>
+        <w:rPr>
+          <w:sz w:val="24"/>
+          <w:szCs w:val="24"/>
+        </w:rPr>
+        <w:t>Choices</w:t>
+      </w:r>
+    </w:p>
+    <w:p>
+      <w:pPr>
+        <w:pStyle w:val="ListParagraph"/>
+        <w:numPr>
+          <w:ilvl w:val="0"/>
+          <w:numId w:val="2"/>
+        </w:numPr>
+        <w:rPr>
+          <w:sz w:val="24"/>
+          <w:szCs w:val="24"/>
+        </w:rPr>
+      </w:pPr>
+      <w:r>
+        <w:rPr>
+          <w:sz w:val="24"/>
+          <w:szCs w:val="24"/>
+        </w:rPr>
+        <w:t>Negative</w:t>
+      </w:r>
+    </w:p>
+    <w:p>
+      <w:pPr>
+        <w:pStyle w:val="ListParagraph"/>
+        <w:numPr>
+          <w:ilvl w:val="0"/>
+          <w:numId w:val="2"/>
+        </w:numPr>
+        <w:rPr>
+          <w:sz w:val="24"/>
+          <w:szCs w:val="24"/>
+        </w:rPr>
+      </w:pPr>
+      <w:r>
+        <w:rPr>
+          <w:sz w:val="24"/>
+          <w:szCs w:val="24"/>
+        </w:rPr>
+        <w:t>Play</w:t>
+      </w:r>
+    </w:p>
+    <w:p>
+      <w:pPr>
+        <w:pStyle w:val="ListParagraph"/>
+        <w:numPr>
+          <w:ilvl w:val="0"/>
+          <w:numId w:val="2"/>
+        </w:numPr>
+        <w:rPr>
+          <w:sz w:val="24"/>
+          <w:szCs w:val="24"/>
+        </w:rPr>
+      </w:pPr>
+      <w:r>
+        <w:rPr>
+          <w:sz w:val="24"/>
+          <w:szCs w:val="24"/>
+        </w:rPr>
+        <w:t>Capitalism</w:t>
+      </w:r>
+    </w:p>
+    <w:p>
+      <w:pPr>
+        <w:pStyle w:val="ListParagraph"/>
+        <w:numPr>
+          <w:ilvl w:val="0"/>
+          <w:numId w:val="2"/>
+        </w:numPr>
+        <w:rPr>
+          <w:sz w:val="24"/>
+          <w:szCs w:val="24"/>
+        </w:rPr>
+      </w:pPr>
+      <w:r>
+        <w:rPr>
+          <w:sz w:val="24"/>
+          <w:szCs w:val="24"/>
+        </w:rPr>
+        <w:t>Depression</w:t>
+      </w:r>
+    </w:p>
+    <w:p>
+      <w:pPr>
+        <w:pStyle w:val="ListParagraph"/>
+        <w:numPr>
+          <w:ilvl w:val="0"/>
+          <w:numId w:val="2"/>
+        </w:numPr>
+        <w:rPr>
+          <w:sz w:val="24"/>
+          <w:szCs w:val="24"/>
+        </w:rPr>
+      </w:pPr>
+      <w:r>
+        <w:rPr>
+          <w:sz w:val="24"/>
+          <w:szCs w:val="24"/>
+        </w:rPr>
+        <w:t>Logic</w:t>
+      </w:r>
+    </w:p>
+    <w:p>
+      <w:pPr>
+        <w:pStyle w:val="ListParagraph"/>
+        <w:numPr>
+          <w:ilvl w:val="0"/>
+          <w:numId w:val="2"/>
+        </w:numPr>
+        <w:rPr>
+          <w:sz w:val="24"/>
+          <w:szCs w:val="24"/>
+        </w:rPr>
+      </w:pPr>
+      <w:r>
+        <w:rPr>
+          <w:sz w:val="24"/>
+          <w:szCs w:val="24"/>
+        </w:rPr>
+        <w:t>Opportunity</w:t>
+      </w:r>
+    </w:p>
+    <w:p>
+      <w:pPr>
+        <w:pStyle w:val="ListParagraph"/>
+        <w:numPr>
+          <w:ilvl w:val="0"/>
+          <w:numId w:val="2"/>
+        </w:numPr>
+        <w:rPr>
+          <w:sz w:val="24"/>
+          <w:szCs w:val="24"/>
+        </w:rPr>
+      </w:pPr>
+      <w:r>
+        <w:rPr>
+          <w:sz w:val="24"/>
+          <w:szCs w:val="24"/>
+        </w:rPr>
+        <w:t>Practice</w:t>
+      </w:r>
+    </w:p>
+    <w:p>
+      <w:pPr>
+        <w:rPr>
+          <w:b/>
+          <w:bCs/>
+          <w:sz w:val="24"/>
+          <w:szCs w:val="24"/>
+        </w:rPr>
+      </w:pPr>
+      <w:r>
+        <w:rPr>
+          <w:b/>
+          <w:bCs/>
+          <w:sz w:val="24"/>
+          <w:szCs w:val="24"/>
+        </w:rPr>
+        <w:t>Band Score: 8</w:t>
       </w:r>
     </w:p>
     <w:sectPr>
@@ -1158,9 +2024,9 @@
 <file path=word/numbering.xml><?xml version="1.0" encoding="utf-8"?>
 <w:numbering xmlns:wpc="http://schemas.microsoft.com/office/word/2010/wordprocessingCanvas" xmlns:cx="http://schemas.microsoft.com/office/drawing/2014/chartex" xmlns:cx1="http://schemas.microsoft.com/office/drawing/2015/9/8/chartex" xmlns:cx2="http://schemas.microsoft.com/office/drawing/2015/10/21/chartex" xmlns:cx3="http://schemas.microsoft.com/office/drawing/2016/5/9/chartex" xmlns:cx4="http://schemas.microsoft.com/office/drawing/2016/5/10/chartex" xmlns:cx5="http://schemas.microsoft.com/office/drawing/2016/5/11/chartex" xmlns:cx6="http://schemas.microsoft.com/office/drawing/2016/5/12/chartex" xmlns:cx7="http://schemas.microsoft.com/office/drawing/2016/5/13/chartex" xmlns:cx8="http://schemas.microsoft.com/office/drawing/2016/5/14/chartex" xmlns:mc="http://schemas.openxmlformats.org/markup-compatibility/2006" xmlns:aink="http://schemas.microsoft.com/office/drawing/2016/ink" xmlns:am3d="http://schemas.microsoft.com/office/drawing/2017/model3d" xmlns:o="urn:schemas-microsoft-com:office:office" xmlns:oel="http://schemas.microsoft.com/office/2019/extlst" xmlns:r="http://schemas.openxmlformats.org/officeDocument/2006/relationships" xmlns:m="http://schemas.openxmlformats.org/officeDocument/2006/math" xmlns:v="urn:schemas-microsoft-com:vml" xmlns:wp14="http://schemas.microsoft.com/office/word/2010/wordprocessingDrawing" xmlns:wp="http://schemas.openxmlformats.org/drawingml/2006/wordprocessingDrawing" xmlns:w10="urn:schemas-microsoft-com:office:word" xmlns:w="http://schemas.openxmlformats.org/wordprocessingml/2006/main" xmlns:w14="http://schemas.microsoft.com/office/word/2010/wordml" xmlns:w15="http://schemas.microsoft.com/office/word/2012/wordml" xmlns:w16cex="http://schemas.microsoft.com/office/word/2018/wordml/cex" xmlns:w16cid="http://schemas.microsoft.com/office/word/2016/wordml/cid" xmlns:w16="http://schemas.microsoft.com/office/word/2018/wordml" xmlns:w16du="http://schemas.microsoft.com/office/word/2023/wordml/word16du" xmlns:w16sdtdh="http://schemas.microsoft.com/office/word/2020/wordml/sdtdatahash" xmlns:w16sdtfl="http://schemas.microsoft.com/office/word/2024/wordml/sdtformatlock" xmlns:w16se="http://schemas.microsoft.com/office/word/2015/wordml/symex" xmlns:wpg="http://schemas.microsoft.com/office/word/2010/wordprocessingGroup" xmlns:wpi="http://schemas.microsoft.com/office/word/2010/wordprocessingInk" xmlns:wne="http://schemas.microsoft.com/office/word/2006/wordml" xmlns:wps="http://schemas.microsoft.com/office/word/2010/wordprocessingShape" mc:Ignorable="w14 w15 w16se w16cid w16 w16cex w16sdtdh w16sdtfl w16du wp14">
   <w:abstractNum w:abstractNumId="0" w15:restartNumberingAfterBreak="0">
-    <w:nsid w:val="7EA00946"/>
+    <w:nsid w:val="5DE15116"/>
     <w:multiLevelType w:val="hybridMultilevel"/>
-    <w:tmpl w:val="0D0AA9F8"/>
+    <w:tmpl w:val="BC14DEC4"/>
     <w:lvl w:ilvl="0" w:tplc="0409000F">
       <w:start w:val="1"/>
       <w:numFmt w:val="decimal"/>
@@ -1246,7 +2112,99 @@
       </w:pPr>
     </w:lvl>
   </w:abstractNum>
+  <w:abstractNum w:abstractNumId="1" w15:restartNumberingAfterBreak="0">
+    <w:nsid w:val="7EA00946"/>
+    <w:multiLevelType w:val="hybridMultilevel"/>
+    <w:tmpl w:val="0D0AA9F8"/>
+    <w:lvl w:ilvl="0" w:tplc="0409000F">
+      <w:start w:val="1"/>
+      <w:numFmt w:val="decimal"/>
+      <w:lvlText w:val="%1."/>
+      <w:lvlJc w:val="left"/>
+      <w:pPr>
+        <w:ind w:left="720" w:hanging="360"/>
+      </w:pPr>
+      <w:rPr>
+        <w:rFonts w:hint="default"/>
+      </w:rPr>
+    </w:lvl>
+    <w:lvl w:ilvl="1" w:tplc="04090019" w:tentative="1">
+      <w:start w:val="1"/>
+      <w:numFmt w:val="lowerLetter"/>
+      <w:lvlText w:val="%2."/>
+      <w:lvlJc w:val="left"/>
+      <w:pPr>
+        <w:ind w:left="1440" w:hanging="360"/>
+      </w:pPr>
+    </w:lvl>
+    <w:lvl w:ilvl="2" w:tplc="0409001B" w:tentative="1">
+      <w:start w:val="1"/>
+      <w:numFmt w:val="lowerRoman"/>
+      <w:lvlText w:val="%3."/>
+      <w:lvlJc w:val="right"/>
+      <w:pPr>
+        <w:ind w:left="2160" w:hanging="180"/>
+      </w:pPr>
+    </w:lvl>
+    <w:lvl w:ilvl="3" w:tplc="0409000F" w:tentative="1">
+      <w:start w:val="1"/>
+      <w:numFmt w:val="decimal"/>
+      <w:lvlText w:val="%4."/>
+      <w:lvlJc w:val="left"/>
+      <w:pPr>
+        <w:ind w:left="2880" w:hanging="360"/>
+      </w:pPr>
+    </w:lvl>
+    <w:lvl w:ilvl="4" w:tplc="04090019" w:tentative="1">
+      <w:start w:val="1"/>
+      <w:numFmt w:val="lowerLetter"/>
+      <w:lvlText w:val="%5."/>
+      <w:lvlJc w:val="left"/>
+      <w:pPr>
+        <w:ind w:left="3600" w:hanging="360"/>
+      </w:pPr>
+    </w:lvl>
+    <w:lvl w:ilvl="5" w:tplc="0409001B" w:tentative="1">
+      <w:start w:val="1"/>
+      <w:numFmt w:val="lowerRoman"/>
+      <w:lvlText w:val="%6."/>
+      <w:lvlJc w:val="right"/>
+      <w:pPr>
+        <w:ind w:left="4320" w:hanging="180"/>
+      </w:pPr>
+    </w:lvl>
+    <w:lvl w:ilvl="6" w:tplc="0409000F" w:tentative="1">
+      <w:start w:val="1"/>
+      <w:numFmt w:val="decimal"/>
+      <w:lvlText w:val="%7."/>
+      <w:lvlJc w:val="left"/>
+      <w:pPr>
+        <w:ind w:left="5040" w:hanging="360"/>
+      </w:pPr>
+    </w:lvl>
+    <w:lvl w:ilvl="7" w:tplc="04090019" w:tentative="1">
+      <w:start w:val="1"/>
+      <w:numFmt w:val="lowerLetter"/>
+      <w:lvlText w:val="%8."/>
+      <w:lvlJc w:val="left"/>
+      <w:pPr>
+        <w:ind w:left="5760" w:hanging="360"/>
+      </w:pPr>
+    </w:lvl>
+    <w:lvl w:ilvl="8" w:tplc="0409001B" w:tentative="1">
+      <w:start w:val="1"/>
+      <w:numFmt w:val="lowerRoman"/>
+      <w:lvlText w:val="%9."/>
+      <w:lvlJc w:val="right"/>
+      <w:pPr>
+        <w:ind w:left="6480" w:hanging="180"/>
+      </w:pPr>
+    </w:lvl>
+  </w:abstractNum>
   <w:num w:numId="1" w16cid:durableId="1902209054">
+    <w:abstractNumId w:val="1"/>
+  </w:num>
+  <w:num w:numId="2" w16cid:durableId="1117335086">
     <w:abstractNumId w:val="0"/>
   </w:num>
 </w:numbering>

</xml_diff>

<commit_message>
Book 16 Test 2 Reading
</commit_message>
<xml_diff>
--- a/IELTS Practices.docx
+++ b/IELTS Practices.docx
@@ -24,10 +24,13 @@
         <w:pStyle w:val="Heading1"/>
       </w:pPr>
       <w:r>
-        <w:t>Practice book 16</w:t>
-      </w:r>
-      <w:r>
-        <w:t xml:space="preserve">  - Test 1</w:t>
+        <w:t xml:space="preserve">Practice book </w:t>
+      </w:r>
+      <w:r>
+        <w:t>16 -</w:t>
+      </w:r>
+      <w:r>
+        <w:t xml:space="preserve"> Test 1</w:t>
       </w:r>
     </w:p>
     <w:p>
@@ -647,7 +650,6 @@
           <w:szCs w:val="24"/>
         </w:rPr>
       </w:pPr>
-      <w:proofErr w:type="spellStart"/>
       <w:r>
         <w:rPr>
           <w:sz w:val="24"/>
@@ -655,7 +657,6 @@
         </w:rPr>
         <w:t>i</w:t>
       </w:r>
-      <w:proofErr w:type="spellEnd"/>
     </w:p>
     <w:p>
       <w:pPr>
@@ -1332,7 +1333,6 @@
           <w:szCs w:val="24"/>
         </w:rPr>
       </w:pPr>
-      <w:proofErr w:type="spellStart"/>
       <w:r>
         <w:rPr>
           <w:sz w:val="24"/>
@@ -1340,7 +1340,6 @@
         </w:rPr>
         <w:t>Fradstone</w:t>
       </w:r>
-      <w:proofErr w:type="spellEnd"/>
     </w:p>
     <w:p>
       <w:pPr>
@@ -2008,6 +2007,957 @@
           <w:szCs w:val="24"/>
         </w:rPr>
         <w:t>Band Score: 8</w:t>
+      </w:r>
+    </w:p>
+    <w:p>
+      <w:pPr>
+        <w:pStyle w:val="Heading1"/>
+      </w:pPr>
+      <w:r>
+        <w:t>Practice book 16- Test 2</w:t>
+      </w:r>
+    </w:p>
+    <w:p>
+      <w:pPr>
+        <w:pStyle w:val="Heading2"/>
+      </w:pPr>
+      <w:r>
+        <w:t>Writing Task 1</w:t>
+      </w:r>
+    </w:p>
+    <w:p>
+      <w:pPr>
+        <w:pStyle w:val="Heading2"/>
+      </w:pPr>
+      <w:r>
+        <w:t>Writing Task 2</w:t>
+      </w:r>
+    </w:p>
+    <w:p>
+      <w:pPr>
+        <w:pStyle w:val="Heading2"/>
+      </w:pPr>
+      <w:r>
+        <w:t>Reading</w:t>
+      </w:r>
+    </w:p>
+    <w:p>
+      <w:pPr>
+        <w:pStyle w:val="ListParagraph"/>
+        <w:numPr>
+          <w:ilvl w:val="0"/>
+          <w:numId w:val="3"/>
+        </w:numPr>
+        <w:rPr>
+          <w:sz w:val="24"/>
+          <w:szCs w:val="24"/>
+        </w:rPr>
+      </w:pPr>
+      <w:r>
+        <w:rPr>
+          <w:sz w:val="24"/>
+          <w:szCs w:val="24"/>
+        </w:rPr>
+        <w:t>True</w:t>
+      </w:r>
+    </w:p>
+    <w:p>
+      <w:pPr>
+        <w:pStyle w:val="ListParagraph"/>
+        <w:numPr>
+          <w:ilvl w:val="0"/>
+          <w:numId w:val="3"/>
+        </w:numPr>
+        <w:rPr>
+          <w:sz w:val="24"/>
+          <w:szCs w:val="24"/>
+        </w:rPr>
+      </w:pPr>
+      <w:r>
+        <w:rPr>
+          <w:sz w:val="24"/>
+          <w:szCs w:val="24"/>
+        </w:rPr>
+        <w:t>Not Given</w:t>
+      </w:r>
+    </w:p>
+    <w:p>
+      <w:pPr>
+        <w:pStyle w:val="ListParagraph"/>
+        <w:numPr>
+          <w:ilvl w:val="0"/>
+          <w:numId w:val="3"/>
+        </w:numPr>
+        <w:rPr>
+          <w:sz w:val="24"/>
+          <w:szCs w:val="24"/>
+        </w:rPr>
+      </w:pPr>
+      <w:r>
+        <w:rPr>
+          <w:sz w:val="24"/>
+          <w:szCs w:val="24"/>
+        </w:rPr>
+        <w:t>True</w:t>
+      </w:r>
+    </w:p>
+    <w:p>
+      <w:pPr>
+        <w:pStyle w:val="ListParagraph"/>
+        <w:numPr>
+          <w:ilvl w:val="0"/>
+          <w:numId w:val="3"/>
+        </w:numPr>
+        <w:rPr>
+          <w:sz w:val="24"/>
+          <w:szCs w:val="24"/>
+        </w:rPr>
+      </w:pPr>
+      <w:r>
+        <w:rPr>
+          <w:sz w:val="24"/>
+          <w:szCs w:val="24"/>
+        </w:rPr>
+        <w:t>False</w:t>
+      </w:r>
+    </w:p>
+    <w:p>
+      <w:pPr>
+        <w:pStyle w:val="ListParagraph"/>
+        <w:numPr>
+          <w:ilvl w:val="0"/>
+          <w:numId w:val="3"/>
+        </w:numPr>
+        <w:rPr>
+          <w:sz w:val="24"/>
+          <w:szCs w:val="24"/>
+        </w:rPr>
+      </w:pPr>
+      <w:r>
+        <w:rPr>
+          <w:sz w:val="24"/>
+          <w:szCs w:val="24"/>
+        </w:rPr>
+        <w:t>False</w:t>
+      </w:r>
+    </w:p>
+    <w:p>
+      <w:pPr>
+        <w:pStyle w:val="ListParagraph"/>
+        <w:numPr>
+          <w:ilvl w:val="0"/>
+          <w:numId w:val="3"/>
+        </w:numPr>
+        <w:rPr>
+          <w:sz w:val="24"/>
+          <w:szCs w:val="24"/>
+        </w:rPr>
+      </w:pPr>
+      <w:r>
+        <w:rPr>
+          <w:sz w:val="24"/>
+          <w:szCs w:val="24"/>
+        </w:rPr>
+        <w:t>True</w:t>
+      </w:r>
+    </w:p>
+    <w:p>
+      <w:pPr>
+        <w:pStyle w:val="ListParagraph"/>
+        <w:numPr>
+          <w:ilvl w:val="0"/>
+          <w:numId w:val="3"/>
+        </w:numPr>
+        <w:rPr>
+          <w:sz w:val="24"/>
+          <w:szCs w:val="24"/>
+        </w:rPr>
+      </w:pPr>
+      <w:r>
+        <w:rPr>
+          <w:sz w:val="24"/>
+          <w:szCs w:val="24"/>
+        </w:rPr>
+        <w:t>True</w:t>
+      </w:r>
+    </w:p>
+    <w:p>
+      <w:pPr>
+        <w:pStyle w:val="ListParagraph"/>
+        <w:numPr>
+          <w:ilvl w:val="0"/>
+          <w:numId w:val="3"/>
+        </w:numPr>
+        <w:rPr>
+          <w:sz w:val="24"/>
+          <w:szCs w:val="24"/>
+        </w:rPr>
+      </w:pPr>
+      <w:r>
+        <w:rPr>
+          <w:sz w:val="24"/>
+          <w:szCs w:val="24"/>
+        </w:rPr>
+        <w:t>Not Given</w:t>
+      </w:r>
+    </w:p>
+    <w:p>
+      <w:pPr>
+        <w:pStyle w:val="ListParagraph"/>
+        <w:numPr>
+          <w:ilvl w:val="0"/>
+          <w:numId w:val="3"/>
+        </w:numPr>
+        <w:rPr>
+          <w:sz w:val="24"/>
+          <w:szCs w:val="24"/>
+        </w:rPr>
+      </w:pPr>
+      <w:r>
+        <w:rPr>
+          <w:sz w:val="24"/>
+          <w:szCs w:val="24"/>
+        </w:rPr>
+        <w:t>Ridgeway</w:t>
+      </w:r>
+    </w:p>
+    <w:p>
+      <w:pPr>
+        <w:pStyle w:val="ListParagraph"/>
+        <w:numPr>
+          <w:ilvl w:val="0"/>
+          <w:numId w:val="3"/>
+        </w:numPr>
+        <w:rPr>
+          <w:sz w:val="24"/>
+          <w:szCs w:val="24"/>
+        </w:rPr>
+      </w:pPr>
+      <w:r>
+        <w:rPr>
+          <w:sz w:val="24"/>
+          <w:szCs w:val="24"/>
+        </w:rPr>
+        <w:t>Documents</w:t>
+      </w:r>
+    </w:p>
+    <w:p>
+      <w:pPr>
+        <w:pStyle w:val="ListParagraph"/>
+        <w:numPr>
+          <w:ilvl w:val="0"/>
+          <w:numId w:val="3"/>
+        </w:numPr>
+        <w:rPr>
+          <w:sz w:val="24"/>
+          <w:szCs w:val="24"/>
+        </w:rPr>
+      </w:pPr>
+      <w:r>
+        <w:rPr>
+          <w:sz w:val="24"/>
+          <w:szCs w:val="24"/>
+        </w:rPr>
+        <w:t>Soil</w:t>
+      </w:r>
+    </w:p>
+    <w:p>
+      <w:pPr>
+        <w:pStyle w:val="ListParagraph"/>
+        <w:numPr>
+          <w:ilvl w:val="0"/>
+          <w:numId w:val="3"/>
+        </w:numPr>
+        <w:rPr>
+          <w:sz w:val="24"/>
+          <w:szCs w:val="24"/>
+        </w:rPr>
+      </w:pPr>
+      <w:r>
+        <w:rPr>
+          <w:sz w:val="24"/>
+          <w:szCs w:val="24"/>
+        </w:rPr>
+        <w:t>Fertility</w:t>
+      </w:r>
+    </w:p>
+    <w:p>
+      <w:pPr>
+        <w:pStyle w:val="ListParagraph"/>
+        <w:numPr>
+          <w:ilvl w:val="0"/>
+          <w:numId w:val="3"/>
+        </w:numPr>
+        <w:rPr>
+          <w:sz w:val="24"/>
+          <w:szCs w:val="24"/>
+        </w:rPr>
+      </w:pPr>
+      <w:r>
+        <w:rPr>
+          <w:sz w:val="24"/>
+          <w:szCs w:val="24"/>
+        </w:rPr>
+        <w:lastRenderedPageBreak/>
+        <w:t>Rhiannon</w:t>
+      </w:r>
+    </w:p>
+    <w:p>
+      <w:pPr>
+        <w:pStyle w:val="ListParagraph"/>
+        <w:numPr>
+          <w:ilvl w:val="0"/>
+          <w:numId w:val="3"/>
+        </w:numPr>
+        <w:rPr>
+          <w:sz w:val="24"/>
+          <w:szCs w:val="24"/>
+        </w:rPr>
+      </w:pPr>
+      <w:r>
+        <w:rPr>
+          <w:sz w:val="24"/>
+          <w:szCs w:val="24"/>
+        </w:rPr>
+        <w:t>C</w:t>
+      </w:r>
+      <w:r>
+        <w:rPr>
+          <w:sz w:val="24"/>
+          <w:szCs w:val="24"/>
+        </w:rPr>
+        <w:t xml:space="preserve"> (Wrong: D)</w:t>
+      </w:r>
+    </w:p>
+    <w:p>
+      <w:pPr>
+        <w:pStyle w:val="ListParagraph"/>
+        <w:numPr>
+          <w:ilvl w:val="0"/>
+          <w:numId w:val="3"/>
+        </w:numPr>
+        <w:rPr>
+          <w:sz w:val="24"/>
+          <w:szCs w:val="24"/>
+        </w:rPr>
+      </w:pPr>
+      <w:r>
+        <w:rPr>
+          <w:sz w:val="24"/>
+          <w:szCs w:val="24"/>
+        </w:rPr>
+        <w:t>C</w:t>
+      </w:r>
+    </w:p>
+    <w:p>
+      <w:pPr>
+        <w:pStyle w:val="ListParagraph"/>
+        <w:numPr>
+          <w:ilvl w:val="0"/>
+          <w:numId w:val="3"/>
+        </w:numPr>
+        <w:rPr>
+          <w:sz w:val="24"/>
+          <w:szCs w:val="24"/>
+        </w:rPr>
+      </w:pPr>
+      <w:r>
+        <w:rPr>
+          <w:sz w:val="24"/>
+          <w:szCs w:val="24"/>
+        </w:rPr>
+        <w:t>A</w:t>
+      </w:r>
+    </w:p>
+    <w:p>
+      <w:pPr>
+        <w:pStyle w:val="ListParagraph"/>
+        <w:numPr>
+          <w:ilvl w:val="0"/>
+          <w:numId w:val="3"/>
+        </w:numPr>
+        <w:rPr>
+          <w:sz w:val="24"/>
+          <w:szCs w:val="24"/>
+        </w:rPr>
+      </w:pPr>
+      <w:r>
+        <w:rPr>
+          <w:sz w:val="24"/>
+          <w:szCs w:val="24"/>
+        </w:rPr>
+        <w:t>G</w:t>
+      </w:r>
+    </w:p>
+    <w:p>
+      <w:pPr>
+        <w:pStyle w:val="ListParagraph"/>
+        <w:numPr>
+          <w:ilvl w:val="0"/>
+          <w:numId w:val="3"/>
+        </w:numPr>
+        <w:rPr>
+          <w:sz w:val="24"/>
+          <w:szCs w:val="24"/>
+        </w:rPr>
+      </w:pPr>
+      <w:r>
+        <w:rPr>
+          <w:sz w:val="24"/>
+          <w:szCs w:val="24"/>
+        </w:rPr>
+        <w:t>B</w:t>
+      </w:r>
+    </w:p>
+    <w:p>
+      <w:pPr>
+        <w:pStyle w:val="ListParagraph"/>
+        <w:numPr>
+          <w:ilvl w:val="0"/>
+          <w:numId w:val="3"/>
+        </w:numPr>
+        <w:rPr>
+          <w:sz w:val="24"/>
+          <w:szCs w:val="24"/>
+        </w:rPr>
+      </w:pPr>
+      <w:r>
+        <w:rPr>
+          <w:sz w:val="24"/>
+          <w:szCs w:val="24"/>
+        </w:rPr>
+        <w:t>H</w:t>
+      </w:r>
+    </w:p>
+    <w:p>
+      <w:pPr>
+        <w:pStyle w:val="ListParagraph"/>
+        <w:numPr>
+          <w:ilvl w:val="0"/>
+          <w:numId w:val="3"/>
+        </w:numPr>
+        <w:rPr>
+          <w:sz w:val="24"/>
+          <w:szCs w:val="24"/>
+        </w:rPr>
+      </w:pPr>
+      <w:r>
+        <w:rPr>
+          <w:sz w:val="24"/>
+          <w:szCs w:val="24"/>
+        </w:rPr>
+        <w:t>E</w:t>
+      </w:r>
+    </w:p>
+    <w:p>
+      <w:pPr>
+        <w:pStyle w:val="ListParagraph"/>
+        <w:numPr>
+          <w:ilvl w:val="0"/>
+          <w:numId w:val="3"/>
+        </w:numPr>
+        <w:rPr>
+          <w:sz w:val="24"/>
+          <w:szCs w:val="24"/>
+        </w:rPr>
+      </w:pPr>
+      <w:r>
+        <w:rPr>
+          <w:sz w:val="24"/>
+          <w:szCs w:val="24"/>
+        </w:rPr>
+        <w:t>Yes</w:t>
+      </w:r>
+    </w:p>
+    <w:p>
+      <w:pPr>
+        <w:pStyle w:val="ListParagraph"/>
+        <w:numPr>
+          <w:ilvl w:val="0"/>
+          <w:numId w:val="3"/>
+        </w:numPr>
+        <w:rPr>
+          <w:sz w:val="24"/>
+          <w:szCs w:val="24"/>
+        </w:rPr>
+      </w:pPr>
+      <w:r>
+        <w:rPr>
+          <w:sz w:val="24"/>
+          <w:szCs w:val="24"/>
+        </w:rPr>
+        <w:t>No</w:t>
+      </w:r>
+    </w:p>
+    <w:p>
+      <w:pPr>
+        <w:pStyle w:val="ListParagraph"/>
+        <w:numPr>
+          <w:ilvl w:val="0"/>
+          <w:numId w:val="3"/>
+        </w:numPr>
+        <w:rPr>
+          <w:sz w:val="24"/>
+          <w:szCs w:val="24"/>
+        </w:rPr>
+      </w:pPr>
+      <w:r>
+        <w:rPr>
+          <w:sz w:val="24"/>
+          <w:szCs w:val="24"/>
+        </w:rPr>
+        <w:t xml:space="preserve">No (Wrong: Not Given) </w:t>
+      </w:r>
+    </w:p>
+    <w:p>
+      <w:pPr>
+        <w:pStyle w:val="ListParagraph"/>
+        <w:numPr>
+          <w:ilvl w:val="0"/>
+          <w:numId w:val="3"/>
+        </w:numPr>
+        <w:rPr>
+          <w:sz w:val="24"/>
+          <w:szCs w:val="24"/>
+        </w:rPr>
+      </w:pPr>
+      <w:r>
+        <w:rPr>
+          <w:sz w:val="24"/>
+          <w:szCs w:val="24"/>
+        </w:rPr>
+        <w:t>Not Given</w:t>
+      </w:r>
+      <w:r>
+        <w:rPr>
+          <w:sz w:val="24"/>
+          <w:szCs w:val="24"/>
+        </w:rPr>
+        <w:t xml:space="preserve"> (Wrong: Yes)</w:t>
+      </w:r>
+    </w:p>
+    <w:p>
+      <w:pPr>
+        <w:pStyle w:val="ListParagraph"/>
+        <w:numPr>
+          <w:ilvl w:val="0"/>
+          <w:numId w:val="3"/>
+        </w:numPr>
+        <w:rPr>
+          <w:sz w:val="24"/>
+          <w:szCs w:val="24"/>
+        </w:rPr>
+      </w:pPr>
+      <w:r>
+        <w:rPr>
+          <w:sz w:val="24"/>
+          <w:szCs w:val="24"/>
+        </w:rPr>
+        <w:t>Not Given</w:t>
+      </w:r>
+    </w:p>
+    <w:p>
+      <w:pPr>
+        <w:pStyle w:val="ListParagraph"/>
+        <w:numPr>
+          <w:ilvl w:val="0"/>
+          <w:numId w:val="3"/>
+        </w:numPr>
+        <w:rPr>
+          <w:sz w:val="24"/>
+          <w:szCs w:val="24"/>
+        </w:rPr>
+      </w:pPr>
+      <w:r>
+        <w:rPr>
+          <w:sz w:val="24"/>
+          <w:szCs w:val="24"/>
+        </w:rPr>
+        <w:t xml:space="preserve">No </w:t>
+      </w:r>
+    </w:p>
+    <w:p>
+      <w:pPr>
+        <w:pStyle w:val="ListParagraph"/>
+        <w:numPr>
+          <w:ilvl w:val="0"/>
+          <w:numId w:val="3"/>
+        </w:numPr>
+        <w:rPr>
+          <w:sz w:val="24"/>
+          <w:szCs w:val="24"/>
+        </w:rPr>
+      </w:pPr>
+      <w:r>
+        <w:rPr>
+          <w:sz w:val="24"/>
+          <w:szCs w:val="24"/>
+        </w:rPr>
+        <w:t>B</w:t>
+      </w:r>
+    </w:p>
+    <w:p>
+      <w:pPr>
+        <w:pStyle w:val="ListParagraph"/>
+        <w:numPr>
+          <w:ilvl w:val="0"/>
+          <w:numId w:val="3"/>
+        </w:numPr>
+        <w:rPr>
+          <w:sz w:val="24"/>
+          <w:szCs w:val="24"/>
+        </w:rPr>
+      </w:pPr>
+      <w:r>
+        <w:rPr>
+          <w:sz w:val="24"/>
+          <w:szCs w:val="24"/>
+        </w:rPr>
+        <w:t>D</w:t>
+      </w:r>
+      <w:r>
+        <w:rPr>
+          <w:sz w:val="24"/>
+          <w:szCs w:val="24"/>
+        </w:rPr>
+        <w:t xml:space="preserve"> (Wrong: C)</w:t>
+      </w:r>
+    </w:p>
+    <w:p>
+      <w:pPr>
+        <w:pStyle w:val="ListParagraph"/>
+        <w:numPr>
+          <w:ilvl w:val="0"/>
+          <w:numId w:val="3"/>
+        </w:numPr>
+        <w:rPr>
+          <w:sz w:val="24"/>
+          <w:szCs w:val="24"/>
+        </w:rPr>
+      </w:pPr>
+      <w:r>
+        <w:rPr>
+          <w:sz w:val="24"/>
+          <w:szCs w:val="24"/>
+        </w:rPr>
+        <w:t>D</w:t>
+      </w:r>
+      <w:r>
+        <w:rPr>
+          <w:sz w:val="24"/>
+          <w:szCs w:val="24"/>
+        </w:rPr>
+        <w:t xml:space="preserve"> (Wrong: B)</w:t>
+      </w:r>
+    </w:p>
+    <w:p>
+      <w:pPr>
+        <w:pStyle w:val="ListParagraph"/>
+        <w:numPr>
+          <w:ilvl w:val="0"/>
+          <w:numId w:val="3"/>
+        </w:numPr>
+        <w:rPr>
+          <w:sz w:val="24"/>
+          <w:szCs w:val="24"/>
+        </w:rPr>
+      </w:pPr>
+      <w:r>
+        <w:rPr>
+          <w:sz w:val="24"/>
+          <w:szCs w:val="24"/>
+        </w:rPr>
+        <w:t>B</w:t>
+      </w:r>
+      <w:r>
+        <w:rPr>
+          <w:sz w:val="24"/>
+          <w:szCs w:val="24"/>
+        </w:rPr>
+        <w:t xml:space="preserve"> (Wrong: D)</w:t>
+      </w:r>
+    </w:p>
+    <w:p>
+      <w:pPr>
+        <w:pStyle w:val="ListParagraph"/>
+        <w:numPr>
+          <w:ilvl w:val="0"/>
+          <w:numId w:val="3"/>
+        </w:numPr>
+        <w:rPr>
+          <w:sz w:val="24"/>
+          <w:szCs w:val="24"/>
+        </w:rPr>
+      </w:pPr>
+      <w:r>
+        <w:rPr>
+          <w:sz w:val="24"/>
+          <w:szCs w:val="24"/>
+        </w:rPr>
+        <w:t>D</w:t>
+      </w:r>
+    </w:p>
+    <w:p>
+      <w:pPr>
+        <w:pStyle w:val="ListParagraph"/>
+        <w:numPr>
+          <w:ilvl w:val="0"/>
+          <w:numId w:val="3"/>
+        </w:numPr>
+        <w:rPr>
+          <w:sz w:val="24"/>
+          <w:szCs w:val="24"/>
+        </w:rPr>
+      </w:pPr>
+      <w:r>
+        <w:rPr>
+          <w:sz w:val="24"/>
+          <w:szCs w:val="24"/>
+        </w:rPr>
+        <w:t>E</w:t>
+      </w:r>
+      <w:r>
+        <w:rPr>
+          <w:sz w:val="24"/>
+          <w:szCs w:val="24"/>
+        </w:rPr>
+        <w:t xml:space="preserve"> (Wrong: A)</w:t>
+      </w:r>
+    </w:p>
+    <w:p>
+      <w:pPr>
+        <w:pStyle w:val="ListParagraph"/>
+        <w:numPr>
+          <w:ilvl w:val="0"/>
+          <w:numId w:val="3"/>
+        </w:numPr>
+        <w:rPr>
+          <w:sz w:val="24"/>
+          <w:szCs w:val="24"/>
+        </w:rPr>
+      </w:pPr>
+      <w:r>
+        <w:rPr>
+          <w:sz w:val="24"/>
+          <w:szCs w:val="24"/>
+        </w:rPr>
+        <w:t>I</w:t>
+      </w:r>
+      <w:r>
+        <w:rPr>
+          <w:sz w:val="24"/>
+          <w:szCs w:val="24"/>
+        </w:rPr>
+        <w:t xml:space="preserve"> (Wrong: C)</w:t>
+      </w:r>
+    </w:p>
+    <w:p>
+      <w:pPr>
+        <w:pStyle w:val="ListParagraph"/>
+        <w:numPr>
+          <w:ilvl w:val="0"/>
+          <w:numId w:val="3"/>
+        </w:numPr>
+        <w:rPr>
+          <w:sz w:val="24"/>
+          <w:szCs w:val="24"/>
+        </w:rPr>
+      </w:pPr>
+      <w:r>
+        <w:rPr>
+          <w:sz w:val="24"/>
+          <w:szCs w:val="24"/>
+        </w:rPr>
+        <w:t>C</w:t>
+      </w:r>
+      <w:r>
+        <w:rPr>
+          <w:sz w:val="24"/>
+          <w:szCs w:val="24"/>
+        </w:rPr>
+        <w:t xml:space="preserve"> (Wrong: F)</w:t>
+      </w:r>
+    </w:p>
+    <w:p>
+      <w:pPr>
+        <w:pStyle w:val="ListParagraph"/>
+        <w:numPr>
+          <w:ilvl w:val="0"/>
+          <w:numId w:val="3"/>
+        </w:numPr>
+        <w:rPr>
+          <w:sz w:val="24"/>
+          <w:szCs w:val="24"/>
+        </w:rPr>
+      </w:pPr>
+      <w:r>
+        <w:rPr>
+          <w:sz w:val="24"/>
+          <w:szCs w:val="24"/>
+        </w:rPr>
+        <w:t>F</w:t>
+      </w:r>
+      <w:r>
+        <w:rPr>
+          <w:sz w:val="24"/>
+          <w:szCs w:val="24"/>
+        </w:rPr>
+        <w:t xml:space="preserve"> (Wrong: G)</w:t>
+      </w:r>
+    </w:p>
+    <w:p>
+      <w:pPr>
+        <w:pStyle w:val="ListParagraph"/>
+        <w:numPr>
+          <w:ilvl w:val="0"/>
+          <w:numId w:val="3"/>
+        </w:numPr>
+        <w:rPr>
+          <w:sz w:val="24"/>
+          <w:szCs w:val="24"/>
+        </w:rPr>
+      </w:pPr>
+      <w:r>
+        <w:rPr>
+          <w:sz w:val="24"/>
+          <w:szCs w:val="24"/>
+        </w:rPr>
+        <w:t>True</w:t>
+      </w:r>
+      <w:r>
+        <w:rPr>
+          <w:sz w:val="24"/>
+          <w:szCs w:val="24"/>
+        </w:rPr>
+        <w:t xml:space="preserve"> (Wrong)</w:t>
+      </w:r>
+    </w:p>
+    <w:p>
+      <w:pPr>
+        <w:pStyle w:val="ListParagraph"/>
+        <w:numPr>
+          <w:ilvl w:val="0"/>
+          <w:numId w:val="3"/>
+        </w:numPr>
+        <w:rPr>
+          <w:sz w:val="24"/>
+          <w:szCs w:val="24"/>
+        </w:rPr>
+      </w:pPr>
+      <w:r>
+        <w:rPr>
+          <w:sz w:val="24"/>
+          <w:szCs w:val="24"/>
+        </w:rPr>
+        <w:t>True</w:t>
+      </w:r>
+      <w:r>
+        <w:rPr>
+          <w:sz w:val="24"/>
+          <w:szCs w:val="24"/>
+        </w:rPr>
+        <w:t xml:space="preserve"> (Wrong)</w:t>
+      </w:r>
+    </w:p>
+    <w:p>
+      <w:pPr>
+        <w:pStyle w:val="ListParagraph"/>
+        <w:numPr>
+          <w:ilvl w:val="0"/>
+          <w:numId w:val="3"/>
+        </w:numPr>
+        <w:rPr>
+          <w:sz w:val="24"/>
+          <w:szCs w:val="24"/>
+        </w:rPr>
+      </w:pPr>
+      <w:r>
+        <w:rPr>
+          <w:sz w:val="24"/>
+          <w:szCs w:val="24"/>
+        </w:rPr>
+        <w:t>Not Given</w:t>
+      </w:r>
+    </w:p>
+    <w:p>
+      <w:pPr>
+        <w:pStyle w:val="ListParagraph"/>
+        <w:numPr>
+          <w:ilvl w:val="0"/>
+          <w:numId w:val="3"/>
+        </w:numPr>
+        <w:rPr>
+          <w:sz w:val="24"/>
+          <w:szCs w:val="24"/>
+        </w:rPr>
+      </w:pPr>
+      <w:r>
+        <w:rPr>
+          <w:sz w:val="24"/>
+          <w:szCs w:val="24"/>
+        </w:rPr>
+        <w:t>False</w:t>
+      </w:r>
+      <w:r>
+        <w:rPr>
+          <w:sz w:val="24"/>
+          <w:szCs w:val="24"/>
+        </w:rPr>
+        <w:t xml:space="preserve"> (Wrong)</w:t>
+      </w:r>
+    </w:p>
+    <w:p>
+      <w:pPr>
+        <w:pStyle w:val="ListParagraph"/>
+        <w:numPr>
+          <w:ilvl w:val="0"/>
+          <w:numId w:val="3"/>
+        </w:numPr>
+        <w:rPr>
+          <w:sz w:val="24"/>
+          <w:szCs w:val="24"/>
+        </w:rPr>
+      </w:pPr>
+      <w:r>
+        <w:rPr>
+          <w:sz w:val="24"/>
+          <w:szCs w:val="24"/>
+        </w:rPr>
+        <w:t>False</w:t>
+      </w:r>
+      <w:r>
+        <w:rPr>
+          <w:sz w:val="24"/>
+          <w:szCs w:val="24"/>
+        </w:rPr>
+        <w:t xml:space="preserve"> (Wrong)</w:t>
+      </w:r>
+    </w:p>
+    <w:p>
+      <w:pPr>
+        <w:rPr>
+          <w:b/>
+          <w:bCs/>
+          <w:sz w:val="24"/>
+          <w:szCs w:val="24"/>
+        </w:rPr>
+      </w:pPr>
+      <w:r>
+        <w:rPr>
+          <w:b/>
+          <w:bCs/>
+          <w:sz w:val="24"/>
+          <w:szCs w:val="24"/>
+        </w:rPr>
+        <w:t>Band Score: 6</w:t>
+      </w:r>
+    </w:p>
+    <w:p>
+      <w:pPr>
+        <w:pStyle w:val="Heading2"/>
+      </w:pPr>
+      <w:r>
+        <w:t>Listening</w:t>
       </w:r>
     </w:p>
     <w:sectPr>
@@ -2024,9 +2974,9 @@
 <file path=word/numbering.xml><?xml version="1.0" encoding="utf-8"?>
 <w:numbering xmlns:wpc="http://schemas.microsoft.com/office/word/2010/wordprocessingCanvas" xmlns:cx="http://schemas.microsoft.com/office/drawing/2014/chartex" xmlns:cx1="http://schemas.microsoft.com/office/drawing/2015/9/8/chartex" xmlns:cx2="http://schemas.microsoft.com/office/drawing/2015/10/21/chartex" xmlns:cx3="http://schemas.microsoft.com/office/drawing/2016/5/9/chartex" xmlns:cx4="http://schemas.microsoft.com/office/drawing/2016/5/10/chartex" xmlns:cx5="http://schemas.microsoft.com/office/drawing/2016/5/11/chartex" xmlns:cx6="http://schemas.microsoft.com/office/drawing/2016/5/12/chartex" xmlns:cx7="http://schemas.microsoft.com/office/drawing/2016/5/13/chartex" xmlns:cx8="http://schemas.microsoft.com/office/drawing/2016/5/14/chartex" xmlns:mc="http://schemas.openxmlformats.org/markup-compatibility/2006" xmlns:aink="http://schemas.microsoft.com/office/drawing/2016/ink" xmlns:am3d="http://schemas.microsoft.com/office/drawing/2017/model3d" xmlns:o="urn:schemas-microsoft-com:office:office" xmlns:oel="http://schemas.microsoft.com/office/2019/extlst" xmlns:r="http://schemas.openxmlformats.org/officeDocument/2006/relationships" xmlns:m="http://schemas.openxmlformats.org/officeDocument/2006/math" xmlns:v="urn:schemas-microsoft-com:vml" xmlns:wp14="http://schemas.microsoft.com/office/word/2010/wordprocessingDrawing" xmlns:wp="http://schemas.openxmlformats.org/drawingml/2006/wordprocessingDrawing" xmlns:w10="urn:schemas-microsoft-com:office:word" xmlns:w="http://schemas.openxmlformats.org/wordprocessingml/2006/main" xmlns:w14="http://schemas.microsoft.com/office/word/2010/wordml" xmlns:w15="http://schemas.microsoft.com/office/word/2012/wordml" xmlns:w16cex="http://schemas.microsoft.com/office/word/2018/wordml/cex" xmlns:w16cid="http://schemas.microsoft.com/office/word/2016/wordml/cid" xmlns:w16="http://schemas.microsoft.com/office/word/2018/wordml" xmlns:w16du="http://schemas.microsoft.com/office/word/2023/wordml/word16du" xmlns:w16sdtdh="http://schemas.microsoft.com/office/word/2020/wordml/sdtdatahash" xmlns:w16sdtfl="http://schemas.microsoft.com/office/word/2024/wordml/sdtformatlock" xmlns:w16se="http://schemas.microsoft.com/office/word/2015/wordml/symex" xmlns:wpg="http://schemas.microsoft.com/office/word/2010/wordprocessingGroup" xmlns:wpi="http://schemas.microsoft.com/office/word/2010/wordprocessingInk" xmlns:wne="http://schemas.microsoft.com/office/word/2006/wordml" xmlns:wps="http://schemas.microsoft.com/office/word/2010/wordprocessingShape" mc:Ignorable="w14 w15 w16se w16cid w16 w16cex w16sdtdh w16sdtfl w16du wp14">
   <w:abstractNum w:abstractNumId="0" w15:restartNumberingAfterBreak="0">
-    <w:nsid w:val="5DE15116"/>
+    <w:nsid w:val="096A4A57"/>
     <w:multiLevelType w:val="hybridMultilevel"/>
-    <w:tmpl w:val="BC14DEC4"/>
+    <w:tmpl w:val="BF6051DC"/>
     <w:lvl w:ilvl="0" w:tplc="0409000F">
       <w:start w:val="1"/>
       <w:numFmt w:val="decimal"/>
@@ -2113,9 +3063,9 @@
     </w:lvl>
   </w:abstractNum>
   <w:abstractNum w:abstractNumId="1" w15:restartNumberingAfterBreak="0">
-    <w:nsid w:val="7EA00946"/>
+    <w:nsid w:val="5DE15116"/>
     <w:multiLevelType w:val="hybridMultilevel"/>
-    <w:tmpl w:val="0D0AA9F8"/>
+    <w:tmpl w:val="BC14DEC4"/>
     <w:lvl w:ilvl="0" w:tplc="0409000F">
       <w:start w:val="1"/>
       <w:numFmt w:val="decimal"/>
@@ -2201,10 +3151,102 @@
       </w:pPr>
     </w:lvl>
   </w:abstractNum>
+  <w:abstractNum w:abstractNumId="2" w15:restartNumberingAfterBreak="0">
+    <w:nsid w:val="7EA00946"/>
+    <w:multiLevelType w:val="hybridMultilevel"/>
+    <w:tmpl w:val="0D0AA9F8"/>
+    <w:lvl w:ilvl="0" w:tplc="0409000F">
+      <w:start w:val="1"/>
+      <w:numFmt w:val="decimal"/>
+      <w:lvlText w:val="%1."/>
+      <w:lvlJc w:val="left"/>
+      <w:pPr>
+        <w:ind w:left="720" w:hanging="360"/>
+      </w:pPr>
+      <w:rPr>
+        <w:rFonts w:hint="default"/>
+      </w:rPr>
+    </w:lvl>
+    <w:lvl w:ilvl="1" w:tplc="04090019" w:tentative="1">
+      <w:start w:val="1"/>
+      <w:numFmt w:val="lowerLetter"/>
+      <w:lvlText w:val="%2."/>
+      <w:lvlJc w:val="left"/>
+      <w:pPr>
+        <w:ind w:left="1440" w:hanging="360"/>
+      </w:pPr>
+    </w:lvl>
+    <w:lvl w:ilvl="2" w:tplc="0409001B" w:tentative="1">
+      <w:start w:val="1"/>
+      <w:numFmt w:val="lowerRoman"/>
+      <w:lvlText w:val="%3."/>
+      <w:lvlJc w:val="right"/>
+      <w:pPr>
+        <w:ind w:left="2160" w:hanging="180"/>
+      </w:pPr>
+    </w:lvl>
+    <w:lvl w:ilvl="3" w:tplc="0409000F" w:tentative="1">
+      <w:start w:val="1"/>
+      <w:numFmt w:val="decimal"/>
+      <w:lvlText w:val="%4."/>
+      <w:lvlJc w:val="left"/>
+      <w:pPr>
+        <w:ind w:left="2880" w:hanging="360"/>
+      </w:pPr>
+    </w:lvl>
+    <w:lvl w:ilvl="4" w:tplc="04090019" w:tentative="1">
+      <w:start w:val="1"/>
+      <w:numFmt w:val="lowerLetter"/>
+      <w:lvlText w:val="%5."/>
+      <w:lvlJc w:val="left"/>
+      <w:pPr>
+        <w:ind w:left="3600" w:hanging="360"/>
+      </w:pPr>
+    </w:lvl>
+    <w:lvl w:ilvl="5" w:tplc="0409001B" w:tentative="1">
+      <w:start w:val="1"/>
+      <w:numFmt w:val="lowerRoman"/>
+      <w:lvlText w:val="%6."/>
+      <w:lvlJc w:val="right"/>
+      <w:pPr>
+        <w:ind w:left="4320" w:hanging="180"/>
+      </w:pPr>
+    </w:lvl>
+    <w:lvl w:ilvl="6" w:tplc="0409000F" w:tentative="1">
+      <w:start w:val="1"/>
+      <w:numFmt w:val="decimal"/>
+      <w:lvlText w:val="%7."/>
+      <w:lvlJc w:val="left"/>
+      <w:pPr>
+        <w:ind w:left="5040" w:hanging="360"/>
+      </w:pPr>
+    </w:lvl>
+    <w:lvl w:ilvl="7" w:tplc="04090019" w:tentative="1">
+      <w:start w:val="1"/>
+      <w:numFmt w:val="lowerLetter"/>
+      <w:lvlText w:val="%8."/>
+      <w:lvlJc w:val="left"/>
+      <w:pPr>
+        <w:ind w:left="5760" w:hanging="360"/>
+      </w:pPr>
+    </w:lvl>
+    <w:lvl w:ilvl="8" w:tplc="0409001B" w:tentative="1">
+      <w:start w:val="1"/>
+      <w:numFmt w:val="lowerRoman"/>
+      <w:lvlText w:val="%9."/>
+      <w:lvlJc w:val="right"/>
+      <w:pPr>
+        <w:ind w:left="6480" w:hanging="180"/>
+      </w:pPr>
+    </w:lvl>
+  </w:abstractNum>
   <w:num w:numId="1" w16cid:durableId="1902209054">
+    <w:abstractNumId w:val="2"/>
+  </w:num>
+  <w:num w:numId="2" w16cid:durableId="1117335086">
     <w:abstractNumId w:val="1"/>
   </w:num>
-  <w:num w:numId="2" w16cid:durableId="1117335086">
+  <w:num w:numId="3" w16cid:durableId="287779604">
     <w:abstractNumId w:val="0"/>
   </w:num>
 </w:numbering>

</xml_diff>

<commit_message>
Book 16 Test 2 Listening
</commit_message>
<xml_diff>
--- a/IELTS Practices.docx
+++ b/IELTS Practices.docx
@@ -2958,6 +2958,861 @@
       </w:pPr>
       <w:r>
         <w:t>Listening</w:t>
+      </w:r>
+    </w:p>
+    <w:p>
+      <w:pPr>
+        <w:pStyle w:val="ListParagraph"/>
+        <w:numPr>
+          <w:ilvl w:val="0"/>
+          <w:numId w:val="4"/>
+        </w:numPr>
+        <w:rPr>
+          <w:sz w:val="24"/>
+          <w:szCs w:val="24"/>
+        </w:rPr>
+      </w:pPr>
+      <w:r>
+        <w:rPr>
+          <w:sz w:val="24"/>
+          <w:szCs w:val="24"/>
+        </w:rPr>
+        <w:t>Frame</w:t>
+      </w:r>
+    </w:p>
+    <w:p>
+      <w:pPr>
+        <w:pStyle w:val="ListParagraph"/>
+        <w:numPr>
+          <w:ilvl w:val="0"/>
+          <w:numId w:val="4"/>
+        </w:numPr>
+        <w:rPr>
+          <w:sz w:val="24"/>
+          <w:szCs w:val="24"/>
+        </w:rPr>
+      </w:pPr>
+      <w:r>
+        <w:rPr>
+          <w:sz w:val="24"/>
+          <w:szCs w:val="24"/>
+        </w:rPr>
+        <w:t>300</w:t>
+      </w:r>
+      <w:r>
+        <w:rPr>
+          <w:sz w:val="24"/>
+          <w:szCs w:val="24"/>
+        </w:rPr>
+        <w:t xml:space="preserve"> (Wrong: 195)</w:t>
+      </w:r>
+    </w:p>
+    <w:p>
+      <w:pPr>
+        <w:pStyle w:val="ListParagraph"/>
+        <w:numPr>
+          <w:ilvl w:val="0"/>
+          <w:numId w:val="4"/>
+        </w:numPr>
+        <w:rPr>
+          <w:sz w:val="24"/>
+          <w:szCs w:val="24"/>
+        </w:rPr>
+      </w:pPr>
+      <w:r>
+        <w:rPr>
+          <w:sz w:val="24"/>
+          <w:szCs w:val="24"/>
+        </w:rPr>
+        <w:t>Payment</w:t>
+      </w:r>
+    </w:p>
+    <w:p>
+      <w:pPr>
+        <w:pStyle w:val="ListParagraph"/>
+        <w:numPr>
+          <w:ilvl w:val="0"/>
+          <w:numId w:val="4"/>
+        </w:numPr>
+        <w:rPr>
+          <w:sz w:val="24"/>
+          <w:szCs w:val="24"/>
+        </w:rPr>
+      </w:pPr>
+      <w:r>
+        <w:rPr>
+          <w:sz w:val="24"/>
+          <w:szCs w:val="24"/>
+        </w:rPr>
+        <w:t>Grandparents</w:t>
+      </w:r>
+    </w:p>
+    <w:p>
+      <w:pPr>
+        <w:pStyle w:val="ListParagraph"/>
+        <w:numPr>
+          <w:ilvl w:val="0"/>
+          <w:numId w:val="4"/>
+        </w:numPr>
+        <w:rPr>
+          <w:sz w:val="24"/>
+          <w:szCs w:val="24"/>
+        </w:rPr>
+      </w:pPr>
+      <w:r>
+        <w:rPr>
+          <w:sz w:val="24"/>
+          <w:szCs w:val="24"/>
+        </w:rPr>
+        <w:t>Color</w:t>
+      </w:r>
+    </w:p>
+    <w:p>
+      <w:pPr>
+        <w:pStyle w:val="ListParagraph"/>
+        <w:numPr>
+          <w:ilvl w:val="0"/>
+          <w:numId w:val="4"/>
+        </w:numPr>
+        <w:rPr>
+          <w:sz w:val="24"/>
+          <w:szCs w:val="24"/>
+        </w:rPr>
+      </w:pPr>
+      <w:r>
+        <w:rPr>
+          <w:sz w:val="24"/>
+          <w:szCs w:val="24"/>
+        </w:rPr>
+        <w:t>Hand</w:t>
+      </w:r>
+    </w:p>
+    <w:p>
+      <w:pPr>
+        <w:pStyle w:val="ListParagraph"/>
+        <w:numPr>
+          <w:ilvl w:val="0"/>
+          <w:numId w:val="4"/>
+        </w:numPr>
+        <w:rPr>
+          <w:sz w:val="24"/>
+          <w:szCs w:val="24"/>
+        </w:rPr>
+      </w:pPr>
+      <w:r>
+        <w:rPr>
+          <w:sz w:val="24"/>
+          <w:szCs w:val="24"/>
+        </w:rPr>
+        <w:t>Background</w:t>
+      </w:r>
+    </w:p>
+    <w:p>
+      <w:pPr>
+        <w:pStyle w:val="ListParagraph"/>
+        <w:numPr>
+          <w:ilvl w:val="0"/>
+          <w:numId w:val="4"/>
+        </w:numPr>
+        <w:rPr>
+          <w:sz w:val="24"/>
+          <w:szCs w:val="24"/>
+        </w:rPr>
+      </w:pPr>
+      <w:r>
+        <w:rPr>
+          <w:sz w:val="24"/>
+          <w:szCs w:val="24"/>
+        </w:rPr>
+        <w:t>Focus</w:t>
+      </w:r>
+    </w:p>
+    <w:p>
+      <w:pPr>
+        <w:pStyle w:val="ListParagraph"/>
+        <w:numPr>
+          <w:ilvl w:val="0"/>
+          <w:numId w:val="4"/>
+        </w:numPr>
+        <w:rPr>
+          <w:sz w:val="24"/>
+          <w:szCs w:val="24"/>
+        </w:rPr>
+      </w:pPr>
+      <w:r>
+        <w:rPr>
+          <w:sz w:val="24"/>
+          <w:szCs w:val="24"/>
+        </w:rPr>
+        <w:t>10 days</w:t>
+      </w:r>
+    </w:p>
+    <w:p>
+      <w:pPr>
+        <w:pStyle w:val="ListParagraph"/>
+        <w:numPr>
+          <w:ilvl w:val="0"/>
+          <w:numId w:val="4"/>
+        </w:numPr>
+        <w:rPr>
+          <w:sz w:val="24"/>
+          <w:szCs w:val="24"/>
+        </w:rPr>
+      </w:pPr>
+      <w:r>
+        <w:rPr>
+          <w:sz w:val="24"/>
+          <w:szCs w:val="24"/>
+        </w:rPr>
+        <w:lastRenderedPageBreak/>
+        <w:t>Plastic</w:t>
+      </w:r>
+    </w:p>
+    <w:p>
+      <w:pPr>
+        <w:pStyle w:val="ListParagraph"/>
+        <w:numPr>
+          <w:ilvl w:val="0"/>
+          <w:numId w:val="4"/>
+        </w:numPr>
+        <w:rPr>
+          <w:sz w:val="24"/>
+          <w:szCs w:val="24"/>
+        </w:rPr>
+      </w:pPr>
+      <w:r>
+        <w:rPr>
+          <w:sz w:val="24"/>
+          <w:szCs w:val="24"/>
+        </w:rPr>
+        <w:t>C</w:t>
+      </w:r>
+    </w:p>
+    <w:p>
+      <w:pPr>
+        <w:pStyle w:val="ListParagraph"/>
+        <w:numPr>
+          <w:ilvl w:val="0"/>
+          <w:numId w:val="4"/>
+        </w:numPr>
+        <w:rPr>
+          <w:sz w:val="24"/>
+          <w:szCs w:val="24"/>
+        </w:rPr>
+      </w:pPr>
+      <w:r>
+        <w:rPr>
+          <w:sz w:val="24"/>
+          <w:szCs w:val="24"/>
+        </w:rPr>
+        <w:t>A</w:t>
+      </w:r>
+      <w:r>
+        <w:rPr>
+          <w:sz w:val="24"/>
+          <w:szCs w:val="24"/>
+        </w:rPr>
+        <w:t xml:space="preserve"> (Wrong: B)</w:t>
+      </w:r>
+    </w:p>
+    <w:p>
+      <w:pPr>
+        <w:pStyle w:val="ListParagraph"/>
+        <w:numPr>
+          <w:ilvl w:val="0"/>
+          <w:numId w:val="4"/>
+        </w:numPr>
+        <w:rPr>
+          <w:sz w:val="24"/>
+          <w:szCs w:val="24"/>
+        </w:rPr>
+      </w:pPr>
+      <w:r>
+        <w:rPr>
+          <w:sz w:val="24"/>
+          <w:szCs w:val="24"/>
+        </w:rPr>
+        <w:t>A</w:t>
+      </w:r>
+    </w:p>
+    <w:p>
+      <w:pPr>
+        <w:pStyle w:val="ListParagraph"/>
+        <w:numPr>
+          <w:ilvl w:val="0"/>
+          <w:numId w:val="4"/>
+        </w:numPr>
+        <w:rPr>
+          <w:sz w:val="24"/>
+          <w:szCs w:val="24"/>
+        </w:rPr>
+      </w:pPr>
+      <w:r>
+        <w:rPr>
+          <w:sz w:val="24"/>
+          <w:szCs w:val="24"/>
+        </w:rPr>
+        <w:t>A</w:t>
+      </w:r>
+    </w:p>
+    <w:p>
+      <w:pPr>
+        <w:pStyle w:val="ListParagraph"/>
+        <w:numPr>
+          <w:ilvl w:val="0"/>
+          <w:numId w:val="4"/>
+        </w:numPr>
+        <w:rPr>
+          <w:sz w:val="24"/>
+          <w:szCs w:val="24"/>
+        </w:rPr>
+      </w:pPr>
+      <w:r>
+        <w:rPr>
+          <w:sz w:val="24"/>
+          <w:szCs w:val="24"/>
+        </w:rPr>
+        <w:t>C</w:t>
+      </w:r>
+    </w:p>
+    <w:p>
+      <w:pPr>
+        <w:pStyle w:val="ListParagraph"/>
+        <w:numPr>
+          <w:ilvl w:val="0"/>
+          <w:numId w:val="4"/>
+        </w:numPr>
+        <w:rPr>
+          <w:sz w:val="24"/>
+          <w:szCs w:val="24"/>
+        </w:rPr>
+      </w:pPr>
+      <w:r>
+        <w:rPr>
+          <w:sz w:val="24"/>
+          <w:szCs w:val="24"/>
+        </w:rPr>
+        <w:t>D</w:t>
+      </w:r>
+    </w:p>
+    <w:p>
+      <w:pPr>
+        <w:pStyle w:val="ListParagraph"/>
+        <w:numPr>
+          <w:ilvl w:val="0"/>
+          <w:numId w:val="4"/>
+        </w:numPr>
+        <w:rPr>
+          <w:sz w:val="24"/>
+          <w:szCs w:val="24"/>
+        </w:rPr>
+      </w:pPr>
+      <w:r>
+        <w:rPr>
+          <w:sz w:val="24"/>
+          <w:szCs w:val="24"/>
+        </w:rPr>
+        <w:t>A</w:t>
+      </w:r>
+    </w:p>
+    <w:p>
+      <w:pPr>
+        <w:pStyle w:val="ListParagraph"/>
+        <w:numPr>
+          <w:ilvl w:val="0"/>
+          <w:numId w:val="4"/>
+        </w:numPr>
+        <w:rPr>
+          <w:sz w:val="24"/>
+          <w:szCs w:val="24"/>
+        </w:rPr>
+      </w:pPr>
+      <w:r>
+        <w:rPr>
+          <w:sz w:val="24"/>
+          <w:szCs w:val="24"/>
+        </w:rPr>
+        <w:t>B</w:t>
+      </w:r>
+    </w:p>
+    <w:p>
+      <w:pPr>
+        <w:pStyle w:val="ListParagraph"/>
+        <w:numPr>
+          <w:ilvl w:val="0"/>
+          <w:numId w:val="4"/>
+        </w:numPr>
+        <w:rPr>
+          <w:sz w:val="24"/>
+          <w:szCs w:val="24"/>
+        </w:rPr>
+      </w:pPr>
+      <w:r>
+        <w:rPr>
+          <w:sz w:val="24"/>
+          <w:szCs w:val="24"/>
+        </w:rPr>
+        <w:t>C</w:t>
+      </w:r>
+    </w:p>
+    <w:p>
+      <w:pPr>
+        <w:pStyle w:val="ListParagraph"/>
+        <w:numPr>
+          <w:ilvl w:val="0"/>
+          <w:numId w:val="4"/>
+        </w:numPr>
+        <w:rPr>
+          <w:sz w:val="24"/>
+          <w:szCs w:val="24"/>
+        </w:rPr>
+      </w:pPr>
+      <w:r>
+        <w:rPr>
+          <w:sz w:val="24"/>
+          <w:szCs w:val="24"/>
+        </w:rPr>
+        <w:t>B</w:t>
+      </w:r>
+    </w:p>
+    <w:p>
+      <w:pPr>
+        <w:pStyle w:val="ListParagraph"/>
+        <w:numPr>
+          <w:ilvl w:val="0"/>
+          <w:numId w:val="4"/>
+        </w:numPr>
+        <w:rPr>
+          <w:sz w:val="24"/>
+          <w:szCs w:val="24"/>
+        </w:rPr>
+      </w:pPr>
+      <w:r>
+        <w:rPr>
+          <w:sz w:val="24"/>
+          <w:szCs w:val="24"/>
+        </w:rPr>
+        <w:t>B</w:t>
+      </w:r>
+    </w:p>
+    <w:p>
+      <w:pPr>
+        <w:pStyle w:val="ListParagraph"/>
+        <w:numPr>
+          <w:ilvl w:val="0"/>
+          <w:numId w:val="4"/>
+        </w:numPr>
+        <w:rPr>
+          <w:sz w:val="24"/>
+          <w:szCs w:val="24"/>
+        </w:rPr>
+      </w:pPr>
+      <w:r>
+        <w:rPr>
+          <w:sz w:val="24"/>
+          <w:szCs w:val="24"/>
+        </w:rPr>
+        <w:t>B</w:t>
+      </w:r>
+      <w:r>
+        <w:rPr>
+          <w:sz w:val="24"/>
+          <w:szCs w:val="24"/>
+        </w:rPr>
+        <w:t xml:space="preserve"> (Wrong: A)</w:t>
+      </w:r>
+    </w:p>
+    <w:p>
+      <w:pPr>
+        <w:pStyle w:val="ListParagraph"/>
+        <w:numPr>
+          <w:ilvl w:val="0"/>
+          <w:numId w:val="4"/>
+        </w:numPr>
+        <w:rPr>
+          <w:sz w:val="24"/>
+          <w:szCs w:val="24"/>
+        </w:rPr>
+      </w:pPr>
+      <w:r>
+        <w:rPr>
+          <w:sz w:val="24"/>
+          <w:szCs w:val="24"/>
+        </w:rPr>
+        <w:t>C</w:t>
+      </w:r>
+    </w:p>
+    <w:p>
+      <w:pPr>
+        <w:pStyle w:val="ListParagraph"/>
+        <w:numPr>
+          <w:ilvl w:val="0"/>
+          <w:numId w:val="4"/>
+        </w:numPr>
+        <w:rPr>
+          <w:sz w:val="24"/>
+          <w:szCs w:val="24"/>
+        </w:rPr>
+      </w:pPr>
+      <w:r>
+        <w:rPr>
+          <w:sz w:val="24"/>
+          <w:szCs w:val="24"/>
+        </w:rPr>
+        <w:t>C</w:t>
+      </w:r>
+    </w:p>
+    <w:p>
+      <w:pPr>
+        <w:pStyle w:val="ListParagraph"/>
+        <w:numPr>
+          <w:ilvl w:val="0"/>
+          <w:numId w:val="4"/>
+        </w:numPr>
+        <w:rPr>
+          <w:sz w:val="24"/>
+          <w:szCs w:val="24"/>
+        </w:rPr>
+      </w:pPr>
+      <w:r>
+        <w:rPr>
+          <w:sz w:val="24"/>
+          <w:szCs w:val="24"/>
+        </w:rPr>
+        <w:t>History</w:t>
+      </w:r>
+    </w:p>
+    <w:p>
+      <w:pPr>
+        <w:pStyle w:val="ListParagraph"/>
+        <w:numPr>
+          <w:ilvl w:val="0"/>
+          <w:numId w:val="4"/>
+        </w:numPr>
+        <w:rPr>
+          <w:sz w:val="24"/>
+          <w:szCs w:val="24"/>
+        </w:rPr>
+      </w:pPr>
+      <w:r>
+        <w:rPr>
+          <w:sz w:val="24"/>
+          <w:szCs w:val="24"/>
+        </w:rPr>
+        <w:t>Paper</w:t>
+      </w:r>
+    </w:p>
+    <w:p>
+      <w:pPr>
+        <w:pStyle w:val="ListParagraph"/>
+        <w:numPr>
+          <w:ilvl w:val="0"/>
+          <w:numId w:val="4"/>
+        </w:numPr>
+        <w:rPr>
+          <w:sz w:val="24"/>
+          <w:szCs w:val="24"/>
+        </w:rPr>
+      </w:pPr>
+      <w:r>
+        <w:rPr>
+          <w:sz w:val="24"/>
+          <w:szCs w:val="24"/>
+        </w:rPr>
+        <w:t>Humans</w:t>
+      </w:r>
+    </w:p>
+    <w:p>
+      <w:pPr>
+        <w:pStyle w:val="ListParagraph"/>
+        <w:numPr>
+          <w:ilvl w:val="0"/>
+          <w:numId w:val="4"/>
+        </w:numPr>
+        <w:rPr>
+          <w:sz w:val="24"/>
+          <w:szCs w:val="24"/>
+        </w:rPr>
+      </w:pPr>
+      <w:r>
+        <w:rPr>
+          <w:sz w:val="24"/>
+          <w:szCs w:val="24"/>
+        </w:rPr>
+        <w:t>Stress</w:t>
+      </w:r>
+    </w:p>
+    <w:p>
+      <w:pPr>
+        <w:pStyle w:val="ListParagraph"/>
+        <w:numPr>
+          <w:ilvl w:val="0"/>
+          <w:numId w:val="4"/>
+        </w:numPr>
+        <w:rPr>
+          <w:sz w:val="24"/>
+          <w:szCs w:val="24"/>
+        </w:rPr>
+      </w:pPr>
+      <w:r>
+        <w:rPr>
+          <w:sz w:val="24"/>
+          <w:szCs w:val="24"/>
+        </w:rPr>
+        <w:t>Graph</w:t>
+      </w:r>
+    </w:p>
+    <w:p>
+      <w:pPr>
+        <w:pStyle w:val="ListParagraph"/>
+        <w:numPr>
+          <w:ilvl w:val="0"/>
+          <w:numId w:val="4"/>
+        </w:numPr>
+        <w:rPr>
+          <w:sz w:val="24"/>
+          <w:szCs w:val="24"/>
+        </w:rPr>
+      </w:pPr>
+      <w:r>
+        <w:rPr>
+          <w:sz w:val="24"/>
+          <w:szCs w:val="24"/>
+        </w:rPr>
+        <w:t>Evaluate</w:t>
+      </w:r>
+    </w:p>
+    <w:p>
+      <w:pPr>
+        <w:pStyle w:val="ListParagraph"/>
+        <w:numPr>
+          <w:ilvl w:val="0"/>
+          <w:numId w:val="4"/>
+        </w:numPr>
+        <w:rPr>
+          <w:sz w:val="24"/>
+          <w:szCs w:val="24"/>
+        </w:rPr>
+      </w:pPr>
+      <w:r>
+        <w:rPr>
+          <w:sz w:val="24"/>
+          <w:szCs w:val="24"/>
+        </w:rPr>
+        <w:t>Creativity</w:t>
+      </w:r>
+    </w:p>
+    <w:p>
+      <w:pPr>
+        <w:pStyle w:val="ListParagraph"/>
+        <w:numPr>
+          <w:ilvl w:val="0"/>
+          <w:numId w:val="4"/>
+        </w:numPr>
+        <w:rPr>
+          <w:sz w:val="24"/>
+          <w:szCs w:val="24"/>
+        </w:rPr>
+      </w:pPr>
+      <w:r>
+        <w:rPr>
+          <w:sz w:val="24"/>
+          <w:szCs w:val="24"/>
+        </w:rPr>
+        <w:t>Therapy</w:t>
+      </w:r>
+    </w:p>
+    <w:p>
+      <w:pPr>
+        <w:pStyle w:val="ListParagraph"/>
+        <w:numPr>
+          <w:ilvl w:val="0"/>
+          <w:numId w:val="4"/>
+        </w:numPr>
+        <w:rPr>
+          <w:sz w:val="24"/>
+          <w:szCs w:val="24"/>
+        </w:rPr>
+      </w:pPr>
+      <w:r>
+        <w:rPr>
+          <w:sz w:val="24"/>
+          <w:szCs w:val="24"/>
+        </w:rPr>
+        <w:t>Fitness</w:t>
+      </w:r>
+    </w:p>
+    <w:p>
+      <w:pPr>
+        <w:pStyle w:val="ListParagraph"/>
+        <w:numPr>
+          <w:ilvl w:val="0"/>
+          <w:numId w:val="4"/>
+        </w:numPr>
+        <w:rPr>
+          <w:sz w:val="24"/>
+          <w:szCs w:val="24"/>
+        </w:rPr>
+      </w:pPr>
+      <w:r>
+        <w:rPr>
+          <w:sz w:val="24"/>
+          <w:szCs w:val="24"/>
+        </w:rPr>
+        <w:t>Balance</w:t>
+      </w:r>
+    </w:p>
+    <w:p>
+      <w:pPr>
+        <w:pStyle w:val="ListParagraph"/>
+        <w:numPr>
+          <w:ilvl w:val="0"/>
+          <w:numId w:val="4"/>
+        </w:numPr>
+        <w:rPr>
+          <w:sz w:val="24"/>
+          <w:szCs w:val="24"/>
+        </w:rPr>
+      </w:pPr>
+      <w:r>
+        <w:rPr>
+          <w:sz w:val="24"/>
+          <w:szCs w:val="24"/>
+        </w:rPr>
+        <w:t>Bod</w:t>
+      </w:r>
+      <w:r>
+        <w:rPr>
+          <w:sz w:val="24"/>
+          <w:szCs w:val="24"/>
+        </w:rPr>
+        <w:t>ily</w:t>
+      </w:r>
+      <w:r>
+        <w:rPr>
+          <w:sz w:val="24"/>
+          <w:szCs w:val="24"/>
+        </w:rPr>
+        <w:t xml:space="preserve"> (Wrong: Brain)</w:t>
+      </w:r>
+    </w:p>
+    <w:p>
+      <w:pPr>
+        <w:pStyle w:val="ListParagraph"/>
+        <w:numPr>
+          <w:ilvl w:val="0"/>
+          <w:numId w:val="4"/>
+        </w:numPr>
+        <w:rPr>
+          <w:sz w:val="24"/>
+          <w:szCs w:val="24"/>
+        </w:rPr>
+      </w:pPr>
+      <w:r>
+        <w:rPr>
+          <w:sz w:val="24"/>
+          <w:szCs w:val="24"/>
+        </w:rPr>
+        <w:t>Motivation</w:t>
+      </w:r>
+    </w:p>
+    <w:p>
+      <w:pPr>
+        <w:pStyle w:val="ListParagraph"/>
+        <w:numPr>
+          <w:ilvl w:val="0"/>
+          <w:numId w:val="4"/>
+        </w:numPr>
+        <w:rPr>
+          <w:sz w:val="24"/>
+          <w:szCs w:val="24"/>
+        </w:rPr>
+      </w:pPr>
+      <w:r>
+        <w:rPr>
+          <w:sz w:val="24"/>
+          <w:szCs w:val="24"/>
+        </w:rPr>
+        <w:t>Isolation</w:t>
+      </w:r>
+    </w:p>
+    <w:p>
+      <w:pPr>
+        <w:pStyle w:val="ListParagraph"/>
+        <w:numPr>
+          <w:ilvl w:val="0"/>
+          <w:numId w:val="4"/>
+        </w:numPr>
+        <w:rPr>
+          <w:sz w:val="24"/>
+          <w:szCs w:val="24"/>
+        </w:rPr>
+      </w:pPr>
+      <w:r>
+        <w:rPr>
+          <w:sz w:val="24"/>
+          <w:szCs w:val="24"/>
+        </w:rPr>
+        <w:t>Calories</w:t>
+      </w:r>
+    </w:p>
+    <w:p>
+      <w:pPr>
+        <w:pStyle w:val="ListParagraph"/>
+        <w:numPr>
+          <w:ilvl w:val="0"/>
+          <w:numId w:val="4"/>
+        </w:numPr>
+        <w:rPr>
+          <w:sz w:val="24"/>
+          <w:szCs w:val="24"/>
+        </w:rPr>
+      </w:pPr>
+      <w:r>
+        <w:rPr>
+          <w:sz w:val="24"/>
+          <w:szCs w:val="24"/>
+        </w:rPr>
+        <w:t>Obesity</w:t>
+      </w:r>
+    </w:p>
+    <w:p>
+      <w:pPr>
+        <w:pStyle w:val="ListParagraph"/>
+        <w:numPr>
+          <w:ilvl w:val="0"/>
+          <w:numId w:val="4"/>
+        </w:numPr>
+        <w:rPr>
+          <w:sz w:val="24"/>
+          <w:szCs w:val="24"/>
+        </w:rPr>
+      </w:pPr>
+      <w:r>
+        <w:rPr>
+          <w:sz w:val="24"/>
+          <w:szCs w:val="24"/>
+        </w:rPr>
+        <w:t>Habit</w:t>
+      </w:r>
+    </w:p>
+    <w:p>
+      <w:pPr>
+        <w:rPr>
+          <w:b/>
+          <w:bCs/>
+          <w:sz w:val="24"/>
+          <w:szCs w:val="24"/>
+        </w:rPr>
+      </w:pPr>
+      <w:r>
+        <w:rPr>
+          <w:b/>
+          <w:bCs/>
+          <w:sz w:val="24"/>
+          <w:szCs w:val="24"/>
+        </w:rPr>
+        <w:t>Band Score: 8</w:t>
       </w:r>
     </w:p>
     <w:sectPr>
@@ -3152,9 +4007,9 @@
     </w:lvl>
   </w:abstractNum>
   <w:abstractNum w:abstractNumId="2" w15:restartNumberingAfterBreak="0">
-    <w:nsid w:val="7EA00946"/>
+    <w:nsid w:val="61FD76F2"/>
     <w:multiLevelType w:val="hybridMultilevel"/>
-    <w:tmpl w:val="0D0AA9F8"/>
+    <w:tmpl w:val="D1C2A3F0"/>
     <w:lvl w:ilvl="0" w:tplc="0409000F">
       <w:start w:val="1"/>
       <w:numFmt w:val="decimal"/>
@@ -3240,14 +4095,106 @@
       </w:pPr>
     </w:lvl>
   </w:abstractNum>
+  <w:abstractNum w:abstractNumId="3" w15:restartNumberingAfterBreak="0">
+    <w:nsid w:val="7EA00946"/>
+    <w:multiLevelType w:val="hybridMultilevel"/>
+    <w:tmpl w:val="0D0AA9F8"/>
+    <w:lvl w:ilvl="0" w:tplc="0409000F">
+      <w:start w:val="1"/>
+      <w:numFmt w:val="decimal"/>
+      <w:lvlText w:val="%1."/>
+      <w:lvlJc w:val="left"/>
+      <w:pPr>
+        <w:ind w:left="720" w:hanging="360"/>
+      </w:pPr>
+      <w:rPr>
+        <w:rFonts w:hint="default"/>
+      </w:rPr>
+    </w:lvl>
+    <w:lvl w:ilvl="1" w:tplc="04090019" w:tentative="1">
+      <w:start w:val="1"/>
+      <w:numFmt w:val="lowerLetter"/>
+      <w:lvlText w:val="%2."/>
+      <w:lvlJc w:val="left"/>
+      <w:pPr>
+        <w:ind w:left="1440" w:hanging="360"/>
+      </w:pPr>
+    </w:lvl>
+    <w:lvl w:ilvl="2" w:tplc="0409001B" w:tentative="1">
+      <w:start w:val="1"/>
+      <w:numFmt w:val="lowerRoman"/>
+      <w:lvlText w:val="%3."/>
+      <w:lvlJc w:val="right"/>
+      <w:pPr>
+        <w:ind w:left="2160" w:hanging="180"/>
+      </w:pPr>
+    </w:lvl>
+    <w:lvl w:ilvl="3" w:tplc="0409000F" w:tentative="1">
+      <w:start w:val="1"/>
+      <w:numFmt w:val="decimal"/>
+      <w:lvlText w:val="%4."/>
+      <w:lvlJc w:val="left"/>
+      <w:pPr>
+        <w:ind w:left="2880" w:hanging="360"/>
+      </w:pPr>
+    </w:lvl>
+    <w:lvl w:ilvl="4" w:tplc="04090019" w:tentative="1">
+      <w:start w:val="1"/>
+      <w:numFmt w:val="lowerLetter"/>
+      <w:lvlText w:val="%5."/>
+      <w:lvlJc w:val="left"/>
+      <w:pPr>
+        <w:ind w:left="3600" w:hanging="360"/>
+      </w:pPr>
+    </w:lvl>
+    <w:lvl w:ilvl="5" w:tplc="0409001B" w:tentative="1">
+      <w:start w:val="1"/>
+      <w:numFmt w:val="lowerRoman"/>
+      <w:lvlText w:val="%6."/>
+      <w:lvlJc w:val="right"/>
+      <w:pPr>
+        <w:ind w:left="4320" w:hanging="180"/>
+      </w:pPr>
+    </w:lvl>
+    <w:lvl w:ilvl="6" w:tplc="0409000F" w:tentative="1">
+      <w:start w:val="1"/>
+      <w:numFmt w:val="decimal"/>
+      <w:lvlText w:val="%7."/>
+      <w:lvlJc w:val="left"/>
+      <w:pPr>
+        <w:ind w:left="5040" w:hanging="360"/>
+      </w:pPr>
+    </w:lvl>
+    <w:lvl w:ilvl="7" w:tplc="04090019" w:tentative="1">
+      <w:start w:val="1"/>
+      <w:numFmt w:val="lowerLetter"/>
+      <w:lvlText w:val="%8."/>
+      <w:lvlJc w:val="left"/>
+      <w:pPr>
+        <w:ind w:left="5760" w:hanging="360"/>
+      </w:pPr>
+    </w:lvl>
+    <w:lvl w:ilvl="8" w:tplc="0409001B" w:tentative="1">
+      <w:start w:val="1"/>
+      <w:numFmt w:val="lowerRoman"/>
+      <w:lvlText w:val="%9."/>
+      <w:lvlJc w:val="right"/>
+      <w:pPr>
+        <w:ind w:left="6480" w:hanging="180"/>
+      </w:pPr>
+    </w:lvl>
+  </w:abstractNum>
   <w:num w:numId="1" w16cid:durableId="1902209054">
-    <w:abstractNumId w:val="2"/>
+    <w:abstractNumId w:val="3"/>
   </w:num>
   <w:num w:numId="2" w16cid:durableId="1117335086">
     <w:abstractNumId w:val="1"/>
   </w:num>
   <w:num w:numId="3" w16cid:durableId="287779604">
     <w:abstractNumId w:val="0"/>
+  </w:num>
+  <w:num w:numId="4" w16cid:durableId="2106220008">
+    <w:abstractNumId w:val="2"/>
   </w:num>
 </w:numbering>
 </file>

</xml_diff>

<commit_message>
Book 16 Test 2 Writing
</commit_message>
<xml_diff>
--- a/IELTS Practices.docx
+++ b/IELTS Practices.docx
@@ -2027,914 +2027,23 @@
     </w:p>
     <w:p>
       <w:pPr>
-        <w:pStyle w:val="Heading2"/>
-      </w:pPr>
-      <w:r>
-        <w:t>Writing Task 2</w:t>
-      </w:r>
-    </w:p>
-    <w:p>
-      <w:pPr>
-        <w:pStyle w:val="Heading2"/>
-      </w:pPr>
-      <w:r>
-        <w:t>Reading</w:t>
-      </w:r>
-    </w:p>
-    <w:p>
-      <w:pPr>
-        <w:pStyle w:val="ListParagraph"/>
-        <w:numPr>
-          <w:ilvl w:val="0"/>
-          <w:numId w:val="3"/>
-        </w:numPr>
-        <w:rPr>
-          <w:sz w:val="24"/>
-          <w:szCs w:val="24"/>
-        </w:rPr>
-      </w:pPr>
-      <w:r>
-        <w:rPr>
-          <w:sz w:val="24"/>
-          <w:szCs w:val="24"/>
-        </w:rPr>
-        <w:t>True</w:t>
-      </w:r>
-    </w:p>
-    <w:p>
-      <w:pPr>
-        <w:pStyle w:val="ListParagraph"/>
-        <w:numPr>
-          <w:ilvl w:val="0"/>
-          <w:numId w:val="3"/>
-        </w:numPr>
-        <w:rPr>
-          <w:sz w:val="24"/>
-          <w:szCs w:val="24"/>
-        </w:rPr>
-      </w:pPr>
-      <w:r>
-        <w:rPr>
-          <w:sz w:val="24"/>
-          <w:szCs w:val="24"/>
-        </w:rPr>
-        <w:t>Not Given</w:t>
-      </w:r>
-    </w:p>
-    <w:p>
-      <w:pPr>
-        <w:pStyle w:val="ListParagraph"/>
-        <w:numPr>
-          <w:ilvl w:val="0"/>
-          <w:numId w:val="3"/>
-        </w:numPr>
-        <w:rPr>
-          <w:sz w:val="24"/>
-          <w:szCs w:val="24"/>
-        </w:rPr>
-      </w:pPr>
-      <w:r>
-        <w:rPr>
-          <w:sz w:val="24"/>
-          <w:szCs w:val="24"/>
-        </w:rPr>
-        <w:t>True</w:t>
-      </w:r>
-    </w:p>
-    <w:p>
-      <w:pPr>
-        <w:pStyle w:val="ListParagraph"/>
-        <w:numPr>
-          <w:ilvl w:val="0"/>
-          <w:numId w:val="3"/>
-        </w:numPr>
-        <w:rPr>
-          <w:sz w:val="24"/>
-          <w:szCs w:val="24"/>
-        </w:rPr>
-      </w:pPr>
-      <w:r>
-        <w:rPr>
-          <w:sz w:val="24"/>
-          <w:szCs w:val="24"/>
-        </w:rPr>
-        <w:t>False</w:t>
-      </w:r>
-    </w:p>
-    <w:p>
-      <w:pPr>
-        <w:pStyle w:val="ListParagraph"/>
-        <w:numPr>
-          <w:ilvl w:val="0"/>
-          <w:numId w:val="3"/>
-        </w:numPr>
-        <w:rPr>
-          <w:sz w:val="24"/>
-          <w:szCs w:val="24"/>
-        </w:rPr>
-      </w:pPr>
-      <w:r>
-        <w:rPr>
-          <w:sz w:val="24"/>
-          <w:szCs w:val="24"/>
-        </w:rPr>
-        <w:t>False</w:t>
-      </w:r>
-    </w:p>
-    <w:p>
-      <w:pPr>
-        <w:pStyle w:val="ListParagraph"/>
-        <w:numPr>
-          <w:ilvl w:val="0"/>
-          <w:numId w:val="3"/>
-        </w:numPr>
-        <w:rPr>
-          <w:sz w:val="24"/>
-          <w:szCs w:val="24"/>
-        </w:rPr>
-      </w:pPr>
-      <w:r>
-        <w:rPr>
-          <w:sz w:val="24"/>
-          <w:szCs w:val="24"/>
-        </w:rPr>
-        <w:t>True</w:t>
-      </w:r>
-    </w:p>
-    <w:p>
-      <w:pPr>
-        <w:pStyle w:val="ListParagraph"/>
-        <w:numPr>
-          <w:ilvl w:val="0"/>
-          <w:numId w:val="3"/>
-        </w:numPr>
-        <w:rPr>
-          <w:sz w:val="24"/>
-          <w:szCs w:val="24"/>
-        </w:rPr>
-      </w:pPr>
-      <w:r>
-        <w:rPr>
-          <w:sz w:val="24"/>
-          <w:szCs w:val="24"/>
-        </w:rPr>
-        <w:t>True</w:t>
-      </w:r>
-    </w:p>
-    <w:p>
-      <w:pPr>
-        <w:pStyle w:val="ListParagraph"/>
-        <w:numPr>
-          <w:ilvl w:val="0"/>
-          <w:numId w:val="3"/>
-        </w:numPr>
-        <w:rPr>
-          <w:sz w:val="24"/>
-          <w:szCs w:val="24"/>
-        </w:rPr>
-      </w:pPr>
-      <w:r>
-        <w:rPr>
-          <w:sz w:val="24"/>
-          <w:szCs w:val="24"/>
-        </w:rPr>
-        <w:t>Not Given</w:t>
-      </w:r>
-    </w:p>
-    <w:p>
-      <w:pPr>
-        <w:pStyle w:val="ListParagraph"/>
-        <w:numPr>
-          <w:ilvl w:val="0"/>
-          <w:numId w:val="3"/>
-        </w:numPr>
-        <w:rPr>
-          <w:sz w:val="24"/>
-          <w:szCs w:val="24"/>
-        </w:rPr>
-      </w:pPr>
-      <w:r>
-        <w:rPr>
-          <w:sz w:val="24"/>
-          <w:szCs w:val="24"/>
-        </w:rPr>
-        <w:t>Ridgeway</w:t>
-      </w:r>
-    </w:p>
-    <w:p>
-      <w:pPr>
-        <w:pStyle w:val="ListParagraph"/>
-        <w:numPr>
-          <w:ilvl w:val="0"/>
-          <w:numId w:val="3"/>
-        </w:numPr>
-        <w:rPr>
-          <w:sz w:val="24"/>
-          <w:szCs w:val="24"/>
-        </w:rPr>
-      </w:pPr>
-      <w:r>
-        <w:rPr>
-          <w:sz w:val="24"/>
-          <w:szCs w:val="24"/>
-        </w:rPr>
-        <w:t>Documents</w:t>
-      </w:r>
-    </w:p>
-    <w:p>
-      <w:pPr>
-        <w:pStyle w:val="ListParagraph"/>
-        <w:numPr>
-          <w:ilvl w:val="0"/>
-          <w:numId w:val="3"/>
-        </w:numPr>
-        <w:rPr>
-          <w:sz w:val="24"/>
-          <w:szCs w:val="24"/>
-        </w:rPr>
-      </w:pPr>
-      <w:r>
-        <w:rPr>
-          <w:sz w:val="24"/>
-          <w:szCs w:val="24"/>
-        </w:rPr>
-        <w:t>Soil</w:t>
-      </w:r>
-    </w:p>
-    <w:p>
-      <w:pPr>
-        <w:pStyle w:val="ListParagraph"/>
-        <w:numPr>
-          <w:ilvl w:val="0"/>
-          <w:numId w:val="3"/>
-        </w:numPr>
-        <w:rPr>
-          <w:sz w:val="24"/>
-          <w:szCs w:val="24"/>
-        </w:rPr>
-      </w:pPr>
-      <w:r>
-        <w:rPr>
-          <w:sz w:val="24"/>
-          <w:szCs w:val="24"/>
-        </w:rPr>
-        <w:t>Fertility</w:t>
-      </w:r>
-    </w:p>
-    <w:p>
-      <w:pPr>
-        <w:pStyle w:val="ListParagraph"/>
-        <w:numPr>
-          <w:ilvl w:val="0"/>
-          <w:numId w:val="3"/>
-        </w:numPr>
-        <w:rPr>
-          <w:sz w:val="24"/>
-          <w:szCs w:val="24"/>
-        </w:rPr>
-      </w:pPr>
-      <w:r>
-        <w:rPr>
-          <w:sz w:val="24"/>
-          <w:szCs w:val="24"/>
-        </w:rPr>
-        <w:lastRenderedPageBreak/>
-        <w:t>Rhiannon</w:t>
-      </w:r>
-    </w:p>
-    <w:p>
-      <w:pPr>
-        <w:pStyle w:val="ListParagraph"/>
-        <w:numPr>
-          <w:ilvl w:val="0"/>
-          <w:numId w:val="3"/>
-        </w:numPr>
-        <w:rPr>
-          <w:sz w:val="24"/>
-          <w:szCs w:val="24"/>
-        </w:rPr>
-      </w:pPr>
-      <w:r>
-        <w:rPr>
-          <w:sz w:val="24"/>
-          <w:szCs w:val="24"/>
-        </w:rPr>
-        <w:t>C</w:t>
-      </w:r>
-      <w:r>
-        <w:rPr>
-          <w:sz w:val="24"/>
-          <w:szCs w:val="24"/>
-        </w:rPr>
-        <w:t xml:space="preserve"> (Wrong: D)</w:t>
-      </w:r>
-    </w:p>
-    <w:p>
-      <w:pPr>
-        <w:pStyle w:val="ListParagraph"/>
-        <w:numPr>
-          <w:ilvl w:val="0"/>
-          <w:numId w:val="3"/>
-        </w:numPr>
-        <w:rPr>
-          <w:sz w:val="24"/>
-          <w:szCs w:val="24"/>
-        </w:rPr>
-      </w:pPr>
-      <w:r>
-        <w:rPr>
-          <w:sz w:val="24"/>
-          <w:szCs w:val="24"/>
-        </w:rPr>
-        <w:t>C</w:t>
-      </w:r>
-    </w:p>
-    <w:p>
-      <w:pPr>
-        <w:pStyle w:val="ListParagraph"/>
-        <w:numPr>
-          <w:ilvl w:val="0"/>
-          <w:numId w:val="3"/>
-        </w:numPr>
-        <w:rPr>
-          <w:sz w:val="24"/>
-          <w:szCs w:val="24"/>
-        </w:rPr>
-      </w:pPr>
-      <w:r>
-        <w:rPr>
-          <w:sz w:val="24"/>
-          <w:szCs w:val="24"/>
-        </w:rPr>
-        <w:t>A</w:t>
-      </w:r>
-    </w:p>
-    <w:p>
-      <w:pPr>
-        <w:pStyle w:val="ListParagraph"/>
-        <w:numPr>
-          <w:ilvl w:val="0"/>
-          <w:numId w:val="3"/>
-        </w:numPr>
-        <w:rPr>
-          <w:sz w:val="24"/>
-          <w:szCs w:val="24"/>
-        </w:rPr>
-      </w:pPr>
-      <w:r>
-        <w:rPr>
-          <w:sz w:val="24"/>
-          <w:szCs w:val="24"/>
-        </w:rPr>
-        <w:t>G</w:t>
-      </w:r>
-    </w:p>
-    <w:p>
-      <w:pPr>
-        <w:pStyle w:val="ListParagraph"/>
-        <w:numPr>
-          <w:ilvl w:val="0"/>
-          <w:numId w:val="3"/>
-        </w:numPr>
-        <w:rPr>
-          <w:sz w:val="24"/>
-          <w:szCs w:val="24"/>
-        </w:rPr>
-      </w:pPr>
-      <w:r>
-        <w:rPr>
-          <w:sz w:val="24"/>
-          <w:szCs w:val="24"/>
-        </w:rPr>
-        <w:t>B</w:t>
-      </w:r>
-    </w:p>
-    <w:p>
-      <w:pPr>
-        <w:pStyle w:val="ListParagraph"/>
-        <w:numPr>
-          <w:ilvl w:val="0"/>
-          <w:numId w:val="3"/>
-        </w:numPr>
-        <w:rPr>
-          <w:sz w:val="24"/>
-          <w:szCs w:val="24"/>
-        </w:rPr>
-      </w:pPr>
-      <w:r>
-        <w:rPr>
-          <w:sz w:val="24"/>
-          <w:szCs w:val="24"/>
-        </w:rPr>
-        <w:t>H</w:t>
-      </w:r>
-    </w:p>
-    <w:p>
-      <w:pPr>
-        <w:pStyle w:val="ListParagraph"/>
-        <w:numPr>
-          <w:ilvl w:val="0"/>
-          <w:numId w:val="3"/>
-        </w:numPr>
-        <w:rPr>
-          <w:sz w:val="24"/>
-          <w:szCs w:val="24"/>
-        </w:rPr>
-      </w:pPr>
-      <w:r>
-        <w:rPr>
-          <w:sz w:val="24"/>
-          <w:szCs w:val="24"/>
-        </w:rPr>
-        <w:t>E</w:t>
-      </w:r>
-    </w:p>
-    <w:p>
-      <w:pPr>
-        <w:pStyle w:val="ListParagraph"/>
-        <w:numPr>
-          <w:ilvl w:val="0"/>
-          <w:numId w:val="3"/>
-        </w:numPr>
-        <w:rPr>
-          <w:sz w:val="24"/>
-          <w:szCs w:val="24"/>
-        </w:rPr>
-      </w:pPr>
-      <w:r>
-        <w:rPr>
-          <w:sz w:val="24"/>
-          <w:szCs w:val="24"/>
-        </w:rPr>
-        <w:t>Yes</w:t>
-      </w:r>
-    </w:p>
-    <w:p>
-      <w:pPr>
-        <w:pStyle w:val="ListParagraph"/>
-        <w:numPr>
-          <w:ilvl w:val="0"/>
-          <w:numId w:val="3"/>
-        </w:numPr>
-        <w:rPr>
-          <w:sz w:val="24"/>
-          <w:szCs w:val="24"/>
-        </w:rPr>
-      </w:pPr>
-      <w:r>
-        <w:rPr>
-          <w:sz w:val="24"/>
-          <w:szCs w:val="24"/>
-        </w:rPr>
-        <w:t>No</w:t>
-      </w:r>
-    </w:p>
-    <w:p>
-      <w:pPr>
-        <w:pStyle w:val="ListParagraph"/>
-        <w:numPr>
-          <w:ilvl w:val="0"/>
-          <w:numId w:val="3"/>
-        </w:numPr>
-        <w:rPr>
-          <w:sz w:val="24"/>
-          <w:szCs w:val="24"/>
-        </w:rPr>
-      </w:pPr>
-      <w:r>
-        <w:rPr>
-          <w:sz w:val="24"/>
-          <w:szCs w:val="24"/>
-        </w:rPr>
-        <w:t xml:space="preserve">No (Wrong: Not Given) </w:t>
-      </w:r>
-    </w:p>
-    <w:p>
-      <w:pPr>
-        <w:pStyle w:val="ListParagraph"/>
-        <w:numPr>
-          <w:ilvl w:val="0"/>
-          <w:numId w:val="3"/>
-        </w:numPr>
-        <w:rPr>
-          <w:sz w:val="24"/>
-          <w:szCs w:val="24"/>
-        </w:rPr>
-      </w:pPr>
-      <w:r>
-        <w:rPr>
-          <w:sz w:val="24"/>
-          <w:szCs w:val="24"/>
-        </w:rPr>
-        <w:t>Not Given</w:t>
-      </w:r>
-      <w:r>
-        <w:rPr>
-          <w:sz w:val="24"/>
-          <w:szCs w:val="24"/>
-        </w:rPr>
-        <w:t xml:space="preserve"> (Wrong: Yes)</w:t>
-      </w:r>
-    </w:p>
-    <w:p>
-      <w:pPr>
-        <w:pStyle w:val="ListParagraph"/>
-        <w:numPr>
-          <w:ilvl w:val="0"/>
-          <w:numId w:val="3"/>
-        </w:numPr>
-        <w:rPr>
-          <w:sz w:val="24"/>
-          <w:szCs w:val="24"/>
-        </w:rPr>
-      </w:pPr>
-      <w:r>
-        <w:rPr>
-          <w:sz w:val="24"/>
-          <w:szCs w:val="24"/>
-        </w:rPr>
-        <w:t>Not Given</w:t>
-      </w:r>
-    </w:p>
-    <w:p>
-      <w:pPr>
-        <w:pStyle w:val="ListParagraph"/>
-        <w:numPr>
-          <w:ilvl w:val="0"/>
-          <w:numId w:val="3"/>
-        </w:numPr>
-        <w:rPr>
-          <w:sz w:val="24"/>
-          <w:szCs w:val="24"/>
-        </w:rPr>
-      </w:pPr>
-      <w:r>
-        <w:rPr>
-          <w:sz w:val="24"/>
-          <w:szCs w:val="24"/>
-        </w:rPr>
-        <w:t xml:space="preserve">No </w:t>
-      </w:r>
-    </w:p>
-    <w:p>
-      <w:pPr>
-        <w:pStyle w:val="ListParagraph"/>
-        <w:numPr>
-          <w:ilvl w:val="0"/>
-          <w:numId w:val="3"/>
-        </w:numPr>
-        <w:rPr>
-          <w:sz w:val="24"/>
-          <w:szCs w:val="24"/>
-        </w:rPr>
-      </w:pPr>
-      <w:r>
-        <w:rPr>
-          <w:sz w:val="24"/>
-          <w:szCs w:val="24"/>
-        </w:rPr>
-        <w:t>B</w:t>
-      </w:r>
-    </w:p>
-    <w:p>
-      <w:pPr>
-        <w:pStyle w:val="ListParagraph"/>
-        <w:numPr>
-          <w:ilvl w:val="0"/>
-          <w:numId w:val="3"/>
-        </w:numPr>
-        <w:rPr>
-          <w:sz w:val="24"/>
-          <w:szCs w:val="24"/>
-        </w:rPr>
-      </w:pPr>
-      <w:r>
-        <w:rPr>
-          <w:sz w:val="24"/>
-          <w:szCs w:val="24"/>
-        </w:rPr>
-        <w:t>D</w:t>
-      </w:r>
-      <w:r>
-        <w:rPr>
-          <w:sz w:val="24"/>
-          <w:szCs w:val="24"/>
-        </w:rPr>
-        <w:t xml:space="preserve"> (Wrong: C)</w:t>
-      </w:r>
-    </w:p>
-    <w:p>
-      <w:pPr>
-        <w:pStyle w:val="ListParagraph"/>
-        <w:numPr>
-          <w:ilvl w:val="0"/>
-          <w:numId w:val="3"/>
-        </w:numPr>
-        <w:rPr>
-          <w:sz w:val="24"/>
-          <w:szCs w:val="24"/>
-        </w:rPr>
-      </w:pPr>
-      <w:r>
-        <w:rPr>
-          <w:sz w:val="24"/>
-          <w:szCs w:val="24"/>
-        </w:rPr>
-        <w:t>D</w:t>
-      </w:r>
-      <w:r>
-        <w:rPr>
-          <w:sz w:val="24"/>
-          <w:szCs w:val="24"/>
-        </w:rPr>
-        <w:t xml:space="preserve"> (Wrong: B)</w:t>
-      </w:r>
-    </w:p>
-    <w:p>
-      <w:pPr>
-        <w:pStyle w:val="ListParagraph"/>
-        <w:numPr>
-          <w:ilvl w:val="0"/>
-          <w:numId w:val="3"/>
-        </w:numPr>
-        <w:rPr>
-          <w:sz w:val="24"/>
-          <w:szCs w:val="24"/>
-        </w:rPr>
-      </w:pPr>
-      <w:r>
-        <w:rPr>
-          <w:sz w:val="24"/>
-          <w:szCs w:val="24"/>
-        </w:rPr>
-        <w:t>B</w:t>
-      </w:r>
-      <w:r>
-        <w:rPr>
-          <w:sz w:val="24"/>
-          <w:szCs w:val="24"/>
-        </w:rPr>
-        <w:t xml:space="preserve"> (Wrong: D)</w:t>
-      </w:r>
-    </w:p>
-    <w:p>
-      <w:pPr>
-        <w:pStyle w:val="ListParagraph"/>
-        <w:numPr>
-          <w:ilvl w:val="0"/>
-          <w:numId w:val="3"/>
-        </w:numPr>
-        <w:rPr>
-          <w:sz w:val="24"/>
-          <w:szCs w:val="24"/>
-        </w:rPr>
-      </w:pPr>
-      <w:r>
-        <w:rPr>
-          <w:sz w:val="24"/>
-          <w:szCs w:val="24"/>
-        </w:rPr>
-        <w:t>D</w:t>
-      </w:r>
-    </w:p>
-    <w:p>
-      <w:pPr>
-        <w:pStyle w:val="ListParagraph"/>
-        <w:numPr>
-          <w:ilvl w:val="0"/>
-          <w:numId w:val="3"/>
-        </w:numPr>
-        <w:rPr>
-          <w:sz w:val="24"/>
-          <w:szCs w:val="24"/>
-        </w:rPr>
-      </w:pPr>
-      <w:r>
-        <w:rPr>
-          <w:sz w:val="24"/>
-          <w:szCs w:val="24"/>
-        </w:rPr>
-        <w:t>E</w:t>
-      </w:r>
-      <w:r>
-        <w:rPr>
-          <w:sz w:val="24"/>
-          <w:szCs w:val="24"/>
-        </w:rPr>
-        <w:t xml:space="preserve"> (Wrong: A)</w:t>
-      </w:r>
-    </w:p>
-    <w:p>
-      <w:pPr>
-        <w:pStyle w:val="ListParagraph"/>
-        <w:numPr>
-          <w:ilvl w:val="0"/>
-          <w:numId w:val="3"/>
-        </w:numPr>
-        <w:rPr>
-          <w:sz w:val="24"/>
-          <w:szCs w:val="24"/>
-        </w:rPr>
-      </w:pPr>
-      <w:r>
-        <w:rPr>
-          <w:sz w:val="24"/>
-          <w:szCs w:val="24"/>
-        </w:rPr>
-        <w:t>I</w:t>
-      </w:r>
-      <w:r>
-        <w:rPr>
-          <w:sz w:val="24"/>
-          <w:szCs w:val="24"/>
-        </w:rPr>
-        <w:t xml:space="preserve"> (Wrong: C)</w:t>
-      </w:r>
-    </w:p>
-    <w:p>
-      <w:pPr>
-        <w:pStyle w:val="ListParagraph"/>
-        <w:numPr>
-          <w:ilvl w:val="0"/>
-          <w:numId w:val="3"/>
-        </w:numPr>
-        <w:rPr>
-          <w:sz w:val="24"/>
-          <w:szCs w:val="24"/>
-        </w:rPr>
-      </w:pPr>
-      <w:r>
-        <w:rPr>
-          <w:sz w:val="24"/>
-          <w:szCs w:val="24"/>
-        </w:rPr>
-        <w:t>C</w:t>
-      </w:r>
-      <w:r>
-        <w:rPr>
-          <w:sz w:val="24"/>
-          <w:szCs w:val="24"/>
-        </w:rPr>
-        <w:t xml:space="preserve"> (Wrong: F)</w:t>
-      </w:r>
-    </w:p>
-    <w:p>
-      <w:pPr>
-        <w:pStyle w:val="ListParagraph"/>
-        <w:numPr>
-          <w:ilvl w:val="0"/>
-          <w:numId w:val="3"/>
-        </w:numPr>
-        <w:rPr>
-          <w:sz w:val="24"/>
-          <w:szCs w:val="24"/>
-        </w:rPr>
-      </w:pPr>
-      <w:r>
-        <w:rPr>
-          <w:sz w:val="24"/>
-          <w:szCs w:val="24"/>
-        </w:rPr>
-        <w:t>F</w:t>
-      </w:r>
-      <w:r>
-        <w:rPr>
-          <w:sz w:val="24"/>
-          <w:szCs w:val="24"/>
-        </w:rPr>
-        <w:t xml:space="preserve"> (Wrong: G)</w:t>
-      </w:r>
-    </w:p>
-    <w:p>
-      <w:pPr>
-        <w:pStyle w:val="ListParagraph"/>
-        <w:numPr>
-          <w:ilvl w:val="0"/>
-          <w:numId w:val="3"/>
-        </w:numPr>
-        <w:rPr>
-          <w:sz w:val="24"/>
-          <w:szCs w:val="24"/>
-        </w:rPr>
-      </w:pPr>
-      <w:r>
-        <w:rPr>
-          <w:sz w:val="24"/>
-          <w:szCs w:val="24"/>
-        </w:rPr>
-        <w:t>True</w:t>
-      </w:r>
-      <w:r>
-        <w:rPr>
-          <w:sz w:val="24"/>
-          <w:szCs w:val="24"/>
-        </w:rPr>
-        <w:t xml:space="preserve"> (Wrong)</w:t>
-      </w:r>
-    </w:p>
-    <w:p>
-      <w:pPr>
-        <w:pStyle w:val="ListParagraph"/>
-        <w:numPr>
-          <w:ilvl w:val="0"/>
-          <w:numId w:val="3"/>
-        </w:numPr>
-        <w:rPr>
-          <w:sz w:val="24"/>
-          <w:szCs w:val="24"/>
-        </w:rPr>
-      </w:pPr>
-      <w:r>
-        <w:rPr>
-          <w:sz w:val="24"/>
-          <w:szCs w:val="24"/>
-        </w:rPr>
-        <w:t>True</w:t>
-      </w:r>
-      <w:r>
-        <w:rPr>
-          <w:sz w:val="24"/>
-          <w:szCs w:val="24"/>
-        </w:rPr>
-        <w:t xml:space="preserve"> (Wrong)</w:t>
-      </w:r>
-    </w:p>
-    <w:p>
-      <w:pPr>
-        <w:pStyle w:val="ListParagraph"/>
-        <w:numPr>
-          <w:ilvl w:val="0"/>
-          <w:numId w:val="3"/>
-        </w:numPr>
-        <w:rPr>
-          <w:sz w:val="24"/>
-          <w:szCs w:val="24"/>
-        </w:rPr>
-      </w:pPr>
-      <w:r>
-        <w:rPr>
-          <w:sz w:val="24"/>
-          <w:szCs w:val="24"/>
-        </w:rPr>
-        <w:t>Not Given</w:t>
-      </w:r>
-    </w:p>
-    <w:p>
-      <w:pPr>
-        <w:pStyle w:val="ListParagraph"/>
-        <w:numPr>
-          <w:ilvl w:val="0"/>
-          <w:numId w:val="3"/>
-        </w:numPr>
-        <w:rPr>
-          <w:sz w:val="24"/>
-          <w:szCs w:val="24"/>
-        </w:rPr>
-      </w:pPr>
-      <w:r>
-        <w:rPr>
-          <w:sz w:val="24"/>
-          <w:szCs w:val="24"/>
-        </w:rPr>
-        <w:t>False</w:t>
-      </w:r>
-      <w:r>
-        <w:rPr>
-          <w:sz w:val="24"/>
-          <w:szCs w:val="24"/>
-        </w:rPr>
-        <w:t xml:space="preserve"> (Wrong)</w:t>
-      </w:r>
-    </w:p>
-    <w:p>
-      <w:pPr>
-        <w:pStyle w:val="ListParagraph"/>
-        <w:numPr>
-          <w:ilvl w:val="0"/>
-          <w:numId w:val="3"/>
-        </w:numPr>
-        <w:rPr>
-          <w:sz w:val="24"/>
-          <w:szCs w:val="24"/>
-        </w:rPr>
-      </w:pPr>
-      <w:r>
-        <w:rPr>
-          <w:sz w:val="24"/>
-          <w:szCs w:val="24"/>
-        </w:rPr>
-        <w:t>False</w:t>
-      </w:r>
-      <w:r>
-        <w:rPr>
-          <w:sz w:val="24"/>
-          <w:szCs w:val="24"/>
-        </w:rPr>
-        <w:t xml:space="preserve"> (Wrong)</w:t>
-      </w:r>
-    </w:p>
-    <w:p>
-      <w:pPr>
+        <w:jc w:val="both"/>
+        <w:rPr>
+          <w:sz w:val="24"/>
+          <w:szCs w:val="24"/>
+        </w:rPr>
+      </w:pPr>
+      <w:r>
+        <w:rPr>
+          <w:sz w:val="24"/>
+          <w:szCs w:val="24"/>
+        </w:rPr>
+        <w:t>The diagram shows how sugar is made from its raw material – sugar canes. It takes about 12-18 months to grow the sugar canes in the fields with the aid of fertilizers and sunlight and watering. Once it grows to its potential age, it is harvested in two ways – manually by hand or by using harvesting trucks. The harvesters use sharp knives to cut the sugar canes from their root, but it takes a lot of laborious energy and longer time compared to the harvesting technique via trucks where the blades installed in front of the truck cut the canes at a swift rate and a motor collects the canes in the trolley carried by the truck. After harvesting, the canes are crushed by the juicer producing juice from the sugar canes, which is then filtered using a limestone filter through a process of purification. The purified juice is next evaporated using an evaporator by heat, where the juice turns to syrup. Following by centrifugal rotation of the syrup causing separation of the sugar crystals from the syrup. Finally, the extracted sugar is dried and cooled for some time before exported to the market from the factory.</w:t>
+      </w:r>
+    </w:p>
+    <w:p>
+      <w:pPr>
+        <w:jc w:val="both"/>
         <w:rPr>
           <w:b/>
           <w:bCs/>
@@ -2949,6 +2058,942 @@
           <w:sz w:val="24"/>
           <w:szCs w:val="24"/>
         </w:rPr>
+        <w:t>Band Score:</w:t>
+      </w:r>
+    </w:p>
+    <w:p>
+      <w:pPr>
+        <w:pStyle w:val="Heading2"/>
+      </w:pPr>
+      <w:r>
+        <w:t>Writing Task 2</w:t>
+      </w:r>
+    </w:p>
+    <w:p>
+      <w:pPr>
+        <w:rPr>
+          <w:sz w:val="24"/>
+          <w:szCs w:val="24"/>
+        </w:rPr>
+      </w:pPr>
+    </w:p>
+    <w:p>
+      <w:pPr>
+        <w:pStyle w:val="Heading2"/>
+      </w:pPr>
+      <w:r>
+        <w:lastRenderedPageBreak/>
+        <w:t>Reading</w:t>
+      </w:r>
+    </w:p>
+    <w:p>
+      <w:pPr>
+        <w:pStyle w:val="ListParagraph"/>
+        <w:numPr>
+          <w:ilvl w:val="0"/>
+          <w:numId w:val="3"/>
+        </w:numPr>
+        <w:rPr>
+          <w:sz w:val="24"/>
+          <w:szCs w:val="24"/>
+        </w:rPr>
+      </w:pPr>
+      <w:r>
+        <w:rPr>
+          <w:sz w:val="24"/>
+          <w:szCs w:val="24"/>
+        </w:rPr>
+        <w:t>True</w:t>
+      </w:r>
+    </w:p>
+    <w:p>
+      <w:pPr>
+        <w:pStyle w:val="ListParagraph"/>
+        <w:numPr>
+          <w:ilvl w:val="0"/>
+          <w:numId w:val="3"/>
+        </w:numPr>
+        <w:rPr>
+          <w:sz w:val="24"/>
+          <w:szCs w:val="24"/>
+        </w:rPr>
+      </w:pPr>
+      <w:r>
+        <w:rPr>
+          <w:sz w:val="24"/>
+          <w:szCs w:val="24"/>
+        </w:rPr>
+        <w:t>Not Given</w:t>
+      </w:r>
+    </w:p>
+    <w:p>
+      <w:pPr>
+        <w:pStyle w:val="ListParagraph"/>
+        <w:numPr>
+          <w:ilvl w:val="0"/>
+          <w:numId w:val="3"/>
+        </w:numPr>
+        <w:rPr>
+          <w:sz w:val="24"/>
+          <w:szCs w:val="24"/>
+        </w:rPr>
+      </w:pPr>
+      <w:r>
+        <w:rPr>
+          <w:sz w:val="24"/>
+          <w:szCs w:val="24"/>
+        </w:rPr>
+        <w:t>True</w:t>
+      </w:r>
+    </w:p>
+    <w:p>
+      <w:pPr>
+        <w:pStyle w:val="ListParagraph"/>
+        <w:numPr>
+          <w:ilvl w:val="0"/>
+          <w:numId w:val="3"/>
+        </w:numPr>
+        <w:rPr>
+          <w:sz w:val="24"/>
+          <w:szCs w:val="24"/>
+        </w:rPr>
+      </w:pPr>
+      <w:r>
+        <w:rPr>
+          <w:sz w:val="24"/>
+          <w:szCs w:val="24"/>
+        </w:rPr>
+        <w:t>False</w:t>
+      </w:r>
+    </w:p>
+    <w:p>
+      <w:pPr>
+        <w:pStyle w:val="ListParagraph"/>
+        <w:numPr>
+          <w:ilvl w:val="0"/>
+          <w:numId w:val="3"/>
+        </w:numPr>
+        <w:rPr>
+          <w:sz w:val="24"/>
+          <w:szCs w:val="24"/>
+        </w:rPr>
+      </w:pPr>
+      <w:r>
+        <w:rPr>
+          <w:sz w:val="24"/>
+          <w:szCs w:val="24"/>
+        </w:rPr>
+        <w:t>False</w:t>
+      </w:r>
+    </w:p>
+    <w:p>
+      <w:pPr>
+        <w:pStyle w:val="ListParagraph"/>
+        <w:numPr>
+          <w:ilvl w:val="0"/>
+          <w:numId w:val="3"/>
+        </w:numPr>
+        <w:rPr>
+          <w:sz w:val="24"/>
+          <w:szCs w:val="24"/>
+        </w:rPr>
+      </w:pPr>
+      <w:r>
+        <w:rPr>
+          <w:sz w:val="24"/>
+          <w:szCs w:val="24"/>
+        </w:rPr>
+        <w:t>True</w:t>
+      </w:r>
+    </w:p>
+    <w:p>
+      <w:pPr>
+        <w:pStyle w:val="ListParagraph"/>
+        <w:numPr>
+          <w:ilvl w:val="0"/>
+          <w:numId w:val="3"/>
+        </w:numPr>
+        <w:rPr>
+          <w:sz w:val="24"/>
+          <w:szCs w:val="24"/>
+        </w:rPr>
+      </w:pPr>
+      <w:r>
+        <w:rPr>
+          <w:sz w:val="24"/>
+          <w:szCs w:val="24"/>
+        </w:rPr>
+        <w:t>True</w:t>
+      </w:r>
+    </w:p>
+    <w:p>
+      <w:pPr>
+        <w:pStyle w:val="ListParagraph"/>
+        <w:numPr>
+          <w:ilvl w:val="0"/>
+          <w:numId w:val="3"/>
+        </w:numPr>
+        <w:rPr>
+          <w:sz w:val="24"/>
+          <w:szCs w:val="24"/>
+        </w:rPr>
+      </w:pPr>
+      <w:r>
+        <w:rPr>
+          <w:sz w:val="24"/>
+          <w:szCs w:val="24"/>
+        </w:rPr>
+        <w:t>Not Given</w:t>
+      </w:r>
+    </w:p>
+    <w:p>
+      <w:pPr>
+        <w:pStyle w:val="ListParagraph"/>
+        <w:numPr>
+          <w:ilvl w:val="0"/>
+          <w:numId w:val="3"/>
+        </w:numPr>
+        <w:rPr>
+          <w:sz w:val="24"/>
+          <w:szCs w:val="24"/>
+        </w:rPr>
+      </w:pPr>
+      <w:r>
+        <w:rPr>
+          <w:sz w:val="24"/>
+          <w:szCs w:val="24"/>
+        </w:rPr>
+        <w:t>Ridgeway</w:t>
+      </w:r>
+    </w:p>
+    <w:p>
+      <w:pPr>
+        <w:pStyle w:val="ListParagraph"/>
+        <w:numPr>
+          <w:ilvl w:val="0"/>
+          <w:numId w:val="3"/>
+        </w:numPr>
+        <w:rPr>
+          <w:sz w:val="24"/>
+          <w:szCs w:val="24"/>
+        </w:rPr>
+      </w:pPr>
+      <w:r>
+        <w:rPr>
+          <w:sz w:val="24"/>
+          <w:szCs w:val="24"/>
+        </w:rPr>
+        <w:t>Documents</w:t>
+      </w:r>
+    </w:p>
+    <w:p>
+      <w:pPr>
+        <w:pStyle w:val="ListParagraph"/>
+        <w:numPr>
+          <w:ilvl w:val="0"/>
+          <w:numId w:val="3"/>
+        </w:numPr>
+        <w:rPr>
+          <w:sz w:val="24"/>
+          <w:szCs w:val="24"/>
+        </w:rPr>
+      </w:pPr>
+      <w:r>
+        <w:rPr>
+          <w:sz w:val="24"/>
+          <w:szCs w:val="24"/>
+        </w:rPr>
+        <w:t>Soil</w:t>
+      </w:r>
+    </w:p>
+    <w:p>
+      <w:pPr>
+        <w:pStyle w:val="ListParagraph"/>
+        <w:numPr>
+          <w:ilvl w:val="0"/>
+          <w:numId w:val="3"/>
+        </w:numPr>
+        <w:rPr>
+          <w:sz w:val="24"/>
+          <w:szCs w:val="24"/>
+        </w:rPr>
+      </w:pPr>
+      <w:r>
+        <w:rPr>
+          <w:sz w:val="24"/>
+          <w:szCs w:val="24"/>
+        </w:rPr>
+        <w:t>Fertility</w:t>
+      </w:r>
+    </w:p>
+    <w:p>
+      <w:pPr>
+        <w:pStyle w:val="ListParagraph"/>
+        <w:numPr>
+          <w:ilvl w:val="0"/>
+          <w:numId w:val="3"/>
+        </w:numPr>
+        <w:rPr>
+          <w:sz w:val="24"/>
+          <w:szCs w:val="24"/>
+        </w:rPr>
+      </w:pPr>
+      <w:r>
+        <w:rPr>
+          <w:sz w:val="24"/>
+          <w:szCs w:val="24"/>
+        </w:rPr>
+        <w:t>Rhiannon</w:t>
+      </w:r>
+    </w:p>
+    <w:p>
+      <w:pPr>
+        <w:pStyle w:val="ListParagraph"/>
+        <w:numPr>
+          <w:ilvl w:val="0"/>
+          <w:numId w:val="3"/>
+        </w:numPr>
+        <w:rPr>
+          <w:sz w:val="24"/>
+          <w:szCs w:val="24"/>
+        </w:rPr>
+      </w:pPr>
+      <w:r>
+        <w:rPr>
+          <w:sz w:val="24"/>
+          <w:szCs w:val="24"/>
+        </w:rPr>
+        <w:t>C</w:t>
+      </w:r>
+      <w:r>
+        <w:rPr>
+          <w:sz w:val="24"/>
+          <w:szCs w:val="24"/>
+        </w:rPr>
+        <w:t xml:space="preserve"> (Wrong: D)</w:t>
+      </w:r>
+    </w:p>
+    <w:p>
+      <w:pPr>
+        <w:pStyle w:val="ListParagraph"/>
+        <w:numPr>
+          <w:ilvl w:val="0"/>
+          <w:numId w:val="3"/>
+        </w:numPr>
+        <w:rPr>
+          <w:sz w:val="24"/>
+          <w:szCs w:val="24"/>
+        </w:rPr>
+      </w:pPr>
+      <w:r>
+        <w:rPr>
+          <w:sz w:val="24"/>
+          <w:szCs w:val="24"/>
+        </w:rPr>
+        <w:t>C</w:t>
+      </w:r>
+    </w:p>
+    <w:p>
+      <w:pPr>
+        <w:pStyle w:val="ListParagraph"/>
+        <w:numPr>
+          <w:ilvl w:val="0"/>
+          <w:numId w:val="3"/>
+        </w:numPr>
+        <w:rPr>
+          <w:sz w:val="24"/>
+          <w:szCs w:val="24"/>
+        </w:rPr>
+      </w:pPr>
+      <w:r>
+        <w:rPr>
+          <w:sz w:val="24"/>
+          <w:szCs w:val="24"/>
+        </w:rPr>
+        <w:t>A</w:t>
+      </w:r>
+    </w:p>
+    <w:p>
+      <w:pPr>
+        <w:pStyle w:val="ListParagraph"/>
+        <w:numPr>
+          <w:ilvl w:val="0"/>
+          <w:numId w:val="3"/>
+        </w:numPr>
+        <w:rPr>
+          <w:sz w:val="24"/>
+          <w:szCs w:val="24"/>
+        </w:rPr>
+      </w:pPr>
+      <w:r>
+        <w:rPr>
+          <w:sz w:val="24"/>
+          <w:szCs w:val="24"/>
+        </w:rPr>
+        <w:t>G</w:t>
+      </w:r>
+    </w:p>
+    <w:p>
+      <w:pPr>
+        <w:pStyle w:val="ListParagraph"/>
+        <w:numPr>
+          <w:ilvl w:val="0"/>
+          <w:numId w:val="3"/>
+        </w:numPr>
+        <w:rPr>
+          <w:sz w:val="24"/>
+          <w:szCs w:val="24"/>
+        </w:rPr>
+      </w:pPr>
+      <w:r>
+        <w:rPr>
+          <w:sz w:val="24"/>
+          <w:szCs w:val="24"/>
+        </w:rPr>
+        <w:t>B</w:t>
+      </w:r>
+    </w:p>
+    <w:p>
+      <w:pPr>
+        <w:pStyle w:val="ListParagraph"/>
+        <w:numPr>
+          <w:ilvl w:val="0"/>
+          <w:numId w:val="3"/>
+        </w:numPr>
+        <w:rPr>
+          <w:sz w:val="24"/>
+          <w:szCs w:val="24"/>
+        </w:rPr>
+      </w:pPr>
+      <w:r>
+        <w:rPr>
+          <w:sz w:val="24"/>
+          <w:szCs w:val="24"/>
+        </w:rPr>
+        <w:t>H</w:t>
+      </w:r>
+    </w:p>
+    <w:p>
+      <w:pPr>
+        <w:pStyle w:val="ListParagraph"/>
+        <w:numPr>
+          <w:ilvl w:val="0"/>
+          <w:numId w:val="3"/>
+        </w:numPr>
+        <w:rPr>
+          <w:sz w:val="24"/>
+          <w:szCs w:val="24"/>
+        </w:rPr>
+      </w:pPr>
+      <w:r>
+        <w:rPr>
+          <w:sz w:val="24"/>
+          <w:szCs w:val="24"/>
+        </w:rPr>
+        <w:t>E</w:t>
+      </w:r>
+    </w:p>
+    <w:p>
+      <w:pPr>
+        <w:pStyle w:val="ListParagraph"/>
+        <w:numPr>
+          <w:ilvl w:val="0"/>
+          <w:numId w:val="3"/>
+        </w:numPr>
+        <w:rPr>
+          <w:sz w:val="24"/>
+          <w:szCs w:val="24"/>
+        </w:rPr>
+      </w:pPr>
+      <w:r>
+        <w:rPr>
+          <w:sz w:val="24"/>
+          <w:szCs w:val="24"/>
+        </w:rPr>
+        <w:t>Yes</w:t>
+      </w:r>
+    </w:p>
+    <w:p>
+      <w:pPr>
+        <w:pStyle w:val="ListParagraph"/>
+        <w:numPr>
+          <w:ilvl w:val="0"/>
+          <w:numId w:val="3"/>
+        </w:numPr>
+        <w:rPr>
+          <w:sz w:val="24"/>
+          <w:szCs w:val="24"/>
+        </w:rPr>
+      </w:pPr>
+      <w:r>
+        <w:rPr>
+          <w:sz w:val="24"/>
+          <w:szCs w:val="24"/>
+        </w:rPr>
+        <w:t>No</w:t>
+      </w:r>
+    </w:p>
+    <w:p>
+      <w:pPr>
+        <w:pStyle w:val="ListParagraph"/>
+        <w:numPr>
+          <w:ilvl w:val="0"/>
+          <w:numId w:val="3"/>
+        </w:numPr>
+        <w:rPr>
+          <w:sz w:val="24"/>
+          <w:szCs w:val="24"/>
+        </w:rPr>
+      </w:pPr>
+      <w:r>
+        <w:rPr>
+          <w:sz w:val="24"/>
+          <w:szCs w:val="24"/>
+        </w:rPr>
+        <w:t xml:space="preserve">No (Wrong: Not Given) </w:t>
+      </w:r>
+    </w:p>
+    <w:p>
+      <w:pPr>
+        <w:pStyle w:val="ListParagraph"/>
+        <w:numPr>
+          <w:ilvl w:val="0"/>
+          <w:numId w:val="3"/>
+        </w:numPr>
+        <w:rPr>
+          <w:sz w:val="24"/>
+          <w:szCs w:val="24"/>
+        </w:rPr>
+      </w:pPr>
+      <w:r>
+        <w:rPr>
+          <w:sz w:val="24"/>
+          <w:szCs w:val="24"/>
+        </w:rPr>
+        <w:t>Not Given</w:t>
+      </w:r>
+      <w:r>
+        <w:rPr>
+          <w:sz w:val="24"/>
+          <w:szCs w:val="24"/>
+        </w:rPr>
+        <w:t xml:space="preserve"> (Wrong: Yes)</w:t>
+      </w:r>
+    </w:p>
+    <w:p>
+      <w:pPr>
+        <w:pStyle w:val="ListParagraph"/>
+        <w:numPr>
+          <w:ilvl w:val="0"/>
+          <w:numId w:val="3"/>
+        </w:numPr>
+        <w:rPr>
+          <w:sz w:val="24"/>
+          <w:szCs w:val="24"/>
+        </w:rPr>
+      </w:pPr>
+      <w:r>
+        <w:rPr>
+          <w:sz w:val="24"/>
+          <w:szCs w:val="24"/>
+        </w:rPr>
+        <w:t>Not Given</w:t>
+      </w:r>
+    </w:p>
+    <w:p>
+      <w:pPr>
+        <w:pStyle w:val="ListParagraph"/>
+        <w:numPr>
+          <w:ilvl w:val="0"/>
+          <w:numId w:val="3"/>
+        </w:numPr>
+        <w:rPr>
+          <w:sz w:val="24"/>
+          <w:szCs w:val="24"/>
+        </w:rPr>
+      </w:pPr>
+      <w:r>
+        <w:rPr>
+          <w:sz w:val="24"/>
+          <w:szCs w:val="24"/>
+        </w:rPr>
+        <w:t xml:space="preserve">No </w:t>
+      </w:r>
+    </w:p>
+    <w:p>
+      <w:pPr>
+        <w:pStyle w:val="ListParagraph"/>
+        <w:numPr>
+          <w:ilvl w:val="0"/>
+          <w:numId w:val="3"/>
+        </w:numPr>
+        <w:rPr>
+          <w:sz w:val="24"/>
+          <w:szCs w:val="24"/>
+        </w:rPr>
+      </w:pPr>
+      <w:r>
+        <w:rPr>
+          <w:sz w:val="24"/>
+          <w:szCs w:val="24"/>
+        </w:rPr>
+        <w:t>B</w:t>
+      </w:r>
+    </w:p>
+    <w:p>
+      <w:pPr>
+        <w:pStyle w:val="ListParagraph"/>
+        <w:numPr>
+          <w:ilvl w:val="0"/>
+          <w:numId w:val="3"/>
+        </w:numPr>
+        <w:rPr>
+          <w:sz w:val="24"/>
+          <w:szCs w:val="24"/>
+        </w:rPr>
+      </w:pPr>
+      <w:r>
+        <w:rPr>
+          <w:sz w:val="24"/>
+          <w:szCs w:val="24"/>
+        </w:rPr>
+        <w:t>D</w:t>
+      </w:r>
+      <w:r>
+        <w:rPr>
+          <w:sz w:val="24"/>
+          <w:szCs w:val="24"/>
+        </w:rPr>
+        <w:t xml:space="preserve"> (Wrong: C)</w:t>
+      </w:r>
+    </w:p>
+    <w:p>
+      <w:pPr>
+        <w:pStyle w:val="ListParagraph"/>
+        <w:numPr>
+          <w:ilvl w:val="0"/>
+          <w:numId w:val="3"/>
+        </w:numPr>
+        <w:rPr>
+          <w:sz w:val="24"/>
+          <w:szCs w:val="24"/>
+        </w:rPr>
+      </w:pPr>
+      <w:r>
+        <w:rPr>
+          <w:sz w:val="24"/>
+          <w:szCs w:val="24"/>
+        </w:rPr>
+        <w:t>D</w:t>
+      </w:r>
+      <w:r>
+        <w:rPr>
+          <w:sz w:val="24"/>
+          <w:szCs w:val="24"/>
+        </w:rPr>
+        <w:t xml:space="preserve"> (Wrong: B)</w:t>
+      </w:r>
+    </w:p>
+    <w:p>
+      <w:pPr>
+        <w:pStyle w:val="ListParagraph"/>
+        <w:numPr>
+          <w:ilvl w:val="0"/>
+          <w:numId w:val="3"/>
+        </w:numPr>
+        <w:rPr>
+          <w:sz w:val="24"/>
+          <w:szCs w:val="24"/>
+        </w:rPr>
+      </w:pPr>
+      <w:r>
+        <w:rPr>
+          <w:sz w:val="24"/>
+          <w:szCs w:val="24"/>
+        </w:rPr>
+        <w:t>B</w:t>
+      </w:r>
+      <w:r>
+        <w:rPr>
+          <w:sz w:val="24"/>
+          <w:szCs w:val="24"/>
+        </w:rPr>
+        <w:t xml:space="preserve"> (Wrong: D)</w:t>
+      </w:r>
+    </w:p>
+    <w:p>
+      <w:pPr>
+        <w:pStyle w:val="ListParagraph"/>
+        <w:numPr>
+          <w:ilvl w:val="0"/>
+          <w:numId w:val="3"/>
+        </w:numPr>
+        <w:rPr>
+          <w:sz w:val="24"/>
+          <w:szCs w:val="24"/>
+        </w:rPr>
+      </w:pPr>
+      <w:r>
+        <w:rPr>
+          <w:sz w:val="24"/>
+          <w:szCs w:val="24"/>
+        </w:rPr>
+        <w:t>D</w:t>
+      </w:r>
+    </w:p>
+    <w:p>
+      <w:pPr>
+        <w:pStyle w:val="ListParagraph"/>
+        <w:numPr>
+          <w:ilvl w:val="0"/>
+          <w:numId w:val="3"/>
+        </w:numPr>
+        <w:rPr>
+          <w:sz w:val="24"/>
+          <w:szCs w:val="24"/>
+        </w:rPr>
+      </w:pPr>
+      <w:r>
+        <w:rPr>
+          <w:sz w:val="24"/>
+          <w:szCs w:val="24"/>
+        </w:rPr>
+        <w:t>E</w:t>
+      </w:r>
+      <w:r>
+        <w:rPr>
+          <w:sz w:val="24"/>
+          <w:szCs w:val="24"/>
+        </w:rPr>
+        <w:t xml:space="preserve"> (Wrong: A)</w:t>
+      </w:r>
+    </w:p>
+    <w:p>
+      <w:pPr>
+        <w:pStyle w:val="ListParagraph"/>
+        <w:numPr>
+          <w:ilvl w:val="0"/>
+          <w:numId w:val="3"/>
+        </w:numPr>
+        <w:rPr>
+          <w:sz w:val="24"/>
+          <w:szCs w:val="24"/>
+        </w:rPr>
+      </w:pPr>
+      <w:r>
+        <w:rPr>
+          <w:sz w:val="24"/>
+          <w:szCs w:val="24"/>
+        </w:rPr>
+        <w:t>I</w:t>
+      </w:r>
+      <w:r>
+        <w:rPr>
+          <w:sz w:val="24"/>
+          <w:szCs w:val="24"/>
+        </w:rPr>
+        <w:t xml:space="preserve"> (Wrong: C)</w:t>
+      </w:r>
+    </w:p>
+    <w:p>
+      <w:pPr>
+        <w:pStyle w:val="ListParagraph"/>
+        <w:numPr>
+          <w:ilvl w:val="0"/>
+          <w:numId w:val="3"/>
+        </w:numPr>
+        <w:rPr>
+          <w:sz w:val="24"/>
+          <w:szCs w:val="24"/>
+        </w:rPr>
+      </w:pPr>
+      <w:r>
+        <w:rPr>
+          <w:sz w:val="24"/>
+          <w:szCs w:val="24"/>
+        </w:rPr>
+        <w:t>C</w:t>
+      </w:r>
+      <w:r>
+        <w:rPr>
+          <w:sz w:val="24"/>
+          <w:szCs w:val="24"/>
+        </w:rPr>
+        <w:t xml:space="preserve"> (Wrong: F)</w:t>
+      </w:r>
+    </w:p>
+    <w:p>
+      <w:pPr>
+        <w:pStyle w:val="ListParagraph"/>
+        <w:numPr>
+          <w:ilvl w:val="0"/>
+          <w:numId w:val="3"/>
+        </w:numPr>
+        <w:rPr>
+          <w:sz w:val="24"/>
+          <w:szCs w:val="24"/>
+        </w:rPr>
+      </w:pPr>
+      <w:r>
+        <w:rPr>
+          <w:sz w:val="24"/>
+          <w:szCs w:val="24"/>
+        </w:rPr>
+        <w:t>F</w:t>
+      </w:r>
+      <w:r>
+        <w:rPr>
+          <w:sz w:val="24"/>
+          <w:szCs w:val="24"/>
+        </w:rPr>
+        <w:t xml:space="preserve"> (Wrong: G)</w:t>
+      </w:r>
+    </w:p>
+    <w:p>
+      <w:pPr>
+        <w:pStyle w:val="ListParagraph"/>
+        <w:numPr>
+          <w:ilvl w:val="0"/>
+          <w:numId w:val="3"/>
+        </w:numPr>
+        <w:rPr>
+          <w:sz w:val="24"/>
+          <w:szCs w:val="24"/>
+        </w:rPr>
+      </w:pPr>
+      <w:r>
+        <w:rPr>
+          <w:sz w:val="24"/>
+          <w:szCs w:val="24"/>
+        </w:rPr>
+        <w:t>True</w:t>
+      </w:r>
+      <w:r>
+        <w:rPr>
+          <w:sz w:val="24"/>
+          <w:szCs w:val="24"/>
+        </w:rPr>
+        <w:t xml:space="preserve"> (Wrong)</w:t>
+      </w:r>
+    </w:p>
+    <w:p>
+      <w:pPr>
+        <w:pStyle w:val="ListParagraph"/>
+        <w:numPr>
+          <w:ilvl w:val="0"/>
+          <w:numId w:val="3"/>
+        </w:numPr>
+        <w:rPr>
+          <w:sz w:val="24"/>
+          <w:szCs w:val="24"/>
+        </w:rPr>
+      </w:pPr>
+      <w:r>
+        <w:rPr>
+          <w:sz w:val="24"/>
+          <w:szCs w:val="24"/>
+        </w:rPr>
+        <w:t>True</w:t>
+      </w:r>
+      <w:r>
+        <w:rPr>
+          <w:sz w:val="24"/>
+          <w:szCs w:val="24"/>
+        </w:rPr>
+        <w:t xml:space="preserve"> (Wrong)</w:t>
+      </w:r>
+    </w:p>
+    <w:p>
+      <w:pPr>
+        <w:pStyle w:val="ListParagraph"/>
+        <w:numPr>
+          <w:ilvl w:val="0"/>
+          <w:numId w:val="3"/>
+        </w:numPr>
+        <w:rPr>
+          <w:sz w:val="24"/>
+          <w:szCs w:val="24"/>
+        </w:rPr>
+      </w:pPr>
+      <w:r>
+        <w:rPr>
+          <w:sz w:val="24"/>
+          <w:szCs w:val="24"/>
+        </w:rPr>
+        <w:t>Not Given</w:t>
+      </w:r>
+    </w:p>
+    <w:p>
+      <w:pPr>
+        <w:pStyle w:val="ListParagraph"/>
+        <w:numPr>
+          <w:ilvl w:val="0"/>
+          <w:numId w:val="3"/>
+        </w:numPr>
+        <w:rPr>
+          <w:sz w:val="24"/>
+          <w:szCs w:val="24"/>
+        </w:rPr>
+      </w:pPr>
+      <w:r>
+        <w:rPr>
+          <w:sz w:val="24"/>
+          <w:szCs w:val="24"/>
+        </w:rPr>
+        <w:t>False</w:t>
+      </w:r>
+      <w:r>
+        <w:rPr>
+          <w:sz w:val="24"/>
+          <w:szCs w:val="24"/>
+        </w:rPr>
+        <w:t xml:space="preserve"> (Wrong)</w:t>
+      </w:r>
+    </w:p>
+    <w:p>
+      <w:pPr>
+        <w:pStyle w:val="ListParagraph"/>
+        <w:numPr>
+          <w:ilvl w:val="0"/>
+          <w:numId w:val="3"/>
+        </w:numPr>
+        <w:rPr>
+          <w:sz w:val="24"/>
+          <w:szCs w:val="24"/>
+        </w:rPr>
+      </w:pPr>
+      <w:r>
+        <w:rPr>
+          <w:sz w:val="24"/>
+          <w:szCs w:val="24"/>
+        </w:rPr>
+        <w:lastRenderedPageBreak/>
+        <w:t>False</w:t>
+      </w:r>
+      <w:r>
+        <w:rPr>
+          <w:sz w:val="24"/>
+          <w:szCs w:val="24"/>
+        </w:rPr>
+        <w:t xml:space="preserve"> (Wrong)</w:t>
+      </w:r>
+    </w:p>
+    <w:p>
+      <w:pPr>
+        <w:rPr>
+          <w:b/>
+          <w:bCs/>
+          <w:sz w:val="24"/>
+          <w:szCs w:val="24"/>
+        </w:rPr>
+      </w:pPr>
+      <w:r>
+        <w:rPr>
+          <w:b/>
+          <w:bCs/>
+          <w:sz w:val="24"/>
+          <w:szCs w:val="24"/>
+        </w:rPr>
         <w:t>Band Score: 6</w:t>
       </w:r>
     </w:p>
@@ -3164,575 +3209,575 @@
           <w:sz w:val="24"/>
           <w:szCs w:val="24"/>
         </w:rPr>
+        <w:t>Plastic</w:t>
+      </w:r>
+    </w:p>
+    <w:p>
+      <w:pPr>
+        <w:pStyle w:val="ListParagraph"/>
+        <w:numPr>
+          <w:ilvl w:val="0"/>
+          <w:numId w:val="4"/>
+        </w:numPr>
+        <w:rPr>
+          <w:sz w:val="24"/>
+          <w:szCs w:val="24"/>
+        </w:rPr>
+      </w:pPr>
+      <w:r>
+        <w:rPr>
+          <w:sz w:val="24"/>
+          <w:szCs w:val="24"/>
+        </w:rPr>
+        <w:t>C</w:t>
+      </w:r>
+    </w:p>
+    <w:p>
+      <w:pPr>
+        <w:pStyle w:val="ListParagraph"/>
+        <w:numPr>
+          <w:ilvl w:val="0"/>
+          <w:numId w:val="4"/>
+        </w:numPr>
+        <w:rPr>
+          <w:sz w:val="24"/>
+          <w:szCs w:val="24"/>
+        </w:rPr>
+      </w:pPr>
+      <w:r>
+        <w:rPr>
+          <w:sz w:val="24"/>
+          <w:szCs w:val="24"/>
+        </w:rPr>
+        <w:t>A</w:t>
+      </w:r>
+      <w:r>
+        <w:rPr>
+          <w:sz w:val="24"/>
+          <w:szCs w:val="24"/>
+        </w:rPr>
+        <w:t xml:space="preserve"> (Wrong: B)</w:t>
+      </w:r>
+    </w:p>
+    <w:p>
+      <w:pPr>
+        <w:pStyle w:val="ListParagraph"/>
+        <w:numPr>
+          <w:ilvl w:val="0"/>
+          <w:numId w:val="4"/>
+        </w:numPr>
+        <w:rPr>
+          <w:sz w:val="24"/>
+          <w:szCs w:val="24"/>
+        </w:rPr>
+      </w:pPr>
+      <w:r>
+        <w:rPr>
+          <w:sz w:val="24"/>
+          <w:szCs w:val="24"/>
+        </w:rPr>
+        <w:t>A</w:t>
+      </w:r>
+    </w:p>
+    <w:p>
+      <w:pPr>
+        <w:pStyle w:val="ListParagraph"/>
+        <w:numPr>
+          <w:ilvl w:val="0"/>
+          <w:numId w:val="4"/>
+        </w:numPr>
+        <w:rPr>
+          <w:sz w:val="24"/>
+          <w:szCs w:val="24"/>
+        </w:rPr>
+      </w:pPr>
+      <w:r>
+        <w:rPr>
+          <w:sz w:val="24"/>
+          <w:szCs w:val="24"/>
+        </w:rPr>
+        <w:t>A</w:t>
+      </w:r>
+    </w:p>
+    <w:p>
+      <w:pPr>
+        <w:pStyle w:val="ListParagraph"/>
+        <w:numPr>
+          <w:ilvl w:val="0"/>
+          <w:numId w:val="4"/>
+        </w:numPr>
+        <w:rPr>
+          <w:sz w:val="24"/>
+          <w:szCs w:val="24"/>
+        </w:rPr>
+      </w:pPr>
+      <w:r>
+        <w:rPr>
+          <w:sz w:val="24"/>
+          <w:szCs w:val="24"/>
+        </w:rPr>
+        <w:t>C</w:t>
+      </w:r>
+    </w:p>
+    <w:p>
+      <w:pPr>
+        <w:pStyle w:val="ListParagraph"/>
+        <w:numPr>
+          <w:ilvl w:val="0"/>
+          <w:numId w:val="4"/>
+        </w:numPr>
+        <w:rPr>
+          <w:sz w:val="24"/>
+          <w:szCs w:val="24"/>
+        </w:rPr>
+      </w:pPr>
+      <w:r>
+        <w:rPr>
+          <w:sz w:val="24"/>
+          <w:szCs w:val="24"/>
+        </w:rPr>
+        <w:t>D</w:t>
+      </w:r>
+    </w:p>
+    <w:p>
+      <w:pPr>
+        <w:pStyle w:val="ListParagraph"/>
+        <w:numPr>
+          <w:ilvl w:val="0"/>
+          <w:numId w:val="4"/>
+        </w:numPr>
+        <w:rPr>
+          <w:sz w:val="24"/>
+          <w:szCs w:val="24"/>
+        </w:rPr>
+      </w:pPr>
+      <w:r>
+        <w:rPr>
+          <w:sz w:val="24"/>
+          <w:szCs w:val="24"/>
+        </w:rPr>
+        <w:t>A</w:t>
+      </w:r>
+    </w:p>
+    <w:p>
+      <w:pPr>
+        <w:pStyle w:val="ListParagraph"/>
+        <w:numPr>
+          <w:ilvl w:val="0"/>
+          <w:numId w:val="4"/>
+        </w:numPr>
+        <w:rPr>
+          <w:sz w:val="24"/>
+          <w:szCs w:val="24"/>
+        </w:rPr>
+      </w:pPr>
+      <w:r>
+        <w:rPr>
+          <w:sz w:val="24"/>
+          <w:szCs w:val="24"/>
+        </w:rPr>
+        <w:t>B</w:t>
+      </w:r>
+    </w:p>
+    <w:p>
+      <w:pPr>
+        <w:pStyle w:val="ListParagraph"/>
+        <w:numPr>
+          <w:ilvl w:val="0"/>
+          <w:numId w:val="4"/>
+        </w:numPr>
+        <w:rPr>
+          <w:sz w:val="24"/>
+          <w:szCs w:val="24"/>
+        </w:rPr>
+      </w:pPr>
+      <w:r>
+        <w:rPr>
+          <w:sz w:val="24"/>
+          <w:szCs w:val="24"/>
+        </w:rPr>
+        <w:t>C</w:t>
+      </w:r>
+    </w:p>
+    <w:p>
+      <w:pPr>
+        <w:pStyle w:val="ListParagraph"/>
+        <w:numPr>
+          <w:ilvl w:val="0"/>
+          <w:numId w:val="4"/>
+        </w:numPr>
+        <w:rPr>
+          <w:sz w:val="24"/>
+          <w:szCs w:val="24"/>
+        </w:rPr>
+      </w:pPr>
+      <w:r>
+        <w:rPr>
+          <w:sz w:val="24"/>
+          <w:szCs w:val="24"/>
+        </w:rPr>
+        <w:t>B</w:t>
+      </w:r>
+    </w:p>
+    <w:p>
+      <w:pPr>
+        <w:pStyle w:val="ListParagraph"/>
+        <w:numPr>
+          <w:ilvl w:val="0"/>
+          <w:numId w:val="4"/>
+        </w:numPr>
+        <w:rPr>
+          <w:sz w:val="24"/>
+          <w:szCs w:val="24"/>
+        </w:rPr>
+      </w:pPr>
+      <w:r>
+        <w:rPr>
+          <w:sz w:val="24"/>
+          <w:szCs w:val="24"/>
+        </w:rPr>
+        <w:t>B</w:t>
+      </w:r>
+    </w:p>
+    <w:p>
+      <w:pPr>
+        <w:pStyle w:val="ListParagraph"/>
+        <w:numPr>
+          <w:ilvl w:val="0"/>
+          <w:numId w:val="4"/>
+        </w:numPr>
+        <w:rPr>
+          <w:sz w:val="24"/>
+          <w:szCs w:val="24"/>
+        </w:rPr>
+      </w:pPr>
+      <w:r>
+        <w:rPr>
+          <w:sz w:val="24"/>
+          <w:szCs w:val="24"/>
+        </w:rPr>
+        <w:t>B</w:t>
+      </w:r>
+      <w:r>
+        <w:rPr>
+          <w:sz w:val="24"/>
+          <w:szCs w:val="24"/>
+        </w:rPr>
+        <w:t xml:space="preserve"> (Wrong: A)</w:t>
+      </w:r>
+    </w:p>
+    <w:p>
+      <w:pPr>
+        <w:pStyle w:val="ListParagraph"/>
+        <w:numPr>
+          <w:ilvl w:val="0"/>
+          <w:numId w:val="4"/>
+        </w:numPr>
+        <w:rPr>
+          <w:sz w:val="24"/>
+          <w:szCs w:val="24"/>
+        </w:rPr>
+      </w:pPr>
+      <w:r>
+        <w:rPr>
+          <w:sz w:val="24"/>
+          <w:szCs w:val="24"/>
+        </w:rPr>
+        <w:t>C</w:t>
+      </w:r>
+    </w:p>
+    <w:p>
+      <w:pPr>
+        <w:pStyle w:val="ListParagraph"/>
+        <w:numPr>
+          <w:ilvl w:val="0"/>
+          <w:numId w:val="4"/>
+        </w:numPr>
+        <w:rPr>
+          <w:sz w:val="24"/>
+          <w:szCs w:val="24"/>
+        </w:rPr>
+      </w:pPr>
+      <w:r>
+        <w:rPr>
+          <w:sz w:val="24"/>
+          <w:szCs w:val="24"/>
+        </w:rPr>
+        <w:t>C</w:t>
+      </w:r>
+    </w:p>
+    <w:p>
+      <w:pPr>
+        <w:pStyle w:val="ListParagraph"/>
+        <w:numPr>
+          <w:ilvl w:val="0"/>
+          <w:numId w:val="4"/>
+        </w:numPr>
+        <w:rPr>
+          <w:sz w:val="24"/>
+          <w:szCs w:val="24"/>
+        </w:rPr>
+      </w:pPr>
+      <w:r>
+        <w:rPr>
+          <w:sz w:val="24"/>
+          <w:szCs w:val="24"/>
+        </w:rPr>
+        <w:t>History</w:t>
+      </w:r>
+    </w:p>
+    <w:p>
+      <w:pPr>
+        <w:pStyle w:val="ListParagraph"/>
+        <w:numPr>
+          <w:ilvl w:val="0"/>
+          <w:numId w:val="4"/>
+        </w:numPr>
+        <w:rPr>
+          <w:sz w:val="24"/>
+          <w:szCs w:val="24"/>
+        </w:rPr>
+      </w:pPr>
+      <w:r>
+        <w:rPr>
+          <w:sz w:val="24"/>
+          <w:szCs w:val="24"/>
+        </w:rPr>
+        <w:t>Paper</w:t>
+      </w:r>
+    </w:p>
+    <w:p>
+      <w:pPr>
+        <w:pStyle w:val="ListParagraph"/>
+        <w:numPr>
+          <w:ilvl w:val="0"/>
+          <w:numId w:val="4"/>
+        </w:numPr>
+        <w:rPr>
+          <w:sz w:val="24"/>
+          <w:szCs w:val="24"/>
+        </w:rPr>
+      </w:pPr>
+      <w:r>
+        <w:rPr>
+          <w:sz w:val="24"/>
+          <w:szCs w:val="24"/>
+        </w:rPr>
+        <w:t>Humans</w:t>
+      </w:r>
+    </w:p>
+    <w:p>
+      <w:pPr>
+        <w:pStyle w:val="ListParagraph"/>
+        <w:numPr>
+          <w:ilvl w:val="0"/>
+          <w:numId w:val="4"/>
+        </w:numPr>
+        <w:rPr>
+          <w:sz w:val="24"/>
+          <w:szCs w:val="24"/>
+        </w:rPr>
+      </w:pPr>
+      <w:r>
+        <w:rPr>
+          <w:sz w:val="24"/>
+          <w:szCs w:val="24"/>
+        </w:rPr>
+        <w:t>Stress</w:t>
+      </w:r>
+    </w:p>
+    <w:p>
+      <w:pPr>
+        <w:pStyle w:val="ListParagraph"/>
+        <w:numPr>
+          <w:ilvl w:val="0"/>
+          <w:numId w:val="4"/>
+        </w:numPr>
+        <w:rPr>
+          <w:sz w:val="24"/>
+          <w:szCs w:val="24"/>
+        </w:rPr>
+      </w:pPr>
+      <w:r>
+        <w:rPr>
+          <w:sz w:val="24"/>
+          <w:szCs w:val="24"/>
+        </w:rPr>
+        <w:t>Graph</w:t>
+      </w:r>
+    </w:p>
+    <w:p>
+      <w:pPr>
+        <w:pStyle w:val="ListParagraph"/>
+        <w:numPr>
+          <w:ilvl w:val="0"/>
+          <w:numId w:val="4"/>
+        </w:numPr>
+        <w:rPr>
+          <w:sz w:val="24"/>
+          <w:szCs w:val="24"/>
+        </w:rPr>
+      </w:pPr>
+      <w:r>
+        <w:rPr>
+          <w:sz w:val="24"/>
+          <w:szCs w:val="24"/>
+        </w:rPr>
+        <w:t>Evaluate</w:t>
+      </w:r>
+    </w:p>
+    <w:p>
+      <w:pPr>
+        <w:pStyle w:val="ListParagraph"/>
+        <w:numPr>
+          <w:ilvl w:val="0"/>
+          <w:numId w:val="4"/>
+        </w:numPr>
+        <w:rPr>
+          <w:sz w:val="24"/>
+          <w:szCs w:val="24"/>
+        </w:rPr>
+      </w:pPr>
+      <w:r>
+        <w:rPr>
+          <w:sz w:val="24"/>
+          <w:szCs w:val="24"/>
+        </w:rPr>
+        <w:t>Creativity</w:t>
+      </w:r>
+    </w:p>
+    <w:p>
+      <w:pPr>
+        <w:pStyle w:val="ListParagraph"/>
+        <w:numPr>
+          <w:ilvl w:val="0"/>
+          <w:numId w:val="4"/>
+        </w:numPr>
+        <w:rPr>
+          <w:sz w:val="24"/>
+          <w:szCs w:val="24"/>
+        </w:rPr>
+      </w:pPr>
+      <w:r>
+        <w:rPr>
+          <w:sz w:val="24"/>
+          <w:szCs w:val="24"/>
+        </w:rPr>
+        <w:t>Therapy</w:t>
+      </w:r>
+    </w:p>
+    <w:p>
+      <w:pPr>
+        <w:pStyle w:val="ListParagraph"/>
+        <w:numPr>
+          <w:ilvl w:val="0"/>
+          <w:numId w:val="4"/>
+        </w:numPr>
+        <w:rPr>
+          <w:sz w:val="24"/>
+          <w:szCs w:val="24"/>
+        </w:rPr>
+      </w:pPr>
+      <w:r>
+        <w:rPr>
+          <w:sz w:val="24"/>
+          <w:szCs w:val="24"/>
+        </w:rPr>
+        <w:t>Fitness</w:t>
+      </w:r>
+    </w:p>
+    <w:p>
+      <w:pPr>
+        <w:pStyle w:val="ListParagraph"/>
+        <w:numPr>
+          <w:ilvl w:val="0"/>
+          <w:numId w:val="4"/>
+        </w:numPr>
+        <w:rPr>
+          <w:sz w:val="24"/>
+          <w:szCs w:val="24"/>
+        </w:rPr>
+      </w:pPr>
+      <w:r>
+        <w:rPr>
+          <w:sz w:val="24"/>
+          <w:szCs w:val="24"/>
+        </w:rPr>
+        <w:t>Balance</w:t>
+      </w:r>
+    </w:p>
+    <w:p>
+      <w:pPr>
+        <w:pStyle w:val="ListParagraph"/>
+        <w:numPr>
+          <w:ilvl w:val="0"/>
+          <w:numId w:val="4"/>
+        </w:numPr>
+        <w:rPr>
+          <w:sz w:val="24"/>
+          <w:szCs w:val="24"/>
+        </w:rPr>
+      </w:pPr>
+      <w:r>
+        <w:rPr>
+          <w:sz w:val="24"/>
+          <w:szCs w:val="24"/>
+        </w:rPr>
+        <w:t>Bod</w:t>
+      </w:r>
+      <w:r>
+        <w:rPr>
+          <w:sz w:val="24"/>
+          <w:szCs w:val="24"/>
+        </w:rPr>
+        <w:t>ily</w:t>
+      </w:r>
+      <w:r>
+        <w:rPr>
+          <w:sz w:val="24"/>
+          <w:szCs w:val="24"/>
+        </w:rPr>
+        <w:t xml:space="preserve"> (Wrong: Brain)</w:t>
+      </w:r>
+    </w:p>
+    <w:p>
+      <w:pPr>
+        <w:pStyle w:val="ListParagraph"/>
+        <w:numPr>
+          <w:ilvl w:val="0"/>
+          <w:numId w:val="4"/>
+        </w:numPr>
+        <w:rPr>
+          <w:sz w:val="24"/>
+          <w:szCs w:val="24"/>
+        </w:rPr>
+      </w:pPr>
+      <w:r>
+        <w:rPr>
+          <w:sz w:val="24"/>
+          <w:szCs w:val="24"/>
+        </w:rPr>
+        <w:t>Motivation</w:t>
+      </w:r>
+    </w:p>
+    <w:p>
+      <w:pPr>
+        <w:pStyle w:val="ListParagraph"/>
+        <w:numPr>
+          <w:ilvl w:val="0"/>
+          <w:numId w:val="4"/>
+        </w:numPr>
+        <w:rPr>
+          <w:sz w:val="24"/>
+          <w:szCs w:val="24"/>
+        </w:rPr>
+      </w:pPr>
+      <w:r>
+        <w:rPr>
+          <w:sz w:val="24"/>
+          <w:szCs w:val="24"/>
+        </w:rPr>
         <w:lastRenderedPageBreak/>
-        <w:t>Plastic</w:t>
-      </w:r>
-    </w:p>
-    <w:p>
-      <w:pPr>
-        <w:pStyle w:val="ListParagraph"/>
-        <w:numPr>
-          <w:ilvl w:val="0"/>
-          <w:numId w:val="4"/>
-        </w:numPr>
-        <w:rPr>
-          <w:sz w:val="24"/>
-          <w:szCs w:val="24"/>
-        </w:rPr>
-      </w:pPr>
-      <w:r>
-        <w:rPr>
-          <w:sz w:val="24"/>
-          <w:szCs w:val="24"/>
-        </w:rPr>
-        <w:t>C</w:t>
-      </w:r>
-    </w:p>
-    <w:p>
-      <w:pPr>
-        <w:pStyle w:val="ListParagraph"/>
-        <w:numPr>
-          <w:ilvl w:val="0"/>
-          <w:numId w:val="4"/>
-        </w:numPr>
-        <w:rPr>
-          <w:sz w:val="24"/>
-          <w:szCs w:val="24"/>
-        </w:rPr>
-      </w:pPr>
-      <w:r>
-        <w:rPr>
-          <w:sz w:val="24"/>
-          <w:szCs w:val="24"/>
-        </w:rPr>
-        <w:t>A</w:t>
-      </w:r>
-      <w:r>
-        <w:rPr>
-          <w:sz w:val="24"/>
-          <w:szCs w:val="24"/>
-        </w:rPr>
-        <w:t xml:space="preserve"> (Wrong: B)</w:t>
-      </w:r>
-    </w:p>
-    <w:p>
-      <w:pPr>
-        <w:pStyle w:val="ListParagraph"/>
-        <w:numPr>
-          <w:ilvl w:val="0"/>
-          <w:numId w:val="4"/>
-        </w:numPr>
-        <w:rPr>
-          <w:sz w:val="24"/>
-          <w:szCs w:val="24"/>
-        </w:rPr>
-      </w:pPr>
-      <w:r>
-        <w:rPr>
-          <w:sz w:val="24"/>
-          <w:szCs w:val="24"/>
-        </w:rPr>
-        <w:t>A</w:t>
-      </w:r>
-    </w:p>
-    <w:p>
-      <w:pPr>
-        <w:pStyle w:val="ListParagraph"/>
-        <w:numPr>
-          <w:ilvl w:val="0"/>
-          <w:numId w:val="4"/>
-        </w:numPr>
-        <w:rPr>
-          <w:sz w:val="24"/>
-          <w:szCs w:val="24"/>
-        </w:rPr>
-      </w:pPr>
-      <w:r>
-        <w:rPr>
-          <w:sz w:val="24"/>
-          <w:szCs w:val="24"/>
-        </w:rPr>
-        <w:t>A</w:t>
-      </w:r>
-    </w:p>
-    <w:p>
-      <w:pPr>
-        <w:pStyle w:val="ListParagraph"/>
-        <w:numPr>
-          <w:ilvl w:val="0"/>
-          <w:numId w:val="4"/>
-        </w:numPr>
-        <w:rPr>
-          <w:sz w:val="24"/>
-          <w:szCs w:val="24"/>
-        </w:rPr>
-      </w:pPr>
-      <w:r>
-        <w:rPr>
-          <w:sz w:val="24"/>
-          <w:szCs w:val="24"/>
-        </w:rPr>
-        <w:t>C</w:t>
-      </w:r>
-    </w:p>
-    <w:p>
-      <w:pPr>
-        <w:pStyle w:val="ListParagraph"/>
-        <w:numPr>
-          <w:ilvl w:val="0"/>
-          <w:numId w:val="4"/>
-        </w:numPr>
-        <w:rPr>
-          <w:sz w:val="24"/>
-          <w:szCs w:val="24"/>
-        </w:rPr>
-      </w:pPr>
-      <w:r>
-        <w:rPr>
-          <w:sz w:val="24"/>
-          <w:szCs w:val="24"/>
-        </w:rPr>
-        <w:t>D</w:t>
-      </w:r>
-    </w:p>
-    <w:p>
-      <w:pPr>
-        <w:pStyle w:val="ListParagraph"/>
-        <w:numPr>
-          <w:ilvl w:val="0"/>
-          <w:numId w:val="4"/>
-        </w:numPr>
-        <w:rPr>
-          <w:sz w:val="24"/>
-          <w:szCs w:val="24"/>
-        </w:rPr>
-      </w:pPr>
-      <w:r>
-        <w:rPr>
-          <w:sz w:val="24"/>
-          <w:szCs w:val="24"/>
-        </w:rPr>
-        <w:t>A</w:t>
-      </w:r>
-    </w:p>
-    <w:p>
-      <w:pPr>
-        <w:pStyle w:val="ListParagraph"/>
-        <w:numPr>
-          <w:ilvl w:val="0"/>
-          <w:numId w:val="4"/>
-        </w:numPr>
-        <w:rPr>
-          <w:sz w:val="24"/>
-          <w:szCs w:val="24"/>
-        </w:rPr>
-      </w:pPr>
-      <w:r>
-        <w:rPr>
-          <w:sz w:val="24"/>
-          <w:szCs w:val="24"/>
-        </w:rPr>
-        <w:t>B</w:t>
-      </w:r>
-    </w:p>
-    <w:p>
-      <w:pPr>
-        <w:pStyle w:val="ListParagraph"/>
-        <w:numPr>
-          <w:ilvl w:val="0"/>
-          <w:numId w:val="4"/>
-        </w:numPr>
-        <w:rPr>
-          <w:sz w:val="24"/>
-          <w:szCs w:val="24"/>
-        </w:rPr>
-      </w:pPr>
-      <w:r>
-        <w:rPr>
-          <w:sz w:val="24"/>
-          <w:szCs w:val="24"/>
-        </w:rPr>
-        <w:t>C</w:t>
-      </w:r>
-    </w:p>
-    <w:p>
-      <w:pPr>
-        <w:pStyle w:val="ListParagraph"/>
-        <w:numPr>
-          <w:ilvl w:val="0"/>
-          <w:numId w:val="4"/>
-        </w:numPr>
-        <w:rPr>
-          <w:sz w:val="24"/>
-          <w:szCs w:val="24"/>
-        </w:rPr>
-      </w:pPr>
-      <w:r>
-        <w:rPr>
-          <w:sz w:val="24"/>
-          <w:szCs w:val="24"/>
-        </w:rPr>
-        <w:t>B</w:t>
-      </w:r>
-    </w:p>
-    <w:p>
-      <w:pPr>
-        <w:pStyle w:val="ListParagraph"/>
-        <w:numPr>
-          <w:ilvl w:val="0"/>
-          <w:numId w:val="4"/>
-        </w:numPr>
-        <w:rPr>
-          <w:sz w:val="24"/>
-          <w:szCs w:val="24"/>
-        </w:rPr>
-      </w:pPr>
-      <w:r>
-        <w:rPr>
-          <w:sz w:val="24"/>
-          <w:szCs w:val="24"/>
-        </w:rPr>
-        <w:t>B</w:t>
-      </w:r>
-    </w:p>
-    <w:p>
-      <w:pPr>
-        <w:pStyle w:val="ListParagraph"/>
-        <w:numPr>
-          <w:ilvl w:val="0"/>
-          <w:numId w:val="4"/>
-        </w:numPr>
-        <w:rPr>
-          <w:sz w:val="24"/>
-          <w:szCs w:val="24"/>
-        </w:rPr>
-      </w:pPr>
-      <w:r>
-        <w:rPr>
-          <w:sz w:val="24"/>
-          <w:szCs w:val="24"/>
-        </w:rPr>
-        <w:t>B</w:t>
-      </w:r>
-      <w:r>
-        <w:rPr>
-          <w:sz w:val="24"/>
-          <w:szCs w:val="24"/>
-        </w:rPr>
-        <w:t xml:space="preserve"> (Wrong: A)</w:t>
-      </w:r>
-    </w:p>
-    <w:p>
-      <w:pPr>
-        <w:pStyle w:val="ListParagraph"/>
-        <w:numPr>
-          <w:ilvl w:val="0"/>
-          <w:numId w:val="4"/>
-        </w:numPr>
-        <w:rPr>
-          <w:sz w:val="24"/>
-          <w:szCs w:val="24"/>
-        </w:rPr>
-      </w:pPr>
-      <w:r>
-        <w:rPr>
-          <w:sz w:val="24"/>
-          <w:szCs w:val="24"/>
-        </w:rPr>
-        <w:t>C</w:t>
-      </w:r>
-    </w:p>
-    <w:p>
-      <w:pPr>
-        <w:pStyle w:val="ListParagraph"/>
-        <w:numPr>
-          <w:ilvl w:val="0"/>
-          <w:numId w:val="4"/>
-        </w:numPr>
-        <w:rPr>
-          <w:sz w:val="24"/>
-          <w:szCs w:val="24"/>
-        </w:rPr>
-      </w:pPr>
-      <w:r>
-        <w:rPr>
-          <w:sz w:val="24"/>
-          <w:szCs w:val="24"/>
-        </w:rPr>
-        <w:t>C</w:t>
-      </w:r>
-    </w:p>
-    <w:p>
-      <w:pPr>
-        <w:pStyle w:val="ListParagraph"/>
-        <w:numPr>
-          <w:ilvl w:val="0"/>
-          <w:numId w:val="4"/>
-        </w:numPr>
-        <w:rPr>
-          <w:sz w:val="24"/>
-          <w:szCs w:val="24"/>
-        </w:rPr>
-      </w:pPr>
-      <w:r>
-        <w:rPr>
-          <w:sz w:val="24"/>
-          <w:szCs w:val="24"/>
-        </w:rPr>
-        <w:t>History</w:t>
-      </w:r>
-    </w:p>
-    <w:p>
-      <w:pPr>
-        <w:pStyle w:val="ListParagraph"/>
-        <w:numPr>
-          <w:ilvl w:val="0"/>
-          <w:numId w:val="4"/>
-        </w:numPr>
-        <w:rPr>
-          <w:sz w:val="24"/>
-          <w:szCs w:val="24"/>
-        </w:rPr>
-      </w:pPr>
-      <w:r>
-        <w:rPr>
-          <w:sz w:val="24"/>
-          <w:szCs w:val="24"/>
-        </w:rPr>
-        <w:t>Paper</w:t>
-      </w:r>
-    </w:p>
-    <w:p>
-      <w:pPr>
-        <w:pStyle w:val="ListParagraph"/>
-        <w:numPr>
-          <w:ilvl w:val="0"/>
-          <w:numId w:val="4"/>
-        </w:numPr>
-        <w:rPr>
-          <w:sz w:val="24"/>
-          <w:szCs w:val="24"/>
-        </w:rPr>
-      </w:pPr>
-      <w:r>
-        <w:rPr>
-          <w:sz w:val="24"/>
-          <w:szCs w:val="24"/>
-        </w:rPr>
-        <w:t>Humans</w:t>
-      </w:r>
-    </w:p>
-    <w:p>
-      <w:pPr>
-        <w:pStyle w:val="ListParagraph"/>
-        <w:numPr>
-          <w:ilvl w:val="0"/>
-          <w:numId w:val="4"/>
-        </w:numPr>
-        <w:rPr>
-          <w:sz w:val="24"/>
-          <w:szCs w:val="24"/>
-        </w:rPr>
-      </w:pPr>
-      <w:r>
-        <w:rPr>
-          <w:sz w:val="24"/>
-          <w:szCs w:val="24"/>
-        </w:rPr>
-        <w:t>Stress</w:t>
-      </w:r>
-    </w:p>
-    <w:p>
-      <w:pPr>
-        <w:pStyle w:val="ListParagraph"/>
-        <w:numPr>
-          <w:ilvl w:val="0"/>
-          <w:numId w:val="4"/>
-        </w:numPr>
-        <w:rPr>
-          <w:sz w:val="24"/>
-          <w:szCs w:val="24"/>
-        </w:rPr>
-      </w:pPr>
-      <w:r>
-        <w:rPr>
-          <w:sz w:val="24"/>
-          <w:szCs w:val="24"/>
-        </w:rPr>
-        <w:t>Graph</w:t>
-      </w:r>
-    </w:p>
-    <w:p>
-      <w:pPr>
-        <w:pStyle w:val="ListParagraph"/>
-        <w:numPr>
-          <w:ilvl w:val="0"/>
-          <w:numId w:val="4"/>
-        </w:numPr>
-        <w:rPr>
-          <w:sz w:val="24"/>
-          <w:szCs w:val="24"/>
-        </w:rPr>
-      </w:pPr>
-      <w:r>
-        <w:rPr>
-          <w:sz w:val="24"/>
-          <w:szCs w:val="24"/>
-        </w:rPr>
-        <w:t>Evaluate</w:t>
-      </w:r>
-    </w:p>
-    <w:p>
-      <w:pPr>
-        <w:pStyle w:val="ListParagraph"/>
-        <w:numPr>
-          <w:ilvl w:val="0"/>
-          <w:numId w:val="4"/>
-        </w:numPr>
-        <w:rPr>
-          <w:sz w:val="24"/>
-          <w:szCs w:val="24"/>
-        </w:rPr>
-      </w:pPr>
-      <w:r>
-        <w:rPr>
-          <w:sz w:val="24"/>
-          <w:szCs w:val="24"/>
-        </w:rPr>
-        <w:t>Creativity</w:t>
-      </w:r>
-    </w:p>
-    <w:p>
-      <w:pPr>
-        <w:pStyle w:val="ListParagraph"/>
-        <w:numPr>
-          <w:ilvl w:val="0"/>
-          <w:numId w:val="4"/>
-        </w:numPr>
-        <w:rPr>
-          <w:sz w:val="24"/>
-          <w:szCs w:val="24"/>
-        </w:rPr>
-      </w:pPr>
-      <w:r>
-        <w:rPr>
-          <w:sz w:val="24"/>
-          <w:szCs w:val="24"/>
-        </w:rPr>
-        <w:t>Therapy</w:t>
-      </w:r>
-    </w:p>
-    <w:p>
-      <w:pPr>
-        <w:pStyle w:val="ListParagraph"/>
-        <w:numPr>
-          <w:ilvl w:val="0"/>
-          <w:numId w:val="4"/>
-        </w:numPr>
-        <w:rPr>
-          <w:sz w:val="24"/>
-          <w:szCs w:val="24"/>
-        </w:rPr>
-      </w:pPr>
-      <w:r>
-        <w:rPr>
-          <w:sz w:val="24"/>
-          <w:szCs w:val="24"/>
-        </w:rPr>
-        <w:t>Fitness</w:t>
-      </w:r>
-    </w:p>
-    <w:p>
-      <w:pPr>
-        <w:pStyle w:val="ListParagraph"/>
-        <w:numPr>
-          <w:ilvl w:val="0"/>
-          <w:numId w:val="4"/>
-        </w:numPr>
-        <w:rPr>
-          <w:sz w:val="24"/>
-          <w:szCs w:val="24"/>
-        </w:rPr>
-      </w:pPr>
-      <w:r>
-        <w:rPr>
-          <w:sz w:val="24"/>
-          <w:szCs w:val="24"/>
-        </w:rPr>
-        <w:t>Balance</w:t>
-      </w:r>
-    </w:p>
-    <w:p>
-      <w:pPr>
-        <w:pStyle w:val="ListParagraph"/>
-        <w:numPr>
-          <w:ilvl w:val="0"/>
-          <w:numId w:val="4"/>
-        </w:numPr>
-        <w:rPr>
-          <w:sz w:val="24"/>
-          <w:szCs w:val="24"/>
-        </w:rPr>
-      </w:pPr>
-      <w:r>
-        <w:rPr>
-          <w:sz w:val="24"/>
-          <w:szCs w:val="24"/>
-        </w:rPr>
-        <w:t>Bod</w:t>
-      </w:r>
-      <w:r>
-        <w:rPr>
-          <w:sz w:val="24"/>
-          <w:szCs w:val="24"/>
-        </w:rPr>
-        <w:t>ily</w:t>
-      </w:r>
-      <w:r>
-        <w:rPr>
-          <w:sz w:val="24"/>
-          <w:szCs w:val="24"/>
-        </w:rPr>
-        <w:t xml:space="preserve"> (Wrong: Brain)</w:t>
-      </w:r>
-    </w:p>
-    <w:p>
-      <w:pPr>
-        <w:pStyle w:val="ListParagraph"/>
-        <w:numPr>
-          <w:ilvl w:val="0"/>
-          <w:numId w:val="4"/>
-        </w:numPr>
-        <w:rPr>
-          <w:sz w:val="24"/>
-          <w:szCs w:val="24"/>
-        </w:rPr>
-      </w:pPr>
-      <w:r>
-        <w:rPr>
-          <w:sz w:val="24"/>
-          <w:szCs w:val="24"/>
-        </w:rPr>
-        <w:t>Motivation</w:t>
-      </w:r>
-    </w:p>
-    <w:p>
-      <w:pPr>
-        <w:pStyle w:val="ListParagraph"/>
-        <w:numPr>
-          <w:ilvl w:val="0"/>
-          <w:numId w:val="4"/>
-        </w:numPr>
-        <w:rPr>
-          <w:sz w:val="24"/>
-          <w:szCs w:val="24"/>
-        </w:rPr>
-      </w:pPr>
-      <w:r>
-        <w:rPr>
-          <w:sz w:val="24"/>
-          <w:szCs w:val="24"/>
-        </w:rPr>
         <w:t>Isolation</w:t>
       </w:r>
     </w:p>

</xml_diff>

<commit_message>
Book 16 Test 2 writing 1
</commit_message>
<xml_diff>
--- a/IELTS Practices.docx
+++ b/IELTS Practices.docx
@@ -2059,6 +2059,15 @@
           <w:szCs w:val="24"/>
         </w:rPr>
         <w:t>Band Score:</w:t>
+      </w:r>
+      <w:r>
+        <w:rPr>
+          <w:b/>
+          <w:bCs/>
+          <w:sz w:val="24"/>
+          <w:szCs w:val="24"/>
+        </w:rPr>
+        <w:t xml:space="preserve"> 6.5 – 7</w:t>
       </w:r>
     </w:p>
     <w:p>

</xml_diff>

<commit_message>
Book 16 Test 2 writing task 2
</commit_message>
<xml_diff>
--- a/IELTS Practices.docx
+++ b/IELTS Practices.docx
@@ -22,6 +22,7 @@
     <w:p>
       <w:pPr>
         <w:pStyle w:val="Heading1"/>
+        <w:jc w:val="both"/>
       </w:pPr>
       <w:r>
         <w:t xml:space="preserve">Practice book </w:t>
@@ -36,6 +37,7 @@
     <w:p>
       <w:pPr>
         <w:pStyle w:val="Heading2"/>
+        <w:jc w:val="both"/>
       </w:pPr>
       <w:r>
         <w:t>Writing Task 1</w:t>
@@ -101,6 +103,7 @@
     <w:p>
       <w:pPr>
         <w:pStyle w:val="Heading2"/>
+        <w:jc w:val="both"/>
       </w:pPr>
       <w:r>
         <w:t>Writing Task 2</w:t>
@@ -227,6 +230,7 @@
         <w:tabs>
           <w:tab w:val="left" w:pos="2640"/>
         </w:tabs>
+        <w:jc w:val="both"/>
       </w:pPr>
       <w:r>
         <w:t>Reading</w:t>
@@ -234,6 +238,7 @@
     </w:p>
     <w:p>
       <w:pPr>
+        <w:jc w:val="both"/>
         <w:rPr>
           <w:b/>
           <w:bCs/>
@@ -258,6 +263,7 @@
           <w:ilvl w:val="0"/>
           <w:numId w:val="1"/>
         </w:numPr>
+        <w:jc w:val="both"/>
         <w:rPr>
           <w:sz w:val="24"/>
           <w:szCs w:val="24"/>
@@ -277,6 +283,7 @@
           <w:ilvl w:val="0"/>
           <w:numId w:val="1"/>
         </w:numPr>
+        <w:jc w:val="both"/>
         <w:rPr>
           <w:sz w:val="24"/>
           <w:szCs w:val="24"/>
@@ -297,6 +304,7 @@
           <w:ilvl w:val="0"/>
           <w:numId w:val="1"/>
         </w:numPr>
+        <w:jc w:val="both"/>
         <w:rPr>
           <w:sz w:val="24"/>
           <w:szCs w:val="24"/>
@@ -324,6 +332,7 @@
           <w:ilvl w:val="0"/>
           <w:numId w:val="1"/>
         </w:numPr>
+        <w:jc w:val="both"/>
         <w:rPr>
           <w:sz w:val="24"/>
           <w:szCs w:val="24"/>
@@ -344,6 +353,7 @@
           <w:ilvl w:val="0"/>
           <w:numId w:val="1"/>
         </w:numPr>
+        <w:jc w:val="both"/>
         <w:rPr>
           <w:sz w:val="24"/>
           <w:szCs w:val="24"/>
@@ -364,6 +374,7 @@
           <w:ilvl w:val="0"/>
           <w:numId w:val="1"/>
         </w:numPr>
+        <w:jc w:val="both"/>
         <w:rPr>
           <w:sz w:val="24"/>
           <w:szCs w:val="24"/>
@@ -384,6 +395,7 @@
           <w:ilvl w:val="0"/>
           <w:numId w:val="1"/>
         </w:numPr>
+        <w:jc w:val="both"/>
         <w:rPr>
           <w:sz w:val="24"/>
           <w:szCs w:val="24"/>
@@ -404,6 +416,7 @@
           <w:ilvl w:val="0"/>
           <w:numId w:val="1"/>
         </w:numPr>
+        <w:jc w:val="both"/>
         <w:rPr>
           <w:sz w:val="24"/>
           <w:szCs w:val="24"/>
@@ -424,6 +437,7 @@
           <w:ilvl w:val="0"/>
           <w:numId w:val="1"/>
         </w:numPr>
+        <w:jc w:val="both"/>
         <w:rPr>
           <w:sz w:val="24"/>
           <w:szCs w:val="24"/>
@@ -451,6 +465,7 @@
           <w:ilvl w:val="0"/>
           <w:numId w:val="1"/>
         </w:numPr>
+        <w:jc w:val="both"/>
         <w:rPr>
           <w:sz w:val="24"/>
           <w:szCs w:val="24"/>
@@ -471,6 +486,7 @@
           <w:ilvl w:val="0"/>
           <w:numId w:val="1"/>
         </w:numPr>
+        <w:jc w:val="both"/>
         <w:rPr>
           <w:sz w:val="24"/>
           <w:szCs w:val="24"/>
@@ -491,6 +507,7 @@
           <w:ilvl w:val="0"/>
           <w:numId w:val="1"/>
         </w:numPr>
+        <w:jc w:val="both"/>
         <w:rPr>
           <w:sz w:val="24"/>
           <w:szCs w:val="24"/>
@@ -511,6 +528,7 @@
           <w:ilvl w:val="0"/>
           <w:numId w:val="1"/>
         </w:numPr>
+        <w:jc w:val="both"/>
         <w:rPr>
           <w:sz w:val="24"/>
           <w:szCs w:val="24"/>
@@ -538,6 +556,7 @@
           <w:ilvl w:val="0"/>
           <w:numId w:val="1"/>
         </w:numPr>
+        <w:jc w:val="both"/>
         <w:rPr>
           <w:sz w:val="24"/>
           <w:szCs w:val="24"/>
@@ -558,6 +577,7 @@
           <w:ilvl w:val="0"/>
           <w:numId w:val="1"/>
         </w:numPr>
+        <w:jc w:val="both"/>
         <w:rPr>
           <w:sz w:val="24"/>
           <w:szCs w:val="24"/>
@@ -578,6 +598,7 @@
           <w:ilvl w:val="0"/>
           <w:numId w:val="1"/>
         </w:numPr>
+        <w:jc w:val="both"/>
         <w:rPr>
           <w:sz w:val="24"/>
           <w:szCs w:val="24"/>
@@ -598,6 +619,7 @@
           <w:ilvl w:val="0"/>
           <w:numId w:val="1"/>
         </w:numPr>
+        <w:jc w:val="both"/>
         <w:rPr>
           <w:sz w:val="24"/>
           <w:szCs w:val="24"/>
@@ -625,6 +647,7 @@
           <w:ilvl w:val="0"/>
           <w:numId w:val="1"/>
         </w:numPr>
+        <w:jc w:val="both"/>
         <w:rPr>
           <w:sz w:val="24"/>
           <w:szCs w:val="24"/>
@@ -645,11 +668,13 @@
           <w:ilvl w:val="0"/>
           <w:numId w:val="1"/>
         </w:numPr>
-        <w:rPr>
-          <w:sz w:val="24"/>
-          <w:szCs w:val="24"/>
-        </w:rPr>
-      </w:pPr>
+        <w:jc w:val="both"/>
+        <w:rPr>
+          <w:sz w:val="24"/>
+          <w:szCs w:val="24"/>
+        </w:rPr>
+      </w:pPr>
+      <w:proofErr w:type="spellStart"/>
       <w:r>
         <w:rPr>
           <w:sz w:val="24"/>
@@ -657,6 +682,7 @@
         </w:rPr>
         <w:t>i</w:t>
       </w:r>
+      <w:proofErr w:type="spellEnd"/>
     </w:p>
     <w:p>
       <w:pPr>
@@ -665,6 +691,7 @@
           <w:ilvl w:val="0"/>
           <w:numId w:val="1"/>
         </w:numPr>
+        <w:jc w:val="both"/>
         <w:rPr>
           <w:sz w:val="24"/>
           <w:szCs w:val="24"/>
@@ -685,6 +712,7 @@
           <w:ilvl w:val="0"/>
           <w:numId w:val="1"/>
         </w:numPr>
+        <w:jc w:val="both"/>
         <w:rPr>
           <w:sz w:val="24"/>
           <w:szCs w:val="24"/>
@@ -705,6 +733,7 @@
           <w:ilvl w:val="0"/>
           <w:numId w:val="1"/>
         </w:numPr>
+        <w:jc w:val="both"/>
         <w:rPr>
           <w:sz w:val="24"/>
           <w:szCs w:val="24"/>
@@ -732,6 +761,7 @@
           <w:ilvl w:val="0"/>
           <w:numId w:val="1"/>
         </w:numPr>
+        <w:jc w:val="both"/>
         <w:rPr>
           <w:sz w:val="24"/>
           <w:szCs w:val="24"/>
@@ -752,6 +782,7 @@
           <w:ilvl w:val="0"/>
           <w:numId w:val="1"/>
         </w:numPr>
+        <w:jc w:val="both"/>
         <w:rPr>
           <w:sz w:val="24"/>
           <w:szCs w:val="24"/>
@@ -772,6 +803,7 @@
           <w:ilvl w:val="0"/>
           <w:numId w:val="1"/>
         </w:numPr>
+        <w:jc w:val="both"/>
         <w:rPr>
           <w:sz w:val="24"/>
           <w:szCs w:val="24"/>
@@ -792,6 +824,7 @@
           <w:ilvl w:val="0"/>
           <w:numId w:val="1"/>
         </w:numPr>
+        <w:jc w:val="both"/>
         <w:rPr>
           <w:sz w:val="24"/>
           <w:szCs w:val="24"/>
@@ -812,6 +845,7 @@
           <w:ilvl w:val="0"/>
           <w:numId w:val="1"/>
         </w:numPr>
+        <w:jc w:val="both"/>
         <w:rPr>
           <w:sz w:val="24"/>
           <w:szCs w:val="24"/>
@@ -833,6 +867,7 @@
           <w:ilvl w:val="0"/>
           <w:numId w:val="1"/>
         </w:numPr>
+        <w:jc w:val="both"/>
         <w:rPr>
           <w:sz w:val="24"/>
           <w:szCs w:val="24"/>
@@ -860,6 +895,7 @@
           <w:ilvl w:val="0"/>
           <w:numId w:val="1"/>
         </w:numPr>
+        <w:jc w:val="both"/>
         <w:rPr>
           <w:sz w:val="24"/>
           <w:szCs w:val="24"/>
@@ -880,6 +916,7 @@
           <w:ilvl w:val="0"/>
           <w:numId w:val="1"/>
         </w:numPr>
+        <w:jc w:val="both"/>
         <w:rPr>
           <w:sz w:val="24"/>
           <w:szCs w:val="24"/>
@@ -900,6 +937,7 @@
           <w:ilvl w:val="0"/>
           <w:numId w:val="1"/>
         </w:numPr>
+        <w:jc w:val="both"/>
         <w:rPr>
           <w:sz w:val="24"/>
           <w:szCs w:val="24"/>
@@ -920,6 +958,7 @@
           <w:ilvl w:val="0"/>
           <w:numId w:val="1"/>
         </w:numPr>
+        <w:jc w:val="both"/>
         <w:rPr>
           <w:sz w:val="24"/>
           <w:szCs w:val="24"/>
@@ -940,6 +979,7 @@
           <w:ilvl w:val="0"/>
           <w:numId w:val="1"/>
         </w:numPr>
+        <w:jc w:val="both"/>
         <w:rPr>
           <w:sz w:val="24"/>
           <w:szCs w:val="24"/>
@@ -960,6 +1000,7 @@
           <w:ilvl w:val="0"/>
           <w:numId w:val="1"/>
         </w:numPr>
+        <w:jc w:val="both"/>
         <w:rPr>
           <w:sz w:val="24"/>
           <w:szCs w:val="24"/>
@@ -980,6 +1021,7 @@
           <w:ilvl w:val="0"/>
           <w:numId w:val="1"/>
         </w:numPr>
+        <w:jc w:val="both"/>
         <w:rPr>
           <w:sz w:val="24"/>
           <w:szCs w:val="24"/>
@@ -1007,6 +1049,7 @@
           <w:ilvl w:val="0"/>
           <w:numId w:val="1"/>
         </w:numPr>
+        <w:jc w:val="both"/>
         <w:rPr>
           <w:sz w:val="24"/>
           <w:szCs w:val="24"/>
@@ -1027,6 +1070,7 @@
           <w:ilvl w:val="0"/>
           <w:numId w:val="1"/>
         </w:numPr>
+        <w:jc w:val="both"/>
         <w:rPr>
           <w:sz w:val="24"/>
           <w:szCs w:val="24"/>
@@ -1047,6 +1091,7 @@
           <w:ilvl w:val="0"/>
           <w:numId w:val="1"/>
         </w:numPr>
+        <w:jc w:val="both"/>
         <w:rPr>
           <w:sz w:val="24"/>
           <w:szCs w:val="24"/>
@@ -1067,6 +1112,7 @@
           <w:ilvl w:val="0"/>
           <w:numId w:val="1"/>
         </w:numPr>
+        <w:jc w:val="both"/>
         <w:rPr>
           <w:sz w:val="24"/>
           <w:szCs w:val="24"/>
@@ -1094,6 +1140,7 @@
           <w:ilvl w:val="0"/>
           <w:numId w:val="1"/>
         </w:numPr>
+        <w:jc w:val="both"/>
         <w:rPr>
           <w:sz w:val="24"/>
           <w:szCs w:val="24"/>
@@ -1114,6 +1161,7 @@
           <w:ilvl w:val="0"/>
           <w:numId w:val="1"/>
         </w:numPr>
+        <w:jc w:val="both"/>
         <w:rPr>
           <w:sz w:val="24"/>
           <w:szCs w:val="24"/>
@@ -1136,6 +1184,7 @@
     </w:p>
     <w:p>
       <w:pPr>
+        <w:jc w:val="both"/>
         <w:rPr>
           <w:b/>
           <w:bCs/>
@@ -1156,6 +1205,7 @@
     <w:p>
       <w:pPr>
         <w:pStyle w:val="Heading2"/>
+        <w:jc w:val="both"/>
       </w:pPr>
       <w:r>
         <w:t>Listening</w:t>
@@ -1168,6 +1218,7 @@
           <w:ilvl w:val="0"/>
           <w:numId w:val="2"/>
         </w:numPr>
+        <w:jc w:val="both"/>
         <w:rPr>
           <w:sz w:val="24"/>
           <w:szCs w:val="24"/>
@@ -1188,6 +1239,7 @@
           <w:ilvl w:val="0"/>
           <w:numId w:val="2"/>
         </w:numPr>
+        <w:jc w:val="both"/>
         <w:rPr>
           <w:sz w:val="24"/>
           <w:szCs w:val="24"/>
@@ -1208,6 +1260,7 @@
           <w:ilvl w:val="0"/>
           <w:numId w:val="2"/>
         </w:numPr>
+        <w:jc w:val="both"/>
         <w:rPr>
           <w:sz w:val="24"/>
           <w:szCs w:val="24"/>
@@ -1228,6 +1281,7 @@
           <w:ilvl w:val="0"/>
           <w:numId w:val="2"/>
         </w:numPr>
+        <w:jc w:val="both"/>
         <w:rPr>
           <w:sz w:val="24"/>
           <w:szCs w:val="24"/>
@@ -1248,6 +1302,7 @@
           <w:ilvl w:val="0"/>
           <w:numId w:val="2"/>
         </w:numPr>
+        <w:jc w:val="both"/>
         <w:rPr>
           <w:sz w:val="24"/>
           <w:szCs w:val="24"/>
@@ -1268,6 +1323,7 @@
           <w:ilvl w:val="0"/>
           <w:numId w:val="2"/>
         </w:numPr>
+        <w:jc w:val="both"/>
         <w:rPr>
           <w:sz w:val="24"/>
           <w:szCs w:val="24"/>
@@ -1288,6 +1344,7 @@
           <w:ilvl w:val="0"/>
           <w:numId w:val="2"/>
         </w:numPr>
+        <w:jc w:val="both"/>
         <w:rPr>
           <w:sz w:val="24"/>
           <w:szCs w:val="24"/>
@@ -1308,6 +1365,7 @@
           <w:ilvl w:val="0"/>
           <w:numId w:val="2"/>
         </w:numPr>
+        <w:jc w:val="both"/>
         <w:rPr>
           <w:sz w:val="24"/>
           <w:szCs w:val="24"/>
@@ -1328,11 +1386,13 @@
           <w:ilvl w:val="0"/>
           <w:numId w:val="2"/>
         </w:numPr>
-        <w:rPr>
-          <w:sz w:val="24"/>
-          <w:szCs w:val="24"/>
-        </w:rPr>
-      </w:pPr>
+        <w:jc w:val="both"/>
+        <w:rPr>
+          <w:sz w:val="24"/>
+          <w:szCs w:val="24"/>
+        </w:rPr>
+      </w:pPr>
+      <w:proofErr w:type="spellStart"/>
       <w:r>
         <w:rPr>
           <w:sz w:val="24"/>
@@ -1340,6 +1400,7 @@
         </w:rPr>
         <w:t>Fradstone</w:t>
       </w:r>
+      <w:proofErr w:type="spellEnd"/>
     </w:p>
     <w:p>
       <w:pPr>
@@ -1348,6 +1409,7 @@
           <w:ilvl w:val="0"/>
           <w:numId w:val="2"/>
         </w:numPr>
+        <w:jc w:val="both"/>
         <w:rPr>
           <w:sz w:val="24"/>
           <w:szCs w:val="24"/>
@@ -1368,6 +1430,7 @@
           <w:ilvl w:val="0"/>
           <w:numId w:val="2"/>
         </w:numPr>
+        <w:jc w:val="both"/>
         <w:rPr>
           <w:sz w:val="24"/>
           <w:szCs w:val="24"/>
@@ -1388,6 +1451,7 @@
           <w:ilvl w:val="0"/>
           <w:numId w:val="2"/>
         </w:numPr>
+        <w:jc w:val="both"/>
         <w:rPr>
           <w:sz w:val="24"/>
           <w:szCs w:val="24"/>
@@ -1408,6 +1472,7 @@
           <w:ilvl w:val="0"/>
           <w:numId w:val="2"/>
         </w:numPr>
+        <w:jc w:val="both"/>
         <w:rPr>
           <w:sz w:val="24"/>
           <w:szCs w:val="24"/>
@@ -1435,6 +1500,7 @@
           <w:ilvl w:val="0"/>
           <w:numId w:val="2"/>
         </w:numPr>
+        <w:jc w:val="both"/>
         <w:rPr>
           <w:sz w:val="24"/>
           <w:szCs w:val="24"/>
@@ -1455,6 +1521,7 @@
           <w:ilvl w:val="0"/>
           <w:numId w:val="2"/>
         </w:numPr>
+        <w:jc w:val="both"/>
         <w:rPr>
           <w:sz w:val="24"/>
           <w:szCs w:val="24"/>
@@ -1475,6 +1542,7 @@
           <w:ilvl w:val="0"/>
           <w:numId w:val="2"/>
         </w:numPr>
+        <w:jc w:val="both"/>
         <w:rPr>
           <w:sz w:val="24"/>
           <w:szCs w:val="24"/>
@@ -1495,6 +1563,7 @@
           <w:ilvl w:val="0"/>
           <w:numId w:val="2"/>
         </w:numPr>
+        <w:jc w:val="both"/>
         <w:rPr>
           <w:sz w:val="24"/>
           <w:szCs w:val="24"/>
@@ -1515,6 +1584,7 @@
           <w:ilvl w:val="0"/>
           <w:numId w:val="2"/>
         </w:numPr>
+        <w:jc w:val="both"/>
         <w:rPr>
           <w:sz w:val="24"/>
           <w:szCs w:val="24"/>
@@ -1535,6 +1605,7 @@
           <w:ilvl w:val="0"/>
           <w:numId w:val="2"/>
         </w:numPr>
+        <w:jc w:val="both"/>
         <w:rPr>
           <w:sz w:val="24"/>
           <w:szCs w:val="24"/>
@@ -1555,6 +1626,7 @@
           <w:ilvl w:val="0"/>
           <w:numId w:val="2"/>
         </w:numPr>
+        <w:jc w:val="both"/>
         <w:rPr>
           <w:sz w:val="24"/>
           <w:szCs w:val="24"/>
@@ -1575,6 +1647,7 @@
           <w:ilvl w:val="0"/>
           <w:numId w:val="2"/>
         </w:numPr>
+        <w:jc w:val="both"/>
         <w:rPr>
           <w:sz w:val="24"/>
           <w:szCs w:val="24"/>
@@ -1602,6 +1675,7 @@
           <w:ilvl w:val="0"/>
           <w:numId w:val="2"/>
         </w:numPr>
+        <w:jc w:val="both"/>
         <w:rPr>
           <w:sz w:val="24"/>
           <w:szCs w:val="24"/>
@@ -1622,6 +1696,7 @@
           <w:ilvl w:val="0"/>
           <w:numId w:val="2"/>
         </w:numPr>
+        <w:jc w:val="both"/>
         <w:rPr>
           <w:sz w:val="24"/>
           <w:szCs w:val="24"/>
@@ -1650,6 +1725,7 @@
           <w:ilvl w:val="0"/>
           <w:numId w:val="2"/>
         </w:numPr>
+        <w:jc w:val="both"/>
         <w:rPr>
           <w:sz w:val="24"/>
           <w:szCs w:val="24"/>
@@ -1670,6 +1746,7 @@
           <w:ilvl w:val="0"/>
           <w:numId w:val="2"/>
         </w:numPr>
+        <w:jc w:val="both"/>
         <w:rPr>
           <w:sz w:val="24"/>
           <w:szCs w:val="24"/>
@@ -1690,6 +1767,7 @@
           <w:ilvl w:val="0"/>
           <w:numId w:val="2"/>
         </w:numPr>
+        <w:jc w:val="both"/>
         <w:rPr>
           <w:sz w:val="24"/>
           <w:szCs w:val="24"/>
@@ -1710,6 +1788,7 @@
           <w:ilvl w:val="0"/>
           <w:numId w:val="2"/>
         </w:numPr>
+        <w:jc w:val="both"/>
         <w:rPr>
           <w:sz w:val="24"/>
           <w:szCs w:val="24"/>
@@ -1730,6 +1809,7 @@
           <w:ilvl w:val="0"/>
           <w:numId w:val="2"/>
         </w:numPr>
+        <w:jc w:val="both"/>
         <w:rPr>
           <w:sz w:val="24"/>
           <w:szCs w:val="24"/>
@@ -1750,6 +1830,7 @@
           <w:ilvl w:val="0"/>
           <w:numId w:val="2"/>
         </w:numPr>
+        <w:jc w:val="both"/>
         <w:rPr>
           <w:sz w:val="24"/>
           <w:szCs w:val="24"/>
@@ -1770,6 +1851,7 @@
           <w:ilvl w:val="0"/>
           <w:numId w:val="2"/>
         </w:numPr>
+        <w:jc w:val="both"/>
         <w:rPr>
           <w:sz w:val="24"/>
           <w:szCs w:val="24"/>
@@ -1790,6 +1872,7 @@
           <w:ilvl w:val="0"/>
           <w:numId w:val="2"/>
         </w:numPr>
+        <w:jc w:val="both"/>
         <w:rPr>
           <w:sz w:val="24"/>
           <w:szCs w:val="24"/>
@@ -1817,6 +1900,7 @@
           <w:ilvl w:val="0"/>
           <w:numId w:val="2"/>
         </w:numPr>
+        <w:jc w:val="both"/>
         <w:rPr>
           <w:sz w:val="24"/>
           <w:szCs w:val="24"/>
@@ -1837,6 +1921,7 @@
           <w:ilvl w:val="0"/>
           <w:numId w:val="2"/>
         </w:numPr>
+        <w:jc w:val="both"/>
         <w:rPr>
           <w:sz w:val="24"/>
           <w:szCs w:val="24"/>
@@ -1857,6 +1942,7 @@
           <w:ilvl w:val="0"/>
           <w:numId w:val="2"/>
         </w:numPr>
+        <w:jc w:val="both"/>
         <w:rPr>
           <w:sz w:val="24"/>
           <w:szCs w:val="24"/>
@@ -1877,6 +1963,7 @@
           <w:ilvl w:val="0"/>
           <w:numId w:val="2"/>
         </w:numPr>
+        <w:jc w:val="both"/>
         <w:rPr>
           <w:sz w:val="24"/>
           <w:szCs w:val="24"/>
@@ -1897,6 +1984,7 @@
           <w:ilvl w:val="0"/>
           <w:numId w:val="2"/>
         </w:numPr>
+        <w:jc w:val="both"/>
         <w:rPr>
           <w:sz w:val="24"/>
           <w:szCs w:val="24"/>
@@ -1917,6 +2005,7 @@
           <w:ilvl w:val="0"/>
           <w:numId w:val="2"/>
         </w:numPr>
+        <w:jc w:val="both"/>
         <w:rPr>
           <w:sz w:val="24"/>
           <w:szCs w:val="24"/>
@@ -1937,6 +2026,7 @@
           <w:ilvl w:val="0"/>
           <w:numId w:val="2"/>
         </w:numPr>
+        <w:jc w:val="both"/>
         <w:rPr>
           <w:sz w:val="24"/>
           <w:szCs w:val="24"/>
@@ -1957,6 +2047,7 @@
           <w:ilvl w:val="0"/>
           <w:numId w:val="2"/>
         </w:numPr>
+        <w:jc w:val="both"/>
         <w:rPr>
           <w:sz w:val="24"/>
           <w:szCs w:val="24"/>
@@ -1977,6 +2068,7 @@
           <w:ilvl w:val="0"/>
           <w:numId w:val="2"/>
         </w:numPr>
+        <w:jc w:val="both"/>
         <w:rPr>
           <w:sz w:val="24"/>
           <w:szCs w:val="24"/>
@@ -1992,6 +2084,7 @@
     </w:p>
     <w:p>
       <w:pPr>
+        <w:jc w:val="both"/>
         <w:rPr>
           <w:b/>
           <w:bCs/>
@@ -2012,6 +2105,7 @@
     <w:p>
       <w:pPr>
         <w:pStyle w:val="Heading1"/>
+        <w:jc w:val="both"/>
       </w:pPr>
       <w:r>
         <w:t>Practice book 16- Test 2</w:t>
@@ -2020,6 +2114,7 @@
     <w:p>
       <w:pPr>
         <w:pStyle w:val="Heading2"/>
+        <w:jc w:val="both"/>
       </w:pPr>
       <w:r>
         <w:t>Writing Task 1</w:t>
@@ -2069,946 +2164,1080 @@
         </w:rPr>
         <w:t xml:space="preserve"> 6.5 – 7</w:t>
       </w:r>
-    </w:p>
-    <w:p>
-      <w:pPr>
-        <w:pStyle w:val="Heading2"/>
-      </w:pPr>
-      <w:r>
-        <w:t>Writing Task 2</w:t>
-      </w:r>
-    </w:p>
-    <w:p>
-      <w:pPr>
-        <w:rPr>
-          <w:sz w:val="24"/>
-          <w:szCs w:val="24"/>
-        </w:rPr>
-      </w:pPr>
-    </w:p>
-    <w:p>
-      <w:pPr>
-        <w:pStyle w:val="Heading2"/>
-      </w:pPr>
-      <w:r>
-        <w:lastRenderedPageBreak/>
-        <w:t>Reading</w:t>
-      </w:r>
-    </w:p>
-    <w:p>
-      <w:pPr>
-        <w:pStyle w:val="ListParagraph"/>
-        <w:numPr>
-          <w:ilvl w:val="0"/>
-          <w:numId w:val="3"/>
-        </w:numPr>
-        <w:rPr>
-          <w:sz w:val="24"/>
-          <w:szCs w:val="24"/>
-        </w:rPr>
-      </w:pPr>
-      <w:r>
-        <w:rPr>
-          <w:sz w:val="24"/>
-          <w:szCs w:val="24"/>
-        </w:rPr>
-        <w:t>True</w:t>
-      </w:r>
-    </w:p>
-    <w:p>
-      <w:pPr>
-        <w:pStyle w:val="ListParagraph"/>
-        <w:numPr>
-          <w:ilvl w:val="0"/>
-          <w:numId w:val="3"/>
-        </w:numPr>
-        <w:rPr>
-          <w:sz w:val="24"/>
-          <w:szCs w:val="24"/>
-        </w:rPr>
-      </w:pPr>
-      <w:r>
-        <w:rPr>
-          <w:sz w:val="24"/>
-          <w:szCs w:val="24"/>
-        </w:rPr>
-        <w:t>Not Given</w:t>
-      </w:r>
-    </w:p>
-    <w:p>
-      <w:pPr>
-        <w:pStyle w:val="ListParagraph"/>
-        <w:numPr>
-          <w:ilvl w:val="0"/>
-          <w:numId w:val="3"/>
-        </w:numPr>
-        <w:rPr>
-          <w:sz w:val="24"/>
-          <w:szCs w:val="24"/>
-        </w:rPr>
-      </w:pPr>
-      <w:r>
-        <w:rPr>
-          <w:sz w:val="24"/>
-          <w:szCs w:val="24"/>
-        </w:rPr>
-        <w:t>True</w:t>
-      </w:r>
-    </w:p>
-    <w:p>
-      <w:pPr>
-        <w:pStyle w:val="ListParagraph"/>
-        <w:numPr>
-          <w:ilvl w:val="0"/>
-          <w:numId w:val="3"/>
-        </w:numPr>
-        <w:rPr>
-          <w:sz w:val="24"/>
-          <w:szCs w:val="24"/>
-        </w:rPr>
-      </w:pPr>
-      <w:r>
-        <w:rPr>
-          <w:sz w:val="24"/>
-          <w:szCs w:val="24"/>
-        </w:rPr>
-        <w:t>False</w:t>
-      </w:r>
-    </w:p>
-    <w:p>
-      <w:pPr>
-        <w:pStyle w:val="ListParagraph"/>
-        <w:numPr>
-          <w:ilvl w:val="0"/>
-          <w:numId w:val="3"/>
-        </w:numPr>
-        <w:rPr>
-          <w:sz w:val="24"/>
-          <w:szCs w:val="24"/>
-        </w:rPr>
-      </w:pPr>
-      <w:r>
-        <w:rPr>
-          <w:sz w:val="24"/>
-          <w:szCs w:val="24"/>
-        </w:rPr>
-        <w:t>False</w:t>
-      </w:r>
-    </w:p>
-    <w:p>
-      <w:pPr>
-        <w:pStyle w:val="ListParagraph"/>
-        <w:numPr>
-          <w:ilvl w:val="0"/>
-          <w:numId w:val="3"/>
-        </w:numPr>
-        <w:rPr>
-          <w:sz w:val="24"/>
-          <w:szCs w:val="24"/>
-        </w:rPr>
-      </w:pPr>
-      <w:r>
-        <w:rPr>
-          <w:sz w:val="24"/>
-          <w:szCs w:val="24"/>
-        </w:rPr>
-        <w:t>True</w:t>
-      </w:r>
-    </w:p>
-    <w:p>
-      <w:pPr>
-        <w:pStyle w:val="ListParagraph"/>
-        <w:numPr>
-          <w:ilvl w:val="0"/>
-          <w:numId w:val="3"/>
-        </w:numPr>
-        <w:rPr>
-          <w:sz w:val="24"/>
-          <w:szCs w:val="24"/>
-        </w:rPr>
-      </w:pPr>
-      <w:r>
-        <w:rPr>
-          <w:sz w:val="24"/>
-          <w:szCs w:val="24"/>
-        </w:rPr>
-        <w:t>True</w:t>
-      </w:r>
-    </w:p>
-    <w:p>
-      <w:pPr>
-        <w:pStyle w:val="ListParagraph"/>
-        <w:numPr>
-          <w:ilvl w:val="0"/>
-          <w:numId w:val="3"/>
-        </w:numPr>
-        <w:rPr>
-          <w:sz w:val="24"/>
-          <w:szCs w:val="24"/>
-        </w:rPr>
-      </w:pPr>
-      <w:r>
-        <w:rPr>
-          <w:sz w:val="24"/>
-          <w:szCs w:val="24"/>
-        </w:rPr>
-        <w:t>Not Given</w:t>
-      </w:r>
-    </w:p>
-    <w:p>
-      <w:pPr>
-        <w:pStyle w:val="ListParagraph"/>
-        <w:numPr>
-          <w:ilvl w:val="0"/>
-          <w:numId w:val="3"/>
-        </w:numPr>
-        <w:rPr>
-          <w:sz w:val="24"/>
-          <w:szCs w:val="24"/>
-        </w:rPr>
-      </w:pPr>
-      <w:r>
-        <w:rPr>
-          <w:sz w:val="24"/>
-          <w:szCs w:val="24"/>
-        </w:rPr>
-        <w:t>Ridgeway</w:t>
-      </w:r>
-    </w:p>
-    <w:p>
-      <w:pPr>
-        <w:pStyle w:val="ListParagraph"/>
-        <w:numPr>
-          <w:ilvl w:val="0"/>
-          <w:numId w:val="3"/>
-        </w:numPr>
-        <w:rPr>
-          <w:sz w:val="24"/>
-          <w:szCs w:val="24"/>
-        </w:rPr>
-      </w:pPr>
-      <w:r>
-        <w:rPr>
-          <w:sz w:val="24"/>
-          <w:szCs w:val="24"/>
-        </w:rPr>
-        <w:t>Documents</w:t>
-      </w:r>
-    </w:p>
-    <w:p>
-      <w:pPr>
-        <w:pStyle w:val="ListParagraph"/>
-        <w:numPr>
-          <w:ilvl w:val="0"/>
-          <w:numId w:val="3"/>
-        </w:numPr>
-        <w:rPr>
-          <w:sz w:val="24"/>
-          <w:szCs w:val="24"/>
-        </w:rPr>
-      </w:pPr>
-      <w:r>
-        <w:rPr>
-          <w:sz w:val="24"/>
-          <w:szCs w:val="24"/>
-        </w:rPr>
-        <w:t>Soil</w:t>
-      </w:r>
-    </w:p>
-    <w:p>
-      <w:pPr>
-        <w:pStyle w:val="ListParagraph"/>
-        <w:numPr>
-          <w:ilvl w:val="0"/>
-          <w:numId w:val="3"/>
-        </w:numPr>
-        <w:rPr>
-          <w:sz w:val="24"/>
-          <w:szCs w:val="24"/>
-        </w:rPr>
-      </w:pPr>
-      <w:r>
-        <w:rPr>
-          <w:sz w:val="24"/>
-          <w:szCs w:val="24"/>
-        </w:rPr>
-        <w:t>Fertility</w:t>
-      </w:r>
-    </w:p>
-    <w:p>
-      <w:pPr>
-        <w:pStyle w:val="ListParagraph"/>
-        <w:numPr>
-          <w:ilvl w:val="0"/>
-          <w:numId w:val="3"/>
-        </w:numPr>
-        <w:rPr>
-          <w:sz w:val="24"/>
-          <w:szCs w:val="24"/>
-        </w:rPr>
-      </w:pPr>
-      <w:r>
-        <w:rPr>
-          <w:sz w:val="24"/>
-          <w:szCs w:val="24"/>
-        </w:rPr>
-        <w:t>Rhiannon</w:t>
-      </w:r>
-    </w:p>
-    <w:p>
-      <w:pPr>
-        <w:pStyle w:val="ListParagraph"/>
-        <w:numPr>
-          <w:ilvl w:val="0"/>
-          <w:numId w:val="3"/>
-        </w:numPr>
-        <w:rPr>
-          <w:sz w:val="24"/>
-          <w:szCs w:val="24"/>
-        </w:rPr>
-      </w:pPr>
-      <w:r>
-        <w:rPr>
-          <w:sz w:val="24"/>
-          <w:szCs w:val="24"/>
-        </w:rPr>
-        <w:t>C</w:t>
-      </w:r>
-      <w:r>
-        <w:rPr>
-          <w:sz w:val="24"/>
-          <w:szCs w:val="24"/>
-        </w:rPr>
-        <w:t xml:space="preserve"> (Wrong: D)</w:t>
-      </w:r>
-    </w:p>
-    <w:p>
-      <w:pPr>
-        <w:pStyle w:val="ListParagraph"/>
-        <w:numPr>
-          <w:ilvl w:val="0"/>
-          <w:numId w:val="3"/>
-        </w:numPr>
-        <w:rPr>
-          <w:sz w:val="24"/>
-          <w:szCs w:val="24"/>
-        </w:rPr>
-      </w:pPr>
-      <w:r>
-        <w:rPr>
-          <w:sz w:val="24"/>
-          <w:szCs w:val="24"/>
-        </w:rPr>
-        <w:t>C</w:t>
-      </w:r>
-    </w:p>
-    <w:p>
-      <w:pPr>
-        <w:pStyle w:val="ListParagraph"/>
-        <w:numPr>
-          <w:ilvl w:val="0"/>
-          <w:numId w:val="3"/>
-        </w:numPr>
-        <w:rPr>
-          <w:sz w:val="24"/>
-          <w:szCs w:val="24"/>
-        </w:rPr>
-      </w:pPr>
-      <w:r>
-        <w:rPr>
-          <w:sz w:val="24"/>
-          <w:szCs w:val="24"/>
-        </w:rPr>
-        <w:t>A</w:t>
-      </w:r>
-    </w:p>
-    <w:p>
-      <w:pPr>
-        <w:pStyle w:val="ListParagraph"/>
-        <w:numPr>
-          <w:ilvl w:val="0"/>
-          <w:numId w:val="3"/>
-        </w:numPr>
-        <w:rPr>
-          <w:sz w:val="24"/>
-          <w:szCs w:val="24"/>
-        </w:rPr>
-      </w:pPr>
-      <w:r>
-        <w:rPr>
-          <w:sz w:val="24"/>
-          <w:szCs w:val="24"/>
-        </w:rPr>
-        <w:t>G</w:t>
-      </w:r>
-    </w:p>
-    <w:p>
-      <w:pPr>
-        <w:pStyle w:val="ListParagraph"/>
-        <w:numPr>
-          <w:ilvl w:val="0"/>
-          <w:numId w:val="3"/>
-        </w:numPr>
-        <w:rPr>
-          <w:sz w:val="24"/>
-          <w:szCs w:val="24"/>
-        </w:rPr>
-      </w:pPr>
-      <w:r>
-        <w:rPr>
-          <w:sz w:val="24"/>
-          <w:szCs w:val="24"/>
-        </w:rPr>
-        <w:t>B</w:t>
-      </w:r>
-    </w:p>
-    <w:p>
-      <w:pPr>
-        <w:pStyle w:val="ListParagraph"/>
-        <w:numPr>
-          <w:ilvl w:val="0"/>
-          <w:numId w:val="3"/>
-        </w:numPr>
-        <w:rPr>
-          <w:sz w:val="24"/>
-          <w:szCs w:val="24"/>
-        </w:rPr>
-      </w:pPr>
-      <w:r>
-        <w:rPr>
-          <w:sz w:val="24"/>
-          <w:szCs w:val="24"/>
-        </w:rPr>
-        <w:t>H</w:t>
-      </w:r>
-    </w:p>
-    <w:p>
-      <w:pPr>
-        <w:pStyle w:val="ListParagraph"/>
-        <w:numPr>
-          <w:ilvl w:val="0"/>
-          <w:numId w:val="3"/>
-        </w:numPr>
-        <w:rPr>
-          <w:sz w:val="24"/>
-          <w:szCs w:val="24"/>
-        </w:rPr>
-      </w:pPr>
-      <w:r>
-        <w:rPr>
-          <w:sz w:val="24"/>
-          <w:szCs w:val="24"/>
-        </w:rPr>
-        <w:t>E</w:t>
-      </w:r>
-    </w:p>
-    <w:p>
-      <w:pPr>
-        <w:pStyle w:val="ListParagraph"/>
-        <w:numPr>
-          <w:ilvl w:val="0"/>
-          <w:numId w:val="3"/>
-        </w:numPr>
-        <w:rPr>
-          <w:sz w:val="24"/>
-          <w:szCs w:val="24"/>
-        </w:rPr>
-      </w:pPr>
-      <w:r>
-        <w:rPr>
-          <w:sz w:val="24"/>
-          <w:szCs w:val="24"/>
-        </w:rPr>
-        <w:t>Yes</w:t>
-      </w:r>
-    </w:p>
-    <w:p>
-      <w:pPr>
-        <w:pStyle w:val="ListParagraph"/>
-        <w:numPr>
-          <w:ilvl w:val="0"/>
-          <w:numId w:val="3"/>
-        </w:numPr>
-        <w:rPr>
-          <w:sz w:val="24"/>
-          <w:szCs w:val="24"/>
-        </w:rPr>
-      </w:pPr>
-      <w:r>
-        <w:rPr>
-          <w:sz w:val="24"/>
-          <w:szCs w:val="24"/>
-        </w:rPr>
-        <w:t>No</w:t>
-      </w:r>
-    </w:p>
-    <w:p>
-      <w:pPr>
-        <w:pStyle w:val="ListParagraph"/>
-        <w:numPr>
-          <w:ilvl w:val="0"/>
-          <w:numId w:val="3"/>
-        </w:numPr>
-        <w:rPr>
-          <w:sz w:val="24"/>
-          <w:szCs w:val="24"/>
-        </w:rPr>
-      </w:pPr>
-      <w:r>
-        <w:rPr>
-          <w:sz w:val="24"/>
-          <w:szCs w:val="24"/>
-        </w:rPr>
-        <w:t xml:space="preserve">No (Wrong: Not Given) </w:t>
-      </w:r>
-    </w:p>
-    <w:p>
-      <w:pPr>
-        <w:pStyle w:val="ListParagraph"/>
-        <w:numPr>
-          <w:ilvl w:val="0"/>
-          <w:numId w:val="3"/>
-        </w:numPr>
-        <w:rPr>
-          <w:sz w:val="24"/>
-          <w:szCs w:val="24"/>
-        </w:rPr>
-      </w:pPr>
-      <w:r>
-        <w:rPr>
-          <w:sz w:val="24"/>
-          <w:szCs w:val="24"/>
-        </w:rPr>
-        <w:t>Not Given</w:t>
-      </w:r>
-      <w:r>
-        <w:rPr>
-          <w:sz w:val="24"/>
-          <w:szCs w:val="24"/>
-        </w:rPr>
-        <w:t xml:space="preserve"> (Wrong: Yes)</w:t>
-      </w:r>
-    </w:p>
-    <w:p>
-      <w:pPr>
-        <w:pStyle w:val="ListParagraph"/>
-        <w:numPr>
-          <w:ilvl w:val="0"/>
-          <w:numId w:val="3"/>
-        </w:numPr>
-        <w:rPr>
-          <w:sz w:val="24"/>
-          <w:szCs w:val="24"/>
-        </w:rPr>
-      </w:pPr>
-      <w:r>
-        <w:rPr>
-          <w:sz w:val="24"/>
-          <w:szCs w:val="24"/>
-        </w:rPr>
-        <w:t>Not Given</w:t>
-      </w:r>
-    </w:p>
-    <w:p>
-      <w:pPr>
-        <w:pStyle w:val="ListParagraph"/>
-        <w:numPr>
-          <w:ilvl w:val="0"/>
-          <w:numId w:val="3"/>
-        </w:numPr>
-        <w:rPr>
-          <w:sz w:val="24"/>
-          <w:szCs w:val="24"/>
-        </w:rPr>
-      </w:pPr>
-      <w:r>
-        <w:rPr>
-          <w:sz w:val="24"/>
-          <w:szCs w:val="24"/>
-        </w:rPr>
-        <w:t xml:space="preserve">No </w:t>
-      </w:r>
-    </w:p>
-    <w:p>
-      <w:pPr>
-        <w:pStyle w:val="ListParagraph"/>
-        <w:numPr>
-          <w:ilvl w:val="0"/>
-          <w:numId w:val="3"/>
-        </w:numPr>
-        <w:rPr>
-          <w:sz w:val="24"/>
-          <w:szCs w:val="24"/>
-        </w:rPr>
-      </w:pPr>
-      <w:r>
-        <w:rPr>
-          <w:sz w:val="24"/>
-          <w:szCs w:val="24"/>
-        </w:rPr>
-        <w:t>B</w:t>
-      </w:r>
-    </w:p>
-    <w:p>
-      <w:pPr>
-        <w:pStyle w:val="ListParagraph"/>
-        <w:numPr>
-          <w:ilvl w:val="0"/>
-          <w:numId w:val="3"/>
-        </w:numPr>
-        <w:rPr>
-          <w:sz w:val="24"/>
-          <w:szCs w:val="24"/>
-        </w:rPr>
-      </w:pPr>
-      <w:r>
-        <w:rPr>
-          <w:sz w:val="24"/>
-          <w:szCs w:val="24"/>
-        </w:rPr>
-        <w:t>D</w:t>
-      </w:r>
-      <w:r>
-        <w:rPr>
-          <w:sz w:val="24"/>
-          <w:szCs w:val="24"/>
-        </w:rPr>
-        <w:t xml:space="preserve"> (Wrong: C)</w:t>
-      </w:r>
-    </w:p>
-    <w:p>
-      <w:pPr>
-        <w:pStyle w:val="ListParagraph"/>
-        <w:numPr>
-          <w:ilvl w:val="0"/>
-          <w:numId w:val="3"/>
-        </w:numPr>
-        <w:rPr>
-          <w:sz w:val="24"/>
-          <w:szCs w:val="24"/>
-        </w:rPr>
-      </w:pPr>
-      <w:r>
-        <w:rPr>
-          <w:sz w:val="24"/>
-          <w:szCs w:val="24"/>
-        </w:rPr>
-        <w:t>D</w:t>
-      </w:r>
-      <w:r>
-        <w:rPr>
-          <w:sz w:val="24"/>
-          <w:szCs w:val="24"/>
-        </w:rPr>
-        <w:t xml:space="preserve"> (Wrong: B)</w:t>
-      </w:r>
-    </w:p>
-    <w:p>
-      <w:pPr>
-        <w:pStyle w:val="ListParagraph"/>
-        <w:numPr>
-          <w:ilvl w:val="0"/>
-          <w:numId w:val="3"/>
-        </w:numPr>
-        <w:rPr>
-          <w:sz w:val="24"/>
-          <w:szCs w:val="24"/>
-        </w:rPr>
-      </w:pPr>
-      <w:r>
-        <w:rPr>
-          <w:sz w:val="24"/>
-          <w:szCs w:val="24"/>
-        </w:rPr>
-        <w:t>B</w:t>
-      </w:r>
-      <w:r>
-        <w:rPr>
-          <w:sz w:val="24"/>
-          <w:szCs w:val="24"/>
-        </w:rPr>
-        <w:t xml:space="preserve"> (Wrong: D)</w:t>
-      </w:r>
-    </w:p>
-    <w:p>
-      <w:pPr>
-        <w:pStyle w:val="ListParagraph"/>
-        <w:numPr>
-          <w:ilvl w:val="0"/>
-          <w:numId w:val="3"/>
-        </w:numPr>
-        <w:rPr>
-          <w:sz w:val="24"/>
-          <w:szCs w:val="24"/>
-        </w:rPr>
-      </w:pPr>
-      <w:r>
-        <w:rPr>
-          <w:sz w:val="24"/>
-          <w:szCs w:val="24"/>
-        </w:rPr>
-        <w:t>D</w:t>
-      </w:r>
-    </w:p>
-    <w:p>
-      <w:pPr>
-        <w:pStyle w:val="ListParagraph"/>
-        <w:numPr>
-          <w:ilvl w:val="0"/>
-          <w:numId w:val="3"/>
-        </w:numPr>
-        <w:rPr>
-          <w:sz w:val="24"/>
-          <w:szCs w:val="24"/>
-        </w:rPr>
-      </w:pPr>
-      <w:r>
-        <w:rPr>
-          <w:sz w:val="24"/>
-          <w:szCs w:val="24"/>
-        </w:rPr>
-        <w:t>E</w:t>
-      </w:r>
-      <w:r>
-        <w:rPr>
-          <w:sz w:val="24"/>
-          <w:szCs w:val="24"/>
-        </w:rPr>
-        <w:t xml:space="preserve"> (Wrong: A)</w:t>
-      </w:r>
-    </w:p>
-    <w:p>
-      <w:pPr>
-        <w:pStyle w:val="ListParagraph"/>
-        <w:numPr>
-          <w:ilvl w:val="0"/>
-          <w:numId w:val="3"/>
-        </w:numPr>
-        <w:rPr>
-          <w:sz w:val="24"/>
-          <w:szCs w:val="24"/>
-        </w:rPr>
-      </w:pPr>
-      <w:r>
-        <w:rPr>
-          <w:sz w:val="24"/>
-          <w:szCs w:val="24"/>
-        </w:rPr>
-        <w:t>I</w:t>
-      </w:r>
-      <w:r>
-        <w:rPr>
-          <w:sz w:val="24"/>
-          <w:szCs w:val="24"/>
-        </w:rPr>
-        <w:t xml:space="preserve"> (Wrong: C)</w:t>
-      </w:r>
-    </w:p>
-    <w:p>
-      <w:pPr>
-        <w:pStyle w:val="ListParagraph"/>
-        <w:numPr>
-          <w:ilvl w:val="0"/>
-          <w:numId w:val="3"/>
-        </w:numPr>
-        <w:rPr>
-          <w:sz w:val="24"/>
-          <w:szCs w:val="24"/>
-        </w:rPr>
-      </w:pPr>
-      <w:r>
-        <w:rPr>
-          <w:sz w:val="24"/>
-          <w:szCs w:val="24"/>
-        </w:rPr>
-        <w:t>C</w:t>
-      </w:r>
-      <w:r>
-        <w:rPr>
-          <w:sz w:val="24"/>
-          <w:szCs w:val="24"/>
-        </w:rPr>
-        <w:t xml:space="preserve"> (Wrong: F)</w:t>
-      </w:r>
-    </w:p>
-    <w:p>
-      <w:pPr>
-        <w:pStyle w:val="ListParagraph"/>
-        <w:numPr>
-          <w:ilvl w:val="0"/>
-          <w:numId w:val="3"/>
-        </w:numPr>
-        <w:rPr>
-          <w:sz w:val="24"/>
-          <w:szCs w:val="24"/>
-        </w:rPr>
-      </w:pPr>
-      <w:r>
-        <w:rPr>
-          <w:sz w:val="24"/>
-          <w:szCs w:val="24"/>
-        </w:rPr>
-        <w:t>F</w:t>
-      </w:r>
-      <w:r>
-        <w:rPr>
-          <w:sz w:val="24"/>
-          <w:szCs w:val="24"/>
-        </w:rPr>
-        <w:t xml:space="preserve"> (Wrong: G)</w:t>
-      </w:r>
-    </w:p>
-    <w:p>
-      <w:pPr>
-        <w:pStyle w:val="ListParagraph"/>
-        <w:numPr>
-          <w:ilvl w:val="0"/>
-          <w:numId w:val="3"/>
-        </w:numPr>
-        <w:rPr>
-          <w:sz w:val="24"/>
-          <w:szCs w:val="24"/>
-        </w:rPr>
-      </w:pPr>
-      <w:r>
-        <w:rPr>
-          <w:sz w:val="24"/>
-          <w:szCs w:val="24"/>
-        </w:rPr>
-        <w:t>True</w:t>
-      </w:r>
-      <w:r>
-        <w:rPr>
-          <w:sz w:val="24"/>
-          <w:szCs w:val="24"/>
-        </w:rPr>
-        <w:t xml:space="preserve"> (Wrong)</w:t>
-      </w:r>
-    </w:p>
-    <w:p>
-      <w:pPr>
-        <w:pStyle w:val="ListParagraph"/>
-        <w:numPr>
-          <w:ilvl w:val="0"/>
-          <w:numId w:val="3"/>
-        </w:numPr>
-        <w:rPr>
-          <w:sz w:val="24"/>
-          <w:szCs w:val="24"/>
-        </w:rPr>
-      </w:pPr>
-      <w:r>
-        <w:rPr>
-          <w:sz w:val="24"/>
-          <w:szCs w:val="24"/>
-        </w:rPr>
-        <w:t>True</w:t>
-      </w:r>
-      <w:r>
-        <w:rPr>
-          <w:sz w:val="24"/>
-          <w:szCs w:val="24"/>
-        </w:rPr>
-        <w:t xml:space="preserve"> (Wrong)</w:t>
-      </w:r>
-    </w:p>
-    <w:p>
-      <w:pPr>
-        <w:pStyle w:val="ListParagraph"/>
-        <w:numPr>
-          <w:ilvl w:val="0"/>
-          <w:numId w:val="3"/>
-        </w:numPr>
-        <w:rPr>
-          <w:sz w:val="24"/>
-          <w:szCs w:val="24"/>
-        </w:rPr>
-      </w:pPr>
-      <w:r>
-        <w:rPr>
-          <w:sz w:val="24"/>
-          <w:szCs w:val="24"/>
-        </w:rPr>
-        <w:t>Not Given</w:t>
-      </w:r>
-    </w:p>
-    <w:p>
-      <w:pPr>
-        <w:pStyle w:val="ListParagraph"/>
-        <w:numPr>
-          <w:ilvl w:val="0"/>
-          <w:numId w:val="3"/>
-        </w:numPr>
-        <w:rPr>
-          <w:sz w:val="24"/>
-          <w:szCs w:val="24"/>
-        </w:rPr>
-      </w:pPr>
-      <w:r>
-        <w:rPr>
-          <w:sz w:val="24"/>
-          <w:szCs w:val="24"/>
-        </w:rPr>
-        <w:t>False</w:t>
-      </w:r>
-      <w:r>
-        <w:rPr>
-          <w:sz w:val="24"/>
-          <w:szCs w:val="24"/>
-        </w:rPr>
-        <w:t xml:space="preserve"> (Wrong)</w:t>
-      </w:r>
-    </w:p>
-    <w:p>
-      <w:pPr>
-        <w:pStyle w:val="ListParagraph"/>
-        <w:numPr>
-          <w:ilvl w:val="0"/>
-          <w:numId w:val="3"/>
-        </w:numPr>
-        <w:rPr>
-          <w:sz w:val="24"/>
-          <w:szCs w:val="24"/>
-        </w:rPr>
-      </w:pPr>
-      <w:r>
-        <w:rPr>
-          <w:sz w:val="24"/>
-          <w:szCs w:val="24"/>
-        </w:rPr>
-        <w:lastRenderedPageBreak/>
-        <w:t>False</w:t>
-      </w:r>
-      <w:r>
-        <w:rPr>
-          <w:sz w:val="24"/>
-          <w:szCs w:val="24"/>
-        </w:rPr>
-        <w:t xml:space="preserve"> (Wrong)</w:t>
-      </w:r>
-    </w:p>
-    <w:p>
-      <w:pPr>
+      <w:r>
         <w:rPr>
           <w:b/>
           <w:bCs/>
           <w:sz w:val="24"/>
           <w:szCs w:val="24"/>
         </w:rPr>
-      </w:pPr>
-      <w:r>
+        <w:t>.0</w:t>
+      </w:r>
+    </w:p>
+    <w:p>
+      <w:pPr>
+        <w:pStyle w:val="Heading2"/>
+        <w:jc w:val="both"/>
+      </w:pPr>
+      <w:r>
+        <w:lastRenderedPageBreak/>
+        <w:t>Writing Task 2</w:t>
+      </w:r>
+    </w:p>
+    <w:p>
+      <w:pPr>
+        <w:jc w:val="both"/>
+        <w:rPr>
+          <w:sz w:val="24"/>
+          <w:szCs w:val="24"/>
+        </w:rPr>
+      </w:pPr>
+      <w:r>
+        <w:rPr>
+          <w:sz w:val="24"/>
+          <w:szCs w:val="24"/>
+        </w:rPr>
+        <w:t xml:space="preserve">Nowadays, businesses emphasize on showcasing their products to be innovative and incentive in their advertising mainly because of the fast-growing world. Around the globe, scientists, engineers, doctors, people of every profession are working hand-in-hand to develop better products which are then marketed by the business owners through their advertisements. </w:t>
+      </w:r>
+    </w:p>
+    <w:p>
+      <w:pPr>
+        <w:jc w:val="both"/>
+        <w:rPr>
+          <w:sz w:val="24"/>
+          <w:szCs w:val="24"/>
+        </w:rPr>
+      </w:pPr>
+      <w:r>
+        <w:rPr>
+          <w:sz w:val="24"/>
+          <w:szCs w:val="24"/>
+        </w:rPr>
+        <w:t>I believe that the reason for such uptake is that people love to see changes and more importantly, we want improved and quality techs or necessities to enhance our livelihood. Back in the old days, there were many adversities and comparing those times with the present, we can see that we have evolved drastically and our needs have changed rapidly to match our pace. The businesses and their marketing managers take records of these data and upon analysis have concluded that we need innovating changes to meet our needs.</w:t>
+      </w:r>
+      <w:r>
+        <w:rPr>
+          <w:sz w:val="24"/>
+          <w:szCs w:val="24"/>
+        </w:rPr>
+        <w:t xml:space="preserve"> They eventually use eye catching and convincing techniques to develop their advertising methods to convince us into checking their products.</w:t>
+      </w:r>
+    </w:p>
+    <w:p>
+      <w:pPr>
+        <w:jc w:val="both"/>
+        <w:rPr>
+          <w:sz w:val="24"/>
+          <w:szCs w:val="24"/>
+        </w:rPr>
+      </w:pPr>
+      <w:r>
+        <w:rPr>
+          <w:sz w:val="24"/>
+          <w:szCs w:val="24"/>
+        </w:rPr>
+        <w:t>I think it is a positive development because advertising newer collections or changes or the evolution of the products helps us understand how such things will improve our life. More importantly, we can compare with our old usage of similar products and check the results of the comparison to come to a conclusion of how our life might get easier or better using the newer products. Furthermore, the analysis of the development gives us a better insight regarding the product</w:t>
+      </w:r>
+      <w:r>
+        <w:rPr>
+          <w:sz w:val="24"/>
+          <w:szCs w:val="24"/>
+        </w:rPr>
+        <w:t xml:space="preserve"> and also convinces our intellectuality about the fact, “Why should we pay more for the newer good instead of the older supplies?”</w:t>
+      </w:r>
+      <w:r>
+        <w:rPr>
+          <w:sz w:val="24"/>
+          <w:szCs w:val="24"/>
+        </w:rPr>
+        <w:t xml:space="preserve"> Hence, the businesses use this technique to reach a greater population and attract more consumers to buy their products.</w:t>
+      </w:r>
+    </w:p>
+    <w:p>
+      <w:pPr>
+        <w:jc w:val="both"/>
         <w:rPr>
           <w:b/>
           <w:bCs/>
           <w:sz w:val="24"/>
           <w:szCs w:val="24"/>
         </w:rPr>
+      </w:pPr>
+      <w:r>
+        <w:rPr>
+          <w:b/>
+          <w:bCs/>
+          <w:sz w:val="24"/>
+          <w:szCs w:val="24"/>
+        </w:rPr>
+        <w:t>Band Score: 6.5 – 7.0</w:t>
+      </w:r>
+    </w:p>
+    <w:p>
+      <w:pPr>
+        <w:pStyle w:val="Heading2"/>
+        <w:jc w:val="both"/>
+      </w:pPr>
+      <w:r>
+        <w:t>Reading</w:t>
+      </w:r>
+    </w:p>
+    <w:p>
+      <w:pPr>
+        <w:pStyle w:val="ListParagraph"/>
+        <w:numPr>
+          <w:ilvl w:val="0"/>
+          <w:numId w:val="3"/>
+        </w:numPr>
+        <w:jc w:val="both"/>
+        <w:rPr>
+          <w:sz w:val="24"/>
+          <w:szCs w:val="24"/>
+        </w:rPr>
+      </w:pPr>
+      <w:r>
+        <w:rPr>
+          <w:sz w:val="24"/>
+          <w:szCs w:val="24"/>
+        </w:rPr>
+        <w:t>True</w:t>
+      </w:r>
+    </w:p>
+    <w:p>
+      <w:pPr>
+        <w:pStyle w:val="ListParagraph"/>
+        <w:numPr>
+          <w:ilvl w:val="0"/>
+          <w:numId w:val="3"/>
+        </w:numPr>
+        <w:jc w:val="both"/>
+        <w:rPr>
+          <w:sz w:val="24"/>
+          <w:szCs w:val="24"/>
+        </w:rPr>
+      </w:pPr>
+      <w:r>
+        <w:rPr>
+          <w:sz w:val="24"/>
+          <w:szCs w:val="24"/>
+        </w:rPr>
+        <w:t>Not Given</w:t>
+      </w:r>
+    </w:p>
+    <w:p>
+      <w:pPr>
+        <w:pStyle w:val="ListParagraph"/>
+        <w:numPr>
+          <w:ilvl w:val="0"/>
+          <w:numId w:val="3"/>
+        </w:numPr>
+        <w:jc w:val="both"/>
+        <w:rPr>
+          <w:sz w:val="24"/>
+          <w:szCs w:val="24"/>
+        </w:rPr>
+      </w:pPr>
+      <w:r>
+        <w:rPr>
+          <w:sz w:val="24"/>
+          <w:szCs w:val="24"/>
+        </w:rPr>
+        <w:t>True</w:t>
+      </w:r>
+    </w:p>
+    <w:p>
+      <w:pPr>
+        <w:pStyle w:val="ListParagraph"/>
+        <w:numPr>
+          <w:ilvl w:val="0"/>
+          <w:numId w:val="3"/>
+        </w:numPr>
+        <w:jc w:val="both"/>
+        <w:rPr>
+          <w:sz w:val="24"/>
+          <w:szCs w:val="24"/>
+        </w:rPr>
+      </w:pPr>
+      <w:r>
+        <w:rPr>
+          <w:sz w:val="24"/>
+          <w:szCs w:val="24"/>
+        </w:rPr>
+        <w:t>False</w:t>
+      </w:r>
+    </w:p>
+    <w:p>
+      <w:pPr>
+        <w:pStyle w:val="ListParagraph"/>
+        <w:numPr>
+          <w:ilvl w:val="0"/>
+          <w:numId w:val="3"/>
+        </w:numPr>
+        <w:jc w:val="both"/>
+        <w:rPr>
+          <w:sz w:val="24"/>
+          <w:szCs w:val="24"/>
+        </w:rPr>
+      </w:pPr>
+      <w:r>
+        <w:rPr>
+          <w:sz w:val="24"/>
+          <w:szCs w:val="24"/>
+        </w:rPr>
+        <w:t>False</w:t>
+      </w:r>
+    </w:p>
+    <w:p>
+      <w:pPr>
+        <w:pStyle w:val="ListParagraph"/>
+        <w:numPr>
+          <w:ilvl w:val="0"/>
+          <w:numId w:val="3"/>
+        </w:numPr>
+        <w:jc w:val="both"/>
+        <w:rPr>
+          <w:sz w:val="24"/>
+          <w:szCs w:val="24"/>
+        </w:rPr>
+      </w:pPr>
+      <w:r>
+        <w:rPr>
+          <w:sz w:val="24"/>
+          <w:szCs w:val="24"/>
+        </w:rPr>
+        <w:t>True</w:t>
+      </w:r>
+    </w:p>
+    <w:p>
+      <w:pPr>
+        <w:pStyle w:val="ListParagraph"/>
+        <w:numPr>
+          <w:ilvl w:val="0"/>
+          <w:numId w:val="3"/>
+        </w:numPr>
+        <w:jc w:val="both"/>
+        <w:rPr>
+          <w:sz w:val="24"/>
+          <w:szCs w:val="24"/>
+        </w:rPr>
+      </w:pPr>
+      <w:r>
+        <w:rPr>
+          <w:sz w:val="24"/>
+          <w:szCs w:val="24"/>
+        </w:rPr>
+        <w:t>True</w:t>
+      </w:r>
+    </w:p>
+    <w:p>
+      <w:pPr>
+        <w:pStyle w:val="ListParagraph"/>
+        <w:numPr>
+          <w:ilvl w:val="0"/>
+          <w:numId w:val="3"/>
+        </w:numPr>
+        <w:jc w:val="both"/>
+        <w:rPr>
+          <w:sz w:val="24"/>
+          <w:szCs w:val="24"/>
+        </w:rPr>
+      </w:pPr>
+      <w:r>
+        <w:rPr>
+          <w:sz w:val="24"/>
+          <w:szCs w:val="24"/>
+        </w:rPr>
+        <w:t>Not Given</w:t>
+      </w:r>
+    </w:p>
+    <w:p>
+      <w:pPr>
+        <w:pStyle w:val="ListParagraph"/>
+        <w:numPr>
+          <w:ilvl w:val="0"/>
+          <w:numId w:val="3"/>
+        </w:numPr>
+        <w:jc w:val="both"/>
+        <w:rPr>
+          <w:sz w:val="24"/>
+          <w:szCs w:val="24"/>
+        </w:rPr>
+      </w:pPr>
+      <w:r>
+        <w:rPr>
+          <w:sz w:val="24"/>
+          <w:szCs w:val="24"/>
+        </w:rPr>
+        <w:t>Ridgeway</w:t>
+      </w:r>
+    </w:p>
+    <w:p>
+      <w:pPr>
+        <w:pStyle w:val="ListParagraph"/>
+        <w:numPr>
+          <w:ilvl w:val="0"/>
+          <w:numId w:val="3"/>
+        </w:numPr>
+        <w:jc w:val="both"/>
+        <w:rPr>
+          <w:sz w:val="24"/>
+          <w:szCs w:val="24"/>
+        </w:rPr>
+      </w:pPr>
+      <w:r>
+        <w:rPr>
+          <w:sz w:val="24"/>
+          <w:szCs w:val="24"/>
+        </w:rPr>
+        <w:t>Documents</w:t>
+      </w:r>
+    </w:p>
+    <w:p>
+      <w:pPr>
+        <w:pStyle w:val="ListParagraph"/>
+        <w:numPr>
+          <w:ilvl w:val="0"/>
+          <w:numId w:val="3"/>
+        </w:numPr>
+        <w:jc w:val="both"/>
+        <w:rPr>
+          <w:sz w:val="24"/>
+          <w:szCs w:val="24"/>
+        </w:rPr>
+      </w:pPr>
+      <w:r>
+        <w:rPr>
+          <w:sz w:val="24"/>
+          <w:szCs w:val="24"/>
+        </w:rPr>
+        <w:t>Soil</w:t>
+      </w:r>
+    </w:p>
+    <w:p>
+      <w:pPr>
+        <w:pStyle w:val="ListParagraph"/>
+        <w:numPr>
+          <w:ilvl w:val="0"/>
+          <w:numId w:val="3"/>
+        </w:numPr>
+        <w:jc w:val="both"/>
+        <w:rPr>
+          <w:sz w:val="24"/>
+          <w:szCs w:val="24"/>
+        </w:rPr>
+      </w:pPr>
+      <w:r>
+        <w:rPr>
+          <w:sz w:val="24"/>
+          <w:szCs w:val="24"/>
+        </w:rPr>
+        <w:t>Fertility</w:t>
+      </w:r>
+    </w:p>
+    <w:p>
+      <w:pPr>
+        <w:pStyle w:val="ListParagraph"/>
+        <w:numPr>
+          <w:ilvl w:val="0"/>
+          <w:numId w:val="3"/>
+        </w:numPr>
+        <w:jc w:val="both"/>
+        <w:rPr>
+          <w:sz w:val="24"/>
+          <w:szCs w:val="24"/>
+        </w:rPr>
+      </w:pPr>
+      <w:r>
+        <w:rPr>
+          <w:sz w:val="24"/>
+          <w:szCs w:val="24"/>
+        </w:rPr>
+        <w:t>Rhiannon</w:t>
+      </w:r>
+    </w:p>
+    <w:p>
+      <w:pPr>
+        <w:pStyle w:val="ListParagraph"/>
+        <w:numPr>
+          <w:ilvl w:val="0"/>
+          <w:numId w:val="3"/>
+        </w:numPr>
+        <w:jc w:val="both"/>
+        <w:rPr>
+          <w:sz w:val="24"/>
+          <w:szCs w:val="24"/>
+        </w:rPr>
+      </w:pPr>
+      <w:r>
+        <w:rPr>
+          <w:sz w:val="24"/>
+          <w:szCs w:val="24"/>
+        </w:rPr>
+        <w:t>C</w:t>
+      </w:r>
+      <w:r>
+        <w:rPr>
+          <w:sz w:val="24"/>
+          <w:szCs w:val="24"/>
+        </w:rPr>
+        <w:t xml:space="preserve"> (Wrong: D)</w:t>
+      </w:r>
+    </w:p>
+    <w:p>
+      <w:pPr>
+        <w:pStyle w:val="ListParagraph"/>
+        <w:numPr>
+          <w:ilvl w:val="0"/>
+          <w:numId w:val="3"/>
+        </w:numPr>
+        <w:jc w:val="both"/>
+        <w:rPr>
+          <w:sz w:val="24"/>
+          <w:szCs w:val="24"/>
+        </w:rPr>
+      </w:pPr>
+      <w:r>
+        <w:rPr>
+          <w:sz w:val="24"/>
+          <w:szCs w:val="24"/>
+        </w:rPr>
+        <w:t>C</w:t>
+      </w:r>
+    </w:p>
+    <w:p>
+      <w:pPr>
+        <w:pStyle w:val="ListParagraph"/>
+        <w:numPr>
+          <w:ilvl w:val="0"/>
+          <w:numId w:val="3"/>
+        </w:numPr>
+        <w:jc w:val="both"/>
+        <w:rPr>
+          <w:sz w:val="24"/>
+          <w:szCs w:val="24"/>
+        </w:rPr>
+      </w:pPr>
+      <w:r>
+        <w:rPr>
+          <w:sz w:val="24"/>
+          <w:szCs w:val="24"/>
+        </w:rPr>
+        <w:lastRenderedPageBreak/>
+        <w:t>A</w:t>
+      </w:r>
+    </w:p>
+    <w:p>
+      <w:pPr>
+        <w:pStyle w:val="ListParagraph"/>
+        <w:numPr>
+          <w:ilvl w:val="0"/>
+          <w:numId w:val="3"/>
+        </w:numPr>
+        <w:jc w:val="both"/>
+        <w:rPr>
+          <w:sz w:val="24"/>
+          <w:szCs w:val="24"/>
+        </w:rPr>
+      </w:pPr>
+      <w:r>
+        <w:rPr>
+          <w:sz w:val="24"/>
+          <w:szCs w:val="24"/>
+        </w:rPr>
+        <w:t>G</w:t>
+      </w:r>
+    </w:p>
+    <w:p>
+      <w:pPr>
+        <w:pStyle w:val="ListParagraph"/>
+        <w:numPr>
+          <w:ilvl w:val="0"/>
+          <w:numId w:val="3"/>
+        </w:numPr>
+        <w:jc w:val="both"/>
+        <w:rPr>
+          <w:sz w:val="24"/>
+          <w:szCs w:val="24"/>
+        </w:rPr>
+      </w:pPr>
+      <w:r>
+        <w:rPr>
+          <w:sz w:val="24"/>
+          <w:szCs w:val="24"/>
+        </w:rPr>
+        <w:t>B</w:t>
+      </w:r>
+    </w:p>
+    <w:p>
+      <w:pPr>
+        <w:pStyle w:val="ListParagraph"/>
+        <w:numPr>
+          <w:ilvl w:val="0"/>
+          <w:numId w:val="3"/>
+        </w:numPr>
+        <w:jc w:val="both"/>
+        <w:rPr>
+          <w:sz w:val="24"/>
+          <w:szCs w:val="24"/>
+        </w:rPr>
+      </w:pPr>
+      <w:r>
+        <w:rPr>
+          <w:sz w:val="24"/>
+          <w:szCs w:val="24"/>
+        </w:rPr>
+        <w:t>H</w:t>
+      </w:r>
+    </w:p>
+    <w:p>
+      <w:pPr>
+        <w:pStyle w:val="ListParagraph"/>
+        <w:numPr>
+          <w:ilvl w:val="0"/>
+          <w:numId w:val="3"/>
+        </w:numPr>
+        <w:jc w:val="both"/>
+        <w:rPr>
+          <w:sz w:val="24"/>
+          <w:szCs w:val="24"/>
+        </w:rPr>
+      </w:pPr>
+      <w:r>
+        <w:rPr>
+          <w:sz w:val="24"/>
+          <w:szCs w:val="24"/>
+        </w:rPr>
+        <w:t>E</w:t>
+      </w:r>
+    </w:p>
+    <w:p>
+      <w:pPr>
+        <w:pStyle w:val="ListParagraph"/>
+        <w:numPr>
+          <w:ilvl w:val="0"/>
+          <w:numId w:val="3"/>
+        </w:numPr>
+        <w:jc w:val="both"/>
+        <w:rPr>
+          <w:sz w:val="24"/>
+          <w:szCs w:val="24"/>
+        </w:rPr>
+      </w:pPr>
+      <w:r>
+        <w:rPr>
+          <w:sz w:val="24"/>
+          <w:szCs w:val="24"/>
+        </w:rPr>
+        <w:t>Yes</w:t>
+      </w:r>
+    </w:p>
+    <w:p>
+      <w:pPr>
+        <w:pStyle w:val="ListParagraph"/>
+        <w:numPr>
+          <w:ilvl w:val="0"/>
+          <w:numId w:val="3"/>
+        </w:numPr>
+        <w:jc w:val="both"/>
+        <w:rPr>
+          <w:sz w:val="24"/>
+          <w:szCs w:val="24"/>
+        </w:rPr>
+      </w:pPr>
+      <w:r>
+        <w:rPr>
+          <w:sz w:val="24"/>
+          <w:szCs w:val="24"/>
+        </w:rPr>
+        <w:t>No</w:t>
+      </w:r>
+    </w:p>
+    <w:p>
+      <w:pPr>
+        <w:pStyle w:val="ListParagraph"/>
+        <w:numPr>
+          <w:ilvl w:val="0"/>
+          <w:numId w:val="3"/>
+        </w:numPr>
+        <w:jc w:val="both"/>
+        <w:rPr>
+          <w:sz w:val="24"/>
+          <w:szCs w:val="24"/>
+        </w:rPr>
+      </w:pPr>
+      <w:r>
+        <w:rPr>
+          <w:sz w:val="24"/>
+          <w:szCs w:val="24"/>
+        </w:rPr>
+        <w:t xml:space="preserve">No (Wrong: Not Given) </w:t>
+      </w:r>
+    </w:p>
+    <w:p>
+      <w:pPr>
+        <w:pStyle w:val="ListParagraph"/>
+        <w:numPr>
+          <w:ilvl w:val="0"/>
+          <w:numId w:val="3"/>
+        </w:numPr>
+        <w:jc w:val="both"/>
+        <w:rPr>
+          <w:sz w:val="24"/>
+          <w:szCs w:val="24"/>
+        </w:rPr>
+      </w:pPr>
+      <w:r>
+        <w:rPr>
+          <w:sz w:val="24"/>
+          <w:szCs w:val="24"/>
+        </w:rPr>
+        <w:t>Not Given</w:t>
+      </w:r>
+      <w:r>
+        <w:rPr>
+          <w:sz w:val="24"/>
+          <w:szCs w:val="24"/>
+        </w:rPr>
+        <w:t xml:space="preserve"> (Wrong: Yes)</w:t>
+      </w:r>
+    </w:p>
+    <w:p>
+      <w:pPr>
+        <w:pStyle w:val="ListParagraph"/>
+        <w:numPr>
+          <w:ilvl w:val="0"/>
+          <w:numId w:val="3"/>
+        </w:numPr>
+        <w:jc w:val="both"/>
+        <w:rPr>
+          <w:sz w:val="24"/>
+          <w:szCs w:val="24"/>
+        </w:rPr>
+      </w:pPr>
+      <w:r>
+        <w:rPr>
+          <w:sz w:val="24"/>
+          <w:szCs w:val="24"/>
+        </w:rPr>
+        <w:t>Not Given</w:t>
+      </w:r>
+    </w:p>
+    <w:p>
+      <w:pPr>
+        <w:pStyle w:val="ListParagraph"/>
+        <w:numPr>
+          <w:ilvl w:val="0"/>
+          <w:numId w:val="3"/>
+        </w:numPr>
+        <w:jc w:val="both"/>
+        <w:rPr>
+          <w:sz w:val="24"/>
+          <w:szCs w:val="24"/>
+        </w:rPr>
+      </w:pPr>
+      <w:r>
+        <w:rPr>
+          <w:sz w:val="24"/>
+          <w:szCs w:val="24"/>
+        </w:rPr>
+        <w:t xml:space="preserve">No </w:t>
+      </w:r>
+    </w:p>
+    <w:p>
+      <w:pPr>
+        <w:pStyle w:val="ListParagraph"/>
+        <w:numPr>
+          <w:ilvl w:val="0"/>
+          <w:numId w:val="3"/>
+        </w:numPr>
+        <w:jc w:val="both"/>
+        <w:rPr>
+          <w:sz w:val="24"/>
+          <w:szCs w:val="24"/>
+        </w:rPr>
+      </w:pPr>
+      <w:r>
+        <w:rPr>
+          <w:sz w:val="24"/>
+          <w:szCs w:val="24"/>
+        </w:rPr>
+        <w:t>B</w:t>
+      </w:r>
+    </w:p>
+    <w:p>
+      <w:pPr>
+        <w:pStyle w:val="ListParagraph"/>
+        <w:numPr>
+          <w:ilvl w:val="0"/>
+          <w:numId w:val="3"/>
+        </w:numPr>
+        <w:jc w:val="both"/>
+        <w:rPr>
+          <w:sz w:val="24"/>
+          <w:szCs w:val="24"/>
+        </w:rPr>
+      </w:pPr>
+      <w:r>
+        <w:rPr>
+          <w:sz w:val="24"/>
+          <w:szCs w:val="24"/>
+        </w:rPr>
+        <w:t>D</w:t>
+      </w:r>
+      <w:r>
+        <w:rPr>
+          <w:sz w:val="24"/>
+          <w:szCs w:val="24"/>
+        </w:rPr>
+        <w:t xml:space="preserve"> (Wrong: C)</w:t>
+      </w:r>
+    </w:p>
+    <w:p>
+      <w:pPr>
+        <w:pStyle w:val="ListParagraph"/>
+        <w:numPr>
+          <w:ilvl w:val="0"/>
+          <w:numId w:val="3"/>
+        </w:numPr>
+        <w:jc w:val="both"/>
+        <w:rPr>
+          <w:sz w:val="24"/>
+          <w:szCs w:val="24"/>
+        </w:rPr>
+      </w:pPr>
+      <w:r>
+        <w:rPr>
+          <w:sz w:val="24"/>
+          <w:szCs w:val="24"/>
+        </w:rPr>
+        <w:t>D</w:t>
+      </w:r>
+      <w:r>
+        <w:rPr>
+          <w:sz w:val="24"/>
+          <w:szCs w:val="24"/>
+        </w:rPr>
+        <w:t xml:space="preserve"> (Wrong: B)</w:t>
+      </w:r>
+    </w:p>
+    <w:p>
+      <w:pPr>
+        <w:pStyle w:val="ListParagraph"/>
+        <w:numPr>
+          <w:ilvl w:val="0"/>
+          <w:numId w:val="3"/>
+        </w:numPr>
+        <w:jc w:val="both"/>
+        <w:rPr>
+          <w:sz w:val="24"/>
+          <w:szCs w:val="24"/>
+        </w:rPr>
+      </w:pPr>
+      <w:r>
+        <w:rPr>
+          <w:sz w:val="24"/>
+          <w:szCs w:val="24"/>
+        </w:rPr>
+        <w:t>B</w:t>
+      </w:r>
+      <w:r>
+        <w:rPr>
+          <w:sz w:val="24"/>
+          <w:szCs w:val="24"/>
+        </w:rPr>
+        <w:t xml:space="preserve"> (Wrong: D)</w:t>
+      </w:r>
+    </w:p>
+    <w:p>
+      <w:pPr>
+        <w:pStyle w:val="ListParagraph"/>
+        <w:numPr>
+          <w:ilvl w:val="0"/>
+          <w:numId w:val="3"/>
+        </w:numPr>
+        <w:jc w:val="both"/>
+        <w:rPr>
+          <w:sz w:val="24"/>
+          <w:szCs w:val="24"/>
+        </w:rPr>
+      </w:pPr>
+      <w:r>
+        <w:rPr>
+          <w:sz w:val="24"/>
+          <w:szCs w:val="24"/>
+        </w:rPr>
+        <w:t>D</w:t>
+      </w:r>
+    </w:p>
+    <w:p>
+      <w:pPr>
+        <w:pStyle w:val="ListParagraph"/>
+        <w:numPr>
+          <w:ilvl w:val="0"/>
+          <w:numId w:val="3"/>
+        </w:numPr>
+        <w:jc w:val="both"/>
+        <w:rPr>
+          <w:sz w:val="24"/>
+          <w:szCs w:val="24"/>
+        </w:rPr>
+      </w:pPr>
+      <w:r>
+        <w:rPr>
+          <w:sz w:val="24"/>
+          <w:szCs w:val="24"/>
+        </w:rPr>
+        <w:t>E</w:t>
+      </w:r>
+      <w:r>
+        <w:rPr>
+          <w:sz w:val="24"/>
+          <w:szCs w:val="24"/>
+        </w:rPr>
+        <w:t xml:space="preserve"> (Wrong: A)</w:t>
+      </w:r>
+    </w:p>
+    <w:p>
+      <w:pPr>
+        <w:pStyle w:val="ListParagraph"/>
+        <w:numPr>
+          <w:ilvl w:val="0"/>
+          <w:numId w:val="3"/>
+        </w:numPr>
+        <w:jc w:val="both"/>
+        <w:rPr>
+          <w:sz w:val="24"/>
+          <w:szCs w:val="24"/>
+        </w:rPr>
+      </w:pPr>
+      <w:r>
+        <w:rPr>
+          <w:sz w:val="24"/>
+          <w:szCs w:val="24"/>
+        </w:rPr>
+        <w:t>I</w:t>
+      </w:r>
+      <w:r>
+        <w:rPr>
+          <w:sz w:val="24"/>
+          <w:szCs w:val="24"/>
+        </w:rPr>
+        <w:t xml:space="preserve"> (Wrong: C)</w:t>
+      </w:r>
+    </w:p>
+    <w:p>
+      <w:pPr>
+        <w:pStyle w:val="ListParagraph"/>
+        <w:numPr>
+          <w:ilvl w:val="0"/>
+          <w:numId w:val="3"/>
+        </w:numPr>
+        <w:jc w:val="both"/>
+        <w:rPr>
+          <w:sz w:val="24"/>
+          <w:szCs w:val="24"/>
+        </w:rPr>
+      </w:pPr>
+      <w:r>
+        <w:rPr>
+          <w:sz w:val="24"/>
+          <w:szCs w:val="24"/>
+        </w:rPr>
+        <w:t>C</w:t>
+      </w:r>
+      <w:r>
+        <w:rPr>
+          <w:sz w:val="24"/>
+          <w:szCs w:val="24"/>
+        </w:rPr>
+        <w:t xml:space="preserve"> (Wrong: F)</w:t>
+      </w:r>
+    </w:p>
+    <w:p>
+      <w:pPr>
+        <w:pStyle w:val="ListParagraph"/>
+        <w:numPr>
+          <w:ilvl w:val="0"/>
+          <w:numId w:val="3"/>
+        </w:numPr>
+        <w:jc w:val="both"/>
+        <w:rPr>
+          <w:sz w:val="24"/>
+          <w:szCs w:val="24"/>
+        </w:rPr>
+      </w:pPr>
+      <w:r>
+        <w:rPr>
+          <w:sz w:val="24"/>
+          <w:szCs w:val="24"/>
+        </w:rPr>
+        <w:t>F</w:t>
+      </w:r>
+      <w:r>
+        <w:rPr>
+          <w:sz w:val="24"/>
+          <w:szCs w:val="24"/>
+        </w:rPr>
+        <w:t xml:space="preserve"> (Wrong: G)</w:t>
+      </w:r>
+    </w:p>
+    <w:p>
+      <w:pPr>
+        <w:pStyle w:val="ListParagraph"/>
+        <w:numPr>
+          <w:ilvl w:val="0"/>
+          <w:numId w:val="3"/>
+        </w:numPr>
+        <w:jc w:val="both"/>
+        <w:rPr>
+          <w:sz w:val="24"/>
+          <w:szCs w:val="24"/>
+        </w:rPr>
+      </w:pPr>
+      <w:r>
+        <w:rPr>
+          <w:sz w:val="24"/>
+          <w:szCs w:val="24"/>
+        </w:rPr>
+        <w:t>True</w:t>
+      </w:r>
+      <w:r>
+        <w:rPr>
+          <w:sz w:val="24"/>
+          <w:szCs w:val="24"/>
+        </w:rPr>
+        <w:t xml:space="preserve"> (Wrong)</w:t>
+      </w:r>
+    </w:p>
+    <w:p>
+      <w:pPr>
+        <w:pStyle w:val="ListParagraph"/>
+        <w:numPr>
+          <w:ilvl w:val="0"/>
+          <w:numId w:val="3"/>
+        </w:numPr>
+        <w:jc w:val="both"/>
+        <w:rPr>
+          <w:sz w:val="24"/>
+          <w:szCs w:val="24"/>
+        </w:rPr>
+      </w:pPr>
+      <w:r>
+        <w:rPr>
+          <w:sz w:val="24"/>
+          <w:szCs w:val="24"/>
+        </w:rPr>
+        <w:t>True</w:t>
+      </w:r>
+      <w:r>
+        <w:rPr>
+          <w:sz w:val="24"/>
+          <w:szCs w:val="24"/>
+        </w:rPr>
+        <w:t xml:space="preserve"> (Wrong)</w:t>
+      </w:r>
+    </w:p>
+    <w:p>
+      <w:pPr>
+        <w:pStyle w:val="ListParagraph"/>
+        <w:numPr>
+          <w:ilvl w:val="0"/>
+          <w:numId w:val="3"/>
+        </w:numPr>
+        <w:jc w:val="both"/>
+        <w:rPr>
+          <w:sz w:val="24"/>
+          <w:szCs w:val="24"/>
+        </w:rPr>
+      </w:pPr>
+      <w:r>
+        <w:rPr>
+          <w:sz w:val="24"/>
+          <w:szCs w:val="24"/>
+        </w:rPr>
+        <w:t>Not Given</w:t>
+      </w:r>
+    </w:p>
+    <w:p>
+      <w:pPr>
+        <w:pStyle w:val="ListParagraph"/>
+        <w:numPr>
+          <w:ilvl w:val="0"/>
+          <w:numId w:val="3"/>
+        </w:numPr>
+        <w:jc w:val="both"/>
+        <w:rPr>
+          <w:sz w:val="24"/>
+          <w:szCs w:val="24"/>
+        </w:rPr>
+      </w:pPr>
+      <w:r>
+        <w:rPr>
+          <w:sz w:val="24"/>
+          <w:szCs w:val="24"/>
+        </w:rPr>
+        <w:t>False</w:t>
+      </w:r>
+      <w:r>
+        <w:rPr>
+          <w:sz w:val="24"/>
+          <w:szCs w:val="24"/>
+        </w:rPr>
+        <w:t xml:space="preserve"> (Wrong)</w:t>
+      </w:r>
+    </w:p>
+    <w:p>
+      <w:pPr>
+        <w:pStyle w:val="ListParagraph"/>
+        <w:numPr>
+          <w:ilvl w:val="0"/>
+          <w:numId w:val="3"/>
+        </w:numPr>
+        <w:jc w:val="both"/>
+        <w:rPr>
+          <w:sz w:val="24"/>
+          <w:szCs w:val="24"/>
+        </w:rPr>
+      </w:pPr>
+      <w:r>
+        <w:rPr>
+          <w:sz w:val="24"/>
+          <w:szCs w:val="24"/>
+        </w:rPr>
+        <w:t>False</w:t>
+      </w:r>
+      <w:r>
+        <w:rPr>
+          <w:sz w:val="24"/>
+          <w:szCs w:val="24"/>
+        </w:rPr>
+        <w:t xml:space="preserve"> (Wrong)</w:t>
+      </w:r>
+    </w:p>
+    <w:p>
+      <w:pPr>
+        <w:jc w:val="both"/>
+        <w:rPr>
+          <w:b/>
+          <w:bCs/>
+          <w:sz w:val="24"/>
+          <w:szCs w:val="24"/>
+        </w:rPr>
+      </w:pPr>
+      <w:r>
+        <w:rPr>
+          <w:b/>
+          <w:bCs/>
+          <w:sz w:val="24"/>
+          <w:szCs w:val="24"/>
+        </w:rPr>
         <w:t>Band Score: 6</w:t>
       </w:r>
     </w:p>
     <w:p>
       <w:pPr>
         <w:pStyle w:val="Heading2"/>
+        <w:jc w:val="both"/>
       </w:pPr>
       <w:r>
         <w:t>Listening</w:t>
@@ -3021,6 +3250,7 @@
           <w:ilvl w:val="0"/>
           <w:numId w:val="4"/>
         </w:numPr>
+        <w:jc w:val="both"/>
         <w:rPr>
           <w:sz w:val="24"/>
           <w:szCs w:val="24"/>
@@ -3041,6 +3271,7 @@
           <w:ilvl w:val="0"/>
           <w:numId w:val="4"/>
         </w:numPr>
+        <w:jc w:val="both"/>
         <w:rPr>
           <w:sz w:val="24"/>
           <w:szCs w:val="24"/>
@@ -3068,6 +3299,7 @@
           <w:ilvl w:val="0"/>
           <w:numId w:val="4"/>
         </w:numPr>
+        <w:jc w:val="both"/>
         <w:rPr>
           <w:sz w:val="24"/>
           <w:szCs w:val="24"/>
@@ -3088,6 +3320,7 @@
           <w:ilvl w:val="0"/>
           <w:numId w:val="4"/>
         </w:numPr>
+        <w:jc w:val="both"/>
         <w:rPr>
           <w:sz w:val="24"/>
           <w:szCs w:val="24"/>
@@ -3108,6 +3341,7 @@
           <w:ilvl w:val="0"/>
           <w:numId w:val="4"/>
         </w:numPr>
+        <w:jc w:val="both"/>
         <w:rPr>
           <w:sz w:val="24"/>
           <w:szCs w:val="24"/>
@@ -3128,6 +3362,7 @@
           <w:ilvl w:val="0"/>
           <w:numId w:val="4"/>
         </w:numPr>
+        <w:jc w:val="both"/>
         <w:rPr>
           <w:sz w:val="24"/>
           <w:szCs w:val="24"/>
@@ -3148,6 +3383,7 @@
           <w:ilvl w:val="0"/>
           <w:numId w:val="4"/>
         </w:numPr>
+        <w:jc w:val="both"/>
         <w:rPr>
           <w:sz w:val="24"/>
           <w:szCs w:val="24"/>
@@ -3168,6 +3404,7 @@
           <w:ilvl w:val="0"/>
           <w:numId w:val="4"/>
         </w:numPr>
+        <w:jc w:val="both"/>
         <w:rPr>
           <w:sz w:val="24"/>
           <w:szCs w:val="24"/>
@@ -3188,6 +3425,7 @@
           <w:ilvl w:val="0"/>
           <w:numId w:val="4"/>
         </w:numPr>
+        <w:jc w:val="both"/>
         <w:rPr>
           <w:sz w:val="24"/>
           <w:szCs w:val="24"/>
@@ -3208,6 +3446,7 @@
           <w:ilvl w:val="0"/>
           <w:numId w:val="4"/>
         </w:numPr>
+        <w:jc w:val="both"/>
         <w:rPr>
           <w:sz w:val="24"/>
           <w:szCs w:val="24"/>
@@ -3228,6 +3467,7 @@
           <w:ilvl w:val="0"/>
           <w:numId w:val="4"/>
         </w:numPr>
+        <w:jc w:val="both"/>
         <w:rPr>
           <w:sz w:val="24"/>
           <w:szCs w:val="24"/>
@@ -3248,6 +3488,7 @@
           <w:ilvl w:val="0"/>
           <w:numId w:val="4"/>
         </w:numPr>
+        <w:jc w:val="both"/>
         <w:rPr>
           <w:sz w:val="24"/>
           <w:szCs w:val="24"/>
@@ -3275,16 +3516,18 @@
           <w:ilvl w:val="0"/>
           <w:numId w:val="4"/>
         </w:numPr>
-        <w:rPr>
-          <w:sz w:val="24"/>
-          <w:szCs w:val="24"/>
-        </w:rPr>
-      </w:pPr>
-      <w:r>
-        <w:rPr>
-          <w:sz w:val="24"/>
-          <w:szCs w:val="24"/>
-        </w:rPr>
+        <w:jc w:val="both"/>
+        <w:rPr>
+          <w:sz w:val="24"/>
+          <w:szCs w:val="24"/>
+        </w:rPr>
+      </w:pPr>
+      <w:r>
+        <w:rPr>
+          <w:sz w:val="24"/>
+          <w:szCs w:val="24"/>
+        </w:rPr>
+        <w:lastRenderedPageBreak/>
         <w:t>A</w:t>
       </w:r>
     </w:p>
@@ -3295,6 +3538,7 @@
           <w:ilvl w:val="0"/>
           <w:numId w:val="4"/>
         </w:numPr>
+        <w:jc w:val="both"/>
         <w:rPr>
           <w:sz w:val="24"/>
           <w:szCs w:val="24"/>
@@ -3315,6 +3559,7 @@
           <w:ilvl w:val="0"/>
           <w:numId w:val="4"/>
         </w:numPr>
+        <w:jc w:val="both"/>
         <w:rPr>
           <w:sz w:val="24"/>
           <w:szCs w:val="24"/>
@@ -3335,6 +3580,7 @@
           <w:ilvl w:val="0"/>
           <w:numId w:val="4"/>
         </w:numPr>
+        <w:jc w:val="both"/>
         <w:rPr>
           <w:sz w:val="24"/>
           <w:szCs w:val="24"/>
@@ -3355,6 +3601,7 @@
           <w:ilvl w:val="0"/>
           <w:numId w:val="4"/>
         </w:numPr>
+        <w:jc w:val="both"/>
         <w:rPr>
           <w:sz w:val="24"/>
           <w:szCs w:val="24"/>
@@ -3375,6 +3622,7 @@
           <w:ilvl w:val="0"/>
           <w:numId w:val="4"/>
         </w:numPr>
+        <w:jc w:val="both"/>
         <w:rPr>
           <w:sz w:val="24"/>
           <w:szCs w:val="24"/>
@@ -3395,6 +3643,7 @@
           <w:ilvl w:val="0"/>
           <w:numId w:val="4"/>
         </w:numPr>
+        <w:jc w:val="both"/>
         <w:rPr>
           <w:sz w:val="24"/>
           <w:szCs w:val="24"/>
@@ -3415,6 +3664,7 @@
           <w:ilvl w:val="0"/>
           <w:numId w:val="4"/>
         </w:numPr>
+        <w:jc w:val="both"/>
         <w:rPr>
           <w:sz w:val="24"/>
           <w:szCs w:val="24"/>
@@ -3435,6 +3685,7 @@
           <w:ilvl w:val="0"/>
           <w:numId w:val="4"/>
         </w:numPr>
+        <w:jc w:val="both"/>
         <w:rPr>
           <w:sz w:val="24"/>
           <w:szCs w:val="24"/>
@@ -3455,6 +3706,7 @@
           <w:ilvl w:val="0"/>
           <w:numId w:val="4"/>
         </w:numPr>
+        <w:jc w:val="both"/>
         <w:rPr>
           <w:sz w:val="24"/>
           <w:szCs w:val="24"/>
@@ -3482,6 +3734,7 @@
           <w:ilvl w:val="0"/>
           <w:numId w:val="4"/>
         </w:numPr>
+        <w:jc w:val="both"/>
         <w:rPr>
           <w:sz w:val="24"/>
           <w:szCs w:val="24"/>
@@ -3502,6 +3755,7 @@
           <w:ilvl w:val="0"/>
           <w:numId w:val="4"/>
         </w:numPr>
+        <w:jc w:val="both"/>
         <w:rPr>
           <w:sz w:val="24"/>
           <w:szCs w:val="24"/>
@@ -3522,6 +3776,7 @@
           <w:ilvl w:val="0"/>
           <w:numId w:val="4"/>
         </w:numPr>
+        <w:jc w:val="both"/>
         <w:rPr>
           <w:sz w:val="24"/>
           <w:szCs w:val="24"/>
@@ -3542,6 +3797,7 @@
           <w:ilvl w:val="0"/>
           <w:numId w:val="4"/>
         </w:numPr>
+        <w:jc w:val="both"/>
         <w:rPr>
           <w:sz w:val="24"/>
           <w:szCs w:val="24"/>
@@ -3562,6 +3818,7 @@
           <w:ilvl w:val="0"/>
           <w:numId w:val="4"/>
         </w:numPr>
+        <w:jc w:val="both"/>
         <w:rPr>
           <w:sz w:val="24"/>
           <w:szCs w:val="24"/>
@@ -3582,6 +3839,7 @@
           <w:ilvl w:val="0"/>
           <w:numId w:val="4"/>
         </w:numPr>
+        <w:jc w:val="both"/>
         <w:rPr>
           <w:sz w:val="24"/>
           <w:szCs w:val="24"/>
@@ -3602,6 +3860,7 @@
           <w:ilvl w:val="0"/>
           <w:numId w:val="4"/>
         </w:numPr>
+        <w:jc w:val="both"/>
         <w:rPr>
           <w:sz w:val="24"/>
           <w:szCs w:val="24"/>
@@ -3622,6 +3881,7 @@
           <w:ilvl w:val="0"/>
           <w:numId w:val="4"/>
         </w:numPr>
+        <w:jc w:val="both"/>
         <w:rPr>
           <w:sz w:val="24"/>
           <w:szCs w:val="24"/>
@@ -3642,6 +3902,7 @@
           <w:ilvl w:val="0"/>
           <w:numId w:val="4"/>
         </w:numPr>
+        <w:jc w:val="both"/>
         <w:rPr>
           <w:sz w:val="24"/>
           <w:szCs w:val="24"/>
@@ -3662,6 +3923,7 @@
           <w:ilvl w:val="0"/>
           <w:numId w:val="4"/>
         </w:numPr>
+        <w:jc w:val="both"/>
         <w:rPr>
           <w:sz w:val="24"/>
           <w:szCs w:val="24"/>
@@ -3682,6 +3944,7 @@
           <w:ilvl w:val="0"/>
           <w:numId w:val="4"/>
         </w:numPr>
+        <w:jc w:val="both"/>
         <w:rPr>
           <w:sz w:val="24"/>
           <w:szCs w:val="24"/>
@@ -3702,6 +3965,7 @@
           <w:ilvl w:val="0"/>
           <w:numId w:val="4"/>
         </w:numPr>
+        <w:jc w:val="both"/>
         <w:rPr>
           <w:sz w:val="24"/>
           <w:szCs w:val="24"/>
@@ -3722,6 +3986,7 @@
           <w:ilvl w:val="0"/>
           <w:numId w:val="4"/>
         </w:numPr>
+        <w:jc w:val="both"/>
         <w:rPr>
           <w:sz w:val="24"/>
           <w:szCs w:val="24"/>
@@ -3756,6 +4021,7 @@
           <w:ilvl w:val="0"/>
           <w:numId w:val="4"/>
         </w:numPr>
+        <w:jc w:val="both"/>
         <w:rPr>
           <w:sz w:val="24"/>
           <w:szCs w:val="24"/>
@@ -3776,17 +4042,17 @@
           <w:ilvl w:val="0"/>
           <w:numId w:val="4"/>
         </w:numPr>
-        <w:rPr>
-          <w:sz w:val="24"/>
-          <w:szCs w:val="24"/>
-        </w:rPr>
-      </w:pPr>
-      <w:r>
-        <w:rPr>
-          <w:sz w:val="24"/>
-          <w:szCs w:val="24"/>
-        </w:rPr>
-        <w:lastRenderedPageBreak/>
+        <w:jc w:val="both"/>
+        <w:rPr>
+          <w:sz w:val="24"/>
+          <w:szCs w:val="24"/>
+        </w:rPr>
+      </w:pPr>
+      <w:r>
+        <w:rPr>
+          <w:sz w:val="24"/>
+          <w:szCs w:val="24"/>
+        </w:rPr>
         <w:t>Isolation</w:t>
       </w:r>
     </w:p>
@@ -3797,6 +4063,7 @@
           <w:ilvl w:val="0"/>
           <w:numId w:val="4"/>
         </w:numPr>
+        <w:jc w:val="both"/>
         <w:rPr>
           <w:sz w:val="24"/>
           <w:szCs w:val="24"/>
@@ -3817,6 +4084,7 @@
           <w:ilvl w:val="0"/>
           <w:numId w:val="4"/>
         </w:numPr>
+        <w:jc w:val="both"/>
         <w:rPr>
           <w:sz w:val="24"/>
           <w:szCs w:val="24"/>
@@ -3837,6 +4105,7 @@
           <w:ilvl w:val="0"/>
           <w:numId w:val="4"/>
         </w:numPr>
+        <w:jc w:val="both"/>
         <w:rPr>
           <w:sz w:val="24"/>
           <w:szCs w:val="24"/>
@@ -3852,6 +4121,7 @@
     </w:p>
     <w:p>
       <w:pPr>
+        <w:jc w:val="both"/>
         <w:rPr>
           <w:b/>
           <w:bCs/>

</xml_diff>

<commit_message>
Book 16 test 3 listening
</commit_message>
<xml_diff>
--- a/IELTS Practices.docx
+++ b/IELTS Practices.docx
@@ -674,7 +674,6 @@
           <w:szCs w:val="24"/>
         </w:rPr>
       </w:pPr>
-      <w:proofErr w:type="spellStart"/>
       <w:r>
         <w:rPr>
           <w:sz w:val="24"/>
@@ -682,7 +681,6 @@
         </w:rPr>
         <w:t>i</w:t>
       </w:r>
-      <w:proofErr w:type="spellEnd"/>
     </w:p>
     <w:p>
       <w:pPr>
@@ -1392,7 +1390,6 @@
           <w:szCs w:val="24"/>
         </w:rPr>
       </w:pPr>
-      <w:proofErr w:type="spellStart"/>
       <w:r>
         <w:rPr>
           <w:sz w:val="24"/>
@@ -1400,7 +1397,6 @@
         </w:rPr>
         <w:t>Fradstone</w:t>
       </w:r>
-      <w:proofErr w:type="spellEnd"/>
     </w:p>
     <w:p>
       <w:pPr>
@@ -4137,6 +4133,946 @@
           <w:szCs w:val="24"/>
         </w:rPr>
         <w:t>Band Score: 8</w:t>
+      </w:r>
+    </w:p>
+    <w:p>
+      <w:pPr>
+        <w:pStyle w:val="Heading1"/>
+      </w:pPr>
+      <w:r>
+        <w:t xml:space="preserve">Practice book 16 - Test </w:t>
+      </w:r>
+      <w:r>
+        <w:t>3</w:t>
+      </w:r>
+    </w:p>
+    <w:p>
+      <w:pPr>
+        <w:pStyle w:val="Heading2"/>
+      </w:pPr>
+      <w:r>
+        <w:t>Writing Task 1</w:t>
+      </w:r>
+    </w:p>
+    <w:p/>
+    <w:p>
+      <w:pPr>
+        <w:pStyle w:val="Heading2"/>
+      </w:pPr>
+      <w:r>
+        <w:t>Writing Task 2</w:t>
+      </w:r>
+    </w:p>
+    <w:p/>
+    <w:p>
+      <w:pPr>
+        <w:pStyle w:val="Heading2"/>
+      </w:pPr>
+      <w:r>
+        <w:lastRenderedPageBreak/>
+        <w:t>Reading</w:t>
+      </w:r>
+    </w:p>
+    <w:p/>
+    <w:p>
+      <w:pPr>
+        <w:pStyle w:val="Heading2"/>
+      </w:pPr>
+      <w:r>
+        <w:t>Listening</w:t>
+      </w:r>
+    </w:p>
+    <w:p>
+      <w:pPr>
+        <w:pStyle w:val="ListParagraph"/>
+        <w:numPr>
+          <w:ilvl w:val="0"/>
+          <w:numId w:val="5"/>
+        </w:numPr>
+        <w:rPr>
+          <w:sz w:val="24"/>
+          <w:szCs w:val="24"/>
+        </w:rPr>
+      </w:pPr>
+      <w:r>
+        <w:rPr>
+          <w:sz w:val="24"/>
+          <w:szCs w:val="24"/>
+        </w:rPr>
+        <w:t>Park</w:t>
+      </w:r>
+    </w:p>
+    <w:p>
+      <w:pPr>
+        <w:pStyle w:val="ListParagraph"/>
+        <w:numPr>
+          <w:ilvl w:val="0"/>
+          <w:numId w:val="5"/>
+        </w:numPr>
+        <w:rPr>
+          <w:sz w:val="24"/>
+          <w:szCs w:val="24"/>
+        </w:rPr>
+      </w:pPr>
+      <w:r>
+        <w:rPr>
+          <w:sz w:val="24"/>
+          <w:szCs w:val="24"/>
+        </w:rPr>
+        <w:t>Blue</w:t>
+      </w:r>
+    </w:p>
+    <w:p>
+      <w:pPr>
+        <w:pStyle w:val="ListParagraph"/>
+        <w:numPr>
+          <w:ilvl w:val="0"/>
+          <w:numId w:val="5"/>
+        </w:numPr>
+        <w:rPr>
+          <w:sz w:val="24"/>
+          <w:szCs w:val="24"/>
+        </w:rPr>
+      </w:pPr>
+      <w:r>
+        <w:rPr>
+          <w:sz w:val="24"/>
+          <w:szCs w:val="24"/>
+        </w:rPr>
+        <w:t>Reference</w:t>
+      </w:r>
+    </w:p>
+    <w:p>
+      <w:pPr>
+        <w:pStyle w:val="ListParagraph"/>
+        <w:numPr>
+          <w:ilvl w:val="0"/>
+          <w:numId w:val="5"/>
+        </w:numPr>
+        <w:rPr>
+          <w:sz w:val="24"/>
+          <w:szCs w:val="24"/>
+        </w:rPr>
+      </w:pPr>
+      <w:r>
+        <w:rPr>
+          <w:sz w:val="24"/>
+          <w:szCs w:val="24"/>
+        </w:rPr>
+        <w:t>Story</w:t>
+      </w:r>
+    </w:p>
+    <w:p>
+      <w:pPr>
+        <w:pStyle w:val="ListParagraph"/>
+        <w:numPr>
+          <w:ilvl w:val="0"/>
+          <w:numId w:val="5"/>
+        </w:numPr>
+        <w:rPr>
+          <w:sz w:val="24"/>
+          <w:szCs w:val="24"/>
+        </w:rPr>
+      </w:pPr>
+      <w:r>
+        <w:rPr>
+          <w:sz w:val="24"/>
+          <w:szCs w:val="24"/>
+        </w:rPr>
+        <w:t>Rain</w:t>
+      </w:r>
+    </w:p>
+    <w:p>
+      <w:pPr>
+        <w:pStyle w:val="ListParagraph"/>
+        <w:numPr>
+          <w:ilvl w:val="0"/>
+          <w:numId w:val="5"/>
+        </w:numPr>
+        <w:rPr>
+          <w:sz w:val="24"/>
+          <w:szCs w:val="24"/>
+        </w:rPr>
+      </w:pPr>
+      <w:r>
+        <w:rPr>
+          <w:sz w:val="24"/>
+          <w:szCs w:val="24"/>
+        </w:rPr>
+        <w:t>Snack</w:t>
+      </w:r>
+    </w:p>
+    <w:p>
+      <w:pPr>
+        <w:pStyle w:val="ListParagraph"/>
+        <w:numPr>
+          <w:ilvl w:val="0"/>
+          <w:numId w:val="5"/>
+        </w:numPr>
+        <w:rPr>
+          <w:sz w:val="24"/>
+          <w:szCs w:val="24"/>
+        </w:rPr>
+      </w:pPr>
+      <w:r>
+        <w:rPr>
+          <w:sz w:val="24"/>
+          <w:szCs w:val="24"/>
+        </w:rPr>
+        <w:t>Medicines</w:t>
+      </w:r>
+      <w:r>
+        <w:rPr>
+          <w:sz w:val="24"/>
+          <w:szCs w:val="24"/>
+        </w:rPr>
+        <w:t xml:space="preserve"> (Medication)</w:t>
+      </w:r>
+    </w:p>
+    <w:p>
+      <w:pPr>
+        <w:pStyle w:val="ListParagraph"/>
+        <w:numPr>
+          <w:ilvl w:val="0"/>
+          <w:numId w:val="5"/>
+        </w:numPr>
+        <w:rPr>
+          <w:sz w:val="24"/>
+          <w:szCs w:val="24"/>
+        </w:rPr>
+      </w:pPr>
+      <w:r>
+        <w:rPr>
+          <w:sz w:val="24"/>
+          <w:szCs w:val="24"/>
+        </w:rPr>
+        <w:t>Helmet</w:t>
+      </w:r>
+    </w:p>
+    <w:p>
+      <w:pPr>
+        <w:pStyle w:val="ListParagraph"/>
+        <w:numPr>
+          <w:ilvl w:val="0"/>
+          <w:numId w:val="5"/>
+        </w:numPr>
+        <w:rPr>
+          <w:sz w:val="24"/>
+          <w:szCs w:val="24"/>
+        </w:rPr>
+      </w:pPr>
+      <w:r>
+        <w:rPr>
+          <w:sz w:val="24"/>
+          <w:szCs w:val="24"/>
+        </w:rPr>
+        <w:t>Tent</w:t>
+      </w:r>
+    </w:p>
+    <w:p>
+      <w:pPr>
+        <w:pStyle w:val="ListParagraph"/>
+        <w:numPr>
+          <w:ilvl w:val="0"/>
+          <w:numId w:val="5"/>
+        </w:numPr>
+        <w:rPr>
+          <w:sz w:val="24"/>
+          <w:szCs w:val="24"/>
+        </w:rPr>
+      </w:pPr>
+      <w:r>
+        <w:rPr>
+          <w:sz w:val="24"/>
+          <w:szCs w:val="24"/>
+        </w:rPr>
+        <w:t>199</w:t>
+      </w:r>
+    </w:p>
+    <w:p>
+      <w:pPr>
+        <w:pStyle w:val="ListParagraph"/>
+        <w:numPr>
+          <w:ilvl w:val="0"/>
+          <w:numId w:val="5"/>
+        </w:numPr>
+        <w:rPr>
+          <w:sz w:val="24"/>
+          <w:szCs w:val="24"/>
+        </w:rPr>
+      </w:pPr>
+      <w:r>
+        <w:rPr>
+          <w:sz w:val="24"/>
+          <w:szCs w:val="24"/>
+        </w:rPr>
+        <w:t>D</w:t>
+      </w:r>
+      <w:r>
+        <w:rPr>
+          <w:sz w:val="24"/>
+          <w:szCs w:val="24"/>
+        </w:rPr>
+        <w:t xml:space="preserve"> (Wrong: C)</w:t>
+      </w:r>
+    </w:p>
+    <w:p>
+      <w:pPr>
+        <w:pStyle w:val="ListParagraph"/>
+        <w:numPr>
+          <w:ilvl w:val="0"/>
+          <w:numId w:val="5"/>
+        </w:numPr>
+        <w:rPr>
+          <w:sz w:val="24"/>
+          <w:szCs w:val="24"/>
+        </w:rPr>
+      </w:pPr>
+      <w:r>
+        <w:rPr>
+          <w:sz w:val="24"/>
+          <w:szCs w:val="24"/>
+        </w:rPr>
+        <w:t>A</w:t>
+      </w:r>
+    </w:p>
+    <w:p>
+      <w:pPr>
+        <w:pStyle w:val="ListParagraph"/>
+        <w:numPr>
+          <w:ilvl w:val="0"/>
+          <w:numId w:val="5"/>
+        </w:numPr>
+        <w:rPr>
+          <w:sz w:val="24"/>
+          <w:szCs w:val="24"/>
+        </w:rPr>
+      </w:pPr>
+      <w:r>
+        <w:rPr>
+          <w:sz w:val="24"/>
+          <w:szCs w:val="24"/>
+        </w:rPr>
+        <w:t>C</w:t>
+      </w:r>
+    </w:p>
+    <w:p>
+      <w:pPr>
+        <w:pStyle w:val="ListParagraph"/>
+        <w:numPr>
+          <w:ilvl w:val="0"/>
+          <w:numId w:val="5"/>
+        </w:numPr>
+        <w:rPr>
+          <w:sz w:val="24"/>
+          <w:szCs w:val="24"/>
+        </w:rPr>
+      </w:pPr>
+      <w:r>
+        <w:rPr>
+          <w:sz w:val="24"/>
+          <w:szCs w:val="24"/>
+        </w:rPr>
+        <w:t>A</w:t>
+      </w:r>
+      <w:r>
+        <w:rPr>
+          <w:sz w:val="24"/>
+          <w:szCs w:val="24"/>
+        </w:rPr>
+        <w:t xml:space="preserve"> (Wrong: B)</w:t>
+      </w:r>
+    </w:p>
+    <w:p>
+      <w:pPr>
+        <w:pStyle w:val="ListParagraph"/>
+        <w:numPr>
+          <w:ilvl w:val="0"/>
+          <w:numId w:val="5"/>
+        </w:numPr>
+        <w:rPr>
+          <w:sz w:val="24"/>
+          <w:szCs w:val="24"/>
+        </w:rPr>
+      </w:pPr>
+      <w:r>
+        <w:rPr>
+          <w:sz w:val="24"/>
+          <w:szCs w:val="24"/>
+        </w:rPr>
+        <w:t>D</w:t>
+      </w:r>
+    </w:p>
+    <w:p>
+      <w:pPr>
+        <w:pStyle w:val="ListParagraph"/>
+        <w:numPr>
+          <w:ilvl w:val="0"/>
+          <w:numId w:val="5"/>
+        </w:numPr>
+        <w:rPr>
+          <w:sz w:val="24"/>
+          <w:szCs w:val="24"/>
+        </w:rPr>
+      </w:pPr>
+      <w:r>
+        <w:rPr>
+          <w:sz w:val="24"/>
+          <w:szCs w:val="24"/>
+        </w:rPr>
+        <w:t>F</w:t>
+      </w:r>
+    </w:p>
+    <w:p>
+      <w:pPr>
+        <w:pStyle w:val="ListParagraph"/>
+        <w:numPr>
+          <w:ilvl w:val="0"/>
+          <w:numId w:val="5"/>
+        </w:numPr>
+        <w:rPr>
+          <w:sz w:val="24"/>
+          <w:szCs w:val="24"/>
+        </w:rPr>
+      </w:pPr>
+      <w:r>
+        <w:rPr>
+          <w:sz w:val="24"/>
+          <w:szCs w:val="24"/>
+        </w:rPr>
+        <w:t>A</w:t>
+      </w:r>
+    </w:p>
+    <w:p>
+      <w:pPr>
+        <w:pStyle w:val="ListParagraph"/>
+        <w:numPr>
+          <w:ilvl w:val="0"/>
+          <w:numId w:val="5"/>
+        </w:numPr>
+        <w:rPr>
+          <w:sz w:val="24"/>
+          <w:szCs w:val="24"/>
+        </w:rPr>
+      </w:pPr>
+      <w:r>
+        <w:rPr>
+          <w:sz w:val="24"/>
+          <w:szCs w:val="24"/>
+        </w:rPr>
+        <w:t>H</w:t>
+      </w:r>
+    </w:p>
+    <w:p>
+      <w:pPr>
+        <w:pStyle w:val="ListParagraph"/>
+        <w:numPr>
+          <w:ilvl w:val="0"/>
+          <w:numId w:val="5"/>
+        </w:numPr>
+        <w:rPr>
+          <w:sz w:val="24"/>
+          <w:szCs w:val="24"/>
+        </w:rPr>
+      </w:pPr>
+      <w:r>
+        <w:rPr>
+          <w:sz w:val="24"/>
+          <w:szCs w:val="24"/>
+        </w:rPr>
+        <w:t>C</w:t>
+      </w:r>
+    </w:p>
+    <w:p>
+      <w:pPr>
+        <w:pStyle w:val="ListParagraph"/>
+        <w:numPr>
+          <w:ilvl w:val="0"/>
+          <w:numId w:val="5"/>
+        </w:numPr>
+        <w:rPr>
+          <w:sz w:val="24"/>
+          <w:szCs w:val="24"/>
+        </w:rPr>
+      </w:pPr>
+      <w:r>
+        <w:rPr>
+          <w:sz w:val="24"/>
+          <w:szCs w:val="24"/>
+        </w:rPr>
+        <w:t>G</w:t>
+      </w:r>
+    </w:p>
+    <w:p>
+      <w:pPr>
+        <w:pStyle w:val="ListParagraph"/>
+        <w:numPr>
+          <w:ilvl w:val="0"/>
+          <w:numId w:val="5"/>
+        </w:numPr>
+        <w:rPr>
+          <w:sz w:val="24"/>
+          <w:szCs w:val="24"/>
+        </w:rPr>
+      </w:pPr>
+      <w:r>
+        <w:rPr>
+          <w:sz w:val="24"/>
+          <w:szCs w:val="24"/>
+        </w:rPr>
+        <w:t>E</w:t>
+      </w:r>
+      <w:r>
+        <w:rPr>
+          <w:sz w:val="24"/>
+          <w:szCs w:val="24"/>
+        </w:rPr>
+        <w:t xml:space="preserve"> (Wrong: D)</w:t>
+      </w:r>
+    </w:p>
+    <w:p>
+      <w:pPr>
+        <w:pStyle w:val="ListParagraph"/>
+        <w:numPr>
+          <w:ilvl w:val="0"/>
+          <w:numId w:val="5"/>
+        </w:numPr>
+        <w:rPr>
+          <w:sz w:val="24"/>
+          <w:szCs w:val="24"/>
+        </w:rPr>
+      </w:pPr>
+      <w:r>
+        <w:rPr>
+          <w:sz w:val="24"/>
+          <w:szCs w:val="24"/>
+        </w:rPr>
+        <w:t>C</w:t>
+      </w:r>
+    </w:p>
+    <w:p>
+      <w:pPr>
+        <w:pStyle w:val="ListParagraph"/>
+        <w:numPr>
+          <w:ilvl w:val="0"/>
+          <w:numId w:val="5"/>
+        </w:numPr>
+        <w:rPr>
+          <w:sz w:val="24"/>
+          <w:szCs w:val="24"/>
+        </w:rPr>
+      </w:pPr>
+      <w:r>
+        <w:rPr>
+          <w:sz w:val="24"/>
+          <w:szCs w:val="24"/>
+        </w:rPr>
+        <w:t>D</w:t>
+      </w:r>
+      <w:r>
+        <w:rPr>
+          <w:sz w:val="24"/>
+          <w:szCs w:val="24"/>
+        </w:rPr>
+        <w:t xml:space="preserve"> (Wrong: C)</w:t>
+      </w:r>
+    </w:p>
+    <w:p>
+      <w:pPr>
+        <w:pStyle w:val="ListParagraph"/>
+        <w:numPr>
+          <w:ilvl w:val="0"/>
+          <w:numId w:val="5"/>
+        </w:numPr>
+        <w:rPr>
+          <w:sz w:val="24"/>
+          <w:szCs w:val="24"/>
+        </w:rPr>
+      </w:pPr>
+      <w:r>
+        <w:rPr>
+          <w:sz w:val="24"/>
+          <w:szCs w:val="24"/>
+        </w:rPr>
+        <w:t>E</w:t>
+      </w:r>
+    </w:p>
+    <w:p>
+      <w:pPr>
+        <w:pStyle w:val="ListParagraph"/>
+        <w:numPr>
+          <w:ilvl w:val="0"/>
+          <w:numId w:val="5"/>
+        </w:numPr>
+        <w:rPr>
+          <w:sz w:val="24"/>
+          <w:szCs w:val="24"/>
+        </w:rPr>
+      </w:pPr>
+      <w:r>
+        <w:rPr>
+          <w:sz w:val="24"/>
+          <w:szCs w:val="24"/>
+        </w:rPr>
+        <w:t>B</w:t>
+      </w:r>
+      <w:r>
+        <w:rPr>
+          <w:sz w:val="24"/>
+          <w:szCs w:val="24"/>
+        </w:rPr>
+        <w:t xml:space="preserve"> (Wrong: B)</w:t>
+      </w:r>
+    </w:p>
+    <w:p>
+      <w:pPr>
+        <w:pStyle w:val="ListParagraph"/>
+        <w:numPr>
+          <w:ilvl w:val="0"/>
+          <w:numId w:val="5"/>
+        </w:numPr>
+        <w:rPr>
+          <w:sz w:val="24"/>
+          <w:szCs w:val="24"/>
+        </w:rPr>
+      </w:pPr>
+      <w:r>
+        <w:rPr>
+          <w:sz w:val="24"/>
+          <w:szCs w:val="24"/>
+        </w:rPr>
+        <w:t>B</w:t>
+      </w:r>
+      <w:r>
+        <w:rPr>
+          <w:sz w:val="24"/>
+          <w:szCs w:val="24"/>
+        </w:rPr>
+        <w:t xml:space="preserve"> (Wrong: A)</w:t>
+      </w:r>
+    </w:p>
+    <w:p>
+      <w:pPr>
+        <w:pStyle w:val="ListParagraph"/>
+        <w:numPr>
+          <w:ilvl w:val="0"/>
+          <w:numId w:val="5"/>
+        </w:numPr>
+        <w:rPr>
+          <w:sz w:val="24"/>
+          <w:szCs w:val="24"/>
+        </w:rPr>
+      </w:pPr>
+      <w:r>
+        <w:rPr>
+          <w:sz w:val="24"/>
+          <w:szCs w:val="24"/>
+        </w:rPr>
+        <w:t>B</w:t>
+      </w:r>
+    </w:p>
+    <w:p>
+      <w:pPr>
+        <w:pStyle w:val="ListParagraph"/>
+        <w:numPr>
+          <w:ilvl w:val="0"/>
+          <w:numId w:val="5"/>
+        </w:numPr>
+        <w:rPr>
+          <w:sz w:val="24"/>
+          <w:szCs w:val="24"/>
+        </w:rPr>
+      </w:pPr>
+      <w:r>
+        <w:rPr>
+          <w:sz w:val="24"/>
+          <w:szCs w:val="24"/>
+        </w:rPr>
+        <w:t>A</w:t>
+      </w:r>
+    </w:p>
+    <w:p>
+      <w:pPr>
+        <w:pStyle w:val="ListParagraph"/>
+        <w:numPr>
+          <w:ilvl w:val="0"/>
+          <w:numId w:val="5"/>
+        </w:numPr>
+        <w:rPr>
+          <w:sz w:val="24"/>
+          <w:szCs w:val="24"/>
+        </w:rPr>
+      </w:pPr>
+      <w:r>
+        <w:rPr>
+          <w:sz w:val="24"/>
+          <w:szCs w:val="24"/>
+        </w:rPr>
+        <w:t>A</w:t>
+      </w:r>
+    </w:p>
+    <w:p>
+      <w:pPr>
+        <w:pStyle w:val="ListParagraph"/>
+        <w:numPr>
+          <w:ilvl w:val="0"/>
+          <w:numId w:val="5"/>
+        </w:numPr>
+        <w:rPr>
+          <w:sz w:val="24"/>
+          <w:szCs w:val="24"/>
+        </w:rPr>
+      </w:pPr>
+      <w:r>
+        <w:rPr>
+          <w:sz w:val="24"/>
+          <w:szCs w:val="24"/>
+        </w:rPr>
+        <w:t>C</w:t>
+      </w:r>
+    </w:p>
+    <w:p>
+      <w:pPr>
+        <w:pStyle w:val="ListParagraph"/>
+        <w:numPr>
+          <w:ilvl w:val="0"/>
+          <w:numId w:val="5"/>
+        </w:numPr>
+        <w:rPr>
+          <w:sz w:val="24"/>
+          <w:szCs w:val="24"/>
+        </w:rPr>
+      </w:pPr>
+      <w:r>
+        <w:rPr>
+          <w:sz w:val="24"/>
+          <w:szCs w:val="24"/>
+        </w:rPr>
+        <w:t>Grandma</w:t>
+      </w:r>
+      <w:r>
+        <w:rPr>
+          <w:sz w:val="24"/>
+          <w:szCs w:val="24"/>
+        </w:rPr>
+        <w:t xml:space="preserve"> (Grandmother)</w:t>
+      </w:r>
+    </w:p>
+    <w:p>
+      <w:pPr>
+        <w:pStyle w:val="ListParagraph"/>
+        <w:numPr>
+          <w:ilvl w:val="0"/>
+          <w:numId w:val="5"/>
+        </w:numPr>
+        <w:rPr>
+          <w:sz w:val="24"/>
+          <w:szCs w:val="24"/>
+        </w:rPr>
+      </w:pPr>
+      <w:r>
+        <w:rPr>
+          <w:sz w:val="24"/>
+          <w:szCs w:val="24"/>
+        </w:rPr>
+        <w:t>Decade</w:t>
+      </w:r>
+    </w:p>
+    <w:p>
+      <w:pPr>
+        <w:pStyle w:val="ListParagraph"/>
+        <w:numPr>
+          <w:ilvl w:val="0"/>
+          <w:numId w:val="5"/>
+        </w:numPr>
+        <w:rPr>
+          <w:sz w:val="24"/>
+          <w:szCs w:val="24"/>
+        </w:rPr>
+      </w:pPr>
+      <w:r>
+        <w:rPr>
+          <w:sz w:val="24"/>
+          <w:szCs w:val="24"/>
+        </w:rPr>
+        <w:t>Equipment</w:t>
+      </w:r>
+    </w:p>
+    <w:p>
+      <w:pPr>
+        <w:pStyle w:val="ListParagraph"/>
+        <w:numPr>
+          <w:ilvl w:val="0"/>
+          <w:numId w:val="5"/>
+        </w:numPr>
+        <w:rPr>
+          <w:sz w:val="24"/>
+          <w:szCs w:val="24"/>
+        </w:rPr>
+      </w:pPr>
+      <w:r>
+        <w:rPr>
+          <w:sz w:val="24"/>
+          <w:szCs w:val="24"/>
+        </w:rPr>
+        <w:t>Economy</w:t>
+      </w:r>
+      <w:r>
+        <w:rPr>
+          <w:sz w:val="24"/>
+          <w:szCs w:val="24"/>
+        </w:rPr>
+        <w:t xml:space="preserve"> (Wrong: Economic)</w:t>
+      </w:r>
+    </w:p>
+    <w:p>
+      <w:pPr>
+        <w:pStyle w:val="ListParagraph"/>
+        <w:numPr>
+          <w:ilvl w:val="0"/>
+          <w:numId w:val="5"/>
+        </w:numPr>
+        <w:rPr>
+          <w:sz w:val="24"/>
+          <w:szCs w:val="24"/>
+        </w:rPr>
+      </w:pPr>
+      <w:r>
+        <w:rPr>
+          <w:sz w:val="24"/>
+          <w:szCs w:val="24"/>
+        </w:rPr>
+        <w:t>Basic</w:t>
+      </w:r>
+    </w:p>
+    <w:p>
+      <w:pPr>
+        <w:pStyle w:val="ListParagraph"/>
+        <w:numPr>
+          <w:ilvl w:val="0"/>
+          <w:numId w:val="5"/>
+        </w:numPr>
+        <w:rPr>
+          <w:sz w:val="24"/>
+          <w:szCs w:val="24"/>
+        </w:rPr>
+      </w:pPr>
+      <w:r>
+        <w:rPr>
+          <w:sz w:val="24"/>
+          <w:szCs w:val="24"/>
+        </w:rPr>
+        <w:t>Round</w:t>
+      </w:r>
+    </w:p>
+    <w:p>
+      <w:pPr>
+        <w:pStyle w:val="ListParagraph"/>
+        <w:numPr>
+          <w:ilvl w:val="0"/>
+          <w:numId w:val="5"/>
+        </w:numPr>
+        <w:rPr>
+          <w:sz w:val="24"/>
+          <w:szCs w:val="24"/>
+        </w:rPr>
+      </w:pPr>
+      <w:r>
+        <w:rPr>
+          <w:sz w:val="24"/>
+          <w:szCs w:val="24"/>
+        </w:rPr>
+        <w:lastRenderedPageBreak/>
+        <w:t>Bone</w:t>
+      </w:r>
+    </w:p>
+    <w:p>
+      <w:pPr>
+        <w:pStyle w:val="ListParagraph"/>
+        <w:numPr>
+          <w:ilvl w:val="0"/>
+          <w:numId w:val="5"/>
+        </w:numPr>
+        <w:rPr>
+          <w:sz w:val="24"/>
+          <w:szCs w:val="24"/>
+        </w:rPr>
+      </w:pPr>
+      <w:r>
+        <w:rPr>
+          <w:sz w:val="24"/>
+          <w:szCs w:val="24"/>
+        </w:rPr>
+        <w:t>Rough</w:t>
+      </w:r>
+    </w:p>
+    <w:p>
+      <w:pPr>
+        <w:pStyle w:val="ListParagraph"/>
+        <w:numPr>
+          <w:ilvl w:val="0"/>
+          <w:numId w:val="5"/>
+        </w:numPr>
+        <w:rPr>
+          <w:sz w:val="24"/>
+          <w:szCs w:val="24"/>
+        </w:rPr>
+      </w:pPr>
+      <w:r>
+        <w:rPr>
+          <w:sz w:val="24"/>
+          <w:szCs w:val="24"/>
+        </w:rPr>
+        <w:t>Style</w:t>
+      </w:r>
+    </w:p>
+    <w:p>
+      <w:pPr>
+        <w:pStyle w:val="ListParagraph"/>
+        <w:numPr>
+          <w:ilvl w:val="0"/>
+          <w:numId w:val="5"/>
+        </w:numPr>
+        <w:rPr>
+          <w:sz w:val="24"/>
+          <w:szCs w:val="24"/>
+        </w:rPr>
+      </w:pPr>
+      <w:r>
+        <w:rPr>
+          <w:sz w:val="24"/>
+          <w:szCs w:val="24"/>
+        </w:rPr>
+        <w:t>Sheep</w:t>
+      </w:r>
+    </w:p>
+    <w:p>
+      <w:pPr>
+        <w:ind w:left="360"/>
+        <w:rPr>
+          <w:b/>
+          <w:bCs/>
+          <w:sz w:val="24"/>
+          <w:szCs w:val="24"/>
+        </w:rPr>
+      </w:pPr>
+      <w:r>
+        <w:rPr>
+          <w:b/>
+          <w:bCs/>
+          <w:sz w:val="24"/>
+          <w:szCs w:val="24"/>
+        </w:rPr>
+        <w:t>Band Score: 7.</w:t>
+      </w:r>
+      <w:r>
+        <w:rPr>
+          <w:b/>
+          <w:bCs/>
+          <w:sz w:val="24"/>
+          <w:szCs w:val="24"/>
+        </w:rPr>
+        <w:t>5</w:t>
       </w:r>
     </w:p>
     <w:sectPr>
@@ -4242,9 +5178,9 @@
     </w:lvl>
   </w:abstractNum>
   <w:abstractNum w:abstractNumId="1" w15:restartNumberingAfterBreak="0">
-    <w:nsid w:val="5DE15116"/>
+    <w:nsid w:val="59B12281"/>
     <w:multiLevelType w:val="hybridMultilevel"/>
-    <w:tmpl w:val="BC14DEC4"/>
+    <w:tmpl w:val="8D8CB9AA"/>
     <w:lvl w:ilvl="0" w:tplc="0409000F">
       <w:start w:val="1"/>
       <w:numFmt w:val="decimal"/>
@@ -4331,9 +5267,9 @@
     </w:lvl>
   </w:abstractNum>
   <w:abstractNum w:abstractNumId="2" w15:restartNumberingAfterBreak="0">
-    <w:nsid w:val="61FD76F2"/>
+    <w:nsid w:val="5DE15116"/>
     <w:multiLevelType w:val="hybridMultilevel"/>
-    <w:tmpl w:val="D1C2A3F0"/>
+    <w:tmpl w:val="BC14DEC4"/>
     <w:lvl w:ilvl="0" w:tplc="0409000F">
       <w:start w:val="1"/>
       <w:numFmt w:val="decimal"/>
@@ -4420,9 +5356,9 @@
     </w:lvl>
   </w:abstractNum>
   <w:abstractNum w:abstractNumId="3" w15:restartNumberingAfterBreak="0">
-    <w:nsid w:val="7EA00946"/>
+    <w:nsid w:val="61FD76F2"/>
     <w:multiLevelType w:val="hybridMultilevel"/>
-    <w:tmpl w:val="0D0AA9F8"/>
+    <w:tmpl w:val="D1C2A3F0"/>
     <w:lvl w:ilvl="0" w:tplc="0409000F">
       <w:start w:val="1"/>
       <w:numFmt w:val="decimal"/>
@@ -4508,17 +5444,109 @@
       </w:pPr>
     </w:lvl>
   </w:abstractNum>
+  <w:abstractNum w:abstractNumId="4" w15:restartNumberingAfterBreak="0">
+    <w:nsid w:val="7EA00946"/>
+    <w:multiLevelType w:val="hybridMultilevel"/>
+    <w:tmpl w:val="0D0AA9F8"/>
+    <w:lvl w:ilvl="0" w:tplc="0409000F">
+      <w:start w:val="1"/>
+      <w:numFmt w:val="decimal"/>
+      <w:lvlText w:val="%1."/>
+      <w:lvlJc w:val="left"/>
+      <w:pPr>
+        <w:ind w:left="720" w:hanging="360"/>
+      </w:pPr>
+      <w:rPr>
+        <w:rFonts w:hint="default"/>
+      </w:rPr>
+    </w:lvl>
+    <w:lvl w:ilvl="1" w:tplc="04090019" w:tentative="1">
+      <w:start w:val="1"/>
+      <w:numFmt w:val="lowerLetter"/>
+      <w:lvlText w:val="%2."/>
+      <w:lvlJc w:val="left"/>
+      <w:pPr>
+        <w:ind w:left="1440" w:hanging="360"/>
+      </w:pPr>
+    </w:lvl>
+    <w:lvl w:ilvl="2" w:tplc="0409001B" w:tentative="1">
+      <w:start w:val="1"/>
+      <w:numFmt w:val="lowerRoman"/>
+      <w:lvlText w:val="%3."/>
+      <w:lvlJc w:val="right"/>
+      <w:pPr>
+        <w:ind w:left="2160" w:hanging="180"/>
+      </w:pPr>
+    </w:lvl>
+    <w:lvl w:ilvl="3" w:tplc="0409000F" w:tentative="1">
+      <w:start w:val="1"/>
+      <w:numFmt w:val="decimal"/>
+      <w:lvlText w:val="%4."/>
+      <w:lvlJc w:val="left"/>
+      <w:pPr>
+        <w:ind w:left="2880" w:hanging="360"/>
+      </w:pPr>
+    </w:lvl>
+    <w:lvl w:ilvl="4" w:tplc="04090019" w:tentative="1">
+      <w:start w:val="1"/>
+      <w:numFmt w:val="lowerLetter"/>
+      <w:lvlText w:val="%5."/>
+      <w:lvlJc w:val="left"/>
+      <w:pPr>
+        <w:ind w:left="3600" w:hanging="360"/>
+      </w:pPr>
+    </w:lvl>
+    <w:lvl w:ilvl="5" w:tplc="0409001B" w:tentative="1">
+      <w:start w:val="1"/>
+      <w:numFmt w:val="lowerRoman"/>
+      <w:lvlText w:val="%6."/>
+      <w:lvlJc w:val="right"/>
+      <w:pPr>
+        <w:ind w:left="4320" w:hanging="180"/>
+      </w:pPr>
+    </w:lvl>
+    <w:lvl w:ilvl="6" w:tplc="0409000F" w:tentative="1">
+      <w:start w:val="1"/>
+      <w:numFmt w:val="decimal"/>
+      <w:lvlText w:val="%7."/>
+      <w:lvlJc w:val="left"/>
+      <w:pPr>
+        <w:ind w:left="5040" w:hanging="360"/>
+      </w:pPr>
+    </w:lvl>
+    <w:lvl w:ilvl="7" w:tplc="04090019" w:tentative="1">
+      <w:start w:val="1"/>
+      <w:numFmt w:val="lowerLetter"/>
+      <w:lvlText w:val="%8."/>
+      <w:lvlJc w:val="left"/>
+      <w:pPr>
+        <w:ind w:left="5760" w:hanging="360"/>
+      </w:pPr>
+    </w:lvl>
+    <w:lvl w:ilvl="8" w:tplc="0409001B" w:tentative="1">
+      <w:start w:val="1"/>
+      <w:numFmt w:val="lowerRoman"/>
+      <w:lvlText w:val="%9."/>
+      <w:lvlJc w:val="right"/>
+      <w:pPr>
+        <w:ind w:left="6480" w:hanging="180"/>
+      </w:pPr>
+    </w:lvl>
+  </w:abstractNum>
   <w:num w:numId="1" w16cid:durableId="1902209054">
-    <w:abstractNumId w:val="3"/>
+    <w:abstractNumId w:val="4"/>
   </w:num>
   <w:num w:numId="2" w16cid:durableId="1117335086">
-    <w:abstractNumId w:val="1"/>
+    <w:abstractNumId w:val="2"/>
   </w:num>
   <w:num w:numId="3" w16cid:durableId="287779604">
     <w:abstractNumId w:val="0"/>
   </w:num>
   <w:num w:numId="4" w16cid:durableId="2106220008">
-    <w:abstractNumId w:val="2"/>
+    <w:abstractNumId w:val="3"/>
+  </w:num>
+  <w:num w:numId="5" w16cid:durableId="502625119">
+    <w:abstractNumId w:val="1"/>
   </w:num>
 </w:numbering>
 </file>

</xml_diff>

<commit_message>
Book 16 Test 3 reading
</commit_message>
<xml_diff>
--- a/IELTS Practices.docx
+++ b/IELTS Practices.docx
@@ -4140,10 +4140,7 @@
         <w:pStyle w:val="Heading1"/>
       </w:pPr>
       <w:r>
-        <w:t xml:space="preserve">Practice book 16 - Test </w:t>
-      </w:r>
-      <w:r>
-        <w:t>3</w:t>
+        <w:t>Practice book 16 - Test 3</w:t>
       </w:r>
     </w:p>
     <w:p>
@@ -4173,12 +4170,492 @@
         <w:t>Reading</w:t>
       </w:r>
     </w:p>
-    <w:p/>
+    <w:p>
+      <w:pPr>
+        <w:pStyle w:val="ListParagraph"/>
+        <w:numPr>
+          <w:ilvl w:val="0"/>
+          <w:numId w:val="6"/>
+        </w:numPr>
+      </w:pPr>
+      <w:r>
+        <w:t>False</w:t>
+      </w:r>
+    </w:p>
+    <w:p>
+      <w:pPr>
+        <w:pStyle w:val="ListParagraph"/>
+        <w:numPr>
+          <w:ilvl w:val="0"/>
+          <w:numId w:val="6"/>
+        </w:numPr>
+      </w:pPr>
+      <w:r>
+        <w:t>Not given</w:t>
+      </w:r>
+    </w:p>
+    <w:p>
+      <w:pPr>
+        <w:pStyle w:val="ListParagraph"/>
+        <w:numPr>
+          <w:ilvl w:val="0"/>
+          <w:numId w:val="6"/>
+        </w:numPr>
+      </w:pPr>
+      <w:r>
+        <w:t>False</w:t>
+      </w:r>
+    </w:p>
+    <w:p>
+      <w:pPr>
+        <w:pStyle w:val="ListParagraph"/>
+        <w:numPr>
+          <w:ilvl w:val="0"/>
+          <w:numId w:val="6"/>
+        </w:numPr>
+      </w:pPr>
+      <w:r>
+        <w:t>True</w:t>
+      </w:r>
+    </w:p>
+    <w:p>
+      <w:pPr>
+        <w:pStyle w:val="ListParagraph"/>
+        <w:numPr>
+          <w:ilvl w:val="0"/>
+          <w:numId w:val="6"/>
+        </w:numPr>
+      </w:pPr>
+      <w:r>
+        <w:t>True</w:t>
+      </w:r>
+    </w:p>
+    <w:p>
+      <w:pPr>
+        <w:pStyle w:val="ListParagraph"/>
+        <w:numPr>
+          <w:ilvl w:val="0"/>
+          <w:numId w:val="6"/>
+        </w:numPr>
+      </w:pPr>
+      <w:r>
+        <w:t>Lightweight</w:t>
+      </w:r>
+    </w:p>
+    <w:p>
+      <w:pPr>
+        <w:pStyle w:val="ListParagraph"/>
+        <w:numPr>
+          <w:ilvl w:val="0"/>
+          <w:numId w:val="6"/>
+        </w:numPr>
+      </w:pPr>
+      <w:r>
+        <w:t>Bronze</w:t>
+      </w:r>
+    </w:p>
+    <w:p>
+      <w:pPr>
+        <w:pStyle w:val="ListParagraph"/>
+        <w:numPr>
+          <w:ilvl w:val="0"/>
+          <w:numId w:val="6"/>
+        </w:numPr>
+      </w:pPr>
+      <w:r>
+        <w:t>Levels</w:t>
+      </w:r>
+    </w:p>
+    <w:p>
+      <w:pPr>
+        <w:pStyle w:val="ListParagraph"/>
+        <w:numPr>
+          <w:ilvl w:val="0"/>
+          <w:numId w:val="6"/>
+        </w:numPr>
+      </w:pPr>
+      <w:r>
+        <w:t>Hull</w:t>
+      </w:r>
+    </w:p>
+    <w:p>
+      <w:pPr>
+        <w:pStyle w:val="ListParagraph"/>
+        <w:numPr>
+          <w:ilvl w:val="0"/>
+          <w:numId w:val="6"/>
+        </w:numPr>
+      </w:pPr>
+      <w:r>
+        <w:t>Triangular</w:t>
+      </w:r>
+    </w:p>
+    <w:p>
+      <w:pPr>
+        <w:pStyle w:val="ListParagraph"/>
+        <w:numPr>
+          <w:ilvl w:val="0"/>
+          <w:numId w:val="6"/>
+        </w:numPr>
+      </w:pPr>
+      <w:r>
+        <w:t>Music</w:t>
+      </w:r>
+    </w:p>
+    <w:p>
+      <w:pPr>
+        <w:pStyle w:val="ListParagraph"/>
+        <w:numPr>
+          <w:ilvl w:val="0"/>
+          <w:numId w:val="6"/>
+        </w:numPr>
+      </w:pPr>
+      <w:r>
+        <w:t>Grain</w:t>
+      </w:r>
+    </w:p>
+    <w:p>
+      <w:pPr>
+        <w:pStyle w:val="ListParagraph"/>
+        <w:numPr>
+          <w:ilvl w:val="0"/>
+          <w:numId w:val="6"/>
+        </w:numPr>
+      </w:pPr>
+      <w:r>
+        <w:t>Towboats</w:t>
+      </w:r>
+    </w:p>
+    <w:p>
+      <w:pPr>
+        <w:pStyle w:val="ListParagraph"/>
+        <w:numPr>
+          <w:ilvl w:val="0"/>
+          <w:numId w:val="6"/>
+        </w:numPr>
+      </w:pPr>
+      <w:r>
+        <w:t>D</w:t>
+      </w:r>
+    </w:p>
+    <w:p>
+      <w:pPr>
+        <w:pStyle w:val="ListParagraph"/>
+        <w:numPr>
+          <w:ilvl w:val="0"/>
+          <w:numId w:val="6"/>
+        </w:numPr>
+      </w:pPr>
+      <w:r>
+        <w:t>C</w:t>
+      </w:r>
+    </w:p>
+    <w:p>
+      <w:pPr>
+        <w:pStyle w:val="ListParagraph"/>
+        <w:numPr>
+          <w:ilvl w:val="0"/>
+          <w:numId w:val="6"/>
+        </w:numPr>
+      </w:pPr>
+      <w:r>
+        <w:t>F</w:t>
+      </w:r>
+    </w:p>
+    <w:p>
+      <w:pPr>
+        <w:pStyle w:val="ListParagraph"/>
+        <w:numPr>
+          <w:ilvl w:val="0"/>
+          <w:numId w:val="6"/>
+        </w:numPr>
+      </w:pPr>
+      <w:r>
+        <w:t>H</w:t>
+      </w:r>
+    </w:p>
+    <w:p>
+      <w:pPr>
+        <w:pStyle w:val="ListParagraph"/>
+        <w:numPr>
+          <w:ilvl w:val="0"/>
+          <w:numId w:val="6"/>
+        </w:numPr>
+      </w:pPr>
+      <w:r>
+        <w:t>G</w:t>
+      </w:r>
+    </w:p>
+    <w:p>
+      <w:pPr>
+        <w:pStyle w:val="ListParagraph"/>
+        <w:numPr>
+          <w:ilvl w:val="0"/>
+          <w:numId w:val="6"/>
+        </w:numPr>
+      </w:pPr>
+      <w:r>
+        <w:t>B</w:t>
+      </w:r>
+    </w:p>
+    <w:p>
+      <w:pPr>
+        <w:pStyle w:val="ListParagraph"/>
+        <w:numPr>
+          <w:ilvl w:val="0"/>
+          <w:numId w:val="6"/>
+        </w:numPr>
+      </w:pPr>
+      <w:r>
+        <w:t>Microorganisms</w:t>
+      </w:r>
+    </w:p>
+    <w:p>
+      <w:pPr>
+        <w:pStyle w:val="ListParagraph"/>
+        <w:numPr>
+          <w:ilvl w:val="0"/>
+          <w:numId w:val="6"/>
+        </w:numPr>
+      </w:pPr>
+      <w:r>
+        <w:t>Reindeer</w:t>
+      </w:r>
+    </w:p>
+    <w:p>
+      <w:pPr>
+        <w:pStyle w:val="ListParagraph"/>
+        <w:numPr>
+          <w:ilvl w:val="0"/>
+          <w:numId w:val="6"/>
+        </w:numPr>
+      </w:pPr>
+      <w:r>
+        <w:t>Insects</w:t>
+      </w:r>
+    </w:p>
+    <w:p>
+      <w:pPr>
+        <w:pStyle w:val="ListParagraph"/>
+        <w:numPr>
+          <w:ilvl w:val="0"/>
+          <w:numId w:val="6"/>
+        </w:numPr>
+      </w:pPr>
+      <w:r>
+        <w:t>E</w:t>
+      </w:r>
+    </w:p>
+    <w:p>
+      <w:pPr>
+        <w:pStyle w:val="ListParagraph"/>
+        <w:numPr>
+          <w:ilvl w:val="0"/>
+          <w:numId w:val="6"/>
+        </w:numPr>
+      </w:pPr>
+      <w:r>
+        <w:t>B</w:t>
+      </w:r>
+    </w:p>
+    <w:p>
+      <w:pPr>
+        <w:pStyle w:val="ListParagraph"/>
+        <w:numPr>
+          <w:ilvl w:val="0"/>
+          <w:numId w:val="6"/>
+        </w:numPr>
+      </w:pPr>
+      <w:r>
+        <w:t>C</w:t>
+      </w:r>
+    </w:p>
+    <w:p>
+      <w:pPr>
+        <w:pStyle w:val="ListParagraph"/>
+        <w:numPr>
+          <w:ilvl w:val="0"/>
+          <w:numId w:val="6"/>
+        </w:numPr>
+      </w:pPr>
+      <w:r>
+        <w:t>D</w:t>
+      </w:r>
+    </w:p>
+    <w:p>
+      <w:pPr>
+        <w:pStyle w:val="ListParagraph"/>
+        <w:numPr>
+          <w:ilvl w:val="0"/>
+          <w:numId w:val="6"/>
+        </w:numPr>
+      </w:pPr>
+      <w:r>
+        <w:t>Not given</w:t>
+      </w:r>
+    </w:p>
+    <w:p>
+      <w:pPr>
+        <w:pStyle w:val="ListParagraph"/>
+        <w:numPr>
+          <w:ilvl w:val="0"/>
+          <w:numId w:val="6"/>
+        </w:numPr>
+      </w:pPr>
+      <w:r>
+        <w:t>True</w:t>
+      </w:r>
+    </w:p>
+    <w:p>
+      <w:pPr>
+        <w:pStyle w:val="ListParagraph"/>
+        <w:numPr>
+          <w:ilvl w:val="0"/>
+          <w:numId w:val="6"/>
+        </w:numPr>
+      </w:pPr>
+      <w:r>
+        <w:t>True</w:t>
+      </w:r>
+    </w:p>
+    <w:p>
+      <w:pPr>
+        <w:pStyle w:val="ListParagraph"/>
+        <w:numPr>
+          <w:ilvl w:val="0"/>
+          <w:numId w:val="6"/>
+        </w:numPr>
+      </w:pPr>
+      <w:r>
+        <w:t>Not given</w:t>
+      </w:r>
+    </w:p>
+    <w:p>
+      <w:pPr>
+        <w:pStyle w:val="ListParagraph"/>
+        <w:numPr>
+          <w:ilvl w:val="0"/>
+          <w:numId w:val="6"/>
+        </w:numPr>
+      </w:pPr>
+      <w:r>
+        <w:t>False</w:t>
+      </w:r>
+    </w:p>
+    <w:p>
+      <w:pPr>
+        <w:pStyle w:val="ListParagraph"/>
+        <w:numPr>
+          <w:ilvl w:val="0"/>
+          <w:numId w:val="6"/>
+        </w:numPr>
+      </w:pPr>
+      <w:r>
+        <w:t>True</w:t>
+      </w:r>
+    </w:p>
+    <w:p>
+      <w:pPr>
+        <w:pStyle w:val="ListParagraph"/>
+        <w:numPr>
+          <w:ilvl w:val="0"/>
+          <w:numId w:val="6"/>
+        </w:numPr>
+      </w:pPr>
+      <w:r>
+        <w:t>H</w:t>
+      </w:r>
+    </w:p>
+    <w:p>
+      <w:pPr>
+        <w:pStyle w:val="ListParagraph"/>
+        <w:numPr>
+          <w:ilvl w:val="0"/>
+          <w:numId w:val="6"/>
+        </w:numPr>
+      </w:pPr>
+      <w:r>
+        <w:t>F</w:t>
+      </w:r>
+    </w:p>
+    <w:p>
+      <w:pPr>
+        <w:pStyle w:val="ListParagraph"/>
+        <w:numPr>
+          <w:ilvl w:val="0"/>
+          <w:numId w:val="6"/>
+        </w:numPr>
+      </w:pPr>
+      <w:r>
+        <w:t>D</w:t>
+      </w:r>
+    </w:p>
+    <w:p>
+      <w:pPr>
+        <w:pStyle w:val="ListParagraph"/>
+        <w:numPr>
+          <w:ilvl w:val="0"/>
+          <w:numId w:val="6"/>
+        </w:numPr>
+      </w:pPr>
+      <w:r>
+        <w:t>C</w:t>
+      </w:r>
+    </w:p>
+    <w:p>
+      <w:pPr>
+        <w:pStyle w:val="ListParagraph"/>
+        <w:numPr>
+          <w:ilvl w:val="0"/>
+          <w:numId w:val="6"/>
+        </w:numPr>
+      </w:pPr>
+      <w:r>
+        <w:t>A</w:t>
+      </w:r>
+    </w:p>
+    <w:p>
+      <w:pPr>
+        <w:pStyle w:val="ListParagraph"/>
+        <w:numPr>
+          <w:ilvl w:val="0"/>
+          <w:numId w:val="6"/>
+        </w:numPr>
+      </w:pPr>
+      <w:r>
+        <w:t>Warm</w:t>
+      </w:r>
+    </w:p>
+    <w:p>
+      <w:pPr>
+        <w:pStyle w:val="ListParagraph"/>
+        <w:numPr>
+          <w:ilvl w:val="0"/>
+          <w:numId w:val="6"/>
+        </w:numPr>
+      </w:pPr>
+      <w:r>
+        <w:t>Cold summer</w:t>
+      </w:r>
+    </w:p>
+    <w:p>
+      <w:pPr>
+        <w:pStyle w:val="ListParagraph"/>
+        <w:numPr>
+          <w:ilvl w:val="0"/>
+          <w:numId w:val="6"/>
+        </w:numPr>
+      </w:pPr>
+      <w:r>
+        <w:t>Mustard plant</w:t>
+      </w:r>
+    </w:p>
     <w:p>
       <w:pPr>
         <w:pStyle w:val="Heading2"/>
       </w:pPr>
       <w:r>
+        <w:lastRenderedPageBreak/>
         <w:t>Listening</w:t>
       </w:r>
     </w:p>
@@ -4982,67 +5459,67 @@
           <w:sz w:val="24"/>
           <w:szCs w:val="24"/>
         </w:rPr>
+        <w:t>Bone</w:t>
+      </w:r>
+    </w:p>
+    <w:p>
+      <w:pPr>
+        <w:pStyle w:val="ListParagraph"/>
+        <w:numPr>
+          <w:ilvl w:val="0"/>
+          <w:numId w:val="5"/>
+        </w:numPr>
+        <w:rPr>
+          <w:sz w:val="24"/>
+          <w:szCs w:val="24"/>
+        </w:rPr>
+      </w:pPr>
+      <w:r>
+        <w:rPr>
+          <w:sz w:val="24"/>
+          <w:szCs w:val="24"/>
+        </w:rPr>
+        <w:t>Rough</w:t>
+      </w:r>
+    </w:p>
+    <w:p>
+      <w:pPr>
+        <w:pStyle w:val="ListParagraph"/>
+        <w:numPr>
+          <w:ilvl w:val="0"/>
+          <w:numId w:val="5"/>
+        </w:numPr>
+        <w:rPr>
+          <w:sz w:val="24"/>
+          <w:szCs w:val="24"/>
+        </w:rPr>
+      </w:pPr>
+      <w:r>
+        <w:rPr>
+          <w:sz w:val="24"/>
+          <w:szCs w:val="24"/>
+        </w:rPr>
+        <w:t>Style</w:t>
+      </w:r>
+    </w:p>
+    <w:p>
+      <w:pPr>
+        <w:pStyle w:val="ListParagraph"/>
+        <w:numPr>
+          <w:ilvl w:val="0"/>
+          <w:numId w:val="5"/>
+        </w:numPr>
+        <w:rPr>
+          <w:sz w:val="24"/>
+          <w:szCs w:val="24"/>
+        </w:rPr>
+      </w:pPr>
+      <w:r>
+        <w:rPr>
+          <w:sz w:val="24"/>
+          <w:szCs w:val="24"/>
+        </w:rPr>
         <w:lastRenderedPageBreak/>
-        <w:t>Bone</w:t>
-      </w:r>
-    </w:p>
-    <w:p>
-      <w:pPr>
-        <w:pStyle w:val="ListParagraph"/>
-        <w:numPr>
-          <w:ilvl w:val="0"/>
-          <w:numId w:val="5"/>
-        </w:numPr>
-        <w:rPr>
-          <w:sz w:val="24"/>
-          <w:szCs w:val="24"/>
-        </w:rPr>
-      </w:pPr>
-      <w:r>
-        <w:rPr>
-          <w:sz w:val="24"/>
-          <w:szCs w:val="24"/>
-        </w:rPr>
-        <w:t>Rough</w:t>
-      </w:r>
-    </w:p>
-    <w:p>
-      <w:pPr>
-        <w:pStyle w:val="ListParagraph"/>
-        <w:numPr>
-          <w:ilvl w:val="0"/>
-          <w:numId w:val="5"/>
-        </w:numPr>
-        <w:rPr>
-          <w:sz w:val="24"/>
-          <w:szCs w:val="24"/>
-        </w:rPr>
-      </w:pPr>
-      <w:r>
-        <w:rPr>
-          <w:sz w:val="24"/>
-          <w:szCs w:val="24"/>
-        </w:rPr>
-        <w:t>Style</w:t>
-      </w:r>
-    </w:p>
-    <w:p>
-      <w:pPr>
-        <w:pStyle w:val="ListParagraph"/>
-        <w:numPr>
-          <w:ilvl w:val="0"/>
-          <w:numId w:val="5"/>
-        </w:numPr>
-        <w:rPr>
-          <w:sz w:val="24"/>
-          <w:szCs w:val="24"/>
-        </w:rPr>
-      </w:pPr>
-      <w:r>
-        <w:rPr>
-          <w:sz w:val="24"/>
-          <w:szCs w:val="24"/>
-        </w:rPr>
         <w:t>Sheep</w:t>
       </w:r>
     </w:p>
@@ -5178,9 +5655,9 @@
     </w:lvl>
   </w:abstractNum>
   <w:abstractNum w:abstractNumId="1" w15:restartNumberingAfterBreak="0">
-    <w:nsid w:val="59B12281"/>
+    <w:nsid w:val="32F34AEA"/>
     <w:multiLevelType w:val="hybridMultilevel"/>
-    <w:tmpl w:val="8D8CB9AA"/>
+    <w:tmpl w:val="BD34045A"/>
     <w:lvl w:ilvl="0" w:tplc="0409000F">
       <w:start w:val="1"/>
       <w:numFmt w:val="decimal"/>
@@ -5267,9 +5744,9 @@
     </w:lvl>
   </w:abstractNum>
   <w:abstractNum w:abstractNumId="2" w15:restartNumberingAfterBreak="0">
-    <w:nsid w:val="5DE15116"/>
+    <w:nsid w:val="59B12281"/>
     <w:multiLevelType w:val="hybridMultilevel"/>
-    <w:tmpl w:val="BC14DEC4"/>
+    <w:tmpl w:val="8D8CB9AA"/>
     <w:lvl w:ilvl="0" w:tplc="0409000F">
       <w:start w:val="1"/>
       <w:numFmt w:val="decimal"/>
@@ -5356,9 +5833,9 @@
     </w:lvl>
   </w:abstractNum>
   <w:abstractNum w:abstractNumId="3" w15:restartNumberingAfterBreak="0">
-    <w:nsid w:val="61FD76F2"/>
+    <w:nsid w:val="5DE15116"/>
     <w:multiLevelType w:val="hybridMultilevel"/>
-    <w:tmpl w:val="D1C2A3F0"/>
+    <w:tmpl w:val="BC14DEC4"/>
     <w:lvl w:ilvl="0" w:tplc="0409000F">
       <w:start w:val="1"/>
       <w:numFmt w:val="decimal"/>
@@ -5445,9 +5922,9 @@
     </w:lvl>
   </w:abstractNum>
   <w:abstractNum w:abstractNumId="4" w15:restartNumberingAfterBreak="0">
-    <w:nsid w:val="7EA00946"/>
+    <w:nsid w:val="61FD76F2"/>
     <w:multiLevelType w:val="hybridMultilevel"/>
-    <w:tmpl w:val="0D0AA9F8"/>
+    <w:tmpl w:val="D1C2A3F0"/>
     <w:lvl w:ilvl="0" w:tplc="0409000F">
       <w:start w:val="1"/>
       <w:numFmt w:val="decimal"/>
@@ -5533,19 +6010,111 @@
       </w:pPr>
     </w:lvl>
   </w:abstractNum>
+  <w:abstractNum w:abstractNumId="5" w15:restartNumberingAfterBreak="0">
+    <w:nsid w:val="7EA00946"/>
+    <w:multiLevelType w:val="hybridMultilevel"/>
+    <w:tmpl w:val="0D0AA9F8"/>
+    <w:lvl w:ilvl="0" w:tplc="0409000F">
+      <w:start w:val="1"/>
+      <w:numFmt w:val="decimal"/>
+      <w:lvlText w:val="%1."/>
+      <w:lvlJc w:val="left"/>
+      <w:pPr>
+        <w:ind w:left="720" w:hanging="360"/>
+      </w:pPr>
+      <w:rPr>
+        <w:rFonts w:hint="default"/>
+      </w:rPr>
+    </w:lvl>
+    <w:lvl w:ilvl="1" w:tplc="04090019" w:tentative="1">
+      <w:start w:val="1"/>
+      <w:numFmt w:val="lowerLetter"/>
+      <w:lvlText w:val="%2."/>
+      <w:lvlJc w:val="left"/>
+      <w:pPr>
+        <w:ind w:left="1440" w:hanging="360"/>
+      </w:pPr>
+    </w:lvl>
+    <w:lvl w:ilvl="2" w:tplc="0409001B" w:tentative="1">
+      <w:start w:val="1"/>
+      <w:numFmt w:val="lowerRoman"/>
+      <w:lvlText w:val="%3."/>
+      <w:lvlJc w:val="right"/>
+      <w:pPr>
+        <w:ind w:left="2160" w:hanging="180"/>
+      </w:pPr>
+    </w:lvl>
+    <w:lvl w:ilvl="3" w:tplc="0409000F" w:tentative="1">
+      <w:start w:val="1"/>
+      <w:numFmt w:val="decimal"/>
+      <w:lvlText w:val="%4."/>
+      <w:lvlJc w:val="left"/>
+      <w:pPr>
+        <w:ind w:left="2880" w:hanging="360"/>
+      </w:pPr>
+    </w:lvl>
+    <w:lvl w:ilvl="4" w:tplc="04090019" w:tentative="1">
+      <w:start w:val="1"/>
+      <w:numFmt w:val="lowerLetter"/>
+      <w:lvlText w:val="%5."/>
+      <w:lvlJc w:val="left"/>
+      <w:pPr>
+        <w:ind w:left="3600" w:hanging="360"/>
+      </w:pPr>
+    </w:lvl>
+    <w:lvl w:ilvl="5" w:tplc="0409001B" w:tentative="1">
+      <w:start w:val="1"/>
+      <w:numFmt w:val="lowerRoman"/>
+      <w:lvlText w:val="%6."/>
+      <w:lvlJc w:val="right"/>
+      <w:pPr>
+        <w:ind w:left="4320" w:hanging="180"/>
+      </w:pPr>
+    </w:lvl>
+    <w:lvl w:ilvl="6" w:tplc="0409000F" w:tentative="1">
+      <w:start w:val="1"/>
+      <w:numFmt w:val="decimal"/>
+      <w:lvlText w:val="%7."/>
+      <w:lvlJc w:val="left"/>
+      <w:pPr>
+        <w:ind w:left="5040" w:hanging="360"/>
+      </w:pPr>
+    </w:lvl>
+    <w:lvl w:ilvl="7" w:tplc="04090019" w:tentative="1">
+      <w:start w:val="1"/>
+      <w:numFmt w:val="lowerLetter"/>
+      <w:lvlText w:val="%8."/>
+      <w:lvlJc w:val="left"/>
+      <w:pPr>
+        <w:ind w:left="5760" w:hanging="360"/>
+      </w:pPr>
+    </w:lvl>
+    <w:lvl w:ilvl="8" w:tplc="0409001B" w:tentative="1">
+      <w:start w:val="1"/>
+      <w:numFmt w:val="lowerRoman"/>
+      <w:lvlText w:val="%9."/>
+      <w:lvlJc w:val="right"/>
+      <w:pPr>
+        <w:ind w:left="6480" w:hanging="180"/>
+      </w:pPr>
+    </w:lvl>
+  </w:abstractNum>
   <w:num w:numId="1" w16cid:durableId="1902209054">
-    <w:abstractNumId w:val="4"/>
+    <w:abstractNumId w:val="5"/>
   </w:num>
   <w:num w:numId="2" w16cid:durableId="1117335086">
-    <w:abstractNumId w:val="2"/>
+    <w:abstractNumId w:val="3"/>
   </w:num>
   <w:num w:numId="3" w16cid:durableId="287779604">
     <w:abstractNumId w:val="0"/>
   </w:num>
   <w:num w:numId="4" w16cid:durableId="2106220008">
-    <w:abstractNumId w:val="3"/>
+    <w:abstractNumId w:val="4"/>
   </w:num>
   <w:num w:numId="5" w16cid:durableId="502625119">
+    <w:abstractNumId w:val="2"/>
+  </w:num>
+  <w:num w:numId="6" w16cid:durableId="240261020">
     <w:abstractNumId w:val="1"/>
   </w:num>
 </w:numbering>

</xml_diff>

<commit_message>
Book 16 Test 3 Reading score
</commit_message>
<xml_diff>
--- a/IELTS Practices.docx
+++ b/IELTS Practices.docx
@@ -4445,6 +4445,9 @@
       <w:r>
         <w:t>E</w:t>
       </w:r>
+      <w:r>
+        <w:t xml:space="preserve"> (Wrong: C)</w:t>
+      </w:r>
     </w:p>
     <w:p>
       <w:pPr>
@@ -4481,6 +4484,9 @@
       <w:r>
         <w:t>D</w:t>
       </w:r>
+      <w:r>
+        <w:t xml:space="preserve"> (Wrong: A)</w:t>
+      </w:r>
     </w:p>
     <w:p>
       <w:pPr>
@@ -4553,6 +4559,9 @@
       <w:r>
         <w:t>True</w:t>
       </w:r>
+      <w:r>
+        <w:t xml:space="preserve"> (Wrong: False)</w:t>
+      </w:r>
     </w:p>
     <w:p>
       <w:pPr>
@@ -4577,6 +4586,9 @@
       <w:r>
         <w:t>F</w:t>
       </w:r>
+      <w:r>
+        <w:t xml:space="preserve"> (Wrong: D)</w:t>
+      </w:r>
     </w:p>
     <w:p>
       <w:pPr>
@@ -4589,6 +4601,9 @@
       <w:r>
         <w:t>D</w:t>
       </w:r>
+      <w:r>
+        <w:t xml:space="preserve"> (Wrong: G)</w:t>
+      </w:r>
     </w:p>
     <w:p>
       <w:pPr>
@@ -4648,6 +4663,28 @@
       </w:pPr>
       <w:r>
         <w:t>Mustard plant</w:t>
+      </w:r>
+    </w:p>
+    <w:p>
+      <w:pPr>
+        <w:rPr>
+          <w:b/>
+          <w:bCs/>
+        </w:rPr>
+      </w:pPr>
+      <w:r>
+        <w:rPr>
+          <w:b/>
+          <w:bCs/>
+        </w:rPr>
+        <w:t xml:space="preserve">Band Score: </w:t>
+      </w:r>
+      <w:r>
+        <w:rPr>
+          <w:b/>
+          <w:bCs/>
+        </w:rPr>
+        <w:t>8.0</w:t>
       </w:r>
     </w:p>
     <w:p>

</xml_diff>

<commit_message>
Book 16 Test 3 Writing 1
</commit_message>
<xml_diff>
--- a/IELTS Practices.docx
+++ b/IELTS Practices.docx
@@ -674,6 +674,7 @@
           <w:szCs w:val="24"/>
         </w:rPr>
       </w:pPr>
+      <w:proofErr w:type="spellStart"/>
       <w:r>
         <w:rPr>
           <w:sz w:val="24"/>
@@ -681,6 +682,7 @@
         </w:rPr>
         <w:t>i</w:t>
       </w:r>
+      <w:proofErr w:type="spellEnd"/>
     </w:p>
     <w:p>
       <w:pPr>
@@ -1390,6 +1392,7 @@
           <w:szCs w:val="24"/>
         </w:rPr>
       </w:pPr>
+      <w:proofErr w:type="spellStart"/>
       <w:r>
         <w:rPr>
           <w:sz w:val="24"/>
@@ -1397,6 +1400,7 @@
         </w:rPr>
         <w:t>Fradstone</w:t>
       </w:r>
+      <w:proofErr w:type="spellEnd"/>
     </w:p>
     <w:p>
       <w:pPr>
@@ -4151,400 +4155,443 @@
         <w:t>Writing Task 1</w:t>
       </w:r>
     </w:p>
+    <w:p>
+      <w:pPr>
+        <w:jc w:val="both"/>
+      </w:pPr>
+      <w:r>
+        <w:t>The two diagrams show the outline of a southwest airport site of two different timelines specifically of how it is now and how it will turn out after redevelopment in the following year. At first, it can be seen that the current design is small compared to the newer version</w:t>
+      </w:r>
+      <w:r>
+        <w:t xml:space="preserve"> and from the given legends it is confirmed that the newer design will have more features such as the bag dropping facility, an ATM booth to transact money, a sky train for faster travelling and a service for car hiring for the </w:t>
+      </w:r>
+      <w:proofErr w:type="spellStart"/>
+      <w:r>
+        <w:t>travellers</w:t>
+      </w:r>
+      <w:proofErr w:type="spellEnd"/>
+      <w:r>
+        <w:t xml:space="preserve"> or office staffs. </w:t>
+      </w:r>
+    </w:p>
+    <w:p>
+      <w:pPr>
+        <w:jc w:val="both"/>
+      </w:pPr>
+      <w:r>
+        <w:lastRenderedPageBreak/>
+        <w:t>The check-in facility still remains but its location has been altered, facing the bag dropping facility that will replace its current position. The café will be moved from its current position and will be built beside the departures. All these changes will be made in the security passport control area.</w:t>
+      </w:r>
+    </w:p>
+    <w:p>
+      <w:pPr>
+        <w:jc w:val="both"/>
+      </w:pPr>
+      <w:r>
+        <w:t>For the passport control customs, since it contains nothing, a newer café and ATM booth will be installed in this area. Furthermore, the structure will be re-designed to allocate a small area for car hiring facility. Another door will be added for both the departure and arrival sites indicating entrance and exits.</w:t>
+      </w:r>
+    </w:p>
+    <w:p>
+      <w:pPr>
+        <w:jc w:val="both"/>
+      </w:pPr>
+      <w:r>
+        <w:t>Finally, shops will be given permission to be built beside the security passport control and the sky train will be used instead of people walking making it easier for the passengers.</w:t>
+      </w:r>
+    </w:p>
+    <w:p>
+      <w:pPr>
+        <w:pStyle w:val="Heading2"/>
+      </w:pPr>
+      <w:r>
+        <w:t>Writing Task 2</w:t>
+      </w:r>
+    </w:p>
     <w:p/>
     <w:p>
       <w:pPr>
         <w:pStyle w:val="Heading2"/>
       </w:pPr>
       <w:r>
-        <w:t>Writing Task 2</w:t>
-      </w:r>
-    </w:p>
-    <w:p/>
-    <w:p>
-      <w:pPr>
-        <w:pStyle w:val="Heading2"/>
+        <w:t>Reading</w:t>
+      </w:r>
+    </w:p>
+    <w:p>
+      <w:pPr>
+        <w:pStyle w:val="ListParagraph"/>
+        <w:numPr>
+          <w:ilvl w:val="0"/>
+          <w:numId w:val="6"/>
+        </w:numPr>
+      </w:pPr>
+      <w:r>
+        <w:t>False</w:t>
+      </w:r>
+    </w:p>
+    <w:p>
+      <w:pPr>
+        <w:pStyle w:val="ListParagraph"/>
+        <w:numPr>
+          <w:ilvl w:val="0"/>
+          <w:numId w:val="6"/>
+        </w:numPr>
+      </w:pPr>
+      <w:r>
+        <w:t>Not given</w:t>
+      </w:r>
+    </w:p>
+    <w:p>
+      <w:pPr>
+        <w:pStyle w:val="ListParagraph"/>
+        <w:numPr>
+          <w:ilvl w:val="0"/>
+          <w:numId w:val="6"/>
+        </w:numPr>
+      </w:pPr>
+      <w:r>
+        <w:t>False</w:t>
+      </w:r>
+    </w:p>
+    <w:p>
+      <w:pPr>
+        <w:pStyle w:val="ListParagraph"/>
+        <w:numPr>
+          <w:ilvl w:val="0"/>
+          <w:numId w:val="6"/>
+        </w:numPr>
+      </w:pPr>
+      <w:r>
+        <w:t>True</w:t>
+      </w:r>
+    </w:p>
+    <w:p>
+      <w:pPr>
+        <w:pStyle w:val="ListParagraph"/>
+        <w:numPr>
+          <w:ilvl w:val="0"/>
+          <w:numId w:val="6"/>
+        </w:numPr>
+      </w:pPr>
+      <w:r>
+        <w:t>True</w:t>
+      </w:r>
+    </w:p>
+    <w:p>
+      <w:pPr>
+        <w:pStyle w:val="ListParagraph"/>
+        <w:numPr>
+          <w:ilvl w:val="0"/>
+          <w:numId w:val="6"/>
+        </w:numPr>
+      </w:pPr>
+      <w:r>
+        <w:t>Lightweight</w:t>
+      </w:r>
+    </w:p>
+    <w:p>
+      <w:pPr>
+        <w:pStyle w:val="ListParagraph"/>
+        <w:numPr>
+          <w:ilvl w:val="0"/>
+          <w:numId w:val="6"/>
+        </w:numPr>
+      </w:pPr>
+      <w:r>
+        <w:t>Bronze</w:t>
+      </w:r>
+    </w:p>
+    <w:p>
+      <w:pPr>
+        <w:pStyle w:val="ListParagraph"/>
+        <w:numPr>
+          <w:ilvl w:val="0"/>
+          <w:numId w:val="6"/>
+        </w:numPr>
+      </w:pPr>
+      <w:r>
+        <w:t>Levels</w:t>
+      </w:r>
+    </w:p>
+    <w:p>
+      <w:pPr>
+        <w:pStyle w:val="ListParagraph"/>
+        <w:numPr>
+          <w:ilvl w:val="0"/>
+          <w:numId w:val="6"/>
+        </w:numPr>
+      </w:pPr>
+      <w:r>
+        <w:t>Hull</w:t>
+      </w:r>
+    </w:p>
+    <w:p>
+      <w:pPr>
+        <w:pStyle w:val="ListParagraph"/>
+        <w:numPr>
+          <w:ilvl w:val="0"/>
+          <w:numId w:val="6"/>
+        </w:numPr>
+      </w:pPr>
+      <w:r>
+        <w:t>Triangular</w:t>
+      </w:r>
+    </w:p>
+    <w:p>
+      <w:pPr>
+        <w:pStyle w:val="ListParagraph"/>
+        <w:numPr>
+          <w:ilvl w:val="0"/>
+          <w:numId w:val="6"/>
+        </w:numPr>
+      </w:pPr>
+      <w:r>
+        <w:t>Music</w:t>
+      </w:r>
+    </w:p>
+    <w:p>
+      <w:pPr>
+        <w:pStyle w:val="ListParagraph"/>
+        <w:numPr>
+          <w:ilvl w:val="0"/>
+          <w:numId w:val="6"/>
+        </w:numPr>
+      </w:pPr>
+      <w:r>
+        <w:t>Grain</w:t>
+      </w:r>
+    </w:p>
+    <w:p>
+      <w:pPr>
+        <w:pStyle w:val="ListParagraph"/>
+        <w:numPr>
+          <w:ilvl w:val="0"/>
+          <w:numId w:val="6"/>
+        </w:numPr>
+      </w:pPr>
+      <w:r>
+        <w:t>Towboats</w:t>
+      </w:r>
+    </w:p>
+    <w:p>
+      <w:pPr>
+        <w:pStyle w:val="ListParagraph"/>
+        <w:numPr>
+          <w:ilvl w:val="0"/>
+          <w:numId w:val="6"/>
+        </w:numPr>
+      </w:pPr>
+      <w:r>
+        <w:t>D</w:t>
+      </w:r>
+    </w:p>
+    <w:p>
+      <w:pPr>
+        <w:pStyle w:val="ListParagraph"/>
+        <w:numPr>
+          <w:ilvl w:val="0"/>
+          <w:numId w:val="6"/>
+        </w:numPr>
+      </w:pPr>
+      <w:r>
+        <w:t>C</w:t>
+      </w:r>
+    </w:p>
+    <w:p>
+      <w:pPr>
+        <w:pStyle w:val="ListParagraph"/>
+        <w:numPr>
+          <w:ilvl w:val="0"/>
+          <w:numId w:val="6"/>
+        </w:numPr>
+      </w:pPr>
+      <w:r>
+        <w:t>F</w:t>
+      </w:r>
+    </w:p>
+    <w:p>
+      <w:pPr>
+        <w:pStyle w:val="ListParagraph"/>
+        <w:numPr>
+          <w:ilvl w:val="0"/>
+          <w:numId w:val="6"/>
+        </w:numPr>
+      </w:pPr>
+      <w:r>
+        <w:t>H</w:t>
+      </w:r>
+    </w:p>
+    <w:p>
+      <w:pPr>
+        <w:pStyle w:val="ListParagraph"/>
+        <w:numPr>
+          <w:ilvl w:val="0"/>
+          <w:numId w:val="6"/>
+        </w:numPr>
+      </w:pPr>
+      <w:r>
+        <w:t>G</w:t>
+      </w:r>
+    </w:p>
+    <w:p>
+      <w:pPr>
+        <w:pStyle w:val="ListParagraph"/>
+        <w:numPr>
+          <w:ilvl w:val="0"/>
+          <w:numId w:val="6"/>
+        </w:numPr>
+      </w:pPr>
+      <w:r>
+        <w:t>B</w:t>
+      </w:r>
+    </w:p>
+    <w:p>
+      <w:pPr>
+        <w:pStyle w:val="ListParagraph"/>
+        <w:numPr>
+          <w:ilvl w:val="0"/>
+          <w:numId w:val="6"/>
+        </w:numPr>
+      </w:pPr>
+      <w:r>
+        <w:t>Microorganisms</w:t>
+      </w:r>
+    </w:p>
+    <w:p>
+      <w:pPr>
+        <w:pStyle w:val="ListParagraph"/>
+        <w:numPr>
+          <w:ilvl w:val="0"/>
+          <w:numId w:val="6"/>
+        </w:numPr>
+      </w:pPr>
+      <w:r>
+        <w:t>Reindeer</w:t>
+      </w:r>
+    </w:p>
+    <w:p>
+      <w:pPr>
+        <w:pStyle w:val="ListParagraph"/>
+        <w:numPr>
+          <w:ilvl w:val="0"/>
+          <w:numId w:val="6"/>
+        </w:numPr>
+      </w:pPr>
+      <w:r>
+        <w:t>Insects</w:t>
+      </w:r>
+    </w:p>
+    <w:p>
+      <w:pPr>
+        <w:pStyle w:val="ListParagraph"/>
+        <w:numPr>
+          <w:ilvl w:val="0"/>
+          <w:numId w:val="6"/>
+        </w:numPr>
+      </w:pPr>
+      <w:r>
+        <w:t>E</w:t>
+      </w:r>
+      <w:r>
+        <w:t xml:space="preserve"> (Wrong: C)</w:t>
+      </w:r>
+    </w:p>
+    <w:p>
+      <w:pPr>
+        <w:pStyle w:val="ListParagraph"/>
+        <w:numPr>
+          <w:ilvl w:val="0"/>
+          <w:numId w:val="6"/>
+        </w:numPr>
+      </w:pPr>
+      <w:r>
+        <w:t>B</w:t>
+      </w:r>
+    </w:p>
+    <w:p>
+      <w:pPr>
+        <w:pStyle w:val="ListParagraph"/>
+        <w:numPr>
+          <w:ilvl w:val="0"/>
+          <w:numId w:val="6"/>
+        </w:numPr>
+      </w:pPr>
+      <w:r>
+        <w:t>C</w:t>
+      </w:r>
+    </w:p>
+    <w:p>
+      <w:pPr>
+        <w:pStyle w:val="ListParagraph"/>
+        <w:numPr>
+          <w:ilvl w:val="0"/>
+          <w:numId w:val="6"/>
+        </w:numPr>
+      </w:pPr>
+      <w:r>
+        <w:t>D</w:t>
+      </w:r>
+      <w:r>
+        <w:t xml:space="preserve"> (Wrong: A)</w:t>
+      </w:r>
+    </w:p>
+    <w:p>
+      <w:pPr>
+        <w:pStyle w:val="ListParagraph"/>
+        <w:numPr>
+          <w:ilvl w:val="0"/>
+          <w:numId w:val="6"/>
+        </w:numPr>
+      </w:pPr>
+      <w:r>
+        <w:t>Not given</w:t>
+      </w:r>
+    </w:p>
+    <w:p>
+      <w:pPr>
+        <w:pStyle w:val="ListParagraph"/>
+        <w:numPr>
+          <w:ilvl w:val="0"/>
+          <w:numId w:val="6"/>
+        </w:numPr>
+      </w:pPr>
+      <w:r>
+        <w:t>True</w:t>
+      </w:r>
+    </w:p>
+    <w:p>
+      <w:pPr>
+        <w:pStyle w:val="ListParagraph"/>
+        <w:numPr>
+          <w:ilvl w:val="0"/>
+          <w:numId w:val="6"/>
+        </w:numPr>
+      </w:pPr>
+      <w:r>
+        <w:t>True</w:t>
+      </w:r>
+    </w:p>
+    <w:p>
+      <w:pPr>
+        <w:pStyle w:val="ListParagraph"/>
+        <w:numPr>
+          <w:ilvl w:val="0"/>
+          <w:numId w:val="6"/>
+        </w:numPr>
+      </w:pPr>
+      <w:r>
+        <w:t>Not given</w:t>
+      </w:r>
+    </w:p>
+    <w:p>
+      <w:pPr>
+        <w:pStyle w:val="ListParagraph"/>
+        <w:numPr>
+          <w:ilvl w:val="0"/>
+          <w:numId w:val="6"/>
+        </w:numPr>
       </w:pPr>
       <w:r>
         <w:lastRenderedPageBreak/>
-        <w:t>Reading</w:t>
-      </w:r>
-    </w:p>
-    <w:p>
-      <w:pPr>
-        <w:pStyle w:val="ListParagraph"/>
-        <w:numPr>
-          <w:ilvl w:val="0"/>
-          <w:numId w:val="6"/>
-        </w:numPr>
-      </w:pPr>
-      <w:r>
-        <w:t>False</w:t>
-      </w:r>
-    </w:p>
-    <w:p>
-      <w:pPr>
-        <w:pStyle w:val="ListParagraph"/>
-        <w:numPr>
-          <w:ilvl w:val="0"/>
-          <w:numId w:val="6"/>
-        </w:numPr>
-      </w:pPr>
-      <w:r>
-        <w:t>Not given</w:t>
-      </w:r>
-    </w:p>
-    <w:p>
-      <w:pPr>
-        <w:pStyle w:val="ListParagraph"/>
-        <w:numPr>
-          <w:ilvl w:val="0"/>
-          <w:numId w:val="6"/>
-        </w:numPr>
-      </w:pPr>
-      <w:r>
-        <w:t>False</w:t>
-      </w:r>
-    </w:p>
-    <w:p>
-      <w:pPr>
-        <w:pStyle w:val="ListParagraph"/>
-        <w:numPr>
-          <w:ilvl w:val="0"/>
-          <w:numId w:val="6"/>
-        </w:numPr>
-      </w:pPr>
-      <w:r>
-        <w:t>True</w:t>
-      </w:r>
-    </w:p>
-    <w:p>
-      <w:pPr>
-        <w:pStyle w:val="ListParagraph"/>
-        <w:numPr>
-          <w:ilvl w:val="0"/>
-          <w:numId w:val="6"/>
-        </w:numPr>
-      </w:pPr>
-      <w:r>
-        <w:t>True</w:t>
-      </w:r>
-    </w:p>
-    <w:p>
-      <w:pPr>
-        <w:pStyle w:val="ListParagraph"/>
-        <w:numPr>
-          <w:ilvl w:val="0"/>
-          <w:numId w:val="6"/>
-        </w:numPr>
-      </w:pPr>
-      <w:r>
-        <w:t>Lightweight</w:t>
-      </w:r>
-    </w:p>
-    <w:p>
-      <w:pPr>
-        <w:pStyle w:val="ListParagraph"/>
-        <w:numPr>
-          <w:ilvl w:val="0"/>
-          <w:numId w:val="6"/>
-        </w:numPr>
-      </w:pPr>
-      <w:r>
-        <w:t>Bronze</w:t>
-      </w:r>
-    </w:p>
-    <w:p>
-      <w:pPr>
-        <w:pStyle w:val="ListParagraph"/>
-        <w:numPr>
-          <w:ilvl w:val="0"/>
-          <w:numId w:val="6"/>
-        </w:numPr>
-      </w:pPr>
-      <w:r>
-        <w:t>Levels</w:t>
-      </w:r>
-    </w:p>
-    <w:p>
-      <w:pPr>
-        <w:pStyle w:val="ListParagraph"/>
-        <w:numPr>
-          <w:ilvl w:val="0"/>
-          <w:numId w:val="6"/>
-        </w:numPr>
-      </w:pPr>
-      <w:r>
-        <w:t>Hull</w:t>
-      </w:r>
-    </w:p>
-    <w:p>
-      <w:pPr>
-        <w:pStyle w:val="ListParagraph"/>
-        <w:numPr>
-          <w:ilvl w:val="0"/>
-          <w:numId w:val="6"/>
-        </w:numPr>
-      </w:pPr>
-      <w:r>
-        <w:t>Triangular</w:t>
-      </w:r>
-    </w:p>
-    <w:p>
-      <w:pPr>
-        <w:pStyle w:val="ListParagraph"/>
-        <w:numPr>
-          <w:ilvl w:val="0"/>
-          <w:numId w:val="6"/>
-        </w:numPr>
-      </w:pPr>
-      <w:r>
-        <w:t>Music</w:t>
-      </w:r>
-    </w:p>
-    <w:p>
-      <w:pPr>
-        <w:pStyle w:val="ListParagraph"/>
-        <w:numPr>
-          <w:ilvl w:val="0"/>
-          <w:numId w:val="6"/>
-        </w:numPr>
-      </w:pPr>
-      <w:r>
-        <w:t>Grain</w:t>
-      </w:r>
-    </w:p>
-    <w:p>
-      <w:pPr>
-        <w:pStyle w:val="ListParagraph"/>
-        <w:numPr>
-          <w:ilvl w:val="0"/>
-          <w:numId w:val="6"/>
-        </w:numPr>
-      </w:pPr>
-      <w:r>
-        <w:t>Towboats</w:t>
-      </w:r>
-    </w:p>
-    <w:p>
-      <w:pPr>
-        <w:pStyle w:val="ListParagraph"/>
-        <w:numPr>
-          <w:ilvl w:val="0"/>
-          <w:numId w:val="6"/>
-        </w:numPr>
-      </w:pPr>
-      <w:r>
-        <w:t>D</w:t>
-      </w:r>
-    </w:p>
-    <w:p>
-      <w:pPr>
-        <w:pStyle w:val="ListParagraph"/>
-        <w:numPr>
-          <w:ilvl w:val="0"/>
-          <w:numId w:val="6"/>
-        </w:numPr>
-      </w:pPr>
-      <w:r>
-        <w:t>C</w:t>
-      </w:r>
-    </w:p>
-    <w:p>
-      <w:pPr>
-        <w:pStyle w:val="ListParagraph"/>
-        <w:numPr>
-          <w:ilvl w:val="0"/>
-          <w:numId w:val="6"/>
-        </w:numPr>
-      </w:pPr>
-      <w:r>
-        <w:t>F</w:t>
-      </w:r>
-    </w:p>
-    <w:p>
-      <w:pPr>
-        <w:pStyle w:val="ListParagraph"/>
-        <w:numPr>
-          <w:ilvl w:val="0"/>
-          <w:numId w:val="6"/>
-        </w:numPr>
-      </w:pPr>
-      <w:r>
-        <w:t>H</w:t>
-      </w:r>
-    </w:p>
-    <w:p>
-      <w:pPr>
-        <w:pStyle w:val="ListParagraph"/>
-        <w:numPr>
-          <w:ilvl w:val="0"/>
-          <w:numId w:val="6"/>
-        </w:numPr>
-      </w:pPr>
-      <w:r>
-        <w:t>G</w:t>
-      </w:r>
-    </w:p>
-    <w:p>
-      <w:pPr>
-        <w:pStyle w:val="ListParagraph"/>
-        <w:numPr>
-          <w:ilvl w:val="0"/>
-          <w:numId w:val="6"/>
-        </w:numPr>
-      </w:pPr>
-      <w:r>
-        <w:t>B</w:t>
-      </w:r>
-    </w:p>
-    <w:p>
-      <w:pPr>
-        <w:pStyle w:val="ListParagraph"/>
-        <w:numPr>
-          <w:ilvl w:val="0"/>
-          <w:numId w:val="6"/>
-        </w:numPr>
-      </w:pPr>
-      <w:r>
-        <w:t>Microorganisms</w:t>
-      </w:r>
-    </w:p>
-    <w:p>
-      <w:pPr>
-        <w:pStyle w:val="ListParagraph"/>
-        <w:numPr>
-          <w:ilvl w:val="0"/>
-          <w:numId w:val="6"/>
-        </w:numPr>
-      </w:pPr>
-      <w:r>
-        <w:t>Reindeer</w:t>
-      </w:r>
-    </w:p>
-    <w:p>
-      <w:pPr>
-        <w:pStyle w:val="ListParagraph"/>
-        <w:numPr>
-          <w:ilvl w:val="0"/>
-          <w:numId w:val="6"/>
-        </w:numPr>
-      </w:pPr>
-      <w:r>
-        <w:t>Insects</w:t>
-      </w:r>
-    </w:p>
-    <w:p>
-      <w:pPr>
-        <w:pStyle w:val="ListParagraph"/>
-        <w:numPr>
-          <w:ilvl w:val="0"/>
-          <w:numId w:val="6"/>
-        </w:numPr>
-      </w:pPr>
-      <w:r>
-        <w:t>E</w:t>
-      </w:r>
-      <w:r>
-        <w:t xml:space="preserve"> (Wrong: C)</w:t>
-      </w:r>
-    </w:p>
-    <w:p>
-      <w:pPr>
-        <w:pStyle w:val="ListParagraph"/>
-        <w:numPr>
-          <w:ilvl w:val="0"/>
-          <w:numId w:val="6"/>
-        </w:numPr>
-      </w:pPr>
-      <w:r>
-        <w:t>B</w:t>
-      </w:r>
-    </w:p>
-    <w:p>
-      <w:pPr>
-        <w:pStyle w:val="ListParagraph"/>
-        <w:numPr>
-          <w:ilvl w:val="0"/>
-          <w:numId w:val="6"/>
-        </w:numPr>
-      </w:pPr>
-      <w:r>
-        <w:t>C</w:t>
-      </w:r>
-    </w:p>
-    <w:p>
-      <w:pPr>
-        <w:pStyle w:val="ListParagraph"/>
-        <w:numPr>
-          <w:ilvl w:val="0"/>
-          <w:numId w:val="6"/>
-        </w:numPr>
-      </w:pPr>
-      <w:r>
-        <w:t>D</w:t>
-      </w:r>
-      <w:r>
-        <w:t xml:space="preserve"> (Wrong: A)</w:t>
-      </w:r>
-    </w:p>
-    <w:p>
-      <w:pPr>
-        <w:pStyle w:val="ListParagraph"/>
-        <w:numPr>
-          <w:ilvl w:val="0"/>
-          <w:numId w:val="6"/>
-        </w:numPr>
-      </w:pPr>
-      <w:r>
-        <w:t>Not given</w:t>
-      </w:r>
-    </w:p>
-    <w:p>
-      <w:pPr>
-        <w:pStyle w:val="ListParagraph"/>
-        <w:numPr>
-          <w:ilvl w:val="0"/>
-          <w:numId w:val="6"/>
-        </w:numPr>
-      </w:pPr>
-      <w:r>
-        <w:t>True</w:t>
-      </w:r>
-    </w:p>
-    <w:p>
-      <w:pPr>
-        <w:pStyle w:val="ListParagraph"/>
-        <w:numPr>
-          <w:ilvl w:val="0"/>
-          <w:numId w:val="6"/>
-        </w:numPr>
-      </w:pPr>
-      <w:r>
-        <w:t>True</w:t>
-      </w:r>
-    </w:p>
-    <w:p>
-      <w:pPr>
-        <w:pStyle w:val="ListParagraph"/>
-        <w:numPr>
-          <w:ilvl w:val="0"/>
-          <w:numId w:val="6"/>
-        </w:numPr>
-      </w:pPr>
-      <w:r>
-        <w:t>Not given</w:t>
-      </w:r>
-    </w:p>
-    <w:p>
-      <w:pPr>
-        <w:pStyle w:val="ListParagraph"/>
-        <w:numPr>
-          <w:ilvl w:val="0"/>
-          <w:numId w:val="6"/>
-        </w:numPr>
-      </w:pPr>
-      <w:r>
         <w:t>False</w:t>
       </w:r>
     </w:p>
@@ -4692,8 +4739,637 @@
         <w:pStyle w:val="Heading2"/>
       </w:pPr>
       <w:r>
+        <w:t>Listening</w:t>
+      </w:r>
+    </w:p>
+    <w:p>
+      <w:pPr>
+        <w:pStyle w:val="ListParagraph"/>
+        <w:numPr>
+          <w:ilvl w:val="0"/>
+          <w:numId w:val="5"/>
+        </w:numPr>
+        <w:rPr>
+          <w:sz w:val="24"/>
+          <w:szCs w:val="24"/>
+        </w:rPr>
+      </w:pPr>
+      <w:r>
+        <w:rPr>
+          <w:sz w:val="24"/>
+          <w:szCs w:val="24"/>
+        </w:rPr>
+        <w:t>Park</w:t>
+      </w:r>
+    </w:p>
+    <w:p>
+      <w:pPr>
+        <w:pStyle w:val="ListParagraph"/>
+        <w:numPr>
+          <w:ilvl w:val="0"/>
+          <w:numId w:val="5"/>
+        </w:numPr>
+        <w:rPr>
+          <w:sz w:val="24"/>
+          <w:szCs w:val="24"/>
+        </w:rPr>
+      </w:pPr>
+      <w:r>
+        <w:rPr>
+          <w:sz w:val="24"/>
+          <w:szCs w:val="24"/>
+        </w:rPr>
+        <w:t>Blue</w:t>
+      </w:r>
+    </w:p>
+    <w:p>
+      <w:pPr>
+        <w:pStyle w:val="ListParagraph"/>
+        <w:numPr>
+          <w:ilvl w:val="0"/>
+          <w:numId w:val="5"/>
+        </w:numPr>
+        <w:rPr>
+          <w:sz w:val="24"/>
+          <w:szCs w:val="24"/>
+        </w:rPr>
+      </w:pPr>
+      <w:r>
+        <w:rPr>
+          <w:sz w:val="24"/>
+          <w:szCs w:val="24"/>
+        </w:rPr>
+        <w:t>Reference</w:t>
+      </w:r>
+    </w:p>
+    <w:p>
+      <w:pPr>
+        <w:pStyle w:val="ListParagraph"/>
+        <w:numPr>
+          <w:ilvl w:val="0"/>
+          <w:numId w:val="5"/>
+        </w:numPr>
+        <w:rPr>
+          <w:sz w:val="24"/>
+          <w:szCs w:val="24"/>
+        </w:rPr>
+      </w:pPr>
+      <w:r>
+        <w:rPr>
+          <w:sz w:val="24"/>
+          <w:szCs w:val="24"/>
+        </w:rPr>
+        <w:t>Story</w:t>
+      </w:r>
+    </w:p>
+    <w:p>
+      <w:pPr>
+        <w:pStyle w:val="ListParagraph"/>
+        <w:numPr>
+          <w:ilvl w:val="0"/>
+          <w:numId w:val="5"/>
+        </w:numPr>
+        <w:rPr>
+          <w:sz w:val="24"/>
+          <w:szCs w:val="24"/>
+        </w:rPr>
+      </w:pPr>
+      <w:r>
+        <w:rPr>
+          <w:sz w:val="24"/>
+          <w:szCs w:val="24"/>
+        </w:rPr>
+        <w:t>Rain</w:t>
+      </w:r>
+    </w:p>
+    <w:p>
+      <w:pPr>
+        <w:pStyle w:val="ListParagraph"/>
+        <w:numPr>
+          <w:ilvl w:val="0"/>
+          <w:numId w:val="5"/>
+        </w:numPr>
+        <w:rPr>
+          <w:sz w:val="24"/>
+          <w:szCs w:val="24"/>
+        </w:rPr>
+      </w:pPr>
+      <w:r>
+        <w:rPr>
+          <w:sz w:val="24"/>
+          <w:szCs w:val="24"/>
+        </w:rPr>
+        <w:t>Snack</w:t>
+      </w:r>
+    </w:p>
+    <w:p>
+      <w:pPr>
+        <w:pStyle w:val="ListParagraph"/>
+        <w:numPr>
+          <w:ilvl w:val="0"/>
+          <w:numId w:val="5"/>
+        </w:numPr>
+        <w:rPr>
+          <w:sz w:val="24"/>
+          <w:szCs w:val="24"/>
+        </w:rPr>
+      </w:pPr>
+      <w:r>
+        <w:rPr>
+          <w:sz w:val="24"/>
+          <w:szCs w:val="24"/>
+        </w:rPr>
+        <w:t>Medicines</w:t>
+      </w:r>
+      <w:r>
+        <w:rPr>
+          <w:sz w:val="24"/>
+          <w:szCs w:val="24"/>
+        </w:rPr>
+        <w:t xml:space="preserve"> (Medication)</w:t>
+      </w:r>
+    </w:p>
+    <w:p>
+      <w:pPr>
+        <w:pStyle w:val="ListParagraph"/>
+        <w:numPr>
+          <w:ilvl w:val="0"/>
+          <w:numId w:val="5"/>
+        </w:numPr>
+        <w:rPr>
+          <w:sz w:val="24"/>
+          <w:szCs w:val="24"/>
+        </w:rPr>
+      </w:pPr>
+      <w:r>
+        <w:rPr>
+          <w:sz w:val="24"/>
+          <w:szCs w:val="24"/>
+        </w:rPr>
+        <w:t>Helmet</w:t>
+      </w:r>
+    </w:p>
+    <w:p>
+      <w:pPr>
+        <w:pStyle w:val="ListParagraph"/>
+        <w:numPr>
+          <w:ilvl w:val="0"/>
+          <w:numId w:val="5"/>
+        </w:numPr>
+        <w:rPr>
+          <w:sz w:val="24"/>
+          <w:szCs w:val="24"/>
+        </w:rPr>
+      </w:pPr>
+      <w:r>
+        <w:rPr>
+          <w:sz w:val="24"/>
+          <w:szCs w:val="24"/>
+        </w:rPr>
+        <w:t>Tent</w:t>
+      </w:r>
+    </w:p>
+    <w:p>
+      <w:pPr>
+        <w:pStyle w:val="ListParagraph"/>
+        <w:numPr>
+          <w:ilvl w:val="0"/>
+          <w:numId w:val="5"/>
+        </w:numPr>
+        <w:rPr>
+          <w:sz w:val="24"/>
+          <w:szCs w:val="24"/>
+        </w:rPr>
+      </w:pPr>
+      <w:r>
+        <w:rPr>
+          <w:sz w:val="24"/>
+          <w:szCs w:val="24"/>
+        </w:rPr>
+        <w:t>199</w:t>
+      </w:r>
+    </w:p>
+    <w:p>
+      <w:pPr>
+        <w:pStyle w:val="ListParagraph"/>
+        <w:numPr>
+          <w:ilvl w:val="0"/>
+          <w:numId w:val="5"/>
+        </w:numPr>
+        <w:rPr>
+          <w:sz w:val="24"/>
+          <w:szCs w:val="24"/>
+        </w:rPr>
+      </w:pPr>
+      <w:r>
+        <w:rPr>
+          <w:sz w:val="24"/>
+          <w:szCs w:val="24"/>
+        </w:rPr>
+        <w:t>D</w:t>
+      </w:r>
+      <w:r>
+        <w:rPr>
+          <w:sz w:val="24"/>
+          <w:szCs w:val="24"/>
+        </w:rPr>
+        <w:t xml:space="preserve"> (Wrong: C)</w:t>
+      </w:r>
+    </w:p>
+    <w:p>
+      <w:pPr>
+        <w:pStyle w:val="ListParagraph"/>
+        <w:numPr>
+          <w:ilvl w:val="0"/>
+          <w:numId w:val="5"/>
+        </w:numPr>
+        <w:rPr>
+          <w:sz w:val="24"/>
+          <w:szCs w:val="24"/>
+        </w:rPr>
+      </w:pPr>
+      <w:r>
+        <w:rPr>
+          <w:sz w:val="24"/>
+          <w:szCs w:val="24"/>
+        </w:rPr>
+        <w:t>A</w:t>
+      </w:r>
+    </w:p>
+    <w:p>
+      <w:pPr>
+        <w:pStyle w:val="ListParagraph"/>
+        <w:numPr>
+          <w:ilvl w:val="0"/>
+          <w:numId w:val="5"/>
+        </w:numPr>
+        <w:rPr>
+          <w:sz w:val="24"/>
+          <w:szCs w:val="24"/>
+        </w:rPr>
+      </w:pPr>
+      <w:r>
+        <w:rPr>
+          <w:sz w:val="24"/>
+          <w:szCs w:val="24"/>
+        </w:rPr>
+        <w:t>C</w:t>
+      </w:r>
+    </w:p>
+    <w:p>
+      <w:pPr>
+        <w:pStyle w:val="ListParagraph"/>
+        <w:numPr>
+          <w:ilvl w:val="0"/>
+          <w:numId w:val="5"/>
+        </w:numPr>
+        <w:rPr>
+          <w:sz w:val="24"/>
+          <w:szCs w:val="24"/>
+        </w:rPr>
+      </w:pPr>
+      <w:r>
+        <w:rPr>
+          <w:sz w:val="24"/>
+          <w:szCs w:val="24"/>
+        </w:rPr>
+        <w:t>A</w:t>
+      </w:r>
+      <w:r>
+        <w:rPr>
+          <w:sz w:val="24"/>
+          <w:szCs w:val="24"/>
+        </w:rPr>
+        <w:t xml:space="preserve"> (Wrong: B)</w:t>
+      </w:r>
+    </w:p>
+    <w:p>
+      <w:pPr>
+        <w:pStyle w:val="ListParagraph"/>
+        <w:numPr>
+          <w:ilvl w:val="0"/>
+          <w:numId w:val="5"/>
+        </w:numPr>
+        <w:rPr>
+          <w:sz w:val="24"/>
+          <w:szCs w:val="24"/>
+        </w:rPr>
+      </w:pPr>
+      <w:r>
+        <w:rPr>
+          <w:sz w:val="24"/>
+          <w:szCs w:val="24"/>
+        </w:rPr>
+        <w:t>D</w:t>
+      </w:r>
+    </w:p>
+    <w:p>
+      <w:pPr>
+        <w:pStyle w:val="ListParagraph"/>
+        <w:numPr>
+          <w:ilvl w:val="0"/>
+          <w:numId w:val="5"/>
+        </w:numPr>
+        <w:rPr>
+          <w:sz w:val="24"/>
+          <w:szCs w:val="24"/>
+        </w:rPr>
+      </w:pPr>
+      <w:r>
+        <w:rPr>
+          <w:sz w:val="24"/>
+          <w:szCs w:val="24"/>
+        </w:rPr>
+        <w:t>F</w:t>
+      </w:r>
+    </w:p>
+    <w:p>
+      <w:pPr>
+        <w:pStyle w:val="ListParagraph"/>
+        <w:numPr>
+          <w:ilvl w:val="0"/>
+          <w:numId w:val="5"/>
+        </w:numPr>
+        <w:rPr>
+          <w:sz w:val="24"/>
+          <w:szCs w:val="24"/>
+        </w:rPr>
+      </w:pPr>
+      <w:r>
+        <w:rPr>
+          <w:sz w:val="24"/>
+          <w:szCs w:val="24"/>
+        </w:rPr>
+        <w:t>A</w:t>
+      </w:r>
+    </w:p>
+    <w:p>
+      <w:pPr>
+        <w:pStyle w:val="ListParagraph"/>
+        <w:numPr>
+          <w:ilvl w:val="0"/>
+          <w:numId w:val="5"/>
+        </w:numPr>
+        <w:rPr>
+          <w:sz w:val="24"/>
+          <w:szCs w:val="24"/>
+        </w:rPr>
+      </w:pPr>
+      <w:r>
+        <w:rPr>
+          <w:sz w:val="24"/>
+          <w:szCs w:val="24"/>
+        </w:rPr>
+        <w:t>H</w:t>
+      </w:r>
+    </w:p>
+    <w:p>
+      <w:pPr>
+        <w:pStyle w:val="ListParagraph"/>
+        <w:numPr>
+          <w:ilvl w:val="0"/>
+          <w:numId w:val="5"/>
+        </w:numPr>
+        <w:rPr>
+          <w:sz w:val="24"/>
+          <w:szCs w:val="24"/>
+        </w:rPr>
+      </w:pPr>
+      <w:r>
+        <w:rPr>
+          <w:sz w:val="24"/>
+          <w:szCs w:val="24"/>
+        </w:rPr>
+        <w:t>C</w:t>
+      </w:r>
+    </w:p>
+    <w:p>
+      <w:pPr>
+        <w:pStyle w:val="ListParagraph"/>
+        <w:numPr>
+          <w:ilvl w:val="0"/>
+          <w:numId w:val="5"/>
+        </w:numPr>
+        <w:rPr>
+          <w:sz w:val="24"/>
+          <w:szCs w:val="24"/>
+        </w:rPr>
+      </w:pPr>
+      <w:r>
+        <w:rPr>
+          <w:sz w:val="24"/>
+          <w:szCs w:val="24"/>
+        </w:rPr>
+        <w:t>G</w:t>
+      </w:r>
+    </w:p>
+    <w:p>
+      <w:pPr>
+        <w:pStyle w:val="ListParagraph"/>
+        <w:numPr>
+          <w:ilvl w:val="0"/>
+          <w:numId w:val="5"/>
+        </w:numPr>
+        <w:rPr>
+          <w:sz w:val="24"/>
+          <w:szCs w:val="24"/>
+        </w:rPr>
+      </w:pPr>
+      <w:r>
+        <w:rPr>
+          <w:sz w:val="24"/>
+          <w:szCs w:val="24"/>
+        </w:rPr>
+        <w:t>E</w:t>
+      </w:r>
+      <w:r>
+        <w:rPr>
+          <w:sz w:val="24"/>
+          <w:szCs w:val="24"/>
+        </w:rPr>
+        <w:t xml:space="preserve"> (Wrong: D)</w:t>
+      </w:r>
+    </w:p>
+    <w:p>
+      <w:pPr>
+        <w:pStyle w:val="ListParagraph"/>
+        <w:numPr>
+          <w:ilvl w:val="0"/>
+          <w:numId w:val="5"/>
+        </w:numPr>
+        <w:rPr>
+          <w:sz w:val="24"/>
+          <w:szCs w:val="24"/>
+        </w:rPr>
+      </w:pPr>
+      <w:r>
+        <w:rPr>
+          <w:sz w:val="24"/>
+          <w:szCs w:val="24"/>
+        </w:rPr>
+        <w:t>C</w:t>
+      </w:r>
+    </w:p>
+    <w:p>
+      <w:pPr>
+        <w:pStyle w:val="ListParagraph"/>
+        <w:numPr>
+          <w:ilvl w:val="0"/>
+          <w:numId w:val="5"/>
+        </w:numPr>
+        <w:rPr>
+          <w:sz w:val="24"/>
+          <w:szCs w:val="24"/>
+        </w:rPr>
+      </w:pPr>
+      <w:r>
+        <w:rPr>
+          <w:sz w:val="24"/>
+          <w:szCs w:val="24"/>
+        </w:rPr>
+        <w:t>D</w:t>
+      </w:r>
+      <w:r>
+        <w:rPr>
+          <w:sz w:val="24"/>
+          <w:szCs w:val="24"/>
+        </w:rPr>
+        <w:t xml:space="preserve"> (Wrong: C)</w:t>
+      </w:r>
+    </w:p>
+    <w:p>
+      <w:pPr>
+        <w:pStyle w:val="ListParagraph"/>
+        <w:numPr>
+          <w:ilvl w:val="0"/>
+          <w:numId w:val="5"/>
+        </w:numPr>
+        <w:rPr>
+          <w:sz w:val="24"/>
+          <w:szCs w:val="24"/>
+        </w:rPr>
+      </w:pPr>
+      <w:r>
+        <w:rPr>
+          <w:sz w:val="24"/>
+          <w:szCs w:val="24"/>
+        </w:rPr>
+        <w:t>E</w:t>
+      </w:r>
+    </w:p>
+    <w:p>
+      <w:pPr>
+        <w:pStyle w:val="ListParagraph"/>
+        <w:numPr>
+          <w:ilvl w:val="0"/>
+          <w:numId w:val="5"/>
+        </w:numPr>
+        <w:rPr>
+          <w:sz w:val="24"/>
+          <w:szCs w:val="24"/>
+        </w:rPr>
+      </w:pPr>
+      <w:r>
+        <w:rPr>
+          <w:sz w:val="24"/>
+          <w:szCs w:val="24"/>
+        </w:rPr>
+        <w:t>B</w:t>
+      </w:r>
+      <w:r>
+        <w:rPr>
+          <w:sz w:val="24"/>
+          <w:szCs w:val="24"/>
+        </w:rPr>
+        <w:t xml:space="preserve"> (Wrong: B)</w:t>
+      </w:r>
+    </w:p>
+    <w:p>
+      <w:pPr>
+        <w:pStyle w:val="ListParagraph"/>
+        <w:numPr>
+          <w:ilvl w:val="0"/>
+          <w:numId w:val="5"/>
+        </w:numPr>
+        <w:rPr>
+          <w:sz w:val="24"/>
+          <w:szCs w:val="24"/>
+        </w:rPr>
+      </w:pPr>
+      <w:r>
+        <w:rPr>
+          <w:sz w:val="24"/>
+          <w:szCs w:val="24"/>
+        </w:rPr>
+        <w:t>B</w:t>
+      </w:r>
+      <w:r>
+        <w:rPr>
+          <w:sz w:val="24"/>
+          <w:szCs w:val="24"/>
+        </w:rPr>
+        <w:t xml:space="preserve"> (Wrong: A)</w:t>
+      </w:r>
+    </w:p>
+    <w:p>
+      <w:pPr>
+        <w:pStyle w:val="ListParagraph"/>
+        <w:numPr>
+          <w:ilvl w:val="0"/>
+          <w:numId w:val="5"/>
+        </w:numPr>
+        <w:rPr>
+          <w:sz w:val="24"/>
+          <w:szCs w:val="24"/>
+        </w:rPr>
+      </w:pPr>
+      <w:r>
+        <w:rPr>
+          <w:sz w:val="24"/>
+          <w:szCs w:val="24"/>
+        </w:rPr>
+        <w:t>B</w:t>
+      </w:r>
+    </w:p>
+    <w:p>
+      <w:pPr>
+        <w:pStyle w:val="ListParagraph"/>
+        <w:numPr>
+          <w:ilvl w:val="0"/>
+          <w:numId w:val="5"/>
+        </w:numPr>
+        <w:rPr>
+          <w:sz w:val="24"/>
+          <w:szCs w:val="24"/>
+        </w:rPr>
+      </w:pPr>
+      <w:r>
+        <w:rPr>
+          <w:sz w:val="24"/>
+          <w:szCs w:val="24"/>
+        </w:rPr>
+        <w:t>A</w:t>
+      </w:r>
+    </w:p>
+    <w:p>
+      <w:pPr>
+        <w:pStyle w:val="ListParagraph"/>
+        <w:numPr>
+          <w:ilvl w:val="0"/>
+          <w:numId w:val="5"/>
+        </w:numPr>
+        <w:rPr>
+          <w:sz w:val="24"/>
+          <w:szCs w:val="24"/>
+        </w:rPr>
+      </w:pPr>
+      <w:r>
+        <w:rPr>
+          <w:sz w:val="24"/>
+          <w:szCs w:val="24"/>
+        </w:rPr>
         <w:lastRenderedPageBreak/>
-        <w:t>Listening</w:t>
+        <w:t>A</w:t>
       </w:r>
     </w:p>
     <w:p>
@@ -4713,7 +5389,7 @@
           <w:sz w:val="24"/>
           <w:szCs w:val="24"/>
         </w:rPr>
-        <w:t>Park</w:t>
+        <w:t>C</w:t>
       </w:r>
     </w:p>
     <w:p>
@@ -4733,7 +5409,14 @@
           <w:sz w:val="24"/>
           <w:szCs w:val="24"/>
         </w:rPr>
-        <w:t>Blue</w:t>
+        <w:t>Grandma</w:t>
+      </w:r>
+      <w:r>
+        <w:rPr>
+          <w:sz w:val="24"/>
+          <w:szCs w:val="24"/>
+        </w:rPr>
+        <w:t xml:space="preserve"> (Grandmother)</w:t>
       </w:r>
     </w:p>
     <w:p>
@@ -4753,7 +5436,7 @@
           <w:sz w:val="24"/>
           <w:szCs w:val="24"/>
         </w:rPr>
-        <w:t>Reference</w:t>
+        <w:t>Decade</w:t>
       </w:r>
     </w:p>
     <w:p>
@@ -4773,7 +5456,7 @@
           <w:sz w:val="24"/>
           <w:szCs w:val="24"/>
         </w:rPr>
-        <w:t>Story</w:t>
+        <w:t>Equipment</w:t>
       </w:r>
     </w:p>
     <w:p>
@@ -4793,7 +5476,14 @@
           <w:sz w:val="24"/>
           <w:szCs w:val="24"/>
         </w:rPr>
-        <w:t>Rain</w:t>
+        <w:t>Economy</w:t>
+      </w:r>
+      <w:r>
+        <w:rPr>
+          <w:sz w:val="24"/>
+          <w:szCs w:val="24"/>
+        </w:rPr>
+        <w:t xml:space="preserve"> (Wrong: Economic)</w:t>
       </w:r>
     </w:p>
     <w:p>
@@ -4813,7 +5503,7 @@
           <w:sz w:val="24"/>
           <w:szCs w:val="24"/>
         </w:rPr>
-        <w:t>Snack</w:t>
+        <w:t>Basic</w:t>
       </w:r>
     </w:p>
     <w:p>
@@ -4833,14 +5523,7 @@
           <w:sz w:val="24"/>
           <w:szCs w:val="24"/>
         </w:rPr>
-        <w:t>Medicines</w:t>
-      </w:r>
-      <w:r>
-        <w:rPr>
-          <w:sz w:val="24"/>
-          <w:szCs w:val="24"/>
-        </w:rPr>
-        <w:t xml:space="preserve"> (Medication)</w:t>
+        <w:t>Round</w:t>
       </w:r>
     </w:p>
     <w:p>
@@ -4860,7 +5543,7 @@
           <w:sz w:val="24"/>
           <w:szCs w:val="24"/>
         </w:rPr>
-        <w:t>Helmet</w:t>
+        <w:t>Bone</w:t>
       </w:r>
     </w:p>
     <w:p>
@@ -4880,7 +5563,7 @@
           <w:sz w:val="24"/>
           <w:szCs w:val="24"/>
         </w:rPr>
-        <w:t>Tent</w:t>
+        <w:t>Rough</w:t>
       </w:r>
     </w:p>
     <w:p>
@@ -4900,7 +5583,7 @@
           <w:sz w:val="24"/>
           <w:szCs w:val="24"/>
         </w:rPr>
-        <w:t>199</w:t>
+        <w:t>Style</w:t>
       </w:r>
     </w:p>
     <w:p>
@@ -4920,643 +5603,6 @@
           <w:sz w:val="24"/>
           <w:szCs w:val="24"/>
         </w:rPr>
-        <w:t>D</w:t>
-      </w:r>
-      <w:r>
-        <w:rPr>
-          <w:sz w:val="24"/>
-          <w:szCs w:val="24"/>
-        </w:rPr>
-        <w:t xml:space="preserve"> (Wrong: C)</w:t>
-      </w:r>
-    </w:p>
-    <w:p>
-      <w:pPr>
-        <w:pStyle w:val="ListParagraph"/>
-        <w:numPr>
-          <w:ilvl w:val="0"/>
-          <w:numId w:val="5"/>
-        </w:numPr>
-        <w:rPr>
-          <w:sz w:val="24"/>
-          <w:szCs w:val="24"/>
-        </w:rPr>
-      </w:pPr>
-      <w:r>
-        <w:rPr>
-          <w:sz w:val="24"/>
-          <w:szCs w:val="24"/>
-        </w:rPr>
-        <w:t>A</w:t>
-      </w:r>
-    </w:p>
-    <w:p>
-      <w:pPr>
-        <w:pStyle w:val="ListParagraph"/>
-        <w:numPr>
-          <w:ilvl w:val="0"/>
-          <w:numId w:val="5"/>
-        </w:numPr>
-        <w:rPr>
-          <w:sz w:val="24"/>
-          <w:szCs w:val="24"/>
-        </w:rPr>
-      </w:pPr>
-      <w:r>
-        <w:rPr>
-          <w:sz w:val="24"/>
-          <w:szCs w:val="24"/>
-        </w:rPr>
-        <w:t>C</w:t>
-      </w:r>
-    </w:p>
-    <w:p>
-      <w:pPr>
-        <w:pStyle w:val="ListParagraph"/>
-        <w:numPr>
-          <w:ilvl w:val="0"/>
-          <w:numId w:val="5"/>
-        </w:numPr>
-        <w:rPr>
-          <w:sz w:val="24"/>
-          <w:szCs w:val="24"/>
-        </w:rPr>
-      </w:pPr>
-      <w:r>
-        <w:rPr>
-          <w:sz w:val="24"/>
-          <w:szCs w:val="24"/>
-        </w:rPr>
-        <w:t>A</w:t>
-      </w:r>
-      <w:r>
-        <w:rPr>
-          <w:sz w:val="24"/>
-          <w:szCs w:val="24"/>
-        </w:rPr>
-        <w:t xml:space="preserve"> (Wrong: B)</w:t>
-      </w:r>
-    </w:p>
-    <w:p>
-      <w:pPr>
-        <w:pStyle w:val="ListParagraph"/>
-        <w:numPr>
-          <w:ilvl w:val="0"/>
-          <w:numId w:val="5"/>
-        </w:numPr>
-        <w:rPr>
-          <w:sz w:val="24"/>
-          <w:szCs w:val="24"/>
-        </w:rPr>
-      </w:pPr>
-      <w:r>
-        <w:rPr>
-          <w:sz w:val="24"/>
-          <w:szCs w:val="24"/>
-        </w:rPr>
-        <w:t>D</w:t>
-      </w:r>
-    </w:p>
-    <w:p>
-      <w:pPr>
-        <w:pStyle w:val="ListParagraph"/>
-        <w:numPr>
-          <w:ilvl w:val="0"/>
-          <w:numId w:val="5"/>
-        </w:numPr>
-        <w:rPr>
-          <w:sz w:val="24"/>
-          <w:szCs w:val="24"/>
-        </w:rPr>
-      </w:pPr>
-      <w:r>
-        <w:rPr>
-          <w:sz w:val="24"/>
-          <w:szCs w:val="24"/>
-        </w:rPr>
-        <w:t>F</w:t>
-      </w:r>
-    </w:p>
-    <w:p>
-      <w:pPr>
-        <w:pStyle w:val="ListParagraph"/>
-        <w:numPr>
-          <w:ilvl w:val="0"/>
-          <w:numId w:val="5"/>
-        </w:numPr>
-        <w:rPr>
-          <w:sz w:val="24"/>
-          <w:szCs w:val="24"/>
-        </w:rPr>
-      </w:pPr>
-      <w:r>
-        <w:rPr>
-          <w:sz w:val="24"/>
-          <w:szCs w:val="24"/>
-        </w:rPr>
-        <w:t>A</w:t>
-      </w:r>
-    </w:p>
-    <w:p>
-      <w:pPr>
-        <w:pStyle w:val="ListParagraph"/>
-        <w:numPr>
-          <w:ilvl w:val="0"/>
-          <w:numId w:val="5"/>
-        </w:numPr>
-        <w:rPr>
-          <w:sz w:val="24"/>
-          <w:szCs w:val="24"/>
-        </w:rPr>
-      </w:pPr>
-      <w:r>
-        <w:rPr>
-          <w:sz w:val="24"/>
-          <w:szCs w:val="24"/>
-        </w:rPr>
-        <w:t>H</w:t>
-      </w:r>
-    </w:p>
-    <w:p>
-      <w:pPr>
-        <w:pStyle w:val="ListParagraph"/>
-        <w:numPr>
-          <w:ilvl w:val="0"/>
-          <w:numId w:val="5"/>
-        </w:numPr>
-        <w:rPr>
-          <w:sz w:val="24"/>
-          <w:szCs w:val="24"/>
-        </w:rPr>
-      </w:pPr>
-      <w:r>
-        <w:rPr>
-          <w:sz w:val="24"/>
-          <w:szCs w:val="24"/>
-        </w:rPr>
-        <w:t>C</w:t>
-      </w:r>
-    </w:p>
-    <w:p>
-      <w:pPr>
-        <w:pStyle w:val="ListParagraph"/>
-        <w:numPr>
-          <w:ilvl w:val="0"/>
-          <w:numId w:val="5"/>
-        </w:numPr>
-        <w:rPr>
-          <w:sz w:val="24"/>
-          <w:szCs w:val="24"/>
-        </w:rPr>
-      </w:pPr>
-      <w:r>
-        <w:rPr>
-          <w:sz w:val="24"/>
-          <w:szCs w:val="24"/>
-        </w:rPr>
-        <w:t>G</w:t>
-      </w:r>
-    </w:p>
-    <w:p>
-      <w:pPr>
-        <w:pStyle w:val="ListParagraph"/>
-        <w:numPr>
-          <w:ilvl w:val="0"/>
-          <w:numId w:val="5"/>
-        </w:numPr>
-        <w:rPr>
-          <w:sz w:val="24"/>
-          <w:szCs w:val="24"/>
-        </w:rPr>
-      </w:pPr>
-      <w:r>
-        <w:rPr>
-          <w:sz w:val="24"/>
-          <w:szCs w:val="24"/>
-        </w:rPr>
-        <w:t>E</w:t>
-      </w:r>
-      <w:r>
-        <w:rPr>
-          <w:sz w:val="24"/>
-          <w:szCs w:val="24"/>
-        </w:rPr>
-        <w:t xml:space="preserve"> (Wrong: D)</w:t>
-      </w:r>
-    </w:p>
-    <w:p>
-      <w:pPr>
-        <w:pStyle w:val="ListParagraph"/>
-        <w:numPr>
-          <w:ilvl w:val="0"/>
-          <w:numId w:val="5"/>
-        </w:numPr>
-        <w:rPr>
-          <w:sz w:val="24"/>
-          <w:szCs w:val="24"/>
-        </w:rPr>
-      </w:pPr>
-      <w:r>
-        <w:rPr>
-          <w:sz w:val="24"/>
-          <w:szCs w:val="24"/>
-        </w:rPr>
-        <w:t>C</w:t>
-      </w:r>
-    </w:p>
-    <w:p>
-      <w:pPr>
-        <w:pStyle w:val="ListParagraph"/>
-        <w:numPr>
-          <w:ilvl w:val="0"/>
-          <w:numId w:val="5"/>
-        </w:numPr>
-        <w:rPr>
-          <w:sz w:val="24"/>
-          <w:szCs w:val="24"/>
-        </w:rPr>
-      </w:pPr>
-      <w:r>
-        <w:rPr>
-          <w:sz w:val="24"/>
-          <w:szCs w:val="24"/>
-        </w:rPr>
-        <w:t>D</w:t>
-      </w:r>
-      <w:r>
-        <w:rPr>
-          <w:sz w:val="24"/>
-          <w:szCs w:val="24"/>
-        </w:rPr>
-        <w:t xml:space="preserve"> (Wrong: C)</w:t>
-      </w:r>
-    </w:p>
-    <w:p>
-      <w:pPr>
-        <w:pStyle w:val="ListParagraph"/>
-        <w:numPr>
-          <w:ilvl w:val="0"/>
-          <w:numId w:val="5"/>
-        </w:numPr>
-        <w:rPr>
-          <w:sz w:val="24"/>
-          <w:szCs w:val="24"/>
-        </w:rPr>
-      </w:pPr>
-      <w:r>
-        <w:rPr>
-          <w:sz w:val="24"/>
-          <w:szCs w:val="24"/>
-        </w:rPr>
-        <w:t>E</w:t>
-      </w:r>
-    </w:p>
-    <w:p>
-      <w:pPr>
-        <w:pStyle w:val="ListParagraph"/>
-        <w:numPr>
-          <w:ilvl w:val="0"/>
-          <w:numId w:val="5"/>
-        </w:numPr>
-        <w:rPr>
-          <w:sz w:val="24"/>
-          <w:szCs w:val="24"/>
-        </w:rPr>
-      </w:pPr>
-      <w:r>
-        <w:rPr>
-          <w:sz w:val="24"/>
-          <w:szCs w:val="24"/>
-        </w:rPr>
-        <w:t>B</w:t>
-      </w:r>
-      <w:r>
-        <w:rPr>
-          <w:sz w:val="24"/>
-          <w:szCs w:val="24"/>
-        </w:rPr>
-        <w:t xml:space="preserve"> (Wrong: B)</w:t>
-      </w:r>
-    </w:p>
-    <w:p>
-      <w:pPr>
-        <w:pStyle w:val="ListParagraph"/>
-        <w:numPr>
-          <w:ilvl w:val="0"/>
-          <w:numId w:val="5"/>
-        </w:numPr>
-        <w:rPr>
-          <w:sz w:val="24"/>
-          <w:szCs w:val="24"/>
-        </w:rPr>
-      </w:pPr>
-      <w:r>
-        <w:rPr>
-          <w:sz w:val="24"/>
-          <w:szCs w:val="24"/>
-        </w:rPr>
-        <w:t>B</w:t>
-      </w:r>
-      <w:r>
-        <w:rPr>
-          <w:sz w:val="24"/>
-          <w:szCs w:val="24"/>
-        </w:rPr>
-        <w:t xml:space="preserve"> (Wrong: A)</w:t>
-      </w:r>
-    </w:p>
-    <w:p>
-      <w:pPr>
-        <w:pStyle w:val="ListParagraph"/>
-        <w:numPr>
-          <w:ilvl w:val="0"/>
-          <w:numId w:val="5"/>
-        </w:numPr>
-        <w:rPr>
-          <w:sz w:val="24"/>
-          <w:szCs w:val="24"/>
-        </w:rPr>
-      </w:pPr>
-      <w:r>
-        <w:rPr>
-          <w:sz w:val="24"/>
-          <w:szCs w:val="24"/>
-        </w:rPr>
-        <w:t>B</w:t>
-      </w:r>
-    </w:p>
-    <w:p>
-      <w:pPr>
-        <w:pStyle w:val="ListParagraph"/>
-        <w:numPr>
-          <w:ilvl w:val="0"/>
-          <w:numId w:val="5"/>
-        </w:numPr>
-        <w:rPr>
-          <w:sz w:val="24"/>
-          <w:szCs w:val="24"/>
-        </w:rPr>
-      </w:pPr>
-      <w:r>
-        <w:rPr>
-          <w:sz w:val="24"/>
-          <w:szCs w:val="24"/>
-        </w:rPr>
-        <w:t>A</w:t>
-      </w:r>
-    </w:p>
-    <w:p>
-      <w:pPr>
-        <w:pStyle w:val="ListParagraph"/>
-        <w:numPr>
-          <w:ilvl w:val="0"/>
-          <w:numId w:val="5"/>
-        </w:numPr>
-        <w:rPr>
-          <w:sz w:val="24"/>
-          <w:szCs w:val="24"/>
-        </w:rPr>
-      </w:pPr>
-      <w:r>
-        <w:rPr>
-          <w:sz w:val="24"/>
-          <w:szCs w:val="24"/>
-        </w:rPr>
-        <w:t>A</w:t>
-      </w:r>
-    </w:p>
-    <w:p>
-      <w:pPr>
-        <w:pStyle w:val="ListParagraph"/>
-        <w:numPr>
-          <w:ilvl w:val="0"/>
-          <w:numId w:val="5"/>
-        </w:numPr>
-        <w:rPr>
-          <w:sz w:val="24"/>
-          <w:szCs w:val="24"/>
-        </w:rPr>
-      </w:pPr>
-      <w:r>
-        <w:rPr>
-          <w:sz w:val="24"/>
-          <w:szCs w:val="24"/>
-        </w:rPr>
-        <w:t>C</w:t>
-      </w:r>
-    </w:p>
-    <w:p>
-      <w:pPr>
-        <w:pStyle w:val="ListParagraph"/>
-        <w:numPr>
-          <w:ilvl w:val="0"/>
-          <w:numId w:val="5"/>
-        </w:numPr>
-        <w:rPr>
-          <w:sz w:val="24"/>
-          <w:szCs w:val="24"/>
-        </w:rPr>
-      </w:pPr>
-      <w:r>
-        <w:rPr>
-          <w:sz w:val="24"/>
-          <w:szCs w:val="24"/>
-        </w:rPr>
-        <w:t>Grandma</w:t>
-      </w:r>
-      <w:r>
-        <w:rPr>
-          <w:sz w:val="24"/>
-          <w:szCs w:val="24"/>
-        </w:rPr>
-        <w:t xml:space="preserve"> (Grandmother)</w:t>
-      </w:r>
-    </w:p>
-    <w:p>
-      <w:pPr>
-        <w:pStyle w:val="ListParagraph"/>
-        <w:numPr>
-          <w:ilvl w:val="0"/>
-          <w:numId w:val="5"/>
-        </w:numPr>
-        <w:rPr>
-          <w:sz w:val="24"/>
-          <w:szCs w:val="24"/>
-        </w:rPr>
-      </w:pPr>
-      <w:r>
-        <w:rPr>
-          <w:sz w:val="24"/>
-          <w:szCs w:val="24"/>
-        </w:rPr>
-        <w:t>Decade</w:t>
-      </w:r>
-    </w:p>
-    <w:p>
-      <w:pPr>
-        <w:pStyle w:val="ListParagraph"/>
-        <w:numPr>
-          <w:ilvl w:val="0"/>
-          <w:numId w:val="5"/>
-        </w:numPr>
-        <w:rPr>
-          <w:sz w:val="24"/>
-          <w:szCs w:val="24"/>
-        </w:rPr>
-      </w:pPr>
-      <w:r>
-        <w:rPr>
-          <w:sz w:val="24"/>
-          <w:szCs w:val="24"/>
-        </w:rPr>
-        <w:t>Equipment</w:t>
-      </w:r>
-    </w:p>
-    <w:p>
-      <w:pPr>
-        <w:pStyle w:val="ListParagraph"/>
-        <w:numPr>
-          <w:ilvl w:val="0"/>
-          <w:numId w:val="5"/>
-        </w:numPr>
-        <w:rPr>
-          <w:sz w:val="24"/>
-          <w:szCs w:val="24"/>
-        </w:rPr>
-      </w:pPr>
-      <w:r>
-        <w:rPr>
-          <w:sz w:val="24"/>
-          <w:szCs w:val="24"/>
-        </w:rPr>
-        <w:t>Economy</w:t>
-      </w:r>
-      <w:r>
-        <w:rPr>
-          <w:sz w:val="24"/>
-          <w:szCs w:val="24"/>
-        </w:rPr>
-        <w:t xml:space="preserve"> (Wrong: Economic)</w:t>
-      </w:r>
-    </w:p>
-    <w:p>
-      <w:pPr>
-        <w:pStyle w:val="ListParagraph"/>
-        <w:numPr>
-          <w:ilvl w:val="0"/>
-          <w:numId w:val="5"/>
-        </w:numPr>
-        <w:rPr>
-          <w:sz w:val="24"/>
-          <w:szCs w:val="24"/>
-        </w:rPr>
-      </w:pPr>
-      <w:r>
-        <w:rPr>
-          <w:sz w:val="24"/>
-          <w:szCs w:val="24"/>
-        </w:rPr>
-        <w:t>Basic</w:t>
-      </w:r>
-    </w:p>
-    <w:p>
-      <w:pPr>
-        <w:pStyle w:val="ListParagraph"/>
-        <w:numPr>
-          <w:ilvl w:val="0"/>
-          <w:numId w:val="5"/>
-        </w:numPr>
-        <w:rPr>
-          <w:sz w:val="24"/>
-          <w:szCs w:val="24"/>
-        </w:rPr>
-      </w:pPr>
-      <w:r>
-        <w:rPr>
-          <w:sz w:val="24"/>
-          <w:szCs w:val="24"/>
-        </w:rPr>
-        <w:t>Round</w:t>
-      </w:r>
-    </w:p>
-    <w:p>
-      <w:pPr>
-        <w:pStyle w:val="ListParagraph"/>
-        <w:numPr>
-          <w:ilvl w:val="0"/>
-          <w:numId w:val="5"/>
-        </w:numPr>
-        <w:rPr>
-          <w:sz w:val="24"/>
-          <w:szCs w:val="24"/>
-        </w:rPr>
-      </w:pPr>
-      <w:r>
-        <w:rPr>
-          <w:sz w:val="24"/>
-          <w:szCs w:val="24"/>
-        </w:rPr>
-        <w:t>Bone</w:t>
-      </w:r>
-    </w:p>
-    <w:p>
-      <w:pPr>
-        <w:pStyle w:val="ListParagraph"/>
-        <w:numPr>
-          <w:ilvl w:val="0"/>
-          <w:numId w:val="5"/>
-        </w:numPr>
-        <w:rPr>
-          <w:sz w:val="24"/>
-          <w:szCs w:val="24"/>
-        </w:rPr>
-      </w:pPr>
-      <w:r>
-        <w:rPr>
-          <w:sz w:val="24"/>
-          <w:szCs w:val="24"/>
-        </w:rPr>
-        <w:t>Rough</w:t>
-      </w:r>
-    </w:p>
-    <w:p>
-      <w:pPr>
-        <w:pStyle w:val="ListParagraph"/>
-        <w:numPr>
-          <w:ilvl w:val="0"/>
-          <w:numId w:val="5"/>
-        </w:numPr>
-        <w:rPr>
-          <w:sz w:val="24"/>
-          <w:szCs w:val="24"/>
-        </w:rPr>
-      </w:pPr>
-      <w:r>
-        <w:rPr>
-          <w:sz w:val="24"/>
-          <w:szCs w:val="24"/>
-        </w:rPr>
-        <w:t>Style</w:t>
-      </w:r>
-    </w:p>
-    <w:p>
-      <w:pPr>
-        <w:pStyle w:val="ListParagraph"/>
-        <w:numPr>
-          <w:ilvl w:val="0"/>
-          <w:numId w:val="5"/>
-        </w:numPr>
-        <w:rPr>
-          <w:sz w:val="24"/>
-          <w:szCs w:val="24"/>
-        </w:rPr>
-      </w:pPr>
-      <w:r>
-        <w:rPr>
-          <w:sz w:val="24"/>
-          <w:szCs w:val="24"/>
-        </w:rPr>
-        <w:lastRenderedPageBreak/>
         <w:t>Sheep</w:t>
       </w:r>
     </w:p>

</xml_diff>

<commit_message>
Book 16 Test 3 Writing 1 score
</commit_message>
<xml_diff>
--- a/IELTS Practices.docx
+++ b/IELTS Practices.docx
@@ -674,7 +674,6 @@
           <w:szCs w:val="24"/>
         </w:rPr>
       </w:pPr>
-      <w:proofErr w:type="spellStart"/>
       <w:r>
         <w:rPr>
           <w:sz w:val="24"/>
@@ -682,7 +681,6 @@
         </w:rPr>
         <w:t>i</w:t>
       </w:r>
-      <w:proofErr w:type="spellEnd"/>
     </w:p>
     <w:p>
       <w:pPr>
@@ -1392,7 +1390,6 @@
           <w:szCs w:val="24"/>
         </w:rPr>
       </w:pPr>
-      <w:proofErr w:type="spellStart"/>
       <w:r>
         <w:rPr>
           <w:sz w:val="24"/>
@@ -1400,7 +1397,6 @@
         </w:rPr>
         <w:t>Fradstone</w:t>
       </w:r>
-      <w:proofErr w:type="spellEnd"/>
     </w:p>
     <w:p>
       <w:pPr>
@@ -4163,15 +4159,7 @@
         <w:t>The two diagrams show the outline of a southwest airport site of two different timelines specifically of how it is now and how it will turn out after redevelopment in the following year. At first, it can be seen that the current design is small compared to the newer version</w:t>
       </w:r>
       <w:r>
-        <w:t xml:space="preserve"> and from the given legends it is confirmed that the newer design will have more features such as the bag dropping facility, an ATM booth to transact money, a sky train for faster travelling and a service for car hiring for the </w:t>
-      </w:r>
-      <w:proofErr w:type="spellStart"/>
-      <w:r>
-        <w:t>travellers</w:t>
-      </w:r>
-      <w:proofErr w:type="spellEnd"/>
-      <w:r>
-        <w:t xml:space="preserve"> or office staffs. </w:t>
+        <w:t xml:space="preserve"> and from the given legends it is confirmed that the newer design will have more features such as the bag dropping facility, an ATM booth to transact money, a sky train for faster travelling and a service for car hiring for the travellers or office staffs. </w:t>
       </w:r>
     </w:p>
     <w:p>
@@ -4201,519 +4189,7 @@
     </w:p>
     <w:p>
       <w:pPr>
-        <w:pStyle w:val="Heading2"/>
-      </w:pPr>
-      <w:r>
-        <w:t>Writing Task 2</w:t>
-      </w:r>
-    </w:p>
-    <w:p/>
-    <w:p>
-      <w:pPr>
-        <w:pStyle w:val="Heading2"/>
-      </w:pPr>
-      <w:r>
-        <w:t>Reading</w:t>
-      </w:r>
-    </w:p>
-    <w:p>
-      <w:pPr>
-        <w:pStyle w:val="ListParagraph"/>
-        <w:numPr>
-          <w:ilvl w:val="0"/>
-          <w:numId w:val="6"/>
-        </w:numPr>
-      </w:pPr>
-      <w:r>
-        <w:t>False</w:t>
-      </w:r>
-    </w:p>
-    <w:p>
-      <w:pPr>
-        <w:pStyle w:val="ListParagraph"/>
-        <w:numPr>
-          <w:ilvl w:val="0"/>
-          <w:numId w:val="6"/>
-        </w:numPr>
-      </w:pPr>
-      <w:r>
-        <w:t>Not given</w:t>
-      </w:r>
-    </w:p>
-    <w:p>
-      <w:pPr>
-        <w:pStyle w:val="ListParagraph"/>
-        <w:numPr>
-          <w:ilvl w:val="0"/>
-          <w:numId w:val="6"/>
-        </w:numPr>
-      </w:pPr>
-      <w:r>
-        <w:t>False</w:t>
-      </w:r>
-    </w:p>
-    <w:p>
-      <w:pPr>
-        <w:pStyle w:val="ListParagraph"/>
-        <w:numPr>
-          <w:ilvl w:val="0"/>
-          <w:numId w:val="6"/>
-        </w:numPr>
-      </w:pPr>
-      <w:r>
-        <w:t>True</w:t>
-      </w:r>
-    </w:p>
-    <w:p>
-      <w:pPr>
-        <w:pStyle w:val="ListParagraph"/>
-        <w:numPr>
-          <w:ilvl w:val="0"/>
-          <w:numId w:val="6"/>
-        </w:numPr>
-      </w:pPr>
-      <w:r>
-        <w:t>True</w:t>
-      </w:r>
-    </w:p>
-    <w:p>
-      <w:pPr>
-        <w:pStyle w:val="ListParagraph"/>
-        <w:numPr>
-          <w:ilvl w:val="0"/>
-          <w:numId w:val="6"/>
-        </w:numPr>
-      </w:pPr>
-      <w:r>
-        <w:t>Lightweight</w:t>
-      </w:r>
-    </w:p>
-    <w:p>
-      <w:pPr>
-        <w:pStyle w:val="ListParagraph"/>
-        <w:numPr>
-          <w:ilvl w:val="0"/>
-          <w:numId w:val="6"/>
-        </w:numPr>
-      </w:pPr>
-      <w:r>
-        <w:t>Bronze</w:t>
-      </w:r>
-    </w:p>
-    <w:p>
-      <w:pPr>
-        <w:pStyle w:val="ListParagraph"/>
-        <w:numPr>
-          <w:ilvl w:val="0"/>
-          <w:numId w:val="6"/>
-        </w:numPr>
-      </w:pPr>
-      <w:r>
-        <w:t>Levels</w:t>
-      </w:r>
-    </w:p>
-    <w:p>
-      <w:pPr>
-        <w:pStyle w:val="ListParagraph"/>
-        <w:numPr>
-          <w:ilvl w:val="0"/>
-          <w:numId w:val="6"/>
-        </w:numPr>
-      </w:pPr>
-      <w:r>
-        <w:t>Hull</w:t>
-      </w:r>
-    </w:p>
-    <w:p>
-      <w:pPr>
-        <w:pStyle w:val="ListParagraph"/>
-        <w:numPr>
-          <w:ilvl w:val="0"/>
-          <w:numId w:val="6"/>
-        </w:numPr>
-      </w:pPr>
-      <w:r>
-        <w:t>Triangular</w:t>
-      </w:r>
-    </w:p>
-    <w:p>
-      <w:pPr>
-        <w:pStyle w:val="ListParagraph"/>
-        <w:numPr>
-          <w:ilvl w:val="0"/>
-          <w:numId w:val="6"/>
-        </w:numPr>
-      </w:pPr>
-      <w:r>
-        <w:t>Music</w:t>
-      </w:r>
-    </w:p>
-    <w:p>
-      <w:pPr>
-        <w:pStyle w:val="ListParagraph"/>
-        <w:numPr>
-          <w:ilvl w:val="0"/>
-          <w:numId w:val="6"/>
-        </w:numPr>
-      </w:pPr>
-      <w:r>
-        <w:t>Grain</w:t>
-      </w:r>
-    </w:p>
-    <w:p>
-      <w:pPr>
-        <w:pStyle w:val="ListParagraph"/>
-        <w:numPr>
-          <w:ilvl w:val="0"/>
-          <w:numId w:val="6"/>
-        </w:numPr>
-      </w:pPr>
-      <w:r>
-        <w:t>Towboats</w:t>
-      </w:r>
-    </w:p>
-    <w:p>
-      <w:pPr>
-        <w:pStyle w:val="ListParagraph"/>
-        <w:numPr>
-          <w:ilvl w:val="0"/>
-          <w:numId w:val="6"/>
-        </w:numPr>
-      </w:pPr>
-      <w:r>
-        <w:t>D</w:t>
-      </w:r>
-    </w:p>
-    <w:p>
-      <w:pPr>
-        <w:pStyle w:val="ListParagraph"/>
-        <w:numPr>
-          <w:ilvl w:val="0"/>
-          <w:numId w:val="6"/>
-        </w:numPr>
-      </w:pPr>
-      <w:r>
-        <w:t>C</w:t>
-      </w:r>
-    </w:p>
-    <w:p>
-      <w:pPr>
-        <w:pStyle w:val="ListParagraph"/>
-        <w:numPr>
-          <w:ilvl w:val="0"/>
-          <w:numId w:val="6"/>
-        </w:numPr>
-      </w:pPr>
-      <w:r>
-        <w:t>F</w:t>
-      </w:r>
-    </w:p>
-    <w:p>
-      <w:pPr>
-        <w:pStyle w:val="ListParagraph"/>
-        <w:numPr>
-          <w:ilvl w:val="0"/>
-          <w:numId w:val="6"/>
-        </w:numPr>
-      </w:pPr>
-      <w:r>
-        <w:t>H</w:t>
-      </w:r>
-    </w:p>
-    <w:p>
-      <w:pPr>
-        <w:pStyle w:val="ListParagraph"/>
-        <w:numPr>
-          <w:ilvl w:val="0"/>
-          <w:numId w:val="6"/>
-        </w:numPr>
-      </w:pPr>
-      <w:r>
-        <w:t>G</w:t>
-      </w:r>
-    </w:p>
-    <w:p>
-      <w:pPr>
-        <w:pStyle w:val="ListParagraph"/>
-        <w:numPr>
-          <w:ilvl w:val="0"/>
-          <w:numId w:val="6"/>
-        </w:numPr>
-      </w:pPr>
-      <w:r>
-        <w:t>B</w:t>
-      </w:r>
-    </w:p>
-    <w:p>
-      <w:pPr>
-        <w:pStyle w:val="ListParagraph"/>
-        <w:numPr>
-          <w:ilvl w:val="0"/>
-          <w:numId w:val="6"/>
-        </w:numPr>
-      </w:pPr>
-      <w:r>
-        <w:t>Microorganisms</w:t>
-      </w:r>
-    </w:p>
-    <w:p>
-      <w:pPr>
-        <w:pStyle w:val="ListParagraph"/>
-        <w:numPr>
-          <w:ilvl w:val="0"/>
-          <w:numId w:val="6"/>
-        </w:numPr>
-      </w:pPr>
-      <w:r>
-        <w:t>Reindeer</w:t>
-      </w:r>
-    </w:p>
-    <w:p>
-      <w:pPr>
-        <w:pStyle w:val="ListParagraph"/>
-        <w:numPr>
-          <w:ilvl w:val="0"/>
-          <w:numId w:val="6"/>
-        </w:numPr>
-      </w:pPr>
-      <w:r>
-        <w:t>Insects</w:t>
-      </w:r>
-    </w:p>
-    <w:p>
-      <w:pPr>
-        <w:pStyle w:val="ListParagraph"/>
-        <w:numPr>
-          <w:ilvl w:val="0"/>
-          <w:numId w:val="6"/>
-        </w:numPr>
-      </w:pPr>
-      <w:r>
-        <w:t>E</w:t>
-      </w:r>
-      <w:r>
-        <w:t xml:space="preserve"> (Wrong: C)</w:t>
-      </w:r>
-    </w:p>
-    <w:p>
-      <w:pPr>
-        <w:pStyle w:val="ListParagraph"/>
-        <w:numPr>
-          <w:ilvl w:val="0"/>
-          <w:numId w:val="6"/>
-        </w:numPr>
-      </w:pPr>
-      <w:r>
-        <w:t>B</w:t>
-      </w:r>
-    </w:p>
-    <w:p>
-      <w:pPr>
-        <w:pStyle w:val="ListParagraph"/>
-        <w:numPr>
-          <w:ilvl w:val="0"/>
-          <w:numId w:val="6"/>
-        </w:numPr>
-      </w:pPr>
-      <w:r>
-        <w:t>C</w:t>
-      </w:r>
-    </w:p>
-    <w:p>
-      <w:pPr>
-        <w:pStyle w:val="ListParagraph"/>
-        <w:numPr>
-          <w:ilvl w:val="0"/>
-          <w:numId w:val="6"/>
-        </w:numPr>
-      </w:pPr>
-      <w:r>
-        <w:t>D</w:t>
-      </w:r>
-      <w:r>
-        <w:t xml:space="preserve"> (Wrong: A)</w:t>
-      </w:r>
-    </w:p>
-    <w:p>
-      <w:pPr>
-        <w:pStyle w:val="ListParagraph"/>
-        <w:numPr>
-          <w:ilvl w:val="0"/>
-          <w:numId w:val="6"/>
-        </w:numPr>
-      </w:pPr>
-      <w:r>
-        <w:t>Not given</w:t>
-      </w:r>
-    </w:p>
-    <w:p>
-      <w:pPr>
-        <w:pStyle w:val="ListParagraph"/>
-        <w:numPr>
-          <w:ilvl w:val="0"/>
-          <w:numId w:val="6"/>
-        </w:numPr>
-      </w:pPr>
-      <w:r>
-        <w:t>True</w:t>
-      </w:r>
-    </w:p>
-    <w:p>
-      <w:pPr>
-        <w:pStyle w:val="ListParagraph"/>
-        <w:numPr>
-          <w:ilvl w:val="0"/>
-          <w:numId w:val="6"/>
-        </w:numPr>
-      </w:pPr>
-      <w:r>
-        <w:t>True</w:t>
-      </w:r>
-    </w:p>
-    <w:p>
-      <w:pPr>
-        <w:pStyle w:val="ListParagraph"/>
-        <w:numPr>
-          <w:ilvl w:val="0"/>
-          <w:numId w:val="6"/>
-        </w:numPr>
-      </w:pPr>
-      <w:r>
-        <w:t>Not given</w:t>
-      </w:r>
-    </w:p>
-    <w:p>
-      <w:pPr>
-        <w:pStyle w:val="ListParagraph"/>
-        <w:numPr>
-          <w:ilvl w:val="0"/>
-          <w:numId w:val="6"/>
-        </w:numPr>
-      </w:pPr>
-      <w:r>
-        <w:lastRenderedPageBreak/>
-        <w:t>False</w:t>
-      </w:r>
-    </w:p>
-    <w:p>
-      <w:pPr>
-        <w:pStyle w:val="ListParagraph"/>
-        <w:numPr>
-          <w:ilvl w:val="0"/>
-          <w:numId w:val="6"/>
-        </w:numPr>
-      </w:pPr>
-      <w:r>
-        <w:t>True</w:t>
-      </w:r>
-      <w:r>
-        <w:t xml:space="preserve"> (Wrong: False)</w:t>
-      </w:r>
-    </w:p>
-    <w:p>
-      <w:pPr>
-        <w:pStyle w:val="ListParagraph"/>
-        <w:numPr>
-          <w:ilvl w:val="0"/>
-          <w:numId w:val="6"/>
-        </w:numPr>
-      </w:pPr>
-      <w:r>
-        <w:t>H</w:t>
-      </w:r>
-    </w:p>
-    <w:p>
-      <w:pPr>
-        <w:pStyle w:val="ListParagraph"/>
-        <w:numPr>
-          <w:ilvl w:val="0"/>
-          <w:numId w:val="6"/>
-        </w:numPr>
-      </w:pPr>
-      <w:r>
-        <w:t>F</w:t>
-      </w:r>
-      <w:r>
-        <w:t xml:space="preserve"> (Wrong: D)</w:t>
-      </w:r>
-    </w:p>
-    <w:p>
-      <w:pPr>
-        <w:pStyle w:val="ListParagraph"/>
-        <w:numPr>
-          <w:ilvl w:val="0"/>
-          <w:numId w:val="6"/>
-        </w:numPr>
-      </w:pPr>
-      <w:r>
-        <w:t>D</w:t>
-      </w:r>
-      <w:r>
-        <w:t xml:space="preserve"> (Wrong: G)</w:t>
-      </w:r>
-    </w:p>
-    <w:p>
-      <w:pPr>
-        <w:pStyle w:val="ListParagraph"/>
-        <w:numPr>
-          <w:ilvl w:val="0"/>
-          <w:numId w:val="6"/>
-        </w:numPr>
-      </w:pPr>
-      <w:r>
-        <w:t>C</w:t>
-      </w:r>
-    </w:p>
-    <w:p>
-      <w:pPr>
-        <w:pStyle w:val="ListParagraph"/>
-        <w:numPr>
-          <w:ilvl w:val="0"/>
-          <w:numId w:val="6"/>
-        </w:numPr>
-      </w:pPr>
-      <w:r>
-        <w:t>A</w:t>
-      </w:r>
-    </w:p>
-    <w:p>
-      <w:pPr>
-        <w:pStyle w:val="ListParagraph"/>
-        <w:numPr>
-          <w:ilvl w:val="0"/>
-          <w:numId w:val="6"/>
-        </w:numPr>
-      </w:pPr>
-      <w:r>
-        <w:t>Warm</w:t>
-      </w:r>
-    </w:p>
-    <w:p>
-      <w:pPr>
-        <w:pStyle w:val="ListParagraph"/>
-        <w:numPr>
-          <w:ilvl w:val="0"/>
-          <w:numId w:val="6"/>
-        </w:numPr>
-      </w:pPr>
-      <w:r>
-        <w:t>Cold summer</w:t>
-      </w:r>
-    </w:p>
-    <w:p>
-      <w:pPr>
-        <w:pStyle w:val="ListParagraph"/>
-        <w:numPr>
-          <w:ilvl w:val="0"/>
-          <w:numId w:val="6"/>
-        </w:numPr>
-      </w:pPr>
-      <w:r>
-        <w:t>Mustard plant</w:t>
-      </w:r>
-    </w:p>
-    <w:p>
-      <w:pPr>
+        <w:jc w:val="both"/>
         <w:rPr>
           <w:b/>
           <w:bCs/>
@@ -4724,13 +4200,541 @@
           <w:b/>
           <w:bCs/>
         </w:rPr>
-        <w:t xml:space="preserve">Band Score: </w:t>
-      </w:r>
-      <w:r>
+        <w:t>Band Score: 5.5 – 6.0</w:t>
+      </w:r>
+    </w:p>
+    <w:p>
+      <w:pPr>
+        <w:pStyle w:val="Heading2"/>
+      </w:pPr>
+      <w:r>
+        <w:t>Writing Task 2</w:t>
+      </w:r>
+    </w:p>
+    <w:p/>
+    <w:p>
+      <w:pPr>
+        <w:pStyle w:val="Heading2"/>
+      </w:pPr>
+      <w:r>
+        <w:t>Reading</w:t>
+      </w:r>
+    </w:p>
+    <w:p>
+      <w:pPr>
+        <w:pStyle w:val="ListParagraph"/>
+        <w:numPr>
+          <w:ilvl w:val="0"/>
+          <w:numId w:val="6"/>
+        </w:numPr>
+      </w:pPr>
+      <w:r>
+        <w:t>False</w:t>
+      </w:r>
+    </w:p>
+    <w:p>
+      <w:pPr>
+        <w:pStyle w:val="ListParagraph"/>
+        <w:numPr>
+          <w:ilvl w:val="0"/>
+          <w:numId w:val="6"/>
+        </w:numPr>
+      </w:pPr>
+      <w:r>
+        <w:t>Not given</w:t>
+      </w:r>
+    </w:p>
+    <w:p>
+      <w:pPr>
+        <w:pStyle w:val="ListParagraph"/>
+        <w:numPr>
+          <w:ilvl w:val="0"/>
+          <w:numId w:val="6"/>
+        </w:numPr>
+      </w:pPr>
+      <w:r>
+        <w:t>False</w:t>
+      </w:r>
+    </w:p>
+    <w:p>
+      <w:pPr>
+        <w:pStyle w:val="ListParagraph"/>
+        <w:numPr>
+          <w:ilvl w:val="0"/>
+          <w:numId w:val="6"/>
+        </w:numPr>
+      </w:pPr>
+      <w:r>
+        <w:t>True</w:t>
+      </w:r>
+    </w:p>
+    <w:p>
+      <w:pPr>
+        <w:pStyle w:val="ListParagraph"/>
+        <w:numPr>
+          <w:ilvl w:val="0"/>
+          <w:numId w:val="6"/>
+        </w:numPr>
+      </w:pPr>
+      <w:r>
+        <w:t>True</w:t>
+      </w:r>
+    </w:p>
+    <w:p>
+      <w:pPr>
+        <w:pStyle w:val="ListParagraph"/>
+        <w:numPr>
+          <w:ilvl w:val="0"/>
+          <w:numId w:val="6"/>
+        </w:numPr>
+      </w:pPr>
+      <w:r>
+        <w:t>Lightweight</w:t>
+      </w:r>
+    </w:p>
+    <w:p>
+      <w:pPr>
+        <w:pStyle w:val="ListParagraph"/>
+        <w:numPr>
+          <w:ilvl w:val="0"/>
+          <w:numId w:val="6"/>
+        </w:numPr>
+      </w:pPr>
+      <w:r>
+        <w:t>Bronze</w:t>
+      </w:r>
+    </w:p>
+    <w:p>
+      <w:pPr>
+        <w:pStyle w:val="ListParagraph"/>
+        <w:numPr>
+          <w:ilvl w:val="0"/>
+          <w:numId w:val="6"/>
+        </w:numPr>
+      </w:pPr>
+      <w:r>
+        <w:t>Levels</w:t>
+      </w:r>
+    </w:p>
+    <w:p>
+      <w:pPr>
+        <w:pStyle w:val="ListParagraph"/>
+        <w:numPr>
+          <w:ilvl w:val="0"/>
+          <w:numId w:val="6"/>
+        </w:numPr>
+      </w:pPr>
+      <w:r>
+        <w:t>Hull</w:t>
+      </w:r>
+    </w:p>
+    <w:p>
+      <w:pPr>
+        <w:pStyle w:val="ListParagraph"/>
+        <w:numPr>
+          <w:ilvl w:val="0"/>
+          <w:numId w:val="6"/>
+        </w:numPr>
+      </w:pPr>
+      <w:r>
+        <w:t>Triangular</w:t>
+      </w:r>
+    </w:p>
+    <w:p>
+      <w:pPr>
+        <w:pStyle w:val="ListParagraph"/>
+        <w:numPr>
+          <w:ilvl w:val="0"/>
+          <w:numId w:val="6"/>
+        </w:numPr>
+      </w:pPr>
+      <w:r>
+        <w:t>Music</w:t>
+      </w:r>
+    </w:p>
+    <w:p>
+      <w:pPr>
+        <w:pStyle w:val="ListParagraph"/>
+        <w:numPr>
+          <w:ilvl w:val="0"/>
+          <w:numId w:val="6"/>
+        </w:numPr>
+      </w:pPr>
+      <w:r>
+        <w:t>Grain</w:t>
+      </w:r>
+    </w:p>
+    <w:p>
+      <w:pPr>
+        <w:pStyle w:val="ListParagraph"/>
+        <w:numPr>
+          <w:ilvl w:val="0"/>
+          <w:numId w:val="6"/>
+        </w:numPr>
+      </w:pPr>
+      <w:r>
+        <w:t>Towboats</w:t>
+      </w:r>
+    </w:p>
+    <w:p>
+      <w:pPr>
+        <w:pStyle w:val="ListParagraph"/>
+        <w:numPr>
+          <w:ilvl w:val="0"/>
+          <w:numId w:val="6"/>
+        </w:numPr>
+      </w:pPr>
+      <w:r>
+        <w:t>D</w:t>
+      </w:r>
+    </w:p>
+    <w:p>
+      <w:pPr>
+        <w:pStyle w:val="ListParagraph"/>
+        <w:numPr>
+          <w:ilvl w:val="0"/>
+          <w:numId w:val="6"/>
+        </w:numPr>
+      </w:pPr>
+      <w:r>
+        <w:t>C</w:t>
+      </w:r>
+    </w:p>
+    <w:p>
+      <w:pPr>
+        <w:pStyle w:val="ListParagraph"/>
+        <w:numPr>
+          <w:ilvl w:val="0"/>
+          <w:numId w:val="6"/>
+        </w:numPr>
+      </w:pPr>
+      <w:r>
+        <w:t>F</w:t>
+      </w:r>
+    </w:p>
+    <w:p>
+      <w:pPr>
+        <w:pStyle w:val="ListParagraph"/>
+        <w:numPr>
+          <w:ilvl w:val="0"/>
+          <w:numId w:val="6"/>
+        </w:numPr>
+      </w:pPr>
+      <w:r>
+        <w:t>H</w:t>
+      </w:r>
+    </w:p>
+    <w:p>
+      <w:pPr>
+        <w:pStyle w:val="ListParagraph"/>
+        <w:numPr>
+          <w:ilvl w:val="0"/>
+          <w:numId w:val="6"/>
+        </w:numPr>
+      </w:pPr>
+      <w:r>
+        <w:t>G</w:t>
+      </w:r>
+    </w:p>
+    <w:p>
+      <w:pPr>
+        <w:pStyle w:val="ListParagraph"/>
+        <w:numPr>
+          <w:ilvl w:val="0"/>
+          <w:numId w:val="6"/>
+        </w:numPr>
+      </w:pPr>
+      <w:r>
+        <w:t>B</w:t>
+      </w:r>
+    </w:p>
+    <w:p>
+      <w:pPr>
+        <w:pStyle w:val="ListParagraph"/>
+        <w:numPr>
+          <w:ilvl w:val="0"/>
+          <w:numId w:val="6"/>
+        </w:numPr>
+      </w:pPr>
+      <w:r>
+        <w:t>Microorganisms</w:t>
+      </w:r>
+    </w:p>
+    <w:p>
+      <w:pPr>
+        <w:pStyle w:val="ListParagraph"/>
+        <w:numPr>
+          <w:ilvl w:val="0"/>
+          <w:numId w:val="6"/>
+        </w:numPr>
+      </w:pPr>
+      <w:r>
+        <w:t>Reindeer</w:t>
+      </w:r>
+    </w:p>
+    <w:p>
+      <w:pPr>
+        <w:pStyle w:val="ListParagraph"/>
+        <w:numPr>
+          <w:ilvl w:val="0"/>
+          <w:numId w:val="6"/>
+        </w:numPr>
+      </w:pPr>
+      <w:r>
+        <w:t>Insects</w:t>
+      </w:r>
+    </w:p>
+    <w:p>
+      <w:pPr>
+        <w:pStyle w:val="ListParagraph"/>
+        <w:numPr>
+          <w:ilvl w:val="0"/>
+          <w:numId w:val="6"/>
+        </w:numPr>
+      </w:pPr>
+      <w:r>
+        <w:t>E</w:t>
+      </w:r>
+      <w:r>
+        <w:t xml:space="preserve"> (Wrong: C)</w:t>
+      </w:r>
+    </w:p>
+    <w:p>
+      <w:pPr>
+        <w:pStyle w:val="ListParagraph"/>
+        <w:numPr>
+          <w:ilvl w:val="0"/>
+          <w:numId w:val="6"/>
+        </w:numPr>
+      </w:pPr>
+      <w:r>
+        <w:t>B</w:t>
+      </w:r>
+    </w:p>
+    <w:p>
+      <w:pPr>
+        <w:pStyle w:val="ListParagraph"/>
+        <w:numPr>
+          <w:ilvl w:val="0"/>
+          <w:numId w:val="6"/>
+        </w:numPr>
+      </w:pPr>
+      <w:r>
+        <w:t>C</w:t>
+      </w:r>
+    </w:p>
+    <w:p>
+      <w:pPr>
+        <w:pStyle w:val="ListParagraph"/>
+        <w:numPr>
+          <w:ilvl w:val="0"/>
+          <w:numId w:val="6"/>
+        </w:numPr>
+      </w:pPr>
+      <w:r>
+        <w:t>D</w:t>
+      </w:r>
+      <w:r>
+        <w:t xml:space="preserve"> (Wrong: A)</w:t>
+      </w:r>
+    </w:p>
+    <w:p>
+      <w:pPr>
+        <w:pStyle w:val="ListParagraph"/>
+        <w:numPr>
+          <w:ilvl w:val="0"/>
+          <w:numId w:val="6"/>
+        </w:numPr>
+      </w:pPr>
+      <w:r>
+        <w:t>Not given</w:t>
+      </w:r>
+    </w:p>
+    <w:p>
+      <w:pPr>
+        <w:pStyle w:val="ListParagraph"/>
+        <w:numPr>
+          <w:ilvl w:val="0"/>
+          <w:numId w:val="6"/>
+        </w:numPr>
+      </w:pPr>
+      <w:r>
+        <w:t>True</w:t>
+      </w:r>
+    </w:p>
+    <w:p>
+      <w:pPr>
+        <w:pStyle w:val="ListParagraph"/>
+        <w:numPr>
+          <w:ilvl w:val="0"/>
+          <w:numId w:val="6"/>
+        </w:numPr>
+      </w:pPr>
+      <w:r>
+        <w:lastRenderedPageBreak/>
+        <w:t>True</w:t>
+      </w:r>
+    </w:p>
+    <w:p>
+      <w:pPr>
+        <w:pStyle w:val="ListParagraph"/>
+        <w:numPr>
+          <w:ilvl w:val="0"/>
+          <w:numId w:val="6"/>
+        </w:numPr>
+      </w:pPr>
+      <w:r>
+        <w:t>Not given</w:t>
+      </w:r>
+    </w:p>
+    <w:p>
+      <w:pPr>
+        <w:pStyle w:val="ListParagraph"/>
+        <w:numPr>
+          <w:ilvl w:val="0"/>
+          <w:numId w:val="6"/>
+        </w:numPr>
+      </w:pPr>
+      <w:r>
+        <w:t>False</w:t>
+      </w:r>
+    </w:p>
+    <w:p>
+      <w:pPr>
+        <w:pStyle w:val="ListParagraph"/>
+        <w:numPr>
+          <w:ilvl w:val="0"/>
+          <w:numId w:val="6"/>
+        </w:numPr>
+      </w:pPr>
+      <w:r>
+        <w:t>True</w:t>
+      </w:r>
+      <w:r>
+        <w:t xml:space="preserve"> (Wrong: False)</w:t>
+      </w:r>
+    </w:p>
+    <w:p>
+      <w:pPr>
+        <w:pStyle w:val="ListParagraph"/>
+        <w:numPr>
+          <w:ilvl w:val="0"/>
+          <w:numId w:val="6"/>
+        </w:numPr>
+      </w:pPr>
+      <w:r>
+        <w:t>H</w:t>
+      </w:r>
+    </w:p>
+    <w:p>
+      <w:pPr>
+        <w:pStyle w:val="ListParagraph"/>
+        <w:numPr>
+          <w:ilvl w:val="0"/>
+          <w:numId w:val="6"/>
+        </w:numPr>
+      </w:pPr>
+      <w:r>
+        <w:t>F</w:t>
+      </w:r>
+      <w:r>
+        <w:t xml:space="preserve"> (Wrong: D)</w:t>
+      </w:r>
+    </w:p>
+    <w:p>
+      <w:pPr>
+        <w:pStyle w:val="ListParagraph"/>
+        <w:numPr>
+          <w:ilvl w:val="0"/>
+          <w:numId w:val="6"/>
+        </w:numPr>
+      </w:pPr>
+      <w:r>
+        <w:t>D</w:t>
+      </w:r>
+      <w:r>
+        <w:t xml:space="preserve"> (Wrong: G)</w:t>
+      </w:r>
+    </w:p>
+    <w:p>
+      <w:pPr>
+        <w:pStyle w:val="ListParagraph"/>
+        <w:numPr>
+          <w:ilvl w:val="0"/>
+          <w:numId w:val="6"/>
+        </w:numPr>
+      </w:pPr>
+      <w:r>
+        <w:t>C</w:t>
+      </w:r>
+    </w:p>
+    <w:p>
+      <w:pPr>
+        <w:pStyle w:val="ListParagraph"/>
+        <w:numPr>
+          <w:ilvl w:val="0"/>
+          <w:numId w:val="6"/>
+        </w:numPr>
+      </w:pPr>
+      <w:r>
+        <w:t>A</w:t>
+      </w:r>
+    </w:p>
+    <w:p>
+      <w:pPr>
+        <w:pStyle w:val="ListParagraph"/>
+        <w:numPr>
+          <w:ilvl w:val="0"/>
+          <w:numId w:val="6"/>
+        </w:numPr>
+      </w:pPr>
+      <w:r>
+        <w:t>Warm</w:t>
+      </w:r>
+    </w:p>
+    <w:p>
+      <w:pPr>
+        <w:pStyle w:val="ListParagraph"/>
+        <w:numPr>
+          <w:ilvl w:val="0"/>
+          <w:numId w:val="6"/>
+        </w:numPr>
+      </w:pPr>
+      <w:r>
+        <w:t>Cold summer</w:t>
+      </w:r>
+    </w:p>
+    <w:p>
+      <w:pPr>
+        <w:pStyle w:val="ListParagraph"/>
+        <w:numPr>
+          <w:ilvl w:val="0"/>
+          <w:numId w:val="6"/>
+        </w:numPr>
+      </w:pPr>
+      <w:r>
+        <w:t>Mustard plant</w:t>
+      </w:r>
+    </w:p>
+    <w:p>
+      <w:pPr>
         <w:rPr>
           <w:b/>
           <w:bCs/>
         </w:rPr>
+      </w:pPr>
+      <w:r>
+        <w:rPr>
+          <w:b/>
+          <w:bCs/>
+        </w:rPr>
+        <w:t xml:space="preserve">Band Score: </w:t>
+      </w:r>
+      <w:r>
+        <w:rPr>
+          <w:b/>
+          <w:bCs/>
+        </w:rPr>
         <w:t>8.0</w:t>
       </w:r>
     </w:p>
@@ -5328,6 +5332,7 @@
           <w:sz w:val="24"/>
           <w:szCs w:val="24"/>
         </w:rPr>
+        <w:lastRenderedPageBreak/>
         <w:t>B</w:t>
       </w:r>
     </w:p>
@@ -5368,7 +5373,6 @@
           <w:sz w:val="24"/>
           <w:szCs w:val="24"/>
         </w:rPr>
-        <w:lastRenderedPageBreak/>
         <w:t>A</w:t>
       </w:r>
     </w:p>

</xml_diff>

<commit_message>
Book 16 Test 3 Writing 2
</commit_message>
<xml_diff>
--- a/IELTS Practices.docx
+++ b/IELTS Practices.docx
@@ -4154,19 +4154,39 @@
     <w:p>
       <w:pPr>
         <w:jc w:val="both"/>
-      </w:pPr>
-      <w:r>
+        <w:rPr>
+          <w:sz w:val="24"/>
+          <w:szCs w:val="24"/>
+        </w:rPr>
+      </w:pPr>
+      <w:r>
+        <w:rPr>
+          <w:sz w:val="24"/>
+          <w:szCs w:val="24"/>
+        </w:rPr>
         <w:t>The two diagrams show the outline of a southwest airport site of two different timelines specifically of how it is now and how it will turn out after redevelopment in the following year. At first, it can be seen that the current design is small compared to the newer version</w:t>
       </w:r>
       <w:r>
+        <w:rPr>
+          <w:sz w:val="24"/>
+          <w:szCs w:val="24"/>
+        </w:rPr>
         <w:t xml:space="preserve"> and from the given legends it is confirmed that the newer design will have more features such as the bag dropping facility, an ATM booth to transact money, a sky train for faster travelling and a service for car hiring for the travellers or office staffs. </w:t>
       </w:r>
     </w:p>
     <w:p>
       <w:pPr>
         <w:jc w:val="both"/>
-      </w:pPr>
-      <w:r>
+        <w:rPr>
+          <w:sz w:val="24"/>
+          <w:szCs w:val="24"/>
+        </w:rPr>
+      </w:pPr>
+      <w:r>
+        <w:rPr>
+          <w:sz w:val="24"/>
+          <w:szCs w:val="24"/>
+        </w:rPr>
         <w:lastRenderedPageBreak/>
         <w:t>The check-in facility still remains but its location has been altered, facing the bag dropping facility that will replace its current position. The café will be moved from its current position and will be built beside the departures. All these changes will be made in the security passport control area.</w:t>
       </w:r>
@@ -4174,16 +4194,32 @@
     <w:p>
       <w:pPr>
         <w:jc w:val="both"/>
-      </w:pPr>
-      <w:r>
+        <w:rPr>
+          <w:sz w:val="24"/>
+          <w:szCs w:val="24"/>
+        </w:rPr>
+      </w:pPr>
+      <w:r>
+        <w:rPr>
+          <w:sz w:val="24"/>
+          <w:szCs w:val="24"/>
+        </w:rPr>
         <w:t>For the passport control customs, since it contains nothing, a newer café and ATM booth will be installed in this area. Furthermore, the structure will be re-designed to allocate a small area for car hiring facility. Another door will be added for both the departure and arrival sites indicating entrance and exits.</w:t>
       </w:r>
     </w:p>
     <w:p>
       <w:pPr>
         <w:jc w:val="both"/>
-      </w:pPr>
-      <w:r>
+        <w:rPr>
+          <w:sz w:val="24"/>
+          <w:szCs w:val="24"/>
+        </w:rPr>
+      </w:pPr>
+      <w:r>
+        <w:rPr>
+          <w:sz w:val="24"/>
+          <w:szCs w:val="24"/>
+        </w:rPr>
         <w:t>Finally, shops will be given permission to be built beside the security passport control and the sky train will be used instead of people walking making it easier for the passengers.</w:t>
       </w:r>
     </w:p>
@@ -4193,12 +4229,16 @@
         <w:rPr>
           <w:b/>
           <w:bCs/>
+          <w:sz w:val="24"/>
+          <w:szCs w:val="24"/>
         </w:rPr>
       </w:pPr>
       <w:r>
         <w:rPr>
           <w:b/>
           <w:bCs/>
+          <w:sz w:val="24"/>
+          <w:szCs w:val="24"/>
         </w:rPr>
         <w:t>Band Score: 5.5 – 6.0</w:t>
       </w:r>
@@ -4211,7 +4251,153 @@
         <w:t>Writing Task 2</w:t>
       </w:r>
     </w:p>
-    <w:p/>
+    <w:p>
+      <w:pPr>
+        <w:jc w:val="both"/>
+        <w:rPr>
+          <w:sz w:val="24"/>
+          <w:szCs w:val="24"/>
+        </w:rPr>
+      </w:pPr>
+      <w:r>
+        <w:rPr>
+          <w:sz w:val="24"/>
+          <w:szCs w:val="24"/>
+        </w:rPr>
+        <w:t>As the statement suggests, s</w:t>
+      </w:r>
+      <w:r>
+        <w:rPr>
+          <w:sz w:val="24"/>
+          <w:szCs w:val="24"/>
+        </w:rPr>
+        <w:t>ugary foods</w:t>
+      </w:r>
+      <w:r>
+        <w:rPr>
+          <w:sz w:val="24"/>
+          <w:szCs w:val="24"/>
+        </w:rPr>
+        <w:t xml:space="preserve"> do</w:t>
+      </w:r>
+      <w:r>
+        <w:rPr>
+          <w:sz w:val="24"/>
+          <w:szCs w:val="24"/>
+        </w:rPr>
+        <w:t xml:space="preserve"> cause</w:t>
+      </w:r>
+      <w:r>
+        <w:rPr>
+          <w:sz w:val="24"/>
+          <w:szCs w:val="24"/>
+        </w:rPr>
+        <w:t xml:space="preserve"> a lot of health problems and the most common problem is the diabetes. People when affected with diabetes have a hard time breaking down the sugar components due to lack of insulin production, hence, arising other health issues such as blood pressure rising, urinal infections, etc. People do love to eat a lot of delicacies but little do they keep in mind the adversities of their effects.</w:t>
+      </w:r>
+    </w:p>
+    <w:p>
+      <w:pPr>
+        <w:jc w:val="both"/>
+        <w:rPr>
+          <w:sz w:val="24"/>
+          <w:szCs w:val="24"/>
+        </w:rPr>
+      </w:pPr>
+      <w:r>
+        <w:rPr>
+          <w:sz w:val="24"/>
+          <w:szCs w:val="24"/>
+        </w:rPr>
+        <w:t>Now, going back to the main topic, I do</w:t>
+      </w:r>
+      <w:r>
+        <w:rPr>
+          <w:sz w:val="24"/>
+          <w:szCs w:val="24"/>
+        </w:rPr>
+        <w:t xml:space="preserve"> </w:t>
+      </w:r>
+      <w:r>
+        <w:rPr>
+          <w:sz w:val="24"/>
+          <w:szCs w:val="24"/>
+        </w:rPr>
+        <w:t>n</w:t>
+      </w:r>
+      <w:r>
+        <w:rPr>
+          <w:sz w:val="24"/>
+          <w:szCs w:val="24"/>
+        </w:rPr>
+        <w:t>o</w:t>
+      </w:r>
+      <w:r>
+        <w:rPr>
+          <w:sz w:val="24"/>
+          <w:szCs w:val="24"/>
+        </w:rPr>
+        <w:t>t agree to the claim that increasing the prices of sugary foods would be a good method to encourage people to consume less sugar, because, no matter how expensive a food is, humans are loyal to their delicate choices of food. Rather it would turn into a massive economical problem as the lower income family would struggle to make ends.</w:t>
+      </w:r>
+    </w:p>
+    <w:p>
+      <w:pPr>
+        <w:jc w:val="both"/>
+        <w:rPr>
+          <w:sz w:val="24"/>
+          <w:szCs w:val="24"/>
+        </w:rPr>
+      </w:pPr>
+      <w:r>
+        <w:rPr>
+          <w:sz w:val="24"/>
+          <w:szCs w:val="24"/>
+        </w:rPr>
+        <w:t>I, myself, come from a middle-class family and it is already hard to afford rich foods. So, sometimes, being able to buy cheaper sugary foods gives me a good deal of energy for the cost I have paid and allows me to work at a good rate. Cheaper sweet foods like buns, cakes, etc. are rich in calories which provides sufficient amount of energy to live by the day. Furthermore, chocolates, another sweet product, tend to be a great alternative for short break foods.</w:t>
+      </w:r>
+      <w:r>
+        <w:rPr>
+          <w:sz w:val="24"/>
+          <w:szCs w:val="24"/>
+        </w:rPr>
+        <w:t xml:space="preserve"> Moreover, keeping it cheaper, allows a huge population to buy them as gifts and showcase their effort and love for the people they wish to gift them.</w:t>
+      </w:r>
+    </w:p>
+    <w:p>
+      <w:pPr>
+        <w:jc w:val="both"/>
+        <w:rPr>
+          <w:sz w:val="24"/>
+          <w:szCs w:val="24"/>
+        </w:rPr>
+      </w:pPr>
+      <w:r>
+        <w:rPr>
+          <w:sz w:val="24"/>
+          <w:szCs w:val="24"/>
+        </w:rPr>
+        <w:t>All in all, I would say that keeping the price of sugary foods at reasonable amount would benefit the greater population, instead, people should make more effective seminars, and health camps to share improved knowledge about such foods and their effects on health.</w:t>
+      </w:r>
+    </w:p>
+    <w:p>
+      <w:pPr>
+        <w:jc w:val="both"/>
+        <w:rPr>
+          <w:b/>
+          <w:bCs/>
+          <w:sz w:val="24"/>
+          <w:szCs w:val="24"/>
+        </w:rPr>
+      </w:pPr>
+      <w:r>
+        <w:rPr>
+          <w:b/>
+          <w:bCs/>
+          <w:sz w:val="24"/>
+          <w:szCs w:val="24"/>
+        </w:rPr>
+        <w:t>Band Score: 5.5 – 6.0</w:t>
+      </w:r>
+    </w:p>
     <w:p>
       <w:pPr>
         <w:pStyle w:val="Heading2"/>
@@ -4227,8 +4413,16 @@
           <w:ilvl w:val="0"/>
           <w:numId w:val="6"/>
         </w:numPr>
-      </w:pPr>
-      <w:r>
+        <w:rPr>
+          <w:sz w:val="24"/>
+          <w:szCs w:val="24"/>
+        </w:rPr>
+      </w:pPr>
+      <w:r>
+        <w:rPr>
+          <w:sz w:val="24"/>
+          <w:szCs w:val="24"/>
+        </w:rPr>
         <w:t>False</w:t>
       </w:r>
     </w:p>
@@ -4239,8 +4433,16 @@
           <w:ilvl w:val="0"/>
           <w:numId w:val="6"/>
         </w:numPr>
-      </w:pPr>
-      <w:r>
+        <w:rPr>
+          <w:sz w:val="24"/>
+          <w:szCs w:val="24"/>
+        </w:rPr>
+      </w:pPr>
+      <w:r>
+        <w:rPr>
+          <w:sz w:val="24"/>
+          <w:szCs w:val="24"/>
+        </w:rPr>
         <w:t>Not given</w:t>
       </w:r>
     </w:p>
@@ -4251,8 +4453,16 @@
           <w:ilvl w:val="0"/>
           <w:numId w:val="6"/>
         </w:numPr>
-      </w:pPr>
-      <w:r>
+        <w:rPr>
+          <w:sz w:val="24"/>
+          <w:szCs w:val="24"/>
+        </w:rPr>
+      </w:pPr>
+      <w:r>
+        <w:rPr>
+          <w:sz w:val="24"/>
+          <w:szCs w:val="24"/>
+        </w:rPr>
         <w:t>False</w:t>
       </w:r>
     </w:p>
@@ -4263,314 +4473,16 @@
           <w:ilvl w:val="0"/>
           <w:numId w:val="6"/>
         </w:numPr>
-      </w:pPr>
-      <w:r>
-        <w:t>True</w:t>
-      </w:r>
-    </w:p>
-    <w:p>
-      <w:pPr>
-        <w:pStyle w:val="ListParagraph"/>
-        <w:numPr>
-          <w:ilvl w:val="0"/>
-          <w:numId w:val="6"/>
-        </w:numPr>
-      </w:pPr>
-      <w:r>
-        <w:t>True</w:t>
-      </w:r>
-    </w:p>
-    <w:p>
-      <w:pPr>
-        <w:pStyle w:val="ListParagraph"/>
-        <w:numPr>
-          <w:ilvl w:val="0"/>
-          <w:numId w:val="6"/>
-        </w:numPr>
-      </w:pPr>
-      <w:r>
-        <w:t>Lightweight</w:t>
-      </w:r>
-    </w:p>
-    <w:p>
-      <w:pPr>
-        <w:pStyle w:val="ListParagraph"/>
-        <w:numPr>
-          <w:ilvl w:val="0"/>
-          <w:numId w:val="6"/>
-        </w:numPr>
-      </w:pPr>
-      <w:r>
-        <w:t>Bronze</w:t>
-      </w:r>
-    </w:p>
-    <w:p>
-      <w:pPr>
-        <w:pStyle w:val="ListParagraph"/>
-        <w:numPr>
-          <w:ilvl w:val="0"/>
-          <w:numId w:val="6"/>
-        </w:numPr>
-      </w:pPr>
-      <w:r>
-        <w:t>Levels</w:t>
-      </w:r>
-    </w:p>
-    <w:p>
-      <w:pPr>
-        <w:pStyle w:val="ListParagraph"/>
-        <w:numPr>
-          <w:ilvl w:val="0"/>
-          <w:numId w:val="6"/>
-        </w:numPr>
-      </w:pPr>
-      <w:r>
-        <w:t>Hull</w:t>
-      </w:r>
-    </w:p>
-    <w:p>
-      <w:pPr>
-        <w:pStyle w:val="ListParagraph"/>
-        <w:numPr>
-          <w:ilvl w:val="0"/>
-          <w:numId w:val="6"/>
-        </w:numPr>
-      </w:pPr>
-      <w:r>
-        <w:t>Triangular</w:t>
-      </w:r>
-    </w:p>
-    <w:p>
-      <w:pPr>
-        <w:pStyle w:val="ListParagraph"/>
-        <w:numPr>
-          <w:ilvl w:val="0"/>
-          <w:numId w:val="6"/>
-        </w:numPr>
-      </w:pPr>
-      <w:r>
-        <w:t>Music</w:t>
-      </w:r>
-    </w:p>
-    <w:p>
-      <w:pPr>
-        <w:pStyle w:val="ListParagraph"/>
-        <w:numPr>
-          <w:ilvl w:val="0"/>
-          <w:numId w:val="6"/>
-        </w:numPr>
-      </w:pPr>
-      <w:r>
-        <w:t>Grain</w:t>
-      </w:r>
-    </w:p>
-    <w:p>
-      <w:pPr>
-        <w:pStyle w:val="ListParagraph"/>
-        <w:numPr>
-          <w:ilvl w:val="0"/>
-          <w:numId w:val="6"/>
-        </w:numPr>
-      </w:pPr>
-      <w:r>
-        <w:t>Towboats</w:t>
-      </w:r>
-    </w:p>
-    <w:p>
-      <w:pPr>
-        <w:pStyle w:val="ListParagraph"/>
-        <w:numPr>
-          <w:ilvl w:val="0"/>
-          <w:numId w:val="6"/>
-        </w:numPr>
-      </w:pPr>
-      <w:r>
-        <w:t>D</w:t>
-      </w:r>
-    </w:p>
-    <w:p>
-      <w:pPr>
-        <w:pStyle w:val="ListParagraph"/>
-        <w:numPr>
-          <w:ilvl w:val="0"/>
-          <w:numId w:val="6"/>
-        </w:numPr>
-      </w:pPr>
-      <w:r>
-        <w:t>C</w:t>
-      </w:r>
-    </w:p>
-    <w:p>
-      <w:pPr>
-        <w:pStyle w:val="ListParagraph"/>
-        <w:numPr>
-          <w:ilvl w:val="0"/>
-          <w:numId w:val="6"/>
-        </w:numPr>
-      </w:pPr>
-      <w:r>
-        <w:t>F</w:t>
-      </w:r>
-    </w:p>
-    <w:p>
-      <w:pPr>
-        <w:pStyle w:val="ListParagraph"/>
-        <w:numPr>
-          <w:ilvl w:val="0"/>
-          <w:numId w:val="6"/>
-        </w:numPr>
-      </w:pPr>
-      <w:r>
-        <w:t>H</w:t>
-      </w:r>
-    </w:p>
-    <w:p>
-      <w:pPr>
-        <w:pStyle w:val="ListParagraph"/>
-        <w:numPr>
-          <w:ilvl w:val="0"/>
-          <w:numId w:val="6"/>
-        </w:numPr>
-      </w:pPr>
-      <w:r>
-        <w:t>G</w:t>
-      </w:r>
-    </w:p>
-    <w:p>
-      <w:pPr>
-        <w:pStyle w:val="ListParagraph"/>
-        <w:numPr>
-          <w:ilvl w:val="0"/>
-          <w:numId w:val="6"/>
-        </w:numPr>
-      </w:pPr>
-      <w:r>
-        <w:t>B</w:t>
-      </w:r>
-    </w:p>
-    <w:p>
-      <w:pPr>
-        <w:pStyle w:val="ListParagraph"/>
-        <w:numPr>
-          <w:ilvl w:val="0"/>
-          <w:numId w:val="6"/>
-        </w:numPr>
-      </w:pPr>
-      <w:r>
-        <w:t>Microorganisms</w:t>
-      </w:r>
-    </w:p>
-    <w:p>
-      <w:pPr>
-        <w:pStyle w:val="ListParagraph"/>
-        <w:numPr>
-          <w:ilvl w:val="0"/>
-          <w:numId w:val="6"/>
-        </w:numPr>
-      </w:pPr>
-      <w:r>
-        <w:t>Reindeer</w:t>
-      </w:r>
-    </w:p>
-    <w:p>
-      <w:pPr>
-        <w:pStyle w:val="ListParagraph"/>
-        <w:numPr>
-          <w:ilvl w:val="0"/>
-          <w:numId w:val="6"/>
-        </w:numPr>
-      </w:pPr>
-      <w:r>
-        <w:t>Insects</w:t>
-      </w:r>
-    </w:p>
-    <w:p>
-      <w:pPr>
-        <w:pStyle w:val="ListParagraph"/>
-        <w:numPr>
-          <w:ilvl w:val="0"/>
-          <w:numId w:val="6"/>
-        </w:numPr>
-      </w:pPr>
-      <w:r>
-        <w:t>E</w:t>
-      </w:r>
-      <w:r>
-        <w:t xml:space="preserve"> (Wrong: C)</w:t>
-      </w:r>
-    </w:p>
-    <w:p>
-      <w:pPr>
-        <w:pStyle w:val="ListParagraph"/>
-        <w:numPr>
-          <w:ilvl w:val="0"/>
-          <w:numId w:val="6"/>
-        </w:numPr>
-      </w:pPr>
-      <w:r>
-        <w:t>B</w:t>
-      </w:r>
-    </w:p>
-    <w:p>
-      <w:pPr>
-        <w:pStyle w:val="ListParagraph"/>
-        <w:numPr>
-          <w:ilvl w:val="0"/>
-          <w:numId w:val="6"/>
-        </w:numPr>
-      </w:pPr>
-      <w:r>
-        <w:t>C</w:t>
-      </w:r>
-    </w:p>
-    <w:p>
-      <w:pPr>
-        <w:pStyle w:val="ListParagraph"/>
-        <w:numPr>
-          <w:ilvl w:val="0"/>
-          <w:numId w:val="6"/>
-        </w:numPr>
-      </w:pPr>
-      <w:r>
-        <w:t>D</w:t>
-      </w:r>
-      <w:r>
-        <w:t xml:space="preserve"> (Wrong: A)</w:t>
-      </w:r>
-    </w:p>
-    <w:p>
-      <w:pPr>
-        <w:pStyle w:val="ListParagraph"/>
-        <w:numPr>
-          <w:ilvl w:val="0"/>
-          <w:numId w:val="6"/>
-        </w:numPr>
-      </w:pPr>
-      <w:r>
-        <w:t>Not given</w:t>
-      </w:r>
-    </w:p>
-    <w:p>
-      <w:pPr>
-        <w:pStyle w:val="ListParagraph"/>
-        <w:numPr>
-          <w:ilvl w:val="0"/>
-          <w:numId w:val="6"/>
-        </w:numPr>
-      </w:pPr>
-      <w:r>
-        <w:t>True</w:t>
-      </w:r>
-    </w:p>
-    <w:p>
-      <w:pPr>
-        <w:pStyle w:val="ListParagraph"/>
-        <w:numPr>
-          <w:ilvl w:val="0"/>
-          <w:numId w:val="6"/>
-        </w:numPr>
-      </w:pPr>
-      <w:r>
+        <w:rPr>
+          <w:sz w:val="24"/>
+          <w:szCs w:val="24"/>
+        </w:rPr>
+      </w:pPr>
+      <w:r>
+        <w:rPr>
+          <w:sz w:val="24"/>
+          <w:szCs w:val="24"/>
+        </w:rPr>
         <w:lastRenderedPageBreak/>
         <w:t>True</w:t>
       </w:r>
@@ -4582,8 +4494,470 @@
           <w:ilvl w:val="0"/>
           <w:numId w:val="6"/>
         </w:numPr>
-      </w:pPr>
-      <w:r>
+        <w:rPr>
+          <w:sz w:val="24"/>
+          <w:szCs w:val="24"/>
+        </w:rPr>
+      </w:pPr>
+      <w:r>
+        <w:rPr>
+          <w:sz w:val="24"/>
+          <w:szCs w:val="24"/>
+        </w:rPr>
+        <w:t>True</w:t>
+      </w:r>
+    </w:p>
+    <w:p>
+      <w:pPr>
+        <w:pStyle w:val="ListParagraph"/>
+        <w:numPr>
+          <w:ilvl w:val="0"/>
+          <w:numId w:val="6"/>
+        </w:numPr>
+        <w:rPr>
+          <w:sz w:val="24"/>
+          <w:szCs w:val="24"/>
+        </w:rPr>
+      </w:pPr>
+      <w:r>
+        <w:rPr>
+          <w:sz w:val="24"/>
+          <w:szCs w:val="24"/>
+        </w:rPr>
+        <w:t>Lightweight</w:t>
+      </w:r>
+    </w:p>
+    <w:p>
+      <w:pPr>
+        <w:pStyle w:val="ListParagraph"/>
+        <w:numPr>
+          <w:ilvl w:val="0"/>
+          <w:numId w:val="6"/>
+        </w:numPr>
+        <w:rPr>
+          <w:sz w:val="24"/>
+          <w:szCs w:val="24"/>
+        </w:rPr>
+      </w:pPr>
+      <w:r>
+        <w:rPr>
+          <w:sz w:val="24"/>
+          <w:szCs w:val="24"/>
+        </w:rPr>
+        <w:t>Bronze</w:t>
+      </w:r>
+    </w:p>
+    <w:p>
+      <w:pPr>
+        <w:pStyle w:val="ListParagraph"/>
+        <w:numPr>
+          <w:ilvl w:val="0"/>
+          <w:numId w:val="6"/>
+        </w:numPr>
+        <w:rPr>
+          <w:sz w:val="24"/>
+          <w:szCs w:val="24"/>
+        </w:rPr>
+      </w:pPr>
+      <w:r>
+        <w:rPr>
+          <w:sz w:val="24"/>
+          <w:szCs w:val="24"/>
+        </w:rPr>
+        <w:t>Levels</w:t>
+      </w:r>
+    </w:p>
+    <w:p>
+      <w:pPr>
+        <w:pStyle w:val="ListParagraph"/>
+        <w:numPr>
+          <w:ilvl w:val="0"/>
+          <w:numId w:val="6"/>
+        </w:numPr>
+        <w:rPr>
+          <w:sz w:val="24"/>
+          <w:szCs w:val="24"/>
+        </w:rPr>
+      </w:pPr>
+      <w:r>
+        <w:rPr>
+          <w:sz w:val="24"/>
+          <w:szCs w:val="24"/>
+        </w:rPr>
+        <w:t>Hull</w:t>
+      </w:r>
+    </w:p>
+    <w:p>
+      <w:pPr>
+        <w:pStyle w:val="ListParagraph"/>
+        <w:numPr>
+          <w:ilvl w:val="0"/>
+          <w:numId w:val="6"/>
+        </w:numPr>
+        <w:rPr>
+          <w:sz w:val="24"/>
+          <w:szCs w:val="24"/>
+        </w:rPr>
+      </w:pPr>
+      <w:r>
+        <w:rPr>
+          <w:sz w:val="24"/>
+          <w:szCs w:val="24"/>
+        </w:rPr>
+        <w:t>Triangular</w:t>
+      </w:r>
+    </w:p>
+    <w:p>
+      <w:pPr>
+        <w:pStyle w:val="ListParagraph"/>
+        <w:numPr>
+          <w:ilvl w:val="0"/>
+          <w:numId w:val="6"/>
+        </w:numPr>
+        <w:rPr>
+          <w:sz w:val="24"/>
+          <w:szCs w:val="24"/>
+        </w:rPr>
+      </w:pPr>
+      <w:r>
+        <w:rPr>
+          <w:sz w:val="24"/>
+          <w:szCs w:val="24"/>
+        </w:rPr>
+        <w:t>Music</w:t>
+      </w:r>
+    </w:p>
+    <w:p>
+      <w:pPr>
+        <w:pStyle w:val="ListParagraph"/>
+        <w:numPr>
+          <w:ilvl w:val="0"/>
+          <w:numId w:val="6"/>
+        </w:numPr>
+        <w:rPr>
+          <w:sz w:val="24"/>
+          <w:szCs w:val="24"/>
+        </w:rPr>
+      </w:pPr>
+      <w:r>
+        <w:rPr>
+          <w:sz w:val="24"/>
+          <w:szCs w:val="24"/>
+        </w:rPr>
+        <w:t>Grain</w:t>
+      </w:r>
+    </w:p>
+    <w:p>
+      <w:pPr>
+        <w:pStyle w:val="ListParagraph"/>
+        <w:numPr>
+          <w:ilvl w:val="0"/>
+          <w:numId w:val="6"/>
+        </w:numPr>
+        <w:rPr>
+          <w:sz w:val="24"/>
+          <w:szCs w:val="24"/>
+        </w:rPr>
+      </w:pPr>
+      <w:r>
+        <w:rPr>
+          <w:sz w:val="24"/>
+          <w:szCs w:val="24"/>
+        </w:rPr>
+        <w:t>Towboats</w:t>
+      </w:r>
+    </w:p>
+    <w:p>
+      <w:pPr>
+        <w:pStyle w:val="ListParagraph"/>
+        <w:numPr>
+          <w:ilvl w:val="0"/>
+          <w:numId w:val="6"/>
+        </w:numPr>
+        <w:rPr>
+          <w:sz w:val="24"/>
+          <w:szCs w:val="24"/>
+        </w:rPr>
+      </w:pPr>
+      <w:r>
+        <w:rPr>
+          <w:sz w:val="24"/>
+          <w:szCs w:val="24"/>
+        </w:rPr>
+        <w:t>D</w:t>
+      </w:r>
+    </w:p>
+    <w:p>
+      <w:pPr>
+        <w:pStyle w:val="ListParagraph"/>
+        <w:numPr>
+          <w:ilvl w:val="0"/>
+          <w:numId w:val="6"/>
+        </w:numPr>
+        <w:rPr>
+          <w:sz w:val="24"/>
+          <w:szCs w:val="24"/>
+        </w:rPr>
+      </w:pPr>
+      <w:r>
+        <w:rPr>
+          <w:sz w:val="24"/>
+          <w:szCs w:val="24"/>
+        </w:rPr>
+        <w:t>C</w:t>
+      </w:r>
+    </w:p>
+    <w:p>
+      <w:pPr>
+        <w:pStyle w:val="ListParagraph"/>
+        <w:numPr>
+          <w:ilvl w:val="0"/>
+          <w:numId w:val="6"/>
+        </w:numPr>
+        <w:rPr>
+          <w:sz w:val="24"/>
+          <w:szCs w:val="24"/>
+        </w:rPr>
+      </w:pPr>
+      <w:r>
+        <w:rPr>
+          <w:sz w:val="24"/>
+          <w:szCs w:val="24"/>
+        </w:rPr>
+        <w:t>F</w:t>
+      </w:r>
+    </w:p>
+    <w:p>
+      <w:pPr>
+        <w:pStyle w:val="ListParagraph"/>
+        <w:numPr>
+          <w:ilvl w:val="0"/>
+          <w:numId w:val="6"/>
+        </w:numPr>
+        <w:rPr>
+          <w:sz w:val="24"/>
+          <w:szCs w:val="24"/>
+        </w:rPr>
+      </w:pPr>
+      <w:r>
+        <w:rPr>
+          <w:sz w:val="24"/>
+          <w:szCs w:val="24"/>
+        </w:rPr>
+        <w:t>H</w:t>
+      </w:r>
+    </w:p>
+    <w:p>
+      <w:pPr>
+        <w:pStyle w:val="ListParagraph"/>
+        <w:numPr>
+          <w:ilvl w:val="0"/>
+          <w:numId w:val="6"/>
+        </w:numPr>
+        <w:rPr>
+          <w:sz w:val="24"/>
+          <w:szCs w:val="24"/>
+        </w:rPr>
+      </w:pPr>
+      <w:r>
+        <w:rPr>
+          <w:sz w:val="24"/>
+          <w:szCs w:val="24"/>
+        </w:rPr>
+        <w:t>G</w:t>
+      </w:r>
+    </w:p>
+    <w:p>
+      <w:pPr>
+        <w:pStyle w:val="ListParagraph"/>
+        <w:numPr>
+          <w:ilvl w:val="0"/>
+          <w:numId w:val="6"/>
+        </w:numPr>
+        <w:rPr>
+          <w:sz w:val="24"/>
+          <w:szCs w:val="24"/>
+        </w:rPr>
+      </w:pPr>
+      <w:r>
+        <w:rPr>
+          <w:sz w:val="24"/>
+          <w:szCs w:val="24"/>
+        </w:rPr>
+        <w:t>B</w:t>
+      </w:r>
+    </w:p>
+    <w:p>
+      <w:pPr>
+        <w:pStyle w:val="ListParagraph"/>
+        <w:numPr>
+          <w:ilvl w:val="0"/>
+          <w:numId w:val="6"/>
+        </w:numPr>
+        <w:rPr>
+          <w:sz w:val="24"/>
+          <w:szCs w:val="24"/>
+        </w:rPr>
+      </w:pPr>
+      <w:r>
+        <w:rPr>
+          <w:sz w:val="24"/>
+          <w:szCs w:val="24"/>
+        </w:rPr>
+        <w:t>Microorganisms</w:t>
+      </w:r>
+    </w:p>
+    <w:p>
+      <w:pPr>
+        <w:pStyle w:val="ListParagraph"/>
+        <w:numPr>
+          <w:ilvl w:val="0"/>
+          <w:numId w:val="6"/>
+        </w:numPr>
+        <w:rPr>
+          <w:sz w:val="24"/>
+          <w:szCs w:val="24"/>
+        </w:rPr>
+      </w:pPr>
+      <w:r>
+        <w:rPr>
+          <w:sz w:val="24"/>
+          <w:szCs w:val="24"/>
+        </w:rPr>
+        <w:t>Reindeer</w:t>
+      </w:r>
+    </w:p>
+    <w:p>
+      <w:pPr>
+        <w:pStyle w:val="ListParagraph"/>
+        <w:numPr>
+          <w:ilvl w:val="0"/>
+          <w:numId w:val="6"/>
+        </w:numPr>
+        <w:rPr>
+          <w:sz w:val="24"/>
+          <w:szCs w:val="24"/>
+        </w:rPr>
+      </w:pPr>
+      <w:r>
+        <w:rPr>
+          <w:sz w:val="24"/>
+          <w:szCs w:val="24"/>
+        </w:rPr>
+        <w:t>Insects</w:t>
+      </w:r>
+    </w:p>
+    <w:p>
+      <w:pPr>
+        <w:pStyle w:val="ListParagraph"/>
+        <w:numPr>
+          <w:ilvl w:val="0"/>
+          <w:numId w:val="6"/>
+        </w:numPr>
+        <w:rPr>
+          <w:sz w:val="24"/>
+          <w:szCs w:val="24"/>
+        </w:rPr>
+      </w:pPr>
+      <w:r>
+        <w:rPr>
+          <w:sz w:val="24"/>
+          <w:szCs w:val="24"/>
+        </w:rPr>
+        <w:t>E</w:t>
+      </w:r>
+      <w:r>
+        <w:rPr>
+          <w:sz w:val="24"/>
+          <w:szCs w:val="24"/>
+        </w:rPr>
+        <w:t xml:space="preserve"> (Wrong: C)</w:t>
+      </w:r>
+    </w:p>
+    <w:p>
+      <w:pPr>
+        <w:pStyle w:val="ListParagraph"/>
+        <w:numPr>
+          <w:ilvl w:val="0"/>
+          <w:numId w:val="6"/>
+        </w:numPr>
+        <w:rPr>
+          <w:sz w:val="24"/>
+          <w:szCs w:val="24"/>
+        </w:rPr>
+      </w:pPr>
+      <w:r>
+        <w:rPr>
+          <w:sz w:val="24"/>
+          <w:szCs w:val="24"/>
+        </w:rPr>
+        <w:t>B</w:t>
+      </w:r>
+    </w:p>
+    <w:p>
+      <w:pPr>
+        <w:pStyle w:val="ListParagraph"/>
+        <w:numPr>
+          <w:ilvl w:val="0"/>
+          <w:numId w:val="6"/>
+        </w:numPr>
+        <w:rPr>
+          <w:sz w:val="24"/>
+          <w:szCs w:val="24"/>
+        </w:rPr>
+      </w:pPr>
+      <w:r>
+        <w:rPr>
+          <w:sz w:val="24"/>
+          <w:szCs w:val="24"/>
+        </w:rPr>
+        <w:t>C</w:t>
+      </w:r>
+    </w:p>
+    <w:p>
+      <w:pPr>
+        <w:pStyle w:val="ListParagraph"/>
+        <w:numPr>
+          <w:ilvl w:val="0"/>
+          <w:numId w:val="6"/>
+        </w:numPr>
+        <w:rPr>
+          <w:sz w:val="24"/>
+          <w:szCs w:val="24"/>
+        </w:rPr>
+      </w:pPr>
+      <w:r>
+        <w:rPr>
+          <w:sz w:val="24"/>
+          <w:szCs w:val="24"/>
+        </w:rPr>
+        <w:t>D</w:t>
+      </w:r>
+      <w:r>
+        <w:rPr>
+          <w:sz w:val="24"/>
+          <w:szCs w:val="24"/>
+        </w:rPr>
+        <w:t xml:space="preserve"> (Wrong: A)</w:t>
+      </w:r>
+    </w:p>
+    <w:p>
+      <w:pPr>
+        <w:pStyle w:val="ListParagraph"/>
+        <w:numPr>
+          <w:ilvl w:val="0"/>
+          <w:numId w:val="6"/>
+        </w:numPr>
+        <w:rPr>
+          <w:sz w:val="24"/>
+          <w:szCs w:val="24"/>
+        </w:rPr>
+      </w:pPr>
+      <w:r>
+        <w:rPr>
+          <w:sz w:val="24"/>
+          <w:szCs w:val="24"/>
+        </w:rPr>
         <w:t>Not given</w:t>
       </w:r>
     </w:p>
@@ -4594,8 +4968,76 @@
           <w:ilvl w:val="0"/>
           <w:numId w:val="6"/>
         </w:numPr>
-      </w:pPr>
-      <w:r>
+        <w:rPr>
+          <w:sz w:val="24"/>
+          <w:szCs w:val="24"/>
+        </w:rPr>
+      </w:pPr>
+      <w:r>
+        <w:rPr>
+          <w:sz w:val="24"/>
+          <w:szCs w:val="24"/>
+        </w:rPr>
+        <w:t>True</w:t>
+      </w:r>
+    </w:p>
+    <w:p>
+      <w:pPr>
+        <w:pStyle w:val="ListParagraph"/>
+        <w:numPr>
+          <w:ilvl w:val="0"/>
+          <w:numId w:val="6"/>
+        </w:numPr>
+        <w:rPr>
+          <w:sz w:val="24"/>
+          <w:szCs w:val="24"/>
+        </w:rPr>
+      </w:pPr>
+      <w:r>
+        <w:rPr>
+          <w:sz w:val="24"/>
+          <w:szCs w:val="24"/>
+        </w:rPr>
+        <w:t>True</w:t>
+      </w:r>
+    </w:p>
+    <w:p>
+      <w:pPr>
+        <w:pStyle w:val="ListParagraph"/>
+        <w:numPr>
+          <w:ilvl w:val="0"/>
+          <w:numId w:val="6"/>
+        </w:numPr>
+        <w:rPr>
+          <w:sz w:val="24"/>
+          <w:szCs w:val="24"/>
+        </w:rPr>
+      </w:pPr>
+      <w:r>
+        <w:rPr>
+          <w:sz w:val="24"/>
+          <w:szCs w:val="24"/>
+        </w:rPr>
+        <w:t>Not given</w:t>
+      </w:r>
+    </w:p>
+    <w:p>
+      <w:pPr>
+        <w:pStyle w:val="ListParagraph"/>
+        <w:numPr>
+          <w:ilvl w:val="0"/>
+          <w:numId w:val="6"/>
+        </w:numPr>
+        <w:rPr>
+          <w:sz w:val="24"/>
+          <w:szCs w:val="24"/>
+        </w:rPr>
+      </w:pPr>
+      <w:r>
+        <w:rPr>
+          <w:sz w:val="24"/>
+          <w:szCs w:val="24"/>
+        </w:rPr>
         <w:t>False</w:t>
       </w:r>
     </w:p>
@@ -4606,11 +5048,23 @@
           <w:ilvl w:val="0"/>
           <w:numId w:val="6"/>
         </w:numPr>
-      </w:pPr>
-      <w:r>
+        <w:rPr>
+          <w:sz w:val="24"/>
+          <w:szCs w:val="24"/>
+        </w:rPr>
+      </w:pPr>
+      <w:r>
+        <w:rPr>
+          <w:sz w:val="24"/>
+          <w:szCs w:val="24"/>
+        </w:rPr>
         <w:t>True</w:t>
       </w:r>
       <w:r>
+        <w:rPr>
+          <w:sz w:val="24"/>
+          <w:szCs w:val="24"/>
+        </w:rPr>
         <w:t xml:space="preserve"> (Wrong: False)</w:t>
       </w:r>
     </w:p>
@@ -4621,8 +5075,16 @@
           <w:ilvl w:val="0"/>
           <w:numId w:val="6"/>
         </w:numPr>
-      </w:pPr>
-      <w:r>
+        <w:rPr>
+          <w:sz w:val="24"/>
+          <w:szCs w:val="24"/>
+        </w:rPr>
+      </w:pPr>
+      <w:r>
+        <w:rPr>
+          <w:sz w:val="24"/>
+          <w:szCs w:val="24"/>
+        </w:rPr>
         <w:t>H</w:t>
       </w:r>
     </w:p>
@@ -4633,11 +5095,23 @@
           <w:ilvl w:val="0"/>
           <w:numId w:val="6"/>
         </w:numPr>
-      </w:pPr>
-      <w:r>
+        <w:rPr>
+          <w:sz w:val="24"/>
+          <w:szCs w:val="24"/>
+        </w:rPr>
+      </w:pPr>
+      <w:r>
+        <w:rPr>
+          <w:sz w:val="24"/>
+          <w:szCs w:val="24"/>
+        </w:rPr>
         <w:t>F</w:t>
       </w:r>
       <w:r>
+        <w:rPr>
+          <w:sz w:val="24"/>
+          <w:szCs w:val="24"/>
+        </w:rPr>
         <w:t xml:space="preserve"> (Wrong: D)</w:t>
       </w:r>
     </w:p>
@@ -4648,11 +5122,23 @@
           <w:ilvl w:val="0"/>
           <w:numId w:val="6"/>
         </w:numPr>
-      </w:pPr>
-      <w:r>
+        <w:rPr>
+          <w:sz w:val="24"/>
+          <w:szCs w:val="24"/>
+        </w:rPr>
+      </w:pPr>
+      <w:r>
+        <w:rPr>
+          <w:sz w:val="24"/>
+          <w:szCs w:val="24"/>
+        </w:rPr>
         <w:t>D</w:t>
       </w:r>
       <w:r>
+        <w:rPr>
+          <w:sz w:val="24"/>
+          <w:szCs w:val="24"/>
+        </w:rPr>
         <w:t xml:space="preserve"> (Wrong: G)</w:t>
       </w:r>
     </w:p>
@@ -4663,8 +5149,16 @@
           <w:ilvl w:val="0"/>
           <w:numId w:val="6"/>
         </w:numPr>
-      </w:pPr>
-      <w:r>
+        <w:rPr>
+          <w:sz w:val="24"/>
+          <w:szCs w:val="24"/>
+        </w:rPr>
+      </w:pPr>
+      <w:r>
+        <w:rPr>
+          <w:sz w:val="24"/>
+          <w:szCs w:val="24"/>
+        </w:rPr>
         <w:t>C</w:t>
       </w:r>
     </w:p>
@@ -4675,8 +5169,16 @@
           <w:ilvl w:val="0"/>
           <w:numId w:val="6"/>
         </w:numPr>
-      </w:pPr>
-      <w:r>
+        <w:rPr>
+          <w:sz w:val="24"/>
+          <w:szCs w:val="24"/>
+        </w:rPr>
+      </w:pPr>
+      <w:r>
+        <w:rPr>
+          <w:sz w:val="24"/>
+          <w:szCs w:val="24"/>
+        </w:rPr>
         <w:t>A</w:t>
       </w:r>
     </w:p>
@@ -4687,8 +5189,16 @@
           <w:ilvl w:val="0"/>
           <w:numId w:val="6"/>
         </w:numPr>
-      </w:pPr>
-      <w:r>
+        <w:rPr>
+          <w:sz w:val="24"/>
+          <w:szCs w:val="24"/>
+        </w:rPr>
+      </w:pPr>
+      <w:r>
+        <w:rPr>
+          <w:sz w:val="24"/>
+          <w:szCs w:val="24"/>
+        </w:rPr>
         <w:t>Warm</w:t>
       </w:r>
     </w:p>
@@ -4699,8 +5209,16 @@
           <w:ilvl w:val="0"/>
           <w:numId w:val="6"/>
         </w:numPr>
-      </w:pPr>
-      <w:r>
+        <w:rPr>
+          <w:sz w:val="24"/>
+          <w:szCs w:val="24"/>
+        </w:rPr>
+      </w:pPr>
+      <w:r>
+        <w:rPr>
+          <w:sz w:val="24"/>
+          <w:szCs w:val="24"/>
+        </w:rPr>
         <w:t>Cold summer</w:t>
       </w:r>
     </w:p>
@@ -4711,8 +5229,16 @@
           <w:ilvl w:val="0"/>
           <w:numId w:val="6"/>
         </w:numPr>
-      </w:pPr>
-      <w:r>
+        <w:rPr>
+          <w:sz w:val="24"/>
+          <w:szCs w:val="24"/>
+        </w:rPr>
+      </w:pPr>
+      <w:r>
+        <w:rPr>
+          <w:sz w:val="24"/>
+          <w:szCs w:val="24"/>
+        </w:rPr>
         <w:t>Mustard plant</w:t>
       </w:r>
     </w:p>
@@ -4721,12 +5247,16 @@
         <w:rPr>
           <w:b/>
           <w:bCs/>
+          <w:sz w:val="24"/>
+          <w:szCs w:val="24"/>
         </w:rPr>
       </w:pPr>
       <w:r>
         <w:rPr>
           <w:b/>
           <w:bCs/>
+          <w:sz w:val="24"/>
+          <w:szCs w:val="24"/>
         </w:rPr>
         <w:t xml:space="preserve">Band Score: </w:t>
       </w:r>
@@ -4734,6 +5264,8 @@
         <w:rPr>
           <w:b/>
           <w:bCs/>
+          <w:sz w:val="24"/>
+          <w:szCs w:val="24"/>
         </w:rPr>
         <w:t>8.0</w:t>
       </w:r>
@@ -4743,6 +5275,7 @@
         <w:pStyle w:val="Heading2"/>
       </w:pPr>
       <w:r>
+        <w:lastRenderedPageBreak/>
         <w:t>Listening</w:t>
       </w:r>
     </w:p>
@@ -5332,281 +5865,281 @@
           <w:sz w:val="24"/>
           <w:szCs w:val="24"/>
         </w:rPr>
+        <w:t>B</w:t>
+      </w:r>
+    </w:p>
+    <w:p>
+      <w:pPr>
+        <w:pStyle w:val="ListParagraph"/>
+        <w:numPr>
+          <w:ilvl w:val="0"/>
+          <w:numId w:val="5"/>
+        </w:numPr>
+        <w:rPr>
+          <w:sz w:val="24"/>
+          <w:szCs w:val="24"/>
+        </w:rPr>
+      </w:pPr>
+      <w:r>
+        <w:rPr>
+          <w:sz w:val="24"/>
+          <w:szCs w:val="24"/>
+        </w:rPr>
+        <w:t>A</w:t>
+      </w:r>
+    </w:p>
+    <w:p>
+      <w:pPr>
+        <w:pStyle w:val="ListParagraph"/>
+        <w:numPr>
+          <w:ilvl w:val="0"/>
+          <w:numId w:val="5"/>
+        </w:numPr>
+        <w:rPr>
+          <w:sz w:val="24"/>
+          <w:szCs w:val="24"/>
+        </w:rPr>
+      </w:pPr>
+      <w:r>
+        <w:rPr>
+          <w:sz w:val="24"/>
+          <w:szCs w:val="24"/>
+        </w:rPr>
+        <w:t>A</w:t>
+      </w:r>
+    </w:p>
+    <w:p>
+      <w:pPr>
+        <w:pStyle w:val="ListParagraph"/>
+        <w:numPr>
+          <w:ilvl w:val="0"/>
+          <w:numId w:val="5"/>
+        </w:numPr>
+        <w:rPr>
+          <w:sz w:val="24"/>
+          <w:szCs w:val="24"/>
+        </w:rPr>
+      </w:pPr>
+      <w:r>
+        <w:rPr>
+          <w:sz w:val="24"/>
+          <w:szCs w:val="24"/>
+        </w:rPr>
+        <w:t>C</w:t>
+      </w:r>
+    </w:p>
+    <w:p>
+      <w:pPr>
+        <w:pStyle w:val="ListParagraph"/>
+        <w:numPr>
+          <w:ilvl w:val="0"/>
+          <w:numId w:val="5"/>
+        </w:numPr>
+        <w:rPr>
+          <w:sz w:val="24"/>
+          <w:szCs w:val="24"/>
+        </w:rPr>
+      </w:pPr>
+      <w:r>
+        <w:rPr>
+          <w:sz w:val="24"/>
+          <w:szCs w:val="24"/>
+        </w:rPr>
+        <w:t>Grandma</w:t>
+      </w:r>
+      <w:r>
+        <w:rPr>
+          <w:sz w:val="24"/>
+          <w:szCs w:val="24"/>
+        </w:rPr>
+        <w:t xml:space="preserve"> (Grandmother)</w:t>
+      </w:r>
+    </w:p>
+    <w:p>
+      <w:pPr>
+        <w:pStyle w:val="ListParagraph"/>
+        <w:numPr>
+          <w:ilvl w:val="0"/>
+          <w:numId w:val="5"/>
+        </w:numPr>
+        <w:rPr>
+          <w:sz w:val="24"/>
+          <w:szCs w:val="24"/>
+        </w:rPr>
+      </w:pPr>
+      <w:r>
+        <w:rPr>
+          <w:sz w:val="24"/>
+          <w:szCs w:val="24"/>
+        </w:rPr>
+        <w:t>Decade</w:t>
+      </w:r>
+    </w:p>
+    <w:p>
+      <w:pPr>
+        <w:pStyle w:val="ListParagraph"/>
+        <w:numPr>
+          <w:ilvl w:val="0"/>
+          <w:numId w:val="5"/>
+        </w:numPr>
+        <w:rPr>
+          <w:sz w:val="24"/>
+          <w:szCs w:val="24"/>
+        </w:rPr>
+      </w:pPr>
+      <w:r>
+        <w:rPr>
+          <w:sz w:val="24"/>
+          <w:szCs w:val="24"/>
+        </w:rPr>
+        <w:t>Equipment</w:t>
+      </w:r>
+    </w:p>
+    <w:p>
+      <w:pPr>
+        <w:pStyle w:val="ListParagraph"/>
+        <w:numPr>
+          <w:ilvl w:val="0"/>
+          <w:numId w:val="5"/>
+        </w:numPr>
+        <w:rPr>
+          <w:sz w:val="24"/>
+          <w:szCs w:val="24"/>
+        </w:rPr>
+      </w:pPr>
+      <w:r>
+        <w:rPr>
+          <w:sz w:val="24"/>
+          <w:szCs w:val="24"/>
+        </w:rPr>
+        <w:t>Economy</w:t>
+      </w:r>
+      <w:r>
+        <w:rPr>
+          <w:sz w:val="24"/>
+          <w:szCs w:val="24"/>
+        </w:rPr>
+        <w:t xml:space="preserve"> (Wrong: Economic)</w:t>
+      </w:r>
+    </w:p>
+    <w:p>
+      <w:pPr>
+        <w:pStyle w:val="ListParagraph"/>
+        <w:numPr>
+          <w:ilvl w:val="0"/>
+          <w:numId w:val="5"/>
+        </w:numPr>
+        <w:rPr>
+          <w:sz w:val="24"/>
+          <w:szCs w:val="24"/>
+        </w:rPr>
+      </w:pPr>
+      <w:r>
+        <w:rPr>
+          <w:sz w:val="24"/>
+          <w:szCs w:val="24"/>
+        </w:rPr>
+        <w:t>Basic</w:t>
+      </w:r>
+    </w:p>
+    <w:p>
+      <w:pPr>
+        <w:pStyle w:val="ListParagraph"/>
+        <w:numPr>
+          <w:ilvl w:val="0"/>
+          <w:numId w:val="5"/>
+        </w:numPr>
+        <w:rPr>
+          <w:sz w:val="24"/>
+          <w:szCs w:val="24"/>
+        </w:rPr>
+      </w:pPr>
+      <w:r>
+        <w:rPr>
+          <w:sz w:val="24"/>
+          <w:szCs w:val="24"/>
+        </w:rPr>
+        <w:t>Round</w:t>
+      </w:r>
+    </w:p>
+    <w:p>
+      <w:pPr>
+        <w:pStyle w:val="ListParagraph"/>
+        <w:numPr>
+          <w:ilvl w:val="0"/>
+          <w:numId w:val="5"/>
+        </w:numPr>
+        <w:rPr>
+          <w:sz w:val="24"/>
+          <w:szCs w:val="24"/>
+        </w:rPr>
+      </w:pPr>
+      <w:r>
+        <w:rPr>
+          <w:sz w:val="24"/>
+          <w:szCs w:val="24"/>
+        </w:rPr>
+        <w:t>Bone</w:t>
+      </w:r>
+    </w:p>
+    <w:p>
+      <w:pPr>
+        <w:pStyle w:val="ListParagraph"/>
+        <w:numPr>
+          <w:ilvl w:val="0"/>
+          <w:numId w:val="5"/>
+        </w:numPr>
+        <w:rPr>
+          <w:sz w:val="24"/>
+          <w:szCs w:val="24"/>
+        </w:rPr>
+      </w:pPr>
+      <w:r>
+        <w:rPr>
+          <w:sz w:val="24"/>
+          <w:szCs w:val="24"/>
+        </w:rPr>
+        <w:t>Rough</w:t>
+      </w:r>
+    </w:p>
+    <w:p>
+      <w:pPr>
+        <w:pStyle w:val="ListParagraph"/>
+        <w:numPr>
+          <w:ilvl w:val="0"/>
+          <w:numId w:val="5"/>
+        </w:numPr>
+        <w:rPr>
+          <w:sz w:val="24"/>
+          <w:szCs w:val="24"/>
+        </w:rPr>
+      </w:pPr>
+      <w:r>
+        <w:rPr>
+          <w:sz w:val="24"/>
+          <w:szCs w:val="24"/>
+        </w:rPr>
+        <w:t>Style</w:t>
+      </w:r>
+    </w:p>
+    <w:p>
+      <w:pPr>
+        <w:pStyle w:val="ListParagraph"/>
+        <w:numPr>
+          <w:ilvl w:val="0"/>
+          <w:numId w:val="5"/>
+        </w:numPr>
+        <w:rPr>
+          <w:sz w:val="24"/>
+          <w:szCs w:val="24"/>
+        </w:rPr>
+      </w:pPr>
+      <w:r>
+        <w:rPr>
+          <w:sz w:val="24"/>
+          <w:szCs w:val="24"/>
+        </w:rPr>
         <w:lastRenderedPageBreak/>
-        <w:t>B</w:t>
-      </w:r>
-    </w:p>
-    <w:p>
-      <w:pPr>
-        <w:pStyle w:val="ListParagraph"/>
-        <w:numPr>
-          <w:ilvl w:val="0"/>
-          <w:numId w:val="5"/>
-        </w:numPr>
-        <w:rPr>
-          <w:sz w:val="24"/>
-          <w:szCs w:val="24"/>
-        </w:rPr>
-      </w:pPr>
-      <w:r>
-        <w:rPr>
-          <w:sz w:val="24"/>
-          <w:szCs w:val="24"/>
-        </w:rPr>
-        <w:t>A</w:t>
-      </w:r>
-    </w:p>
-    <w:p>
-      <w:pPr>
-        <w:pStyle w:val="ListParagraph"/>
-        <w:numPr>
-          <w:ilvl w:val="0"/>
-          <w:numId w:val="5"/>
-        </w:numPr>
-        <w:rPr>
-          <w:sz w:val="24"/>
-          <w:szCs w:val="24"/>
-        </w:rPr>
-      </w:pPr>
-      <w:r>
-        <w:rPr>
-          <w:sz w:val="24"/>
-          <w:szCs w:val="24"/>
-        </w:rPr>
-        <w:t>A</w:t>
-      </w:r>
-    </w:p>
-    <w:p>
-      <w:pPr>
-        <w:pStyle w:val="ListParagraph"/>
-        <w:numPr>
-          <w:ilvl w:val="0"/>
-          <w:numId w:val="5"/>
-        </w:numPr>
-        <w:rPr>
-          <w:sz w:val="24"/>
-          <w:szCs w:val="24"/>
-        </w:rPr>
-      </w:pPr>
-      <w:r>
-        <w:rPr>
-          <w:sz w:val="24"/>
-          <w:szCs w:val="24"/>
-        </w:rPr>
-        <w:t>C</w:t>
-      </w:r>
-    </w:p>
-    <w:p>
-      <w:pPr>
-        <w:pStyle w:val="ListParagraph"/>
-        <w:numPr>
-          <w:ilvl w:val="0"/>
-          <w:numId w:val="5"/>
-        </w:numPr>
-        <w:rPr>
-          <w:sz w:val="24"/>
-          <w:szCs w:val="24"/>
-        </w:rPr>
-      </w:pPr>
-      <w:r>
-        <w:rPr>
-          <w:sz w:val="24"/>
-          <w:szCs w:val="24"/>
-        </w:rPr>
-        <w:t>Grandma</w:t>
-      </w:r>
-      <w:r>
-        <w:rPr>
-          <w:sz w:val="24"/>
-          <w:szCs w:val="24"/>
-        </w:rPr>
-        <w:t xml:space="preserve"> (Grandmother)</w:t>
-      </w:r>
-    </w:p>
-    <w:p>
-      <w:pPr>
-        <w:pStyle w:val="ListParagraph"/>
-        <w:numPr>
-          <w:ilvl w:val="0"/>
-          <w:numId w:val="5"/>
-        </w:numPr>
-        <w:rPr>
-          <w:sz w:val="24"/>
-          <w:szCs w:val="24"/>
-        </w:rPr>
-      </w:pPr>
-      <w:r>
-        <w:rPr>
-          <w:sz w:val="24"/>
-          <w:szCs w:val="24"/>
-        </w:rPr>
-        <w:t>Decade</w:t>
-      </w:r>
-    </w:p>
-    <w:p>
-      <w:pPr>
-        <w:pStyle w:val="ListParagraph"/>
-        <w:numPr>
-          <w:ilvl w:val="0"/>
-          <w:numId w:val="5"/>
-        </w:numPr>
-        <w:rPr>
-          <w:sz w:val="24"/>
-          <w:szCs w:val="24"/>
-        </w:rPr>
-      </w:pPr>
-      <w:r>
-        <w:rPr>
-          <w:sz w:val="24"/>
-          <w:szCs w:val="24"/>
-        </w:rPr>
-        <w:t>Equipment</w:t>
-      </w:r>
-    </w:p>
-    <w:p>
-      <w:pPr>
-        <w:pStyle w:val="ListParagraph"/>
-        <w:numPr>
-          <w:ilvl w:val="0"/>
-          <w:numId w:val="5"/>
-        </w:numPr>
-        <w:rPr>
-          <w:sz w:val="24"/>
-          <w:szCs w:val="24"/>
-        </w:rPr>
-      </w:pPr>
-      <w:r>
-        <w:rPr>
-          <w:sz w:val="24"/>
-          <w:szCs w:val="24"/>
-        </w:rPr>
-        <w:t>Economy</w:t>
-      </w:r>
-      <w:r>
-        <w:rPr>
-          <w:sz w:val="24"/>
-          <w:szCs w:val="24"/>
-        </w:rPr>
-        <w:t xml:space="preserve"> (Wrong: Economic)</w:t>
-      </w:r>
-    </w:p>
-    <w:p>
-      <w:pPr>
-        <w:pStyle w:val="ListParagraph"/>
-        <w:numPr>
-          <w:ilvl w:val="0"/>
-          <w:numId w:val="5"/>
-        </w:numPr>
-        <w:rPr>
-          <w:sz w:val="24"/>
-          <w:szCs w:val="24"/>
-        </w:rPr>
-      </w:pPr>
-      <w:r>
-        <w:rPr>
-          <w:sz w:val="24"/>
-          <w:szCs w:val="24"/>
-        </w:rPr>
-        <w:t>Basic</w:t>
-      </w:r>
-    </w:p>
-    <w:p>
-      <w:pPr>
-        <w:pStyle w:val="ListParagraph"/>
-        <w:numPr>
-          <w:ilvl w:val="0"/>
-          <w:numId w:val="5"/>
-        </w:numPr>
-        <w:rPr>
-          <w:sz w:val="24"/>
-          <w:szCs w:val="24"/>
-        </w:rPr>
-      </w:pPr>
-      <w:r>
-        <w:rPr>
-          <w:sz w:val="24"/>
-          <w:szCs w:val="24"/>
-        </w:rPr>
-        <w:t>Round</w:t>
-      </w:r>
-    </w:p>
-    <w:p>
-      <w:pPr>
-        <w:pStyle w:val="ListParagraph"/>
-        <w:numPr>
-          <w:ilvl w:val="0"/>
-          <w:numId w:val="5"/>
-        </w:numPr>
-        <w:rPr>
-          <w:sz w:val="24"/>
-          <w:szCs w:val="24"/>
-        </w:rPr>
-      </w:pPr>
-      <w:r>
-        <w:rPr>
-          <w:sz w:val="24"/>
-          <w:szCs w:val="24"/>
-        </w:rPr>
-        <w:t>Bone</w:t>
-      </w:r>
-    </w:p>
-    <w:p>
-      <w:pPr>
-        <w:pStyle w:val="ListParagraph"/>
-        <w:numPr>
-          <w:ilvl w:val="0"/>
-          <w:numId w:val="5"/>
-        </w:numPr>
-        <w:rPr>
-          <w:sz w:val="24"/>
-          <w:szCs w:val="24"/>
-        </w:rPr>
-      </w:pPr>
-      <w:r>
-        <w:rPr>
-          <w:sz w:val="24"/>
-          <w:szCs w:val="24"/>
-        </w:rPr>
-        <w:t>Rough</w:t>
-      </w:r>
-    </w:p>
-    <w:p>
-      <w:pPr>
-        <w:pStyle w:val="ListParagraph"/>
-        <w:numPr>
-          <w:ilvl w:val="0"/>
-          <w:numId w:val="5"/>
-        </w:numPr>
-        <w:rPr>
-          <w:sz w:val="24"/>
-          <w:szCs w:val="24"/>
-        </w:rPr>
-      </w:pPr>
-      <w:r>
-        <w:rPr>
-          <w:sz w:val="24"/>
-          <w:szCs w:val="24"/>
-        </w:rPr>
-        <w:t>Style</w:t>
-      </w:r>
-    </w:p>
-    <w:p>
-      <w:pPr>
-        <w:pStyle w:val="ListParagraph"/>
-        <w:numPr>
-          <w:ilvl w:val="0"/>
-          <w:numId w:val="5"/>
-        </w:numPr>
-        <w:rPr>
-          <w:sz w:val="24"/>
-          <w:szCs w:val="24"/>
-        </w:rPr>
-      </w:pPr>
-      <w:r>
-        <w:rPr>
-          <w:sz w:val="24"/>
-          <w:szCs w:val="24"/>
-        </w:rPr>
         <w:t>Sheep</w:t>
       </w:r>
     </w:p>

</xml_diff>

<commit_message>
Book 16 Test 4 Reading
</commit_message>
<xml_diff>
--- a/IELTS Practices.docx
+++ b/IELTS Practices.docx
@@ -674,6 +674,7 @@
           <w:szCs w:val="24"/>
         </w:rPr>
       </w:pPr>
+      <w:proofErr w:type="spellStart"/>
       <w:r>
         <w:rPr>
           <w:sz w:val="24"/>
@@ -681,6 +682,7 @@
         </w:rPr>
         <w:t>i</w:t>
       </w:r>
+      <w:proofErr w:type="spellEnd"/>
     </w:p>
     <w:p>
       <w:pPr>
@@ -1390,6 +1392,7 @@
           <w:szCs w:val="24"/>
         </w:rPr>
       </w:pPr>
+      <w:proofErr w:type="spellStart"/>
       <w:r>
         <w:rPr>
           <w:sz w:val="24"/>
@@ -1397,6 +1400,7 @@
         </w:rPr>
         <w:t>Fradstone</w:t>
       </w:r>
+      <w:proofErr w:type="spellEnd"/>
     </w:p>
     <w:p>
       <w:pPr>
@@ -4171,7 +4175,23 @@
           <w:sz w:val="24"/>
           <w:szCs w:val="24"/>
         </w:rPr>
-        <w:t xml:space="preserve"> and from the given legends it is confirmed that the newer design will have more features such as the bag dropping facility, an ATM booth to transact money, a sky train for faster travelling and a service for car hiring for the travellers or office staffs. </w:t>
+        <w:t xml:space="preserve"> and from the given legends it is confirmed that the newer design will have more features such as the bag dropping facility, an ATM booth to transact money, a sky train for faster travelling and a service for car hiring for the </w:t>
+      </w:r>
+      <w:proofErr w:type="spellStart"/>
+      <w:r>
+        <w:rPr>
+          <w:sz w:val="24"/>
+          <w:szCs w:val="24"/>
+        </w:rPr>
+        <w:t>travellers</w:t>
+      </w:r>
+      <w:proofErr w:type="spellEnd"/>
+      <w:r>
+        <w:rPr>
+          <w:sz w:val="24"/>
+          <w:szCs w:val="24"/>
+        </w:rPr>
+        <w:t xml:space="preserve"> or office staffs. </w:t>
       </w:r>
     </w:p>
     <w:p>
@@ -6145,14 +6165,20 @@
     </w:p>
     <w:p>
       <w:pPr>
-        <w:ind w:left="360"/>
+        <w:rPr>
+          <w:sz w:val="24"/>
+          <w:szCs w:val="24"/>
+        </w:rPr>
+      </w:pPr>
+      <w:r>
         <w:rPr>
           <w:b/>
           <w:bCs/>
           <w:sz w:val="24"/>
           <w:szCs w:val="24"/>
         </w:rPr>
-      </w:pPr>
+        <w:t>Band Score: 7.</w:t>
+      </w:r>
       <w:r>
         <w:rPr>
           <w:b/>
@@ -6160,17 +6186,905 @@
           <w:sz w:val="24"/>
           <w:szCs w:val="24"/>
         </w:rPr>
-        <w:t>Band Score: 7.</w:t>
-      </w:r>
-      <w:r>
+        <w:t>5</w:t>
+      </w:r>
+    </w:p>
+    <w:p>
+      <w:pPr>
+        <w:pStyle w:val="Heading1"/>
+      </w:pPr>
+      <w:r>
+        <w:t>Practice book 16 – Test 4</w:t>
+      </w:r>
+    </w:p>
+    <w:p>
+      <w:pPr>
+        <w:pStyle w:val="Heading2"/>
+      </w:pPr>
+      <w:r>
+        <w:t>Writing Task 1</w:t>
+      </w:r>
+    </w:p>
+    <w:p>
+      <w:pPr>
+        <w:jc w:val="both"/>
+        <w:rPr>
+          <w:sz w:val="24"/>
+          <w:szCs w:val="24"/>
+        </w:rPr>
+      </w:pPr>
+    </w:p>
+    <w:p>
+      <w:pPr>
+        <w:pStyle w:val="Heading2"/>
+      </w:pPr>
+      <w:r>
+        <w:t>Writing Task 2</w:t>
+      </w:r>
+    </w:p>
+    <w:p>
+      <w:pPr>
+        <w:jc w:val="both"/>
+        <w:rPr>
+          <w:sz w:val="24"/>
+          <w:szCs w:val="24"/>
+        </w:rPr>
+      </w:pPr>
+    </w:p>
+    <w:p>
+      <w:pPr>
+        <w:pStyle w:val="Heading2"/>
+      </w:pPr>
+      <w:r>
+        <w:t>Reading</w:t>
+      </w:r>
+    </w:p>
+    <w:p>
+      <w:pPr>
+        <w:pStyle w:val="ListParagraph"/>
+        <w:numPr>
+          <w:ilvl w:val="0"/>
+          <w:numId w:val="8"/>
+        </w:numPr>
+        <w:rPr>
+          <w:sz w:val="24"/>
+          <w:szCs w:val="24"/>
+        </w:rPr>
+      </w:pPr>
+      <w:r>
+        <w:rPr>
+          <w:sz w:val="24"/>
+          <w:szCs w:val="24"/>
+        </w:rPr>
+        <w:t>Posts</w:t>
+      </w:r>
+    </w:p>
+    <w:p>
+      <w:pPr>
+        <w:pStyle w:val="ListParagraph"/>
+        <w:numPr>
+          <w:ilvl w:val="0"/>
+          <w:numId w:val="8"/>
+        </w:numPr>
+        <w:rPr>
+          <w:sz w:val="24"/>
+          <w:szCs w:val="24"/>
+        </w:rPr>
+      </w:pPr>
+      <w:r>
+        <w:rPr>
+          <w:sz w:val="24"/>
+          <w:szCs w:val="24"/>
+        </w:rPr>
+        <w:t>Canal</w:t>
+      </w:r>
+    </w:p>
+    <w:p>
+      <w:pPr>
+        <w:pStyle w:val="ListParagraph"/>
+        <w:numPr>
+          <w:ilvl w:val="0"/>
+          <w:numId w:val="8"/>
+        </w:numPr>
+        <w:rPr>
+          <w:sz w:val="24"/>
+          <w:szCs w:val="24"/>
+        </w:rPr>
+      </w:pPr>
+      <w:r>
+        <w:rPr>
+          <w:sz w:val="24"/>
+          <w:szCs w:val="24"/>
+        </w:rPr>
+        <w:t>Ventilation</w:t>
+      </w:r>
+    </w:p>
+    <w:p>
+      <w:pPr>
+        <w:pStyle w:val="ListParagraph"/>
+        <w:numPr>
+          <w:ilvl w:val="0"/>
+          <w:numId w:val="8"/>
+        </w:numPr>
+        <w:rPr>
+          <w:sz w:val="24"/>
+          <w:szCs w:val="24"/>
+        </w:rPr>
+      </w:pPr>
+      <w:r>
+        <w:rPr>
+          <w:sz w:val="24"/>
+          <w:szCs w:val="24"/>
+        </w:rPr>
+        <w:t>Lid</w:t>
+      </w:r>
+    </w:p>
+    <w:p>
+      <w:pPr>
+        <w:pStyle w:val="ListParagraph"/>
+        <w:numPr>
+          <w:ilvl w:val="0"/>
+          <w:numId w:val="8"/>
+        </w:numPr>
+        <w:rPr>
+          <w:sz w:val="24"/>
+          <w:szCs w:val="24"/>
+        </w:rPr>
+      </w:pPr>
+      <w:r>
+        <w:rPr>
+          <w:sz w:val="24"/>
+          <w:szCs w:val="24"/>
+        </w:rPr>
+        <w:t>Weight</w:t>
+      </w:r>
+    </w:p>
+    <w:p>
+      <w:pPr>
+        <w:pStyle w:val="ListParagraph"/>
+        <w:numPr>
+          <w:ilvl w:val="0"/>
+          <w:numId w:val="8"/>
+        </w:numPr>
+        <w:rPr>
+          <w:sz w:val="24"/>
+          <w:szCs w:val="24"/>
+        </w:rPr>
+      </w:pPr>
+      <w:r>
+        <w:rPr>
+          <w:sz w:val="24"/>
+          <w:szCs w:val="24"/>
+        </w:rPr>
+        <w:t>Climbing</w:t>
+      </w:r>
+    </w:p>
+    <w:p>
+      <w:pPr>
+        <w:pStyle w:val="ListParagraph"/>
+        <w:numPr>
+          <w:ilvl w:val="0"/>
+          <w:numId w:val="8"/>
+        </w:numPr>
+        <w:rPr>
+          <w:sz w:val="24"/>
+          <w:szCs w:val="24"/>
+        </w:rPr>
+      </w:pPr>
+      <w:r>
+        <w:rPr>
+          <w:sz w:val="24"/>
+          <w:szCs w:val="24"/>
+        </w:rPr>
+        <w:t>False</w:t>
+      </w:r>
+    </w:p>
+    <w:p>
+      <w:pPr>
+        <w:pStyle w:val="ListParagraph"/>
+        <w:numPr>
+          <w:ilvl w:val="0"/>
+          <w:numId w:val="8"/>
+        </w:numPr>
+        <w:rPr>
+          <w:sz w:val="24"/>
+          <w:szCs w:val="24"/>
+        </w:rPr>
+      </w:pPr>
+      <w:r>
+        <w:rPr>
+          <w:sz w:val="24"/>
+          <w:szCs w:val="24"/>
+        </w:rPr>
+        <w:t>Not given</w:t>
+      </w:r>
+    </w:p>
+    <w:p>
+      <w:pPr>
+        <w:pStyle w:val="ListParagraph"/>
+        <w:numPr>
+          <w:ilvl w:val="0"/>
+          <w:numId w:val="8"/>
+        </w:numPr>
+        <w:rPr>
+          <w:sz w:val="24"/>
+          <w:szCs w:val="24"/>
+        </w:rPr>
+      </w:pPr>
+      <w:r>
+        <w:rPr>
+          <w:sz w:val="24"/>
+          <w:szCs w:val="24"/>
+        </w:rPr>
+        <w:t>False</w:t>
+      </w:r>
+    </w:p>
+    <w:p>
+      <w:pPr>
+        <w:pStyle w:val="ListParagraph"/>
+        <w:numPr>
+          <w:ilvl w:val="0"/>
+          <w:numId w:val="8"/>
+        </w:numPr>
+        <w:rPr>
+          <w:sz w:val="24"/>
+          <w:szCs w:val="24"/>
+        </w:rPr>
+      </w:pPr>
+      <w:r>
+        <w:rPr>
+          <w:sz w:val="24"/>
+          <w:szCs w:val="24"/>
+        </w:rPr>
+        <w:t>True</w:t>
+      </w:r>
+    </w:p>
+    <w:p>
+      <w:pPr>
+        <w:pStyle w:val="ListParagraph"/>
+        <w:numPr>
+          <w:ilvl w:val="0"/>
+          <w:numId w:val="8"/>
+        </w:numPr>
+        <w:rPr>
+          <w:sz w:val="24"/>
+          <w:szCs w:val="24"/>
+        </w:rPr>
+      </w:pPr>
+      <w:r>
+        <w:rPr>
+          <w:sz w:val="24"/>
+          <w:szCs w:val="24"/>
+        </w:rPr>
+        <w:t>Gold</w:t>
+      </w:r>
+    </w:p>
+    <w:p>
+      <w:pPr>
+        <w:pStyle w:val="ListParagraph"/>
+        <w:numPr>
+          <w:ilvl w:val="0"/>
+          <w:numId w:val="8"/>
+        </w:numPr>
+        <w:rPr>
+          <w:sz w:val="24"/>
+          <w:szCs w:val="24"/>
+        </w:rPr>
+      </w:pPr>
+      <w:r>
+        <w:rPr>
+          <w:sz w:val="24"/>
+          <w:szCs w:val="24"/>
+        </w:rPr>
+        <w:t>Architect</w:t>
+      </w:r>
+    </w:p>
+    <w:p>
+      <w:pPr>
+        <w:pStyle w:val="ListParagraph"/>
+        <w:numPr>
+          <w:ilvl w:val="0"/>
+          <w:numId w:val="8"/>
+        </w:numPr>
+        <w:rPr>
+          <w:sz w:val="24"/>
+          <w:szCs w:val="24"/>
+        </w:rPr>
+      </w:pPr>
+      <w:r>
+        <w:rPr>
+          <w:sz w:val="24"/>
+          <w:szCs w:val="24"/>
+        </w:rPr>
+        <w:t>Harbor</w:t>
+      </w:r>
+    </w:p>
+    <w:p>
+      <w:pPr>
+        <w:pStyle w:val="ListParagraph"/>
+        <w:numPr>
+          <w:ilvl w:val="0"/>
+          <w:numId w:val="8"/>
+        </w:numPr>
+        <w:rPr>
+          <w:sz w:val="24"/>
+          <w:szCs w:val="24"/>
+        </w:rPr>
+      </w:pPr>
+      <w:r>
+        <w:rPr>
+          <w:sz w:val="24"/>
+          <w:szCs w:val="24"/>
+        </w:rPr>
+        <w:t>A</w:t>
+      </w:r>
+    </w:p>
+    <w:p>
+      <w:pPr>
+        <w:pStyle w:val="ListParagraph"/>
+        <w:numPr>
+          <w:ilvl w:val="0"/>
+          <w:numId w:val="8"/>
+        </w:numPr>
+        <w:rPr>
+          <w:sz w:val="24"/>
+          <w:szCs w:val="24"/>
+        </w:rPr>
+      </w:pPr>
+      <w:r>
+        <w:rPr>
+          <w:sz w:val="24"/>
+          <w:szCs w:val="24"/>
+        </w:rPr>
+        <w:t>B</w:t>
+      </w:r>
+    </w:p>
+    <w:p>
+      <w:pPr>
+        <w:pStyle w:val="ListParagraph"/>
+        <w:numPr>
+          <w:ilvl w:val="0"/>
+          <w:numId w:val="8"/>
+        </w:numPr>
+        <w:rPr>
+          <w:sz w:val="24"/>
+          <w:szCs w:val="24"/>
+        </w:rPr>
+      </w:pPr>
+      <w:r>
+        <w:rPr>
+          <w:sz w:val="24"/>
+          <w:szCs w:val="24"/>
+        </w:rPr>
+        <w:t>D</w:t>
+      </w:r>
+    </w:p>
+    <w:p>
+      <w:pPr>
+        <w:pStyle w:val="ListParagraph"/>
+        <w:numPr>
+          <w:ilvl w:val="0"/>
+          <w:numId w:val="8"/>
+        </w:numPr>
+        <w:rPr>
+          <w:sz w:val="24"/>
+          <w:szCs w:val="24"/>
+        </w:rPr>
+      </w:pPr>
+      <w:r>
+        <w:rPr>
+          <w:sz w:val="24"/>
+          <w:szCs w:val="24"/>
+        </w:rPr>
+        <w:t>B</w:t>
+      </w:r>
+    </w:p>
+    <w:p>
+      <w:pPr>
+        <w:pStyle w:val="ListParagraph"/>
+        <w:numPr>
+          <w:ilvl w:val="0"/>
+          <w:numId w:val="8"/>
+        </w:numPr>
+        <w:rPr>
+          <w:sz w:val="24"/>
+          <w:szCs w:val="24"/>
+        </w:rPr>
+      </w:pPr>
+      <w:r>
+        <w:rPr>
+          <w:sz w:val="24"/>
+          <w:szCs w:val="24"/>
+        </w:rPr>
+        <w:t>D</w:t>
+      </w:r>
+    </w:p>
+    <w:p>
+      <w:pPr>
+        <w:pStyle w:val="ListParagraph"/>
+        <w:numPr>
+          <w:ilvl w:val="0"/>
+          <w:numId w:val="8"/>
+        </w:numPr>
+        <w:rPr>
+          <w:sz w:val="24"/>
+          <w:szCs w:val="24"/>
+        </w:rPr>
+      </w:pPr>
+      <w:r>
+        <w:rPr>
+          <w:sz w:val="24"/>
+          <w:szCs w:val="24"/>
+        </w:rPr>
+        <w:t>B</w:t>
+      </w:r>
+    </w:p>
+    <w:p>
+      <w:pPr>
+        <w:pStyle w:val="ListParagraph"/>
+        <w:numPr>
+          <w:ilvl w:val="0"/>
+          <w:numId w:val="8"/>
+        </w:numPr>
+        <w:rPr>
+          <w:sz w:val="24"/>
+          <w:szCs w:val="24"/>
+        </w:rPr>
+      </w:pPr>
+      <w:r>
+        <w:rPr>
+          <w:sz w:val="24"/>
+          <w:szCs w:val="24"/>
+        </w:rPr>
+        <w:t>F</w:t>
+      </w:r>
+    </w:p>
+    <w:p>
+      <w:pPr>
+        <w:pStyle w:val="ListParagraph"/>
+        <w:numPr>
+          <w:ilvl w:val="0"/>
+          <w:numId w:val="8"/>
+        </w:numPr>
+        <w:rPr>
+          <w:sz w:val="24"/>
+          <w:szCs w:val="24"/>
+        </w:rPr>
+      </w:pPr>
+      <w:r>
+        <w:rPr>
+          <w:sz w:val="24"/>
+          <w:szCs w:val="24"/>
+        </w:rPr>
+        <w:t>H</w:t>
+      </w:r>
+    </w:p>
+    <w:p>
+      <w:pPr>
+        <w:pStyle w:val="ListParagraph"/>
+        <w:numPr>
+          <w:ilvl w:val="0"/>
+          <w:numId w:val="8"/>
+        </w:numPr>
+        <w:rPr>
+          <w:sz w:val="24"/>
+          <w:szCs w:val="24"/>
+        </w:rPr>
+      </w:pPr>
+      <w:r>
+        <w:rPr>
+          <w:sz w:val="24"/>
+          <w:szCs w:val="24"/>
+        </w:rPr>
+        <w:t>G</w:t>
+      </w:r>
+    </w:p>
+    <w:p>
+      <w:pPr>
+        <w:pStyle w:val="ListParagraph"/>
+        <w:numPr>
+          <w:ilvl w:val="0"/>
+          <w:numId w:val="8"/>
+        </w:numPr>
+        <w:rPr>
+          <w:sz w:val="24"/>
+          <w:szCs w:val="24"/>
+        </w:rPr>
+      </w:pPr>
+      <w:r>
+        <w:rPr>
+          <w:sz w:val="24"/>
+          <w:szCs w:val="24"/>
+        </w:rPr>
+        <w:t>Yes</w:t>
+      </w:r>
+    </w:p>
+    <w:p>
+      <w:pPr>
+        <w:pStyle w:val="ListParagraph"/>
+        <w:numPr>
+          <w:ilvl w:val="0"/>
+          <w:numId w:val="8"/>
+        </w:numPr>
+        <w:rPr>
+          <w:sz w:val="24"/>
+          <w:szCs w:val="24"/>
+        </w:rPr>
+      </w:pPr>
+      <w:r>
+        <w:rPr>
+          <w:sz w:val="24"/>
+          <w:szCs w:val="24"/>
+        </w:rPr>
+        <w:t>No</w:t>
+      </w:r>
+    </w:p>
+    <w:p>
+      <w:pPr>
+        <w:pStyle w:val="ListParagraph"/>
+        <w:numPr>
+          <w:ilvl w:val="0"/>
+          <w:numId w:val="8"/>
+        </w:numPr>
+        <w:rPr>
+          <w:sz w:val="24"/>
+          <w:szCs w:val="24"/>
+        </w:rPr>
+      </w:pPr>
+      <w:r>
+        <w:rPr>
+          <w:sz w:val="24"/>
+          <w:szCs w:val="24"/>
+        </w:rPr>
+        <w:t>Not given</w:t>
+      </w:r>
+    </w:p>
+    <w:p>
+      <w:pPr>
+        <w:pStyle w:val="ListParagraph"/>
+        <w:numPr>
+          <w:ilvl w:val="0"/>
+          <w:numId w:val="8"/>
+        </w:numPr>
+        <w:rPr>
+          <w:sz w:val="24"/>
+          <w:szCs w:val="24"/>
+        </w:rPr>
+      </w:pPr>
+      <w:r>
+        <w:rPr>
+          <w:sz w:val="24"/>
+          <w:szCs w:val="24"/>
+        </w:rPr>
+        <w:t>Yes</w:t>
+      </w:r>
+    </w:p>
+    <w:p>
+      <w:pPr>
+        <w:pStyle w:val="ListParagraph"/>
+        <w:numPr>
+          <w:ilvl w:val="0"/>
+          <w:numId w:val="8"/>
+        </w:numPr>
+        <w:rPr>
+          <w:sz w:val="24"/>
+          <w:szCs w:val="24"/>
+        </w:rPr>
+      </w:pPr>
+      <w:r>
+        <w:rPr>
+          <w:sz w:val="24"/>
+          <w:szCs w:val="24"/>
+        </w:rPr>
+        <w:t>I</w:t>
+      </w:r>
+      <w:r>
+        <w:rPr>
+          <w:sz w:val="24"/>
+          <w:szCs w:val="24"/>
+        </w:rPr>
+        <w:t>ii</w:t>
+      </w:r>
+    </w:p>
+    <w:p>
+      <w:pPr>
+        <w:pStyle w:val="ListParagraph"/>
+        <w:numPr>
+          <w:ilvl w:val="0"/>
+          <w:numId w:val="8"/>
+        </w:numPr>
+        <w:rPr>
+          <w:sz w:val="24"/>
+          <w:szCs w:val="24"/>
+        </w:rPr>
+      </w:pPr>
+      <w:proofErr w:type="spellStart"/>
+      <w:r>
+        <w:rPr>
+          <w:sz w:val="24"/>
+          <w:szCs w:val="24"/>
+        </w:rPr>
+        <w:lastRenderedPageBreak/>
+        <w:t>Viii</w:t>
+      </w:r>
+      <w:proofErr w:type="spellEnd"/>
+    </w:p>
+    <w:p>
+      <w:pPr>
+        <w:pStyle w:val="ListParagraph"/>
+        <w:numPr>
+          <w:ilvl w:val="0"/>
+          <w:numId w:val="8"/>
+        </w:numPr>
+        <w:rPr>
+          <w:sz w:val="24"/>
+          <w:szCs w:val="24"/>
+        </w:rPr>
+      </w:pPr>
+      <w:r>
+        <w:rPr>
+          <w:sz w:val="24"/>
+          <w:szCs w:val="24"/>
+        </w:rPr>
+        <w:t>Vi</w:t>
+      </w:r>
+    </w:p>
+    <w:p>
+      <w:pPr>
+        <w:pStyle w:val="ListParagraph"/>
+        <w:numPr>
+          <w:ilvl w:val="0"/>
+          <w:numId w:val="8"/>
+        </w:numPr>
+        <w:rPr>
+          <w:sz w:val="24"/>
+          <w:szCs w:val="24"/>
+        </w:rPr>
+      </w:pPr>
+      <w:r>
+        <w:rPr>
+          <w:sz w:val="24"/>
+          <w:szCs w:val="24"/>
+        </w:rPr>
+        <w:t>I</w:t>
+      </w:r>
+    </w:p>
+    <w:p>
+      <w:pPr>
+        <w:pStyle w:val="ListParagraph"/>
+        <w:numPr>
+          <w:ilvl w:val="0"/>
+          <w:numId w:val="8"/>
+        </w:numPr>
+        <w:rPr>
+          <w:sz w:val="24"/>
+          <w:szCs w:val="24"/>
+        </w:rPr>
+      </w:pPr>
+      <w:proofErr w:type="spellStart"/>
+      <w:r>
+        <w:rPr>
+          <w:sz w:val="24"/>
+          <w:szCs w:val="24"/>
+        </w:rPr>
+        <w:t>Vii</w:t>
+      </w:r>
+      <w:proofErr w:type="spellEnd"/>
+    </w:p>
+    <w:p>
+      <w:pPr>
+        <w:pStyle w:val="ListParagraph"/>
+        <w:numPr>
+          <w:ilvl w:val="0"/>
+          <w:numId w:val="8"/>
+        </w:numPr>
+        <w:rPr>
+          <w:sz w:val="24"/>
+          <w:szCs w:val="24"/>
+        </w:rPr>
+      </w:pPr>
+      <w:r>
+        <w:rPr>
+          <w:sz w:val="24"/>
+          <w:szCs w:val="24"/>
+        </w:rPr>
+        <w:t>V</w:t>
+      </w:r>
+    </w:p>
+    <w:p>
+      <w:pPr>
+        <w:pStyle w:val="ListParagraph"/>
+        <w:numPr>
+          <w:ilvl w:val="0"/>
+          <w:numId w:val="8"/>
+        </w:numPr>
+        <w:rPr>
+          <w:sz w:val="24"/>
+          <w:szCs w:val="24"/>
+        </w:rPr>
+      </w:pPr>
+      <w:r>
+        <w:rPr>
+          <w:sz w:val="24"/>
+          <w:szCs w:val="24"/>
+        </w:rPr>
+        <w:t>C</w:t>
+      </w:r>
+    </w:p>
+    <w:p>
+      <w:pPr>
+        <w:pStyle w:val="ListParagraph"/>
+        <w:numPr>
+          <w:ilvl w:val="0"/>
+          <w:numId w:val="8"/>
+        </w:numPr>
+        <w:rPr>
+          <w:sz w:val="24"/>
+          <w:szCs w:val="24"/>
+        </w:rPr>
+      </w:pPr>
+      <w:r>
+        <w:rPr>
+          <w:sz w:val="24"/>
+          <w:szCs w:val="24"/>
+        </w:rPr>
+        <w:t>D</w:t>
+      </w:r>
+    </w:p>
+    <w:p>
+      <w:pPr>
+        <w:pStyle w:val="ListParagraph"/>
+        <w:numPr>
+          <w:ilvl w:val="0"/>
+          <w:numId w:val="8"/>
+        </w:numPr>
+        <w:rPr>
+          <w:sz w:val="24"/>
+          <w:szCs w:val="24"/>
+        </w:rPr>
+      </w:pPr>
+      <w:r>
+        <w:rPr>
+          <w:sz w:val="24"/>
+          <w:szCs w:val="24"/>
+        </w:rPr>
+        <w:t>A</w:t>
+      </w:r>
+    </w:p>
+    <w:p>
+      <w:pPr>
+        <w:pStyle w:val="ListParagraph"/>
+        <w:numPr>
+          <w:ilvl w:val="0"/>
+          <w:numId w:val="8"/>
+        </w:numPr>
+        <w:rPr>
+          <w:sz w:val="24"/>
+          <w:szCs w:val="24"/>
+        </w:rPr>
+      </w:pPr>
+      <w:r>
+        <w:rPr>
+          <w:sz w:val="24"/>
+          <w:szCs w:val="24"/>
+        </w:rPr>
+        <w:t>Yes</w:t>
+      </w:r>
+    </w:p>
+    <w:p>
+      <w:pPr>
+        <w:pStyle w:val="ListParagraph"/>
+        <w:numPr>
+          <w:ilvl w:val="0"/>
+          <w:numId w:val="8"/>
+        </w:numPr>
+        <w:rPr>
+          <w:sz w:val="24"/>
+          <w:szCs w:val="24"/>
+        </w:rPr>
+      </w:pPr>
+      <w:r>
+        <w:rPr>
+          <w:sz w:val="24"/>
+          <w:szCs w:val="24"/>
+        </w:rPr>
+        <w:t>No</w:t>
+      </w:r>
+    </w:p>
+    <w:p>
+      <w:pPr>
+        <w:pStyle w:val="ListParagraph"/>
+        <w:numPr>
+          <w:ilvl w:val="0"/>
+          <w:numId w:val="8"/>
+        </w:numPr>
+        <w:rPr>
+          <w:sz w:val="24"/>
+          <w:szCs w:val="24"/>
+        </w:rPr>
+      </w:pPr>
+      <w:r>
+        <w:rPr>
+          <w:sz w:val="24"/>
+          <w:szCs w:val="24"/>
+        </w:rPr>
+        <w:t>Not given</w:t>
+      </w:r>
+    </w:p>
+    <w:p>
+      <w:pPr>
+        <w:pStyle w:val="ListParagraph"/>
+        <w:numPr>
+          <w:ilvl w:val="0"/>
+          <w:numId w:val="8"/>
+        </w:numPr>
+        <w:rPr>
+          <w:sz w:val="24"/>
+          <w:szCs w:val="24"/>
+        </w:rPr>
+      </w:pPr>
+      <w:r>
+        <w:rPr>
+          <w:sz w:val="24"/>
+          <w:szCs w:val="24"/>
+        </w:rPr>
+        <w:t>No</w:t>
+      </w:r>
+    </w:p>
+    <w:p>
+      <w:pPr>
+        <w:pStyle w:val="ListParagraph"/>
+        <w:numPr>
+          <w:ilvl w:val="0"/>
+          <w:numId w:val="8"/>
+        </w:numPr>
+        <w:rPr>
+          <w:sz w:val="24"/>
+          <w:szCs w:val="24"/>
+        </w:rPr>
+      </w:pPr>
+      <w:r>
+        <w:rPr>
+          <w:sz w:val="24"/>
+          <w:szCs w:val="24"/>
+        </w:rPr>
+        <w:t>Yes</w:t>
+      </w:r>
+    </w:p>
+    <w:p>
+      <w:pPr>
         <w:rPr>
           <w:b/>
           <w:bCs/>
           <w:sz w:val="24"/>
           <w:szCs w:val="24"/>
         </w:rPr>
-        <w:t>5</w:t>
-      </w:r>
+      </w:pPr>
+      <w:r>
+        <w:rPr>
+          <w:b/>
+          <w:bCs/>
+          <w:sz w:val="24"/>
+          <w:szCs w:val="24"/>
+        </w:rPr>
+        <w:t xml:space="preserve">Band Score: </w:t>
+      </w:r>
+    </w:p>
+    <w:p>
+      <w:pPr>
+        <w:pStyle w:val="Heading2"/>
+      </w:pPr>
+      <w:r>
+        <w:t>Listening</w:t>
+      </w:r>
+    </w:p>
+    <w:p>
+      <w:pPr>
+        <w:rPr>
+          <w:sz w:val="24"/>
+          <w:szCs w:val="24"/>
+        </w:rPr>
+      </w:pPr>
     </w:p>
     <w:sectPr>
       <w:type w:val="continuous"/>
@@ -6186,6 +7100,92 @@
 <file path=word/numbering.xml><?xml version="1.0" encoding="utf-8"?>
 <w:numbering xmlns:wpc="http://schemas.microsoft.com/office/word/2010/wordprocessingCanvas" xmlns:cx="http://schemas.microsoft.com/office/drawing/2014/chartex" xmlns:cx1="http://schemas.microsoft.com/office/drawing/2015/9/8/chartex" xmlns:cx2="http://schemas.microsoft.com/office/drawing/2015/10/21/chartex" xmlns:cx3="http://schemas.microsoft.com/office/drawing/2016/5/9/chartex" xmlns:cx4="http://schemas.microsoft.com/office/drawing/2016/5/10/chartex" xmlns:cx5="http://schemas.microsoft.com/office/drawing/2016/5/11/chartex" xmlns:cx6="http://schemas.microsoft.com/office/drawing/2016/5/12/chartex" xmlns:cx7="http://schemas.microsoft.com/office/drawing/2016/5/13/chartex" xmlns:cx8="http://schemas.microsoft.com/office/drawing/2016/5/14/chartex" xmlns:mc="http://schemas.openxmlformats.org/markup-compatibility/2006" xmlns:aink="http://schemas.microsoft.com/office/drawing/2016/ink" xmlns:am3d="http://schemas.microsoft.com/office/drawing/2017/model3d" xmlns:o="urn:schemas-microsoft-com:office:office" xmlns:oel="http://schemas.microsoft.com/office/2019/extlst" xmlns:r="http://schemas.openxmlformats.org/officeDocument/2006/relationships" xmlns:m="http://schemas.openxmlformats.org/officeDocument/2006/math" xmlns:v="urn:schemas-microsoft-com:vml" xmlns:wp14="http://schemas.microsoft.com/office/word/2010/wordprocessingDrawing" xmlns:wp="http://schemas.openxmlformats.org/drawingml/2006/wordprocessingDrawing" xmlns:w10="urn:schemas-microsoft-com:office:word" xmlns:w="http://schemas.openxmlformats.org/wordprocessingml/2006/main" xmlns:w14="http://schemas.microsoft.com/office/word/2010/wordml" xmlns:w15="http://schemas.microsoft.com/office/word/2012/wordml" xmlns:w16cex="http://schemas.microsoft.com/office/word/2018/wordml/cex" xmlns:w16cid="http://schemas.microsoft.com/office/word/2016/wordml/cid" xmlns:w16="http://schemas.microsoft.com/office/word/2018/wordml" xmlns:w16du="http://schemas.microsoft.com/office/word/2023/wordml/word16du" xmlns:w16sdtdh="http://schemas.microsoft.com/office/word/2020/wordml/sdtdatahash" xmlns:w16sdtfl="http://schemas.microsoft.com/office/word/2024/wordml/sdtformatlock" xmlns:w16se="http://schemas.microsoft.com/office/word/2015/wordml/symex" xmlns:wpg="http://schemas.microsoft.com/office/word/2010/wordprocessingGroup" xmlns:wpi="http://schemas.microsoft.com/office/word/2010/wordprocessingInk" xmlns:wne="http://schemas.microsoft.com/office/word/2006/wordml" xmlns:wps="http://schemas.microsoft.com/office/word/2010/wordprocessingShape" mc:Ignorable="w14 w15 w16se w16cid w16 w16cex w16sdtdh w16sdtfl w16du wp14">
   <w:abstractNum w:abstractNumId="0" w15:restartNumberingAfterBreak="0">
+    <w:nsid w:val="04BD6FC9"/>
+    <w:multiLevelType w:val="hybridMultilevel"/>
+    <w:tmpl w:val="93FA55F8"/>
+    <w:lvl w:ilvl="0" w:tplc="0409000F">
+      <w:start w:val="1"/>
+      <w:numFmt w:val="decimal"/>
+      <w:lvlText w:val="%1."/>
+      <w:lvlJc w:val="left"/>
+      <w:pPr>
+        <w:ind w:left="720" w:hanging="360"/>
+      </w:pPr>
+    </w:lvl>
+    <w:lvl w:ilvl="1" w:tplc="04090019" w:tentative="1">
+      <w:start w:val="1"/>
+      <w:numFmt w:val="lowerLetter"/>
+      <w:lvlText w:val="%2."/>
+      <w:lvlJc w:val="left"/>
+      <w:pPr>
+        <w:ind w:left="1440" w:hanging="360"/>
+      </w:pPr>
+    </w:lvl>
+    <w:lvl w:ilvl="2" w:tplc="0409001B" w:tentative="1">
+      <w:start w:val="1"/>
+      <w:numFmt w:val="lowerRoman"/>
+      <w:lvlText w:val="%3."/>
+      <w:lvlJc w:val="right"/>
+      <w:pPr>
+        <w:ind w:left="2160" w:hanging="180"/>
+      </w:pPr>
+    </w:lvl>
+    <w:lvl w:ilvl="3" w:tplc="0409000F" w:tentative="1">
+      <w:start w:val="1"/>
+      <w:numFmt w:val="decimal"/>
+      <w:lvlText w:val="%4."/>
+      <w:lvlJc w:val="left"/>
+      <w:pPr>
+        <w:ind w:left="2880" w:hanging="360"/>
+      </w:pPr>
+    </w:lvl>
+    <w:lvl w:ilvl="4" w:tplc="04090019" w:tentative="1">
+      <w:start w:val="1"/>
+      <w:numFmt w:val="lowerLetter"/>
+      <w:lvlText w:val="%5."/>
+      <w:lvlJc w:val="left"/>
+      <w:pPr>
+        <w:ind w:left="3600" w:hanging="360"/>
+      </w:pPr>
+    </w:lvl>
+    <w:lvl w:ilvl="5" w:tplc="0409001B" w:tentative="1">
+      <w:start w:val="1"/>
+      <w:numFmt w:val="lowerRoman"/>
+      <w:lvlText w:val="%6."/>
+      <w:lvlJc w:val="right"/>
+      <w:pPr>
+        <w:ind w:left="4320" w:hanging="180"/>
+      </w:pPr>
+    </w:lvl>
+    <w:lvl w:ilvl="6" w:tplc="0409000F" w:tentative="1">
+      <w:start w:val="1"/>
+      <w:numFmt w:val="decimal"/>
+      <w:lvlText w:val="%7."/>
+      <w:lvlJc w:val="left"/>
+      <w:pPr>
+        <w:ind w:left="5040" w:hanging="360"/>
+      </w:pPr>
+    </w:lvl>
+    <w:lvl w:ilvl="7" w:tplc="04090019" w:tentative="1">
+      <w:start w:val="1"/>
+      <w:numFmt w:val="lowerLetter"/>
+      <w:lvlText w:val="%8."/>
+      <w:lvlJc w:val="left"/>
+      <w:pPr>
+        <w:ind w:left="5760" w:hanging="360"/>
+      </w:pPr>
+    </w:lvl>
+    <w:lvl w:ilvl="8" w:tplc="0409001B" w:tentative="1">
+      <w:start w:val="1"/>
+      <w:numFmt w:val="lowerRoman"/>
+      <w:lvlText w:val="%9."/>
+      <w:lvlJc w:val="right"/>
+      <w:pPr>
+        <w:ind w:left="6480" w:hanging="180"/>
+      </w:pPr>
+    </w:lvl>
+  </w:abstractNum>
+  <w:abstractNum w:abstractNumId="1" w15:restartNumberingAfterBreak="0">
     <w:nsid w:val="096A4A57"/>
     <w:multiLevelType w:val="hybridMultilevel"/>
     <w:tmpl w:val="BF6051DC"/>
@@ -6274,7 +7274,7 @@
       </w:pPr>
     </w:lvl>
   </w:abstractNum>
-  <w:abstractNum w:abstractNumId="1" w15:restartNumberingAfterBreak="0">
+  <w:abstractNum w:abstractNumId="2" w15:restartNumberingAfterBreak="0">
     <w:nsid w:val="32F34AEA"/>
     <w:multiLevelType w:val="hybridMultilevel"/>
     <w:tmpl w:val="BD34045A"/>
@@ -6363,7 +7363,93 @@
       </w:pPr>
     </w:lvl>
   </w:abstractNum>
-  <w:abstractNum w:abstractNumId="2" w15:restartNumberingAfterBreak="0">
+  <w:abstractNum w:abstractNumId="3" w15:restartNumberingAfterBreak="0">
+    <w:nsid w:val="345A1FA2"/>
+    <w:multiLevelType w:val="hybridMultilevel"/>
+    <w:tmpl w:val="942E32E0"/>
+    <w:lvl w:ilvl="0" w:tplc="0409000F">
+      <w:start w:val="1"/>
+      <w:numFmt w:val="decimal"/>
+      <w:lvlText w:val="%1."/>
+      <w:lvlJc w:val="left"/>
+      <w:pPr>
+        <w:ind w:left="720" w:hanging="360"/>
+      </w:pPr>
+    </w:lvl>
+    <w:lvl w:ilvl="1" w:tplc="04090019" w:tentative="1">
+      <w:start w:val="1"/>
+      <w:numFmt w:val="lowerLetter"/>
+      <w:lvlText w:val="%2."/>
+      <w:lvlJc w:val="left"/>
+      <w:pPr>
+        <w:ind w:left="1440" w:hanging="360"/>
+      </w:pPr>
+    </w:lvl>
+    <w:lvl w:ilvl="2" w:tplc="0409001B" w:tentative="1">
+      <w:start w:val="1"/>
+      <w:numFmt w:val="lowerRoman"/>
+      <w:lvlText w:val="%3."/>
+      <w:lvlJc w:val="right"/>
+      <w:pPr>
+        <w:ind w:left="2160" w:hanging="180"/>
+      </w:pPr>
+    </w:lvl>
+    <w:lvl w:ilvl="3" w:tplc="0409000F" w:tentative="1">
+      <w:start w:val="1"/>
+      <w:numFmt w:val="decimal"/>
+      <w:lvlText w:val="%4."/>
+      <w:lvlJc w:val="left"/>
+      <w:pPr>
+        <w:ind w:left="2880" w:hanging="360"/>
+      </w:pPr>
+    </w:lvl>
+    <w:lvl w:ilvl="4" w:tplc="04090019" w:tentative="1">
+      <w:start w:val="1"/>
+      <w:numFmt w:val="lowerLetter"/>
+      <w:lvlText w:val="%5."/>
+      <w:lvlJc w:val="left"/>
+      <w:pPr>
+        <w:ind w:left="3600" w:hanging="360"/>
+      </w:pPr>
+    </w:lvl>
+    <w:lvl w:ilvl="5" w:tplc="0409001B" w:tentative="1">
+      <w:start w:val="1"/>
+      <w:numFmt w:val="lowerRoman"/>
+      <w:lvlText w:val="%6."/>
+      <w:lvlJc w:val="right"/>
+      <w:pPr>
+        <w:ind w:left="4320" w:hanging="180"/>
+      </w:pPr>
+    </w:lvl>
+    <w:lvl w:ilvl="6" w:tplc="0409000F" w:tentative="1">
+      <w:start w:val="1"/>
+      <w:numFmt w:val="decimal"/>
+      <w:lvlText w:val="%7."/>
+      <w:lvlJc w:val="left"/>
+      <w:pPr>
+        <w:ind w:left="5040" w:hanging="360"/>
+      </w:pPr>
+    </w:lvl>
+    <w:lvl w:ilvl="7" w:tplc="04090019" w:tentative="1">
+      <w:start w:val="1"/>
+      <w:numFmt w:val="lowerLetter"/>
+      <w:lvlText w:val="%8."/>
+      <w:lvlJc w:val="left"/>
+      <w:pPr>
+        <w:ind w:left="5760" w:hanging="360"/>
+      </w:pPr>
+    </w:lvl>
+    <w:lvl w:ilvl="8" w:tplc="0409001B" w:tentative="1">
+      <w:start w:val="1"/>
+      <w:numFmt w:val="lowerRoman"/>
+      <w:lvlText w:val="%9."/>
+      <w:lvlJc w:val="right"/>
+      <w:pPr>
+        <w:ind w:left="6480" w:hanging="180"/>
+      </w:pPr>
+    </w:lvl>
+  </w:abstractNum>
+  <w:abstractNum w:abstractNumId="4" w15:restartNumberingAfterBreak="0">
     <w:nsid w:val="59B12281"/>
     <w:multiLevelType w:val="hybridMultilevel"/>
     <w:tmpl w:val="8D8CB9AA"/>
@@ -6452,7 +7538,7 @@
       </w:pPr>
     </w:lvl>
   </w:abstractNum>
-  <w:abstractNum w:abstractNumId="3" w15:restartNumberingAfterBreak="0">
+  <w:abstractNum w:abstractNumId="5" w15:restartNumberingAfterBreak="0">
     <w:nsid w:val="5DE15116"/>
     <w:multiLevelType w:val="hybridMultilevel"/>
     <w:tmpl w:val="BC14DEC4"/>
@@ -6541,7 +7627,7 @@
       </w:pPr>
     </w:lvl>
   </w:abstractNum>
-  <w:abstractNum w:abstractNumId="4" w15:restartNumberingAfterBreak="0">
+  <w:abstractNum w:abstractNumId="6" w15:restartNumberingAfterBreak="0">
     <w:nsid w:val="61FD76F2"/>
     <w:multiLevelType w:val="hybridMultilevel"/>
     <w:tmpl w:val="D1C2A3F0"/>
@@ -6630,7 +7716,7 @@
       </w:pPr>
     </w:lvl>
   </w:abstractNum>
-  <w:abstractNum w:abstractNumId="5" w15:restartNumberingAfterBreak="0">
+  <w:abstractNum w:abstractNumId="7" w15:restartNumberingAfterBreak="0">
     <w:nsid w:val="7EA00946"/>
     <w:multiLevelType w:val="hybridMultilevel"/>
     <w:tmpl w:val="0D0AA9F8"/>
@@ -6720,22 +7806,28 @@
     </w:lvl>
   </w:abstractNum>
   <w:num w:numId="1" w16cid:durableId="1902209054">
+    <w:abstractNumId w:val="7"/>
+  </w:num>
+  <w:num w:numId="2" w16cid:durableId="1117335086">
     <w:abstractNumId w:val="5"/>
   </w:num>
-  <w:num w:numId="2" w16cid:durableId="1117335086">
-    <w:abstractNumId w:val="3"/>
+  <w:num w:numId="3" w16cid:durableId="287779604">
+    <w:abstractNumId w:val="1"/>
   </w:num>
-  <w:num w:numId="3" w16cid:durableId="287779604">
+  <w:num w:numId="4" w16cid:durableId="2106220008">
+    <w:abstractNumId w:val="6"/>
+  </w:num>
+  <w:num w:numId="5" w16cid:durableId="502625119">
+    <w:abstractNumId w:val="4"/>
+  </w:num>
+  <w:num w:numId="6" w16cid:durableId="240261020">
+    <w:abstractNumId w:val="2"/>
+  </w:num>
+  <w:num w:numId="7" w16cid:durableId="1261378538">
     <w:abstractNumId w:val="0"/>
   </w:num>
-  <w:num w:numId="4" w16cid:durableId="2106220008">
-    <w:abstractNumId w:val="4"/>
-  </w:num>
-  <w:num w:numId="5" w16cid:durableId="502625119">
-    <w:abstractNumId w:val="2"/>
-  </w:num>
-  <w:num w:numId="6" w16cid:durableId="240261020">
-    <w:abstractNumId w:val="1"/>
+  <w:num w:numId="8" w16cid:durableId="1722634212">
+    <w:abstractNumId w:val="3"/>
   </w:num>
 </w:numbering>
 </file>

</xml_diff>

<commit_message>
Book 16 Test 4 Reading scores
</commit_message>
<xml_diff>
--- a/IELTS Practices.docx
+++ b/IELTS Practices.docx
@@ -674,7 +674,6 @@
           <w:szCs w:val="24"/>
         </w:rPr>
       </w:pPr>
-      <w:proofErr w:type="spellStart"/>
       <w:r>
         <w:rPr>
           <w:sz w:val="24"/>
@@ -682,7 +681,6 @@
         </w:rPr>
         <w:t>i</w:t>
       </w:r>
-      <w:proofErr w:type="spellEnd"/>
     </w:p>
     <w:p>
       <w:pPr>
@@ -1392,7 +1390,6 @@
           <w:szCs w:val="24"/>
         </w:rPr>
       </w:pPr>
-      <w:proofErr w:type="spellStart"/>
       <w:r>
         <w:rPr>
           <w:sz w:val="24"/>
@@ -1400,7 +1397,6 @@
         </w:rPr>
         <w:t>Fradstone</w:t>
       </w:r>
-      <w:proofErr w:type="spellEnd"/>
     </w:p>
     <w:p>
       <w:pPr>
@@ -4175,23 +4171,7 @@
           <w:sz w:val="24"/>
           <w:szCs w:val="24"/>
         </w:rPr>
-        <w:t xml:space="preserve"> and from the given legends it is confirmed that the newer design will have more features such as the bag dropping facility, an ATM booth to transact money, a sky train for faster travelling and a service for car hiring for the </w:t>
-      </w:r>
-      <w:proofErr w:type="spellStart"/>
-      <w:r>
-        <w:rPr>
-          <w:sz w:val="24"/>
-          <w:szCs w:val="24"/>
-        </w:rPr>
-        <w:t>travellers</w:t>
-      </w:r>
-      <w:proofErr w:type="spellEnd"/>
-      <w:r>
-        <w:rPr>
-          <w:sz w:val="24"/>
-          <w:szCs w:val="24"/>
-        </w:rPr>
-        <w:t xml:space="preserve"> or office staffs. </w:t>
+        <w:t xml:space="preserve"> and from the given legends it is confirmed that the newer design will have more features such as the bag dropping facility, an ATM booth to transact money, a sky train for faster travelling and a service for car hiring for the travellers or office staffs. </w:t>
       </w:r>
     </w:p>
     <w:p>
@@ -6618,6 +6598,13 @@
         </w:rPr>
         <w:t>B</w:t>
       </w:r>
+      <w:r>
+        <w:rPr>
+          <w:sz w:val="24"/>
+          <w:szCs w:val="24"/>
+        </w:rPr>
+        <w:t xml:space="preserve"> (Wrong: H)</w:t>
+      </w:r>
     </w:p>
     <w:p>
       <w:pPr>
@@ -6658,6 +6645,13 @@
         </w:rPr>
         <w:t>H</w:t>
       </w:r>
+      <w:r>
+        <w:rPr>
+          <w:sz w:val="24"/>
+          <w:szCs w:val="24"/>
+        </w:rPr>
+        <w:t xml:space="preserve"> (Wrong: B)</w:t>
+      </w:r>
     </w:p>
     <w:p>
       <w:pPr>
@@ -6678,6 +6672,13 @@
         </w:rPr>
         <w:t>G</w:t>
       </w:r>
+      <w:r>
+        <w:rPr>
+          <w:sz w:val="24"/>
+          <w:szCs w:val="24"/>
+        </w:rPr>
+        <w:t xml:space="preserve"> (Wrong: C)</w:t>
+      </w:r>
     </w:p>
     <w:p>
       <w:pPr>
@@ -6798,7 +6799,6 @@
           <w:szCs w:val="24"/>
         </w:rPr>
       </w:pPr>
-      <w:proofErr w:type="spellStart"/>
       <w:r>
         <w:rPr>
           <w:sz w:val="24"/>
@@ -6807,7 +6807,13 @@
         <w:lastRenderedPageBreak/>
         <w:t>Viii</w:t>
       </w:r>
-      <w:proofErr w:type="spellEnd"/>
+      <w:r>
+        <w:rPr>
+          <w:sz w:val="24"/>
+          <w:szCs w:val="24"/>
+        </w:rPr>
+        <w:t xml:space="preserve"> (Wrong: vi)</w:t>
+      </w:r>
     </w:p>
     <w:p>
       <w:pPr>
@@ -6828,6 +6834,13 @@
         </w:rPr>
         <w:t>Vi</w:t>
       </w:r>
+      <w:r>
+        <w:rPr>
+          <w:sz w:val="24"/>
+          <w:szCs w:val="24"/>
+        </w:rPr>
+        <w:t xml:space="preserve"> (Wrong: ii)</w:t>
+      </w:r>
     </w:p>
     <w:p>
       <w:pPr>
@@ -6861,7 +6874,6 @@
           <w:szCs w:val="24"/>
         </w:rPr>
       </w:pPr>
-      <w:proofErr w:type="spellStart"/>
       <w:r>
         <w:rPr>
           <w:sz w:val="24"/>
@@ -6869,7 +6881,6 @@
         </w:rPr>
         <w:t>Vii</w:t>
       </w:r>
-      <w:proofErr w:type="spellEnd"/>
     </w:p>
     <w:p>
       <w:pPr>
@@ -6930,6 +6941,13 @@
         </w:rPr>
         <w:t>D</w:t>
       </w:r>
+      <w:r>
+        <w:rPr>
+          <w:sz w:val="24"/>
+          <w:szCs w:val="24"/>
+        </w:rPr>
+        <w:t xml:space="preserve"> (Wrong: B)</w:t>
+      </w:r>
     </w:p>
     <w:p>
       <w:pPr>
@@ -6970,6 +6988,13 @@
         </w:rPr>
         <w:t>Yes</w:t>
       </w:r>
+      <w:r>
+        <w:rPr>
+          <w:sz w:val="24"/>
+          <w:szCs w:val="24"/>
+        </w:rPr>
+        <w:t xml:space="preserve"> (Wrong: Yes)</w:t>
+      </w:r>
     </w:p>
     <w:p>
       <w:pPr>
@@ -6990,6 +7015,13 @@
         </w:rPr>
         <w:t>No</w:t>
       </w:r>
+      <w:r>
+        <w:rPr>
+          <w:sz w:val="24"/>
+          <w:szCs w:val="24"/>
+        </w:rPr>
+        <w:t xml:space="preserve"> (Wrong: Not given)</w:t>
+      </w:r>
     </w:p>
     <w:p>
       <w:pPr>
@@ -7009,6 +7041,13 @@
           <w:szCs w:val="24"/>
         </w:rPr>
         <w:t>Not given</w:t>
+      </w:r>
+      <w:r>
+        <w:rPr>
+          <w:sz w:val="24"/>
+          <w:szCs w:val="24"/>
+        </w:rPr>
+        <w:t xml:space="preserve"> (Wrong: Yes)</w:t>
       </w:r>
     </w:p>
     <w:p>
@@ -7068,6 +7107,15 @@
           <w:szCs w:val="24"/>
         </w:rPr>
         <w:t xml:space="preserve">Band Score: </w:t>
+      </w:r>
+      <w:r>
+        <w:rPr>
+          <w:b/>
+          <w:bCs/>
+          <w:sz w:val="24"/>
+          <w:szCs w:val="24"/>
+        </w:rPr>
+        <w:t>7</w:t>
       </w:r>
     </w:p>
     <w:p>

</xml_diff>

<commit_message>
Book 16 Test 4 Listening
</commit_message>
<xml_diff>
--- a/IELTS Practices.docx
+++ b/IELTS Practices.docx
@@ -7128,11 +7128,847 @@
     </w:p>
     <w:p>
       <w:pPr>
-        <w:rPr>
-          <w:sz w:val="24"/>
-          <w:szCs w:val="24"/>
-        </w:rPr>
-      </w:pPr>
+        <w:pStyle w:val="ListParagraph"/>
+        <w:numPr>
+          <w:ilvl w:val="0"/>
+          <w:numId w:val="9"/>
+        </w:numPr>
+        <w:rPr>
+          <w:sz w:val="24"/>
+          <w:szCs w:val="24"/>
+        </w:rPr>
+      </w:pPr>
+      <w:r>
+        <w:rPr>
+          <w:sz w:val="24"/>
+          <w:szCs w:val="24"/>
+        </w:rPr>
+        <w:t>28</w:t>
+      </w:r>
+      <w:r>
+        <w:rPr>
+          <w:sz w:val="24"/>
+          <w:szCs w:val="24"/>
+          <w:vertAlign w:val="superscript"/>
+        </w:rPr>
+        <w:t>th</w:t>
+      </w:r>
+    </w:p>
+    <w:p>
+      <w:pPr>
+        <w:pStyle w:val="ListParagraph"/>
+        <w:numPr>
+          <w:ilvl w:val="0"/>
+          <w:numId w:val="9"/>
+        </w:numPr>
+        <w:rPr>
+          <w:sz w:val="24"/>
+          <w:szCs w:val="24"/>
+        </w:rPr>
+      </w:pPr>
+      <w:r>
+        <w:rPr>
+          <w:sz w:val="24"/>
+          <w:szCs w:val="24"/>
+        </w:rPr>
+        <w:t>550</w:t>
+      </w:r>
+    </w:p>
+    <w:p>
+      <w:pPr>
+        <w:pStyle w:val="ListParagraph"/>
+        <w:numPr>
+          <w:ilvl w:val="0"/>
+          <w:numId w:val="9"/>
+        </w:numPr>
+        <w:rPr>
+          <w:sz w:val="24"/>
+          <w:szCs w:val="24"/>
+        </w:rPr>
+      </w:pPr>
+      <w:r>
+        <w:rPr>
+          <w:sz w:val="24"/>
+          <w:szCs w:val="24"/>
+        </w:rPr>
+        <w:t>Chervil</w:t>
+      </w:r>
+    </w:p>
+    <w:p>
+      <w:pPr>
+        <w:pStyle w:val="ListParagraph"/>
+        <w:numPr>
+          <w:ilvl w:val="0"/>
+          <w:numId w:val="9"/>
+        </w:numPr>
+        <w:rPr>
+          <w:sz w:val="24"/>
+          <w:szCs w:val="24"/>
+        </w:rPr>
+      </w:pPr>
+      <w:r>
+        <w:rPr>
+          <w:sz w:val="24"/>
+          <w:szCs w:val="24"/>
+        </w:rPr>
+        <w:t>Garage</w:t>
+      </w:r>
+    </w:p>
+    <w:p>
+      <w:pPr>
+        <w:pStyle w:val="ListParagraph"/>
+        <w:numPr>
+          <w:ilvl w:val="0"/>
+          <w:numId w:val="9"/>
+        </w:numPr>
+        <w:rPr>
+          <w:sz w:val="24"/>
+          <w:szCs w:val="24"/>
+        </w:rPr>
+      </w:pPr>
+      <w:r>
+        <w:rPr>
+          <w:sz w:val="24"/>
+          <w:szCs w:val="24"/>
+        </w:rPr>
+        <w:t>Yard</w:t>
+      </w:r>
+      <w:r>
+        <w:rPr>
+          <w:sz w:val="24"/>
+          <w:szCs w:val="24"/>
+        </w:rPr>
+        <w:t xml:space="preserve"> (Wrong: Garden)</w:t>
+      </w:r>
+    </w:p>
+    <w:p>
+      <w:pPr>
+        <w:pStyle w:val="ListParagraph"/>
+        <w:numPr>
+          <w:ilvl w:val="0"/>
+          <w:numId w:val="9"/>
+        </w:numPr>
+        <w:rPr>
+          <w:sz w:val="24"/>
+          <w:szCs w:val="24"/>
+        </w:rPr>
+      </w:pPr>
+      <w:r>
+        <w:rPr>
+          <w:sz w:val="24"/>
+          <w:szCs w:val="24"/>
+        </w:rPr>
+        <w:t>Parking</w:t>
+      </w:r>
+    </w:p>
+    <w:p>
+      <w:pPr>
+        <w:pStyle w:val="ListParagraph"/>
+        <w:numPr>
+          <w:ilvl w:val="0"/>
+          <w:numId w:val="9"/>
+        </w:numPr>
+        <w:rPr>
+          <w:sz w:val="24"/>
+          <w:szCs w:val="24"/>
+        </w:rPr>
+      </w:pPr>
+      <w:r>
+        <w:rPr>
+          <w:sz w:val="24"/>
+          <w:szCs w:val="24"/>
+        </w:rPr>
+        <w:t>Wood</w:t>
+      </w:r>
+    </w:p>
+    <w:p>
+      <w:pPr>
+        <w:pStyle w:val="ListParagraph"/>
+        <w:numPr>
+          <w:ilvl w:val="0"/>
+          <w:numId w:val="9"/>
+        </w:numPr>
+        <w:rPr>
+          <w:sz w:val="24"/>
+          <w:szCs w:val="24"/>
+        </w:rPr>
+      </w:pPr>
+      <w:r>
+        <w:rPr>
+          <w:sz w:val="24"/>
+          <w:szCs w:val="24"/>
+        </w:rPr>
+        <w:t>Bridge</w:t>
+      </w:r>
+    </w:p>
+    <w:p>
+      <w:pPr>
+        <w:pStyle w:val="ListParagraph"/>
+        <w:numPr>
+          <w:ilvl w:val="0"/>
+          <w:numId w:val="9"/>
+        </w:numPr>
+        <w:rPr>
+          <w:sz w:val="24"/>
+          <w:szCs w:val="24"/>
+        </w:rPr>
+      </w:pPr>
+      <w:r>
+        <w:rPr>
+          <w:sz w:val="24"/>
+          <w:szCs w:val="24"/>
+        </w:rPr>
+        <w:t>Monument</w:t>
+      </w:r>
+    </w:p>
+    <w:p>
+      <w:pPr>
+        <w:pStyle w:val="ListParagraph"/>
+        <w:numPr>
+          <w:ilvl w:val="0"/>
+          <w:numId w:val="9"/>
+        </w:numPr>
+        <w:rPr>
+          <w:sz w:val="24"/>
+          <w:szCs w:val="24"/>
+        </w:rPr>
+      </w:pPr>
+      <w:r>
+        <w:rPr>
+          <w:sz w:val="24"/>
+          <w:szCs w:val="24"/>
+        </w:rPr>
+        <w:t>March</w:t>
+      </w:r>
+    </w:p>
+    <w:p>
+      <w:pPr>
+        <w:pStyle w:val="ListParagraph"/>
+        <w:numPr>
+          <w:ilvl w:val="0"/>
+          <w:numId w:val="9"/>
+        </w:numPr>
+        <w:rPr>
+          <w:sz w:val="24"/>
+          <w:szCs w:val="24"/>
+        </w:rPr>
+      </w:pPr>
+      <w:r>
+        <w:rPr>
+          <w:sz w:val="24"/>
+          <w:szCs w:val="24"/>
+        </w:rPr>
+        <w:t>C</w:t>
+      </w:r>
+    </w:p>
+    <w:p>
+      <w:pPr>
+        <w:pStyle w:val="ListParagraph"/>
+        <w:numPr>
+          <w:ilvl w:val="0"/>
+          <w:numId w:val="9"/>
+        </w:numPr>
+        <w:rPr>
+          <w:sz w:val="24"/>
+          <w:szCs w:val="24"/>
+        </w:rPr>
+      </w:pPr>
+      <w:r>
+        <w:rPr>
+          <w:sz w:val="24"/>
+          <w:szCs w:val="24"/>
+        </w:rPr>
+        <w:t>A</w:t>
+      </w:r>
+    </w:p>
+    <w:p>
+      <w:pPr>
+        <w:pStyle w:val="ListParagraph"/>
+        <w:numPr>
+          <w:ilvl w:val="0"/>
+          <w:numId w:val="9"/>
+        </w:numPr>
+        <w:rPr>
+          <w:sz w:val="24"/>
+          <w:szCs w:val="24"/>
+        </w:rPr>
+      </w:pPr>
+      <w:r>
+        <w:rPr>
+          <w:sz w:val="24"/>
+          <w:szCs w:val="24"/>
+        </w:rPr>
+        <w:t>B</w:t>
+      </w:r>
+    </w:p>
+    <w:p>
+      <w:pPr>
+        <w:pStyle w:val="ListParagraph"/>
+        <w:numPr>
+          <w:ilvl w:val="0"/>
+          <w:numId w:val="9"/>
+        </w:numPr>
+        <w:rPr>
+          <w:sz w:val="24"/>
+          <w:szCs w:val="24"/>
+        </w:rPr>
+      </w:pPr>
+      <w:r>
+        <w:rPr>
+          <w:sz w:val="24"/>
+          <w:szCs w:val="24"/>
+        </w:rPr>
+        <w:t>B</w:t>
+      </w:r>
+    </w:p>
+    <w:p>
+      <w:pPr>
+        <w:pStyle w:val="ListParagraph"/>
+        <w:numPr>
+          <w:ilvl w:val="0"/>
+          <w:numId w:val="9"/>
+        </w:numPr>
+        <w:rPr>
+          <w:sz w:val="24"/>
+          <w:szCs w:val="24"/>
+        </w:rPr>
+      </w:pPr>
+      <w:r>
+        <w:rPr>
+          <w:sz w:val="24"/>
+          <w:szCs w:val="24"/>
+        </w:rPr>
+        <w:t>C</w:t>
+      </w:r>
+    </w:p>
+    <w:p>
+      <w:pPr>
+        <w:pStyle w:val="ListParagraph"/>
+        <w:numPr>
+          <w:ilvl w:val="0"/>
+          <w:numId w:val="9"/>
+        </w:numPr>
+        <w:rPr>
+          <w:sz w:val="24"/>
+          <w:szCs w:val="24"/>
+        </w:rPr>
+      </w:pPr>
+      <w:r>
+        <w:rPr>
+          <w:sz w:val="24"/>
+          <w:szCs w:val="24"/>
+        </w:rPr>
+        <w:t>I</w:t>
+      </w:r>
+      <w:r>
+        <w:rPr>
+          <w:sz w:val="24"/>
+          <w:szCs w:val="24"/>
+        </w:rPr>
+        <w:t xml:space="preserve"> (Wrong: F)</w:t>
+      </w:r>
+    </w:p>
+    <w:p>
+      <w:pPr>
+        <w:pStyle w:val="ListParagraph"/>
+        <w:numPr>
+          <w:ilvl w:val="0"/>
+          <w:numId w:val="9"/>
+        </w:numPr>
+        <w:rPr>
+          <w:sz w:val="24"/>
+          <w:szCs w:val="24"/>
+        </w:rPr>
+      </w:pPr>
+      <w:r>
+        <w:rPr>
+          <w:sz w:val="24"/>
+          <w:szCs w:val="24"/>
+        </w:rPr>
+        <w:t>A</w:t>
+      </w:r>
+    </w:p>
+    <w:p>
+      <w:pPr>
+        <w:pStyle w:val="ListParagraph"/>
+        <w:numPr>
+          <w:ilvl w:val="0"/>
+          <w:numId w:val="9"/>
+        </w:numPr>
+        <w:rPr>
+          <w:sz w:val="24"/>
+          <w:szCs w:val="24"/>
+        </w:rPr>
+      </w:pPr>
+      <w:r>
+        <w:rPr>
+          <w:sz w:val="24"/>
+          <w:szCs w:val="24"/>
+        </w:rPr>
+        <w:t>F</w:t>
+      </w:r>
+      <w:r>
+        <w:rPr>
+          <w:sz w:val="24"/>
+          <w:szCs w:val="24"/>
+        </w:rPr>
+        <w:t xml:space="preserve"> (Wrong: I)</w:t>
+      </w:r>
+    </w:p>
+    <w:p>
+      <w:pPr>
+        <w:pStyle w:val="ListParagraph"/>
+        <w:numPr>
+          <w:ilvl w:val="0"/>
+          <w:numId w:val="9"/>
+        </w:numPr>
+        <w:rPr>
+          <w:sz w:val="24"/>
+          <w:szCs w:val="24"/>
+        </w:rPr>
+      </w:pPr>
+      <w:r>
+        <w:rPr>
+          <w:sz w:val="24"/>
+          <w:szCs w:val="24"/>
+        </w:rPr>
+        <w:t>E</w:t>
+      </w:r>
+    </w:p>
+    <w:p>
+      <w:pPr>
+        <w:pStyle w:val="ListParagraph"/>
+        <w:numPr>
+          <w:ilvl w:val="0"/>
+          <w:numId w:val="9"/>
+        </w:numPr>
+        <w:rPr>
+          <w:sz w:val="24"/>
+          <w:szCs w:val="24"/>
+        </w:rPr>
+      </w:pPr>
+      <w:r>
+        <w:rPr>
+          <w:sz w:val="24"/>
+          <w:szCs w:val="24"/>
+        </w:rPr>
+        <w:t>H</w:t>
+      </w:r>
+    </w:p>
+    <w:p>
+      <w:pPr>
+        <w:pStyle w:val="ListParagraph"/>
+        <w:numPr>
+          <w:ilvl w:val="0"/>
+          <w:numId w:val="9"/>
+        </w:numPr>
+        <w:rPr>
+          <w:sz w:val="24"/>
+          <w:szCs w:val="24"/>
+        </w:rPr>
+      </w:pPr>
+      <w:r>
+        <w:rPr>
+          <w:sz w:val="24"/>
+          <w:szCs w:val="24"/>
+        </w:rPr>
+        <w:t>B</w:t>
+      </w:r>
+    </w:p>
+    <w:p>
+      <w:pPr>
+        <w:pStyle w:val="ListParagraph"/>
+        <w:numPr>
+          <w:ilvl w:val="0"/>
+          <w:numId w:val="9"/>
+        </w:numPr>
+        <w:rPr>
+          <w:sz w:val="24"/>
+          <w:szCs w:val="24"/>
+        </w:rPr>
+      </w:pPr>
+      <w:r>
+        <w:rPr>
+          <w:sz w:val="24"/>
+          <w:szCs w:val="24"/>
+        </w:rPr>
+        <w:t>C</w:t>
+      </w:r>
+    </w:p>
+    <w:p>
+      <w:pPr>
+        <w:pStyle w:val="ListParagraph"/>
+        <w:numPr>
+          <w:ilvl w:val="0"/>
+          <w:numId w:val="9"/>
+        </w:numPr>
+        <w:rPr>
+          <w:sz w:val="24"/>
+          <w:szCs w:val="24"/>
+        </w:rPr>
+      </w:pPr>
+      <w:r>
+        <w:rPr>
+          <w:sz w:val="24"/>
+          <w:szCs w:val="24"/>
+        </w:rPr>
+        <w:t>B</w:t>
+      </w:r>
+    </w:p>
+    <w:p>
+      <w:pPr>
+        <w:pStyle w:val="ListParagraph"/>
+        <w:numPr>
+          <w:ilvl w:val="0"/>
+          <w:numId w:val="9"/>
+        </w:numPr>
+        <w:rPr>
+          <w:sz w:val="24"/>
+          <w:szCs w:val="24"/>
+        </w:rPr>
+      </w:pPr>
+      <w:r>
+        <w:rPr>
+          <w:sz w:val="24"/>
+          <w:szCs w:val="24"/>
+        </w:rPr>
+        <w:t>C</w:t>
+      </w:r>
+    </w:p>
+    <w:p>
+      <w:pPr>
+        <w:pStyle w:val="ListParagraph"/>
+        <w:numPr>
+          <w:ilvl w:val="0"/>
+          <w:numId w:val="9"/>
+        </w:numPr>
+        <w:rPr>
+          <w:sz w:val="24"/>
+          <w:szCs w:val="24"/>
+        </w:rPr>
+      </w:pPr>
+      <w:r>
+        <w:rPr>
+          <w:sz w:val="24"/>
+          <w:szCs w:val="24"/>
+        </w:rPr>
+        <w:lastRenderedPageBreak/>
+        <w:t>D</w:t>
+      </w:r>
+      <w:r>
+        <w:rPr>
+          <w:sz w:val="24"/>
+          <w:szCs w:val="24"/>
+        </w:rPr>
+        <w:t xml:space="preserve"> (Wrong: C)</w:t>
+      </w:r>
+    </w:p>
+    <w:p>
+      <w:pPr>
+        <w:pStyle w:val="ListParagraph"/>
+        <w:numPr>
+          <w:ilvl w:val="0"/>
+          <w:numId w:val="9"/>
+        </w:numPr>
+        <w:rPr>
+          <w:sz w:val="24"/>
+          <w:szCs w:val="24"/>
+        </w:rPr>
+      </w:pPr>
+      <w:r>
+        <w:rPr>
+          <w:sz w:val="24"/>
+          <w:szCs w:val="24"/>
+        </w:rPr>
+        <w:t xml:space="preserve">F </w:t>
+      </w:r>
+    </w:p>
+    <w:p>
+      <w:pPr>
+        <w:pStyle w:val="ListParagraph"/>
+        <w:numPr>
+          <w:ilvl w:val="0"/>
+          <w:numId w:val="9"/>
+        </w:numPr>
+        <w:rPr>
+          <w:sz w:val="24"/>
+          <w:szCs w:val="24"/>
+        </w:rPr>
+      </w:pPr>
+      <w:r>
+        <w:rPr>
+          <w:sz w:val="24"/>
+          <w:szCs w:val="24"/>
+        </w:rPr>
+        <w:t>C</w:t>
+      </w:r>
+      <w:r>
+        <w:rPr>
+          <w:sz w:val="24"/>
+          <w:szCs w:val="24"/>
+        </w:rPr>
+        <w:t xml:space="preserve"> (Wrong: D)</w:t>
+      </w:r>
+    </w:p>
+    <w:p>
+      <w:pPr>
+        <w:pStyle w:val="ListParagraph"/>
+        <w:numPr>
+          <w:ilvl w:val="0"/>
+          <w:numId w:val="9"/>
+        </w:numPr>
+        <w:rPr>
+          <w:sz w:val="24"/>
+          <w:szCs w:val="24"/>
+        </w:rPr>
+      </w:pPr>
+      <w:r>
+        <w:rPr>
+          <w:sz w:val="24"/>
+          <w:szCs w:val="24"/>
+        </w:rPr>
+        <w:t>E</w:t>
+      </w:r>
+    </w:p>
+    <w:p>
+      <w:pPr>
+        <w:pStyle w:val="ListParagraph"/>
+        <w:numPr>
+          <w:ilvl w:val="0"/>
+          <w:numId w:val="9"/>
+        </w:numPr>
+        <w:rPr>
+          <w:sz w:val="24"/>
+          <w:szCs w:val="24"/>
+        </w:rPr>
+      </w:pPr>
+      <w:r>
+        <w:rPr>
+          <w:sz w:val="24"/>
+          <w:szCs w:val="24"/>
+        </w:rPr>
+        <w:t>B</w:t>
+      </w:r>
+    </w:p>
+    <w:p>
+      <w:pPr>
+        <w:pStyle w:val="ListParagraph"/>
+        <w:numPr>
+          <w:ilvl w:val="0"/>
+          <w:numId w:val="9"/>
+        </w:numPr>
+        <w:rPr>
+          <w:sz w:val="24"/>
+          <w:szCs w:val="24"/>
+        </w:rPr>
+      </w:pPr>
+      <w:r>
+        <w:rPr>
+          <w:sz w:val="24"/>
+          <w:szCs w:val="24"/>
+        </w:rPr>
+        <w:t>A</w:t>
+      </w:r>
+    </w:p>
+    <w:p>
+      <w:pPr>
+        <w:pStyle w:val="ListParagraph"/>
+        <w:numPr>
+          <w:ilvl w:val="0"/>
+          <w:numId w:val="9"/>
+        </w:numPr>
+        <w:rPr>
+          <w:sz w:val="24"/>
+          <w:szCs w:val="24"/>
+        </w:rPr>
+      </w:pPr>
+      <w:r>
+        <w:rPr>
+          <w:sz w:val="24"/>
+          <w:szCs w:val="24"/>
+        </w:rPr>
+        <w:t>Spices</w:t>
+      </w:r>
+    </w:p>
+    <w:p>
+      <w:pPr>
+        <w:pStyle w:val="ListParagraph"/>
+        <w:numPr>
+          <w:ilvl w:val="0"/>
+          <w:numId w:val="9"/>
+        </w:numPr>
+        <w:rPr>
+          <w:sz w:val="24"/>
+          <w:szCs w:val="24"/>
+        </w:rPr>
+      </w:pPr>
+      <w:r>
+        <w:rPr>
+          <w:sz w:val="24"/>
+          <w:szCs w:val="24"/>
+        </w:rPr>
+        <w:t>Colony</w:t>
+      </w:r>
+    </w:p>
+    <w:p>
+      <w:pPr>
+        <w:pStyle w:val="ListParagraph"/>
+        <w:numPr>
+          <w:ilvl w:val="0"/>
+          <w:numId w:val="9"/>
+        </w:numPr>
+        <w:rPr>
+          <w:sz w:val="24"/>
+          <w:szCs w:val="24"/>
+        </w:rPr>
+      </w:pPr>
+      <w:r>
+        <w:rPr>
+          <w:sz w:val="24"/>
+          <w:szCs w:val="24"/>
+        </w:rPr>
+        <w:t>Fat</w:t>
+      </w:r>
+    </w:p>
+    <w:p>
+      <w:pPr>
+        <w:pStyle w:val="ListParagraph"/>
+        <w:numPr>
+          <w:ilvl w:val="0"/>
+          <w:numId w:val="9"/>
+        </w:numPr>
+        <w:rPr>
+          <w:sz w:val="24"/>
+          <w:szCs w:val="24"/>
+        </w:rPr>
+      </w:pPr>
+      <w:r>
+        <w:rPr>
+          <w:sz w:val="24"/>
+          <w:szCs w:val="24"/>
+        </w:rPr>
+        <w:t>Head</w:t>
+      </w:r>
+    </w:p>
+    <w:p>
+      <w:pPr>
+        <w:pStyle w:val="ListParagraph"/>
+        <w:numPr>
+          <w:ilvl w:val="0"/>
+          <w:numId w:val="9"/>
+        </w:numPr>
+        <w:rPr>
+          <w:sz w:val="24"/>
+          <w:szCs w:val="24"/>
+        </w:rPr>
+      </w:pPr>
+      <w:r>
+        <w:rPr>
+          <w:sz w:val="24"/>
+          <w:szCs w:val="24"/>
+        </w:rPr>
+        <w:t>Movement</w:t>
+      </w:r>
+    </w:p>
+    <w:p>
+      <w:pPr>
+        <w:pStyle w:val="ListParagraph"/>
+        <w:numPr>
+          <w:ilvl w:val="0"/>
+          <w:numId w:val="9"/>
+        </w:numPr>
+        <w:rPr>
+          <w:sz w:val="24"/>
+          <w:szCs w:val="24"/>
+        </w:rPr>
+      </w:pPr>
+      <w:r>
+        <w:rPr>
+          <w:sz w:val="24"/>
+          <w:szCs w:val="24"/>
+        </w:rPr>
+        <w:t>Balance</w:t>
+      </w:r>
+    </w:p>
+    <w:p>
+      <w:pPr>
+        <w:pStyle w:val="ListParagraph"/>
+        <w:numPr>
+          <w:ilvl w:val="0"/>
+          <w:numId w:val="9"/>
+        </w:numPr>
+        <w:rPr>
+          <w:sz w:val="24"/>
+          <w:szCs w:val="24"/>
+        </w:rPr>
+      </w:pPr>
+      <w:r>
+        <w:rPr>
+          <w:sz w:val="24"/>
+          <w:szCs w:val="24"/>
+        </w:rPr>
+        <w:t>Brain</w:t>
+      </w:r>
+    </w:p>
+    <w:p>
+      <w:pPr>
+        <w:pStyle w:val="ListParagraph"/>
+        <w:numPr>
+          <w:ilvl w:val="0"/>
+          <w:numId w:val="9"/>
+        </w:numPr>
+        <w:rPr>
+          <w:sz w:val="24"/>
+          <w:szCs w:val="24"/>
+        </w:rPr>
+      </w:pPr>
+      <w:r>
+        <w:rPr>
+          <w:sz w:val="24"/>
+          <w:szCs w:val="24"/>
+        </w:rPr>
+        <w:t>Smell</w:t>
+      </w:r>
+    </w:p>
+    <w:p>
+      <w:pPr>
+        <w:pStyle w:val="ListParagraph"/>
+        <w:numPr>
+          <w:ilvl w:val="0"/>
+          <w:numId w:val="9"/>
+        </w:numPr>
+        <w:rPr>
+          <w:sz w:val="24"/>
+          <w:szCs w:val="24"/>
+        </w:rPr>
+      </w:pPr>
+      <w:r>
+        <w:rPr>
+          <w:sz w:val="24"/>
+          <w:szCs w:val="24"/>
+        </w:rPr>
+        <w:t>Rats</w:t>
+      </w:r>
+    </w:p>
+    <w:p>
+      <w:pPr>
+        <w:pStyle w:val="ListParagraph"/>
+        <w:numPr>
+          <w:ilvl w:val="0"/>
+          <w:numId w:val="9"/>
+        </w:numPr>
+        <w:rPr>
+          <w:sz w:val="24"/>
+          <w:szCs w:val="24"/>
+        </w:rPr>
+      </w:pPr>
+      <w:r>
+        <w:rPr>
+          <w:sz w:val="24"/>
+          <w:szCs w:val="24"/>
+        </w:rPr>
+        <w:t>Forest</w:t>
+      </w:r>
     </w:p>
     <w:sectPr>
       <w:type w:val="continuous"/>
@@ -7765,9 +8601,9 @@
     </w:lvl>
   </w:abstractNum>
   <w:abstractNum w:abstractNumId="7" w15:restartNumberingAfterBreak="0">
-    <w:nsid w:val="7EA00946"/>
+    <w:nsid w:val="74855A2B"/>
     <w:multiLevelType w:val="hybridMultilevel"/>
-    <w:tmpl w:val="0D0AA9F8"/>
+    <w:tmpl w:val="00C4D72C"/>
     <w:lvl w:ilvl="0" w:tplc="0409000F">
       <w:start w:val="1"/>
       <w:numFmt w:val="decimal"/>
@@ -7853,8 +8689,97 @@
       </w:pPr>
     </w:lvl>
   </w:abstractNum>
+  <w:abstractNum w:abstractNumId="8" w15:restartNumberingAfterBreak="0">
+    <w:nsid w:val="7EA00946"/>
+    <w:multiLevelType w:val="hybridMultilevel"/>
+    <w:tmpl w:val="0D0AA9F8"/>
+    <w:lvl w:ilvl="0" w:tplc="0409000F">
+      <w:start w:val="1"/>
+      <w:numFmt w:val="decimal"/>
+      <w:lvlText w:val="%1."/>
+      <w:lvlJc w:val="left"/>
+      <w:pPr>
+        <w:ind w:left="720" w:hanging="360"/>
+      </w:pPr>
+      <w:rPr>
+        <w:rFonts w:hint="default"/>
+      </w:rPr>
+    </w:lvl>
+    <w:lvl w:ilvl="1" w:tplc="04090019" w:tentative="1">
+      <w:start w:val="1"/>
+      <w:numFmt w:val="lowerLetter"/>
+      <w:lvlText w:val="%2."/>
+      <w:lvlJc w:val="left"/>
+      <w:pPr>
+        <w:ind w:left="1440" w:hanging="360"/>
+      </w:pPr>
+    </w:lvl>
+    <w:lvl w:ilvl="2" w:tplc="0409001B" w:tentative="1">
+      <w:start w:val="1"/>
+      <w:numFmt w:val="lowerRoman"/>
+      <w:lvlText w:val="%3."/>
+      <w:lvlJc w:val="right"/>
+      <w:pPr>
+        <w:ind w:left="2160" w:hanging="180"/>
+      </w:pPr>
+    </w:lvl>
+    <w:lvl w:ilvl="3" w:tplc="0409000F" w:tentative="1">
+      <w:start w:val="1"/>
+      <w:numFmt w:val="decimal"/>
+      <w:lvlText w:val="%4."/>
+      <w:lvlJc w:val="left"/>
+      <w:pPr>
+        <w:ind w:left="2880" w:hanging="360"/>
+      </w:pPr>
+    </w:lvl>
+    <w:lvl w:ilvl="4" w:tplc="04090019" w:tentative="1">
+      <w:start w:val="1"/>
+      <w:numFmt w:val="lowerLetter"/>
+      <w:lvlText w:val="%5."/>
+      <w:lvlJc w:val="left"/>
+      <w:pPr>
+        <w:ind w:left="3600" w:hanging="360"/>
+      </w:pPr>
+    </w:lvl>
+    <w:lvl w:ilvl="5" w:tplc="0409001B" w:tentative="1">
+      <w:start w:val="1"/>
+      <w:numFmt w:val="lowerRoman"/>
+      <w:lvlText w:val="%6."/>
+      <w:lvlJc w:val="right"/>
+      <w:pPr>
+        <w:ind w:left="4320" w:hanging="180"/>
+      </w:pPr>
+    </w:lvl>
+    <w:lvl w:ilvl="6" w:tplc="0409000F" w:tentative="1">
+      <w:start w:val="1"/>
+      <w:numFmt w:val="decimal"/>
+      <w:lvlText w:val="%7."/>
+      <w:lvlJc w:val="left"/>
+      <w:pPr>
+        <w:ind w:left="5040" w:hanging="360"/>
+      </w:pPr>
+    </w:lvl>
+    <w:lvl w:ilvl="7" w:tplc="04090019" w:tentative="1">
+      <w:start w:val="1"/>
+      <w:numFmt w:val="lowerLetter"/>
+      <w:lvlText w:val="%8."/>
+      <w:lvlJc w:val="left"/>
+      <w:pPr>
+        <w:ind w:left="5760" w:hanging="360"/>
+      </w:pPr>
+    </w:lvl>
+    <w:lvl w:ilvl="8" w:tplc="0409001B" w:tentative="1">
+      <w:start w:val="1"/>
+      <w:numFmt w:val="lowerRoman"/>
+      <w:lvlText w:val="%9."/>
+      <w:lvlJc w:val="right"/>
+      <w:pPr>
+        <w:ind w:left="6480" w:hanging="180"/>
+      </w:pPr>
+    </w:lvl>
+  </w:abstractNum>
   <w:num w:numId="1" w16cid:durableId="1902209054">
-    <w:abstractNumId w:val="7"/>
+    <w:abstractNumId w:val="8"/>
   </w:num>
   <w:num w:numId="2" w16cid:durableId="1117335086">
     <w:abstractNumId w:val="5"/>
@@ -7876,6 +8801,9 @@
   </w:num>
   <w:num w:numId="8" w16cid:durableId="1722634212">
     <w:abstractNumId w:val="3"/>
+  </w:num>
+  <w:num w:numId="9" w16cid:durableId="1356662720">
+    <w:abstractNumId w:val="7"/>
   </w:num>
 </w:numbering>
 </file>

</xml_diff>

<commit_message>
Book 16 Test 4 Listening scores
</commit_message>
<xml_diff>
--- a/IELTS Practices.docx
+++ b/IELTS Practices.docx
@@ -7968,6 +7968,25 @@
           <w:szCs w:val="24"/>
         </w:rPr>
         <w:t>Forest</w:t>
+      </w:r>
+    </w:p>
+    <w:p>
+      <w:pPr>
+        <w:rPr>
+          <w:b/>
+          <w:bCs/>
+          <w:sz w:val="24"/>
+          <w:szCs w:val="24"/>
+        </w:rPr>
+      </w:pPr>
+      <w:r>
+        <w:rPr>
+          <w:b/>
+          <w:bCs/>
+          <w:sz w:val="24"/>
+          <w:szCs w:val="24"/>
+        </w:rPr>
+        <w:t>Band Score: 8.0</w:t>
       </w:r>
     </w:p>
     <w:sectPr>

</xml_diff>

<commit_message>
Book 16 Test 4 Writing Task 1
</commit_message>
<xml_diff>
--- a/IELTS Practices.docx
+++ b/IELTS Practices.docx
@@ -674,6 +674,7 @@
           <w:szCs w:val="24"/>
         </w:rPr>
       </w:pPr>
+      <w:proofErr w:type="spellStart"/>
       <w:r>
         <w:rPr>
           <w:sz w:val="24"/>
@@ -681,6 +682,7 @@
         </w:rPr>
         <w:t>i</w:t>
       </w:r>
+      <w:proofErr w:type="spellEnd"/>
     </w:p>
     <w:p>
       <w:pPr>
@@ -1390,6 +1392,7 @@
           <w:szCs w:val="24"/>
         </w:rPr>
       </w:pPr>
+      <w:proofErr w:type="spellStart"/>
       <w:r>
         <w:rPr>
           <w:sz w:val="24"/>
@@ -1397,6 +1400,7 @@
         </w:rPr>
         <w:t>Fradstone</w:t>
       </w:r>
+      <w:proofErr w:type="spellEnd"/>
     </w:p>
     <w:p>
       <w:pPr>
@@ -4171,7 +4175,23 @@
           <w:sz w:val="24"/>
           <w:szCs w:val="24"/>
         </w:rPr>
-        <w:t xml:space="preserve"> and from the given legends it is confirmed that the newer design will have more features such as the bag dropping facility, an ATM booth to transact money, a sky train for faster travelling and a service for car hiring for the travellers or office staffs. </w:t>
+        <w:t xml:space="preserve"> and from the given legends it is confirmed that the newer design will have more features such as the bag dropping facility, an ATM booth to transact money, a sky train for faster travelling and a service for car hiring for the </w:t>
+      </w:r>
+      <w:proofErr w:type="spellStart"/>
+      <w:r>
+        <w:rPr>
+          <w:sz w:val="24"/>
+          <w:szCs w:val="24"/>
+        </w:rPr>
+        <w:t>travellers</w:t>
+      </w:r>
+      <w:proofErr w:type="spellEnd"/>
+      <w:r>
+        <w:rPr>
+          <w:sz w:val="24"/>
+          <w:szCs w:val="24"/>
+        </w:rPr>
+        <w:t xml:space="preserve"> or office staffs. </w:t>
       </w:r>
     </w:p>
     <w:p>
@@ -6193,905 +6213,281 @@
           <w:szCs w:val="24"/>
         </w:rPr>
       </w:pPr>
-    </w:p>
-    <w:p>
-      <w:pPr>
-        <w:pStyle w:val="Heading2"/>
-      </w:pPr>
-      <w:r>
-        <w:t>Writing Task 2</w:t>
-      </w:r>
-    </w:p>
-    <w:p>
-      <w:pPr>
-        <w:jc w:val="both"/>
-        <w:rPr>
-          <w:sz w:val="24"/>
-          <w:szCs w:val="24"/>
-        </w:rPr>
-      </w:pPr>
-    </w:p>
-    <w:p>
-      <w:pPr>
-        <w:pStyle w:val="Heading2"/>
-      </w:pPr>
-      <w:r>
-        <w:t>Reading</w:t>
-      </w:r>
-    </w:p>
-    <w:p>
-      <w:pPr>
-        <w:pStyle w:val="ListParagraph"/>
-        <w:numPr>
-          <w:ilvl w:val="0"/>
-          <w:numId w:val="8"/>
-        </w:numPr>
-        <w:rPr>
-          <w:sz w:val="24"/>
-          <w:szCs w:val="24"/>
-        </w:rPr>
-      </w:pPr>
-      <w:r>
-        <w:rPr>
-          <w:sz w:val="24"/>
-          <w:szCs w:val="24"/>
-        </w:rPr>
-        <w:t>Posts</w:t>
-      </w:r>
-    </w:p>
-    <w:p>
-      <w:pPr>
-        <w:pStyle w:val="ListParagraph"/>
-        <w:numPr>
-          <w:ilvl w:val="0"/>
-          <w:numId w:val="8"/>
-        </w:numPr>
-        <w:rPr>
-          <w:sz w:val="24"/>
-          <w:szCs w:val="24"/>
-        </w:rPr>
-      </w:pPr>
-      <w:r>
-        <w:rPr>
-          <w:sz w:val="24"/>
-          <w:szCs w:val="24"/>
-        </w:rPr>
-        <w:t>Canal</w:t>
-      </w:r>
-    </w:p>
-    <w:p>
-      <w:pPr>
-        <w:pStyle w:val="ListParagraph"/>
-        <w:numPr>
-          <w:ilvl w:val="0"/>
-          <w:numId w:val="8"/>
-        </w:numPr>
-        <w:rPr>
-          <w:sz w:val="24"/>
-          <w:szCs w:val="24"/>
-        </w:rPr>
-      </w:pPr>
-      <w:r>
-        <w:rPr>
-          <w:sz w:val="24"/>
-          <w:szCs w:val="24"/>
-        </w:rPr>
-        <w:t>Ventilation</w:t>
-      </w:r>
-    </w:p>
-    <w:p>
-      <w:pPr>
-        <w:pStyle w:val="ListParagraph"/>
-        <w:numPr>
-          <w:ilvl w:val="0"/>
-          <w:numId w:val="8"/>
-        </w:numPr>
-        <w:rPr>
-          <w:sz w:val="24"/>
-          <w:szCs w:val="24"/>
-        </w:rPr>
-      </w:pPr>
-      <w:r>
-        <w:rPr>
-          <w:sz w:val="24"/>
-          <w:szCs w:val="24"/>
-        </w:rPr>
-        <w:t>Lid</w:t>
-      </w:r>
-    </w:p>
-    <w:p>
-      <w:pPr>
-        <w:pStyle w:val="ListParagraph"/>
-        <w:numPr>
-          <w:ilvl w:val="0"/>
-          <w:numId w:val="8"/>
-        </w:numPr>
-        <w:rPr>
-          <w:sz w:val="24"/>
-          <w:szCs w:val="24"/>
-        </w:rPr>
-      </w:pPr>
-      <w:r>
-        <w:rPr>
-          <w:sz w:val="24"/>
-          <w:szCs w:val="24"/>
-        </w:rPr>
-        <w:t>Weight</w:t>
-      </w:r>
-    </w:p>
-    <w:p>
-      <w:pPr>
-        <w:pStyle w:val="ListParagraph"/>
-        <w:numPr>
-          <w:ilvl w:val="0"/>
-          <w:numId w:val="8"/>
-        </w:numPr>
-        <w:rPr>
-          <w:sz w:val="24"/>
-          <w:szCs w:val="24"/>
-        </w:rPr>
-      </w:pPr>
-      <w:r>
-        <w:rPr>
-          <w:sz w:val="24"/>
-          <w:szCs w:val="24"/>
-        </w:rPr>
-        <w:t>Climbing</w:t>
-      </w:r>
-    </w:p>
-    <w:p>
-      <w:pPr>
-        <w:pStyle w:val="ListParagraph"/>
-        <w:numPr>
-          <w:ilvl w:val="0"/>
-          <w:numId w:val="8"/>
-        </w:numPr>
-        <w:rPr>
-          <w:sz w:val="24"/>
-          <w:szCs w:val="24"/>
-        </w:rPr>
-      </w:pPr>
-      <w:r>
-        <w:rPr>
-          <w:sz w:val="24"/>
-          <w:szCs w:val="24"/>
-        </w:rPr>
-        <w:t>False</w:t>
-      </w:r>
-    </w:p>
-    <w:p>
-      <w:pPr>
-        <w:pStyle w:val="ListParagraph"/>
-        <w:numPr>
-          <w:ilvl w:val="0"/>
-          <w:numId w:val="8"/>
-        </w:numPr>
-        <w:rPr>
-          <w:sz w:val="24"/>
-          <w:szCs w:val="24"/>
-        </w:rPr>
-      </w:pPr>
-      <w:r>
-        <w:rPr>
-          <w:sz w:val="24"/>
-          <w:szCs w:val="24"/>
-        </w:rPr>
-        <w:t>Not given</w:t>
-      </w:r>
-    </w:p>
-    <w:p>
-      <w:pPr>
-        <w:pStyle w:val="ListParagraph"/>
-        <w:numPr>
-          <w:ilvl w:val="0"/>
-          <w:numId w:val="8"/>
-        </w:numPr>
-        <w:rPr>
-          <w:sz w:val="24"/>
-          <w:szCs w:val="24"/>
-        </w:rPr>
-      </w:pPr>
-      <w:r>
-        <w:rPr>
-          <w:sz w:val="24"/>
-          <w:szCs w:val="24"/>
-        </w:rPr>
-        <w:t>False</w:t>
-      </w:r>
-    </w:p>
-    <w:p>
-      <w:pPr>
-        <w:pStyle w:val="ListParagraph"/>
-        <w:numPr>
-          <w:ilvl w:val="0"/>
-          <w:numId w:val="8"/>
-        </w:numPr>
-        <w:rPr>
-          <w:sz w:val="24"/>
-          <w:szCs w:val="24"/>
-        </w:rPr>
-      </w:pPr>
-      <w:r>
-        <w:rPr>
-          <w:sz w:val="24"/>
-          <w:szCs w:val="24"/>
-        </w:rPr>
-        <w:t>True</w:t>
-      </w:r>
-    </w:p>
-    <w:p>
-      <w:pPr>
-        <w:pStyle w:val="ListParagraph"/>
-        <w:numPr>
-          <w:ilvl w:val="0"/>
-          <w:numId w:val="8"/>
-        </w:numPr>
-        <w:rPr>
-          <w:sz w:val="24"/>
-          <w:szCs w:val="24"/>
-        </w:rPr>
-      </w:pPr>
-      <w:r>
-        <w:rPr>
-          <w:sz w:val="24"/>
-          <w:szCs w:val="24"/>
-        </w:rPr>
-        <w:t>Gold</w:t>
-      </w:r>
-    </w:p>
-    <w:p>
-      <w:pPr>
-        <w:pStyle w:val="ListParagraph"/>
-        <w:numPr>
-          <w:ilvl w:val="0"/>
-          <w:numId w:val="8"/>
-        </w:numPr>
-        <w:rPr>
-          <w:sz w:val="24"/>
-          <w:szCs w:val="24"/>
-        </w:rPr>
-      </w:pPr>
-      <w:r>
-        <w:rPr>
-          <w:sz w:val="24"/>
-          <w:szCs w:val="24"/>
-        </w:rPr>
-        <w:t>Architect</w:t>
-      </w:r>
-    </w:p>
-    <w:p>
-      <w:pPr>
-        <w:pStyle w:val="ListParagraph"/>
-        <w:numPr>
-          <w:ilvl w:val="0"/>
-          <w:numId w:val="8"/>
-        </w:numPr>
-        <w:rPr>
-          <w:sz w:val="24"/>
-          <w:szCs w:val="24"/>
-        </w:rPr>
-      </w:pPr>
-      <w:r>
-        <w:rPr>
-          <w:sz w:val="24"/>
-          <w:szCs w:val="24"/>
-        </w:rPr>
-        <w:t>Harbor</w:t>
-      </w:r>
-    </w:p>
-    <w:p>
-      <w:pPr>
-        <w:pStyle w:val="ListParagraph"/>
-        <w:numPr>
-          <w:ilvl w:val="0"/>
-          <w:numId w:val="8"/>
-        </w:numPr>
-        <w:rPr>
-          <w:sz w:val="24"/>
-          <w:szCs w:val="24"/>
-        </w:rPr>
-      </w:pPr>
-      <w:r>
-        <w:rPr>
-          <w:sz w:val="24"/>
-          <w:szCs w:val="24"/>
-        </w:rPr>
-        <w:t>A</w:t>
-      </w:r>
-    </w:p>
-    <w:p>
-      <w:pPr>
-        <w:pStyle w:val="ListParagraph"/>
-        <w:numPr>
-          <w:ilvl w:val="0"/>
-          <w:numId w:val="8"/>
-        </w:numPr>
-        <w:rPr>
-          <w:sz w:val="24"/>
-          <w:szCs w:val="24"/>
-        </w:rPr>
-      </w:pPr>
-      <w:r>
-        <w:rPr>
-          <w:sz w:val="24"/>
-          <w:szCs w:val="24"/>
-        </w:rPr>
-        <w:t>B</w:t>
-      </w:r>
-    </w:p>
-    <w:p>
-      <w:pPr>
-        <w:pStyle w:val="ListParagraph"/>
-        <w:numPr>
-          <w:ilvl w:val="0"/>
-          <w:numId w:val="8"/>
-        </w:numPr>
-        <w:rPr>
-          <w:sz w:val="24"/>
-          <w:szCs w:val="24"/>
-        </w:rPr>
-      </w:pPr>
-      <w:r>
-        <w:rPr>
-          <w:sz w:val="24"/>
-          <w:szCs w:val="24"/>
-        </w:rPr>
-        <w:t>D</w:t>
-      </w:r>
-    </w:p>
-    <w:p>
-      <w:pPr>
-        <w:pStyle w:val="ListParagraph"/>
-        <w:numPr>
-          <w:ilvl w:val="0"/>
-          <w:numId w:val="8"/>
-        </w:numPr>
-        <w:rPr>
-          <w:sz w:val="24"/>
-          <w:szCs w:val="24"/>
-        </w:rPr>
-      </w:pPr>
-      <w:r>
-        <w:rPr>
-          <w:sz w:val="24"/>
-          <w:szCs w:val="24"/>
-        </w:rPr>
-        <w:t>B</w:t>
-      </w:r>
-    </w:p>
-    <w:p>
-      <w:pPr>
-        <w:pStyle w:val="ListParagraph"/>
-        <w:numPr>
-          <w:ilvl w:val="0"/>
-          <w:numId w:val="8"/>
-        </w:numPr>
-        <w:rPr>
-          <w:sz w:val="24"/>
-          <w:szCs w:val="24"/>
-        </w:rPr>
-      </w:pPr>
-      <w:r>
-        <w:rPr>
-          <w:sz w:val="24"/>
-          <w:szCs w:val="24"/>
-        </w:rPr>
-        <w:t>D</w:t>
-      </w:r>
-    </w:p>
-    <w:p>
-      <w:pPr>
-        <w:pStyle w:val="ListParagraph"/>
-        <w:numPr>
-          <w:ilvl w:val="0"/>
-          <w:numId w:val="8"/>
-        </w:numPr>
-        <w:rPr>
-          <w:sz w:val="24"/>
-          <w:szCs w:val="24"/>
-        </w:rPr>
-      </w:pPr>
-      <w:r>
-        <w:rPr>
-          <w:sz w:val="24"/>
-          <w:szCs w:val="24"/>
-        </w:rPr>
-        <w:t>B</w:t>
-      </w:r>
-      <w:r>
-        <w:rPr>
-          <w:sz w:val="24"/>
-          <w:szCs w:val="24"/>
-        </w:rPr>
-        <w:t xml:space="preserve"> (Wrong: H)</w:t>
-      </w:r>
-    </w:p>
-    <w:p>
-      <w:pPr>
-        <w:pStyle w:val="ListParagraph"/>
-        <w:numPr>
-          <w:ilvl w:val="0"/>
-          <w:numId w:val="8"/>
-        </w:numPr>
-        <w:rPr>
-          <w:sz w:val="24"/>
-          <w:szCs w:val="24"/>
-        </w:rPr>
-      </w:pPr>
-      <w:r>
-        <w:rPr>
-          <w:sz w:val="24"/>
-          <w:szCs w:val="24"/>
-        </w:rPr>
-        <w:t>F</w:t>
-      </w:r>
-    </w:p>
-    <w:p>
-      <w:pPr>
-        <w:pStyle w:val="ListParagraph"/>
-        <w:numPr>
-          <w:ilvl w:val="0"/>
-          <w:numId w:val="8"/>
-        </w:numPr>
-        <w:rPr>
-          <w:sz w:val="24"/>
-          <w:szCs w:val="24"/>
-        </w:rPr>
-      </w:pPr>
-      <w:r>
-        <w:rPr>
-          <w:sz w:val="24"/>
-          <w:szCs w:val="24"/>
-        </w:rPr>
-        <w:t>H</w:t>
-      </w:r>
-      <w:r>
-        <w:rPr>
-          <w:sz w:val="24"/>
-          <w:szCs w:val="24"/>
-        </w:rPr>
-        <w:t xml:space="preserve"> (Wrong: B)</w:t>
-      </w:r>
-    </w:p>
-    <w:p>
-      <w:pPr>
-        <w:pStyle w:val="ListParagraph"/>
-        <w:numPr>
-          <w:ilvl w:val="0"/>
-          <w:numId w:val="8"/>
-        </w:numPr>
-        <w:rPr>
-          <w:sz w:val="24"/>
-          <w:szCs w:val="24"/>
-        </w:rPr>
-      </w:pPr>
-      <w:r>
-        <w:rPr>
-          <w:sz w:val="24"/>
-          <w:szCs w:val="24"/>
-        </w:rPr>
-        <w:t>G</w:t>
-      </w:r>
-      <w:r>
-        <w:rPr>
-          <w:sz w:val="24"/>
-          <w:szCs w:val="24"/>
-        </w:rPr>
-        <w:t xml:space="preserve"> (Wrong: C)</w:t>
-      </w:r>
-    </w:p>
-    <w:p>
-      <w:pPr>
-        <w:pStyle w:val="ListParagraph"/>
-        <w:numPr>
-          <w:ilvl w:val="0"/>
-          <w:numId w:val="8"/>
-        </w:numPr>
-        <w:rPr>
-          <w:sz w:val="24"/>
-          <w:szCs w:val="24"/>
-        </w:rPr>
-      </w:pPr>
-      <w:r>
-        <w:rPr>
-          <w:sz w:val="24"/>
-          <w:szCs w:val="24"/>
-        </w:rPr>
-        <w:t>Yes</w:t>
-      </w:r>
-    </w:p>
-    <w:p>
-      <w:pPr>
-        <w:pStyle w:val="ListParagraph"/>
-        <w:numPr>
-          <w:ilvl w:val="0"/>
-          <w:numId w:val="8"/>
-        </w:numPr>
-        <w:rPr>
-          <w:sz w:val="24"/>
-          <w:szCs w:val="24"/>
-        </w:rPr>
-      </w:pPr>
-      <w:r>
-        <w:rPr>
-          <w:sz w:val="24"/>
-          <w:szCs w:val="24"/>
-        </w:rPr>
-        <w:t>No</w:t>
-      </w:r>
-    </w:p>
-    <w:p>
-      <w:pPr>
-        <w:pStyle w:val="ListParagraph"/>
-        <w:numPr>
-          <w:ilvl w:val="0"/>
-          <w:numId w:val="8"/>
-        </w:numPr>
-        <w:rPr>
-          <w:sz w:val="24"/>
-          <w:szCs w:val="24"/>
-        </w:rPr>
-      </w:pPr>
-      <w:r>
-        <w:rPr>
-          <w:sz w:val="24"/>
-          <w:szCs w:val="24"/>
-        </w:rPr>
-        <w:t>Not given</w:t>
-      </w:r>
-    </w:p>
-    <w:p>
-      <w:pPr>
-        <w:pStyle w:val="ListParagraph"/>
-        <w:numPr>
-          <w:ilvl w:val="0"/>
-          <w:numId w:val="8"/>
-        </w:numPr>
-        <w:rPr>
-          <w:sz w:val="24"/>
-          <w:szCs w:val="24"/>
-        </w:rPr>
-      </w:pPr>
-      <w:r>
-        <w:rPr>
-          <w:sz w:val="24"/>
-          <w:szCs w:val="24"/>
-        </w:rPr>
-        <w:t>Yes</w:t>
-      </w:r>
-    </w:p>
-    <w:p>
-      <w:pPr>
-        <w:pStyle w:val="ListParagraph"/>
-        <w:numPr>
-          <w:ilvl w:val="0"/>
-          <w:numId w:val="8"/>
-        </w:numPr>
-        <w:rPr>
-          <w:sz w:val="24"/>
-          <w:szCs w:val="24"/>
-        </w:rPr>
-      </w:pPr>
-      <w:r>
-        <w:rPr>
-          <w:sz w:val="24"/>
-          <w:szCs w:val="24"/>
-        </w:rPr>
-        <w:t>I</w:t>
-      </w:r>
-      <w:r>
-        <w:rPr>
-          <w:sz w:val="24"/>
-          <w:szCs w:val="24"/>
-        </w:rPr>
-        <w:t>ii</w:t>
-      </w:r>
-    </w:p>
-    <w:p>
-      <w:pPr>
-        <w:pStyle w:val="ListParagraph"/>
-        <w:numPr>
-          <w:ilvl w:val="0"/>
-          <w:numId w:val="8"/>
-        </w:numPr>
-        <w:rPr>
-          <w:sz w:val="24"/>
-          <w:szCs w:val="24"/>
-        </w:rPr>
-      </w:pPr>
-      <w:r>
-        <w:rPr>
-          <w:sz w:val="24"/>
-          <w:szCs w:val="24"/>
-        </w:rPr>
-        <w:lastRenderedPageBreak/>
-        <w:t>Viii</w:t>
-      </w:r>
-      <w:r>
-        <w:rPr>
-          <w:sz w:val="24"/>
-          <w:szCs w:val="24"/>
-        </w:rPr>
-        <w:t xml:space="preserve"> (Wrong: vi)</w:t>
-      </w:r>
-    </w:p>
-    <w:p>
-      <w:pPr>
-        <w:pStyle w:val="ListParagraph"/>
-        <w:numPr>
-          <w:ilvl w:val="0"/>
-          <w:numId w:val="8"/>
-        </w:numPr>
-        <w:rPr>
-          <w:sz w:val="24"/>
-          <w:szCs w:val="24"/>
-        </w:rPr>
-      </w:pPr>
-      <w:r>
-        <w:rPr>
-          <w:sz w:val="24"/>
-          <w:szCs w:val="24"/>
-        </w:rPr>
-        <w:t>Vi</w:t>
-      </w:r>
-      <w:r>
-        <w:rPr>
-          <w:sz w:val="24"/>
-          <w:szCs w:val="24"/>
-        </w:rPr>
-        <w:t xml:space="preserve"> (Wrong: ii)</w:t>
-      </w:r>
-    </w:p>
-    <w:p>
-      <w:pPr>
-        <w:pStyle w:val="ListParagraph"/>
-        <w:numPr>
-          <w:ilvl w:val="0"/>
-          <w:numId w:val="8"/>
-        </w:numPr>
-        <w:rPr>
-          <w:sz w:val="24"/>
-          <w:szCs w:val="24"/>
-        </w:rPr>
-      </w:pPr>
-      <w:r>
-        <w:rPr>
-          <w:sz w:val="24"/>
-          <w:szCs w:val="24"/>
-        </w:rPr>
-        <w:t>I</w:t>
-      </w:r>
-    </w:p>
-    <w:p>
-      <w:pPr>
-        <w:pStyle w:val="ListParagraph"/>
-        <w:numPr>
-          <w:ilvl w:val="0"/>
-          <w:numId w:val="8"/>
-        </w:numPr>
-        <w:rPr>
-          <w:sz w:val="24"/>
-          <w:szCs w:val="24"/>
-        </w:rPr>
-      </w:pPr>
-      <w:r>
-        <w:rPr>
-          <w:sz w:val="24"/>
-          <w:szCs w:val="24"/>
-        </w:rPr>
-        <w:t>Vii</w:t>
-      </w:r>
-    </w:p>
-    <w:p>
-      <w:pPr>
-        <w:pStyle w:val="ListParagraph"/>
-        <w:numPr>
-          <w:ilvl w:val="0"/>
-          <w:numId w:val="8"/>
-        </w:numPr>
-        <w:rPr>
-          <w:sz w:val="24"/>
-          <w:szCs w:val="24"/>
-        </w:rPr>
-      </w:pPr>
-      <w:r>
-        <w:rPr>
-          <w:sz w:val="24"/>
-          <w:szCs w:val="24"/>
-        </w:rPr>
-        <w:t>V</w:t>
-      </w:r>
-    </w:p>
-    <w:p>
-      <w:pPr>
-        <w:pStyle w:val="ListParagraph"/>
-        <w:numPr>
-          <w:ilvl w:val="0"/>
-          <w:numId w:val="8"/>
-        </w:numPr>
-        <w:rPr>
-          <w:sz w:val="24"/>
-          <w:szCs w:val="24"/>
-        </w:rPr>
-      </w:pPr>
-      <w:r>
-        <w:rPr>
-          <w:sz w:val="24"/>
-          <w:szCs w:val="24"/>
-        </w:rPr>
-        <w:t>C</w:t>
-      </w:r>
-    </w:p>
-    <w:p>
-      <w:pPr>
-        <w:pStyle w:val="ListParagraph"/>
-        <w:numPr>
-          <w:ilvl w:val="0"/>
-          <w:numId w:val="8"/>
-        </w:numPr>
-        <w:rPr>
-          <w:sz w:val="24"/>
-          <w:szCs w:val="24"/>
-        </w:rPr>
-      </w:pPr>
-      <w:r>
-        <w:rPr>
-          <w:sz w:val="24"/>
-          <w:szCs w:val="24"/>
-        </w:rPr>
-        <w:t>D</w:t>
-      </w:r>
-      <w:r>
-        <w:rPr>
-          <w:sz w:val="24"/>
-          <w:szCs w:val="24"/>
-        </w:rPr>
-        <w:t xml:space="preserve"> (Wrong: B)</w:t>
-      </w:r>
-    </w:p>
-    <w:p>
-      <w:pPr>
-        <w:pStyle w:val="ListParagraph"/>
-        <w:numPr>
-          <w:ilvl w:val="0"/>
-          <w:numId w:val="8"/>
-        </w:numPr>
-        <w:rPr>
-          <w:sz w:val="24"/>
-          <w:szCs w:val="24"/>
-        </w:rPr>
-      </w:pPr>
-      <w:r>
-        <w:rPr>
-          <w:sz w:val="24"/>
-          <w:szCs w:val="24"/>
-        </w:rPr>
-        <w:t>A</w:t>
-      </w:r>
-    </w:p>
-    <w:p>
-      <w:pPr>
-        <w:pStyle w:val="ListParagraph"/>
-        <w:numPr>
-          <w:ilvl w:val="0"/>
-          <w:numId w:val="8"/>
-        </w:numPr>
-        <w:rPr>
-          <w:sz w:val="24"/>
-          <w:szCs w:val="24"/>
-        </w:rPr>
-      </w:pPr>
-      <w:r>
-        <w:rPr>
-          <w:sz w:val="24"/>
-          <w:szCs w:val="24"/>
-        </w:rPr>
-        <w:t>Yes</w:t>
-      </w:r>
-      <w:r>
-        <w:rPr>
-          <w:sz w:val="24"/>
-          <w:szCs w:val="24"/>
-        </w:rPr>
-        <w:t xml:space="preserve"> (Wrong: Yes)</w:t>
-      </w:r>
-    </w:p>
-    <w:p>
-      <w:pPr>
-        <w:pStyle w:val="ListParagraph"/>
-        <w:numPr>
-          <w:ilvl w:val="0"/>
-          <w:numId w:val="8"/>
-        </w:numPr>
-        <w:rPr>
-          <w:sz w:val="24"/>
-          <w:szCs w:val="24"/>
-        </w:rPr>
-      </w:pPr>
-      <w:r>
-        <w:rPr>
-          <w:sz w:val="24"/>
-          <w:szCs w:val="24"/>
-        </w:rPr>
-        <w:t>No</w:t>
-      </w:r>
-      <w:r>
-        <w:rPr>
-          <w:sz w:val="24"/>
-          <w:szCs w:val="24"/>
-        </w:rPr>
-        <w:t xml:space="preserve"> (Wrong: Not given)</w:t>
-      </w:r>
-    </w:p>
-    <w:p>
-      <w:pPr>
-        <w:pStyle w:val="ListParagraph"/>
-        <w:numPr>
-          <w:ilvl w:val="0"/>
-          <w:numId w:val="8"/>
-        </w:numPr>
-        <w:rPr>
-          <w:sz w:val="24"/>
-          <w:szCs w:val="24"/>
-        </w:rPr>
-      </w:pPr>
-      <w:r>
-        <w:rPr>
-          <w:sz w:val="24"/>
-          <w:szCs w:val="24"/>
-        </w:rPr>
-        <w:t>Not given</w:t>
-      </w:r>
-      <w:r>
-        <w:rPr>
-          <w:sz w:val="24"/>
-          <w:szCs w:val="24"/>
-        </w:rPr>
-        <w:t xml:space="preserve"> (Wrong: Yes)</w:t>
-      </w:r>
-    </w:p>
-    <w:p>
-      <w:pPr>
-        <w:pStyle w:val="ListParagraph"/>
-        <w:numPr>
-          <w:ilvl w:val="0"/>
-          <w:numId w:val="8"/>
-        </w:numPr>
-        <w:rPr>
-          <w:sz w:val="24"/>
-          <w:szCs w:val="24"/>
-        </w:rPr>
-      </w:pPr>
-      <w:r>
-        <w:rPr>
-          <w:sz w:val="24"/>
-          <w:szCs w:val="24"/>
-        </w:rPr>
-        <w:t>No</w:t>
-      </w:r>
-    </w:p>
-    <w:p>
-      <w:pPr>
-        <w:pStyle w:val="ListParagraph"/>
-        <w:numPr>
-          <w:ilvl w:val="0"/>
-          <w:numId w:val="8"/>
-        </w:numPr>
-        <w:rPr>
-          <w:sz w:val="24"/>
-          <w:szCs w:val="24"/>
-        </w:rPr>
-      </w:pPr>
-      <w:r>
-        <w:rPr>
-          <w:sz w:val="24"/>
-          <w:szCs w:val="24"/>
-        </w:rPr>
-        <w:t>Yes</w:t>
-      </w:r>
-    </w:p>
-    <w:p>
-      <w:pPr>
+      <w:r>
+        <w:rPr>
+          <w:sz w:val="24"/>
+          <w:szCs w:val="24"/>
+        </w:rPr>
+        <w:t xml:space="preserve">The diagram shows a recycling cycle of plastics in nine steps. The first step is to collect the used plastics thrown by the people in the recycle bins. </w:t>
+      </w:r>
+      <w:r>
+        <w:rPr>
+          <w:sz w:val="24"/>
+          <w:szCs w:val="24"/>
+        </w:rPr>
+        <w:t>In the second step, g</w:t>
+      </w:r>
+      <w:r>
+        <w:rPr>
+          <w:sz w:val="24"/>
+          <w:szCs w:val="24"/>
+        </w:rPr>
+        <w:t xml:space="preserve">arbage trucks </w:t>
+      </w:r>
+      <w:proofErr w:type="spellStart"/>
+      <w:r>
+        <w:rPr>
+          <w:sz w:val="24"/>
+          <w:szCs w:val="24"/>
+        </w:rPr>
+        <w:t>pickup</w:t>
+      </w:r>
+      <w:proofErr w:type="spellEnd"/>
+      <w:r>
+        <w:rPr>
+          <w:sz w:val="24"/>
+          <w:szCs w:val="24"/>
+        </w:rPr>
+        <w:t xml:space="preserve"> the bins and drop the plastics in its carriage, which is then transported to the recycling </w:t>
+      </w:r>
+      <w:proofErr w:type="spellStart"/>
+      <w:r>
+        <w:rPr>
+          <w:sz w:val="24"/>
+          <w:szCs w:val="24"/>
+        </w:rPr>
+        <w:t>centre</w:t>
+      </w:r>
+      <w:proofErr w:type="spellEnd"/>
+      <w:r>
+        <w:rPr>
+          <w:sz w:val="24"/>
+          <w:szCs w:val="24"/>
+        </w:rPr>
+        <w:t>.</w:t>
+      </w:r>
+      <w:r>
+        <w:rPr>
+          <w:sz w:val="24"/>
+          <w:szCs w:val="24"/>
+        </w:rPr>
+        <w:t xml:space="preserve"> For the third step</w:t>
+      </w:r>
+      <w:r>
+        <w:rPr>
+          <w:sz w:val="24"/>
+          <w:szCs w:val="24"/>
+        </w:rPr>
+        <w:t xml:space="preserve"> </w:t>
+      </w:r>
+      <w:r>
+        <w:rPr>
+          <w:sz w:val="24"/>
+          <w:szCs w:val="24"/>
+        </w:rPr>
+        <w:t>i</w:t>
+      </w:r>
+      <w:r>
+        <w:rPr>
+          <w:sz w:val="24"/>
+          <w:szCs w:val="24"/>
+        </w:rPr>
+        <w:t xml:space="preserve">n the </w:t>
+      </w:r>
+      <w:proofErr w:type="spellStart"/>
+      <w:r>
+        <w:rPr>
+          <w:sz w:val="24"/>
+          <w:szCs w:val="24"/>
+        </w:rPr>
+        <w:t>centre</w:t>
+      </w:r>
+      <w:proofErr w:type="spellEnd"/>
+      <w:r>
+        <w:rPr>
+          <w:sz w:val="24"/>
+          <w:szCs w:val="24"/>
+        </w:rPr>
+        <w:t xml:space="preserve">, the </w:t>
+      </w:r>
+      <w:r>
+        <w:rPr>
+          <w:sz w:val="24"/>
+          <w:szCs w:val="24"/>
+        </w:rPr>
+        <w:t xml:space="preserve">employees sort the </w:t>
+      </w:r>
+      <w:r>
+        <w:rPr>
+          <w:sz w:val="24"/>
+          <w:szCs w:val="24"/>
+        </w:rPr>
+        <w:t>plastics</w:t>
+      </w:r>
+      <w:r>
+        <w:rPr>
+          <w:sz w:val="24"/>
+          <w:szCs w:val="24"/>
+        </w:rPr>
+        <w:t xml:space="preserve"> in </w:t>
+      </w:r>
+      <w:r>
+        <w:rPr>
+          <w:sz w:val="24"/>
+          <w:szCs w:val="24"/>
+        </w:rPr>
+        <w:t xml:space="preserve">two categories: </w:t>
+      </w:r>
+      <w:proofErr w:type="spellStart"/>
+      <w:r>
+        <w:rPr>
+          <w:sz w:val="24"/>
+          <w:szCs w:val="24"/>
+        </w:rPr>
+        <w:t>recycleable</w:t>
+      </w:r>
+      <w:proofErr w:type="spellEnd"/>
+      <w:r>
+        <w:rPr>
+          <w:sz w:val="24"/>
+          <w:szCs w:val="24"/>
+        </w:rPr>
+        <w:t xml:space="preserve"> or non-</w:t>
+      </w:r>
+      <w:proofErr w:type="spellStart"/>
+      <w:r>
+        <w:rPr>
+          <w:sz w:val="24"/>
+          <w:szCs w:val="24"/>
+        </w:rPr>
+        <w:t>recycleable</w:t>
+      </w:r>
+      <w:proofErr w:type="spellEnd"/>
+      <w:r>
+        <w:rPr>
+          <w:sz w:val="24"/>
+          <w:szCs w:val="24"/>
+        </w:rPr>
+        <w:t xml:space="preserve">. The sorted </w:t>
+      </w:r>
+      <w:proofErr w:type="spellStart"/>
+      <w:r>
+        <w:rPr>
+          <w:sz w:val="24"/>
+          <w:szCs w:val="24"/>
+        </w:rPr>
+        <w:t>recycleable</w:t>
+      </w:r>
+      <w:proofErr w:type="spellEnd"/>
+      <w:r>
+        <w:rPr>
+          <w:sz w:val="24"/>
+          <w:szCs w:val="24"/>
+        </w:rPr>
+        <w:t xml:space="preserve"> plastics are then compressed into blocks</w:t>
+      </w:r>
+      <w:r>
+        <w:rPr>
+          <w:sz w:val="24"/>
+          <w:szCs w:val="24"/>
+        </w:rPr>
+        <w:t xml:space="preserve"> in the fourth step. T</w:t>
+      </w:r>
+      <w:r>
+        <w:rPr>
+          <w:sz w:val="24"/>
+          <w:szCs w:val="24"/>
+        </w:rPr>
+        <w:t>wo big gear wheels</w:t>
+      </w:r>
+      <w:r>
+        <w:rPr>
+          <w:sz w:val="24"/>
+          <w:szCs w:val="24"/>
+        </w:rPr>
+        <w:t xml:space="preserve"> are used to crush the blocks and</w:t>
+      </w:r>
+      <w:r>
+        <w:rPr>
+          <w:sz w:val="24"/>
+          <w:szCs w:val="24"/>
+        </w:rPr>
+        <w:t xml:space="preserve"> </w:t>
+      </w:r>
+      <w:r>
+        <w:rPr>
+          <w:sz w:val="24"/>
+          <w:szCs w:val="24"/>
+        </w:rPr>
+        <w:t>t</w:t>
+      </w:r>
+      <w:r>
+        <w:rPr>
+          <w:sz w:val="24"/>
+          <w:szCs w:val="24"/>
+        </w:rPr>
+        <w:t>he crushed bits are washed for sterilization</w:t>
+      </w:r>
+      <w:r>
+        <w:rPr>
+          <w:sz w:val="24"/>
+          <w:szCs w:val="24"/>
+        </w:rPr>
+        <w:t xml:space="preserve"> in the fifth step.</w:t>
+      </w:r>
+      <w:r>
+        <w:rPr>
+          <w:sz w:val="24"/>
+          <w:szCs w:val="24"/>
+        </w:rPr>
+        <w:t xml:space="preserve"> </w:t>
+      </w:r>
+      <w:r>
+        <w:rPr>
+          <w:sz w:val="24"/>
+          <w:szCs w:val="24"/>
+        </w:rPr>
+        <w:t>In the next step, the bits are</w:t>
+      </w:r>
+      <w:r>
+        <w:rPr>
+          <w:sz w:val="24"/>
+          <w:szCs w:val="24"/>
+        </w:rPr>
+        <w:t xml:space="preserve"> passed through a machine to produce plastic pellets. </w:t>
+      </w:r>
+      <w:r>
+        <w:rPr>
+          <w:sz w:val="24"/>
+          <w:szCs w:val="24"/>
+        </w:rPr>
+        <w:t>T</w:t>
+      </w:r>
+      <w:r>
+        <w:rPr>
+          <w:sz w:val="24"/>
+          <w:szCs w:val="24"/>
+        </w:rPr>
+        <w:t>he pellets are</w:t>
+      </w:r>
+      <w:r>
+        <w:rPr>
+          <w:sz w:val="24"/>
+          <w:szCs w:val="24"/>
+        </w:rPr>
+        <w:t xml:space="preserve"> then</w:t>
+      </w:r>
+      <w:r>
+        <w:rPr>
+          <w:sz w:val="24"/>
+          <w:szCs w:val="24"/>
+        </w:rPr>
+        <w:t xml:space="preserve"> heated with high temperature from the below, causing them to turn back to their raw materials. The raw materials are finally used to produced newer products such as bottles, containers, pencils, bags, dresses, etc., which are then again recycled after usage throughout the whole process.</w:t>
+      </w:r>
+    </w:p>
+    <w:p>
+      <w:pPr>
+        <w:jc w:val="both"/>
         <w:rPr>
           <w:b/>
           <w:bCs/>
@@ -7108,13 +6504,932 @@
         </w:rPr>
         <w:t xml:space="preserve">Band Score: </w:t>
       </w:r>
-      <w:r>
+    </w:p>
+    <w:p>
+      <w:pPr>
+        <w:pStyle w:val="Heading2"/>
+      </w:pPr>
+      <w:r>
+        <w:t>Writing Task 2</w:t>
+      </w:r>
+    </w:p>
+    <w:p>
+      <w:pPr>
+        <w:jc w:val="both"/>
+        <w:rPr>
+          <w:sz w:val="24"/>
+          <w:szCs w:val="24"/>
+        </w:rPr>
+      </w:pPr>
+    </w:p>
+    <w:p>
+      <w:pPr>
+        <w:pStyle w:val="Heading2"/>
+      </w:pPr>
+      <w:r>
+        <w:t>Reading</w:t>
+      </w:r>
+    </w:p>
+    <w:p>
+      <w:pPr>
+        <w:pStyle w:val="ListParagraph"/>
+        <w:numPr>
+          <w:ilvl w:val="0"/>
+          <w:numId w:val="8"/>
+        </w:numPr>
+        <w:rPr>
+          <w:sz w:val="24"/>
+          <w:szCs w:val="24"/>
+        </w:rPr>
+      </w:pPr>
+      <w:r>
+        <w:rPr>
+          <w:sz w:val="24"/>
+          <w:szCs w:val="24"/>
+        </w:rPr>
+        <w:t>Posts</w:t>
+      </w:r>
+    </w:p>
+    <w:p>
+      <w:pPr>
+        <w:pStyle w:val="ListParagraph"/>
+        <w:numPr>
+          <w:ilvl w:val="0"/>
+          <w:numId w:val="8"/>
+        </w:numPr>
+        <w:rPr>
+          <w:sz w:val="24"/>
+          <w:szCs w:val="24"/>
+        </w:rPr>
+      </w:pPr>
+      <w:r>
+        <w:rPr>
+          <w:sz w:val="24"/>
+          <w:szCs w:val="24"/>
+        </w:rPr>
+        <w:t>Canal</w:t>
+      </w:r>
+    </w:p>
+    <w:p>
+      <w:pPr>
+        <w:pStyle w:val="ListParagraph"/>
+        <w:numPr>
+          <w:ilvl w:val="0"/>
+          <w:numId w:val="8"/>
+        </w:numPr>
+        <w:rPr>
+          <w:sz w:val="24"/>
+          <w:szCs w:val="24"/>
+        </w:rPr>
+      </w:pPr>
+      <w:r>
+        <w:rPr>
+          <w:sz w:val="24"/>
+          <w:szCs w:val="24"/>
+        </w:rPr>
+        <w:t>Ventilation</w:t>
+      </w:r>
+    </w:p>
+    <w:p>
+      <w:pPr>
+        <w:pStyle w:val="ListParagraph"/>
+        <w:numPr>
+          <w:ilvl w:val="0"/>
+          <w:numId w:val="8"/>
+        </w:numPr>
+        <w:rPr>
+          <w:sz w:val="24"/>
+          <w:szCs w:val="24"/>
+        </w:rPr>
+      </w:pPr>
+      <w:r>
+        <w:rPr>
+          <w:sz w:val="24"/>
+          <w:szCs w:val="24"/>
+        </w:rPr>
+        <w:t>Lid</w:t>
+      </w:r>
+    </w:p>
+    <w:p>
+      <w:pPr>
+        <w:pStyle w:val="ListParagraph"/>
+        <w:numPr>
+          <w:ilvl w:val="0"/>
+          <w:numId w:val="8"/>
+        </w:numPr>
+        <w:rPr>
+          <w:sz w:val="24"/>
+          <w:szCs w:val="24"/>
+        </w:rPr>
+      </w:pPr>
+      <w:r>
+        <w:rPr>
+          <w:sz w:val="24"/>
+          <w:szCs w:val="24"/>
+        </w:rPr>
+        <w:t>Weight</w:t>
+      </w:r>
+    </w:p>
+    <w:p>
+      <w:pPr>
+        <w:pStyle w:val="ListParagraph"/>
+        <w:numPr>
+          <w:ilvl w:val="0"/>
+          <w:numId w:val="8"/>
+        </w:numPr>
+        <w:rPr>
+          <w:sz w:val="24"/>
+          <w:szCs w:val="24"/>
+        </w:rPr>
+      </w:pPr>
+      <w:r>
+        <w:rPr>
+          <w:sz w:val="24"/>
+          <w:szCs w:val="24"/>
+        </w:rPr>
+        <w:t>Climbing</w:t>
+      </w:r>
+    </w:p>
+    <w:p>
+      <w:pPr>
+        <w:pStyle w:val="ListParagraph"/>
+        <w:numPr>
+          <w:ilvl w:val="0"/>
+          <w:numId w:val="8"/>
+        </w:numPr>
+        <w:rPr>
+          <w:sz w:val="24"/>
+          <w:szCs w:val="24"/>
+        </w:rPr>
+      </w:pPr>
+      <w:r>
+        <w:rPr>
+          <w:sz w:val="24"/>
+          <w:szCs w:val="24"/>
+        </w:rPr>
+        <w:t>False</w:t>
+      </w:r>
+    </w:p>
+    <w:p>
+      <w:pPr>
+        <w:pStyle w:val="ListParagraph"/>
+        <w:numPr>
+          <w:ilvl w:val="0"/>
+          <w:numId w:val="8"/>
+        </w:numPr>
+        <w:rPr>
+          <w:sz w:val="24"/>
+          <w:szCs w:val="24"/>
+        </w:rPr>
+      </w:pPr>
+      <w:r>
+        <w:rPr>
+          <w:sz w:val="24"/>
+          <w:szCs w:val="24"/>
+        </w:rPr>
+        <w:t>Not given</w:t>
+      </w:r>
+    </w:p>
+    <w:p>
+      <w:pPr>
+        <w:pStyle w:val="ListParagraph"/>
+        <w:numPr>
+          <w:ilvl w:val="0"/>
+          <w:numId w:val="8"/>
+        </w:numPr>
+        <w:rPr>
+          <w:sz w:val="24"/>
+          <w:szCs w:val="24"/>
+        </w:rPr>
+      </w:pPr>
+      <w:r>
+        <w:rPr>
+          <w:sz w:val="24"/>
+          <w:szCs w:val="24"/>
+        </w:rPr>
+        <w:t>False</w:t>
+      </w:r>
+    </w:p>
+    <w:p>
+      <w:pPr>
+        <w:pStyle w:val="ListParagraph"/>
+        <w:numPr>
+          <w:ilvl w:val="0"/>
+          <w:numId w:val="8"/>
+        </w:numPr>
+        <w:rPr>
+          <w:sz w:val="24"/>
+          <w:szCs w:val="24"/>
+        </w:rPr>
+      </w:pPr>
+      <w:r>
+        <w:rPr>
+          <w:sz w:val="24"/>
+          <w:szCs w:val="24"/>
+        </w:rPr>
+        <w:t>True</w:t>
+      </w:r>
+    </w:p>
+    <w:p>
+      <w:pPr>
+        <w:pStyle w:val="ListParagraph"/>
+        <w:numPr>
+          <w:ilvl w:val="0"/>
+          <w:numId w:val="8"/>
+        </w:numPr>
+        <w:rPr>
+          <w:sz w:val="24"/>
+          <w:szCs w:val="24"/>
+        </w:rPr>
+      </w:pPr>
+      <w:r>
+        <w:rPr>
+          <w:sz w:val="24"/>
+          <w:szCs w:val="24"/>
+        </w:rPr>
+        <w:t>Gold</w:t>
+      </w:r>
+    </w:p>
+    <w:p>
+      <w:pPr>
+        <w:pStyle w:val="ListParagraph"/>
+        <w:numPr>
+          <w:ilvl w:val="0"/>
+          <w:numId w:val="8"/>
+        </w:numPr>
+        <w:rPr>
+          <w:sz w:val="24"/>
+          <w:szCs w:val="24"/>
+        </w:rPr>
+      </w:pPr>
+      <w:r>
+        <w:rPr>
+          <w:sz w:val="24"/>
+          <w:szCs w:val="24"/>
+        </w:rPr>
+        <w:t>Architect</w:t>
+      </w:r>
+    </w:p>
+    <w:p>
+      <w:pPr>
+        <w:pStyle w:val="ListParagraph"/>
+        <w:numPr>
+          <w:ilvl w:val="0"/>
+          <w:numId w:val="8"/>
+        </w:numPr>
+        <w:rPr>
+          <w:sz w:val="24"/>
+          <w:szCs w:val="24"/>
+        </w:rPr>
+      </w:pPr>
+      <w:r>
+        <w:rPr>
+          <w:sz w:val="24"/>
+          <w:szCs w:val="24"/>
+        </w:rPr>
+        <w:t>Harbor</w:t>
+      </w:r>
+    </w:p>
+    <w:p>
+      <w:pPr>
+        <w:pStyle w:val="ListParagraph"/>
+        <w:numPr>
+          <w:ilvl w:val="0"/>
+          <w:numId w:val="8"/>
+        </w:numPr>
+        <w:rPr>
+          <w:sz w:val="24"/>
+          <w:szCs w:val="24"/>
+        </w:rPr>
+      </w:pPr>
+      <w:r>
+        <w:rPr>
+          <w:sz w:val="24"/>
+          <w:szCs w:val="24"/>
+        </w:rPr>
+        <w:t>A</w:t>
+      </w:r>
+    </w:p>
+    <w:p>
+      <w:pPr>
+        <w:pStyle w:val="ListParagraph"/>
+        <w:numPr>
+          <w:ilvl w:val="0"/>
+          <w:numId w:val="8"/>
+        </w:numPr>
+        <w:rPr>
+          <w:sz w:val="24"/>
+          <w:szCs w:val="24"/>
+        </w:rPr>
+      </w:pPr>
+      <w:r>
+        <w:rPr>
+          <w:sz w:val="24"/>
+          <w:szCs w:val="24"/>
+        </w:rPr>
+        <w:t>B</w:t>
+      </w:r>
+    </w:p>
+    <w:p>
+      <w:pPr>
+        <w:pStyle w:val="ListParagraph"/>
+        <w:numPr>
+          <w:ilvl w:val="0"/>
+          <w:numId w:val="8"/>
+        </w:numPr>
+        <w:rPr>
+          <w:sz w:val="24"/>
+          <w:szCs w:val="24"/>
+        </w:rPr>
+      </w:pPr>
+      <w:r>
+        <w:rPr>
+          <w:sz w:val="24"/>
+          <w:szCs w:val="24"/>
+        </w:rPr>
+        <w:lastRenderedPageBreak/>
+        <w:t>D</w:t>
+      </w:r>
+    </w:p>
+    <w:p>
+      <w:pPr>
+        <w:pStyle w:val="ListParagraph"/>
+        <w:numPr>
+          <w:ilvl w:val="0"/>
+          <w:numId w:val="8"/>
+        </w:numPr>
+        <w:rPr>
+          <w:sz w:val="24"/>
+          <w:szCs w:val="24"/>
+        </w:rPr>
+      </w:pPr>
+      <w:r>
+        <w:rPr>
+          <w:sz w:val="24"/>
+          <w:szCs w:val="24"/>
+        </w:rPr>
+        <w:t>B</w:t>
+      </w:r>
+    </w:p>
+    <w:p>
+      <w:pPr>
+        <w:pStyle w:val="ListParagraph"/>
+        <w:numPr>
+          <w:ilvl w:val="0"/>
+          <w:numId w:val="8"/>
+        </w:numPr>
+        <w:rPr>
+          <w:sz w:val="24"/>
+          <w:szCs w:val="24"/>
+        </w:rPr>
+      </w:pPr>
+      <w:r>
+        <w:rPr>
+          <w:sz w:val="24"/>
+          <w:szCs w:val="24"/>
+        </w:rPr>
+        <w:t>D</w:t>
+      </w:r>
+    </w:p>
+    <w:p>
+      <w:pPr>
+        <w:pStyle w:val="ListParagraph"/>
+        <w:numPr>
+          <w:ilvl w:val="0"/>
+          <w:numId w:val="8"/>
+        </w:numPr>
+        <w:rPr>
+          <w:sz w:val="24"/>
+          <w:szCs w:val="24"/>
+        </w:rPr>
+      </w:pPr>
+      <w:r>
+        <w:rPr>
+          <w:sz w:val="24"/>
+          <w:szCs w:val="24"/>
+        </w:rPr>
+        <w:t>B</w:t>
+      </w:r>
+      <w:r>
+        <w:rPr>
+          <w:sz w:val="24"/>
+          <w:szCs w:val="24"/>
+        </w:rPr>
+        <w:t xml:space="preserve"> (Wrong: H)</w:t>
+      </w:r>
+    </w:p>
+    <w:p>
+      <w:pPr>
+        <w:pStyle w:val="ListParagraph"/>
+        <w:numPr>
+          <w:ilvl w:val="0"/>
+          <w:numId w:val="8"/>
+        </w:numPr>
+        <w:rPr>
+          <w:sz w:val="24"/>
+          <w:szCs w:val="24"/>
+        </w:rPr>
+      </w:pPr>
+      <w:r>
+        <w:rPr>
+          <w:sz w:val="24"/>
+          <w:szCs w:val="24"/>
+        </w:rPr>
+        <w:t>F</w:t>
+      </w:r>
+    </w:p>
+    <w:p>
+      <w:pPr>
+        <w:pStyle w:val="ListParagraph"/>
+        <w:numPr>
+          <w:ilvl w:val="0"/>
+          <w:numId w:val="8"/>
+        </w:numPr>
+        <w:rPr>
+          <w:sz w:val="24"/>
+          <w:szCs w:val="24"/>
+        </w:rPr>
+      </w:pPr>
+      <w:r>
+        <w:rPr>
+          <w:sz w:val="24"/>
+          <w:szCs w:val="24"/>
+        </w:rPr>
+        <w:t>H</w:t>
+      </w:r>
+      <w:r>
+        <w:rPr>
+          <w:sz w:val="24"/>
+          <w:szCs w:val="24"/>
+        </w:rPr>
+        <w:t xml:space="preserve"> (Wrong: B)</w:t>
+      </w:r>
+    </w:p>
+    <w:p>
+      <w:pPr>
+        <w:pStyle w:val="ListParagraph"/>
+        <w:numPr>
+          <w:ilvl w:val="0"/>
+          <w:numId w:val="8"/>
+        </w:numPr>
+        <w:rPr>
+          <w:sz w:val="24"/>
+          <w:szCs w:val="24"/>
+        </w:rPr>
+      </w:pPr>
+      <w:r>
+        <w:rPr>
+          <w:sz w:val="24"/>
+          <w:szCs w:val="24"/>
+        </w:rPr>
+        <w:t>G</w:t>
+      </w:r>
+      <w:r>
+        <w:rPr>
+          <w:sz w:val="24"/>
+          <w:szCs w:val="24"/>
+        </w:rPr>
+        <w:t xml:space="preserve"> (Wrong: C)</w:t>
+      </w:r>
+    </w:p>
+    <w:p>
+      <w:pPr>
+        <w:pStyle w:val="ListParagraph"/>
+        <w:numPr>
+          <w:ilvl w:val="0"/>
+          <w:numId w:val="8"/>
+        </w:numPr>
+        <w:rPr>
+          <w:sz w:val="24"/>
+          <w:szCs w:val="24"/>
+        </w:rPr>
+      </w:pPr>
+      <w:r>
+        <w:rPr>
+          <w:sz w:val="24"/>
+          <w:szCs w:val="24"/>
+        </w:rPr>
+        <w:t>Yes</w:t>
+      </w:r>
+    </w:p>
+    <w:p>
+      <w:pPr>
+        <w:pStyle w:val="ListParagraph"/>
+        <w:numPr>
+          <w:ilvl w:val="0"/>
+          <w:numId w:val="8"/>
+        </w:numPr>
+        <w:rPr>
+          <w:sz w:val="24"/>
+          <w:szCs w:val="24"/>
+        </w:rPr>
+      </w:pPr>
+      <w:r>
+        <w:rPr>
+          <w:sz w:val="24"/>
+          <w:szCs w:val="24"/>
+        </w:rPr>
+        <w:t>No</w:t>
+      </w:r>
+    </w:p>
+    <w:p>
+      <w:pPr>
+        <w:pStyle w:val="ListParagraph"/>
+        <w:numPr>
+          <w:ilvl w:val="0"/>
+          <w:numId w:val="8"/>
+        </w:numPr>
+        <w:rPr>
+          <w:sz w:val="24"/>
+          <w:szCs w:val="24"/>
+        </w:rPr>
+      </w:pPr>
+      <w:r>
+        <w:rPr>
+          <w:sz w:val="24"/>
+          <w:szCs w:val="24"/>
+        </w:rPr>
+        <w:t>Not given</w:t>
+      </w:r>
+    </w:p>
+    <w:p>
+      <w:pPr>
+        <w:pStyle w:val="ListParagraph"/>
+        <w:numPr>
+          <w:ilvl w:val="0"/>
+          <w:numId w:val="8"/>
+        </w:numPr>
+        <w:rPr>
+          <w:sz w:val="24"/>
+          <w:szCs w:val="24"/>
+        </w:rPr>
+      </w:pPr>
+      <w:r>
+        <w:rPr>
+          <w:sz w:val="24"/>
+          <w:szCs w:val="24"/>
+        </w:rPr>
+        <w:t>Yes</w:t>
+      </w:r>
+    </w:p>
+    <w:p>
+      <w:pPr>
+        <w:pStyle w:val="ListParagraph"/>
+        <w:numPr>
+          <w:ilvl w:val="0"/>
+          <w:numId w:val="8"/>
+        </w:numPr>
+        <w:rPr>
+          <w:sz w:val="24"/>
+          <w:szCs w:val="24"/>
+        </w:rPr>
+      </w:pPr>
+      <w:r>
+        <w:rPr>
+          <w:sz w:val="24"/>
+          <w:szCs w:val="24"/>
+        </w:rPr>
+        <w:t>I</w:t>
+      </w:r>
+      <w:r>
+        <w:rPr>
+          <w:sz w:val="24"/>
+          <w:szCs w:val="24"/>
+        </w:rPr>
+        <w:t>ii</w:t>
+      </w:r>
+    </w:p>
+    <w:p>
+      <w:pPr>
+        <w:pStyle w:val="ListParagraph"/>
+        <w:numPr>
+          <w:ilvl w:val="0"/>
+          <w:numId w:val="8"/>
+        </w:numPr>
+        <w:rPr>
+          <w:sz w:val="24"/>
+          <w:szCs w:val="24"/>
+        </w:rPr>
+      </w:pPr>
+      <w:proofErr w:type="spellStart"/>
+      <w:r>
+        <w:rPr>
+          <w:sz w:val="24"/>
+          <w:szCs w:val="24"/>
+        </w:rPr>
+        <w:t>Viii</w:t>
+      </w:r>
+      <w:proofErr w:type="spellEnd"/>
+      <w:r>
+        <w:rPr>
+          <w:sz w:val="24"/>
+          <w:szCs w:val="24"/>
+        </w:rPr>
+        <w:t xml:space="preserve"> (Wrong: vi)</w:t>
+      </w:r>
+    </w:p>
+    <w:p>
+      <w:pPr>
+        <w:pStyle w:val="ListParagraph"/>
+        <w:numPr>
+          <w:ilvl w:val="0"/>
+          <w:numId w:val="8"/>
+        </w:numPr>
+        <w:rPr>
+          <w:sz w:val="24"/>
+          <w:szCs w:val="24"/>
+        </w:rPr>
+      </w:pPr>
+      <w:r>
+        <w:rPr>
+          <w:sz w:val="24"/>
+          <w:szCs w:val="24"/>
+        </w:rPr>
+        <w:t>Vi</w:t>
+      </w:r>
+      <w:r>
+        <w:rPr>
+          <w:sz w:val="24"/>
+          <w:szCs w:val="24"/>
+        </w:rPr>
+        <w:t xml:space="preserve"> (Wrong: ii)</w:t>
+      </w:r>
+    </w:p>
+    <w:p>
+      <w:pPr>
+        <w:pStyle w:val="ListParagraph"/>
+        <w:numPr>
+          <w:ilvl w:val="0"/>
+          <w:numId w:val="8"/>
+        </w:numPr>
+        <w:rPr>
+          <w:sz w:val="24"/>
+          <w:szCs w:val="24"/>
+        </w:rPr>
+      </w:pPr>
+      <w:r>
+        <w:rPr>
+          <w:sz w:val="24"/>
+          <w:szCs w:val="24"/>
+        </w:rPr>
+        <w:t>I</w:t>
+      </w:r>
+    </w:p>
+    <w:p>
+      <w:pPr>
+        <w:pStyle w:val="ListParagraph"/>
+        <w:numPr>
+          <w:ilvl w:val="0"/>
+          <w:numId w:val="8"/>
+        </w:numPr>
+        <w:rPr>
+          <w:sz w:val="24"/>
+          <w:szCs w:val="24"/>
+        </w:rPr>
+      </w:pPr>
+      <w:proofErr w:type="spellStart"/>
+      <w:r>
+        <w:rPr>
+          <w:sz w:val="24"/>
+          <w:szCs w:val="24"/>
+        </w:rPr>
+        <w:t>Vii</w:t>
+      </w:r>
+      <w:proofErr w:type="spellEnd"/>
+    </w:p>
+    <w:p>
+      <w:pPr>
+        <w:pStyle w:val="ListParagraph"/>
+        <w:numPr>
+          <w:ilvl w:val="0"/>
+          <w:numId w:val="8"/>
+        </w:numPr>
+        <w:rPr>
+          <w:sz w:val="24"/>
+          <w:szCs w:val="24"/>
+        </w:rPr>
+      </w:pPr>
+      <w:r>
+        <w:rPr>
+          <w:sz w:val="24"/>
+          <w:szCs w:val="24"/>
+        </w:rPr>
+        <w:t>V</w:t>
+      </w:r>
+    </w:p>
+    <w:p>
+      <w:pPr>
+        <w:pStyle w:val="ListParagraph"/>
+        <w:numPr>
+          <w:ilvl w:val="0"/>
+          <w:numId w:val="8"/>
+        </w:numPr>
+        <w:rPr>
+          <w:sz w:val="24"/>
+          <w:szCs w:val="24"/>
+        </w:rPr>
+      </w:pPr>
+      <w:r>
+        <w:rPr>
+          <w:sz w:val="24"/>
+          <w:szCs w:val="24"/>
+        </w:rPr>
+        <w:t>C</w:t>
+      </w:r>
+    </w:p>
+    <w:p>
+      <w:pPr>
+        <w:pStyle w:val="ListParagraph"/>
+        <w:numPr>
+          <w:ilvl w:val="0"/>
+          <w:numId w:val="8"/>
+        </w:numPr>
+        <w:rPr>
+          <w:sz w:val="24"/>
+          <w:szCs w:val="24"/>
+        </w:rPr>
+      </w:pPr>
+      <w:r>
+        <w:rPr>
+          <w:sz w:val="24"/>
+          <w:szCs w:val="24"/>
+        </w:rPr>
+        <w:t>D</w:t>
+      </w:r>
+      <w:r>
+        <w:rPr>
+          <w:sz w:val="24"/>
+          <w:szCs w:val="24"/>
+        </w:rPr>
+        <w:t xml:space="preserve"> (Wrong: B)</w:t>
+      </w:r>
+    </w:p>
+    <w:p>
+      <w:pPr>
+        <w:pStyle w:val="ListParagraph"/>
+        <w:numPr>
+          <w:ilvl w:val="0"/>
+          <w:numId w:val="8"/>
+        </w:numPr>
+        <w:rPr>
+          <w:sz w:val="24"/>
+          <w:szCs w:val="24"/>
+        </w:rPr>
+      </w:pPr>
+      <w:r>
+        <w:rPr>
+          <w:sz w:val="24"/>
+          <w:szCs w:val="24"/>
+        </w:rPr>
+        <w:t>A</w:t>
+      </w:r>
+    </w:p>
+    <w:p>
+      <w:pPr>
+        <w:pStyle w:val="ListParagraph"/>
+        <w:numPr>
+          <w:ilvl w:val="0"/>
+          <w:numId w:val="8"/>
+        </w:numPr>
+        <w:rPr>
+          <w:sz w:val="24"/>
+          <w:szCs w:val="24"/>
+        </w:rPr>
+      </w:pPr>
+      <w:r>
+        <w:rPr>
+          <w:sz w:val="24"/>
+          <w:szCs w:val="24"/>
+        </w:rPr>
+        <w:t>Yes</w:t>
+      </w:r>
+      <w:r>
+        <w:rPr>
+          <w:sz w:val="24"/>
+          <w:szCs w:val="24"/>
+        </w:rPr>
+        <w:t xml:space="preserve"> (Wrong: Yes)</w:t>
+      </w:r>
+    </w:p>
+    <w:p>
+      <w:pPr>
+        <w:pStyle w:val="ListParagraph"/>
+        <w:numPr>
+          <w:ilvl w:val="0"/>
+          <w:numId w:val="8"/>
+        </w:numPr>
+        <w:rPr>
+          <w:sz w:val="24"/>
+          <w:szCs w:val="24"/>
+        </w:rPr>
+      </w:pPr>
+      <w:r>
+        <w:rPr>
+          <w:sz w:val="24"/>
+          <w:szCs w:val="24"/>
+        </w:rPr>
+        <w:t>No</w:t>
+      </w:r>
+      <w:r>
+        <w:rPr>
+          <w:sz w:val="24"/>
+          <w:szCs w:val="24"/>
+        </w:rPr>
+        <w:t xml:space="preserve"> (Wrong: Not given)</w:t>
+      </w:r>
+    </w:p>
+    <w:p>
+      <w:pPr>
+        <w:pStyle w:val="ListParagraph"/>
+        <w:numPr>
+          <w:ilvl w:val="0"/>
+          <w:numId w:val="8"/>
+        </w:numPr>
+        <w:rPr>
+          <w:sz w:val="24"/>
+          <w:szCs w:val="24"/>
+        </w:rPr>
+      </w:pPr>
+      <w:r>
+        <w:rPr>
+          <w:sz w:val="24"/>
+          <w:szCs w:val="24"/>
+        </w:rPr>
+        <w:t>Not given</w:t>
+      </w:r>
+      <w:r>
+        <w:rPr>
+          <w:sz w:val="24"/>
+          <w:szCs w:val="24"/>
+        </w:rPr>
+        <w:t xml:space="preserve"> (Wrong: Yes)</w:t>
+      </w:r>
+    </w:p>
+    <w:p>
+      <w:pPr>
+        <w:pStyle w:val="ListParagraph"/>
+        <w:numPr>
+          <w:ilvl w:val="0"/>
+          <w:numId w:val="8"/>
+        </w:numPr>
+        <w:rPr>
+          <w:sz w:val="24"/>
+          <w:szCs w:val="24"/>
+        </w:rPr>
+      </w:pPr>
+      <w:r>
+        <w:rPr>
+          <w:sz w:val="24"/>
+          <w:szCs w:val="24"/>
+        </w:rPr>
+        <w:t>No</w:t>
+      </w:r>
+    </w:p>
+    <w:p>
+      <w:pPr>
+        <w:pStyle w:val="ListParagraph"/>
+        <w:numPr>
+          <w:ilvl w:val="0"/>
+          <w:numId w:val="8"/>
+        </w:numPr>
+        <w:rPr>
+          <w:sz w:val="24"/>
+          <w:szCs w:val="24"/>
+        </w:rPr>
+      </w:pPr>
+      <w:r>
+        <w:rPr>
+          <w:sz w:val="24"/>
+          <w:szCs w:val="24"/>
+        </w:rPr>
+        <w:t>Yes</w:t>
+      </w:r>
+    </w:p>
+    <w:p>
+      <w:pPr>
         <w:rPr>
           <w:b/>
           <w:bCs/>
           <w:sz w:val="24"/>
           <w:szCs w:val="24"/>
         </w:rPr>
+      </w:pPr>
+      <w:r>
+        <w:rPr>
+          <w:b/>
+          <w:bCs/>
+          <w:sz w:val="24"/>
+          <w:szCs w:val="24"/>
+        </w:rPr>
+        <w:t xml:space="preserve">Band Score: </w:t>
+      </w:r>
+      <w:r>
+        <w:rPr>
+          <w:b/>
+          <w:bCs/>
+          <w:sz w:val="24"/>
+          <w:szCs w:val="24"/>
+        </w:rPr>
         <w:t>7</w:t>
       </w:r>
     </w:p>
@@ -7398,6 +7713,7 @@
           <w:sz w:val="24"/>
           <w:szCs w:val="24"/>
         </w:rPr>
+        <w:lastRenderedPageBreak/>
         <w:t>B</w:t>
       </w:r>
     </w:p>
@@ -7652,7 +7968,6 @@
           <w:sz w:val="24"/>
           <w:szCs w:val="24"/>
         </w:rPr>
-        <w:lastRenderedPageBreak/>
         <w:t>D</w:t>
       </w:r>
       <w:r>

</xml_diff>

<commit_message>
Book 16 Test 4 Writing Task 1 Scores
</commit_message>
<xml_diff>
--- a/IELTS Practices.docx
+++ b/IELTS Practices.docx
@@ -6503,6 +6503,15 @@
           <w:szCs w:val="24"/>
         </w:rPr>
         <w:t xml:space="preserve">Band Score: </w:t>
+      </w:r>
+      <w:r>
+        <w:rPr>
+          <w:b/>
+          <w:bCs/>
+          <w:sz w:val="24"/>
+          <w:szCs w:val="24"/>
+        </w:rPr>
+        <w:t>5.5 – 6.5</w:t>
       </w:r>
     </w:p>
     <w:p>

</xml_diff>

<commit_message>
Book 16 Test 4 Writing Task 2
</commit_message>
<xml_diff>
--- a/IELTS Practices.docx
+++ b/IELTS Practices.docx
@@ -6530,322 +6530,134 @@
           <w:szCs w:val="24"/>
         </w:rPr>
       </w:pPr>
-    </w:p>
-    <w:p>
-      <w:pPr>
-        <w:pStyle w:val="Heading2"/>
-      </w:pPr>
-      <w:r>
-        <w:t>Reading</w:t>
-      </w:r>
-    </w:p>
-    <w:p>
-      <w:pPr>
-        <w:pStyle w:val="ListParagraph"/>
-        <w:numPr>
-          <w:ilvl w:val="0"/>
-          <w:numId w:val="8"/>
-        </w:numPr>
-        <w:rPr>
-          <w:sz w:val="24"/>
-          <w:szCs w:val="24"/>
-        </w:rPr>
-      </w:pPr>
-      <w:r>
-        <w:rPr>
-          <w:sz w:val="24"/>
-          <w:szCs w:val="24"/>
-        </w:rPr>
-        <w:t>Posts</w:t>
-      </w:r>
-    </w:p>
-    <w:p>
-      <w:pPr>
-        <w:pStyle w:val="ListParagraph"/>
-        <w:numPr>
-          <w:ilvl w:val="0"/>
-          <w:numId w:val="8"/>
-        </w:numPr>
-        <w:rPr>
-          <w:sz w:val="24"/>
-          <w:szCs w:val="24"/>
-        </w:rPr>
-      </w:pPr>
-      <w:r>
-        <w:rPr>
-          <w:sz w:val="24"/>
-          <w:szCs w:val="24"/>
-        </w:rPr>
-        <w:t>Canal</w:t>
-      </w:r>
-    </w:p>
-    <w:p>
-      <w:pPr>
-        <w:pStyle w:val="ListParagraph"/>
-        <w:numPr>
-          <w:ilvl w:val="0"/>
-          <w:numId w:val="8"/>
-        </w:numPr>
-        <w:rPr>
-          <w:sz w:val="24"/>
-          <w:szCs w:val="24"/>
-        </w:rPr>
-      </w:pPr>
-      <w:r>
-        <w:rPr>
-          <w:sz w:val="24"/>
-          <w:szCs w:val="24"/>
-        </w:rPr>
-        <w:t>Ventilation</w:t>
-      </w:r>
-    </w:p>
-    <w:p>
-      <w:pPr>
-        <w:pStyle w:val="ListParagraph"/>
-        <w:numPr>
-          <w:ilvl w:val="0"/>
-          <w:numId w:val="8"/>
-        </w:numPr>
-        <w:rPr>
-          <w:sz w:val="24"/>
-          <w:szCs w:val="24"/>
-        </w:rPr>
-      </w:pPr>
-      <w:r>
-        <w:rPr>
-          <w:sz w:val="24"/>
-          <w:szCs w:val="24"/>
-        </w:rPr>
-        <w:t>Lid</w:t>
-      </w:r>
-    </w:p>
-    <w:p>
-      <w:pPr>
-        <w:pStyle w:val="ListParagraph"/>
-        <w:numPr>
-          <w:ilvl w:val="0"/>
-          <w:numId w:val="8"/>
-        </w:numPr>
-        <w:rPr>
-          <w:sz w:val="24"/>
-          <w:szCs w:val="24"/>
-        </w:rPr>
-      </w:pPr>
-      <w:r>
-        <w:rPr>
-          <w:sz w:val="24"/>
-          <w:szCs w:val="24"/>
-        </w:rPr>
-        <w:t>Weight</w:t>
-      </w:r>
-    </w:p>
-    <w:p>
-      <w:pPr>
-        <w:pStyle w:val="ListParagraph"/>
-        <w:numPr>
-          <w:ilvl w:val="0"/>
-          <w:numId w:val="8"/>
-        </w:numPr>
-        <w:rPr>
-          <w:sz w:val="24"/>
-          <w:szCs w:val="24"/>
-        </w:rPr>
-      </w:pPr>
-      <w:r>
-        <w:rPr>
-          <w:sz w:val="24"/>
-          <w:szCs w:val="24"/>
-        </w:rPr>
-        <w:t>Climbing</w:t>
-      </w:r>
-    </w:p>
-    <w:p>
-      <w:pPr>
-        <w:pStyle w:val="ListParagraph"/>
-        <w:numPr>
-          <w:ilvl w:val="0"/>
-          <w:numId w:val="8"/>
-        </w:numPr>
-        <w:rPr>
-          <w:sz w:val="24"/>
-          <w:szCs w:val="24"/>
-        </w:rPr>
-      </w:pPr>
-      <w:r>
-        <w:rPr>
-          <w:sz w:val="24"/>
-          <w:szCs w:val="24"/>
-        </w:rPr>
-        <w:t>False</w:t>
-      </w:r>
-    </w:p>
-    <w:p>
-      <w:pPr>
-        <w:pStyle w:val="ListParagraph"/>
-        <w:numPr>
-          <w:ilvl w:val="0"/>
-          <w:numId w:val="8"/>
-        </w:numPr>
-        <w:rPr>
-          <w:sz w:val="24"/>
-          <w:szCs w:val="24"/>
-        </w:rPr>
-      </w:pPr>
-      <w:r>
-        <w:rPr>
-          <w:sz w:val="24"/>
-          <w:szCs w:val="24"/>
-        </w:rPr>
-        <w:t>Not given</w:t>
-      </w:r>
-    </w:p>
-    <w:p>
-      <w:pPr>
-        <w:pStyle w:val="ListParagraph"/>
-        <w:numPr>
-          <w:ilvl w:val="0"/>
-          <w:numId w:val="8"/>
-        </w:numPr>
-        <w:rPr>
-          <w:sz w:val="24"/>
-          <w:szCs w:val="24"/>
-        </w:rPr>
-      </w:pPr>
-      <w:r>
-        <w:rPr>
-          <w:sz w:val="24"/>
-          <w:szCs w:val="24"/>
-        </w:rPr>
-        <w:t>False</w:t>
-      </w:r>
-    </w:p>
-    <w:p>
-      <w:pPr>
-        <w:pStyle w:val="ListParagraph"/>
-        <w:numPr>
-          <w:ilvl w:val="0"/>
-          <w:numId w:val="8"/>
-        </w:numPr>
-        <w:rPr>
-          <w:sz w:val="24"/>
-          <w:szCs w:val="24"/>
-        </w:rPr>
-      </w:pPr>
-      <w:r>
-        <w:rPr>
-          <w:sz w:val="24"/>
-          <w:szCs w:val="24"/>
-        </w:rPr>
-        <w:t>True</w:t>
-      </w:r>
-    </w:p>
-    <w:p>
-      <w:pPr>
-        <w:pStyle w:val="ListParagraph"/>
-        <w:numPr>
-          <w:ilvl w:val="0"/>
-          <w:numId w:val="8"/>
-        </w:numPr>
-        <w:rPr>
-          <w:sz w:val="24"/>
-          <w:szCs w:val="24"/>
-        </w:rPr>
-      </w:pPr>
-      <w:r>
-        <w:rPr>
-          <w:sz w:val="24"/>
-          <w:szCs w:val="24"/>
-        </w:rPr>
-        <w:t>Gold</w:t>
-      </w:r>
-    </w:p>
-    <w:p>
-      <w:pPr>
-        <w:pStyle w:val="ListParagraph"/>
-        <w:numPr>
-          <w:ilvl w:val="0"/>
-          <w:numId w:val="8"/>
-        </w:numPr>
-        <w:rPr>
-          <w:sz w:val="24"/>
-          <w:szCs w:val="24"/>
-        </w:rPr>
-      </w:pPr>
-      <w:r>
-        <w:rPr>
-          <w:sz w:val="24"/>
-          <w:szCs w:val="24"/>
-        </w:rPr>
-        <w:t>Architect</w:t>
-      </w:r>
-    </w:p>
-    <w:p>
-      <w:pPr>
-        <w:pStyle w:val="ListParagraph"/>
-        <w:numPr>
-          <w:ilvl w:val="0"/>
-          <w:numId w:val="8"/>
-        </w:numPr>
-        <w:rPr>
-          <w:sz w:val="24"/>
-          <w:szCs w:val="24"/>
-        </w:rPr>
-      </w:pPr>
-      <w:r>
-        <w:rPr>
-          <w:sz w:val="24"/>
-          <w:szCs w:val="24"/>
-        </w:rPr>
-        <w:t>Harbor</w:t>
-      </w:r>
-    </w:p>
-    <w:p>
-      <w:pPr>
-        <w:pStyle w:val="ListParagraph"/>
-        <w:numPr>
-          <w:ilvl w:val="0"/>
-          <w:numId w:val="8"/>
-        </w:numPr>
-        <w:rPr>
-          <w:sz w:val="24"/>
-          <w:szCs w:val="24"/>
-        </w:rPr>
-      </w:pPr>
-      <w:r>
-        <w:rPr>
-          <w:sz w:val="24"/>
-          <w:szCs w:val="24"/>
-        </w:rPr>
-        <w:t>A</w:t>
-      </w:r>
-    </w:p>
-    <w:p>
-      <w:pPr>
-        <w:pStyle w:val="ListParagraph"/>
-        <w:numPr>
-          <w:ilvl w:val="0"/>
-          <w:numId w:val="8"/>
-        </w:numPr>
-        <w:rPr>
-          <w:sz w:val="24"/>
-          <w:szCs w:val="24"/>
-        </w:rPr>
-      </w:pPr>
-      <w:r>
-        <w:rPr>
-          <w:sz w:val="24"/>
-          <w:szCs w:val="24"/>
-        </w:rPr>
-        <w:t>B</w:t>
-      </w:r>
-    </w:p>
-    <w:p>
-      <w:pPr>
-        <w:pStyle w:val="ListParagraph"/>
-        <w:numPr>
-          <w:ilvl w:val="0"/>
-          <w:numId w:val="8"/>
-        </w:numPr>
+      <w:r>
+        <w:rPr>
+          <w:sz w:val="24"/>
+          <w:szCs w:val="24"/>
+        </w:rPr>
+        <w:t xml:space="preserve">The emergence of artificial intelligence and automation has given faith to the claim that future transportation via bus and trucks will be driverless. </w:t>
+      </w:r>
+      <w:proofErr w:type="gramStart"/>
+      <w:r>
+        <w:rPr>
+          <w:sz w:val="24"/>
+          <w:szCs w:val="24"/>
+        </w:rPr>
+        <w:t>Every</w:t>
+      </w:r>
+      <w:proofErr w:type="gramEnd"/>
+      <w:r>
+        <w:rPr>
+          <w:sz w:val="24"/>
+          <w:szCs w:val="24"/>
+        </w:rPr>
+        <w:t xml:space="preserve"> technological advances have their even share of advantages and disadvantages, but at the end, the only that matters is how we view the circumstances.</w:t>
+      </w:r>
+    </w:p>
+    <w:p>
+      <w:pPr>
+        <w:jc w:val="both"/>
+        <w:rPr>
+          <w:sz w:val="24"/>
+          <w:szCs w:val="24"/>
+        </w:rPr>
+      </w:pPr>
+      <w:r>
+        <w:rPr>
+          <w:sz w:val="24"/>
+          <w:szCs w:val="24"/>
+        </w:rPr>
+        <w:t>I believe that the advantages of driverless vehicles would not outweigh the disadvantages. The media has already reported a lot of news of the advanced technology and upon researching on these reports I have come to this conclusion. First of all, driverless vehicles would drastically cut down the possible jobs held by the drivers; causing them to lose their main source of incomes. Secondly, I have seen reports of these vehicles not being able to perfectly recognize or classify between humans and animals. Furthermore, there are possibilities of not being able to categorize the nearby transportations, leading to accidents. Even though researches are being done to make it more powerful and efficient, still it would never be able to make decisions like a real human.</w:t>
+      </w:r>
+    </w:p>
+    <w:p>
+      <w:pPr>
+        <w:jc w:val="both"/>
+        <w:rPr>
+          <w:sz w:val="24"/>
+          <w:szCs w:val="24"/>
+        </w:rPr>
+      </w:pPr>
+      <w:r>
+        <w:rPr>
+          <w:sz w:val="24"/>
+          <w:szCs w:val="24"/>
+        </w:rPr>
+        <w:t xml:space="preserve">On the other hand, driverless vehicles have made it possible to carry more people at the same time. </w:t>
+      </w:r>
+      <w:proofErr w:type="gramStart"/>
+      <w:r>
+        <w:rPr>
+          <w:sz w:val="24"/>
+          <w:szCs w:val="24"/>
+        </w:rPr>
+        <w:t>Also</w:t>
+      </w:r>
+      <w:proofErr w:type="gramEnd"/>
+      <w:r>
+        <w:rPr>
+          <w:sz w:val="24"/>
+          <w:szCs w:val="24"/>
+        </w:rPr>
+        <w:t xml:space="preserve"> they do not need to take breaks, making them the best option for taxis as </w:t>
+      </w:r>
+      <w:r>
+        <w:rPr>
+          <w:sz w:val="24"/>
+          <w:szCs w:val="24"/>
+        </w:rPr>
+        <w:t>they are</w:t>
+      </w:r>
+      <w:r>
+        <w:rPr>
+          <w:sz w:val="24"/>
+          <w:szCs w:val="24"/>
+        </w:rPr>
+        <w:t xml:space="preserve"> always available.</w:t>
+      </w:r>
+      <w:r>
+        <w:rPr>
+          <w:sz w:val="24"/>
+          <w:szCs w:val="24"/>
+        </w:rPr>
+        <w:t xml:space="preserve"> Even though they might cost a </w:t>
+      </w:r>
+      <w:proofErr w:type="spellStart"/>
+      <w:r>
+        <w:rPr>
+          <w:sz w:val="24"/>
+          <w:szCs w:val="24"/>
+        </w:rPr>
+        <w:t>heptic</w:t>
+      </w:r>
+      <w:proofErr w:type="spellEnd"/>
+      <w:r>
+        <w:rPr>
+          <w:sz w:val="24"/>
+          <w:szCs w:val="24"/>
+        </w:rPr>
+        <w:t xml:space="preserve"> amount such as in charging, if they are electric vehicles, they might also lower the expenses of </w:t>
+      </w:r>
+      <w:proofErr w:type="spellStart"/>
+      <w:r>
+        <w:rPr>
+          <w:sz w:val="24"/>
+          <w:szCs w:val="24"/>
+        </w:rPr>
+        <w:t>maintainance</w:t>
+      </w:r>
+      <w:proofErr w:type="spellEnd"/>
+      <w:r>
+        <w:rPr>
+          <w:sz w:val="24"/>
+          <w:szCs w:val="24"/>
+        </w:rPr>
+        <w:t xml:space="preserve"> and service charges.</w:t>
+      </w:r>
+    </w:p>
+    <w:p>
+      <w:pPr>
+        <w:jc w:val="both"/>
         <w:rPr>
           <w:sz w:val="24"/>
           <w:szCs w:val="24"/>
@@ -6857,276 +6669,15 @@
           <w:szCs w:val="24"/>
         </w:rPr>
         <w:lastRenderedPageBreak/>
-        <w:t>D</w:t>
-      </w:r>
-    </w:p>
-    <w:p>
-      <w:pPr>
-        <w:pStyle w:val="ListParagraph"/>
-        <w:numPr>
-          <w:ilvl w:val="0"/>
-          <w:numId w:val="8"/>
-        </w:numPr>
-        <w:rPr>
-          <w:sz w:val="24"/>
-          <w:szCs w:val="24"/>
-        </w:rPr>
-      </w:pPr>
-      <w:r>
-        <w:rPr>
-          <w:sz w:val="24"/>
-          <w:szCs w:val="24"/>
-        </w:rPr>
-        <w:t>B</w:t>
-      </w:r>
-    </w:p>
-    <w:p>
-      <w:pPr>
-        <w:pStyle w:val="ListParagraph"/>
-        <w:numPr>
-          <w:ilvl w:val="0"/>
-          <w:numId w:val="8"/>
-        </w:numPr>
-        <w:rPr>
-          <w:sz w:val="24"/>
-          <w:szCs w:val="24"/>
-        </w:rPr>
-      </w:pPr>
-      <w:r>
-        <w:rPr>
-          <w:sz w:val="24"/>
-          <w:szCs w:val="24"/>
-        </w:rPr>
-        <w:t>D</w:t>
-      </w:r>
-    </w:p>
-    <w:p>
-      <w:pPr>
-        <w:pStyle w:val="ListParagraph"/>
-        <w:numPr>
-          <w:ilvl w:val="0"/>
-          <w:numId w:val="8"/>
-        </w:numPr>
-        <w:rPr>
-          <w:sz w:val="24"/>
-          <w:szCs w:val="24"/>
-        </w:rPr>
-      </w:pPr>
-      <w:r>
-        <w:rPr>
-          <w:sz w:val="24"/>
-          <w:szCs w:val="24"/>
-        </w:rPr>
-        <w:t>B</w:t>
-      </w:r>
-      <w:r>
-        <w:rPr>
-          <w:sz w:val="24"/>
-          <w:szCs w:val="24"/>
-        </w:rPr>
-        <w:t xml:space="preserve"> (Wrong: H)</w:t>
-      </w:r>
-    </w:p>
-    <w:p>
-      <w:pPr>
-        <w:pStyle w:val="ListParagraph"/>
-        <w:numPr>
-          <w:ilvl w:val="0"/>
-          <w:numId w:val="8"/>
-        </w:numPr>
-        <w:rPr>
-          <w:sz w:val="24"/>
-          <w:szCs w:val="24"/>
-        </w:rPr>
-      </w:pPr>
-      <w:r>
-        <w:rPr>
-          <w:sz w:val="24"/>
-          <w:szCs w:val="24"/>
-        </w:rPr>
-        <w:t>F</w:t>
-      </w:r>
-    </w:p>
-    <w:p>
-      <w:pPr>
-        <w:pStyle w:val="ListParagraph"/>
-        <w:numPr>
-          <w:ilvl w:val="0"/>
-          <w:numId w:val="8"/>
-        </w:numPr>
-        <w:rPr>
-          <w:sz w:val="24"/>
-          <w:szCs w:val="24"/>
-        </w:rPr>
-      </w:pPr>
-      <w:r>
-        <w:rPr>
-          <w:sz w:val="24"/>
-          <w:szCs w:val="24"/>
-        </w:rPr>
-        <w:t>H</w:t>
-      </w:r>
-      <w:r>
-        <w:rPr>
-          <w:sz w:val="24"/>
-          <w:szCs w:val="24"/>
-        </w:rPr>
-        <w:t xml:space="preserve"> (Wrong: B)</w:t>
-      </w:r>
-    </w:p>
-    <w:p>
-      <w:pPr>
-        <w:pStyle w:val="ListParagraph"/>
-        <w:numPr>
-          <w:ilvl w:val="0"/>
-          <w:numId w:val="8"/>
-        </w:numPr>
-        <w:rPr>
-          <w:sz w:val="24"/>
-          <w:szCs w:val="24"/>
-        </w:rPr>
-      </w:pPr>
-      <w:r>
-        <w:rPr>
-          <w:sz w:val="24"/>
-          <w:szCs w:val="24"/>
-        </w:rPr>
-        <w:t>G</w:t>
-      </w:r>
-      <w:r>
-        <w:rPr>
-          <w:sz w:val="24"/>
-          <w:szCs w:val="24"/>
-        </w:rPr>
-        <w:t xml:space="preserve"> (Wrong: C)</w:t>
-      </w:r>
-    </w:p>
-    <w:p>
-      <w:pPr>
-        <w:pStyle w:val="ListParagraph"/>
-        <w:numPr>
-          <w:ilvl w:val="0"/>
-          <w:numId w:val="8"/>
-        </w:numPr>
-        <w:rPr>
-          <w:sz w:val="24"/>
-          <w:szCs w:val="24"/>
-        </w:rPr>
-      </w:pPr>
-      <w:r>
-        <w:rPr>
-          <w:sz w:val="24"/>
-          <w:szCs w:val="24"/>
-        </w:rPr>
-        <w:t>Yes</w:t>
-      </w:r>
-    </w:p>
-    <w:p>
-      <w:pPr>
-        <w:pStyle w:val="ListParagraph"/>
-        <w:numPr>
-          <w:ilvl w:val="0"/>
-          <w:numId w:val="8"/>
-        </w:numPr>
-        <w:rPr>
-          <w:sz w:val="24"/>
-          <w:szCs w:val="24"/>
-        </w:rPr>
-      </w:pPr>
-      <w:r>
-        <w:rPr>
-          <w:sz w:val="24"/>
-          <w:szCs w:val="24"/>
-        </w:rPr>
-        <w:t>No</w:t>
-      </w:r>
-    </w:p>
-    <w:p>
-      <w:pPr>
-        <w:pStyle w:val="ListParagraph"/>
-        <w:numPr>
-          <w:ilvl w:val="0"/>
-          <w:numId w:val="8"/>
-        </w:numPr>
-        <w:rPr>
-          <w:sz w:val="24"/>
-          <w:szCs w:val="24"/>
-        </w:rPr>
-      </w:pPr>
-      <w:r>
-        <w:rPr>
-          <w:sz w:val="24"/>
-          <w:szCs w:val="24"/>
-        </w:rPr>
-        <w:t>Not given</w:t>
-      </w:r>
-    </w:p>
-    <w:p>
-      <w:pPr>
-        <w:pStyle w:val="ListParagraph"/>
-        <w:numPr>
-          <w:ilvl w:val="0"/>
-          <w:numId w:val="8"/>
-        </w:numPr>
-        <w:rPr>
-          <w:sz w:val="24"/>
-          <w:szCs w:val="24"/>
-        </w:rPr>
-      </w:pPr>
-      <w:r>
-        <w:rPr>
-          <w:sz w:val="24"/>
-          <w:szCs w:val="24"/>
-        </w:rPr>
-        <w:t>Yes</w:t>
-      </w:r>
-    </w:p>
-    <w:p>
-      <w:pPr>
-        <w:pStyle w:val="ListParagraph"/>
-        <w:numPr>
-          <w:ilvl w:val="0"/>
-          <w:numId w:val="8"/>
-        </w:numPr>
-        <w:rPr>
-          <w:sz w:val="24"/>
-          <w:szCs w:val="24"/>
-        </w:rPr>
-      </w:pPr>
-      <w:r>
-        <w:rPr>
-          <w:sz w:val="24"/>
-          <w:szCs w:val="24"/>
-        </w:rPr>
-        <w:t>I</w:t>
-      </w:r>
-      <w:r>
-        <w:rPr>
-          <w:sz w:val="24"/>
-          <w:szCs w:val="24"/>
-        </w:rPr>
-        <w:t>ii</w:t>
-      </w:r>
-    </w:p>
-    <w:p>
-      <w:pPr>
-        <w:pStyle w:val="ListParagraph"/>
-        <w:numPr>
-          <w:ilvl w:val="0"/>
-          <w:numId w:val="8"/>
-        </w:numPr>
-        <w:rPr>
-          <w:sz w:val="24"/>
-          <w:szCs w:val="24"/>
-        </w:rPr>
-      </w:pPr>
+        <w:t xml:space="preserve">In conclusion, </w:t>
+      </w:r>
       <w:proofErr w:type="spellStart"/>
       <w:r>
         <w:rPr>
           <w:sz w:val="24"/>
           <w:szCs w:val="24"/>
         </w:rPr>
-        <w:t>Viii</w:t>
+        <w:t>now matter</w:t>
       </w:r>
       <w:proofErr w:type="spellEnd"/>
       <w:r>
@@ -7134,288 +6685,12 @@
           <w:sz w:val="24"/>
           <w:szCs w:val="24"/>
         </w:rPr>
-        <w:t xml:space="preserve"> (Wrong: vi)</w:t>
-      </w:r>
-    </w:p>
-    <w:p>
-      <w:pPr>
-        <w:pStyle w:val="ListParagraph"/>
-        <w:numPr>
-          <w:ilvl w:val="0"/>
-          <w:numId w:val="8"/>
-        </w:numPr>
-        <w:rPr>
-          <w:sz w:val="24"/>
-          <w:szCs w:val="24"/>
-        </w:rPr>
-      </w:pPr>
-      <w:r>
-        <w:rPr>
-          <w:sz w:val="24"/>
-          <w:szCs w:val="24"/>
-        </w:rPr>
-        <w:t>Vi</w:t>
-      </w:r>
-      <w:r>
-        <w:rPr>
-          <w:sz w:val="24"/>
-          <w:szCs w:val="24"/>
-        </w:rPr>
-        <w:t xml:space="preserve"> (Wrong: ii)</w:t>
-      </w:r>
-    </w:p>
-    <w:p>
-      <w:pPr>
-        <w:pStyle w:val="ListParagraph"/>
-        <w:numPr>
-          <w:ilvl w:val="0"/>
-          <w:numId w:val="8"/>
-        </w:numPr>
-        <w:rPr>
-          <w:sz w:val="24"/>
-          <w:szCs w:val="24"/>
-        </w:rPr>
-      </w:pPr>
-      <w:r>
-        <w:rPr>
-          <w:sz w:val="24"/>
-          <w:szCs w:val="24"/>
-        </w:rPr>
-        <w:t>I</w:t>
-      </w:r>
-    </w:p>
-    <w:p>
-      <w:pPr>
-        <w:pStyle w:val="ListParagraph"/>
-        <w:numPr>
-          <w:ilvl w:val="0"/>
-          <w:numId w:val="8"/>
-        </w:numPr>
-        <w:rPr>
-          <w:sz w:val="24"/>
-          <w:szCs w:val="24"/>
-        </w:rPr>
-      </w:pPr>
-      <w:proofErr w:type="spellStart"/>
-      <w:r>
-        <w:rPr>
-          <w:sz w:val="24"/>
-          <w:szCs w:val="24"/>
-        </w:rPr>
-        <w:t>Vii</w:t>
-      </w:r>
-      <w:proofErr w:type="spellEnd"/>
-    </w:p>
-    <w:p>
-      <w:pPr>
-        <w:pStyle w:val="ListParagraph"/>
-        <w:numPr>
-          <w:ilvl w:val="0"/>
-          <w:numId w:val="8"/>
-        </w:numPr>
-        <w:rPr>
-          <w:sz w:val="24"/>
-          <w:szCs w:val="24"/>
-        </w:rPr>
-      </w:pPr>
-      <w:r>
-        <w:rPr>
-          <w:sz w:val="24"/>
-          <w:szCs w:val="24"/>
-        </w:rPr>
-        <w:t>V</w:t>
-      </w:r>
-    </w:p>
-    <w:p>
-      <w:pPr>
-        <w:pStyle w:val="ListParagraph"/>
-        <w:numPr>
-          <w:ilvl w:val="0"/>
-          <w:numId w:val="8"/>
-        </w:numPr>
-        <w:rPr>
-          <w:sz w:val="24"/>
-          <w:szCs w:val="24"/>
-        </w:rPr>
-      </w:pPr>
-      <w:r>
-        <w:rPr>
-          <w:sz w:val="24"/>
-          <w:szCs w:val="24"/>
-        </w:rPr>
-        <w:t>C</w:t>
-      </w:r>
-    </w:p>
-    <w:p>
-      <w:pPr>
-        <w:pStyle w:val="ListParagraph"/>
-        <w:numPr>
-          <w:ilvl w:val="0"/>
-          <w:numId w:val="8"/>
-        </w:numPr>
-        <w:rPr>
-          <w:sz w:val="24"/>
-          <w:szCs w:val="24"/>
-        </w:rPr>
-      </w:pPr>
-      <w:r>
-        <w:rPr>
-          <w:sz w:val="24"/>
-          <w:szCs w:val="24"/>
-        </w:rPr>
-        <w:t>D</w:t>
-      </w:r>
-      <w:r>
-        <w:rPr>
-          <w:sz w:val="24"/>
-          <w:szCs w:val="24"/>
-        </w:rPr>
-        <w:t xml:space="preserve"> (Wrong: B)</w:t>
-      </w:r>
-    </w:p>
-    <w:p>
-      <w:pPr>
-        <w:pStyle w:val="ListParagraph"/>
-        <w:numPr>
-          <w:ilvl w:val="0"/>
-          <w:numId w:val="8"/>
-        </w:numPr>
-        <w:rPr>
-          <w:sz w:val="24"/>
-          <w:szCs w:val="24"/>
-        </w:rPr>
-      </w:pPr>
-      <w:r>
-        <w:rPr>
-          <w:sz w:val="24"/>
-          <w:szCs w:val="24"/>
-        </w:rPr>
-        <w:t>A</w:t>
-      </w:r>
-    </w:p>
-    <w:p>
-      <w:pPr>
-        <w:pStyle w:val="ListParagraph"/>
-        <w:numPr>
-          <w:ilvl w:val="0"/>
-          <w:numId w:val="8"/>
-        </w:numPr>
-        <w:rPr>
-          <w:sz w:val="24"/>
-          <w:szCs w:val="24"/>
-        </w:rPr>
-      </w:pPr>
-      <w:r>
-        <w:rPr>
-          <w:sz w:val="24"/>
-          <w:szCs w:val="24"/>
-        </w:rPr>
-        <w:t>Yes</w:t>
-      </w:r>
-      <w:r>
-        <w:rPr>
-          <w:sz w:val="24"/>
-          <w:szCs w:val="24"/>
-        </w:rPr>
-        <w:t xml:space="preserve"> (Wrong: Yes)</w:t>
-      </w:r>
-    </w:p>
-    <w:p>
-      <w:pPr>
-        <w:pStyle w:val="ListParagraph"/>
-        <w:numPr>
-          <w:ilvl w:val="0"/>
-          <w:numId w:val="8"/>
-        </w:numPr>
-        <w:rPr>
-          <w:sz w:val="24"/>
-          <w:szCs w:val="24"/>
-        </w:rPr>
-      </w:pPr>
-      <w:r>
-        <w:rPr>
-          <w:sz w:val="24"/>
-          <w:szCs w:val="24"/>
-        </w:rPr>
-        <w:t>No</w:t>
-      </w:r>
-      <w:r>
-        <w:rPr>
-          <w:sz w:val="24"/>
-          <w:szCs w:val="24"/>
-        </w:rPr>
-        <w:t xml:space="preserve"> (Wrong: Not given)</w:t>
-      </w:r>
-    </w:p>
-    <w:p>
-      <w:pPr>
-        <w:pStyle w:val="ListParagraph"/>
-        <w:numPr>
-          <w:ilvl w:val="0"/>
-          <w:numId w:val="8"/>
-        </w:numPr>
-        <w:rPr>
-          <w:sz w:val="24"/>
-          <w:szCs w:val="24"/>
-        </w:rPr>
-      </w:pPr>
-      <w:r>
-        <w:rPr>
-          <w:sz w:val="24"/>
-          <w:szCs w:val="24"/>
-        </w:rPr>
-        <w:t>Not given</w:t>
-      </w:r>
-      <w:r>
-        <w:rPr>
-          <w:sz w:val="24"/>
-          <w:szCs w:val="24"/>
-        </w:rPr>
-        <w:t xml:space="preserve"> (Wrong: Yes)</w:t>
-      </w:r>
-    </w:p>
-    <w:p>
-      <w:pPr>
-        <w:pStyle w:val="ListParagraph"/>
-        <w:numPr>
-          <w:ilvl w:val="0"/>
-          <w:numId w:val="8"/>
-        </w:numPr>
-        <w:rPr>
-          <w:sz w:val="24"/>
-          <w:szCs w:val="24"/>
-        </w:rPr>
-      </w:pPr>
-      <w:r>
-        <w:rPr>
-          <w:sz w:val="24"/>
-          <w:szCs w:val="24"/>
-        </w:rPr>
-        <w:t>No</w:t>
-      </w:r>
-    </w:p>
-    <w:p>
-      <w:pPr>
-        <w:pStyle w:val="ListParagraph"/>
-        <w:numPr>
-          <w:ilvl w:val="0"/>
-          <w:numId w:val="8"/>
-        </w:numPr>
-        <w:rPr>
-          <w:sz w:val="24"/>
-          <w:szCs w:val="24"/>
-        </w:rPr>
-      </w:pPr>
-      <w:r>
-        <w:rPr>
-          <w:sz w:val="24"/>
-          <w:szCs w:val="24"/>
-        </w:rPr>
-        <w:t>Yes</w:t>
-      </w:r>
-    </w:p>
-    <w:p>
-      <w:pPr>
+        <w:t xml:space="preserve"> how we see it, technological advances are always a boon to our future. I do see it as an adverse resource but there are possibilities that such vehicles might be upgraded to extended levels beyond our imagination.</w:t>
+      </w:r>
+    </w:p>
+    <w:p>
+      <w:pPr>
+        <w:jc w:val="both"/>
         <w:rPr>
           <w:b/>
           <w:bCs/>
@@ -7432,13 +6707,915 @@
         </w:rPr>
         <w:t xml:space="preserve">Band Score: </w:t>
       </w:r>
-      <w:r>
+    </w:p>
+    <w:p>
+      <w:pPr>
+        <w:pStyle w:val="Heading2"/>
+      </w:pPr>
+      <w:r>
+        <w:t>Reading</w:t>
+      </w:r>
+    </w:p>
+    <w:p>
+      <w:pPr>
+        <w:pStyle w:val="ListParagraph"/>
+        <w:numPr>
+          <w:ilvl w:val="0"/>
+          <w:numId w:val="8"/>
+        </w:numPr>
+        <w:rPr>
+          <w:sz w:val="24"/>
+          <w:szCs w:val="24"/>
+        </w:rPr>
+      </w:pPr>
+      <w:r>
+        <w:rPr>
+          <w:sz w:val="24"/>
+          <w:szCs w:val="24"/>
+        </w:rPr>
+        <w:t>Posts</w:t>
+      </w:r>
+    </w:p>
+    <w:p>
+      <w:pPr>
+        <w:pStyle w:val="ListParagraph"/>
+        <w:numPr>
+          <w:ilvl w:val="0"/>
+          <w:numId w:val="8"/>
+        </w:numPr>
+        <w:rPr>
+          <w:sz w:val="24"/>
+          <w:szCs w:val="24"/>
+        </w:rPr>
+      </w:pPr>
+      <w:r>
+        <w:rPr>
+          <w:sz w:val="24"/>
+          <w:szCs w:val="24"/>
+        </w:rPr>
+        <w:t>Canal</w:t>
+      </w:r>
+    </w:p>
+    <w:p>
+      <w:pPr>
+        <w:pStyle w:val="ListParagraph"/>
+        <w:numPr>
+          <w:ilvl w:val="0"/>
+          <w:numId w:val="8"/>
+        </w:numPr>
+        <w:rPr>
+          <w:sz w:val="24"/>
+          <w:szCs w:val="24"/>
+        </w:rPr>
+      </w:pPr>
+      <w:r>
+        <w:rPr>
+          <w:sz w:val="24"/>
+          <w:szCs w:val="24"/>
+        </w:rPr>
+        <w:t>Ventilation</w:t>
+      </w:r>
+    </w:p>
+    <w:p>
+      <w:pPr>
+        <w:pStyle w:val="ListParagraph"/>
+        <w:numPr>
+          <w:ilvl w:val="0"/>
+          <w:numId w:val="8"/>
+        </w:numPr>
+        <w:rPr>
+          <w:sz w:val="24"/>
+          <w:szCs w:val="24"/>
+        </w:rPr>
+      </w:pPr>
+      <w:r>
+        <w:rPr>
+          <w:sz w:val="24"/>
+          <w:szCs w:val="24"/>
+        </w:rPr>
+        <w:t>Lid</w:t>
+      </w:r>
+    </w:p>
+    <w:p>
+      <w:pPr>
+        <w:pStyle w:val="ListParagraph"/>
+        <w:numPr>
+          <w:ilvl w:val="0"/>
+          <w:numId w:val="8"/>
+        </w:numPr>
+        <w:rPr>
+          <w:sz w:val="24"/>
+          <w:szCs w:val="24"/>
+        </w:rPr>
+      </w:pPr>
+      <w:r>
+        <w:rPr>
+          <w:sz w:val="24"/>
+          <w:szCs w:val="24"/>
+        </w:rPr>
+        <w:t>Weight</w:t>
+      </w:r>
+    </w:p>
+    <w:p>
+      <w:pPr>
+        <w:pStyle w:val="ListParagraph"/>
+        <w:numPr>
+          <w:ilvl w:val="0"/>
+          <w:numId w:val="8"/>
+        </w:numPr>
+        <w:rPr>
+          <w:sz w:val="24"/>
+          <w:szCs w:val="24"/>
+        </w:rPr>
+      </w:pPr>
+      <w:r>
+        <w:rPr>
+          <w:sz w:val="24"/>
+          <w:szCs w:val="24"/>
+        </w:rPr>
+        <w:t>Climbing</w:t>
+      </w:r>
+    </w:p>
+    <w:p>
+      <w:pPr>
+        <w:pStyle w:val="ListParagraph"/>
+        <w:numPr>
+          <w:ilvl w:val="0"/>
+          <w:numId w:val="8"/>
+        </w:numPr>
+        <w:rPr>
+          <w:sz w:val="24"/>
+          <w:szCs w:val="24"/>
+        </w:rPr>
+      </w:pPr>
+      <w:r>
+        <w:rPr>
+          <w:sz w:val="24"/>
+          <w:szCs w:val="24"/>
+        </w:rPr>
+        <w:t>False</w:t>
+      </w:r>
+    </w:p>
+    <w:p>
+      <w:pPr>
+        <w:pStyle w:val="ListParagraph"/>
+        <w:numPr>
+          <w:ilvl w:val="0"/>
+          <w:numId w:val="8"/>
+        </w:numPr>
+        <w:rPr>
+          <w:sz w:val="24"/>
+          <w:szCs w:val="24"/>
+        </w:rPr>
+      </w:pPr>
+      <w:r>
+        <w:rPr>
+          <w:sz w:val="24"/>
+          <w:szCs w:val="24"/>
+        </w:rPr>
+        <w:t>Not given</w:t>
+      </w:r>
+    </w:p>
+    <w:p>
+      <w:pPr>
+        <w:pStyle w:val="ListParagraph"/>
+        <w:numPr>
+          <w:ilvl w:val="0"/>
+          <w:numId w:val="8"/>
+        </w:numPr>
+        <w:rPr>
+          <w:sz w:val="24"/>
+          <w:szCs w:val="24"/>
+        </w:rPr>
+      </w:pPr>
+      <w:r>
+        <w:rPr>
+          <w:sz w:val="24"/>
+          <w:szCs w:val="24"/>
+        </w:rPr>
+        <w:t>False</w:t>
+      </w:r>
+    </w:p>
+    <w:p>
+      <w:pPr>
+        <w:pStyle w:val="ListParagraph"/>
+        <w:numPr>
+          <w:ilvl w:val="0"/>
+          <w:numId w:val="8"/>
+        </w:numPr>
+        <w:rPr>
+          <w:sz w:val="24"/>
+          <w:szCs w:val="24"/>
+        </w:rPr>
+      </w:pPr>
+      <w:r>
+        <w:rPr>
+          <w:sz w:val="24"/>
+          <w:szCs w:val="24"/>
+        </w:rPr>
+        <w:t>True</w:t>
+      </w:r>
+    </w:p>
+    <w:p>
+      <w:pPr>
+        <w:pStyle w:val="ListParagraph"/>
+        <w:numPr>
+          <w:ilvl w:val="0"/>
+          <w:numId w:val="8"/>
+        </w:numPr>
+        <w:rPr>
+          <w:sz w:val="24"/>
+          <w:szCs w:val="24"/>
+        </w:rPr>
+      </w:pPr>
+      <w:r>
+        <w:rPr>
+          <w:sz w:val="24"/>
+          <w:szCs w:val="24"/>
+        </w:rPr>
+        <w:t>Gold</w:t>
+      </w:r>
+    </w:p>
+    <w:p>
+      <w:pPr>
+        <w:pStyle w:val="ListParagraph"/>
+        <w:numPr>
+          <w:ilvl w:val="0"/>
+          <w:numId w:val="8"/>
+        </w:numPr>
+        <w:rPr>
+          <w:sz w:val="24"/>
+          <w:szCs w:val="24"/>
+        </w:rPr>
+      </w:pPr>
+      <w:r>
+        <w:rPr>
+          <w:sz w:val="24"/>
+          <w:szCs w:val="24"/>
+        </w:rPr>
+        <w:t>Architect</w:t>
+      </w:r>
+    </w:p>
+    <w:p>
+      <w:pPr>
+        <w:pStyle w:val="ListParagraph"/>
+        <w:numPr>
+          <w:ilvl w:val="0"/>
+          <w:numId w:val="8"/>
+        </w:numPr>
+        <w:rPr>
+          <w:sz w:val="24"/>
+          <w:szCs w:val="24"/>
+        </w:rPr>
+      </w:pPr>
+      <w:r>
+        <w:rPr>
+          <w:sz w:val="24"/>
+          <w:szCs w:val="24"/>
+        </w:rPr>
+        <w:t>Harbor</w:t>
+      </w:r>
+    </w:p>
+    <w:p>
+      <w:pPr>
+        <w:pStyle w:val="ListParagraph"/>
+        <w:numPr>
+          <w:ilvl w:val="0"/>
+          <w:numId w:val="8"/>
+        </w:numPr>
+        <w:rPr>
+          <w:sz w:val="24"/>
+          <w:szCs w:val="24"/>
+        </w:rPr>
+      </w:pPr>
+      <w:r>
+        <w:rPr>
+          <w:sz w:val="24"/>
+          <w:szCs w:val="24"/>
+        </w:rPr>
+        <w:t>A</w:t>
+      </w:r>
+    </w:p>
+    <w:p>
+      <w:pPr>
+        <w:pStyle w:val="ListParagraph"/>
+        <w:numPr>
+          <w:ilvl w:val="0"/>
+          <w:numId w:val="8"/>
+        </w:numPr>
+        <w:rPr>
+          <w:sz w:val="24"/>
+          <w:szCs w:val="24"/>
+        </w:rPr>
+      </w:pPr>
+      <w:r>
+        <w:rPr>
+          <w:sz w:val="24"/>
+          <w:szCs w:val="24"/>
+        </w:rPr>
+        <w:t>B</w:t>
+      </w:r>
+    </w:p>
+    <w:p>
+      <w:pPr>
+        <w:pStyle w:val="ListParagraph"/>
+        <w:numPr>
+          <w:ilvl w:val="0"/>
+          <w:numId w:val="8"/>
+        </w:numPr>
+        <w:rPr>
+          <w:sz w:val="24"/>
+          <w:szCs w:val="24"/>
+        </w:rPr>
+      </w:pPr>
+      <w:r>
+        <w:rPr>
+          <w:sz w:val="24"/>
+          <w:szCs w:val="24"/>
+        </w:rPr>
+        <w:t>D</w:t>
+      </w:r>
+    </w:p>
+    <w:p>
+      <w:pPr>
+        <w:pStyle w:val="ListParagraph"/>
+        <w:numPr>
+          <w:ilvl w:val="0"/>
+          <w:numId w:val="8"/>
+        </w:numPr>
+        <w:rPr>
+          <w:sz w:val="24"/>
+          <w:szCs w:val="24"/>
+        </w:rPr>
+      </w:pPr>
+      <w:r>
+        <w:rPr>
+          <w:sz w:val="24"/>
+          <w:szCs w:val="24"/>
+        </w:rPr>
+        <w:t>B</w:t>
+      </w:r>
+    </w:p>
+    <w:p>
+      <w:pPr>
+        <w:pStyle w:val="ListParagraph"/>
+        <w:numPr>
+          <w:ilvl w:val="0"/>
+          <w:numId w:val="8"/>
+        </w:numPr>
+        <w:rPr>
+          <w:sz w:val="24"/>
+          <w:szCs w:val="24"/>
+        </w:rPr>
+      </w:pPr>
+      <w:r>
+        <w:rPr>
+          <w:sz w:val="24"/>
+          <w:szCs w:val="24"/>
+        </w:rPr>
+        <w:t>D</w:t>
+      </w:r>
+    </w:p>
+    <w:p>
+      <w:pPr>
+        <w:pStyle w:val="ListParagraph"/>
+        <w:numPr>
+          <w:ilvl w:val="0"/>
+          <w:numId w:val="8"/>
+        </w:numPr>
+        <w:rPr>
+          <w:sz w:val="24"/>
+          <w:szCs w:val="24"/>
+        </w:rPr>
+      </w:pPr>
+      <w:r>
+        <w:rPr>
+          <w:sz w:val="24"/>
+          <w:szCs w:val="24"/>
+        </w:rPr>
+        <w:t>B</w:t>
+      </w:r>
+      <w:r>
+        <w:rPr>
+          <w:sz w:val="24"/>
+          <w:szCs w:val="24"/>
+        </w:rPr>
+        <w:t xml:space="preserve"> (Wrong: H)</w:t>
+      </w:r>
+    </w:p>
+    <w:p>
+      <w:pPr>
+        <w:pStyle w:val="ListParagraph"/>
+        <w:numPr>
+          <w:ilvl w:val="0"/>
+          <w:numId w:val="8"/>
+        </w:numPr>
+        <w:rPr>
+          <w:sz w:val="24"/>
+          <w:szCs w:val="24"/>
+        </w:rPr>
+      </w:pPr>
+      <w:r>
+        <w:rPr>
+          <w:sz w:val="24"/>
+          <w:szCs w:val="24"/>
+        </w:rPr>
+        <w:t>F</w:t>
+      </w:r>
+    </w:p>
+    <w:p>
+      <w:pPr>
+        <w:pStyle w:val="ListParagraph"/>
+        <w:numPr>
+          <w:ilvl w:val="0"/>
+          <w:numId w:val="8"/>
+        </w:numPr>
+        <w:rPr>
+          <w:sz w:val="24"/>
+          <w:szCs w:val="24"/>
+        </w:rPr>
+      </w:pPr>
+      <w:r>
+        <w:rPr>
+          <w:sz w:val="24"/>
+          <w:szCs w:val="24"/>
+        </w:rPr>
+        <w:t>H</w:t>
+      </w:r>
+      <w:r>
+        <w:rPr>
+          <w:sz w:val="24"/>
+          <w:szCs w:val="24"/>
+        </w:rPr>
+        <w:t xml:space="preserve"> (Wrong: B)</w:t>
+      </w:r>
+    </w:p>
+    <w:p>
+      <w:pPr>
+        <w:pStyle w:val="ListParagraph"/>
+        <w:numPr>
+          <w:ilvl w:val="0"/>
+          <w:numId w:val="8"/>
+        </w:numPr>
+        <w:rPr>
+          <w:sz w:val="24"/>
+          <w:szCs w:val="24"/>
+        </w:rPr>
+      </w:pPr>
+      <w:r>
+        <w:rPr>
+          <w:sz w:val="24"/>
+          <w:szCs w:val="24"/>
+        </w:rPr>
+        <w:t>G</w:t>
+      </w:r>
+      <w:r>
+        <w:rPr>
+          <w:sz w:val="24"/>
+          <w:szCs w:val="24"/>
+        </w:rPr>
+        <w:t xml:space="preserve"> (Wrong: C)</w:t>
+      </w:r>
+    </w:p>
+    <w:p>
+      <w:pPr>
+        <w:pStyle w:val="ListParagraph"/>
+        <w:numPr>
+          <w:ilvl w:val="0"/>
+          <w:numId w:val="8"/>
+        </w:numPr>
+        <w:rPr>
+          <w:sz w:val="24"/>
+          <w:szCs w:val="24"/>
+        </w:rPr>
+      </w:pPr>
+      <w:r>
+        <w:rPr>
+          <w:sz w:val="24"/>
+          <w:szCs w:val="24"/>
+        </w:rPr>
+        <w:t>Yes</w:t>
+      </w:r>
+    </w:p>
+    <w:p>
+      <w:pPr>
+        <w:pStyle w:val="ListParagraph"/>
+        <w:numPr>
+          <w:ilvl w:val="0"/>
+          <w:numId w:val="8"/>
+        </w:numPr>
+        <w:rPr>
+          <w:sz w:val="24"/>
+          <w:szCs w:val="24"/>
+        </w:rPr>
+      </w:pPr>
+      <w:r>
+        <w:rPr>
+          <w:sz w:val="24"/>
+          <w:szCs w:val="24"/>
+        </w:rPr>
+        <w:t>No</w:t>
+      </w:r>
+    </w:p>
+    <w:p>
+      <w:pPr>
+        <w:pStyle w:val="ListParagraph"/>
+        <w:numPr>
+          <w:ilvl w:val="0"/>
+          <w:numId w:val="8"/>
+        </w:numPr>
+        <w:rPr>
+          <w:sz w:val="24"/>
+          <w:szCs w:val="24"/>
+        </w:rPr>
+      </w:pPr>
+      <w:r>
+        <w:rPr>
+          <w:sz w:val="24"/>
+          <w:szCs w:val="24"/>
+        </w:rPr>
+        <w:t>Not given</w:t>
+      </w:r>
+    </w:p>
+    <w:p>
+      <w:pPr>
+        <w:pStyle w:val="ListParagraph"/>
+        <w:numPr>
+          <w:ilvl w:val="0"/>
+          <w:numId w:val="8"/>
+        </w:numPr>
+        <w:rPr>
+          <w:sz w:val="24"/>
+          <w:szCs w:val="24"/>
+        </w:rPr>
+      </w:pPr>
+      <w:r>
+        <w:rPr>
+          <w:sz w:val="24"/>
+          <w:szCs w:val="24"/>
+        </w:rPr>
+        <w:t>Yes</w:t>
+      </w:r>
+    </w:p>
+    <w:p>
+      <w:pPr>
+        <w:pStyle w:val="ListParagraph"/>
+        <w:numPr>
+          <w:ilvl w:val="0"/>
+          <w:numId w:val="8"/>
+        </w:numPr>
+        <w:rPr>
+          <w:sz w:val="24"/>
+          <w:szCs w:val="24"/>
+        </w:rPr>
+      </w:pPr>
+      <w:r>
+        <w:rPr>
+          <w:sz w:val="24"/>
+          <w:szCs w:val="24"/>
+        </w:rPr>
+        <w:t>I</w:t>
+      </w:r>
+      <w:r>
+        <w:rPr>
+          <w:sz w:val="24"/>
+          <w:szCs w:val="24"/>
+        </w:rPr>
+        <w:t>ii</w:t>
+      </w:r>
+    </w:p>
+    <w:p>
+      <w:pPr>
+        <w:pStyle w:val="ListParagraph"/>
+        <w:numPr>
+          <w:ilvl w:val="0"/>
+          <w:numId w:val="8"/>
+        </w:numPr>
+        <w:rPr>
+          <w:sz w:val="24"/>
+          <w:szCs w:val="24"/>
+        </w:rPr>
+      </w:pPr>
+      <w:proofErr w:type="spellStart"/>
+      <w:r>
+        <w:rPr>
+          <w:sz w:val="24"/>
+          <w:szCs w:val="24"/>
+        </w:rPr>
+        <w:t>Viii</w:t>
+      </w:r>
+      <w:proofErr w:type="spellEnd"/>
+      <w:r>
+        <w:rPr>
+          <w:sz w:val="24"/>
+          <w:szCs w:val="24"/>
+        </w:rPr>
+        <w:t xml:space="preserve"> (Wrong: vi)</w:t>
+      </w:r>
+    </w:p>
+    <w:p>
+      <w:pPr>
+        <w:pStyle w:val="ListParagraph"/>
+        <w:numPr>
+          <w:ilvl w:val="0"/>
+          <w:numId w:val="8"/>
+        </w:numPr>
+        <w:rPr>
+          <w:sz w:val="24"/>
+          <w:szCs w:val="24"/>
+        </w:rPr>
+      </w:pPr>
+      <w:r>
+        <w:rPr>
+          <w:sz w:val="24"/>
+          <w:szCs w:val="24"/>
+        </w:rPr>
+        <w:t>Vi</w:t>
+      </w:r>
+      <w:r>
+        <w:rPr>
+          <w:sz w:val="24"/>
+          <w:szCs w:val="24"/>
+        </w:rPr>
+        <w:t xml:space="preserve"> (Wrong: ii)</w:t>
+      </w:r>
+    </w:p>
+    <w:p>
+      <w:pPr>
+        <w:pStyle w:val="ListParagraph"/>
+        <w:numPr>
+          <w:ilvl w:val="0"/>
+          <w:numId w:val="8"/>
+        </w:numPr>
+        <w:rPr>
+          <w:sz w:val="24"/>
+          <w:szCs w:val="24"/>
+        </w:rPr>
+      </w:pPr>
+      <w:r>
+        <w:rPr>
+          <w:sz w:val="24"/>
+          <w:szCs w:val="24"/>
+        </w:rPr>
+        <w:t>I</w:t>
+      </w:r>
+    </w:p>
+    <w:p>
+      <w:pPr>
+        <w:pStyle w:val="ListParagraph"/>
+        <w:numPr>
+          <w:ilvl w:val="0"/>
+          <w:numId w:val="8"/>
+        </w:numPr>
+        <w:rPr>
+          <w:sz w:val="24"/>
+          <w:szCs w:val="24"/>
+        </w:rPr>
+      </w:pPr>
+      <w:proofErr w:type="spellStart"/>
+      <w:r>
+        <w:rPr>
+          <w:sz w:val="24"/>
+          <w:szCs w:val="24"/>
+        </w:rPr>
+        <w:t>Vii</w:t>
+      </w:r>
+      <w:proofErr w:type="spellEnd"/>
+    </w:p>
+    <w:p>
+      <w:pPr>
+        <w:pStyle w:val="ListParagraph"/>
+        <w:numPr>
+          <w:ilvl w:val="0"/>
+          <w:numId w:val="8"/>
+        </w:numPr>
+        <w:rPr>
+          <w:sz w:val="24"/>
+          <w:szCs w:val="24"/>
+        </w:rPr>
+      </w:pPr>
+      <w:r>
+        <w:rPr>
+          <w:sz w:val="24"/>
+          <w:szCs w:val="24"/>
+        </w:rPr>
+        <w:t>V</w:t>
+      </w:r>
+    </w:p>
+    <w:p>
+      <w:pPr>
+        <w:pStyle w:val="ListParagraph"/>
+        <w:numPr>
+          <w:ilvl w:val="0"/>
+          <w:numId w:val="8"/>
+        </w:numPr>
+        <w:rPr>
+          <w:sz w:val="24"/>
+          <w:szCs w:val="24"/>
+        </w:rPr>
+      </w:pPr>
+      <w:r>
+        <w:rPr>
+          <w:sz w:val="24"/>
+          <w:szCs w:val="24"/>
+        </w:rPr>
+        <w:t>C</w:t>
+      </w:r>
+    </w:p>
+    <w:p>
+      <w:pPr>
+        <w:pStyle w:val="ListParagraph"/>
+        <w:numPr>
+          <w:ilvl w:val="0"/>
+          <w:numId w:val="8"/>
+        </w:numPr>
+        <w:rPr>
+          <w:sz w:val="24"/>
+          <w:szCs w:val="24"/>
+        </w:rPr>
+      </w:pPr>
+      <w:r>
+        <w:rPr>
+          <w:sz w:val="24"/>
+          <w:szCs w:val="24"/>
+        </w:rPr>
+        <w:t>D</w:t>
+      </w:r>
+      <w:r>
+        <w:rPr>
+          <w:sz w:val="24"/>
+          <w:szCs w:val="24"/>
+        </w:rPr>
+        <w:t xml:space="preserve"> (Wrong: B)</w:t>
+      </w:r>
+    </w:p>
+    <w:p>
+      <w:pPr>
+        <w:pStyle w:val="ListParagraph"/>
+        <w:numPr>
+          <w:ilvl w:val="0"/>
+          <w:numId w:val="8"/>
+        </w:numPr>
+        <w:rPr>
+          <w:sz w:val="24"/>
+          <w:szCs w:val="24"/>
+        </w:rPr>
+      </w:pPr>
+      <w:r>
+        <w:rPr>
+          <w:sz w:val="24"/>
+          <w:szCs w:val="24"/>
+        </w:rPr>
+        <w:lastRenderedPageBreak/>
+        <w:t>A</w:t>
+      </w:r>
+    </w:p>
+    <w:p>
+      <w:pPr>
+        <w:pStyle w:val="ListParagraph"/>
+        <w:numPr>
+          <w:ilvl w:val="0"/>
+          <w:numId w:val="8"/>
+        </w:numPr>
+        <w:rPr>
+          <w:sz w:val="24"/>
+          <w:szCs w:val="24"/>
+        </w:rPr>
+      </w:pPr>
+      <w:r>
+        <w:rPr>
+          <w:sz w:val="24"/>
+          <w:szCs w:val="24"/>
+        </w:rPr>
+        <w:t>Yes</w:t>
+      </w:r>
+      <w:r>
+        <w:rPr>
+          <w:sz w:val="24"/>
+          <w:szCs w:val="24"/>
+        </w:rPr>
+        <w:t xml:space="preserve"> (Wrong: Yes)</w:t>
+      </w:r>
+    </w:p>
+    <w:p>
+      <w:pPr>
+        <w:pStyle w:val="ListParagraph"/>
+        <w:numPr>
+          <w:ilvl w:val="0"/>
+          <w:numId w:val="8"/>
+        </w:numPr>
+        <w:rPr>
+          <w:sz w:val="24"/>
+          <w:szCs w:val="24"/>
+        </w:rPr>
+      </w:pPr>
+      <w:r>
+        <w:rPr>
+          <w:sz w:val="24"/>
+          <w:szCs w:val="24"/>
+        </w:rPr>
+        <w:t>No</w:t>
+      </w:r>
+      <w:r>
+        <w:rPr>
+          <w:sz w:val="24"/>
+          <w:szCs w:val="24"/>
+        </w:rPr>
+        <w:t xml:space="preserve"> (Wrong: Not given)</w:t>
+      </w:r>
+    </w:p>
+    <w:p>
+      <w:pPr>
+        <w:pStyle w:val="ListParagraph"/>
+        <w:numPr>
+          <w:ilvl w:val="0"/>
+          <w:numId w:val="8"/>
+        </w:numPr>
+        <w:rPr>
+          <w:sz w:val="24"/>
+          <w:szCs w:val="24"/>
+        </w:rPr>
+      </w:pPr>
+      <w:r>
+        <w:rPr>
+          <w:sz w:val="24"/>
+          <w:szCs w:val="24"/>
+        </w:rPr>
+        <w:t>Not given</w:t>
+      </w:r>
+      <w:r>
+        <w:rPr>
+          <w:sz w:val="24"/>
+          <w:szCs w:val="24"/>
+        </w:rPr>
+        <w:t xml:space="preserve"> (Wrong: Yes)</w:t>
+      </w:r>
+    </w:p>
+    <w:p>
+      <w:pPr>
+        <w:pStyle w:val="ListParagraph"/>
+        <w:numPr>
+          <w:ilvl w:val="0"/>
+          <w:numId w:val="8"/>
+        </w:numPr>
+        <w:rPr>
+          <w:sz w:val="24"/>
+          <w:szCs w:val="24"/>
+        </w:rPr>
+      </w:pPr>
+      <w:r>
+        <w:rPr>
+          <w:sz w:val="24"/>
+          <w:szCs w:val="24"/>
+        </w:rPr>
+        <w:t>No</w:t>
+      </w:r>
+    </w:p>
+    <w:p>
+      <w:pPr>
+        <w:pStyle w:val="ListParagraph"/>
+        <w:numPr>
+          <w:ilvl w:val="0"/>
+          <w:numId w:val="8"/>
+        </w:numPr>
+        <w:rPr>
+          <w:sz w:val="24"/>
+          <w:szCs w:val="24"/>
+        </w:rPr>
+      </w:pPr>
+      <w:r>
+        <w:rPr>
+          <w:sz w:val="24"/>
+          <w:szCs w:val="24"/>
+        </w:rPr>
+        <w:t>Yes</w:t>
+      </w:r>
+    </w:p>
+    <w:p>
+      <w:pPr>
         <w:rPr>
           <w:b/>
           <w:bCs/>
           <w:sz w:val="24"/>
           <w:szCs w:val="24"/>
         </w:rPr>
+      </w:pPr>
+      <w:r>
+        <w:rPr>
+          <w:b/>
+          <w:bCs/>
+          <w:sz w:val="24"/>
+          <w:szCs w:val="24"/>
+        </w:rPr>
+        <w:t xml:space="preserve">Band Score: </w:t>
+      </w:r>
+      <w:r>
+        <w:rPr>
+          <w:b/>
+          <w:bCs/>
+          <w:sz w:val="24"/>
+          <w:szCs w:val="24"/>
+        </w:rPr>
         <w:t>7</w:t>
       </w:r>
     </w:p>
@@ -7722,415 +7899,415 @@
           <w:sz w:val="24"/>
           <w:szCs w:val="24"/>
         </w:rPr>
+        <w:t>B</w:t>
+      </w:r>
+    </w:p>
+    <w:p>
+      <w:pPr>
+        <w:pStyle w:val="ListParagraph"/>
+        <w:numPr>
+          <w:ilvl w:val="0"/>
+          <w:numId w:val="9"/>
+        </w:numPr>
+        <w:rPr>
+          <w:sz w:val="24"/>
+          <w:szCs w:val="24"/>
+        </w:rPr>
+      </w:pPr>
+      <w:r>
+        <w:rPr>
+          <w:sz w:val="24"/>
+          <w:szCs w:val="24"/>
+        </w:rPr>
+        <w:t>B</w:t>
+      </w:r>
+    </w:p>
+    <w:p>
+      <w:pPr>
+        <w:pStyle w:val="ListParagraph"/>
+        <w:numPr>
+          <w:ilvl w:val="0"/>
+          <w:numId w:val="9"/>
+        </w:numPr>
+        <w:rPr>
+          <w:sz w:val="24"/>
+          <w:szCs w:val="24"/>
+        </w:rPr>
+      </w:pPr>
+      <w:r>
+        <w:rPr>
+          <w:sz w:val="24"/>
+          <w:szCs w:val="24"/>
+        </w:rPr>
+        <w:t>C</w:t>
+      </w:r>
+    </w:p>
+    <w:p>
+      <w:pPr>
+        <w:pStyle w:val="ListParagraph"/>
+        <w:numPr>
+          <w:ilvl w:val="0"/>
+          <w:numId w:val="9"/>
+        </w:numPr>
+        <w:rPr>
+          <w:sz w:val="24"/>
+          <w:szCs w:val="24"/>
+        </w:rPr>
+      </w:pPr>
+      <w:r>
+        <w:rPr>
+          <w:sz w:val="24"/>
+          <w:szCs w:val="24"/>
+        </w:rPr>
+        <w:t>I</w:t>
+      </w:r>
+      <w:r>
+        <w:rPr>
+          <w:sz w:val="24"/>
+          <w:szCs w:val="24"/>
+        </w:rPr>
+        <w:t xml:space="preserve"> (Wrong: F)</w:t>
+      </w:r>
+    </w:p>
+    <w:p>
+      <w:pPr>
+        <w:pStyle w:val="ListParagraph"/>
+        <w:numPr>
+          <w:ilvl w:val="0"/>
+          <w:numId w:val="9"/>
+        </w:numPr>
+        <w:rPr>
+          <w:sz w:val="24"/>
+          <w:szCs w:val="24"/>
+        </w:rPr>
+      </w:pPr>
+      <w:r>
+        <w:rPr>
+          <w:sz w:val="24"/>
+          <w:szCs w:val="24"/>
+        </w:rPr>
+        <w:t>A</w:t>
+      </w:r>
+    </w:p>
+    <w:p>
+      <w:pPr>
+        <w:pStyle w:val="ListParagraph"/>
+        <w:numPr>
+          <w:ilvl w:val="0"/>
+          <w:numId w:val="9"/>
+        </w:numPr>
+        <w:rPr>
+          <w:sz w:val="24"/>
+          <w:szCs w:val="24"/>
+        </w:rPr>
+      </w:pPr>
+      <w:r>
+        <w:rPr>
+          <w:sz w:val="24"/>
+          <w:szCs w:val="24"/>
+        </w:rPr>
+        <w:t>F</w:t>
+      </w:r>
+      <w:r>
+        <w:rPr>
+          <w:sz w:val="24"/>
+          <w:szCs w:val="24"/>
+        </w:rPr>
+        <w:t xml:space="preserve"> (Wrong: I)</w:t>
+      </w:r>
+    </w:p>
+    <w:p>
+      <w:pPr>
+        <w:pStyle w:val="ListParagraph"/>
+        <w:numPr>
+          <w:ilvl w:val="0"/>
+          <w:numId w:val="9"/>
+        </w:numPr>
+        <w:rPr>
+          <w:sz w:val="24"/>
+          <w:szCs w:val="24"/>
+        </w:rPr>
+      </w:pPr>
+      <w:r>
+        <w:rPr>
+          <w:sz w:val="24"/>
+          <w:szCs w:val="24"/>
+        </w:rPr>
+        <w:t>E</w:t>
+      </w:r>
+    </w:p>
+    <w:p>
+      <w:pPr>
+        <w:pStyle w:val="ListParagraph"/>
+        <w:numPr>
+          <w:ilvl w:val="0"/>
+          <w:numId w:val="9"/>
+        </w:numPr>
+        <w:rPr>
+          <w:sz w:val="24"/>
+          <w:szCs w:val="24"/>
+        </w:rPr>
+      </w:pPr>
+      <w:r>
+        <w:rPr>
+          <w:sz w:val="24"/>
+          <w:szCs w:val="24"/>
+        </w:rPr>
+        <w:t>H</w:t>
+      </w:r>
+    </w:p>
+    <w:p>
+      <w:pPr>
+        <w:pStyle w:val="ListParagraph"/>
+        <w:numPr>
+          <w:ilvl w:val="0"/>
+          <w:numId w:val="9"/>
+        </w:numPr>
+        <w:rPr>
+          <w:sz w:val="24"/>
+          <w:szCs w:val="24"/>
+        </w:rPr>
+      </w:pPr>
+      <w:r>
+        <w:rPr>
+          <w:sz w:val="24"/>
+          <w:szCs w:val="24"/>
+        </w:rPr>
+        <w:t>B</w:t>
+      </w:r>
+    </w:p>
+    <w:p>
+      <w:pPr>
+        <w:pStyle w:val="ListParagraph"/>
+        <w:numPr>
+          <w:ilvl w:val="0"/>
+          <w:numId w:val="9"/>
+        </w:numPr>
+        <w:rPr>
+          <w:sz w:val="24"/>
+          <w:szCs w:val="24"/>
+        </w:rPr>
+      </w:pPr>
+      <w:r>
+        <w:rPr>
+          <w:sz w:val="24"/>
+          <w:szCs w:val="24"/>
+        </w:rPr>
+        <w:t>C</w:t>
+      </w:r>
+    </w:p>
+    <w:p>
+      <w:pPr>
+        <w:pStyle w:val="ListParagraph"/>
+        <w:numPr>
+          <w:ilvl w:val="0"/>
+          <w:numId w:val="9"/>
+        </w:numPr>
+        <w:rPr>
+          <w:sz w:val="24"/>
+          <w:szCs w:val="24"/>
+        </w:rPr>
+      </w:pPr>
+      <w:r>
+        <w:rPr>
+          <w:sz w:val="24"/>
+          <w:szCs w:val="24"/>
+        </w:rPr>
+        <w:t>B</w:t>
+      </w:r>
+    </w:p>
+    <w:p>
+      <w:pPr>
+        <w:pStyle w:val="ListParagraph"/>
+        <w:numPr>
+          <w:ilvl w:val="0"/>
+          <w:numId w:val="9"/>
+        </w:numPr>
+        <w:rPr>
+          <w:sz w:val="24"/>
+          <w:szCs w:val="24"/>
+        </w:rPr>
+      </w:pPr>
+      <w:r>
+        <w:rPr>
+          <w:sz w:val="24"/>
+          <w:szCs w:val="24"/>
+        </w:rPr>
+        <w:t>C</w:t>
+      </w:r>
+    </w:p>
+    <w:p>
+      <w:pPr>
+        <w:pStyle w:val="ListParagraph"/>
+        <w:numPr>
+          <w:ilvl w:val="0"/>
+          <w:numId w:val="9"/>
+        </w:numPr>
+        <w:rPr>
+          <w:sz w:val="24"/>
+          <w:szCs w:val="24"/>
+        </w:rPr>
+      </w:pPr>
+      <w:r>
+        <w:rPr>
+          <w:sz w:val="24"/>
+          <w:szCs w:val="24"/>
+        </w:rPr>
+        <w:t>D</w:t>
+      </w:r>
+      <w:r>
+        <w:rPr>
+          <w:sz w:val="24"/>
+          <w:szCs w:val="24"/>
+        </w:rPr>
+        <w:t xml:space="preserve"> (Wrong: C)</w:t>
+      </w:r>
+    </w:p>
+    <w:p>
+      <w:pPr>
+        <w:pStyle w:val="ListParagraph"/>
+        <w:numPr>
+          <w:ilvl w:val="0"/>
+          <w:numId w:val="9"/>
+        </w:numPr>
+        <w:rPr>
+          <w:sz w:val="24"/>
+          <w:szCs w:val="24"/>
+        </w:rPr>
+      </w:pPr>
+      <w:r>
+        <w:rPr>
+          <w:sz w:val="24"/>
+          <w:szCs w:val="24"/>
+        </w:rPr>
+        <w:t xml:space="preserve">F </w:t>
+      </w:r>
+    </w:p>
+    <w:p>
+      <w:pPr>
+        <w:pStyle w:val="ListParagraph"/>
+        <w:numPr>
+          <w:ilvl w:val="0"/>
+          <w:numId w:val="9"/>
+        </w:numPr>
+        <w:rPr>
+          <w:sz w:val="24"/>
+          <w:szCs w:val="24"/>
+        </w:rPr>
+      </w:pPr>
+      <w:r>
+        <w:rPr>
+          <w:sz w:val="24"/>
+          <w:szCs w:val="24"/>
+        </w:rPr>
+        <w:t>C</w:t>
+      </w:r>
+      <w:r>
+        <w:rPr>
+          <w:sz w:val="24"/>
+          <w:szCs w:val="24"/>
+        </w:rPr>
+        <w:t xml:space="preserve"> (Wrong: D)</w:t>
+      </w:r>
+    </w:p>
+    <w:p>
+      <w:pPr>
+        <w:pStyle w:val="ListParagraph"/>
+        <w:numPr>
+          <w:ilvl w:val="0"/>
+          <w:numId w:val="9"/>
+        </w:numPr>
+        <w:rPr>
+          <w:sz w:val="24"/>
+          <w:szCs w:val="24"/>
+        </w:rPr>
+      </w:pPr>
+      <w:r>
+        <w:rPr>
+          <w:sz w:val="24"/>
+          <w:szCs w:val="24"/>
+        </w:rPr>
+        <w:t>E</w:t>
+      </w:r>
+    </w:p>
+    <w:p>
+      <w:pPr>
+        <w:pStyle w:val="ListParagraph"/>
+        <w:numPr>
+          <w:ilvl w:val="0"/>
+          <w:numId w:val="9"/>
+        </w:numPr>
+        <w:rPr>
+          <w:sz w:val="24"/>
+          <w:szCs w:val="24"/>
+        </w:rPr>
+      </w:pPr>
+      <w:r>
+        <w:rPr>
+          <w:sz w:val="24"/>
+          <w:szCs w:val="24"/>
+        </w:rPr>
+        <w:t>B</w:t>
+      </w:r>
+    </w:p>
+    <w:p>
+      <w:pPr>
+        <w:pStyle w:val="ListParagraph"/>
+        <w:numPr>
+          <w:ilvl w:val="0"/>
+          <w:numId w:val="9"/>
+        </w:numPr>
+        <w:rPr>
+          <w:sz w:val="24"/>
+          <w:szCs w:val="24"/>
+        </w:rPr>
+      </w:pPr>
+      <w:r>
+        <w:rPr>
+          <w:sz w:val="24"/>
+          <w:szCs w:val="24"/>
+        </w:rPr>
+        <w:t>A</w:t>
+      </w:r>
+    </w:p>
+    <w:p>
+      <w:pPr>
+        <w:pStyle w:val="ListParagraph"/>
+        <w:numPr>
+          <w:ilvl w:val="0"/>
+          <w:numId w:val="9"/>
+        </w:numPr>
+        <w:rPr>
+          <w:sz w:val="24"/>
+          <w:szCs w:val="24"/>
+        </w:rPr>
+      </w:pPr>
+      <w:r>
+        <w:rPr>
+          <w:sz w:val="24"/>
+          <w:szCs w:val="24"/>
+        </w:rPr>
+        <w:t>Spices</w:t>
+      </w:r>
+    </w:p>
+    <w:p>
+      <w:pPr>
+        <w:pStyle w:val="ListParagraph"/>
+        <w:numPr>
+          <w:ilvl w:val="0"/>
+          <w:numId w:val="9"/>
+        </w:numPr>
+        <w:rPr>
+          <w:sz w:val="24"/>
+          <w:szCs w:val="24"/>
+        </w:rPr>
+      </w:pPr>
+      <w:r>
+        <w:rPr>
+          <w:sz w:val="24"/>
+          <w:szCs w:val="24"/>
+        </w:rPr>
         <w:lastRenderedPageBreak/>
-        <w:t>B</w:t>
-      </w:r>
-    </w:p>
-    <w:p>
-      <w:pPr>
-        <w:pStyle w:val="ListParagraph"/>
-        <w:numPr>
-          <w:ilvl w:val="0"/>
-          <w:numId w:val="9"/>
-        </w:numPr>
-        <w:rPr>
-          <w:sz w:val="24"/>
-          <w:szCs w:val="24"/>
-        </w:rPr>
-      </w:pPr>
-      <w:r>
-        <w:rPr>
-          <w:sz w:val="24"/>
-          <w:szCs w:val="24"/>
-        </w:rPr>
-        <w:t>B</w:t>
-      </w:r>
-    </w:p>
-    <w:p>
-      <w:pPr>
-        <w:pStyle w:val="ListParagraph"/>
-        <w:numPr>
-          <w:ilvl w:val="0"/>
-          <w:numId w:val="9"/>
-        </w:numPr>
-        <w:rPr>
-          <w:sz w:val="24"/>
-          <w:szCs w:val="24"/>
-        </w:rPr>
-      </w:pPr>
-      <w:r>
-        <w:rPr>
-          <w:sz w:val="24"/>
-          <w:szCs w:val="24"/>
-        </w:rPr>
-        <w:t>C</w:t>
-      </w:r>
-    </w:p>
-    <w:p>
-      <w:pPr>
-        <w:pStyle w:val="ListParagraph"/>
-        <w:numPr>
-          <w:ilvl w:val="0"/>
-          <w:numId w:val="9"/>
-        </w:numPr>
-        <w:rPr>
-          <w:sz w:val="24"/>
-          <w:szCs w:val="24"/>
-        </w:rPr>
-      </w:pPr>
-      <w:r>
-        <w:rPr>
-          <w:sz w:val="24"/>
-          <w:szCs w:val="24"/>
-        </w:rPr>
-        <w:t>I</w:t>
-      </w:r>
-      <w:r>
-        <w:rPr>
-          <w:sz w:val="24"/>
-          <w:szCs w:val="24"/>
-        </w:rPr>
-        <w:t xml:space="preserve"> (Wrong: F)</w:t>
-      </w:r>
-    </w:p>
-    <w:p>
-      <w:pPr>
-        <w:pStyle w:val="ListParagraph"/>
-        <w:numPr>
-          <w:ilvl w:val="0"/>
-          <w:numId w:val="9"/>
-        </w:numPr>
-        <w:rPr>
-          <w:sz w:val="24"/>
-          <w:szCs w:val="24"/>
-        </w:rPr>
-      </w:pPr>
-      <w:r>
-        <w:rPr>
-          <w:sz w:val="24"/>
-          <w:szCs w:val="24"/>
-        </w:rPr>
-        <w:t>A</w:t>
-      </w:r>
-    </w:p>
-    <w:p>
-      <w:pPr>
-        <w:pStyle w:val="ListParagraph"/>
-        <w:numPr>
-          <w:ilvl w:val="0"/>
-          <w:numId w:val="9"/>
-        </w:numPr>
-        <w:rPr>
-          <w:sz w:val="24"/>
-          <w:szCs w:val="24"/>
-        </w:rPr>
-      </w:pPr>
-      <w:r>
-        <w:rPr>
-          <w:sz w:val="24"/>
-          <w:szCs w:val="24"/>
-        </w:rPr>
-        <w:t>F</w:t>
-      </w:r>
-      <w:r>
-        <w:rPr>
-          <w:sz w:val="24"/>
-          <w:szCs w:val="24"/>
-        </w:rPr>
-        <w:t xml:space="preserve"> (Wrong: I)</w:t>
-      </w:r>
-    </w:p>
-    <w:p>
-      <w:pPr>
-        <w:pStyle w:val="ListParagraph"/>
-        <w:numPr>
-          <w:ilvl w:val="0"/>
-          <w:numId w:val="9"/>
-        </w:numPr>
-        <w:rPr>
-          <w:sz w:val="24"/>
-          <w:szCs w:val="24"/>
-        </w:rPr>
-      </w:pPr>
-      <w:r>
-        <w:rPr>
-          <w:sz w:val="24"/>
-          <w:szCs w:val="24"/>
-        </w:rPr>
-        <w:t>E</w:t>
-      </w:r>
-    </w:p>
-    <w:p>
-      <w:pPr>
-        <w:pStyle w:val="ListParagraph"/>
-        <w:numPr>
-          <w:ilvl w:val="0"/>
-          <w:numId w:val="9"/>
-        </w:numPr>
-        <w:rPr>
-          <w:sz w:val="24"/>
-          <w:szCs w:val="24"/>
-        </w:rPr>
-      </w:pPr>
-      <w:r>
-        <w:rPr>
-          <w:sz w:val="24"/>
-          <w:szCs w:val="24"/>
-        </w:rPr>
-        <w:t>H</w:t>
-      </w:r>
-    </w:p>
-    <w:p>
-      <w:pPr>
-        <w:pStyle w:val="ListParagraph"/>
-        <w:numPr>
-          <w:ilvl w:val="0"/>
-          <w:numId w:val="9"/>
-        </w:numPr>
-        <w:rPr>
-          <w:sz w:val="24"/>
-          <w:szCs w:val="24"/>
-        </w:rPr>
-      </w:pPr>
-      <w:r>
-        <w:rPr>
-          <w:sz w:val="24"/>
-          <w:szCs w:val="24"/>
-        </w:rPr>
-        <w:t>B</w:t>
-      </w:r>
-    </w:p>
-    <w:p>
-      <w:pPr>
-        <w:pStyle w:val="ListParagraph"/>
-        <w:numPr>
-          <w:ilvl w:val="0"/>
-          <w:numId w:val="9"/>
-        </w:numPr>
-        <w:rPr>
-          <w:sz w:val="24"/>
-          <w:szCs w:val="24"/>
-        </w:rPr>
-      </w:pPr>
-      <w:r>
-        <w:rPr>
-          <w:sz w:val="24"/>
-          <w:szCs w:val="24"/>
-        </w:rPr>
-        <w:t>C</w:t>
-      </w:r>
-    </w:p>
-    <w:p>
-      <w:pPr>
-        <w:pStyle w:val="ListParagraph"/>
-        <w:numPr>
-          <w:ilvl w:val="0"/>
-          <w:numId w:val="9"/>
-        </w:numPr>
-        <w:rPr>
-          <w:sz w:val="24"/>
-          <w:szCs w:val="24"/>
-        </w:rPr>
-      </w:pPr>
-      <w:r>
-        <w:rPr>
-          <w:sz w:val="24"/>
-          <w:szCs w:val="24"/>
-        </w:rPr>
-        <w:t>B</w:t>
-      </w:r>
-    </w:p>
-    <w:p>
-      <w:pPr>
-        <w:pStyle w:val="ListParagraph"/>
-        <w:numPr>
-          <w:ilvl w:val="0"/>
-          <w:numId w:val="9"/>
-        </w:numPr>
-        <w:rPr>
-          <w:sz w:val="24"/>
-          <w:szCs w:val="24"/>
-        </w:rPr>
-      </w:pPr>
-      <w:r>
-        <w:rPr>
-          <w:sz w:val="24"/>
-          <w:szCs w:val="24"/>
-        </w:rPr>
-        <w:t>C</w:t>
-      </w:r>
-    </w:p>
-    <w:p>
-      <w:pPr>
-        <w:pStyle w:val="ListParagraph"/>
-        <w:numPr>
-          <w:ilvl w:val="0"/>
-          <w:numId w:val="9"/>
-        </w:numPr>
-        <w:rPr>
-          <w:sz w:val="24"/>
-          <w:szCs w:val="24"/>
-        </w:rPr>
-      </w:pPr>
-      <w:r>
-        <w:rPr>
-          <w:sz w:val="24"/>
-          <w:szCs w:val="24"/>
-        </w:rPr>
-        <w:t>D</w:t>
-      </w:r>
-      <w:r>
-        <w:rPr>
-          <w:sz w:val="24"/>
-          <w:szCs w:val="24"/>
-        </w:rPr>
-        <w:t xml:space="preserve"> (Wrong: C)</w:t>
-      </w:r>
-    </w:p>
-    <w:p>
-      <w:pPr>
-        <w:pStyle w:val="ListParagraph"/>
-        <w:numPr>
-          <w:ilvl w:val="0"/>
-          <w:numId w:val="9"/>
-        </w:numPr>
-        <w:rPr>
-          <w:sz w:val="24"/>
-          <w:szCs w:val="24"/>
-        </w:rPr>
-      </w:pPr>
-      <w:r>
-        <w:rPr>
-          <w:sz w:val="24"/>
-          <w:szCs w:val="24"/>
-        </w:rPr>
-        <w:t xml:space="preserve">F </w:t>
-      </w:r>
-    </w:p>
-    <w:p>
-      <w:pPr>
-        <w:pStyle w:val="ListParagraph"/>
-        <w:numPr>
-          <w:ilvl w:val="0"/>
-          <w:numId w:val="9"/>
-        </w:numPr>
-        <w:rPr>
-          <w:sz w:val="24"/>
-          <w:szCs w:val="24"/>
-        </w:rPr>
-      </w:pPr>
-      <w:r>
-        <w:rPr>
-          <w:sz w:val="24"/>
-          <w:szCs w:val="24"/>
-        </w:rPr>
-        <w:t>C</w:t>
-      </w:r>
-      <w:r>
-        <w:rPr>
-          <w:sz w:val="24"/>
-          <w:szCs w:val="24"/>
-        </w:rPr>
-        <w:t xml:space="preserve"> (Wrong: D)</w:t>
-      </w:r>
-    </w:p>
-    <w:p>
-      <w:pPr>
-        <w:pStyle w:val="ListParagraph"/>
-        <w:numPr>
-          <w:ilvl w:val="0"/>
-          <w:numId w:val="9"/>
-        </w:numPr>
-        <w:rPr>
-          <w:sz w:val="24"/>
-          <w:szCs w:val="24"/>
-        </w:rPr>
-      </w:pPr>
-      <w:r>
-        <w:rPr>
-          <w:sz w:val="24"/>
-          <w:szCs w:val="24"/>
-        </w:rPr>
-        <w:t>E</w:t>
-      </w:r>
-    </w:p>
-    <w:p>
-      <w:pPr>
-        <w:pStyle w:val="ListParagraph"/>
-        <w:numPr>
-          <w:ilvl w:val="0"/>
-          <w:numId w:val="9"/>
-        </w:numPr>
-        <w:rPr>
-          <w:sz w:val="24"/>
-          <w:szCs w:val="24"/>
-        </w:rPr>
-      </w:pPr>
-      <w:r>
-        <w:rPr>
-          <w:sz w:val="24"/>
-          <w:szCs w:val="24"/>
-        </w:rPr>
-        <w:t>B</w:t>
-      </w:r>
-    </w:p>
-    <w:p>
-      <w:pPr>
-        <w:pStyle w:val="ListParagraph"/>
-        <w:numPr>
-          <w:ilvl w:val="0"/>
-          <w:numId w:val="9"/>
-        </w:numPr>
-        <w:rPr>
-          <w:sz w:val="24"/>
-          <w:szCs w:val="24"/>
-        </w:rPr>
-      </w:pPr>
-      <w:r>
-        <w:rPr>
-          <w:sz w:val="24"/>
-          <w:szCs w:val="24"/>
-        </w:rPr>
-        <w:t>A</w:t>
-      </w:r>
-    </w:p>
-    <w:p>
-      <w:pPr>
-        <w:pStyle w:val="ListParagraph"/>
-        <w:numPr>
-          <w:ilvl w:val="0"/>
-          <w:numId w:val="9"/>
-        </w:numPr>
-        <w:rPr>
-          <w:sz w:val="24"/>
-          <w:szCs w:val="24"/>
-        </w:rPr>
-      </w:pPr>
-      <w:r>
-        <w:rPr>
-          <w:sz w:val="24"/>
-          <w:szCs w:val="24"/>
-        </w:rPr>
-        <w:t>Spices</w:t>
-      </w:r>
-    </w:p>
-    <w:p>
-      <w:pPr>
-        <w:pStyle w:val="ListParagraph"/>
-        <w:numPr>
-          <w:ilvl w:val="0"/>
-          <w:numId w:val="9"/>
-        </w:numPr>
-        <w:rPr>
-          <w:sz w:val="24"/>
-          <w:szCs w:val="24"/>
-        </w:rPr>
-      </w:pPr>
-      <w:r>
-        <w:rPr>
-          <w:sz w:val="24"/>
-          <w:szCs w:val="24"/>
-        </w:rPr>
         <w:t>Colony</w:t>
       </w:r>
     </w:p>

</xml_diff>

<commit_message>
Book 16 Test 4 Writing Task 2 Scores
</commit_message>
<xml_diff>
--- a/IELTS Practices.docx
+++ b/IELTS Practices.docx
@@ -6706,6 +6706,15 @@
           <w:szCs w:val="24"/>
         </w:rPr>
         <w:t xml:space="preserve">Band Score: </w:t>
+      </w:r>
+      <w:r>
+        <w:rPr>
+          <w:b/>
+          <w:bCs/>
+          <w:sz w:val="24"/>
+          <w:szCs w:val="24"/>
+        </w:rPr>
+        <w:t>5.5 – 6.0</w:t>
       </w:r>
     </w:p>
     <w:p>

</xml_diff>

<commit_message>
Book 17 Test 1 Reading
</commit_message>
<xml_diff>
--- a/IELTS Practices.docx
+++ b/IELTS Practices.docx
@@ -1,6 +1,6 @@
 
 <file path=word/document.xml><?xml version="1.0" encoding="utf-8"?>
-<w:document xmlns:wpc="http://schemas.microsoft.com/office/word/2010/wordprocessingCanvas" xmlns:cx="http://schemas.microsoft.com/office/drawing/2014/chartex" xmlns:cx1="http://schemas.microsoft.com/office/drawing/2015/9/8/chartex" xmlns:cx2="http://schemas.microsoft.com/office/drawing/2015/10/21/chartex" xmlns:cx3="http://schemas.microsoft.com/office/drawing/2016/5/9/chartex" xmlns:cx4="http://schemas.microsoft.com/office/drawing/2016/5/10/chartex" xmlns:cx5="http://schemas.microsoft.com/office/drawing/2016/5/11/chartex" xmlns:cx6="http://schemas.microsoft.com/office/drawing/2016/5/12/chartex" xmlns:cx7="http://schemas.microsoft.com/office/drawing/2016/5/13/chartex" xmlns:cx8="http://schemas.microsoft.com/office/drawing/2016/5/14/chartex" xmlns:mc="http://schemas.openxmlformats.org/markup-compatibility/2006" xmlns:aink="http://schemas.microsoft.com/office/drawing/2016/ink" xmlns:am3d="http://schemas.microsoft.com/office/drawing/2017/model3d" xmlns:o="urn:schemas-microsoft-com:office:office" xmlns:oel="http://schemas.microsoft.com/office/2019/extlst" xmlns:r="http://schemas.openxmlformats.org/officeDocument/2006/relationships" xmlns:m="http://schemas.openxmlformats.org/officeDocument/2006/math" xmlns:v="urn:schemas-microsoft-com:vml" xmlns:wp14="http://schemas.microsoft.com/office/word/2010/wordprocessingDrawing" xmlns:wp="http://schemas.openxmlformats.org/drawingml/2006/wordprocessingDrawing" xmlns:w10="urn:schemas-microsoft-com:office:word" xmlns:w="http://schemas.openxmlformats.org/wordprocessingml/2006/main" xmlns:w14="http://schemas.microsoft.com/office/word/2010/wordml" xmlns:w15="http://schemas.microsoft.com/office/word/2012/wordml" xmlns:w16cex="http://schemas.microsoft.com/office/word/2018/wordml/cex" xmlns:w16cid="http://schemas.microsoft.com/office/word/2016/wordml/cid" xmlns:w16="http://schemas.microsoft.com/office/word/2018/wordml" xmlns:w16du="http://schemas.microsoft.com/office/word/2023/wordml/word16du" xmlns:w16sdtdh="http://schemas.microsoft.com/office/word/2020/wordml/sdtdatahash" xmlns:w16sdtfl="http://schemas.microsoft.com/office/word/2024/wordml/sdtformatlock" xmlns:w16se="http://schemas.microsoft.com/office/word/2015/wordml/symex" xmlns:wpg="http://schemas.microsoft.com/office/word/2010/wordprocessingGroup" xmlns:wpi="http://schemas.microsoft.com/office/word/2010/wordprocessingInk" xmlns:wne="http://schemas.microsoft.com/office/word/2006/wordml" xmlns:wps="http://schemas.microsoft.com/office/word/2010/wordprocessingShape" mc:Ignorable="w14 w15 w16se w16cid w16 w16cex w16sdtdh w16sdtfl w16du wp14">
+<w:document xmlns:wpc="http://schemas.microsoft.com/office/word/2010/wordprocessingCanvas" xmlns:cx="http://schemas.microsoft.com/office/drawing/2014/chartex" xmlns:cx1="http://schemas.microsoft.com/office/drawing/2015/9/8/chartex" xmlns:cx2="http://schemas.microsoft.com/office/drawing/2015/10/21/chartex" xmlns:cx3="http://schemas.microsoft.com/office/drawing/2016/5/9/chartex" xmlns:cx4="http://schemas.microsoft.com/office/drawing/2016/5/10/chartex" xmlns:cx5="http://schemas.microsoft.com/office/drawing/2016/5/11/chartex" xmlns:cx6="http://schemas.microsoft.com/office/drawing/2016/5/12/chartex" xmlns:cx7="http://schemas.microsoft.com/office/drawing/2016/5/13/chartex" xmlns:cx8="http://schemas.microsoft.com/office/drawing/2016/5/14/chartex" xmlns:mc="http://schemas.openxmlformats.org/markup-compatibility/2006" xmlns:aink="http://schemas.microsoft.com/office/drawing/2016/ink" xmlns:am3d="http://schemas.microsoft.com/office/drawing/2017/model3d" xmlns:o="urn:schemas-microsoft-com:office:office" xmlns:oel="http://schemas.microsoft.com/office/2019/extlst" xmlns:r="http://schemas.openxmlformats.org/officeDocument/2006/relationships" xmlns:m="http://schemas.openxmlformats.org/officeDocument/2006/math" xmlns:v="urn:schemas-microsoft-com:vml" xmlns:wp14="http://schemas.microsoft.com/office/word/2010/wordprocessingDrawing" xmlns:wp="http://schemas.openxmlformats.org/drawingml/2006/wordprocessingDrawing" xmlns:w10="urn:schemas-microsoft-com:office:word" xmlns:w="http://schemas.openxmlformats.org/wordprocessingml/2006/main" xmlns:w14="http://schemas.microsoft.com/office/word/2010/wordml" xmlns:w15="http://schemas.microsoft.com/office/word/2012/wordml" xmlns:w16cex="http://schemas.microsoft.com/office/word/2018/wordml/cex" xmlns:w16cid="http://schemas.microsoft.com/office/word/2016/wordml/cid" xmlns:w16="http://schemas.microsoft.com/office/word/2018/wordml" xmlns:w16du="http://schemas.microsoft.com/office/word/2023/wordml/word16du" xmlns:w16sdtdh="http://schemas.microsoft.com/office/word/2020/wordml/sdtdatahash" xmlns:w16se="http://schemas.microsoft.com/office/word/2015/wordml/symex" xmlns:wpg="http://schemas.microsoft.com/office/word/2010/wordprocessingGroup" xmlns:wpi="http://schemas.microsoft.com/office/word/2010/wordprocessingInk" xmlns:wne="http://schemas.microsoft.com/office/word/2006/wordml" xmlns:wps="http://schemas.microsoft.com/office/word/2010/wordprocessingShape" mc:Ignorable="w14 w15 w16se w16cid w16 w16cex w16sdtdh w16du wp14">
   <w:body>
     <w:p>
       <w:pPr>
@@ -8498,6 +8498,976 @@
         </w:rPr>
         <w:t>Band Score: 8.0</w:t>
       </w:r>
+    </w:p>
+    <w:p>
+      <w:pPr>
+        <w:pStyle w:val="Heading1"/>
+      </w:pPr>
+      <w:r>
+        <w:t>Practice Book 17 Test 1</w:t>
+      </w:r>
+    </w:p>
+    <w:p>
+      <w:pPr>
+        <w:pStyle w:val="Heading2"/>
+      </w:pPr>
+      <w:r>
+        <w:t>Writing Task 1</w:t>
+      </w:r>
+    </w:p>
+    <w:p>
+      <w:pPr>
+        <w:rPr>
+          <w:sz w:val="24"/>
+          <w:szCs w:val="24"/>
+        </w:rPr>
+      </w:pPr>
+    </w:p>
+    <w:p>
+      <w:pPr>
+        <w:pStyle w:val="Heading2"/>
+      </w:pPr>
+      <w:r>
+        <w:t>Writing Task 2</w:t>
+      </w:r>
+    </w:p>
+    <w:p>
+      <w:pPr>
+        <w:rPr>
+          <w:sz w:val="24"/>
+          <w:szCs w:val="24"/>
+        </w:rPr>
+      </w:pPr>
+    </w:p>
+    <w:p>
+      <w:pPr>
+        <w:pStyle w:val="Heading2"/>
+      </w:pPr>
+      <w:r>
+        <w:t>Reading</w:t>
+      </w:r>
+    </w:p>
+    <w:p>
+      <w:pPr>
+        <w:pStyle w:val="ListParagraph"/>
+        <w:numPr>
+          <w:ilvl w:val="0"/>
+          <w:numId w:val="10"/>
+        </w:numPr>
+        <w:rPr>
+          <w:sz w:val="24"/>
+          <w:szCs w:val="24"/>
+        </w:rPr>
+      </w:pPr>
+      <w:r>
+        <w:rPr>
+          <w:sz w:val="24"/>
+          <w:szCs w:val="24"/>
+        </w:rPr>
+        <w:t>Population</w:t>
+      </w:r>
+    </w:p>
+    <w:p>
+      <w:pPr>
+        <w:pStyle w:val="ListParagraph"/>
+        <w:numPr>
+          <w:ilvl w:val="0"/>
+          <w:numId w:val="10"/>
+        </w:numPr>
+        <w:rPr>
+          <w:sz w:val="24"/>
+          <w:szCs w:val="24"/>
+        </w:rPr>
+      </w:pPr>
+      <w:r>
+        <w:rPr>
+          <w:sz w:val="24"/>
+          <w:szCs w:val="24"/>
+        </w:rPr>
+        <w:t>Slums</w:t>
+      </w:r>
+      <w:r>
+        <w:rPr>
+          <w:sz w:val="24"/>
+          <w:szCs w:val="24"/>
+        </w:rPr>
+        <w:t xml:space="preserve"> (Wrong: Suburbs)</w:t>
+      </w:r>
+    </w:p>
+    <w:p>
+      <w:pPr>
+        <w:pStyle w:val="ListParagraph"/>
+        <w:numPr>
+          <w:ilvl w:val="0"/>
+          <w:numId w:val="10"/>
+        </w:numPr>
+        <w:rPr>
+          <w:sz w:val="24"/>
+          <w:szCs w:val="24"/>
+        </w:rPr>
+      </w:pPr>
+      <w:r>
+        <w:rPr>
+          <w:sz w:val="24"/>
+          <w:szCs w:val="24"/>
+        </w:rPr>
+        <w:t>Businessmen</w:t>
+      </w:r>
+    </w:p>
+    <w:p>
+      <w:pPr>
+        <w:pStyle w:val="ListParagraph"/>
+        <w:numPr>
+          <w:ilvl w:val="0"/>
+          <w:numId w:val="10"/>
+        </w:numPr>
+        <w:rPr>
+          <w:sz w:val="24"/>
+          <w:szCs w:val="24"/>
+        </w:rPr>
+      </w:pPr>
+      <w:r>
+        <w:rPr>
+          <w:sz w:val="24"/>
+          <w:szCs w:val="24"/>
+        </w:rPr>
+        <w:t>Fund</w:t>
+      </w:r>
+    </w:p>
+    <w:p>
+      <w:pPr>
+        <w:pStyle w:val="ListParagraph"/>
+        <w:numPr>
+          <w:ilvl w:val="0"/>
+          <w:numId w:val="10"/>
+        </w:numPr>
+        <w:rPr>
+          <w:sz w:val="24"/>
+          <w:szCs w:val="24"/>
+        </w:rPr>
+      </w:pPr>
+      <w:r>
+        <w:rPr>
+          <w:sz w:val="24"/>
+          <w:szCs w:val="24"/>
+        </w:rPr>
+        <w:t>Newspapers</w:t>
+      </w:r>
+      <w:r>
+        <w:rPr>
+          <w:sz w:val="24"/>
+          <w:szCs w:val="24"/>
+        </w:rPr>
+        <w:t xml:space="preserve"> (Wrong: Press)</w:t>
+      </w:r>
+    </w:p>
+    <w:p>
+      <w:pPr>
+        <w:pStyle w:val="ListParagraph"/>
+        <w:numPr>
+          <w:ilvl w:val="0"/>
+          <w:numId w:val="10"/>
+        </w:numPr>
+        <w:rPr>
+          <w:sz w:val="24"/>
+          <w:szCs w:val="24"/>
+        </w:rPr>
+      </w:pPr>
+      <w:r>
+        <w:rPr>
+          <w:sz w:val="24"/>
+          <w:szCs w:val="24"/>
+        </w:rPr>
+        <w:t>Soil</w:t>
+      </w:r>
+    </w:p>
+    <w:p>
+      <w:pPr>
+        <w:pStyle w:val="ListParagraph"/>
+        <w:numPr>
+          <w:ilvl w:val="0"/>
+          <w:numId w:val="10"/>
+        </w:numPr>
+        <w:rPr>
+          <w:sz w:val="24"/>
+          <w:szCs w:val="24"/>
+        </w:rPr>
+      </w:pPr>
+      <w:r>
+        <w:rPr>
+          <w:sz w:val="24"/>
+          <w:szCs w:val="24"/>
+        </w:rPr>
+        <w:t>False</w:t>
+      </w:r>
+    </w:p>
+    <w:p>
+      <w:pPr>
+        <w:pStyle w:val="ListParagraph"/>
+        <w:numPr>
+          <w:ilvl w:val="0"/>
+          <w:numId w:val="10"/>
+        </w:numPr>
+        <w:rPr>
+          <w:sz w:val="24"/>
+          <w:szCs w:val="24"/>
+        </w:rPr>
+      </w:pPr>
+      <w:r>
+        <w:rPr>
+          <w:sz w:val="24"/>
+          <w:szCs w:val="24"/>
+        </w:rPr>
+        <w:t>Not given</w:t>
+      </w:r>
+    </w:p>
+    <w:p>
+      <w:pPr>
+        <w:pStyle w:val="ListParagraph"/>
+        <w:numPr>
+          <w:ilvl w:val="0"/>
+          <w:numId w:val="10"/>
+        </w:numPr>
+        <w:rPr>
+          <w:sz w:val="24"/>
+          <w:szCs w:val="24"/>
+        </w:rPr>
+      </w:pPr>
+      <w:r>
+        <w:rPr>
+          <w:sz w:val="24"/>
+          <w:szCs w:val="24"/>
+        </w:rPr>
+        <w:t>True</w:t>
+      </w:r>
+    </w:p>
+    <w:p>
+      <w:pPr>
+        <w:pStyle w:val="ListParagraph"/>
+        <w:numPr>
+          <w:ilvl w:val="0"/>
+          <w:numId w:val="10"/>
+        </w:numPr>
+        <w:rPr>
+          <w:sz w:val="24"/>
+          <w:szCs w:val="24"/>
+        </w:rPr>
+      </w:pPr>
+      <w:r>
+        <w:rPr>
+          <w:sz w:val="24"/>
+          <w:szCs w:val="24"/>
+        </w:rPr>
+        <w:t>True</w:t>
+      </w:r>
+    </w:p>
+    <w:p>
+      <w:pPr>
+        <w:pStyle w:val="ListParagraph"/>
+        <w:numPr>
+          <w:ilvl w:val="0"/>
+          <w:numId w:val="10"/>
+        </w:numPr>
+        <w:rPr>
+          <w:sz w:val="24"/>
+          <w:szCs w:val="24"/>
+        </w:rPr>
+      </w:pPr>
+      <w:r>
+        <w:rPr>
+          <w:sz w:val="24"/>
+          <w:szCs w:val="24"/>
+        </w:rPr>
+        <w:t>False</w:t>
+      </w:r>
+    </w:p>
+    <w:p>
+      <w:pPr>
+        <w:pStyle w:val="ListParagraph"/>
+        <w:numPr>
+          <w:ilvl w:val="0"/>
+          <w:numId w:val="10"/>
+        </w:numPr>
+        <w:rPr>
+          <w:sz w:val="24"/>
+          <w:szCs w:val="24"/>
+        </w:rPr>
+      </w:pPr>
+      <w:r>
+        <w:rPr>
+          <w:sz w:val="24"/>
+          <w:szCs w:val="24"/>
+        </w:rPr>
+        <w:t>False</w:t>
+      </w:r>
+    </w:p>
+    <w:p>
+      <w:pPr>
+        <w:pStyle w:val="ListParagraph"/>
+        <w:numPr>
+          <w:ilvl w:val="0"/>
+          <w:numId w:val="10"/>
+        </w:numPr>
+        <w:rPr>
+          <w:sz w:val="24"/>
+          <w:szCs w:val="24"/>
+        </w:rPr>
+      </w:pPr>
+      <w:r>
+        <w:rPr>
+          <w:sz w:val="24"/>
+          <w:szCs w:val="24"/>
+        </w:rPr>
+        <w:t>Not given</w:t>
+      </w:r>
+    </w:p>
+    <w:p>
+      <w:pPr>
+        <w:pStyle w:val="ListParagraph"/>
+        <w:numPr>
+          <w:ilvl w:val="0"/>
+          <w:numId w:val="10"/>
+        </w:numPr>
+        <w:rPr>
+          <w:sz w:val="24"/>
+          <w:szCs w:val="24"/>
+        </w:rPr>
+      </w:pPr>
+      <w:r>
+        <w:rPr>
+          <w:sz w:val="24"/>
+          <w:szCs w:val="24"/>
+        </w:rPr>
+        <w:t>C</w:t>
+      </w:r>
+      <w:r>
+        <w:rPr>
+          <w:sz w:val="24"/>
+          <w:szCs w:val="24"/>
+        </w:rPr>
+        <w:t xml:space="preserve"> (Wrong: A)</w:t>
+      </w:r>
+    </w:p>
+    <w:p>
+      <w:pPr>
+        <w:pStyle w:val="ListParagraph"/>
+        <w:numPr>
+          <w:ilvl w:val="0"/>
+          <w:numId w:val="10"/>
+        </w:numPr>
+        <w:rPr>
+          <w:sz w:val="24"/>
+          <w:szCs w:val="24"/>
+        </w:rPr>
+      </w:pPr>
+      <w:r>
+        <w:rPr>
+          <w:sz w:val="24"/>
+          <w:szCs w:val="24"/>
+        </w:rPr>
+        <w:t>E</w:t>
+      </w:r>
+      <w:r>
+        <w:rPr>
+          <w:sz w:val="24"/>
+          <w:szCs w:val="24"/>
+        </w:rPr>
+        <w:t xml:space="preserve"> (Wrong: F)</w:t>
+      </w:r>
+    </w:p>
+    <w:p>
+      <w:pPr>
+        <w:pStyle w:val="ListParagraph"/>
+        <w:numPr>
+          <w:ilvl w:val="0"/>
+          <w:numId w:val="10"/>
+        </w:numPr>
+        <w:rPr>
+          <w:sz w:val="24"/>
+          <w:szCs w:val="24"/>
+        </w:rPr>
+      </w:pPr>
+      <w:r>
+        <w:rPr>
+          <w:sz w:val="24"/>
+          <w:szCs w:val="24"/>
+        </w:rPr>
+        <w:t>F</w:t>
+      </w:r>
+      <w:r>
+        <w:rPr>
+          <w:sz w:val="24"/>
+          <w:szCs w:val="24"/>
+        </w:rPr>
+        <w:t xml:space="preserve"> (Wrong: E)</w:t>
+      </w:r>
+    </w:p>
+    <w:p>
+      <w:pPr>
+        <w:pStyle w:val="ListParagraph"/>
+        <w:numPr>
+          <w:ilvl w:val="0"/>
+          <w:numId w:val="10"/>
+        </w:numPr>
+        <w:rPr>
+          <w:sz w:val="24"/>
+          <w:szCs w:val="24"/>
+        </w:rPr>
+      </w:pPr>
+      <w:r>
+        <w:rPr>
+          <w:sz w:val="24"/>
+          <w:szCs w:val="24"/>
+        </w:rPr>
+        <w:t>B</w:t>
+      </w:r>
+      <w:r>
+        <w:rPr>
+          <w:sz w:val="24"/>
+          <w:szCs w:val="24"/>
+        </w:rPr>
+        <w:t xml:space="preserve"> (Wrong: D)</w:t>
+      </w:r>
+    </w:p>
+    <w:p>
+      <w:pPr>
+        <w:pStyle w:val="ListParagraph"/>
+        <w:numPr>
+          <w:ilvl w:val="0"/>
+          <w:numId w:val="10"/>
+        </w:numPr>
+        <w:rPr>
+          <w:sz w:val="24"/>
+          <w:szCs w:val="24"/>
+        </w:rPr>
+      </w:pPr>
+      <w:r>
+        <w:rPr>
+          <w:sz w:val="24"/>
+          <w:szCs w:val="24"/>
+        </w:rPr>
+        <w:t>Fortress</w:t>
+      </w:r>
+    </w:p>
+    <w:p>
+      <w:pPr>
+        <w:pStyle w:val="ListParagraph"/>
+        <w:numPr>
+          <w:ilvl w:val="0"/>
+          <w:numId w:val="10"/>
+        </w:numPr>
+        <w:rPr>
+          <w:sz w:val="24"/>
+          <w:szCs w:val="24"/>
+        </w:rPr>
+      </w:pPr>
+      <w:r>
+        <w:rPr>
+          <w:sz w:val="24"/>
+          <w:szCs w:val="24"/>
+        </w:rPr>
+        <w:t>Bullfights</w:t>
+      </w:r>
+    </w:p>
+    <w:p>
+      <w:pPr>
+        <w:pStyle w:val="ListParagraph"/>
+        <w:numPr>
+          <w:ilvl w:val="0"/>
+          <w:numId w:val="10"/>
+        </w:numPr>
+        <w:rPr>
+          <w:sz w:val="24"/>
+          <w:szCs w:val="24"/>
+        </w:rPr>
+      </w:pPr>
+      <w:r>
+        <w:rPr>
+          <w:sz w:val="24"/>
+          <w:szCs w:val="24"/>
+        </w:rPr>
+        <w:lastRenderedPageBreak/>
+        <w:t>Opera</w:t>
+      </w:r>
+    </w:p>
+    <w:p>
+      <w:pPr>
+        <w:pStyle w:val="ListParagraph"/>
+        <w:numPr>
+          <w:ilvl w:val="0"/>
+          <w:numId w:val="10"/>
+        </w:numPr>
+        <w:rPr>
+          <w:sz w:val="24"/>
+          <w:szCs w:val="24"/>
+        </w:rPr>
+      </w:pPr>
+      <w:r>
+        <w:rPr>
+          <w:sz w:val="24"/>
+          <w:szCs w:val="24"/>
+        </w:rPr>
+        <w:t>Salt</w:t>
+      </w:r>
+    </w:p>
+    <w:p>
+      <w:pPr>
+        <w:pStyle w:val="ListParagraph"/>
+        <w:numPr>
+          <w:ilvl w:val="0"/>
+          <w:numId w:val="10"/>
+        </w:numPr>
+        <w:rPr>
+          <w:sz w:val="24"/>
+          <w:szCs w:val="24"/>
+        </w:rPr>
+      </w:pPr>
+      <w:r>
+        <w:rPr>
+          <w:sz w:val="24"/>
+          <w:szCs w:val="24"/>
+        </w:rPr>
+        <w:t>Shops</w:t>
+      </w:r>
+    </w:p>
+    <w:p>
+      <w:pPr>
+        <w:pStyle w:val="ListParagraph"/>
+        <w:numPr>
+          <w:ilvl w:val="0"/>
+          <w:numId w:val="10"/>
+        </w:numPr>
+        <w:rPr>
+          <w:sz w:val="24"/>
+          <w:szCs w:val="24"/>
+        </w:rPr>
+      </w:pPr>
+      <w:r>
+        <w:rPr>
+          <w:sz w:val="24"/>
+          <w:szCs w:val="24"/>
+        </w:rPr>
+        <w:t>C</w:t>
+      </w:r>
+    </w:p>
+    <w:p>
+      <w:pPr>
+        <w:pStyle w:val="ListParagraph"/>
+        <w:numPr>
+          <w:ilvl w:val="0"/>
+          <w:numId w:val="10"/>
+        </w:numPr>
+        <w:rPr>
+          <w:sz w:val="24"/>
+          <w:szCs w:val="24"/>
+        </w:rPr>
+      </w:pPr>
+      <w:r>
+        <w:rPr>
+          <w:sz w:val="24"/>
+          <w:szCs w:val="24"/>
+        </w:rPr>
+        <w:t>E</w:t>
+      </w:r>
+      <w:r>
+        <w:rPr>
+          <w:sz w:val="24"/>
+          <w:szCs w:val="24"/>
+        </w:rPr>
+        <w:t xml:space="preserve"> (Wrong: D)</w:t>
+      </w:r>
+    </w:p>
+    <w:p>
+      <w:pPr>
+        <w:pStyle w:val="ListParagraph"/>
+        <w:numPr>
+          <w:ilvl w:val="0"/>
+          <w:numId w:val="10"/>
+        </w:numPr>
+        <w:rPr>
+          <w:sz w:val="24"/>
+          <w:szCs w:val="24"/>
+        </w:rPr>
+      </w:pPr>
+      <w:r>
+        <w:rPr>
+          <w:sz w:val="24"/>
+          <w:szCs w:val="24"/>
+        </w:rPr>
+        <w:t>A</w:t>
+      </w:r>
+      <w:r>
+        <w:rPr>
+          <w:sz w:val="24"/>
+          <w:szCs w:val="24"/>
+        </w:rPr>
+        <w:t xml:space="preserve"> (Wrong: B)</w:t>
+      </w:r>
+    </w:p>
+    <w:p>
+      <w:pPr>
+        <w:pStyle w:val="ListParagraph"/>
+        <w:numPr>
+          <w:ilvl w:val="0"/>
+          <w:numId w:val="10"/>
+        </w:numPr>
+        <w:rPr>
+          <w:sz w:val="24"/>
+          <w:szCs w:val="24"/>
+        </w:rPr>
+      </w:pPr>
+      <w:r>
+        <w:rPr>
+          <w:sz w:val="24"/>
+          <w:szCs w:val="24"/>
+        </w:rPr>
+        <w:t>E</w:t>
+      </w:r>
+    </w:p>
+    <w:p>
+      <w:pPr>
+        <w:pStyle w:val="ListParagraph"/>
+        <w:numPr>
+          <w:ilvl w:val="0"/>
+          <w:numId w:val="10"/>
+        </w:numPr>
+        <w:rPr>
+          <w:sz w:val="24"/>
+          <w:szCs w:val="24"/>
+        </w:rPr>
+      </w:pPr>
+      <w:r>
+        <w:rPr>
+          <w:sz w:val="24"/>
+          <w:szCs w:val="24"/>
+        </w:rPr>
+        <w:t>H</w:t>
+      </w:r>
+    </w:p>
+    <w:p>
+      <w:pPr>
+        <w:pStyle w:val="ListParagraph"/>
+        <w:numPr>
+          <w:ilvl w:val="0"/>
+          <w:numId w:val="10"/>
+        </w:numPr>
+        <w:rPr>
+          <w:sz w:val="24"/>
+          <w:szCs w:val="24"/>
+        </w:rPr>
+      </w:pPr>
+      <w:r>
+        <w:rPr>
+          <w:sz w:val="24"/>
+          <w:szCs w:val="24"/>
+        </w:rPr>
+        <w:t>J</w:t>
+      </w:r>
+    </w:p>
+    <w:p>
+      <w:pPr>
+        <w:pStyle w:val="ListParagraph"/>
+        <w:numPr>
+          <w:ilvl w:val="0"/>
+          <w:numId w:val="10"/>
+        </w:numPr>
+        <w:rPr>
+          <w:sz w:val="24"/>
+          <w:szCs w:val="24"/>
+        </w:rPr>
+      </w:pPr>
+      <w:r>
+        <w:rPr>
+          <w:sz w:val="24"/>
+          <w:szCs w:val="24"/>
+        </w:rPr>
+        <w:t>F</w:t>
+      </w:r>
+    </w:p>
+    <w:p>
+      <w:pPr>
+        <w:pStyle w:val="ListParagraph"/>
+        <w:numPr>
+          <w:ilvl w:val="0"/>
+          <w:numId w:val="10"/>
+        </w:numPr>
+        <w:rPr>
+          <w:sz w:val="24"/>
+          <w:szCs w:val="24"/>
+        </w:rPr>
+      </w:pPr>
+      <w:r>
+        <w:rPr>
+          <w:sz w:val="24"/>
+          <w:szCs w:val="24"/>
+        </w:rPr>
+        <w:t>B</w:t>
+      </w:r>
+    </w:p>
+    <w:p>
+      <w:pPr>
+        <w:pStyle w:val="ListParagraph"/>
+        <w:numPr>
+          <w:ilvl w:val="0"/>
+          <w:numId w:val="10"/>
+        </w:numPr>
+        <w:rPr>
+          <w:sz w:val="24"/>
+          <w:szCs w:val="24"/>
+        </w:rPr>
+      </w:pPr>
+      <w:r>
+        <w:rPr>
+          <w:sz w:val="24"/>
+          <w:szCs w:val="24"/>
+        </w:rPr>
+        <w:t>D</w:t>
+      </w:r>
+    </w:p>
+    <w:p>
+      <w:pPr>
+        <w:pStyle w:val="ListParagraph"/>
+        <w:numPr>
+          <w:ilvl w:val="0"/>
+          <w:numId w:val="10"/>
+        </w:numPr>
+        <w:rPr>
+          <w:sz w:val="24"/>
+          <w:szCs w:val="24"/>
+        </w:rPr>
+      </w:pPr>
+      <w:r>
+        <w:rPr>
+          <w:sz w:val="24"/>
+          <w:szCs w:val="24"/>
+        </w:rPr>
+        <w:t>Not given</w:t>
+      </w:r>
+    </w:p>
+    <w:p>
+      <w:pPr>
+        <w:pStyle w:val="ListParagraph"/>
+        <w:numPr>
+          <w:ilvl w:val="0"/>
+          <w:numId w:val="10"/>
+        </w:numPr>
+        <w:rPr>
+          <w:sz w:val="24"/>
+          <w:szCs w:val="24"/>
+        </w:rPr>
+      </w:pPr>
+      <w:r>
+        <w:rPr>
+          <w:sz w:val="24"/>
+          <w:szCs w:val="24"/>
+        </w:rPr>
+        <w:t>No</w:t>
+      </w:r>
+    </w:p>
+    <w:p>
+      <w:pPr>
+        <w:pStyle w:val="ListParagraph"/>
+        <w:numPr>
+          <w:ilvl w:val="0"/>
+          <w:numId w:val="10"/>
+        </w:numPr>
+        <w:rPr>
+          <w:sz w:val="24"/>
+          <w:szCs w:val="24"/>
+        </w:rPr>
+      </w:pPr>
+      <w:r>
+        <w:rPr>
+          <w:sz w:val="24"/>
+          <w:szCs w:val="24"/>
+        </w:rPr>
+        <w:t>No</w:t>
+      </w:r>
+    </w:p>
+    <w:p>
+      <w:pPr>
+        <w:pStyle w:val="ListParagraph"/>
+        <w:numPr>
+          <w:ilvl w:val="0"/>
+          <w:numId w:val="10"/>
+        </w:numPr>
+        <w:rPr>
+          <w:sz w:val="24"/>
+          <w:szCs w:val="24"/>
+        </w:rPr>
+      </w:pPr>
+      <w:r>
+        <w:rPr>
+          <w:sz w:val="24"/>
+          <w:szCs w:val="24"/>
+        </w:rPr>
+        <w:t>Yes</w:t>
+      </w:r>
+    </w:p>
+    <w:p>
+      <w:pPr>
+        <w:pStyle w:val="ListParagraph"/>
+        <w:numPr>
+          <w:ilvl w:val="0"/>
+          <w:numId w:val="10"/>
+        </w:numPr>
+        <w:rPr>
+          <w:sz w:val="24"/>
+          <w:szCs w:val="24"/>
+        </w:rPr>
+      </w:pPr>
+      <w:r>
+        <w:rPr>
+          <w:sz w:val="24"/>
+          <w:szCs w:val="24"/>
+        </w:rPr>
+        <w:t>B</w:t>
+      </w:r>
+    </w:p>
+    <w:p>
+      <w:pPr>
+        <w:pStyle w:val="ListParagraph"/>
+        <w:numPr>
+          <w:ilvl w:val="0"/>
+          <w:numId w:val="10"/>
+        </w:numPr>
+        <w:rPr>
+          <w:sz w:val="24"/>
+          <w:szCs w:val="24"/>
+        </w:rPr>
+      </w:pPr>
+      <w:r>
+        <w:rPr>
+          <w:sz w:val="24"/>
+          <w:szCs w:val="24"/>
+        </w:rPr>
+        <w:t>C</w:t>
+      </w:r>
+    </w:p>
+    <w:p>
+      <w:pPr>
+        <w:pStyle w:val="ListParagraph"/>
+        <w:numPr>
+          <w:ilvl w:val="0"/>
+          <w:numId w:val="10"/>
+        </w:numPr>
+        <w:rPr>
+          <w:sz w:val="24"/>
+          <w:szCs w:val="24"/>
+        </w:rPr>
+      </w:pPr>
+      <w:r>
+        <w:rPr>
+          <w:sz w:val="24"/>
+          <w:szCs w:val="24"/>
+        </w:rPr>
+        <w:t>D</w:t>
+      </w:r>
+      <w:r>
+        <w:rPr>
+          <w:sz w:val="24"/>
+          <w:szCs w:val="24"/>
+        </w:rPr>
+        <w:t xml:space="preserve"> (Wrong: A)</w:t>
+      </w:r>
+    </w:p>
+    <w:p>
+      <w:pPr>
+        <w:pStyle w:val="ListParagraph"/>
+        <w:numPr>
+          <w:ilvl w:val="0"/>
+          <w:numId w:val="10"/>
+        </w:numPr>
+        <w:rPr>
+          <w:sz w:val="24"/>
+          <w:szCs w:val="24"/>
+        </w:rPr>
+      </w:pPr>
+      <w:r>
+        <w:rPr>
+          <w:sz w:val="24"/>
+          <w:szCs w:val="24"/>
+        </w:rPr>
+        <w:t>D</w:t>
+      </w:r>
+      <w:r>
+        <w:rPr>
+          <w:sz w:val="24"/>
+          <w:szCs w:val="24"/>
+        </w:rPr>
+        <w:t xml:space="preserve"> (Wrong: B)</w:t>
+      </w:r>
+    </w:p>
+    <w:p>
+      <w:pPr>
+        <w:pStyle w:val="ListParagraph"/>
+        <w:numPr>
+          <w:ilvl w:val="0"/>
+          <w:numId w:val="10"/>
+        </w:numPr>
+        <w:rPr>
+          <w:sz w:val="24"/>
+          <w:szCs w:val="24"/>
+        </w:rPr>
+      </w:pPr>
+      <w:r>
+        <w:rPr>
+          <w:sz w:val="24"/>
+          <w:szCs w:val="24"/>
+        </w:rPr>
+        <w:t>B</w:t>
+      </w:r>
+      <w:r>
+        <w:rPr>
+          <w:sz w:val="24"/>
+          <w:szCs w:val="24"/>
+        </w:rPr>
+        <w:t xml:space="preserve"> (Wrong: D)</w:t>
+      </w:r>
+    </w:p>
+    <w:p>
+      <w:pPr>
+        <w:rPr>
+          <w:b/>
+          <w:bCs/>
+          <w:sz w:val="24"/>
+          <w:szCs w:val="24"/>
+        </w:rPr>
+      </w:pPr>
+      <w:r>
+        <w:rPr>
+          <w:b/>
+          <w:bCs/>
+          <w:sz w:val="24"/>
+          <w:szCs w:val="24"/>
+        </w:rPr>
+        <w:t xml:space="preserve">Band Score: </w:t>
+      </w:r>
+      <w:r>
+        <w:rPr>
+          <w:b/>
+          <w:bCs/>
+          <w:sz w:val="24"/>
+          <w:szCs w:val="24"/>
+        </w:rPr>
+        <w:t>6.5</w:t>
+      </w:r>
+    </w:p>
+    <w:p>
+      <w:pPr>
+        <w:pStyle w:val="Heading2"/>
+      </w:pPr>
+      <w:r>
+        <w:t>Listening</w:t>
+      </w:r>
+    </w:p>
+    <w:p>
+      <w:pPr>
+        <w:rPr>
+          <w:sz w:val="24"/>
+          <w:szCs w:val="24"/>
+        </w:rPr>
+      </w:pPr>
     </w:p>
     <w:sectPr>
       <w:type w:val="continuous"/>
@@ -8511,7 +9481,7 @@
 </file>
 
 <file path=word/numbering.xml><?xml version="1.0" encoding="utf-8"?>
-<w:numbering xmlns:wpc="http://schemas.microsoft.com/office/word/2010/wordprocessingCanvas" xmlns:cx="http://schemas.microsoft.com/office/drawing/2014/chartex" xmlns:cx1="http://schemas.microsoft.com/office/drawing/2015/9/8/chartex" xmlns:cx2="http://schemas.microsoft.com/office/drawing/2015/10/21/chartex" xmlns:cx3="http://schemas.microsoft.com/office/drawing/2016/5/9/chartex" xmlns:cx4="http://schemas.microsoft.com/office/drawing/2016/5/10/chartex" xmlns:cx5="http://schemas.microsoft.com/office/drawing/2016/5/11/chartex" xmlns:cx6="http://schemas.microsoft.com/office/drawing/2016/5/12/chartex" xmlns:cx7="http://schemas.microsoft.com/office/drawing/2016/5/13/chartex" xmlns:cx8="http://schemas.microsoft.com/office/drawing/2016/5/14/chartex" xmlns:mc="http://schemas.openxmlformats.org/markup-compatibility/2006" xmlns:aink="http://schemas.microsoft.com/office/drawing/2016/ink" xmlns:am3d="http://schemas.microsoft.com/office/drawing/2017/model3d" xmlns:o="urn:schemas-microsoft-com:office:office" xmlns:oel="http://schemas.microsoft.com/office/2019/extlst" xmlns:r="http://schemas.openxmlformats.org/officeDocument/2006/relationships" xmlns:m="http://schemas.openxmlformats.org/officeDocument/2006/math" xmlns:v="urn:schemas-microsoft-com:vml" xmlns:wp14="http://schemas.microsoft.com/office/word/2010/wordprocessingDrawing" xmlns:wp="http://schemas.openxmlformats.org/drawingml/2006/wordprocessingDrawing" xmlns:w10="urn:schemas-microsoft-com:office:word" xmlns:w="http://schemas.openxmlformats.org/wordprocessingml/2006/main" xmlns:w14="http://schemas.microsoft.com/office/word/2010/wordml" xmlns:w15="http://schemas.microsoft.com/office/word/2012/wordml" xmlns:w16cex="http://schemas.microsoft.com/office/word/2018/wordml/cex" xmlns:w16cid="http://schemas.microsoft.com/office/word/2016/wordml/cid" xmlns:w16="http://schemas.microsoft.com/office/word/2018/wordml" xmlns:w16du="http://schemas.microsoft.com/office/word/2023/wordml/word16du" xmlns:w16sdtdh="http://schemas.microsoft.com/office/word/2020/wordml/sdtdatahash" xmlns:w16sdtfl="http://schemas.microsoft.com/office/word/2024/wordml/sdtformatlock" xmlns:w16se="http://schemas.microsoft.com/office/word/2015/wordml/symex" xmlns:wpg="http://schemas.microsoft.com/office/word/2010/wordprocessingGroup" xmlns:wpi="http://schemas.microsoft.com/office/word/2010/wordprocessingInk" xmlns:wne="http://schemas.microsoft.com/office/word/2006/wordml" xmlns:wps="http://schemas.microsoft.com/office/word/2010/wordprocessingShape" mc:Ignorable="w14 w15 w16se w16cid w16 w16cex w16sdtdh w16sdtfl w16du wp14">
+<w:numbering xmlns:wpc="http://schemas.microsoft.com/office/word/2010/wordprocessingCanvas" xmlns:cx="http://schemas.microsoft.com/office/drawing/2014/chartex" xmlns:cx1="http://schemas.microsoft.com/office/drawing/2015/9/8/chartex" xmlns:cx2="http://schemas.microsoft.com/office/drawing/2015/10/21/chartex" xmlns:cx3="http://schemas.microsoft.com/office/drawing/2016/5/9/chartex" xmlns:cx4="http://schemas.microsoft.com/office/drawing/2016/5/10/chartex" xmlns:cx5="http://schemas.microsoft.com/office/drawing/2016/5/11/chartex" xmlns:cx6="http://schemas.microsoft.com/office/drawing/2016/5/12/chartex" xmlns:cx7="http://schemas.microsoft.com/office/drawing/2016/5/13/chartex" xmlns:cx8="http://schemas.microsoft.com/office/drawing/2016/5/14/chartex" xmlns:mc="http://schemas.openxmlformats.org/markup-compatibility/2006" xmlns:aink="http://schemas.microsoft.com/office/drawing/2016/ink" xmlns:am3d="http://schemas.microsoft.com/office/drawing/2017/model3d" xmlns:o="urn:schemas-microsoft-com:office:office" xmlns:oel="http://schemas.microsoft.com/office/2019/extlst" xmlns:r="http://schemas.openxmlformats.org/officeDocument/2006/relationships" xmlns:m="http://schemas.openxmlformats.org/officeDocument/2006/math" xmlns:v="urn:schemas-microsoft-com:vml" xmlns:wp14="http://schemas.microsoft.com/office/word/2010/wordprocessingDrawing" xmlns:wp="http://schemas.openxmlformats.org/drawingml/2006/wordprocessingDrawing" xmlns:w10="urn:schemas-microsoft-com:office:word" xmlns:w="http://schemas.openxmlformats.org/wordprocessingml/2006/main" xmlns:w14="http://schemas.microsoft.com/office/word/2010/wordml" xmlns:w15="http://schemas.microsoft.com/office/word/2012/wordml" xmlns:w16cex="http://schemas.microsoft.com/office/word/2018/wordml/cex" xmlns:w16cid="http://schemas.microsoft.com/office/word/2016/wordml/cid" xmlns:w16="http://schemas.microsoft.com/office/word/2018/wordml" xmlns:w16du="http://schemas.microsoft.com/office/word/2023/wordml/word16du" xmlns:w16sdtdh="http://schemas.microsoft.com/office/word/2020/wordml/sdtdatahash" xmlns:w16se="http://schemas.microsoft.com/office/word/2015/wordml/symex" xmlns:wpg="http://schemas.microsoft.com/office/word/2010/wordprocessingGroup" xmlns:wpi="http://schemas.microsoft.com/office/word/2010/wordprocessingInk" xmlns:wne="http://schemas.microsoft.com/office/word/2006/wordml" xmlns:wps="http://schemas.microsoft.com/office/word/2010/wordprocessingShape" mc:Ignorable="w14 w15 w16se w16cid w16 w16cex w16sdtdh w16du wp14">
   <w:abstractNum w:abstractNumId="0" w15:restartNumberingAfterBreak="0">
     <w:nsid w:val="04BD6FC9"/>
     <w:multiLevelType w:val="hybridMultilevel"/>
@@ -8599,9 +9569,9 @@
     </w:lvl>
   </w:abstractNum>
   <w:abstractNum w:abstractNumId="1" w15:restartNumberingAfterBreak="0">
-    <w:nsid w:val="096A4A57"/>
+    <w:nsid w:val="08A3040C"/>
     <w:multiLevelType w:val="hybridMultilevel"/>
-    <w:tmpl w:val="BF6051DC"/>
+    <w:tmpl w:val="0266615A"/>
     <w:lvl w:ilvl="0" w:tplc="0409000F">
       <w:start w:val="1"/>
       <w:numFmt w:val="decimal"/>
@@ -8688,9 +9658,9 @@
     </w:lvl>
   </w:abstractNum>
   <w:abstractNum w:abstractNumId="2" w15:restartNumberingAfterBreak="0">
-    <w:nsid w:val="32F34AEA"/>
+    <w:nsid w:val="096A4A57"/>
     <w:multiLevelType w:val="hybridMultilevel"/>
-    <w:tmpl w:val="BD34045A"/>
+    <w:tmpl w:val="BF6051DC"/>
     <w:lvl w:ilvl="0" w:tplc="0409000F">
       <w:start w:val="1"/>
       <w:numFmt w:val="decimal"/>
@@ -8777,95 +9747,9 @@
     </w:lvl>
   </w:abstractNum>
   <w:abstractNum w:abstractNumId="3" w15:restartNumberingAfterBreak="0">
-    <w:nsid w:val="345A1FA2"/>
+    <w:nsid w:val="32F34AEA"/>
     <w:multiLevelType w:val="hybridMultilevel"/>
-    <w:tmpl w:val="942E32E0"/>
-    <w:lvl w:ilvl="0" w:tplc="0409000F">
-      <w:start w:val="1"/>
-      <w:numFmt w:val="decimal"/>
-      <w:lvlText w:val="%1."/>
-      <w:lvlJc w:val="left"/>
-      <w:pPr>
-        <w:ind w:left="720" w:hanging="360"/>
-      </w:pPr>
-    </w:lvl>
-    <w:lvl w:ilvl="1" w:tplc="04090019" w:tentative="1">
-      <w:start w:val="1"/>
-      <w:numFmt w:val="lowerLetter"/>
-      <w:lvlText w:val="%2."/>
-      <w:lvlJc w:val="left"/>
-      <w:pPr>
-        <w:ind w:left="1440" w:hanging="360"/>
-      </w:pPr>
-    </w:lvl>
-    <w:lvl w:ilvl="2" w:tplc="0409001B" w:tentative="1">
-      <w:start w:val="1"/>
-      <w:numFmt w:val="lowerRoman"/>
-      <w:lvlText w:val="%3."/>
-      <w:lvlJc w:val="right"/>
-      <w:pPr>
-        <w:ind w:left="2160" w:hanging="180"/>
-      </w:pPr>
-    </w:lvl>
-    <w:lvl w:ilvl="3" w:tplc="0409000F" w:tentative="1">
-      <w:start w:val="1"/>
-      <w:numFmt w:val="decimal"/>
-      <w:lvlText w:val="%4."/>
-      <w:lvlJc w:val="left"/>
-      <w:pPr>
-        <w:ind w:left="2880" w:hanging="360"/>
-      </w:pPr>
-    </w:lvl>
-    <w:lvl w:ilvl="4" w:tplc="04090019" w:tentative="1">
-      <w:start w:val="1"/>
-      <w:numFmt w:val="lowerLetter"/>
-      <w:lvlText w:val="%5."/>
-      <w:lvlJc w:val="left"/>
-      <w:pPr>
-        <w:ind w:left="3600" w:hanging="360"/>
-      </w:pPr>
-    </w:lvl>
-    <w:lvl w:ilvl="5" w:tplc="0409001B" w:tentative="1">
-      <w:start w:val="1"/>
-      <w:numFmt w:val="lowerRoman"/>
-      <w:lvlText w:val="%6."/>
-      <w:lvlJc w:val="right"/>
-      <w:pPr>
-        <w:ind w:left="4320" w:hanging="180"/>
-      </w:pPr>
-    </w:lvl>
-    <w:lvl w:ilvl="6" w:tplc="0409000F" w:tentative="1">
-      <w:start w:val="1"/>
-      <w:numFmt w:val="decimal"/>
-      <w:lvlText w:val="%7."/>
-      <w:lvlJc w:val="left"/>
-      <w:pPr>
-        <w:ind w:left="5040" w:hanging="360"/>
-      </w:pPr>
-    </w:lvl>
-    <w:lvl w:ilvl="7" w:tplc="04090019" w:tentative="1">
-      <w:start w:val="1"/>
-      <w:numFmt w:val="lowerLetter"/>
-      <w:lvlText w:val="%8."/>
-      <w:lvlJc w:val="left"/>
-      <w:pPr>
-        <w:ind w:left="5760" w:hanging="360"/>
-      </w:pPr>
-    </w:lvl>
-    <w:lvl w:ilvl="8" w:tplc="0409001B" w:tentative="1">
-      <w:start w:val="1"/>
-      <w:numFmt w:val="lowerRoman"/>
-      <w:lvlText w:val="%9."/>
-      <w:lvlJc w:val="right"/>
-      <w:pPr>
-        <w:ind w:left="6480" w:hanging="180"/>
-      </w:pPr>
-    </w:lvl>
-  </w:abstractNum>
-  <w:abstractNum w:abstractNumId="4" w15:restartNumberingAfterBreak="0">
-    <w:nsid w:val="59B12281"/>
-    <w:multiLevelType w:val="hybridMultilevel"/>
-    <w:tmpl w:val="8D8CB9AA"/>
+    <w:tmpl w:val="BD34045A"/>
     <w:lvl w:ilvl="0" w:tplc="0409000F">
       <w:start w:val="1"/>
       <w:numFmt w:val="decimal"/>
@@ -8951,10 +9835,96 @@
       </w:pPr>
     </w:lvl>
   </w:abstractNum>
+  <w:abstractNum w:abstractNumId="4" w15:restartNumberingAfterBreak="0">
+    <w:nsid w:val="345A1FA2"/>
+    <w:multiLevelType w:val="hybridMultilevel"/>
+    <w:tmpl w:val="942E32E0"/>
+    <w:lvl w:ilvl="0" w:tplc="0409000F">
+      <w:start w:val="1"/>
+      <w:numFmt w:val="decimal"/>
+      <w:lvlText w:val="%1."/>
+      <w:lvlJc w:val="left"/>
+      <w:pPr>
+        <w:ind w:left="720" w:hanging="360"/>
+      </w:pPr>
+    </w:lvl>
+    <w:lvl w:ilvl="1" w:tplc="04090019" w:tentative="1">
+      <w:start w:val="1"/>
+      <w:numFmt w:val="lowerLetter"/>
+      <w:lvlText w:val="%2."/>
+      <w:lvlJc w:val="left"/>
+      <w:pPr>
+        <w:ind w:left="1440" w:hanging="360"/>
+      </w:pPr>
+    </w:lvl>
+    <w:lvl w:ilvl="2" w:tplc="0409001B" w:tentative="1">
+      <w:start w:val="1"/>
+      <w:numFmt w:val="lowerRoman"/>
+      <w:lvlText w:val="%3."/>
+      <w:lvlJc w:val="right"/>
+      <w:pPr>
+        <w:ind w:left="2160" w:hanging="180"/>
+      </w:pPr>
+    </w:lvl>
+    <w:lvl w:ilvl="3" w:tplc="0409000F" w:tentative="1">
+      <w:start w:val="1"/>
+      <w:numFmt w:val="decimal"/>
+      <w:lvlText w:val="%4."/>
+      <w:lvlJc w:val="left"/>
+      <w:pPr>
+        <w:ind w:left="2880" w:hanging="360"/>
+      </w:pPr>
+    </w:lvl>
+    <w:lvl w:ilvl="4" w:tplc="04090019" w:tentative="1">
+      <w:start w:val="1"/>
+      <w:numFmt w:val="lowerLetter"/>
+      <w:lvlText w:val="%5."/>
+      <w:lvlJc w:val="left"/>
+      <w:pPr>
+        <w:ind w:left="3600" w:hanging="360"/>
+      </w:pPr>
+    </w:lvl>
+    <w:lvl w:ilvl="5" w:tplc="0409001B" w:tentative="1">
+      <w:start w:val="1"/>
+      <w:numFmt w:val="lowerRoman"/>
+      <w:lvlText w:val="%6."/>
+      <w:lvlJc w:val="right"/>
+      <w:pPr>
+        <w:ind w:left="4320" w:hanging="180"/>
+      </w:pPr>
+    </w:lvl>
+    <w:lvl w:ilvl="6" w:tplc="0409000F" w:tentative="1">
+      <w:start w:val="1"/>
+      <w:numFmt w:val="decimal"/>
+      <w:lvlText w:val="%7."/>
+      <w:lvlJc w:val="left"/>
+      <w:pPr>
+        <w:ind w:left="5040" w:hanging="360"/>
+      </w:pPr>
+    </w:lvl>
+    <w:lvl w:ilvl="7" w:tplc="04090019" w:tentative="1">
+      <w:start w:val="1"/>
+      <w:numFmt w:val="lowerLetter"/>
+      <w:lvlText w:val="%8."/>
+      <w:lvlJc w:val="left"/>
+      <w:pPr>
+        <w:ind w:left="5760" w:hanging="360"/>
+      </w:pPr>
+    </w:lvl>
+    <w:lvl w:ilvl="8" w:tplc="0409001B" w:tentative="1">
+      <w:start w:val="1"/>
+      <w:numFmt w:val="lowerRoman"/>
+      <w:lvlText w:val="%9."/>
+      <w:lvlJc w:val="right"/>
+      <w:pPr>
+        <w:ind w:left="6480" w:hanging="180"/>
+      </w:pPr>
+    </w:lvl>
+  </w:abstractNum>
   <w:abstractNum w:abstractNumId="5" w15:restartNumberingAfterBreak="0">
-    <w:nsid w:val="5DE15116"/>
+    <w:nsid w:val="59B12281"/>
     <w:multiLevelType w:val="hybridMultilevel"/>
-    <w:tmpl w:val="BC14DEC4"/>
+    <w:tmpl w:val="8D8CB9AA"/>
     <w:lvl w:ilvl="0" w:tplc="0409000F">
       <w:start w:val="1"/>
       <w:numFmt w:val="decimal"/>
@@ -9041,9 +10011,9 @@
     </w:lvl>
   </w:abstractNum>
   <w:abstractNum w:abstractNumId="6" w15:restartNumberingAfterBreak="0">
-    <w:nsid w:val="61FD76F2"/>
+    <w:nsid w:val="5DE15116"/>
     <w:multiLevelType w:val="hybridMultilevel"/>
-    <w:tmpl w:val="D1C2A3F0"/>
+    <w:tmpl w:val="BC14DEC4"/>
     <w:lvl w:ilvl="0" w:tplc="0409000F">
       <w:start w:val="1"/>
       <w:numFmt w:val="decimal"/>
@@ -9130,9 +10100,9 @@
     </w:lvl>
   </w:abstractNum>
   <w:abstractNum w:abstractNumId="7" w15:restartNumberingAfterBreak="0">
-    <w:nsid w:val="74855A2B"/>
+    <w:nsid w:val="61FD76F2"/>
     <w:multiLevelType w:val="hybridMultilevel"/>
-    <w:tmpl w:val="00C4D72C"/>
+    <w:tmpl w:val="D1C2A3F0"/>
     <w:lvl w:ilvl="0" w:tplc="0409000F">
       <w:start w:val="1"/>
       <w:numFmt w:val="decimal"/>
@@ -9219,9 +10189,9 @@
     </w:lvl>
   </w:abstractNum>
   <w:abstractNum w:abstractNumId="8" w15:restartNumberingAfterBreak="0">
-    <w:nsid w:val="7EA00946"/>
+    <w:nsid w:val="74855A2B"/>
     <w:multiLevelType w:val="hybridMultilevel"/>
-    <w:tmpl w:val="0D0AA9F8"/>
+    <w:tmpl w:val="00C4D72C"/>
     <w:lvl w:ilvl="0" w:tplc="0409000F">
       <w:start w:val="1"/>
       <w:numFmt w:val="decimal"/>
@@ -9307,38 +10277,130 @@
       </w:pPr>
     </w:lvl>
   </w:abstractNum>
+  <w:abstractNum w:abstractNumId="9" w15:restartNumberingAfterBreak="0">
+    <w:nsid w:val="7EA00946"/>
+    <w:multiLevelType w:val="hybridMultilevel"/>
+    <w:tmpl w:val="0D0AA9F8"/>
+    <w:lvl w:ilvl="0" w:tplc="0409000F">
+      <w:start w:val="1"/>
+      <w:numFmt w:val="decimal"/>
+      <w:lvlText w:val="%1."/>
+      <w:lvlJc w:val="left"/>
+      <w:pPr>
+        <w:ind w:left="720" w:hanging="360"/>
+      </w:pPr>
+      <w:rPr>
+        <w:rFonts w:hint="default"/>
+      </w:rPr>
+    </w:lvl>
+    <w:lvl w:ilvl="1" w:tplc="04090019" w:tentative="1">
+      <w:start w:val="1"/>
+      <w:numFmt w:val="lowerLetter"/>
+      <w:lvlText w:val="%2."/>
+      <w:lvlJc w:val="left"/>
+      <w:pPr>
+        <w:ind w:left="1440" w:hanging="360"/>
+      </w:pPr>
+    </w:lvl>
+    <w:lvl w:ilvl="2" w:tplc="0409001B" w:tentative="1">
+      <w:start w:val="1"/>
+      <w:numFmt w:val="lowerRoman"/>
+      <w:lvlText w:val="%3."/>
+      <w:lvlJc w:val="right"/>
+      <w:pPr>
+        <w:ind w:left="2160" w:hanging="180"/>
+      </w:pPr>
+    </w:lvl>
+    <w:lvl w:ilvl="3" w:tplc="0409000F" w:tentative="1">
+      <w:start w:val="1"/>
+      <w:numFmt w:val="decimal"/>
+      <w:lvlText w:val="%4."/>
+      <w:lvlJc w:val="left"/>
+      <w:pPr>
+        <w:ind w:left="2880" w:hanging="360"/>
+      </w:pPr>
+    </w:lvl>
+    <w:lvl w:ilvl="4" w:tplc="04090019" w:tentative="1">
+      <w:start w:val="1"/>
+      <w:numFmt w:val="lowerLetter"/>
+      <w:lvlText w:val="%5."/>
+      <w:lvlJc w:val="left"/>
+      <w:pPr>
+        <w:ind w:left="3600" w:hanging="360"/>
+      </w:pPr>
+    </w:lvl>
+    <w:lvl w:ilvl="5" w:tplc="0409001B" w:tentative="1">
+      <w:start w:val="1"/>
+      <w:numFmt w:val="lowerRoman"/>
+      <w:lvlText w:val="%6."/>
+      <w:lvlJc w:val="right"/>
+      <w:pPr>
+        <w:ind w:left="4320" w:hanging="180"/>
+      </w:pPr>
+    </w:lvl>
+    <w:lvl w:ilvl="6" w:tplc="0409000F" w:tentative="1">
+      <w:start w:val="1"/>
+      <w:numFmt w:val="decimal"/>
+      <w:lvlText w:val="%7."/>
+      <w:lvlJc w:val="left"/>
+      <w:pPr>
+        <w:ind w:left="5040" w:hanging="360"/>
+      </w:pPr>
+    </w:lvl>
+    <w:lvl w:ilvl="7" w:tplc="04090019" w:tentative="1">
+      <w:start w:val="1"/>
+      <w:numFmt w:val="lowerLetter"/>
+      <w:lvlText w:val="%8."/>
+      <w:lvlJc w:val="left"/>
+      <w:pPr>
+        <w:ind w:left="5760" w:hanging="360"/>
+      </w:pPr>
+    </w:lvl>
+    <w:lvl w:ilvl="8" w:tplc="0409001B" w:tentative="1">
+      <w:start w:val="1"/>
+      <w:numFmt w:val="lowerRoman"/>
+      <w:lvlText w:val="%9."/>
+      <w:lvlJc w:val="right"/>
+      <w:pPr>
+        <w:ind w:left="6480" w:hanging="180"/>
+      </w:pPr>
+    </w:lvl>
+  </w:abstractNum>
   <w:num w:numId="1" w16cid:durableId="1902209054">
-    <w:abstractNumId w:val="8"/>
+    <w:abstractNumId w:val="9"/>
   </w:num>
   <w:num w:numId="2" w16cid:durableId="1117335086">
+    <w:abstractNumId w:val="6"/>
+  </w:num>
+  <w:num w:numId="3" w16cid:durableId="287779604">
+    <w:abstractNumId w:val="2"/>
+  </w:num>
+  <w:num w:numId="4" w16cid:durableId="2106220008">
+    <w:abstractNumId w:val="7"/>
+  </w:num>
+  <w:num w:numId="5" w16cid:durableId="502625119">
     <w:abstractNumId w:val="5"/>
   </w:num>
-  <w:num w:numId="3" w16cid:durableId="287779604">
-    <w:abstractNumId w:val="1"/>
-  </w:num>
-  <w:num w:numId="4" w16cid:durableId="2106220008">
-    <w:abstractNumId w:val="6"/>
-  </w:num>
-  <w:num w:numId="5" w16cid:durableId="502625119">
-    <w:abstractNumId w:val="4"/>
-  </w:num>
   <w:num w:numId="6" w16cid:durableId="240261020">
-    <w:abstractNumId w:val="2"/>
+    <w:abstractNumId w:val="3"/>
   </w:num>
   <w:num w:numId="7" w16cid:durableId="1261378538">
     <w:abstractNumId w:val="0"/>
   </w:num>
   <w:num w:numId="8" w16cid:durableId="1722634212">
-    <w:abstractNumId w:val="3"/>
+    <w:abstractNumId w:val="4"/>
   </w:num>
   <w:num w:numId="9" w16cid:durableId="1356662720">
-    <w:abstractNumId w:val="7"/>
+    <w:abstractNumId w:val="8"/>
+  </w:num>
+  <w:num w:numId="10" w16cid:durableId="1165439449">
+    <w:abstractNumId w:val="1"/>
   </w:num>
 </w:numbering>
 </file>
 
 <file path=word/styles.xml><?xml version="1.0" encoding="utf-8"?>
-<w:styles xmlns:mc="http://schemas.openxmlformats.org/markup-compatibility/2006" xmlns:r="http://schemas.openxmlformats.org/officeDocument/2006/relationships" xmlns:w="http://schemas.openxmlformats.org/wordprocessingml/2006/main" xmlns:w14="http://schemas.microsoft.com/office/word/2010/wordml" xmlns:w15="http://schemas.microsoft.com/office/word/2012/wordml" xmlns:w16cex="http://schemas.microsoft.com/office/word/2018/wordml/cex" xmlns:w16cid="http://schemas.microsoft.com/office/word/2016/wordml/cid" xmlns:w16="http://schemas.microsoft.com/office/word/2018/wordml" xmlns:w16du="http://schemas.microsoft.com/office/word/2023/wordml/word16du" xmlns:w16sdtdh="http://schemas.microsoft.com/office/word/2020/wordml/sdtdatahash" xmlns:w16sdtfl="http://schemas.microsoft.com/office/word/2024/wordml/sdtformatlock" xmlns:w16se="http://schemas.microsoft.com/office/word/2015/wordml/symex" mc:Ignorable="w14 w15 w16se w16cid w16 w16cex w16sdtdh w16sdtfl w16du">
+<w:styles xmlns:mc="http://schemas.openxmlformats.org/markup-compatibility/2006" xmlns:r="http://schemas.openxmlformats.org/officeDocument/2006/relationships" xmlns:w="http://schemas.openxmlformats.org/wordprocessingml/2006/main" xmlns:w14="http://schemas.microsoft.com/office/word/2010/wordml" xmlns:w15="http://schemas.microsoft.com/office/word/2012/wordml" xmlns:w16cex="http://schemas.microsoft.com/office/word/2018/wordml/cex" xmlns:w16cid="http://schemas.microsoft.com/office/word/2016/wordml/cid" xmlns:w16="http://schemas.microsoft.com/office/word/2018/wordml" xmlns:w16du="http://schemas.microsoft.com/office/word/2023/wordml/word16du" xmlns:w16sdtdh="http://schemas.microsoft.com/office/word/2020/wordml/sdtdatahash" xmlns:w16se="http://schemas.microsoft.com/office/word/2015/wordml/symex" mc:Ignorable="w14 w15 w16se w16cid w16 w16cex w16sdtdh w16du">
   <w:docDefaults>
     <w:rPrDefault>
       <w:rPr>

</xml_diff>

<commit_message>
Book 17 Test 1 Listening
</commit_message>
<xml_diff>
--- a/IELTS Practices.docx
+++ b/IELTS Practices.docx
@@ -9463,11 +9463,823 @@
     </w:p>
     <w:p>
       <w:pPr>
-        <w:rPr>
-          <w:sz w:val="24"/>
-          <w:szCs w:val="24"/>
-        </w:rPr>
-      </w:pPr>
+        <w:pStyle w:val="ListParagraph"/>
+        <w:numPr>
+          <w:ilvl w:val="0"/>
+          <w:numId w:val="11"/>
+        </w:numPr>
+        <w:rPr>
+          <w:sz w:val="24"/>
+          <w:szCs w:val="24"/>
+        </w:rPr>
+      </w:pPr>
+      <w:r>
+        <w:rPr>
+          <w:sz w:val="24"/>
+          <w:szCs w:val="24"/>
+        </w:rPr>
+        <w:t>Litter</w:t>
+      </w:r>
+    </w:p>
+    <w:p>
+      <w:pPr>
+        <w:pStyle w:val="ListParagraph"/>
+        <w:numPr>
+          <w:ilvl w:val="0"/>
+          <w:numId w:val="11"/>
+        </w:numPr>
+        <w:rPr>
+          <w:sz w:val="24"/>
+          <w:szCs w:val="24"/>
+        </w:rPr>
+      </w:pPr>
+      <w:r>
+        <w:rPr>
+          <w:sz w:val="24"/>
+          <w:szCs w:val="24"/>
+        </w:rPr>
+        <w:t>Dogs</w:t>
+      </w:r>
+    </w:p>
+    <w:p>
+      <w:pPr>
+        <w:pStyle w:val="ListParagraph"/>
+        <w:numPr>
+          <w:ilvl w:val="0"/>
+          <w:numId w:val="11"/>
+        </w:numPr>
+        <w:rPr>
+          <w:sz w:val="24"/>
+          <w:szCs w:val="24"/>
+        </w:rPr>
+      </w:pPr>
+      <w:r>
+        <w:rPr>
+          <w:sz w:val="24"/>
+          <w:szCs w:val="24"/>
+        </w:rPr>
+        <w:t>Insect</w:t>
+      </w:r>
+    </w:p>
+    <w:p>
+      <w:pPr>
+        <w:pStyle w:val="ListParagraph"/>
+        <w:numPr>
+          <w:ilvl w:val="0"/>
+          <w:numId w:val="11"/>
+        </w:numPr>
+        <w:rPr>
+          <w:sz w:val="24"/>
+          <w:szCs w:val="24"/>
+        </w:rPr>
+      </w:pPr>
+      <w:r>
+        <w:rPr>
+          <w:sz w:val="24"/>
+          <w:szCs w:val="24"/>
+        </w:rPr>
+        <w:t>Butterflies</w:t>
+      </w:r>
+    </w:p>
+    <w:p>
+      <w:pPr>
+        <w:pStyle w:val="ListParagraph"/>
+        <w:numPr>
+          <w:ilvl w:val="0"/>
+          <w:numId w:val="11"/>
+        </w:numPr>
+        <w:rPr>
+          <w:sz w:val="24"/>
+          <w:szCs w:val="24"/>
+        </w:rPr>
+      </w:pPr>
+      <w:r>
+        <w:rPr>
+          <w:sz w:val="24"/>
+          <w:szCs w:val="24"/>
+        </w:rPr>
+        <w:t>Wall</w:t>
+      </w:r>
+    </w:p>
+    <w:p>
+      <w:pPr>
+        <w:pStyle w:val="ListParagraph"/>
+        <w:numPr>
+          <w:ilvl w:val="0"/>
+          <w:numId w:val="11"/>
+        </w:numPr>
+        <w:rPr>
+          <w:sz w:val="24"/>
+          <w:szCs w:val="24"/>
+        </w:rPr>
+      </w:pPr>
+      <w:r>
+        <w:rPr>
+          <w:sz w:val="24"/>
+          <w:szCs w:val="24"/>
+        </w:rPr>
+        <w:t>Island</w:t>
+      </w:r>
+    </w:p>
+    <w:p>
+      <w:pPr>
+        <w:pStyle w:val="ListParagraph"/>
+        <w:numPr>
+          <w:ilvl w:val="0"/>
+          <w:numId w:val="11"/>
+        </w:numPr>
+        <w:rPr>
+          <w:sz w:val="24"/>
+          <w:szCs w:val="24"/>
+        </w:rPr>
+      </w:pPr>
+      <w:r>
+        <w:rPr>
+          <w:sz w:val="24"/>
+          <w:szCs w:val="24"/>
+        </w:rPr>
+        <w:t>Boots</w:t>
+      </w:r>
+    </w:p>
+    <w:p>
+      <w:pPr>
+        <w:pStyle w:val="ListParagraph"/>
+        <w:numPr>
+          <w:ilvl w:val="0"/>
+          <w:numId w:val="11"/>
+        </w:numPr>
+        <w:rPr>
+          <w:sz w:val="24"/>
+          <w:szCs w:val="24"/>
+        </w:rPr>
+      </w:pPr>
+      <w:r>
+        <w:rPr>
+          <w:sz w:val="24"/>
+          <w:szCs w:val="24"/>
+        </w:rPr>
+        <w:t>Beginners</w:t>
+      </w:r>
+    </w:p>
+    <w:p>
+      <w:pPr>
+        <w:pStyle w:val="ListParagraph"/>
+        <w:numPr>
+          <w:ilvl w:val="0"/>
+          <w:numId w:val="11"/>
+        </w:numPr>
+        <w:rPr>
+          <w:sz w:val="24"/>
+          <w:szCs w:val="24"/>
+        </w:rPr>
+      </w:pPr>
+      <w:r>
+        <w:rPr>
+          <w:sz w:val="24"/>
+          <w:szCs w:val="24"/>
+        </w:rPr>
+        <w:t>Spoons</w:t>
+      </w:r>
+    </w:p>
+    <w:p>
+      <w:pPr>
+        <w:pStyle w:val="ListParagraph"/>
+        <w:numPr>
+          <w:ilvl w:val="0"/>
+          <w:numId w:val="11"/>
+        </w:numPr>
+        <w:rPr>
+          <w:sz w:val="24"/>
+          <w:szCs w:val="24"/>
+        </w:rPr>
+      </w:pPr>
+      <w:r>
+        <w:rPr>
+          <w:sz w:val="24"/>
+          <w:szCs w:val="24"/>
+        </w:rPr>
+        <w:t>35</w:t>
+      </w:r>
+    </w:p>
+    <w:p>
+      <w:pPr>
+        <w:pStyle w:val="ListParagraph"/>
+        <w:numPr>
+          <w:ilvl w:val="0"/>
+          <w:numId w:val="11"/>
+        </w:numPr>
+        <w:rPr>
+          <w:sz w:val="24"/>
+          <w:szCs w:val="24"/>
+        </w:rPr>
+      </w:pPr>
+      <w:r>
+        <w:rPr>
+          <w:sz w:val="24"/>
+          <w:szCs w:val="24"/>
+        </w:rPr>
+        <w:t>A</w:t>
+      </w:r>
+    </w:p>
+    <w:p>
+      <w:pPr>
+        <w:pStyle w:val="ListParagraph"/>
+        <w:numPr>
+          <w:ilvl w:val="0"/>
+          <w:numId w:val="11"/>
+        </w:numPr>
+        <w:rPr>
+          <w:sz w:val="24"/>
+          <w:szCs w:val="24"/>
+        </w:rPr>
+      </w:pPr>
+      <w:r>
+        <w:rPr>
+          <w:sz w:val="24"/>
+          <w:szCs w:val="24"/>
+        </w:rPr>
+        <w:t>C</w:t>
+      </w:r>
+    </w:p>
+    <w:p>
+      <w:pPr>
+        <w:pStyle w:val="ListParagraph"/>
+        <w:numPr>
+          <w:ilvl w:val="0"/>
+          <w:numId w:val="11"/>
+        </w:numPr>
+        <w:rPr>
+          <w:sz w:val="24"/>
+          <w:szCs w:val="24"/>
+        </w:rPr>
+      </w:pPr>
+      <w:r>
+        <w:rPr>
+          <w:sz w:val="24"/>
+          <w:szCs w:val="24"/>
+        </w:rPr>
+        <w:t>B</w:t>
+      </w:r>
+    </w:p>
+    <w:p>
+      <w:pPr>
+        <w:pStyle w:val="ListParagraph"/>
+        <w:numPr>
+          <w:ilvl w:val="0"/>
+          <w:numId w:val="11"/>
+        </w:numPr>
+        <w:rPr>
+          <w:sz w:val="24"/>
+          <w:szCs w:val="24"/>
+        </w:rPr>
+      </w:pPr>
+      <w:r>
+        <w:rPr>
+          <w:sz w:val="24"/>
+          <w:szCs w:val="24"/>
+        </w:rPr>
+        <w:t>B</w:t>
+      </w:r>
+    </w:p>
+    <w:p>
+      <w:pPr>
+        <w:pStyle w:val="ListParagraph"/>
+        <w:numPr>
+          <w:ilvl w:val="0"/>
+          <w:numId w:val="11"/>
+        </w:numPr>
+        <w:rPr>
+          <w:sz w:val="24"/>
+          <w:szCs w:val="24"/>
+        </w:rPr>
+      </w:pPr>
+      <w:r>
+        <w:rPr>
+          <w:sz w:val="24"/>
+          <w:szCs w:val="24"/>
+        </w:rPr>
+        <w:t>A</w:t>
+      </w:r>
+    </w:p>
+    <w:p>
+      <w:pPr>
+        <w:pStyle w:val="ListParagraph"/>
+        <w:numPr>
+          <w:ilvl w:val="0"/>
+          <w:numId w:val="11"/>
+        </w:numPr>
+        <w:rPr>
+          <w:sz w:val="24"/>
+          <w:szCs w:val="24"/>
+        </w:rPr>
+      </w:pPr>
+      <w:r>
+        <w:rPr>
+          <w:sz w:val="24"/>
+          <w:szCs w:val="24"/>
+        </w:rPr>
+        <w:t>D</w:t>
+      </w:r>
+    </w:p>
+    <w:p>
+      <w:pPr>
+        <w:pStyle w:val="ListParagraph"/>
+        <w:numPr>
+          <w:ilvl w:val="0"/>
+          <w:numId w:val="11"/>
+        </w:numPr>
+        <w:rPr>
+          <w:sz w:val="24"/>
+          <w:szCs w:val="24"/>
+        </w:rPr>
+      </w:pPr>
+      <w:r>
+        <w:rPr>
+          <w:sz w:val="24"/>
+          <w:szCs w:val="24"/>
+        </w:rPr>
+        <w:lastRenderedPageBreak/>
+        <w:t>B</w:t>
+      </w:r>
+    </w:p>
+    <w:p>
+      <w:pPr>
+        <w:pStyle w:val="ListParagraph"/>
+        <w:numPr>
+          <w:ilvl w:val="0"/>
+          <w:numId w:val="11"/>
+        </w:numPr>
+        <w:rPr>
+          <w:sz w:val="24"/>
+          <w:szCs w:val="24"/>
+        </w:rPr>
+      </w:pPr>
+      <w:r>
+        <w:rPr>
+          <w:sz w:val="24"/>
+          <w:szCs w:val="24"/>
+        </w:rPr>
+        <w:t>C</w:t>
+      </w:r>
+    </w:p>
+    <w:p>
+      <w:pPr>
+        <w:pStyle w:val="ListParagraph"/>
+        <w:numPr>
+          <w:ilvl w:val="0"/>
+          <w:numId w:val="11"/>
+        </w:numPr>
+        <w:rPr>
+          <w:sz w:val="24"/>
+          <w:szCs w:val="24"/>
+        </w:rPr>
+      </w:pPr>
+      <w:r>
+        <w:rPr>
+          <w:sz w:val="24"/>
+          <w:szCs w:val="24"/>
+        </w:rPr>
+        <w:t>D</w:t>
+      </w:r>
+    </w:p>
+    <w:p>
+      <w:pPr>
+        <w:pStyle w:val="ListParagraph"/>
+        <w:numPr>
+          <w:ilvl w:val="0"/>
+          <w:numId w:val="11"/>
+        </w:numPr>
+        <w:rPr>
+          <w:sz w:val="24"/>
+          <w:szCs w:val="24"/>
+        </w:rPr>
+      </w:pPr>
+      <w:r>
+        <w:rPr>
+          <w:sz w:val="24"/>
+          <w:szCs w:val="24"/>
+        </w:rPr>
+        <w:t>E</w:t>
+      </w:r>
+    </w:p>
+    <w:p>
+      <w:pPr>
+        <w:pStyle w:val="ListParagraph"/>
+        <w:numPr>
+          <w:ilvl w:val="0"/>
+          <w:numId w:val="11"/>
+        </w:numPr>
+        <w:rPr>
+          <w:sz w:val="24"/>
+          <w:szCs w:val="24"/>
+        </w:rPr>
+      </w:pPr>
+      <w:r>
+        <w:rPr>
+          <w:sz w:val="24"/>
+          <w:szCs w:val="24"/>
+        </w:rPr>
+        <w:t>C</w:t>
+      </w:r>
+    </w:p>
+    <w:p>
+      <w:pPr>
+        <w:pStyle w:val="ListParagraph"/>
+        <w:numPr>
+          <w:ilvl w:val="0"/>
+          <w:numId w:val="11"/>
+        </w:numPr>
+        <w:rPr>
+          <w:sz w:val="24"/>
+          <w:szCs w:val="24"/>
+        </w:rPr>
+      </w:pPr>
+      <w:r>
+        <w:rPr>
+          <w:sz w:val="24"/>
+          <w:szCs w:val="24"/>
+        </w:rPr>
+        <w:t>B</w:t>
+      </w:r>
+    </w:p>
+    <w:p>
+      <w:pPr>
+        <w:pStyle w:val="ListParagraph"/>
+        <w:numPr>
+          <w:ilvl w:val="0"/>
+          <w:numId w:val="11"/>
+        </w:numPr>
+        <w:rPr>
+          <w:sz w:val="24"/>
+          <w:szCs w:val="24"/>
+        </w:rPr>
+      </w:pPr>
+      <w:r>
+        <w:rPr>
+          <w:sz w:val="24"/>
+          <w:szCs w:val="24"/>
+        </w:rPr>
+        <w:t>B</w:t>
+      </w:r>
+    </w:p>
+    <w:p>
+      <w:pPr>
+        <w:pStyle w:val="ListParagraph"/>
+        <w:numPr>
+          <w:ilvl w:val="0"/>
+          <w:numId w:val="11"/>
+        </w:numPr>
+        <w:rPr>
+          <w:sz w:val="24"/>
+          <w:szCs w:val="24"/>
+        </w:rPr>
+      </w:pPr>
+      <w:r>
+        <w:rPr>
+          <w:sz w:val="24"/>
+          <w:szCs w:val="24"/>
+        </w:rPr>
+        <w:t>A</w:t>
+      </w:r>
+    </w:p>
+    <w:p>
+      <w:pPr>
+        <w:pStyle w:val="ListParagraph"/>
+        <w:numPr>
+          <w:ilvl w:val="0"/>
+          <w:numId w:val="11"/>
+        </w:numPr>
+        <w:rPr>
+          <w:sz w:val="24"/>
+          <w:szCs w:val="24"/>
+        </w:rPr>
+      </w:pPr>
+      <w:r>
+        <w:rPr>
+          <w:sz w:val="24"/>
+          <w:szCs w:val="24"/>
+        </w:rPr>
+        <w:t>C</w:t>
+      </w:r>
+    </w:p>
+    <w:p>
+      <w:pPr>
+        <w:pStyle w:val="ListParagraph"/>
+        <w:numPr>
+          <w:ilvl w:val="0"/>
+          <w:numId w:val="11"/>
+        </w:numPr>
+        <w:rPr>
+          <w:sz w:val="24"/>
+          <w:szCs w:val="24"/>
+        </w:rPr>
+      </w:pPr>
+      <w:r>
+        <w:rPr>
+          <w:sz w:val="24"/>
+          <w:szCs w:val="24"/>
+        </w:rPr>
+        <w:t>C</w:t>
+      </w:r>
+    </w:p>
+    <w:p>
+      <w:pPr>
+        <w:pStyle w:val="ListParagraph"/>
+        <w:numPr>
+          <w:ilvl w:val="0"/>
+          <w:numId w:val="11"/>
+        </w:numPr>
+        <w:rPr>
+          <w:sz w:val="24"/>
+          <w:szCs w:val="24"/>
+        </w:rPr>
+      </w:pPr>
+      <w:r>
+        <w:rPr>
+          <w:sz w:val="24"/>
+          <w:szCs w:val="24"/>
+        </w:rPr>
+        <w:t>A</w:t>
+      </w:r>
+    </w:p>
+    <w:p>
+      <w:pPr>
+        <w:pStyle w:val="ListParagraph"/>
+        <w:numPr>
+          <w:ilvl w:val="0"/>
+          <w:numId w:val="11"/>
+        </w:numPr>
+        <w:rPr>
+          <w:sz w:val="24"/>
+          <w:szCs w:val="24"/>
+        </w:rPr>
+      </w:pPr>
+      <w:r>
+        <w:rPr>
+          <w:sz w:val="24"/>
+          <w:szCs w:val="24"/>
+        </w:rPr>
+        <w:t>E</w:t>
+      </w:r>
+    </w:p>
+    <w:p>
+      <w:pPr>
+        <w:pStyle w:val="ListParagraph"/>
+        <w:numPr>
+          <w:ilvl w:val="0"/>
+          <w:numId w:val="11"/>
+        </w:numPr>
+        <w:rPr>
+          <w:sz w:val="24"/>
+          <w:szCs w:val="24"/>
+        </w:rPr>
+      </w:pPr>
+      <w:r>
+        <w:rPr>
+          <w:sz w:val="24"/>
+          <w:szCs w:val="24"/>
+        </w:rPr>
+        <w:t>D</w:t>
+      </w:r>
+    </w:p>
+    <w:p>
+      <w:pPr>
+        <w:pStyle w:val="ListParagraph"/>
+        <w:numPr>
+          <w:ilvl w:val="0"/>
+          <w:numId w:val="11"/>
+        </w:numPr>
+        <w:rPr>
+          <w:sz w:val="24"/>
+          <w:szCs w:val="24"/>
+        </w:rPr>
+      </w:pPr>
+      <w:r>
+        <w:rPr>
+          <w:sz w:val="24"/>
+          <w:szCs w:val="24"/>
+        </w:rPr>
+        <w:t>F</w:t>
+      </w:r>
+    </w:p>
+    <w:p>
+      <w:pPr>
+        <w:pStyle w:val="ListParagraph"/>
+        <w:numPr>
+          <w:ilvl w:val="0"/>
+          <w:numId w:val="11"/>
+        </w:numPr>
+        <w:rPr>
+          <w:sz w:val="24"/>
+          <w:szCs w:val="24"/>
+        </w:rPr>
+      </w:pPr>
+      <w:r>
+        <w:rPr>
+          <w:sz w:val="24"/>
+          <w:szCs w:val="24"/>
+        </w:rPr>
+        <w:t>Puzzle</w:t>
+      </w:r>
+    </w:p>
+    <w:p>
+      <w:pPr>
+        <w:pStyle w:val="ListParagraph"/>
+        <w:numPr>
+          <w:ilvl w:val="0"/>
+          <w:numId w:val="11"/>
+        </w:numPr>
+        <w:rPr>
+          <w:sz w:val="24"/>
+          <w:szCs w:val="24"/>
+        </w:rPr>
+      </w:pPr>
+      <w:r>
+        <w:rPr>
+          <w:sz w:val="24"/>
+          <w:szCs w:val="24"/>
+        </w:rPr>
+        <w:t>Logic</w:t>
+      </w:r>
+    </w:p>
+    <w:p>
+      <w:pPr>
+        <w:pStyle w:val="ListParagraph"/>
+        <w:numPr>
+          <w:ilvl w:val="0"/>
+          <w:numId w:val="11"/>
+        </w:numPr>
+        <w:rPr>
+          <w:sz w:val="24"/>
+          <w:szCs w:val="24"/>
+        </w:rPr>
+      </w:pPr>
+      <w:r>
+        <w:rPr>
+          <w:sz w:val="24"/>
+          <w:szCs w:val="24"/>
+        </w:rPr>
+        <w:t>Confusion</w:t>
+      </w:r>
+    </w:p>
+    <w:p>
+      <w:pPr>
+        <w:pStyle w:val="ListParagraph"/>
+        <w:numPr>
+          <w:ilvl w:val="0"/>
+          <w:numId w:val="11"/>
+        </w:numPr>
+        <w:rPr>
+          <w:sz w:val="24"/>
+          <w:szCs w:val="24"/>
+        </w:rPr>
+      </w:pPr>
+      <w:r>
+        <w:rPr>
+          <w:sz w:val="24"/>
+          <w:szCs w:val="24"/>
+        </w:rPr>
+        <w:t>Meditation</w:t>
+      </w:r>
+    </w:p>
+    <w:p>
+      <w:pPr>
+        <w:pStyle w:val="ListParagraph"/>
+        <w:numPr>
+          <w:ilvl w:val="0"/>
+          <w:numId w:val="11"/>
+        </w:numPr>
+        <w:rPr>
+          <w:sz w:val="24"/>
+          <w:szCs w:val="24"/>
+        </w:rPr>
+      </w:pPr>
+      <w:r>
+        <w:rPr>
+          <w:sz w:val="24"/>
+          <w:szCs w:val="24"/>
+        </w:rPr>
+        <w:t>Stones</w:t>
+      </w:r>
+    </w:p>
+    <w:p>
+      <w:pPr>
+        <w:pStyle w:val="ListParagraph"/>
+        <w:numPr>
+          <w:ilvl w:val="0"/>
+          <w:numId w:val="11"/>
+        </w:numPr>
+        <w:rPr>
+          <w:sz w:val="24"/>
+          <w:szCs w:val="24"/>
+        </w:rPr>
+      </w:pPr>
+      <w:r>
+        <w:rPr>
+          <w:sz w:val="24"/>
+          <w:szCs w:val="24"/>
+        </w:rPr>
+        <w:t>Coins</w:t>
+      </w:r>
+    </w:p>
+    <w:p>
+      <w:pPr>
+        <w:pStyle w:val="ListParagraph"/>
+        <w:numPr>
+          <w:ilvl w:val="0"/>
+          <w:numId w:val="11"/>
+        </w:numPr>
+        <w:rPr>
+          <w:sz w:val="24"/>
+          <w:szCs w:val="24"/>
+        </w:rPr>
+      </w:pPr>
+      <w:r>
+        <w:rPr>
+          <w:sz w:val="24"/>
+          <w:szCs w:val="24"/>
+        </w:rPr>
+        <w:t>Tree</w:t>
+      </w:r>
+    </w:p>
+    <w:p>
+      <w:pPr>
+        <w:pStyle w:val="ListParagraph"/>
+        <w:numPr>
+          <w:ilvl w:val="0"/>
+          <w:numId w:val="11"/>
+        </w:numPr>
+        <w:rPr>
+          <w:sz w:val="24"/>
+          <w:szCs w:val="24"/>
+        </w:rPr>
+      </w:pPr>
+      <w:r>
+        <w:rPr>
+          <w:sz w:val="24"/>
+          <w:szCs w:val="24"/>
+        </w:rPr>
+        <w:t>Breathing</w:t>
+      </w:r>
+    </w:p>
+    <w:p>
+      <w:pPr>
+        <w:pStyle w:val="ListParagraph"/>
+        <w:numPr>
+          <w:ilvl w:val="0"/>
+          <w:numId w:val="11"/>
+        </w:numPr>
+        <w:rPr>
+          <w:sz w:val="24"/>
+          <w:szCs w:val="24"/>
+        </w:rPr>
+      </w:pPr>
+      <w:r>
+        <w:rPr>
+          <w:sz w:val="24"/>
+          <w:szCs w:val="24"/>
+        </w:rPr>
+        <w:t>Paper</w:t>
+      </w:r>
+    </w:p>
+    <w:p>
+      <w:pPr>
+        <w:pStyle w:val="ListParagraph"/>
+        <w:numPr>
+          <w:ilvl w:val="0"/>
+          <w:numId w:val="11"/>
+        </w:numPr>
+        <w:rPr>
+          <w:sz w:val="24"/>
+          <w:szCs w:val="24"/>
+        </w:rPr>
+      </w:pPr>
+      <w:r>
+        <w:rPr>
+          <w:sz w:val="24"/>
+          <w:szCs w:val="24"/>
+        </w:rPr>
+        <w:t>Anxiety</w:t>
+      </w:r>
+    </w:p>
+    <w:p>
+      <w:pPr>
+        <w:rPr>
+          <w:b/>
+          <w:bCs/>
+          <w:sz w:val="24"/>
+          <w:szCs w:val="24"/>
+        </w:rPr>
+      </w:pPr>
+      <w:r>
+        <w:rPr>
+          <w:b/>
+          <w:bCs/>
+          <w:sz w:val="24"/>
+          <w:szCs w:val="24"/>
+        </w:rPr>
+        <w:t xml:space="preserve">Band Score: </w:t>
+      </w:r>
     </w:p>
     <w:sectPr>
       <w:type w:val="continuous"/>
@@ -9922,9 +10734,9 @@
     </w:lvl>
   </w:abstractNum>
   <w:abstractNum w:abstractNumId="5" w15:restartNumberingAfterBreak="0">
-    <w:nsid w:val="59B12281"/>
+    <w:nsid w:val="49CD7E4E"/>
     <w:multiLevelType w:val="hybridMultilevel"/>
-    <w:tmpl w:val="8D8CB9AA"/>
+    <w:tmpl w:val="515810AC"/>
     <w:lvl w:ilvl="0" w:tplc="0409000F">
       <w:start w:val="1"/>
       <w:numFmt w:val="decimal"/>
@@ -10011,9 +10823,9 @@
     </w:lvl>
   </w:abstractNum>
   <w:abstractNum w:abstractNumId="6" w15:restartNumberingAfterBreak="0">
-    <w:nsid w:val="5DE15116"/>
+    <w:nsid w:val="59B12281"/>
     <w:multiLevelType w:val="hybridMultilevel"/>
-    <w:tmpl w:val="BC14DEC4"/>
+    <w:tmpl w:val="8D8CB9AA"/>
     <w:lvl w:ilvl="0" w:tplc="0409000F">
       <w:start w:val="1"/>
       <w:numFmt w:val="decimal"/>
@@ -10100,9 +10912,9 @@
     </w:lvl>
   </w:abstractNum>
   <w:abstractNum w:abstractNumId="7" w15:restartNumberingAfterBreak="0">
-    <w:nsid w:val="61FD76F2"/>
+    <w:nsid w:val="5DE15116"/>
     <w:multiLevelType w:val="hybridMultilevel"/>
-    <w:tmpl w:val="D1C2A3F0"/>
+    <w:tmpl w:val="BC14DEC4"/>
     <w:lvl w:ilvl="0" w:tplc="0409000F">
       <w:start w:val="1"/>
       <w:numFmt w:val="decimal"/>
@@ -10189,9 +11001,9 @@
     </w:lvl>
   </w:abstractNum>
   <w:abstractNum w:abstractNumId="8" w15:restartNumberingAfterBreak="0">
-    <w:nsid w:val="74855A2B"/>
+    <w:nsid w:val="61FD76F2"/>
     <w:multiLevelType w:val="hybridMultilevel"/>
-    <w:tmpl w:val="00C4D72C"/>
+    <w:tmpl w:val="D1C2A3F0"/>
     <w:lvl w:ilvl="0" w:tplc="0409000F">
       <w:start w:val="1"/>
       <w:numFmt w:val="decimal"/>
@@ -10278,9 +11090,9 @@
     </w:lvl>
   </w:abstractNum>
   <w:abstractNum w:abstractNumId="9" w15:restartNumberingAfterBreak="0">
-    <w:nsid w:val="7EA00946"/>
+    <w:nsid w:val="74855A2B"/>
     <w:multiLevelType w:val="hybridMultilevel"/>
-    <w:tmpl w:val="0D0AA9F8"/>
+    <w:tmpl w:val="00C4D72C"/>
     <w:lvl w:ilvl="0" w:tplc="0409000F">
       <w:start w:val="1"/>
       <w:numFmt w:val="decimal"/>
@@ -10366,20 +11178,109 @@
       </w:pPr>
     </w:lvl>
   </w:abstractNum>
+  <w:abstractNum w:abstractNumId="10" w15:restartNumberingAfterBreak="0">
+    <w:nsid w:val="7EA00946"/>
+    <w:multiLevelType w:val="hybridMultilevel"/>
+    <w:tmpl w:val="0D0AA9F8"/>
+    <w:lvl w:ilvl="0" w:tplc="0409000F">
+      <w:start w:val="1"/>
+      <w:numFmt w:val="decimal"/>
+      <w:lvlText w:val="%1."/>
+      <w:lvlJc w:val="left"/>
+      <w:pPr>
+        <w:ind w:left="720" w:hanging="360"/>
+      </w:pPr>
+      <w:rPr>
+        <w:rFonts w:hint="default"/>
+      </w:rPr>
+    </w:lvl>
+    <w:lvl w:ilvl="1" w:tplc="04090019" w:tentative="1">
+      <w:start w:val="1"/>
+      <w:numFmt w:val="lowerLetter"/>
+      <w:lvlText w:val="%2."/>
+      <w:lvlJc w:val="left"/>
+      <w:pPr>
+        <w:ind w:left="1440" w:hanging="360"/>
+      </w:pPr>
+    </w:lvl>
+    <w:lvl w:ilvl="2" w:tplc="0409001B" w:tentative="1">
+      <w:start w:val="1"/>
+      <w:numFmt w:val="lowerRoman"/>
+      <w:lvlText w:val="%3."/>
+      <w:lvlJc w:val="right"/>
+      <w:pPr>
+        <w:ind w:left="2160" w:hanging="180"/>
+      </w:pPr>
+    </w:lvl>
+    <w:lvl w:ilvl="3" w:tplc="0409000F" w:tentative="1">
+      <w:start w:val="1"/>
+      <w:numFmt w:val="decimal"/>
+      <w:lvlText w:val="%4."/>
+      <w:lvlJc w:val="left"/>
+      <w:pPr>
+        <w:ind w:left="2880" w:hanging="360"/>
+      </w:pPr>
+    </w:lvl>
+    <w:lvl w:ilvl="4" w:tplc="04090019" w:tentative="1">
+      <w:start w:val="1"/>
+      <w:numFmt w:val="lowerLetter"/>
+      <w:lvlText w:val="%5."/>
+      <w:lvlJc w:val="left"/>
+      <w:pPr>
+        <w:ind w:left="3600" w:hanging="360"/>
+      </w:pPr>
+    </w:lvl>
+    <w:lvl w:ilvl="5" w:tplc="0409001B" w:tentative="1">
+      <w:start w:val="1"/>
+      <w:numFmt w:val="lowerRoman"/>
+      <w:lvlText w:val="%6."/>
+      <w:lvlJc w:val="right"/>
+      <w:pPr>
+        <w:ind w:left="4320" w:hanging="180"/>
+      </w:pPr>
+    </w:lvl>
+    <w:lvl w:ilvl="6" w:tplc="0409000F" w:tentative="1">
+      <w:start w:val="1"/>
+      <w:numFmt w:val="decimal"/>
+      <w:lvlText w:val="%7."/>
+      <w:lvlJc w:val="left"/>
+      <w:pPr>
+        <w:ind w:left="5040" w:hanging="360"/>
+      </w:pPr>
+    </w:lvl>
+    <w:lvl w:ilvl="7" w:tplc="04090019" w:tentative="1">
+      <w:start w:val="1"/>
+      <w:numFmt w:val="lowerLetter"/>
+      <w:lvlText w:val="%8."/>
+      <w:lvlJc w:val="left"/>
+      <w:pPr>
+        <w:ind w:left="5760" w:hanging="360"/>
+      </w:pPr>
+    </w:lvl>
+    <w:lvl w:ilvl="8" w:tplc="0409001B" w:tentative="1">
+      <w:start w:val="1"/>
+      <w:numFmt w:val="lowerRoman"/>
+      <w:lvlText w:val="%9."/>
+      <w:lvlJc w:val="right"/>
+      <w:pPr>
+        <w:ind w:left="6480" w:hanging="180"/>
+      </w:pPr>
+    </w:lvl>
+  </w:abstractNum>
   <w:num w:numId="1" w16cid:durableId="1902209054">
-    <w:abstractNumId w:val="9"/>
+    <w:abstractNumId w:val="10"/>
   </w:num>
   <w:num w:numId="2" w16cid:durableId="1117335086">
-    <w:abstractNumId w:val="6"/>
+    <w:abstractNumId w:val="7"/>
   </w:num>
   <w:num w:numId="3" w16cid:durableId="287779604">
     <w:abstractNumId w:val="2"/>
   </w:num>
   <w:num w:numId="4" w16cid:durableId="2106220008">
-    <w:abstractNumId w:val="7"/>
+    <w:abstractNumId w:val="8"/>
   </w:num>
   <w:num w:numId="5" w16cid:durableId="502625119">
-    <w:abstractNumId w:val="5"/>
+    <w:abstractNumId w:val="6"/>
   </w:num>
   <w:num w:numId="6" w16cid:durableId="240261020">
     <w:abstractNumId w:val="3"/>
@@ -10391,10 +11292,13 @@
     <w:abstractNumId w:val="4"/>
   </w:num>
   <w:num w:numId="9" w16cid:durableId="1356662720">
-    <w:abstractNumId w:val="8"/>
+    <w:abstractNumId w:val="9"/>
   </w:num>
   <w:num w:numId="10" w16cid:durableId="1165439449">
     <w:abstractNumId w:val="1"/>
+  </w:num>
+  <w:num w:numId="11" w16cid:durableId="551621760">
+    <w:abstractNumId w:val="5"/>
   </w:num>
 </w:numbering>
 </file>

</xml_diff>

<commit_message>
Book 17 Test 1 Listening score
</commit_message>
<xml_diff>
--- a/IELTS Practices.docx
+++ b/IELTS Practices.docx
@@ -9881,6 +9881,13 @@
         </w:rPr>
         <w:t>C</w:t>
       </w:r>
+      <w:r>
+        <w:rPr>
+          <w:sz w:val="24"/>
+          <w:szCs w:val="24"/>
+        </w:rPr>
+        <w:t xml:space="preserve"> (Wrong: A)</w:t>
+      </w:r>
     </w:p>
     <w:p>
       <w:pPr>
@@ -10041,6 +10048,13 @@
         </w:rPr>
         <w:t>D</w:t>
       </w:r>
+      <w:r>
+        <w:rPr>
+          <w:sz w:val="24"/>
+          <w:szCs w:val="24"/>
+        </w:rPr>
+        <w:t xml:space="preserve"> (Wrong: F)</w:t>
+      </w:r>
     </w:p>
     <w:p>
       <w:pPr>
@@ -10060,6 +10074,13 @@
           <w:szCs w:val="24"/>
         </w:rPr>
         <w:t>F</w:t>
+      </w:r>
+      <w:r>
+        <w:rPr>
+          <w:sz w:val="24"/>
+          <w:szCs w:val="24"/>
+        </w:rPr>
+        <w:t xml:space="preserve"> (Wrong: C)</w:t>
       </w:r>
     </w:p>
     <w:p>
@@ -10279,6 +10300,15 @@
           <w:szCs w:val="24"/>
         </w:rPr>
         <w:t xml:space="preserve">Band Score: </w:t>
+      </w:r>
+      <w:r>
+        <w:rPr>
+          <w:b/>
+          <w:bCs/>
+          <w:sz w:val="24"/>
+          <w:szCs w:val="24"/>
+        </w:rPr>
+        <w:t>8.5</w:t>
       </w:r>
     </w:p>
     <w:sectPr>

</xml_diff>

<commit_message>
Book 17 Test 1 Writing Task 1
</commit_message>
<xml_diff>
--- a/IELTS Practices.docx
+++ b/IELTS Practices.docx
@@ -1,6 +1,6 @@
 
 <file path=word/document.xml><?xml version="1.0" encoding="utf-8"?>
-<w:document xmlns:wpc="http://schemas.microsoft.com/office/word/2010/wordprocessingCanvas" xmlns:cx="http://schemas.microsoft.com/office/drawing/2014/chartex" xmlns:cx1="http://schemas.microsoft.com/office/drawing/2015/9/8/chartex" xmlns:cx2="http://schemas.microsoft.com/office/drawing/2015/10/21/chartex" xmlns:cx3="http://schemas.microsoft.com/office/drawing/2016/5/9/chartex" xmlns:cx4="http://schemas.microsoft.com/office/drawing/2016/5/10/chartex" xmlns:cx5="http://schemas.microsoft.com/office/drawing/2016/5/11/chartex" xmlns:cx6="http://schemas.microsoft.com/office/drawing/2016/5/12/chartex" xmlns:cx7="http://schemas.microsoft.com/office/drawing/2016/5/13/chartex" xmlns:cx8="http://schemas.microsoft.com/office/drawing/2016/5/14/chartex" xmlns:mc="http://schemas.openxmlformats.org/markup-compatibility/2006" xmlns:aink="http://schemas.microsoft.com/office/drawing/2016/ink" xmlns:am3d="http://schemas.microsoft.com/office/drawing/2017/model3d" xmlns:o="urn:schemas-microsoft-com:office:office" xmlns:oel="http://schemas.microsoft.com/office/2019/extlst" xmlns:r="http://schemas.openxmlformats.org/officeDocument/2006/relationships" xmlns:m="http://schemas.openxmlformats.org/officeDocument/2006/math" xmlns:v="urn:schemas-microsoft-com:vml" xmlns:wp14="http://schemas.microsoft.com/office/word/2010/wordprocessingDrawing" xmlns:wp="http://schemas.openxmlformats.org/drawingml/2006/wordprocessingDrawing" xmlns:w10="urn:schemas-microsoft-com:office:word" xmlns:w="http://schemas.openxmlformats.org/wordprocessingml/2006/main" xmlns:w14="http://schemas.microsoft.com/office/word/2010/wordml" xmlns:w15="http://schemas.microsoft.com/office/word/2012/wordml" xmlns:w16cex="http://schemas.microsoft.com/office/word/2018/wordml/cex" xmlns:w16cid="http://schemas.microsoft.com/office/word/2016/wordml/cid" xmlns:w16="http://schemas.microsoft.com/office/word/2018/wordml" xmlns:w16du="http://schemas.microsoft.com/office/word/2023/wordml/word16du" xmlns:w16sdtdh="http://schemas.microsoft.com/office/word/2020/wordml/sdtdatahash" xmlns:w16se="http://schemas.microsoft.com/office/word/2015/wordml/symex" xmlns:wpg="http://schemas.microsoft.com/office/word/2010/wordprocessingGroup" xmlns:wpi="http://schemas.microsoft.com/office/word/2010/wordprocessingInk" xmlns:wne="http://schemas.microsoft.com/office/word/2006/wordml" xmlns:wps="http://schemas.microsoft.com/office/word/2010/wordprocessingShape" mc:Ignorable="w14 w15 w16se w16cid w16 w16cex w16sdtdh w16du wp14">
+<w:document xmlns:wpc="http://schemas.microsoft.com/office/word/2010/wordprocessingCanvas" xmlns:cx="http://schemas.microsoft.com/office/drawing/2014/chartex" xmlns:cx1="http://schemas.microsoft.com/office/drawing/2015/9/8/chartex" xmlns:cx2="http://schemas.microsoft.com/office/drawing/2015/10/21/chartex" xmlns:cx3="http://schemas.microsoft.com/office/drawing/2016/5/9/chartex" xmlns:cx4="http://schemas.microsoft.com/office/drawing/2016/5/10/chartex" xmlns:cx5="http://schemas.microsoft.com/office/drawing/2016/5/11/chartex" xmlns:cx6="http://schemas.microsoft.com/office/drawing/2016/5/12/chartex" xmlns:cx7="http://schemas.microsoft.com/office/drawing/2016/5/13/chartex" xmlns:cx8="http://schemas.microsoft.com/office/drawing/2016/5/14/chartex" xmlns:mc="http://schemas.openxmlformats.org/markup-compatibility/2006" xmlns:aink="http://schemas.microsoft.com/office/drawing/2016/ink" xmlns:am3d="http://schemas.microsoft.com/office/drawing/2017/model3d" xmlns:o="urn:schemas-microsoft-com:office:office" xmlns:oel="http://schemas.microsoft.com/office/2019/extlst" xmlns:r="http://schemas.openxmlformats.org/officeDocument/2006/relationships" xmlns:m="http://schemas.openxmlformats.org/officeDocument/2006/math" xmlns:v="urn:schemas-microsoft-com:vml" xmlns:wp14="http://schemas.microsoft.com/office/word/2010/wordprocessingDrawing" xmlns:wp="http://schemas.openxmlformats.org/drawingml/2006/wordprocessingDrawing" xmlns:w10="urn:schemas-microsoft-com:office:word" xmlns:w="http://schemas.openxmlformats.org/wordprocessingml/2006/main" xmlns:w14="http://schemas.microsoft.com/office/word/2010/wordml" xmlns:w15="http://schemas.microsoft.com/office/word/2012/wordml" xmlns:w16cex="http://schemas.microsoft.com/office/word/2018/wordml/cex" xmlns:w16cid="http://schemas.microsoft.com/office/word/2016/wordml/cid" xmlns:w16="http://schemas.microsoft.com/office/word/2018/wordml" xmlns:w16du="http://schemas.microsoft.com/office/word/2023/wordml/word16du" xmlns:w16sdtdh="http://schemas.microsoft.com/office/word/2020/wordml/sdtdatahash" xmlns:w16sdtfl="http://schemas.microsoft.com/office/word/2024/wordml/sdtformatlock" xmlns:w16se="http://schemas.microsoft.com/office/word/2015/wordml/symex" xmlns:wpg="http://schemas.microsoft.com/office/word/2010/wordprocessingGroup" xmlns:wpi="http://schemas.microsoft.com/office/word/2010/wordprocessingInk" xmlns:wne="http://schemas.microsoft.com/office/word/2006/wordml" xmlns:wps="http://schemas.microsoft.com/office/word/2010/wordprocessingShape" mc:Ignorable="w14 w15 w16se w16cid w16 w16cex w16sdtdh w16sdtfl w16du wp14">
   <w:body>
     <w:p>
       <w:pPr>
@@ -8510,6 +8510,7 @@
     <w:p>
       <w:pPr>
         <w:pStyle w:val="Heading2"/>
+        <w:jc w:val="both"/>
       </w:pPr>
       <w:r>
         <w:t>Writing Task 1</w:t>
@@ -8517,916 +8518,131 @@
     </w:p>
     <w:p>
       <w:pPr>
-        <w:rPr>
-          <w:sz w:val="24"/>
-          <w:szCs w:val="24"/>
-        </w:rPr>
-      </w:pPr>
-    </w:p>
-    <w:p>
-      <w:pPr>
-        <w:pStyle w:val="Heading2"/>
-      </w:pPr>
-      <w:r>
-        <w:t>Writing Task 2</w:t>
-      </w:r>
-    </w:p>
-    <w:p>
-      <w:pPr>
-        <w:rPr>
-          <w:sz w:val="24"/>
-          <w:szCs w:val="24"/>
-        </w:rPr>
-      </w:pPr>
-    </w:p>
-    <w:p>
-      <w:pPr>
-        <w:pStyle w:val="Heading2"/>
-      </w:pPr>
-      <w:r>
-        <w:t>Reading</w:t>
-      </w:r>
-    </w:p>
-    <w:p>
-      <w:pPr>
-        <w:pStyle w:val="ListParagraph"/>
-        <w:numPr>
-          <w:ilvl w:val="0"/>
-          <w:numId w:val="10"/>
-        </w:numPr>
-        <w:rPr>
-          <w:sz w:val="24"/>
-          <w:szCs w:val="24"/>
-        </w:rPr>
-      </w:pPr>
-      <w:r>
-        <w:rPr>
-          <w:sz w:val="24"/>
-          <w:szCs w:val="24"/>
-        </w:rPr>
-        <w:t>Population</w:t>
-      </w:r>
-    </w:p>
-    <w:p>
-      <w:pPr>
-        <w:pStyle w:val="ListParagraph"/>
-        <w:numPr>
-          <w:ilvl w:val="0"/>
-          <w:numId w:val="10"/>
-        </w:numPr>
-        <w:rPr>
-          <w:sz w:val="24"/>
-          <w:szCs w:val="24"/>
-        </w:rPr>
-      </w:pPr>
-      <w:r>
-        <w:rPr>
-          <w:sz w:val="24"/>
-          <w:szCs w:val="24"/>
-        </w:rPr>
-        <w:t>Slums</w:t>
-      </w:r>
-      <w:r>
-        <w:rPr>
-          <w:sz w:val="24"/>
-          <w:szCs w:val="24"/>
-        </w:rPr>
-        <w:t xml:space="preserve"> (Wrong: Suburbs)</w:t>
-      </w:r>
-    </w:p>
-    <w:p>
-      <w:pPr>
-        <w:pStyle w:val="ListParagraph"/>
-        <w:numPr>
-          <w:ilvl w:val="0"/>
-          <w:numId w:val="10"/>
-        </w:numPr>
-        <w:rPr>
-          <w:sz w:val="24"/>
-          <w:szCs w:val="24"/>
-        </w:rPr>
-      </w:pPr>
-      <w:r>
-        <w:rPr>
-          <w:sz w:val="24"/>
-          <w:szCs w:val="24"/>
-        </w:rPr>
-        <w:t>Businessmen</w:t>
-      </w:r>
-    </w:p>
-    <w:p>
-      <w:pPr>
-        <w:pStyle w:val="ListParagraph"/>
-        <w:numPr>
-          <w:ilvl w:val="0"/>
-          <w:numId w:val="10"/>
-        </w:numPr>
-        <w:rPr>
-          <w:sz w:val="24"/>
-          <w:szCs w:val="24"/>
-        </w:rPr>
-      </w:pPr>
-      <w:r>
-        <w:rPr>
-          <w:sz w:val="24"/>
-          <w:szCs w:val="24"/>
-        </w:rPr>
-        <w:t>Fund</w:t>
-      </w:r>
-    </w:p>
-    <w:p>
-      <w:pPr>
-        <w:pStyle w:val="ListParagraph"/>
-        <w:numPr>
-          <w:ilvl w:val="0"/>
-          <w:numId w:val="10"/>
-        </w:numPr>
-        <w:rPr>
-          <w:sz w:val="24"/>
-          <w:szCs w:val="24"/>
-        </w:rPr>
-      </w:pPr>
-      <w:r>
-        <w:rPr>
-          <w:sz w:val="24"/>
-          <w:szCs w:val="24"/>
-        </w:rPr>
-        <w:t>Newspapers</w:t>
-      </w:r>
-      <w:r>
-        <w:rPr>
-          <w:sz w:val="24"/>
-          <w:szCs w:val="24"/>
-        </w:rPr>
-        <w:t xml:space="preserve"> (Wrong: Press)</w:t>
-      </w:r>
-    </w:p>
-    <w:p>
-      <w:pPr>
-        <w:pStyle w:val="ListParagraph"/>
-        <w:numPr>
-          <w:ilvl w:val="0"/>
-          <w:numId w:val="10"/>
-        </w:numPr>
-        <w:rPr>
-          <w:sz w:val="24"/>
-          <w:szCs w:val="24"/>
-        </w:rPr>
-      </w:pPr>
-      <w:r>
-        <w:rPr>
-          <w:sz w:val="24"/>
-          <w:szCs w:val="24"/>
-        </w:rPr>
-        <w:t>Soil</w:t>
-      </w:r>
-    </w:p>
-    <w:p>
-      <w:pPr>
-        <w:pStyle w:val="ListParagraph"/>
-        <w:numPr>
-          <w:ilvl w:val="0"/>
-          <w:numId w:val="10"/>
-        </w:numPr>
-        <w:rPr>
-          <w:sz w:val="24"/>
-          <w:szCs w:val="24"/>
-        </w:rPr>
-      </w:pPr>
-      <w:r>
-        <w:rPr>
-          <w:sz w:val="24"/>
-          <w:szCs w:val="24"/>
-        </w:rPr>
-        <w:t>False</w:t>
-      </w:r>
-    </w:p>
-    <w:p>
-      <w:pPr>
-        <w:pStyle w:val="ListParagraph"/>
-        <w:numPr>
-          <w:ilvl w:val="0"/>
-          <w:numId w:val="10"/>
-        </w:numPr>
-        <w:rPr>
-          <w:sz w:val="24"/>
-          <w:szCs w:val="24"/>
-        </w:rPr>
-      </w:pPr>
-      <w:r>
-        <w:rPr>
-          <w:sz w:val="24"/>
-          <w:szCs w:val="24"/>
-        </w:rPr>
-        <w:t>Not given</w:t>
-      </w:r>
-    </w:p>
-    <w:p>
-      <w:pPr>
-        <w:pStyle w:val="ListParagraph"/>
-        <w:numPr>
-          <w:ilvl w:val="0"/>
-          <w:numId w:val="10"/>
-        </w:numPr>
-        <w:rPr>
-          <w:sz w:val="24"/>
-          <w:szCs w:val="24"/>
-        </w:rPr>
-      </w:pPr>
-      <w:r>
-        <w:rPr>
-          <w:sz w:val="24"/>
-          <w:szCs w:val="24"/>
-        </w:rPr>
-        <w:t>True</w:t>
-      </w:r>
-    </w:p>
-    <w:p>
-      <w:pPr>
-        <w:pStyle w:val="ListParagraph"/>
-        <w:numPr>
-          <w:ilvl w:val="0"/>
-          <w:numId w:val="10"/>
-        </w:numPr>
-        <w:rPr>
-          <w:sz w:val="24"/>
-          <w:szCs w:val="24"/>
-        </w:rPr>
-      </w:pPr>
-      <w:r>
-        <w:rPr>
-          <w:sz w:val="24"/>
-          <w:szCs w:val="24"/>
-        </w:rPr>
-        <w:t>True</w:t>
-      </w:r>
-    </w:p>
-    <w:p>
-      <w:pPr>
-        <w:pStyle w:val="ListParagraph"/>
-        <w:numPr>
-          <w:ilvl w:val="0"/>
-          <w:numId w:val="10"/>
-        </w:numPr>
-        <w:rPr>
-          <w:sz w:val="24"/>
-          <w:szCs w:val="24"/>
-        </w:rPr>
-      </w:pPr>
-      <w:r>
-        <w:rPr>
-          <w:sz w:val="24"/>
-          <w:szCs w:val="24"/>
-        </w:rPr>
-        <w:t>False</w:t>
-      </w:r>
-    </w:p>
-    <w:p>
-      <w:pPr>
-        <w:pStyle w:val="ListParagraph"/>
-        <w:numPr>
-          <w:ilvl w:val="0"/>
-          <w:numId w:val="10"/>
-        </w:numPr>
-        <w:rPr>
-          <w:sz w:val="24"/>
-          <w:szCs w:val="24"/>
-        </w:rPr>
-      </w:pPr>
-      <w:r>
-        <w:rPr>
-          <w:sz w:val="24"/>
-          <w:szCs w:val="24"/>
-        </w:rPr>
-        <w:t>False</w:t>
-      </w:r>
-    </w:p>
-    <w:p>
-      <w:pPr>
-        <w:pStyle w:val="ListParagraph"/>
-        <w:numPr>
-          <w:ilvl w:val="0"/>
-          <w:numId w:val="10"/>
-        </w:numPr>
-        <w:rPr>
-          <w:sz w:val="24"/>
-          <w:szCs w:val="24"/>
-        </w:rPr>
-      </w:pPr>
-      <w:r>
-        <w:rPr>
-          <w:sz w:val="24"/>
-          <w:szCs w:val="24"/>
-        </w:rPr>
-        <w:t>Not given</w:t>
-      </w:r>
-    </w:p>
-    <w:p>
-      <w:pPr>
-        <w:pStyle w:val="ListParagraph"/>
-        <w:numPr>
-          <w:ilvl w:val="0"/>
-          <w:numId w:val="10"/>
-        </w:numPr>
-        <w:rPr>
-          <w:sz w:val="24"/>
-          <w:szCs w:val="24"/>
-        </w:rPr>
-      </w:pPr>
-      <w:r>
-        <w:rPr>
-          <w:sz w:val="24"/>
-          <w:szCs w:val="24"/>
-        </w:rPr>
-        <w:t>C</w:t>
-      </w:r>
-      <w:r>
-        <w:rPr>
-          <w:sz w:val="24"/>
-          <w:szCs w:val="24"/>
-        </w:rPr>
-        <w:t xml:space="preserve"> (Wrong: A)</w:t>
-      </w:r>
-    </w:p>
-    <w:p>
-      <w:pPr>
-        <w:pStyle w:val="ListParagraph"/>
-        <w:numPr>
-          <w:ilvl w:val="0"/>
-          <w:numId w:val="10"/>
-        </w:numPr>
-        <w:rPr>
-          <w:sz w:val="24"/>
-          <w:szCs w:val="24"/>
-        </w:rPr>
-      </w:pPr>
-      <w:r>
-        <w:rPr>
-          <w:sz w:val="24"/>
-          <w:szCs w:val="24"/>
-        </w:rPr>
-        <w:t>E</w:t>
-      </w:r>
-      <w:r>
-        <w:rPr>
-          <w:sz w:val="24"/>
-          <w:szCs w:val="24"/>
-        </w:rPr>
-        <w:t xml:space="preserve"> (Wrong: F)</w:t>
-      </w:r>
-    </w:p>
-    <w:p>
-      <w:pPr>
-        <w:pStyle w:val="ListParagraph"/>
-        <w:numPr>
-          <w:ilvl w:val="0"/>
-          <w:numId w:val="10"/>
-        </w:numPr>
-        <w:rPr>
-          <w:sz w:val="24"/>
-          <w:szCs w:val="24"/>
-        </w:rPr>
-      </w:pPr>
-      <w:r>
-        <w:rPr>
-          <w:sz w:val="24"/>
-          <w:szCs w:val="24"/>
-        </w:rPr>
-        <w:t>F</w:t>
-      </w:r>
-      <w:r>
-        <w:rPr>
-          <w:sz w:val="24"/>
-          <w:szCs w:val="24"/>
-        </w:rPr>
-        <w:t xml:space="preserve"> (Wrong: E)</w:t>
-      </w:r>
-    </w:p>
-    <w:p>
-      <w:pPr>
-        <w:pStyle w:val="ListParagraph"/>
-        <w:numPr>
-          <w:ilvl w:val="0"/>
-          <w:numId w:val="10"/>
-        </w:numPr>
-        <w:rPr>
-          <w:sz w:val="24"/>
-          <w:szCs w:val="24"/>
-        </w:rPr>
-      </w:pPr>
-      <w:r>
-        <w:rPr>
-          <w:sz w:val="24"/>
-          <w:szCs w:val="24"/>
-        </w:rPr>
-        <w:t>B</w:t>
-      </w:r>
-      <w:r>
-        <w:rPr>
-          <w:sz w:val="24"/>
-          <w:szCs w:val="24"/>
-        </w:rPr>
-        <w:t xml:space="preserve"> (Wrong: D)</w:t>
-      </w:r>
-    </w:p>
-    <w:p>
-      <w:pPr>
-        <w:pStyle w:val="ListParagraph"/>
-        <w:numPr>
-          <w:ilvl w:val="0"/>
-          <w:numId w:val="10"/>
-        </w:numPr>
-        <w:rPr>
-          <w:sz w:val="24"/>
-          <w:szCs w:val="24"/>
-        </w:rPr>
-      </w:pPr>
-      <w:r>
-        <w:rPr>
-          <w:sz w:val="24"/>
-          <w:szCs w:val="24"/>
-        </w:rPr>
-        <w:t>Fortress</w:t>
-      </w:r>
-    </w:p>
-    <w:p>
-      <w:pPr>
-        <w:pStyle w:val="ListParagraph"/>
-        <w:numPr>
-          <w:ilvl w:val="0"/>
-          <w:numId w:val="10"/>
-        </w:numPr>
-        <w:rPr>
-          <w:sz w:val="24"/>
-          <w:szCs w:val="24"/>
-        </w:rPr>
-      </w:pPr>
-      <w:r>
-        <w:rPr>
-          <w:sz w:val="24"/>
-          <w:szCs w:val="24"/>
-        </w:rPr>
-        <w:t>Bullfights</w:t>
-      </w:r>
-    </w:p>
-    <w:p>
-      <w:pPr>
-        <w:pStyle w:val="ListParagraph"/>
-        <w:numPr>
-          <w:ilvl w:val="0"/>
-          <w:numId w:val="10"/>
-        </w:numPr>
-        <w:rPr>
-          <w:sz w:val="24"/>
-          <w:szCs w:val="24"/>
-        </w:rPr>
-      </w:pPr>
-      <w:r>
-        <w:rPr>
-          <w:sz w:val="24"/>
-          <w:szCs w:val="24"/>
-        </w:rPr>
-        <w:lastRenderedPageBreak/>
-        <w:t>Opera</w:t>
-      </w:r>
-    </w:p>
-    <w:p>
-      <w:pPr>
-        <w:pStyle w:val="ListParagraph"/>
-        <w:numPr>
-          <w:ilvl w:val="0"/>
-          <w:numId w:val="10"/>
-        </w:numPr>
-        <w:rPr>
-          <w:sz w:val="24"/>
-          <w:szCs w:val="24"/>
-        </w:rPr>
-      </w:pPr>
-      <w:r>
-        <w:rPr>
-          <w:sz w:val="24"/>
-          <w:szCs w:val="24"/>
-        </w:rPr>
-        <w:t>Salt</w:t>
-      </w:r>
-    </w:p>
-    <w:p>
-      <w:pPr>
-        <w:pStyle w:val="ListParagraph"/>
-        <w:numPr>
-          <w:ilvl w:val="0"/>
-          <w:numId w:val="10"/>
-        </w:numPr>
-        <w:rPr>
-          <w:sz w:val="24"/>
-          <w:szCs w:val="24"/>
-        </w:rPr>
-      </w:pPr>
-      <w:r>
-        <w:rPr>
-          <w:sz w:val="24"/>
-          <w:szCs w:val="24"/>
-        </w:rPr>
-        <w:t>Shops</w:t>
-      </w:r>
-    </w:p>
-    <w:p>
-      <w:pPr>
-        <w:pStyle w:val="ListParagraph"/>
-        <w:numPr>
-          <w:ilvl w:val="0"/>
-          <w:numId w:val="10"/>
-        </w:numPr>
-        <w:rPr>
-          <w:sz w:val="24"/>
-          <w:szCs w:val="24"/>
-        </w:rPr>
-      </w:pPr>
-      <w:r>
-        <w:rPr>
-          <w:sz w:val="24"/>
-          <w:szCs w:val="24"/>
-        </w:rPr>
-        <w:t>C</w:t>
-      </w:r>
-    </w:p>
-    <w:p>
-      <w:pPr>
-        <w:pStyle w:val="ListParagraph"/>
-        <w:numPr>
-          <w:ilvl w:val="0"/>
-          <w:numId w:val="10"/>
-        </w:numPr>
-        <w:rPr>
-          <w:sz w:val="24"/>
-          <w:szCs w:val="24"/>
-        </w:rPr>
-      </w:pPr>
-      <w:r>
-        <w:rPr>
-          <w:sz w:val="24"/>
-          <w:szCs w:val="24"/>
-        </w:rPr>
-        <w:t>E</w:t>
-      </w:r>
-      <w:r>
-        <w:rPr>
-          <w:sz w:val="24"/>
-          <w:szCs w:val="24"/>
-        </w:rPr>
-        <w:t xml:space="preserve"> (Wrong: D)</w:t>
-      </w:r>
-    </w:p>
-    <w:p>
-      <w:pPr>
-        <w:pStyle w:val="ListParagraph"/>
-        <w:numPr>
-          <w:ilvl w:val="0"/>
-          <w:numId w:val="10"/>
-        </w:numPr>
-        <w:rPr>
-          <w:sz w:val="24"/>
-          <w:szCs w:val="24"/>
-        </w:rPr>
-      </w:pPr>
-      <w:r>
-        <w:rPr>
-          <w:sz w:val="24"/>
-          <w:szCs w:val="24"/>
-        </w:rPr>
-        <w:t>A</w:t>
-      </w:r>
-      <w:r>
-        <w:rPr>
-          <w:sz w:val="24"/>
-          <w:szCs w:val="24"/>
-        </w:rPr>
-        <w:t xml:space="preserve"> (Wrong: B)</w:t>
-      </w:r>
-    </w:p>
-    <w:p>
-      <w:pPr>
-        <w:pStyle w:val="ListParagraph"/>
-        <w:numPr>
-          <w:ilvl w:val="0"/>
-          <w:numId w:val="10"/>
-        </w:numPr>
-        <w:rPr>
-          <w:sz w:val="24"/>
-          <w:szCs w:val="24"/>
-        </w:rPr>
-      </w:pPr>
-      <w:r>
-        <w:rPr>
-          <w:sz w:val="24"/>
-          <w:szCs w:val="24"/>
-        </w:rPr>
-        <w:t>E</w:t>
-      </w:r>
-    </w:p>
-    <w:p>
-      <w:pPr>
-        <w:pStyle w:val="ListParagraph"/>
-        <w:numPr>
-          <w:ilvl w:val="0"/>
-          <w:numId w:val="10"/>
-        </w:numPr>
-        <w:rPr>
-          <w:sz w:val="24"/>
-          <w:szCs w:val="24"/>
-        </w:rPr>
-      </w:pPr>
-      <w:r>
-        <w:rPr>
-          <w:sz w:val="24"/>
-          <w:szCs w:val="24"/>
-        </w:rPr>
-        <w:t>H</w:t>
-      </w:r>
-    </w:p>
-    <w:p>
-      <w:pPr>
-        <w:pStyle w:val="ListParagraph"/>
-        <w:numPr>
-          <w:ilvl w:val="0"/>
-          <w:numId w:val="10"/>
-        </w:numPr>
-        <w:rPr>
-          <w:sz w:val="24"/>
-          <w:szCs w:val="24"/>
-        </w:rPr>
-      </w:pPr>
-      <w:r>
-        <w:rPr>
-          <w:sz w:val="24"/>
-          <w:szCs w:val="24"/>
-        </w:rPr>
-        <w:t>J</w:t>
-      </w:r>
-    </w:p>
-    <w:p>
-      <w:pPr>
-        <w:pStyle w:val="ListParagraph"/>
-        <w:numPr>
-          <w:ilvl w:val="0"/>
-          <w:numId w:val="10"/>
-        </w:numPr>
-        <w:rPr>
-          <w:sz w:val="24"/>
-          <w:szCs w:val="24"/>
-        </w:rPr>
-      </w:pPr>
-      <w:r>
-        <w:rPr>
-          <w:sz w:val="24"/>
-          <w:szCs w:val="24"/>
-        </w:rPr>
-        <w:t>F</w:t>
-      </w:r>
-    </w:p>
-    <w:p>
-      <w:pPr>
-        <w:pStyle w:val="ListParagraph"/>
-        <w:numPr>
-          <w:ilvl w:val="0"/>
-          <w:numId w:val="10"/>
-        </w:numPr>
-        <w:rPr>
-          <w:sz w:val="24"/>
-          <w:szCs w:val="24"/>
-        </w:rPr>
-      </w:pPr>
-      <w:r>
-        <w:rPr>
-          <w:sz w:val="24"/>
-          <w:szCs w:val="24"/>
-        </w:rPr>
-        <w:t>B</w:t>
-      </w:r>
-    </w:p>
-    <w:p>
-      <w:pPr>
-        <w:pStyle w:val="ListParagraph"/>
-        <w:numPr>
-          <w:ilvl w:val="0"/>
-          <w:numId w:val="10"/>
-        </w:numPr>
-        <w:rPr>
-          <w:sz w:val="24"/>
-          <w:szCs w:val="24"/>
-        </w:rPr>
-      </w:pPr>
-      <w:r>
-        <w:rPr>
-          <w:sz w:val="24"/>
-          <w:szCs w:val="24"/>
-        </w:rPr>
-        <w:t>D</w:t>
-      </w:r>
-    </w:p>
-    <w:p>
-      <w:pPr>
-        <w:pStyle w:val="ListParagraph"/>
-        <w:numPr>
-          <w:ilvl w:val="0"/>
-          <w:numId w:val="10"/>
-        </w:numPr>
-        <w:rPr>
-          <w:sz w:val="24"/>
-          <w:szCs w:val="24"/>
-        </w:rPr>
-      </w:pPr>
-      <w:r>
-        <w:rPr>
-          <w:sz w:val="24"/>
-          <w:szCs w:val="24"/>
-        </w:rPr>
-        <w:t>Not given</w:t>
-      </w:r>
-    </w:p>
-    <w:p>
-      <w:pPr>
-        <w:pStyle w:val="ListParagraph"/>
-        <w:numPr>
-          <w:ilvl w:val="0"/>
-          <w:numId w:val="10"/>
-        </w:numPr>
-        <w:rPr>
-          <w:sz w:val="24"/>
-          <w:szCs w:val="24"/>
-        </w:rPr>
-      </w:pPr>
-      <w:r>
-        <w:rPr>
-          <w:sz w:val="24"/>
-          <w:szCs w:val="24"/>
-        </w:rPr>
-        <w:t>No</w:t>
-      </w:r>
-    </w:p>
-    <w:p>
-      <w:pPr>
-        <w:pStyle w:val="ListParagraph"/>
-        <w:numPr>
-          <w:ilvl w:val="0"/>
-          <w:numId w:val="10"/>
-        </w:numPr>
-        <w:rPr>
-          <w:sz w:val="24"/>
-          <w:szCs w:val="24"/>
-        </w:rPr>
-      </w:pPr>
-      <w:r>
-        <w:rPr>
-          <w:sz w:val="24"/>
-          <w:szCs w:val="24"/>
-        </w:rPr>
-        <w:t>No</w:t>
-      </w:r>
-    </w:p>
-    <w:p>
-      <w:pPr>
-        <w:pStyle w:val="ListParagraph"/>
-        <w:numPr>
-          <w:ilvl w:val="0"/>
-          <w:numId w:val="10"/>
-        </w:numPr>
-        <w:rPr>
-          <w:sz w:val="24"/>
-          <w:szCs w:val="24"/>
-        </w:rPr>
-      </w:pPr>
-      <w:r>
-        <w:rPr>
-          <w:sz w:val="24"/>
-          <w:szCs w:val="24"/>
-        </w:rPr>
-        <w:t>Yes</w:t>
-      </w:r>
-    </w:p>
-    <w:p>
-      <w:pPr>
-        <w:pStyle w:val="ListParagraph"/>
-        <w:numPr>
-          <w:ilvl w:val="0"/>
-          <w:numId w:val="10"/>
-        </w:numPr>
-        <w:rPr>
-          <w:sz w:val="24"/>
-          <w:szCs w:val="24"/>
-        </w:rPr>
-      </w:pPr>
-      <w:r>
-        <w:rPr>
-          <w:sz w:val="24"/>
-          <w:szCs w:val="24"/>
-        </w:rPr>
-        <w:t>B</w:t>
-      </w:r>
-    </w:p>
-    <w:p>
-      <w:pPr>
-        <w:pStyle w:val="ListParagraph"/>
-        <w:numPr>
-          <w:ilvl w:val="0"/>
-          <w:numId w:val="10"/>
-        </w:numPr>
-        <w:rPr>
-          <w:sz w:val="24"/>
-          <w:szCs w:val="24"/>
-        </w:rPr>
-      </w:pPr>
-      <w:r>
-        <w:rPr>
-          <w:sz w:val="24"/>
-          <w:szCs w:val="24"/>
-        </w:rPr>
-        <w:t>C</w:t>
-      </w:r>
-    </w:p>
-    <w:p>
-      <w:pPr>
-        <w:pStyle w:val="ListParagraph"/>
-        <w:numPr>
-          <w:ilvl w:val="0"/>
-          <w:numId w:val="10"/>
-        </w:numPr>
-        <w:rPr>
-          <w:sz w:val="24"/>
-          <w:szCs w:val="24"/>
-        </w:rPr>
-      </w:pPr>
-      <w:r>
-        <w:rPr>
-          <w:sz w:val="24"/>
-          <w:szCs w:val="24"/>
-        </w:rPr>
-        <w:t>D</w:t>
-      </w:r>
-      <w:r>
-        <w:rPr>
-          <w:sz w:val="24"/>
-          <w:szCs w:val="24"/>
-        </w:rPr>
-        <w:t xml:space="preserve"> (Wrong: A)</w:t>
-      </w:r>
-    </w:p>
-    <w:p>
-      <w:pPr>
-        <w:pStyle w:val="ListParagraph"/>
-        <w:numPr>
-          <w:ilvl w:val="0"/>
-          <w:numId w:val="10"/>
-        </w:numPr>
-        <w:rPr>
-          <w:sz w:val="24"/>
-          <w:szCs w:val="24"/>
-        </w:rPr>
-      </w:pPr>
-      <w:r>
-        <w:rPr>
-          <w:sz w:val="24"/>
-          <w:szCs w:val="24"/>
-        </w:rPr>
-        <w:t>D</w:t>
-      </w:r>
-      <w:r>
-        <w:rPr>
-          <w:sz w:val="24"/>
-          <w:szCs w:val="24"/>
-        </w:rPr>
-        <w:t xml:space="preserve"> (Wrong: B)</w:t>
-      </w:r>
-    </w:p>
-    <w:p>
-      <w:pPr>
-        <w:pStyle w:val="ListParagraph"/>
-        <w:numPr>
-          <w:ilvl w:val="0"/>
-          <w:numId w:val="10"/>
-        </w:numPr>
-        <w:rPr>
-          <w:sz w:val="24"/>
-          <w:szCs w:val="24"/>
-        </w:rPr>
-      </w:pPr>
-      <w:r>
-        <w:rPr>
-          <w:sz w:val="24"/>
-          <w:szCs w:val="24"/>
-        </w:rPr>
-        <w:t>B</w:t>
-      </w:r>
-      <w:r>
-        <w:rPr>
-          <w:sz w:val="24"/>
-          <w:szCs w:val="24"/>
-        </w:rPr>
-        <w:t xml:space="preserve"> (Wrong: D)</w:t>
-      </w:r>
-    </w:p>
-    <w:p>
-      <w:pPr>
+        <w:jc w:val="both"/>
+        <w:rPr>
+          <w:sz w:val="24"/>
+          <w:szCs w:val="24"/>
+        </w:rPr>
+      </w:pPr>
+      <w:r>
+        <w:rPr>
+          <w:sz w:val="24"/>
+          <w:szCs w:val="24"/>
+        </w:rPr>
+        <w:t xml:space="preserve">The map shows </w:t>
+      </w:r>
+      <w:proofErr w:type="spellStart"/>
+      <w:r>
+        <w:rPr>
+          <w:sz w:val="24"/>
+          <w:szCs w:val="24"/>
+        </w:rPr>
+        <w:t>Norbiton</w:t>
+      </w:r>
+      <w:proofErr w:type="spellEnd"/>
+      <w:r>
+        <w:rPr>
+          <w:sz w:val="24"/>
+          <w:szCs w:val="24"/>
+        </w:rPr>
+        <w:t xml:space="preserve"> industrial area and its future development plan. Several of the factories in the area will be converted to housing</w:t>
+      </w:r>
+      <w:r>
+        <w:rPr>
+          <w:sz w:val="24"/>
+          <w:szCs w:val="24"/>
+        </w:rPr>
+        <w:t>s</w:t>
+      </w:r>
+      <w:r>
+        <w:rPr>
+          <w:sz w:val="24"/>
+          <w:szCs w:val="24"/>
+        </w:rPr>
+        <w:t>.</w:t>
+      </w:r>
+      <w:r>
+        <w:rPr>
+          <w:sz w:val="24"/>
+          <w:szCs w:val="24"/>
+        </w:rPr>
+        <w:t xml:space="preserve"> Furthermore, the areas covered by the factories will be expanded by taking more space or by merging to </w:t>
+      </w:r>
+      <w:proofErr w:type="spellStart"/>
+      <w:r>
+        <w:rPr>
+          <w:sz w:val="24"/>
+          <w:szCs w:val="24"/>
+        </w:rPr>
+        <w:t>accodomate</w:t>
+      </w:r>
+      <w:proofErr w:type="spellEnd"/>
+      <w:r>
+        <w:rPr>
+          <w:sz w:val="24"/>
+          <w:szCs w:val="24"/>
+        </w:rPr>
+        <w:t xml:space="preserve"> several housings.</w:t>
+      </w:r>
+      <w:r>
+        <w:rPr>
+          <w:sz w:val="24"/>
+          <w:szCs w:val="24"/>
+        </w:rPr>
+        <w:t xml:space="preserve"> It can be seen that at the north of the circular path, a new path has been opened </w:t>
+      </w:r>
+      <w:proofErr w:type="gramStart"/>
+      <w:r>
+        <w:rPr>
+          <w:sz w:val="24"/>
+          <w:szCs w:val="24"/>
+        </w:rPr>
+        <w:t>that bridges</w:t>
+      </w:r>
+      <w:proofErr w:type="gramEnd"/>
+      <w:r>
+        <w:rPr>
+          <w:sz w:val="24"/>
+          <w:szCs w:val="24"/>
+        </w:rPr>
+        <w:t xml:space="preserve"> over the river to a new housing on the Farmland area. At the eastern side, the path ends with a school with a new playground at a one housing segment away. On the western side, a new street will be developed leading to the housings, allocating free space for new shops to be opened. At the southern side, a newer circular road will be constructed allowing more vehicles to make turns and making it easier to </w:t>
+      </w:r>
+      <w:proofErr w:type="spellStart"/>
+      <w:r>
+        <w:rPr>
+          <w:sz w:val="24"/>
+          <w:szCs w:val="24"/>
+        </w:rPr>
+        <w:t>acces</w:t>
+      </w:r>
+      <w:proofErr w:type="spellEnd"/>
+      <w:r>
+        <w:rPr>
+          <w:sz w:val="24"/>
+          <w:szCs w:val="24"/>
+        </w:rPr>
+        <w:t xml:space="preserve"> the new medical </w:t>
+      </w:r>
+      <w:proofErr w:type="spellStart"/>
+      <w:r>
+        <w:rPr>
+          <w:sz w:val="24"/>
+          <w:szCs w:val="24"/>
+        </w:rPr>
+        <w:t>centre</w:t>
+      </w:r>
+      <w:proofErr w:type="spellEnd"/>
+      <w:r>
+        <w:rPr>
+          <w:sz w:val="24"/>
+          <w:szCs w:val="24"/>
+        </w:rPr>
+        <w:t xml:space="preserve"> that will be developed near that area too. The main objective of the plan is to develop a residential area by converting an industrial area, with more efficient planning.</w:t>
+      </w:r>
+    </w:p>
+    <w:p>
+      <w:pPr>
+        <w:jc w:val="both"/>
         <w:rPr>
           <w:b/>
           <w:bCs/>
@@ -9443,13 +8659,934 @@
         </w:rPr>
         <w:t xml:space="preserve">Band Score: </w:t>
       </w:r>
-      <w:r>
+    </w:p>
+    <w:p>
+      <w:pPr>
+        <w:pStyle w:val="Heading2"/>
+      </w:pPr>
+      <w:r>
+        <w:t>Writing Task 2</w:t>
+      </w:r>
+    </w:p>
+    <w:p>
+      <w:pPr>
+        <w:rPr>
+          <w:sz w:val="24"/>
+          <w:szCs w:val="24"/>
+        </w:rPr>
+      </w:pPr>
+    </w:p>
+    <w:p>
+      <w:pPr>
+        <w:pStyle w:val="Heading2"/>
+      </w:pPr>
+      <w:r>
+        <w:t>Reading</w:t>
+      </w:r>
+    </w:p>
+    <w:p>
+      <w:pPr>
+        <w:pStyle w:val="ListParagraph"/>
+        <w:numPr>
+          <w:ilvl w:val="0"/>
+          <w:numId w:val="10"/>
+        </w:numPr>
+        <w:rPr>
+          <w:sz w:val="24"/>
+          <w:szCs w:val="24"/>
+        </w:rPr>
+      </w:pPr>
+      <w:r>
+        <w:rPr>
+          <w:sz w:val="24"/>
+          <w:szCs w:val="24"/>
+        </w:rPr>
+        <w:t>Population</w:t>
+      </w:r>
+    </w:p>
+    <w:p>
+      <w:pPr>
+        <w:pStyle w:val="ListParagraph"/>
+        <w:numPr>
+          <w:ilvl w:val="0"/>
+          <w:numId w:val="10"/>
+        </w:numPr>
+        <w:rPr>
+          <w:sz w:val="24"/>
+          <w:szCs w:val="24"/>
+        </w:rPr>
+      </w:pPr>
+      <w:r>
+        <w:rPr>
+          <w:sz w:val="24"/>
+          <w:szCs w:val="24"/>
+        </w:rPr>
+        <w:t>Slums</w:t>
+      </w:r>
+      <w:r>
+        <w:rPr>
+          <w:sz w:val="24"/>
+          <w:szCs w:val="24"/>
+        </w:rPr>
+        <w:t xml:space="preserve"> (Wrong: Suburbs)</w:t>
+      </w:r>
+    </w:p>
+    <w:p>
+      <w:pPr>
+        <w:pStyle w:val="ListParagraph"/>
+        <w:numPr>
+          <w:ilvl w:val="0"/>
+          <w:numId w:val="10"/>
+        </w:numPr>
+        <w:rPr>
+          <w:sz w:val="24"/>
+          <w:szCs w:val="24"/>
+        </w:rPr>
+      </w:pPr>
+      <w:r>
+        <w:rPr>
+          <w:sz w:val="24"/>
+          <w:szCs w:val="24"/>
+        </w:rPr>
+        <w:t>Businessmen</w:t>
+      </w:r>
+    </w:p>
+    <w:p>
+      <w:pPr>
+        <w:pStyle w:val="ListParagraph"/>
+        <w:numPr>
+          <w:ilvl w:val="0"/>
+          <w:numId w:val="10"/>
+        </w:numPr>
+        <w:rPr>
+          <w:sz w:val="24"/>
+          <w:szCs w:val="24"/>
+        </w:rPr>
+      </w:pPr>
+      <w:r>
+        <w:rPr>
+          <w:sz w:val="24"/>
+          <w:szCs w:val="24"/>
+        </w:rPr>
+        <w:t>Fund</w:t>
+      </w:r>
+    </w:p>
+    <w:p>
+      <w:pPr>
+        <w:pStyle w:val="ListParagraph"/>
+        <w:numPr>
+          <w:ilvl w:val="0"/>
+          <w:numId w:val="10"/>
+        </w:numPr>
+        <w:rPr>
+          <w:sz w:val="24"/>
+          <w:szCs w:val="24"/>
+        </w:rPr>
+      </w:pPr>
+      <w:r>
+        <w:rPr>
+          <w:sz w:val="24"/>
+          <w:szCs w:val="24"/>
+        </w:rPr>
+        <w:t>Newspapers</w:t>
+      </w:r>
+      <w:r>
+        <w:rPr>
+          <w:sz w:val="24"/>
+          <w:szCs w:val="24"/>
+        </w:rPr>
+        <w:t xml:space="preserve"> (Wrong: Press)</w:t>
+      </w:r>
+    </w:p>
+    <w:p>
+      <w:pPr>
+        <w:pStyle w:val="ListParagraph"/>
+        <w:numPr>
+          <w:ilvl w:val="0"/>
+          <w:numId w:val="10"/>
+        </w:numPr>
+        <w:rPr>
+          <w:sz w:val="24"/>
+          <w:szCs w:val="24"/>
+        </w:rPr>
+      </w:pPr>
+      <w:r>
+        <w:rPr>
+          <w:sz w:val="24"/>
+          <w:szCs w:val="24"/>
+        </w:rPr>
+        <w:t>Soil</w:t>
+      </w:r>
+    </w:p>
+    <w:p>
+      <w:pPr>
+        <w:pStyle w:val="ListParagraph"/>
+        <w:numPr>
+          <w:ilvl w:val="0"/>
+          <w:numId w:val="10"/>
+        </w:numPr>
+        <w:rPr>
+          <w:sz w:val="24"/>
+          <w:szCs w:val="24"/>
+        </w:rPr>
+      </w:pPr>
+      <w:r>
+        <w:rPr>
+          <w:sz w:val="24"/>
+          <w:szCs w:val="24"/>
+        </w:rPr>
+        <w:t>False</w:t>
+      </w:r>
+    </w:p>
+    <w:p>
+      <w:pPr>
+        <w:pStyle w:val="ListParagraph"/>
+        <w:numPr>
+          <w:ilvl w:val="0"/>
+          <w:numId w:val="10"/>
+        </w:numPr>
+        <w:rPr>
+          <w:sz w:val="24"/>
+          <w:szCs w:val="24"/>
+        </w:rPr>
+      </w:pPr>
+      <w:r>
+        <w:rPr>
+          <w:sz w:val="24"/>
+          <w:szCs w:val="24"/>
+        </w:rPr>
+        <w:lastRenderedPageBreak/>
+        <w:t>Not given</w:t>
+      </w:r>
+    </w:p>
+    <w:p>
+      <w:pPr>
+        <w:pStyle w:val="ListParagraph"/>
+        <w:numPr>
+          <w:ilvl w:val="0"/>
+          <w:numId w:val="10"/>
+        </w:numPr>
+        <w:rPr>
+          <w:sz w:val="24"/>
+          <w:szCs w:val="24"/>
+        </w:rPr>
+      </w:pPr>
+      <w:r>
+        <w:rPr>
+          <w:sz w:val="24"/>
+          <w:szCs w:val="24"/>
+        </w:rPr>
+        <w:t>True</w:t>
+      </w:r>
+    </w:p>
+    <w:p>
+      <w:pPr>
+        <w:pStyle w:val="ListParagraph"/>
+        <w:numPr>
+          <w:ilvl w:val="0"/>
+          <w:numId w:val="10"/>
+        </w:numPr>
+        <w:rPr>
+          <w:sz w:val="24"/>
+          <w:szCs w:val="24"/>
+        </w:rPr>
+      </w:pPr>
+      <w:r>
+        <w:rPr>
+          <w:sz w:val="24"/>
+          <w:szCs w:val="24"/>
+        </w:rPr>
+        <w:t>True</w:t>
+      </w:r>
+    </w:p>
+    <w:p>
+      <w:pPr>
+        <w:pStyle w:val="ListParagraph"/>
+        <w:numPr>
+          <w:ilvl w:val="0"/>
+          <w:numId w:val="10"/>
+        </w:numPr>
+        <w:rPr>
+          <w:sz w:val="24"/>
+          <w:szCs w:val="24"/>
+        </w:rPr>
+      </w:pPr>
+      <w:r>
+        <w:rPr>
+          <w:sz w:val="24"/>
+          <w:szCs w:val="24"/>
+        </w:rPr>
+        <w:t>False</w:t>
+      </w:r>
+    </w:p>
+    <w:p>
+      <w:pPr>
+        <w:pStyle w:val="ListParagraph"/>
+        <w:numPr>
+          <w:ilvl w:val="0"/>
+          <w:numId w:val="10"/>
+        </w:numPr>
+        <w:rPr>
+          <w:sz w:val="24"/>
+          <w:szCs w:val="24"/>
+        </w:rPr>
+      </w:pPr>
+      <w:r>
+        <w:rPr>
+          <w:sz w:val="24"/>
+          <w:szCs w:val="24"/>
+        </w:rPr>
+        <w:t>False</w:t>
+      </w:r>
+    </w:p>
+    <w:p>
+      <w:pPr>
+        <w:pStyle w:val="ListParagraph"/>
+        <w:numPr>
+          <w:ilvl w:val="0"/>
+          <w:numId w:val="10"/>
+        </w:numPr>
+        <w:rPr>
+          <w:sz w:val="24"/>
+          <w:szCs w:val="24"/>
+        </w:rPr>
+      </w:pPr>
+      <w:r>
+        <w:rPr>
+          <w:sz w:val="24"/>
+          <w:szCs w:val="24"/>
+        </w:rPr>
+        <w:t>Not given</w:t>
+      </w:r>
+    </w:p>
+    <w:p>
+      <w:pPr>
+        <w:pStyle w:val="ListParagraph"/>
+        <w:numPr>
+          <w:ilvl w:val="0"/>
+          <w:numId w:val="10"/>
+        </w:numPr>
+        <w:rPr>
+          <w:sz w:val="24"/>
+          <w:szCs w:val="24"/>
+        </w:rPr>
+      </w:pPr>
+      <w:r>
+        <w:rPr>
+          <w:sz w:val="24"/>
+          <w:szCs w:val="24"/>
+        </w:rPr>
+        <w:t>C</w:t>
+      </w:r>
+      <w:r>
+        <w:rPr>
+          <w:sz w:val="24"/>
+          <w:szCs w:val="24"/>
+        </w:rPr>
+        <w:t xml:space="preserve"> (Wrong: A)</w:t>
+      </w:r>
+    </w:p>
+    <w:p>
+      <w:pPr>
+        <w:pStyle w:val="ListParagraph"/>
+        <w:numPr>
+          <w:ilvl w:val="0"/>
+          <w:numId w:val="10"/>
+        </w:numPr>
+        <w:rPr>
+          <w:sz w:val="24"/>
+          <w:szCs w:val="24"/>
+        </w:rPr>
+      </w:pPr>
+      <w:r>
+        <w:rPr>
+          <w:sz w:val="24"/>
+          <w:szCs w:val="24"/>
+        </w:rPr>
+        <w:t>E</w:t>
+      </w:r>
+      <w:r>
+        <w:rPr>
+          <w:sz w:val="24"/>
+          <w:szCs w:val="24"/>
+        </w:rPr>
+        <w:t xml:space="preserve"> (Wrong: F)</w:t>
+      </w:r>
+    </w:p>
+    <w:p>
+      <w:pPr>
+        <w:pStyle w:val="ListParagraph"/>
+        <w:numPr>
+          <w:ilvl w:val="0"/>
+          <w:numId w:val="10"/>
+        </w:numPr>
+        <w:rPr>
+          <w:sz w:val="24"/>
+          <w:szCs w:val="24"/>
+        </w:rPr>
+      </w:pPr>
+      <w:r>
+        <w:rPr>
+          <w:sz w:val="24"/>
+          <w:szCs w:val="24"/>
+        </w:rPr>
+        <w:t>F</w:t>
+      </w:r>
+      <w:r>
+        <w:rPr>
+          <w:sz w:val="24"/>
+          <w:szCs w:val="24"/>
+        </w:rPr>
+        <w:t xml:space="preserve"> (Wrong: E)</w:t>
+      </w:r>
+    </w:p>
+    <w:p>
+      <w:pPr>
+        <w:pStyle w:val="ListParagraph"/>
+        <w:numPr>
+          <w:ilvl w:val="0"/>
+          <w:numId w:val="10"/>
+        </w:numPr>
+        <w:rPr>
+          <w:sz w:val="24"/>
+          <w:szCs w:val="24"/>
+        </w:rPr>
+      </w:pPr>
+      <w:r>
+        <w:rPr>
+          <w:sz w:val="24"/>
+          <w:szCs w:val="24"/>
+        </w:rPr>
+        <w:t>B</w:t>
+      </w:r>
+      <w:r>
+        <w:rPr>
+          <w:sz w:val="24"/>
+          <w:szCs w:val="24"/>
+        </w:rPr>
+        <w:t xml:space="preserve"> (Wrong: D)</w:t>
+      </w:r>
+    </w:p>
+    <w:p>
+      <w:pPr>
+        <w:pStyle w:val="ListParagraph"/>
+        <w:numPr>
+          <w:ilvl w:val="0"/>
+          <w:numId w:val="10"/>
+        </w:numPr>
+        <w:rPr>
+          <w:sz w:val="24"/>
+          <w:szCs w:val="24"/>
+        </w:rPr>
+      </w:pPr>
+      <w:r>
+        <w:rPr>
+          <w:sz w:val="24"/>
+          <w:szCs w:val="24"/>
+        </w:rPr>
+        <w:t>Fortress</w:t>
+      </w:r>
+    </w:p>
+    <w:p>
+      <w:pPr>
+        <w:pStyle w:val="ListParagraph"/>
+        <w:numPr>
+          <w:ilvl w:val="0"/>
+          <w:numId w:val="10"/>
+        </w:numPr>
+        <w:rPr>
+          <w:sz w:val="24"/>
+          <w:szCs w:val="24"/>
+        </w:rPr>
+      </w:pPr>
+      <w:r>
+        <w:rPr>
+          <w:sz w:val="24"/>
+          <w:szCs w:val="24"/>
+        </w:rPr>
+        <w:t>Bullfights</w:t>
+      </w:r>
+    </w:p>
+    <w:p>
+      <w:pPr>
+        <w:pStyle w:val="ListParagraph"/>
+        <w:numPr>
+          <w:ilvl w:val="0"/>
+          <w:numId w:val="10"/>
+        </w:numPr>
+        <w:rPr>
+          <w:sz w:val="24"/>
+          <w:szCs w:val="24"/>
+        </w:rPr>
+      </w:pPr>
+      <w:r>
+        <w:rPr>
+          <w:sz w:val="24"/>
+          <w:szCs w:val="24"/>
+        </w:rPr>
+        <w:t>Opera</w:t>
+      </w:r>
+    </w:p>
+    <w:p>
+      <w:pPr>
+        <w:pStyle w:val="ListParagraph"/>
+        <w:numPr>
+          <w:ilvl w:val="0"/>
+          <w:numId w:val="10"/>
+        </w:numPr>
+        <w:rPr>
+          <w:sz w:val="24"/>
+          <w:szCs w:val="24"/>
+        </w:rPr>
+      </w:pPr>
+      <w:r>
+        <w:rPr>
+          <w:sz w:val="24"/>
+          <w:szCs w:val="24"/>
+        </w:rPr>
+        <w:t>Salt</w:t>
+      </w:r>
+    </w:p>
+    <w:p>
+      <w:pPr>
+        <w:pStyle w:val="ListParagraph"/>
+        <w:numPr>
+          <w:ilvl w:val="0"/>
+          <w:numId w:val="10"/>
+        </w:numPr>
+        <w:rPr>
+          <w:sz w:val="24"/>
+          <w:szCs w:val="24"/>
+        </w:rPr>
+      </w:pPr>
+      <w:r>
+        <w:rPr>
+          <w:sz w:val="24"/>
+          <w:szCs w:val="24"/>
+        </w:rPr>
+        <w:t>Shops</w:t>
+      </w:r>
+    </w:p>
+    <w:p>
+      <w:pPr>
+        <w:pStyle w:val="ListParagraph"/>
+        <w:numPr>
+          <w:ilvl w:val="0"/>
+          <w:numId w:val="10"/>
+        </w:numPr>
+        <w:rPr>
+          <w:sz w:val="24"/>
+          <w:szCs w:val="24"/>
+        </w:rPr>
+      </w:pPr>
+      <w:r>
+        <w:rPr>
+          <w:sz w:val="24"/>
+          <w:szCs w:val="24"/>
+        </w:rPr>
+        <w:t>C</w:t>
+      </w:r>
+    </w:p>
+    <w:p>
+      <w:pPr>
+        <w:pStyle w:val="ListParagraph"/>
+        <w:numPr>
+          <w:ilvl w:val="0"/>
+          <w:numId w:val="10"/>
+        </w:numPr>
+        <w:rPr>
+          <w:sz w:val="24"/>
+          <w:szCs w:val="24"/>
+        </w:rPr>
+      </w:pPr>
+      <w:r>
+        <w:rPr>
+          <w:sz w:val="24"/>
+          <w:szCs w:val="24"/>
+        </w:rPr>
+        <w:t>E</w:t>
+      </w:r>
+      <w:r>
+        <w:rPr>
+          <w:sz w:val="24"/>
+          <w:szCs w:val="24"/>
+        </w:rPr>
+        <w:t xml:space="preserve"> (Wrong: D)</w:t>
+      </w:r>
+    </w:p>
+    <w:p>
+      <w:pPr>
+        <w:pStyle w:val="ListParagraph"/>
+        <w:numPr>
+          <w:ilvl w:val="0"/>
+          <w:numId w:val="10"/>
+        </w:numPr>
+        <w:rPr>
+          <w:sz w:val="24"/>
+          <w:szCs w:val="24"/>
+        </w:rPr>
+      </w:pPr>
+      <w:r>
+        <w:rPr>
+          <w:sz w:val="24"/>
+          <w:szCs w:val="24"/>
+        </w:rPr>
+        <w:t>A</w:t>
+      </w:r>
+      <w:r>
+        <w:rPr>
+          <w:sz w:val="24"/>
+          <w:szCs w:val="24"/>
+        </w:rPr>
+        <w:t xml:space="preserve"> (Wrong: B)</w:t>
+      </w:r>
+    </w:p>
+    <w:p>
+      <w:pPr>
+        <w:pStyle w:val="ListParagraph"/>
+        <w:numPr>
+          <w:ilvl w:val="0"/>
+          <w:numId w:val="10"/>
+        </w:numPr>
+        <w:rPr>
+          <w:sz w:val="24"/>
+          <w:szCs w:val="24"/>
+        </w:rPr>
+      </w:pPr>
+      <w:r>
+        <w:rPr>
+          <w:sz w:val="24"/>
+          <w:szCs w:val="24"/>
+        </w:rPr>
+        <w:t>E</w:t>
+      </w:r>
+    </w:p>
+    <w:p>
+      <w:pPr>
+        <w:pStyle w:val="ListParagraph"/>
+        <w:numPr>
+          <w:ilvl w:val="0"/>
+          <w:numId w:val="10"/>
+        </w:numPr>
+        <w:rPr>
+          <w:sz w:val="24"/>
+          <w:szCs w:val="24"/>
+        </w:rPr>
+      </w:pPr>
+      <w:r>
+        <w:rPr>
+          <w:sz w:val="24"/>
+          <w:szCs w:val="24"/>
+        </w:rPr>
+        <w:t>H</w:t>
+      </w:r>
+    </w:p>
+    <w:p>
+      <w:pPr>
+        <w:pStyle w:val="ListParagraph"/>
+        <w:numPr>
+          <w:ilvl w:val="0"/>
+          <w:numId w:val="10"/>
+        </w:numPr>
+        <w:rPr>
+          <w:sz w:val="24"/>
+          <w:szCs w:val="24"/>
+        </w:rPr>
+      </w:pPr>
+      <w:r>
+        <w:rPr>
+          <w:sz w:val="24"/>
+          <w:szCs w:val="24"/>
+        </w:rPr>
+        <w:t>J</w:t>
+      </w:r>
+    </w:p>
+    <w:p>
+      <w:pPr>
+        <w:pStyle w:val="ListParagraph"/>
+        <w:numPr>
+          <w:ilvl w:val="0"/>
+          <w:numId w:val="10"/>
+        </w:numPr>
+        <w:rPr>
+          <w:sz w:val="24"/>
+          <w:szCs w:val="24"/>
+        </w:rPr>
+      </w:pPr>
+      <w:r>
+        <w:rPr>
+          <w:sz w:val="24"/>
+          <w:szCs w:val="24"/>
+        </w:rPr>
+        <w:t>F</w:t>
+      </w:r>
+    </w:p>
+    <w:p>
+      <w:pPr>
+        <w:pStyle w:val="ListParagraph"/>
+        <w:numPr>
+          <w:ilvl w:val="0"/>
+          <w:numId w:val="10"/>
+        </w:numPr>
+        <w:rPr>
+          <w:sz w:val="24"/>
+          <w:szCs w:val="24"/>
+        </w:rPr>
+      </w:pPr>
+      <w:r>
+        <w:rPr>
+          <w:sz w:val="24"/>
+          <w:szCs w:val="24"/>
+        </w:rPr>
+        <w:t>B</w:t>
+      </w:r>
+    </w:p>
+    <w:p>
+      <w:pPr>
+        <w:pStyle w:val="ListParagraph"/>
+        <w:numPr>
+          <w:ilvl w:val="0"/>
+          <w:numId w:val="10"/>
+        </w:numPr>
+        <w:rPr>
+          <w:sz w:val="24"/>
+          <w:szCs w:val="24"/>
+        </w:rPr>
+      </w:pPr>
+      <w:r>
+        <w:rPr>
+          <w:sz w:val="24"/>
+          <w:szCs w:val="24"/>
+        </w:rPr>
+        <w:t>D</w:t>
+      </w:r>
+    </w:p>
+    <w:p>
+      <w:pPr>
+        <w:pStyle w:val="ListParagraph"/>
+        <w:numPr>
+          <w:ilvl w:val="0"/>
+          <w:numId w:val="10"/>
+        </w:numPr>
+        <w:rPr>
+          <w:sz w:val="24"/>
+          <w:szCs w:val="24"/>
+        </w:rPr>
+      </w:pPr>
+      <w:r>
+        <w:rPr>
+          <w:sz w:val="24"/>
+          <w:szCs w:val="24"/>
+        </w:rPr>
+        <w:t>Not given</w:t>
+      </w:r>
+    </w:p>
+    <w:p>
+      <w:pPr>
+        <w:pStyle w:val="ListParagraph"/>
+        <w:numPr>
+          <w:ilvl w:val="0"/>
+          <w:numId w:val="10"/>
+        </w:numPr>
+        <w:rPr>
+          <w:sz w:val="24"/>
+          <w:szCs w:val="24"/>
+        </w:rPr>
+      </w:pPr>
+      <w:r>
+        <w:rPr>
+          <w:sz w:val="24"/>
+          <w:szCs w:val="24"/>
+        </w:rPr>
+        <w:t>No</w:t>
+      </w:r>
+    </w:p>
+    <w:p>
+      <w:pPr>
+        <w:pStyle w:val="ListParagraph"/>
+        <w:numPr>
+          <w:ilvl w:val="0"/>
+          <w:numId w:val="10"/>
+        </w:numPr>
+        <w:rPr>
+          <w:sz w:val="24"/>
+          <w:szCs w:val="24"/>
+        </w:rPr>
+      </w:pPr>
+      <w:r>
+        <w:rPr>
+          <w:sz w:val="24"/>
+          <w:szCs w:val="24"/>
+        </w:rPr>
+        <w:t>No</w:t>
+      </w:r>
+    </w:p>
+    <w:p>
+      <w:pPr>
+        <w:pStyle w:val="ListParagraph"/>
+        <w:numPr>
+          <w:ilvl w:val="0"/>
+          <w:numId w:val="10"/>
+        </w:numPr>
+        <w:rPr>
+          <w:sz w:val="24"/>
+          <w:szCs w:val="24"/>
+        </w:rPr>
+      </w:pPr>
+      <w:r>
+        <w:rPr>
+          <w:sz w:val="24"/>
+          <w:szCs w:val="24"/>
+        </w:rPr>
+        <w:t>Yes</w:t>
+      </w:r>
+    </w:p>
+    <w:p>
+      <w:pPr>
+        <w:pStyle w:val="ListParagraph"/>
+        <w:numPr>
+          <w:ilvl w:val="0"/>
+          <w:numId w:val="10"/>
+        </w:numPr>
+        <w:rPr>
+          <w:sz w:val="24"/>
+          <w:szCs w:val="24"/>
+        </w:rPr>
+      </w:pPr>
+      <w:r>
+        <w:rPr>
+          <w:sz w:val="24"/>
+          <w:szCs w:val="24"/>
+        </w:rPr>
+        <w:t>B</w:t>
+      </w:r>
+    </w:p>
+    <w:p>
+      <w:pPr>
+        <w:pStyle w:val="ListParagraph"/>
+        <w:numPr>
+          <w:ilvl w:val="0"/>
+          <w:numId w:val="10"/>
+        </w:numPr>
+        <w:rPr>
+          <w:sz w:val="24"/>
+          <w:szCs w:val="24"/>
+        </w:rPr>
+      </w:pPr>
+      <w:r>
+        <w:rPr>
+          <w:sz w:val="24"/>
+          <w:szCs w:val="24"/>
+        </w:rPr>
+        <w:t>C</w:t>
+      </w:r>
+    </w:p>
+    <w:p>
+      <w:pPr>
+        <w:pStyle w:val="ListParagraph"/>
+        <w:numPr>
+          <w:ilvl w:val="0"/>
+          <w:numId w:val="10"/>
+        </w:numPr>
+        <w:rPr>
+          <w:sz w:val="24"/>
+          <w:szCs w:val="24"/>
+        </w:rPr>
+      </w:pPr>
+      <w:r>
+        <w:rPr>
+          <w:sz w:val="24"/>
+          <w:szCs w:val="24"/>
+        </w:rPr>
+        <w:t>D</w:t>
+      </w:r>
+      <w:r>
+        <w:rPr>
+          <w:sz w:val="24"/>
+          <w:szCs w:val="24"/>
+        </w:rPr>
+        <w:t xml:space="preserve"> (Wrong: A)</w:t>
+      </w:r>
+    </w:p>
+    <w:p>
+      <w:pPr>
+        <w:pStyle w:val="ListParagraph"/>
+        <w:numPr>
+          <w:ilvl w:val="0"/>
+          <w:numId w:val="10"/>
+        </w:numPr>
+        <w:rPr>
+          <w:sz w:val="24"/>
+          <w:szCs w:val="24"/>
+        </w:rPr>
+      </w:pPr>
+      <w:r>
+        <w:rPr>
+          <w:sz w:val="24"/>
+          <w:szCs w:val="24"/>
+        </w:rPr>
+        <w:t>D</w:t>
+      </w:r>
+      <w:r>
+        <w:rPr>
+          <w:sz w:val="24"/>
+          <w:szCs w:val="24"/>
+        </w:rPr>
+        <w:t xml:space="preserve"> (Wrong: B)</w:t>
+      </w:r>
+    </w:p>
+    <w:p>
+      <w:pPr>
+        <w:pStyle w:val="ListParagraph"/>
+        <w:numPr>
+          <w:ilvl w:val="0"/>
+          <w:numId w:val="10"/>
+        </w:numPr>
+        <w:rPr>
+          <w:sz w:val="24"/>
+          <w:szCs w:val="24"/>
+        </w:rPr>
+      </w:pPr>
+      <w:r>
+        <w:rPr>
+          <w:sz w:val="24"/>
+          <w:szCs w:val="24"/>
+        </w:rPr>
+        <w:t>B</w:t>
+      </w:r>
+      <w:r>
+        <w:rPr>
+          <w:sz w:val="24"/>
+          <w:szCs w:val="24"/>
+        </w:rPr>
+        <w:t xml:space="preserve"> (Wrong: D)</w:t>
+      </w:r>
+    </w:p>
+    <w:p>
+      <w:pPr>
         <w:rPr>
           <w:b/>
           <w:bCs/>
           <w:sz w:val="24"/>
           <w:szCs w:val="24"/>
         </w:rPr>
+      </w:pPr>
+      <w:r>
+        <w:rPr>
+          <w:b/>
+          <w:bCs/>
+          <w:sz w:val="24"/>
+          <w:szCs w:val="24"/>
+        </w:rPr>
+        <w:t xml:space="preserve">Band Score: </w:t>
+      </w:r>
+      <w:r>
+        <w:rPr>
+          <w:b/>
+          <w:bCs/>
+          <w:sz w:val="24"/>
+          <w:szCs w:val="24"/>
+        </w:rPr>
         <w:t>6.5</w:t>
       </w:r>
     </w:p>
@@ -9558,6 +9695,7 @@
           <w:sz w:val="24"/>
           <w:szCs w:val="24"/>
         </w:rPr>
+        <w:lastRenderedPageBreak/>
         <w:t>Wall</w:t>
       </w:r>
     </w:p>
@@ -9798,7 +9936,6 @@
           <w:sz w:val="24"/>
           <w:szCs w:val="24"/>
         </w:rPr>
-        <w:lastRenderedPageBreak/>
         <w:t>B</w:t>
       </w:r>
     </w:p>
@@ -10323,7 +10460,7 @@
 </file>
 
 <file path=word/numbering.xml><?xml version="1.0" encoding="utf-8"?>
-<w:numbering xmlns:wpc="http://schemas.microsoft.com/office/word/2010/wordprocessingCanvas" xmlns:cx="http://schemas.microsoft.com/office/drawing/2014/chartex" xmlns:cx1="http://schemas.microsoft.com/office/drawing/2015/9/8/chartex" xmlns:cx2="http://schemas.microsoft.com/office/drawing/2015/10/21/chartex" xmlns:cx3="http://schemas.microsoft.com/office/drawing/2016/5/9/chartex" xmlns:cx4="http://schemas.microsoft.com/office/drawing/2016/5/10/chartex" xmlns:cx5="http://schemas.microsoft.com/office/drawing/2016/5/11/chartex" xmlns:cx6="http://schemas.microsoft.com/office/drawing/2016/5/12/chartex" xmlns:cx7="http://schemas.microsoft.com/office/drawing/2016/5/13/chartex" xmlns:cx8="http://schemas.microsoft.com/office/drawing/2016/5/14/chartex" xmlns:mc="http://schemas.openxmlformats.org/markup-compatibility/2006" xmlns:aink="http://schemas.microsoft.com/office/drawing/2016/ink" xmlns:am3d="http://schemas.microsoft.com/office/drawing/2017/model3d" xmlns:o="urn:schemas-microsoft-com:office:office" xmlns:oel="http://schemas.microsoft.com/office/2019/extlst" xmlns:r="http://schemas.openxmlformats.org/officeDocument/2006/relationships" xmlns:m="http://schemas.openxmlformats.org/officeDocument/2006/math" xmlns:v="urn:schemas-microsoft-com:vml" xmlns:wp14="http://schemas.microsoft.com/office/word/2010/wordprocessingDrawing" xmlns:wp="http://schemas.openxmlformats.org/drawingml/2006/wordprocessingDrawing" xmlns:w10="urn:schemas-microsoft-com:office:word" xmlns:w="http://schemas.openxmlformats.org/wordprocessingml/2006/main" xmlns:w14="http://schemas.microsoft.com/office/word/2010/wordml" xmlns:w15="http://schemas.microsoft.com/office/word/2012/wordml" xmlns:w16cex="http://schemas.microsoft.com/office/word/2018/wordml/cex" xmlns:w16cid="http://schemas.microsoft.com/office/word/2016/wordml/cid" xmlns:w16="http://schemas.microsoft.com/office/word/2018/wordml" xmlns:w16du="http://schemas.microsoft.com/office/word/2023/wordml/word16du" xmlns:w16sdtdh="http://schemas.microsoft.com/office/word/2020/wordml/sdtdatahash" xmlns:w16se="http://schemas.microsoft.com/office/word/2015/wordml/symex" xmlns:wpg="http://schemas.microsoft.com/office/word/2010/wordprocessingGroup" xmlns:wpi="http://schemas.microsoft.com/office/word/2010/wordprocessingInk" xmlns:wne="http://schemas.microsoft.com/office/word/2006/wordml" xmlns:wps="http://schemas.microsoft.com/office/word/2010/wordprocessingShape" mc:Ignorable="w14 w15 w16se w16cid w16 w16cex w16sdtdh w16du wp14">
+<w:numbering xmlns:wpc="http://schemas.microsoft.com/office/word/2010/wordprocessingCanvas" xmlns:cx="http://schemas.microsoft.com/office/drawing/2014/chartex" xmlns:cx1="http://schemas.microsoft.com/office/drawing/2015/9/8/chartex" xmlns:cx2="http://schemas.microsoft.com/office/drawing/2015/10/21/chartex" xmlns:cx3="http://schemas.microsoft.com/office/drawing/2016/5/9/chartex" xmlns:cx4="http://schemas.microsoft.com/office/drawing/2016/5/10/chartex" xmlns:cx5="http://schemas.microsoft.com/office/drawing/2016/5/11/chartex" xmlns:cx6="http://schemas.microsoft.com/office/drawing/2016/5/12/chartex" xmlns:cx7="http://schemas.microsoft.com/office/drawing/2016/5/13/chartex" xmlns:cx8="http://schemas.microsoft.com/office/drawing/2016/5/14/chartex" xmlns:mc="http://schemas.openxmlformats.org/markup-compatibility/2006" xmlns:aink="http://schemas.microsoft.com/office/drawing/2016/ink" xmlns:am3d="http://schemas.microsoft.com/office/drawing/2017/model3d" xmlns:o="urn:schemas-microsoft-com:office:office" xmlns:oel="http://schemas.microsoft.com/office/2019/extlst" xmlns:r="http://schemas.openxmlformats.org/officeDocument/2006/relationships" xmlns:m="http://schemas.openxmlformats.org/officeDocument/2006/math" xmlns:v="urn:schemas-microsoft-com:vml" xmlns:wp14="http://schemas.microsoft.com/office/word/2010/wordprocessingDrawing" xmlns:wp="http://schemas.openxmlformats.org/drawingml/2006/wordprocessingDrawing" xmlns:w10="urn:schemas-microsoft-com:office:word" xmlns:w="http://schemas.openxmlformats.org/wordprocessingml/2006/main" xmlns:w14="http://schemas.microsoft.com/office/word/2010/wordml" xmlns:w15="http://schemas.microsoft.com/office/word/2012/wordml" xmlns:w16cex="http://schemas.microsoft.com/office/word/2018/wordml/cex" xmlns:w16cid="http://schemas.microsoft.com/office/word/2016/wordml/cid" xmlns:w16="http://schemas.microsoft.com/office/word/2018/wordml" xmlns:w16du="http://schemas.microsoft.com/office/word/2023/wordml/word16du" xmlns:w16sdtdh="http://schemas.microsoft.com/office/word/2020/wordml/sdtdatahash" xmlns:w16sdtfl="http://schemas.microsoft.com/office/word/2024/wordml/sdtformatlock" xmlns:w16se="http://schemas.microsoft.com/office/word/2015/wordml/symex" xmlns:wpg="http://schemas.microsoft.com/office/word/2010/wordprocessingGroup" xmlns:wpi="http://schemas.microsoft.com/office/word/2010/wordprocessingInk" xmlns:wne="http://schemas.microsoft.com/office/word/2006/wordml" xmlns:wps="http://schemas.microsoft.com/office/word/2010/wordprocessingShape" mc:Ignorable="w14 w15 w16se w16cid w16 w16cex w16sdtdh w16sdtfl w16du wp14">
   <w:abstractNum w:abstractNumId="0" w15:restartNumberingAfterBreak="0">
     <w:nsid w:val="04BD6FC9"/>
     <w:multiLevelType w:val="hybridMultilevel"/>
@@ -11334,7 +11471,7 @@
 </file>
 
 <file path=word/styles.xml><?xml version="1.0" encoding="utf-8"?>
-<w:styles xmlns:mc="http://schemas.openxmlformats.org/markup-compatibility/2006" xmlns:r="http://schemas.openxmlformats.org/officeDocument/2006/relationships" xmlns:w="http://schemas.openxmlformats.org/wordprocessingml/2006/main" xmlns:w14="http://schemas.microsoft.com/office/word/2010/wordml" xmlns:w15="http://schemas.microsoft.com/office/word/2012/wordml" xmlns:w16cex="http://schemas.microsoft.com/office/word/2018/wordml/cex" xmlns:w16cid="http://schemas.microsoft.com/office/word/2016/wordml/cid" xmlns:w16="http://schemas.microsoft.com/office/word/2018/wordml" xmlns:w16du="http://schemas.microsoft.com/office/word/2023/wordml/word16du" xmlns:w16sdtdh="http://schemas.microsoft.com/office/word/2020/wordml/sdtdatahash" xmlns:w16se="http://schemas.microsoft.com/office/word/2015/wordml/symex" mc:Ignorable="w14 w15 w16se w16cid w16 w16cex w16sdtdh w16du">
+<w:styles xmlns:mc="http://schemas.openxmlformats.org/markup-compatibility/2006" xmlns:r="http://schemas.openxmlformats.org/officeDocument/2006/relationships" xmlns:w="http://schemas.openxmlformats.org/wordprocessingml/2006/main" xmlns:w14="http://schemas.microsoft.com/office/word/2010/wordml" xmlns:w15="http://schemas.microsoft.com/office/word/2012/wordml" xmlns:w16cex="http://schemas.microsoft.com/office/word/2018/wordml/cex" xmlns:w16cid="http://schemas.microsoft.com/office/word/2016/wordml/cid" xmlns:w16="http://schemas.microsoft.com/office/word/2018/wordml" xmlns:w16du="http://schemas.microsoft.com/office/word/2023/wordml/word16du" xmlns:w16sdtdh="http://schemas.microsoft.com/office/word/2020/wordml/sdtdatahash" xmlns:w16sdtfl="http://schemas.microsoft.com/office/word/2024/wordml/sdtformatlock" xmlns:w16se="http://schemas.microsoft.com/office/word/2015/wordml/symex" mc:Ignorable="w14 w15 w16se w16cid w16 w16cex w16sdtdh w16sdtfl w16du">
   <w:docDefaults>
     <w:rPrDefault>
       <w:rPr>

</xml_diff>

<commit_message>
Book 17 Test 1 Writing Task 1 score
</commit_message>
<xml_diff>
--- a/IELTS Practices.docx
+++ b/IELTS Practices.docx
@@ -8658,6 +8658,15 @@
           <w:szCs w:val="24"/>
         </w:rPr>
         <w:t xml:space="preserve">Band Score: </w:t>
+      </w:r>
+      <w:r>
+        <w:rPr>
+          <w:b/>
+          <w:bCs/>
+          <w:sz w:val="24"/>
+          <w:szCs w:val="24"/>
+        </w:rPr>
+        <w:t>5.5 – 6.0</w:t>
       </w:r>
     </w:p>
     <w:p>

</xml_diff>

<commit_message>
Book 17 Test 1 Writing Task 2
</commit_message>
<xml_diff>
--- a/IELTS Practices.docx
+++ b/IELTS Practices.docx
@@ -8679,900 +8679,141 @@
     </w:p>
     <w:p>
       <w:pPr>
-        <w:rPr>
-          <w:sz w:val="24"/>
-          <w:szCs w:val="24"/>
-        </w:rPr>
-      </w:pPr>
-    </w:p>
-    <w:p>
-      <w:pPr>
-        <w:pStyle w:val="Heading2"/>
-      </w:pPr>
-      <w:r>
-        <w:t>Reading</w:t>
-      </w:r>
-    </w:p>
-    <w:p>
-      <w:pPr>
-        <w:pStyle w:val="ListParagraph"/>
-        <w:numPr>
-          <w:ilvl w:val="0"/>
-          <w:numId w:val="10"/>
-        </w:numPr>
-        <w:rPr>
-          <w:sz w:val="24"/>
-          <w:szCs w:val="24"/>
-        </w:rPr>
-      </w:pPr>
-      <w:r>
-        <w:rPr>
-          <w:sz w:val="24"/>
-          <w:szCs w:val="24"/>
-        </w:rPr>
-        <w:t>Population</w:t>
-      </w:r>
-    </w:p>
-    <w:p>
-      <w:pPr>
-        <w:pStyle w:val="ListParagraph"/>
-        <w:numPr>
-          <w:ilvl w:val="0"/>
-          <w:numId w:val="10"/>
-        </w:numPr>
-        <w:rPr>
-          <w:sz w:val="24"/>
-          <w:szCs w:val="24"/>
-        </w:rPr>
-      </w:pPr>
-      <w:r>
-        <w:rPr>
-          <w:sz w:val="24"/>
-          <w:szCs w:val="24"/>
-        </w:rPr>
-        <w:t>Slums</w:t>
-      </w:r>
-      <w:r>
-        <w:rPr>
-          <w:sz w:val="24"/>
-          <w:szCs w:val="24"/>
-        </w:rPr>
-        <w:t xml:space="preserve"> (Wrong: Suburbs)</w:t>
-      </w:r>
-    </w:p>
-    <w:p>
-      <w:pPr>
-        <w:pStyle w:val="ListParagraph"/>
-        <w:numPr>
-          <w:ilvl w:val="0"/>
-          <w:numId w:val="10"/>
-        </w:numPr>
-        <w:rPr>
-          <w:sz w:val="24"/>
-          <w:szCs w:val="24"/>
-        </w:rPr>
-      </w:pPr>
-      <w:r>
-        <w:rPr>
-          <w:sz w:val="24"/>
-          <w:szCs w:val="24"/>
-        </w:rPr>
-        <w:t>Businessmen</w:t>
-      </w:r>
-    </w:p>
-    <w:p>
-      <w:pPr>
-        <w:pStyle w:val="ListParagraph"/>
-        <w:numPr>
-          <w:ilvl w:val="0"/>
-          <w:numId w:val="10"/>
-        </w:numPr>
-        <w:rPr>
-          <w:sz w:val="24"/>
-          <w:szCs w:val="24"/>
-        </w:rPr>
-      </w:pPr>
-      <w:r>
-        <w:rPr>
-          <w:sz w:val="24"/>
-          <w:szCs w:val="24"/>
-        </w:rPr>
-        <w:t>Fund</w:t>
-      </w:r>
-    </w:p>
-    <w:p>
-      <w:pPr>
-        <w:pStyle w:val="ListParagraph"/>
-        <w:numPr>
-          <w:ilvl w:val="0"/>
-          <w:numId w:val="10"/>
-        </w:numPr>
-        <w:rPr>
-          <w:sz w:val="24"/>
-          <w:szCs w:val="24"/>
-        </w:rPr>
-      </w:pPr>
-      <w:r>
-        <w:rPr>
-          <w:sz w:val="24"/>
-          <w:szCs w:val="24"/>
-        </w:rPr>
-        <w:t>Newspapers</w:t>
-      </w:r>
-      <w:r>
-        <w:rPr>
-          <w:sz w:val="24"/>
-          <w:szCs w:val="24"/>
-        </w:rPr>
-        <w:t xml:space="preserve"> (Wrong: Press)</w:t>
-      </w:r>
-    </w:p>
-    <w:p>
-      <w:pPr>
-        <w:pStyle w:val="ListParagraph"/>
-        <w:numPr>
-          <w:ilvl w:val="0"/>
-          <w:numId w:val="10"/>
-        </w:numPr>
-        <w:rPr>
-          <w:sz w:val="24"/>
-          <w:szCs w:val="24"/>
-        </w:rPr>
-      </w:pPr>
-      <w:r>
-        <w:rPr>
-          <w:sz w:val="24"/>
-          <w:szCs w:val="24"/>
-        </w:rPr>
-        <w:t>Soil</w:t>
-      </w:r>
-    </w:p>
-    <w:p>
-      <w:pPr>
-        <w:pStyle w:val="ListParagraph"/>
-        <w:numPr>
-          <w:ilvl w:val="0"/>
-          <w:numId w:val="10"/>
-        </w:numPr>
-        <w:rPr>
-          <w:sz w:val="24"/>
-          <w:szCs w:val="24"/>
-        </w:rPr>
-      </w:pPr>
-      <w:r>
-        <w:rPr>
-          <w:sz w:val="24"/>
-          <w:szCs w:val="24"/>
-        </w:rPr>
-        <w:t>False</w:t>
-      </w:r>
-    </w:p>
-    <w:p>
-      <w:pPr>
-        <w:pStyle w:val="ListParagraph"/>
-        <w:numPr>
-          <w:ilvl w:val="0"/>
-          <w:numId w:val="10"/>
-        </w:numPr>
-        <w:rPr>
-          <w:sz w:val="24"/>
-          <w:szCs w:val="24"/>
-        </w:rPr>
-      </w:pPr>
+        <w:jc w:val="both"/>
+        <w:rPr>
+          <w:sz w:val="24"/>
+          <w:szCs w:val="24"/>
+        </w:rPr>
+      </w:pPr>
+      <w:r>
+        <w:rPr>
+          <w:sz w:val="24"/>
+          <w:szCs w:val="24"/>
+        </w:rPr>
+        <w:t xml:space="preserve">It is a logical debate on taking risks, both in personal and personal lives. Every now and then, we are bound to take some </w:t>
+      </w:r>
+      <w:r>
+        <w:rPr>
+          <w:sz w:val="24"/>
+          <w:szCs w:val="24"/>
+        </w:rPr>
+        <w:t xml:space="preserve">powerful decisions that would change the path of our lives. And every decision has their own risks which are needed to be considered and well researched. Sometimes, the decisive predictions might not be right but it comes to a small amount of allocated time to choose a risky option. Taking risks comes with its own set of advantages and adversities. So, the questions </w:t>
+      </w:r>
+      <w:proofErr w:type="gramStart"/>
+      <w:r>
+        <w:rPr>
+          <w:sz w:val="24"/>
+          <w:szCs w:val="24"/>
+        </w:rPr>
+        <w:t>prevails</w:t>
+      </w:r>
+      <w:proofErr w:type="gramEnd"/>
+      <w:r>
+        <w:rPr>
+          <w:sz w:val="24"/>
+          <w:szCs w:val="24"/>
+        </w:rPr>
+        <w:t xml:space="preserve"> – do the advantages of taking risk </w:t>
+      </w:r>
+      <w:proofErr w:type="spellStart"/>
+      <w:r>
+        <w:rPr>
+          <w:sz w:val="24"/>
+          <w:szCs w:val="24"/>
+        </w:rPr>
+        <w:t>outweight</w:t>
+      </w:r>
+      <w:proofErr w:type="spellEnd"/>
+      <w:r>
+        <w:rPr>
+          <w:sz w:val="24"/>
+          <w:szCs w:val="24"/>
+        </w:rPr>
+        <w:t xml:space="preserve"> the disadvantages?</w:t>
+      </w:r>
+    </w:p>
+    <w:p>
+      <w:pPr>
+        <w:jc w:val="both"/>
+        <w:rPr>
+          <w:sz w:val="24"/>
+          <w:szCs w:val="24"/>
+        </w:rPr>
+      </w:pPr>
+      <w:r>
+        <w:rPr>
+          <w:sz w:val="24"/>
+          <w:szCs w:val="24"/>
+        </w:rPr>
+        <w:t xml:space="preserve">Well, to answer briefly, it does! Upon researching the media, internet, news, people’s life stories and even historical books, most of the successful stories come from people taking huge risks. Now, let’s look back in the timeline when the first space expedition to moon was completed by Neil Armstrong. Endangering his life, trusting his astronaut buddies and rocket engineers, he has </w:t>
+      </w:r>
       <w:r>
         <w:rPr>
           <w:sz w:val="24"/>
           <w:szCs w:val="24"/>
         </w:rPr>
         <w:lastRenderedPageBreak/>
-        <w:t>Not given</w:t>
-      </w:r>
-    </w:p>
-    <w:p>
-      <w:pPr>
-        <w:pStyle w:val="ListParagraph"/>
-        <w:numPr>
-          <w:ilvl w:val="0"/>
-          <w:numId w:val="10"/>
-        </w:numPr>
-        <w:rPr>
-          <w:sz w:val="24"/>
-          <w:szCs w:val="24"/>
-        </w:rPr>
-      </w:pPr>
-      <w:r>
-        <w:rPr>
-          <w:sz w:val="24"/>
-          <w:szCs w:val="24"/>
-        </w:rPr>
-        <w:t>True</w:t>
-      </w:r>
-    </w:p>
-    <w:p>
-      <w:pPr>
-        <w:pStyle w:val="ListParagraph"/>
-        <w:numPr>
-          <w:ilvl w:val="0"/>
-          <w:numId w:val="10"/>
-        </w:numPr>
-        <w:rPr>
-          <w:sz w:val="24"/>
-          <w:szCs w:val="24"/>
-        </w:rPr>
-      </w:pPr>
-      <w:r>
-        <w:rPr>
-          <w:sz w:val="24"/>
-          <w:szCs w:val="24"/>
-        </w:rPr>
-        <w:t>True</w:t>
-      </w:r>
-    </w:p>
-    <w:p>
-      <w:pPr>
-        <w:pStyle w:val="ListParagraph"/>
-        <w:numPr>
-          <w:ilvl w:val="0"/>
-          <w:numId w:val="10"/>
-        </w:numPr>
-        <w:rPr>
-          <w:sz w:val="24"/>
-          <w:szCs w:val="24"/>
-        </w:rPr>
-      </w:pPr>
-      <w:r>
-        <w:rPr>
-          <w:sz w:val="24"/>
-          <w:szCs w:val="24"/>
-        </w:rPr>
-        <w:t>False</w:t>
-      </w:r>
-    </w:p>
-    <w:p>
-      <w:pPr>
-        <w:pStyle w:val="ListParagraph"/>
-        <w:numPr>
-          <w:ilvl w:val="0"/>
-          <w:numId w:val="10"/>
-        </w:numPr>
-        <w:rPr>
-          <w:sz w:val="24"/>
-          <w:szCs w:val="24"/>
-        </w:rPr>
-      </w:pPr>
-      <w:r>
-        <w:rPr>
-          <w:sz w:val="24"/>
-          <w:szCs w:val="24"/>
-        </w:rPr>
-        <w:t>False</w:t>
-      </w:r>
-    </w:p>
-    <w:p>
-      <w:pPr>
-        <w:pStyle w:val="ListParagraph"/>
-        <w:numPr>
-          <w:ilvl w:val="0"/>
-          <w:numId w:val="10"/>
-        </w:numPr>
-        <w:rPr>
-          <w:sz w:val="24"/>
-          <w:szCs w:val="24"/>
-        </w:rPr>
-      </w:pPr>
-      <w:r>
-        <w:rPr>
-          <w:sz w:val="24"/>
-          <w:szCs w:val="24"/>
-        </w:rPr>
-        <w:t>Not given</w:t>
-      </w:r>
-    </w:p>
-    <w:p>
-      <w:pPr>
-        <w:pStyle w:val="ListParagraph"/>
-        <w:numPr>
-          <w:ilvl w:val="0"/>
-          <w:numId w:val="10"/>
-        </w:numPr>
-        <w:rPr>
-          <w:sz w:val="24"/>
-          <w:szCs w:val="24"/>
-        </w:rPr>
-      </w:pPr>
-      <w:r>
-        <w:rPr>
-          <w:sz w:val="24"/>
-          <w:szCs w:val="24"/>
-        </w:rPr>
-        <w:t>C</w:t>
-      </w:r>
-      <w:r>
-        <w:rPr>
-          <w:sz w:val="24"/>
-          <w:szCs w:val="24"/>
-        </w:rPr>
-        <w:t xml:space="preserve"> (Wrong: A)</w:t>
-      </w:r>
-    </w:p>
-    <w:p>
-      <w:pPr>
-        <w:pStyle w:val="ListParagraph"/>
-        <w:numPr>
-          <w:ilvl w:val="0"/>
-          <w:numId w:val="10"/>
-        </w:numPr>
-        <w:rPr>
-          <w:sz w:val="24"/>
-          <w:szCs w:val="24"/>
-        </w:rPr>
-      </w:pPr>
-      <w:r>
-        <w:rPr>
-          <w:sz w:val="24"/>
-          <w:szCs w:val="24"/>
-        </w:rPr>
-        <w:t>E</w:t>
-      </w:r>
-      <w:r>
-        <w:rPr>
-          <w:sz w:val="24"/>
-          <w:szCs w:val="24"/>
-        </w:rPr>
-        <w:t xml:space="preserve"> (Wrong: F)</w:t>
-      </w:r>
-    </w:p>
-    <w:p>
-      <w:pPr>
-        <w:pStyle w:val="ListParagraph"/>
-        <w:numPr>
-          <w:ilvl w:val="0"/>
-          <w:numId w:val="10"/>
-        </w:numPr>
-        <w:rPr>
-          <w:sz w:val="24"/>
-          <w:szCs w:val="24"/>
-        </w:rPr>
-      </w:pPr>
-      <w:r>
-        <w:rPr>
-          <w:sz w:val="24"/>
-          <w:szCs w:val="24"/>
-        </w:rPr>
-        <w:t>F</w:t>
-      </w:r>
-      <w:r>
-        <w:rPr>
-          <w:sz w:val="24"/>
-          <w:szCs w:val="24"/>
-        </w:rPr>
-        <w:t xml:space="preserve"> (Wrong: E)</w:t>
-      </w:r>
-    </w:p>
-    <w:p>
-      <w:pPr>
-        <w:pStyle w:val="ListParagraph"/>
-        <w:numPr>
-          <w:ilvl w:val="0"/>
-          <w:numId w:val="10"/>
-        </w:numPr>
-        <w:rPr>
-          <w:sz w:val="24"/>
-          <w:szCs w:val="24"/>
-        </w:rPr>
-      </w:pPr>
-      <w:r>
-        <w:rPr>
-          <w:sz w:val="24"/>
-          <w:szCs w:val="24"/>
-        </w:rPr>
-        <w:t>B</w:t>
-      </w:r>
-      <w:r>
-        <w:rPr>
-          <w:sz w:val="24"/>
-          <w:szCs w:val="24"/>
-        </w:rPr>
-        <w:t xml:space="preserve"> (Wrong: D)</w:t>
-      </w:r>
-    </w:p>
-    <w:p>
-      <w:pPr>
-        <w:pStyle w:val="ListParagraph"/>
-        <w:numPr>
-          <w:ilvl w:val="0"/>
-          <w:numId w:val="10"/>
-        </w:numPr>
-        <w:rPr>
-          <w:sz w:val="24"/>
-          <w:szCs w:val="24"/>
-        </w:rPr>
-      </w:pPr>
-      <w:r>
-        <w:rPr>
-          <w:sz w:val="24"/>
-          <w:szCs w:val="24"/>
-        </w:rPr>
-        <w:t>Fortress</w:t>
-      </w:r>
-    </w:p>
-    <w:p>
-      <w:pPr>
-        <w:pStyle w:val="ListParagraph"/>
-        <w:numPr>
-          <w:ilvl w:val="0"/>
-          <w:numId w:val="10"/>
-        </w:numPr>
-        <w:rPr>
-          <w:sz w:val="24"/>
-          <w:szCs w:val="24"/>
-        </w:rPr>
-      </w:pPr>
-      <w:r>
-        <w:rPr>
-          <w:sz w:val="24"/>
-          <w:szCs w:val="24"/>
-        </w:rPr>
-        <w:t>Bullfights</w:t>
-      </w:r>
-    </w:p>
-    <w:p>
-      <w:pPr>
-        <w:pStyle w:val="ListParagraph"/>
-        <w:numPr>
-          <w:ilvl w:val="0"/>
-          <w:numId w:val="10"/>
-        </w:numPr>
-        <w:rPr>
-          <w:sz w:val="24"/>
-          <w:szCs w:val="24"/>
-        </w:rPr>
-      </w:pPr>
-      <w:r>
-        <w:rPr>
-          <w:sz w:val="24"/>
-          <w:szCs w:val="24"/>
-        </w:rPr>
-        <w:t>Opera</w:t>
-      </w:r>
-    </w:p>
-    <w:p>
-      <w:pPr>
-        <w:pStyle w:val="ListParagraph"/>
-        <w:numPr>
-          <w:ilvl w:val="0"/>
-          <w:numId w:val="10"/>
-        </w:numPr>
-        <w:rPr>
-          <w:sz w:val="24"/>
-          <w:szCs w:val="24"/>
-        </w:rPr>
-      </w:pPr>
-      <w:r>
-        <w:rPr>
-          <w:sz w:val="24"/>
-          <w:szCs w:val="24"/>
-        </w:rPr>
-        <w:t>Salt</w:t>
-      </w:r>
-    </w:p>
-    <w:p>
-      <w:pPr>
-        <w:pStyle w:val="ListParagraph"/>
-        <w:numPr>
-          <w:ilvl w:val="0"/>
-          <w:numId w:val="10"/>
-        </w:numPr>
-        <w:rPr>
-          <w:sz w:val="24"/>
-          <w:szCs w:val="24"/>
-        </w:rPr>
-      </w:pPr>
-      <w:r>
-        <w:rPr>
-          <w:sz w:val="24"/>
-          <w:szCs w:val="24"/>
-        </w:rPr>
-        <w:t>Shops</w:t>
-      </w:r>
-    </w:p>
-    <w:p>
-      <w:pPr>
-        <w:pStyle w:val="ListParagraph"/>
-        <w:numPr>
-          <w:ilvl w:val="0"/>
-          <w:numId w:val="10"/>
-        </w:numPr>
-        <w:rPr>
-          <w:sz w:val="24"/>
-          <w:szCs w:val="24"/>
-        </w:rPr>
-      </w:pPr>
-      <w:r>
-        <w:rPr>
-          <w:sz w:val="24"/>
-          <w:szCs w:val="24"/>
-        </w:rPr>
-        <w:t>C</w:t>
-      </w:r>
-    </w:p>
-    <w:p>
-      <w:pPr>
-        <w:pStyle w:val="ListParagraph"/>
-        <w:numPr>
-          <w:ilvl w:val="0"/>
-          <w:numId w:val="10"/>
-        </w:numPr>
-        <w:rPr>
-          <w:sz w:val="24"/>
-          <w:szCs w:val="24"/>
-        </w:rPr>
-      </w:pPr>
-      <w:r>
-        <w:rPr>
-          <w:sz w:val="24"/>
-          <w:szCs w:val="24"/>
-        </w:rPr>
-        <w:t>E</w:t>
-      </w:r>
-      <w:r>
-        <w:rPr>
-          <w:sz w:val="24"/>
-          <w:szCs w:val="24"/>
-        </w:rPr>
-        <w:t xml:space="preserve"> (Wrong: D)</w:t>
-      </w:r>
-    </w:p>
-    <w:p>
-      <w:pPr>
-        <w:pStyle w:val="ListParagraph"/>
-        <w:numPr>
-          <w:ilvl w:val="0"/>
-          <w:numId w:val="10"/>
-        </w:numPr>
-        <w:rPr>
-          <w:sz w:val="24"/>
-          <w:szCs w:val="24"/>
-        </w:rPr>
-      </w:pPr>
-      <w:r>
-        <w:rPr>
-          <w:sz w:val="24"/>
-          <w:szCs w:val="24"/>
-        </w:rPr>
-        <w:t>A</w:t>
-      </w:r>
-      <w:r>
-        <w:rPr>
-          <w:sz w:val="24"/>
-          <w:szCs w:val="24"/>
-        </w:rPr>
-        <w:t xml:space="preserve"> (Wrong: B)</w:t>
-      </w:r>
-    </w:p>
-    <w:p>
-      <w:pPr>
-        <w:pStyle w:val="ListParagraph"/>
-        <w:numPr>
-          <w:ilvl w:val="0"/>
-          <w:numId w:val="10"/>
-        </w:numPr>
-        <w:rPr>
-          <w:sz w:val="24"/>
-          <w:szCs w:val="24"/>
-        </w:rPr>
-      </w:pPr>
-      <w:r>
-        <w:rPr>
-          <w:sz w:val="24"/>
-          <w:szCs w:val="24"/>
-        </w:rPr>
-        <w:t>E</w:t>
-      </w:r>
-    </w:p>
-    <w:p>
-      <w:pPr>
-        <w:pStyle w:val="ListParagraph"/>
-        <w:numPr>
-          <w:ilvl w:val="0"/>
-          <w:numId w:val="10"/>
-        </w:numPr>
-        <w:rPr>
-          <w:sz w:val="24"/>
-          <w:szCs w:val="24"/>
-        </w:rPr>
-      </w:pPr>
-      <w:r>
-        <w:rPr>
-          <w:sz w:val="24"/>
-          <w:szCs w:val="24"/>
-        </w:rPr>
-        <w:t>H</w:t>
-      </w:r>
-    </w:p>
-    <w:p>
-      <w:pPr>
-        <w:pStyle w:val="ListParagraph"/>
-        <w:numPr>
-          <w:ilvl w:val="0"/>
-          <w:numId w:val="10"/>
-        </w:numPr>
-        <w:rPr>
-          <w:sz w:val="24"/>
-          <w:szCs w:val="24"/>
-        </w:rPr>
-      </w:pPr>
-      <w:r>
-        <w:rPr>
-          <w:sz w:val="24"/>
-          <w:szCs w:val="24"/>
-        </w:rPr>
-        <w:t>J</w:t>
-      </w:r>
-    </w:p>
-    <w:p>
-      <w:pPr>
-        <w:pStyle w:val="ListParagraph"/>
-        <w:numPr>
-          <w:ilvl w:val="0"/>
-          <w:numId w:val="10"/>
-        </w:numPr>
-        <w:rPr>
-          <w:sz w:val="24"/>
-          <w:szCs w:val="24"/>
-        </w:rPr>
-      </w:pPr>
-      <w:r>
-        <w:rPr>
-          <w:sz w:val="24"/>
-          <w:szCs w:val="24"/>
-        </w:rPr>
-        <w:t>F</w:t>
-      </w:r>
-    </w:p>
-    <w:p>
-      <w:pPr>
-        <w:pStyle w:val="ListParagraph"/>
-        <w:numPr>
-          <w:ilvl w:val="0"/>
-          <w:numId w:val="10"/>
-        </w:numPr>
-        <w:rPr>
-          <w:sz w:val="24"/>
-          <w:szCs w:val="24"/>
-        </w:rPr>
-      </w:pPr>
-      <w:r>
-        <w:rPr>
-          <w:sz w:val="24"/>
-          <w:szCs w:val="24"/>
-        </w:rPr>
-        <w:t>B</w:t>
-      </w:r>
-    </w:p>
-    <w:p>
-      <w:pPr>
-        <w:pStyle w:val="ListParagraph"/>
-        <w:numPr>
-          <w:ilvl w:val="0"/>
-          <w:numId w:val="10"/>
-        </w:numPr>
-        <w:rPr>
-          <w:sz w:val="24"/>
-          <w:szCs w:val="24"/>
-        </w:rPr>
-      </w:pPr>
-      <w:r>
-        <w:rPr>
-          <w:sz w:val="24"/>
-          <w:szCs w:val="24"/>
-        </w:rPr>
-        <w:t>D</w:t>
-      </w:r>
-    </w:p>
-    <w:p>
-      <w:pPr>
-        <w:pStyle w:val="ListParagraph"/>
-        <w:numPr>
-          <w:ilvl w:val="0"/>
-          <w:numId w:val="10"/>
-        </w:numPr>
-        <w:rPr>
-          <w:sz w:val="24"/>
-          <w:szCs w:val="24"/>
-        </w:rPr>
-      </w:pPr>
-      <w:r>
-        <w:rPr>
-          <w:sz w:val="24"/>
-          <w:szCs w:val="24"/>
-        </w:rPr>
-        <w:t>Not given</w:t>
-      </w:r>
-    </w:p>
-    <w:p>
-      <w:pPr>
-        <w:pStyle w:val="ListParagraph"/>
-        <w:numPr>
-          <w:ilvl w:val="0"/>
-          <w:numId w:val="10"/>
-        </w:numPr>
-        <w:rPr>
-          <w:sz w:val="24"/>
-          <w:szCs w:val="24"/>
-        </w:rPr>
-      </w:pPr>
-      <w:r>
-        <w:rPr>
-          <w:sz w:val="24"/>
-          <w:szCs w:val="24"/>
-        </w:rPr>
-        <w:t>No</w:t>
-      </w:r>
-    </w:p>
-    <w:p>
-      <w:pPr>
-        <w:pStyle w:val="ListParagraph"/>
-        <w:numPr>
-          <w:ilvl w:val="0"/>
-          <w:numId w:val="10"/>
-        </w:numPr>
-        <w:rPr>
-          <w:sz w:val="24"/>
-          <w:szCs w:val="24"/>
-        </w:rPr>
-      </w:pPr>
-      <w:r>
-        <w:rPr>
-          <w:sz w:val="24"/>
-          <w:szCs w:val="24"/>
-        </w:rPr>
-        <w:t>No</w:t>
-      </w:r>
-    </w:p>
-    <w:p>
-      <w:pPr>
-        <w:pStyle w:val="ListParagraph"/>
-        <w:numPr>
-          <w:ilvl w:val="0"/>
-          <w:numId w:val="10"/>
-        </w:numPr>
-        <w:rPr>
-          <w:sz w:val="24"/>
-          <w:szCs w:val="24"/>
-        </w:rPr>
-      </w:pPr>
-      <w:r>
-        <w:rPr>
-          <w:sz w:val="24"/>
-          <w:szCs w:val="24"/>
-        </w:rPr>
-        <w:t>Yes</w:t>
-      </w:r>
-    </w:p>
-    <w:p>
-      <w:pPr>
-        <w:pStyle w:val="ListParagraph"/>
-        <w:numPr>
-          <w:ilvl w:val="0"/>
-          <w:numId w:val="10"/>
-        </w:numPr>
-        <w:rPr>
-          <w:sz w:val="24"/>
-          <w:szCs w:val="24"/>
-        </w:rPr>
-      </w:pPr>
-      <w:r>
-        <w:rPr>
-          <w:sz w:val="24"/>
-          <w:szCs w:val="24"/>
-        </w:rPr>
-        <w:t>B</w:t>
-      </w:r>
-    </w:p>
-    <w:p>
-      <w:pPr>
-        <w:pStyle w:val="ListParagraph"/>
-        <w:numPr>
-          <w:ilvl w:val="0"/>
-          <w:numId w:val="10"/>
-        </w:numPr>
-        <w:rPr>
-          <w:sz w:val="24"/>
-          <w:szCs w:val="24"/>
-        </w:rPr>
-      </w:pPr>
-      <w:r>
-        <w:rPr>
-          <w:sz w:val="24"/>
-          <w:szCs w:val="24"/>
-        </w:rPr>
-        <w:t>C</w:t>
-      </w:r>
-    </w:p>
-    <w:p>
-      <w:pPr>
-        <w:pStyle w:val="ListParagraph"/>
-        <w:numPr>
-          <w:ilvl w:val="0"/>
-          <w:numId w:val="10"/>
-        </w:numPr>
-        <w:rPr>
-          <w:sz w:val="24"/>
-          <w:szCs w:val="24"/>
-        </w:rPr>
-      </w:pPr>
-      <w:r>
-        <w:rPr>
-          <w:sz w:val="24"/>
-          <w:szCs w:val="24"/>
-        </w:rPr>
-        <w:t>D</w:t>
-      </w:r>
-      <w:r>
-        <w:rPr>
-          <w:sz w:val="24"/>
-          <w:szCs w:val="24"/>
-        </w:rPr>
-        <w:t xml:space="preserve"> (Wrong: A)</w:t>
-      </w:r>
-    </w:p>
-    <w:p>
-      <w:pPr>
-        <w:pStyle w:val="ListParagraph"/>
-        <w:numPr>
-          <w:ilvl w:val="0"/>
-          <w:numId w:val="10"/>
-        </w:numPr>
-        <w:rPr>
-          <w:sz w:val="24"/>
-          <w:szCs w:val="24"/>
-        </w:rPr>
-      </w:pPr>
-      <w:r>
-        <w:rPr>
-          <w:sz w:val="24"/>
-          <w:szCs w:val="24"/>
-        </w:rPr>
-        <w:t>D</w:t>
-      </w:r>
-      <w:r>
-        <w:rPr>
-          <w:sz w:val="24"/>
-          <w:szCs w:val="24"/>
-        </w:rPr>
-        <w:t xml:space="preserve"> (Wrong: B)</w:t>
-      </w:r>
-    </w:p>
-    <w:p>
-      <w:pPr>
-        <w:pStyle w:val="ListParagraph"/>
-        <w:numPr>
-          <w:ilvl w:val="0"/>
-          <w:numId w:val="10"/>
-        </w:numPr>
-        <w:rPr>
-          <w:sz w:val="24"/>
-          <w:szCs w:val="24"/>
-        </w:rPr>
-      </w:pPr>
-      <w:r>
-        <w:rPr>
-          <w:sz w:val="24"/>
-          <w:szCs w:val="24"/>
-        </w:rPr>
-        <w:t>B</w:t>
-      </w:r>
-      <w:r>
-        <w:rPr>
-          <w:sz w:val="24"/>
-          <w:szCs w:val="24"/>
-        </w:rPr>
-        <w:t xml:space="preserve"> (Wrong: D)</w:t>
-      </w:r>
-    </w:p>
-    <w:p>
-      <w:pPr>
+        <w:t>landed successfully on the moon bringing a great achievement to the world. If we look even back in the history, we can see so many warriors, kings, risked their life, their families, their subjects, friends and even their property to conclude more successful adventures and wars.</w:t>
+      </w:r>
+      <w:r>
+        <w:rPr>
+          <w:sz w:val="24"/>
+          <w:szCs w:val="24"/>
+        </w:rPr>
+        <w:t xml:space="preserve"> </w:t>
+      </w:r>
+    </w:p>
+    <w:p>
+      <w:pPr>
+        <w:jc w:val="both"/>
+        <w:rPr>
+          <w:sz w:val="24"/>
+          <w:szCs w:val="24"/>
+        </w:rPr>
+      </w:pPr>
+      <w:r>
+        <w:rPr>
+          <w:sz w:val="24"/>
+          <w:szCs w:val="24"/>
+        </w:rPr>
+        <w:t>Even in the modern timeline, one prime example is Lionel Messi, who had short legs and could not even walk properly, yet he risked his legs to pursue his dreams on soccer and achieved the fame of being the best player in the world. A similar task was also achieved by Christiano Ronaldo, who despite being a poor kid, risked his life in poverty, worked hard for his achievements.</w:t>
+      </w:r>
+    </w:p>
+    <w:p>
+      <w:pPr>
+        <w:jc w:val="both"/>
+        <w:rPr>
+          <w:sz w:val="24"/>
+          <w:szCs w:val="24"/>
+        </w:rPr>
+      </w:pPr>
+      <w:r>
+        <w:rPr>
+          <w:sz w:val="24"/>
+          <w:szCs w:val="24"/>
+        </w:rPr>
+        <w:t>Even though maximum population fear of taking risks and wish to take things slow, the stories of risk takers could be a great motivation for them. The main reason of fearing risk is that people hate to lose their favorite people, things and most importantly, their popularity and personality. People do not wish to fall back on their progress on the hope of gaining more by taking a risky leap. But little do they know that having faith on themselves and collecting themselves up when they fall down while taking a risk is the best answer to any challenge they are facing.</w:t>
+      </w:r>
+    </w:p>
+    <w:p>
+      <w:pPr>
+        <w:jc w:val="both"/>
+        <w:rPr>
+          <w:sz w:val="24"/>
+          <w:szCs w:val="24"/>
+        </w:rPr>
+      </w:pPr>
+      <w:r>
+        <w:rPr>
+          <w:sz w:val="24"/>
+          <w:szCs w:val="24"/>
+        </w:rPr>
+        <w:t>To conclude, goodness of taking risks have more value than the disadvantages and it is vividly noticeable from stories of diverse successful people.</w:t>
+      </w:r>
+    </w:p>
+    <w:p>
+      <w:pPr>
+        <w:jc w:val="both"/>
         <w:rPr>
           <w:b/>
           <w:bCs/>
@@ -9596,6 +8837,920 @@
           <w:sz w:val="24"/>
           <w:szCs w:val="24"/>
         </w:rPr>
+        <w:t>5.5 – 6.0</w:t>
+      </w:r>
+    </w:p>
+    <w:p>
+      <w:pPr>
+        <w:pStyle w:val="Heading2"/>
+      </w:pPr>
+      <w:r>
+        <w:t>Reading</w:t>
+      </w:r>
+    </w:p>
+    <w:p>
+      <w:pPr>
+        <w:pStyle w:val="ListParagraph"/>
+        <w:numPr>
+          <w:ilvl w:val="0"/>
+          <w:numId w:val="10"/>
+        </w:numPr>
+        <w:rPr>
+          <w:sz w:val="24"/>
+          <w:szCs w:val="24"/>
+        </w:rPr>
+      </w:pPr>
+      <w:r>
+        <w:rPr>
+          <w:sz w:val="24"/>
+          <w:szCs w:val="24"/>
+        </w:rPr>
+        <w:t>Population</w:t>
+      </w:r>
+    </w:p>
+    <w:p>
+      <w:pPr>
+        <w:pStyle w:val="ListParagraph"/>
+        <w:numPr>
+          <w:ilvl w:val="0"/>
+          <w:numId w:val="10"/>
+        </w:numPr>
+        <w:rPr>
+          <w:sz w:val="24"/>
+          <w:szCs w:val="24"/>
+        </w:rPr>
+      </w:pPr>
+      <w:r>
+        <w:rPr>
+          <w:sz w:val="24"/>
+          <w:szCs w:val="24"/>
+        </w:rPr>
+        <w:t>Slums</w:t>
+      </w:r>
+      <w:r>
+        <w:rPr>
+          <w:sz w:val="24"/>
+          <w:szCs w:val="24"/>
+        </w:rPr>
+        <w:t xml:space="preserve"> (Wrong: Suburbs)</w:t>
+      </w:r>
+    </w:p>
+    <w:p>
+      <w:pPr>
+        <w:pStyle w:val="ListParagraph"/>
+        <w:numPr>
+          <w:ilvl w:val="0"/>
+          <w:numId w:val="10"/>
+        </w:numPr>
+        <w:rPr>
+          <w:sz w:val="24"/>
+          <w:szCs w:val="24"/>
+        </w:rPr>
+      </w:pPr>
+      <w:r>
+        <w:rPr>
+          <w:sz w:val="24"/>
+          <w:szCs w:val="24"/>
+        </w:rPr>
+        <w:t>Businessmen</w:t>
+      </w:r>
+    </w:p>
+    <w:p>
+      <w:pPr>
+        <w:pStyle w:val="ListParagraph"/>
+        <w:numPr>
+          <w:ilvl w:val="0"/>
+          <w:numId w:val="10"/>
+        </w:numPr>
+        <w:rPr>
+          <w:sz w:val="24"/>
+          <w:szCs w:val="24"/>
+        </w:rPr>
+      </w:pPr>
+      <w:r>
+        <w:rPr>
+          <w:sz w:val="24"/>
+          <w:szCs w:val="24"/>
+        </w:rPr>
+        <w:t>Fund</w:t>
+      </w:r>
+    </w:p>
+    <w:p>
+      <w:pPr>
+        <w:pStyle w:val="ListParagraph"/>
+        <w:numPr>
+          <w:ilvl w:val="0"/>
+          <w:numId w:val="10"/>
+        </w:numPr>
+        <w:rPr>
+          <w:sz w:val="24"/>
+          <w:szCs w:val="24"/>
+        </w:rPr>
+      </w:pPr>
+      <w:r>
+        <w:rPr>
+          <w:sz w:val="24"/>
+          <w:szCs w:val="24"/>
+        </w:rPr>
+        <w:t>Newspapers</w:t>
+      </w:r>
+      <w:r>
+        <w:rPr>
+          <w:sz w:val="24"/>
+          <w:szCs w:val="24"/>
+        </w:rPr>
+        <w:t xml:space="preserve"> (Wrong: Press)</w:t>
+      </w:r>
+    </w:p>
+    <w:p>
+      <w:pPr>
+        <w:pStyle w:val="ListParagraph"/>
+        <w:numPr>
+          <w:ilvl w:val="0"/>
+          <w:numId w:val="10"/>
+        </w:numPr>
+        <w:rPr>
+          <w:sz w:val="24"/>
+          <w:szCs w:val="24"/>
+        </w:rPr>
+      </w:pPr>
+      <w:r>
+        <w:rPr>
+          <w:sz w:val="24"/>
+          <w:szCs w:val="24"/>
+        </w:rPr>
+        <w:t>Soil</w:t>
+      </w:r>
+    </w:p>
+    <w:p>
+      <w:pPr>
+        <w:pStyle w:val="ListParagraph"/>
+        <w:numPr>
+          <w:ilvl w:val="0"/>
+          <w:numId w:val="10"/>
+        </w:numPr>
+        <w:rPr>
+          <w:sz w:val="24"/>
+          <w:szCs w:val="24"/>
+        </w:rPr>
+      </w:pPr>
+      <w:r>
+        <w:rPr>
+          <w:sz w:val="24"/>
+          <w:szCs w:val="24"/>
+        </w:rPr>
+        <w:t>False</w:t>
+      </w:r>
+    </w:p>
+    <w:p>
+      <w:pPr>
+        <w:pStyle w:val="ListParagraph"/>
+        <w:numPr>
+          <w:ilvl w:val="0"/>
+          <w:numId w:val="10"/>
+        </w:numPr>
+        <w:rPr>
+          <w:sz w:val="24"/>
+          <w:szCs w:val="24"/>
+        </w:rPr>
+      </w:pPr>
+      <w:r>
+        <w:rPr>
+          <w:sz w:val="24"/>
+          <w:szCs w:val="24"/>
+        </w:rPr>
+        <w:t>Not given</w:t>
+      </w:r>
+    </w:p>
+    <w:p>
+      <w:pPr>
+        <w:pStyle w:val="ListParagraph"/>
+        <w:numPr>
+          <w:ilvl w:val="0"/>
+          <w:numId w:val="10"/>
+        </w:numPr>
+        <w:rPr>
+          <w:sz w:val="24"/>
+          <w:szCs w:val="24"/>
+        </w:rPr>
+      </w:pPr>
+      <w:r>
+        <w:rPr>
+          <w:sz w:val="24"/>
+          <w:szCs w:val="24"/>
+        </w:rPr>
+        <w:t>True</w:t>
+      </w:r>
+    </w:p>
+    <w:p>
+      <w:pPr>
+        <w:pStyle w:val="ListParagraph"/>
+        <w:numPr>
+          <w:ilvl w:val="0"/>
+          <w:numId w:val="10"/>
+        </w:numPr>
+        <w:rPr>
+          <w:sz w:val="24"/>
+          <w:szCs w:val="24"/>
+        </w:rPr>
+      </w:pPr>
+      <w:r>
+        <w:rPr>
+          <w:sz w:val="24"/>
+          <w:szCs w:val="24"/>
+        </w:rPr>
+        <w:t>True</w:t>
+      </w:r>
+    </w:p>
+    <w:p>
+      <w:pPr>
+        <w:pStyle w:val="ListParagraph"/>
+        <w:numPr>
+          <w:ilvl w:val="0"/>
+          <w:numId w:val="10"/>
+        </w:numPr>
+        <w:rPr>
+          <w:sz w:val="24"/>
+          <w:szCs w:val="24"/>
+        </w:rPr>
+      </w:pPr>
+      <w:r>
+        <w:rPr>
+          <w:sz w:val="24"/>
+          <w:szCs w:val="24"/>
+        </w:rPr>
+        <w:t>False</w:t>
+      </w:r>
+    </w:p>
+    <w:p>
+      <w:pPr>
+        <w:pStyle w:val="ListParagraph"/>
+        <w:numPr>
+          <w:ilvl w:val="0"/>
+          <w:numId w:val="10"/>
+        </w:numPr>
+        <w:rPr>
+          <w:sz w:val="24"/>
+          <w:szCs w:val="24"/>
+        </w:rPr>
+      </w:pPr>
+      <w:r>
+        <w:rPr>
+          <w:sz w:val="24"/>
+          <w:szCs w:val="24"/>
+        </w:rPr>
+        <w:t>False</w:t>
+      </w:r>
+    </w:p>
+    <w:p>
+      <w:pPr>
+        <w:pStyle w:val="ListParagraph"/>
+        <w:numPr>
+          <w:ilvl w:val="0"/>
+          <w:numId w:val="10"/>
+        </w:numPr>
+        <w:rPr>
+          <w:sz w:val="24"/>
+          <w:szCs w:val="24"/>
+        </w:rPr>
+      </w:pPr>
+      <w:r>
+        <w:rPr>
+          <w:sz w:val="24"/>
+          <w:szCs w:val="24"/>
+        </w:rPr>
+        <w:t>Not given</w:t>
+      </w:r>
+    </w:p>
+    <w:p>
+      <w:pPr>
+        <w:pStyle w:val="ListParagraph"/>
+        <w:numPr>
+          <w:ilvl w:val="0"/>
+          <w:numId w:val="10"/>
+        </w:numPr>
+        <w:rPr>
+          <w:sz w:val="24"/>
+          <w:szCs w:val="24"/>
+        </w:rPr>
+      </w:pPr>
+      <w:r>
+        <w:rPr>
+          <w:sz w:val="24"/>
+          <w:szCs w:val="24"/>
+        </w:rPr>
+        <w:t>C</w:t>
+      </w:r>
+      <w:r>
+        <w:rPr>
+          <w:sz w:val="24"/>
+          <w:szCs w:val="24"/>
+        </w:rPr>
+        <w:t xml:space="preserve"> (Wrong: A)</w:t>
+      </w:r>
+    </w:p>
+    <w:p>
+      <w:pPr>
+        <w:pStyle w:val="ListParagraph"/>
+        <w:numPr>
+          <w:ilvl w:val="0"/>
+          <w:numId w:val="10"/>
+        </w:numPr>
+        <w:rPr>
+          <w:sz w:val="24"/>
+          <w:szCs w:val="24"/>
+        </w:rPr>
+      </w:pPr>
+      <w:r>
+        <w:rPr>
+          <w:sz w:val="24"/>
+          <w:szCs w:val="24"/>
+        </w:rPr>
+        <w:t>E</w:t>
+      </w:r>
+      <w:r>
+        <w:rPr>
+          <w:sz w:val="24"/>
+          <w:szCs w:val="24"/>
+        </w:rPr>
+        <w:t xml:space="preserve"> (Wrong: F)</w:t>
+      </w:r>
+    </w:p>
+    <w:p>
+      <w:pPr>
+        <w:pStyle w:val="ListParagraph"/>
+        <w:numPr>
+          <w:ilvl w:val="0"/>
+          <w:numId w:val="10"/>
+        </w:numPr>
+        <w:rPr>
+          <w:sz w:val="24"/>
+          <w:szCs w:val="24"/>
+        </w:rPr>
+      </w:pPr>
+      <w:r>
+        <w:rPr>
+          <w:sz w:val="24"/>
+          <w:szCs w:val="24"/>
+        </w:rPr>
+        <w:t>F</w:t>
+      </w:r>
+      <w:r>
+        <w:rPr>
+          <w:sz w:val="24"/>
+          <w:szCs w:val="24"/>
+        </w:rPr>
+        <w:t xml:space="preserve"> (Wrong: E)</w:t>
+      </w:r>
+    </w:p>
+    <w:p>
+      <w:pPr>
+        <w:pStyle w:val="ListParagraph"/>
+        <w:numPr>
+          <w:ilvl w:val="0"/>
+          <w:numId w:val="10"/>
+        </w:numPr>
+        <w:rPr>
+          <w:sz w:val="24"/>
+          <w:szCs w:val="24"/>
+        </w:rPr>
+      </w:pPr>
+      <w:r>
+        <w:rPr>
+          <w:sz w:val="24"/>
+          <w:szCs w:val="24"/>
+        </w:rPr>
+        <w:t>B</w:t>
+      </w:r>
+      <w:r>
+        <w:rPr>
+          <w:sz w:val="24"/>
+          <w:szCs w:val="24"/>
+        </w:rPr>
+        <w:t xml:space="preserve"> (Wrong: D)</w:t>
+      </w:r>
+    </w:p>
+    <w:p>
+      <w:pPr>
+        <w:pStyle w:val="ListParagraph"/>
+        <w:numPr>
+          <w:ilvl w:val="0"/>
+          <w:numId w:val="10"/>
+        </w:numPr>
+        <w:rPr>
+          <w:sz w:val="24"/>
+          <w:szCs w:val="24"/>
+        </w:rPr>
+      </w:pPr>
+      <w:r>
+        <w:rPr>
+          <w:sz w:val="24"/>
+          <w:szCs w:val="24"/>
+        </w:rPr>
+        <w:t>Fortress</w:t>
+      </w:r>
+    </w:p>
+    <w:p>
+      <w:pPr>
+        <w:pStyle w:val="ListParagraph"/>
+        <w:numPr>
+          <w:ilvl w:val="0"/>
+          <w:numId w:val="10"/>
+        </w:numPr>
+        <w:rPr>
+          <w:sz w:val="24"/>
+          <w:szCs w:val="24"/>
+        </w:rPr>
+      </w:pPr>
+      <w:r>
+        <w:rPr>
+          <w:sz w:val="24"/>
+          <w:szCs w:val="24"/>
+        </w:rPr>
+        <w:t>Bullfights</w:t>
+      </w:r>
+    </w:p>
+    <w:p>
+      <w:pPr>
+        <w:pStyle w:val="ListParagraph"/>
+        <w:numPr>
+          <w:ilvl w:val="0"/>
+          <w:numId w:val="10"/>
+        </w:numPr>
+        <w:rPr>
+          <w:sz w:val="24"/>
+          <w:szCs w:val="24"/>
+        </w:rPr>
+      </w:pPr>
+      <w:r>
+        <w:rPr>
+          <w:sz w:val="24"/>
+          <w:szCs w:val="24"/>
+        </w:rPr>
+        <w:t>Opera</w:t>
+      </w:r>
+    </w:p>
+    <w:p>
+      <w:pPr>
+        <w:pStyle w:val="ListParagraph"/>
+        <w:numPr>
+          <w:ilvl w:val="0"/>
+          <w:numId w:val="10"/>
+        </w:numPr>
+        <w:rPr>
+          <w:sz w:val="24"/>
+          <w:szCs w:val="24"/>
+        </w:rPr>
+      </w:pPr>
+      <w:r>
+        <w:rPr>
+          <w:sz w:val="24"/>
+          <w:szCs w:val="24"/>
+        </w:rPr>
+        <w:lastRenderedPageBreak/>
+        <w:t>Salt</w:t>
+      </w:r>
+    </w:p>
+    <w:p>
+      <w:pPr>
+        <w:pStyle w:val="ListParagraph"/>
+        <w:numPr>
+          <w:ilvl w:val="0"/>
+          <w:numId w:val="10"/>
+        </w:numPr>
+        <w:rPr>
+          <w:sz w:val="24"/>
+          <w:szCs w:val="24"/>
+        </w:rPr>
+      </w:pPr>
+      <w:r>
+        <w:rPr>
+          <w:sz w:val="24"/>
+          <w:szCs w:val="24"/>
+        </w:rPr>
+        <w:t>Shops</w:t>
+      </w:r>
+    </w:p>
+    <w:p>
+      <w:pPr>
+        <w:pStyle w:val="ListParagraph"/>
+        <w:numPr>
+          <w:ilvl w:val="0"/>
+          <w:numId w:val="10"/>
+        </w:numPr>
+        <w:rPr>
+          <w:sz w:val="24"/>
+          <w:szCs w:val="24"/>
+        </w:rPr>
+      </w:pPr>
+      <w:r>
+        <w:rPr>
+          <w:sz w:val="24"/>
+          <w:szCs w:val="24"/>
+        </w:rPr>
+        <w:t>C</w:t>
+      </w:r>
+    </w:p>
+    <w:p>
+      <w:pPr>
+        <w:pStyle w:val="ListParagraph"/>
+        <w:numPr>
+          <w:ilvl w:val="0"/>
+          <w:numId w:val="10"/>
+        </w:numPr>
+        <w:rPr>
+          <w:sz w:val="24"/>
+          <w:szCs w:val="24"/>
+        </w:rPr>
+      </w:pPr>
+      <w:r>
+        <w:rPr>
+          <w:sz w:val="24"/>
+          <w:szCs w:val="24"/>
+        </w:rPr>
+        <w:t>E</w:t>
+      </w:r>
+      <w:r>
+        <w:rPr>
+          <w:sz w:val="24"/>
+          <w:szCs w:val="24"/>
+        </w:rPr>
+        <w:t xml:space="preserve"> (Wrong: D)</w:t>
+      </w:r>
+    </w:p>
+    <w:p>
+      <w:pPr>
+        <w:pStyle w:val="ListParagraph"/>
+        <w:numPr>
+          <w:ilvl w:val="0"/>
+          <w:numId w:val="10"/>
+        </w:numPr>
+        <w:rPr>
+          <w:sz w:val="24"/>
+          <w:szCs w:val="24"/>
+        </w:rPr>
+      </w:pPr>
+      <w:r>
+        <w:rPr>
+          <w:sz w:val="24"/>
+          <w:szCs w:val="24"/>
+        </w:rPr>
+        <w:t>A</w:t>
+      </w:r>
+      <w:r>
+        <w:rPr>
+          <w:sz w:val="24"/>
+          <w:szCs w:val="24"/>
+        </w:rPr>
+        <w:t xml:space="preserve"> (Wrong: B)</w:t>
+      </w:r>
+    </w:p>
+    <w:p>
+      <w:pPr>
+        <w:pStyle w:val="ListParagraph"/>
+        <w:numPr>
+          <w:ilvl w:val="0"/>
+          <w:numId w:val="10"/>
+        </w:numPr>
+        <w:rPr>
+          <w:sz w:val="24"/>
+          <w:szCs w:val="24"/>
+        </w:rPr>
+      </w:pPr>
+      <w:r>
+        <w:rPr>
+          <w:sz w:val="24"/>
+          <w:szCs w:val="24"/>
+        </w:rPr>
+        <w:t>E</w:t>
+      </w:r>
+    </w:p>
+    <w:p>
+      <w:pPr>
+        <w:pStyle w:val="ListParagraph"/>
+        <w:numPr>
+          <w:ilvl w:val="0"/>
+          <w:numId w:val="10"/>
+        </w:numPr>
+        <w:rPr>
+          <w:sz w:val="24"/>
+          <w:szCs w:val="24"/>
+        </w:rPr>
+      </w:pPr>
+      <w:r>
+        <w:rPr>
+          <w:sz w:val="24"/>
+          <w:szCs w:val="24"/>
+        </w:rPr>
+        <w:t>H</w:t>
+      </w:r>
+    </w:p>
+    <w:p>
+      <w:pPr>
+        <w:pStyle w:val="ListParagraph"/>
+        <w:numPr>
+          <w:ilvl w:val="0"/>
+          <w:numId w:val="10"/>
+        </w:numPr>
+        <w:rPr>
+          <w:sz w:val="24"/>
+          <w:szCs w:val="24"/>
+        </w:rPr>
+      </w:pPr>
+      <w:r>
+        <w:rPr>
+          <w:sz w:val="24"/>
+          <w:szCs w:val="24"/>
+        </w:rPr>
+        <w:t>J</w:t>
+      </w:r>
+    </w:p>
+    <w:p>
+      <w:pPr>
+        <w:pStyle w:val="ListParagraph"/>
+        <w:numPr>
+          <w:ilvl w:val="0"/>
+          <w:numId w:val="10"/>
+        </w:numPr>
+        <w:rPr>
+          <w:sz w:val="24"/>
+          <w:szCs w:val="24"/>
+        </w:rPr>
+      </w:pPr>
+      <w:r>
+        <w:rPr>
+          <w:sz w:val="24"/>
+          <w:szCs w:val="24"/>
+        </w:rPr>
+        <w:t>F</w:t>
+      </w:r>
+    </w:p>
+    <w:p>
+      <w:pPr>
+        <w:pStyle w:val="ListParagraph"/>
+        <w:numPr>
+          <w:ilvl w:val="0"/>
+          <w:numId w:val="10"/>
+        </w:numPr>
+        <w:rPr>
+          <w:sz w:val="24"/>
+          <w:szCs w:val="24"/>
+        </w:rPr>
+      </w:pPr>
+      <w:r>
+        <w:rPr>
+          <w:sz w:val="24"/>
+          <w:szCs w:val="24"/>
+        </w:rPr>
+        <w:t>B</w:t>
+      </w:r>
+    </w:p>
+    <w:p>
+      <w:pPr>
+        <w:pStyle w:val="ListParagraph"/>
+        <w:numPr>
+          <w:ilvl w:val="0"/>
+          <w:numId w:val="10"/>
+        </w:numPr>
+        <w:rPr>
+          <w:sz w:val="24"/>
+          <w:szCs w:val="24"/>
+        </w:rPr>
+      </w:pPr>
+      <w:r>
+        <w:rPr>
+          <w:sz w:val="24"/>
+          <w:szCs w:val="24"/>
+        </w:rPr>
+        <w:t>D</w:t>
+      </w:r>
+    </w:p>
+    <w:p>
+      <w:pPr>
+        <w:pStyle w:val="ListParagraph"/>
+        <w:numPr>
+          <w:ilvl w:val="0"/>
+          <w:numId w:val="10"/>
+        </w:numPr>
+        <w:rPr>
+          <w:sz w:val="24"/>
+          <w:szCs w:val="24"/>
+        </w:rPr>
+      </w:pPr>
+      <w:r>
+        <w:rPr>
+          <w:sz w:val="24"/>
+          <w:szCs w:val="24"/>
+        </w:rPr>
+        <w:t>Not given</w:t>
+      </w:r>
+    </w:p>
+    <w:p>
+      <w:pPr>
+        <w:pStyle w:val="ListParagraph"/>
+        <w:numPr>
+          <w:ilvl w:val="0"/>
+          <w:numId w:val="10"/>
+        </w:numPr>
+        <w:rPr>
+          <w:sz w:val="24"/>
+          <w:szCs w:val="24"/>
+        </w:rPr>
+      </w:pPr>
+      <w:r>
+        <w:rPr>
+          <w:sz w:val="24"/>
+          <w:szCs w:val="24"/>
+        </w:rPr>
+        <w:t>No</w:t>
+      </w:r>
+    </w:p>
+    <w:p>
+      <w:pPr>
+        <w:pStyle w:val="ListParagraph"/>
+        <w:numPr>
+          <w:ilvl w:val="0"/>
+          <w:numId w:val="10"/>
+        </w:numPr>
+        <w:rPr>
+          <w:sz w:val="24"/>
+          <w:szCs w:val="24"/>
+        </w:rPr>
+      </w:pPr>
+      <w:r>
+        <w:rPr>
+          <w:sz w:val="24"/>
+          <w:szCs w:val="24"/>
+        </w:rPr>
+        <w:t>No</w:t>
+      </w:r>
+    </w:p>
+    <w:p>
+      <w:pPr>
+        <w:pStyle w:val="ListParagraph"/>
+        <w:numPr>
+          <w:ilvl w:val="0"/>
+          <w:numId w:val="10"/>
+        </w:numPr>
+        <w:rPr>
+          <w:sz w:val="24"/>
+          <w:szCs w:val="24"/>
+        </w:rPr>
+      </w:pPr>
+      <w:r>
+        <w:rPr>
+          <w:sz w:val="24"/>
+          <w:szCs w:val="24"/>
+        </w:rPr>
+        <w:t>Yes</w:t>
+      </w:r>
+    </w:p>
+    <w:p>
+      <w:pPr>
+        <w:pStyle w:val="ListParagraph"/>
+        <w:numPr>
+          <w:ilvl w:val="0"/>
+          <w:numId w:val="10"/>
+        </w:numPr>
+        <w:rPr>
+          <w:sz w:val="24"/>
+          <w:szCs w:val="24"/>
+        </w:rPr>
+      </w:pPr>
+      <w:r>
+        <w:rPr>
+          <w:sz w:val="24"/>
+          <w:szCs w:val="24"/>
+        </w:rPr>
+        <w:t>B</w:t>
+      </w:r>
+    </w:p>
+    <w:p>
+      <w:pPr>
+        <w:pStyle w:val="ListParagraph"/>
+        <w:numPr>
+          <w:ilvl w:val="0"/>
+          <w:numId w:val="10"/>
+        </w:numPr>
+        <w:rPr>
+          <w:sz w:val="24"/>
+          <w:szCs w:val="24"/>
+        </w:rPr>
+      </w:pPr>
+      <w:r>
+        <w:rPr>
+          <w:sz w:val="24"/>
+          <w:szCs w:val="24"/>
+        </w:rPr>
+        <w:t>C</w:t>
+      </w:r>
+    </w:p>
+    <w:p>
+      <w:pPr>
+        <w:pStyle w:val="ListParagraph"/>
+        <w:numPr>
+          <w:ilvl w:val="0"/>
+          <w:numId w:val="10"/>
+        </w:numPr>
+        <w:rPr>
+          <w:sz w:val="24"/>
+          <w:szCs w:val="24"/>
+        </w:rPr>
+      </w:pPr>
+      <w:r>
+        <w:rPr>
+          <w:sz w:val="24"/>
+          <w:szCs w:val="24"/>
+        </w:rPr>
+        <w:t>D</w:t>
+      </w:r>
+      <w:r>
+        <w:rPr>
+          <w:sz w:val="24"/>
+          <w:szCs w:val="24"/>
+        </w:rPr>
+        <w:t xml:space="preserve"> (Wrong: A)</w:t>
+      </w:r>
+    </w:p>
+    <w:p>
+      <w:pPr>
+        <w:pStyle w:val="ListParagraph"/>
+        <w:numPr>
+          <w:ilvl w:val="0"/>
+          <w:numId w:val="10"/>
+        </w:numPr>
+        <w:rPr>
+          <w:sz w:val="24"/>
+          <w:szCs w:val="24"/>
+        </w:rPr>
+      </w:pPr>
+      <w:r>
+        <w:rPr>
+          <w:sz w:val="24"/>
+          <w:szCs w:val="24"/>
+        </w:rPr>
+        <w:t>D</w:t>
+      </w:r>
+      <w:r>
+        <w:rPr>
+          <w:sz w:val="24"/>
+          <w:szCs w:val="24"/>
+        </w:rPr>
+        <w:t xml:space="preserve"> (Wrong: B)</w:t>
+      </w:r>
+    </w:p>
+    <w:p>
+      <w:pPr>
+        <w:pStyle w:val="ListParagraph"/>
+        <w:numPr>
+          <w:ilvl w:val="0"/>
+          <w:numId w:val="10"/>
+        </w:numPr>
+        <w:rPr>
+          <w:sz w:val="24"/>
+          <w:szCs w:val="24"/>
+        </w:rPr>
+      </w:pPr>
+      <w:r>
+        <w:rPr>
+          <w:sz w:val="24"/>
+          <w:szCs w:val="24"/>
+        </w:rPr>
+        <w:t>B</w:t>
+      </w:r>
+      <w:r>
+        <w:rPr>
+          <w:sz w:val="24"/>
+          <w:szCs w:val="24"/>
+        </w:rPr>
+        <w:t xml:space="preserve"> (Wrong: D)</w:t>
+      </w:r>
+    </w:p>
+    <w:p>
+      <w:pPr>
+        <w:rPr>
+          <w:b/>
+          <w:bCs/>
+          <w:sz w:val="24"/>
+          <w:szCs w:val="24"/>
+        </w:rPr>
+      </w:pPr>
+      <w:r>
+        <w:rPr>
+          <w:b/>
+          <w:bCs/>
+          <w:sz w:val="24"/>
+          <w:szCs w:val="24"/>
+        </w:rPr>
+        <w:t xml:space="preserve">Band Score: </w:t>
+      </w:r>
+      <w:r>
+        <w:rPr>
+          <w:b/>
+          <w:bCs/>
+          <w:sz w:val="24"/>
+          <w:szCs w:val="24"/>
+        </w:rPr>
         <w:t>6.5</w:t>
       </w:r>
     </w:p>
@@ -9704,267 +9859,267 @@
           <w:sz w:val="24"/>
           <w:szCs w:val="24"/>
         </w:rPr>
+        <w:t>Wall</w:t>
+      </w:r>
+    </w:p>
+    <w:p>
+      <w:pPr>
+        <w:pStyle w:val="ListParagraph"/>
+        <w:numPr>
+          <w:ilvl w:val="0"/>
+          <w:numId w:val="11"/>
+        </w:numPr>
+        <w:rPr>
+          <w:sz w:val="24"/>
+          <w:szCs w:val="24"/>
+        </w:rPr>
+      </w:pPr>
+      <w:r>
+        <w:rPr>
+          <w:sz w:val="24"/>
+          <w:szCs w:val="24"/>
+        </w:rPr>
+        <w:t>Island</w:t>
+      </w:r>
+    </w:p>
+    <w:p>
+      <w:pPr>
+        <w:pStyle w:val="ListParagraph"/>
+        <w:numPr>
+          <w:ilvl w:val="0"/>
+          <w:numId w:val="11"/>
+        </w:numPr>
+        <w:rPr>
+          <w:sz w:val="24"/>
+          <w:szCs w:val="24"/>
+        </w:rPr>
+      </w:pPr>
+      <w:r>
+        <w:rPr>
+          <w:sz w:val="24"/>
+          <w:szCs w:val="24"/>
+        </w:rPr>
+        <w:t>Boots</w:t>
+      </w:r>
+    </w:p>
+    <w:p>
+      <w:pPr>
+        <w:pStyle w:val="ListParagraph"/>
+        <w:numPr>
+          <w:ilvl w:val="0"/>
+          <w:numId w:val="11"/>
+        </w:numPr>
+        <w:rPr>
+          <w:sz w:val="24"/>
+          <w:szCs w:val="24"/>
+        </w:rPr>
+      </w:pPr>
+      <w:r>
+        <w:rPr>
+          <w:sz w:val="24"/>
+          <w:szCs w:val="24"/>
+        </w:rPr>
+        <w:t>Beginners</w:t>
+      </w:r>
+    </w:p>
+    <w:p>
+      <w:pPr>
+        <w:pStyle w:val="ListParagraph"/>
+        <w:numPr>
+          <w:ilvl w:val="0"/>
+          <w:numId w:val="11"/>
+        </w:numPr>
+        <w:rPr>
+          <w:sz w:val="24"/>
+          <w:szCs w:val="24"/>
+        </w:rPr>
+      </w:pPr>
+      <w:r>
+        <w:rPr>
+          <w:sz w:val="24"/>
+          <w:szCs w:val="24"/>
+        </w:rPr>
+        <w:t>Spoons</w:t>
+      </w:r>
+    </w:p>
+    <w:p>
+      <w:pPr>
+        <w:pStyle w:val="ListParagraph"/>
+        <w:numPr>
+          <w:ilvl w:val="0"/>
+          <w:numId w:val="11"/>
+        </w:numPr>
+        <w:rPr>
+          <w:sz w:val="24"/>
+          <w:szCs w:val="24"/>
+        </w:rPr>
+      </w:pPr>
+      <w:r>
+        <w:rPr>
+          <w:sz w:val="24"/>
+          <w:szCs w:val="24"/>
+        </w:rPr>
+        <w:t>35</w:t>
+      </w:r>
+    </w:p>
+    <w:p>
+      <w:pPr>
+        <w:pStyle w:val="ListParagraph"/>
+        <w:numPr>
+          <w:ilvl w:val="0"/>
+          <w:numId w:val="11"/>
+        </w:numPr>
+        <w:rPr>
+          <w:sz w:val="24"/>
+          <w:szCs w:val="24"/>
+        </w:rPr>
+      </w:pPr>
+      <w:r>
+        <w:rPr>
+          <w:sz w:val="24"/>
+          <w:szCs w:val="24"/>
+        </w:rPr>
+        <w:t>A</w:t>
+      </w:r>
+    </w:p>
+    <w:p>
+      <w:pPr>
+        <w:pStyle w:val="ListParagraph"/>
+        <w:numPr>
+          <w:ilvl w:val="0"/>
+          <w:numId w:val="11"/>
+        </w:numPr>
+        <w:rPr>
+          <w:sz w:val="24"/>
+          <w:szCs w:val="24"/>
+        </w:rPr>
+      </w:pPr>
+      <w:r>
+        <w:rPr>
+          <w:sz w:val="24"/>
+          <w:szCs w:val="24"/>
+        </w:rPr>
+        <w:t>C</w:t>
+      </w:r>
+    </w:p>
+    <w:p>
+      <w:pPr>
+        <w:pStyle w:val="ListParagraph"/>
+        <w:numPr>
+          <w:ilvl w:val="0"/>
+          <w:numId w:val="11"/>
+        </w:numPr>
+        <w:rPr>
+          <w:sz w:val="24"/>
+          <w:szCs w:val="24"/>
+        </w:rPr>
+      </w:pPr>
+      <w:r>
+        <w:rPr>
+          <w:sz w:val="24"/>
+          <w:szCs w:val="24"/>
+        </w:rPr>
+        <w:t>B</w:t>
+      </w:r>
+    </w:p>
+    <w:p>
+      <w:pPr>
+        <w:pStyle w:val="ListParagraph"/>
+        <w:numPr>
+          <w:ilvl w:val="0"/>
+          <w:numId w:val="11"/>
+        </w:numPr>
+        <w:rPr>
+          <w:sz w:val="24"/>
+          <w:szCs w:val="24"/>
+        </w:rPr>
+      </w:pPr>
+      <w:r>
+        <w:rPr>
+          <w:sz w:val="24"/>
+          <w:szCs w:val="24"/>
+        </w:rPr>
+        <w:t>B</w:t>
+      </w:r>
+    </w:p>
+    <w:p>
+      <w:pPr>
+        <w:pStyle w:val="ListParagraph"/>
+        <w:numPr>
+          <w:ilvl w:val="0"/>
+          <w:numId w:val="11"/>
+        </w:numPr>
+        <w:rPr>
+          <w:sz w:val="24"/>
+          <w:szCs w:val="24"/>
+        </w:rPr>
+      </w:pPr>
+      <w:r>
+        <w:rPr>
+          <w:sz w:val="24"/>
+          <w:szCs w:val="24"/>
+        </w:rPr>
+        <w:t>A</w:t>
+      </w:r>
+    </w:p>
+    <w:p>
+      <w:pPr>
+        <w:pStyle w:val="ListParagraph"/>
+        <w:numPr>
+          <w:ilvl w:val="0"/>
+          <w:numId w:val="11"/>
+        </w:numPr>
+        <w:rPr>
+          <w:sz w:val="24"/>
+          <w:szCs w:val="24"/>
+        </w:rPr>
+      </w:pPr>
+      <w:r>
+        <w:rPr>
+          <w:sz w:val="24"/>
+          <w:szCs w:val="24"/>
+        </w:rPr>
+        <w:t>D</w:t>
+      </w:r>
+    </w:p>
+    <w:p>
+      <w:pPr>
+        <w:pStyle w:val="ListParagraph"/>
+        <w:numPr>
+          <w:ilvl w:val="0"/>
+          <w:numId w:val="11"/>
+        </w:numPr>
+        <w:rPr>
+          <w:sz w:val="24"/>
+          <w:szCs w:val="24"/>
+        </w:rPr>
+      </w:pPr>
+      <w:r>
+        <w:rPr>
+          <w:sz w:val="24"/>
+          <w:szCs w:val="24"/>
+        </w:rPr>
+        <w:t>B</w:t>
+      </w:r>
+    </w:p>
+    <w:p>
+      <w:pPr>
+        <w:pStyle w:val="ListParagraph"/>
+        <w:numPr>
+          <w:ilvl w:val="0"/>
+          <w:numId w:val="11"/>
+        </w:numPr>
+        <w:rPr>
+          <w:sz w:val="24"/>
+          <w:szCs w:val="24"/>
+        </w:rPr>
+      </w:pPr>
+      <w:r>
+        <w:rPr>
+          <w:sz w:val="24"/>
+          <w:szCs w:val="24"/>
+        </w:rPr>
         <w:lastRenderedPageBreak/>
-        <w:t>Wall</w:t>
-      </w:r>
-    </w:p>
-    <w:p>
-      <w:pPr>
-        <w:pStyle w:val="ListParagraph"/>
-        <w:numPr>
-          <w:ilvl w:val="0"/>
-          <w:numId w:val="11"/>
-        </w:numPr>
-        <w:rPr>
-          <w:sz w:val="24"/>
-          <w:szCs w:val="24"/>
-        </w:rPr>
-      </w:pPr>
-      <w:r>
-        <w:rPr>
-          <w:sz w:val="24"/>
-          <w:szCs w:val="24"/>
-        </w:rPr>
-        <w:t>Island</w:t>
-      </w:r>
-    </w:p>
-    <w:p>
-      <w:pPr>
-        <w:pStyle w:val="ListParagraph"/>
-        <w:numPr>
-          <w:ilvl w:val="0"/>
-          <w:numId w:val="11"/>
-        </w:numPr>
-        <w:rPr>
-          <w:sz w:val="24"/>
-          <w:szCs w:val="24"/>
-        </w:rPr>
-      </w:pPr>
-      <w:r>
-        <w:rPr>
-          <w:sz w:val="24"/>
-          <w:szCs w:val="24"/>
-        </w:rPr>
-        <w:t>Boots</w:t>
-      </w:r>
-    </w:p>
-    <w:p>
-      <w:pPr>
-        <w:pStyle w:val="ListParagraph"/>
-        <w:numPr>
-          <w:ilvl w:val="0"/>
-          <w:numId w:val="11"/>
-        </w:numPr>
-        <w:rPr>
-          <w:sz w:val="24"/>
-          <w:szCs w:val="24"/>
-        </w:rPr>
-      </w:pPr>
-      <w:r>
-        <w:rPr>
-          <w:sz w:val="24"/>
-          <w:szCs w:val="24"/>
-        </w:rPr>
-        <w:t>Beginners</w:t>
-      </w:r>
-    </w:p>
-    <w:p>
-      <w:pPr>
-        <w:pStyle w:val="ListParagraph"/>
-        <w:numPr>
-          <w:ilvl w:val="0"/>
-          <w:numId w:val="11"/>
-        </w:numPr>
-        <w:rPr>
-          <w:sz w:val="24"/>
-          <w:szCs w:val="24"/>
-        </w:rPr>
-      </w:pPr>
-      <w:r>
-        <w:rPr>
-          <w:sz w:val="24"/>
-          <w:szCs w:val="24"/>
-        </w:rPr>
-        <w:t>Spoons</w:t>
-      </w:r>
-    </w:p>
-    <w:p>
-      <w:pPr>
-        <w:pStyle w:val="ListParagraph"/>
-        <w:numPr>
-          <w:ilvl w:val="0"/>
-          <w:numId w:val="11"/>
-        </w:numPr>
-        <w:rPr>
-          <w:sz w:val="24"/>
-          <w:szCs w:val="24"/>
-        </w:rPr>
-      </w:pPr>
-      <w:r>
-        <w:rPr>
-          <w:sz w:val="24"/>
-          <w:szCs w:val="24"/>
-        </w:rPr>
-        <w:t>35</w:t>
-      </w:r>
-    </w:p>
-    <w:p>
-      <w:pPr>
-        <w:pStyle w:val="ListParagraph"/>
-        <w:numPr>
-          <w:ilvl w:val="0"/>
-          <w:numId w:val="11"/>
-        </w:numPr>
-        <w:rPr>
-          <w:sz w:val="24"/>
-          <w:szCs w:val="24"/>
-        </w:rPr>
-      </w:pPr>
-      <w:r>
-        <w:rPr>
-          <w:sz w:val="24"/>
-          <w:szCs w:val="24"/>
-        </w:rPr>
-        <w:t>A</w:t>
-      </w:r>
-    </w:p>
-    <w:p>
-      <w:pPr>
-        <w:pStyle w:val="ListParagraph"/>
-        <w:numPr>
-          <w:ilvl w:val="0"/>
-          <w:numId w:val="11"/>
-        </w:numPr>
-        <w:rPr>
-          <w:sz w:val="24"/>
-          <w:szCs w:val="24"/>
-        </w:rPr>
-      </w:pPr>
-      <w:r>
-        <w:rPr>
-          <w:sz w:val="24"/>
-          <w:szCs w:val="24"/>
-        </w:rPr>
-        <w:t>C</w:t>
-      </w:r>
-    </w:p>
-    <w:p>
-      <w:pPr>
-        <w:pStyle w:val="ListParagraph"/>
-        <w:numPr>
-          <w:ilvl w:val="0"/>
-          <w:numId w:val="11"/>
-        </w:numPr>
-        <w:rPr>
-          <w:sz w:val="24"/>
-          <w:szCs w:val="24"/>
-        </w:rPr>
-      </w:pPr>
-      <w:r>
-        <w:rPr>
-          <w:sz w:val="24"/>
-          <w:szCs w:val="24"/>
-        </w:rPr>
-        <w:t>B</w:t>
-      </w:r>
-    </w:p>
-    <w:p>
-      <w:pPr>
-        <w:pStyle w:val="ListParagraph"/>
-        <w:numPr>
-          <w:ilvl w:val="0"/>
-          <w:numId w:val="11"/>
-        </w:numPr>
-        <w:rPr>
-          <w:sz w:val="24"/>
-          <w:szCs w:val="24"/>
-        </w:rPr>
-      </w:pPr>
-      <w:r>
-        <w:rPr>
-          <w:sz w:val="24"/>
-          <w:szCs w:val="24"/>
-        </w:rPr>
-        <w:t>B</w:t>
-      </w:r>
-    </w:p>
-    <w:p>
-      <w:pPr>
-        <w:pStyle w:val="ListParagraph"/>
-        <w:numPr>
-          <w:ilvl w:val="0"/>
-          <w:numId w:val="11"/>
-        </w:numPr>
-        <w:rPr>
-          <w:sz w:val="24"/>
-          <w:szCs w:val="24"/>
-        </w:rPr>
-      </w:pPr>
-      <w:r>
-        <w:rPr>
-          <w:sz w:val="24"/>
-          <w:szCs w:val="24"/>
-        </w:rPr>
-        <w:t>A</w:t>
-      </w:r>
-    </w:p>
-    <w:p>
-      <w:pPr>
-        <w:pStyle w:val="ListParagraph"/>
-        <w:numPr>
-          <w:ilvl w:val="0"/>
-          <w:numId w:val="11"/>
-        </w:numPr>
-        <w:rPr>
-          <w:sz w:val="24"/>
-          <w:szCs w:val="24"/>
-        </w:rPr>
-      </w:pPr>
-      <w:r>
-        <w:rPr>
-          <w:sz w:val="24"/>
-          <w:szCs w:val="24"/>
-        </w:rPr>
-        <w:t>D</w:t>
-      </w:r>
-    </w:p>
-    <w:p>
-      <w:pPr>
-        <w:pStyle w:val="ListParagraph"/>
-        <w:numPr>
-          <w:ilvl w:val="0"/>
-          <w:numId w:val="11"/>
-        </w:numPr>
-        <w:rPr>
-          <w:sz w:val="24"/>
-          <w:szCs w:val="24"/>
-        </w:rPr>
-      </w:pPr>
-      <w:r>
-        <w:rPr>
-          <w:sz w:val="24"/>
-          <w:szCs w:val="24"/>
-        </w:rPr>
-        <w:t>B</w:t>
-      </w:r>
-    </w:p>
-    <w:p>
-      <w:pPr>
-        <w:pStyle w:val="ListParagraph"/>
-        <w:numPr>
-          <w:ilvl w:val="0"/>
-          <w:numId w:val="11"/>
-        </w:numPr>
-        <w:rPr>
-          <w:sz w:val="24"/>
-          <w:szCs w:val="24"/>
-        </w:rPr>
-      </w:pPr>
-      <w:r>
-        <w:rPr>
-          <w:sz w:val="24"/>
-          <w:szCs w:val="24"/>
-        </w:rPr>
         <w:t>C</w:t>
       </w:r>
     </w:p>

</xml_diff>

<commit_message>
Book 17 Test 2 Writing Task 1
</commit_message>
<xml_diff>
--- a/IELTS Practices.docx
+++ b/IELTS Practices.docx
@@ -10611,6 +10611,202 @@
         </w:rPr>
         <w:t>8.5</w:t>
       </w:r>
+    </w:p>
+    <w:p>
+      <w:pPr>
+        <w:pStyle w:val="Heading1"/>
+      </w:pPr>
+      <w:r>
+        <w:t xml:space="preserve">Practice Book 17 Test </w:t>
+      </w:r>
+      <w:r>
+        <w:t>2</w:t>
+      </w:r>
+    </w:p>
+    <w:p>
+      <w:pPr>
+        <w:pStyle w:val="Heading2"/>
+      </w:pPr>
+      <w:r>
+        <w:t>Writing Task 1</w:t>
+      </w:r>
+    </w:p>
+    <w:p>
+      <w:pPr>
+        <w:jc w:val="both"/>
+        <w:rPr>
+          <w:sz w:val="24"/>
+          <w:szCs w:val="24"/>
+        </w:rPr>
+      </w:pPr>
+      <w:r>
+        <w:rPr>
+          <w:sz w:val="24"/>
+          <w:szCs w:val="24"/>
+        </w:rPr>
+        <w:t>Both the table and the chart give information on the police budget for the years 2017 and 2018 in one area of Britain. The table shows where the money came from and the chart shows how it was distributed.</w:t>
+      </w:r>
+    </w:p>
+    <w:p>
+      <w:pPr>
+        <w:jc w:val="both"/>
+        <w:rPr>
+          <w:sz w:val="24"/>
+          <w:szCs w:val="24"/>
+        </w:rPr>
+      </w:pPr>
+      <w:r>
+        <w:rPr>
+          <w:sz w:val="24"/>
+          <w:szCs w:val="24"/>
+        </w:rPr>
+        <w:t xml:space="preserve">From the table it can be seen that the amount received from the National Government increased 2.2 </w:t>
+      </w:r>
+      <w:proofErr w:type="spellStart"/>
+      <w:proofErr w:type="gramStart"/>
+      <w:r>
+        <w:rPr>
+          <w:sz w:val="24"/>
+          <w:szCs w:val="24"/>
+        </w:rPr>
+        <w:t>millions</w:t>
+      </w:r>
+      <w:proofErr w:type="spellEnd"/>
+      <w:proofErr w:type="gramEnd"/>
+      <w:r>
+        <w:rPr>
+          <w:sz w:val="24"/>
+          <w:szCs w:val="24"/>
+        </w:rPr>
+        <w:t xml:space="preserve"> in one year. There was a significant rise of income of 10.1 </w:t>
+      </w:r>
+      <w:proofErr w:type="spellStart"/>
+      <w:proofErr w:type="gramStart"/>
+      <w:r>
+        <w:rPr>
+          <w:sz w:val="24"/>
+          <w:szCs w:val="24"/>
+        </w:rPr>
+        <w:t>millions</w:t>
+      </w:r>
+      <w:proofErr w:type="spellEnd"/>
+      <w:proofErr w:type="gramEnd"/>
+      <w:r>
+        <w:rPr>
+          <w:sz w:val="24"/>
+          <w:szCs w:val="24"/>
+        </w:rPr>
+        <w:t xml:space="preserve"> from the local taxes. The other sources such as grants only increased their support by 0.5 million. Overall, the police’s income rose by a total of 13.9 million pounds.</w:t>
+      </w:r>
+    </w:p>
+    <w:p>
+      <w:pPr>
+        <w:jc w:val="both"/>
+        <w:rPr>
+          <w:sz w:val="24"/>
+          <w:szCs w:val="24"/>
+        </w:rPr>
+      </w:pPr>
+      <w:r>
+        <w:rPr>
+          <w:sz w:val="24"/>
+          <w:szCs w:val="24"/>
+        </w:rPr>
+        <w:t xml:space="preserve">In contrast, the pie chart depicts that the officers and staffs had their salaries cut by 6%, which might lead to dissatisfaction. Even though the budget allocated for buildings and transport remained the same, with the emergences of newer technologies, they found it more resourceful </w:t>
+      </w:r>
+      <w:r>
+        <w:rPr>
+          <w:sz w:val="24"/>
+          <w:szCs w:val="24"/>
+        </w:rPr>
+        <w:lastRenderedPageBreak/>
+        <w:t xml:space="preserve">to increase the </w:t>
+      </w:r>
+      <w:proofErr w:type="spellStart"/>
+      <w:r>
+        <w:rPr>
+          <w:sz w:val="24"/>
+          <w:szCs w:val="24"/>
+        </w:rPr>
+        <w:t>amout</w:t>
+      </w:r>
+      <w:proofErr w:type="spellEnd"/>
+      <w:r>
+        <w:rPr>
+          <w:sz w:val="24"/>
+          <w:szCs w:val="24"/>
+        </w:rPr>
+        <w:t xml:space="preserve"> of expense for technologies by the same 6% of money that was reduced from the salaries.</w:t>
+      </w:r>
+    </w:p>
+    <w:p>
+      <w:pPr>
+        <w:jc w:val="both"/>
+        <w:rPr>
+          <w:sz w:val="24"/>
+          <w:szCs w:val="24"/>
+        </w:rPr>
+      </w:pPr>
+      <w:r>
+        <w:rPr>
+          <w:sz w:val="24"/>
+          <w:szCs w:val="24"/>
+        </w:rPr>
+        <w:t>In conclusion, it can be determined that since the</w:t>
+      </w:r>
+      <w:r>
+        <w:rPr>
+          <w:sz w:val="24"/>
+          <w:szCs w:val="24"/>
+        </w:rPr>
+        <w:t xml:space="preserve"> income increased and upgradation of technologies were available, the higher ups found it necessary to allocate more budget to obtain new weaponry and computation systems, instead of hiring more officers and staffs and giving them more salaries than necessary.</w:t>
+      </w:r>
+    </w:p>
+    <w:p>
+      <w:pPr>
+        <w:jc w:val="both"/>
+        <w:rPr>
+          <w:b/>
+          <w:bCs/>
+          <w:sz w:val="24"/>
+          <w:szCs w:val="24"/>
+        </w:rPr>
+      </w:pPr>
+      <w:r>
+        <w:rPr>
+          <w:b/>
+          <w:bCs/>
+          <w:sz w:val="24"/>
+          <w:szCs w:val="24"/>
+        </w:rPr>
+        <w:t xml:space="preserve">Band Score: </w:t>
+      </w:r>
+      <w:r>
+        <w:rPr>
+          <w:b/>
+          <w:bCs/>
+          <w:sz w:val="24"/>
+          <w:szCs w:val="24"/>
+        </w:rPr>
+        <w:t>5.5 – 6.5</w:t>
+      </w:r>
+    </w:p>
+    <w:p>
+      <w:pPr>
+        <w:pStyle w:val="Heading2"/>
+      </w:pPr>
+      <w:r>
+        <w:t>Writing Task 2</w:t>
+      </w:r>
+    </w:p>
+    <w:p>
+      <w:pPr>
+        <w:jc w:val="both"/>
+        <w:rPr>
+          <w:sz w:val="24"/>
+          <w:szCs w:val="24"/>
+        </w:rPr>
+      </w:pPr>
     </w:p>
     <w:sectPr>
       <w:type w:val="continuous"/>

</xml_diff>

<commit_message>
Book 17 Test 2 Reading
</commit_message>
<xml_diff>
--- a/IELTS Practices.docx
+++ b/IELTS Practices.docx
@@ -10617,10 +10617,7 @@
         <w:pStyle w:val="Heading1"/>
       </w:pPr>
       <w:r>
-        <w:t xml:space="preserve">Practice Book 17 Test </w:t>
-      </w:r>
-      <w:r>
-        <w:t>2</w:t>
+        <w:t>Practice Book 17 Test 2</w:t>
       </w:r>
     </w:p>
     <w:p>
@@ -10802,6 +10799,990 @@
     <w:p>
       <w:pPr>
         <w:jc w:val="both"/>
+        <w:rPr>
+          <w:sz w:val="24"/>
+          <w:szCs w:val="24"/>
+        </w:rPr>
+      </w:pPr>
+      <w:r>
+        <w:rPr>
+          <w:sz w:val="24"/>
+          <w:szCs w:val="24"/>
+        </w:rPr>
+        <w:t xml:space="preserve">With the advancement of technologies, people find it quite </w:t>
+      </w:r>
+      <w:proofErr w:type="spellStart"/>
+      <w:r>
+        <w:rPr>
+          <w:sz w:val="24"/>
+          <w:szCs w:val="24"/>
+        </w:rPr>
+        <w:t>intriguiging</w:t>
+      </w:r>
+      <w:proofErr w:type="spellEnd"/>
+      <w:r>
+        <w:rPr>
+          <w:sz w:val="24"/>
+          <w:szCs w:val="24"/>
+        </w:rPr>
+        <w:t xml:space="preserve"> to try out newer opportunities and applications with advanced features. Smartphones have become a daily necessity nowadays for people of all ages. The main reason behind its popularity is its versatile features and the ability given to its users to do a lot of diverse works right at the ease of their palms. It is a valid argument that some children spend hours every day on their smartphones and it has its equal share of advantages and adversities.</w:t>
+      </w:r>
+    </w:p>
+    <w:p>
+      <w:pPr>
+        <w:jc w:val="both"/>
+        <w:rPr>
+          <w:sz w:val="24"/>
+          <w:szCs w:val="24"/>
+        </w:rPr>
+      </w:pPr>
+      <w:r>
+        <w:rPr>
+          <w:sz w:val="24"/>
+          <w:szCs w:val="24"/>
+        </w:rPr>
+        <w:t xml:space="preserve">A probable case for this problem is that the parents find it easier to control their children with the help of smartphones. They can play some </w:t>
+      </w:r>
+      <w:proofErr w:type="gramStart"/>
+      <w:r>
+        <w:rPr>
+          <w:sz w:val="24"/>
+          <w:szCs w:val="24"/>
+        </w:rPr>
+        <w:t>cartoon based</w:t>
+      </w:r>
+      <w:proofErr w:type="gramEnd"/>
+      <w:r>
+        <w:rPr>
+          <w:sz w:val="24"/>
+          <w:szCs w:val="24"/>
+        </w:rPr>
+        <w:t xml:space="preserve"> animations to keep the children distracted while they do their chores with efficiency. The children using these devices for such media would eventually get addicted and would not actually give up watching them. A common example for this case that has been confirmed by a lot of people is that guardians have a hard time feeding their children. But when they distract the kids with the phones, they could easily feed them at a faster rate. Eventually it turned out that those very kids would then never </w:t>
+      </w:r>
+      <w:proofErr w:type="gramStart"/>
+      <w:r>
+        <w:rPr>
+          <w:sz w:val="24"/>
+          <w:szCs w:val="24"/>
+        </w:rPr>
+        <w:t>eat ,</w:t>
+      </w:r>
+      <w:proofErr w:type="gramEnd"/>
+      <w:r>
+        <w:rPr>
+          <w:sz w:val="24"/>
+          <w:szCs w:val="24"/>
+        </w:rPr>
+        <w:t xml:space="preserve"> rather throw tantrums if they were not given a phone while eating.</w:t>
+      </w:r>
+    </w:p>
+    <w:p>
+      <w:pPr>
+        <w:jc w:val="both"/>
+        <w:rPr>
+          <w:sz w:val="24"/>
+          <w:szCs w:val="24"/>
+        </w:rPr>
+      </w:pPr>
+      <w:r>
+        <w:rPr>
+          <w:sz w:val="24"/>
+          <w:szCs w:val="24"/>
+        </w:rPr>
+        <w:t>On the contrary, using advanced technologies would be a blessing for the children to learn analytical skills, cognitive skills and also solve complex problems via playing games. Researches show that children who were introduced to problem solving cases at a younger age were benefited immensely. Their brain worked faster and more efficiently when solving problems or during studies, etc.</w:t>
+      </w:r>
+    </w:p>
+    <w:p>
+      <w:pPr>
+        <w:jc w:val="both"/>
+        <w:rPr>
+          <w:sz w:val="24"/>
+          <w:szCs w:val="24"/>
+        </w:rPr>
+      </w:pPr>
+      <w:r>
+        <w:rPr>
+          <w:sz w:val="24"/>
+          <w:szCs w:val="24"/>
+        </w:rPr>
+        <w:t>U</w:t>
+      </w:r>
+      <w:r>
+        <w:rPr>
+          <w:sz w:val="24"/>
+          <w:szCs w:val="24"/>
+        </w:rPr>
+        <w:t>pon further researching it can be seen that children were more at disadvantages. The cases of being more vulnerable to addiction to smartphones were higher. Furthermore, it has also been seen that kids having more screen time were diagnosed with optical issues. In conclusion, I would say children spending hours every day on their smartphone is a negative development despite having its own benefits.</w:t>
+      </w:r>
+    </w:p>
+    <w:p>
+      <w:pPr>
+        <w:jc w:val="both"/>
+        <w:rPr>
+          <w:b/>
+          <w:bCs/>
+          <w:sz w:val="24"/>
+          <w:szCs w:val="24"/>
+        </w:rPr>
+      </w:pPr>
+      <w:r>
+        <w:rPr>
+          <w:b/>
+          <w:bCs/>
+          <w:sz w:val="24"/>
+          <w:szCs w:val="24"/>
+        </w:rPr>
+        <w:t xml:space="preserve">Band Score: </w:t>
+      </w:r>
+      <w:r>
+        <w:rPr>
+          <w:b/>
+          <w:bCs/>
+          <w:sz w:val="24"/>
+          <w:szCs w:val="24"/>
+        </w:rPr>
+        <w:t>5.5 – 6.5</w:t>
+      </w:r>
+    </w:p>
+    <w:p>
+      <w:pPr>
+        <w:pStyle w:val="Heading2"/>
+      </w:pPr>
+      <w:r>
+        <w:t>Reading</w:t>
+      </w:r>
+    </w:p>
+    <w:p>
+      <w:pPr>
+        <w:pStyle w:val="ListParagraph"/>
+        <w:numPr>
+          <w:ilvl w:val="0"/>
+          <w:numId w:val="12"/>
+        </w:numPr>
+        <w:rPr>
+          <w:sz w:val="24"/>
+          <w:szCs w:val="24"/>
+        </w:rPr>
+      </w:pPr>
+      <w:r>
+        <w:rPr>
+          <w:sz w:val="24"/>
+          <w:szCs w:val="24"/>
+        </w:rPr>
+        <w:t>Rock</w:t>
+      </w:r>
+    </w:p>
+    <w:p>
+      <w:pPr>
+        <w:pStyle w:val="ListParagraph"/>
+        <w:numPr>
+          <w:ilvl w:val="0"/>
+          <w:numId w:val="12"/>
+        </w:numPr>
+        <w:rPr>
+          <w:sz w:val="24"/>
+          <w:szCs w:val="24"/>
+        </w:rPr>
+      </w:pPr>
+      <w:r>
+        <w:rPr>
+          <w:sz w:val="24"/>
+          <w:szCs w:val="24"/>
+        </w:rPr>
+        <w:lastRenderedPageBreak/>
+        <w:t>Cave</w:t>
+      </w:r>
+    </w:p>
+    <w:p>
+      <w:pPr>
+        <w:pStyle w:val="ListParagraph"/>
+        <w:numPr>
+          <w:ilvl w:val="0"/>
+          <w:numId w:val="12"/>
+        </w:numPr>
+        <w:rPr>
+          <w:sz w:val="24"/>
+          <w:szCs w:val="24"/>
+        </w:rPr>
+      </w:pPr>
+      <w:r>
+        <w:rPr>
+          <w:sz w:val="24"/>
+          <w:szCs w:val="24"/>
+        </w:rPr>
+        <w:t>Clay</w:t>
+      </w:r>
+    </w:p>
+    <w:p>
+      <w:pPr>
+        <w:pStyle w:val="ListParagraph"/>
+        <w:numPr>
+          <w:ilvl w:val="0"/>
+          <w:numId w:val="12"/>
+        </w:numPr>
+        <w:rPr>
+          <w:sz w:val="24"/>
+          <w:szCs w:val="24"/>
+        </w:rPr>
+      </w:pPr>
+      <w:r>
+        <w:rPr>
+          <w:sz w:val="24"/>
+          <w:szCs w:val="24"/>
+        </w:rPr>
+        <w:t>Essenes</w:t>
+      </w:r>
+    </w:p>
+    <w:p>
+      <w:pPr>
+        <w:pStyle w:val="ListParagraph"/>
+        <w:numPr>
+          <w:ilvl w:val="0"/>
+          <w:numId w:val="12"/>
+        </w:numPr>
+        <w:rPr>
+          <w:sz w:val="24"/>
+          <w:szCs w:val="24"/>
+        </w:rPr>
+      </w:pPr>
+      <w:r>
+        <w:rPr>
+          <w:sz w:val="24"/>
+          <w:szCs w:val="24"/>
+        </w:rPr>
+        <w:t>Hebrew</w:t>
+      </w:r>
+    </w:p>
+    <w:p>
+      <w:pPr>
+        <w:pStyle w:val="ListParagraph"/>
+        <w:numPr>
+          <w:ilvl w:val="0"/>
+          <w:numId w:val="12"/>
+        </w:numPr>
+        <w:rPr>
+          <w:sz w:val="24"/>
+          <w:szCs w:val="24"/>
+        </w:rPr>
+      </w:pPr>
+      <w:r>
+        <w:rPr>
+          <w:sz w:val="24"/>
+          <w:szCs w:val="24"/>
+        </w:rPr>
+        <w:t>Not given</w:t>
+      </w:r>
+    </w:p>
+    <w:p>
+      <w:pPr>
+        <w:pStyle w:val="ListParagraph"/>
+        <w:numPr>
+          <w:ilvl w:val="0"/>
+          <w:numId w:val="12"/>
+        </w:numPr>
+        <w:rPr>
+          <w:sz w:val="24"/>
+          <w:szCs w:val="24"/>
+        </w:rPr>
+      </w:pPr>
+      <w:r>
+        <w:rPr>
+          <w:sz w:val="24"/>
+          <w:szCs w:val="24"/>
+        </w:rPr>
+        <w:t>False</w:t>
+      </w:r>
+    </w:p>
+    <w:p>
+      <w:pPr>
+        <w:pStyle w:val="ListParagraph"/>
+        <w:numPr>
+          <w:ilvl w:val="0"/>
+          <w:numId w:val="12"/>
+        </w:numPr>
+        <w:rPr>
+          <w:sz w:val="24"/>
+          <w:szCs w:val="24"/>
+        </w:rPr>
+      </w:pPr>
+      <w:r>
+        <w:rPr>
+          <w:sz w:val="24"/>
+          <w:szCs w:val="24"/>
+        </w:rPr>
+        <w:t>True</w:t>
+      </w:r>
+    </w:p>
+    <w:p>
+      <w:pPr>
+        <w:pStyle w:val="ListParagraph"/>
+        <w:numPr>
+          <w:ilvl w:val="0"/>
+          <w:numId w:val="12"/>
+        </w:numPr>
+        <w:rPr>
+          <w:sz w:val="24"/>
+          <w:szCs w:val="24"/>
+        </w:rPr>
+      </w:pPr>
+      <w:r>
+        <w:rPr>
+          <w:sz w:val="24"/>
+          <w:szCs w:val="24"/>
+        </w:rPr>
+        <w:t>True</w:t>
+      </w:r>
+    </w:p>
+    <w:p>
+      <w:pPr>
+        <w:pStyle w:val="ListParagraph"/>
+        <w:numPr>
+          <w:ilvl w:val="0"/>
+          <w:numId w:val="12"/>
+        </w:numPr>
+        <w:rPr>
+          <w:sz w:val="24"/>
+          <w:szCs w:val="24"/>
+        </w:rPr>
+      </w:pPr>
+      <w:r>
+        <w:rPr>
+          <w:sz w:val="24"/>
+          <w:szCs w:val="24"/>
+        </w:rPr>
+        <w:t>False</w:t>
+      </w:r>
+    </w:p>
+    <w:p>
+      <w:pPr>
+        <w:pStyle w:val="ListParagraph"/>
+        <w:numPr>
+          <w:ilvl w:val="0"/>
+          <w:numId w:val="12"/>
+        </w:numPr>
+        <w:rPr>
+          <w:sz w:val="24"/>
+          <w:szCs w:val="24"/>
+        </w:rPr>
+      </w:pPr>
+      <w:r>
+        <w:rPr>
+          <w:sz w:val="24"/>
+          <w:szCs w:val="24"/>
+        </w:rPr>
+        <w:t>Not given</w:t>
+      </w:r>
+    </w:p>
+    <w:p>
+      <w:pPr>
+        <w:pStyle w:val="ListParagraph"/>
+        <w:numPr>
+          <w:ilvl w:val="0"/>
+          <w:numId w:val="12"/>
+        </w:numPr>
+        <w:rPr>
+          <w:sz w:val="24"/>
+          <w:szCs w:val="24"/>
+        </w:rPr>
+      </w:pPr>
+      <w:r>
+        <w:rPr>
+          <w:sz w:val="24"/>
+          <w:szCs w:val="24"/>
+        </w:rPr>
+        <w:t>True</w:t>
+      </w:r>
+    </w:p>
+    <w:p>
+      <w:pPr>
+        <w:pStyle w:val="ListParagraph"/>
+        <w:numPr>
+          <w:ilvl w:val="0"/>
+          <w:numId w:val="12"/>
+        </w:numPr>
+        <w:rPr>
+          <w:sz w:val="24"/>
+          <w:szCs w:val="24"/>
+        </w:rPr>
+      </w:pPr>
+      <w:r>
+        <w:rPr>
+          <w:sz w:val="24"/>
+          <w:szCs w:val="24"/>
+        </w:rPr>
+        <w:t>False</w:t>
+      </w:r>
+    </w:p>
+    <w:p>
+      <w:pPr>
+        <w:pStyle w:val="ListParagraph"/>
+        <w:numPr>
+          <w:ilvl w:val="0"/>
+          <w:numId w:val="12"/>
+        </w:numPr>
+        <w:rPr>
+          <w:sz w:val="24"/>
+          <w:szCs w:val="24"/>
+        </w:rPr>
+      </w:pPr>
+      <w:r>
+        <w:rPr>
+          <w:sz w:val="24"/>
+          <w:szCs w:val="24"/>
+        </w:rPr>
+        <w:t>C</w:t>
+      </w:r>
+    </w:p>
+    <w:p>
+      <w:pPr>
+        <w:pStyle w:val="ListParagraph"/>
+        <w:numPr>
+          <w:ilvl w:val="0"/>
+          <w:numId w:val="12"/>
+        </w:numPr>
+        <w:rPr>
+          <w:sz w:val="24"/>
+          <w:szCs w:val="24"/>
+        </w:rPr>
+      </w:pPr>
+      <w:r>
+        <w:rPr>
+          <w:sz w:val="24"/>
+          <w:szCs w:val="24"/>
+        </w:rPr>
+        <w:t>D</w:t>
+      </w:r>
+    </w:p>
+    <w:p>
+      <w:pPr>
+        <w:pStyle w:val="ListParagraph"/>
+        <w:numPr>
+          <w:ilvl w:val="0"/>
+          <w:numId w:val="12"/>
+        </w:numPr>
+        <w:rPr>
+          <w:sz w:val="24"/>
+          <w:szCs w:val="24"/>
+        </w:rPr>
+      </w:pPr>
+      <w:r>
+        <w:rPr>
+          <w:sz w:val="24"/>
+          <w:szCs w:val="24"/>
+        </w:rPr>
+        <w:t>E</w:t>
+      </w:r>
+    </w:p>
+    <w:p>
+      <w:pPr>
+        <w:pStyle w:val="ListParagraph"/>
+        <w:numPr>
+          <w:ilvl w:val="0"/>
+          <w:numId w:val="12"/>
+        </w:numPr>
+        <w:rPr>
+          <w:sz w:val="24"/>
+          <w:szCs w:val="24"/>
+        </w:rPr>
+      </w:pPr>
+      <w:r>
+        <w:rPr>
+          <w:sz w:val="24"/>
+          <w:szCs w:val="24"/>
+        </w:rPr>
+        <w:t>A</w:t>
+      </w:r>
+    </w:p>
+    <w:p>
+      <w:pPr>
+        <w:pStyle w:val="ListParagraph"/>
+        <w:numPr>
+          <w:ilvl w:val="0"/>
+          <w:numId w:val="12"/>
+        </w:numPr>
+        <w:rPr>
+          <w:sz w:val="24"/>
+          <w:szCs w:val="24"/>
+        </w:rPr>
+      </w:pPr>
+      <w:r>
+        <w:rPr>
+          <w:sz w:val="24"/>
+          <w:szCs w:val="24"/>
+        </w:rPr>
+        <w:t>C</w:t>
+      </w:r>
+    </w:p>
+    <w:p>
+      <w:pPr>
+        <w:pStyle w:val="ListParagraph"/>
+        <w:numPr>
+          <w:ilvl w:val="0"/>
+          <w:numId w:val="12"/>
+        </w:numPr>
+        <w:rPr>
+          <w:sz w:val="24"/>
+          <w:szCs w:val="24"/>
+        </w:rPr>
+      </w:pPr>
+      <w:r>
+        <w:rPr>
+          <w:sz w:val="24"/>
+          <w:szCs w:val="24"/>
+        </w:rPr>
+        <w:t>B</w:t>
+      </w:r>
+    </w:p>
+    <w:p>
+      <w:pPr>
+        <w:pStyle w:val="ListParagraph"/>
+        <w:numPr>
+          <w:ilvl w:val="0"/>
+          <w:numId w:val="12"/>
+        </w:numPr>
+        <w:rPr>
+          <w:sz w:val="24"/>
+          <w:szCs w:val="24"/>
+        </w:rPr>
+      </w:pPr>
+      <w:r>
+        <w:rPr>
+          <w:sz w:val="24"/>
+          <w:szCs w:val="24"/>
+        </w:rPr>
+        <w:t>D</w:t>
+      </w:r>
+    </w:p>
+    <w:p>
+      <w:pPr>
+        <w:pStyle w:val="ListParagraph"/>
+        <w:numPr>
+          <w:ilvl w:val="0"/>
+          <w:numId w:val="12"/>
+        </w:numPr>
+        <w:rPr>
+          <w:sz w:val="24"/>
+          <w:szCs w:val="24"/>
+        </w:rPr>
+      </w:pPr>
+      <w:r>
+        <w:rPr>
+          <w:sz w:val="24"/>
+          <w:szCs w:val="24"/>
+        </w:rPr>
+        <w:t>A</w:t>
+      </w:r>
+    </w:p>
+    <w:p>
+      <w:pPr>
+        <w:pStyle w:val="ListParagraph"/>
+        <w:numPr>
+          <w:ilvl w:val="0"/>
+          <w:numId w:val="12"/>
+        </w:numPr>
+        <w:rPr>
+          <w:sz w:val="24"/>
+          <w:szCs w:val="24"/>
+        </w:rPr>
+      </w:pPr>
+      <w:r>
+        <w:rPr>
+          <w:sz w:val="24"/>
+          <w:szCs w:val="24"/>
+        </w:rPr>
+        <w:t>C</w:t>
+      </w:r>
+    </w:p>
+    <w:p>
+      <w:pPr>
+        <w:pStyle w:val="ListParagraph"/>
+        <w:numPr>
+          <w:ilvl w:val="0"/>
+          <w:numId w:val="12"/>
+        </w:numPr>
+        <w:rPr>
+          <w:sz w:val="24"/>
+          <w:szCs w:val="24"/>
+        </w:rPr>
+      </w:pPr>
+      <w:r>
+        <w:rPr>
+          <w:sz w:val="24"/>
+          <w:szCs w:val="24"/>
+        </w:rPr>
+        <w:t>A</w:t>
+      </w:r>
+    </w:p>
+    <w:p>
+      <w:pPr>
+        <w:pStyle w:val="ListParagraph"/>
+        <w:numPr>
+          <w:ilvl w:val="0"/>
+          <w:numId w:val="12"/>
+        </w:numPr>
+        <w:rPr>
+          <w:sz w:val="24"/>
+          <w:szCs w:val="24"/>
+        </w:rPr>
+      </w:pPr>
+      <w:r>
+        <w:rPr>
+          <w:sz w:val="24"/>
+          <w:szCs w:val="24"/>
+        </w:rPr>
+        <w:t>Flavor</w:t>
+      </w:r>
+    </w:p>
+    <w:p>
+      <w:pPr>
+        <w:pStyle w:val="ListParagraph"/>
+        <w:numPr>
+          <w:ilvl w:val="0"/>
+          <w:numId w:val="12"/>
+        </w:numPr>
+        <w:rPr>
+          <w:sz w:val="24"/>
+          <w:szCs w:val="24"/>
+        </w:rPr>
+      </w:pPr>
+      <w:r>
+        <w:rPr>
+          <w:sz w:val="24"/>
+          <w:szCs w:val="24"/>
+        </w:rPr>
+        <w:t>Size</w:t>
+      </w:r>
+    </w:p>
+    <w:p>
+      <w:pPr>
+        <w:pStyle w:val="ListParagraph"/>
+        <w:numPr>
+          <w:ilvl w:val="0"/>
+          <w:numId w:val="12"/>
+        </w:numPr>
+        <w:rPr>
+          <w:sz w:val="24"/>
+          <w:szCs w:val="24"/>
+        </w:rPr>
+      </w:pPr>
+      <w:r>
+        <w:rPr>
+          <w:sz w:val="24"/>
+          <w:szCs w:val="24"/>
+        </w:rPr>
+        <w:t>Salt</w:t>
+      </w:r>
+    </w:p>
+    <w:p>
+      <w:pPr>
+        <w:pStyle w:val="ListParagraph"/>
+        <w:numPr>
+          <w:ilvl w:val="0"/>
+          <w:numId w:val="12"/>
+        </w:numPr>
+        <w:rPr>
+          <w:sz w:val="24"/>
+          <w:szCs w:val="24"/>
+        </w:rPr>
+      </w:pPr>
+      <w:r>
+        <w:rPr>
+          <w:sz w:val="24"/>
+          <w:szCs w:val="24"/>
+        </w:rPr>
+        <w:t>D</w:t>
+      </w:r>
+    </w:p>
+    <w:p>
+      <w:pPr>
+        <w:pStyle w:val="ListParagraph"/>
+        <w:numPr>
+          <w:ilvl w:val="0"/>
+          <w:numId w:val="12"/>
+        </w:numPr>
+        <w:rPr>
+          <w:sz w:val="24"/>
+          <w:szCs w:val="24"/>
+        </w:rPr>
+      </w:pPr>
+      <w:r>
+        <w:rPr>
+          <w:sz w:val="24"/>
+          <w:szCs w:val="24"/>
+        </w:rPr>
+        <w:t>A</w:t>
+      </w:r>
+    </w:p>
+    <w:p>
+      <w:pPr>
+        <w:pStyle w:val="ListParagraph"/>
+        <w:numPr>
+          <w:ilvl w:val="0"/>
+          <w:numId w:val="12"/>
+        </w:numPr>
+        <w:rPr>
+          <w:sz w:val="24"/>
+          <w:szCs w:val="24"/>
+        </w:rPr>
+      </w:pPr>
+      <w:r>
+        <w:rPr>
+          <w:sz w:val="24"/>
+          <w:szCs w:val="24"/>
+        </w:rPr>
+        <w:t>B</w:t>
+      </w:r>
+    </w:p>
+    <w:p>
+      <w:pPr>
+        <w:pStyle w:val="ListParagraph"/>
+        <w:numPr>
+          <w:ilvl w:val="0"/>
+          <w:numId w:val="12"/>
+        </w:numPr>
+        <w:rPr>
+          <w:sz w:val="24"/>
+          <w:szCs w:val="24"/>
+        </w:rPr>
+      </w:pPr>
+      <w:r>
+        <w:rPr>
+          <w:sz w:val="24"/>
+          <w:szCs w:val="24"/>
+        </w:rPr>
+        <w:t>C</w:t>
+      </w:r>
+    </w:p>
+    <w:p>
+      <w:pPr>
+        <w:pStyle w:val="ListParagraph"/>
+        <w:numPr>
+          <w:ilvl w:val="0"/>
+          <w:numId w:val="12"/>
+        </w:numPr>
+        <w:rPr>
+          <w:sz w:val="24"/>
+          <w:szCs w:val="24"/>
+        </w:rPr>
+      </w:pPr>
+      <w:r>
+        <w:rPr>
+          <w:sz w:val="24"/>
+          <w:szCs w:val="24"/>
+        </w:rPr>
+        <w:t>A</w:t>
+      </w:r>
+    </w:p>
+    <w:p>
+      <w:pPr>
+        <w:pStyle w:val="ListParagraph"/>
+        <w:numPr>
+          <w:ilvl w:val="0"/>
+          <w:numId w:val="12"/>
+        </w:numPr>
+        <w:rPr>
+          <w:sz w:val="24"/>
+          <w:szCs w:val="24"/>
+        </w:rPr>
+      </w:pPr>
+      <w:r>
+        <w:rPr>
+          <w:sz w:val="24"/>
+          <w:szCs w:val="24"/>
+        </w:rPr>
+        <w:t>No</w:t>
+      </w:r>
+    </w:p>
+    <w:p>
+      <w:pPr>
+        <w:pStyle w:val="ListParagraph"/>
+        <w:numPr>
+          <w:ilvl w:val="0"/>
+          <w:numId w:val="12"/>
+        </w:numPr>
+        <w:rPr>
+          <w:sz w:val="24"/>
+          <w:szCs w:val="24"/>
+        </w:rPr>
+      </w:pPr>
+      <w:r>
+        <w:rPr>
+          <w:sz w:val="24"/>
+          <w:szCs w:val="24"/>
+        </w:rPr>
+        <w:t>Not given</w:t>
+      </w:r>
+    </w:p>
+    <w:p>
+      <w:pPr>
+        <w:pStyle w:val="ListParagraph"/>
+        <w:numPr>
+          <w:ilvl w:val="0"/>
+          <w:numId w:val="12"/>
+        </w:numPr>
+        <w:rPr>
+          <w:sz w:val="24"/>
+          <w:szCs w:val="24"/>
+        </w:rPr>
+      </w:pPr>
+      <w:r>
+        <w:rPr>
+          <w:sz w:val="24"/>
+          <w:szCs w:val="24"/>
+        </w:rPr>
+        <w:t>No</w:t>
+      </w:r>
+    </w:p>
+    <w:p>
+      <w:pPr>
+        <w:pStyle w:val="ListParagraph"/>
+        <w:numPr>
+          <w:ilvl w:val="0"/>
+          <w:numId w:val="12"/>
+        </w:numPr>
+        <w:rPr>
+          <w:sz w:val="24"/>
+          <w:szCs w:val="24"/>
+        </w:rPr>
+      </w:pPr>
+      <w:r>
+        <w:rPr>
+          <w:sz w:val="24"/>
+          <w:szCs w:val="24"/>
+        </w:rPr>
+        <w:t>Yes</w:t>
+      </w:r>
+    </w:p>
+    <w:p>
+      <w:pPr>
+        <w:pStyle w:val="ListParagraph"/>
+        <w:numPr>
+          <w:ilvl w:val="0"/>
+          <w:numId w:val="12"/>
+        </w:numPr>
+        <w:rPr>
+          <w:sz w:val="24"/>
+          <w:szCs w:val="24"/>
+        </w:rPr>
+      </w:pPr>
+      <w:r>
+        <w:rPr>
+          <w:sz w:val="24"/>
+          <w:szCs w:val="24"/>
+        </w:rPr>
+        <w:t>Yes</w:t>
+      </w:r>
+    </w:p>
+    <w:p>
+      <w:pPr>
+        <w:pStyle w:val="ListParagraph"/>
+        <w:numPr>
+          <w:ilvl w:val="0"/>
+          <w:numId w:val="12"/>
+        </w:numPr>
+        <w:rPr>
+          <w:sz w:val="24"/>
+          <w:szCs w:val="24"/>
+        </w:rPr>
+      </w:pPr>
+      <w:r>
+        <w:rPr>
+          <w:sz w:val="24"/>
+          <w:szCs w:val="24"/>
+        </w:rPr>
+        <w:t>A</w:t>
+      </w:r>
+    </w:p>
+    <w:p>
+      <w:pPr>
+        <w:pStyle w:val="ListParagraph"/>
+        <w:numPr>
+          <w:ilvl w:val="0"/>
+          <w:numId w:val="12"/>
+        </w:numPr>
+        <w:rPr>
+          <w:sz w:val="24"/>
+          <w:szCs w:val="24"/>
+        </w:rPr>
+      </w:pPr>
+      <w:r>
+        <w:rPr>
+          <w:sz w:val="24"/>
+          <w:szCs w:val="24"/>
+        </w:rPr>
+        <w:t>F</w:t>
+      </w:r>
+    </w:p>
+    <w:p>
+      <w:pPr>
+        <w:pStyle w:val="ListParagraph"/>
+        <w:numPr>
+          <w:ilvl w:val="0"/>
+          <w:numId w:val="12"/>
+        </w:numPr>
+        <w:rPr>
+          <w:sz w:val="24"/>
+          <w:szCs w:val="24"/>
+        </w:rPr>
+      </w:pPr>
+      <w:r>
+        <w:rPr>
+          <w:sz w:val="24"/>
+          <w:szCs w:val="24"/>
+        </w:rPr>
+        <w:t>E</w:t>
+      </w:r>
+    </w:p>
+    <w:p>
+      <w:pPr>
+        <w:pStyle w:val="ListParagraph"/>
+        <w:numPr>
+          <w:ilvl w:val="0"/>
+          <w:numId w:val="12"/>
+        </w:numPr>
+        <w:rPr>
+          <w:sz w:val="24"/>
+          <w:szCs w:val="24"/>
+        </w:rPr>
+      </w:pPr>
+      <w:r>
+        <w:rPr>
+          <w:sz w:val="24"/>
+          <w:szCs w:val="24"/>
+        </w:rPr>
+        <w:t>D</w:t>
+      </w:r>
+    </w:p>
+    <w:p>
+      <w:pPr>
+        <w:rPr>
+          <w:b/>
+          <w:bCs/>
+          <w:sz w:val="24"/>
+          <w:szCs w:val="24"/>
+        </w:rPr>
+      </w:pPr>
+      <w:r>
+        <w:rPr>
+          <w:b/>
+          <w:bCs/>
+          <w:sz w:val="24"/>
+          <w:szCs w:val="24"/>
+        </w:rPr>
+        <w:t>Band Score:</w:t>
+      </w:r>
+    </w:p>
+    <w:p>
+      <w:pPr>
+        <w:pStyle w:val="Heading2"/>
+      </w:pPr>
+      <w:r>
+        <w:lastRenderedPageBreak/>
+        <w:t>Listening</w:t>
+      </w:r>
+    </w:p>
+    <w:p>
+      <w:pPr>
         <w:rPr>
           <w:sz w:val="24"/>
           <w:szCs w:val="24"/>
@@ -11086,6 +12067,95 @@
     </w:lvl>
   </w:abstractNum>
   <w:abstractNum w:abstractNumId="3" w15:restartNumberingAfterBreak="0">
+    <w:nsid w:val="14A65348"/>
+    <w:multiLevelType w:val="hybridMultilevel"/>
+    <w:tmpl w:val="30FECB0C"/>
+    <w:lvl w:ilvl="0" w:tplc="0409000F">
+      <w:start w:val="1"/>
+      <w:numFmt w:val="decimal"/>
+      <w:lvlText w:val="%1."/>
+      <w:lvlJc w:val="left"/>
+      <w:pPr>
+        <w:ind w:left="720" w:hanging="360"/>
+      </w:pPr>
+      <w:rPr>
+        <w:rFonts w:hint="default"/>
+      </w:rPr>
+    </w:lvl>
+    <w:lvl w:ilvl="1" w:tplc="04090019">
+      <w:start w:val="1"/>
+      <w:numFmt w:val="lowerLetter"/>
+      <w:lvlText w:val="%2."/>
+      <w:lvlJc w:val="left"/>
+      <w:pPr>
+        <w:ind w:left="1440" w:hanging="360"/>
+      </w:pPr>
+    </w:lvl>
+    <w:lvl w:ilvl="2" w:tplc="0409001B" w:tentative="1">
+      <w:start w:val="1"/>
+      <w:numFmt w:val="lowerRoman"/>
+      <w:lvlText w:val="%3."/>
+      <w:lvlJc w:val="right"/>
+      <w:pPr>
+        <w:ind w:left="2160" w:hanging="180"/>
+      </w:pPr>
+    </w:lvl>
+    <w:lvl w:ilvl="3" w:tplc="0409000F" w:tentative="1">
+      <w:start w:val="1"/>
+      <w:numFmt w:val="decimal"/>
+      <w:lvlText w:val="%4."/>
+      <w:lvlJc w:val="left"/>
+      <w:pPr>
+        <w:ind w:left="2880" w:hanging="360"/>
+      </w:pPr>
+    </w:lvl>
+    <w:lvl w:ilvl="4" w:tplc="04090019" w:tentative="1">
+      <w:start w:val="1"/>
+      <w:numFmt w:val="lowerLetter"/>
+      <w:lvlText w:val="%5."/>
+      <w:lvlJc w:val="left"/>
+      <w:pPr>
+        <w:ind w:left="3600" w:hanging="360"/>
+      </w:pPr>
+    </w:lvl>
+    <w:lvl w:ilvl="5" w:tplc="0409001B" w:tentative="1">
+      <w:start w:val="1"/>
+      <w:numFmt w:val="lowerRoman"/>
+      <w:lvlText w:val="%6."/>
+      <w:lvlJc w:val="right"/>
+      <w:pPr>
+        <w:ind w:left="4320" w:hanging="180"/>
+      </w:pPr>
+    </w:lvl>
+    <w:lvl w:ilvl="6" w:tplc="0409000F" w:tentative="1">
+      <w:start w:val="1"/>
+      <w:numFmt w:val="decimal"/>
+      <w:lvlText w:val="%7."/>
+      <w:lvlJc w:val="left"/>
+      <w:pPr>
+        <w:ind w:left="5040" w:hanging="360"/>
+      </w:pPr>
+    </w:lvl>
+    <w:lvl w:ilvl="7" w:tplc="04090019" w:tentative="1">
+      <w:start w:val="1"/>
+      <w:numFmt w:val="lowerLetter"/>
+      <w:lvlText w:val="%8."/>
+      <w:lvlJc w:val="left"/>
+      <w:pPr>
+        <w:ind w:left="5760" w:hanging="360"/>
+      </w:pPr>
+    </w:lvl>
+    <w:lvl w:ilvl="8" w:tplc="0409001B" w:tentative="1">
+      <w:start w:val="1"/>
+      <w:numFmt w:val="lowerRoman"/>
+      <w:lvlText w:val="%9."/>
+      <w:lvlJc w:val="right"/>
+      <w:pPr>
+        <w:ind w:left="6480" w:hanging="180"/>
+      </w:pPr>
+    </w:lvl>
+  </w:abstractNum>
+  <w:abstractNum w:abstractNumId="4" w15:restartNumberingAfterBreak="0">
     <w:nsid w:val="32F34AEA"/>
     <w:multiLevelType w:val="hybridMultilevel"/>
     <w:tmpl w:val="BD34045A"/>
@@ -11174,7 +12244,7 @@
       </w:pPr>
     </w:lvl>
   </w:abstractNum>
-  <w:abstractNum w:abstractNumId="4" w15:restartNumberingAfterBreak="0">
+  <w:abstractNum w:abstractNumId="5" w15:restartNumberingAfterBreak="0">
     <w:nsid w:val="345A1FA2"/>
     <w:multiLevelType w:val="hybridMultilevel"/>
     <w:tmpl w:val="942E32E0"/>
@@ -11260,7 +12330,7 @@
       </w:pPr>
     </w:lvl>
   </w:abstractNum>
-  <w:abstractNum w:abstractNumId="5" w15:restartNumberingAfterBreak="0">
+  <w:abstractNum w:abstractNumId="6" w15:restartNumberingAfterBreak="0">
     <w:nsid w:val="49CD7E4E"/>
     <w:multiLevelType w:val="hybridMultilevel"/>
     <w:tmpl w:val="515810AC"/>
@@ -11349,7 +12419,7 @@
       </w:pPr>
     </w:lvl>
   </w:abstractNum>
-  <w:abstractNum w:abstractNumId="6" w15:restartNumberingAfterBreak="0">
+  <w:abstractNum w:abstractNumId="7" w15:restartNumberingAfterBreak="0">
     <w:nsid w:val="59B12281"/>
     <w:multiLevelType w:val="hybridMultilevel"/>
     <w:tmpl w:val="8D8CB9AA"/>
@@ -11438,7 +12508,7 @@
       </w:pPr>
     </w:lvl>
   </w:abstractNum>
-  <w:abstractNum w:abstractNumId="7" w15:restartNumberingAfterBreak="0">
+  <w:abstractNum w:abstractNumId="8" w15:restartNumberingAfterBreak="0">
     <w:nsid w:val="5DE15116"/>
     <w:multiLevelType w:val="hybridMultilevel"/>
     <w:tmpl w:val="BC14DEC4"/>
@@ -11527,7 +12597,7 @@
       </w:pPr>
     </w:lvl>
   </w:abstractNum>
-  <w:abstractNum w:abstractNumId="8" w15:restartNumberingAfterBreak="0">
+  <w:abstractNum w:abstractNumId="9" w15:restartNumberingAfterBreak="0">
     <w:nsid w:val="61FD76F2"/>
     <w:multiLevelType w:val="hybridMultilevel"/>
     <w:tmpl w:val="D1C2A3F0"/>
@@ -11616,7 +12686,7 @@
       </w:pPr>
     </w:lvl>
   </w:abstractNum>
-  <w:abstractNum w:abstractNumId="9" w15:restartNumberingAfterBreak="0">
+  <w:abstractNum w:abstractNumId="10" w15:restartNumberingAfterBreak="0">
     <w:nsid w:val="74855A2B"/>
     <w:multiLevelType w:val="hybridMultilevel"/>
     <w:tmpl w:val="00C4D72C"/>
@@ -11705,7 +12775,7 @@
       </w:pPr>
     </w:lvl>
   </w:abstractNum>
-  <w:abstractNum w:abstractNumId="10" w15:restartNumberingAfterBreak="0">
+  <w:abstractNum w:abstractNumId="11" w15:restartNumberingAfterBreak="0">
     <w:nsid w:val="7EA00946"/>
     <w:multiLevelType w:val="hybridMultilevel"/>
     <w:tmpl w:val="0D0AA9F8"/>
@@ -11795,37 +12865,40 @@
     </w:lvl>
   </w:abstractNum>
   <w:num w:numId="1" w16cid:durableId="1902209054">
-    <w:abstractNumId w:val="10"/>
+    <w:abstractNumId w:val="11"/>
   </w:num>
   <w:num w:numId="2" w16cid:durableId="1117335086">
-    <w:abstractNumId w:val="7"/>
+    <w:abstractNumId w:val="8"/>
   </w:num>
   <w:num w:numId="3" w16cid:durableId="287779604">
     <w:abstractNumId w:val="2"/>
   </w:num>
   <w:num w:numId="4" w16cid:durableId="2106220008">
-    <w:abstractNumId w:val="8"/>
+    <w:abstractNumId w:val="9"/>
   </w:num>
   <w:num w:numId="5" w16cid:durableId="502625119">
-    <w:abstractNumId w:val="6"/>
+    <w:abstractNumId w:val="7"/>
   </w:num>
   <w:num w:numId="6" w16cid:durableId="240261020">
-    <w:abstractNumId w:val="3"/>
+    <w:abstractNumId w:val="4"/>
   </w:num>
   <w:num w:numId="7" w16cid:durableId="1261378538">
     <w:abstractNumId w:val="0"/>
   </w:num>
   <w:num w:numId="8" w16cid:durableId="1722634212">
-    <w:abstractNumId w:val="4"/>
+    <w:abstractNumId w:val="5"/>
   </w:num>
   <w:num w:numId="9" w16cid:durableId="1356662720">
-    <w:abstractNumId w:val="9"/>
+    <w:abstractNumId w:val="10"/>
   </w:num>
   <w:num w:numId="10" w16cid:durableId="1165439449">
     <w:abstractNumId w:val="1"/>
   </w:num>
   <w:num w:numId="11" w16cid:durableId="551621760">
-    <w:abstractNumId w:val="5"/>
+    <w:abstractNumId w:val="6"/>
+  </w:num>
+  <w:num w:numId="12" w16cid:durableId="248541371">
+    <w:abstractNumId w:val="3"/>
   </w:num>
 </w:numbering>
 </file>

</xml_diff>

<commit_message>
Book 17 Test 2 Listening
</commit_message>
<xml_diff>
--- a/IELTS Practices.docx
+++ b/IELTS Practices.docx
@@ -11172,6 +11172,13 @@
         </w:rPr>
         <w:t>Not given</w:t>
       </w:r>
+      <w:r>
+        <w:rPr>
+          <w:sz w:val="24"/>
+          <w:szCs w:val="24"/>
+        </w:rPr>
+        <w:t xml:space="preserve"> (Wrong: False)</w:t>
+      </w:r>
     </w:p>
     <w:p>
       <w:pPr>
@@ -11212,6 +11219,13 @@
         </w:rPr>
         <w:t>False</w:t>
       </w:r>
+      <w:r>
+        <w:rPr>
+          <w:sz w:val="24"/>
+          <w:szCs w:val="24"/>
+        </w:rPr>
+        <w:t xml:space="preserve"> (Wrong: Not Given)</w:t>
+      </w:r>
     </w:p>
     <w:p>
       <w:pPr>
@@ -11252,6 +11266,13 @@
         </w:rPr>
         <w:t>D</w:t>
       </w:r>
+      <w:r>
+        <w:rPr>
+          <w:sz w:val="24"/>
+          <w:szCs w:val="24"/>
+        </w:rPr>
+        <w:t xml:space="preserve"> (Wrong: B)</w:t>
+      </w:r>
     </w:p>
     <w:p>
       <w:pPr>
@@ -11532,6 +11553,13 @@
         </w:rPr>
         <w:t>B</w:t>
       </w:r>
+      <w:r>
+        <w:rPr>
+          <w:sz w:val="24"/>
+          <w:szCs w:val="24"/>
+        </w:rPr>
+        <w:t xml:space="preserve"> (Wrong: A)</w:t>
+      </w:r>
     </w:p>
     <w:p>
       <w:pPr>
@@ -11632,6 +11660,13 @@
         </w:rPr>
         <w:t>No</w:t>
       </w:r>
+      <w:r>
+        <w:rPr>
+          <w:sz w:val="24"/>
+          <w:szCs w:val="24"/>
+        </w:rPr>
+        <w:t xml:space="preserve"> (Wrong: Yes)</w:t>
+      </w:r>
     </w:p>
     <w:p>
       <w:pPr>
@@ -11652,6 +11687,13 @@
         </w:rPr>
         <w:t>Yes</w:t>
       </w:r>
+      <w:r>
+        <w:rPr>
+          <w:sz w:val="24"/>
+          <w:szCs w:val="24"/>
+        </w:rPr>
+        <w:t xml:space="preserve"> (Wrong: No)</w:t>
+      </w:r>
     </w:p>
     <w:p>
       <w:pPr>
@@ -11672,6 +11714,13 @@
         </w:rPr>
         <w:t>Yes</w:t>
       </w:r>
+      <w:r>
+        <w:rPr>
+          <w:sz w:val="24"/>
+          <w:szCs w:val="24"/>
+        </w:rPr>
+        <w:t xml:space="preserve"> (Wrong: Not Given)</w:t>
+      </w:r>
     </w:p>
     <w:p>
       <w:pPr>
@@ -11692,6 +11741,13 @@
         </w:rPr>
         <w:t>A</w:t>
       </w:r>
+      <w:r>
+        <w:rPr>
+          <w:sz w:val="24"/>
+          <w:szCs w:val="24"/>
+        </w:rPr>
+        <w:t xml:space="preserve"> (Wrong: F)</w:t>
+      </w:r>
     </w:p>
     <w:p>
       <w:pPr>
@@ -11712,6 +11768,13 @@
         </w:rPr>
         <w:t>F</w:t>
       </w:r>
+      <w:r>
+        <w:rPr>
+          <w:sz w:val="24"/>
+          <w:szCs w:val="24"/>
+        </w:rPr>
+        <w:t xml:space="preserve"> (Wrong: D)</w:t>
+      </w:r>
     </w:p>
     <w:p>
       <w:pPr>
@@ -11751,6 +11814,13 @@
           <w:szCs w:val="24"/>
         </w:rPr>
         <w:t>D</w:t>
+      </w:r>
+      <w:r>
+        <w:rPr>
+          <w:sz w:val="24"/>
+          <w:szCs w:val="24"/>
+        </w:rPr>
+        <w:t xml:space="preserve"> (Wrong: B)</w:t>
       </w:r>
     </w:p>
     <w:p>
@@ -11771,6 +11841,15 @@
         </w:rPr>
         <w:t>Band Score:</w:t>
       </w:r>
+      <w:r>
+        <w:rPr>
+          <w:b/>
+          <w:bCs/>
+          <w:sz w:val="24"/>
+          <w:szCs w:val="24"/>
+        </w:rPr>
+        <w:t xml:space="preserve"> 7.0</w:t>
+      </w:r>
     </w:p>
     <w:p>
       <w:pPr>
@@ -11779,6 +11858,870 @@
       <w:r>
         <w:lastRenderedPageBreak/>
         <w:t>Listening</w:t>
+      </w:r>
+    </w:p>
+    <w:p>
+      <w:pPr>
+        <w:pStyle w:val="ListParagraph"/>
+        <w:numPr>
+          <w:ilvl w:val="0"/>
+          <w:numId w:val="13"/>
+        </w:numPr>
+        <w:rPr>
+          <w:sz w:val="24"/>
+          <w:szCs w:val="24"/>
+        </w:rPr>
+      </w:pPr>
+      <w:r>
+        <w:rPr>
+          <w:sz w:val="24"/>
+          <w:szCs w:val="24"/>
+        </w:rPr>
+        <w:t>Collecting</w:t>
+      </w:r>
+    </w:p>
+    <w:p>
+      <w:pPr>
+        <w:pStyle w:val="ListParagraph"/>
+        <w:numPr>
+          <w:ilvl w:val="0"/>
+          <w:numId w:val="13"/>
+        </w:numPr>
+        <w:rPr>
+          <w:sz w:val="24"/>
+          <w:szCs w:val="24"/>
+        </w:rPr>
+      </w:pPr>
+      <w:r>
+        <w:rPr>
+          <w:sz w:val="24"/>
+          <w:szCs w:val="24"/>
+        </w:rPr>
+        <w:t>Records</w:t>
+      </w:r>
+    </w:p>
+    <w:p>
+      <w:pPr>
+        <w:pStyle w:val="ListParagraph"/>
+        <w:numPr>
+          <w:ilvl w:val="0"/>
+          <w:numId w:val="13"/>
+        </w:numPr>
+        <w:rPr>
+          <w:sz w:val="24"/>
+          <w:szCs w:val="24"/>
+        </w:rPr>
+      </w:pPr>
+      <w:r>
+        <w:rPr>
+          <w:sz w:val="24"/>
+          <w:szCs w:val="24"/>
+        </w:rPr>
+        <w:t>West</w:t>
+      </w:r>
+    </w:p>
+    <w:p>
+      <w:pPr>
+        <w:pStyle w:val="ListParagraph"/>
+        <w:numPr>
+          <w:ilvl w:val="0"/>
+          <w:numId w:val="13"/>
+        </w:numPr>
+        <w:rPr>
+          <w:sz w:val="24"/>
+          <w:szCs w:val="24"/>
+        </w:rPr>
+      </w:pPr>
+      <w:r>
+        <w:rPr>
+          <w:sz w:val="24"/>
+          <w:szCs w:val="24"/>
+        </w:rPr>
+        <w:t>Transport</w:t>
+      </w:r>
+    </w:p>
+    <w:p>
+      <w:pPr>
+        <w:pStyle w:val="ListParagraph"/>
+        <w:numPr>
+          <w:ilvl w:val="0"/>
+          <w:numId w:val="13"/>
+        </w:numPr>
+        <w:rPr>
+          <w:sz w:val="24"/>
+          <w:szCs w:val="24"/>
+        </w:rPr>
+      </w:pPr>
+      <w:r>
+        <w:rPr>
+          <w:sz w:val="24"/>
+          <w:szCs w:val="24"/>
+        </w:rPr>
+        <w:t>Art</w:t>
+      </w:r>
+    </w:p>
+    <w:p>
+      <w:pPr>
+        <w:pStyle w:val="ListParagraph"/>
+        <w:numPr>
+          <w:ilvl w:val="0"/>
+          <w:numId w:val="13"/>
+        </w:numPr>
+        <w:rPr>
+          <w:sz w:val="24"/>
+          <w:szCs w:val="24"/>
+        </w:rPr>
+      </w:pPr>
+      <w:r>
+        <w:rPr>
+          <w:sz w:val="24"/>
+          <w:szCs w:val="24"/>
+        </w:rPr>
+        <w:t>Hospital</w:t>
+      </w:r>
+    </w:p>
+    <w:p>
+      <w:pPr>
+        <w:pStyle w:val="ListParagraph"/>
+        <w:numPr>
+          <w:ilvl w:val="0"/>
+          <w:numId w:val="13"/>
+        </w:numPr>
+        <w:rPr>
+          <w:sz w:val="24"/>
+          <w:szCs w:val="24"/>
+        </w:rPr>
+      </w:pPr>
+      <w:r>
+        <w:rPr>
+          <w:sz w:val="24"/>
+          <w:szCs w:val="24"/>
+        </w:rPr>
+        <w:t>Garden</w:t>
+      </w:r>
+    </w:p>
+    <w:p>
+      <w:pPr>
+        <w:pStyle w:val="ListParagraph"/>
+        <w:numPr>
+          <w:ilvl w:val="0"/>
+          <w:numId w:val="13"/>
+        </w:numPr>
+        <w:rPr>
+          <w:sz w:val="24"/>
+          <w:szCs w:val="24"/>
+        </w:rPr>
+      </w:pPr>
+      <w:r>
+        <w:rPr>
+          <w:sz w:val="24"/>
+          <w:szCs w:val="24"/>
+        </w:rPr>
+        <w:t>Quiz</w:t>
+      </w:r>
+    </w:p>
+    <w:p>
+      <w:pPr>
+        <w:pStyle w:val="ListParagraph"/>
+        <w:numPr>
+          <w:ilvl w:val="0"/>
+          <w:numId w:val="13"/>
+        </w:numPr>
+        <w:rPr>
+          <w:sz w:val="24"/>
+          <w:szCs w:val="24"/>
+        </w:rPr>
+      </w:pPr>
+      <w:r>
+        <w:rPr>
+          <w:sz w:val="24"/>
+          <w:szCs w:val="24"/>
+        </w:rPr>
+        <w:t>Tickets</w:t>
+      </w:r>
+    </w:p>
+    <w:p>
+      <w:pPr>
+        <w:pStyle w:val="ListParagraph"/>
+        <w:numPr>
+          <w:ilvl w:val="0"/>
+          <w:numId w:val="13"/>
+        </w:numPr>
+        <w:rPr>
+          <w:sz w:val="24"/>
+          <w:szCs w:val="24"/>
+        </w:rPr>
+      </w:pPr>
+      <w:r>
+        <w:rPr>
+          <w:sz w:val="24"/>
+          <w:szCs w:val="24"/>
+        </w:rPr>
+        <w:t>Poster</w:t>
+      </w:r>
+    </w:p>
+    <w:p>
+      <w:pPr>
+        <w:pStyle w:val="ListParagraph"/>
+        <w:numPr>
+          <w:ilvl w:val="0"/>
+          <w:numId w:val="13"/>
+        </w:numPr>
+        <w:rPr>
+          <w:sz w:val="24"/>
+          <w:szCs w:val="24"/>
+        </w:rPr>
+      </w:pPr>
+      <w:r>
+        <w:rPr>
+          <w:sz w:val="24"/>
+          <w:szCs w:val="24"/>
+        </w:rPr>
+        <w:t>B</w:t>
+      </w:r>
+    </w:p>
+    <w:p>
+      <w:pPr>
+        <w:pStyle w:val="ListParagraph"/>
+        <w:numPr>
+          <w:ilvl w:val="0"/>
+          <w:numId w:val="13"/>
+        </w:numPr>
+        <w:rPr>
+          <w:sz w:val="24"/>
+          <w:szCs w:val="24"/>
+        </w:rPr>
+      </w:pPr>
+      <w:r>
+        <w:rPr>
+          <w:sz w:val="24"/>
+          <w:szCs w:val="24"/>
+        </w:rPr>
+        <w:t>C</w:t>
+      </w:r>
+    </w:p>
+    <w:p>
+      <w:pPr>
+        <w:pStyle w:val="ListParagraph"/>
+        <w:numPr>
+          <w:ilvl w:val="0"/>
+          <w:numId w:val="13"/>
+        </w:numPr>
+        <w:rPr>
+          <w:sz w:val="24"/>
+          <w:szCs w:val="24"/>
+        </w:rPr>
+      </w:pPr>
+      <w:r>
+        <w:rPr>
+          <w:sz w:val="24"/>
+          <w:szCs w:val="24"/>
+        </w:rPr>
+        <w:t>C</w:t>
+      </w:r>
+    </w:p>
+    <w:p>
+      <w:pPr>
+        <w:pStyle w:val="ListParagraph"/>
+        <w:numPr>
+          <w:ilvl w:val="0"/>
+          <w:numId w:val="13"/>
+        </w:numPr>
+        <w:rPr>
+          <w:sz w:val="24"/>
+          <w:szCs w:val="24"/>
+        </w:rPr>
+      </w:pPr>
+      <w:r>
+        <w:rPr>
+          <w:sz w:val="24"/>
+          <w:szCs w:val="24"/>
+        </w:rPr>
+        <w:t>B</w:t>
+      </w:r>
+    </w:p>
+    <w:p>
+      <w:pPr>
+        <w:pStyle w:val="ListParagraph"/>
+        <w:numPr>
+          <w:ilvl w:val="0"/>
+          <w:numId w:val="13"/>
+        </w:numPr>
+        <w:rPr>
+          <w:sz w:val="24"/>
+          <w:szCs w:val="24"/>
+        </w:rPr>
+      </w:pPr>
+      <w:r>
+        <w:rPr>
+          <w:sz w:val="24"/>
+          <w:szCs w:val="24"/>
+        </w:rPr>
+        <w:t>D</w:t>
+      </w:r>
+    </w:p>
+    <w:p>
+      <w:pPr>
+        <w:pStyle w:val="ListParagraph"/>
+        <w:numPr>
+          <w:ilvl w:val="0"/>
+          <w:numId w:val="13"/>
+        </w:numPr>
+        <w:rPr>
+          <w:sz w:val="24"/>
+          <w:szCs w:val="24"/>
+        </w:rPr>
+      </w:pPr>
+      <w:r>
+        <w:rPr>
+          <w:sz w:val="24"/>
+          <w:szCs w:val="24"/>
+        </w:rPr>
+        <w:t>H</w:t>
+      </w:r>
+      <w:r>
+        <w:rPr>
+          <w:sz w:val="24"/>
+          <w:szCs w:val="24"/>
+        </w:rPr>
+        <w:t xml:space="preserve"> (Wrong: C)</w:t>
+      </w:r>
+    </w:p>
+    <w:p>
+      <w:pPr>
+        <w:pStyle w:val="ListParagraph"/>
+        <w:numPr>
+          <w:ilvl w:val="0"/>
+          <w:numId w:val="13"/>
+        </w:numPr>
+        <w:rPr>
+          <w:sz w:val="24"/>
+          <w:szCs w:val="24"/>
+        </w:rPr>
+      </w:pPr>
+      <w:r>
+        <w:rPr>
+          <w:sz w:val="24"/>
+          <w:szCs w:val="24"/>
+        </w:rPr>
+        <w:t>G</w:t>
+      </w:r>
+    </w:p>
+    <w:p>
+      <w:pPr>
+        <w:pStyle w:val="ListParagraph"/>
+        <w:numPr>
+          <w:ilvl w:val="0"/>
+          <w:numId w:val="13"/>
+        </w:numPr>
+        <w:rPr>
+          <w:sz w:val="24"/>
+          <w:szCs w:val="24"/>
+        </w:rPr>
+      </w:pPr>
+      <w:r>
+        <w:rPr>
+          <w:sz w:val="24"/>
+          <w:szCs w:val="24"/>
+        </w:rPr>
+        <w:t>A</w:t>
+      </w:r>
+    </w:p>
+    <w:p>
+      <w:pPr>
+        <w:pStyle w:val="ListParagraph"/>
+        <w:numPr>
+          <w:ilvl w:val="0"/>
+          <w:numId w:val="13"/>
+        </w:numPr>
+        <w:rPr>
+          <w:sz w:val="24"/>
+          <w:szCs w:val="24"/>
+        </w:rPr>
+      </w:pPr>
+      <w:r>
+        <w:rPr>
+          <w:sz w:val="24"/>
+          <w:szCs w:val="24"/>
+        </w:rPr>
+        <w:t>E</w:t>
+      </w:r>
+    </w:p>
+    <w:p>
+      <w:pPr>
+        <w:pStyle w:val="ListParagraph"/>
+        <w:numPr>
+          <w:ilvl w:val="0"/>
+          <w:numId w:val="13"/>
+        </w:numPr>
+        <w:rPr>
+          <w:sz w:val="24"/>
+          <w:szCs w:val="24"/>
+        </w:rPr>
+      </w:pPr>
+      <w:r>
+        <w:rPr>
+          <w:sz w:val="24"/>
+          <w:szCs w:val="24"/>
+        </w:rPr>
+        <w:t>F</w:t>
+      </w:r>
+    </w:p>
+    <w:p>
+      <w:pPr>
+        <w:pStyle w:val="ListParagraph"/>
+        <w:numPr>
+          <w:ilvl w:val="0"/>
+          <w:numId w:val="13"/>
+        </w:numPr>
+        <w:rPr>
+          <w:sz w:val="24"/>
+          <w:szCs w:val="24"/>
+        </w:rPr>
+      </w:pPr>
+      <w:r>
+        <w:rPr>
+          <w:sz w:val="24"/>
+          <w:szCs w:val="24"/>
+        </w:rPr>
+        <w:t>D</w:t>
+      </w:r>
+    </w:p>
+    <w:p>
+      <w:pPr>
+        <w:pStyle w:val="ListParagraph"/>
+        <w:numPr>
+          <w:ilvl w:val="0"/>
+          <w:numId w:val="13"/>
+        </w:numPr>
+        <w:rPr>
+          <w:sz w:val="24"/>
+          <w:szCs w:val="24"/>
+        </w:rPr>
+      </w:pPr>
+      <w:r>
+        <w:rPr>
+          <w:sz w:val="24"/>
+          <w:szCs w:val="24"/>
+        </w:rPr>
+        <w:t>E</w:t>
+      </w:r>
+    </w:p>
+    <w:p>
+      <w:pPr>
+        <w:pStyle w:val="ListParagraph"/>
+        <w:numPr>
+          <w:ilvl w:val="0"/>
+          <w:numId w:val="13"/>
+        </w:numPr>
+        <w:rPr>
+          <w:sz w:val="24"/>
+          <w:szCs w:val="24"/>
+        </w:rPr>
+      </w:pPr>
+      <w:r>
+        <w:rPr>
+          <w:sz w:val="24"/>
+          <w:szCs w:val="24"/>
+        </w:rPr>
+        <w:t>D</w:t>
+      </w:r>
+    </w:p>
+    <w:p>
+      <w:pPr>
+        <w:pStyle w:val="ListParagraph"/>
+        <w:numPr>
+          <w:ilvl w:val="0"/>
+          <w:numId w:val="13"/>
+        </w:numPr>
+        <w:rPr>
+          <w:sz w:val="24"/>
+          <w:szCs w:val="24"/>
+        </w:rPr>
+      </w:pPr>
+      <w:r>
+        <w:rPr>
+          <w:sz w:val="24"/>
+          <w:szCs w:val="24"/>
+        </w:rPr>
+        <w:t>C</w:t>
+      </w:r>
+    </w:p>
+    <w:p>
+      <w:pPr>
+        <w:pStyle w:val="ListParagraph"/>
+        <w:numPr>
+          <w:ilvl w:val="0"/>
+          <w:numId w:val="13"/>
+        </w:numPr>
+        <w:rPr>
+          <w:sz w:val="24"/>
+          <w:szCs w:val="24"/>
+        </w:rPr>
+      </w:pPr>
+      <w:r>
+        <w:rPr>
+          <w:sz w:val="24"/>
+          <w:szCs w:val="24"/>
+        </w:rPr>
+        <w:t>A</w:t>
+      </w:r>
+    </w:p>
+    <w:p>
+      <w:pPr>
+        <w:pStyle w:val="ListParagraph"/>
+        <w:numPr>
+          <w:ilvl w:val="0"/>
+          <w:numId w:val="13"/>
+        </w:numPr>
+        <w:rPr>
+          <w:sz w:val="24"/>
+          <w:szCs w:val="24"/>
+        </w:rPr>
+      </w:pPr>
+      <w:r>
+        <w:rPr>
+          <w:sz w:val="24"/>
+          <w:szCs w:val="24"/>
+        </w:rPr>
+        <w:t>G</w:t>
+      </w:r>
+      <w:r>
+        <w:rPr>
+          <w:sz w:val="24"/>
+          <w:szCs w:val="24"/>
+        </w:rPr>
+        <w:t xml:space="preserve"> (Wrong: E)</w:t>
+      </w:r>
+    </w:p>
+    <w:p>
+      <w:pPr>
+        <w:pStyle w:val="ListParagraph"/>
+        <w:numPr>
+          <w:ilvl w:val="0"/>
+          <w:numId w:val="13"/>
+        </w:numPr>
+        <w:rPr>
+          <w:sz w:val="24"/>
+          <w:szCs w:val="24"/>
+        </w:rPr>
+      </w:pPr>
+      <w:r>
+        <w:rPr>
+          <w:sz w:val="24"/>
+          <w:szCs w:val="24"/>
+        </w:rPr>
+        <w:t>F</w:t>
+      </w:r>
+    </w:p>
+    <w:p>
+      <w:pPr>
+        <w:pStyle w:val="ListParagraph"/>
+        <w:numPr>
+          <w:ilvl w:val="0"/>
+          <w:numId w:val="13"/>
+        </w:numPr>
+        <w:rPr>
+          <w:sz w:val="24"/>
+          <w:szCs w:val="24"/>
+        </w:rPr>
+      </w:pPr>
+      <w:r>
+        <w:rPr>
+          <w:sz w:val="24"/>
+          <w:szCs w:val="24"/>
+        </w:rPr>
+        <w:t>B</w:t>
+      </w:r>
+    </w:p>
+    <w:p>
+      <w:pPr>
+        <w:pStyle w:val="ListParagraph"/>
+        <w:numPr>
+          <w:ilvl w:val="0"/>
+          <w:numId w:val="13"/>
+        </w:numPr>
+        <w:rPr>
+          <w:sz w:val="24"/>
+          <w:szCs w:val="24"/>
+        </w:rPr>
+      </w:pPr>
+      <w:r>
+        <w:rPr>
+          <w:sz w:val="24"/>
+          <w:szCs w:val="24"/>
+        </w:rPr>
+        <w:t>C</w:t>
+      </w:r>
+    </w:p>
+    <w:p>
+      <w:pPr>
+        <w:pStyle w:val="ListParagraph"/>
+        <w:numPr>
+          <w:ilvl w:val="0"/>
+          <w:numId w:val="13"/>
+        </w:numPr>
+        <w:rPr>
+          <w:sz w:val="24"/>
+          <w:szCs w:val="24"/>
+        </w:rPr>
+      </w:pPr>
+      <w:r>
+        <w:rPr>
+          <w:sz w:val="24"/>
+          <w:szCs w:val="24"/>
+        </w:rPr>
+        <w:t>B</w:t>
+      </w:r>
+      <w:r>
+        <w:rPr>
+          <w:sz w:val="24"/>
+          <w:szCs w:val="24"/>
+        </w:rPr>
+        <w:t xml:space="preserve"> (Wrong: C)</w:t>
+      </w:r>
+    </w:p>
+    <w:p>
+      <w:pPr>
+        <w:pStyle w:val="ListParagraph"/>
+        <w:numPr>
+          <w:ilvl w:val="0"/>
+          <w:numId w:val="13"/>
+        </w:numPr>
+        <w:rPr>
+          <w:sz w:val="24"/>
+          <w:szCs w:val="24"/>
+        </w:rPr>
+      </w:pPr>
+      <w:r>
+        <w:rPr>
+          <w:sz w:val="24"/>
+          <w:szCs w:val="24"/>
+        </w:rPr>
+        <w:t>321 thousand</w:t>
+      </w:r>
+    </w:p>
+    <w:p>
+      <w:pPr>
+        <w:pStyle w:val="ListParagraph"/>
+        <w:numPr>
+          <w:ilvl w:val="0"/>
+          <w:numId w:val="13"/>
+        </w:numPr>
+        <w:rPr>
+          <w:sz w:val="24"/>
+          <w:szCs w:val="24"/>
+        </w:rPr>
+      </w:pPr>
+      <w:r>
+        <w:rPr>
+          <w:sz w:val="24"/>
+          <w:szCs w:val="24"/>
+        </w:rPr>
+        <w:t>Vocabulary</w:t>
+      </w:r>
+    </w:p>
+    <w:p>
+      <w:pPr>
+        <w:pStyle w:val="ListParagraph"/>
+        <w:numPr>
+          <w:ilvl w:val="0"/>
+          <w:numId w:val="13"/>
+        </w:numPr>
+        <w:rPr>
+          <w:sz w:val="24"/>
+          <w:szCs w:val="24"/>
+        </w:rPr>
+      </w:pPr>
+      <w:r>
+        <w:rPr>
+          <w:sz w:val="24"/>
+          <w:szCs w:val="24"/>
+        </w:rPr>
+        <w:t>Podcast</w:t>
+      </w:r>
+    </w:p>
+    <w:p>
+      <w:pPr>
+        <w:pStyle w:val="ListParagraph"/>
+        <w:numPr>
+          <w:ilvl w:val="0"/>
+          <w:numId w:val="13"/>
+        </w:numPr>
+        <w:rPr>
+          <w:sz w:val="24"/>
+          <w:szCs w:val="24"/>
+        </w:rPr>
+      </w:pPr>
+      <w:r>
+        <w:rPr>
+          <w:sz w:val="24"/>
+          <w:szCs w:val="24"/>
+        </w:rPr>
+        <w:t>Smartphones</w:t>
+      </w:r>
+    </w:p>
+    <w:p>
+      <w:pPr>
+        <w:pStyle w:val="ListParagraph"/>
+        <w:numPr>
+          <w:ilvl w:val="0"/>
+          <w:numId w:val="13"/>
+        </w:numPr>
+        <w:rPr>
+          <w:sz w:val="24"/>
+          <w:szCs w:val="24"/>
+        </w:rPr>
+      </w:pPr>
+      <w:r>
+        <w:rPr>
+          <w:sz w:val="24"/>
+          <w:szCs w:val="24"/>
+        </w:rPr>
+        <w:t>Staggering</w:t>
+      </w:r>
+      <w:r>
+        <w:rPr>
+          <w:sz w:val="24"/>
+          <w:szCs w:val="24"/>
+        </w:rPr>
+        <w:t xml:space="preserve"> (Wrong: Bilingual)</w:t>
+      </w:r>
+    </w:p>
+    <w:p>
+      <w:pPr>
+        <w:pStyle w:val="ListParagraph"/>
+        <w:numPr>
+          <w:ilvl w:val="0"/>
+          <w:numId w:val="13"/>
+        </w:numPr>
+        <w:rPr>
+          <w:sz w:val="24"/>
+          <w:szCs w:val="24"/>
+        </w:rPr>
+      </w:pPr>
+      <w:r>
+        <w:rPr>
+          <w:sz w:val="24"/>
+          <w:szCs w:val="24"/>
+        </w:rPr>
+        <w:t>Class</w:t>
+      </w:r>
+      <w:r>
+        <w:rPr>
+          <w:sz w:val="24"/>
+          <w:szCs w:val="24"/>
+        </w:rPr>
+        <w:t xml:space="preserve"> (Wrong: Playground)</w:t>
+      </w:r>
+    </w:p>
+    <w:p>
+      <w:pPr>
+        <w:pStyle w:val="ListParagraph"/>
+        <w:numPr>
+          <w:ilvl w:val="0"/>
+          <w:numId w:val="13"/>
+        </w:numPr>
+        <w:rPr>
+          <w:sz w:val="24"/>
+          <w:szCs w:val="24"/>
+        </w:rPr>
+      </w:pPr>
+      <w:r>
+        <w:rPr>
+          <w:sz w:val="24"/>
+          <w:szCs w:val="24"/>
+        </w:rPr>
+        <w:t>Picture</w:t>
+      </w:r>
+    </w:p>
+    <w:p>
+      <w:pPr>
+        <w:pStyle w:val="ListParagraph"/>
+        <w:numPr>
+          <w:ilvl w:val="0"/>
+          <w:numId w:val="13"/>
+        </w:numPr>
+        <w:rPr>
+          <w:sz w:val="24"/>
+          <w:szCs w:val="24"/>
+        </w:rPr>
+      </w:pPr>
+      <w:r>
+        <w:rPr>
+          <w:sz w:val="24"/>
+          <w:szCs w:val="24"/>
+        </w:rPr>
+        <w:t>Grammar</w:t>
+      </w:r>
+    </w:p>
+    <w:p>
+      <w:pPr>
+        <w:pStyle w:val="ListParagraph"/>
+        <w:numPr>
+          <w:ilvl w:val="0"/>
+          <w:numId w:val="13"/>
+        </w:numPr>
+        <w:rPr>
+          <w:sz w:val="24"/>
+          <w:szCs w:val="24"/>
+        </w:rPr>
+      </w:pPr>
+      <w:r>
+        <w:rPr>
+          <w:sz w:val="24"/>
+          <w:szCs w:val="24"/>
+        </w:rPr>
+        <w:t>Self-identity</w:t>
+      </w:r>
+    </w:p>
+    <w:p>
+      <w:pPr>
+        <w:pStyle w:val="ListParagraph"/>
+        <w:numPr>
+          <w:ilvl w:val="0"/>
+          <w:numId w:val="13"/>
+        </w:numPr>
+        <w:rPr>
+          <w:sz w:val="24"/>
+          <w:szCs w:val="24"/>
+        </w:rPr>
+      </w:pPr>
+      <w:r>
+        <w:rPr>
+          <w:sz w:val="24"/>
+          <w:szCs w:val="24"/>
+        </w:rPr>
+        <w:lastRenderedPageBreak/>
+        <w:t>Fluent</w:t>
+      </w:r>
+    </w:p>
+    <w:p>
+      <w:pPr>
+        <w:rPr>
+          <w:b/>
+          <w:bCs/>
+          <w:sz w:val="24"/>
+          <w:szCs w:val="24"/>
+        </w:rPr>
+      </w:pPr>
+      <w:r>
+        <w:rPr>
+          <w:b/>
+          <w:bCs/>
+          <w:sz w:val="24"/>
+          <w:szCs w:val="24"/>
+        </w:rPr>
+        <w:t xml:space="preserve">Band Score: </w:t>
+      </w:r>
+      <w:r>
+        <w:rPr>
+          <w:b/>
+          <w:bCs/>
+          <w:sz w:val="24"/>
+          <w:szCs w:val="24"/>
+        </w:rPr>
+        <w:t>8.0</w:t>
       </w:r>
     </w:p>
     <w:p>
@@ -12687,9 +13630,9 @@
     </w:lvl>
   </w:abstractNum>
   <w:abstractNum w:abstractNumId="10" w15:restartNumberingAfterBreak="0">
-    <w:nsid w:val="74855A2B"/>
+    <w:nsid w:val="6EE63989"/>
     <w:multiLevelType w:val="hybridMultilevel"/>
-    <w:tmpl w:val="00C4D72C"/>
+    <w:tmpl w:val="F62C8318"/>
     <w:lvl w:ilvl="0" w:tplc="0409000F">
       <w:start w:val="1"/>
       <w:numFmt w:val="decimal"/>
@@ -12776,9 +13719,9 @@
     </w:lvl>
   </w:abstractNum>
   <w:abstractNum w:abstractNumId="11" w15:restartNumberingAfterBreak="0">
-    <w:nsid w:val="7EA00946"/>
+    <w:nsid w:val="74855A2B"/>
     <w:multiLevelType w:val="hybridMultilevel"/>
-    <w:tmpl w:val="0D0AA9F8"/>
+    <w:tmpl w:val="00C4D72C"/>
     <w:lvl w:ilvl="0" w:tplc="0409000F">
       <w:start w:val="1"/>
       <w:numFmt w:val="decimal"/>
@@ -12864,8 +13807,97 @@
       </w:pPr>
     </w:lvl>
   </w:abstractNum>
+  <w:abstractNum w:abstractNumId="12" w15:restartNumberingAfterBreak="0">
+    <w:nsid w:val="7EA00946"/>
+    <w:multiLevelType w:val="hybridMultilevel"/>
+    <w:tmpl w:val="0D0AA9F8"/>
+    <w:lvl w:ilvl="0" w:tplc="0409000F">
+      <w:start w:val="1"/>
+      <w:numFmt w:val="decimal"/>
+      <w:lvlText w:val="%1."/>
+      <w:lvlJc w:val="left"/>
+      <w:pPr>
+        <w:ind w:left="720" w:hanging="360"/>
+      </w:pPr>
+      <w:rPr>
+        <w:rFonts w:hint="default"/>
+      </w:rPr>
+    </w:lvl>
+    <w:lvl w:ilvl="1" w:tplc="04090019" w:tentative="1">
+      <w:start w:val="1"/>
+      <w:numFmt w:val="lowerLetter"/>
+      <w:lvlText w:val="%2."/>
+      <w:lvlJc w:val="left"/>
+      <w:pPr>
+        <w:ind w:left="1440" w:hanging="360"/>
+      </w:pPr>
+    </w:lvl>
+    <w:lvl w:ilvl="2" w:tplc="0409001B" w:tentative="1">
+      <w:start w:val="1"/>
+      <w:numFmt w:val="lowerRoman"/>
+      <w:lvlText w:val="%3."/>
+      <w:lvlJc w:val="right"/>
+      <w:pPr>
+        <w:ind w:left="2160" w:hanging="180"/>
+      </w:pPr>
+    </w:lvl>
+    <w:lvl w:ilvl="3" w:tplc="0409000F" w:tentative="1">
+      <w:start w:val="1"/>
+      <w:numFmt w:val="decimal"/>
+      <w:lvlText w:val="%4."/>
+      <w:lvlJc w:val="left"/>
+      <w:pPr>
+        <w:ind w:left="2880" w:hanging="360"/>
+      </w:pPr>
+    </w:lvl>
+    <w:lvl w:ilvl="4" w:tplc="04090019" w:tentative="1">
+      <w:start w:val="1"/>
+      <w:numFmt w:val="lowerLetter"/>
+      <w:lvlText w:val="%5."/>
+      <w:lvlJc w:val="left"/>
+      <w:pPr>
+        <w:ind w:left="3600" w:hanging="360"/>
+      </w:pPr>
+    </w:lvl>
+    <w:lvl w:ilvl="5" w:tplc="0409001B" w:tentative="1">
+      <w:start w:val="1"/>
+      <w:numFmt w:val="lowerRoman"/>
+      <w:lvlText w:val="%6."/>
+      <w:lvlJc w:val="right"/>
+      <w:pPr>
+        <w:ind w:left="4320" w:hanging="180"/>
+      </w:pPr>
+    </w:lvl>
+    <w:lvl w:ilvl="6" w:tplc="0409000F" w:tentative="1">
+      <w:start w:val="1"/>
+      <w:numFmt w:val="decimal"/>
+      <w:lvlText w:val="%7."/>
+      <w:lvlJc w:val="left"/>
+      <w:pPr>
+        <w:ind w:left="5040" w:hanging="360"/>
+      </w:pPr>
+    </w:lvl>
+    <w:lvl w:ilvl="7" w:tplc="04090019" w:tentative="1">
+      <w:start w:val="1"/>
+      <w:numFmt w:val="lowerLetter"/>
+      <w:lvlText w:val="%8."/>
+      <w:lvlJc w:val="left"/>
+      <w:pPr>
+        <w:ind w:left="5760" w:hanging="360"/>
+      </w:pPr>
+    </w:lvl>
+    <w:lvl w:ilvl="8" w:tplc="0409001B" w:tentative="1">
+      <w:start w:val="1"/>
+      <w:numFmt w:val="lowerRoman"/>
+      <w:lvlText w:val="%9."/>
+      <w:lvlJc w:val="right"/>
+      <w:pPr>
+        <w:ind w:left="6480" w:hanging="180"/>
+      </w:pPr>
+    </w:lvl>
+  </w:abstractNum>
   <w:num w:numId="1" w16cid:durableId="1902209054">
-    <w:abstractNumId w:val="11"/>
+    <w:abstractNumId w:val="12"/>
   </w:num>
   <w:num w:numId="2" w16cid:durableId="1117335086">
     <w:abstractNumId w:val="8"/>
@@ -12889,7 +13921,7 @@
     <w:abstractNumId w:val="5"/>
   </w:num>
   <w:num w:numId="9" w16cid:durableId="1356662720">
-    <w:abstractNumId w:val="10"/>
+    <w:abstractNumId w:val="11"/>
   </w:num>
   <w:num w:numId="10" w16cid:durableId="1165439449">
     <w:abstractNumId w:val="1"/>
@@ -12899,6 +13931,9 @@
   </w:num>
   <w:num w:numId="12" w16cid:durableId="248541371">
     <w:abstractNumId w:val="3"/>
+  </w:num>
+  <w:num w:numId="13" w16cid:durableId="1207909989">
+    <w:abstractNumId w:val="10"/>
   </w:num>
 </w:numbering>
 </file>

</xml_diff>

<commit_message>
Book 17 Test 3 Listening
</commit_message>
<xml_diff>
--- a/IELTS Practices.docx
+++ b/IELTS Practices.docx
@@ -12726,11 +12726,905 @@
     </w:p>
     <w:p>
       <w:pPr>
-        <w:rPr>
-          <w:sz w:val="24"/>
-          <w:szCs w:val="24"/>
-        </w:rPr>
-      </w:pPr>
+        <w:pStyle w:val="Heading1"/>
+      </w:pPr>
+      <w:r>
+        <w:t>Practice Book 17 Test 3</w:t>
+      </w:r>
+    </w:p>
+    <w:p>
+      <w:pPr>
+        <w:pStyle w:val="Heading2"/>
+      </w:pPr>
+      <w:r>
+        <w:t>Writing Task 1</w:t>
+      </w:r>
+    </w:p>
+    <w:p>
+      <w:pPr>
+        <w:rPr>
+          <w:sz w:val="24"/>
+          <w:szCs w:val="24"/>
+        </w:rPr>
+      </w:pPr>
+    </w:p>
+    <w:p>
+      <w:pPr>
+        <w:pStyle w:val="Heading2"/>
+      </w:pPr>
+      <w:r>
+        <w:t>Writing Task 2</w:t>
+      </w:r>
+    </w:p>
+    <w:p>
+      <w:pPr>
+        <w:rPr>
+          <w:sz w:val="24"/>
+          <w:szCs w:val="24"/>
+        </w:rPr>
+      </w:pPr>
+    </w:p>
+    <w:p>
+      <w:pPr>
+        <w:pStyle w:val="Heading2"/>
+      </w:pPr>
+      <w:r>
+        <w:t>Reading</w:t>
+      </w:r>
+    </w:p>
+    <w:p>
+      <w:pPr>
+        <w:rPr>
+          <w:sz w:val="24"/>
+          <w:szCs w:val="24"/>
+        </w:rPr>
+      </w:pPr>
+    </w:p>
+    <w:p>
+      <w:pPr>
+        <w:pStyle w:val="Heading2"/>
+      </w:pPr>
+      <w:r>
+        <w:t>Listening</w:t>
+      </w:r>
+    </w:p>
+    <w:p>
+      <w:pPr>
+        <w:pStyle w:val="ListParagraph"/>
+        <w:numPr>
+          <w:ilvl w:val="0"/>
+          <w:numId w:val="14"/>
+        </w:numPr>
+        <w:rPr>
+          <w:sz w:val="24"/>
+          <w:szCs w:val="24"/>
+        </w:rPr>
+      </w:pPr>
+      <w:r>
+        <w:rPr>
+          <w:sz w:val="24"/>
+          <w:szCs w:val="24"/>
+        </w:rPr>
+        <w:t>Family</w:t>
+      </w:r>
+    </w:p>
+    <w:p>
+      <w:pPr>
+        <w:pStyle w:val="ListParagraph"/>
+        <w:numPr>
+          <w:ilvl w:val="0"/>
+          <w:numId w:val="14"/>
+        </w:numPr>
+        <w:rPr>
+          <w:sz w:val="24"/>
+          <w:szCs w:val="24"/>
+        </w:rPr>
+      </w:pPr>
+      <w:r>
+        <w:rPr>
+          <w:sz w:val="24"/>
+          <w:szCs w:val="24"/>
+        </w:rPr>
+        <w:t>Fit</w:t>
+      </w:r>
+    </w:p>
+    <w:p>
+      <w:pPr>
+        <w:pStyle w:val="ListParagraph"/>
+        <w:numPr>
+          <w:ilvl w:val="0"/>
+          <w:numId w:val="14"/>
+        </w:numPr>
+        <w:rPr>
+          <w:sz w:val="24"/>
+          <w:szCs w:val="24"/>
+        </w:rPr>
+      </w:pPr>
+      <w:r>
+        <w:rPr>
+          <w:sz w:val="24"/>
+          <w:szCs w:val="24"/>
+        </w:rPr>
+        <w:t>Hotels</w:t>
+      </w:r>
+    </w:p>
+    <w:p>
+      <w:pPr>
+        <w:pStyle w:val="ListParagraph"/>
+        <w:numPr>
+          <w:ilvl w:val="0"/>
+          <w:numId w:val="14"/>
+        </w:numPr>
+        <w:rPr>
+          <w:sz w:val="24"/>
+          <w:szCs w:val="24"/>
+        </w:rPr>
+      </w:pPr>
+      <w:proofErr w:type="spellStart"/>
+      <w:r>
+        <w:rPr>
+          <w:sz w:val="24"/>
+          <w:szCs w:val="24"/>
+        </w:rPr>
+        <w:t>Carrowniskey</w:t>
+      </w:r>
+      <w:proofErr w:type="spellEnd"/>
+    </w:p>
+    <w:p>
+      <w:pPr>
+        <w:pStyle w:val="ListParagraph"/>
+        <w:numPr>
+          <w:ilvl w:val="0"/>
+          <w:numId w:val="14"/>
+        </w:numPr>
+        <w:rPr>
+          <w:sz w:val="24"/>
+          <w:szCs w:val="24"/>
+        </w:rPr>
+      </w:pPr>
+      <w:r>
+        <w:rPr>
+          <w:sz w:val="24"/>
+          <w:szCs w:val="24"/>
+        </w:rPr>
+        <w:t>Week</w:t>
+      </w:r>
+    </w:p>
+    <w:p>
+      <w:pPr>
+        <w:pStyle w:val="ListParagraph"/>
+        <w:numPr>
+          <w:ilvl w:val="0"/>
+          <w:numId w:val="14"/>
+        </w:numPr>
+        <w:rPr>
+          <w:sz w:val="24"/>
+          <w:szCs w:val="24"/>
+        </w:rPr>
+      </w:pPr>
+      <w:r>
+        <w:rPr>
+          <w:sz w:val="24"/>
+          <w:szCs w:val="24"/>
+        </w:rPr>
+        <w:t>Bay</w:t>
+      </w:r>
+    </w:p>
+    <w:p>
+      <w:pPr>
+        <w:pStyle w:val="ListParagraph"/>
+        <w:numPr>
+          <w:ilvl w:val="0"/>
+          <w:numId w:val="14"/>
+        </w:numPr>
+        <w:rPr>
+          <w:sz w:val="24"/>
+          <w:szCs w:val="24"/>
+        </w:rPr>
+      </w:pPr>
+      <w:r>
+        <w:rPr>
+          <w:sz w:val="24"/>
+          <w:szCs w:val="24"/>
+        </w:rPr>
+        <w:t>September</w:t>
+      </w:r>
+    </w:p>
+    <w:p>
+      <w:pPr>
+        <w:pStyle w:val="ListParagraph"/>
+        <w:numPr>
+          <w:ilvl w:val="0"/>
+          <w:numId w:val="14"/>
+        </w:numPr>
+        <w:rPr>
+          <w:sz w:val="24"/>
+          <w:szCs w:val="24"/>
+        </w:rPr>
+      </w:pPr>
+      <w:r>
+        <w:rPr>
+          <w:sz w:val="24"/>
+          <w:szCs w:val="24"/>
+        </w:rPr>
+        <w:t>19</w:t>
+      </w:r>
+    </w:p>
+    <w:p>
+      <w:pPr>
+        <w:pStyle w:val="ListParagraph"/>
+        <w:numPr>
+          <w:ilvl w:val="0"/>
+          <w:numId w:val="14"/>
+        </w:numPr>
+        <w:rPr>
+          <w:sz w:val="24"/>
+          <w:szCs w:val="24"/>
+        </w:rPr>
+      </w:pPr>
+      <w:r>
+        <w:rPr>
+          <w:sz w:val="24"/>
+          <w:szCs w:val="24"/>
+        </w:rPr>
+        <w:t>30</w:t>
+      </w:r>
+    </w:p>
+    <w:p>
+      <w:pPr>
+        <w:pStyle w:val="ListParagraph"/>
+        <w:numPr>
+          <w:ilvl w:val="0"/>
+          <w:numId w:val="14"/>
+        </w:numPr>
+        <w:rPr>
+          <w:sz w:val="24"/>
+          <w:szCs w:val="24"/>
+        </w:rPr>
+      </w:pPr>
+      <w:r>
+        <w:rPr>
+          <w:sz w:val="24"/>
+          <w:szCs w:val="24"/>
+        </w:rPr>
+        <w:t>Boots</w:t>
+      </w:r>
+    </w:p>
+    <w:p>
+      <w:pPr>
+        <w:pStyle w:val="ListParagraph"/>
+        <w:numPr>
+          <w:ilvl w:val="0"/>
+          <w:numId w:val="14"/>
+        </w:numPr>
+        <w:rPr>
+          <w:sz w:val="24"/>
+          <w:szCs w:val="24"/>
+        </w:rPr>
+      </w:pPr>
+      <w:r>
+        <w:rPr>
+          <w:sz w:val="24"/>
+          <w:szCs w:val="24"/>
+        </w:rPr>
+        <w:t>E</w:t>
+      </w:r>
+    </w:p>
+    <w:p>
+      <w:pPr>
+        <w:pStyle w:val="ListParagraph"/>
+        <w:numPr>
+          <w:ilvl w:val="0"/>
+          <w:numId w:val="14"/>
+        </w:numPr>
+        <w:rPr>
+          <w:sz w:val="24"/>
+          <w:szCs w:val="24"/>
+        </w:rPr>
+      </w:pPr>
+      <w:r>
+        <w:rPr>
+          <w:sz w:val="24"/>
+          <w:szCs w:val="24"/>
+        </w:rPr>
+        <w:t>B</w:t>
+      </w:r>
+    </w:p>
+    <w:p>
+      <w:pPr>
+        <w:pStyle w:val="ListParagraph"/>
+        <w:numPr>
+          <w:ilvl w:val="0"/>
+          <w:numId w:val="14"/>
+        </w:numPr>
+        <w:rPr>
+          <w:sz w:val="24"/>
+          <w:szCs w:val="24"/>
+        </w:rPr>
+      </w:pPr>
+      <w:r>
+        <w:rPr>
+          <w:sz w:val="24"/>
+          <w:szCs w:val="24"/>
+        </w:rPr>
+        <w:t>C</w:t>
+      </w:r>
+    </w:p>
+    <w:p>
+      <w:pPr>
+        <w:pStyle w:val="ListParagraph"/>
+        <w:numPr>
+          <w:ilvl w:val="0"/>
+          <w:numId w:val="14"/>
+        </w:numPr>
+        <w:rPr>
+          <w:sz w:val="24"/>
+          <w:szCs w:val="24"/>
+        </w:rPr>
+      </w:pPr>
+      <w:r>
+        <w:rPr>
+          <w:sz w:val="24"/>
+          <w:szCs w:val="24"/>
+        </w:rPr>
+        <w:t>C</w:t>
+      </w:r>
+    </w:p>
+    <w:p>
+      <w:pPr>
+        <w:pStyle w:val="ListParagraph"/>
+        <w:numPr>
+          <w:ilvl w:val="0"/>
+          <w:numId w:val="14"/>
+        </w:numPr>
+        <w:rPr>
+          <w:sz w:val="24"/>
+          <w:szCs w:val="24"/>
+        </w:rPr>
+      </w:pPr>
+      <w:r>
+        <w:rPr>
+          <w:sz w:val="24"/>
+          <w:szCs w:val="24"/>
+        </w:rPr>
+        <w:t>A</w:t>
+      </w:r>
+    </w:p>
+    <w:p>
+      <w:pPr>
+        <w:pStyle w:val="ListParagraph"/>
+        <w:numPr>
+          <w:ilvl w:val="0"/>
+          <w:numId w:val="14"/>
+        </w:numPr>
+        <w:rPr>
+          <w:sz w:val="24"/>
+          <w:szCs w:val="24"/>
+        </w:rPr>
+      </w:pPr>
+      <w:r>
+        <w:rPr>
+          <w:sz w:val="24"/>
+          <w:szCs w:val="24"/>
+        </w:rPr>
+        <w:t>E</w:t>
+      </w:r>
+    </w:p>
+    <w:p>
+      <w:pPr>
+        <w:pStyle w:val="ListParagraph"/>
+        <w:numPr>
+          <w:ilvl w:val="0"/>
+          <w:numId w:val="14"/>
+        </w:numPr>
+        <w:rPr>
+          <w:sz w:val="24"/>
+          <w:szCs w:val="24"/>
+        </w:rPr>
+      </w:pPr>
+      <w:r>
+        <w:rPr>
+          <w:sz w:val="24"/>
+          <w:szCs w:val="24"/>
+        </w:rPr>
+        <w:t>D</w:t>
+      </w:r>
+    </w:p>
+    <w:p>
+      <w:pPr>
+        <w:pStyle w:val="ListParagraph"/>
+        <w:numPr>
+          <w:ilvl w:val="0"/>
+          <w:numId w:val="14"/>
+        </w:numPr>
+        <w:rPr>
+          <w:sz w:val="24"/>
+          <w:szCs w:val="24"/>
+        </w:rPr>
+      </w:pPr>
+      <w:r>
+        <w:rPr>
+          <w:sz w:val="24"/>
+          <w:szCs w:val="24"/>
+        </w:rPr>
+        <w:t>G</w:t>
+      </w:r>
+    </w:p>
+    <w:p>
+      <w:pPr>
+        <w:pStyle w:val="ListParagraph"/>
+        <w:numPr>
+          <w:ilvl w:val="0"/>
+          <w:numId w:val="14"/>
+        </w:numPr>
+        <w:rPr>
+          <w:sz w:val="24"/>
+          <w:szCs w:val="24"/>
+        </w:rPr>
+      </w:pPr>
+      <w:r>
+        <w:rPr>
+          <w:sz w:val="24"/>
+          <w:szCs w:val="24"/>
+        </w:rPr>
+        <w:t>F</w:t>
+      </w:r>
+    </w:p>
+    <w:p>
+      <w:pPr>
+        <w:pStyle w:val="ListParagraph"/>
+        <w:numPr>
+          <w:ilvl w:val="0"/>
+          <w:numId w:val="14"/>
+        </w:numPr>
+        <w:rPr>
+          <w:sz w:val="24"/>
+          <w:szCs w:val="24"/>
+        </w:rPr>
+      </w:pPr>
+      <w:r>
+        <w:rPr>
+          <w:sz w:val="24"/>
+          <w:szCs w:val="24"/>
+        </w:rPr>
+        <w:t>C</w:t>
+      </w:r>
+    </w:p>
+    <w:p>
+      <w:pPr>
+        <w:pStyle w:val="ListParagraph"/>
+        <w:numPr>
+          <w:ilvl w:val="0"/>
+          <w:numId w:val="14"/>
+        </w:numPr>
+        <w:rPr>
+          <w:sz w:val="24"/>
+          <w:szCs w:val="24"/>
+        </w:rPr>
+      </w:pPr>
+      <w:r>
+        <w:rPr>
+          <w:sz w:val="24"/>
+          <w:szCs w:val="24"/>
+        </w:rPr>
+        <w:t>B</w:t>
+      </w:r>
+    </w:p>
+    <w:p>
+      <w:pPr>
+        <w:pStyle w:val="ListParagraph"/>
+        <w:numPr>
+          <w:ilvl w:val="0"/>
+          <w:numId w:val="14"/>
+        </w:numPr>
+        <w:rPr>
+          <w:sz w:val="24"/>
+          <w:szCs w:val="24"/>
+        </w:rPr>
+      </w:pPr>
+      <w:r>
+        <w:rPr>
+          <w:sz w:val="24"/>
+          <w:szCs w:val="24"/>
+        </w:rPr>
+        <w:t>A</w:t>
+      </w:r>
+    </w:p>
+    <w:p>
+      <w:pPr>
+        <w:pStyle w:val="ListParagraph"/>
+        <w:numPr>
+          <w:ilvl w:val="0"/>
+          <w:numId w:val="14"/>
+        </w:numPr>
+        <w:rPr>
+          <w:sz w:val="24"/>
+          <w:szCs w:val="24"/>
+        </w:rPr>
+      </w:pPr>
+      <w:r>
+        <w:rPr>
+          <w:sz w:val="24"/>
+          <w:szCs w:val="24"/>
+        </w:rPr>
+        <w:t>A</w:t>
+      </w:r>
+    </w:p>
+    <w:p>
+      <w:pPr>
+        <w:pStyle w:val="ListParagraph"/>
+        <w:numPr>
+          <w:ilvl w:val="0"/>
+          <w:numId w:val="14"/>
+        </w:numPr>
+        <w:rPr>
+          <w:sz w:val="24"/>
+          <w:szCs w:val="24"/>
+        </w:rPr>
+      </w:pPr>
+      <w:r>
+        <w:rPr>
+          <w:sz w:val="24"/>
+          <w:szCs w:val="24"/>
+        </w:rPr>
+        <w:t>B</w:t>
+      </w:r>
+    </w:p>
+    <w:p>
+      <w:pPr>
+        <w:pStyle w:val="ListParagraph"/>
+        <w:numPr>
+          <w:ilvl w:val="0"/>
+          <w:numId w:val="14"/>
+        </w:numPr>
+        <w:rPr>
+          <w:sz w:val="24"/>
+          <w:szCs w:val="24"/>
+        </w:rPr>
+      </w:pPr>
+      <w:r>
+        <w:rPr>
+          <w:sz w:val="24"/>
+          <w:szCs w:val="24"/>
+        </w:rPr>
+        <w:lastRenderedPageBreak/>
+        <w:t>C</w:t>
+      </w:r>
+    </w:p>
+    <w:p>
+      <w:pPr>
+        <w:pStyle w:val="ListParagraph"/>
+        <w:numPr>
+          <w:ilvl w:val="0"/>
+          <w:numId w:val="14"/>
+        </w:numPr>
+        <w:rPr>
+          <w:sz w:val="24"/>
+          <w:szCs w:val="24"/>
+        </w:rPr>
+      </w:pPr>
+      <w:r>
+        <w:rPr>
+          <w:sz w:val="24"/>
+          <w:szCs w:val="24"/>
+        </w:rPr>
+        <w:t>A</w:t>
+      </w:r>
+    </w:p>
+    <w:p>
+      <w:pPr>
+        <w:pStyle w:val="ListParagraph"/>
+        <w:numPr>
+          <w:ilvl w:val="0"/>
+          <w:numId w:val="14"/>
+        </w:numPr>
+        <w:rPr>
+          <w:sz w:val="24"/>
+          <w:szCs w:val="24"/>
+        </w:rPr>
+      </w:pPr>
+      <w:r>
+        <w:rPr>
+          <w:sz w:val="24"/>
+          <w:szCs w:val="24"/>
+        </w:rPr>
+        <w:t>D</w:t>
+      </w:r>
+    </w:p>
+    <w:p>
+      <w:pPr>
+        <w:pStyle w:val="ListParagraph"/>
+        <w:numPr>
+          <w:ilvl w:val="0"/>
+          <w:numId w:val="14"/>
+        </w:numPr>
+        <w:rPr>
+          <w:sz w:val="24"/>
+          <w:szCs w:val="24"/>
+        </w:rPr>
+      </w:pPr>
+      <w:r>
+        <w:rPr>
+          <w:sz w:val="24"/>
+          <w:szCs w:val="24"/>
+        </w:rPr>
+        <w:t>B</w:t>
+      </w:r>
+    </w:p>
+    <w:p>
+      <w:pPr>
+        <w:pStyle w:val="ListParagraph"/>
+        <w:numPr>
+          <w:ilvl w:val="0"/>
+          <w:numId w:val="14"/>
+        </w:numPr>
+        <w:rPr>
+          <w:sz w:val="24"/>
+          <w:szCs w:val="24"/>
+        </w:rPr>
+      </w:pPr>
+      <w:r>
+        <w:rPr>
+          <w:sz w:val="24"/>
+          <w:szCs w:val="24"/>
+        </w:rPr>
+        <w:t>F</w:t>
+      </w:r>
+    </w:p>
+    <w:p>
+      <w:pPr>
+        <w:pStyle w:val="ListParagraph"/>
+        <w:numPr>
+          <w:ilvl w:val="0"/>
+          <w:numId w:val="14"/>
+        </w:numPr>
+        <w:rPr>
+          <w:sz w:val="24"/>
+          <w:szCs w:val="24"/>
+        </w:rPr>
+      </w:pPr>
+      <w:r>
+        <w:rPr>
+          <w:sz w:val="24"/>
+          <w:szCs w:val="24"/>
+        </w:rPr>
+        <w:t>H</w:t>
+      </w:r>
+    </w:p>
+    <w:p>
+      <w:pPr>
+        <w:pStyle w:val="ListParagraph"/>
+        <w:numPr>
+          <w:ilvl w:val="0"/>
+          <w:numId w:val="14"/>
+        </w:numPr>
+        <w:rPr>
+          <w:sz w:val="24"/>
+          <w:szCs w:val="24"/>
+        </w:rPr>
+      </w:pPr>
+      <w:r>
+        <w:rPr>
+          <w:sz w:val="24"/>
+          <w:szCs w:val="24"/>
+        </w:rPr>
+        <w:t>Mud</w:t>
+      </w:r>
+    </w:p>
+    <w:p>
+      <w:pPr>
+        <w:pStyle w:val="ListParagraph"/>
+        <w:numPr>
+          <w:ilvl w:val="0"/>
+          <w:numId w:val="14"/>
+        </w:numPr>
+        <w:rPr>
+          <w:sz w:val="24"/>
+          <w:szCs w:val="24"/>
+        </w:rPr>
+      </w:pPr>
+      <w:r>
+        <w:rPr>
+          <w:sz w:val="24"/>
+          <w:szCs w:val="24"/>
+        </w:rPr>
+        <w:t>Feathers</w:t>
+      </w:r>
+    </w:p>
+    <w:p>
+      <w:pPr>
+        <w:pStyle w:val="ListParagraph"/>
+        <w:numPr>
+          <w:ilvl w:val="0"/>
+          <w:numId w:val="14"/>
+        </w:numPr>
+        <w:rPr>
+          <w:sz w:val="24"/>
+          <w:szCs w:val="24"/>
+        </w:rPr>
+      </w:pPr>
+      <w:r>
+        <w:rPr>
+          <w:sz w:val="24"/>
+          <w:szCs w:val="24"/>
+        </w:rPr>
+        <w:t>Shape</w:t>
+      </w:r>
+    </w:p>
+    <w:p>
+      <w:pPr>
+        <w:pStyle w:val="ListParagraph"/>
+        <w:numPr>
+          <w:ilvl w:val="0"/>
+          <w:numId w:val="14"/>
+        </w:numPr>
+        <w:rPr>
+          <w:sz w:val="24"/>
+          <w:szCs w:val="24"/>
+        </w:rPr>
+      </w:pPr>
+      <w:r>
+        <w:rPr>
+          <w:sz w:val="24"/>
+          <w:szCs w:val="24"/>
+        </w:rPr>
+        <w:t>Moon</w:t>
+      </w:r>
+    </w:p>
+    <w:p>
+      <w:pPr>
+        <w:pStyle w:val="ListParagraph"/>
+        <w:numPr>
+          <w:ilvl w:val="0"/>
+          <w:numId w:val="14"/>
+        </w:numPr>
+        <w:rPr>
+          <w:sz w:val="24"/>
+          <w:szCs w:val="24"/>
+        </w:rPr>
+      </w:pPr>
+      <w:r>
+        <w:rPr>
+          <w:sz w:val="24"/>
+          <w:szCs w:val="24"/>
+        </w:rPr>
+        <w:t>Neck</w:t>
+      </w:r>
+    </w:p>
+    <w:p>
+      <w:pPr>
+        <w:pStyle w:val="ListParagraph"/>
+        <w:numPr>
+          <w:ilvl w:val="0"/>
+          <w:numId w:val="14"/>
+        </w:numPr>
+        <w:rPr>
+          <w:sz w:val="24"/>
+          <w:szCs w:val="24"/>
+        </w:rPr>
+      </w:pPr>
+      <w:r>
+        <w:rPr>
+          <w:sz w:val="24"/>
+          <w:szCs w:val="24"/>
+        </w:rPr>
+        <w:t>Evidence</w:t>
+      </w:r>
+    </w:p>
+    <w:p>
+      <w:pPr>
+        <w:pStyle w:val="ListParagraph"/>
+        <w:numPr>
+          <w:ilvl w:val="0"/>
+          <w:numId w:val="14"/>
+        </w:numPr>
+        <w:rPr>
+          <w:sz w:val="24"/>
+          <w:szCs w:val="24"/>
+        </w:rPr>
+      </w:pPr>
+      <w:r>
+        <w:rPr>
+          <w:sz w:val="24"/>
+          <w:szCs w:val="24"/>
+        </w:rPr>
+        <w:t>Destinations</w:t>
+      </w:r>
+    </w:p>
+    <w:p>
+      <w:pPr>
+        <w:pStyle w:val="ListParagraph"/>
+        <w:numPr>
+          <w:ilvl w:val="0"/>
+          <w:numId w:val="14"/>
+        </w:numPr>
+        <w:rPr>
+          <w:sz w:val="24"/>
+          <w:szCs w:val="24"/>
+        </w:rPr>
+      </w:pPr>
+      <w:r>
+        <w:rPr>
+          <w:sz w:val="24"/>
+          <w:szCs w:val="24"/>
+        </w:rPr>
+        <w:t>Oceans</w:t>
+      </w:r>
+    </w:p>
+    <w:p>
+      <w:pPr>
+        <w:pStyle w:val="ListParagraph"/>
+        <w:numPr>
+          <w:ilvl w:val="0"/>
+          <w:numId w:val="14"/>
+        </w:numPr>
+        <w:rPr>
+          <w:sz w:val="24"/>
+          <w:szCs w:val="24"/>
+        </w:rPr>
+      </w:pPr>
+      <w:r>
+        <w:rPr>
+          <w:sz w:val="24"/>
+          <w:szCs w:val="24"/>
+        </w:rPr>
+        <w:t>Recovery</w:t>
+      </w:r>
+    </w:p>
+    <w:p>
+      <w:pPr>
+        <w:pStyle w:val="ListParagraph"/>
+        <w:numPr>
+          <w:ilvl w:val="0"/>
+          <w:numId w:val="14"/>
+        </w:numPr>
+        <w:rPr>
+          <w:sz w:val="24"/>
+          <w:szCs w:val="24"/>
+        </w:rPr>
+      </w:pPr>
+      <w:r>
+        <w:rPr>
+          <w:sz w:val="24"/>
+          <w:szCs w:val="24"/>
+        </w:rPr>
+        <w:t>Article</w:t>
+      </w:r>
+      <w:r>
+        <w:rPr>
+          <w:sz w:val="24"/>
+          <w:szCs w:val="24"/>
+        </w:rPr>
+        <w:t xml:space="preserve"> (Wrong: Atlas)</w:t>
+      </w:r>
+    </w:p>
+    <w:p>
+      <w:pPr>
+        <w:rPr>
+          <w:b/>
+          <w:bCs/>
+          <w:sz w:val="24"/>
+          <w:szCs w:val="24"/>
+        </w:rPr>
+      </w:pPr>
+      <w:r>
+        <w:rPr>
+          <w:b/>
+          <w:bCs/>
+          <w:sz w:val="24"/>
+          <w:szCs w:val="24"/>
+        </w:rPr>
+        <w:t>Band Score:</w:t>
+      </w:r>
+      <w:r>
+        <w:rPr>
+          <w:b/>
+          <w:bCs/>
+          <w:sz w:val="24"/>
+          <w:szCs w:val="24"/>
+        </w:rPr>
+        <w:t xml:space="preserve"> 9.0</w:t>
+      </w:r>
     </w:p>
     <w:sectPr>
       <w:type w:val="continuous"/>
@@ -13719,9 +14613,9 @@
     </w:lvl>
   </w:abstractNum>
   <w:abstractNum w:abstractNumId="11" w15:restartNumberingAfterBreak="0">
-    <w:nsid w:val="74855A2B"/>
+    <w:nsid w:val="70473022"/>
     <w:multiLevelType w:val="hybridMultilevel"/>
-    <w:tmpl w:val="00C4D72C"/>
+    <w:tmpl w:val="C54EFAA4"/>
     <w:lvl w:ilvl="0" w:tplc="0409000F">
       <w:start w:val="1"/>
       <w:numFmt w:val="decimal"/>
@@ -13808,9 +14702,9 @@
     </w:lvl>
   </w:abstractNum>
   <w:abstractNum w:abstractNumId="12" w15:restartNumberingAfterBreak="0">
-    <w:nsid w:val="7EA00946"/>
+    <w:nsid w:val="74855A2B"/>
     <w:multiLevelType w:val="hybridMultilevel"/>
-    <w:tmpl w:val="0D0AA9F8"/>
+    <w:tmpl w:val="00C4D72C"/>
     <w:lvl w:ilvl="0" w:tplc="0409000F">
       <w:start w:val="1"/>
       <w:numFmt w:val="decimal"/>
@@ -13896,8 +14790,97 @@
       </w:pPr>
     </w:lvl>
   </w:abstractNum>
+  <w:abstractNum w:abstractNumId="13" w15:restartNumberingAfterBreak="0">
+    <w:nsid w:val="7EA00946"/>
+    <w:multiLevelType w:val="hybridMultilevel"/>
+    <w:tmpl w:val="0D0AA9F8"/>
+    <w:lvl w:ilvl="0" w:tplc="0409000F">
+      <w:start w:val="1"/>
+      <w:numFmt w:val="decimal"/>
+      <w:lvlText w:val="%1."/>
+      <w:lvlJc w:val="left"/>
+      <w:pPr>
+        <w:ind w:left="720" w:hanging="360"/>
+      </w:pPr>
+      <w:rPr>
+        <w:rFonts w:hint="default"/>
+      </w:rPr>
+    </w:lvl>
+    <w:lvl w:ilvl="1" w:tplc="04090019" w:tentative="1">
+      <w:start w:val="1"/>
+      <w:numFmt w:val="lowerLetter"/>
+      <w:lvlText w:val="%2."/>
+      <w:lvlJc w:val="left"/>
+      <w:pPr>
+        <w:ind w:left="1440" w:hanging="360"/>
+      </w:pPr>
+    </w:lvl>
+    <w:lvl w:ilvl="2" w:tplc="0409001B" w:tentative="1">
+      <w:start w:val="1"/>
+      <w:numFmt w:val="lowerRoman"/>
+      <w:lvlText w:val="%3."/>
+      <w:lvlJc w:val="right"/>
+      <w:pPr>
+        <w:ind w:left="2160" w:hanging="180"/>
+      </w:pPr>
+    </w:lvl>
+    <w:lvl w:ilvl="3" w:tplc="0409000F" w:tentative="1">
+      <w:start w:val="1"/>
+      <w:numFmt w:val="decimal"/>
+      <w:lvlText w:val="%4."/>
+      <w:lvlJc w:val="left"/>
+      <w:pPr>
+        <w:ind w:left="2880" w:hanging="360"/>
+      </w:pPr>
+    </w:lvl>
+    <w:lvl w:ilvl="4" w:tplc="04090019" w:tentative="1">
+      <w:start w:val="1"/>
+      <w:numFmt w:val="lowerLetter"/>
+      <w:lvlText w:val="%5."/>
+      <w:lvlJc w:val="left"/>
+      <w:pPr>
+        <w:ind w:left="3600" w:hanging="360"/>
+      </w:pPr>
+    </w:lvl>
+    <w:lvl w:ilvl="5" w:tplc="0409001B" w:tentative="1">
+      <w:start w:val="1"/>
+      <w:numFmt w:val="lowerRoman"/>
+      <w:lvlText w:val="%6."/>
+      <w:lvlJc w:val="right"/>
+      <w:pPr>
+        <w:ind w:left="4320" w:hanging="180"/>
+      </w:pPr>
+    </w:lvl>
+    <w:lvl w:ilvl="6" w:tplc="0409000F" w:tentative="1">
+      <w:start w:val="1"/>
+      <w:numFmt w:val="decimal"/>
+      <w:lvlText w:val="%7."/>
+      <w:lvlJc w:val="left"/>
+      <w:pPr>
+        <w:ind w:left="5040" w:hanging="360"/>
+      </w:pPr>
+    </w:lvl>
+    <w:lvl w:ilvl="7" w:tplc="04090019" w:tentative="1">
+      <w:start w:val="1"/>
+      <w:numFmt w:val="lowerLetter"/>
+      <w:lvlText w:val="%8."/>
+      <w:lvlJc w:val="left"/>
+      <w:pPr>
+        <w:ind w:left="5760" w:hanging="360"/>
+      </w:pPr>
+    </w:lvl>
+    <w:lvl w:ilvl="8" w:tplc="0409001B" w:tentative="1">
+      <w:start w:val="1"/>
+      <w:numFmt w:val="lowerRoman"/>
+      <w:lvlText w:val="%9."/>
+      <w:lvlJc w:val="right"/>
+      <w:pPr>
+        <w:ind w:left="6480" w:hanging="180"/>
+      </w:pPr>
+    </w:lvl>
+  </w:abstractNum>
   <w:num w:numId="1" w16cid:durableId="1902209054">
-    <w:abstractNumId w:val="12"/>
+    <w:abstractNumId w:val="13"/>
   </w:num>
   <w:num w:numId="2" w16cid:durableId="1117335086">
     <w:abstractNumId w:val="8"/>
@@ -13921,7 +14904,7 @@
     <w:abstractNumId w:val="5"/>
   </w:num>
   <w:num w:numId="9" w16cid:durableId="1356662720">
-    <w:abstractNumId w:val="11"/>
+    <w:abstractNumId w:val="12"/>
   </w:num>
   <w:num w:numId="10" w16cid:durableId="1165439449">
     <w:abstractNumId w:val="1"/>
@@ -13934,6 +14917,9 @@
   </w:num>
   <w:num w:numId="13" w16cid:durableId="1207909989">
     <w:abstractNumId w:val="10"/>
+  </w:num>
+  <w:num w:numId="14" w16cid:durableId="705956095">
+    <w:abstractNumId w:val="11"/>
   </w:num>
 </w:numbering>
 </file>

</xml_diff>

<commit_message>
Book 17 Test 3 Reading
</commit_message>
<xml_diff>
--- a/IELTS Practices.docx
+++ b/IELTS Practices.docx
@@ -6551,7 +6551,23 @@
           <w:sz w:val="24"/>
           <w:szCs w:val="24"/>
         </w:rPr>
-        <w:t xml:space="preserve"> technological advances have their even share of advantages and disadvantages, but at the end, the only that matters is how we view the circumstances.</w:t>
+        <w:t xml:space="preserve"> technological advances have their even share of advantages and disadvantages, but at the end, the only that matters </w:t>
+      </w:r>
+      <w:proofErr w:type="gramStart"/>
+      <w:r>
+        <w:rPr>
+          <w:sz w:val="24"/>
+          <w:szCs w:val="24"/>
+        </w:rPr>
+        <w:t>is</w:t>
+      </w:r>
+      <w:proofErr w:type="gramEnd"/>
+      <w:r>
+        <w:rPr>
+          <w:sz w:val="24"/>
+          <w:szCs w:val="24"/>
+        </w:rPr>
+        <w:t xml:space="preserve"> how we view the circumstances.</w:t>
       </w:r>
     </w:p>
     <w:p>
@@ -8589,23 +8605,7 @@
           <w:sz w:val="24"/>
           <w:szCs w:val="24"/>
         </w:rPr>
-        <w:t xml:space="preserve"> It can be seen that at the north of the circular path, a new path has been opened </w:t>
-      </w:r>
-      <w:proofErr w:type="gramStart"/>
-      <w:r>
-        <w:rPr>
-          <w:sz w:val="24"/>
-          <w:szCs w:val="24"/>
-        </w:rPr>
-        <w:t>that bridges</w:t>
-      </w:r>
-      <w:proofErr w:type="gramEnd"/>
-      <w:r>
-        <w:rPr>
-          <w:sz w:val="24"/>
-          <w:szCs w:val="24"/>
-        </w:rPr>
-        <w:t xml:space="preserve"> over the river to a new housing on the Farmland area. At the eastern side, the path ends with a school with a new playground at a one housing segment away. On the western side, a new street will be developed leading to the housings, allocating free space for new shops to be opened. At the southern side, a newer circular road will be constructed allowing more vehicles to make turns and making it easier to </w:t>
+        <w:t xml:space="preserve"> It can be seen that at the north of the circular path, a new path has been opened that bridges over the river to a new housing on the Farmland area. At the eastern side, the path ends with a school with a new playground at a one housing segment away. On the western side, a new street will be developed leading to the housings, allocating free space for new shops to be opened. At the southern side, a newer circular road will be constructed allowing more vehicles to make turns and making it easier to </w:t>
       </w:r>
       <w:proofErr w:type="spellStart"/>
       <w:r>
@@ -12774,11 +12774,883 @@
     </w:p>
     <w:p>
       <w:pPr>
-        <w:rPr>
-          <w:sz w:val="24"/>
-          <w:szCs w:val="24"/>
-        </w:rPr>
-      </w:pPr>
+        <w:pStyle w:val="ListParagraph"/>
+        <w:numPr>
+          <w:ilvl w:val="0"/>
+          <w:numId w:val="15"/>
+        </w:numPr>
+        <w:rPr>
+          <w:sz w:val="24"/>
+          <w:szCs w:val="24"/>
+        </w:rPr>
+      </w:pPr>
+      <w:r>
+        <w:rPr>
+          <w:sz w:val="24"/>
+          <w:szCs w:val="24"/>
+        </w:rPr>
+        <w:t>Carnivorous</w:t>
+      </w:r>
+    </w:p>
+    <w:p>
+      <w:pPr>
+        <w:pStyle w:val="ListParagraph"/>
+        <w:numPr>
+          <w:ilvl w:val="0"/>
+          <w:numId w:val="15"/>
+        </w:numPr>
+        <w:rPr>
+          <w:sz w:val="24"/>
+          <w:szCs w:val="24"/>
+        </w:rPr>
+      </w:pPr>
+      <w:r>
+        <w:rPr>
+          <w:sz w:val="24"/>
+          <w:szCs w:val="24"/>
+        </w:rPr>
+        <w:t>Scent</w:t>
+      </w:r>
+    </w:p>
+    <w:p>
+      <w:pPr>
+        <w:pStyle w:val="ListParagraph"/>
+        <w:numPr>
+          <w:ilvl w:val="0"/>
+          <w:numId w:val="15"/>
+        </w:numPr>
+        <w:rPr>
+          <w:sz w:val="24"/>
+          <w:szCs w:val="24"/>
+        </w:rPr>
+      </w:pPr>
+      <w:r>
+        <w:rPr>
+          <w:sz w:val="24"/>
+          <w:szCs w:val="24"/>
+        </w:rPr>
+        <w:t>Pouch</w:t>
+      </w:r>
+    </w:p>
+    <w:p>
+      <w:pPr>
+        <w:pStyle w:val="ListParagraph"/>
+        <w:numPr>
+          <w:ilvl w:val="0"/>
+          <w:numId w:val="15"/>
+        </w:numPr>
+        <w:rPr>
+          <w:sz w:val="24"/>
+          <w:szCs w:val="24"/>
+        </w:rPr>
+      </w:pPr>
+      <w:r>
+        <w:rPr>
+          <w:sz w:val="24"/>
+          <w:szCs w:val="24"/>
+        </w:rPr>
+        <w:t>Fossil</w:t>
+      </w:r>
+    </w:p>
+    <w:p>
+      <w:pPr>
+        <w:pStyle w:val="ListParagraph"/>
+        <w:numPr>
+          <w:ilvl w:val="0"/>
+          <w:numId w:val="15"/>
+        </w:numPr>
+        <w:rPr>
+          <w:sz w:val="24"/>
+          <w:szCs w:val="24"/>
+        </w:rPr>
+      </w:pPr>
+      <w:r>
+        <w:rPr>
+          <w:sz w:val="24"/>
+          <w:szCs w:val="24"/>
+        </w:rPr>
+        <w:t>Habitat</w:t>
+      </w:r>
+    </w:p>
+    <w:p>
+      <w:pPr>
+        <w:pStyle w:val="ListParagraph"/>
+        <w:numPr>
+          <w:ilvl w:val="0"/>
+          <w:numId w:val="15"/>
+        </w:numPr>
+        <w:rPr>
+          <w:sz w:val="24"/>
+          <w:szCs w:val="24"/>
+        </w:rPr>
+      </w:pPr>
+      <w:r>
+        <w:rPr>
+          <w:sz w:val="24"/>
+          <w:szCs w:val="24"/>
+        </w:rPr>
+        <w:t>True</w:t>
+      </w:r>
+    </w:p>
+    <w:p>
+      <w:pPr>
+        <w:pStyle w:val="ListParagraph"/>
+        <w:numPr>
+          <w:ilvl w:val="0"/>
+          <w:numId w:val="15"/>
+        </w:numPr>
+        <w:rPr>
+          <w:sz w:val="24"/>
+          <w:szCs w:val="24"/>
+        </w:rPr>
+      </w:pPr>
+      <w:r>
+        <w:rPr>
+          <w:sz w:val="24"/>
+          <w:szCs w:val="24"/>
+        </w:rPr>
+        <w:t>False</w:t>
+      </w:r>
+    </w:p>
+    <w:p>
+      <w:pPr>
+        <w:pStyle w:val="ListParagraph"/>
+        <w:numPr>
+          <w:ilvl w:val="0"/>
+          <w:numId w:val="15"/>
+        </w:numPr>
+        <w:rPr>
+          <w:sz w:val="24"/>
+          <w:szCs w:val="24"/>
+        </w:rPr>
+      </w:pPr>
+      <w:r>
+        <w:rPr>
+          <w:sz w:val="24"/>
+          <w:szCs w:val="24"/>
+        </w:rPr>
+        <w:t>Not given</w:t>
+      </w:r>
+    </w:p>
+    <w:p>
+      <w:pPr>
+        <w:pStyle w:val="ListParagraph"/>
+        <w:numPr>
+          <w:ilvl w:val="0"/>
+          <w:numId w:val="15"/>
+        </w:numPr>
+        <w:rPr>
+          <w:sz w:val="24"/>
+          <w:szCs w:val="24"/>
+        </w:rPr>
+      </w:pPr>
+      <w:r>
+        <w:rPr>
+          <w:sz w:val="24"/>
+          <w:szCs w:val="24"/>
+        </w:rPr>
+        <w:t>False</w:t>
+      </w:r>
+    </w:p>
+    <w:p>
+      <w:pPr>
+        <w:pStyle w:val="ListParagraph"/>
+        <w:numPr>
+          <w:ilvl w:val="0"/>
+          <w:numId w:val="15"/>
+        </w:numPr>
+        <w:rPr>
+          <w:sz w:val="24"/>
+          <w:szCs w:val="24"/>
+        </w:rPr>
+      </w:pPr>
+      <w:r>
+        <w:rPr>
+          <w:sz w:val="24"/>
+          <w:szCs w:val="24"/>
+        </w:rPr>
+        <w:t>Not given</w:t>
+      </w:r>
+    </w:p>
+    <w:p>
+      <w:pPr>
+        <w:pStyle w:val="ListParagraph"/>
+        <w:numPr>
+          <w:ilvl w:val="0"/>
+          <w:numId w:val="15"/>
+        </w:numPr>
+        <w:rPr>
+          <w:sz w:val="24"/>
+          <w:szCs w:val="24"/>
+        </w:rPr>
+      </w:pPr>
+      <w:r>
+        <w:rPr>
+          <w:sz w:val="24"/>
+          <w:szCs w:val="24"/>
+        </w:rPr>
+        <w:t>False</w:t>
+      </w:r>
+    </w:p>
+    <w:p>
+      <w:pPr>
+        <w:pStyle w:val="ListParagraph"/>
+        <w:numPr>
+          <w:ilvl w:val="0"/>
+          <w:numId w:val="15"/>
+        </w:numPr>
+        <w:rPr>
+          <w:sz w:val="24"/>
+          <w:szCs w:val="24"/>
+        </w:rPr>
+      </w:pPr>
+      <w:r>
+        <w:rPr>
+          <w:sz w:val="24"/>
+          <w:szCs w:val="24"/>
+        </w:rPr>
+        <w:t>True</w:t>
+      </w:r>
+    </w:p>
+    <w:p>
+      <w:pPr>
+        <w:pStyle w:val="ListParagraph"/>
+        <w:numPr>
+          <w:ilvl w:val="0"/>
+          <w:numId w:val="15"/>
+        </w:numPr>
+        <w:rPr>
+          <w:sz w:val="24"/>
+          <w:szCs w:val="24"/>
+        </w:rPr>
+      </w:pPr>
+      <w:r>
+        <w:rPr>
+          <w:sz w:val="24"/>
+          <w:szCs w:val="24"/>
+        </w:rPr>
+        <w:t>Not given</w:t>
+      </w:r>
+    </w:p>
+    <w:p>
+      <w:pPr>
+        <w:pStyle w:val="ListParagraph"/>
+        <w:numPr>
+          <w:ilvl w:val="0"/>
+          <w:numId w:val="15"/>
+        </w:numPr>
+        <w:rPr>
+          <w:sz w:val="24"/>
+          <w:szCs w:val="24"/>
+        </w:rPr>
+      </w:pPr>
+      <w:r>
+        <w:rPr>
+          <w:sz w:val="24"/>
+          <w:szCs w:val="24"/>
+        </w:rPr>
+        <w:t>F</w:t>
+      </w:r>
+    </w:p>
+    <w:p>
+      <w:pPr>
+        <w:pStyle w:val="ListParagraph"/>
+        <w:numPr>
+          <w:ilvl w:val="0"/>
+          <w:numId w:val="15"/>
+        </w:numPr>
+        <w:rPr>
+          <w:sz w:val="24"/>
+          <w:szCs w:val="24"/>
+        </w:rPr>
+      </w:pPr>
+      <w:r>
+        <w:rPr>
+          <w:sz w:val="24"/>
+          <w:szCs w:val="24"/>
+        </w:rPr>
+        <w:t>G</w:t>
+      </w:r>
+    </w:p>
+    <w:p>
+      <w:pPr>
+        <w:pStyle w:val="ListParagraph"/>
+        <w:numPr>
+          <w:ilvl w:val="0"/>
+          <w:numId w:val="15"/>
+        </w:numPr>
+        <w:rPr>
+          <w:sz w:val="24"/>
+          <w:szCs w:val="24"/>
+        </w:rPr>
+      </w:pPr>
+      <w:r>
+        <w:rPr>
+          <w:sz w:val="24"/>
+          <w:szCs w:val="24"/>
+        </w:rPr>
+        <w:t>A</w:t>
+      </w:r>
+    </w:p>
+    <w:p>
+      <w:pPr>
+        <w:pStyle w:val="ListParagraph"/>
+        <w:numPr>
+          <w:ilvl w:val="0"/>
+          <w:numId w:val="15"/>
+        </w:numPr>
+        <w:rPr>
+          <w:sz w:val="24"/>
+          <w:szCs w:val="24"/>
+        </w:rPr>
+      </w:pPr>
+      <w:r>
+        <w:rPr>
+          <w:sz w:val="24"/>
+          <w:szCs w:val="24"/>
+        </w:rPr>
+        <w:t>H</w:t>
+      </w:r>
+    </w:p>
+    <w:p>
+      <w:pPr>
+        <w:pStyle w:val="ListParagraph"/>
+        <w:numPr>
+          <w:ilvl w:val="0"/>
+          <w:numId w:val="15"/>
+        </w:numPr>
+        <w:rPr>
+          <w:sz w:val="24"/>
+          <w:szCs w:val="24"/>
+        </w:rPr>
+      </w:pPr>
+      <w:r>
+        <w:rPr>
+          <w:sz w:val="24"/>
+          <w:szCs w:val="24"/>
+        </w:rPr>
+        <w:t>B</w:t>
+      </w:r>
+    </w:p>
+    <w:p>
+      <w:pPr>
+        <w:pStyle w:val="ListParagraph"/>
+        <w:numPr>
+          <w:ilvl w:val="0"/>
+          <w:numId w:val="15"/>
+        </w:numPr>
+        <w:rPr>
+          <w:sz w:val="24"/>
+          <w:szCs w:val="24"/>
+        </w:rPr>
+      </w:pPr>
+      <w:r>
+        <w:rPr>
+          <w:sz w:val="24"/>
+          <w:szCs w:val="24"/>
+        </w:rPr>
+        <w:t>E</w:t>
+      </w:r>
+    </w:p>
+    <w:p>
+      <w:pPr>
+        <w:pStyle w:val="ListParagraph"/>
+        <w:numPr>
+          <w:ilvl w:val="0"/>
+          <w:numId w:val="15"/>
+        </w:numPr>
+        <w:rPr>
+          <w:sz w:val="24"/>
+          <w:szCs w:val="24"/>
+        </w:rPr>
+      </w:pPr>
+      <w:r>
+        <w:rPr>
+          <w:sz w:val="24"/>
+          <w:szCs w:val="24"/>
+        </w:rPr>
+        <w:t>C</w:t>
+      </w:r>
+    </w:p>
+    <w:p>
+      <w:pPr>
+        <w:pStyle w:val="ListParagraph"/>
+        <w:numPr>
+          <w:ilvl w:val="0"/>
+          <w:numId w:val="15"/>
+        </w:numPr>
+        <w:rPr>
+          <w:sz w:val="24"/>
+          <w:szCs w:val="24"/>
+        </w:rPr>
+      </w:pPr>
+      <w:r>
+        <w:rPr>
+          <w:sz w:val="24"/>
+          <w:szCs w:val="24"/>
+        </w:rPr>
+        <w:t>B</w:t>
+      </w:r>
+    </w:p>
+    <w:p>
+      <w:pPr>
+        <w:pStyle w:val="ListParagraph"/>
+        <w:numPr>
+          <w:ilvl w:val="0"/>
+          <w:numId w:val="15"/>
+        </w:numPr>
+        <w:rPr>
+          <w:sz w:val="24"/>
+          <w:szCs w:val="24"/>
+        </w:rPr>
+      </w:pPr>
+      <w:r>
+        <w:rPr>
+          <w:sz w:val="24"/>
+          <w:szCs w:val="24"/>
+        </w:rPr>
+        <w:t>D</w:t>
+      </w:r>
+      <w:r>
+        <w:rPr>
+          <w:sz w:val="24"/>
+          <w:szCs w:val="24"/>
+        </w:rPr>
+        <w:t xml:space="preserve"> (Wrong: C)</w:t>
+      </w:r>
+    </w:p>
+    <w:p>
+      <w:pPr>
+        <w:pStyle w:val="ListParagraph"/>
+        <w:numPr>
+          <w:ilvl w:val="0"/>
+          <w:numId w:val="15"/>
+        </w:numPr>
+        <w:rPr>
+          <w:sz w:val="24"/>
+          <w:szCs w:val="24"/>
+        </w:rPr>
+      </w:pPr>
+      <w:r>
+        <w:rPr>
+          <w:sz w:val="24"/>
+          <w:szCs w:val="24"/>
+        </w:rPr>
+        <w:t>Solid</w:t>
+      </w:r>
+    </w:p>
+    <w:p>
+      <w:pPr>
+        <w:pStyle w:val="ListParagraph"/>
+        <w:numPr>
+          <w:ilvl w:val="0"/>
+          <w:numId w:val="15"/>
+        </w:numPr>
+        <w:rPr>
+          <w:sz w:val="24"/>
+          <w:szCs w:val="24"/>
+        </w:rPr>
+      </w:pPr>
+      <w:r>
+        <w:rPr>
+          <w:sz w:val="24"/>
+          <w:szCs w:val="24"/>
+        </w:rPr>
+        <w:t xml:space="preserve">Sumatran orangutan </w:t>
+      </w:r>
+    </w:p>
+    <w:p>
+      <w:pPr>
+        <w:pStyle w:val="ListParagraph"/>
+        <w:numPr>
+          <w:ilvl w:val="0"/>
+          <w:numId w:val="15"/>
+        </w:numPr>
+        <w:rPr>
+          <w:sz w:val="24"/>
+          <w:szCs w:val="24"/>
+        </w:rPr>
+      </w:pPr>
+      <w:r>
+        <w:rPr>
+          <w:sz w:val="24"/>
+          <w:szCs w:val="24"/>
+        </w:rPr>
+        <w:t>Carbon stocks</w:t>
+      </w:r>
+    </w:p>
+    <w:p>
+      <w:pPr>
+        <w:pStyle w:val="ListParagraph"/>
+        <w:numPr>
+          <w:ilvl w:val="0"/>
+          <w:numId w:val="15"/>
+        </w:numPr>
+        <w:rPr>
+          <w:sz w:val="24"/>
+          <w:szCs w:val="24"/>
+        </w:rPr>
+      </w:pPr>
+      <w:r>
+        <w:rPr>
+          <w:sz w:val="24"/>
+          <w:szCs w:val="24"/>
+        </w:rPr>
+        <w:t>Biodiversity</w:t>
+      </w:r>
+    </w:p>
+    <w:p>
+      <w:pPr>
+        <w:pStyle w:val="ListParagraph"/>
+        <w:numPr>
+          <w:ilvl w:val="0"/>
+          <w:numId w:val="15"/>
+        </w:numPr>
+        <w:rPr>
+          <w:sz w:val="24"/>
+          <w:szCs w:val="24"/>
+        </w:rPr>
+      </w:pPr>
+      <w:r>
+        <w:rPr>
+          <w:sz w:val="24"/>
+          <w:szCs w:val="24"/>
+        </w:rPr>
+        <w:t>D</w:t>
+      </w:r>
+    </w:p>
+    <w:p>
+      <w:pPr>
+        <w:pStyle w:val="ListParagraph"/>
+        <w:numPr>
+          <w:ilvl w:val="0"/>
+          <w:numId w:val="15"/>
+        </w:numPr>
+        <w:rPr>
+          <w:sz w:val="24"/>
+          <w:szCs w:val="24"/>
+        </w:rPr>
+      </w:pPr>
+      <w:r>
+        <w:rPr>
+          <w:sz w:val="24"/>
+          <w:szCs w:val="24"/>
+        </w:rPr>
+        <w:lastRenderedPageBreak/>
+        <w:t>B</w:t>
+      </w:r>
+    </w:p>
+    <w:p>
+      <w:pPr>
+        <w:pStyle w:val="ListParagraph"/>
+        <w:numPr>
+          <w:ilvl w:val="0"/>
+          <w:numId w:val="15"/>
+        </w:numPr>
+        <w:rPr>
+          <w:sz w:val="24"/>
+          <w:szCs w:val="24"/>
+        </w:rPr>
+      </w:pPr>
+      <w:r>
+        <w:rPr>
+          <w:sz w:val="24"/>
+          <w:szCs w:val="24"/>
+        </w:rPr>
+        <w:t>C</w:t>
+      </w:r>
+    </w:p>
+    <w:p>
+      <w:pPr>
+        <w:pStyle w:val="ListParagraph"/>
+        <w:numPr>
+          <w:ilvl w:val="0"/>
+          <w:numId w:val="15"/>
+        </w:numPr>
+        <w:rPr>
+          <w:sz w:val="24"/>
+          <w:szCs w:val="24"/>
+        </w:rPr>
+      </w:pPr>
+      <w:r>
+        <w:rPr>
+          <w:sz w:val="24"/>
+          <w:szCs w:val="24"/>
+        </w:rPr>
+        <w:t>C</w:t>
+      </w:r>
+      <w:r>
+        <w:rPr>
+          <w:sz w:val="24"/>
+          <w:szCs w:val="24"/>
+        </w:rPr>
+        <w:t xml:space="preserve"> (Wrong: D)</w:t>
+      </w:r>
+    </w:p>
+    <w:p>
+      <w:pPr>
+        <w:pStyle w:val="ListParagraph"/>
+        <w:numPr>
+          <w:ilvl w:val="0"/>
+          <w:numId w:val="15"/>
+        </w:numPr>
+        <w:rPr>
+          <w:sz w:val="24"/>
+          <w:szCs w:val="24"/>
+        </w:rPr>
+      </w:pPr>
+      <w:r>
+        <w:rPr>
+          <w:sz w:val="24"/>
+          <w:szCs w:val="24"/>
+        </w:rPr>
+        <w:t>B</w:t>
+      </w:r>
+      <w:r>
+        <w:rPr>
+          <w:sz w:val="24"/>
+          <w:szCs w:val="24"/>
+        </w:rPr>
+        <w:t xml:space="preserve"> (Wrong: C)</w:t>
+      </w:r>
+    </w:p>
+    <w:p>
+      <w:pPr>
+        <w:pStyle w:val="ListParagraph"/>
+        <w:numPr>
+          <w:ilvl w:val="0"/>
+          <w:numId w:val="15"/>
+        </w:numPr>
+        <w:rPr>
+          <w:sz w:val="24"/>
+          <w:szCs w:val="24"/>
+        </w:rPr>
+      </w:pPr>
+      <w:r>
+        <w:rPr>
+          <w:sz w:val="24"/>
+          <w:szCs w:val="24"/>
+        </w:rPr>
+        <w:t>No</w:t>
+      </w:r>
+    </w:p>
+    <w:p>
+      <w:pPr>
+        <w:pStyle w:val="ListParagraph"/>
+        <w:numPr>
+          <w:ilvl w:val="0"/>
+          <w:numId w:val="15"/>
+        </w:numPr>
+        <w:rPr>
+          <w:sz w:val="24"/>
+          <w:szCs w:val="24"/>
+        </w:rPr>
+      </w:pPr>
+      <w:r>
+        <w:rPr>
+          <w:sz w:val="24"/>
+          <w:szCs w:val="24"/>
+        </w:rPr>
+        <w:t>Yes</w:t>
+      </w:r>
+    </w:p>
+    <w:p>
+      <w:pPr>
+        <w:pStyle w:val="ListParagraph"/>
+        <w:numPr>
+          <w:ilvl w:val="0"/>
+          <w:numId w:val="15"/>
+        </w:numPr>
+        <w:rPr>
+          <w:sz w:val="24"/>
+          <w:szCs w:val="24"/>
+        </w:rPr>
+      </w:pPr>
+      <w:r>
+        <w:rPr>
+          <w:sz w:val="24"/>
+          <w:szCs w:val="24"/>
+        </w:rPr>
+        <w:t>Yes</w:t>
+      </w:r>
+      <w:r>
+        <w:rPr>
+          <w:sz w:val="24"/>
+          <w:szCs w:val="24"/>
+        </w:rPr>
+        <w:t xml:space="preserve"> (Wrong: Not given)</w:t>
+      </w:r>
+    </w:p>
+    <w:p>
+      <w:pPr>
+        <w:pStyle w:val="ListParagraph"/>
+        <w:numPr>
+          <w:ilvl w:val="0"/>
+          <w:numId w:val="15"/>
+        </w:numPr>
+        <w:rPr>
+          <w:sz w:val="24"/>
+          <w:szCs w:val="24"/>
+        </w:rPr>
+      </w:pPr>
+      <w:r>
+        <w:rPr>
+          <w:sz w:val="24"/>
+          <w:szCs w:val="24"/>
+        </w:rPr>
+        <w:t>Not given</w:t>
+      </w:r>
+      <w:r>
+        <w:rPr>
+          <w:sz w:val="24"/>
+          <w:szCs w:val="24"/>
+        </w:rPr>
+        <w:t xml:space="preserve"> (Wrong: No)</w:t>
+      </w:r>
+    </w:p>
+    <w:p>
+      <w:pPr>
+        <w:pStyle w:val="ListParagraph"/>
+        <w:numPr>
+          <w:ilvl w:val="0"/>
+          <w:numId w:val="15"/>
+        </w:numPr>
+        <w:rPr>
+          <w:sz w:val="24"/>
+          <w:szCs w:val="24"/>
+        </w:rPr>
+      </w:pPr>
+      <w:r>
+        <w:rPr>
+          <w:sz w:val="24"/>
+          <w:szCs w:val="24"/>
+        </w:rPr>
+        <w:t>H</w:t>
+      </w:r>
+    </w:p>
+    <w:p>
+      <w:pPr>
+        <w:pStyle w:val="ListParagraph"/>
+        <w:numPr>
+          <w:ilvl w:val="0"/>
+          <w:numId w:val="15"/>
+        </w:numPr>
+        <w:rPr>
+          <w:sz w:val="24"/>
+          <w:szCs w:val="24"/>
+        </w:rPr>
+      </w:pPr>
+      <w:r>
+        <w:rPr>
+          <w:sz w:val="24"/>
+          <w:szCs w:val="24"/>
+        </w:rPr>
+        <w:t>D</w:t>
+      </w:r>
+    </w:p>
+    <w:p>
+      <w:pPr>
+        <w:pStyle w:val="ListParagraph"/>
+        <w:numPr>
+          <w:ilvl w:val="0"/>
+          <w:numId w:val="15"/>
+        </w:numPr>
+        <w:rPr>
+          <w:sz w:val="24"/>
+          <w:szCs w:val="24"/>
+        </w:rPr>
+      </w:pPr>
+      <w:r>
+        <w:rPr>
+          <w:sz w:val="24"/>
+          <w:szCs w:val="24"/>
+        </w:rPr>
+        <w:t>I</w:t>
+      </w:r>
+    </w:p>
+    <w:p>
+      <w:pPr>
+        <w:pStyle w:val="ListParagraph"/>
+        <w:numPr>
+          <w:ilvl w:val="0"/>
+          <w:numId w:val="15"/>
+        </w:numPr>
+        <w:rPr>
+          <w:sz w:val="24"/>
+          <w:szCs w:val="24"/>
+        </w:rPr>
+      </w:pPr>
+      <w:r>
+        <w:rPr>
+          <w:sz w:val="24"/>
+          <w:szCs w:val="24"/>
+        </w:rPr>
+        <w:t>A</w:t>
+      </w:r>
+      <w:r>
+        <w:rPr>
+          <w:sz w:val="24"/>
+          <w:szCs w:val="24"/>
+        </w:rPr>
+        <w:t xml:space="preserve"> (Wrong: B)</w:t>
+      </w:r>
+    </w:p>
+    <w:p>
+      <w:pPr>
+        <w:pStyle w:val="ListParagraph"/>
+        <w:numPr>
+          <w:ilvl w:val="0"/>
+          <w:numId w:val="15"/>
+        </w:numPr>
+        <w:rPr>
+          <w:sz w:val="24"/>
+          <w:szCs w:val="24"/>
+        </w:rPr>
+      </w:pPr>
+      <w:r>
+        <w:rPr>
+          <w:sz w:val="24"/>
+          <w:szCs w:val="24"/>
+        </w:rPr>
+        <w:t>F</w:t>
+      </w:r>
+    </w:p>
+    <w:p>
+      <w:pPr>
+        <w:rPr>
+          <w:b/>
+          <w:bCs/>
+          <w:sz w:val="24"/>
+          <w:szCs w:val="24"/>
+        </w:rPr>
+      </w:pPr>
+      <w:r>
+        <w:rPr>
+          <w:b/>
+          <w:bCs/>
+          <w:sz w:val="24"/>
+          <w:szCs w:val="24"/>
+        </w:rPr>
+        <w:t>Band Score:</w:t>
+      </w:r>
+      <w:r>
+        <w:rPr>
+          <w:b/>
+          <w:bCs/>
+          <w:sz w:val="24"/>
+          <w:szCs w:val="24"/>
+        </w:rPr>
+        <w:t xml:space="preserve"> </w:t>
+      </w:r>
+      <w:r>
+        <w:rPr>
+          <w:b/>
+          <w:bCs/>
+          <w:sz w:val="24"/>
+          <w:szCs w:val="24"/>
+        </w:rPr>
+        <w:t>7.5</w:t>
+      </w:r>
     </w:p>
     <w:p>
       <w:pPr>
@@ -13904,6 +14776,95 @@
     </w:lvl>
   </w:abstractNum>
   <w:abstractNum w:abstractNumId="3" w15:restartNumberingAfterBreak="0">
+    <w:nsid w:val="0FDD4BB3"/>
+    <w:multiLevelType w:val="hybridMultilevel"/>
+    <w:tmpl w:val="CCAA0C56"/>
+    <w:lvl w:ilvl="0" w:tplc="0409000F">
+      <w:start w:val="1"/>
+      <w:numFmt w:val="decimal"/>
+      <w:lvlText w:val="%1."/>
+      <w:lvlJc w:val="left"/>
+      <w:pPr>
+        <w:ind w:left="720" w:hanging="360"/>
+      </w:pPr>
+      <w:rPr>
+        <w:rFonts w:hint="default"/>
+      </w:rPr>
+    </w:lvl>
+    <w:lvl w:ilvl="1" w:tplc="04090019" w:tentative="1">
+      <w:start w:val="1"/>
+      <w:numFmt w:val="lowerLetter"/>
+      <w:lvlText w:val="%2."/>
+      <w:lvlJc w:val="left"/>
+      <w:pPr>
+        <w:ind w:left="1440" w:hanging="360"/>
+      </w:pPr>
+    </w:lvl>
+    <w:lvl w:ilvl="2" w:tplc="0409001B" w:tentative="1">
+      <w:start w:val="1"/>
+      <w:numFmt w:val="lowerRoman"/>
+      <w:lvlText w:val="%3."/>
+      <w:lvlJc w:val="right"/>
+      <w:pPr>
+        <w:ind w:left="2160" w:hanging="180"/>
+      </w:pPr>
+    </w:lvl>
+    <w:lvl w:ilvl="3" w:tplc="0409000F" w:tentative="1">
+      <w:start w:val="1"/>
+      <w:numFmt w:val="decimal"/>
+      <w:lvlText w:val="%4."/>
+      <w:lvlJc w:val="left"/>
+      <w:pPr>
+        <w:ind w:left="2880" w:hanging="360"/>
+      </w:pPr>
+    </w:lvl>
+    <w:lvl w:ilvl="4" w:tplc="04090019" w:tentative="1">
+      <w:start w:val="1"/>
+      <w:numFmt w:val="lowerLetter"/>
+      <w:lvlText w:val="%5."/>
+      <w:lvlJc w:val="left"/>
+      <w:pPr>
+        <w:ind w:left="3600" w:hanging="360"/>
+      </w:pPr>
+    </w:lvl>
+    <w:lvl w:ilvl="5" w:tplc="0409001B" w:tentative="1">
+      <w:start w:val="1"/>
+      <w:numFmt w:val="lowerRoman"/>
+      <w:lvlText w:val="%6."/>
+      <w:lvlJc w:val="right"/>
+      <w:pPr>
+        <w:ind w:left="4320" w:hanging="180"/>
+      </w:pPr>
+    </w:lvl>
+    <w:lvl w:ilvl="6" w:tplc="0409000F" w:tentative="1">
+      <w:start w:val="1"/>
+      <w:numFmt w:val="decimal"/>
+      <w:lvlText w:val="%7."/>
+      <w:lvlJc w:val="left"/>
+      <w:pPr>
+        <w:ind w:left="5040" w:hanging="360"/>
+      </w:pPr>
+    </w:lvl>
+    <w:lvl w:ilvl="7" w:tplc="04090019" w:tentative="1">
+      <w:start w:val="1"/>
+      <w:numFmt w:val="lowerLetter"/>
+      <w:lvlText w:val="%8."/>
+      <w:lvlJc w:val="left"/>
+      <w:pPr>
+        <w:ind w:left="5760" w:hanging="360"/>
+      </w:pPr>
+    </w:lvl>
+    <w:lvl w:ilvl="8" w:tplc="0409001B" w:tentative="1">
+      <w:start w:val="1"/>
+      <w:numFmt w:val="lowerRoman"/>
+      <w:lvlText w:val="%9."/>
+      <w:lvlJc w:val="right"/>
+      <w:pPr>
+        <w:ind w:left="6480" w:hanging="180"/>
+      </w:pPr>
+    </w:lvl>
+  </w:abstractNum>
+  <w:abstractNum w:abstractNumId="4" w15:restartNumberingAfterBreak="0">
     <w:nsid w:val="14A65348"/>
     <w:multiLevelType w:val="hybridMultilevel"/>
     <w:tmpl w:val="30FECB0C"/>
@@ -13992,7 +14953,7 @@
       </w:pPr>
     </w:lvl>
   </w:abstractNum>
-  <w:abstractNum w:abstractNumId="4" w15:restartNumberingAfterBreak="0">
+  <w:abstractNum w:abstractNumId="5" w15:restartNumberingAfterBreak="0">
     <w:nsid w:val="32F34AEA"/>
     <w:multiLevelType w:val="hybridMultilevel"/>
     <w:tmpl w:val="BD34045A"/>
@@ -14081,7 +15042,7 @@
       </w:pPr>
     </w:lvl>
   </w:abstractNum>
-  <w:abstractNum w:abstractNumId="5" w15:restartNumberingAfterBreak="0">
+  <w:abstractNum w:abstractNumId="6" w15:restartNumberingAfterBreak="0">
     <w:nsid w:val="345A1FA2"/>
     <w:multiLevelType w:val="hybridMultilevel"/>
     <w:tmpl w:val="942E32E0"/>
@@ -14167,7 +15128,7 @@
       </w:pPr>
     </w:lvl>
   </w:abstractNum>
-  <w:abstractNum w:abstractNumId="6" w15:restartNumberingAfterBreak="0">
+  <w:abstractNum w:abstractNumId="7" w15:restartNumberingAfterBreak="0">
     <w:nsid w:val="49CD7E4E"/>
     <w:multiLevelType w:val="hybridMultilevel"/>
     <w:tmpl w:val="515810AC"/>
@@ -14256,7 +15217,7 @@
       </w:pPr>
     </w:lvl>
   </w:abstractNum>
-  <w:abstractNum w:abstractNumId="7" w15:restartNumberingAfterBreak="0">
+  <w:abstractNum w:abstractNumId="8" w15:restartNumberingAfterBreak="0">
     <w:nsid w:val="59B12281"/>
     <w:multiLevelType w:val="hybridMultilevel"/>
     <w:tmpl w:val="8D8CB9AA"/>
@@ -14345,7 +15306,7 @@
       </w:pPr>
     </w:lvl>
   </w:abstractNum>
-  <w:abstractNum w:abstractNumId="8" w15:restartNumberingAfterBreak="0">
+  <w:abstractNum w:abstractNumId="9" w15:restartNumberingAfterBreak="0">
     <w:nsid w:val="5DE15116"/>
     <w:multiLevelType w:val="hybridMultilevel"/>
     <w:tmpl w:val="BC14DEC4"/>
@@ -14434,7 +15395,7 @@
       </w:pPr>
     </w:lvl>
   </w:abstractNum>
-  <w:abstractNum w:abstractNumId="9" w15:restartNumberingAfterBreak="0">
+  <w:abstractNum w:abstractNumId="10" w15:restartNumberingAfterBreak="0">
     <w:nsid w:val="61FD76F2"/>
     <w:multiLevelType w:val="hybridMultilevel"/>
     <w:tmpl w:val="D1C2A3F0"/>
@@ -14523,7 +15484,7 @@
       </w:pPr>
     </w:lvl>
   </w:abstractNum>
-  <w:abstractNum w:abstractNumId="10" w15:restartNumberingAfterBreak="0">
+  <w:abstractNum w:abstractNumId="11" w15:restartNumberingAfterBreak="0">
     <w:nsid w:val="6EE63989"/>
     <w:multiLevelType w:val="hybridMultilevel"/>
     <w:tmpl w:val="F62C8318"/>
@@ -14612,7 +15573,7 @@
       </w:pPr>
     </w:lvl>
   </w:abstractNum>
-  <w:abstractNum w:abstractNumId="11" w15:restartNumberingAfterBreak="0">
+  <w:abstractNum w:abstractNumId="12" w15:restartNumberingAfterBreak="0">
     <w:nsid w:val="70473022"/>
     <w:multiLevelType w:val="hybridMultilevel"/>
     <w:tmpl w:val="C54EFAA4"/>
@@ -14701,7 +15662,7 @@
       </w:pPr>
     </w:lvl>
   </w:abstractNum>
-  <w:abstractNum w:abstractNumId="12" w15:restartNumberingAfterBreak="0">
+  <w:abstractNum w:abstractNumId="13" w15:restartNumberingAfterBreak="0">
     <w:nsid w:val="74855A2B"/>
     <w:multiLevelType w:val="hybridMultilevel"/>
     <w:tmpl w:val="00C4D72C"/>
@@ -14790,7 +15751,7 @@
       </w:pPr>
     </w:lvl>
   </w:abstractNum>
-  <w:abstractNum w:abstractNumId="13" w15:restartNumberingAfterBreak="0">
+  <w:abstractNum w:abstractNumId="14" w15:restartNumberingAfterBreak="0">
     <w:nsid w:val="7EA00946"/>
     <w:multiLevelType w:val="hybridMultilevel"/>
     <w:tmpl w:val="0D0AA9F8"/>
@@ -14880,46 +15841,49 @@
     </w:lvl>
   </w:abstractNum>
   <w:num w:numId="1" w16cid:durableId="1902209054">
-    <w:abstractNumId w:val="13"/>
+    <w:abstractNumId w:val="14"/>
   </w:num>
   <w:num w:numId="2" w16cid:durableId="1117335086">
-    <w:abstractNumId w:val="8"/>
+    <w:abstractNumId w:val="9"/>
   </w:num>
   <w:num w:numId="3" w16cid:durableId="287779604">
     <w:abstractNumId w:val="2"/>
   </w:num>
   <w:num w:numId="4" w16cid:durableId="2106220008">
-    <w:abstractNumId w:val="9"/>
+    <w:abstractNumId w:val="10"/>
   </w:num>
   <w:num w:numId="5" w16cid:durableId="502625119">
-    <w:abstractNumId w:val="7"/>
+    <w:abstractNumId w:val="8"/>
   </w:num>
   <w:num w:numId="6" w16cid:durableId="240261020">
-    <w:abstractNumId w:val="4"/>
+    <w:abstractNumId w:val="5"/>
   </w:num>
   <w:num w:numId="7" w16cid:durableId="1261378538">
     <w:abstractNumId w:val="0"/>
   </w:num>
   <w:num w:numId="8" w16cid:durableId="1722634212">
-    <w:abstractNumId w:val="5"/>
+    <w:abstractNumId w:val="6"/>
   </w:num>
   <w:num w:numId="9" w16cid:durableId="1356662720">
-    <w:abstractNumId w:val="12"/>
+    <w:abstractNumId w:val="13"/>
   </w:num>
   <w:num w:numId="10" w16cid:durableId="1165439449">
     <w:abstractNumId w:val="1"/>
   </w:num>
   <w:num w:numId="11" w16cid:durableId="551621760">
-    <w:abstractNumId w:val="6"/>
+    <w:abstractNumId w:val="7"/>
   </w:num>
   <w:num w:numId="12" w16cid:durableId="248541371">
-    <w:abstractNumId w:val="3"/>
+    <w:abstractNumId w:val="4"/>
   </w:num>
   <w:num w:numId="13" w16cid:durableId="1207909989">
-    <w:abstractNumId w:val="10"/>
+    <w:abstractNumId w:val="11"/>
   </w:num>
   <w:num w:numId="14" w16cid:durableId="705956095">
-    <w:abstractNumId w:val="11"/>
+    <w:abstractNumId w:val="12"/>
+  </w:num>
+  <w:num w:numId="15" w16cid:durableId="976227971">
+    <w:abstractNumId w:val="3"/>
   </w:num>
 </w:numbering>
 </file>

</xml_diff>

<commit_message>
Book 17 Test 3 Writing 1
</commit_message>
<xml_diff>
--- a/IELTS Practices.docx
+++ b/IELTS Practices.docx
@@ -12747,872 +12747,143 @@
           <w:szCs w:val="24"/>
         </w:rPr>
       </w:pPr>
-    </w:p>
-    <w:p>
-      <w:pPr>
-        <w:pStyle w:val="Heading2"/>
-      </w:pPr>
-      <w:r>
-        <w:t>Writing Task 2</w:t>
-      </w:r>
-    </w:p>
-    <w:p>
-      <w:pPr>
-        <w:rPr>
-          <w:sz w:val="24"/>
-          <w:szCs w:val="24"/>
-        </w:rPr>
-      </w:pPr>
-    </w:p>
-    <w:p>
-      <w:pPr>
-        <w:pStyle w:val="Heading2"/>
-      </w:pPr>
-      <w:r>
-        <w:t>Reading</w:t>
-      </w:r>
-    </w:p>
-    <w:p>
-      <w:pPr>
-        <w:pStyle w:val="ListParagraph"/>
-        <w:numPr>
-          <w:ilvl w:val="0"/>
-          <w:numId w:val="15"/>
-        </w:numPr>
-        <w:rPr>
-          <w:sz w:val="24"/>
-          <w:szCs w:val="24"/>
-        </w:rPr>
-      </w:pPr>
-      <w:r>
-        <w:rPr>
-          <w:sz w:val="24"/>
-          <w:szCs w:val="24"/>
-        </w:rPr>
-        <w:t>Carnivorous</w:t>
-      </w:r>
-    </w:p>
-    <w:p>
-      <w:pPr>
-        <w:pStyle w:val="ListParagraph"/>
-        <w:numPr>
-          <w:ilvl w:val="0"/>
-          <w:numId w:val="15"/>
-        </w:numPr>
-        <w:rPr>
-          <w:sz w:val="24"/>
-          <w:szCs w:val="24"/>
-        </w:rPr>
-      </w:pPr>
-      <w:r>
-        <w:rPr>
-          <w:sz w:val="24"/>
-          <w:szCs w:val="24"/>
-        </w:rPr>
-        <w:t>Scent</w:t>
-      </w:r>
-    </w:p>
-    <w:p>
-      <w:pPr>
-        <w:pStyle w:val="ListParagraph"/>
-        <w:numPr>
-          <w:ilvl w:val="0"/>
-          <w:numId w:val="15"/>
-        </w:numPr>
-        <w:rPr>
-          <w:sz w:val="24"/>
-          <w:szCs w:val="24"/>
-        </w:rPr>
-      </w:pPr>
-      <w:r>
-        <w:rPr>
-          <w:sz w:val="24"/>
-          <w:szCs w:val="24"/>
-        </w:rPr>
-        <w:t>Pouch</w:t>
-      </w:r>
-    </w:p>
-    <w:p>
-      <w:pPr>
-        <w:pStyle w:val="ListParagraph"/>
-        <w:numPr>
-          <w:ilvl w:val="0"/>
-          <w:numId w:val="15"/>
-        </w:numPr>
-        <w:rPr>
-          <w:sz w:val="24"/>
-          <w:szCs w:val="24"/>
-        </w:rPr>
-      </w:pPr>
-      <w:r>
-        <w:rPr>
-          <w:sz w:val="24"/>
-          <w:szCs w:val="24"/>
-        </w:rPr>
-        <w:t>Fossil</w:t>
-      </w:r>
-    </w:p>
-    <w:p>
-      <w:pPr>
-        <w:pStyle w:val="ListParagraph"/>
-        <w:numPr>
-          <w:ilvl w:val="0"/>
-          <w:numId w:val="15"/>
-        </w:numPr>
-        <w:rPr>
-          <w:sz w:val="24"/>
-          <w:szCs w:val="24"/>
-        </w:rPr>
-      </w:pPr>
-      <w:r>
-        <w:rPr>
-          <w:sz w:val="24"/>
-          <w:szCs w:val="24"/>
-        </w:rPr>
-        <w:t>Habitat</w:t>
-      </w:r>
-    </w:p>
-    <w:p>
-      <w:pPr>
-        <w:pStyle w:val="ListParagraph"/>
-        <w:numPr>
-          <w:ilvl w:val="0"/>
-          <w:numId w:val="15"/>
-        </w:numPr>
-        <w:rPr>
-          <w:sz w:val="24"/>
-          <w:szCs w:val="24"/>
-        </w:rPr>
-      </w:pPr>
-      <w:r>
-        <w:rPr>
-          <w:sz w:val="24"/>
-          <w:szCs w:val="24"/>
-        </w:rPr>
-        <w:t>True</w:t>
-      </w:r>
-    </w:p>
-    <w:p>
-      <w:pPr>
-        <w:pStyle w:val="ListParagraph"/>
-        <w:numPr>
-          <w:ilvl w:val="0"/>
-          <w:numId w:val="15"/>
-        </w:numPr>
-        <w:rPr>
-          <w:sz w:val="24"/>
-          <w:szCs w:val="24"/>
-        </w:rPr>
-      </w:pPr>
-      <w:r>
-        <w:rPr>
-          <w:sz w:val="24"/>
-          <w:szCs w:val="24"/>
-        </w:rPr>
-        <w:t>False</w:t>
-      </w:r>
-    </w:p>
-    <w:p>
-      <w:pPr>
-        <w:pStyle w:val="ListParagraph"/>
-        <w:numPr>
-          <w:ilvl w:val="0"/>
-          <w:numId w:val="15"/>
-        </w:numPr>
-        <w:rPr>
-          <w:sz w:val="24"/>
-          <w:szCs w:val="24"/>
-        </w:rPr>
-      </w:pPr>
-      <w:r>
-        <w:rPr>
-          <w:sz w:val="24"/>
-          <w:szCs w:val="24"/>
-        </w:rPr>
-        <w:t>Not given</w:t>
-      </w:r>
-    </w:p>
-    <w:p>
-      <w:pPr>
-        <w:pStyle w:val="ListParagraph"/>
-        <w:numPr>
-          <w:ilvl w:val="0"/>
-          <w:numId w:val="15"/>
-        </w:numPr>
-        <w:rPr>
-          <w:sz w:val="24"/>
-          <w:szCs w:val="24"/>
-        </w:rPr>
-      </w:pPr>
-      <w:r>
-        <w:rPr>
-          <w:sz w:val="24"/>
-          <w:szCs w:val="24"/>
-        </w:rPr>
-        <w:t>False</w:t>
-      </w:r>
-    </w:p>
-    <w:p>
-      <w:pPr>
-        <w:pStyle w:val="ListParagraph"/>
-        <w:numPr>
-          <w:ilvl w:val="0"/>
-          <w:numId w:val="15"/>
-        </w:numPr>
-        <w:rPr>
-          <w:sz w:val="24"/>
-          <w:szCs w:val="24"/>
-        </w:rPr>
-      </w:pPr>
-      <w:r>
-        <w:rPr>
-          <w:sz w:val="24"/>
-          <w:szCs w:val="24"/>
-        </w:rPr>
-        <w:t>Not given</w:t>
-      </w:r>
-    </w:p>
-    <w:p>
-      <w:pPr>
-        <w:pStyle w:val="ListParagraph"/>
-        <w:numPr>
-          <w:ilvl w:val="0"/>
-          <w:numId w:val="15"/>
-        </w:numPr>
-        <w:rPr>
-          <w:sz w:val="24"/>
-          <w:szCs w:val="24"/>
-        </w:rPr>
-      </w:pPr>
-      <w:r>
-        <w:rPr>
-          <w:sz w:val="24"/>
-          <w:szCs w:val="24"/>
-        </w:rPr>
-        <w:t>False</w:t>
-      </w:r>
-    </w:p>
-    <w:p>
-      <w:pPr>
-        <w:pStyle w:val="ListParagraph"/>
-        <w:numPr>
-          <w:ilvl w:val="0"/>
-          <w:numId w:val="15"/>
-        </w:numPr>
-        <w:rPr>
-          <w:sz w:val="24"/>
-          <w:szCs w:val="24"/>
-        </w:rPr>
-      </w:pPr>
-      <w:r>
-        <w:rPr>
-          <w:sz w:val="24"/>
-          <w:szCs w:val="24"/>
-        </w:rPr>
-        <w:t>True</w:t>
-      </w:r>
-    </w:p>
-    <w:p>
-      <w:pPr>
-        <w:pStyle w:val="ListParagraph"/>
-        <w:numPr>
-          <w:ilvl w:val="0"/>
-          <w:numId w:val="15"/>
-        </w:numPr>
-        <w:rPr>
-          <w:sz w:val="24"/>
-          <w:szCs w:val="24"/>
-        </w:rPr>
-      </w:pPr>
-      <w:r>
-        <w:rPr>
-          <w:sz w:val="24"/>
-          <w:szCs w:val="24"/>
-        </w:rPr>
-        <w:t>Not given</w:t>
-      </w:r>
-    </w:p>
-    <w:p>
-      <w:pPr>
-        <w:pStyle w:val="ListParagraph"/>
-        <w:numPr>
-          <w:ilvl w:val="0"/>
-          <w:numId w:val="15"/>
-        </w:numPr>
-        <w:rPr>
-          <w:sz w:val="24"/>
-          <w:szCs w:val="24"/>
-        </w:rPr>
-      </w:pPr>
-      <w:r>
-        <w:rPr>
-          <w:sz w:val="24"/>
-          <w:szCs w:val="24"/>
-        </w:rPr>
-        <w:t>F</w:t>
-      </w:r>
-    </w:p>
-    <w:p>
-      <w:pPr>
-        <w:pStyle w:val="ListParagraph"/>
-        <w:numPr>
-          <w:ilvl w:val="0"/>
-          <w:numId w:val="15"/>
-        </w:numPr>
-        <w:rPr>
-          <w:sz w:val="24"/>
-          <w:szCs w:val="24"/>
-        </w:rPr>
-      </w:pPr>
-      <w:r>
-        <w:rPr>
-          <w:sz w:val="24"/>
-          <w:szCs w:val="24"/>
-        </w:rPr>
-        <w:t>G</w:t>
-      </w:r>
-    </w:p>
-    <w:p>
-      <w:pPr>
-        <w:pStyle w:val="ListParagraph"/>
-        <w:numPr>
-          <w:ilvl w:val="0"/>
-          <w:numId w:val="15"/>
-        </w:numPr>
-        <w:rPr>
-          <w:sz w:val="24"/>
-          <w:szCs w:val="24"/>
-        </w:rPr>
-      </w:pPr>
-      <w:r>
-        <w:rPr>
-          <w:sz w:val="24"/>
-          <w:szCs w:val="24"/>
-        </w:rPr>
-        <w:t>A</w:t>
-      </w:r>
-    </w:p>
-    <w:p>
-      <w:pPr>
-        <w:pStyle w:val="ListParagraph"/>
-        <w:numPr>
-          <w:ilvl w:val="0"/>
-          <w:numId w:val="15"/>
-        </w:numPr>
-        <w:rPr>
-          <w:sz w:val="24"/>
-          <w:szCs w:val="24"/>
-        </w:rPr>
-      </w:pPr>
-      <w:r>
-        <w:rPr>
-          <w:sz w:val="24"/>
-          <w:szCs w:val="24"/>
-        </w:rPr>
-        <w:t>H</w:t>
-      </w:r>
-    </w:p>
-    <w:p>
-      <w:pPr>
-        <w:pStyle w:val="ListParagraph"/>
-        <w:numPr>
-          <w:ilvl w:val="0"/>
-          <w:numId w:val="15"/>
-        </w:numPr>
-        <w:rPr>
-          <w:sz w:val="24"/>
-          <w:szCs w:val="24"/>
-        </w:rPr>
-      </w:pPr>
-      <w:r>
-        <w:rPr>
-          <w:sz w:val="24"/>
-          <w:szCs w:val="24"/>
-        </w:rPr>
-        <w:t>B</w:t>
-      </w:r>
-    </w:p>
-    <w:p>
-      <w:pPr>
-        <w:pStyle w:val="ListParagraph"/>
-        <w:numPr>
-          <w:ilvl w:val="0"/>
-          <w:numId w:val="15"/>
-        </w:numPr>
-        <w:rPr>
-          <w:sz w:val="24"/>
-          <w:szCs w:val="24"/>
-        </w:rPr>
-      </w:pPr>
-      <w:r>
-        <w:rPr>
-          <w:sz w:val="24"/>
-          <w:szCs w:val="24"/>
-        </w:rPr>
-        <w:t>E</w:t>
-      </w:r>
-    </w:p>
-    <w:p>
-      <w:pPr>
-        <w:pStyle w:val="ListParagraph"/>
-        <w:numPr>
-          <w:ilvl w:val="0"/>
-          <w:numId w:val="15"/>
-        </w:numPr>
-        <w:rPr>
-          <w:sz w:val="24"/>
-          <w:szCs w:val="24"/>
-        </w:rPr>
-      </w:pPr>
-      <w:r>
-        <w:rPr>
-          <w:sz w:val="24"/>
-          <w:szCs w:val="24"/>
-        </w:rPr>
-        <w:t>C</w:t>
-      </w:r>
-    </w:p>
-    <w:p>
-      <w:pPr>
-        <w:pStyle w:val="ListParagraph"/>
-        <w:numPr>
-          <w:ilvl w:val="0"/>
-          <w:numId w:val="15"/>
-        </w:numPr>
-        <w:rPr>
-          <w:sz w:val="24"/>
-          <w:szCs w:val="24"/>
-        </w:rPr>
-      </w:pPr>
-      <w:r>
-        <w:rPr>
-          <w:sz w:val="24"/>
-          <w:szCs w:val="24"/>
-        </w:rPr>
-        <w:t>B</w:t>
-      </w:r>
-    </w:p>
-    <w:p>
-      <w:pPr>
-        <w:pStyle w:val="ListParagraph"/>
-        <w:numPr>
-          <w:ilvl w:val="0"/>
-          <w:numId w:val="15"/>
-        </w:numPr>
-        <w:rPr>
-          <w:sz w:val="24"/>
-          <w:szCs w:val="24"/>
-        </w:rPr>
-      </w:pPr>
-      <w:r>
-        <w:rPr>
-          <w:sz w:val="24"/>
-          <w:szCs w:val="24"/>
-        </w:rPr>
-        <w:t>D</w:t>
-      </w:r>
-      <w:r>
-        <w:rPr>
-          <w:sz w:val="24"/>
-          <w:szCs w:val="24"/>
-        </w:rPr>
-        <w:t xml:space="preserve"> (Wrong: C)</w:t>
-      </w:r>
-    </w:p>
-    <w:p>
-      <w:pPr>
-        <w:pStyle w:val="ListParagraph"/>
-        <w:numPr>
-          <w:ilvl w:val="0"/>
-          <w:numId w:val="15"/>
-        </w:numPr>
-        <w:rPr>
-          <w:sz w:val="24"/>
-          <w:szCs w:val="24"/>
-        </w:rPr>
-      </w:pPr>
-      <w:r>
-        <w:rPr>
-          <w:sz w:val="24"/>
-          <w:szCs w:val="24"/>
-        </w:rPr>
-        <w:t>Solid</w:t>
-      </w:r>
-    </w:p>
-    <w:p>
-      <w:pPr>
-        <w:pStyle w:val="ListParagraph"/>
-        <w:numPr>
-          <w:ilvl w:val="0"/>
-          <w:numId w:val="15"/>
-        </w:numPr>
-        <w:rPr>
-          <w:sz w:val="24"/>
-          <w:szCs w:val="24"/>
-        </w:rPr>
-      </w:pPr>
-      <w:r>
-        <w:rPr>
-          <w:sz w:val="24"/>
-          <w:szCs w:val="24"/>
-        </w:rPr>
-        <w:t xml:space="preserve">Sumatran orangutan </w:t>
-      </w:r>
-    </w:p>
-    <w:p>
-      <w:pPr>
-        <w:pStyle w:val="ListParagraph"/>
-        <w:numPr>
-          <w:ilvl w:val="0"/>
-          <w:numId w:val="15"/>
-        </w:numPr>
-        <w:rPr>
-          <w:sz w:val="24"/>
-          <w:szCs w:val="24"/>
-        </w:rPr>
-      </w:pPr>
-      <w:r>
-        <w:rPr>
-          <w:sz w:val="24"/>
-          <w:szCs w:val="24"/>
-        </w:rPr>
-        <w:t>Carbon stocks</w:t>
-      </w:r>
-    </w:p>
-    <w:p>
-      <w:pPr>
-        <w:pStyle w:val="ListParagraph"/>
-        <w:numPr>
-          <w:ilvl w:val="0"/>
-          <w:numId w:val="15"/>
-        </w:numPr>
-        <w:rPr>
-          <w:sz w:val="24"/>
-          <w:szCs w:val="24"/>
-        </w:rPr>
-      </w:pPr>
-      <w:r>
-        <w:rPr>
-          <w:sz w:val="24"/>
-          <w:szCs w:val="24"/>
-        </w:rPr>
-        <w:t>Biodiversity</w:t>
-      </w:r>
-    </w:p>
-    <w:p>
-      <w:pPr>
-        <w:pStyle w:val="ListParagraph"/>
-        <w:numPr>
-          <w:ilvl w:val="0"/>
-          <w:numId w:val="15"/>
-        </w:numPr>
-        <w:rPr>
-          <w:sz w:val="24"/>
-          <w:szCs w:val="24"/>
-        </w:rPr>
-      </w:pPr>
-      <w:r>
-        <w:rPr>
-          <w:sz w:val="24"/>
-          <w:szCs w:val="24"/>
-        </w:rPr>
-        <w:t>D</w:t>
-      </w:r>
-    </w:p>
-    <w:p>
-      <w:pPr>
-        <w:pStyle w:val="ListParagraph"/>
-        <w:numPr>
-          <w:ilvl w:val="0"/>
-          <w:numId w:val="15"/>
-        </w:numPr>
-        <w:rPr>
-          <w:sz w:val="24"/>
-          <w:szCs w:val="24"/>
-        </w:rPr>
-      </w:pPr>
-      <w:r>
-        <w:rPr>
-          <w:sz w:val="24"/>
-          <w:szCs w:val="24"/>
-        </w:rPr>
-        <w:lastRenderedPageBreak/>
-        <w:t>B</w:t>
-      </w:r>
-    </w:p>
-    <w:p>
-      <w:pPr>
-        <w:pStyle w:val="ListParagraph"/>
-        <w:numPr>
-          <w:ilvl w:val="0"/>
-          <w:numId w:val="15"/>
-        </w:numPr>
-        <w:rPr>
-          <w:sz w:val="24"/>
-          <w:szCs w:val="24"/>
-        </w:rPr>
-      </w:pPr>
-      <w:r>
-        <w:rPr>
-          <w:sz w:val="24"/>
-          <w:szCs w:val="24"/>
-        </w:rPr>
-        <w:t>C</w:t>
-      </w:r>
-    </w:p>
-    <w:p>
-      <w:pPr>
-        <w:pStyle w:val="ListParagraph"/>
-        <w:numPr>
-          <w:ilvl w:val="0"/>
-          <w:numId w:val="15"/>
-        </w:numPr>
-        <w:rPr>
-          <w:sz w:val="24"/>
-          <w:szCs w:val="24"/>
-        </w:rPr>
-      </w:pPr>
-      <w:r>
-        <w:rPr>
-          <w:sz w:val="24"/>
-          <w:szCs w:val="24"/>
-        </w:rPr>
-        <w:t>C</w:t>
-      </w:r>
-      <w:r>
-        <w:rPr>
-          <w:sz w:val="24"/>
-          <w:szCs w:val="24"/>
-        </w:rPr>
-        <w:t xml:space="preserve"> (Wrong: D)</w:t>
-      </w:r>
-    </w:p>
-    <w:p>
-      <w:pPr>
-        <w:pStyle w:val="ListParagraph"/>
-        <w:numPr>
-          <w:ilvl w:val="0"/>
-          <w:numId w:val="15"/>
-        </w:numPr>
-        <w:rPr>
-          <w:sz w:val="24"/>
-          <w:szCs w:val="24"/>
-        </w:rPr>
-      </w:pPr>
-      <w:r>
-        <w:rPr>
-          <w:sz w:val="24"/>
-          <w:szCs w:val="24"/>
-        </w:rPr>
-        <w:t>B</w:t>
-      </w:r>
-      <w:r>
-        <w:rPr>
-          <w:sz w:val="24"/>
-          <w:szCs w:val="24"/>
-        </w:rPr>
-        <w:t xml:space="preserve"> (Wrong: C)</w:t>
-      </w:r>
-    </w:p>
-    <w:p>
-      <w:pPr>
-        <w:pStyle w:val="ListParagraph"/>
-        <w:numPr>
-          <w:ilvl w:val="0"/>
-          <w:numId w:val="15"/>
-        </w:numPr>
-        <w:rPr>
-          <w:sz w:val="24"/>
-          <w:szCs w:val="24"/>
-        </w:rPr>
-      </w:pPr>
-      <w:r>
-        <w:rPr>
-          <w:sz w:val="24"/>
-          <w:szCs w:val="24"/>
-        </w:rPr>
-        <w:t>No</w:t>
-      </w:r>
-    </w:p>
-    <w:p>
-      <w:pPr>
-        <w:pStyle w:val="ListParagraph"/>
-        <w:numPr>
-          <w:ilvl w:val="0"/>
-          <w:numId w:val="15"/>
-        </w:numPr>
-        <w:rPr>
-          <w:sz w:val="24"/>
-          <w:szCs w:val="24"/>
-        </w:rPr>
-      </w:pPr>
-      <w:r>
-        <w:rPr>
-          <w:sz w:val="24"/>
-          <w:szCs w:val="24"/>
-        </w:rPr>
-        <w:t>Yes</w:t>
-      </w:r>
-    </w:p>
-    <w:p>
-      <w:pPr>
-        <w:pStyle w:val="ListParagraph"/>
-        <w:numPr>
-          <w:ilvl w:val="0"/>
-          <w:numId w:val="15"/>
-        </w:numPr>
-        <w:rPr>
-          <w:sz w:val="24"/>
-          <w:szCs w:val="24"/>
-        </w:rPr>
-      </w:pPr>
-      <w:r>
-        <w:rPr>
-          <w:sz w:val="24"/>
-          <w:szCs w:val="24"/>
-        </w:rPr>
-        <w:t>Yes</w:t>
-      </w:r>
-      <w:r>
-        <w:rPr>
-          <w:sz w:val="24"/>
-          <w:szCs w:val="24"/>
-        </w:rPr>
-        <w:t xml:space="preserve"> (Wrong: Not given)</w:t>
-      </w:r>
-    </w:p>
-    <w:p>
-      <w:pPr>
-        <w:pStyle w:val="ListParagraph"/>
-        <w:numPr>
-          <w:ilvl w:val="0"/>
-          <w:numId w:val="15"/>
-        </w:numPr>
-        <w:rPr>
-          <w:sz w:val="24"/>
-          <w:szCs w:val="24"/>
-        </w:rPr>
-      </w:pPr>
-      <w:r>
-        <w:rPr>
-          <w:sz w:val="24"/>
-          <w:szCs w:val="24"/>
-        </w:rPr>
-        <w:t>Not given</w:t>
-      </w:r>
-      <w:r>
-        <w:rPr>
-          <w:sz w:val="24"/>
-          <w:szCs w:val="24"/>
-        </w:rPr>
-        <w:t xml:space="preserve"> (Wrong: No)</w:t>
-      </w:r>
-    </w:p>
-    <w:p>
-      <w:pPr>
-        <w:pStyle w:val="ListParagraph"/>
-        <w:numPr>
-          <w:ilvl w:val="0"/>
-          <w:numId w:val="15"/>
-        </w:numPr>
-        <w:rPr>
-          <w:sz w:val="24"/>
-          <w:szCs w:val="24"/>
-        </w:rPr>
-      </w:pPr>
-      <w:r>
-        <w:rPr>
-          <w:sz w:val="24"/>
-          <w:szCs w:val="24"/>
-        </w:rPr>
-        <w:t>H</w:t>
-      </w:r>
-    </w:p>
-    <w:p>
-      <w:pPr>
-        <w:pStyle w:val="ListParagraph"/>
-        <w:numPr>
-          <w:ilvl w:val="0"/>
-          <w:numId w:val="15"/>
-        </w:numPr>
-        <w:rPr>
-          <w:sz w:val="24"/>
-          <w:szCs w:val="24"/>
-        </w:rPr>
-      </w:pPr>
-      <w:r>
-        <w:rPr>
-          <w:sz w:val="24"/>
-          <w:szCs w:val="24"/>
-        </w:rPr>
-        <w:t>D</w:t>
-      </w:r>
-    </w:p>
-    <w:p>
-      <w:pPr>
-        <w:pStyle w:val="ListParagraph"/>
-        <w:numPr>
-          <w:ilvl w:val="0"/>
-          <w:numId w:val="15"/>
-        </w:numPr>
-        <w:rPr>
-          <w:sz w:val="24"/>
-          <w:szCs w:val="24"/>
-        </w:rPr>
-      </w:pPr>
-      <w:r>
-        <w:rPr>
-          <w:sz w:val="24"/>
-          <w:szCs w:val="24"/>
-        </w:rPr>
-        <w:t>I</w:t>
-      </w:r>
-    </w:p>
-    <w:p>
-      <w:pPr>
-        <w:pStyle w:val="ListParagraph"/>
-        <w:numPr>
-          <w:ilvl w:val="0"/>
-          <w:numId w:val="15"/>
-        </w:numPr>
-        <w:rPr>
-          <w:sz w:val="24"/>
-          <w:szCs w:val="24"/>
-        </w:rPr>
-      </w:pPr>
-      <w:r>
-        <w:rPr>
-          <w:sz w:val="24"/>
-          <w:szCs w:val="24"/>
-        </w:rPr>
-        <w:t>A</w:t>
-      </w:r>
-      <w:r>
-        <w:rPr>
-          <w:sz w:val="24"/>
-          <w:szCs w:val="24"/>
-        </w:rPr>
-        <w:t xml:space="preserve"> (Wrong: B)</w:t>
-      </w:r>
-    </w:p>
-    <w:p>
-      <w:pPr>
-        <w:pStyle w:val="ListParagraph"/>
-        <w:numPr>
-          <w:ilvl w:val="0"/>
-          <w:numId w:val="15"/>
-        </w:numPr>
-        <w:rPr>
-          <w:sz w:val="24"/>
-          <w:szCs w:val="24"/>
-        </w:rPr>
-      </w:pPr>
-      <w:r>
-        <w:rPr>
-          <w:sz w:val="24"/>
-          <w:szCs w:val="24"/>
-        </w:rPr>
-        <w:t>F</w:t>
+      <w:r>
+        <w:rPr>
+          <w:sz w:val="24"/>
+          <w:szCs w:val="24"/>
+        </w:rPr>
+        <w:t xml:space="preserve">The chart shows how much families in one country spends in different categories for the years 1968 and 2018. Back in the 1900s, it can be seen that a higher percentage of weekly income were spent compared to 2018 in multiple categories such as food, fuel and power, clothing and </w:t>
+      </w:r>
+      <w:proofErr w:type="spellStart"/>
+      <w:r>
+        <w:rPr>
+          <w:sz w:val="24"/>
+          <w:szCs w:val="24"/>
+        </w:rPr>
+        <w:t>footware</w:t>
+      </w:r>
+      <w:proofErr w:type="spellEnd"/>
+      <w:r>
+        <w:rPr>
+          <w:sz w:val="24"/>
+          <w:szCs w:val="24"/>
+        </w:rPr>
+        <w:t>, and personal goods.</w:t>
+      </w:r>
+      <w:r>
+        <w:rPr>
+          <w:sz w:val="24"/>
+          <w:szCs w:val="24"/>
+        </w:rPr>
+        <w:t xml:space="preserve"> </w:t>
+      </w:r>
+      <w:r>
+        <w:rPr>
+          <w:sz w:val="24"/>
+          <w:szCs w:val="24"/>
+        </w:rPr>
+        <w:t>This indicates that as time flowed, people developed and invented so many innovative objects that requires so less money to afford and make life easier in the latter years.</w:t>
+      </w:r>
+    </w:p>
+    <w:p>
+      <w:pPr>
+        <w:rPr>
+          <w:sz w:val="24"/>
+          <w:szCs w:val="24"/>
+        </w:rPr>
+      </w:pPr>
+      <w:r>
+        <w:rPr>
+          <w:sz w:val="24"/>
+          <w:szCs w:val="24"/>
+        </w:rPr>
+        <w:t xml:space="preserve">The drawback showcased in housing, transport and </w:t>
+      </w:r>
+      <w:proofErr w:type="spellStart"/>
+      <w:r>
+        <w:rPr>
+          <w:sz w:val="24"/>
+          <w:szCs w:val="24"/>
+        </w:rPr>
+        <w:t>leisures</w:t>
+      </w:r>
+      <w:proofErr w:type="spellEnd"/>
+      <w:r>
+        <w:rPr>
+          <w:sz w:val="24"/>
+          <w:szCs w:val="24"/>
+        </w:rPr>
+        <w:t xml:space="preserve">. Since life got more easier and efficient families can now afford to spend more money on </w:t>
+      </w:r>
+      <w:proofErr w:type="spellStart"/>
+      <w:r>
+        <w:rPr>
+          <w:sz w:val="24"/>
+          <w:szCs w:val="24"/>
+        </w:rPr>
+        <w:t>leisures</w:t>
+      </w:r>
+      <w:proofErr w:type="spellEnd"/>
+      <w:r>
+        <w:rPr>
+          <w:sz w:val="24"/>
+          <w:szCs w:val="24"/>
+        </w:rPr>
+        <w:t>. But with resources becoming more limited, the costing increased for transport and with limited spaces to accommodate houses, people are paying higher to afford housing.</w:t>
+      </w:r>
+    </w:p>
+    <w:p>
+      <w:pPr>
+        <w:rPr>
+          <w:sz w:val="24"/>
+          <w:szCs w:val="24"/>
+        </w:rPr>
+      </w:pPr>
+      <w:r>
+        <w:rPr>
+          <w:sz w:val="24"/>
+          <w:szCs w:val="24"/>
+        </w:rPr>
+        <w:t>Deeper insights show that expense for food has reduced vastly by 18% while housing and leisure increased by almost 9% and 13% respectively</w:t>
+      </w:r>
+      <w:r>
+        <w:rPr>
+          <w:sz w:val="24"/>
+          <w:szCs w:val="24"/>
+        </w:rPr>
+        <w:t xml:space="preserve"> in 2018. With continuous advancements, expenditure of fuel and power decreased by 2% with introductions of electric vehicles and smart technologies; clothing and </w:t>
+      </w:r>
+      <w:proofErr w:type="spellStart"/>
+      <w:r>
+        <w:rPr>
+          <w:sz w:val="24"/>
+          <w:szCs w:val="24"/>
+        </w:rPr>
+        <w:t>footware</w:t>
+      </w:r>
+      <w:proofErr w:type="spellEnd"/>
+      <w:r>
+        <w:rPr>
+          <w:sz w:val="24"/>
+          <w:szCs w:val="24"/>
+        </w:rPr>
+        <w:t xml:space="preserve"> dropped by 5%, and personal goods reduced by 3%. In conclusion, it can be said that over time the </w:t>
+      </w:r>
+      <w:proofErr w:type="gramStart"/>
+      <w:r>
+        <w:rPr>
+          <w:sz w:val="24"/>
+          <w:szCs w:val="24"/>
+        </w:rPr>
+        <w:t>families</w:t>
+      </w:r>
+      <w:proofErr w:type="gramEnd"/>
+      <w:r>
+        <w:rPr>
+          <w:sz w:val="24"/>
+          <w:szCs w:val="24"/>
+        </w:rPr>
+        <w:t xml:space="preserve"> expenditure dropped in daily necessities but increased in long-term requirements.</w:t>
       </w:r>
     </w:p>
     <w:p>
@@ -13633,15 +12904,883 @@
         </w:rPr>
         <w:t>Band Score:</w:t>
       </w:r>
-      <w:r>
+    </w:p>
+    <w:p>
+      <w:pPr>
+        <w:pStyle w:val="Heading2"/>
+      </w:pPr>
+      <w:r>
+        <w:t>Writing Task 2</w:t>
+      </w:r>
+    </w:p>
+    <w:p>
+      <w:pPr>
+        <w:rPr>
+          <w:sz w:val="24"/>
+          <w:szCs w:val="24"/>
+        </w:rPr>
+      </w:pPr>
+    </w:p>
+    <w:p>
+      <w:pPr>
+        <w:pStyle w:val="Heading2"/>
+      </w:pPr>
+      <w:r>
+        <w:t>Reading</w:t>
+      </w:r>
+    </w:p>
+    <w:p>
+      <w:pPr>
+        <w:pStyle w:val="ListParagraph"/>
+        <w:numPr>
+          <w:ilvl w:val="0"/>
+          <w:numId w:val="15"/>
+        </w:numPr>
+        <w:rPr>
+          <w:sz w:val="24"/>
+          <w:szCs w:val="24"/>
+        </w:rPr>
+      </w:pPr>
+      <w:r>
+        <w:rPr>
+          <w:sz w:val="24"/>
+          <w:szCs w:val="24"/>
+        </w:rPr>
+        <w:t>Carnivorous</w:t>
+      </w:r>
+    </w:p>
+    <w:p>
+      <w:pPr>
+        <w:pStyle w:val="ListParagraph"/>
+        <w:numPr>
+          <w:ilvl w:val="0"/>
+          <w:numId w:val="15"/>
+        </w:numPr>
+        <w:rPr>
+          <w:sz w:val="24"/>
+          <w:szCs w:val="24"/>
+        </w:rPr>
+      </w:pPr>
+      <w:r>
+        <w:rPr>
+          <w:sz w:val="24"/>
+          <w:szCs w:val="24"/>
+        </w:rPr>
+        <w:t>Scent</w:t>
+      </w:r>
+    </w:p>
+    <w:p>
+      <w:pPr>
+        <w:pStyle w:val="ListParagraph"/>
+        <w:numPr>
+          <w:ilvl w:val="0"/>
+          <w:numId w:val="15"/>
+        </w:numPr>
+        <w:rPr>
+          <w:sz w:val="24"/>
+          <w:szCs w:val="24"/>
+        </w:rPr>
+      </w:pPr>
+      <w:r>
+        <w:rPr>
+          <w:sz w:val="24"/>
+          <w:szCs w:val="24"/>
+        </w:rPr>
+        <w:t>Pouch</w:t>
+      </w:r>
+    </w:p>
+    <w:p>
+      <w:pPr>
+        <w:pStyle w:val="ListParagraph"/>
+        <w:numPr>
+          <w:ilvl w:val="0"/>
+          <w:numId w:val="15"/>
+        </w:numPr>
+        <w:rPr>
+          <w:sz w:val="24"/>
+          <w:szCs w:val="24"/>
+        </w:rPr>
+      </w:pPr>
+      <w:r>
+        <w:rPr>
+          <w:sz w:val="24"/>
+          <w:szCs w:val="24"/>
+        </w:rPr>
+        <w:t>Fossil</w:t>
+      </w:r>
+    </w:p>
+    <w:p>
+      <w:pPr>
+        <w:pStyle w:val="ListParagraph"/>
+        <w:numPr>
+          <w:ilvl w:val="0"/>
+          <w:numId w:val="15"/>
+        </w:numPr>
+        <w:rPr>
+          <w:sz w:val="24"/>
+          <w:szCs w:val="24"/>
+        </w:rPr>
+      </w:pPr>
+      <w:r>
+        <w:rPr>
+          <w:sz w:val="24"/>
+          <w:szCs w:val="24"/>
+        </w:rPr>
+        <w:t>Habitat</w:t>
+      </w:r>
+    </w:p>
+    <w:p>
+      <w:pPr>
+        <w:pStyle w:val="ListParagraph"/>
+        <w:numPr>
+          <w:ilvl w:val="0"/>
+          <w:numId w:val="15"/>
+        </w:numPr>
+        <w:rPr>
+          <w:sz w:val="24"/>
+          <w:szCs w:val="24"/>
+        </w:rPr>
+      </w:pPr>
+      <w:r>
+        <w:rPr>
+          <w:sz w:val="24"/>
+          <w:szCs w:val="24"/>
+        </w:rPr>
+        <w:t>True</w:t>
+      </w:r>
+    </w:p>
+    <w:p>
+      <w:pPr>
+        <w:pStyle w:val="ListParagraph"/>
+        <w:numPr>
+          <w:ilvl w:val="0"/>
+          <w:numId w:val="15"/>
+        </w:numPr>
+        <w:rPr>
+          <w:sz w:val="24"/>
+          <w:szCs w:val="24"/>
+        </w:rPr>
+      </w:pPr>
+      <w:r>
+        <w:rPr>
+          <w:sz w:val="24"/>
+          <w:szCs w:val="24"/>
+        </w:rPr>
+        <w:t>False</w:t>
+      </w:r>
+    </w:p>
+    <w:p>
+      <w:pPr>
+        <w:pStyle w:val="ListParagraph"/>
+        <w:numPr>
+          <w:ilvl w:val="0"/>
+          <w:numId w:val="15"/>
+        </w:numPr>
+        <w:rPr>
+          <w:sz w:val="24"/>
+          <w:szCs w:val="24"/>
+        </w:rPr>
+      </w:pPr>
+      <w:r>
+        <w:rPr>
+          <w:sz w:val="24"/>
+          <w:szCs w:val="24"/>
+        </w:rPr>
+        <w:t>Not given</w:t>
+      </w:r>
+    </w:p>
+    <w:p>
+      <w:pPr>
+        <w:pStyle w:val="ListParagraph"/>
+        <w:numPr>
+          <w:ilvl w:val="0"/>
+          <w:numId w:val="15"/>
+        </w:numPr>
+        <w:rPr>
+          <w:sz w:val="24"/>
+          <w:szCs w:val="24"/>
+        </w:rPr>
+      </w:pPr>
+      <w:r>
+        <w:rPr>
+          <w:sz w:val="24"/>
+          <w:szCs w:val="24"/>
+        </w:rPr>
+        <w:t>False</w:t>
+      </w:r>
+    </w:p>
+    <w:p>
+      <w:pPr>
+        <w:pStyle w:val="ListParagraph"/>
+        <w:numPr>
+          <w:ilvl w:val="0"/>
+          <w:numId w:val="15"/>
+        </w:numPr>
+        <w:rPr>
+          <w:sz w:val="24"/>
+          <w:szCs w:val="24"/>
+        </w:rPr>
+      </w:pPr>
+      <w:r>
+        <w:rPr>
+          <w:sz w:val="24"/>
+          <w:szCs w:val="24"/>
+        </w:rPr>
+        <w:lastRenderedPageBreak/>
+        <w:t>Not given</w:t>
+      </w:r>
+    </w:p>
+    <w:p>
+      <w:pPr>
+        <w:pStyle w:val="ListParagraph"/>
+        <w:numPr>
+          <w:ilvl w:val="0"/>
+          <w:numId w:val="15"/>
+        </w:numPr>
+        <w:rPr>
+          <w:sz w:val="24"/>
+          <w:szCs w:val="24"/>
+        </w:rPr>
+      </w:pPr>
+      <w:r>
+        <w:rPr>
+          <w:sz w:val="24"/>
+          <w:szCs w:val="24"/>
+        </w:rPr>
+        <w:t>False</w:t>
+      </w:r>
+    </w:p>
+    <w:p>
+      <w:pPr>
+        <w:pStyle w:val="ListParagraph"/>
+        <w:numPr>
+          <w:ilvl w:val="0"/>
+          <w:numId w:val="15"/>
+        </w:numPr>
+        <w:rPr>
+          <w:sz w:val="24"/>
+          <w:szCs w:val="24"/>
+        </w:rPr>
+      </w:pPr>
+      <w:r>
+        <w:rPr>
+          <w:sz w:val="24"/>
+          <w:szCs w:val="24"/>
+        </w:rPr>
+        <w:t>True</w:t>
+      </w:r>
+    </w:p>
+    <w:p>
+      <w:pPr>
+        <w:pStyle w:val="ListParagraph"/>
+        <w:numPr>
+          <w:ilvl w:val="0"/>
+          <w:numId w:val="15"/>
+        </w:numPr>
+        <w:rPr>
+          <w:sz w:val="24"/>
+          <w:szCs w:val="24"/>
+        </w:rPr>
+      </w:pPr>
+      <w:r>
+        <w:rPr>
+          <w:sz w:val="24"/>
+          <w:szCs w:val="24"/>
+        </w:rPr>
+        <w:t>Not given</w:t>
+      </w:r>
+    </w:p>
+    <w:p>
+      <w:pPr>
+        <w:pStyle w:val="ListParagraph"/>
+        <w:numPr>
+          <w:ilvl w:val="0"/>
+          <w:numId w:val="15"/>
+        </w:numPr>
+        <w:rPr>
+          <w:sz w:val="24"/>
+          <w:szCs w:val="24"/>
+        </w:rPr>
+      </w:pPr>
+      <w:r>
+        <w:rPr>
+          <w:sz w:val="24"/>
+          <w:szCs w:val="24"/>
+        </w:rPr>
+        <w:t>F</w:t>
+      </w:r>
+    </w:p>
+    <w:p>
+      <w:pPr>
+        <w:pStyle w:val="ListParagraph"/>
+        <w:numPr>
+          <w:ilvl w:val="0"/>
+          <w:numId w:val="15"/>
+        </w:numPr>
+        <w:rPr>
+          <w:sz w:val="24"/>
+          <w:szCs w:val="24"/>
+        </w:rPr>
+      </w:pPr>
+      <w:r>
+        <w:rPr>
+          <w:sz w:val="24"/>
+          <w:szCs w:val="24"/>
+        </w:rPr>
+        <w:t>G</w:t>
+      </w:r>
+    </w:p>
+    <w:p>
+      <w:pPr>
+        <w:pStyle w:val="ListParagraph"/>
+        <w:numPr>
+          <w:ilvl w:val="0"/>
+          <w:numId w:val="15"/>
+        </w:numPr>
+        <w:rPr>
+          <w:sz w:val="24"/>
+          <w:szCs w:val="24"/>
+        </w:rPr>
+      </w:pPr>
+      <w:r>
+        <w:rPr>
+          <w:sz w:val="24"/>
+          <w:szCs w:val="24"/>
+        </w:rPr>
+        <w:t>A</w:t>
+      </w:r>
+    </w:p>
+    <w:p>
+      <w:pPr>
+        <w:pStyle w:val="ListParagraph"/>
+        <w:numPr>
+          <w:ilvl w:val="0"/>
+          <w:numId w:val="15"/>
+        </w:numPr>
+        <w:rPr>
+          <w:sz w:val="24"/>
+          <w:szCs w:val="24"/>
+        </w:rPr>
+      </w:pPr>
+      <w:r>
+        <w:rPr>
+          <w:sz w:val="24"/>
+          <w:szCs w:val="24"/>
+        </w:rPr>
+        <w:t>H</w:t>
+      </w:r>
+    </w:p>
+    <w:p>
+      <w:pPr>
+        <w:pStyle w:val="ListParagraph"/>
+        <w:numPr>
+          <w:ilvl w:val="0"/>
+          <w:numId w:val="15"/>
+        </w:numPr>
+        <w:rPr>
+          <w:sz w:val="24"/>
+          <w:szCs w:val="24"/>
+        </w:rPr>
+      </w:pPr>
+      <w:r>
+        <w:rPr>
+          <w:sz w:val="24"/>
+          <w:szCs w:val="24"/>
+        </w:rPr>
+        <w:t>B</w:t>
+      </w:r>
+    </w:p>
+    <w:p>
+      <w:pPr>
+        <w:pStyle w:val="ListParagraph"/>
+        <w:numPr>
+          <w:ilvl w:val="0"/>
+          <w:numId w:val="15"/>
+        </w:numPr>
+        <w:rPr>
+          <w:sz w:val="24"/>
+          <w:szCs w:val="24"/>
+        </w:rPr>
+      </w:pPr>
+      <w:r>
+        <w:rPr>
+          <w:sz w:val="24"/>
+          <w:szCs w:val="24"/>
+        </w:rPr>
+        <w:t>E</w:t>
+      </w:r>
+    </w:p>
+    <w:p>
+      <w:pPr>
+        <w:pStyle w:val="ListParagraph"/>
+        <w:numPr>
+          <w:ilvl w:val="0"/>
+          <w:numId w:val="15"/>
+        </w:numPr>
+        <w:rPr>
+          <w:sz w:val="24"/>
+          <w:szCs w:val="24"/>
+        </w:rPr>
+      </w:pPr>
+      <w:r>
+        <w:rPr>
+          <w:sz w:val="24"/>
+          <w:szCs w:val="24"/>
+        </w:rPr>
+        <w:t>C</w:t>
+      </w:r>
+    </w:p>
+    <w:p>
+      <w:pPr>
+        <w:pStyle w:val="ListParagraph"/>
+        <w:numPr>
+          <w:ilvl w:val="0"/>
+          <w:numId w:val="15"/>
+        </w:numPr>
+        <w:rPr>
+          <w:sz w:val="24"/>
+          <w:szCs w:val="24"/>
+        </w:rPr>
+      </w:pPr>
+      <w:r>
+        <w:rPr>
+          <w:sz w:val="24"/>
+          <w:szCs w:val="24"/>
+        </w:rPr>
+        <w:t>B</w:t>
+      </w:r>
+    </w:p>
+    <w:p>
+      <w:pPr>
+        <w:pStyle w:val="ListParagraph"/>
+        <w:numPr>
+          <w:ilvl w:val="0"/>
+          <w:numId w:val="15"/>
+        </w:numPr>
+        <w:rPr>
+          <w:sz w:val="24"/>
+          <w:szCs w:val="24"/>
+        </w:rPr>
+      </w:pPr>
+      <w:r>
+        <w:rPr>
+          <w:sz w:val="24"/>
+          <w:szCs w:val="24"/>
+        </w:rPr>
+        <w:t>D</w:t>
+      </w:r>
+      <w:r>
+        <w:rPr>
+          <w:sz w:val="24"/>
+          <w:szCs w:val="24"/>
+        </w:rPr>
+        <w:t xml:space="preserve"> (Wrong: C)</w:t>
+      </w:r>
+    </w:p>
+    <w:p>
+      <w:pPr>
+        <w:pStyle w:val="ListParagraph"/>
+        <w:numPr>
+          <w:ilvl w:val="0"/>
+          <w:numId w:val="15"/>
+        </w:numPr>
+        <w:rPr>
+          <w:sz w:val="24"/>
+          <w:szCs w:val="24"/>
+        </w:rPr>
+      </w:pPr>
+      <w:r>
+        <w:rPr>
+          <w:sz w:val="24"/>
+          <w:szCs w:val="24"/>
+        </w:rPr>
+        <w:t>Solid</w:t>
+      </w:r>
+    </w:p>
+    <w:p>
+      <w:pPr>
+        <w:pStyle w:val="ListParagraph"/>
+        <w:numPr>
+          <w:ilvl w:val="0"/>
+          <w:numId w:val="15"/>
+        </w:numPr>
+        <w:rPr>
+          <w:sz w:val="24"/>
+          <w:szCs w:val="24"/>
+        </w:rPr>
+      </w:pPr>
+      <w:r>
+        <w:rPr>
+          <w:sz w:val="24"/>
+          <w:szCs w:val="24"/>
+        </w:rPr>
+        <w:t xml:space="preserve">Sumatran orangutan </w:t>
+      </w:r>
+    </w:p>
+    <w:p>
+      <w:pPr>
+        <w:pStyle w:val="ListParagraph"/>
+        <w:numPr>
+          <w:ilvl w:val="0"/>
+          <w:numId w:val="15"/>
+        </w:numPr>
+        <w:rPr>
+          <w:sz w:val="24"/>
+          <w:szCs w:val="24"/>
+        </w:rPr>
+      </w:pPr>
+      <w:r>
+        <w:rPr>
+          <w:sz w:val="24"/>
+          <w:szCs w:val="24"/>
+        </w:rPr>
+        <w:t>Carbon stocks</w:t>
+      </w:r>
+    </w:p>
+    <w:p>
+      <w:pPr>
+        <w:pStyle w:val="ListParagraph"/>
+        <w:numPr>
+          <w:ilvl w:val="0"/>
+          <w:numId w:val="15"/>
+        </w:numPr>
+        <w:rPr>
+          <w:sz w:val="24"/>
+          <w:szCs w:val="24"/>
+        </w:rPr>
+      </w:pPr>
+      <w:r>
+        <w:rPr>
+          <w:sz w:val="24"/>
+          <w:szCs w:val="24"/>
+        </w:rPr>
+        <w:t>Biodiversity</w:t>
+      </w:r>
+    </w:p>
+    <w:p>
+      <w:pPr>
+        <w:pStyle w:val="ListParagraph"/>
+        <w:numPr>
+          <w:ilvl w:val="0"/>
+          <w:numId w:val="15"/>
+        </w:numPr>
+        <w:rPr>
+          <w:sz w:val="24"/>
+          <w:szCs w:val="24"/>
+        </w:rPr>
+      </w:pPr>
+      <w:r>
+        <w:rPr>
+          <w:sz w:val="24"/>
+          <w:szCs w:val="24"/>
+        </w:rPr>
+        <w:t>D</w:t>
+      </w:r>
+    </w:p>
+    <w:p>
+      <w:pPr>
+        <w:pStyle w:val="ListParagraph"/>
+        <w:numPr>
+          <w:ilvl w:val="0"/>
+          <w:numId w:val="15"/>
+        </w:numPr>
+        <w:rPr>
+          <w:sz w:val="24"/>
+          <w:szCs w:val="24"/>
+        </w:rPr>
+      </w:pPr>
+      <w:r>
+        <w:rPr>
+          <w:sz w:val="24"/>
+          <w:szCs w:val="24"/>
+        </w:rPr>
+        <w:t>B</w:t>
+      </w:r>
+    </w:p>
+    <w:p>
+      <w:pPr>
+        <w:pStyle w:val="ListParagraph"/>
+        <w:numPr>
+          <w:ilvl w:val="0"/>
+          <w:numId w:val="15"/>
+        </w:numPr>
+        <w:rPr>
+          <w:sz w:val="24"/>
+          <w:szCs w:val="24"/>
+        </w:rPr>
+      </w:pPr>
+      <w:r>
+        <w:rPr>
+          <w:sz w:val="24"/>
+          <w:szCs w:val="24"/>
+        </w:rPr>
+        <w:t>C</w:t>
+      </w:r>
+    </w:p>
+    <w:p>
+      <w:pPr>
+        <w:pStyle w:val="ListParagraph"/>
+        <w:numPr>
+          <w:ilvl w:val="0"/>
+          <w:numId w:val="15"/>
+        </w:numPr>
+        <w:rPr>
+          <w:sz w:val="24"/>
+          <w:szCs w:val="24"/>
+        </w:rPr>
+      </w:pPr>
+      <w:r>
+        <w:rPr>
+          <w:sz w:val="24"/>
+          <w:szCs w:val="24"/>
+        </w:rPr>
+        <w:t>C</w:t>
+      </w:r>
+      <w:r>
+        <w:rPr>
+          <w:sz w:val="24"/>
+          <w:szCs w:val="24"/>
+        </w:rPr>
+        <w:t xml:space="preserve"> (Wrong: D)</w:t>
+      </w:r>
+    </w:p>
+    <w:p>
+      <w:pPr>
+        <w:pStyle w:val="ListParagraph"/>
+        <w:numPr>
+          <w:ilvl w:val="0"/>
+          <w:numId w:val="15"/>
+        </w:numPr>
+        <w:rPr>
+          <w:sz w:val="24"/>
+          <w:szCs w:val="24"/>
+        </w:rPr>
+      </w:pPr>
+      <w:r>
+        <w:rPr>
+          <w:sz w:val="24"/>
+          <w:szCs w:val="24"/>
+        </w:rPr>
+        <w:t>B</w:t>
+      </w:r>
+      <w:r>
+        <w:rPr>
+          <w:sz w:val="24"/>
+          <w:szCs w:val="24"/>
+        </w:rPr>
+        <w:t xml:space="preserve"> (Wrong: C)</w:t>
+      </w:r>
+    </w:p>
+    <w:p>
+      <w:pPr>
+        <w:pStyle w:val="ListParagraph"/>
+        <w:numPr>
+          <w:ilvl w:val="0"/>
+          <w:numId w:val="15"/>
+        </w:numPr>
+        <w:rPr>
+          <w:sz w:val="24"/>
+          <w:szCs w:val="24"/>
+        </w:rPr>
+      </w:pPr>
+      <w:r>
+        <w:rPr>
+          <w:sz w:val="24"/>
+          <w:szCs w:val="24"/>
+        </w:rPr>
+        <w:t>No</w:t>
+      </w:r>
+    </w:p>
+    <w:p>
+      <w:pPr>
+        <w:pStyle w:val="ListParagraph"/>
+        <w:numPr>
+          <w:ilvl w:val="0"/>
+          <w:numId w:val="15"/>
+        </w:numPr>
+        <w:rPr>
+          <w:sz w:val="24"/>
+          <w:szCs w:val="24"/>
+        </w:rPr>
+      </w:pPr>
+      <w:r>
+        <w:rPr>
+          <w:sz w:val="24"/>
+          <w:szCs w:val="24"/>
+        </w:rPr>
+        <w:t>Yes</w:t>
+      </w:r>
+    </w:p>
+    <w:p>
+      <w:pPr>
+        <w:pStyle w:val="ListParagraph"/>
+        <w:numPr>
+          <w:ilvl w:val="0"/>
+          <w:numId w:val="15"/>
+        </w:numPr>
+        <w:rPr>
+          <w:sz w:val="24"/>
+          <w:szCs w:val="24"/>
+        </w:rPr>
+      </w:pPr>
+      <w:r>
+        <w:rPr>
+          <w:sz w:val="24"/>
+          <w:szCs w:val="24"/>
+        </w:rPr>
+        <w:t>Yes</w:t>
+      </w:r>
+      <w:r>
+        <w:rPr>
+          <w:sz w:val="24"/>
+          <w:szCs w:val="24"/>
+        </w:rPr>
+        <w:t xml:space="preserve"> (Wrong: Not given)</w:t>
+      </w:r>
+    </w:p>
+    <w:p>
+      <w:pPr>
+        <w:pStyle w:val="ListParagraph"/>
+        <w:numPr>
+          <w:ilvl w:val="0"/>
+          <w:numId w:val="15"/>
+        </w:numPr>
+        <w:rPr>
+          <w:sz w:val="24"/>
+          <w:szCs w:val="24"/>
+        </w:rPr>
+      </w:pPr>
+      <w:r>
+        <w:rPr>
+          <w:sz w:val="24"/>
+          <w:szCs w:val="24"/>
+        </w:rPr>
+        <w:t>Not given</w:t>
+      </w:r>
+      <w:r>
+        <w:rPr>
+          <w:sz w:val="24"/>
+          <w:szCs w:val="24"/>
+        </w:rPr>
+        <w:t xml:space="preserve"> (Wrong: No)</w:t>
+      </w:r>
+    </w:p>
+    <w:p>
+      <w:pPr>
+        <w:pStyle w:val="ListParagraph"/>
+        <w:numPr>
+          <w:ilvl w:val="0"/>
+          <w:numId w:val="15"/>
+        </w:numPr>
+        <w:rPr>
+          <w:sz w:val="24"/>
+          <w:szCs w:val="24"/>
+        </w:rPr>
+      </w:pPr>
+      <w:r>
+        <w:rPr>
+          <w:sz w:val="24"/>
+          <w:szCs w:val="24"/>
+        </w:rPr>
+        <w:t>H</w:t>
+      </w:r>
+    </w:p>
+    <w:p>
+      <w:pPr>
+        <w:pStyle w:val="ListParagraph"/>
+        <w:numPr>
+          <w:ilvl w:val="0"/>
+          <w:numId w:val="15"/>
+        </w:numPr>
+        <w:rPr>
+          <w:sz w:val="24"/>
+          <w:szCs w:val="24"/>
+        </w:rPr>
+      </w:pPr>
+      <w:r>
+        <w:rPr>
+          <w:sz w:val="24"/>
+          <w:szCs w:val="24"/>
+        </w:rPr>
+        <w:t>D</w:t>
+      </w:r>
+    </w:p>
+    <w:p>
+      <w:pPr>
+        <w:pStyle w:val="ListParagraph"/>
+        <w:numPr>
+          <w:ilvl w:val="0"/>
+          <w:numId w:val="15"/>
+        </w:numPr>
+        <w:rPr>
+          <w:sz w:val="24"/>
+          <w:szCs w:val="24"/>
+        </w:rPr>
+      </w:pPr>
+      <w:r>
+        <w:rPr>
+          <w:sz w:val="24"/>
+          <w:szCs w:val="24"/>
+        </w:rPr>
+        <w:t>I</w:t>
+      </w:r>
+    </w:p>
+    <w:p>
+      <w:pPr>
+        <w:pStyle w:val="ListParagraph"/>
+        <w:numPr>
+          <w:ilvl w:val="0"/>
+          <w:numId w:val="15"/>
+        </w:numPr>
+        <w:rPr>
+          <w:sz w:val="24"/>
+          <w:szCs w:val="24"/>
+        </w:rPr>
+      </w:pPr>
+      <w:r>
+        <w:rPr>
+          <w:sz w:val="24"/>
+          <w:szCs w:val="24"/>
+        </w:rPr>
+        <w:t>A</w:t>
+      </w:r>
+      <w:r>
+        <w:rPr>
+          <w:sz w:val="24"/>
+          <w:szCs w:val="24"/>
+        </w:rPr>
+        <w:t xml:space="preserve"> (Wrong: B)</w:t>
+      </w:r>
+    </w:p>
+    <w:p>
+      <w:pPr>
+        <w:pStyle w:val="ListParagraph"/>
+        <w:numPr>
+          <w:ilvl w:val="0"/>
+          <w:numId w:val="15"/>
+        </w:numPr>
+        <w:rPr>
+          <w:sz w:val="24"/>
+          <w:szCs w:val="24"/>
+        </w:rPr>
+      </w:pPr>
+      <w:r>
+        <w:rPr>
+          <w:sz w:val="24"/>
+          <w:szCs w:val="24"/>
+        </w:rPr>
+        <w:t>F</w:t>
+      </w:r>
+    </w:p>
+    <w:p>
+      <w:pPr>
         <w:rPr>
           <w:b/>
           <w:bCs/>
           <w:sz w:val="24"/>
           <w:szCs w:val="24"/>
         </w:rPr>
-        <w:t xml:space="preserve"> </w:t>
-      </w:r>
+      </w:pPr>
       <w:r>
         <w:rPr>
           <w:b/>
@@ -13649,6 +13788,24 @@
           <w:sz w:val="24"/>
           <w:szCs w:val="24"/>
         </w:rPr>
+        <w:t>Band Score:</w:t>
+      </w:r>
+      <w:r>
+        <w:rPr>
+          <w:b/>
+          <w:bCs/>
+          <w:sz w:val="24"/>
+          <w:szCs w:val="24"/>
+        </w:rPr>
+        <w:t xml:space="preserve"> </w:t>
+      </w:r>
+      <w:r>
+        <w:rPr>
+          <w:b/>
+          <w:bCs/>
+          <w:sz w:val="24"/>
+          <w:szCs w:val="24"/>
+        </w:rPr>
         <w:t>7.5</w:t>
       </w:r>
     </w:p>
@@ -13799,6 +13956,7 @@
           <w:sz w:val="24"/>
           <w:szCs w:val="24"/>
         </w:rPr>
+        <w:lastRenderedPageBreak/>
         <w:t>September</w:t>
       </w:r>
     </w:p>
@@ -14159,7 +14317,6 @@
           <w:sz w:val="24"/>
           <w:szCs w:val="24"/>
         </w:rPr>
-        <w:lastRenderedPageBreak/>
         <w:t>C</w:t>
       </w:r>
     </w:p>

</xml_diff>

<commit_message>
Book 17 Test 3 Writing 2
</commit_message>
<xml_diff>
--- a/IELTS Practices.docx
+++ b/IELTS Practices.docx
@@ -12742,6 +12742,7 @@
     </w:p>
     <w:p>
       <w:pPr>
+        <w:jc w:val="both"/>
         <w:rPr>
           <w:sz w:val="24"/>
           <w:szCs w:val="24"/>
@@ -12787,6 +12788,7 @@
     </w:p>
     <w:p>
       <w:pPr>
+        <w:jc w:val="both"/>
         <w:rPr>
           <w:sz w:val="24"/>
           <w:szCs w:val="24"/>
@@ -12834,6 +12836,7 @@
     </w:p>
     <w:p>
       <w:pPr>
+        <w:jc w:val="both"/>
         <w:rPr>
           <w:sz w:val="24"/>
           <w:szCs w:val="24"/>
@@ -12915,865 +12918,143 @@
     </w:p>
     <w:p>
       <w:pPr>
-        <w:rPr>
-          <w:sz w:val="24"/>
-          <w:szCs w:val="24"/>
-        </w:rPr>
-      </w:pPr>
-    </w:p>
-    <w:p>
-      <w:pPr>
-        <w:pStyle w:val="Heading2"/>
-      </w:pPr>
-      <w:r>
-        <w:t>Reading</w:t>
-      </w:r>
-    </w:p>
-    <w:p>
-      <w:pPr>
-        <w:pStyle w:val="ListParagraph"/>
-        <w:numPr>
-          <w:ilvl w:val="0"/>
-          <w:numId w:val="15"/>
-        </w:numPr>
-        <w:rPr>
-          <w:sz w:val="24"/>
-          <w:szCs w:val="24"/>
-        </w:rPr>
-      </w:pPr>
-      <w:r>
-        <w:rPr>
-          <w:sz w:val="24"/>
-          <w:szCs w:val="24"/>
-        </w:rPr>
-        <w:t>Carnivorous</w:t>
-      </w:r>
-    </w:p>
-    <w:p>
-      <w:pPr>
-        <w:pStyle w:val="ListParagraph"/>
-        <w:numPr>
-          <w:ilvl w:val="0"/>
-          <w:numId w:val="15"/>
-        </w:numPr>
-        <w:rPr>
-          <w:sz w:val="24"/>
-          <w:szCs w:val="24"/>
-        </w:rPr>
-      </w:pPr>
-      <w:r>
-        <w:rPr>
-          <w:sz w:val="24"/>
-          <w:szCs w:val="24"/>
-        </w:rPr>
-        <w:t>Scent</w:t>
-      </w:r>
-    </w:p>
-    <w:p>
-      <w:pPr>
-        <w:pStyle w:val="ListParagraph"/>
-        <w:numPr>
-          <w:ilvl w:val="0"/>
-          <w:numId w:val="15"/>
-        </w:numPr>
-        <w:rPr>
-          <w:sz w:val="24"/>
-          <w:szCs w:val="24"/>
-        </w:rPr>
-      </w:pPr>
-      <w:r>
-        <w:rPr>
-          <w:sz w:val="24"/>
-          <w:szCs w:val="24"/>
-        </w:rPr>
-        <w:t>Pouch</w:t>
-      </w:r>
-    </w:p>
-    <w:p>
-      <w:pPr>
-        <w:pStyle w:val="ListParagraph"/>
-        <w:numPr>
-          <w:ilvl w:val="0"/>
-          <w:numId w:val="15"/>
-        </w:numPr>
-        <w:rPr>
-          <w:sz w:val="24"/>
-          <w:szCs w:val="24"/>
-        </w:rPr>
-      </w:pPr>
-      <w:r>
-        <w:rPr>
-          <w:sz w:val="24"/>
-          <w:szCs w:val="24"/>
-        </w:rPr>
-        <w:t>Fossil</w:t>
-      </w:r>
-    </w:p>
-    <w:p>
-      <w:pPr>
-        <w:pStyle w:val="ListParagraph"/>
-        <w:numPr>
-          <w:ilvl w:val="0"/>
-          <w:numId w:val="15"/>
-        </w:numPr>
-        <w:rPr>
-          <w:sz w:val="24"/>
-          <w:szCs w:val="24"/>
-        </w:rPr>
-      </w:pPr>
-      <w:r>
-        <w:rPr>
-          <w:sz w:val="24"/>
-          <w:szCs w:val="24"/>
-        </w:rPr>
-        <w:t>Habitat</w:t>
-      </w:r>
-    </w:p>
-    <w:p>
-      <w:pPr>
-        <w:pStyle w:val="ListParagraph"/>
-        <w:numPr>
-          <w:ilvl w:val="0"/>
-          <w:numId w:val="15"/>
-        </w:numPr>
-        <w:rPr>
-          <w:sz w:val="24"/>
-          <w:szCs w:val="24"/>
-        </w:rPr>
-      </w:pPr>
-      <w:r>
-        <w:rPr>
-          <w:sz w:val="24"/>
-          <w:szCs w:val="24"/>
-        </w:rPr>
-        <w:t>True</w:t>
-      </w:r>
-    </w:p>
-    <w:p>
-      <w:pPr>
-        <w:pStyle w:val="ListParagraph"/>
-        <w:numPr>
-          <w:ilvl w:val="0"/>
-          <w:numId w:val="15"/>
-        </w:numPr>
-        <w:rPr>
-          <w:sz w:val="24"/>
-          <w:szCs w:val="24"/>
-        </w:rPr>
-      </w:pPr>
-      <w:r>
-        <w:rPr>
-          <w:sz w:val="24"/>
-          <w:szCs w:val="24"/>
-        </w:rPr>
-        <w:t>False</w:t>
-      </w:r>
-    </w:p>
-    <w:p>
-      <w:pPr>
-        <w:pStyle w:val="ListParagraph"/>
-        <w:numPr>
-          <w:ilvl w:val="0"/>
-          <w:numId w:val="15"/>
-        </w:numPr>
-        <w:rPr>
-          <w:sz w:val="24"/>
-          <w:szCs w:val="24"/>
-        </w:rPr>
-      </w:pPr>
-      <w:r>
-        <w:rPr>
-          <w:sz w:val="24"/>
-          <w:szCs w:val="24"/>
-        </w:rPr>
-        <w:t>Not given</w:t>
-      </w:r>
-    </w:p>
-    <w:p>
-      <w:pPr>
-        <w:pStyle w:val="ListParagraph"/>
-        <w:numPr>
-          <w:ilvl w:val="0"/>
-          <w:numId w:val="15"/>
-        </w:numPr>
-        <w:rPr>
-          <w:sz w:val="24"/>
-          <w:szCs w:val="24"/>
-        </w:rPr>
-      </w:pPr>
-      <w:r>
-        <w:rPr>
-          <w:sz w:val="24"/>
-          <w:szCs w:val="24"/>
-        </w:rPr>
-        <w:t>False</w:t>
-      </w:r>
-    </w:p>
-    <w:p>
-      <w:pPr>
-        <w:pStyle w:val="ListParagraph"/>
-        <w:numPr>
-          <w:ilvl w:val="0"/>
-          <w:numId w:val="15"/>
-        </w:numPr>
-        <w:rPr>
-          <w:sz w:val="24"/>
-          <w:szCs w:val="24"/>
-        </w:rPr>
-      </w:pPr>
+        <w:jc w:val="both"/>
+        <w:rPr>
+          <w:sz w:val="24"/>
+          <w:szCs w:val="24"/>
+        </w:rPr>
+      </w:pPr>
+      <w:r>
+        <w:rPr>
+          <w:sz w:val="24"/>
+          <w:szCs w:val="24"/>
+        </w:rPr>
+        <w:t xml:space="preserve">People sometimes believe that professionals, such as doctors and engineers, </w:t>
+      </w:r>
+      <w:proofErr w:type="spellStart"/>
+      <w:r>
+        <w:rPr>
+          <w:sz w:val="24"/>
+          <w:szCs w:val="24"/>
+        </w:rPr>
+        <w:t>shoud</w:t>
+      </w:r>
+      <w:proofErr w:type="spellEnd"/>
+      <w:r>
+        <w:rPr>
+          <w:sz w:val="24"/>
+          <w:szCs w:val="24"/>
+        </w:rPr>
+        <w:t xml:space="preserve"> work in the country where they did their training because they are worried if they go to another country and work there, there would be less workforce in the country they trained in. Furthermore, the negative thoughts such as using resources of their own country to be trained and using the knowledge to benefit other countries is another factor.</w:t>
+      </w:r>
+    </w:p>
+    <w:p>
+      <w:pPr>
+        <w:jc w:val="both"/>
+        <w:rPr>
+          <w:sz w:val="24"/>
+          <w:szCs w:val="24"/>
+        </w:rPr>
+      </w:pPr>
+      <w:r>
+        <w:rPr>
+          <w:sz w:val="24"/>
+          <w:szCs w:val="24"/>
+        </w:rPr>
+        <w:t>On the contrary, people working in another country gets higher knowledge and learns more about that country such as people, culture, language, etc., and information based on their professions, for example, new diseases, new innovations, etc.</w:t>
+      </w:r>
+    </w:p>
+    <w:p>
+      <w:pPr>
+        <w:jc w:val="both"/>
+        <w:rPr>
+          <w:sz w:val="24"/>
+          <w:szCs w:val="24"/>
+        </w:rPr>
+      </w:pPr>
+      <w:proofErr w:type="gramStart"/>
+      <w:r>
+        <w:rPr>
+          <w:sz w:val="24"/>
+          <w:szCs w:val="24"/>
+        </w:rPr>
+        <w:t>Being an engineer</w:t>
+      </w:r>
+      <w:proofErr w:type="gramEnd"/>
+      <w:r>
+        <w:rPr>
+          <w:sz w:val="24"/>
+          <w:szCs w:val="24"/>
+        </w:rPr>
+        <w:t xml:space="preserve"> I have seen people doing freelancing which allows them to connect with both native and foreign clients, each having their own sets of criteria. Moreover, from my point of view, I have also realized that foreign people tend to value works compared to the native ones who supposedly try to undervalue the freelancer, making them work more for lesser money. Such </w:t>
+      </w:r>
       <w:r>
         <w:rPr>
           <w:sz w:val="24"/>
           <w:szCs w:val="24"/>
         </w:rPr>
         <w:lastRenderedPageBreak/>
-        <w:t>Not given</w:t>
-      </w:r>
-    </w:p>
-    <w:p>
-      <w:pPr>
-        <w:pStyle w:val="ListParagraph"/>
-        <w:numPr>
-          <w:ilvl w:val="0"/>
-          <w:numId w:val="15"/>
-        </w:numPr>
-        <w:rPr>
-          <w:sz w:val="24"/>
-          <w:szCs w:val="24"/>
-        </w:rPr>
-      </w:pPr>
-      <w:r>
-        <w:rPr>
-          <w:sz w:val="24"/>
-          <w:szCs w:val="24"/>
-        </w:rPr>
-        <w:t>False</w:t>
-      </w:r>
-    </w:p>
-    <w:p>
-      <w:pPr>
-        <w:pStyle w:val="ListParagraph"/>
-        <w:numPr>
-          <w:ilvl w:val="0"/>
-          <w:numId w:val="15"/>
-        </w:numPr>
-        <w:rPr>
-          <w:sz w:val="24"/>
-          <w:szCs w:val="24"/>
-        </w:rPr>
-      </w:pPr>
-      <w:r>
-        <w:rPr>
-          <w:sz w:val="24"/>
-          <w:szCs w:val="24"/>
-        </w:rPr>
-        <w:t>True</w:t>
-      </w:r>
-    </w:p>
-    <w:p>
-      <w:pPr>
-        <w:pStyle w:val="ListParagraph"/>
-        <w:numPr>
-          <w:ilvl w:val="0"/>
-          <w:numId w:val="15"/>
-        </w:numPr>
-        <w:rPr>
-          <w:sz w:val="24"/>
-          <w:szCs w:val="24"/>
-        </w:rPr>
-      </w:pPr>
-      <w:r>
-        <w:rPr>
-          <w:sz w:val="24"/>
-          <w:szCs w:val="24"/>
-        </w:rPr>
-        <w:t>Not given</w:t>
-      </w:r>
-    </w:p>
-    <w:p>
-      <w:pPr>
-        <w:pStyle w:val="ListParagraph"/>
-        <w:numPr>
-          <w:ilvl w:val="0"/>
-          <w:numId w:val="15"/>
-        </w:numPr>
-        <w:rPr>
-          <w:sz w:val="24"/>
-          <w:szCs w:val="24"/>
-        </w:rPr>
-      </w:pPr>
-      <w:r>
-        <w:rPr>
-          <w:sz w:val="24"/>
-          <w:szCs w:val="24"/>
-        </w:rPr>
-        <w:t>F</w:t>
-      </w:r>
-    </w:p>
-    <w:p>
-      <w:pPr>
-        <w:pStyle w:val="ListParagraph"/>
-        <w:numPr>
-          <w:ilvl w:val="0"/>
-          <w:numId w:val="15"/>
-        </w:numPr>
-        <w:rPr>
-          <w:sz w:val="24"/>
-          <w:szCs w:val="24"/>
-        </w:rPr>
-      </w:pPr>
-      <w:r>
-        <w:rPr>
-          <w:sz w:val="24"/>
-          <w:szCs w:val="24"/>
-        </w:rPr>
-        <w:t>G</w:t>
-      </w:r>
-    </w:p>
-    <w:p>
-      <w:pPr>
-        <w:pStyle w:val="ListParagraph"/>
-        <w:numPr>
-          <w:ilvl w:val="0"/>
-          <w:numId w:val="15"/>
-        </w:numPr>
-        <w:rPr>
-          <w:sz w:val="24"/>
-          <w:szCs w:val="24"/>
-        </w:rPr>
-      </w:pPr>
-      <w:r>
-        <w:rPr>
-          <w:sz w:val="24"/>
-          <w:szCs w:val="24"/>
-        </w:rPr>
-        <w:t>A</w:t>
-      </w:r>
-    </w:p>
-    <w:p>
-      <w:pPr>
-        <w:pStyle w:val="ListParagraph"/>
-        <w:numPr>
-          <w:ilvl w:val="0"/>
-          <w:numId w:val="15"/>
-        </w:numPr>
-        <w:rPr>
-          <w:sz w:val="24"/>
-          <w:szCs w:val="24"/>
-        </w:rPr>
-      </w:pPr>
-      <w:r>
-        <w:rPr>
-          <w:sz w:val="24"/>
-          <w:szCs w:val="24"/>
-        </w:rPr>
-        <w:t>H</w:t>
-      </w:r>
-    </w:p>
-    <w:p>
-      <w:pPr>
-        <w:pStyle w:val="ListParagraph"/>
-        <w:numPr>
-          <w:ilvl w:val="0"/>
-          <w:numId w:val="15"/>
-        </w:numPr>
-        <w:rPr>
-          <w:sz w:val="24"/>
-          <w:szCs w:val="24"/>
-        </w:rPr>
-      </w:pPr>
-      <w:r>
-        <w:rPr>
-          <w:sz w:val="24"/>
-          <w:szCs w:val="24"/>
-        </w:rPr>
-        <w:t>B</w:t>
-      </w:r>
-    </w:p>
-    <w:p>
-      <w:pPr>
-        <w:pStyle w:val="ListParagraph"/>
-        <w:numPr>
-          <w:ilvl w:val="0"/>
-          <w:numId w:val="15"/>
-        </w:numPr>
-        <w:rPr>
-          <w:sz w:val="24"/>
-          <w:szCs w:val="24"/>
-        </w:rPr>
-      </w:pPr>
-      <w:r>
-        <w:rPr>
-          <w:sz w:val="24"/>
-          <w:szCs w:val="24"/>
-        </w:rPr>
-        <w:t>E</w:t>
-      </w:r>
-    </w:p>
-    <w:p>
-      <w:pPr>
-        <w:pStyle w:val="ListParagraph"/>
-        <w:numPr>
-          <w:ilvl w:val="0"/>
-          <w:numId w:val="15"/>
-        </w:numPr>
-        <w:rPr>
-          <w:sz w:val="24"/>
-          <w:szCs w:val="24"/>
-        </w:rPr>
-      </w:pPr>
-      <w:r>
-        <w:rPr>
-          <w:sz w:val="24"/>
-          <w:szCs w:val="24"/>
-        </w:rPr>
-        <w:t>C</w:t>
-      </w:r>
-    </w:p>
-    <w:p>
-      <w:pPr>
-        <w:pStyle w:val="ListParagraph"/>
-        <w:numPr>
-          <w:ilvl w:val="0"/>
-          <w:numId w:val="15"/>
-        </w:numPr>
-        <w:rPr>
-          <w:sz w:val="24"/>
-          <w:szCs w:val="24"/>
-        </w:rPr>
-      </w:pPr>
-      <w:r>
-        <w:rPr>
-          <w:sz w:val="24"/>
-          <w:szCs w:val="24"/>
-        </w:rPr>
-        <w:t>B</w:t>
-      </w:r>
-    </w:p>
-    <w:p>
-      <w:pPr>
-        <w:pStyle w:val="ListParagraph"/>
-        <w:numPr>
-          <w:ilvl w:val="0"/>
-          <w:numId w:val="15"/>
-        </w:numPr>
-        <w:rPr>
-          <w:sz w:val="24"/>
-          <w:szCs w:val="24"/>
-        </w:rPr>
-      </w:pPr>
-      <w:r>
-        <w:rPr>
-          <w:sz w:val="24"/>
-          <w:szCs w:val="24"/>
-        </w:rPr>
-        <w:t>D</w:t>
-      </w:r>
-      <w:r>
-        <w:rPr>
-          <w:sz w:val="24"/>
-          <w:szCs w:val="24"/>
-        </w:rPr>
-        <w:t xml:space="preserve"> (Wrong: C)</w:t>
-      </w:r>
-    </w:p>
-    <w:p>
-      <w:pPr>
-        <w:pStyle w:val="ListParagraph"/>
-        <w:numPr>
-          <w:ilvl w:val="0"/>
-          <w:numId w:val="15"/>
-        </w:numPr>
-        <w:rPr>
-          <w:sz w:val="24"/>
-          <w:szCs w:val="24"/>
-        </w:rPr>
-      </w:pPr>
-      <w:r>
-        <w:rPr>
-          <w:sz w:val="24"/>
-          <w:szCs w:val="24"/>
-        </w:rPr>
-        <w:t>Solid</w:t>
-      </w:r>
-    </w:p>
-    <w:p>
-      <w:pPr>
-        <w:pStyle w:val="ListParagraph"/>
-        <w:numPr>
-          <w:ilvl w:val="0"/>
-          <w:numId w:val="15"/>
-        </w:numPr>
-        <w:rPr>
-          <w:sz w:val="24"/>
-          <w:szCs w:val="24"/>
-        </w:rPr>
-      </w:pPr>
-      <w:r>
-        <w:rPr>
-          <w:sz w:val="24"/>
-          <w:szCs w:val="24"/>
-        </w:rPr>
-        <w:t xml:space="preserve">Sumatran orangutan </w:t>
-      </w:r>
-    </w:p>
-    <w:p>
-      <w:pPr>
-        <w:pStyle w:val="ListParagraph"/>
-        <w:numPr>
-          <w:ilvl w:val="0"/>
-          <w:numId w:val="15"/>
-        </w:numPr>
-        <w:rPr>
-          <w:sz w:val="24"/>
-          <w:szCs w:val="24"/>
-        </w:rPr>
-      </w:pPr>
-      <w:r>
-        <w:rPr>
-          <w:sz w:val="24"/>
-          <w:szCs w:val="24"/>
-        </w:rPr>
-        <w:t>Carbon stocks</w:t>
-      </w:r>
-    </w:p>
-    <w:p>
-      <w:pPr>
-        <w:pStyle w:val="ListParagraph"/>
-        <w:numPr>
-          <w:ilvl w:val="0"/>
-          <w:numId w:val="15"/>
-        </w:numPr>
-        <w:rPr>
-          <w:sz w:val="24"/>
-          <w:szCs w:val="24"/>
-        </w:rPr>
-      </w:pPr>
-      <w:r>
-        <w:rPr>
-          <w:sz w:val="24"/>
-          <w:szCs w:val="24"/>
-        </w:rPr>
-        <w:t>Biodiversity</w:t>
-      </w:r>
-    </w:p>
-    <w:p>
-      <w:pPr>
-        <w:pStyle w:val="ListParagraph"/>
-        <w:numPr>
-          <w:ilvl w:val="0"/>
-          <w:numId w:val="15"/>
-        </w:numPr>
-        <w:rPr>
-          <w:sz w:val="24"/>
-          <w:szCs w:val="24"/>
-        </w:rPr>
-      </w:pPr>
-      <w:r>
-        <w:rPr>
-          <w:sz w:val="24"/>
-          <w:szCs w:val="24"/>
-        </w:rPr>
-        <w:t>D</w:t>
-      </w:r>
-    </w:p>
-    <w:p>
-      <w:pPr>
-        <w:pStyle w:val="ListParagraph"/>
-        <w:numPr>
-          <w:ilvl w:val="0"/>
-          <w:numId w:val="15"/>
-        </w:numPr>
-        <w:rPr>
-          <w:sz w:val="24"/>
-          <w:szCs w:val="24"/>
-        </w:rPr>
-      </w:pPr>
-      <w:r>
-        <w:rPr>
-          <w:sz w:val="24"/>
-          <w:szCs w:val="24"/>
-        </w:rPr>
-        <w:t>B</w:t>
-      </w:r>
-    </w:p>
-    <w:p>
-      <w:pPr>
-        <w:pStyle w:val="ListParagraph"/>
-        <w:numPr>
-          <w:ilvl w:val="0"/>
-          <w:numId w:val="15"/>
-        </w:numPr>
-        <w:rPr>
-          <w:sz w:val="24"/>
-          <w:szCs w:val="24"/>
-        </w:rPr>
-      </w:pPr>
-      <w:r>
-        <w:rPr>
-          <w:sz w:val="24"/>
-          <w:szCs w:val="24"/>
-        </w:rPr>
-        <w:t>C</w:t>
-      </w:r>
-    </w:p>
-    <w:p>
-      <w:pPr>
-        <w:pStyle w:val="ListParagraph"/>
-        <w:numPr>
-          <w:ilvl w:val="0"/>
-          <w:numId w:val="15"/>
-        </w:numPr>
-        <w:rPr>
-          <w:sz w:val="24"/>
-          <w:szCs w:val="24"/>
-        </w:rPr>
-      </w:pPr>
-      <w:r>
-        <w:rPr>
-          <w:sz w:val="24"/>
-          <w:szCs w:val="24"/>
-        </w:rPr>
-        <w:t>C</w:t>
-      </w:r>
-      <w:r>
-        <w:rPr>
-          <w:sz w:val="24"/>
-          <w:szCs w:val="24"/>
-        </w:rPr>
-        <w:t xml:space="preserve"> (Wrong: D)</w:t>
-      </w:r>
-    </w:p>
-    <w:p>
-      <w:pPr>
-        <w:pStyle w:val="ListParagraph"/>
-        <w:numPr>
-          <w:ilvl w:val="0"/>
-          <w:numId w:val="15"/>
-        </w:numPr>
-        <w:rPr>
-          <w:sz w:val="24"/>
-          <w:szCs w:val="24"/>
-        </w:rPr>
-      </w:pPr>
-      <w:r>
-        <w:rPr>
-          <w:sz w:val="24"/>
-          <w:szCs w:val="24"/>
-        </w:rPr>
-        <w:t>B</w:t>
-      </w:r>
-      <w:r>
-        <w:rPr>
-          <w:sz w:val="24"/>
-          <w:szCs w:val="24"/>
-        </w:rPr>
-        <w:t xml:space="preserve"> (Wrong: C)</w:t>
-      </w:r>
-    </w:p>
-    <w:p>
-      <w:pPr>
-        <w:pStyle w:val="ListParagraph"/>
-        <w:numPr>
-          <w:ilvl w:val="0"/>
-          <w:numId w:val="15"/>
-        </w:numPr>
-        <w:rPr>
-          <w:sz w:val="24"/>
-          <w:szCs w:val="24"/>
-        </w:rPr>
-      </w:pPr>
-      <w:r>
-        <w:rPr>
-          <w:sz w:val="24"/>
-          <w:szCs w:val="24"/>
-        </w:rPr>
-        <w:t>No</w:t>
-      </w:r>
-    </w:p>
-    <w:p>
-      <w:pPr>
-        <w:pStyle w:val="ListParagraph"/>
-        <w:numPr>
-          <w:ilvl w:val="0"/>
-          <w:numId w:val="15"/>
-        </w:numPr>
-        <w:rPr>
-          <w:sz w:val="24"/>
-          <w:szCs w:val="24"/>
-        </w:rPr>
-      </w:pPr>
-      <w:r>
-        <w:rPr>
-          <w:sz w:val="24"/>
-          <w:szCs w:val="24"/>
-        </w:rPr>
-        <w:t>Yes</w:t>
-      </w:r>
-    </w:p>
-    <w:p>
-      <w:pPr>
-        <w:pStyle w:val="ListParagraph"/>
-        <w:numPr>
-          <w:ilvl w:val="0"/>
-          <w:numId w:val="15"/>
-        </w:numPr>
-        <w:rPr>
-          <w:sz w:val="24"/>
-          <w:szCs w:val="24"/>
-        </w:rPr>
-      </w:pPr>
-      <w:r>
-        <w:rPr>
-          <w:sz w:val="24"/>
-          <w:szCs w:val="24"/>
-        </w:rPr>
-        <w:t>Yes</w:t>
-      </w:r>
-      <w:r>
-        <w:rPr>
-          <w:sz w:val="24"/>
-          <w:szCs w:val="24"/>
-        </w:rPr>
-        <w:t xml:space="preserve"> (Wrong: Not given)</w:t>
-      </w:r>
-    </w:p>
-    <w:p>
-      <w:pPr>
-        <w:pStyle w:val="ListParagraph"/>
-        <w:numPr>
-          <w:ilvl w:val="0"/>
-          <w:numId w:val="15"/>
-        </w:numPr>
-        <w:rPr>
-          <w:sz w:val="24"/>
-          <w:szCs w:val="24"/>
-        </w:rPr>
-      </w:pPr>
-      <w:r>
-        <w:rPr>
-          <w:sz w:val="24"/>
-          <w:szCs w:val="24"/>
-        </w:rPr>
-        <w:t>Not given</w:t>
-      </w:r>
-      <w:r>
-        <w:rPr>
-          <w:sz w:val="24"/>
-          <w:szCs w:val="24"/>
-        </w:rPr>
-        <w:t xml:space="preserve"> (Wrong: No)</w:t>
-      </w:r>
-    </w:p>
-    <w:p>
-      <w:pPr>
-        <w:pStyle w:val="ListParagraph"/>
-        <w:numPr>
-          <w:ilvl w:val="0"/>
-          <w:numId w:val="15"/>
-        </w:numPr>
-        <w:rPr>
-          <w:sz w:val="24"/>
-          <w:szCs w:val="24"/>
-        </w:rPr>
-      </w:pPr>
-      <w:r>
-        <w:rPr>
-          <w:sz w:val="24"/>
-          <w:szCs w:val="24"/>
-        </w:rPr>
-        <w:t>H</w:t>
-      </w:r>
-    </w:p>
-    <w:p>
-      <w:pPr>
-        <w:pStyle w:val="ListParagraph"/>
-        <w:numPr>
-          <w:ilvl w:val="0"/>
-          <w:numId w:val="15"/>
-        </w:numPr>
-        <w:rPr>
-          <w:sz w:val="24"/>
-          <w:szCs w:val="24"/>
-        </w:rPr>
-      </w:pPr>
-      <w:r>
-        <w:rPr>
-          <w:sz w:val="24"/>
-          <w:szCs w:val="24"/>
-        </w:rPr>
-        <w:t>D</w:t>
-      </w:r>
-    </w:p>
-    <w:p>
-      <w:pPr>
-        <w:pStyle w:val="ListParagraph"/>
-        <w:numPr>
-          <w:ilvl w:val="0"/>
-          <w:numId w:val="15"/>
-        </w:numPr>
-        <w:rPr>
-          <w:sz w:val="24"/>
-          <w:szCs w:val="24"/>
-        </w:rPr>
-      </w:pPr>
-      <w:r>
-        <w:rPr>
-          <w:sz w:val="24"/>
-          <w:szCs w:val="24"/>
-        </w:rPr>
-        <w:t>I</w:t>
-      </w:r>
-    </w:p>
-    <w:p>
-      <w:pPr>
-        <w:pStyle w:val="ListParagraph"/>
-        <w:numPr>
-          <w:ilvl w:val="0"/>
-          <w:numId w:val="15"/>
-        </w:numPr>
-        <w:rPr>
-          <w:sz w:val="24"/>
-          <w:szCs w:val="24"/>
-        </w:rPr>
-      </w:pPr>
-      <w:r>
-        <w:rPr>
-          <w:sz w:val="24"/>
-          <w:szCs w:val="24"/>
-        </w:rPr>
-        <w:t>A</w:t>
-      </w:r>
-      <w:r>
-        <w:rPr>
-          <w:sz w:val="24"/>
-          <w:szCs w:val="24"/>
-        </w:rPr>
-        <w:t xml:space="preserve"> (Wrong: B)</w:t>
-      </w:r>
-    </w:p>
-    <w:p>
-      <w:pPr>
-        <w:pStyle w:val="ListParagraph"/>
-        <w:numPr>
-          <w:ilvl w:val="0"/>
-          <w:numId w:val="15"/>
-        </w:numPr>
-        <w:rPr>
-          <w:sz w:val="24"/>
-          <w:szCs w:val="24"/>
-        </w:rPr>
-      </w:pPr>
-      <w:r>
-        <w:rPr>
-          <w:sz w:val="24"/>
-          <w:szCs w:val="24"/>
-        </w:rPr>
-        <w:t>F</w:t>
-      </w:r>
-    </w:p>
-    <w:p>
-      <w:pPr>
+        <w:t xml:space="preserve">types of activities also mentally </w:t>
+      </w:r>
+      <w:proofErr w:type="gramStart"/>
+      <w:r>
+        <w:rPr>
+          <w:sz w:val="24"/>
+          <w:szCs w:val="24"/>
+        </w:rPr>
+        <w:t>forces</w:t>
+      </w:r>
+      <w:proofErr w:type="gramEnd"/>
+      <w:r>
+        <w:rPr>
+          <w:sz w:val="24"/>
+          <w:szCs w:val="24"/>
+        </w:rPr>
+        <w:t xml:space="preserve"> the professionals to leave the country and work somewhere where they are truly valued for their talents and experiences.</w:t>
+      </w:r>
+    </w:p>
+    <w:p>
+      <w:pPr>
+        <w:jc w:val="both"/>
+        <w:rPr>
+          <w:sz w:val="24"/>
+          <w:szCs w:val="24"/>
+        </w:rPr>
+      </w:pPr>
+      <w:r>
+        <w:rPr>
+          <w:sz w:val="24"/>
+          <w:szCs w:val="24"/>
+        </w:rPr>
+        <w:t xml:space="preserve">Lastly, in my opinion, I would say people should be allowed to choose their work places. Doing so would allow them to go </w:t>
+      </w:r>
+      <w:proofErr w:type="spellStart"/>
+      <w:r>
+        <w:rPr>
+          <w:sz w:val="24"/>
+          <w:szCs w:val="24"/>
+        </w:rPr>
+        <w:t>futher</w:t>
+      </w:r>
+      <w:proofErr w:type="spellEnd"/>
+      <w:r>
+        <w:rPr>
+          <w:sz w:val="24"/>
+          <w:szCs w:val="24"/>
+        </w:rPr>
+        <w:t xml:space="preserve"> in their evolution and progress towards their own success. To include, this would also help to </w:t>
+      </w:r>
+      <w:r>
+        <w:rPr>
+          <w:sz w:val="24"/>
+          <w:szCs w:val="24"/>
+        </w:rPr>
+        <w:t>value their cause and if by any chance they return to their country, they can provide better services undoubtedly.</w:t>
+      </w:r>
+    </w:p>
+    <w:p>
+      <w:pPr>
+        <w:jc w:val="both"/>
         <w:rPr>
           <w:b/>
           <w:bCs/>
@@ -13788,17 +13069,869 @@
           <w:sz w:val="24"/>
           <w:szCs w:val="24"/>
         </w:rPr>
-        <w:t>Band Score:</w:t>
-      </w:r>
-      <w:r>
+        <w:t xml:space="preserve">Band Score: </w:t>
+      </w:r>
+    </w:p>
+    <w:p>
+      <w:pPr>
+        <w:pStyle w:val="Heading2"/>
+      </w:pPr>
+      <w:r>
+        <w:t>Reading</w:t>
+      </w:r>
+    </w:p>
+    <w:p>
+      <w:pPr>
+        <w:pStyle w:val="ListParagraph"/>
+        <w:numPr>
+          <w:ilvl w:val="0"/>
+          <w:numId w:val="15"/>
+        </w:numPr>
+        <w:rPr>
+          <w:sz w:val="24"/>
+          <w:szCs w:val="24"/>
+        </w:rPr>
+      </w:pPr>
+      <w:r>
+        <w:rPr>
+          <w:sz w:val="24"/>
+          <w:szCs w:val="24"/>
+        </w:rPr>
+        <w:t>Carnivorous</w:t>
+      </w:r>
+    </w:p>
+    <w:p>
+      <w:pPr>
+        <w:pStyle w:val="ListParagraph"/>
+        <w:numPr>
+          <w:ilvl w:val="0"/>
+          <w:numId w:val="15"/>
+        </w:numPr>
+        <w:rPr>
+          <w:sz w:val="24"/>
+          <w:szCs w:val="24"/>
+        </w:rPr>
+      </w:pPr>
+      <w:r>
+        <w:rPr>
+          <w:sz w:val="24"/>
+          <w:szCs w:val="24"/>
+        </w:rPr>
+        <w:t>Scent</w:t>
+      </w:r>
+    </w:p>
+    <w:p>
+      <w:pPr>
+        <w:pStyle w:val="ListParagraph"/>
+        <w:numPr>
+          <w:ilvl w:val="0"/>
+          <w:numId w:val="15"/>
+        </w:numPr>
+        <w:rPr>
+          <w:sz w:val="24"/>
+          <w:szCs w:val="24"/>
+        </w:rPr>
+      </w:pPr>
+      <w:r>
+        <w:rPr>
+          <w:sz w:val="24"/>
+          <w:szCs w:val="24"/>
+        </w:rPr>
+        <w:t>Pouch</w:t>
+      </w:r>
+    </w:p>
+    <w:p>
+      <w:pPr>
+        <w:pStyle w:val="ListParagraph"/>
+        <w:numPr>
+          <w:ilvl w:val="0"/>
+          <w:numId w:val="15"/>
+        </w:numPr>
+        <w:rPr>
+          <w:sz w:val="24"/>
+          <w:szCs w:val="24"/>
+        </w:rPr>
+      </w:pPr>
+      <w:r>
+        <w:rPr>
+          <w:sz w:val="24"/>
+          <w:szCs w:val="24"/>
+        </w:rPr>
+        <w:t>Fossil</w:t>
+      </w:r>
+    </w:p>
+    <w:p>
+      <w:pPr>
+        <w:pStyle w:val="ListParagraph"/>
+        <w:numPr>
+          <w:ilvl w:val="0"/>
+          <w:numId w:val="15"/>
+        </w:numPr>
+        <w:rPr>
+          <w:sz w:val="24"/>
+          <w:szCs w:val="24"/>
+        </w:rPr>
+      </w:pPr>
+      <w:r>
+        <w:rPr>
+          <w:sz w:val="24"/>
+          <w:szCs w:val="24"/>
+        </w:rPr>
+        <w:t>Habitat</w:t>
+      </w:r>
+    </w:p>
+    <w:p>
+      <w:pPr>
+        <w:pStyle w:val="ListParagraph"/>
+        <w:numPr>
+          <w:ilvl w:val="0"/>
+          <w:numId w:val="15"/>
+        </w:numPr>
+        <w:rPr>
+          <w:sz w:val="24"/>
+          <w:szCs w:val="24"/>
+        </w:rPr>
+      </w:pPr>
+      <w:r>
+        <w:rPr>
+          <w:sz w:val="24"/>
+          <w:szCs w:val="24"/>
+        </w:rPr>
+        <w:t>True</w:t>
+      </w:r>
+    </w:p>
+    <w:p>
+      <w:pPr>
+        <w:pStyle w:val="ListParagraph"/>
+        <w:numPr>
+          <w:ilvl w:val="0"/>
+          <w:numId w:val="15"/>
+        </w:numPr>
+        <w:rPr>
+          <w:sz w:val="24"/>
+          <w:szCs w:val="24"/>
+        </w:rPr>
+      </w:pPr>
+      <w:r>
+        <w:rPr>
+          <w:sz w:val="24"/>
+          <w:szCs w:val="24"/>
+        </w:rPr>
+        <w:t>False</w:t>
+      </w:r>
+    </w:p>
+    <w:p>
+      <w:pPr>
+        <w:pStyle w:val="ListParagraph"/>
+        <w:numPr>
+          <w:ilvl w:val="0"/>
+          <w:numId w:val="15"/>
+        </w:numPr>
+        <w:rPr>
+          <w:sz w:val="24"/>
+          <w:szCs w:val="24"/>
+        </w:rPr>
+      </w:pPr>
+      <w:r>
+        <w:rPr>
+          <w:sz w:val="24"/>
+          <w:szCs w:val="24"/>
+        </w:rPr>
+        <w:t>Not given</w:t>
+      </w:r>
+    </w:p>
+    <w:p>
+      <w:pPr>
+        <w:pStyle w:val="ListParagraph"/>
+        <w:numPr>
+          <w:ilvl w:val="0"/>
+          <w:numId w:val="15"/>
+        </w:numPr>
+        <w:rPr>
+          <w:sz w:val="24"/>
+          <w:szCs w:val="24"/>
+        </w:rPr>
+      </w:pPr>
+      <w:r>
+        <w:rPr>
+          <w:sz w:val="24"/>
+          <w:szCs w:val="24"/>
+        </w:rPr>
+        <w:t>False</w:t>
+      </w:r>
+    </w:p>
+    <w:p>
+      <w:pPr>
+        <w:pStyle w:val="ListParagraph"/>
+        <w:numPr>
+          <w:ilvl w:val="0"/>
+          <w:numId w:val="15"/>
+        </w:numPr>
+        <w:rPr>
+          <w:sz w:val="24"/>
+          <w:szCs w:val="24"/>
+        </w:rPr>
+      </w:pPr>
+      <w:r>
+        <w:rPr>
+          <w:sz w:val="24"/>
+          <w:szCs w:val="24"/>
+        </w:rPr>
+        <w:t>Not given</w:t>
+      </w:r>
+    </w:p>
+    <w:p>
+      <w:pPr>
+        <w:pStyle w:val="ListParagraph"/>
+        <w:numPr>
+          <w:ilvl w:val="0"/>
+          <w:numId w:val="15"/>
+        </w:numPr>
+        <w:rPr>
+          <w:sz w:val="24"/>
+          <w:szCs w:val="24"/>
+        </w:rPr>
+      </w:pPr>
+      <w:r>
+        <w:rPr>
+          <w:sz w:val="24"/>
+          <w:szCs w:val="24"/>
+        </w:rPr>
+        <w:t>False</w:t>
+      </w:r>
+    </w:p>
+    <w:p>
+      <w:pPr>
+        <w:pStyle w:val="ListParagraph"/>
+        <w:numPr>
+          <w:ilvl w:val="0"/>
+          <w:numId w:val="15"/>
+        </w:numPr>
+        <w:rPr>
+          <w:sz w:val="24"/>
+          <w:szCs w:val="24"/>
+        </w:rPr>
+      </w:pPr>
+      <w:r>
+        <w:rPr>
+          <w:sz w:val="24"/>
+          <w:szCs w:val="24"/>
+        </w:rPr>
+        <w:t>True</w:t>
+      </w:r>
+    </w:p>
+    <w:p>
+      <w:pPr>
+        <w:pStyle w:val="ListParagraph"/>
+        <w:numPr>
+          <w:ilvl w:val="0"/>
+          <w:numId w:val="15"/>
+        </w:numPr>
+        <w:rPr>
+          <w:sz w:val="24"/>
+          <w:szCs w:val="24"/>
+        </w:rPr>
+      </w:pPr>
+      <w:r>
+        <w:rPr>
+          <w:sz w:val="24"/>
+          <w:szCs w:val="24"/>
+        </w:rPr>
+        <w:t>Not given</w:t>
+      </w:r>
+    </w:p>
+    <w:p>
+      <w:pPr>
+        <w:pStyle w:val="ListParagraph"/>
+        <w:numPr>
+          <w:ilvl w:val="0"/>
+          <w:numId w:val="15"/>
+        </w:numPr>
+        <w:rPr>
+          <w:sz w:val="24"/>
+          <w:szCs w:val="24"/>
+        </w:rPr>
+      </w:pPr>
+      <w:r>
+        <w:rPr>
+          <w:sz w:val="24"/>
+          <w:szCs w:val="24"/>
+        </w:rPr>
+        <w:t>F</w:t>
+      </w:r>
+    </w:p>
+    <w:p>
+      <w:pPr>
+        <w:pStyle w:val="ListParagraph"/>
+        <w:numPr>
+          <w:ilvl w:val="0"/>
+          <w:numId w:val="15"/>
+        </w:numPr>
+        <w:rPr>
+          <w:sz w:val="24"/>
+          <w:szCs w:val="24"/>
+        </w:rPr>
+      </w:pPr>
+      <w:r>
+        <w:rPr>
+          <w:sz w:val="24"/>
+          <w:szCs w:val="24"/>
+        </w:rPr>
+        <w:t>G</w:t>
+      </w:r>
+    </w:p>
+    <w:p>
+      <w:pPr>
+        <w:pStyle w:val="ListParagraph"/>
+        <w:numPr>
+          <w:ilvl w:val="0"/>
+          <w:numId w:val="15"/>
+        </w:numPr>
+        <w:rPr>
+          <w:sz w:val="24"/>
+          <w:szCs w:val="24"/>
+        </w:rPr>
+      </w:pPr>
+      <w:r>
+        <w:rPr>
+          <w:sz w:val="24"/>
+          <w:szCs w:val="24"/>
+        </w:rPr>
+        <w:t>A</w:t>
+      </w:r>
+    </w:p>
+    <w:p>
+      <w:pPr>
+        <w:pStyle w:val="ListParagraph"/>
+        <w:numPr>
+          <w:ilvl w:val="0"/>
+          <w:numId w:val="15"/>
+        </w:numPr>
+        <w:rPr>
+          <w:sz w:val="24"/>
+          <w:szCs w:val="24"/>
+        </w:rPr>
+      </w:pPr>
+      <w:r>
+        <w:rPr>
+          <w:sz w:val="24"/>
+          <w:szCs w:val="24"/>
+        </w:rPr>
+        <w:t>H</w:t>
+      </w:r>
+    </w:p>
+    <w:p>
+      <w:pPr>
+        <w:pStyle w:val="ListParagraph"/>
+        <w:numPr>
+          <w:ilvl w:val="0"/>
+          <w:numId w:val="15"/>
+        </w:numPr>
+        <w:rPr>
+          <w:sz w:val="24"/>
+          <w:szCs w:val="24"/>
+        </w:rPr>
+      </w:pPr>
+      <w:r>
+        <w:rPr>
+          <w:sz w:val="24"/>
+          <w:szCs w:val="24"/>
+        </w:rPr>
+        <w:t>B</w:t>
+      </w:r>
+    </w:p>
+    <w:p>
+      <w:pPr>
+        <w:pStyle w:val="ListParagraph"/>
+        <w:numPr>
+          <w:ilvl w:val="0"/>
+          <w:numId w:val="15"/>
+        </w:numPr>
+        <w:rPr>
+          <w:sz w:val="24"/>
+          <w:szCs w:val="24"/>
+        </w:rPr>
+      </w:pPr>
+      <w:r>
+        <w:rPr>
+          <w:sz w:val="24"/>
+          <w:szCs w:val="24"/>
+        </w:rPr>
+        <w:t>E</w:t>
+      </w:r>
+    </w:p>
+    <w:p>
+      <w:pPr>
+        <w:pStyle w:val="ListParagraph"/>
+        <w:numPr>
+          <w:ilvl w:val="0"/>
+          <w:numId w:val="15"/>
+        </w:numPr>
+        <w:rPr>
+          <w:sz w:val="24"/>
+          <w:szCs w:val="24"/>
+        </w:rPr>
+      </w:pPr>
+      <w:r>
+        <w:rPr>
+          <w:sz w:val="24"/>
+          <w:szCs w:val="24"/>
+        </w:rPr>
+        <w:t>C</w:t>
+      </w:r>
+    </w:p>
+    <w:p>
+      <w:pPr>
+        <w:pStyle w:val="ListParagraph"/>
+        <w:numPr>
+          <w:ilvl w:val="0"/>
+          <w:numId w:val="15"/>
+        </w:numPr>
+        <w:rPr>
+          <w:sz w:val="24"/>
+          <w:szCs w:val="24"/>
+        </w:rPr>
+      </w:pPr>
+      <w:r>
+        <w:rPr>
+          <w:sz w:val="24"/>
+          <w:szCs w:val="24"/>
+        </w:rPr>
+        <w:t>B</w:t>
+      </w:r>
+    </w:p>
+    <w:p>
+      <w:pPr>
+        <w:pStyle w:val="ListParagraph"/>
+        <w:numPr>
+          <w:ilvl w:val="0"/>
+          <w:numId w:val="15"/>
+        </w:numPr>
+        <w:rPr>
+          <w:sz w:val="24"/>
+          <w:szCs w:val="24"/>
+        </w:rPr>
+      </w:pPr>
+      <w:r>
+        <w:rPr>
+          <w:sz w:val="24"/>
+          <w:szCs w:val="24"/>
+        </w:rPr>
+        <w:t>D</w:t>
+      </w:r>
+      <w:r>
+        <w:rPr>
+          <w:sz w:val="24"/>
+          <w:szCs w:val="24"/>
+        </w:rPr>
+        <w:t xml:space="preserve"> (Wrong: C)</w:t>
+      </w:r>
+    </w:p>
+    <w:p>
+      <w:pPr>
+        <w:pStyle w:val="ListParagraph"/>
+        <w:numPr>
+          <w:ilvl w:val="0"/>
+          <w:numId w:val="15"/>
+        </w:numPr>
+        <w:rPr>
+          <w:sz w:val="24"/>
+          <w:szCs w:val="24"/>
+        </w:rPr>
+      </w:pPr>
+      <w:r>
+        <w:rPr>
+          <w:sz w:val="24"/>
+          <w:szCs w:val="24"/>
+        </w:rPr>
+        <w:t>Solid</w:t>
+      </w:r>
+    </w:p>
+    <w:p>
+      <w:pPr>
+        <w:pStyle w:val="ListParagraph"/>
+        <w:numPr>
+          <w:ilvl w:val="0"/>
+          <w:numId w:val="15"/>
+        </w:numPr>
+        <w:rPr>
+          <w:sz w:val="24"/>
+          <w:szCs w:val="24"/>
+        </w:rPr>
+      </w:pPr>
+      <w:r>
+        <w:rPr>
+          <w:sz w:val="24"/>
+          <w:szCs w:val="24"/>
+        </w:rPr>
+        <w:t xml:space="preserve">Sumatran orangutan </w:t>
+      </w:r>
+    </w:p>
+    <w:p>
+      <w:pPr>
+        <w:pStyle w:val="ListParagraph"/>
+        <w:numPr>
+          <w:ilvl w:val="0"/>
+          <w:numId w:val="15"/>
+        </w:numPr>
+        <w:rPr>
+          <w:sz w:val="24"/>
+          <w:szCs w:val="24"/>
+        </w:rPr>
+      </w:pPr>
+      <w:r>
+        <w:rPr>
+          <w:sz w:val="24"/>
+          <w:szCs w:val="24"/>
+        </w:rPr>
+        <w:t>Carbon stocks</w:t>
+      </w:r>
+    </w:p>
+    <w:p>
+      <w:pPr>
+        <w:pStyle w:val="ListParagraph"/>
+        <w:numPr>
+          <w:ilvl w:val="0"/>
+          <w:numId w:val="15"/>
+        </w:numPr>
+        <w:rPr>
+          <w:sz w:val="24"/>
+          <w:szCs w:val="24"/>
+        </w:rPr>
+      </w:pPr>
+      <w:r>
+        <w:rPr>
+          <w:sz w:val="24"/>
+          <w:szCs w:val="24"/>
+        </w:rPr>
+        <w:t>Biodiversity</w:t>
+      </w:r>
+    </w:p>
+    <w:p>
+      <w:pPr>
+        <w:pStyle w:val="ListParagraph"/>
+        <w:numPr>
+          <w:ilvl w:val="0"/>
+          <w:numId w:val="15"/>
+        </w:numPr>
+        <w:rPr>
+          <w:sz w:val="24"/>
+          <w:szCs w:val="24"/>
+        </w:rPr>
+      </w:pPr>
+      <w:r>
+        <w:rPr>
+          <w:sz w:val="24"/>
+          <w:szCs w:val="24"/>
+        </w:rPr>
+        <w:t>D</w:t>
+      </w:r>
+    </w:p>
+    <w:p>
+      <w:pPr>
+        <w:pStyle w:val="ListParagraph"/>
+        <w:numPr>
+          <w:ilvl w:val="0"/>
+          <w:numId w:val="15"/>
+        </w:numPr>
+        <w:rPr>
+          <w:sz w:val="24"/>
+          <w:szCs w:val="24"/>
+        </w:rPr>
+      </w:pPr>
+      <w:r>
+        <w:rPr>
+          <w:sz w:val="24"/>
+          <w:szCs w:val="24"/>
+        </w:rPr>
+        <w:t>B</w:t>
+      </w:r>
+    </w:p>
+    <w:p>
+      <w:pPr>
+        <w:pStyle w:val="ListParagraph"/>
+        <w:numPr>
+          <w:ilvl w:val="0"/>
+          <w:numId w:val="15"/>
+        </w:numPr>
+        <w:rPr>
+          <w:sz w:val="24"/>
+          <w:szCs w:val="24"/>
+        </w:rPr>
+      </w:pPr>
+      <w:r>
+        <w:rPr>
+          <w:sz w:val="24"/>
+          <w:szCs w:val="24"/>
+        </w:rPr>
+        <w:t>C</w:t>
+      </w:r>
+    </w:p>
+    <w:p>
+      <w:pPr>
+        <w:pStyle w:val="ListParagraph"/>
+        <w:numPr>
+          <w:ilvl w:val="0"/>
+          <w:numId w:val="15"/>
+        </w:numPr>
+        <w:rPr>
+          <w:sz w:val="24"/>
+          <w:szCs w:val="24"/>
+        </w:rPr>
+      </w:pPr>
+      <w:r>
+        <w:rPr>
+          <w:sz w:val="24"/>
+          <w:szCs w:val="24"/>
+        </w:rPr>
+        <w:t>C</w:t>
+      </w:r>
+      <w:r>
+        <w:rPr>
+          <w:sz w:val="24"/>
+          <w:szCs w:val="24"/>
+        </w:rPr>
+        <w:t xml:space="preserve"> (Wrong: D)</w:t>
+      </w:r>
+    </w:p>
+    <w:p>
+      <w:pPr>
+        <w:pStyle w:val="ListParagraph"/>
+        <w:numPr>
+          <w:ilvl w:val="0"/>
+          <w:numId w:val="15"/>
+        </w:numPr>
+        <w:rPr>
+          <w:sz w:val="24"/>
+          <w:szCs w:val="24"/>
+        </w:rPr>
+      </w:pPr>
+      <w:r>
+        <w:rPr>
+          <w:sz w:val="24"/>
+          <w:szCs w:val="24"/>
+        </w:rPr>
+        <w:lastRenderedPageBreak/>
+        <w:t>B</w:t>
+      </w:r>
+      <w:r>
+        <w:rPr>
+          <w:sz w:val="24"/>
+          <w:szCs w:val="24"/>
+        </w:rPr>
+        <w:t xml:space="preserve"> (Wrong: C)</w:t>
+      </w:r>
+    </w:p>
+    <w:p>
+      <w:pPr>
+        <w:pStyle w:val="ListParagraph"/>
+        <w:numPr>
+          <w:ilvl w:val="0"/>
+          <w:numId w:val="15"/>
+        </w:numPr>
+        <w:rPr>
+          <w:sz w:val="24"/>
+          <w:szCs w:val="24"/>
+        </w:rPr>
+      </w:pPr>
+      <w:r>
+        <w:rPr>
+          <w:sz w:val="24"/>
+          <w:szCs w:val="24"/>
+        </w:rPr>
+        <w:t>No</w:t>
+      </w:r>
+    </w:p>
+    <w:p>
+      <w:pPr>
+        <w:pStyle w:val="ListParagraph"/>
+        <w:numPr>
+          <w:ilvl w:val="0"/>
+          <w:numId w:val="15"/>
+        </w:numPr>
+        <w:rPr>
+          <w:sz w:val="24"/>
+          <w:szCs w:val="24"/>
+        </w:rPr>
+      </w:pPr>
+      <w:r>
+        <w:rPr>
+          <w:sz w:val="24"/>
+          <w:szCs w:val="24"/>
+        </w:rPr>
+        <w:t>Yes</w:t>
+      </w:r>
+    </w:p>
+    <w:p>
+      <w:pPr>
+        <w:pStyle w:val="ListParagraph"/>
+        <w:numPr>
+          <w:ilvl w:val="0"/>
+          <w:numId w:val="15"/>
+        </w:numPr>
+        <w:rPr>
+          <w:sz w:val="24"/>
+          <w:szCs w:val="24"/>
+        </w:rPr>
+      </w:pPr>
+      <w:r>
+        <w:rPr>
+          <w:sz w:val="24"/>
+          <w:szCs w:val="24"/>
+        </w:rPr>
+        <w:t>Yes</w:t>
+      </w:r>
+      <w:r>
+        <w:rPr>
+          <w:sz w:val="24"/>
+          <w:szCs w:val="24"/>
+        </w:rPr>
+        <w:t xml:space="preserve"> (Wrong: Not given)</w:t>
+      </w:r>
+    </w:p>
+    <w:p>
+      <w:pPr>
+        <w:pStyle w:val="ListParagraph"/>
+        <w:numPr>
+          <w:ilvl w:val="0"/>
+          <w:numId w:val="15"/>
+        </w:numPr>
+        <w:rPr>
+          <w:sz w:val="24"/>
+          <w:szCs w:val="24"/>
+        </w:rPr>
+      </w:pPr>
+      <w:r>
+        <w:rPr>
+          <w:sz w:val="24"/>
+          <w:szCs w:val="24"/>
+        </w:rPr>
+        <w:t>Not given</w:t>
+      </w:r>
+      <w:r>
+        <w:rPr>
+          <w:sz w:val="24"/>
+          <w:szCs w:val="24"/>
+        </w:rPr>
+        <w:t xml:space="preserve"> (Wrong: No)</w:t>
+      </w:r>
+    </w:p>
+    <w:p>
+      <w:pPr>
+        <w:pStyle w:val="ListParagraph"/>
+        <w:numPr>
+          <w:ilvl w:val="0"/>
+          <w:numId w:val="15"/>
+        </w:numPr>
+        <w:rPr>
+          <w:sz w:val="24"/>
+          <w:szCs w:val="24"/>
+        </w:rPr>
+      </w:pPr>
+      <w:r>
+        <w:rPr>
+          <w:sz w:val="24"/>
+          <w:szCs w:val="24"/>
+        </w:rPr>
+        <w:t>H</w:t>
+      </w:r>
+    </w:p>
+    <w:p>
+      <w:pPr>
+        <w:pStyle w:val="ListParagraph"/>
+        <w:numPr>
+          <w:ilvl w:val="0"/>
+          <w:numId w:val="15"/>
+        </w:numPr>
+        <w:rPr>
+          <w:sz w:val="24"/>
+          <w:szCs w:val="24"/>
+        </w:rPr>
+      </w:pPr>
+      <w:r>
+        <w:rPr>
+          <w:sz w:val="24"/>
+          <w:szCs w:val="24"/>
+        </w:rPr>
+        <w:t>D</w:t>
+      </w:r>
+    </w:p>
+    <w:p>
+      <w:pPr>
+        <w:pStyle w:val="ListParagraph"/>
+        <w:numPr>
+          <w:ilvl w:val="0"/>
+          <w:numId w:val="15"/>
+        </w:numPr>
+        <w:rPr>
+          <w:sz w:val="24"/>
+          <w:szCs w:val="24"/>
+        </w:rPr>
+      </w:pPr>
+      <w:r>
+        <w:rPr>
+          <w:sz w:val="24"/>
+          <w:szCs w:val="24"/>
+        </w:rPr>
+        <w:t>I</w:t>
+      </w:r>
+    </w:p>
+    <w:p>
+      <w:pPr>
+        <w:pStyle w:val="ListParagraph"/>
+        <w:numPr>
+          <w:ilvl w:val="0"/>
+          <w:numId w:val="15"/>
+        </w:numPr>
+        <w:rPr>
+          <w:sz w:val="24"/>
+          <w:szCs w:val="24"/>
+        </w:rPr>
+      </w:pPr>
+      <w:r>
+        <w:rPr>
+          <w:sz w:val="24"/>
+          <w:szCs w:val="24"/>
+        </w:rPr>
+        <w:t>A</w:t>
+      </w:r>
+      <w:r>
+        <w:rPr>
+          <w:sz w:val="24"/>
+          <w:szCs w:val="24"/>
+        </w:rPr>
+        <w:t xml:space="preserve"> (Wrong: B)</w:t>
+      </w:r>
+    </w:p>
+    <w:p>
+      <w:pPr>
+        <w:pStyle w:val="ListParagraph"/>
+        <w:numPr>
+          <w:ilvl w:val="0"/>
+          <w:numId w:val="15"/>
+        </w:numPr>
+        <w:rPr>
+          <w:sz w:val="24"/>
+          <w:szCs w:val="24"/>
+        </w:rPr>
+      </w:pPr>
+      <w:r>
+        <w:rPr>
+          <w:sz w:val="24"/>
+          <w:szCs w:val="24"/>
+        </w:rPr>
+        <w:t>F</w:t>
+      </w:r>
+    </w:p>
+    <w:p>
+      <w:pPr>
         <w:rPr>
           <w:b/>
           <w:bCs/>
           <w:sz w:val="24"/>
           <w:szCs w:val="24"/>
         </w:rPr>
-        <w:t xml:space="preserve"> </w:t>
-      </w:r>
+      </w:pPr>
       <w:r>
         <w:rPr>
           <w:b/>
@@ -13806,6 +13939,24 @@
           <w:sz w:val="24"/>
           <w:szCs w:val="24"/>
         </w:rPr>
+        <w:t>Band Score:</w:t>
+      </w:r>
+      <w:r>
+        <w:rPr>
+          <w:b/>
+          <w:bCs/>
+          <w:sz w:val="24"/>
+          <w:szCs w:val="24"/>
+        </w:rPr>
+        <w:t xml:space="preserve"> </w:t>
+      </w:r>
+      <w:r>
+        <w:rPr>
+          <w:b/>
+          <w:bCs/>
+          <w:sz w:val="24"/>
+          <w:szCs w:val="24"/>
+        </w:rPr>
         <w:t>7.5</w:t>
       </w:r>
     </w:p>
@@ -13956,427 +14107,427 @@
           <w:sz w:val="24"/>
           <w:szCs w:val="24"/>
         </w:rPr>
+        <w:t>September</w:t>
+      </w:r>
+    </w:p>
+    <w:p>
+      <w:pPr>
+        <w:pStyle w:val="ListParagraph"/>
+        <w:numPr>
+          <w:ilvl w:val="0"/>
+          <w:numId w:val="14"/>
+        </w:numPr>
+        <w:rPr>
+          <w:sz w:val="24"/>
+          <w:szCs w:val="24"/>
+        </w:rPr>
+      </w:pPr>
+      <w:r>
+        <w:rPr>
+          <w:sz w:val="24"/>
+          <w:szCs w:val="24"/>
+        </w:rPr>
+        <w:t>19</w:t>
+      </w:r>
+    </w:p>
+    <w:p>
+      <w:pPr>
+        <w:pStyle w:val="ListParagraph"/>
+        <w:numPr>
+          <w:ilvl w:val="0"/>
+          <w:numId w:val="14"/>
+        </w:numPr>
+        <w:rPr>
+          <w:sz w:val="24"/>
+          <w:szCs w:val="24"/>
+        </w:rPr>
+      </w:pPr>
+      <w:r>
+        <w:rPr>
+          <w:sz w:val="24"/>
+          <w:szCs w:val="24"/>
+        </w:rPr>
+        <w:t>30</w:t>
+      </w:r>
+    </w:p>
+    <w:p>
+      <w:pPr>
+        <w:pStyle w:val="ListParagraph"/>
+        <w:numPr>
+          <w:ilvl w:val="0"/>
+          <w:numId w:val="14"/>
+        </w:numPr>
+        <w:rPr>
+          <w:sz w:val="24"/>
+          <w:szCs w:val="24"/>
+        </w:rPr>
+      </w:pPr>
+      <w:r>
+        <w:rPr>
+          <w:sz w:val="24"/>
+          <w:szCs w:val="24"/>
+        </w:rPr>
+        <w:t>Boots</w:t>
+      </w:r>
+    </w:p>
+    <w:p>
+      <w:pPr>
+        <w:pStyle w:val="ListParagraph"/>
+        <w:numPr>
+          <w:ilvl w:val="0"/>
+          <w:numId w:val="14"/>
+        </w:numPr>
+        <w:rPr>
+          <w:sz w:val="24"/>
+          <w:szCs w:val="24"/>
+        </w:rPr>
+      </w:pPr>
+      <w:r>
+        <w:rPr>
+          <w:sz w:val="24"/>
+          <w:szCs w:val="24"/>
+        </w:rPr>
+        <w:t>E</w:t>
+      </w:r>
+    </w:p>
+    <w:p>
+      <w:pPr>
+        <w:pStyle w:val="ListParagraph"/>
+        <w:numPr>
+          <w:ilvl w:val="0"/>
+          <w:numId w:val="14"/>
+        </w:numPr>
+        <w:rPr>
+          <w:sz w:val="24"/>
+          <w:szCs w:val="24"/>
+        </w:rPr>
+      </w:pPr>
+      <w:r>
+        <w:rPr>
+          <w:sz w:val="24"/>
+          <w:szCs w:val="24"/>
+        </w:rPr>
+        <w:t>B</w:t>
+      </w:r>
+    </w:p>
+    <w:p>
+      <w:pPr>
+        <w:pStyle w:val="ListParagraph"/>
+        <w:numPr>
+          <w:ilvl w:val="0"/>
+          <w:numId w:val="14"/>
+        </w:numPr>
+        <w:rPr>
+          <w:sz w:val="24"/>
+          <w:szCs w:val="24"/>
+        </w:rPr>
+      </w:pPr>
+      <w:r>
+        <w:rPr>
+          <w:sz w:val="24"/>
+          <w:szCs w:val="24"/>
+        </w:rPr>
+        <w:t>C</w:t>
+      </w:r>
+    </w:p>
+    <w:p>
+      <w:pPr>
+        <w:pStyle w:val="ListParagraph"/>
+        <w:numPr>
+          <w:ilvl w:val="0"/>
+          <w:numId w:val="14"/>
+        </w:numPr>
+        <w:rPr>
+          <w:sz w:val="24"/>
+          <w:szCs w:val="24"/>
+        </w:rPr>
+      </w:pPr>
+      <w:r>
+        <w:rPr>
+          <w:sz w:val="24"/>
+          <w:szCs w:val="24"/>
+        </w:rPr>
+        <w:t>C</w:t>
+      </w:r>
+    </w:p>
+    <w:p>
+      <w:pPr>
+        <w:pStyle w:val="ListParagraph"/>
+        <w:numPr>
+          <w:ilvl w:val="0"/>
+          <w:numId w:val="14"/>
+        </w:numPr>
+        <w:rPr>
+          <w:sz w:val="24"/>
+          <w:szCs w:val="24"/>
+        </w:rPr>
+      </w:pPr>
+      <w:r>
+        <w:rPr>
+          <w:sz w:val="24"/>
+          <w:szCs w:val="24"/>
+        </w:rPr>
+        <w:t>A</w:t>
+      </w:r>
+    </w:p>
+    <w:p>
+      <w:pPr>
+        <w:pStyle w:val="ListParagraph"/>
+        <w:numPr>
+          <w:ilvl w:val="0"/>
+          <w:numId w:val="14"/>
+        </w:numPr>
+        <w:rPr>
+          <w:sz w:val="24"/>
+          <w:szCs w:val="24"/>
+        </w:rPr>
+      </w:pPr>
+      <w:r>
+        <w:rPr>
+          <w:sz w:val="24"/>
+          <w:szCs w:val="24"/>
+        </w:rPr>
+        <w:t>E</w:t>
+      </w:r>
+    </w:p>
+    <w:p>
+      <w:pPr>
+        <w:pStyle w:val="ListParagraph"/>
+        <w:numPr>
+          <w:ilvl w:val="0"/>
+          <w:numId w:val="14"/>
+        </w:numPr>
+        <w:rPr>
+          <w:sz w:val="24"/>
+          <w:szCs w:val="24"/>
+        </w:rPr>
+      </w:pPr>
+      <w:r>
+        <w:rPr>
+          <w:sz w:val="24"/>
+          <w:szCs w:val="24"/>
+        </w:rPr>
+        <w:t>D</w:t>
+      </w:r>
+    </w:p>
+    <w:p>
+      <w:pPr>
+        <w:pStyle w:val="ListParagraph"/>
+        <w:numPr>
+          <w:ilvl w:val="0"/>
+          <w:numId w:val="14"/>
+        </w:numPr>
+        <w:rPr>
+          <w:sz w:val="24"/>
+          <w:szCs w:val="24"/>
+        </w:rPr>
+      </w:pPr>
+      <w:r>
+        <w:rPr>
+          <w:sz w:val="24"/>
+          <w:szCs w:val="24"/>
+        </w:rPr>
+        <w:t>G</w:t>
+      </w:r>
+    </w:p>
+    <w:p>
+      <w:pPr>
+        <w:pStyle w:val="ListParagraph"/>
+        <w:numPr>
+          <w:ilvl w:val="0"/>
+          <w:numId w:val="14"/>
+        </w:numPr>
+        <w:rPr>
+          <w:sz w:val="24"/>
+          <w:szCs w:val="24"/>
+        </w:rPr>
+      </w:pPr>
+      <w:r>
+        <w:rPr>
+          <w:sz w:val="24"/>
+          <w:szCs w:val="24"/>
+        </w:rPr>
+        <w:t>F</w:t>
+      </w:r>
+    </w:p>
+    <w:p>
+      <w:pPr>
+        <w:pStyle w:val="ListParagraph"/>
+        <w:numPr>
+          <w:ilvl w:val="0"/>
+          <w:numId w:val="14"/>
+        </w:numPr>
+        <w:rPr>
+          <w:sz w:val="24"/>
+          <w:szCs w:val="24"/>
+        </w:rPr>
+      </w:pPr>
+      <w:r>
+        <w:rPr>
+          <w:sz w:val="24"/>
+          <w:szCs w:val="24"/>
+        </w:rPr>
+        <w:t>C</w:t>
+      </w:r>
+    </w:p>
+    <w:p>
+      <w:pPr>
+        <w:pStyle w:val="ListParagraph"/>
+        <w:numPr>
+          <w:ilvl w:val="0"/>
+          <w:numId w:val="14"/>
+        </w:numPr>
+        <w:rPr>
+          <w:sz w:val="24"/>
+          <w:szCs w:val="24"/>
+        </w:rPr>
+      </w:pPr>
+      <w:r>
+        <w:rPr>
+          <w:sz w:val="24"/>
+          <w:szCs w:val="24"/>
+        </w:rPr>
+        <w:t>B</w:t>
+      </w:r>
+    </w:p>
+    <w:p>
+      <w:pPr>
+        <w:pStyle w:val="ListParagraph"/>
+        <w:numPr>
+          <w:ilvl w:val="0"/>
+          <w:numId w:val="14"/>
+        </w:numPr>
+        <w:rPr>
+          <w:sz w:val="24"/>
+          <w:szCs w:val="24"/>
+        </w:rPr>
+      </w:pPr>
+      <w:r>
+        <w:rPr>
+          <w:sz w:val="24"/>
+          <w:szCs w:val="24"/>
+        </w:rPr>
+        <w:t>A</w:t>
+      </w:r>
+    </w:p>
+    <w:p>
+      <w:pPr>
+        <w:pStyle w:val="ListParagraph"/>
+        <w:numPr>
+          <w:ilvl w:val="0"/>
+          <w:numId w:val="14"/>
+        </w:numPr>
+        <w:rPr>
+          <w:sz w:val="24"/>
+          <w:szCs w:val="24"/>
+        </w:rPr>
+      </w:pPr>
+      <w:r>
+        <w:rPr>
+          <w:sz w:val="24"/>
+          <w:szCs w:val="24"/>
+        </w:rPr>
+        <w:t>A</w:t>
+      </w:r>
+    </w:p>
+    <w:p>
+      <w:pPr>
+        <w:pStyle w:val="ListParagraph"/>
+        <w:numPr>
+          <w:ilvl w:val="0"/>
+          <w:numId w:val="14"/>
+        </w:numPr>
+        <w:rPr>
+          <w:sz w:val="24"/>
+          <w:szCs w:val="24"/>
+        </w:rPr>
+      </w:pPr>
+      <w:r>
+        <w:rPr>
+          <w:sz w:val="24"/>
+          <w:szCs w:val="24"/>
+        </w:rPr>
+        <w:t>B</w:t>
+      </w:r>
+    </w:p>
+    <w:p>
+      <w:pPr>
+        <w:pStyle w:val="ListParagraph"/>
+        <w:numPr>
+          <w:ilvl w:val="0"/>
+          <w:numId w:val="14"/>
+        </w:numPr>
+        <w:rPr>
+          <w:sz w:val="24"/>
+          <w:szCs w:val="24"/>
+        </w:rPr>
+      </w:pPr>
+      <w:r>
+        <w:rPr>
+          <w:sz w:val="24"/>
+          <w:szCs w:val="24"/>
+        </w:rPr>
+        <w:t>C</w:t>
+      </w:r>
+    </w:p>
+    <w:p>
+      <w:pPr>
+        <w:pStyle w:val="ListParagraph"/>
+        <w:numPr>
+          <w:ilvl w:val="0"/>
+          <w:numId w:val="14"/>
+        </w:numPr>
+        <w:rPr>
+          <w:sz w:val="24"/>
+          <w:szCs w:val="24"/>
+        </w:rPr>
+      </w:pPr>
+      <w:r>
+        <w:rPr>
+          <w:sz w:val="24"/>
+          <w:szCs w:val="24"/>
+        </w:rPr>
+        <w:t>A</w:t>
+      </w:r>
+    </w:p>
+    <w:p>
+      <w:pPr>
+        <w:pStyle w:val="ListParagraph"/>
+        <w:numPr>
+          <w:ilvl w:val="0"/>
+          <w:numId w:val="14"/>
+        </w:numPr>
+        <w:rPr>
+          <w:sz w:val="24"/>
+          <w:szCs w:val="24"/>
+        </w:rPr>
+      </w:pPr>
+      <w:r>
+        <w:rPr>
+          <w:sz w:val="24"/>
+          <w:szCs w:val="24"/>
+        </w:rPr>
+        <w:t>D</w:t>
+      </w:r>
+    </w:p>
+    <w:p>
+      <w:pPr>
+        <w:pStyle w:val="ListParagraph"/>
+        <w:numPr>
+          <w:ilvl w:val="0"/>
+          <w:numId w:val="14"/>
+        </w:numPr>
+        <w:rPr>
+          <w:sz w:val="24"/>
+          <w:szCs w:val="24"/>
+        </w:rPr>
+      </w:pPr>
+      <w:r>
+        <w:rPr>
+          <w:sz w:val="24"/>
+          <w:szCs w:val="24"/>
+        </w:rPr>
         <w:lastRenderedPageBreak/>
-        <w:t>September</w:t>
-      </w:r>
-    </w:p>
-    <w:p>
-      <w:pPr>
-        <w:pStyle w:val="ListParagraph"/>
-        <w:numPr>
-          <w:ilvl w:val="0"/>
-          <w:numId w:val="14"/>
-        </w:numPr>
-        <w:rPr>
-          <w:sz w:val="24"/>
-          <w:szCs w:val="24"/>
-        </w:rPr>
-      </w:pPr>
-      <w:r>
-        <w:rPr>
-          <w:sz w:val="24"/>
-          <w:szCs w:val="24"/>
-        </w:rPr>
-        <w:t>19</w:t>
-      </w:r>
-    </w:p>
-    <w:p>
-      <w:pPr>
-        <w:pStyle w:val="ListParagraph"/>
-        <w:numPr>
-          <w:ilvl w:val="0"/>
-          <w:numId w:val="14"/>
-        </w:numPr>
-        <w:rPr>
-          <w:sz w:val="24"/>
-          <w:szCs w:val="24"/>
-        </w:rPr>
-      </w:pPr>
-      <w:r>
-        <w:rPr>
-          <w:sz w:val="24"/>
-          <w:szCs w:val="24"/>
-        </w:rPr>
-        <w:t>30</w:t>
-      </w:r>
-    </w:p>
-    <w:p>
-      <w:pPr>
-        <w:pStyle w:val="ListParagraph"/>
-        <w:numPr>
-          <w:ilvl w:val="0"/>
-          <w:numId w:val="14"/>
-        </w:numPr>
-        <w:rPr>
-          <w:sz w:val="24"/>
-          <w:szCs w:val="24"/>
-        </w:rPr>
-      </w:pPr>
-      <w:r>
-        <w:rPr>
-          <w:sz w:val="24"/>
-          <w:szCs w:val="24"/>
-        </w:rPr>
-        <w:t>Boots</w:t>
-      </w:r>
-    </w:p>
-    <w:p>
-      <w:pPr>
-        <w:pStyle w:val="ListParagraph"/>
-        <w:numPr>
-          <w:ilvl w:val="0"/>
-          <w:numId w:val="14"/>
-        </w:numPr>
-        <w:rPr>
-          <w:sz w:val="24"/>
-          <w:szCs w:val="24"/>
-        </w:rPr>
-      </w:pPr>
-      <w:r>
-        <w:rPr>
-          <w:sz w:val="24"/>
-          <w:szCs w:val="24"/>
-        </w:rPr>
-        <w:t>E</w:t>
-      </w:r>
-    </w:p>
-    <w:p>
-      <w:pPr>
-        <w:pStyle w:val="ListParagraph"/>
-        <w:numPr>
-          <w:ilvl w:val="0"/>
-          <w:numId w:val="14"/>
-        </w:numPr>
-        <w:rPr>
-          <w:sz w:val="24"/>
-          <w:szCs w:val="24"/>
-        </w:rPr>
-      </w:pPr>
-      <w:r>
-        <w:rPr>
-          <w:sz w:val="24"/>
-          <w:szCs w:val="24"/>
-        </w:rPr>
-        <w:t>B</w:t>
-      </w:r>
-    </w:p>
-    <w:p>
-      <w:pPr>
-        <w:pStyle w:val="ListParagraph"/>
-        <w:numPr>
-          <w:ilvl w:val="0"/>
-          <w:numId w:val="14"/>
-        </w:numPr>
-        <w:rPr>
-          <w:sz w:val="24"/>
-          <w:szCs w:val="24"/>
-        </w:rPr>
-      </w:pPr>
-      <w:r>
-        <w:rPr>
-          <w:sz w:val="24"/>
-          <w:szCs w:val="24"/>
-        </w:rPr>
-        <w:t>C</w:t>
-      </w:r>
-    </w:p>
-    <w:p>
-      <w:pPr>
-        <w:pStyle w:val="ListParagraph"/>
-        <w:numPr>
-          <w:ilvl w:val="0"/>
-          <w:numId w:val="14"/>
-        </w:numPr>
-        <w:rPr>
-          <w:sz w:val="24"/>
-          <w:szCs w:val="24"/>
-        </w:rPr>
-      </w:pPr>
-      <w:r>
-        <w:rPr>
-          <w:sz w:val="24"/>
-          <w:szCs w:val="24"/>
-        </w:rPr>
-        <w:t>C</w:t>
-      </w:r>
-    </w:p>
-    <w:p>
-      <w:pPr>
-        <w:pStyle w:val="ListParagraph"/>
-        <w:numPr>
-          <w:ilvl w:val="0"/>
-          <w:numId w:val="14"/>
-        </w:numPr>
-        <w:rPr>
-          <w:sz w:val="24"/>
-          <w:szCs w:val="24"/>
-        </w:rPr>
-      </w:pPr>
-      <w:r>
-        <w:rPr>
-          <w:sz w:val="24"/>
-          <w:szCs w:val="24"/>
-        </w:rPr>
-        <w:t>A</w:t>
-      </w:r>
-    </w:p>
-    <w:p>
-      <w:pPr>
-        <w:pStyle w:val="ListParagraph"/>
-        <w:numPr>
-          <w:ilvl w:val="0"/>
-          <w:numId w:val="14"/>
-        </w:numPr>
-        <w:rPr>
-          <w:sz w:val="24"/>
-          <w:szCs w:val="24"/>
-        </w:rPr>
-      </w:pPr>
-      <w:r>
-        <w:rPr>
-          <w:sz w:val="24"/>
-          <w:szCs w:val="24"/>
-        </w:rPr>
-        <w:t>E</w:t>
-      </w:r>
-    </w:p>
-    <w:p>
-      <w:pPr>
-        <w:pStyle w:val="ListParagraph"/>
-        <w:numPr>
-          <w:ilvl w:val="0"/>
-          <w:numId w:val="14"/>
-        </w:numPr>
-        <w:rPr>
-          <w:sz w:val="24"/>
-          <w:szCs w:val="24"/>
-        </w:rPr>
-      </w:pPr>
-      <w:r>
-        <w:rPr>
-          <w:sz w:val="24"/>
-          <w:szCs w:val="24"/>
-        </w:rPr>
-        <w:t>D</w:t>
-      </w:r>
-    </w:p>
-    <w:p>
-      <w:pPr>
-        <w:pStyle w:val="ListParagraph"/>
-        <w:numPr>
-          <w:ilvl w:val="0"/>
-          <w:numId w:val="14"/>
-        </w:numPr>
-        <w:rPr>
-          <w:sz w:val="24"/>
-          <w:szCs w:val="24"/>
-        </w:rPr>
-      </w:pPr>
-      <w:r>
-        <w:rPr>
-          <w:sz w:val="24"/>
-          <w:szCs w:val="24"/>
-        </w:rPr>
-        <w:t>G</w:t>
-      </w:r>
-    </w:p>
-    <w:p>
-      <w:pPr>
-        <w:pStyle w:val="ListParagraph"/>
-        <w:numPr>
-          <w:ilvl w:val="0"/>
-          <w:numId w:val="14"/>
-        </w:numPr>
-        <w:rPr>
-          <w:sz w:val="24"/>
-          <w:szCs w:val="24"/>
-        </w:rPr>
-      </w:pPr>
-      <w:r>
-        <w:rPr>
-          <w:sz w:val="24"/>
-          <w:szCs w:val="24"/>
-        </w:rPr>
-        <w:t>F</w:t>
-      </w:r>
-    </w:p>
-    <w:p>
-      <w:pPr>
-        <w:pStyle w:val="ListParagraph"/>
-        <w:numPr>
-          <w:ilvl w:val="0"/>
-          <w:numId w:val="14"/>
-        </w:numPr>
-        <w:rPr>
-          <w:sz w:val="24"/>
-          <w:szCs w:val="24"/>
-        </w:rPr>
-      </w:pPr>
-      <w:r>
-        <w:rPr>
-          <w:sz w:val="24"/>
-          <w:szCs w:val="24"/>
-        </w:rPr>
-        <w:t>C</w:t>
-      </w:r>
-    </w:p>
-    <w:p>
-      <w:pPr>
-        <w:pStyle w:val="ListParagraph"/>
-        <w:numPr>
-          <w:ilvl w:val="0"/>
-          <w:numId w:val="14"/>
-        </w:numPr>
-        <w:rPr>
-          <w:sz w:val="24"/>
-          <w:szCs w:val="24"/>
-        </w:rPr>
-      </w:pPr>
-      <w:r>
-        <w:rPr>
-          <w:sz w:val="24"/>
-          <w:szCs w:val="24"/>
-        </w:rPr>
-        <w:t>B</w:t>
-      </w:r>
-    </w:p>
-    <w:p>
-      <w:pPr>
-        <w:pStyle w:val="ListParagraph"/>
-        <w:numPr>
-          <w:ilvl w:val="0"/>
-          <w:numId w:val="14"/>
-        </w:numPr>
-        <w:rPr>
-          <w:sz w:val="24"/>
-          <w:szCs w:val="24"/>
-        </w:rPr>
-      </w:pPr>
-      <w:r>
-        <w:rPr>
-          <w:sz w:val="24"/>
-          <w:szCs w:val="24"/>
-        </w:rPr>
-        <w:t>A</w:t>
-      </w:r>
-    </w:p>
-    <w:p>
-      <w:pPr>
-        <w:pStyle w:val="ListParagraph"/>
-        <w:numPr>
-          <w:ilvl w:val="0"/>
-          <w:numId w:val="14"/>
-        </w:numPr>
-        <w:rPr>
-          <w:sz w:val="24"/>
-          <w:szCs w:val="24"/>
-        </w:rPr>
-      </w:pPr>
-      <w:r>
-        <w:rPr>
-          <w:sz w:val="24"/>
-          <w:szCs w:val="24"/>
-        </w:rPr>
-        <w:t>A</w:t>
-      </w:r>
-    </w:p>
-    <w:p>
-      <w:pPr>
-        <w:pStyle w:val="ListParagraph"/>
-        <w:numPr>
-          <w:ilvl w:val="0"/>
-          <w:numId w:val="14"/>
-        </w:numPr>
-        <w:rPr>
-          <w:sz w:val="24"/>
-          <w:szCs w:val="24"/>
-        </w:rPr>
-      </w:pPr>
-      <w:r>
-        <w:rPr>
-          <w:sz w:val="24"/>
-          <w:szCs w:val="24"/>
-        </w:rPr>
-        <w:t>B</w:t>
-      </w:r>
-    </w:p>
-    <w:p>
-      <w:pPr>
-        <w:pStyle w:val="ListParagraph"/>
-        <w:numPr>
-          <w:ilvl w:val="0"/>
-          <w:numId w:val="14"/>
-        </w:numPr>
-        <w:rPr>
-          <w:sz w:val="24"/>
-          <w:szCs w:val="24"/>
-        </w:rPr>
-      </w:pPr>
-      <w:r>
-        <w:rPr>
-          <w:sz w:val="24"/>
-          <w:szCs w:val="24"/>
-        </w:rPr>
-        <w:t>C</w:t>
-      </w:r>
-    </w:p>
-    <w:p>
-      <w:pPr>
-        <w:pStyle w:val="ListParagraph"/>
-        <w:numPr>
-          <w:ilvl w:val="0"/>
-          <w:numId w:val="14"/>
-        </w:numPr>
-        <w:rPr>
-          <w:sz w:val="24"/>
-          <w:szCs w:val="24"/>
-        </w:rPr>
-      </w:pPr>
-      <w:r>
-        <w:rPr>
-          <w:sz w:val="24"/>
-          <w:szCs w:val="24"/>
-        </w:rPr>
-        <w:t>A</w:t>
-      </w:r>
-    </w:p>
-    <w:p>
-      <w:pPr>
-        <w:pStyle w:val="ListParagraph"/>
-        <w:numPr>
-          <w:ilvl w:val="0"/>
-          <w:numId w:val="14"/>
-        </w:numPr>
-        <w:rPr>
-          <w:sz w:val="24"/>
-          <w:szCs w:val="24"/>
-        </w:rPr>
-      </w:pPr>
-      <w:r>
-        <w:rPr>
-          <w:sz w:val="24"/>
-          <w:szCs w:val="24"/>
-        </w:rPr>
-        <w:t>D</w:t>
-      </w:r>
-    </w:p>
-    <w:p>
-      <w:pPr>
-        <w:pStyle w:val="ListParagraph"/>
-        <w:numPr>
-          <w:ilvl w:val="0"/>
-          <w:numId w:val="14"/>
-        </w:numPr>
-        <w:rPr>
-          <w:sz w:val="24"/>
-          <w:szCs w:val="24"/>
-        </w:rPr>
-      </w:pPr>
-      <w:r>
-        <w:rPr>
-          <w:sz w:val="24"/>
-          <w:szCs w:val="24"/>
-        </w:rPr>
         <w:t>B</w:t>
       </w:r>
     </w:p>

</xml_diff>

<commit_message>
Book 17 Test 4 Writing
</commit_message>
<xml_diff>
--- a/IELTS Practices.docx
+++ b/IELTS Practices.docx
@@ -14804,6 +14804,282 @@
           <w:szCs w:val="24"/>
         </w:rPr>
         <w:t xml:space="preserve"> 9.0</w:t>
+      </w:r>
+    </w:p>
+    <w:p>
+      <w:pPr>
+        <w:pStyle w:val="Heading1"/>
+      </w:pPr>
+      <w:r>
+        <w:t>Practice Book 17 Test 4</w:t>
+      </w:r>
+    </w:p>
+    <w:p>
+      <w:pPr>
+        <w:pStyle w:val="Heading2"/>
+      </w:pPr>
+      <w:r>
+        <w:t>Writing Task 1</w:t>
+      </w:r>
+    </w:p>
+    <w:p>
+      <w:pPr>
+        <w:jc w:val="both"/>
+        <w:rPr>
+          <w:sz w:val="24"/>
+          <w:szCs w:val="24"/>
+        </w:rPr>
+      </w:pPr>
+      <w:r>
+        <w:rPr>
+          <w:sz w:val="24"/>
+          <w:szCs w:val="24"/>
+        </w:rPr>
+        <w:t xml:space="preserve">The graph shows the number of shops that has been shut down and also newer shops in a country between the years of 2011 and 2018. </w:t>
+      </w:r>
+      <w:r>
+        <w:rPr>
+          <w:sz w:val="24"/>
+          <w:szCs w:val="24"/>
+        </w:rPr>
+        <w:t xml:space="preserve">In the first year, about 4500 shops were opened, while approximately 200 old shops were closed. For the next two years, even though the </w:t>
+      </w:r>
+      <w:proofErr w:type="gramStart"/>
+      <w:r>
+        <w:rPr>
+          <w:sz w:val="24"/>
+          <w:szCs w:val="24"/>
+        </w:rPr>
+        <w:t>amount</w:t>
+      </w:r>
+      <w:proofErr w:type="gramEnd"/>
+      <w:r>
+        <w:rPr>
+          <w:sz w:val="24"/>
+          <w:szCs w:val="24"/>
+        </w:rPr>
+        <w:t xml:space="preserve"> of openings increased, the </w:t>
+      </w:r>
+      <w:proofErr w:type="gramStart"/>
+      <w:r>
+        <w:rPr>
+          <w:sz w:val="24"/>
+          <w:szCs w:val="24"/>
+        </w:rPr>
+        <w:t>amount</w:t>
+      </w:r>
+      <w:proofErr w:type="gramEnd"/>
+      <w:r>
+        <w:rPr>
+          <w:sz w:val="24"/>
+          <w:szCs w:val="24"/>
+        </w:rPr>
+        <w:t xml:space="preserve"> of closures fluctuated. In 2015, there is a possibility that there was an anomaly in the data as there can </w:t>
+      </w:r>
+      <w:proofErr w:type="spellStart"/>
+      <w:r>
+        <w:rPr>
+          <w:sz w:val="24"/>
+          <w:szCs w:val="24"/>
+        </w:rPr>
+        <w:t>seen</w:t>
+      </w:r>
+      <w:proofErr w:type="spellEnd"/>
+      <w:r>
+        <w:rPr>
+          <w:sz w:val="24"/>
+          <w:szCs w:val="24"/>
+        </w:rPr>
+        <w:t xml:space="preserve"> a drastic drop for the closure line. The openings line also dropped to 4000 in that very year. In the following two years, the openings tried to remain constant until dropping again to 3000 in 2018. On the other hand, the number of shops that were closed remained steady for the remaining years with a small reduction in 2017 of 100 shops. In conclusion, it can be determined that both the features had a fall over the interval of seven years, with openings showing the most changes, and closures having an anomaly, yet remaining constant in reduction.</w:t>
+      </w:r>
+    </w:p>
+    <w:p>
+      <w:pPr>
+        <w:jc w:val="both"/>
+        <w:rPr>
+          <w:sz w:val="24"/>
+          <w:szCs w:val="24"/>
+        </w:rPr>
+      </w:pPr>
+      <w:r>
+        <w:rPr>
+          <w:b/>
+          <w:bCs/>
+          <w:sz w:val="24"/>
+          <w:szCs w:val="24"/>
+        </w:rPr>
+        <w:t>Band Score:</w:t>
+      </w:r>
+    </w:p>
+    <w:p>
+      <w:pPr>
+        <w:pStyle w:val="Heading2"/>
+      </w:pPr>
+      <w:r>
+        <w:t>Writing Task 2</w:t>
+      </w:r>
+    </w:p>
+    <w:p>
+      <w:pPr>
+        <w:jc w:val="both"/>
+        <w:rPr>
+          <w:sz w:val="24"/>
+          <w:szCs w:val="24"/>
+        </w:rPr>
+      </w:pPr>
+      <w:r>
+        <w:rPr>
+          <w:sz w:val="24"/>
+          <w:szCs w:val="24"/>
+        </w:rPr>
+        <w:t xml:space="preserve">Being healthy is the primary requirement to stay alive and getting the energy to get things done. People nowadays are always at a rush and do not like to be patient, causing them to try out alternative medicines and treatments as the statement claims. </w:t>
+      </w:r>
+      <w:r>
+        <w:rPr>
+          <w:sz w:val="24"/>
+          <w:szCs w:val="24"/>
+        </w:rPr>
+        <w:t>We all know that it has positive impacts but do they have any negative developments? Yes, definitely. According to Newton’s third law, every action has their own equal reaction. Not everything comes with pros only, they have their own share of cons too. Let’s focus on the negative developments in two main categories first – consistency and immunity.</w:t>
+      </w:r>
+    </w:p>
+    <w:p>
+      <w:pPr>
+        <w:jc w:val="both"/>
+        <w:rPr>
+          <w:sz w:val="24"/>
+          <w:szCs w:val="24"/>
+        </w:rPr>
+      </w:pPr>
+      <w:r>
+        <w:rPr>
+          <w:sz w:val="24"/>
+          <w:szCs w:val="24"/>
+        </w:rPr>
+        <w:lastRenderedPageBreak/>
+        <w:t xml:space="preserve">Firstly, consistency is a must for every kind of actions. People who are consistent with their progress always shines the most. Yes, you can jump but you need to keep constant with your evolution. Likewise, a usual doctor keeps track of their patients’ health records and gives medication accordingly. A </w:t>
+      </w:r>
+      <w:proofErr w:type="spellStart"/>
+      <w:r>
+        <w:rPr>
+          <w:sz w:val="24"/>
+          <w:szCs w:val="24"/>
+        </w:rPr>
+        <w:t>suddent</w:t>
+      </w:r>
+      <w:proofErr w:type="spellEnd"/>
+      <w:r>
+        <w:rPr>
+          <w:sz w:val="24"/>
+          <w:szCs w:val="24"/>
+        </w:rPr>
+        <w:t xml:space="preserve"> change in health is far easier to understand looking back on the track record, leading them to find the cause of degradation more efficiently. Furthermore, going to a new doctor for alternative treatments would require the patient to do more tests for the doctor to understand what had happened, which would lead to more cost in their budget.</w:t>
+      </w:r>
+    </w:p>
+    <w:p>
+      <w:pPr>
+        <w:jc w:val="both"/>
+        <w:rPr>
+          <w:sz w:val="24"/>
+          <w:szCs w:val="24"/>
+        </w:rPr>
+      </w:pPr>
+      <w:r>
+        <w:rPr>
+          <w:sz w:val="24"/>
+          <w:szCs w:val="24"/>
+        </w:rPr>
+        <w:t xml:space="preserve">Secondly, immunity is a major factor in health. Here, I would like to share a story of my own. Primarily, I would like to say that I do not wish to take medicines much because I believe letting my own body’s immunity system to track the cause of my health issues and destroying the reason would lead the system to strengthen. So, losing patience and trying out different medicines and treatments would cause my guarding cells to weaken leading me to be more susceptible to diseases in the long run. Moreover, my usual doctor knows better what suits me or not, and would recommend required treatments based on </w:t>
+      </w:r>
+      <w:proofErr w:type="gramStart"/>
+      <w:r>
+        <w:rPr>
+          <w:sz w:val="24"/>
+          <w:szCs w:val="24"/>
+        </w:rPr>
+        <w:t>my</w:t>
+      </w:r>
+      <w:proofErr w:type="gramEnd"/>
+      <w:r>
+        <w:rPr>
+          <w:sz w:val="24"/>
+          <w:szCs w:val="24"/>
+        </w:rPr>
+        <w:t xml:space="preserve"> know permanent issues such as allergies, etc.</w:t>
+      </w:r>
+    </w:p>
+    <w:p>
+      <w:pPr>
+        <w:jc w:val="both"/>
+        <w:rPr>
+          <w:sz w:val="24"/>
+          <w:szCs w:val="24"/>
+        </w:rPr>
+      </w:pPr>
+      <w:r>
+        <w:rPr>
+          <w:sz w:val="24"/>
+          <w:szCs w:val="24"/>
+        </w:rPr>
+        <w:t xml:space="preserve">On the contrary, </w:t>
+      </w:r>
+      <w:r>
+        <w:rPr>
+          <w:sz w:val="24"/>
+          <w:szCs w:val="24"/>
+        </w:rPr>
+        <w:t xml:space="preserve">as technology and medicines develop, the </w:t>
+      </w:r>
+      <w:proofErr w:type="gramStart"/>
+      <w:r>
+        <w:rPr>
+          <w:sz w:val="24"/>
+          <w:szCs w:val="24"/>
+        </w:rPr>
+        <w:t>disease causing</w:t>
+      </w:r>
+      <w:proofErr w:type="gramEnd"/>
+      <w:r>
+        <w:rPr>
+          <w:sz w:val="24"/>
+          <w:szCs w:val="24"/>
+        </w:rPr>
+        <w:t xml:space="preserve"> pathogens also evolve. There are reports of usual doctors using old practiced treatments or common medicines for new kinds of diseases. They do not wish to evolve with the flow causing more endangering situations. On such cases, it is a blessing to try out alternative medicines and treatments for better healing. But such incidents are pretty rare, I presume.</w:t>
+      </w:r>
+    </w:p>
+    <w:p>
+      <w:pPr>
+        <w:jc w:val="both"/>
+        <w:rPr>
+          <w:sz w:val="24"/>
+          <w:szCs w:val="24"/>
+        </w:rPr>
+      </w:pPr>
+      <w:r>
+        <w:rPr>
+          <w:sz w:val="24"/>
+          <w:szCs w:val="24"/>
+        </w:rPr>
+        <w:t>In conclusion, I would say that no coin should be viewed from one side. Even though the statements claim is pretty obvious, we should also look into more reports of people’s experience with their usual doctors. I hope and believe that someday the positive developments would cover up the negative developments with their shadows.</w:t>
+      </w:r>
+    </w:p>
+    <w:p>
+      <w:pPr>
+        <w:jc w:val="both"/>
+        <w:rPr>
+          <w:b/>
+          <w:bCs/>
+          <w:sz w:val="24"/>
+          <w:szCs w:val="24"/>
+        </w:rPr>
+      </w:pPr>
+      <w:r>
+        <w:rPr>
+          <w:b/>
+          <w:bCs/>
+          <w:sz w:val="24"/>
+          <w:szCs w:val="24"/>
+        </w:rPr>
+        <w:t>Band Score:</w:t>
       </w:r>
     </w:p>
     <w:sectPr>

</xml_diff>

<commit_message>
Book 17 Test 4 Writing Scores
</commit_message>
<xml_diff>
--- a/IELTS Practices.docx
+++ b/IELTS Practices.docx
@@ -14910,6 +14910,24 @@
         </w:rPr>
         <w:t>Band Score:</w:t>
       </w:r>
+      <w:r>
+        <w:rPr>
+          <w:b/>
+          <w:bCs/>
+          <w:sz w:val="24"/>
+          <w:szCs w:val="24"/>
+        </w:rPr>
+        <w:t xml:space="preserve"> 6.0</w:t>
+      </w:r>
+      <w:r>
+        <w:rPr>
+          <w:b/>
+          <w:bCs/>
+          <w:sz w:val="24"/>
+          <w:szCs w:val="24"/>
+        </w:rPr>
+        <w:t xml:space="preserve"> – 6.5</w:t>
+      </w:r>
     </w:p>
     <w:p>
       <w:pPr>
@@ -15080,6 +15098,24 @@
           <w:szCs w:val="24"/>
         </w:rPr>
         <w:t>Band Score:</w:t>
+      </w:r>
+      <w:r>
+        <w:rPr>
+          <w:b/>
+          <w:bCs/>
+          <w:sz w:val="24"/>
+          <w:szCs w:val="24"/>
+        </w:rPr>
+        <w:t xml:space="preserve"> 6.0</w:t>
+      </w:r>
+      <w:r>
+        <w:rPr>
+          <w:b/>
+          <w:bCs/>
+          <w:sz w:val="24"/>
+          <w:szCs w:val="24"/>
+        </w:rPr>
+        <w:t xml:space="preserve"> – 6.5</w:t>
       </w:r>
     </w:p>
     <w:sectPr>

</xml_diff>

<commit_message>
Book 17 Test 4 Listening
</commit_message>
<xml_diff>
--- a/IELTS Practices.docx
+++ b/IELTS Practices.docx
@@ -15116,6 +15116,951 @@
           <w:szCs w:val="24"/>
         </w:rPr>
         <w:t xml:space="preserve"> – 6.5</w:t>
+      </w:r>
+    </w:p>
+    <w:p>
+      <w:pPr>
+        <w:pStyle w:val="Heading2"/>
+      </w:pPr>
+      <w:r>
+        <w:t>Reading</w:t>
+      </w:r>
+    </w:p>
+    <w:p>
+      <w:pPr>
+        <w:jc w:val="both"/>
+        <w:rPr>
+          <w:sz w:val="24"/>
+          <w:szCs w:val="24"/>
+        </w:rPr>
+      </w:pPr>
+    </w:p>
+    <w:p>
+      <w:pPr>
+        <w:jc w:val="both"/>
+        <w:rPr>
+          <w:b/>
+          <w:bCs/>
+          <w:sz w:val="24"/>
+          <w:szCs w:val="24"/>
+        </w:rPr>
+      </w:pPr>
+      <w:r>
+        <w:rPr>
+          <w:b/>
+          <w:bCs/>
+          <w:sz w:val="24"/>
+          <w:szCs w:val="24"/>
+        </w:rPr>
+        <w:t>Band Score:</w:t>
+      </w:r>
+    </w:p>
+    <w:p>
+      <w:pPr>
+        <w:pStyle w:val="Heading2"/>
+      </w:pPr>
+      <w:r>
+        <w:t>Listening</w:t>
+      </w:r>
+    </w:p>
+    <w:p>
+      <w:pPr>
+        <w:pStyle w:val="ListParagraph"/>
+        <w:numPr>
+          <w:ilvl w:val="0"/>
+          <w:numId w:val="16"/>
+        </w:numPr>
+        <w:jc w:val="both"/>
+        <w:rPr>
+          <w:sz w:val="24"/>
+          <w:szCs w:val="24"/>
+        </w:rPr>
+      </w:pPr>
+      <w:r>
+        <w:rPr>
+          <w:sz w:val="24"/>
+          <w:szCs w:val="24"/>
+        </w:rPr>
+        <w:t>Floor</w:t>
+      </w:r>
+    </w:p>
+    <w:p>
+      <w:pPr>
+        <w:pStyle w:val="ListParagraph"/>
+        <w:numPr>
+          <w:ilvl w:val="0"/>
+          <w:numId w:val="16"/>
+        </w:numPr>
+        <w:jc w:val="both"/>
+        <w:rPr>
+          <w:sz w:val="24"/>
+          <w:szCs w:val="24"/>
+        </w:rPr>
+      </w:pPr>
+      <w:r>
+        <w:rPr>
+          <w:sz w:val="24"/>
+          <w:szCs w:val="24"/>
+        </w:rPr>
+        <w:t>Oven</w:t>
+      </w:r>
+      <w:r>
+        <w:rPr>
+          <w:sz w:val="24"/>
+          <w:szCs w:val="24"/>
+        </w:rPr>
+        <w:t xml:space="preserve"> (Wrong: Fridge)</w:t>
+      </w:r>
+    </w:p>
+    <w:p>
+      <w:pPr>
+        <w:pStyle w:val="ListParagraph"/>
+        <w:numPr>
+          <w:ilvl w:val="0"/>
+          <w:numId w:val="16"/>
+        </w:numPr>
+        <w:jc w:val="both"/>
+        <w:rPr>
+          <w:sz w:val="24"/>
+          <w:szCs w:val="24"/>
+        </w:rPr>
+      </w:pPr>
+      <w:r>
+        <w:rPr>
+          <w:sz w:val="24"/>
+          <w:szCs w:val="24"/>
+        </w:rPr>
+        <w:t>Shirts</w:t>
+      </w:r>
+    </w:p>
+    <w:p>
+      <w:pPr>
+        <w:pStyle w:val="ListParagraph"/>
+        <w:numPr>
+          <w:ilvl w:val="0"/>
+          <w:numId w:val="16"/>
+        </w:numPr>
+        <w:jc w:val="both"/>
+        <w:rPr>
+          <w:sz w:val="24"/>
+          <w:szCs w:val="24"/>
+        </w:rPr>
+      </w:pPr>
+      <w:r>
+        <w:rPr>
+          <w:sz w:val="24"/>
+          <w:szCs w:val="24"/>
+        </w:rPr>
+        <w:t>Windows</w:t>
+      </w:r>
+    </w:p>
+    <w:p>
+      <w:pPr>
+        <w:pStyle w:val="ListParagraph"/>
+        <w:numPr>
+          <w:ilvl w:val="0"/>
+          <w:numId w:val="16"/>
+        </w:numPr>
+        <w:jc w:val="both"/>
+        <w:rPr>
+          <w:sz w:val="24"/>
+          <w:szCs w:val="24"/>
+        </w:rPr>
+      </w:pPr>
+      <w:r>
+        <w:rPr>
+          <w:sz w:val="24"/>
+          <w:szCs w:val="24"/>
+        </w:rPr>
+        <w:t>Balcony</w:t>
+      </w:r>
+    </w:p>
+    <w:p>
+      <w:pPr>
+        <w:pStyle w:val="ListParagraph"/>
+        <w:numPr>
+          <w:ilvl w:val="0"/>
+          <w:numId w:val="16"/>
+        </w:numPr>
+        <w:jc w:val="both"/>
+        <w:rPr>
+          <w:sz w:val="24"/>
+          <w:szCs w:val="24"/>
+        </w:rPr>
+      </w:pPr>
+      <w:r>
+        <w:rPr>
+          <w:sz w:val="24"/>
+          <w:szCs w:val="24"/>
+        </w:rPr>
+        <w:t>Electrician</w:t>
+      </w:r>
+    </w:p>
+    <w:p>
+      <w:pPr>
+        <w:pStyle w:val="ListParagraph"/>
+        <w:numPr>
+          <w:ilvl w:val="0"/>
+          <w:numId w:val="16"/>
+        </w:numPr>
+        <w:jc w:val="both"/>
+        <w:rPr>
+          <w:sz w:val="24"/>
+          <w:szCs w:val="24"/>
+        </w:rPr>
+      </w:pPr>
+      <w:r>
+        <w:rPr>
+          <w:sz w:val="24"/>
+          <w:szCs w:val="24"/>
+        </w:rPr>
+        <w:t>Dust</w:t>
+      </w:r>
+    </w:p>
+    <w:p>
+      <w:pPr>
+        <w:pStyle w:val="ListParagraph"/>
+        <w:numPr>
+          <w:ilvl w:val="0"/>
+          <w:numId w:val="16"/>
+        </w:numPr>
+        <w:jc w:val="both"/>
+        <w:rPr>
+          <w:sz w:val="24"/>
+          <w:szCs w:val="24"/>
+        </w:rPr>
+      </w:pPr>
+      <w:r>
+        <w:rPr>
+          <w:sz w:val="24"/>
+          <w:szCs w:val="24"/>
+        </w:rPr>
+        <w:t>Police</w:t>
+      </w:r>
+    </w:p>
+    <w:p>
+      <w:pPr>
+        <w:pStyle w:val="ListParagraph"/>
+        <w:numPr>
+          <w:ilvl w:val="0"/>
+          <w:numId w:val="16"/>
+        </w:numPr>
+        <w:jc w:val="both"/>
+        <w:rPr>
+          <w:sz w:val="24"/>
+          <w:szCs w:val="24"/>
+        </w:rPr>
+      </w:pPr>
+      <w:r>
+        <w:rPr>
+          <w:sz w:val="24"/>
+          <w:szCs w:val="24"/>
+        </w:rPr>
+        <w:lastRenderedPageBreak/>
+        <w:t>Training</w:t>
+      </w:r>
+    </w:p>
+    <w:p>
+      <w:pPr>
+        <w:pStyle w:val="ListParagraph"/>
+        <w:numPr>
+          <w:ilvl w:val="0"/>
+          <w:numId w:val="16"/>
+        </w:numPr>
+        <w:jc w:val="both"/>
+        <w:rPr>
+          <w:sz w:val="24"/>
+          <w:szCs w:val="24"/>
+        </w:rPr>
+      </w:pPr>
+      <w:r>
+        <w:rPr>
+          <w:sz w:val="24"/>
+          <w:szCs w:val="24"/>
+        </w:rPr>
+        <w:t>Review</w:t>
+      </w:r>
+    </w:p>
+    <w:p>
+      <w:pPr>
+        <w:pStyle w:val="ListParagraph"/>
+        <w:numPr>
+          <w:ilvl w:val="0"/>
+          <w:numId w:val="16"/>
+        </w:numPr>
+        <w:jc w:val="both"/>
+        <w:rPr>
+          <w:sz w:val="24"/>
+          <w:szCs w:val="24"/>
+        </w:rPr>
+      </w:pPr>
+      <w:r>
+        <w:rPr>
+          <w:sz w:val="24"/>
+          <w:szCs w:val="24"/>
+        </w:rPr>
+        <w:t>A</w:t>
+      </w:r>
+    </w:p>
+    <w:p>
+      <w:pPr>
+        <w:pStyle w:val="ListParagraph"/>
+        <w:numPr>
+          <w:ilvl w:val="0"/>
+          <w:numId w:val="16"/>
+        </w:numPr>
+        <w:jc w:val="both"/>
+        <w:rPr>
+          <w:sz w:val="24"/>
+          <w:szCs w:val="24"/>
+        </w:rPr>
+      </w:pPr>
+      <w:r>
+        <w:rPr>
+          <w:sz w:val="24"/>
+          <w:szCs w:val="24"/>
+        </w:rPr>
+        <w:t>C</w:t>
+      </w:r>
+      <w:r>
+        <w:rPr>
+          <w:sz w:val="24"/>
+          <w:szCs w:val="24"/>
+        </w:rPr>
+        <w:t xml:space="preserve"> (Wrong: A)</w:t>
+      </w:r>
+    </w:p>
+    <w:p>
+      <w:pPr>
+        <w:pStyle w:val="ListParagraph"/>
+        <w:numPr>
+          <w:ilvl w:val="0"/>
+          <w:numId w:val="16"/>
+        </w:numPr>
+        <w:jc w:val="both"/>
+        <w:rPr>
+          <w:sz w:val="24"/>
+          <w:szCs w:val="24"/>
+        </w:rPr>
+      </w:pPr>
+      <w:r>
+        <w:rPr>
+          <w:sz w:val="24"/>
+          <w:szCs w:val="24"/>
+        </w:rPr>
+        <w:t>A</w:t>
+      </w:r>
+    </w:p>
+    <w:p>
+      <w:pPr>
+        <w:pStyle w:val="ListParagraph"/>
+        <w:numPr>
+          <w:ilvl w:val="0"/>
+          <w:numId w:val="16"/>
+        </w:numPr>
+        <w:jc w:val="both"/>
+        <w:rPr>
+          <w:sz w:val="24"/>
+          <w:szCs w:val="24"/>
+        </w:rPr>
+      </w:pPr>
+      <w:r>
+        <w:rPr>
+          <w:sz w:val="24"/>
+          <w:szCs w:val="24"/>
+        </w:rPr>
+        <w:t>C</w:t>
+      </w:r>
+    </w:p>
+    <w:p>
+      <w:pPr>
+        <w:pStyle w:val="ListParagraph"/>
+        <w:numPr>
+          <w:ilvl w:val="0"/>
+          <w:numId w:val="16"/>
+        </w:numPr>
+        <w:jc w:val="both"/>
+        <w:rPr>
+          <w:sz w:val="24"/>
+          <w:szCs w:val="24"/>
+        </w:rPr>
+      </w:pPr>
+      <w:r>
+        <w:rPr>
+          <w:sz w:val="24"/>
+          <w:szCs w:val="24"/>
+        </w:rPr>
+        <w:t>A</w:t>
+      </w:r>
+    </w:p>
+    <w:p>
+      <w:pPr>
+        <w:pStyle w:val="ListParagraph"/>
+        <w:numPr>
+          <w:ilvl w:val="0"/>
+          <w:numId w:val="16"/>
+        </w:numPr>
+        <w:jc w:val="both"/>
+        <w:rPr>
+          <w:sz w:val="24"/>
+          <w:szCs w:val="24"/>
+        </w:rPr>
+      </w:pPr>
+      <w:r>
+        <w:rPr>
+          <w:sz w:val="24"/>
+          <w:szCs w:val="24"/>
+        </w:rPr>
+        <w:t>C</w:t>
+      </w:r>
+    </w:p>
+    <w:p>
+      <w:pPr>
+        <w:pStyle w:val="ListParagraph"/>
+        <w:numPr>
+          <w:ilvl w:val="0"/>
+          <w:numId w:val="16"/>
+        </w:numPr>
+        <w:jc w:val="both"/>
+        <w:rPr>
+          <w:sz w:val="24"/>
+          <w:szCs w:val="24"/>
+        </w:rPr>
+      </w:pPr>
+      <w:r>
+        <w:rPr>
+          <w:sz w:val="24"/>
+          <w:szCs w:val="24"/>
+        </w:rPr>
+        <w:t>B</w:t>
+      </w:r>
+    </w:p>
+    <w:p>
+      <w:pPr>
+        <w:pStyle w:val="ListParagraph"/>
+        <w:numPr>
+          <w:ilvl w:val="0"/>
+          <w:numId w:val="16"/>
+        </w:numPr>
+        <w:jc w:val="both"/>
+        <w:rPr>
+          <w:sz w:val="24"/>
+          <w:szCs w:val="24"/>
+        </w:rPr>
+      </w:pPr>
+      <w:r>
+        <w:rPr>
+          <w:sz w:val="24"/>
+          <w:szCs w:val="24"/>
+        </w:rPr>
+        <w:t>C</w:t>
+      </w:r>
+    </w:p>
+    <w:p>
+      <w:pPr>
+        <w:pStyle w:val="ListParagraph"/>
+        <w:numPr>
+          <w:ilvl w:val="0"/>
+          <w:numId w:val="16"/>
+        </w:numPr>
+        <w:jc w:val="both"/>
+        <w:rPr>
+          <w:sz w:val="24"/>
+          <w:szCs w:val="24"/>
+        </w:rPr>
+      </w:pPr>
+      <w:r>
+        <w:rPr>
+          <w:sz w:val="24"/>
+          <w:szCs w:val="24"/>
+        </w:rPr>
+        <w:t>B</w:t>
+      </w:r>
+    </w:p>
+    <w:p>
+      <w:pPr>
+        <w:pStyle w:val="ListParagraph"/>
+        <w:numPr>
+          <w:ilvl w:val="0"/>
+          <w:numId w:val="16"/>
+        </w:numPr>
+        <w:jc w:val="both"/>
+        <w:rPr>
+          <w:sz w:val="24"/>
+          <w:szCs w:val="24"/>
+        </w:rPr>
+      </w:pPr>
+      <w:r>
+        <w:rPr>
+          <w:sz w:val="24"/>
+          <w:szCs w:val="24"/>
+        </w:rPr>
+        <w:t>A</w:t>
+      </w:r>
+    </w:p>
+    <w:p>
+      <w:pPr>
+        <w:pStyle w:val="ListParagraph"/>
+        <w:numPr>
+          <w:ilvl w:val="0"/>
+          <w:numId w:val="16"/>
+        </w:numPr>
+        <w:jc w:val="both"/>
+        <w:rPr>
+          <w:sz w:val="24"/>
+          <w:szCs w:val="24"/>
+        </w:rPr>
+      </w:pPr>
+      <w:r>
+        <w:rPr>
+          <w:sz w:val="24"/>
+          <w:szCs w:val="24"/>
+        </w:rPr>
+        <w:t>C</w:t>
+      </w:r>
+    </w:p>
+    <w:p>
+      <w:pPr>
+        <w:pStyle w:val="ListParagraph"/>
+        <w:numPr>
+          <w:ilvl w:val="0"/>
+          <w:numId w:val="16"/>
+        </w:numPr>
+        <w:jc w:val="both"/>
+        <w:rPr>
+          <w:sz w:val="24"/>
+          <w:szCs w:val="24"/>
+        </w:rPr>
+      </w:pPr>
+      <w:r>
+        <w:rPr>
+          <w:sz w:val="24"/>
+          <w:szCs w:val="24"/>
+        </w:rPr>
+        <w:t>E</w:t>
+      </w:r>
+    </w:p>
+    <w:p>
+      <w:pPr>
+        <w:pStyle w:val="ListParagraph"/>
+        <w:numPr>
+          <w:ilvl w:val="0"/>
+          <w:numId w:val="16"/>
+        </w:numPr>
+        <w:jc w:val="both"/>
+        <w:rPr>
+          <w:sz w:val="24"/>
+          <w:szCs w:val="24"/>
+        </w:rPr>
+      </w:pPr>
+      <w:r>
+        <w:rPr>
+          <w:sz w:val="24"/>
+          <w:szCs w:val="24"/>
+        </w:rPr>
+        <w:t>A</w:t>
+      </w:r>
+    </w:p>
+    <w:p>
+      <w:pPr>
+        <w:pStyle w:val="ListParagraph"/>
+        <w:numPr>
+          <w:ilvl w:val="0"/>
+          <w:numId w:val="16"/>
+        </w:numPr>
+        <w:jc w:val="both"/>
+        <w:rPr>
+          <w:sz w:val="24"/>
+          <w:szCs w:val="24"/>
+        </w:rPr>
+      </w:pPr>
+      <w:r>
+        <w:rPr>
+          <w:sz w:val="24"/>
+          <w:szCs w:val="24"/>
+        </w:rPr>
+        <w:t>C</w:t>
+      </w:r>
+      <w:r>
+        <w:rPr>
+          <w:sz w:val="24"/>
+          <w:szCs w:val="24"/>
+        </w:rPr>
+        <w:t xml:space="preserve"> (Wrong: D)</w:t>
+      </w:r>
+    </w:p>
+    <w:p>
+      <w:pPr>
+        <w:pStyle w:val="ListParagraph"/>
+        <w:numPr>
+          <w:ilvl w:val="0"/>
+          <w:numId w:val="16"/>
+        </w:numPr>
+        <w:jc w:val="both"/>
+        <w:rPr>
+          <w:sz w:val="24"/>
+          <w:szCs w:val="24"/>
+        </w:rPr>
+      </w:pPr>
+      <w:r>
+        <w:rPr>
+          <w:sz w:val="24"/>
+          <w:szCs w:val="24"/>
+        </w:rPr>
+        <w:t>B</w:t>
+      </w:r>
+    </w:p>
+    <w:p>
+      <w:pPr>
+        <w:pStyle w:val="ListParagraph"/>
+        <w:numPr>
+          <w:ilvl w:val="0"/>
+          <w:numId w:val="16"/>
+        </w:numPr>
+        <w:jc w:val="both"/>
+        <w:rPr>
+          <w:sz w:val="24"/>
+          <w:szCs w:val="24"/>
+        </w:rPr>
+      </w:pPr>
+      <w:r>
+        <w:rPr>
+          <w:sz w:val="24"/>
+          <w:szCs w:val="24"/>
+        </w:rPr>
+        <w:t>F</w:t>
+      </w:r>
+    </w:p>
+    <w:p>
+      <w:pPr>
+        <w:pStyle w:val="ListParagraph"/>
+        <w:numPr>
+          <w:ilvl w:val="0"/>
+          <w:numId w:val="16"/>
+        </w:numPr>
+        <w:jc w:val="both"/>
+        <w:rPr>
+          <w:sz w:val="24"/>
+          <w:szCs w:val="24"/>
+        </w:rPr>
+      </w:pPr>
+      <w:r>
+        <w:rPr>
+          <w:sz w:val="24"/>
+          <w:szCs w:val="24"/>
+        </w:rPr>
+        <w:t>A</w:t>
+      </w:r>
+    </w:p>
+    <w:p>
+      <w:pPr>
+        <w:pStyle w:val="ListParagraph"/>
+        <w:numPr>
+          <w:ilvl w:val="0"/>
+          <w:numId w:val="16"/>
+        </w:numPr>
+        <w:jc w:val="both"/>
+        <w:rPr>
+          <w:sz w:val="24"/>
+          <w:szCs w:val="24"/>
+        </w:rPr>
+      </w:pPr>
+      <w:r>
+        <w:rPr>
+          <w:sz w:val="24"/>
+          <w:szCs w:val="24"/>
+        </w:rPr>
+        <w:t>D</w:t>
+      </w:r>
+    </w:p>
+    <w:p>
+      <w:pPr>
+        <w:pStyle w:val="ListParagraph"/>
+        <w:numPr>
+          <w:ilvl w:val="0"/>
+          <w:numId w:val="16"/>
+        </w:numPr>
+        <w:jc w:val="both"/>
+        <w:rPr>
+          <w:sz w:val="24"/>
+          <w:szCs w:val="24"/>
+        </w:rPr>
+      </w:pPr>
+      <w:r>
+        <w:rPr>
+          <w:sz w:val="24"/>
+          <w:szCs w:val="24"/>
+        </w:rPr>
+        <w:t>C</w:t>
+      </w:r>
+    </w:p>
+    <w:p>
+      <w:pPr>
+        <w:pStyle w:val="ListParagraph"/>
+        <w:numPr>
+          <w:ilvl w:val="0"/>
+          <w:numId w:val="16"/>
+        </w:numPr>
+        <w:jc w:val="both"/>
+        <w:rPr>
+          <w:sz w:val="24"/>
+          <w:szCs w:val="24"/>
+        </w:rPr>
+      </w:pPr>
+      <w:r>
+        <w:rPr>
+          <w:sz w:val="24"/>
+          <w:szCs w:val="24"/>
+        </w:rPr>
+        <w:t>G</w:t>
+      </w:r>
+    </w:p>
+    <w:p>
+      <w:pPr>
+        <w:pStyle w:val="ListParagraph"/>
+        <w:numPr>
+          <w:ilvl w:val="0"/>
+          <w:numId w:val="16"/>
+        </w:numPr>
+        <w:jc w:val="both"/>
+        <w:rPr>
+          <w:sz w:val="24"/>
+          <w:szCs w:val="24"/>
+        </w:rPr>
+      </w:pPr>
+      <w:r>
+        <w:rPr>
+          <w:sz w:val="24"/>
+          <w:szCs w:val="24"/>
+        </w:rPr>
+        <w:t>Golden</w:t>
+      </w:r>
+    </w:p>
+    <w:p>
+      <w:pPr>
+        <w:pStyle w:val="ListParagraph"/>
+        <w:numPr>
+          <w:ilvl w:val="0"/>
+          <w:numId w:val="16"/>
+        </w:numPr>
+        <w:jc w:val="both"/>
+        <w:rPr>
+          <w:sz w:val="24"/>
+          <w:szCs w:val="24"/>
+        </w:rPr>
+      </w:pPr>
+      <w:r>
+        <w:rPr>
+          <w:sz w:val="24"/>
+          <w:szCs w:val="24"/>
+        </w:rPr>
+        <w:t>Healthy</w:t>
+      </w:r>
+    </w:p>
+    <w:p>
+      <w:pPr>
+        <w:pStyle w:val="ListParagraph"/>
+        <w:numPr>
+          <w:ilvl w:val="0"/>
+          <w:numId w:val="16"/>
+        </w:numPr>
+        <w:jc w:val="both"/>
+        <w:rPr>
+          <w:sz w:val="24"/>
+          <w:szCs w:val="24"/>
+        </w:rPr>
+      </w:pPr>
+      <w:r>
+        <w:rPr>
+          <w:sz w:val="24"/>
+          <w:szCs w:val="24"/>
+        </w:rPr>
+        <w:t>Climate</w:t>
+      </w:r>
+    </w:p>
+    <w:p>
+      <w:pPr>
+        <w:pStyle w:val="ListParagraph"/>
+        <w:numPr>
+          <w:ilvl w:val="0"/>
+          <w:numId w:val="16"/>
+        </w:numPr>
+        <w:jc w:val="both"/>
+        <w:rPr>
+          <w:sz w:val="24"/>
+          <w:szCs w:val="24"/>
+        </w:rPr>
+      </w:pPr>
+      <w:r>
+        <w:rPr>
+          <w:sz w:val="24"/>
+          <w:szCs w:val="24"/>
+        </w:rPr>
+        <w:t>Rocks</w:t>
+      </w:r>
+    </w:p>
+    <w:p>
+      <w:pPr>
+        <w:pStyle w:val="ListParagraph"/>
+        <w:numPr>
+          <w:ilvl w:val="0"/>
+          <w:numId w:val="16"/>
+        </w:numPr>
+        <w:jc w:val="both"/>
+        <w:rPr>
+          <w:sz w:val="24"/>
+          <w:szCs w:val="24"/>
+        </w:rPr>
+      </w:pPr>
+      <w:r>
+        <w:rPr>
+          <w:sz w:val="24"/>
+          <w:szCs w:val="24"/>
+        </w:rPr>
+        <w:t>Diameter</w:t>
+      </w:r>
+    </w:p>
+    <w:p>
+      <w:pPr>
+        <w:pStyle w:val="ListParagraph"/>
+        <w:numPr>
+          <w:ilvl w:val="0"/>
+          <w:numId w:val="16"/>
+        </w:numPr>
+        <w:jc w:val="both"/>
+        <w:rPr>
+          <w:sz w:val="24"/>
+          <w:szCs w:val="24"/>
+        </w:rPr>
+      </w:pPr>
+      <w:r>
+        <w:rPr>
+          <w:sz w:val="24"/>
+          <w:szCs w:val="24"/>
+        </w:rPr>
+        <w:t>Tube</w:t>
+      </w:r>
+    </w:p>
+    <w:p>
+      <w:pPr>
+        <w:pStyle w:val="ListParagraph"/>
+        <w:numPr>
+          <w:ilvl w:val="0"/>
+          <w:numId w:val="16"/>
+        </w:numPr>
+        <w:jc w:val="both"/>
+        <w:rPr>
+          <w:sz w:val="24"/>
+          <w:szCs w:val="24"/>
+        </w:rPr>
+      </w:pPr>
+      <w:r>
+        <w:rPr>
+          <w:sz w:val="24"/>
+          <w:szCs w:val="24"/>
+        </w:rPr>
+        <w:t>Evaporators</w:t>
+      </w:r>
+      <w:r>
+        <w:rPr>
+          <w:sz w:val="24"/>
+          <w:szCs w:val="24"/>
+        </w:rPr>
+        <w:t xml:space="preserve"> (Wrong: Fire)</w:t>
+      </w:r>
+    </w:p>
+    <w:p>
+      <w:pPr>
+        <w:pStyle w:val="ListParagraph"/>
+        <w:numPr>
+          <w:ilvl w:val="0"/>
+          <w:numId w:val="16"/>
+        </w:numPr>
+        <w:jc w:val="both"/>
+        <w:rPr>
+          <w:sz w:val="24"/>
+          <w:szCs w:val="24"/>
+        </w:rPr>
+      </w:pPr>
+      <w:r>
+        <w:rPr>
+          <w:sz w:val="24"/>
+          <w:szCs w:val="24"/>
+        </w:rPr>
+        <w:t>Steam</w:t>
+      </w:r>
+    </w:p>
+    <w:p>
+      <w:pPr>
+        <w:pStyle w:val="ListParagraph"/>
+        <w:numPr>
+          <w:ilvl w:val="0"/>
+          <w:numId w:val="16"/>
+        </w:numPr>
+        <w:jc w:val="both"/>
+        <w:rPr>
+          <w:sz w:val="24"/>
+          <w:szCs w:val="24"/>
+        </w:rPr>
+      </w:pPr>
+      <w:r>
+        <w:rPr>
+          <w:sz w:val="24"/>
+          <w:szCs w:val="24"/>
+        </w:rPr>
+        <w:t>Cloudy</w:t>
+      </w:r>
+    </w:p>
+    <w:p>
+      <w:pPr>
+        <w:pStyle w:val="ListParagraph"/>
+        <w:numPr>
+          <w:ilvl w:val="0"/>
+          <w:numId w:val="16"/>
+        </w:numPr>
+        <w:jc w:val="both"/>
+        <w:rPr>
+          <w:sz w:val="24"/>
+          <w:szCs w:val="24"/>
+        </w:rPr>
+      </w:pPr>
+      <w:proofErr w:type="spellStart"/>
+      <w:r>
+        <w:rPr>
+          <w:sz w:val="24"/>
+          <w:szCs w:val="24"/>
+        </w:rPr>
+        <w:t>Litre</w:t>
+      </w:r>
+      <w:proofErr w:type="spellEnd"/>
+    </w:p>
+    <w:p>
+      <w:pPr>
+        <w:jc w:val="both"/>
+        <w:rPr>
+          <w:b/>
+          <w:bCs/>
+          <w:sz w:val="24"/>
+          <w:szCs w:val="24"/>
+        </w:rPr>
+      </w:pPr>
+      <w:r>
+        <w:rPr>
+          <w:b/>
+          <w:bCs/>
+          <w:sz w:val="24"/>
+          <w:szCs w:val="24"/>
+        </w:rPr>
+        <w:t>Band Score:</w:t>
+      </w:r>
+      <w:r>
+        <w:rPr>
+          <w:b/>
+          <w:bCs/>
+          <w:sz w:val="24"/>
+          <w:szCs w:val="24"/>
+        </w:rPr>
+        <w:t xml:space="preserve"> 8.0</w:t>
       </w:r>
     </w:p>
     <w:sectPr>
@@ -16372,9 +17317,9 @@
     </w:lvl>
   </w:abstractNum>
   <w:abstractNum w:abstractNumId="14" w15:restartNumberingAfterBreak="0">
-    <w:nsid w:val="7EA00946"/>
+    <w:nsid w:val="7BBC2C61"/>
     <w:multiLevelType w:val="hybridMultilevel"/>
-    <w:tmpl w:val="0D0AA9F8"/>
+    <w:tmpl w:val="9A10F9FA"/>
     <w:lvl w:ilvl="0" w:tplc="0409000F">
       <w:start w:val="1"/>
       <w:numFmt w:val="decimal"/>
@@ -16460,8 +17405,97 @@
       </w:pPr>
     </w:lvl>
   </w:abstractNum>
+  <w:abstractNum w:abstractNumId="15" w15:restartNumberingAfterBreak="0">
+    <w:nsid w:val="7EA00946"/>
+    <w:multiLevelType w:val="hybridMultilevel"/>
+    <w:tmpl w:val="0D0AA9F8"/>
+    <w:lvl w:ilvl="0" w:tplc="0409000F">
+      <w:start w:val="1"/>
+      <w:numFmt w:val="decimal"/>
+      <w:lvlText w:val="%1."/>
+      <w:lvlJc w:val="left"/>
+      <w:pPr>
+        <w:ind w:left="720" w:hanging="360"/>
+      </w:pPr>
+      <w:rPr>
+        <w:rFonts w:hint="default"/>
+      </w:rPr>
+    </w:lvl>
+    <w:lvl w:ilvl="1" w:tplc="04090019" w:tentative="1">
+      <w:start w:val="1"/>
+      <w:numFmt w:val="lowerLetter"/>
+      <w:lvlText w:val="%2."/>
+      <w:lvlJc w:val="left"/>
+      <w:pPr>
+        <w:ind w:left="1440" w:hanging="360"/>
+      </w:pPr>
+    </w:lvl>
+    <w:lvl w:ilvl="2" w:tplc="0409001B" w:tentative="1">
+      <w:start w:val="1"/>
+      <w:numFmt w:val="lowerRoman"/>
+      <w:lvlText w:val="%3."/>
+      <w:lvlJc w:val="right"/>
+      <w:pPr>
+        <w:ind w:left="2160" w:hanging="180"/>
+      </w:pPr>
+    </w:lvl>
+    <w:lvl w:ilvl="3" w:tplc="0409000F" w:tentative="1">
+      <w:start w:val="1"/>
+      <w:numFmt w:val="decimal"/>
+      <w:lvlText w:val="%4."/>
+      <w:lvlJc w:val="left"/>
+      <w:pPr>
+        <w:ind w:left="2880" w:hanging="360"/>
+      </w:pPr>
+    </w:lvl>
+    <w:lvl w:ilvl="4" w:tplc="04090019" w:tentative="1">
+      <w:start w:val="1"/>
+      <w:numFmt w:val="lowerLetter"/>
+      <w:lvlText w:val="%5."/>
+      <w:lvlJc w:val="left"/>
+      <w:pPr>
+        <w:ind w:left="3600" w:hanging="360"/>
+      </w:pPr>
+    </w:lvl>
+    <w:lvl w:ilvl="5" w:tplc="0409001B" w:tentative="1">
+      <w:start w:val="1"/>
+      <w:numFmt w:val="lowerRoman"/>
+      <w:lvlText w:val="%6."/>
+      <w:lvlJc w:val="right"/>
+      <w:pPr>
+        <w:ind w:left="4320" w:hanging="180"/>
+      </w:pPr>
+    </w:lvl>
+    <w:lvl w:ilvl="6" w:tplc="0409000F" w:tentative="1">
+      <w:start w:val="1"/>
+      <w:numFmt w:val="decimal"/>
+      <w:lvlText w:val="%7."/>
+      <w:lvlJc w:val="left"/>
+      <w:pPr>
+        <w:ind w:left="5040" w:hanging="360"/>
+      </w:pPr>
+    </w:lvl>
+    <w:lvl w:ilvl="7" w:tplc="04090019" w:tentative="1">
+      <w:start w:val="1"/>
+      <w:numFmt w:val="lowerLetter"/>
+      <w:lvlText w:val="%8."/>
+      <w:lvlJc w:val="left"/>
+      <w:pPr>
+        <w:ind w:left="5760" w:hanging="360"/>
+      </w:pPr>
+    </w:lvl>
+    <w:lvl w:ilvl="8" w:tplc="0409001B" w:tentative="1">
+      <w:start w:val="1"/>
+      <w:numFmt w:val="lowerRoman"/>
+      <w:lvlText w:val="%9."/>
+      <w:lvlJc w:val="right"/>
+      <w:pPr>
+        <w:ind w:left="6480" w:hanging="180"/>
+      </w:pPr>
+    </w:lvl>
+  </w:abstractNum>
   <w:num w:numId="1" w16cid:durableId="1902209054">
-    <w:abstractNumId w:val="14"/>
+    <w:abstractNumId w:val="15"/>
   </w:num>
   <w:num w:numId="2" w16cid:durableId="1117335086">
     <w:abstractNumId w:val="9"/>
@@ -16504,6 +17538,9 @@
   </w:num>
   <w:num w:numId="15" w16cid:durableId="976227971">
     <w:abstractNumId w:val="3"/>
+  </w:num>
+  <w:num w:numId="16" w16cid:durableId="1714620234">
+    <w:abstractNumId w:val="14"/>
   </w:num>
 </w:numbering>
 </file>

</xml_diff>

<commit_message>
Book 17 Test 4 Reading
</commit_message>
<xml_diff>
--- a/IELTS Practices.docx
+++ b/IELTS Practices.docx
@@ -15128,6 +15128,558 @@
     </w:p>
     <w:p>
       <w:pPr>
+        <w:pStyle w:val="ListParagraph"/>
+        <w:numPr>
+          <w:ilvl w:val="0"/>
+          <w:numId w:val="17"/>
+        </w:numPr>
+        <w:jc w:val="both"/>
+        <w:rPr>
+          <w:sz w:val="24"/>
+          <w:szCs w:val="24"/>
+        </w:rPr>
+      </w:pPr>
+      <w:r>
+        <w:rPr>
+          <w:sz w:val="24"/>
+          <w:szCs w:val="24"/>
+        </w:rPr>
+        <w:t>False</w:t>
+      </w:r>
+    </w:p>
+    <w:p>
+      <w:pPr>
+        <w:pStyle w:val="ListParagraph"/>
+        <w:numPr>
+          <w:ilvl w:val="0"/>
+          <w:numId w:val="17"/>
+        </w:numPr>
+        <w:jc w:val="both"/>
+        <w:rPr>
+          <w:sz w:val="24"/>
+          <w:szCs w:val="24"/>
+        </w:rPr>
+      </w:pPr>
+      <w:r>
+        <w:rPr>
+          <w:sz w:val="24"/>
+          <w:szCs w:val="24"/>
+        </w:rPr>
+        <w:t>False</w:t>
+      </w:r>
+    </w:p>
+    <w:p>
+      <w:pPr>
+        <w:pStyle w:val="ListParagraph"/>
+        <w:numPr>
+          <w:ilvl w:val="0"/>
+          <w:numId w:val="17"/>
+        </w:numPr>
+        <w:jc w:val="both"/>
+        <w:rPr>
+          <w:sz w:val="24"/>
+          <w:szCs w:val="24"/>
+        </w:rPr>
+      </w:pPr>
+      <w:r>
+        <w:rPr>
+          <w:sz w:val="24"/>
+          <w:szCs w:val="24"/>
+        </w:rPr>
+        <w:t>Not given</w:t>
+      </w:r>
+    </w:p>
+    <w:p>
+      <w:pPr>
+        <w:pStyle w:val="ListParagraph"/>
+        <w:numPr>
+          <w:ilvl w:val="0"/>
+          <w:numId w:val="17"/>
+        </w:numPr>
+        <w:jc w:val="both"/>
+        <w:rPr>
+          <w:sz w:val="24"/>
+          <w:szCs w:val="24"/>
+        </w:rPr>
+      </w:pPr>
+      <w:r>
+        <w:rPr>
+          <w:sz w:val="24"/>
+          <w:szCs w:val="24"/>
+        </w:rPr>
+        <w:t>True</w:t>
+      </w:r>
+    </w:p>
+    <w:p>
+      <w:pPr>
+        <w:pStyle w:val="ListParagraph"/>
+        <w:numPr>
+          <w:ilvl w:val="0"/>
+          <w:numId w:val="17"/>
+        </w:numPr>
+        <w:jc w:val="both"/>
+        <w:rPr>
+          <w:sz w:val="24"/>
+          <w:szCs w:val="24"/>
+        </w:rPr>
+      </w:pPr>
+      <w:r>
+        <w:rPr>
+          <w:sz w:val="24"/>
+          <w:szCs w:val="24"/>
+        </w:rPr>
+        <w:t>Not given</w:t>
+      </w:r>
+    </w:p>
+    <w:p>
+      <w:pPr>
+        <w:pStyle w:val="ListParagraph"/>
+        <w:numPr>
+          <w:ilvl w:val="0"/>
+          <w:numId w:val="17"/>
+        </w:numPr>
+        <w:jc w:val="both"/>
+        <w:rPr>
+          <w:sz w:val="24"/>
+          <w:szCs w:val="24"/>
+        </w:rPr>
+      </w:pPr>
+      <w:r>
+        <w:rPr>
+          <w:sz w:val="24"/>
+          <w:szCs w:val="24"/>
+        </w:rPr>
+        <w:t>True</w:t>
+      </w:r>
+    </w:p>
+    <w:p>
+      <w:pPr>
+        <w:pStyle w:val="ListParagraph"/>
+        <w:numPr>
+          <w:ilvl w:val="0"/>
+          <w:numId w:val="17"/>
+        </w:numPr>
+        <w:jc w:val="both"/>
+        <w:rPr>
+          <w:sz w:val="24"/>
+          <w:szCs w:val="24"/>
+        </w:rPr>
+      </w:pPr>
+      <w:r>
+        <w:rPr>
+          <w:sz w:val="24"/>
+          <w:szCs w:val="24"/>
+        </w:rPr>
+        <w:t>Droppings</w:t>
+      </w:r>
+    </w:p>
+    <w:p>
+      <w:pPr>
+        <w:pStyle w:val="ListParagraph"/>
+        <w:numPr>
+          <w:ilvl w:val="0"/>
+          <w:numId w:val="17"/>
+        </w:numPr>
+        <w:jc w:val="both"/>
+        <w:rPr>
+          <w:sz w:val="24"/>
+          <w:szCs w:val="24"/>
+        </w:rPr>
+      </w:pPr>
+      <w:r>
+        <w:rPr>
+          <w:sz w:val="24"/>
+          <w:szCs w:val="24"/>
+        </w:rPr>
+        <w:t>Coffee</w:t>
+      </w:r>
+    </w:p>
+    <w:p>
+      <w:pPr>
+        <w:pStyle w:val="ListParagraph"/>
+        <w:numPr>
+          <w:ilvl w:val="0"/>
+          <w:numId w:val="17"/>
+        </w:numPr>
+        <w:jc w:val="both"/>
+        <w:rPr>
+          <w:sz w:val="24"/>
+          <w:szCs w:val="24"/>
+        </w:rPr>
+      </w:pPr>
+      <w:r>
+        <w:rPr>
+          <w:sz w:val="24"/>
+          <w:szCs w:val="24"/>
+        </w:rPr>
+        <w:t>Mosquitoes</w:t>
+      </w:r>
+    </w:p>
+    <w:p>
+      <w:pPr>
+        <w:pStyle w:val="ListParagraph"/>
+        <w:numPr>
+          <w:ilvl w:val="0"/>
+          <w:numId w:val="17"/>
+        </w:numPr>
+        <w:jc w:val="both"/>
+        <w:rPr>
+          <w:sz w:val="24"/>
+          <w:szCs w:val="24"/>
+        </w:rPr>
+      </w:pPr>
+      <w:r>
+        <w:rPr>
+          <w:sz w:val="24"/>
+          <w:szCs w:val="24"/>
+        </w:rPr>
+        <w:t>Protein</w:t>
+      </w:r>
+    </w:p>
+    <w:p>
+      <w:pPr>
+        <w:pStyle w:val="ListParagraph"/>
+        <w:numPr>
+          <w:ilvl w:val="0"/>
+          <w:numId w:val="17"/>
+        </w:numPr>
+        <w:jc w:val="both"/>
+        <w:rPr>
+          <w:sz w:val="24"/>
+          <w:szCs w:val="24"/>
+        </w:rPr>
+      </w:pPr>
+      <w:r>
+        <w:rPr>
+          <w:sz w:val="24"/>
+          <w:szCs w:val="24"/>
+        </w:rPr>
+        <w:t>Unclean</w:t>
+      </w:r>
+    </w:p>
+    <w:p>
+      <w:pPr>
+        <w:pStyle w:val="ListParagraph"/>
+        <w:numPr>
+          <w:ilvl w:val="0"/>
+          <w:numId w:val="17"/>
+        </w:numPr>
+        <w:jc w:val="both"/>
+        <w:rPr>
+          <w:sz w:val="24"/>
+          <w:szCs w:val="24"/>
+        </w:rPr>
+      </w:pPr>
+      <w:r>
+        <w:rPr>
+          <w:sz w:val="24"/>
+          <w:szCs w:val="24"/>
+        </w:rPr>
+        <w:t>Caves</w:t>
+      </w:r>
+    </w:p>
+    <w:p>
+      <w:pPr>
+        <w:pStyle w:val="ListParagraph"/>
+        <w:numPr>
+          <w:ilvl w:val="0"/>
+          <w:numId w:val="17"/>
+        </w:numPr>
+        <w:jc w:val="both"/>
+        <w:rPr>
+          <w:sz w:val="24"/>
+          <w:szCs w:val="24"/>
+        </w:rPr>
+      </w:pPr>
+      <w:r>
+        <w:rPr>
+          <w:sz w:val="24"/>
+          <w:szCs w:val="24"/>
+        </w:rPr>
+        <w:lastRenderedPageBreak/>
+        <w:t>Houses</w:t>
+      </w:r>
+    </w:p>
+    <w:p>
+      <w:pPr>
+        <w:pStyle w:val="ListParagraph"/>
+        <w:numPr>
+          <w:ilvl w:val="0"/>
+          <w:numId w:val="17"/>
+        </w:numPr>
+        <w:jc w:val="both"/>
+        <w:rPr>
+          <w:sz w:val="24"/>
+          <w:szCs w:val="24"/>
+        </w:rPr>
+      </w:pPr>
+      <w:r>
+        <w:rPr>
+          <w:sz w:val="24"/>
+          <w:szCs w:val="24"/>
+        </w:rPr>
+        <w:t>E</w:t>
+      </w:r>
+    </w:p>
+    <w:p>
+      <w:pPr>
+        <w:pStyle w:val="ListParagraph"/>
+        <w:numPr>
+          <w:ilvl w:val="0"/>
+          <w:numId w:val="17"/>
+        </w:numPr>
+        <w:jc w:val="both"/>
+        <w:rPr>
+          <w:sz w:val="24"/>
+          <w:szCs w:val="24"/>
+        </w:rPr>
+      </w:pPr>
+      <w:r>
+        <w:rPr>
+          <w:sz w:val="24"/>
+          <w:szCs w:val="24"/>
+        </w:rPr>
+        <w:t>A</w:t>
+      </w:r>
+    </w:p>
+    <w:p>
+      <w:pPr>
+        <w:pStyle w:val="ListParagraph"/>
+        <w:numPr>
+          <w:ilvl w:val="0"/>
+          <w:numId w:val="17"/>
+        </w:numPr>
+        <w:jc w:val="both"/>
+        <w:rPr>
+          <w:sz w:val="24"/>
+          <w:szCs w:val="24"/>
+        </w:rPr>
+      </w:pPr>
+      <w:r>
+        <w:rPr>
+          <w:sz w:val="24"/>
+          <w:szCs w:val="24"/>
+        </w:rPr>
+        <w:t>D</w:t>
+      </w:r>
+    </w:p>
+    <w:p>
+      <w:pPr>
+        <w:pStyle w:val="ListParagraph"/>
+        <w:numPr>
+          <w:ilvl w:val="0"/>
+          <w:numId w:val="17"/>
+        </w:numPr>
+        <w:jc w:val="both"/>
+        <w:rPr>
+          <w:sz w:val="24"/>
+          <w:szCs w:val="24"/>
+        </w:rPr>
+      </w:pPr>
+      <w:r>
+        <w:rPr>
+          <w:sz w:val="24"/>
+          <w:szCs w:val="24"/>
+        </w:rPr>
+        <w:t>F</w:t>
+      </w:r>
+    </w:p>
+    <w:p>
+      <w:pPr>
+        <w:pStyle w:val="ListParagraph"/>
+        <w:numPr>
+          <w:ilvl w:val="0"/>
+          <w:numId w:val="17"/>
+        </w:numPr>
+        <w:jc w:val="both"/>
+        <w:rPr>
+          <w:sz w:val="24"/>
+          <w:szCs w:val="24"/>
+        </w:rPr>
+      </w:pPr>
+      <w:r>
+        <w:rPr>
+          <w:sz w:val="24"/>
+          <w:szCs w:val="24"/>
+        </w:rPr>
+        <w:t>C</w:t>
+      </w:r>
+    </w:p>
+    <w:p>
+      <w:pPr>
+        <w:pStyle w:val="ListParagraph"/>
+        <w:numPr>
+          <w:ilvl w:val="0"/>
+          <w:numId w:val="17"/>
+        </w:numPr>
+        <w:jc w:val="both"/>
+        <w:rPr>
+          <w:sz w:val="24"/>
+          <w:szCs w:val="24"/>
+        </w:rPr>
+      </w:pPr>
+      <w:r>
+        <w:rPr>
+          <w:sz w:val="24"/>
+          <w:szCs w:val="24"/>
+        </w:rPr>
+        <w:t>Descendants</w:t>
+      </w:r>
+    </w:p>
+    <w:p>
+      <w:pPr>
+        <w:pStyle w:val="ListParagraph"/>
+        <w:numPr>
+          <w:ilvl w:val="0"/>
+          <w:numId w:val="17"/>
+        </w:numPr>
+        <w:jc w:val="both"/>
+        <w:rPr>
+          <w:sz w:val="24"/>
+          <w:szCs w:val="24"/>
+        </w:rPr>
+      </w:pPr>
+      <w:r>
+        <w:rPr>
+          <w:sz w:val="24"/>
+          <w:szCs w:val="24"/>
+        </w:rPr>
+        <w:t>Sermon</w:t>
+      </w:r>
+    </w:p>
+    <w:p>
+      <w:pPr>
+        <w:pStyle w:val="ListParagraph"/>
+        <w:numPr>
+          <w:ilvl w:val="0"/>
+          <w:numId w:val="17"/>
+        </w:numPr>
+        <w:jc w:val="both"/>
+        <w:rPr>
+          <w:sz w:val="24"/>
+          <w:szCs w:val="24"/>
+        </w:rPr>
+      </w:pPr>
+      <w:r>
+        <w:rPr>
+          <w:sz w:val="24"/>
+          <w:szCs w:val="24"/>
+        </w:rPr>
+        <w:t>Fine</w:t>
+      </w:r>
+    </w:p>
+    <w:p>
+      <w:pPr>
+        <w:pStyle w:val="ListParagraph"/>
+        <w:numPr>
+          <w:ilvl w:val="0"/>
+          <w:numId w:val="17"/>
+        </w:numPr>
+        <w:jc w:val="both"/>
+        <w:rPr>
+          <w:sz w:val="24"/>
+          <w:szCs w:val="24"/>
+        </w:rPr>
+      </w:pPr>
+      <w:r>
+        <w:rPr>
+          <w:sz w:val="24"/>
+          <w:szCs w:val="24"/>
+        </w:rPr>
+        <w:t>Innovation</w:t>
+      </w:r>
+    </w:p>
+    <w:p>
+      <w:pPr>
+        <w:pStyle w:val="ListParagraph"/>
+        <w:numPr>
+          <w:ilvl w:val="0"/>
+          <w:numId w:val="17"/>
+        </w:numPr>
+        <w:jc w:val="both"/>
+        <w:rPr>
+          <w:sz w:val="24"/>
+          <w:szCs w:val="24"/>
+        </w:rPr>
+      </w:pPr>
+      <w:r>
+        <w:rPr>
+          <w:sz w:val="24"/>
+          <w:szCs w:val="24"/>
+        </w:rPr>
+        <w:t>B</w:t>
+      </w:r>
+    </w:p>
+    <w:p>
+      <w:pPr>
+        <w:pStyle w:val="ListParagraph"/>
+        <w:numPr>
+          <w:ilvl w:val="0"/>
+          <w:numId w:val="17"/>
+        </w:numPr>
+        <w:jc w:val="both"/>
+        <w:rPr>
+          <w:sz w:val="24"/>
+          <w:szCs w:val="24"/>
+        </w:rPr>
+      </w:pPr>
+      <w:r>
+        <w:rPr>
+          <w:sz w:val="24"/>
+          <w:szCs w:val="24"/>
+        </w:rPr>
+        <w:t>E</w:t>
+      </w:r>
+    </w:p>
+    <w:p>
+      <w:pPr>
+        <w:pStyle w:val="ListParagraph"/>
+        <w:numPr>
+          <w:ilvl w:val="0"/>
+          <w:numId w:val="17"/>
+        </w:numPr>
+        <w:jc w:val="both"/>
+        <w:rPr>
+          <w:sz w:val="24"/>
+          <w:szCs w:val="24"/>
+        </w:rPr>
+      </w:pPr>
+      <w:r>
+        <w:rPr>
+          <w:sz w:val="24"/>
+          <w:szCs w:val="24"/>
+        </w:rPr>
+        <w:t>B</w:t>
+      </w:r>
+    </w:p>
+    <w:p>
+      <w:pPr>
+        <w:pStyle w:val="ListParagraph"/>
+        <w:numPr>
+          <w:ilvl w:val="0"/>
+          <w:numId w:val="17"/>
+        </w:numPr>
+        <w:jc w:val="both"/>
+        <w:rPr>
+          <w:sz w:val="24"/>
+          <w:szCs w:val="24"/>
+        </w:rPr>
+      </w:pPr>
+      <w:r>
+        <w:rPr>
+          <w:sz w:val="24"/>
+          <w:szCs w:val="24"/>
+        </w:rPr>
+        <w:t>D</w:t>
+      </w:r>
+    </w:p>
+    <w:p>
+      <w:pPr>
+        <w:pStyle w:val="ListParagraph"/>
+        <w:numPr>
+          <w:ilvl w:val="0"/>
+          <w:numId w:val="17"/>
+        </w:numPr>
         <w:jc w:val="both"/>
         <w:rPr>
           <w:sz w:val="24"/>
@@ -15356,308 +15908,308 @@
           <w:sz w:val="24"/>
           <w:szCs w:val="24"/>
         </w:rPr>
+        <w:t>Training</w:t>
+      </w:r>
+    </w:p>
+    <w:p>
+      <w:pPr>
+        <w:pStyle w:val="ListParagraph"/>
+        <w:numPr>
+          <w:ilvl w:val="0"/>
+          <w:numId w:val="16"/>
+        </w:numPr>
+        <w:jc w:val="both"/>
+        <w:rPr>
+          <w:sz w:val="24"/>
+          <w:szCs w:val="24"/>
+        </w:rPr>
+      </w:pPr>
+      <w:r>
+        <w:rPr>
+          <w:sz w:val="24"/>
+          <w:szCs w:val="24"/>
+        </w:rPr>
+        <w:t>Review</w:t>
+      </w:r>
+    </w:p>
+    <w:p>
+      <w:pPr>
+        <w:pStyle w:val="ListParagraph"/>
+        <w:numPr>
+          <w:ilvl w:val="0"/>
+          <w:numId w:val="16"/>
+        </w:numPr>
+        <w:jc w:val="both"/>
+        <w:rPr>
+          <w:sz w:val="24"/>
+          <w:szCs w:val="24"/>
+        </w:rPr>
+      </w:pPr>
+      <w:r>
+        <w:rPr>
+          <w:sz w:val="24"/>
+          <w:szCs w:val="24"/>
+        </w:rPr>
+        <w:t>A</w:t>
+      </w:r>
+    </w:p>
+    <w:p>
+      <w:pPr>
+        <w:pStyle w:val="ListParagraph"/>
+        <w:numPr>
+          <w:ilvl w:val="0"/>
+          <w:numId w:val="16"/>
+        </w:numPr>
+        <w:jc w:val="both"/>
+        <w:rPr>
+          <w:sz w:val="24"/>
+          <w:szCs w:val="24"/>
+        </w:rPr>
+      </w:pPr>
+      <w:r>
+        <w:rPr>
+          <w:sz w:val="24"/>
+          <w:szCs w:val="24"/>
+        </w:rPr>
+        <w:t>C</w:t>
+      </w:r>
+      <w:r>
+        <w:rPr>
+          <w:sz w:val="24"/>
+          <w:szCs w:val="24"/>
+        </w:rPr>
+        <w:t xml:space="preserve"> (Wrong: A)</w:t>
+      </w:r>
+    </w:p>
+    <w:p>
+      <w:pPr>
+        <w:pStyle w:val="ListParagraph"/>
+        <w:numPr>
+          <w:ilvl w:val="0"/>
+          <w:numId w:val="16"/>
+        </w:numPr>
+        <w:jc w:val="both"/>
+        <w:rPr>
+          <w:sz w:val="24"/>
+          <w:szCs w:val="24"/>
+        </w:rPr>
+      </w:pPr>
+      <w:r>
+        <w:rPr>
+          <w:sz w:val="24"/>
+          <w:szCs w:val="24"/>
+        </w:rPr>
+        <w:t>A</w:t>
+      </w:r>
+    </w:p>
+    <w:p>
+      <w:pPr>
+        <w:pStyle w:val="ListParagraph"/>
+        <w:numPr>
+          <w:ilvl w:val="0"/>
+          <w:numId w:val="16"/>
+        </w:numPr>
+        <w:jc w:val="both"/>
+        <w:rPr>
+          <w:sz w:val="24"/>
+          <w:szCs w:val="24"/>
+        </w:rPr>
+      </w:pPr>
+      <w:r>
+        <w:rPr>
+          <w:sz w:val="24"/>
+          <w:szCs w:val="24"/>
+        </w:rPr>
+        <w:t>C</w:t>
+      </w:r>
+    </w:p>
+    <w:p>
+      <w:pPr>
+        <w:pStyle w:val="ListParagraph"/>
+        <w:numPr>
+          <w:ilvl w:val="0"/>
+          <w:numId w:val="16"/>
+        </w:numPr>
+        <w:jc w:val="both"/>
+        <w:rPr>
+          <w:sz w:val="24"/>
+          <w:szCs w:val="24"/>
+        </w:rPr>
+      </w:pPr>
+      <w:r>
+        <w:rPr>
+          <w:sz w:val="24"/>
+          <w:szCs w:val="24"/>
+        </w:rPr>
+        <w:t>A</w:t>
+      </w:r>
+    </w:p>
+    <w:p>
+      <w:pPr>
+        <w:pStyle w:val="ListParagraph"/>
+        <w:numPr>
+          <w:ilvl w:val="0"/>
+          <w:numId w:val="16"/>
+        </w:numPr>
+        <w:jc w:val="both"/>
+        <w:rPr>
+          <w:sz w:val="24"/>
+          <w:szCs w:val="24"/>
+        </w:rPr>
+      </w:pPr>
+      <w:r>
+        <w:rPr>
+          <w:sz w:val="24"/>
+          <w:szCs w:val="24"/>
+        </w:rPr>
+        <w:t>C</w:t>
+      </w:r>
+    </w:p>
+    <w:p>
+      <w:pPr>
+        <w:pStyle w:val="ListParagraph"/>
+        <w:numPr>
+          <w:ilvl w:val="0"/>
+          <w:numId w:val="16"/>
+        </w:numPr>
+        <w:jc w:val="both"/>
+        <w:rPr>
+          <w:sz w:val="24"/>
+          <w:szCs w:val="24"/>
+        </w:rPr>
+      </w:pPr>
+      <w:r>
+        <w:rPr>
+          <w:sz w:val="24"/>
+          <w:szCs w:val="24"/>
+        </w:rPr>
+        <w:t>B</w:t>
+      </w:r>
+    </w:p>
+    <w:p>
+      <w:pPr>
+        <w:pStyle w:val="ListParagraph"/>
+        <w:numPr>
+          <w:ilvl w:val="0"/>
+          <w:numId w:val="16"/>
+        </w:numPr>
+        <w:jc w:val="both"/>
+        <w:rPr>
+          <w:sz w:val="24"/>
+          <w:szCs w:val="24"/>
+        </w:rPr>
+      </w:pPr>
+      <w:r>
+        <w:rPr>
+          <w:sz w:val="24"/>
+          <w:szCs w:val="24"/>
+        </w:rPr>
+        <w:t>C</w:t>
+      </w:r>
+    </w:p>
+    <w:p>
+      <w:pPr>
+        <w:pStyle w:val="ListParagraph"/>
+        <w:numPr>
+          <w:ilvl w:val="0"/>
+          <w:numId w:val="16"/>
+        </w:numPr>
+        <w:jc w:val="both"/>
+        <w:rPr>
+          <w:sz w:val="24"/>
+          <w:szCs w:val="24"/>
+        </w:rPr>
+      </w:pPr>
+      <w:r>
+        <w:rPr>
+          <w:sz w:val="24"/>
+          <w:szCs w:val="24"/>
+        </w:rPr>
+        <w:t>B</w:t>
+      </w:r>
+    </w:p>
+    <w:p>
+      <w:pPr>
+        <w:pStyle w:val="ListParagraph"/>
+        <w:numPr>
+          <w:ilvl w:val="0"/>
+          <w:numId w:val="16"/>
+        </w:numPr>
+        <w:jc w:val="both"/>
+        <w:rPr>
+          <w:sz w:val="24"/>
+          <w:szCs w:val="24"/>
+        </w:rPr>
+      </w:pPr>
+      <w:r>
+        <w:rPr>
+          <w:sz w:val="24"/>
+          <w:szCs w:val="24"/>
+        </w:rPr>
+        <w:t>A</w:t>
+      </w:r>
+    </w:p>
+    <w:p>
+      <w:pPr>
+        <w:pStyle w:val="ListParagraph"/>
+        <w:numPr>
+          <w:ilvl w:val="0"/>
+          <w:numId w:val="16"/>
+        </w:numPr>
+        <w:jc w:val="both"/>
+        <w:rPr>
+          <w:sz w:val="24"/>
+          <w:szCs w:val="24"/>
+        </w:rPr>
+      </w:pPr>
+      <w:r>
+        <w:rPr>
+          <w:sz w:val="24"/>
+          <w:szCs w:val="24"/>
+        </w:rPr>
+        <w:t>C</w:t>
+      </w:r>
+    </w:p>
+    <w:p>
+      <w:pPr>
+        <w:pStyle w:val="ListParagraph"/>
+        <w:numPr>
+          <w:ilvl w:val="0"/>
+          <w:numId w:val="16"/>
+        </w:numPr>
+        <w:jc w:val="both"/>
+        <w:rPr>
+          <w:sz w:val="24"/>
+          <w:szCs w:val="24"/>
+        </w:rPr>
+      </w:pPr>
+      <w:r>
+        <w:rPr>
+          <w:sz w:val="24"/>
+          <w:szCs w:val="24"/>
+        </w:rPr>
+        <w:t>E</w:t>
+      </w:r>
+    </w:p>
+    <w:p>
+      <w:pPr>
+        <w:pStyle w:val="ListParagraph"/>
+        <w:numPr>
+          <w:ilvl w:val="0"/>
+          <w:numId w:val="16"/>
+        </w:numPr>
+        <w:jc w:val="both"/>
+        <w:rPr>
+          <w:sz w:val="24"/>
+          <w:szCs w:val="24"/>
+        </w:rPr>
+      </w:pPr>
+      <w:r>
+        <w:rPr>
+          <w:sz w:val="24"/>
+          <w:szCs w:val="24"/>
+        </w:rPr>
         <w:lastRenderedPageBreak/>
-        <w:t>Training</w:t>
-      </w:r>
-    </w:p>
-    <w:p>
-      <w:pPr>
-        <w:pStyle w:val="ListParagraph"/>
-        <w:numPr>
-          <w:ilvl w:val="0"/>
-          <w:numId w:val="16"/>
-        </w:numPr>
-        <w:jc w:val="both"/>
-        <w:rPr>
-          <w:sz w:val="24"/>
-          <w:szCs w:val="24"/>
-        </w:rPr>
-      </w:pPr>
-      <w:r>
-        <w:rPr>
-          <w:sz w:val="24"/>
-          <w:szCs w:val="24"/>
-        </w:rPr>
-        <w:t>Review</w:t>
-      </w:r>
-    </w:p>
-    <w:p>
-      <w:pPr>
-        <w:pStyle w:val="ListParagraph"/>
-        <w:numPr>
-          <w:ilvl w:val="0"/>
-          <w:numId w:val="16"/>
-        </w:numPr>
-        <w:jc w:val="both"/>
-        <w:rPr>
-          <w:sz w:val="24"/>
-          <w:szCs w:val="24"/>
-        </w:rPr>
-      </w:pPr>
-      <w:r>
-        <w:rPr>
-          <w:sz w:val="24"/>
-          <w:szCs w:val="24"/>
-        </w:rPr>
-        <w:t>A</w:t>
-      </w:r>
-    </w:p>
-    <w:p>
-      <w:pPr>
-        <w:pStyle w:val="ListParagraph"/>
-        <w:numPr>
-          <w:ilvl w:val="0"/>
-          <w:numId w:val="16"/>
-        </w:numPr>
-        <w:jc w:val="both"/>
-        <w:rPr>
-          <w:sz w:val="24"/>
-          <w:szCs w:val="24"/>
-        </w:rPr>
-      </w:pPr>
-      <w:r>
-        <w:rPr>
-          <w:sz w:val="24"/>
-          <w:szCs w:val="24"/>
-        </w:rPr>
-        <w:t>C</w:t>
-      </w:r>
-      <w:r>
-        <w:rPr>
-          <w:sz w:val="24"/>
-          <w:szCs w:val="24"/>
-        </w:rPr>
-        <w:t xml:space="preserve"> (Wrong: A)</w:t>
-      </w:r>
-    </w:p>
-    <w:p>
-      <w:pPr>
-        <w:pStyle w:val="ListParagraph"/>
-        <w:numPr>
-          <w:ilvl w:val="0"/>
-          <w:numId w:val="16"/>
-        </w:numPr>
-        <w:jc w:val="both"/>
-        <w:rPr>
-          <w:sz w:val="24"/>
-          <w:szCs w:val="24"/>
-        </w:rPr>
-      </w:pPr>
-      <w:r>
-        <w:rPr>
-          <w:sz w:val="24"/>
-          <w:szCs w:val="24"/>
-        </w:rPr>
-        <w:t>A</w:t>
-      </w:r>
-    </w:p>
-    <w:p>
-      <w:pPr>
-        <w:pStyle w:val="ListParagraph"/>
-        <w:numPr>
-          <w:ilvl w:val="0"/>
-          <w:numId w:val="16"/>
-        </w:numPr>
-        <w:jc w:val="both"/>
-        <w:rPr>
-          <w:sz w:val="24"/>
-          <w:szCs w:val="24"/>
-        </w:rPr>
-      </w:pPr>
-      <w:r>
-        <w:rPr>
-          <w:sz w:val="24"/>
-          <w:szCs w:val="24"/>
-        </w:rPr>
-        <w:t>C</w:t>
-      </w:r>
-    </w:p>
-    <w:p>
-      <w:pPr>
-        <w:pStyle w:val="ListParagraph"/>
-        <w:numPr>
-          <w:ilvl w:val="0"/>
-          <w:numId w:val="16"/>
-        </w:numPr>
-        <w:jc w:val="both"/>
-        <w:rPr>
-          <w:sz w:val="24"/>
-          <w:szCs w:val="24"/>
-        </w:rPr>
-      </w:pPr>
-      <w:r>
-        <w:rPr>
-          <w:sz w:val="24"/>
-          <w:szCs w:val="24"/>
-        </w:rPr>
-        <w:t>A</w:t>
-      </w:r>
-    </w:p>
-    <w:p>
-      <w:pPr>
-        <w:pStyle w:val="ListParagraph"/>
-        <w:numPr>
-          <w:ilvl w:val="0"/>
-          <w:numId w:val="16"/>
-        </w:numPr>
-        <w:jc w:val="both"/>
-        <w:rPr>
-          <w:sz w:val="24"/>
-          <w:szCs w:val="24"/>
-        </w:rPr>
-      </w:pPr>
-      <w:r>
-        <w:rPr>
-          <w:sz w:val="24"/>
-          <w:szCs w:val="24"/>
-        </w:rPr>
-        <w:t>C</w:t>
-      </w:r>
-    </w:p>
-    <w:p>
-      <w:pPr>
-        <w:pStyle w:val="ListParagraph"/>
-        <w:numPr>
-          <w:ilvl w:val="0"/>
-          <w:numId w:val="16"/>
-        </w:numPr>
-        <w:jc w:val="both"/>
-        <w:rPr>
-          <w:sz w:val="24"/>
-          <w:szCs w:val="24"/>
-        </w:rPr>
-      </w:pPr>
-      <w:r>
-        <w:rPr>
-          <w:sz w:val="24"/>
-          <w:szCs w:val="24"/>
-        </w:rPr>
-        <w:t>B</w:t>
-      </w:r>
-    </w:p>
-    <w:p>
-      <w:pPr>
-        <w:pStyle w:val="ListParagraph"/>
-        <w:numPr>
-          <w:ilvl w:val="0"/>
-          <w:numId w:val="16"/>
-        </w:numPr>
-        <w:jc w:val="both"/>
-        <w:rPr>
-          <w:sz w:val="24"/>
-          <w:szCs w:val="24"/>
-        </w:rPr>
-      </w:pPr>
-      <w:r>
-        <w:rPr>
-          <w:sz w:val="24"/>
-          <w:szCs w:val="24"/>
-        </w:rPr>
-        <w:t>C</w:t>
-      </w:r>
-    </w:p>
-    <w:p>
-      <w:pPr>
-        <w:pStyle w:val="ListParagraph"/>
-        <w:numPr>
-          <w:ilvl w:val="0"/>
-          <w:numId w:val="16"/>
-        </w:numPr>
-        <w:jc w:val="both"/>
-        <w:rPr>
-          <w:sz w:val="24"/>
-          <w:szCs w:val="24"/>
-        </w:rPr>
-      </w:pPr>
-      <w:r>
-        <w:rPr>
-          <w:sz w:val="24"/>
-          <w:szCs w:val="24"/>
-        </w:rPr>
-        <w:t>B</w:t>
-      </w:r>
-    </w:p>
-    <w:p>
-      <w:pPr>
-        <w:pStyle w:val="ListParagraph"/>
-        <w:numPr>
-          <w:ilvl w:val="0"/>
-          <w:numId w:val="16"/>
-        </w:numPr>
-        <w:jc w:val="both"/>
-        <w:rPr>
-          <w:sz w:val="24"/>
-          <w:szCs w:val="24"/>
-        </w:rPr>
-      </w:pPr>
-      <w:r>
-        <w:rPr>
-          <w:sz w:val="24"/>
-          <w:szCs w:val="24"/>
-        </w:rPr>
-        <w:t>A</w:t>
-      </w:r>
-    </w:p>
-    <w:p>
-      <w:pPr>
-        <w:pStyle w:val="ListParagraph"/>
-        <w:numPr>
-          <w:ilvl w:val="0"/>
-          <w:numId w:val="16"/>
-        </w:numPr>
-        <w:jc w:val="both"/>
-        <w:rPr>
-          <w:sz w:val="24"/>
-          <w:szCs w:val="24"/>
-        </w:rPr>
-      </w:pPr>
-      <w:r>
-        <w:rPr>
-          <w:sz w:val="24"/>
-          <w:szCs w:val="24"/>
-        </w:rPr>
-        <w:t>C</w:t>
-      </w:r>
-    </w:p>
-    <w:p>
-      <w:pPr>
-        <w:pStyle w:val="ListParagraph"/>
-        <w:numPr>
-          <w:ilvl w:val="0"/>
-          <w:numId w:val="16"/>
-        </w:numPr>
-        <w:jc w:val="both"/>
-        <w:rPr>
-          <w:sz w:val="24"/>
-          <w:szCs w:val="24"/>
-        </w:rPr>
-      </w:pPr>
-      <w:r>
-        <w:rPr>
-          <w:sz w:val="24"/>
-          <w:szCs w:val="24"/>
-        </w:rPr>
-        <w:t>E</w:t>
-      </w:r>
-    </w:p>
-    <w:p>
-      <w:pPr>
-        <w:pStyle w:val="ListParagraph"/>
-        <w:numPr>
-          <w:ilvl w:val="0"/>
-          <w:numId w:val="16"/>
-        </w:numPr>
-        <w:jc w:val="both"/>
-        <w:rPr>
-          <w:sz w:val="24"/>
-          <w:szCs w:val="24"/>
-        </w:rPr>
-      </w:pPr>
-      <w:r>
-        <w:rPr>
-          <w:sz w:val="24"/>
-          <w:szCs w:val="24"/>
-        </w:rPr>
         <w:t>A</w:t>
       </w:r>
     </w:p>
@@ -16077,6 +16629,95 @@
 <file path=word/numbering.xml><?xml version="1.0" encoding="utf-8"?>
 <w:numbering xmlns:wpc="http://schemas.microsoft.com/office/word/2010/wordprocessingCanvas" xmlns:cx="http://schemas.microsoft.com/office/drawing/2014/chartex" xmlns:cx1="http://schemas.microsoft.com/office/drawing/2015/9/8/chartex" xmlns:cx2="http://schemas.microsoft.com/office/drawing/2015/10/21/chartex" xmlns:cx3="http://schemas.microsoft.com/office/drawing/2016/5/9/chartex" xmlns:cx4="http://schemas.microsoft.com/office/drawing/2016/5/10/chartex" xmlns:cx5="http://schemas.microsoft.com/office/drawing/2016/5/11/chartex" xmlns:cx6="http://schemas.microsoft.com/office/drawing/2016/5/12/chartex" xmlns:cx7="http://schemas.microsoft.com/office/drawing/2016/5/13/chartex" xmlns:cx8="http://schemas.microsoft.com/office/drawing/2016/5/14/chartex" xmlns:mc="http://schemas.openxmlformats.org/markup-compatibility/2006" xmlns:aink="http://schemas.microsoft.com/office/drawing/2016/ink" xmlns:am3d="http://schemas.microsoft.com/office/drawing/2017/model3d" xmlns:o="urn:schemas-microsoft-com:office:office" xmlns:oel="http://schemas.microsoft.com/office/2019/extlst" xmlns:r="http://schemas.openxmlformats.org/officeDocument/2006/relationships" xmlns:m="http://schemas.openxmlformats.org/officeDocument/2006/math" xmlns:v="urn:schemas-microsoft-com:vml" xmlns:wp14="http://schemas.microsoft.com/office/word/2010/wordprocessingDrawing" xmlns:wp="http://schemas.openxmlformats.org/drawingml/2006/wordprocessingDrawing" xmlns:w10="urn:schemas-microsoft-com:office:word" xmlns:w="http://schemas.openxmlformats.org/wordprocessingml/2006/main" xmlns:w14="http://schemas.microsoft.com/office/word/2010/wordml" xmlns:w15="http://schemas.microsoft.com/office/word/2012/wordml" xmlns:w16cex="http://schemas.microsoft.com/office/word/2018/wordml/cex" xmlns:w16cid="http://schemas.microsoft.com/office/word/2016/wordml/cid" xmlns:w16="http://schemas.microsoft.com/office/word/2018/wordml" xmlns:w16du="http://schemas.microsoft.com/office/word/2023/wordml/word16du" xmlns:w16sdtdh="http://schemas.microsoft.com/office/word/2020/wordml/sdtdatahash" xmlns:w16sdtfl="http://schemas.microsoft.com/office/word/2024/wordml/sdtformatlock" xmlns:w16se="http://schemas.microsoft.com/office/word/2015/wordml/symex" xmlns:wpg="http://schemas.microsoft.com/office/word/2010/wordprocessingGroup" xmlns:wpi="http://schemas.microsoft.com/office/word/2010/wordprocessingInk" xmlns:wne="http://schemas.microsoft.com/office/word/2006/wordml" xmlns:wps="http://schemas.microsoft.com/office/word/2010/wordprocessingShape" mc:Ignorable="w14 w15 w16se w16cid w16 w16cex w16sdtdh w16sdtfl w16du wp14">
   <w:abstractNum w:abstractNumId="0" w15:restartNumberingAfterBreak="0">
+    <w:nsid w:val="046137F2"/>
+    <w:multiLevelType w:val="hybridMultilevel"/>
+    <w:tmpl w:val="64A8F7E6"/>
+    <w:lvl w:ilvl="0" w:tplc="0409000F">
+      <w:start w:val="1"/>
+      <w:numFmt w:val="decimal"/>
+      <w:lvlText w:val="%1."/>
+      <w:lvlJc w:val="left"/>
+      <w:pPr>
+        <w:ind w:left="720" w:hanging="360"/>
+      </w:pPr>
+      <w:rPr>
+        <w:rFonts w:hint="default"/>
+      </w:rPr>
+    </w:lvl>
+    <w:lvl w:ilvl="1" w:tplc="04090019">
+      <w:start w:val="1"/>
+      <w:numFmt w:val="lowerLetter"/>
+      <w:lvlText w:val="%2."/>
+      <w:lvlJc w:val="left"/>
+      <w:pPr>
+        <w:ind w:left="1440" w:hanging="360"/>
+      </w:pPr>
+    </w:lvl>
+    <w:lvl w:ilvl="2" w:tplc="0409001B" w:tentative="1">
+      <w:start w:val="1"/>
+      <w:numFmt w:val="lowerRoman"/>
+      <w:lvlText w:val="%3."/>
+      <w:lvlJc w:val="right"/>
+      <w:pPr>
+        <w:ind w:left="2160" w:hanging="180"/>
+      </w:pPr>
+    </w:lvl>
+    <w:lvl w:ilvl="3" w:tplc="0409000F" w:tentative="1">
+      <w:start w:val="1"/>
+      <w:numFmt w:val="decimal"/>
+      <w:lvlText w:val="%4."/>
+      <w:lvlJc w:val="left"/>
+      <w:pPr>
+        <w:ind w:left="2880" w:hanging="360"/>
+      </w:pPr>
+    </w:lvl>
+    <w:lvl w:ilvl="4" w:tplc="04090019" w:tentative="1">
+      <w:start w:val="1"/>
+      <w:numFmt w:val="lowerLetter"/>
+      <w:lvlText w:val="%5."/>
+      <w:lvlJc w:val="left"/>
+      <w:pPr>
+        <w:ind w:left="3600" w:hanging="360"/>
+      </w:pPr>
+    </w:lvl>
+    <w:lvl w:ilvl="5" w:tplc="0409001B" w:tentative="1">
+      <w:start w:val="1"/>
+      <w:numFmt w:val="lowerRoman"/>
+      <w:lvlText w:val="%6."/>
+      <w:lvlJc w:val="right"/>
+      <w:pPr>
+        <w:ind w:left="4320" w:hanging="180"/>
+      </w:pPr>
+    </w:lvl>
+    <w:lvl w:ilvl="6" w:tplc="0409000F" w:tentative="1">
+      <w:start w:val="1"/>
+      <w:numFmt w:val="decimal"/>
+      <w:lvlText w:val="%7."/>
+      <w:lvlJc w:val="left"/>
+      <w:pPr>
+        <w:ind w:left="5040" w:hanging="360"/>
+      </w:pPr>
+    </w:lvl>
+    <w:lvl w:ilvl="7" w:tplc="04090019" w:tentative="1">
+      <w:start w:val="1"/>
+      <w:numFmt w:val="lowerLetter"/>
+      <w:lvlText w:val="%8."/>
+      <w:lvlJc w:val="left"/>
+      <w:pPr>
+        <w:ind w:left="5760" w:hanging="360"/>
+      </w:pPr>
+    </w:lvl>
+    <w:lvl w:ilvl="8" w:tplc="0409001B" w:tentative="1">
+      <w:start w:val="1"/>
+      <w:numFmt w:val="lowerRoman"/>
+      <w:lvlText w:val="%9."/>
+      <w:lvlJc w:val="right"/>
+      <w:pPr>
+        <w:ind w:left="6480" w:hanging="180"/>
+      </w:pPr>
+    </w:lvl>
+  </w:abstractNum>
+  <w:abstractNum w:abstractNumId="1" w15:restartNumberingAfterBreak="0">
     <w:nsid w:val="04BD6FC9"/>
     <w:multiLevelType w:val="hybridMultilevel"/>
     <w:tmpl w:val="93FA55F8"/>
@@ -16162,7 +16803,7 @@
       </w:pPr>
     </w:lvl>
   </w:abstractNum>
-  <w:abstractNum w:abstractNumId="1" w15:restartNumberingAfterBreak="0">
+  <w:abstractNum w:abstractNumId="2" w15:restartNumberingAfterBreak="0">
     <w:nsid w:val="08A3040C"/>
     <w:multiLevelType w:val="hybridMultilevel"/>
     <w:tmpl w:val="0266615A"/>
@@ -16251,7 +16892,7 @@
       </w:pPr>
     </w:lvl>
   </w:abstractNum>
-  <w:abstractNum w:abstractNumId="2" w15:restartNumberingAfterBreak="0">
+  <w:abstractNum w:abstractNumId="3" w15:restartNumberingAfterBreak="0">
     <w:nsid w:val="096A4A57"/>
     <w:multiLevelType w:val="hybridMultilevel"/>
     <w:tmpl w:val="BF6051DC"/>
@@ -16340,7 +16981,7 @@
       </w:pPr>
     </w:lvl>
   </w:abstractNum>
-  <w:abstractNum w:abstractNumId="3" w15:restartNumberingAfterBreak="0">
+  <w:abstractNum w:abstractNumId="4" w15:restartNumberingAfterBreak="0">
     <w:nsid w:val="0FDD4BB3"/>
     <w:multiLevelType w:val="hybridMultilevel"/>
     <w:tmpl w:val="CCAA0C56"/>
@@ -16429,7 +17070,7 @@
       </w:pPr>
     </w:lvl>
   </w:abstractNum>
-  <w:abstractNum w:abstractNumId="4" w15:restartNumberingAfterBreak="0">
+  <w:abstractNum w:abstractNumId="5" w15:restartNumberingAfterBreak="0">
     <w:nsid w:val="14A65348"/>
     <w:multiLevelType w:val="hybridMultilevel"/>
     <w:tmpl w:val="30FECB0C"/>
@@ -16518,7 +17159,7 @@
       </w:pPr>
     </w:lvl>
   </w:abstractNum>
-  <w:abstractNum w:abstractNumId="5" w15:restartNumberingAfterBreak="0">
+  <w:abstractNum w:abstractNumId="6" w15:restartNumberingAfterBreak="0">
     <w:nsid w:val="32F34AEA"/>
     <w:multiLevelType w:val="hybridMultilevel"/>
     <w:tmpl w:val="BD34045A"/>
@@ -16607,7 +17248,7 @@
       </w:pPr>
     </w:lvl>
   </w:abstractNum>
-  <w:abstractNum w:abstractNumId="6" w15:restartNumberingAfterBreak="0">
+  <w:abstractNum w:abstractNumId="7" w15:restartNumberingAfterBreak="0">
     <w:nsid w:val="345A1FA2"/>
     <w:multiLevelType w:val="hybridMultilevel"/>
     <w:tmpl w:val="942E32E0"/>
@@ -16693,7 +17334,7 @@
       </w:pPr>
     </w:lvl>
   </w:abstractNum>
-  <w:abstractNum w:abstractNumId="7" w15:restartNumberingAfterBreak="0">
+  <w:abstractNum w:abstractNumId="8" w15:restartNumberingAfterBreak="0">
     <w:nsid w:val="49CD7E4E"/>
     <w:multiLevelType w:val="hybridMultilevel"/>
     <w:tmpl w:val="515810AC"/>
@@ -16782,7 +17423,7 @@
       </w:pPr>
     </w:lvl>
   </w:abstractNum>
-  <w:abstractNum w:abstractNumId="8" w15:restartNumberingAfterBreak="0">
+  <w:abstractNum w:abstractNumId="9" w15:restartNumberingAfterBreak="0">
     <w:nsid w:val="59B12281"/>
     <w:multiLevelType w:val="hybridMultilevel"/>
     <w:tmpl w:val="8D8CB9AA"/>
@@ -16871,7 +17512,7 @@
       </w:pPr>
     </w:lvl>
   </w:abstractNum>
-  <w:abstractNum w:abstractNumId="9" w15:restartNumberingAfterBreak="0">
+  <w:abstractNum w:abstractNumId="10" w15:restartNumberingAfterBreak="0">
     <w:nsid w:val="5DE15116"/>
     <w:multiLevelType w:val="hybridMultilevel"/>
     <w:tmpl w:val="BC14DEC4"/>
@@ -16960,7 +17601,7 @@
       </w:pPr>
     </w:lvl>
   </w:abstractNum>
-  <w:abstractNum w:abstractNumId="10" w15:restartNumberingAfterBreak="0">
+  <w:abstractNum w:abstractNumId="11" w15:restartNumberingAfterBreak="0">
     <w:nsid w:val="61FD76F2"/>
     <w:multiLevelType w:val="hybridMultilevel"/>
     <w:tmpl w:val="D1C2A3F0"/>
@@ -17049,7 +17690,7 @@
       </w:pPr>
     </w:lvl>
   </w:abstractNum>
-  <w:abstractNum w:abstractNumId="11" w15:restartNumberingAfterBreak="0">
+  <w:abstractNum w:abstractNumId="12" w15:restartNumberingAfterBreak="0">
     <w:nsid w:val="6EE63989"/>
     <w:multiLevelType w:val="hybridMultilevel"/>
     <w:tmpl w:val="F62C8318"/>
@@ -17138,7 +17779,7 @@
       </w:pPr>
     </w:lvl>
   </w:abstractNum>
-  <w:abstractNum w:abstractNumId="12" w15:restartNumberingAfterBreak="0">
+  <w:abstractNum w:abstractNumId="13" w15:restartNumberingAfterBreak="0">
     <w:nsid w:val="70473022"/>
     <w:multiLevelType w:val="hybridMultilevel"/>
     <w:tmpl w:val="C54EFAA4"/>
@@ -17227,7 +17868,7 @@
       </w:pPr>
     </w:lvl>
   </w:abstractNum>
-  <w:abstractNum w:abstractNumId="13" w15:restartNumberingAfterBreak="0">
+  <w:abstractNum w:abstractNumId="14" w15:restartNumberingAfterBreak="0">
     <w:nsid w:val="74855A2B"/>
     <w:multiLevelType w:val="hybridMultilevel"/>
     <w:tmpl w:val="00C4D72C"/>
@@ -17316,7 +17957,7 @@
       </w:pPr>
     </w:lvl>
   </w:abstractNum>
-  <w:abstractNum w:abstractNumId="14" w15:restartNumberingAfterBreak="0">
+  <w:abstractNum w:abstractNumId="15" w15:restartNumberingAfterBreak="0">
     <w:nsid w:val="7BBC2C61"/>
     <w:multiLevelType w:val="hybridMultilevel"/>
     <w:tmpl w:val="9A10F9FA"/>
@@ -17405,7 +18046,7 @@
       </w:pPr>
     </w:lvl>
   </w:abstractNum>
-  <w:abstractNum w:abstractNumId="15" w15:restartNumberingAfterBreak="0">
+  <w:abstractNum w:abstractNumId="16" w15:restartNumberingAfterBreak="0">
     <w:nsid w:val="7EA00946"/>
     <w:multiLevelType w:val="hybridMultilevel"/>
     <w:tmpl w:val="0D0AA9F8"/>
@@ -17495,52 +18136,55 @@
     </w:lvl>
   </w:abstractNum>
   <w:num w:numId="1" w16cid:durableId="1902209054">
+    <w:abstractNumId w:val="16"/>
+  </w:num>
+  <w:num w:numId="2" w16cid:durableId="1117335086">
+    <w:abstractNumId w:val="10"/>
+  </w:num>
+  <w:num w:numId="3" w16cid:durableId="287779604">
+    <w:abstractNumId w:val="3"/>
+  </w:num>
+  <w:num w:numId="4" w16cid:durableId="2106220008">
+    <w:abstractNumId w:val="11"/>
+  </w:num>
+  <w:num w:numId="5" w16cid:durableId="502625119">
+    <w:abstractNumId w:val="9"/>
+  </w:num>
+  <w:num w:numId="6" w16cid:durableId="240261020">
+    <w:abstractNumId w:val="6"/>
+  </w:num>
+  <w:num w:numId="7" w16cid:durableId="1261378538">
+    <w:abstractNumId w:val="1"/>
+  </w:num>
+  <w:num w:numId="8" w16cid:durableId="1722634212">
+    <w:abstractNumId w:val="7"/>
+  </w:num>
+  <w:num w:numId="9" w16cid:durableId="1356662720">
+    <w:abstractNumId w:val="14"/>
+  </w:num>
+  <w:num w:numId="10" w16cid:durableId="1165439449">
+    <w:abstractNumId w:val="2"/>
+  </w:num>
+  <w:num w:numId="11" w16cid:durableId="551621760">
+    <w:abstractNumId w:val="8"/>
+  </w:num>
+  <w:num w:numId="12" w16cid:durableId="248541371">
+    <w:abstractNumId w:val="5"/>
+  </w:num>
+  <w:num w:numId="13" w16cid:durableId="1207909989">
+    <w:abstractNumId w:val="12"/>
+  </w:num>
+  <w:num w:numId="14" w16cid:durableId="705956095">
+    <w:abstractNumId w:val="13"/>
+  </w:num>
+  <w:num w:numId="15" w16cid:durableId="976227971">
+    <w:abstractNumId w:val="4"/>
+  </w:num>
+  <w:num w:numId="16" w16cid:durableId="1714620234">
     <w:abstractNumId w:val="15"/>
   </w:num>
-  <w:num w:numId="2" w16cid:durableId="1117335086">
-    <w:abstractNumId w:val="9"/>
-  </w:num>
-  <w:num w:numId="3" w16cid:durableId="287779604">
-    <w:abstractNumId w:val="2"/>
-  </w:num>
-  <w:num w:numId="4" w16cid:durableId="2106220008">
-    <w:abstractNumId w:val="10"/>
-  </w:num>
-  <w:num w:numId="5" w16cid:durableId="502625119">
-    <w:abstractNumId w:val="8"/>
-  </w:num>
-  <w:num w:numId="6" w16cid:durableId="240261020">
-    <w:abstractNumId w:val="5"/>
-  </w:num>
-  <w:num w:numId="7" w16cid:durableId="1261378538">
+  <w:num w:numId="17" w16cid:durableId="1745447006">
     <w:abstractNumId w:val="0"/>
-  </w:num>
-  <w:num w:numId="8" w16cid:durableId="1722634212">
-    <w:abstractNumId w:val="6"/>
-  </w:num>
-  <w:num w:numId="9" w16cid:durableId="1356662720">
-    <w:abstractNumId w:val="13"/>
-  </w:num>
-  <w:num w:numId="10" w16cid:durableId="1165439449">
-    <w:abstractNumId w:val="1"/>
-  </w:num>
-  <w:num w:numId="11" w16cid:durableId="551621760">
-    <w:abstractNumId w:val="7"/>
-  </w:num>
-  <w:num w:numId="12" w16cid:durableId="248541371">
-    <w:abstractNumId w:val="4"/>
-  </w:num>
-  <w:num w:numId="13" w16cid:durableId="1207909989">
-    <w:abstractNumId w:val="11"/>
-  </w:num>
-  <w:num w:numId="14" w16cid:durableId="705956095">
-    <w:abstractNumId w:val="12"/>
-  </w:num>
-  <w:num w:numId="15" w16cid:durableId="976227971">
-    <w:abstractNumId w:val="3"/>
-  </w:num>
-  <w:num w:numId="16" w16cid:durableId="1714620234">
-    <w:abstractNumId w:val="14"/>
   </w:num>
 </w:numbering>
 </file>

</xml_diff>

<commit_message>
Book 17 Test 4 Reading Scores
</commit_message>
<xml_diff>
--- a/IELTS Practices.docx
+++ b/IELTS Practices.docx
@@ -15377,6 +15377,13 @@
         </w:rPr>
         <w:t>Caves</w:t>
       </w:r>
+      <w:r>
+        <w:rPr>
+          <w:sz w:val="24"/>
+          <w:szCs w:val="24"/>
+        </w:rPr>
+        <w:t xml:space="preserve"> (Wrong: Culture)</w:t>
+      </w:r>
     </w:p>
     <w:p>
       <w:pPr>
@@ -15686,6 +15693,307 @@
           <w:szCs w:val="24"/>
         </w:rPr>
       </w:pPr>
+      <w:r>
+        <w:rPr>
+          <w:sz w:val="24"/>
+          <w:szCs w:val="24"/>
+        </w:rPr>
+        <w:t>D</w:t>
+      </w:r>
+    </w:p>
+    <w:p>
+      <w:pPr>
+        <w:pStyle w:val="ListParagraph"/>
+        <w:numPr>
+          <w:ilvl w:val="0"/>
+          <w:numId w:val="17"/>
+        </w:numPr>
+        <w:jc w:val="both"/>
+        <w:rPr>
+          <w:sz w:val="24"/>
+          <w:szCs w:val="24"/>
+        </w:rPr>
+      </w:pPr>
+      <w:r>
+        <w:rPr>
+          <w:sz w:val="24"/>
+          <w:szCs w:val="24"/>
+        </w:rPr>
+        <w:t>E</w:t>
+      </w:r>
+    </w:p>
+    <w:p>
+      <w:pPr>
+        <w:pStyle w:val="ListParagraph"/>
+        <w:numPr>
+          <w:ilvl w:val="0"/>
+          <w:numId w:val="17"/>
+        </w:numPr>
+        <w:jc w:val="both"/>
+        <w:rPr>
+          <w:sz w:val="24"/>
+          <w:szCs w:val="24"/>
+        </w:rPr>
+      </w:pPr>
+      <w:r>
+        <w:rPr>
+          <w:sz w:val="24"/>
+          <w:szCs w:val="24"/>
+        </w:rPr>
+        <w:t>F</w:t>
+      </w:r>
+    </w:p>
+    <w:p>
+      <w:pPr>
+        <w:pStyle w:val="ListParagraph"/>
+        <w:numPr>
+          <w:ilvl w:val="0"/>
+          <w:numId w:val="17"/>
+        </w:numPr>
+        <w:jc w:val="both"/>
+        <w:rPr>
+          <w:sz w:val="24"/>
+          <w:szCs w:val="24"/>
+        </w:rPr>
+      </w:pPr>
+      <w:r>
+        <w:rPr>
+          <w:sz w:val="24"/>
+          <w:szCs w:val="24"/>
+        </w:rPr>
+        <w:t>B</w:t>
+      </w:r>
+    </w:p>
+    <w:p>
+      <w:pPr>
+        <w:pStyle w:val="ListParagraph"/>
+        <w:numPr>
+          <w:ilvl w:val="0"/>
+          <w:numId w:val="17"/>
+        </w:numPr>
+        <w:jc w:val="both"/>
+        <w:rPr>
+          <w:sz w:val="24"/>
+          <w:szCs w:val="24"/>
+        </w:rPr>
+      </w:pPr>
+      <w:r>
+        <w:rPr>
+          <w:sz w:val="24"/>
+          <w:szCs w:val="24"/>
+        </w:rPr>
+        <w:t>H</w:t>
+      </w:r>
+    </w:p>
+    <w:p>
+      <w:pPr>
+        <w:pStyle w:val="ListParagraph"/>
+        <w:numPr>
+          <w:ilvl w:val="0"/>
+          <w:numId w:val="17"/>
+        </w:numPr>
+        <w:jc w:val="both"/>
+        <w:rPr>
+          <w:sz w:val="24"/>
+          <w:szCs w:val="24"/>
+        </w:rPr>
+      </w:pPr>
+      <w:r>
+        <w:rPr>
+          <w:sz w:val="24"/>
+          <w:szCs w:val="24"/>
+        </w:rPr>
+        <w:t>E</w:t>
+      </w:r>
+    </w:p>
+    <w:p>
+      <w:pPr>
+        <w:pStyle w:val="ListParagraph"/>
+        <w:numPr>
+          <w:ilvl w:val="0"/>
+          <w:numId w:val="17"/>
+        </w:numPr>
+        <w:jc w:val="both"/>
+        <w:rPr>
+          <w:sz w:val="24"/>
+          <w:szCs w:val="24"/>
+        </w:rPr>
+      </w:pPr>
+      <w:r>
+        <w:rPr>
+          <w:sz w:val="24"/>
+          <w:szCs w:val="24"/>
+        </w:rPr>
+        <w:t>Not given</w:t>
+      </w:r>
+      <w:r>
+        <w:rPr>
+          <w:sz w:val="24"/>
+          <w:szCs w:val="24"/>
+        </w:rPr>
+        <w:t xml:space="preserve"> (Wrong: False)</w:t>
+      </w:r>
+    </w:p>
+    <w:p>
+      <w:pPr>
+        <w:pStyle w:val="ListParagraph"/>
+        <w:numPr>
+          <w:ilvl w:val="0"/>
+          <w:numId w:val="17"/>
+        </w:numPr>
+        <w:jc w:val="both"/>
+        <w:rPr>
+          <w:sz w:val="24"/>
+          <w:szCs w:val="24"/>
+        </w:rPr>
+      </w:pPr>
+      <w:r>
+        <w:rPr>
+          <w:sz w:val="24"/>
+          <w:szCs w:val="24"/>
+        </w:rPr>
+        <w:t>Not given</w:t>
+      </w:r>
+    </w:p>
+    <w:p>
+      <w:pPr>
+        <w:pStyle w:val="ListParagraph"/>
+        <w:numPr>
+          <w:ilvl w:val="0"/>
+          <w:numId w:val="17"/>
+        </w:numPr>
+        <w:jc w:val="both"/>
+        <w:rPr>
+          <w:sz w:val="24"/>
+          <w:szCs w:val="24"/>
+        </w:rPr>
+      </w:pPr>
+      <w:r>
+        <w:rPr>
+          <w:sz w:val="24"/>
+          <w:szCs w:val="24"/>
+        </w:rPr>
+        <w:t>True</w:t>
+      </w:r>
+      <w:r>
+        <w:rPr>
+          <w:sz w:val="24"/>
+          <w:szCs w:val="24"/>
+        </w:rPr>
+        <w:t xml:space="preserve"> (Wrong: Not given)</w:t>
+      </w:r>
+    </w:p>
+    <w:p>
+      <w:pPr>
+        <w:pStyle w:val="ListParagraph"/>
+        <w:numPr>
+          <w:ilvl w:val="0"/>
+          <w:numId w:val="17"/>
+        </w:numPr>
+        <w:jc w:val="both"/>
+        <w:rPr>
+          <w:sz w:val="24"/>
+          <w:szCs w:val="24"/>
+        </w:rPr>
+      </w:pPr>
+      <w:r>
+        <w:rPr>
+          <w:sz w:val="24"/>
+          <w:szCs w:val="24"/>
+        </w:rPr>
+        <w:t>False</w:t>
+      </w:r>
+      <w:r>
+        <w:rPr>
+          <w:sz w:val="24"/>
+          <w:szCs w:val="24"/>
+        </w:rPr>
+        <w:t xml:space="preserve"> (Wrong: True)</w:t>
+      </w:r>
+    </w:p>
+    <w:p>
+      <w:pPr>
+        <w:pStyle w:val="ListParagraph"/>
+        <w:numPr>
+          <w:ilvl w:val="0"/>
+          <w:numId w:val="17"/>
+        </w:numPr>
+        <w:jc w:val="both"/>
+        <w:rPr>
+          <w:sz w:val="24"/>
+          <w:szCs w:val="24"/>
+        </w:rPr>
+      </w:pPr>
+      <w:r>
+        <w:rPr>
+          <w:sz w:val="24"/>
+          <w:szCs w:val="24"/>
+        </w:rPr>
+        <w:t>Memory</w:t>
+      </w:r>
+    </w:p>
+    <w:p>
+      <w:pPr>
+        <w:pStyle w:val="ListParagraph"/>
+        <w:numPr>
+          <w:ilvl w:val="0"/>
+          <w:numId w:val="17"/>
+        </w:numPr>
+        <w:jc w:val="both"/>
+        <w:rPr>
+          <w:sz w:val="24"/>
+          <w:szCs w:val="24"/>
+        </w:rPr>
+      </w:pPr>
+      <w:r>
+        <w:rPr>
+          <w:sz w:val="24"/>
+          <w:szCs w:val="24"/>
+        </w:rPr>
+        <w:t>Numbers</w:t>
+      </w:r>
+    </w:p>
+    <w:p>
+      <w:pPr>
+        <w:pStyle w:val="ListParagraph"/>
+        <w:numPr>
+          <w:ilvl w:val="0"/>
+          <w:numId w:val="17"/>
+        </w:numPr>
+        <w:jc w:val="both"/>
+        <w:rPr>
+          <w:sz w:val="24"/>
+          <w:szCs w:val="24"/>
+        </w:rPr>
+      </w:pPr>
+      <w:r>
+        <w:rPr>
+          <w:sz w:val="24"/>
+          <w:szCs w:val="24"/>
+        </w:rPr>
+        <w:t>Communication</w:t>
+      </w:r>
+    </w:p>
+    <w:p>
+      <w:pPr>
+        <w:pStyle w:val="ListParagraph"/>
+        <w:numPr>
+          <w:ilvl w:val="0"/>
+          <w:numId w:val="17"/>
+        </w:numPr>
+        <w:jc w:val="both"/>
+        <w:rPr>
+          <w:sz w:val="24"/>
+          <w:szCs w:val="24"/>
+        </w:rPr>
+      </w:pPr>
+      <w:r>
+        <w:rPr>
+          <w:sz w:val="24"/>
+          <w:szCs w:val="24"/>
+        </w:rPr>
+        <w:t>Visual</w:t>
+      </w:r>
     </w:p>
     <w:p>
       <w:pPr>
@@ -15706,6 +16014,15 @@
         </w:rPr>
         <w:t>Band Score:</w:t>
       </w:r>
+      <w:r>
+        <w:rPr>
+          <w:b/>
+          <w:bCs/>
+          <w:sz w:val="24"/>
+          <w:szCs w:val="24"/>
+        </w:rPr>
+        <w:t xml:space="preserve"> 8.0</w:t>
+      </w:r>
     </w:p>
     <w:p>
       <w:pPr>
@@ -15929,6 +16246,7 @@
           <w:sz w:val="24"/>
           <w:szCs w:val="24"/>
         </w:rPr>
+        <w:lastRenderedPageBreak/>
         <w:t>Review</w:t>
       </w:r>
     </w:p>
@@ -16209,7 +16527,6 @@
           <w:sz w:val="24"/>
           <w:szCs w:val="24"/>
         </w:rPr>
-        <w:lastRenderedPageBreak/>
         <w:t>A</w:t>
       </w:r>
     </w:p>

</xml_diff>

<commit_message>
Book 18 Test 1 Listening
</commit_message>
<xml_diff>
--- a/IELTS Practices.docx
+++ b/IELTS Practices.docx
@@ -16930,6 +16930,910 @@
           <w:szCs w:val="24"/>
         </w:rPr>
         <w:t xml:space="preserve"> 8.0</w:t>
+      </w:r>
+    </w:p>
+    <w:p>
+      <w:pPr>
+        <w:pStyle w:val="Heading1"/>
+      </w:pPr>
+      <w:r>
+        <w:t>Practice Book 1</w:t>
+      </w:r>
+      <w:r>
+        <w:t>8</w:t>
+      </w:r>
+      <w:r>
+        <w:t xml:space="preserve"> Test </w:t>
+      </w:r>
+      <w:r>
+        <w:t>1</w:t>
+      </w:r>
+    </w:p>
+    <w:p>
+      <w:pPr>
+        <w:pStyle w:val="Heading2"/>
+      </w:pPr>
+      <w:r>
+        <w:t>Listening</w:t>
+      </w:r>
+    </w:p>
+    <w:p>
+      <w:pPr>
+        <w:pStyle w:val="ListParagraph"/>
+        <w:numPr>
+          <w:ilvl w:val="0"/>
+          <w:numId w:val="18"/>
+        </w:numPr>
+        <w:rPr>
+          <w:sz w:val="24"/>
+          <w:szCs w:val="24"/>
+        </w:rPr>
+      </w:pPr>
+      <w:r>
+        <w:rPr>
+          <w:sz w:val="24"/>
+          <w:szCs w:val="24"/>
+        </w:rPr>
+        <w:t>DW30</w:t>
+      </w:r>
+      <w:r>
+        <w:rPr>
+          <w:sz w:val="24"/>
+          <w:szCs w:val="24"/>
+        </w:rPr>
+        <w:t xml:space="preserve"> </w:t>
+      </w:r>
+      <w:r>
+        <w:rPr>
+          <w:sz w:val="24"/>
+          <w:szCs w:val="24"/>
+        </w:rPr>
+        <w:t>7YZ</w:t>
+      </w:r>
+    </w:p>
+    <w:p>
+      <w:pPr>
+        <w:pStyle w:val="ListParagraph"/>
+        <w:numPr>
+          <w:ilvl w:val="0"/>
+          <w:numId w:val="18"/>
+        </w:numPr>
+        <w:rPr>
+          <w:sz w:val="24"/>
+          <w:szCs w:val="24"/>
+        </w:rPr>
+      </w:pPr>
+      <w:r>
+        <w:rPr>
+          <w:sz w:val="24"/>
+          <w:szCs w:val="24"/>
+        </w:rPr>
+        <w:t>24</w:t>
+      </w:r>
+      <w:r>
+        <w:rPr>
+          <w:sz w:val="24"/>
+          <w:szCs w:val="24"/>
+          <w:vertAlign w:val="superscript"/>
+        </w:rPr>
+        <w:t>th</w:t>
+      </w:r>
+      <w:r>
+        <w:rPr>
+          <w:sz w:val="24"/>
+          <w:szCs w:val="24"/>
+        </w:rPr>
+        <w:t xml:space="preserve"> April</w:t>
+      </w:r>
+    </w:p>
+    <w:p>
+      <w:pPr>
+        <w:pStyle w:val="ListParagraph"/>
+        <w:numPr>
+          <w:ilvl w:val="0"/>
+          <w:numId w:val="18"/>
+        </w:numPr>
+        <w:rPr>
+          <w:sz w:val="24"/>
+          <w:szCs w:val="24"/>
+        </w:rPr>
+      </w:pPr>
+      <w:r>
+        <w:rPr>
+          <w:sz w:val="24"/>
+          <w:szCs w:val="24"/>
+        </w:rPr>
+        <w:t>Dentist</w:t>
+      </w:r>
+    </w:p>
+    <w:p>
+      <w:pPr>
+        <w:pStyle w:val="ListParagraph"/>
+        <w:numPr>
+          <w:ilvl w:val="0"/>
+          <w:numId w:val="18"/>
+        </w:numPr>
+        <w:rPr>
+          <w:sz w:val="24"/>
+          <w:szCs w:val="24"/>
+        </w:rPr>
+      </w:pPr>
+      <w:r>
+        <w:rPr>
+          <w:sz w:val="24"/>
+          <w:szCs w:val="24"/>
+        </w:rPr>
+        <w:lastRenderedPageBreak/>
+        <w:t>Parking</w:t>
+      </w:r>
+    </w:p>
+    <w:p>
+      <w:pPr>
+        <w:pStyle w:val="ListParagraph"/>
+        <w:numPr>
+          <w:ilvl w:val="0"/>
+          <w:numId w:val="18"/>
+        </w:numPr>
+        <w:rPr>
+          <w:sz w:val="24"/>
+          <w:szCs w:val="24"/>
+        </w:rPr>
+      </w:pPr>
+      <w:proofErr w:type="spellStart"/>
+      <w:r>
+        <w:rPr>
+          <w:sz w:val="24"/>
+          <w:szCs w:val="24"/>
+        </w:rPr>
+        <w:t>Claxby</w:t>
+      </w:r>
+      <w:proofErr w:type="spellEnd"/>
+    </w:p>
+    <w:p>
+      <w:pPr>
+        <w:pStyle w:val="ListParagraph"/>
+        <w:numPr>
+          <w:ilvl w:val="0"/>
+          <w:numId w:val="18"/>
+        </w:numPr>
+        <w:rPr>
+          <w:sz w:val="24"/>
+          <w:szCs w:val="24"/>
+        </w:rPr>
+      </w:pPr>
+      <w:r>
+        <w:rPr>
+          <w:sz w:val="24"/>
+          <w:szCs w:val="24"/>
+        </w:rPr>
+        <w:t>Late</w:t>
+      </w:r>
+    </w:p>
+    <w:p>
+      <w:pPr>
+        <w:pStyle w:val="ListParagraph"/>
+        <w:numPr>
+          <w:ilvl w:val="0"/>
+          <w:numId w:val="18"/>
+        </w:numPr>
+        <w:rPr>
+          <w:sz w:val="24"/>
+          <w:szCs w:val="24"/>
+        </w:rPr>
+      </w:pPr>
+      <w:r>
+        <w:rPr>
+          <w:sz w:val="24"/>
+          <w:szCs w:val="24"/>
+        </w:rPr>
+        <w:t>Evening</w:t>
+      </w:r>
+    </w:p>
+    <w:p>
+      <w:pPr>
+        <w:pStyle w:val="ListParagraph"/>
+        <w:numPr>
+          <w:ilvl w:val="0"/>
+          <w:numId w:val="18"/>
+        </w:numPr>
+        <w:rPr>
+          <w:sz w:val="24"/>
+          <w:szCs w:val="24"/>
+        </w:rPr>
+      </w:pPr>
+      <w:r>
+        <w:rPr>
+          <w:sz w:val="24"/>
+          <w:szCs w:val="24"/>
+        </w:rPr>
+        <w:t>Supermarket</w:t>
+      </w:r>
+    </w:p>
+    <w:p>
+      <w:pPr>
+        <w:pStyle w:val="ListParagraph"/>
+        <w:numPr>
+          <w:ilvl w:val="0"/>
+          <w:numId w:val="18"/>
+        </w:numPr>
+        <w:rPr>
+          <w:sz w:val="24"/>
+          <w:szCs w:val="24"/>
+        </w:rPr>
+      </w:pPr>
+      <w:r>
+        <w:rPr>
+          <w:sz w:val="24"/>
+          <w:szCs w:val="24"/>
+        </w:rPr>
+        <w:t>Pollution</w:t>
+      </w:r>
+    </w:p>
+    <w:p>
+      <w:pPr>
+        <w:pStyle w:val="ListParagraph"/>
+        <w:numPr>
+          <w:ilvl w:val="0"/>
+          <w:numId w:val="18"/>
+        </w:numPr>
+        <w:rPr>
+          <w:sz w:val="24"/>
+          <w:szCs w:val="24"/>
+        </w:rPr>
+      </w:pPr>
+      <w:r>
+        <w:rPr>
+          <w:sz w:val="24"/>
+          <w:szCs w:val="24"/>
+        </w:rPr>
+        <w:t>Storage</w:t>
+      </w:r>
+    </w:p>
+    <w:p>
+      <w:pPr>
+        <w:pStyle w:val="ListParagraph"/>
+        <w:numPr>
+          <w:ilvl w:val="0"/>
+          <w:numId w:val="18"/>
+        </w:numPr>
+        <w:rPr>
+          <w:sz w:val="24"/>
+          <w:szCs w:val="24"/>
+        </w:rPr>
+      </w:pPr>
+      <w:r>
+        <w:rPr>
+          <w:sz w:val="24"/>
+          <w:szCs w:val="24"/>
+        </w:rPr>
+        <w:t>C</w:t>
+      </w:r>
+    </w:p>
+    <w:p>
+      <w:pPr>
+        <w:pStyle w:val="ListParagraph"/>
+        <w:numPr>
+          <w:ilvl w:val="0"/>
+          <w:numId w:val="18"/>
+        </w:numPr>
+        <w:rPr>
+          <w:sz w:val="24"/>
+          <w:szCs w:val="24"/>
+        </w:rPr>
+      </w:pPr>
+      <w:r>
+        <w:rPr>
+          <w:sz w:val="24"/>
+          <w:szCs w:val="24"/>
+        </w:rPr>
+        <w:t>A</w:t>
+      </w:r>
+    </w:p>
+    <w:p>
+      <w:pPr>
+        <w:pStyle w:val="ListParagraph"/>
+        <w:numPr>
+          <w:ilvl w:val="0"/>
+          <w:numId w:val="18"/>
+        </w:numPr>
+        <w:rPr>
+          <w:sz w:val="24"/>
+          <w:szCs w:val="24"/>
+        </w:rPr>
+      </w:pPr>
+      <w:r>
+        <w:rPr>
+          <w:sz w:val="24"/>
+          <w:szCs w:val="24"/>
+        </w:rPr>
+        <w:t>A</w:t>
+      </w:r>
+    </w:p>
+    <w:p>
+      <w:pPr>
+        <w:pStyle w:val="ListParagraph"/>
+        <w:numPr>
+          <w:ilvl w:val="0"/>
+          <w:numId w:val="18"/>
+        </w:numPr>
+        <w:rPr>
+          <w:sz w:val="24"/>
+          <w:szCs w:val="24"/>
+        </w:rPr>
+      </w:pPr>
+      <w:r>
+        <w:rPr>
+          <w:sz w:val="24"/>
+          <w:szCs w:val="24"/>
+        </w:rPr>
+        <w:t>B</w:t>
+      </w:r>
+    </w:p>
+    <w:p>
+      <w:pPr>
+        <w:pStyle w:val="ListParagraph"/>
+        <w:numPr>
+          <w:ilvl w:val="0"/>
+          <w:numId w:val="18"/>
+        </w:numPr>
+        <w:rPr>
+          <w:sz w:val="24"/>
+          <w:szCs w:val="24"/>
+        </w:rPr>
+      </w:pPr>
+      <w:r>
+        <w:rPr>
+          <w:sz w:val="24"/>
+          <w:szCs w:val="24"/>
+        </w:rPr>
+        <w:t>E</w:t>
+      </w:r>
+    </w:p>
+    <w:p>
+      <w:pPr>
+        <w:pStyle w:val="ListParagraph"/>
+        <w:numPr>
+          <w:ilvl w:val="0"/>
+          <w:numId w:val="18"/>
+        </w:numPr>
+        <w:rPr>
+          <w:sz w:val="24"/>
+          <w:szCs w:val="24"/>
+        </w:rPr>
+      </w:pPr>
+      <w:r>
+        <w:rPr>
+          <w:sz w:val="24"/>
+          <w:szCs w:val="24"/>
+        </w:rPr>
+        <w:t>B</w:t>
+      </w:r>
+    </w:p>
+    <w:p>
+      <w:pPr>
+        <w:pStyle w:val="ListParagraph"/>
+        <w:numPr>
+          <w:ilvl w:val="0"/>
+          <w:numId w:val="18"/>
+        </w:numPr>
+        <w:rPr>
+          <w:sz w:val="24"/>
+          <w:szCs w:val="24"/>
+        </w:rPr>
+      </w:pPr>
+      <w:r>
+        <w:rPr>
+          <w:sz w:val="24"/>
+          <w:szCs w:val="24"/>
+        </w:rPr>
+        <w:t>G</w:t>
+      </w:r>
+    </w:p>
+    <w:p>
+      <w:pPr>
+        <w:pStyle w:val="ListParagraph"/>
+        <w:numPr>
+          <w:ilvl w:val="0"/>
+          <w:numId w:val="18"/>
+        </w:numPr>
+        <w:rPr>
+          <w:sz w:val="24"/>
+          <w:szCs w:val="24"/>
+        </w:rPr>
+      </w:pPr>
+      <w:r>
+        <w:rPr>
+          <w:sz w:val="24"/>
+          <w:szCs w:val="24"/>
+        </w:rPr>
+        <w:t>D</w:t>
+      </w:r>
+    </w:p>
+    <w:p>
+      <w:pPr>
+        <w:pStyle w:val="ListParagraph"/>
+        <w:numPr>
+          <w:ilvl w:val="0"/>
+          <w:numId w:val="18"/>
+        </w:numPr>
+        <w:rPr>
+          <w:sz w:val="24"/>
+          <w:szCs w:val="24"/>
+        </w:rPr>
+      </w:pPr>
+      <w:r>
+        <w:rPr>
+          <w:sz w:val="24"/>
+          <w:szCs w:val="24"/>
+        </w:rPr>
+        <w:t>A</w:t>
+      </w:r>
+    </w:p>
+    <w:p>
+      <w:pPr>
+        <w:pStyle w:val="ListParagraph"/>
+        <w:numPr>
+          <w:ilvl w:val="0"/>
+          <w:numId w:val="18"/>
+        </w:numPr>
+        <w:rPr>
+          <w:sz w:val="24"/>
+          <w:szCs w:val="24"/>
+        </w:rPr>
+      </w:pPr>
+      <w:r>
+        <w:rPr>
+          <w:sz w:val="24"/>
+          <w:szCs w:val="24"/>
+        </w:rPr>
+        <w:t>F</w:t>
+      </w:r>
+    </w:p>
+    <w:p>
+      <w:pPr>
+        <w:pStyle w:val="ListParagraph"/>
+        <w:numPr>
+          <w:ilvl w:val="0"/>
+          <w:numId w:val="18"/>
+        </w:numPr>
+        <w:rPr>
+          <w:sz w:val="24"/>
+          <w:szCs w:val="24"/>
+        </w:rPr>
+      </w:pPr>
+      <w:r>
+        <w:rPr>
+          <w:sz w:val="24"/>
+          <w:szCs w:val="24"/>
+        </w:rPr>
+        <w:t>A</w:t>
+      </w:r>
+    </w:p>
+    <w:p>
+      <w:pPr>
+        <w:pStyle w:val="ListParagraph"/>
+        <w:numPr>
+          <w:ilvl w:val="0"/>
+          <w:numId w:val="18"/>
+        </w:numPr>
+        <w:rPr>
+          <w:sz w:val="24"/>
+          <w:szCs w:val="24"/>
+        </w:rPr>
+      </w:pPr>
+      <w:r>
+        <w:rPr>
+          <w:sz w:val="24"/>
+          <w:szCs w:val="24"/>
+        </w:rPr>
+        <w:t>C</w:t>
+      </w:r>
+      <w:r>
+        <w:rPr>
+          <w:sz w:val="24"/>
+          <w:szCs w:val="24"/>
+        </w:rPr>
+        <w:t xml:space="preserve"> (Wrong: B)</w:t>
+      </w:r>
+    </w:p>
+    <w:p>
+      <w:pPr>
+        <w:pStyle w:val="ListParagraph"/>
+        <w:numPr>
+          <w:ilvl w:val="0"/>
+          <w:numId w:val="18"/>
+        </w:numPr>
+        <w:rPr>
+          <w:sz w:val="24"/>
+          <w:szCs w:val="24"/>
+        </w:rPr>
+      </w:pPr>
+      <w:r>
+        <w:rPr>
+          <w:sz w:val="24"/>
+          <w:szCs w:val="24"/>
+        </w:rPr>
+        <w:t>B</w:t>
+      </w:r>
+      <w:r>
+        <w:rPr>
+          <w:sz w:val="24"/>
+          <w:szCs w:val="24"/>
+        </w:rPr>
+        <w:t xml:space="preserve"> (Wrong: A)</w:t>
+      </w:r>
+    </w:p>
+    <w:p>
+      <w:pPr>
+        <w:pStyle w:val="ListParagraph"/>
+        <w:numPr>
+          <w:ilvl w:val="0"/>
+          <w:numId w:val="18"/>
+        </w:numPr>
+        <w:rPr>
+          <w:sz w:val="24"/>
+          <w:szCs w:val="24"/>
+        </w:rPr>
+      </w:pPr>
+      <w:r>
+        <w:rPr>
+          <w:sz w:val="24"/>
+          <w:szCs w:val="24"/>
+        </w:rPr>
+        <w:t>C</w:t>
+      </w:r>
+    </w:p>
+    <w:p>
+      <w:pPr>
+        <w:pStyle w:val="ListParagraph"/>
+        <w:numPr>
+          <w:ilvl w:val="0"/>
+          <w:numId w:val="18"/>
+        </w:numPr>
+        <w:rPr>
+          <w:sz w:val="24"/>
+          <w:szCs w:val="24"/>
+        </w:rPr>
+      </w:pPr>
+      <w:r>
+        <w:rPr>
+          <w:sz w:val="24"/>
+          <w:szCs w:val="24"/>
+        </w:rPr>
+        <w:t>B</w:t>
+      </w:r>
+    </w:p>
+    <w:p>
+      <w:pPr>
+        <w:pStyle w:val="ListParagraph"/>
+        <w:numPr>
+          <w:ilvl w:val="0"/>
+          <w:numId w:val="18"/>
+        </w:numPr>
+        <w:rPr>
+          <w:sz w:val="24"/>
+          <w:szCs w:val="24"/>
+        </w:rPr>
+      </w:pPr>
+      <w:r>
+        <w:rPr>
+          <w:sz w:val="24"/>
+          <w:szCs w:val="24"/>
+        </w:rPr>
+        <w:t>A</w:t>
+      </w:r>
+    </w:p>
+    <w:p>
+      <w:pPr>
+        <w:pStyle w:val="ListParagraph"/>
+        <w:numPr>
+          <w:ilvl w:val="0"/>
+          <w:numId w:val="18"/>
+        </w:numPr>
+        <w:rPr>
+          <w:sz w:val="24"/>
+          <w:szCs w:val="24"/>
+        </w:rPr>
+      </w:pPr>
+      <w:r>
+        <w:rPr>
+          <w:sz w:val="24"/>
+          <w:szCs w:val="24"/>
+        </w:rPr>
+        <w:t>B</w:t>
+      </w:r>
+    </w:p>
+    <w:p>
+      <w:pPr>
+        <w:pStyle w:val="ListParagraph"/>
+        <w:numPr>
+          <w:ilvl w:val="0"/>
+          <w:numId w:val="18"/>
+        </w:numPr>
+        <w:rPr>
+          <w:sz w:val="24"/>
+          <w:szCs w:val="24"/>
+        </w:rPr>
+      </w:pPr>
+      <w:r>
+        <w:rPr>
+          <w:sz w:val="24"/>
+          <w:szCs w:val="24"/>
+        </w:rPr>
+        <w:t>E</w:t>
+      </w:r>
+    </w:p>
+    <w:p>
+      <w:pPr>
+        <w:pStyle w:val="ListParagraph"/>
+        <w:numPr>
+          <w:ilvl w:val="0"/>
+          <w:numId w:val="18"/>
+        </w:numPr>
+        <w:rPr>
+          <w:sz w:val="24"/>
+          <w:szCs w:val="24"/>
+        </w:rPr>
+      </w:pPr>
+      <w:r>
+        <w:rPr>
+          <w:sz w:val="24"/>
+          <w:szCs w:val="24"/>
+        </w:rPr>
+        <w:t>A</w:t>
+      </w:r>
+    </w:p>
+    <w:p>
+      <w:pPr>
+        <w:pStyle w:val="ListParagraph"/>
+        <w:numPr>
+          <w:ilvl w:val="0"/>
+          <w:numId w:val="18"/>
+        </w:numPr>
+        <w:rPr>
+          <w:sz w:val="24"/>
+          <w:szCs w:val="24"/>
+        </w:rPr>
+      </w:pPr>
+      <w:r>
+        <w:rPr>
+          <w:sz w:val="24"/>
+          <w:szCs w:val="24"/>
+        </w:rPr>
+        <w:t>C</w:t>
+      </w:r>
+    </w:p>
+    <w:p>
+      <w:pPr>
+        <w:pStyle w:val="ListParagraph"/>
+        <w:numPr>
+          <w:ilvl w:val="0"/>
+          <w:numId w:val="18"/>
+        </w:numPr>
+        <w:rPr>
+          <w:sz w:val="24"/>
+          <w:szCs w:val="24"/>
+        </w:rPr>
+      </w:pPr>
+      <w:r>
+        <w:rPr>
+          <w:sz w:val="24"/>
+          <w:szCs w:val="24"/>
+        </w:rPr>
+        <w:t>Fences</w:t>
+      </w:r>
+    </w:p>
+    <w:p>
+      <w:pPr>
+        <w:pStyle w:val="ListParagraph"/>
+        <w:numPr>
+          <w:ilvl w:val="0"/>
+          <w:numId w:val="18"/>
+        </w:numPr>
+        <w:rPr>
+          <w:sz w:val="24"/>
+          <w:szCs w:val="24"/>
+        </w:rPr>
+      </w:pPr>
+      <w:r>
+        <w:rPr>
+          <w:sz w:val="24"/>
+          <w:szCs w:val="24"/>
+        </w:rPr>
+        <w:t>Family</w:t>
+      </w:r>
+    </w:p>
+    <w:p>
+      <w:pPr>
+        <w:pStyle w:val="ListParagraph"/>
+        <w:numPr>
+          <w:ilvl w:val="0"/>
+          <w:numId w:val="18"/>
+        </w:numPr>
+        <w:rPr>
+          <w:sz w:val="24"/>
+          <w:szCs w:val="24"/>
+        </w:rPr>
+      </w:pPr>
+      <w:r>
+        <w:rPr>
+          <w:sz w:val="24"/>
+          <w:szCs w:val="24"/>
+        </w:rPr>
+        <w:t>Helicopters</w:t>
+      </w:r>
+    </w:p>
+    <w:p>
+      <w:pPr>
+        <w:pStyle w:val="ListParagraph"/>
+        <w:numPr>
+          <w:ilvl w:val="0"/>
+          <w:numId w:val="18"/>
+        </w:numPr>
+        <w:rPr>
+          <w:sz w:val="24"/>
+          <w:szCs w:val="24"/>
+        </w:rPr>
+      </w:pPr>
+      <w:r>
+        <w:rPr>
+          <w:sz w:val="24"/>
+          <w:szCs w:val="24"/>
+        </w:rPr>
+        <w:t>Stress</w:t>
+      </w:r>
+    </w:p>
+    <w:p>
+      <w:pPr>
+        <w:pStyle w:val="ListParagraph"/>
+        <w:numPr>
+          <w:ilvl w:val="0"/>
+          <w:numId w:val="18"/>
+        </w:numPr>
+        <w:rPr>
+          <w:sz w:val="24"/>
+          <w:szCs w:val="24"/>
+        </w:rPr>
+      </w:pPr>
+      <w:r>
+        <w:rPr>
+          <w:sz w:val="24"/>
+          <w:szCs w:val="24"/>
+        </w:rPr>
+        <w:t>Sides</w:t>
+      </w:r>
+    </w:p>
+    <w:p>
+      <w:pPr>
+        <w:pStyle w:val="ListParagraph"/>
+        <w:numPr>
+          <w:ilvl w:val="0"/>
+          <w:numId w:val="18"/>
+        </w:numPr>
+        <w:rPr>
+          <w:sz w:val="24"/>
+          <w:szCs w:val="24"/>
+        </w:rPr>
+      </w:pPr>
+      <w:r>
+        <w:rPr>
+          <w:sz w:val="24"/>
+          <w:szCs w:val="24"/>
+        </w:rPr>
+        <w:t>Breathing</w:t>
+      </w:r>
+    </w:p>
+    <w:p>
+      <w:pPr>
+        <w:pStyle w:val="ListParagraph"/>
+        <w:numPr>
+          <w:ilvl w:val="0"/>
+          <w:numId w:val="18"/>
+        </w:numPr>
+        <w:rPr>
+          <w:sz w:val="24"/>
+          <w:szCs w:val="24"/>
+        </w:rPr>
+      </w:pPr>
+      <w:r>
+        <w:rPr>
+          <w:sz w:val="24"/>
+          <w:szCs w:val="24"/>
+        </w:rPr>
+        <w:t>Feet</w:t>
+      </w:r>
+    </w:p>
+    <w:p>
+      <w:pPr>
+        <w:pStyle w:val="ListParagraph"/>
+        <w:numPr>
+          <w:ilvl w:val="0"/>
+          <w:numId w:val="18"/>
+        </w:numPr>
+        <w:rPr>
+          <w:sz w:val="24"/>
+          <w:szCs w:val="24"/>
+        </w:rPr>
+      </w:pPr>
+      <w:r>
+        <w:rPr>
+          <w:sz w:val="24"/>
+          <w:szCs w:val="24"/>
+        </w:rPr>
+        <w:t>Employing</w:t>
+      </w:r>
+      <w:r>
+        <w:rPr>
+          <w:sz w:val="24"/>
+          <w:szCs w:val="24"/>
+        </w:rPr>
+        <w:t xml:space="preserve"> (Wrong: Employment)</w:t>
+      </w:r>
+    </w:p>
+    <w:p>
+      <w:pPr>
+        <w:pStyle w:val="ListParagraph"/>
+        <w:numPr>
+          <w:ilvl w:val="0"/>
+          <w:numId w:val="18"/>
+        </w:numPr>
+        <w:rPr>
+          <w:sz w:val="24"/>
+          <w:szCs w:val="24"/>
+        </w:rPr>
+      </w:pPr>
+      <w:r>
+        <w:rPr>
+          <w:sz w:val="24"/>
+          <w:szCs w:val="24"/>
+        </w:rPr>
+        <w:t>Hunters</w:t>
+      </w:r>
+      <w:r>
+        <w:rPr>
+          <w:sz w:val="24"/>
+          <w:szCs w:val="24"/>
+        </w:rPr>
+        <w:t xml:space="preserve"> (Wrong: Weapons)</w:t>
+      </w:r>
+    </w:p>
+    <w:p>
+      <w:pPr>
+        <w:pStyle w:val="ListParagraph"/>
+        <w:numPr>
+          <w:ilvl w:val="0"/>
+          <w:numId w:val="18"/>
+        </w:numPr>
+        <w:rPr>
+          <w:sz w:val="24"/>
+          <w:szCs w:val="24"/>
+        </w:rPr>
+      </w:pPr>
+      <w:r>
+        <w:rPr>
+          <w:sz w:val="24"/>
+          <w:szCs w:val="24"/>
+        </w:rPr>
+        <w:t>Tourism</w:t>
+      </w:r>
+    </w:p>
+    <w:p>
+      <w:pPr>
+        <w:rPr>
+          <w:b/>
+          <w:bCs/>
+          <w:sz w:val="24"/>
+          <w:szCs w:val="24"/>
+        </w:rPr>
+      </w:pPr>
+      <w:r>
+        <w:rPr>
+          <w:b/>
+          <w:bCs/>
+          <w:sz w:val="24"/>
+          <w:szCs w:val="24"/>
+        </w:rPr>
+        <w:t>Band Score: 8</w:t>
       </w:r>
     </w:p>
     <w:sectPr>
@@ -17741,9 +18645,9 @@
     </w:lvl>
   </w:abstractNum>
   <w:abstractNum w:abstractNumId="9" w15:restartNumberingAfterBreak="0">
-    <w:nsid w:val="59B12281"/>
+    <w:nsid w:val="4D4468E1"/>
     <w:multiLevelType w:val="hybridMultilevel"/>
-    <w:tmpl w:val="8D8CB9AA"/>
+    <w:tmpl w:val="B7387B0E"/>
     <w:lvl w:ilvl="0" w:tplc="0409000F">
       <w:start w:val="1"/>
       <w:numFmt w:val="decimal"/>
@@ -17830,9 +18734,9 @@
     </w:lvl>
   </w:abstractNum>
   <w:abstractNum w:abstractNumId="10" w15:restartNumberingAfterBreak="0">
-    <w:nsid w:val="5DE15116"/>
+    <w:nsid w:val="59B12281"/>
     <w:multiLevelType w:val="hybridMultilevel"/>
-    <w:tmpl w:val="BC14DEC4"/>
+    <w:tmpl w:val="8D8CB9AA"/>
     <w:lvl w:ilvl="0" w:tplc="0409000F">
       <w:start w:val="1"/>
       <w:numFmt w:val="decimal"/>
@@ -17919,9 +18823,9 @@
     </w:lvl>
   </w:abstractNum>
   <w:abstractNum w:abstractNumId="11" w15:restartNumberingAfterBreak="0">
-    <w:nsid w:val="61FD76F2"/>
+    <w:nsid w:val="5DE15116"/>
     <w:multiLevelType w:val="hybridMultilevel"/>
-    <w:tmpl w:val="D1C2A3F0"/>
+    <w:tmpl w:val="BC14DEC4"/>
     <w:lvl w:ilvl="0" w:tplc="0409000F">
       <w:start w:val="1"/>
       <w:numFmt w:val="decimal"/>
@@ -18008,9 +18912,9 @@
     </w:lvl>
   </w:abstractNum>
   <w:abstractNum w:abstractNumId="12" w15:restartNumberingAfterBreak="0">
-    <w:nsid w:val="6EE63989"/>
+    <w:nsid w:val="61FD76F2"/>
     <w:multiLevelType w:val="hybridMultilevel"/>
-    <w:tmpl w:val="F62C8318"/>
+    <w:tmpl w:val="D1C2A3F0"/>
     <w:lvl w:ilvl="0" w:tplc="0409000F">
       <w:start w:val="1"/>
       <w:numFmt w:val="decimal"/>
@@ -18097,9 +19001,9 @@
     </w:lvl>
   </w:abstractNum>
   <w:abstractNum w:abstractNumId="13" w15:restartNumberingAfterBreak="0">
-    <w:nsid w:val="70473022"/>
+    <w:nsid w:val="6EE63989"/>
     <w:multiLevelType w:val="hybridMultilevel"/>
-    <w:tmpl w:val="C54EFAA4"/>
+    <w:tmpl w:val="F62C8318"/>
     <w:lvl w:ilvl="0" w:tplc="0409000F">
       <w:start w:val="1"/>
       <w:numFmt w:val="decimal"/>
@@ -18186,9 +19090,9 @@
     </w:lvl>
   </w:abstractNum>
   <w:abstractNum w:abstractNumId="14" w15:restartNumberingAfterBreak="0">
-    <w:nsid w:val="74855A2B"/>
+    <w:nsid w:val="70473022"/>
     <w:multiLevelType w:val="hybridMultilevel"/>
-    <w:tmpl w:val="00C4D72C"/>
+    <w:tmpl w:val="C54EFAA4"/>
     <w:lvl w:ilvl="0" w:tplc="0409000F">
       <w:start w:val="1"/>
       <w:numFmt w:val="decimal"/>
@@ -18275,9 +19179,9 @@
     </w:lvl>
   </w:abstractNum>
   <w:abstractNum w:abstractNumId="15" w15:restartNumberingAfterBreak="0">
-    <w:nsid w:val="7BBC2C61"/>
+    <w:nsid w:val="74855A2B"/>
     <w:multiLevelType w:val="hybridMultilevel"/>
-    <w:tmpl w:val="9A10F9FA"/>
+    <w:tmpl w:val="00C4D72C"/>
     <w:lvl w:ilvl="0" w:tplc="0409000F">
       <w:start w:val="1"/>
       <w:numFmt w:val="decimal"/>
@@ -18364,9 +19268,9 @@
     </w:lvl>
   </w:abstractNum>
   <w:abstractNum w:abstractNumId="16" w15:restartNumberingAfterBreak="0">
-    <w:nsid w:val="7EA00946"/>
+    <w:nsid w:val="7BBC2C61"/>
     <w:multiLevelType w:val="hybridMultilevel"/>
-    <w:tmpl w:val="0D0AA9F8"/>
+    <w:tmpl w:val="9A10F9FA"/>
     <w:lvl w:ilvl="0" w:tplc="0409000F">
       <w:start w:val="1"/>
       <w:numFmt w:val="decimal"/>
@@ -18452,20 +19356,109 @@
       </w:pPr>
     </w:lvl>
   </w:abstractNum>
+  <w:abstractNum w:abstractNumId="17" w15:restartNumberingAfterBreak="0">
+    <w:nsid w:val="7EA00946"/>
+    <w:multiLevelType w:val="hybridMultilevel"/>
+    <w:tmpl w:val="0D0AA9F8"/>
+    <w:lvl w:ilvl="0" w:tplc="0409000F">
+      <w:start w:val="1"/>
+      <w:numFmt w:val="decimal"/>
+      <w:lvlText w:val="%1."/>
+      <w:lvlJc w:val="left"/>
+      <w:pPr>
+        <w:ind w:left="720" w:hanging="360"/>
+      </w:pPr>
+      <w:rPr>
+        <w:rFonts w:hint="default"/>
+      </w:rPr>
+    </w:lvl>
+    <w:lvl w:ilvl="1" w:tplc="04090019" w:tentative="1">
+      <w:start w:val="1"/>
+      <w:numFmt w:val="lowerLetter"/>
+      <w:lvlText w:val="%2."/>
+      <w:lvlJc w:val="left"/>
+      <w:pPr>
+        <w:ind w:left="1440" w:hanging="360"/>
+      </w:pPr>
+    </w:lvl>
+    <w:lvl w:ilvl="2" w:tplc="0409001B" w:tentative="1">
+      <w:start w:val="1"/>
+      <w:numFmt w:val="lowerRoman"/>
+      <w:lvlText w:val="%3."/>
+      <w:lvlJc w:val="right"/>
+      <w:pPr>
+        <w:ind w:left="2160" w:hanging="180"/>
+      </w:pPr>
+    </w:lvl>
+    <w:lvl w:ilvl="3" w:tplc="0409000F" w:tentative="1">
+      <w:start w:val="1"/>
+      <w:numFmt w:val="decimal"/>
+      <w:lvlText w:val="%4."/>
+      <w:lvlJc w:val="left"/>
+      <w:pPr>
+        <w:ind w:left="2880" w:hanging="360"/>
+      </w:pPr>
+    </w:lvl>
+    <w:lvl w:ilvl="4" w:tplc="04090019" w:tentative="1">
+      <w:start w:val="1"/>
+      <w:numFmt w:val="lowerLetter"/>
+      <w:lvlText w:val="%5."/>
+      <w:lvlJc w:val="left"/>
+      <w:pPr>
+        <w:ind w:left="3600" w:hanging="360"/>
+      </w:pPr>
+    </w:lvl>
+    <w:lvl w:ilvl="5" w:tplc="0409001B" w:tentative="1">
+      <w:start w:val="1"/>
+      <w:numFmt w:val="lowerRoman"/>
+      <w:lvlText w:val="%6."/>
+      <w:lvlJc w:val="right"/>
+      <w:pPr>
+        <w:ind w:left="4320" w:hanging="180"/>
+      </w:pPr>
+    </w:lvl>
+    <w:lvl w:ilvl="6" w:tplc="0409000F" w:tentative="1">
+      <w:start w:val="1"/>
+      <w:numFmt w:val="decimal"/>
+      <w:lvlText w:val="%7."/>
+      <w:lvlJc w:val="left"/>
+      <w:pPr>
+        <w:ind w:left="5040" w:hanging="360"/>
+      </w:pPr>
+    </w:lvl>
+    <w:lvl w:ilvl="7" w:tplc="04090019" w:tentative="1">
+      <w:start w:val="1"/>
+      <w:numFmt w:val="lowerLetter"/>
+      <w:lvlText w:val="%8."/>
+      <w:lvlJc w:val="left"/>
+      <w:pPr>
+        <w:ind w:left="5760" w:hanging="360"/>
+      </w:pPr>
+    </w:lvl>
+    <w:lvl w:ilvl="8" w:tplc="0409001B" w:tentative="1">
+      <w:start w:val="1"/>
+      <w:numFmt w:val="lowerRoman"/>
+      <w:lvlText w:val="%9."/>
+      <w:lvlJc w:val="right"/>
+      <w:pPr>
+        <w:ind w:left="6480" w:hanging="180"/>
+      </w:pPr>
+    </w:lvl>
+  </w:abstractNum>
   <w:num w:numId="1" w16cid:durableId="1902209054">
-    <w:abstractNumId w:val="16"/>
+    <w:abstractNumId w:val="17"/>
   </w:num>
   <w:num w:numId="2" w16cid:durableId="1117335086">
-    <w:abstractNumId w:val="10"/>
+    <w:abstractNumId w:val="11"/>
   </w:num>
   <w:num w:numId="3" w16cid:durableId="287779604">
     <w:abstractNumId w:val="3"/>
   </w:num>
   <w:num w:numId="4" w16cid:durableId="2106220008">
-    <w:abstractNumId w:val="11"/>
+    <w:abstractNumId w:val="12"/>
   </w:num>
   <w:num w:numId="5" w16cid:durableId="502625119">
-    <w:abstractNumId w:val="9"/>
+    <w:abstractNumId w:val="10"/>
   </w:num>
   <w:num w:numId="6" w16cid:durableId="240261020">
     <w:abstractNumId w:val="6"/>
@@ -18477,7 +19470,7 @@
     <w:abstractNumId w:val="7"/>
   </w:num>
   <w:num w:numId="9" w16cid:durableId="1356662720">
-    <w:abstractNumId w:val="14"/>
+    <w:abstractNumId w:val="15"/>
   </w:num>
   <w:num w:numId="10" w16cid:durableId="1165439449">
     <w:abstractNumId w:val="2"/>
@@ -18489,19 +19482,22 @@
     <w:abstractNumId w:val="5"/>
   </w:num>
   <w:num w:numId="13" w16cid:durableId="1207909989">
-    <w:abstractNumId w:val="12"/>
+    <w:abstractNumId w:val="13"/>
   </w:num>
   <w:num w:numId="14" w16cid:durableId="705956095">
-    <w:abstractNumId w:val="13"/>
+    <w:abstractNumId w:val="14"/>
   </w:num>
   <w:num w:numId="15" w16cid:durableId="976227971">
     <w:abstractNumId w:val="4"/>
   </w:num>
   <w:num w:numId="16" w16cid:durableId="1714620234">
-    <w:abstractNumId w:val="15"/>
+    <w:abstractNumId w:val="16"/>
   </w:num>
   <w:num w:numId="17" w16cid:durableId="1745447006">
     <w:abstractNumId w:val="0"/>
+  </w:num>
+  <w:num w:numId="18" w16cid:durableId="1292706159">
+    <w:abstractNumId w:val="9"/>
   </w:num>
 </w:numbering>
 </file>

</xml_diff>

<commit_message>
Book 18 Test 2 Listening
</commit_message>
<xml_diff>
--- a/IELTS Practices.docx
+++ b/IELTS Practices.docx
@@ -16954,6 +16954,23 @@
         <w:pStyle w:val="Heading2"/>
       </w:pPr>
       <w:r>
+        <w:t>Reading</w:t>
+      </w:r>
+    </w:p>
+    <w:p>
+      <w:pPr>
+        <w:rPr>
+          <w:sz w:val="24"/>
+          <w:szCs w:val="24"/>
+        </w:rPr>
+      </w:pPr>
+    </w:p>
+    <w:p>
+      <w:pPr>
+        <w:pStyle w:val="Heading2"/>
+      </w:pPr>
+      <w:r>
+        <w:lastRenderedPageBreak/>
         <w:t>Listening</w:t>
       </w:r>
     </w:p>
@@ -17063,757 +17080,757 @@
           <w:sz w:val="24"/>
           <w:szCs w:val="24"/>
         </w:rPr>
+        <w:t>Parking</w:t>
+      </w:r>
+    </w:p>
+    <w:p>
+      <w:pPr>
+        <w:pStyle w:val="ListParagraph"/>
+        <w:numPr>
+          <w:ilvl w:val="0"/>
+          <w:numId w:val="18"/>
+        </w:numPr>
+        <w:rPr>
+          <w:sz w:val="24"/>
+          <w:szCs w:val="24"/>
+        </w:rPr>
+      </w:pPr>
+      <w:proofErr w:type="spellStart"/>
+      <w:r>
+        <w:rPr>
+          <w:sz w:val="24"/>
+          <w:szCs w:val="24"/>
+        </w:rPr>
+        <w:t>Claxby</w:t>
+      </w:r>
+      <w:proofErr w:type="spellEnd"/>
+    </w:p>
+    <w:p>
+      <w:pPr>
+        <w:pStyle w:val="ListParagraph"/>
+        <w:numPr>
+          <w:ilvl w:val="0"/>
+          <w:numId w:val="18"/>
+        </w:numPr>
+        <w:rPr>
+          <w:sz w:val="24"/>
+          <w:szCs w:val="24"/>
+        </w:rPr>
+      </w:pPr>
+      <w:r>
+        <w:rPr>
+          <w:sz w:val="24"/>
+          <w:szCs w:val="24"/>
+        </w:rPr>
+        <w:t>Late</w:t>
+      </w:r>
+    </w:p>
+    <w:p>
+      <w:pPr>
+        <w:pStyle w:val="ListParagraph"/>
+        <w:numPr>
+          <w:ilvl w:val="0"/>
+          <w:numId w:val="18"/>
+        </w:numPr>
+        <w:rPr>
+          <w:sz w:val="24"/>
+          <w:szCs w:val="24"/>
+        </w:rPr>
+      </w:pPr>
+      <w:r>
+        <w:rPr>
+          <w:sz w:val="24"/>
+          <w:szCs w:val="24"/>
+        </w:rPr>
+        <w:t>Evening</w:t>
+      </w:r>
+    </w:p>
+    <w:p>
+      <w:pPr>
+        <w:pStyle w:val="ListParagraph"/>
+        <w:numPr>
+          <w:ilvl w:val="0"/>
+          <w:numId w:val="18"/>
+        </w:numPr>
+        <w:rPr>
+          <w:sz w:val="24"/>
+          <w:szCs w:val="24"/>
+        </w:rPr>
+      </w:pPr>
+      <w:r>
+        <w:rPr>
+          <w:sz w:val="24"/>
+          <w:szCs w:val="24"/>
+        </w:rPr>
+        <w:t>Supermarket</w:t>
+      </w:r>
+    </w:p>
+    <w:p>
+      <w:pPr>
+        <w:pStyle w:val="ListParagraph"/>
+        <w:numPr>
+          <w:ilvl w:val="0"/>
+          <w:numId w:val="18"/>
+        </w:numPr>
+        <w:rPr>
+          <w:sz w:val="24"/>
+          <w:szCs w:val="24"/>
+        </w:rPr>
+      </w:pPr>
+      <w:r>
+        <w:rPr>
+          <w:sz w:val="24"/>
+          <w:szCs w:val="24"/>
+        </w:rPr>
+        <w:t>Pollution</w:t>
+      </w:r>
+    </w:p>
+    <w:p>
+      <w:pPr>
+        <w:pStyle w:val="ListParagraph"/>
+        <w:numPr>
+          <w:ilvl w:val="0"/>
+          <w:numId w:val="18"/>
+        </w:numPr>
+        <w:rPr>
+          <w:sz w:val="24"/>
+          <w:szCs w:val="24"/>
+        </w:rPr>
+      </w:pPr>
+      <w:r>
+        <w:rPr>
+          <w:sz w:val="24"/>
+          <w:szCs w:val="24"/>
+        </w:rPr>
+        <w:t>Storage</w:t>
+      </w:r>
+    </w:p>
+    <w:p>
+      <w:pPr>
+        <w:pStyle w:val="ListParagraph"/>
+        <w:numPr>
+          <w:ilvl w:val="0"/>
+          <w:numId w:val="18"/>
+        </w:numPr>
+        <w:rPr>
+          <w:sz w:val="24"/>
+          <w:szCs w:val="24"/>
+        </w:rPr>
+      </w:pPr>
+      <w:r>
+        <w:rPr>
+          <w:sz w:val="24"/>
+          <w:szCs w:val="24"/>
+        </w:rPr>
+        <w:t>C</w:t>
+      </w:r>
+    </w:p>
+    <w:p>
+      <w:pPr>
+        <w:pStyle w:val="ListParagraph"/>
+        <w:numPr>
+          <w:ilvl w:val="0"/>
+          <w:numId w:val="18"/>
+        </w:numPr>
+        <w:rPr>
+          <w:sz w:val="24"/>
+          <w:szCs w:val="24"/>
+        </w:rPr>
+      </w:pPr>
+      <w:r>
+        <w:rPr>
+          <w:sz w:val="24"/>
+          <w:szCs w:val="24"/>
+        </w:rPr>
+        <w:t>A</w:t>
+      </w:r>
+    </w:p>
+    <w:p>
+      <w:pPr>
+        <w:pStyle w:val="ListParagraph"/>
+        <w:numPr>
+          <w:ilvl w:val="0"/>
+          <w:numId w:val="18"/>
+        </w:numPr>
+        <w:rPr>
+          <w:sz w:val="24"/>
+          <w:szCs w:val="24"/>
+        </w:rPr>
+      </w:pPr>
+      <w:r>
+        <w:rPr>
+          <w:sz w:val="24"/>
+          <w:szCs w:val="24"/>
+        </w:rPr>
+        <w:t>A</w:t>
+      </w:r>
+    </w:p>
+    <w:p>
+      <w:pPr>
+        <w:pStyle w:val="ListParagraph"/>
+        <w:numPr>
+          <w:ilvl w:val="0"/>
+          <w:numId w:val="18"/>
+        </w:numPr>
+        <w:rPr>
+          <w:sz w:val="24"/>
+          <w:szCs w:val="24"/>
+        </w:rPr>
+      </w:pPr>
+      <w:r>
+        <w:rPr>
+          <w:sz w:val="24"/>
+          <w:szCs w:val="24"/>
+        </w:rPr>
+        <w:t>B</w:t>
+      </w:r>
+    </w:p>
+    <w:p>
+      <w:pPr>
+        <w:pStyle w:val="ListParagraph"/>
+        <w:numPr>
+          <w:ilvl w:val="0"/>
+          <w:numId w:val="18"/>
+        </w:numPr>
+        <w:rPr>
+          <w:sz w:val="24"/>
+          <w:szCs w:val="24"/>
+        </w:rPr>
+      </w:pPr>
+      <w:r>
+        <w:rPr>
+          <w:sz w:val="24"/>
+          <w:szCs w:val="24"/>
+        </w:rPr>
+        <w:t>E</w:t>
+      </w:r>
+    </w:p>
+    <w:p>
+      <w:pPr>
+        <w:pStyle w:val="ListParagraph"/>
+        <w:numPr>
+          <w:ilvl w:val="0"/>
+          <w:numId w:val="18"/>
+        </w:numPr>
+        <w:rPr>
+          <w:sz w:val="24"/>
+          <w:szCs w:val="24"/>
+        </w:rPr>
+      </w:pPr>
+      <w:r>
+        <w:rPr>
+          <w:sz w:val="24"/>
+          <w:szCs w:val="24"/>
+        </w:rPr>
+        <w:t>B</w:t>
+      </w:r>
+    </w:p>
+    <w:p>
+      <w:pPr>
+        <w:pStyle w:val="ListParagraph"/>
+        <w:numPr>
+          <w:ilvl w:val="0"/>
+          <w:numId w:val="18"/>
+        </w:numPr>
+        <w:rPr>
+          <w:sz w:val="24"/>
+          <w:szCs w:val="24"/>
+        </w:rPr>
+      </w:pPr>
+      <w:r>
+        <w:rPr>
+          <w:sz w:val="24"/>
+          <w:szCs w:val="24"/>
+        </w:rPr>
+        <w:t>G</w:t>
+      </w:r>
+    </w:p>
+    <w:p>
+      <w:pPr>
+        <w:pStyle w:val="ListParagraph"/>
+        <w:numPr>
+          <w:ilvl w:val="0"/>
+          <w:numId w:val="18"/>
+        </w:numPr>
+        <w:rPr>
+          <w:sz w:val="24"/>
+          <w:szCs w:val="24"/>
+        </w:rPr>
+      </w:pPr>
+      <w:r>
+        <w:rPr>
+          <w:sz w:val="24"/>
+          <w:szCs w:val="24"/>
+        </w:rPr>
+        <w:t>D</w:t>
+      </w:r>
+    </w:p>
+    <w:p>
+      <w:pPr>
+        <w:pStyle w:val="ListParagraph"/>
+        <w:numPr>
+          <w:ilvl w:val="0"/>
+          <w:numId w:val="18"/>
+        </w:numPr>
+        <w:rPr>
+          <w:sz w:val="24"/>
+          <w:szCs w:val="24"/>
+        </w:rPr>
+      </w:pPr>
+      <w:r>
+        <w:rPr>
+          <w:sz w:val="24"/>
+          <w:szCs w:val="24"/>
+        </w:rPr>
+        <w:t>A</w:t>
+      </w:r>
+    </w:p>
+    <w:p>
+      <w:pPr>
+        <w:pStyle w:val="ListParagraph"/>
+        <w:numPr>
+          <w:ilvl w:val="0"/>
+          <w:numId w:val="18"/>
+        </w:numPr>
+        <w:rPr>
+          <w:sz w:val="24"/>
+          <w:szCs w:val="24"/>
+        </w:rPr>
+      </w:pPr>
+      <w:r>
+        <w:rPr>
+          <w:sz w:val="24"/>
+          <w:szCs w:val="24"/>
+        </w:rPr>
+        <w:t>F</w:t>
+      </w:r>
+    </w:p>
+    <w:p>
+      <w:pPr>
+        <w:pStyle w:val="ListParagraph"/>
+        <w:numPr>
+          <w:ilvl w:val="0"/>
+          <w:numId w:val="18"/>
+        </w:numPr>
+        <w:rPr>
+          <w:sz w:val="24"/>
+          <w:szCs w:val="24"/>
+        </w:rPr>
+      </w:pPr>
+      <w:r>
+        <w:rPr>
+          <w:sz w:val="24"/>
+          <w:szCs w:val="24"/>
+        </w:rPr>
+        <w:t>A</w:t>
+      </w:r>
+    </w:p>
+    <w:p>
+      <w:pPr>
+        <w:pStyle w:val="ListParagraph"/>
+        <w:numPr>
+          <w:ilvl w:val="0"/>
+          <w:numId w:val="18"/>
+        </w:numPr>
+        <w:rPr>
+          <w:sz w:val="24"/>
+          <w:szCs w:val="24"/>
+        </w:rPr>
+      </w:pPr>
+      <w:r>
+        <w:rPr>
+          <w:sz w:val="24"/>
+          <w:szCs w:val="24"/>
+        </w:rPr>
+        <w:t>C</w:t>
+      </w:r>
+      <w:r>
+        <w:rPr>
+          <w:sz w:val="24"/>
+          <w:szCs w:val="24"/>
+        </w:rPr>
+        <w:t xml:space="preserve"> (Wrong: B)</w:t>
+      </w:r>
+    </w:p>
+    <w:p>
+      <w:pPr>
+        <w:pStyle w:val="ListParagraph"/>
+        <w:numPr>
+          <w:ilvl w:val="0"/>
+          <w:numId w:val="18"/>
+        </w:numPr>
+        <w:rPr>
+          <w:sz w:val="24"/>
+          <w:szCs w:val="24"/>
+        </w:rPr>
+      </w:pPr>
+      <w:r>
+        <w:rPr>
+          <w:sz w:val="24"/>
+          <w:szCs w:val="24"/>
+        </w:rPr>
+        <w:t>B</w:t>
+      </w:r>
+      <w:r>
+        <w:rPr>
+          <w:sz w:val="24"/>
+          <w:szCs w:val="24"/>
+        </w:rPr>
+        <w:t xml:space="preserve"> (Wrong: A)</w:t>
+      </w:r>
+    </w:p>
+    <w:p>
+      <w:pPr>
+        <w:pStyle w:val="ListParagraph"/>
+        <w:numPr>
+          <w:ilvl w:val="0"/>
+          <w:numId w:val="18"/>
+        </w:numPr>
+        <w:rPr>
+          <w:sz w:val="24"/>
+          <w:szCs w:val="24"/>
+        </w:rPr>
+      </w:pPr>
+      <w:r>
+        <w:rPr>
+          <w:sz w:val="24"/>
+          <w:szCs w:val="24"/>
+        </w:rPr>
+        <w:t>C</w:t>
+      </w:r>
+    </w:p>
+    <w:p>
+      <w:pPr>
+        <w:pStyle w:val="ListParagraph"/>
+        <w:numPr>
+          <w:ilvl w:val="0"/>
+          <w:numId w:val="18"/>
+        </w:numPr>
+        <w:rPr>
+          <w:sz w:val="24"/>
+          <w:szCs w:val="24"/>
+        </w:rPr>
+      </w:pPr>
+      <w:r>
+        <w:rPr>
+          <w:sz w:val="24"/>
+          <w:szCs w:val="24"/>
+        </w:rPr>
+        <w:t>B</w:t>
+      </w:r>
+    </w:p>
+    <w:p>
+      <w:pPr>
+        <w:pStyle w:val="ListParagraph"/>
+        <w:numPr>
+          <w:ilvl w:val="0"/>
+          <w:numId w:val="18"/>
+        </w:numPr>
+        <w:rPr>
+          <w:sz w:val="24"/>
+          <w:szCs w:val="24"/>
+        </w:rPr>
+      </w:pPr>
+      <w:r>
+        <w:rPr>
+          <w:sz w:val="24"/>
+          <w:szCs w:val="24"/>
+        </w:rPr>
+        <w:t>A</w:t>
+      </w:r>
+    </w:p>
+    <w:p>
+      <w:pPr>
+        <w:pStyle w:val="ListParagraph"/>
+        <w:numPr>
+          <w:ilvl w:val="0"/>
+          <w:numId w:val="18"/>
+        </w:numPr>
+        <w:rPr>
+          <w:sz w:val="24"/>
+          <w:szCs w:val="24"/>
+        </w:rPr>
+      </w:pPr>
+      <w:r>
+        <w:rPr>
+          <w:sz w:val="24"/>
+          <w:szCs w:val="24"/>
+        </w:rPr>
+        <w:t>B</w:t>
+      </w:r>
+    </w:p>
+    <w:p>
+      <w:pPr>
+        <w:pStyle w:val="ListParagraph"/>
+        <w:numPr>
+          <w:ilvl w:val="0"/>
+          <w:numId w:val="18"/>
+        </w:numPr>
+        <w:rPr>
+          <w:sz w:val="24"/>
+          <w:szCs w:val="24"/>
+        </w:rPr>
+      </w:pPr>
+      <w:r>
+        <w:rPr>
+          <w:sz w:val="24"/>
+          <w:szCs w:val="24"/>
+        </w:rPr>
+        <w:t>E</w:t>
+      </w:r>
+    </w:p>
+    <w:p>
+      <w:pPr>
+        <w:pStyle w:val="ListParagraph"/>
+        <w:numPr>
+          <w:ilvl w:val="0"/>
+          <w:numId w:val="18"/>
+        </w:numPr>
+        <w:rPr>
+          <w:sz w:val="24"/>
+          <w:szCs w:val="24"/>
+        </w:rPr>
+      </w:pPr>
+      <w:r>
+        <w:rPr>
+          <w:sz w:val="24"/>
+          <w:szCs w:val="24"/>
+        </w:rPr>
+        <w:t>A</w:t>
+      </w:r>
+    </w:p>
+    <w:p>
+      <w:pPr>
+        <w:pStyle w:val="ListParagraph"/>
+        <w:numPr>
+          <w:ilvl w:val="0"/>
+          <w:numId w:val="18"/>
+        </w:numPr>
+        <w:rPr>
+          <w:sz w:val="24"/>
+          <w:szCs w:val="24"/>
+        </w:rPr>
+      </w:pPr>
+      <w:r>
+        <w:rPr>
+          <w:sz w:val="24"/>
+          <w:szCs w:val="24"/>
+        </w:rPr>
+        <w:t>C</w:t>
+      </w:r>
+    </w:p>
+    <w:p>
+      <w:pPr>
+        <w:pStyle w:val="ListParagraph"/>
+        <w:numPr>
+          <w:ilvl w:val="0"/>
+          <w:numId w:val="18"/>
+        </w:numPr>
+        <w:rPr>
+          <w:sz w:val="24"/>
+          <w:szCs w:val="24"/>
+        </w:rPr>
+      </w:pPr>
+      <w:r>
+        <w:rPr>
+          <w:sz w:val="24"/>
+          <w:szCs w:val="24"/>
+        </w:rPr>
+        <w:t>Fences</w:t>
+      </w:r>
+    </w:p>
+    <w:p>
+      <w:pPr>
+        <w:pStyle w:val="ListParagraph"/>
+        <w:numPr>
+          <w:ilvl w:val="0"/>
+          <w:numId w:val="18"/>
+        </w:numPr>
+        <w:rPr>
+          <w:sz w:val="24"/>
+          <w:szCs w:val="24"/>
+        </w:rPr>
+      </w:pPr>
+      <w:r>
+        <w:rPr>
+          <w:sz w:val="24"/>
+          <w:szCs w:val="24"/>
+        </w:rPr>
+        <w:t>Family</w:t>
+      </w:r>
+    </w:p>
+    <w:p>
+      <w:pPr>
+        <w:pStyle w:val="ListParagraph"/>
+        <w:numPr>
+          <w:ilvl w:val="0"/>
+          <w:numId w:val="18"/>
+        </w:numPr>
+        <w:rPr>
+          <w:sz w:val="24"/>
+          <w:szCs w:val="24"/>
+        </w:rPr>
+      </w:pPr>
+      <w:r>
+        <w:rPr>
+          <w:sz w:val="24"/>
+          <w:szCs w:val="24"/>
+        </w:rPr>
+        <w:t>Helicopters</w:t>
+      </w:r>
+    </w:p>
+    <w:p>
+      <w:pPr>
+        <w:pStyle w:val="ListParagraph"/>
+        <w:numPr>
+          <w:ilvl w:val="0"/>
+          <w:numId w:val="18"/>
+        </w:numPr>
+        <w:rPr>
+          <w:sz w:val="24"/>
+          <w:szCs w:val="24"/>
+        </w:rPr>
+      </w:pPr>
+      <w:r>
+        <w:rPr>
+          <w:sz w:val="24"/>
+          <w:szCs w:val="24"/>
+        </w:rPr>
+        <w:t>Stress</w:t>
+      </w:r>
+    </w:p>
+    <w:p>
+      <w:pPr>
+        <w:pStyle w:val="ListParagraph"/>
+        <w:numPr>
+          <w:ilvl w:val="0"/>
+          <w:numId w:val="18"/>
+        </w:numPr>
+        <w:rPr>
+          <w:sz w:val="24"/>
+          <w:szCs w:val="24"/>
+        </w:rPr>
+      </w:pPr>
+      <w:r>
+        <w:rPr>
+          <w:sz w:val="24"/>
+          <w:szCs w:val="24"/>
+        </w:rPr>
+        <w:t>Sides</w:t>
+      </w:r>
+    </w:p>
+    <w:p>
+      <w:pPr>
+        <w:pStyle w:val="ListParagraph"/>
+        <w:numPr>
+          <w:ilvl w:val="0"/>
+          <w:numId w:val="18"/>
+        </w:numPr>
+        <w:rPr>
+          <w:sz w:val="24"/>
+          <w:szCs w:val="24"/>
+        </w:rPr>
+      </w:pPr>
+      <w:r>
+        <w:rPr>
+          <w:sz w:val="24"/>
+          <w:szCs w:val="24"/>
+        </w:rPr>
+        <w:t>Breathing</w:t>
+      </w:r>
+    </w:p>
+    <w:p>
+      <w:pPr>
+        <w:pStyle w:val="ListParagraph"/>
+        <w:numPr>
+          <w:ilvl w:val="0"/>
+          <w:numId w:val="18"/>
+        </w:numPr>
+        <w:rPr>
+          <w:sz w:val="24"/>
+          <w:szCs w:val="24"/>
+        </w:rPr>
+      </w:pPr>
+      <w:r>
+        <w:rPr>
+          <w:sz w:val="24"/>
+          <w:szCs w:val="24"/>
+        </w:rPr>
+        <w:t>Feet</w:t>
+      </w:r>
+    </w:p>
+    <w:p>
+      <w:pPr>
+        <w:pStyle w:val="ListParagraph"/>
+        <w:numPr>
+          <w:ilvl w:val="0"/>
+          <w:numId w:val="18"/>
+        </w:numPr>
+        <w:rPr>
+          <w:sz w:val="24"/>
+          <w:szCs w:val="24"/>
+        </w:rPr>
+      </w:pPr>
+      <w:r>
+        <w:rPr>
+          <w:sz w:val="24"/>
+          <w:szCs w:val="24"/>
+        </w:rPr>
+        <w:t>Employing</w:t>
+      </w:r>
+      <w:r>
+        <w:rPr>
+          <w:sz w:val="24"/>
+          <w:szCs w:val="24"/>
+        </w:rPr>
+        <w:t xml:space="preserve"> (Wrong: Employment)</w:t>
+      </w:r>
+    </w:p>
+    <w:p>
+      <w:pPr>
+        <w:pStyle w:val="ListParagraph"/>
+        <w:numPr>
+          <w:ilvl w:val="0"/>
+          <w:numId w:val="18"/>
+        </w:numPr>
+        <w:rPr>
+          <w:sz w:val="24"/>
+          <w:szCs w:val="24"/>
+        </w:rPr>
+      </w:pPr>
+      <w:r>
+        <w:rPr>
+          <w:sz w:val="24"/>
+          <w:szCs w:val="24"/>
+        </w:rPr>
+        <w:t>Hunters</w:t>
+      </w:r>
+      <w:r>
+        <w:rPr>
+          <w:sz w:val="24"/>
+          <w:szCs w:val="24"/>
+        </w:rPr>
+        <w:t xml:space="preserve"> (Wrong: Weapons)</w:t>
+      </w:r>
+    </w:p>
+    <w:p>
+      <w:pPr>
+        <w:pStyle w:val="ListParagraph"/>
+        <w:numPr>
+          <w:ilvl w:val="0"/>
+          <w:numId w:val="18"/>
+        </w:numPr>
+        <w:rPr>
+          <w:sz w:val="24"/>
+          <w:szCs w:val="24"/>
+        </w:rPr>
+      </w:pPr>
+      <w:r>
+        <w:rPr>
+          <w:sz w:val="24"/>
+          <w:szCs w:val="24"/>
+        </w:rPr>
         <w:lastRenderedPageBreak/>
-        <w:t>Parking</w:t>
-      </w:r>
-    </w:p>
-    <w:p>
-      <w:pPr>
-        <w:pStyle w:val="ListParagraph"/>
-        <w:numPr>
-          <w:ilvl w:val="0"/>
-          <w:numId w:val="18"/>
-        </w:numPr>
-        <w:rPr>
-          <w:sz w:val="24"/>
-          <w:szCs w:val="24"/>
-        </w:rPr>
-      </w:pPr>
-      <w:proofErr w:type="spellStart"/>
-      <w:r>
-        <w:rPr>
-          <w:sz w:val="24"/>
-          <w:szCs w:val="24"/>
-        </w:rPr>
-        <w:t>Claxby</w:t>
-      </w:r>
-      <w:proofErr w:type="spellEnd"/>
-    </w:p>
-    <w:p>
-      <w:pPr>
-        <w:pStyle w:val="ListParagraph"/>
-        <w:numPr>
-          <w:ilvl w:val="0"/>
-          <w:numId w:val="18"/>
-        </w:numPr>
-        <w:rPr>
-          <w:sz w:val="24"/>
-          <w:szCs w:val="24"/>
-        </w:rPr>
-      </w:pPr>
-      <w:r>
-        <w:rPr>
-          <w:sz w:val="24"/>
-          <w:szCs w:val="24"/>
-        </w:rPr>
-        <w:t>Late</w:t>
-      </w:r>
-    </w:p>
-    <w:p>
-      <w:pPr>
-        <w:pStyle w:val="ListParagraph"/>
-        <w:numPr>
-          <w:ilvl w:val="0"/>
-          <w:numId w:val="18"/>
-        </w:numPr>
-        <w:rPr>
-          <w:sz w:val="24"/>
-          <w:szCs w:val="24"/>
-        </w:rPr>
-      </w:pPr>
-      <w:r>
-        <w:rPr>
-          <w:sz w:val="24"/>
-          <w:szCs w:val="24"/>
-        </w:rPr>
-        <w:t>Evening</w:t>
-      </w:r>
-    </w:p>
-    <w:p>
-      <w:pPr>
-        <w:pStyle w:val="ListParagraph"/>
-        <w:numPr>
-          <w:ilvl w:val="0"/>
-          <w:numId w:val="18"/>
-        </w:numPr>
-        <w:rPr>
-          <w:sz w:val="24"/>
-          <w:szCs w:val="24"/>
-        </w:rPr>
-      </w:pPr>
-      <w:r>
-        <w:rPr>
-          <w:sz w:val="24"/>
-          <w:szCs w:val="24"/>
-        </w:rPr>
-        <w:t>Supermarket</w:t>
-      </w:r>
-    </w:p>
-    <w:p>
-      <w:pPr>
-        <w:pStyle w:val="ListParagraph"/>
-        <w:numPr>
-          <w:ilvl w:val="0"/>
-          <w:numId w:val="18"/>
-        </w:numPr>
-        <w:rPr>
-          <w:sz w:val="24"/>
-          <w:szCs w:val="24"/>
-        </w:rPr>
-      </w:pPr>
-      <w:r>
-        <w:rPr>
-          <w:sz w:val="24"/>
-          <w:szCs w:val="24"/>
-        </w:rPr>
-        <w:t>Pollution</w:t>
-      </w:r>
-    </w:p>
-    <w:p>
-      <w:pPr>
-        <w:pStyle w:val="ListParagraph"/>
-        <w:numPr>
-          <w:ilvl w:val="0"/>
-          <w:numId w:val="18"/>
-        </w:numPr>
-        <w:rPr>
-          <w:sz w:val="24"/>
-          <w:szCs w:val="24"/>
-        </w:rPr>
-      </w:pPr>
-      <w:r>
-        <w:rPr>
-          <w:sz w:val="24"/>
-          <w:szCs w:val="24"/>
-        </w:rPr>
-        <w:t>Storage</w:t>
-      </w:r>
-    </w:p>
-    <w:p>
-      <w:pPr>
-        <w:pStyle w:val="ListParagraph"/>
-        <w:numPr>
-          <w:ilvl w:val="0"/>
-          <w:numId w:val="18"/>
-        </w:numPr>
-        <w:rPr>
-          <w:sz w:val="24"/>
-          <w:szCs w:val="24"/>
-        </w:rPr>
-      </w:pPr>
-      <w:r>
-        <w:rPr>
-          <w:sz w:val="24"/>
-          <w:szCs w:val="24"/>
-        </w:rPr>
-        <w:t>C</w:t>
-      </w:r>
-    </w:p>
-    <w:p>
-      <w:pPr>
-        <w:pStyle w:val="ListParagraph"/>
-        <w:numPr>
-          <w:ilvl w:val="0"/>
-          <w:numId w:val="18"/>
-        </w:numPr>
-        <w:rPr>
-          <w:sz w:val="24"/>
-          <w:szCs w:val="24"/>
-        </w:rPr>
-      </w:pPr>
-      <w:r>
-        <w:rPr>
-          <w:sz w:val="24"/>
-          <w:szCs w:val="24"/>
-        </w:rPr>
-        <w:t>A</w:t>
-      </w:r>
-    </w:p>
-    <w:p>
-      <w:pPr>
-        <w:pStyle w:val="ListParagraph"/>
-        <w:numPr>
-          <w:ilvl w:val="0"/>
-          <w:numId w:val="18"/>
-        </w:numPr>
-        <w:rPr>
-          <w:sz w:val="24"/>
-          <w:szCs w:val="24"/>
-        </w:rPr>
-      </w:pPr>
-      <w:r>
-        <w:rPr>
-          <w:sz w:val="24"/>
-          <w:szCs w:val="24"/>
-        </w:rPr>
-        <w:t>A</w:t>
-      </w:r>
-    </w:p>
-    <w:p>
-      <w:pPr>
-        <w:pStyle w:val="ListParagraph"/>
-        <w:numPr>
-          <w:ilvl w:val="0"/>
-          <w:numId w:val="18"/>
-        </w:numPr>
-        <w:rPr>
-          <w:sz w:val="24"/>
-          <w:szCs w:val="24"/>
-        </w:rPr>
-      </w:pPr>
-      <w:r>
-        <w:rPr>
-          <w:sz w:val="24"/>
-          <w:szCs w:val="24"/>
-        </w:rPr>
-        <w:t>B</w:t>
-      </w:r>
-    </w:p>
-    <w:p>
-      <w:pPr>
-        <w:pStyle w:val="ListParagraph"/>
-        <w:numPr>
-          <w:ilvl w:val="0"/>
-          <w:numId w:val="18"/>
-        </w:numPr>
-        <w:rPr>
-          <w:sz w:val="24"/>
-          <w:szCs w:val="24"/>
-        </w:rPr>
-      </w:pPr>
-      <w:r>
-        <w:rPr>
-          <w:sz w:val="24"/>
-          <w:szCs w:val="24"/>
-        </w:rPr>
-        <w:t>E</w:t>
-      </w:r>
-    </w:p>
-    <w:p>
-      <w:pPr>
-        <w:pStyle w:val="ListParagraph"/>
-        <w:numPr>
-          <w:ilvl w:val="0"/>
-          <w:numId w:val="18"/>
-        </w:numPr>
-        <w:rPr>
-          <w:sz w:val="24"/>
-          <w:szCs w:val="24"/>
-        </w:rPr>
-      </w:pPr>
-      <w:r>
-        <w:rPr>
-          <w:sz w:val="24"/>
-          <w:szCs w:val="24"/>
-        </w:rPr>
-        <w:t>B</w:t>
-      </w:r>
-    </w:p>
-    <w:p>
-      <w:pPr>
-        <w:pStyle w:val="ListParagraph"/>
-        <w:numPr>
-          <w:ilvl w:val="0"/>
-          <w:numId w:val="18"/>
-        </w:numPr>
-        <w:rPr>
-          <w:sz w:val="24"/>
-          <w:szCs w:val="24"/>
-        </w:rPr>
-      </w:pPr>
-      <w:r>
-        <w:rPr>
-          <w:sz w:val="24"/>
-          <w:szCs w:val="24"/>
-        </w:rPr>
-        <w:t>G</w:t>
-      </w:r>
-    </w:p>
-    <w:p>
-      <w:pPr>
-        <w:pStyle w:val="ListParagraph"/>
-        <w:numPr>
-          <w:ilvl w:val="0"/>
-          <w:numId w:val="18"/>
-        </w:numPr>
-        <w:rPr>
-          <w:sz w:val="24"/>
-          <w:szCs w:val="24"/>
-        </w:rPr>
-      </w:pPr>
-      <w:r>
-        <w:rPr>
-          <w:sz w:val="24"/>
-          <w:szCs w:val="24"/>
-        </w:rPr>
-        <w:t>D</w:t>
-      </w:r>
-    </w:p>
-    <w:p>
-      <w:pPr>
-        <w:pStyle w:val="ListParagraph"/>
-        <w:numPr>
-          <w:ilvl w:val="0"/>
-          <w:numId w:val="18"/>
-        </w:numPr>
-        <w:rPr>
-          <w:sz w:val="24"/>
-          <w:szCs w:val="24"/>
-        </w:rPr>
-      </w:pPr>
-      <w:r>
-        <w:rPr>
-          <w:sz w:val="24"/>
-          <w:szCs w:val="24"/>
-        </w:rPr>
-        <w:t>A</w:t>
-      </w:r>
-    </w:p>
-    <w:p>
-      <w:pPr>
-        <w:pStyle w:val="ListParagraph"/>
-        <w:numPr>
-          <w:ilvl w:val="0"/>
-          <w:numId w:val="18"/>
-        </w:numPr>
-        <w:rPr>
-          <w:sz w:val="24"/>
-          <w:szCs w:val="24"/>
-        </w:rPr>
-      </w:pPr>
-      <w:r>
-        <w:rPr>
-          <w:sz w:val="24"/>
-          <w:szCs w:val="24"/>
-        </w:rPr>
-        <w:t>F</w:t>
-      </w:r>
-    </w:p>
-    <w:p>
-      <w:pPr>
-        <w:pStyle w:val="ListParagraph"/>
-        <w:numPr>
-          <w:ilvl w:val="0"/>
-          <w:numId w:val="18"/>
-        </w:numPr>
-        <w:rPr>
-          <w:sz w:val="24"/>
-          <w:szCs w:val="24"/>
-        </w:rPr>
-      </w:pPr>
-      <w:r>
-        <w:rPr>
-          <w:sz w:val="24"/>
-          <w:szCs w:val="24"/>
-        </w:rPr>
-        <w:t>A</w:t>
-      </w:r>
-    </w:p>
-    <w:p>
-      <w:pPr>
-        <w:pStyle w:val="ListParagraph"/>
-        <w:numPr>
-          <w:ilvl w:val="0"/>
-          <w:numId w:val="18"/>
-        </w:numPr>
-        <w:rPr>
-          <w:sz w:val="24"/>
-          <w:szCs w:val="24"/>
-        </w:rPr>
-      </w:pPr>
-      <w:r>
-        <w:rPr>
-          <w:sz w:val="24"/>
-          <w:szCs w:val="24"/>
-        </w:rPr>
-        <w:t>C</w:t>
-      </w:r>
-      <w:r>
-        <w:rPr>
-          <w:sz w:val="24"/>
-          <w:szCs w:val="24"/>
-        </w:rPr>
-        <w:t xml:space="preserve"> (Wrong: B)</w:t>
-      </w:r>
-    </w:p>
-    <w:p>
-      <w:pPr>
-        <w:pStyle w:val="ListParagraph"/>
-        <w:numPr>
-          <w:ilvl w:val="0"/>
-          <w:numId w:val="18"/>
-        </w:numPr>
-        <w:rPr>
-          <w:sz w:val="24"/>
-          <w:szCs w:val="24"/>
-        </w:rPr>
-      </w:pPr>
-      <w:r>
-        <w:rPr>
-          <w:sz w:val="24"/>
-          <w:szCs w:val="24"/>
-        </w:rPr>
-        <w:t>B</w:t>
-      </w:r>
-      <w:r>
-        <w:rPr>
-          <w:sz w:val="24"/>
-          <w:szCs w:val="24"/>
-        </w:rPr>
-        <w:t xml:space="preserve"> (Wrong: A)</w:t>
-      </w:r>
-    </w:p>
-    <w:p>
-      <w:pPr>
-        <w:pStyle w:val="ListParagraph"/>
-        <w:numPr>
-          <w:ilvl w:val="0"/>
-          <w:numId w:val="18"/>
-        </w:numPr>
-        <w:rPr>
-          <w:sz w:val="24"/>
-          <w:szCs w:val="24"/>
-        </w:rPr>
-      </w:pPr>
-      <w:r>
-        <w:rPr>
-          <w:sz w:val="24"/>
-          <w:szCs w:val="24"/>
-        </w:rPr>
-        <w:t>C</w:t>
-      </w:r>
-    </w:p>
-    <w:p>
-      <w:pPr>
-        <w:pStyle w:val="ListParagraph"/>
-        <w:numPr>
-          <w:ilvl w:val="0"/>
-          <w:numId w:val="18"/>
-        </w:numPr>
-        <w:rPr>
-          <w:sz w:val="24"/>
-          <w:szCs w:val="24"/>
-        </w:rPr>
-      </w:pPr>
-      <w:r>
-        <w:rPr>
-          <w:sz w:val="24"/>
-          <w:szCs w:val="24"/>
-        </w:rPr>
-        <w:t>B</w:t>
-      </w:r>
-    </w:p>
-    <w:p>
-      <w:pPr>
-        <w:pStyle w:val="ListParagraph"/>
-        <w:numPr>
-          <w:ilvl w:val="0"/>
-          <w:numId w:val="18"/>
-        </w:numPr>
-        <w:rPr>
-          <w:sz w:val="24"/>
-          <w:szCs w:val="24"/>
-        </w:rPr>
-      </w:pPr>
-      <w:r>
-        <w:rPr>
-          <w:sz w:val="24"/>
-          <w:szCs w:val="24"/>
-        </w:rPr>
-        <w:t>A</w:t>
-      </w:r>
-    </w:p>
-    <w:p>
-      <w:pPr>
-        <w:pStyle w:val="ListParagraph"/>
-        <w:numPr>
-          <w:ilvl w:val="0"/>
-          <w:numId w:val="18"/>
-        </w:numPr>
-        <w:rPr>
-          <w:sz w:val="24"/>
-          <w:szCs w:val="24"/>
-        </w:rPr>
-      </w:pPr>
-      <w:r>
-        <w:rPr>
-          <w:sz w:val="24"/>
-          <w:szCs w:val="24"/>
-        </w:rPr>
-        <w:t>B</w:t>
-      </w:r>
-    </w:p>
-    <w:p>
-      <w:pPr>
-        <w:pStyle w:val="ListParagraph"/>
-        <w:numPr>
-          <w:ilvl w:val="0"/>
-          <w:numId w:val="18"/>
-        </w:numPr>
-        <w:rPr>
-          <w:sz w:val="24"/>
-          <w:szCs w:val="24"/>
-        </w:rPr>
-      </w:pPr>
-      <w:r>
-        <w:rPr>
-          <w:sz w:val="24"/>
-          <w:szCs w:val="24"/>
-        </w:rPr>
-        <w:t>E</w:t>
-      </w:r>
-    </w:p>
-    <w:p>
-      <w:pPr>
-        <w:pStyle w:val="ListParagraph"/>
-        <w:numPr>
-          <w:ilvl w:val="0"/>
-          <w:numId w:val="18"/>
-        </w:numPr>
-        <w:rPr>
-          <w:sz w:val="24"/>
-          <w:szCs w:val="24"/>
-        </w:rPr>
-      </w:pPr>
-      <w:r>
-        <w:rPr>
-          <w:sz w:val="24"/>
-          <w:szCs w:val="24"/>
-        </w:rPr>
-        <w:t>A</w:t>
-      </w:r>
-    </w:p>
-    <w:p>
-      <w:pPr>
-        <w:pStyle w:val="ListParagraph"/>
-        <w:numPr>
-          <w:ilvl w:val="0"/>
-          <w:numId w:val="18"/>
-        </w:numPr>
-        <w:rPr>
-          <w:sz w:val="24"/>
-          <w:szCs w:val="24"/>
-        </w:rPr>
-      </w:pPr>
-      <w:r>
-        <w:rPr>
-          <w:sz w:val="24"/>
-          <w:szCs w:val="24"/>
-        </w:rPr>
-        <w:t>C</w:t>
-      </w:r>
-    </w:p>
-    <w:p>
-      <w:pPr>
-        <w:pStyle w:val="ListParagraph"/>
-        <w:numPr>
-          <w:ilvl w:val="0"/>
-          <w:numId w:val="18"/>
-        </w:numPr>
-        <w:rPr>
-          <w:sz w:val="24"/>
-          <w:szCs w:val="24"/>
-        </w:rPr>
-      </w:pPr>
-      <w:r>
-        <w:rPr>
-          <w:sz w:val="24"/>
-          <w:szCs w:val="24"/>
-        </w:rPr>
-        <w:t>Fences</w:t>
-      </w:r>
-    </w:p>
-    <w:p>
-      <w:pPr>
-        <w:pStyle w:val="ListParagraph"/>
-        <w:numPr>
-          <w:ilvl w:val="0"/>
-          <w:numId w:val="18"/>
-        </w:numPr>
-        <w:rPr>
-          <w:sz w:val="24"/>
-          <w:szCs w:val="24"/>
-        </w:rPr>
-      </w:pPr>
-      <w:r>
-        <w:rPr>
-          <w:sz w:val="24"/>
-          <w:szCs w:val="24"/>
-        </w:rPr>
-        <w:t>Family</w:t>
-      </w:r>
-    </w:p>
-    <w:p>
-      <w:pPr>
-        <w:pStyle w:val="ListParagraph"/>
-        <w:numPr>
-          <w:ilvl w:val="0"/>
-          <w:numId w:val="18"/>
-        </w:numPr>
-        <w:rPr>
-          <w:sz w:val="24"/>
-          <w:szCs w:val="24"/>
-        </w:rPr>
-      </w:pPr>
-      <w:r>
-        <w:rPr>
-          <w:sz w:val="24"/>
-          <w:szCs w:val="24"/>
-        </w:rPr>
-        <w:t>Helicopters</w:t>
-      </w:r>
-    </w:p>
-    <w:p>
-      <w:pPr>
-        <w:pStyle w:val="ListParagraph"/>
-        <w:numPr>
-          <w:ilvl w:val="0"/>
-          <w:numId w:val="18"/>
-        </w:numPr>
-        <w:rPr>
-          <w:sz w:val="24"/>
-          <w:szCs w:val="24"/>
-        </w:rPr>
-      </w:pPr>
-      <w:r>
-        <w:rPr>
-          <w:sz w:val="24"/>
-          <w:szCs w:val="24"/>
-        </w:rPr>
-        <w:t>Stress</w:t>
-      </w:r>
-    </w:p>
-    <w:p>
-      <w:pPr>
-        <w:pStyle w:val="ListParagraph"/>
-        <w:numPr>
-          <w:ilvl w:val="0"/>
-          <w:numId w:val="18"/>
-        </w:numPr>
-        <w:rPr>
-          <w:sz w:val="24"/>
-          <w:szCs w:val="24"/>
-        </w:rPr>
-      </w:pPr>
-      <w:r>
-        <w:rPr>
-          <w:sz w:val="24"/>
-          <w:szCs w:val="24"/>
-        </w:rPr>
-        <w:t>Sides</w:t>
-      </w:r>
-    </w:p>
-    <w:p>
-      <w:pPr>
-        <w:pStyle w:val="ListParagraph"/>
-        <w:numPr>
-          <w:ilvl w:val="0"/>
-          <w:numId w:val="18"/>
-        </w:numPr>
-        <w:rPr>
-          <w:sz w:val="24"/>
-          <w:szCs w:val="24"/>
-        </w:rPr>
-      </w:pPr>
-      <w:r>
-        <w:rPr>
-          <w:sz w:val="24"/>
-          <w:szCs w:val="24"/>
-        </w:rPr>
-        <w:t>Breathing</w:t>
-      </w:r>
-    </w:p>
-    <w:p>
-      <w:pPr>
-        <w:pStyle w:val="ListParagraph"/>
-        <w:numPr>
-          <w:ilvl w:val="0"/>
-          <w:numId w:val="18"/>
-        </w:numPr>
-        <w:rPr>
-          <w:sz w:val="24"/>
-          <w:szCs w:val="24"/>
-        </w:rPr>
-      </w:pPr>
-      <w:r>
-        <w:rPr>
-          <w:sz w:val="24"/>
-          <w:szCs w:val="24"/>
-        </w:rPr>
-        <w:t>Feet</w:t>
-      </w:r>
-    </w:p>
-    <w:p>
-      <w:pPr>
-        <w:pStyle w:val="ListParagraph"/>
-        <w:numPr>
-          <w:ilvl w:val="0"/>
-          <w:numId w:val="18"/>
-        </w:numPr>
-        <w:rPr>
-          <w:sz w:val="24"/>
-          <w:szCs w:val="24"/>
-        </w:rPr>
-      </w:pPr>
-      <w:r>
-        <w:rPr>
-          <w:sz w:val="24"/>
-          <w:szCs w:val="24"/>
-        </w:rPr>
-        <w:t>Employing</w:t>
-      </w:r>
-      <w:r>
-        <w:rPr>
-          <w:sz w:val="24"/>
-          <w:szCs w:val="24"/>
-        </w:rPr>
-        <w:t xml:space="preserve"> (Wrong: Employment)</w:t>
-      </w:r>
-    </w:p>
-    <w:p>
-      <w:pPr>
-        <w:pStyle w:val="ListParagraph"/>
-        <w:numPr>
-          <w:ilvl w:val="0"/>
-          <w:numId w:val="18"/>
-        </w:numPr>
-        <w:rPr>
-          <w:sz w:val="24"/>
-          <w:szCs w:val="24"/>
-        </w:rPr>
-      </w:pPr>
-      <w:r>
-        <w:rPr>
-          <w:sz w:val="24"/>
-          <w:szCs w:val="24"/>
-        </w:rPr>
-        <w:t>Hunters</w:t>
-      </w:r>
-      <w:r>
-        <w:rPr>
-          <w:sz w:val="24"/>
-          <w:szCs w:val="24"/>
-        </w:rPr>
-        <w:t xml:space="preserve"> (Wrong: Weapons)</w:t>
-      </w:r>
-    </w:p>
-    <w:p>
-      <w:pPr>
-        <w:pStyle w:val="ListParagraph"/>
-        <w:numPr>
-          <w:ilvl w:val="0"/>
-          <w:numId w:val="18"/>
-        </w:numPr>
-        <w:rPr>
-          <w:sz w:val="24"/>
-          <w:szCs w:val="24"/>
-        </w:rPr>
-      </w:pPr>
-      <w:r>
-        <w:rPr>
-          <w:sz w:val="24"/>
-          <w:szCs w:val="24"/>
-        </w:rPr>
         <w:t>Tourism</w:t>
       </w:r>
     </w:p>
@@ -17835,6 +17852,918 @@
         </w:rPr>
         <w:t>Band Score: 8</w:t>
       </w:r>
+    </w:p>
+    <w:p>
+      <w:pPr>
+        <w:pStyle w:val="Heading1"/>
+      </w:pPr>
+      <w:r>
+        <w:t xml:space="preserve">Practice Book 18 Test </w:t>
+      </w:r>
+      <w:r>
+        <w:t>2</w:t>
+      </w:r>
+    </w:p>
+    <w:p>
+      <w:pPr>
+        <w:pStyle w:val="Heading2"/>
+      </w:pPr>
+      <w:r>
+        <w:t>Listening</w:t>
+      </w:r>
+    </w:p>
+    <w:p>
+      <w:pPr>
+        <w:pStyle w:val="ListParagraph"/>
+        <w:numPr>
+          <w:ilvl w:val="0"/>
+          <w:numId w:val="20"/>
+        </w:numPr>
+        <w:rPr>
+          <w:sz w:val="24"/>
+          <w:szCs w:val="24"/>
+        </w:rPr>
+      </w:pPr>
+      <w:r>
+        <w:rPr>
+          <w:sz w:val="24"/>
+          <w:szCs w:val="24"/>
+        </w:rPr>
+        <w:t>Training</w:t>
+      </w:r>
+    </w:p>
+    <w:p>
+      <w:pPr>
+        <w:pStyle w:val="ListParagraph"/>
+        <w:numPr>
+          <w:ilvl w:val="0"/>
+          <w:numId w:val="20"/>
+        </w:numPr>
+        <w:rPr>
+          <w:sz w:val="24"/>
+          <w:szCs w:val="24"/>
+        </w:rPr>
+      </w:pPr>
+      <w:r>
+        <w:rPr>
+          <w:sz w:val="24"/>
+          <w:szCs w:val="24"/>
+        </w:rPr>
+        <w:t>Discounts</w:t>
+      </w:r>
+    </w:p>
+    <w:p>
+      <w:pPr>
+        <w:pStyle w:val="ListParagraph"/>
+        <w:numPr>
+          <w:ilvl w:val="0"/>
+          <w:numId w:val="20"/>
+        </w:numPr>
+        <w:rPr>
+          <w:sz w:val="24"/>
+          <w:szCs w:val="24"/>
+        </w:rPr>
+      </w:pPr>
+      <w:r>
+        <w:rPr>
+          <w:sz w:val="24"/>
+          <w:szCs w:val="24"/>
+        </w:rPr>
+        <w:t xml:space="preserve">Taxi </w:t>
+      </w:r>
+    </w:p>
+    <w:p>
+      <w:pPr>
+        <w:pStyle w:val="ListParagraph"/>
+        <w:numPr>
+          <w:ilvl w:val="0"/>
+          <w:numId w:val="20"/>
+        </w:numPr>
+        <w:rPr>
+          <w:sz w:val="24"/>
+          <w:szCs w:val="24"/>
+        </w:rPr>
+      </w:pPr>
+      <w:r>
+        <w:rPr>
+          <w:sz w:val="24"/>
+          <w:szCs w:val="24"/>
+        </w:rPr>
+        <w:t>Communication</w:t>
+      </w:r>
+      <w:r>
+        <w:rPr>
+          <w:sz w:val="24"/>
+          <w:szCs w:val="24"/>
+        </w:rPr>
+        <w:t xml:space="preserve"> (Wrong: Service)</w:t>
+      </w:r>
+    </w:p>
+    <w:p>
+      <w:pPr>
+        <w:pStyle w:val="ListParagraph"/>
+        <w:numPr>
+          <w:ilvl w:val="0"/>
+          <w:numId w:val="20"/>
+        </w:numPr>
+        <w:rPr>
+          <w:sz w:val="24"/>
+          <w:szCs w:val="24"/>
+        </w:rPr>
+      </w:pPr>
+      <w:r>
+        <w:rPr>
+          <w:sz w:val="24"/>
+          <w:szCs w:val="24"/>
+        </w:rPr>
+        <w:t>English</w:t>
+      </w:r>
+    </w:p>
+    <w:p>
+      <w:pPr>
+        <w:pStyle w:val="ListParagraph"/>
+        <w:numPr>
+          <w:ilvl w:val="0"/>
+          <w:numId w:val="20"/>
+        </w:numPr>
+        <w:rPr>
+          <w:sz w:val="24"/>
+          <w:szCs w:val="24"/>
+        </w:rPr>
+      </w:pPr>
+      <w:r>
+        <w:rPr>
+          <w:sz w:val="24"/>
+          <w:szCs w:val="24"/>
+        </w:rPr>
+        <w:t>Wivenhoe</w:t>
+      </w:r>
+    </w:p>
+    <w:p>
+      <w:pPr>
+        <w:pStyle w:val="ListParagraph"/>
+        <w:numPr>
+          <w:ilvl w:val="0"/>
+          <w:numId w:val="20"/>
+        </w:numPr>
+        <w:rPr>
+          <w:sz w:val="24"/>
+          <w:szCs w:val="24"/>
+        </w:rPr>
+      </w:pPr>
+      <w:r>
+        <w:rPr>
+          <w:sz w:val="24"/>
+          <w:szCs w:val="24"/>
+        </w:rPr>
+        <w:t>Equipment</w:t>
+      </w:r>
+    </w:p>
+    <w:p>
+      <w:pPr>
+        <w:pStyle w:val="ListParagraph"/>
+        <w:numPr>
+          <w:ilvl w:val="0"/>
+          <w:numId w:val="20"/>
+        </w:numPr>
+        <w:rPr>
+          <w:sz w:val="24"/>
+          <w:szCs w:val="24"/>
+        </w:rPr>
+      </w:pPr>
+      <w:r>
+        <w:rPr>
+          <w:sz w:val="24"/>
+          <w:szCs w:val="24"/>
+        </w:rPr>
+        <w:t>9.75</w:t>
+      </w:r>
+    </w:p>
+    <w:p>
+      <w:pPr>
+        <w:pStyle w:val="ListParagraph"/>
+        <w:numPr>
+          <w:ilvl w:val="0"/>
+          <w:numId w:val="20"/>
+        </w:numPr>
+        <w:rPr>
+          <w:sz w:val="24"/>
+          <w:szCs w:val="24"/>
+        </w:rPr>
+      </w:pPr>
+      <w:r>
+        <w:rPr>
+          <w:sz w:val="24"/>
+          <w:szCs w:val="24"/>
+        </w:rPr>
+        <w:t>Deliveries</w:t>
+      </w:r>
+    </w:p>
+    <w:p>
+      <w:pPr>
+        <w:pStyle w:val="ListParagraph"/>
+        <w:numPr>
+          <w:ilvl w:val="0"/>
+          <w:numId w:val="20"/>
+        </w:numPr>
+        <w:rPr>
+          <w:sz w:val="24"/>
+          <w:szCs w:val="24"/>
+        </w:rPr>
+      </w:pPr>
+      <w:r>
+        <w:rPr>
+          <w:sz w:val="24"/>
+          <w:szCs w:val="24"/>
+        </w:rPr>
+        <w:t>Sunday</w:t>
+      </w:r>
+    </w:p>
+    <w:p>
+      <w:pPr>
+        <w:pStyle w:val="ListParagraph"/>
+        <w:numPr>
+          <w:ilvl w:val="0"/>
+          <w:numId w:val="20"/>
+        </w:numPr>
+        <w:rPr>
+          <w:sz w:val="24"/>
+          <w:szCs w:val="24"/>
+        </w:rPr>
+      </w:pPr>
+      <w:r>
+        <w:rPr>
+          <w:sz w:val="24"/>
+          <w:szCs w:val="24"/>
+        </w:rPr>
+        <w:t>E</w:t>
+      </w:r>
+    </w:p>
+    <w:p>
+      <w:pPr>
+        <w:pStyle w:val="ListParagraph"/>
+        <w:numPr>
+          <w:ilvl w:val="0"/>
+          <w:numId w:val="20"/>
+        </w:numPr>
+        <w:rPr>
+          <w:sz w:val="24"/>
+          <w:szCs w:val="24"/>
+        </w:rPr>
+      </w:pPr>
+      <w:r>
+        <w:rPr>
+          <w:sz w:val="24"/>
+          <w:szCs w:val="24"/>
+        </w:rPr>
+        <w:t>B</w:t>
+      </w:r>
+    </w:p>
+    <w:p>
+      <w:pPr>
+        <w:pStyle w:val="ListParagraph"/>
+        <w:numPr>
+          <w:ilvl w:val="0"/>
+          <w:numId w:val="20"/>
+        </w:numPr>
+        <w:rPr>
+          <w:sz w:val="24"/>
+          <w:szCs w:val="24"/>
+        </w:rPr>
+      </w:pPr>
+      <w:r>
+        <w:rPr>
+          <w:sz w:val="24"/>
+          <w:szCs w:val="24"/>
+        </w:rPr>
+        <w:t>D</w:t>
+      </w:r>
+      <w:r>
+        <w:rPr>
+          <w:sz w:val="24"/>
+          <w:szCs w:val="24"/>
+        </w:rPr>
+        <w:t xml:space="preserve"> (Wrong: C)</w:t>
+      </w:r>
+    </w:p>
+    <w:p>
+      <w:pPr>
+        <w:pStyle w:val="ListParagraph"/>
+        <w:numPr>
+          <w:ilvl w:val="0"/>
+          <w:numId w:val="20"/>
+        </w:numPr>
+        <w:rPr>
+          <w:sz w:val="24"/>
+          <w:szCs w:val="24"/>
+        </w:rPr>
+      </w:pPr>
+      <w:r>
+        <w:rPr>
+          <w:sz w:val="24"/>
+          <w:szCs w:val="24"/>
+        </w:rPr>
+        <w:t>B</w:t>
+      </w:r>
+    </w:p>
+    <w:p>
+      <w:pPr>
+        <w:pStyle w:val="ListParagraph"/>
+        <w:numPr>
+          <w:ilvl w:val="0"/>
+          <w:numId w:val="20"/>
+        </w:numPr>
+        <w:rPr>
+          <w:sz w:val="24"/>
+          <w:szCs w:val="24"/>
+        </w:rPr>
+      </w:pPr>
+      <w:r>
+        <w:rPr>
+          <w:sz w:val="24"/>
+          <w:szCs w:val="24"/>
+        </w:rPr>
+        <w:t>G</w:t>
+      </w:r>
+    </w:p>
+    <w:p>
+      <w:pPr>
+        <w:pStyle w:val="ListParagraph"/>
+        <w:numPr>
+          <w:ilvl w:val="0"/>
+          <w:numId w:val="20"/>
+        </w:numPr>
+        <w:rPr>
+          <w:sz w:val="24"/>
+          <w:szCs w:val="24"/>
+        </w:rPr>
+      </w:pPr>
+      <w:r>
+        <w:rPr>
+          <w:sz w:val="24"/>
+          <w:szCs w:val="24"/>
+        </w:rPr>
+        <w:t>C</w:t>
+      </w:r>
+    </w:p>
+    <w:p>
+      <w:pPr>
+        <w:pStyle w:val="ListParagraph"/>
+        <w:numPr>
+          <w:ilvl w:val="0"/>
+          <w:numId w:val="20"/>
+        </w:numPr>
+        <w:rPr>
+          <w:sz w:val="24"/>
+          <w:szCs w:val="24"/>
+        </w:rPr>
+      </w:pPr>
+      <w:r>
+        <w:rPr>
+          <w:sz w:val="24"/>
+          <w:szCs w:val="24"/>
+        </w:rPr>
+        <w:t>D</w:t>
+      </w:r>
+    </w:p>
+    <w:p>
+      <w:pPr>
+        <w:pStyle w:val="ListParagraph"/>
+        <w:numPr>
+          <w:ilvl w:val="0"/>
+          <w:numId w:val="20"/>
+        </w:numPr>
+        <w:rPr>
+          <w:sz w:val="24"/>
+          <w:szCs w:val="24"/>
+        </w:rPr>
+      </w:pPr>
+      <w:r>
+        <w:rPr>
+          <w:sz w:val="24"/>
+          <w:szCs w:val="24"/>
+        </w:rPr>
+        <w:t>B</w:t>
+      </w:r>
+    </w:p>
+    <w:p>
+      <w:pPr>
+        <w:pStyle w:val="ListParagraph"/>
+        <w:numPr>
+          <w:ilvl w:val="0"/>
+          <w:numId w:val="20"/>
+        </w:numPr>
+        <w:rPr>
+          <w:sz w:val="24"/>
+          <w:szCs w:val="24"/>
+        </w:rPr>
+      </w:pPr>
+      <w:r>
+        <w:rPr>
+          <w:sz w:val="24"/>
+          <w:szCs w:val="24"/>
+        </w:rPr>
+        <w:t>H</w:t>
+      </w:r>
+    </w:p>
+    <w:p>
+      <w:pPr>
+        <w:pStyle w:val="ListParagraph"/>
+        <w:numPr>
+          <w:ilvl w:val="0"/>
+          <w:numId w:val="20"/>
+        </w:numPr>
+        <w:rPr>
+          <w:sz w:val="24"/>
+          <w:szCs w:val="24"/>
+        </w:rPr>
+      </w:pPr>
+      <w:r>
+        <w:rPr>
+          <w:sz w:val="24"/>
+          <w:szCs w:val="24"/>
+        </w:rPr>
+        <w:t>A</w:t>
+      </w:r>
+    </w:p>
+    <w:p>
+      <w:pPr>
+        <w:pStyle w:val="ListParagraph"/>
+        <w:numPr>
+          <w:ilvl w:val="0"/>
+          <w:numId w:val="20"/>
+        </w:numPr>
+        <w:rPr>
+          <w:sz w:val="24"/>
+          <w:szCs w:val="24"/>
+        </w:rPr>
+      </w:pPr>
+      <w:r>
+        <w:rPr>
+          <w:sz w:val="24"/>
+          <w:szCs w:val="24"/>
+        </w:rPr>
+        <w:t>C</w:t>
+      </w:r>
+    </w:p>
+    <w:p>
+      <w:pPr>
+        <w:pStyle w:val="ListParagraph"/>
+        <w:numPr>
+          <w:ilvl w:val="0"/>
+          <w:numId w:val="20"/>
+        </w:numPr>
+        <w:rPr>
+          <w:sz w:val="24"/>
+          <w:szCs w:val="24"/>
+        </w:rPr>
+      </w:pPr>
+      <w:r>
+        <w:rPr>
+          <w:sz w:val="24"/>
+          <w:szCs w:val="24"/>
+        </w:rPr>
+        <w:t>A</w:t>
+      </w:r>
+    </w:p>
+    <w:p>
+      <w:pPr>
+        <w:pStyle w:val="ListParagraph"/>
+        <w:numPr>
+          <w:ilvl w:val="0"/>
+          <w:numId w:val="20"/>
+        </w:numPr>
+        <w:rPr>
+          <w:sz w:val="24"/>
+          <w:szCs w:val="24"/>
+        </w:rPr>
+      </w:pPr>
+      <w:r>
+        <w:rPr>
+          <w:sz w:val="24"/>
+          <w:szCs w:val="24"/>
+        </w:rPr>
+        <w:t>B</w:t>
+      </w:r>
+    </w:p>
+    <w:p>
+      <w:pPr>
+        <w:pStyle w:val="ListParagraph"/>
+        <w:numPr>
+          <w:ilvl w:val="0"/>
+          <w:numId w:val="20"/>
+        </w:numPr>
+        <w:rPr>
+          <w:sz w:val="24"/>
+          <w:szCs w:val="24"/>
+        </w:rPr>
+      </w:pPr>
+      <w:r>
+        <w:rPr>
+          <w:sz w:val="24"/>
+          <w:szCs w:val="24"/>
+        </w:rPr>
+        <w:t>C</w:t>
+      </w:r>
+      <w:r>
+        <w:rPr>
+          <w:sz w:val="24"/>
+          <w:szCs w:val="24"/>
+        </w:rPr>
+        <w:t xml:space="preserve"> (Wrong: B)</w:t>
+      </w:r>
+    </w:p>
+    <w:p>
+      <w:pPr>
+        <w:pStyle w:val="ListParagraph"/>
+        <w:numPr>
+          <w:ilvl w:val="0"/>
+          <w:numId w:val="20"/>
+        </w:numPr>
+        <w:rPr>
+          <w:sz w:val="24"/>
+          <w:szCs w:val="24"/>
+        </w:rPr>
+      </w:pPr>
+      <w:r>
+        <w:rPr>
+          <w:sz w:val="24"/>
+          <w:szCs w:val="24"/>
+        </w:rPr>
+        <w:t>D</w:t>
+      </w:r>
+      <w:r>
+        <w:rPr>
+          <w:sz w:val="24"/>
+          <w:szCs w:val="24"/>
+        </w:rPr>
+        <w:t xml:space="preserve"> (Wrong: A)</w:t>
+      </w:r>
+    </w:p>
+    <w:p>
+      <w:pPr>
+        <w:pStyle w:val="ListParagraph"/>
+        <w:numPr>
+          <w:ilvl w:val="0"/>
+          <w:numId w:val="20"/>
+        </w:numPr>
+        <w:rPr>
+          <w:sz w:val="24"/>
+          <w:szCs w:val="24"/>
+        </w:rPr>
+      </w:pPr>
+      <w:r>
+        <w:rPr>
+          <w:sz w:val="24"/>
+          <w:szCs w:val="24"/>
+        </w:rPr>
+        <w:t>B</w:t>
+      </w:r>
+    </w:p>
+    <w:p>
+      <w:pPr>
+        <w:pStyle w:val="ListParagraph"/>
+        <w:numPr>
+          <w:ilvl w:val="0"/>
+          <w:numId w:val="20"/>
+        </w:numPr>
+        <w:rPr>
+          <w:sz w:val="24"/>
+          <w:szCs w:val="24"/>
+        </w:rPr>
+      </w:pPr>
+      <w:r>
+        <w:rPr>
+          <w:sz w:val="24"/>
+          <w:szCs w:val="24"/>
+        </w:rPr>
+        <w:t>B</w:t>
+      </w:r>
+      <w:r>
+        <w:rPr>
+          <w:sz w:val="24"/>
+          <w:szCs w:val="24"/>
+        </w:rPr>
+        <w:t xml:space="preserve"> (Wrong: D)</w:t>
+      </w:r>
+    </w:p>
+    <w:p>
+      <w:pPr>
+        <w:pStyle w:val="ListParagraph"/>
+        <w:numPr>
+          <w:ilvl w:val="0"/>
+          <w:numId w:val="20"/>
+        </w:numPr>
+        <w:rPr>
+          <w:sz w:val="24"/>
+          <w:szCs w:val="24"/>
+        </w:rPr>
+      </w:pPr>
+      <w:r>
+        <w:rPr>
+          <w:sz w:val="24"/>
+          <w:szCs w:val="24"/>
+        </w:rPr>
+        <w:t>A</w:t>
+      </w:r>
+    </w:p>
+    <w:p>
+      <w:pPr>
+        <w:pStyle w:val="ListParagraph"/>
+        <w:numPr>
+          <w:ilvl w:val="0"/>
+          <w:numId w:val="20"/>
+        </w:numPr>
+        <w:rPr>
+          <w:sz w:val="24"/>
+          <w:szCs w:val="24"/>
+        </w:rPr>
+      </w:pPr>
+      <w:r>
+        <w:rPr>
+          <w:sz w:val="24"/>
+          <w:szCs w:val="24"/>
+        </w:rPr>
+        <w:t>C</w:t>
+      </w:r>
+    </w:p>
+    <w:p>
+      <w:pPr>
+        <w:pStyle w:val="ListParagraph"/>
+        <w:numPr>
+          <w:ilvl w:val="0"/>
+          <w:numId w:val="20"/>
+        </w:numPr>
+        <w:rPr>
+          <w:sz w:val="24"/>
+          <w:szCs w:val="24"/>
+        </w:rPr>
+      </w:pPr>
+      <w:r>
+        <w:rPr>
+          <w:sz w:val="24"/>
+          <w:szCs w:val="24"/>
+        </w:rPr>
+        <w:t>F</w:t>
+      </w:r>
+    </w:p>
+    <w:p>
+      <w:pPr>
+        <w:pStyle w:val="ListParagraph"/>
+        <w:numPr>
+          <w:ilvl w:val="0"/>
+          <w:numId w:val="20"/>
+        </w:numPr>
+        <w:rPr>
+          <w:sz w:val="24"/>
+          <w:szCs w:val="24"/>
+        </w:rPr>
+      </w:pPr>
+      <w:r>
+        <w:rPr>
+          <w:sz w:val="24"/>
+          <w:szCs w:val="24"/>
+        </w:rPr>
+        <w:t>Convenient</w:t>
+      </w:r>
+    </w:p>
+    <w:p>
+      <w:pPr>
+        <w:pStyle w:val="ListParagraph"/>
+        <w:numPr>
+          <w:ilvl w:val="0"/>
+          <w:numId w:val="20"/>
+        </w:numPr>
+        <w:rPr>
+          <w:sz w:val="24"/>
+          <w:szCs w:val="24"/>
+        </w:rPr>
+      </w:pPr>
+      <w:r>
+        <w:rPr>
+          <w:sz w:val="24"/>
+          <w:szCs w:val="24"/>
+        </w:rPr>
+        <w:t>Suits</w:t>
+      </w:r>
+    </w:p>
+    <w:p>
+      <w:pPr>
+        <w:pStyle w:val="ListParagraph"/>
+        <w:numPr>
+          <w:ilvl w:val="0"/>
+          <w:numId w:val="20"/>
+        </w:numPr>
+        <w:rPr>
+          <w:sz w:val="24"/>
+          <w:szCs w:val="24"/>
+        </w:rPr>
+      </w:pPr>
+      <w:r>
+        <w:rPr>
+          <w:sz w:val="24"/>
+          <w:szCs w:val="24"/>
+        </w:rPr>
+        <w:t>Tailor</w:t>
+      </w:r>
+    </w:p>
+    <w:p>
+      <w:pPr>
+        <w:pStyle w:val="ListParagraph"/>
+        <w:numPr>
+          <w:ilvl w:val="0"/>
+          <w:numId w:val="20"/>
+        </w:numPr>
+        <w:rPr>
+          <w:sz w:val="24"/>
+          <w:szCs w:val="24"/>
+        </w:rPr>
+      </w:pPr>
+      <w:r>
+        <w:rPr>
+          <w:sz w:val="24"/>
+          <w:szCs w:val="24"/>
+        </w:rPr>
+        <w:lastRenderedPageBreak/>
+        <w:t>Profession</w:t>
+      </w:r>
+    </w:p>
+    <w:p>
+      <w:pPr>
+        <w:pStyle w:val="ListParagraph"/>
+        <w:numPr>
+          <w:ilvl w:val="0"/>
+          <w:numId w:val="20"/>
+        </w:numPr>
+        <w:rPr>
+          <w:sz w:val="24"/>
+          <w:szCs w:val="24"/>
+        </w:rPr>
+      </w:pPr>
+      <w:r>
+        <w:rPr>
+          <w:sz w:val="24"/>
+          <w:szCs w:val="24"/>
+        </w:rPr>
+        <w:t>Visible</w:t>
+      </w:r>
+    </w:p>
+    <w:p>
+      <w:pPr>
+        <w:pStyle w:val="ListParagraph"/>
+        <w:numPr>
+          <w:ilvl w:val="0"/>
+          <w:numId w:val="20"/>
+        </w:numPr>
+        <w:rPr>
+          <w:sz w:val="24"/>
+          <w:szCs w:val="24"/>
+        </w:rPr>
+      </w:pPr>
+      <w:r>
+        <w:rPr>
+          <w:sz w:val="24"/>
+          <w:szCs w:val="24"/>
+        </w:rPr>
+        <w:t>String</w:t>
+      </w:r>
+    </w:p>
+    <w:p>
+      <w:pPr>
+        <w:pStyle w:val="ListParagraph"/>
+        <w:numPr>
+          <w:ilvl w:val="0"/>
+          <w:numId w:val="20"/>
+        </w:numPr>
+        <w:rPr>
+          <w:sz w:val="24"/>
+          <w:szCs w:val="24"/>
+        </w:rPr>
+      </w:pPr>
+      <w:r>
+        <w:rPr>
+          <w:sz w:val="24"/>
+          <w:szCs w:val="24"/>
+        </w:rPr>
+        <w:t>Waist</w:t>
+      </w:r>
+    </w:p>
+    <w:p>
+      <w:pPr>
+        <w:pStyle w:val="ListParagraph"/>
+        <w:numPr>
+          <w:ilvl w:val="0"/>
+          <w:numId w:val="20"/>
+        </w:numPr>
+        <w:rPr>
+          <w:sz w:val="24"/>
+          <w:szCs w:val="24"/>
+        </w:rPr>
+      </w:pPr>
+      <w:r>
+        <w:rPr>
+          <w:sz w:val="24"/>
+          <w:szCs w:val="24"/>
+        </w:rPr>
+        <w:t>Perfume</w:t>
+      </w:r>
+    </w:p>
+    <w:p>
+      <w:pPr>
+        <w:pStyle w:val="ListParagraph"/>
+        <w:numPr>
+          <w:ilvl w:val="0"/>
+          <w:numId w:val="20"/>
+        </w:numPr>
+        <w:rPr>
+          <w:sz w:val="24"/>
+          <w:szCs w:val="24"/>
+        </w:rPr>
+      </w:pPr>
+      <w:r>
+        <w:rPr>
+          <w:sz w:val="24"/>
+          <w:szCs w:val="24"/>
+        </w:rPr>
+        <w:t>Image</w:t>
+      </w:r>
+    </w:p>
+    <w:p>
+      <w:pPr>
+        <w:pStyle w:val="ListParagraph"/>
+        <w:numPr>
+          <w:ilvl w:val="0"/>
+          <w:numId w:val="20"/>
+        </w:numPr>
+        <w:rPr>
+          <w:sz w:val="24"/>
+          <w:szCs w:val="24"/>
+        </w:rPr>
+      </w:pPr>
+      <w:r>
+        <w:rPr>
+          <w:sz w:val="24"/>
+          <w:szCs w:val="24"/>
+        </w:rPr>
+        <w:t>Handbag</w:t>
+      </w:r>
+    </w:p>
+    <w:p>
+      <w:pPr>
+        <w:rPr>
+          <w:b/>
+          <w:bCs/>
+          <w:sz w:val="24"/>
+          <w:szCs w:val="24"/>
+        </w:rPr>
+      </w:pPr>
+      <w:r>
+        <w:rPr>
+          <w:b/>
+          <w:bCs/>
+          <w:sz w:val="24"/>
+          <w:szCs w:val="24"/>
+        </w:rPr>
+        <w:t>Band Score:</w:t>
+      </w:r>
+      <w:r>
+        <w:rPr>
+          <w:b/>
+          <w:bCs/>
+          <w:sz w:val="24"/>
+          <w:szCs w:val="24"/>
+        </w:rPr>
+        <w:t xml:space="preserve"> 8</w:t>
+      </w:r>
+    </w:p>
+    <w:p>
+      <w:pPr>
+        <w:pStyle w:val="Heading1"/>
+      </w:pPr>
+      <w:r>
+        <w:t xml:space="preserve">Practice Book 18 Test </w:t>
+      </w:r>
+      <w:r>
+        <w:t>3</w:t>
+      </w:r>
+    </w:p>
+    <w:p>
+      <w:pPr>
+        <w:pStyle w:val="Heading2"/>
+      </w:pPr>
+      <w:r>
+        <w:t>Listening</w:t>
+      </w:r>
+    </w:p>
+    <w:p>
+      <w:pPr>
+        <w:rPr>
+          <w:b/>
+          <w:bCs/>
+          <w:sz w:val="24"/>
+          <w:szCs w:val="24"/>
+        </w:rPr>
+      </w:pPr>
     </w:p>
     <w:sectPr>
       <w:type w:val="continuous"/>
@@ -18203,9 +19132,9 @@
     </w:lvl>
   </w:abstractNum>
   <w:abstractNum w:abstractNumId="4" w15:restartNumberingAfterBreak="0">
-    <w:nsid w:val="0FDD4BB3"/>
+    <w:nsid w:val="0B311A8C"/>
     <w:multiLevelType w:val="hybridMultilevel"/>
-    <w:tmpl w:val="CCAA0C56"/>
+    <w:tmpl w:val="6428CEB6"/>
     <w:lvl w:ilvl="0" w:tplc="0409000F">
       <w:start w:val="1"/>
       <w:numFmt w:val="decimal"/>
@@ -18292,6 +19221,95 @@
     </w:lvl>
   </w:abstractNum>
   <w:abstractNum w:abstractNumId="5" w15:restartNumberingAfterBreak="0">
+    <w:nsid w:val="0FDD4BB3"/>
+    <w:multiLevelType w:val="hybridMultilevel"/>
+    <w:tmpl w:val="CCAA0C56"/>
+    <w:lvl w:ilvl="0" w:tplc="0409000F">
+      <w:start w:val="1"/>
+      <w:numFmt w:val="decimal"/>
+      <w:lvlText w:val="%1."/>
+      <w:lvlJc w:val="left"/>
+      <w:pPr>
+        <w:ind w:left="720" w:hanging="360"/>
+      </w:pPr>
+      <w:rPr>
+        <w:rFonts w:hint="default"/>
+      </w:rPr>
+    </w:lvl>
+    <w:lvl w:ilvl="1" w:tplc="04090019" w:tentative="1">
+      <w:start w:val="1"/>
+      <w:numFmt w:val="lowerLetter"/>
+      <w:lvlText w:val="%2."/>
+      <w:lvlJc w:val="left"/>
+      <w:pPr>
+        <w:ind w:left="1440" w:hanging="360"/>
+      </w:pPr>
+    </w:lvl>
+    <w:lvl w:ilvl="2" w:tplc="0409001B" w:tentative="1">
+      <w:start w:val="1"/>
+      <w:numFmt w:val="lowerRoman"/>
+      <w:lvlText w:val="%3."/>
+      <w:lvlJc w:val="right"/>
+      <w:pPr>
+        <w:ind w:left="2160" w:hanging="180"/>
+      </w:pPr>
+    </w:lvl>
+    <w:lvl w:ilvl="3" w:tplc="0409000F" w:tentative="1">
+      <w:start w:val="1"/>
+      <w:numFmt w:val="decimal"/>
+      <w:lvlText w:val="%4."/>
+      <w:lvlJc w:val="left"/>
+      <w:pPr>
+        <w:ind w:left="2880" w:hanging="360"/>
+      </w:pPr>
+    </w:lvl>
+    <w:lvl w:ilvl="4" w:tplc="04090019" w:tentative="1">
+      <w:start w:val="1"/>
+      <w:numFmt w:val="lowerLetter"/>
+      <w:lvlText w:val="%5."/>
+      <w:lvlJc w:val="left"/>
+      <w:pPr>
+        <w:ind w:left="3600" w:hanging="360"/>
+      </w:pPr>
+    </w:lvl>
+    <w:lvl w:ilvl="5" w:tplc="0409001B" w:tentative="1">
+      <w:start w:val="1"/>
+      <w:numFmt w:val="lowerRoman"/>
+      <w:lvlText w:val="%6."/>
+      <w:lvlJc w:val="right"/>
+      <w:pPr>
+        <w:ind w:left="4320" w:hanging="180"/>
+      </w:pPr>
+    </w:lvl>
+    <w:lvl w:ilvl="6" w:tplc="0409000F" w:tentative="1">
+      <w:start w:val="1"/>
+      <w:numFmt w:val="decimal"/>
+      <w:lvlText w:val="%7."/>
+      <w:lvlJc w:val="left"/>
+      <w:pPr>
+        <w:ind w:left="5040" w:hanging="360"/>
+      </w:pPr>
+    </w:lvl>
+    <w:lvl w:ilvl="7" w:tplc="04090019" w:tentative="1">
+      <w:start w:val="1"/>
+      <w:numFmt w:val="lowerLetter"/>
+      <w:lvlText w:val="%8."/>
+      <w:lvlJc w:val="left"/>
+      <w:pPr>
+        <w:ind w:left="5760" w:hanging="360"/>
+      </w:pPr>
+    </w:lvl>
+    <w:lvl w:ilvl="8" w:tplc="0409001B" w:tentative="1">
+      <w:start w:val="1"/>
+      <w:numFmt w:val="lowerRoman"/>
+      <w:lvlText w:val="%9."/>
+      <w:lvlJc w:val="right"/>
+      <w:pPr>
+        <w:ind w:left="6480" w:hanging="180"/>
+      </w:pPr>
+    </w:lvl>
+  </w:abstractNum>
+  <w:abstractNum w:abstractNumId="6" w15:restartNumberingAfterBreak="0">
     <w:nsid w:val="14A65348"/>
     <w:multiLevelType w:val="hybridMultilevel"/>
     <w:tmpl w:val="30FECB0C"/>
@@ -18380,7 +19398,7 @@
       </w:pPr>
     </w:lvl>
   </w:abstractNum>
-  <w:abstractNum w:abstractNumId="6" w15:restartNumberingAfterBreak="0">
+  <w:abstractNum w:abstractNumId="7" w15:restartNumberingAfterBreak="0">
     <w:nsid w:val="32F34AEA"/>
     <w:multiLevelType w:val="hybridMultilevel"/>
     <w:tmpl w:val="BD34045A"/>
@@ -18469,7 +19487,7 @@
       </w:pPr>
     </w:lvl>
   </w:abstractNum>
-  <w:abstractNum w:abstractNumId="7" w15:restartNumberingAfterBreak="0">
+  <w:abstractNum w:abstractNumId="8" w15:restartNumberingAfterBreak="0">
     <w:nsid w:val="345A1FA2"/>
     <w:multiLevelType w:val="hybridMultilevel"/>
     <w:tmpl w:val="942E32E0"/>
@@ -18555,7 +19573,7 @@
       </w:pPr>
     </w:lvl>
   </w:abstractNum>
-  <w:abstractNum w:abstractNumId="8" w15:restartNumberingAfterBreak="0">
+  <w:abstractNum w:abstractNumId="9" w15:restartNumberingAfterBreak="0">
     <w:nsid w:val="49CD7E4E"/>
     <w:multiLevelType w:val="hybridMultilevel"/>
     <w:tmpl w:val="515810AC"/>
@@ -18644,7 +19662,7 @@
       </w:pPr>
     </w:lvl>
   </w:abstractNum>
-  <w:abstractNum w:abstractNumId="9" w15:restartNumberingAfterBreak="0">
+  <w:abstractNum w:abstractNumId="10" w15:restartNumberingAfterBreak="0">
     <w:nsid w:val="4D4468E1"/>
     <w:multiLevelType w:val="hybridMultilevel"/>
     <w:tmpl w:val="B7387B0E"/>
@@ -18733,10 +19751,10 @@
       </w:pPr>
     </w:lvl>
   </w:abstractNum>
-  <w:abstractNum w:abstractNumId="10" w15:restartNumberingAfterBreak="0">
-    <w:nsid w:val="59B12281"/>
+  <w:abstractNum w:abstractNumId="11" w15:restartNumberingAfterBreak="0">
+    <w:nsid w:val="4EAA12F7"/>
     <w:multiLevelType w:val="hybridMultilevel"/>
-    <w:tmpl w:val="8D8CB9AA"/>
+    <w:tmpl w:val="E842D8A6"/>
     <w:lvl w:ilvl="0" w:tplc="0409000F">
       <w:start w:val="1"/>
       <w:numFmt w:val="decimal"/>
@@ -18822,10 +19840,10 @@
       </w:pPr>
     </w:lvl>
   </w:abstractNum>
-  <w:abstractNum w:abstractNumId="11" w15:restartNumberingAfterBreak="0">
-    <w:nsid w:val="5DE15116"/>
+  <w:abstractNum w:abstractNumId="12" w15:restartNumberingAfterBreak="0">
+    <w:nsid w:val="59B12281"/>
     <w:multiLevelType w:val="hybridMultilevel"/>
-    <w:tmpl w:val="BC14DEC4"/>
+    <w:tmpl w:val="8D8CB9AA"/>
     <w:lvl w:ilvl="0" w:tplc="0409000F">
       <w:start w:val="1"/>
       <w:numFmt w:val="decimal"/>
@@ -18911,10 +19929,10 @@
       </w:pPr>
     </w:lvl>
   </w:abstractNum>
-  <w:abstractNum w:abstractNumId="12" w15:restartNumberingAfterBreak="0">
-    <w:nsid w:val="61FD76F2"/>
+  <w:abstractNum w:abstractNumId="13" w15:restartNumberingAfterBreak="0">
+    <w:nsid w:val="5DE15116"/>
     <w:multiLevelType w:val="hybridMultilevel"/>
-    <w:tmpl w:val="D1C2A3F0"/>
+    <w:tmpl w:val="BC14DEC4"/>
     <w:lvl w:ilvl="0" w:tplc="0409000F">
       <w:start w:val="1"/>
       <w:numFmt w:val="decimal"/>
@@ -19000,10 +20018,10 @@
       </w:pPr>
     </w:lvl>
   </w:abstractNum>
-  <w:abstractNum w:abstractNumId="13" w15:restartNumberingAfterBreak="0">
-    <w:nsid w:val="6EE63989"/>
+  <w:abstractNum w:abstractNumId="14" w15:restartNumberingAfterBreak="0">
+    <w:nsid w:val="61FD76F2"/>
     <w:multiLevelType w:val="hybridMultilevel"/>
-    <w:tmpl w:val="F62C8318"/>
+    <w:tmpl w:val="D1C2A3F0"/>
     <w:lvl w:ilvl="0" w:tplc="0409000F">
       <w:start w:val="1"/>
       <w:numFmt w:val="decimal"/>
@@ -19089,10 +20107,10 @@
       </w:pPr>
     </w:lvl>
   </w:abstractNum>
-  <w:abstractNum w:abstractNumId="14" w15:restartNumberingAfterBreak="0">
-    <w:nsid w:val="70473022"/>
+  <w:abstractNum w:abstractNumId="15" w15:restartNumberingAfterBreak="0">
+    <w:nsid w:val="6EE63989"/>
     <w:multiLevelType w:val="hybridMultilevel"/>
-    <w:tmpl w:val="C54EFAA4"/>
+    <w:tmpl w:val="F62C8318"/>
     <w:lvl w:ilvl="0" w:tplc="0409000F">
       <w:start w:val="1"/>
       <w:numFmt w:val="decimal"/>
@@ -19178,10 +20196,10 @@
       </w:pPr>
     </w:lvl>
   </w:abstractNum>
-  <w:abstractNum w:abstractNumId="15" w15:restartNumberingAfterBreak="0">
-    <w:nsid w:val="74855A2B"/>
+  <w:abstractNum w:abstractNumId="16" w15:restartNumberingAfterBreak="0">
+    <w:nsid w:val="70473022"/>
     <w:multiLevelType w:val="hybridMultilevel"/>
-    <w:tmpl w:val="00C4D72C"/>
+    <w:tmpl w:val="C54EFAA4"/>
     <w:lvl w:ilvl="0" w:tplc="0409000F">
       <w:start w:val="1"/>
       <w:numFmt w:val="decimal"/>
@@ -19267,10 +20285,10 @@
       </w:pPr>
     </w:lvl>
   </w:abstractNum>
-  <w:abstractNum w:abstractNumId="16" w15:restartNumberingAfterBreak="0">
-    <w:nsid w:val="7BBC2C61"/>
+  <w:abstractNum w:abstractNumId="17" w15:restartNumberingAfterBreak="0">
+    <w:nsid w:val="74855A2B"/>
     <w:multiLevelType w:val="hybridMultilevel"/>
-    <w:tmpl w:val="9A10F9FA"/>
+    <w:tmpl w:val="00C4D72C"/>
     <w:lvl w:ilvl="0" w:tplc="0409000F">
       <w:start w:val="1"/>
       <w:numFmt w:val="decimal"/>
@@ -19356,10 +20374,10 @@
       </w:pPr>
     </w:lvl>
   </w:abstractNum>
-  <w:abstractNum w:abstractNumId="17" w15:restartNumberingAfterBreak="0">
-    <w:nsid w:val="7EA00946"/>
+  <w:abstractNum w:abstractNumId="18" w15:restartNumberingAfterBreak="0">
+    <w:nsid w:val="7BBC2C61"/>
     <w:multiLevelType w:val="hybridMultilevel"/>
-    <w:tmpl w:val="0D0AA9F8"/>
+    <w:tmpl w:val="9A10F9FA"/>
     <w:lvl w:ilvl="0" w:tplc="0409000F">
       <w:start w:val="1"/>
       <w:numFmt w:val="decimal"/>
@@ -19445,59 +20463,154 @@
       </w:pPr>
     </w:lvl>
   </w:abstractNum>
+  <w:abstractNum w:abstractNumId="19" w15:restartNumberingAfterBreak="0">
+    <w:nsid w:val="7EA00946"/>
+    <w:multiLevelType w:val="hybridMultilevel"/>
+    <w:tmpl w:val="0D0AA9F8"/>
+    <w:lvl w:ilvl="0" w:tplc="0409000F">
+      <w:start w:val="1"/>
+      <w:numFmt w:val="decimal"/>
+      <w:lvlText w:val="%1."/>
+      <w:lvlJc w:val="left"/>
+      <w:pPr>
+        <w:ind w:left="720" w:hanging="360"/>
+      </w:pPr>
+      <w:rPr>
+        <w:rFonts w:hint="default"/>
+      </w:rPr>
+    </w:lvl>
+    <w:lvl w:ilvl="1" w:tplc="04090019" w:tentative="1">
+      <w:start w:val="1"/>
+      <w:numFmt w:val="lowerLetter"/>
+      <w:lvlText w:val="%2."/>
+      <w:lvlJc w:val="left"/>
+      <w:pPr>
+        <w:ind w:left="1440" w:hanging="360"/>
+      </w:pPr>
+    </w:lvl>
+    <w:lvl w:ilvl="2" w:tplc="0409001B" w:tentative="1">
+      <w:start w:val="1"/>
+      <w:numFmt w:val="lowerRoman"/>
+      <w:lvlText w:val="%3."/>
+      <w:lvlJc w:val="right"/>
+      <w:pPr>
+        <w:ind w:left="2160" w:hanging="180"/>
+      </w:pPr>
+    </w:lvl>
+    <w:lvl w:ilvl="3" w:tplc="0409000F" w:tentative="1">
+      <w:start w:val="1"/>
+      <w:numFmt w:val="decimal"/>
+      <w:lvlText w:val="%4."/>
+      <w:lvlJc w:val="left"/>
+      <w:pPr>
+        <w:ind w:left="2880" w:hanging="360"/>
+      </w:pPr>
+    </w:lvl>
+    <w:lvl w:ilvl="4" w:tplc="04090019" w:tentative="1">
+      <w:start w:val="1"/>
+      <w:numFmt w:val="lowerLetter"/>
+      <w:lvlText w:val="%5."/>
+      <w:lvlJc w:val="left"/>
+      <w:pPr>
+        <w:ind w:left="3600" w:hanging="360"/>
+      </w:pPr>
+    </w:lvl>
+    <w:lvl w:ilvl="5" w:tplc="0409001B" w:tentative="1">
+      <w:start w:val="1"/>
+      <w:numFmt w:val="lowerRoman"/>
+      <w:lvlText w:val="%6."/>
+      <w:lvlJc w:val="right"/>
+      <w:pPr>
+        <w:ind w:left="4320" w:hanging="180"/>
+      </w:pPr>
+    </w:lvl>
+    <w:lvl w:ilvl="6" w:tplc="0409000F" w:tentative="1">
+      <w:start w:val="1"/>
+      <w:numFmt w:val="decimal"/>
+      <w:lvlText w:val="%7."/>
+      <w:lvlJc w:val="left"/>
+      <w:pPr>
+        <w:ind w:left="5040" w:hanging="360"/>
+      </w:pPr>
+    </w:lvl>
+    <w:lvl w:ilvl="7" w:tplc="04090019" w:tentative="1">
+      <w:start w:val="1"/>
+      <w:numFmt w:val="lowerLetter"/>
+      <w:lvlText w:val="%8."/>
+      <w:lvlJc w:val="left"/>
+      <w:pPr>
+        <w:ind w:left="5760" w:hanging="360"/>
+      </w:pPr>
+    </w:lvl>
+    <w:lvl w:ilvl="8" w:tplc="0409001B" w:tentative="1">
+      <w:start w:val="1"/>
+      <w:numFmt w:val="lowerRoman"/>
+      <w:lvlText w:val="%9."/>
+      <w:lvlJc w:val="right"/>
+      <w:pPr>
+        <w:ind w:left="6480" w:hanging="180"/>
+      </w:pPr>
+    </w:lvl>
+  </w:abstractNum>
   <w:num w:numId="1" w16cid:durableId="1902209054">
-    <w:abstractNumId w:val="17"/>
+    <w:abstractNumId w:val="19"/>
   </w:num>
   <w:num w:numId="2" w16cid:durableId="1117335086">
-    <w:abstractNumId w:val="11"/>
+    <w:abstractNumId w:val="13"/>
   </w:num>
   <w:num w:numId="3" w16cid:durableId="287779604">
     <w:abstractNumId w:val="3"/>
   </w:num>
   <w:num w:numId="4" w16cid:durableId="2106220008">
+    <w:abstractNumId w:val="14"/>
+  </w:num>
+  <w:num w:numId="5" w16cid:durableId="502625119">
     <w:abstractNumId w:val="12"/>
   </w:num>
-  <w:num w:numId="5" w16cid:durableId="502625119">
-    <w:abstractNumId w:val="10"/>
-  </w:num>
   <w:num w:numId="6" w16cid:durableId="240261020">
-    <w:abstractNumId w:val="6"/>
+    <w:abstractNumId w:val="7"/>
   </w:num>
   <w:num w:numId="7" w16cid:durableId="1261378538">
     <w:abstractNumId w:val="1"/>
   </w:num>
   <w:num w:numId="8" w16cid:durableId="1722634212">
-    <w:abstractNumId w:val="7"/>
+    <w:abstractNumId w:val="8"/>
   </w:num>
   <w:num w:numId="9" w16cid:durableId="1356662720">
-    <w:abstractNumId w:val="15"/>
+    <w:abstractNumId w:val="17"/>
   </w:num>
   <w:num w:numId="10" w16cid:durableId="1165439449">
     <w:abstractNumId w:val="2"/>
   </w:num>
   <w:num w:numId="11" w16cid:durableId="551621760">
-    <w:abstractNumId w:val="8"/>
+    <w:abstractNumId w:val="9"/>
   </w:num>
   <w:num w:numId="12" w16cid:durableId="248541371">
+    <w:abstractNumId w:val="6"/>
+  </w:num>
+  <w:num w:numId="13" w16cid:durableId="1207909989">
+    <w:abstractNumId w:val="15"/>
+  </w:num>
+  <w:num w:numId="14" w16cid:durableId="705956095">
+    <w:abstractNumId w:val="16"/>
+  </w:num>
+  <w:num w:numId="15" w16cid:durableId="976227971">
     <w:abstractNumId w:val="5"/>
   </w:num>
-  <w:num w:numId="13" w16cid:durableId="1207909989">
-    <w:abstractNumId w:val="13"/>
-  </w:num>
-  <w:num w:numId="14" w16cid:durableId="705956095">
-    <w:abstractNumId w:val="14"/>
-  </w:num>
-  <w:num w:numId="15" w16cid:durableId="976227971">
-    <w:abstractNumId w:val="4"/>
-  </w:num>
   <w:num w:numId="16" w16cid:durableId="1714620234">
-    <w:abstractNumId w:val="16"/>
+    <w:abstractNumId w:val="18"/>
   </w:num>
   <w:num w:numId="17" w16cid:durableId="1745447006">
     <w:abstractNumId w:val="0"/>
   </w:num>
   <w:num w:numId="18" w16cid:durableId="1292706159">
-    <w:abstractNumId w:val="9"/>
+    <w:abstractNumId w:val="10"/>
+  </w:num>
+  <w:num w:numId="19" w16cid:durableId="1349982619">
+    <w:abstractNumId w:val="11"/>
+  </w:num>
+  <w:num w:numId="20" w16cid:durableId="1693995047">
+    <w:abstractNumId w:val="4"/>
   </w:num>
 </w:numbering>
 </file>

</xml_diff>

<commit_message>
Book 18 Test 1 Reading
</commit_message>
<xml_diff>
--- a/IELTS Practices.docx
+++ b/IELTS Practices.docx
@@ -16959,11 +16959,853 @@
     </w:p>
     <w:p>
       <w:pPr>
-        <w:rPr>
-          <w:sz w:val="24"/>
-          <w:szCs w:val="24"/>
-        </w:rPr>
-      </w:pPr>
+        <w:pStyle w:val="ListParagraph"/>
+        <w:numPr>
+          <w:ilvl w:val="0"/>
+          <w:numId w:val="21"/>
+        </w:numPr>
+        <w:rPr>
+          <w:sz w:val="24"/>
+          <w:szCs w:val="24"/>
+        </w:rPr>
+      </w:pPr>
+      <w:r>
+        <w:rPr>
+          <w:sz w:val="24"/>
+          <w:szCs w:val="24"/>
+        </w:rPr>
+        <w:t>Lettuces</w:t>
+      </w:r>
+    </w:p>
+    <w:p>
+      <w:pPr>
+        <w:pStyle w:val="ListParagraph"/>
+        <w:numPr>
+          <w:ilvl w:val="0"/>
+          <w:numId w:val="21"/>
+        </w:numPr>
+        <w:rPr>
+          <w:sz w:val="24"/>
+          <w:szCs w:val="24"/>
+        </w:rPr>
+      </w:pPr>
+      <w:r>
+        <w:rPr>
+          <w:sz w:val="24"/>
+          <w:szCs w:val="24"/>
+        </w:rPr>
+        <w:t>1000 kg</w:t>
+      </w:r>
+    </w:p>
+    <w:p>
+      <w:pPr>
+        <w:pStyle w:val="ListParagraph"/>
+        <w:numPr>
+          <w:ilvl w:val="0"/>
+          <w:numId w:val="21"/>
+        </w:numPr>
+        <w:rPr>
+          <w:sz w:val="24"/>
+          <w:szCs w:val="24"/>
+        </w:rPr>
+      </w:pPr>
+      <w:r>
+        <w:rPr>
+          <w:sz w:val="24"/>
+          <w:szCs w:val="24"/>
+        </w:rPr>
+        <w:t>Consumption</w:t>
+      </w:r>
+    </w:p>
+    <w:p>
+      <w:pPr>
+        <w:pStyle w:val="ListParagraph"/>
+        <w:numPr>
+          <w:ilvl w:val="0"/>
+          <w:numId w:val="21"/>
+        </w:numPr>
+        <w:rPr>
+          <w:sz w:val="24"/>
+          <w:szCs w:val="24"/>
+        </w:rPr>
+      </w:pPr>
+      <w:r>
+        <w:rPr>
+          <w:sz w:val="24"/>
+          <w:szCs w:val="24"/>
+        </w:rPr>
+        <w:lastRenderedPageBreak/>
+        <w:t>Pesticides</w:t>
+      </w:r>
+    </w:p>
+    <w:p>
+      <w:pPr>
+        <w:pStyle w:val="ListParagraph"/>
+        <w:numPr>
+          <w:ilvl w:val="0"/>
+          <w:numId w:val="21"/>
+        </w:numPr>
+        <w:rPr>
+          <w:sz w:val="24"/>
+          <w:szCs w:val="24"/>
+        </w:rPr>
+      </w:pPr>
+      <w:r>
+        <w:rPr>
+          <w:sz w:val="24"/>
+          <w:szCs w:val="24"/>
+        </w:rPr>
+        <w:t>Journeys</w:t>
+      </w:r>
+    </w:p>
+    <w:p>
+      <w:pPr>
+        <w:pStyle w:val="ListParagraph"/>
+        <w:numPr>
+          <w:ilvl w:val="0"/>
+          <w:numId w:val="21"/>
+        </w:numPr>
+        <w:rPr>
+          <w:sz w:val="24"/>
+          <w:szCs w:val="24"/>
+        </w:rPr>
+      </w:pPr>
+      <w:r>
+        <w:rPr>
+          <w:sz w:val="24"/>
+          <w:szCs w:val="24"/>
+        </w:rPr>
+        <w:t>Producers</w:t>
+      </w:r>
+    </w:p>
+    <w:p>
+      <w:pPr>
+        <w:pStyle w:val="ListParagraph"/>
+        <w:numPr>
+          <w:ilvl w:val="0"/>
+          <w:numId w:val="21"/>
+        </w:numPr>
+        <w:rPr>
+          <w:sz w:val="24"/>
+          <w:szCs w:val="24"/>
+        </w:rPr>
+      </w:pPr>
+      <w:proofErr w:type="spellStart"/>
+      <w:r>
+        <w:rPr>
+          <w:sz w:val="24"/>
+          <w:szCs w:val="24"/>
+        </w:rPr>
+        <w:t>Flavour</w:t>
+      </w:r>
+      <w:proofErr w:type="spellEnd"/>
+    </w:p>
+    <w:p>
+      <w:pPr>
+        <w:pStyle w:val="ListParagraph"/>
+        <w:numPr>
+          <w:ilvl w:val="0"/>
+          <w:numId w:val="21"/>
+        </w:numPr>
+        <w:rPr>
+          <w:sz w:val="24"/>
+          <w:szCs w:val="24"/>
+        </w:rPr>
+      </w:pPr>
+      <w:r>
+        <w:rPr>
+          <w:sz w:val="24"/>
+          <w:szCs w:val="24"/>
+        </w:rPr>
+        <w:t>True</w:t>
+      </w:r>
+    </w:p>
+    <w:p>
+      <w:pPr>
+        <w:pStyle w:val="ListParagraph"/>
+        <w:numPr>
+          <w:ilvl w:val="0"/>
+          <w:numId w:val="21"/>
+        </w:numPr>
+        <w:rPr>
+          <w:sz w:val="24"/>
+          <w:szCs w:val="24"/>
+        </w:rPr>
+      </w:pPr>
+      <w:r>
+        <w:rPr>
+          <w:sz w:val="24"/>
+          <w:szCs w:val="24"/>
+        </w:rPr>
+        <w:t>Not given</w:t>
+      </w:r>
+    </w:p>
+    <w:p>
+      <w:pPr>
+        <w:pStyle w:val="ListParagraph"/>
+        <w:numPr>
+          <w:ilvl w:val="0"/>
+          <w:numId w:val="21"/>
+        </w:numPr>
+        <w:rPr>
+          <w:sz w:val="24"/>
+          <w:szCs w:val="24"/>
+        </w:rPr>
+      </w:pPr>
+      <w:r>
+        <w:rPr>
+          <w:sz w:val="24"/>
+          <w:szCs w:val="24"/>
+        </w:rPr>
+        <w:t>False</w:t>
+      </w:r>
+    </w:p>
+    <w:p>
+      <w:pPr>
+        <w:pStyle w:val="ListParagraph"/>
+        <w:numPr>
+          <w:ilvl w:val="0"/>
+          <w:numId w:val="21"/>
+        </w:numPr>
+        <w:rPr>
+          <w:sz w:val="24"/>
+          <w:szCs w:val="24"/>
+        </w:rPr>
+      </w:pPr>
+      <w:r>
+        <w:rPr>
+          <w:sz w:val="24"/>
+          <w:szCs w:val="24"/>
+        </w:rPr>
+        <w:t>True</w:t>
+      </w:r>
+    </w:p>
+    <w:p>
+      <w:pPr>
+        <w:pStyle w:val="ListParagraph"/>
+        <w:numPr>
+          <w:ilvl w:val="0"/>
+          <w:numId w:val="21"/>
+        </w:numPr>
+        <w:rPr>
+          <w:sz w:val="24"/>
+          <w:szCs w:val="24"/>
+        </w:rPr>
+      </w:pPr>
+      <w:r>
+        <w:rPr>
+          <w:sz w:val="24"/>
+          <w:szCs w:val="24"/>
+        </w:rPr>
+        <w:t>False</w:t>
+      </w:r>
+    </w:p>
+    <w:p>
+      <w:pPr>
+        <w:pStyle w:val="ListParagraph"/>
+        <w:numPr>
+          <w:ilvl w:val="0"/>
+          <w:numId w:val="21"/>
+        </w:numPr>
+        <w:rPr>
+          <w:sz w:val="24"/>
+          <w:szCs w:val="24"/>
+        </w:rPr>
+      </w:pPr>
+      <w:r>
+        <w:rPr>
+          <w:sz w:val="24"/>
+          <w:szCs w:val="24"/>
+        </w:rPr>
+        <w:t>Not given</w:t>
+      </w:r>
+    </w:p>
+    <w:p>
+      <w:pPr>
+        <w:pStyle w:val="ListParagraph"/>
+        <w:numPr>
+          <w:ilvl w:val="0"/>
+          <w:numId w:val="21"/>
+        </w:numPr>
+        <w:rPr>
+          <w:sz w:val="24"/>
+          <w:szCs w:val="24"/>
+        </w:rPr>
+      </w:pPr>
+      <w:r>
+        <w:rPr>
+          <w:sz w:val="24"/>
+          <w:szCs w:val="24"/>
+        </w:rPr>
+        <w:t xml:space="preserve">B </w:t>
+      </w:r>
+    </w:p>
+    <w:p>
+      <w:pPr>
+        <w:pStyle w:val="ListParagraph"/>
+        <w:numPr>
+          <w:ilvl w:val="0"/>
+          <w:numId w:val="21"/>
+        </w:numPr>
+        <w:rPr>
+          <w:sz w:val="24"/>
+          <w:szCs w:val="24"/>
+        </w:rPr>
+      </w:pPr>
+      <w:r>
+        <w:rPr>
+          <w:sz w:val="24"/>
+          <w:szCs w:val="24"/>
+        </w:rPr>
+        <w:t>A</w:t>
+      </w:r>
+    </w:p>
+    <w:p>
+      <w:pPr>
+        <w:pStyle w:val="ListParagraph"/>
+        <w:numPr>
+          <w:ilvl w:val="0"/>
+          <w:numId w:val="21"/>
+        </w:numPr>
+        <w:rPr>
+          <w:sz w:val="24"/>
+          <w:szCs w:val="24"/>
+        </w:rPr>
+      </w:pPr>
+      <w:r>
+        <w:rPr>
+          <w:sz w:val="24"/>
+          <w:szCs w:val="24"/>
+        </w:rPr>
+        <w:t>C</w:t>
+      </w:r>
+    </w:p>
+    <w:p>
+      <w:pPr>
+        <w:pStyle w:val="ListParagraph"/>
+        <w:numPr>
+          <w:ilvl w:val="0"/>
+          <w:numId w:val="21"/>
+        </w:numPr>
+        <w:rPr>
+          <w:sz w:val="24"/>
+          <w:szCs w:val="24"/>
+        </w:rPr>
+      </w:pPr>
+      <w:r>
+        <w:rPr>
+          <w:sz w:val="24"/>
+          <w:szCs w:val="24"/>
+        </w:rPr>
+        <w:t>E</w:t>
+      </w:r>
+    </w:p>
+    <w:p>
+      <w:pPr>
+        <w:pStyle w:val="ListParagraph"/>
+        <w:numPr>
+          <w:ilvl w:val="0"/>
+          <w:numId w:val="21"/>
+        </w:numPr>
+        <w:rPr>
+          <w:sz w:val="24"/>
+          <w:szCs w:val="24"/>
+        </w:rPr>
+      </w:pPr>
+      <w:r>
+        <w:rPr>
+          <w:sz w:val="24"/>
+          <w:szCs w:val="24"/>
+        </w:rPr>
+        <w:t>E</w:t>
+      </w:r>
+      <w:r>
+        <w:rPr>
+          <w:sz w:val="24"/>
+          <w:szCs w:val="24"/>
+        </w:rPr>
+        <w:t xml:space="preserve"> (Wrong: B)</w:t>
+      </w:r>
+    </w:p>
+    <w:p>
+      <w:pPr>
+        <w:pStyle w:val="ListParagraph"/>
+        <w:numPr>
+          <w:ilvl w:val="0"/>
+          <w:numId w:val="21"/>
+        </w:numPr>
+        <w:rPr>
+          <w:sz w:val="24"/>
+          <w:szCs w:val="24"/>
+        </w:rPr>
+      </w:pPr>
+      <w:r>
+        <w:rPr>
+          <w:sz w:val="24"/>
+          <w:szCs w:val="24"/>
+        </w:rPr>
+        <w:t>B</w:t>
+      </w:r>
+    </w:p>
+    <w:p>
+      <w:pPr>
+        <w:pStyle w:val="ListParagraph"/>
+        <w:numPr>
+          <w:ilvl w:val="0"/>
+          <w:numId w:val="21"/>
+        </w:numPr>
+        <w:rPr>
+          <w:sz w:val="24"/>
+          <w:szCs w:val="24"/>
+        </w:rPr>
+      </w:pPr>
+      <w:r>
+        <w:rPr>
+          <w:sz w:val="24"/>
+          <w:szCs w:val="24"/>
+        </w:rPr>
+        <w:t>C</w:t>
+      </w:r>
+    </w:p>
+    <w:p>
+      <w:pPr>
+        <w:pStyle w:val="ListParagraph"/>
+        <w:numPr>
+          <w:ilvl w:val="0"/>
+          <w:numId w:val="21"/>
+        </w:numPr>
+        <w:rPr>
+          <w:sz w:val="24"/>
+          <w:szCs w:val="24"/>
+        </w:rPr>
+      </w:pPr>
+      <w:r>
+        <w:rPr>
+          <w:sz w:val="24"/>
+          <w:szCs w:val="24"/>
+        </w:rPr>
+        <w:t>C</w:t>
+      </w:r>
+    </w:p>
+    <w:p>
+      <w:pPr>
+        <w:pStyle w:val="ListParagraph"/>
+        <w:numPr>
+          <w:ilvl w:val="0"/>
+          <w:numId w:val="21"/>
+        </w:numPr>
+        <w:rPr>
+          <w:sz w:val="24"/>
+          <w:szCs w:val="24"/>
+        </w:rPr>
+      </w:pPr>
+      <w:r>
+        <w:rPr>
+          <w:sz w:val="24"/>
+          <w:szCs w:val="24"/>
+        </w:rPr>
+        <w:t>Fire</w:t>
+      </w:r>
+    </w:p>
+    <w:p>
+      <w:pPr>
+        <w:pStyle w:val="ListParagraph"/>
+        <w:numPr>
+          <w:ilvl w:val="0"/>
+          <w:numId w:val="21"/>
+        </w:numPr>
+        <w:rPr>
+          <w:sz w:val="24"/>
+          <w:szCs w:val="24"/>
+        </w:rPr>
+      </w:pPr>
+      <w:r>
+        <w:rPr>
+          <w:sz w:val="24"/>
+          <w:szCs w:val="24"/>
+        </w:rPr>
+        <w:t>Nutrients</w:t>
+      </w:r>
+    </w:p>
+    <w:p>
+      <w:pPr>
+        <w:pStyle w:val="ListParagraph"/>
+        <w:numPr>
+          <w:ilvl w:val="0"/>
+          <w:numId w:val="21"/>
+        </w:numPr>
+        <w:rPr>
+          <w:sz w:val="24"/>
+          <w:szCs w:val="24"/>
+        </w:rPr>
+      </w:pPr>
+      <w:r>
+        <w:rPr>
+          <w:sz w:val="24"/>
+          <w:szCs w:val="24"/>
+        </w:rPr>
+        <w:t>Cavities</w:t>
+      </w:r>
+    </w:p>
+    <w:p>
+      <w:pPr>
+        <w:pStyle w:val="ListParagraph"/>
+        <w:numPr>
+          <w:ilvl w:val="0"/>
+          <w:numId w:val="21"/>
+        </w:numPr>
+        <w:rPr>
+          <w:sz w:val="24"/>
+          <w:szCs w:val="24"/>
+        </w:rPr>
+      </w:pPr>
+      <w:r>
+        <w:rPr>
+          <w:sz w:val="24"/>
+          <w:szCs w:val="24"/>
+        </w:rPr>
+        <w:t>Hawthorn</w:t>
+      </w:r>
+    </w:p>
+    <w:p>
+      <w:pPr>
+        <w:pStyle w:val="ListParagraph"/>
+        <w:numPr>
+          <w:ilvl w:val="0"/>
+          <w:numId w:val="21"/>
+        </w:numPr>
+        <w:rPr>
+          <w:sz w:val="24"/>
+          <w:szCs w:val="24"/>
+        </w:rPr>
+      </w:pPr>
+      <w:r>
+        <w:rPr>
+          <w:sz w:val="24"/>
+          <w:szCs w:val="24"/>
+        </w:rPr>
+        <w:t>Rare</w:t>
+      </w:r>
+    </w:p>
+    <w:p>
+      <w:pPr>
+        <w:pStyle w:val="ListParagraph"/>
+        <w:numPr>
+          <w:ilvl w:val="0"/>
+          <w:numId w:val="21"/>
+        </w:numPr>
+        <w:rPr>
+          <w:sz w:val="24"/>
+          <w:szCs w:val="24"/>
+        </w:rPr>
+      </w:pPr>
+      <w:r>
+        <w:rPr>
+          <w:sz w:val="24"/>
+          <w:szCs w:val="24"/>
+        </w:rPr>
+        <w:t xml:space="preserve">C </w:t>
+      </w:r>
+    </w:p>
+    <w:p>
+      <w:pPr>
+        <w:pStyle w:val="ListParagraph"/>
+        <w:numPr>
+          <w:ilvl w:val="0"/>
+          <w:numId w:val="21"/>
+        </w:numPr>
+        <w:rPr>
+          <w:sz w:val="24"/>
+          <w:szCs w:val="24"/>
+        </w:rPr>
+      </w:pPr>
+      <w:r>
+        <w:rPr>
+          <w:sz w:val="24"/>
+          <w:szCs w:val="24"/>
+        </w:rPr>
+        <w:t>F</w:t>
+      </w:r>
+    </w:p>
+    <w:p>
+      <w:pPr>
+        <w:pStyle w:val="ListParagraph"/>
+        <w:numPr>
+          <w:ilvl w:val="0"/>
+          <w:numId w:val="21"/>
+        </w:numPr>
+        <w:rPr>
+          <w:sz w:val="24"/>
+          <w:szCs w:val="24"/>
+        </w:rPr>
+      </w:pPr>
+      <w:r>
+        <w:rPr>
+          <w:sz w:val="24"/>
+          <w:szCs w:val="24"/>
+        </w:rPr>
+        <w:t>A</w:t>
+      </w:r>
+    </w:p>
+    <w:p>
+      <w:pPr>
+        <w:pStyle w:val="ListParagraph"/>
+        <w:numPr>
+          <w:ilvl w:val="0"/>
+          <w:numId w:val="21"/>
+        </w:numPr>
+        <w:rPr>
+          <w:sz w:val="24"/>
+          <w:szCs w:val="24"/>
+        </w:rPr>
+      </w:pPr>
+      <w:r>
+        <w:rPr>
+          <w:sz w:val="24"/>
+          <w:szCs w:val="24"/>
+        </w:rPr>
+        <w:t>E</w:t>
+      </w:r>
+    </w:p>
+    <w:p>
+      <w:pPr>
+        <w:pStyle w:val="ListParagraph"/>
+        <w:numPr>
+          <w:ilvl w:val="0"/>
+          <w:numId w:val="21"/>
+        </w:numPr>
+        <w:rPr>
+          <w:sz w:val="24"/>
+          <w:szCs w:val="24"/>
+        </w:rPr>
+      </w:pPr>
+      <w:r>
+        <w:rPr>
+          <w:sz w:val="24"/>
+          <w:szCs w:val="24"/>
+        </w:rPr>
+        <w:t>D</w:t>
+      </w:r>
+      <w:r>
+        <w:rPr>
+          <w:sz w:val="24"/>
+          <w:szCs w:val="24"/>
+        </w:rPr>
+        <w:t xml:space="preserve"> (Wrong: B)</w:t>
+      </w:r>
+    </w:p>
+    <w:p>
+      <w:pPr>
+        <w:pStyle w:val="ListParagraph"/>
+        <w:numPr>
+          <w:ilvl w:val="0"/>
+          <w:numId w:val="21"/>
+        </w:numPr>
+        <w:rPr>
+          <w:sz w:val="24"/>
+          <w:szCs w:val="24"/>
+        </w:rPr>
+      </w:pPr>
+      <w:r>
+        <w:rPr>
+          <w:sz w:val="24"/>
+          <w:szCs w:val="24"/>
+        </w:rPr>
+        <w:t>Sustainability</w:t>
+      </w:r>
+    </w:p>
+    <w:p>
+      <w:pPr>
+        <w:pStyle w:val="ListParagraph"/>
+        <w:numPr>
+          <w:ilvl w:val="0"/>
+          <w:numId w:val="21"/>
+        </w:numPr>
+        <w:rPr>
+          <w:sz w:val="24"/>
+          <w:szCs w:val="24"/>
+        </w:rPr>
+      </w:pPr>
+      <w:r>
+        <w:rPr>
+          <w:sz w:val="24"/>
+          <w:szCs w:val="24"/>
+        </w:rPr>
+        <w:t>Fuel</w:t>
+      </w:r>
+    </w:p>
+    <w:p>
+      <w:pPr>
+        <w:pStyle w:val="ListParagraph"/>
+        <w:numPr>
+          <w:ilvl w:val="0"/>
+          <w:numId w:val="21"/>
+        </w:numPr>
+        <w:rPr>
+          <w:sz w:val="24"/>
+          <w:szCs w:val="24"/>
+        </w:rPr>
+      </w:pPr>
+      <w:r>
+        <w:rPr>
+          <w:sz w:val="24"/>
+          <w:szCs w:val="24"/>
+        </w:rPr>
+        <w:t>Explosions</w:t>
+      </w:r>
+    </w:p>
+    <w:p>
+      <w:pPr>
+        <w:pStyle w:val="ListParagraph"/>
+        <w:numPr>
+          <w:ilvl w:val="0"/>
+          <w:numId w:val="21"/>
+        </w:numPr>
+        <w:rPr>
+          <w:sz w:val="24"/>
+          <w:szCs w:val="24"/>
+        </w:rPr>
+      </w:pPr>
+      <w:r>
+        <w:rPr>
+          <w:sz w:val="24"/>
+          <w:szCs w:val="24"/>
+        </w:rPr>
+        <w:t>Bankrupt</w:t>
+      </w:r>
+    </w:p>
+    <w:p>
+      <w:pPr>
+        <w:pStyle w:val="ListParagraph"/>
+        <w:numPr>
+          <w:ilvl w:val="0"/>
+          <w:numId w:val="21"/>
+        </w:numPr>
+        <w:rPr>
+          <w:sz w:val="24"/>
+          <w:szCs w:val="24"/>
+        </w:rPr>
+      </w:pPr>
+      <w:r>
+        <w:rPr>
+          <w:sz w:val="24"/>
+          <w:szCs w:val="24"/>
+        </w:rPr>
+        <w:t>C</w:t>
+      </w:r>
+    </w:p>
+    <w:p>
+      <w:pPr>
+        <w:pStyle w:val="ListParagraph"/>
+        <w:numPr>
+          <w:ilvl w:val="0"/>
+          <w:numId w:val="21"/>
+        </w:numPr>
+        <w:rPr>
+          <w:sz w:val="24"/>
+          <w:szCs w:val="24"/>
+        </w:rPr>
+      </w:pPr>
+      <w:r>
+        <w:rPr>
+          <w:sz w:val="24"/>
+          <w:szCs w:val="24"/>
+        </w:rPr>
+        <w:t>D</w:t>
+      </w:r>
+    </w:p>
+    <w:p>
+      <w:pPr>
+        <w:pStyle w:val="ListParagraph"/>
+        <w:numPr>
+          <w:ilvl w:val="0"/>
+          <w:numId w:val="21"/>
+        </w:numPr>
+        <w:rPr>
+          <w:sz w:val="24"/>
+          <w:szCs w:val="24"/>
+        </w:rPr>
+      </w:pPr>
+      <w:r>
+        <w:rPr>
+          <w:sz w:val="24"/>
+          <w:szCs w:val="24"/>
+        </w:rPr>
+        <w:t>A</w:t>
+      </w:r>
+      <w:r>
+        <w:rPr>
+          <w:sz w:val="24"/>
+          <w:szCs w:val="24"/>
+        </w:rPr>
+        <w:t xml:space="preserve"> (Wrong: B)</w:t>
+      </w:r>
+    </w:p>
+    <w:p>
+      <w:pPr>
+        <w:pStyle w:val="ListParagraph"/>
+        <w:numPr>
+          <w:ilvl w:val="0"/>
+          <w:numId w:val="21"/>
+        </w:numPr>
+        <w:rPr>
+          <w:sz w:val="24"/>
+          <w:szCs w:val="24"/>
+        </w:rPr>
+      </w:pPr>
+      <w:r>
+        <w:rPr>
+          <w:sz w:val="24"/>
+          <w:szCs w:val="24"/>
+        </w:rPr>
+        <w:t>D</w:t>
+      </w:r>
+    </w:p>
+    <w:p>
+      <w:pPr>
+        <w:pStyle w:val="ListParagraph"/>
+        <w:numPr>
+          <w:ilvl w:val="0"/>
+          <w:numId w:val="21"/>
+        </w:numPr>
+        <w:rPr>
+          <w:sz w:val="24"/>
+          <w:szCs w:val="24"/>
+        </w:rPr>
+      </w:pPr>
+      <w:r>
+        <w:rPr>
+          <w:sz w:val="24"/>
+          <w:szCs w:val="24"/>
+        </w:rPr>
+        <w:t>B</w:t>
+      </w:r>
+      <w:r>
+        <w:rPr>
+          <w:sz w:val="24"/>
+          <w:szCs w:val="24"/>
+        </w:rPr>
+        <w:t xml:space="preserve"> (Wrong: A)</w:t>
+      </w:r>
+    </w:p>
+    <w:p>
+      <w:pPr>
+        <w:rPr>
+          <w:b/>
+          <w:bCs/>
+          <w:sz w:val="24"/>
+          <w:szCs w:val="24"/>
+        </w:rPr>
+      </w:pPr>
+      <w:r>
+        <w:rPr>
+          <w:b/>
+          <w:bCs/>
+          <w:sz w:val="24"/>
+          <w:szCs w:val="24"/>
+        </w:rPr>
+        <w:t>Band Score: 8</w:t>
+      </w:r>
     </w:p>
     <w:p>
       <w:pPr>
@@ -19399,9 +20241,9 @@
     </w:lvl>
   </w:abstractNum>
   <w:abstractNum w:abstractNumId="7" w15:restartNumberingAfterBreak="0">
-    <w:nsid w:val="32F34AEA"/>
+    <w:nsid w:val="1E5E36BE"/>
     <w:multiLevelType w:val="hybridMultilevel"/>
-    <w:tmpl w:val="BD34045A"/>
+    <w:tmpl w:val="EA6AA71E"/>
     <w:lvl w:ilvl="0" w:tplc="0409000F">
       <w:start w:val="1"/>
       <w:numFmt w:val="decimal"/>
@@ -19488,95 +20330,9 @@
     </w:lvl>
   </w:abstractNum>
   <w:abstractNum w:abstractNumId="8" w15:restartNumberingAfterBreak="0">
-    <w:nsid w:val="345A1FA2"/>
+    <w:nsid w:val="32F34AEA"/>
     <w:multiLevelType w:val="hybridMultilevel"/>
-    <w:tmpl w:val="942E32E0"/>
-    <w:lvl w:ilvl="0" w:tplc="0409000F">
-      <w:start w:val="1"/>
-      <w:numFmt w:val="decimal"/>
-      <w:lvlText w:val="%1."/>
-      <w:lvlJc w:val="left"/>
-      <w:pPr>
-        <w:ind w:left="720" w:hanging="360"/>
-      </w:pPr>
-    </w:lvl>
-    <w:lvl w:ilvl="1" w:tplc="04090019" w:tentative="1">
-      <w:start w:val="1"/>
-      <w:numFmt w:val="lowerLetter"/>
-      <w:lvlText w:val="%2."/>
-      <w:lvlJc w:val="left"/>
-      <w:pPr>
-        <w:ind w:left="1440" w:hanging="360"/>
-      </w:pPr>
-    </w:lvl>
-    <w:lvl w:ilvl="2" w:tplc="0409001B" w:tentative="1">
-      <w:start w:val="1"/>
-      <w:numFmt w:val="lowerRoman"/>
-      <w:lvlText w:val="%3."/>
-      <w:lvlJc w:val="right"/>
-      <w:pPr>
-        <w:ind w:left="2160" w:hanging="180"/>
-      </w:pPr>
-    </w:lvl>
-    <w:lvl w:ilvl="3" w:tplc="0409000F" w:tentative="1">
-      <w:start w:val="1"/>
-      <w:numFmt w:val="decimal"/>
-      <w:lvlText w:val="%4."/>
-      <w:lvlJc w:val="left"/>
-      <w:pPr>
-        <w:ind w:left="2880" w:hanging="360"/>
-      </w:pPr>
-    </w:lvl>
-    <w:lvl w:ilvl="4" w:tplc="04090019" w:tentative="1">
-      <w:start w:val="1"/>
-      <w:numFmt w:val="lowerLetter"/>
-      <w:lvlText w:val="%5."/>
-      <w:lvlJc w:val="left"/>
-      <w:pPr>
-        <w:ind w:left="3600" w:hanging="360"/>
-      </w:pPr>
-    </w:lvl>
-    <w:lvl w:ilvl="5" w:tplc="0409001B" w:tentative="1">
-      <w:start w:val="1"/>
-      <w:numFmt w:val="lowerRoman"/>
-      <w:lvlText w:val="%6."/>
-      <w:lvlJc w:val="right"/>
-      <w:pPr>
-        <w:ind w:left="4320" w:hanging="180"/>
-      </w:pPr>
-    </w:lvl>
-    <w:lvl w:ilvl="6" w:tplc="0409000F" w:tentative="1">
-      <w:start w:val="1"/>
-      <w:numFmt w:val="decimal"/>
-      <w:lvlText w:val="%7."/>
-      <w:lvlJc w:val="left"/>
-      <w:pPr>
-        <w:ind w:left="5040" w:hanging="360"/>
-      </w:pPr>
-    </w:lvl>
-    <w:lvl w:ilvl="7" w:tplc="04090019" w:tentative="1">
-      <w:start w:val="1"/>
-      <w:numFmt w:val="lowerLetter"/>
-      <w:lvlText w:val="%8."/>
-      <w:lvlJc w:val="left"/>
-      <w:pPr>
-        <w:ind w:left="5760" w:hanging="360"/>
-      </w:pPr>
-    </w:lvl>
-    <w:lvl w:ilvl="8" w:tplc="0409001B" w:tentative="1">
-      <w:start w:val="1"/>
-      <w:numFmt w:val="lowerRoman"/>
-      <w:lvlText w:val="%9."/>
-      <w:lvlJc w:val="right"/>
-      <w:pPr>
-        <w:ind w:left="6480" w:hanging="180"/>
-      </w:pPr>
-    </w:lvl>
-  </w:abstractNum>
-  <w:abstractNum w:abstractNumId="9" w15:restartNumberingAfterBreak="0">
-    <w:nsid w:val="49CD7E4E"/>
-    <w:multiLevelType w:val="hybridMultilevel"/>
-    <w:tmpl w:val="515810AC"/>
+    <w:tmpl w:val="BD34045A"/>
     <w:lvl w:ilvl="0" w:tplc="0409000F">
       <w:start w:val="1"/>
       <w:numFmt w:val="decimal"/>
@@ -19662,10 +20418,96 @@
       </w:pPr>
     </w:lvl>
   </w:abstractNum>
+  <w:abstractNum w:abstractNumId="9" w15:restartNumberingAfterBreak="0">
+    <w:nsid w:val="345A1FA2"/>
+    <w:multiLevelType w:val="hybridMultilevel"/>
+    <w:tmpl w:val="942E32E0"/>
+    <w:lvl w:ilvl="0" w:tplc="0409000F">
+      <w:start w:val="1"/>
+      <w:numFmt w:val="decimal"/>
+      <w:lvlText w:val="%1."/>
+      <w:lvlJc w:val="left"/>
+      <w:pPr>
+        <w:ind w:left="720" w:hanging="360"/>
+      </w:pPr>
+    </w:lvl>
+    <w:lvl w:ilvl="1" w:tplc="04090019" w:tentative="1">
+      <w:start w:val="1"/>
+      <w:numFmt w:val="lowerLetter"/>
+      <w:lvlText w:val="%2."/>
+      <w:lvlJc w:val="left"/>
+      <w:pPr>
+        <w:ind w:left="1440" w:hanging="360"/>
+      </w:pPr>
+    </w:lvl>
+    <w:lvl w:ilvl="2" w:tplc="0409001B" w:tentative="1">
+      <w:start w:val="1"/>
+      <w:numFmt w:val="lowerRoman"/>
+      <w:lvlText w:val="%3."/>
+      <w:lvlJc w:val="right"/>
+      <w:pPr>
+        <w:ind w:left="2160" w:hanging="180"/>
+      </w:pPr>
+    </w:lvl>
+    <w:lvl w:ilvl="3" w:tplc="0409000F" w:tentative="1">
+      <w:start w:val="1"/>
+      <w:numFmt w:val="decimal"/>
+      <w:lvlText w:val="%4."/>
+      <w:lvlJc w:val="left"/>
+      <w:pPr>
+        <w:ind w:left="2880" w:hanging="360"/>
+      </w:pPr>
+    </w:lvl>
+    <w:lvl w:ilvl="4" w:tplc="04090019" w:tentative="1">
+      <w:start w:val="1"/>
+      <w:numFmt w:val="lowerLetter"/>
+      <w:lvlText w:val="%5."/>
+      <w:lvlJc w:val="left"/>
+      <w:pPr>
+        <w:ind w:left="3600" w:hanging="360"/>
+      </w:pPr>
+    </w:lvl>
+    <w:lvl w:ilvl="5" w:tplc="0409001B" w:tentative="1">
+      <w:start w:val="1"/>
+      <w:numFmt w:val="lowerRoman"/>
+      <w:lvlText w:val="%6."/>
+      <w:lvlJc w:val="right"/>
+      <w:pPr>
+        <w:ind w:left="4320" w:hanging="180"/>
+      </w:pPr>
+    </w:lvl>
+    <w:lvl w:ilvl="6" w:tplc="0409000F" w:tentative="1">
+      <w:start w:val="1"/>
+      <w:numFmt w:val="decimal"/>
+      <w:lvlText w:val="%7."/>
+      <w:lvlJc w:val="left"/>
+      <w:pPr>
+        <w:ind w:left="5040" w:hanging="360"/>
+      </w:pPr>
+    </w:lvl>
+    <w:lvl w:ilvl="7" w:tplc="04090019" w:tentative="1">
+      <w:start w:val="1"/>
+      <w:numFmt w:val="lowerLetter"/>
+      <w:lvlText w:val="%8."/>
+      <w:lvlJc w:val="left"/>
+      <w:pPr>
+        <w:ind w:left="5760" w:hanging="360"/>
+      </w:pPr>
+    </w:lvl>
+    <w:lvl w:ilvl="8" w:tplc="0409001B" w:tentative="1">
+      <w:start w:val="1"/>
+      <w:numFmt w:val="lowerRoman"/>
+      <w:lvlText w:val="%9."/>
+      <w:lvlJc w:val="right"/>
+      <w:pPr>
+        <w:ind w:left="6480" w:hanging="180"/>
+      </w:pPr>
+    </w:lvl>
+  </w:abstractNum>
   <w:abstractNum w:abstractNumId="10" w15:restartNumberingAfterBreak="0">
-    <w:nsid w:val="4D4468E1"/>
+    <w:nsid w:val="49CD7E4E"/>
     <w:multiLevelType w:val="hybridMultilevel"/>
-    <w:tmpl w:val="B7387B0E"/>
+    <w:tmpl w:val="515810AC"/>
     <w:lvl w:ilvl="0" w:tplc="0409000F">
       <w:start w:val="1"/>
       <w:numFmt w:val="decimal"/>
@@ -19752,9 +20594,9 @@
     </w:lvl>
   </w:abstractNum>
   <w:abstractNum w:abstractNumId="11" w15:restartNumberingAfterBreak="0">
-    <w:nsid w:val="4EAA12F7"/>
+    <w:nsid w:val="4D4468E1"/>
     <w:multiLevelType w:val="hybridMultilevel"/>
-    <w:tmpl w:val="E842D8A6"/>
+    <w:tmpl w:val="B7387B0E"/>
     <w:lvl w:ilvl="0" w:tplc="0409000F">
       <w:start w:val="1"/>
       <w:numFmt w:val="decimal"/>
@@ -19841,9 +20683,9 @@
     </w:lvl>
   </w:abstractNum>
   <w:abstractNum w:abstractNumId="12" w15:restartNumberingAfterBreak="0">
-    <w:nsid w:val="59B12281"/>
+    <w:nsid w:val="4EAA12F7"/>
     <w:multiLevelType w:val="hybridMultilevel"/>
-    <w:tmpl w:val="8D8CB9AA"/>
+    <w:tmpl w:val="E842D8A6"/>
     <w:lvl w:ilvl="0" w:tplc="0409000F">
       <w:start w:val="1"/>
       <w:numFmt w:val="decimal"/>
@@ -19930,9 +20772,9 @@
     </w:lvl>
   </w:abstractNum>
   <w:abstractNum w:abstractNumId="13" w15:restartNumberingAfterBreak="0">
-    <w:nsid w:val="5DE15116"/>
+    <w:nsid w:val="59B12281"/>
     <w:multiLevelType w:val="hybridMultilevel"/>
-    <w:tmpl w:val="BC14DEC4"/>
+    <w:tmpl w:val="8D8CB9AA"/>
     <w:lvl w:ilvl="0" w:tplc="0409000F">
       <w:start w:val="1"/>
       <w:numFmt w:val="decimal"/>
@@ -20019,9 +20861,9 @@
     </w:lvl>
   </w:abstractNum>
   <w:abstractNum w:abstractNumId="14" w15:restartNumberingAfterBreak="0">
-    <w:nsid w:val="61FD76F2"/>
+    <w:nsid w:val="5DE15116"/>
     <w:multiLevelType w:val="hybridMultilevel"/>
-    <w:tmpl w:val="D1C2A3F0"/>
+    <w:tmpl w:val="BC14DEC4"/>
     <w:lvl w:ilvl="0" w:tplc="0409000F">
       <w:start w:val="1"/>
       <w:numFmt w:val="decimal"/>
@@ -20108,9 +20950,9 @@
     </w:lvl>
   </w:abstractNum>
   <w:abstractNum w:abstractNumId="15" w15:restartNumberingAfterBreak="0">
-    <w:nsid w:val="6EE63989"/>
+    <w:nsid w:val="61FD76F2"/>
     <w:multiLevelType w:val="hybridMultilevel"/>
-    <w:tmpl w:val="F62C8318"/>
+    <w:tmpl w:val="D1C2A3F0"/>
     <w:lvl w:ilvl="0" w:tplc="0409000F">
       <w:start w:val="1"/>
       <w:numFmt w:val="decimal"/>
@@ -20197,9 +21039,9 @@
     </w:lvl>
   </w:abstractNum>
   <w:abstractNum w:abstractNumId="16" w15:restartNumberingAfterBreak="0">
-    <w:nsid w:val="70473022"/>
+    <w:nsid w:val="6EE63989"/>
     <w:multiLevelType w:val="hybridMultilevel"/>
-    <w:tmpl w:val="C54EFAA4"/>
+    <w:tmpl w:val="F62C8318"/>
     <w:lvl w:ilvl="0" w:tplc="0409000F">
       <w:start w:val="1"/>
       <w:numFmt w:val="decimal"/>
@@ -20286,9 +21128,9 @@
     </w:lvl>
   </w:abstractNum>
   <w:abstractNum w:abstractNumId="17" w15:restartNumberingAfterBreak="0">
-    <w:nsid w:val="74855A2B"/>
+    <w:nsid w:val="70473022"/>
     <w:multiLevelType w:val="hybridMultilevel"/>
-    <w:tmpl w:val="00C4D72C"/>
+    <w:tmpl w:val="C54EFAA4"/>
     <w:lvl w:ilvl="0" w:tplc="0409000F">
       <w:start w:val="1"/>
       <w:numFmt w:val="decimal"/>
@@ -20375,9 +21217,9 @@
     </w:lvl>
   </w:abstractNum>
   <w:abstractNum w:abstractNumId="18" w15:restartNumberingAfterBreak="0">
-    <w:nsid w:val="7BBC2C61"/>
+    <w:nsid w:val="74855A2B"/>
     <w:multiLevelType w:val="hybridMultilevel"/>
-    <w:tmpl w:val="9A10F9FA"/>
+    <w:tmpl w:val="00C4D72C"/>
     <w:lvl w:ilvl="0" w:tplc="0409000F">
       <w:start w:val="1"/>
       <w:numFmt w:val="decimal"/>
@@ -20464,9 +21306,9 @@
     </w:lvl>
   </w:abstractNum>
   <w:abstractNum w:abstractNumId="19" w15:restartNumberingAfterBreak="0">
-    <w:nsid w:val="7EA00946"/>
+    <w:nsid w:val="7BBC2C61"/>
     <w:multiLevelType w:val="hybridMultilevel"/>
-    <w:tmpl w:val="0D0AA9F8"/>
+    <w:tmpl w:val="9A10F9FA"/>
     <w:lvl w:ilvl="0" w:tplc="0409000F">
       <w:start w:val="1"/>
       <w:numFmt w:val="decimal"/>
@@ -20552,65 +21394,157 @@
       </w:pPr>
     </w:lvl>
   </w:abstractNum>
+  <w:abstractNum w:abstractNumId="20" w15:restartNumberingAfterBreak="0">
+    <w:nsid w:val="7EA00946"/>
+    <w:multiLevelType w:val="hybridMultilevel"/>
+    <w:tmpl w:val="0D0AA9F8"/>
+    <w:lvl w:ilvl="0" w:tplc="0409000F">
+      <w:start w:val="1"/>
+      <w:numFmt w:val="decimal"/>
+      <w:lvlText w:val="%1."/>
+      <w:lvlJc w:val="left"/>
+      <w:pPr>
+        <w:ind w:left="720" w:hanging="360"/>
+      </w:pPr>
+      <w:rPr>
+        <w:rFonts w:hint="default"/>
+      </w:rPr>
+    </w:lvl>
+    <w:lvl w:ilvl="1" w:tplc="04090019" w:tentative="1">
+      <w:start w:val="1"/>
+      <w:numFmt w:val="lowerLetter"/>
+      <w:lvlText w:val="%2."/>
+      <w:lvlJc w:val="left"/>
+      <w:pPr>
+        <w:ind w:left="1440" w:hanging="360"/>
+      </w:pPr>
+    </w:lvl>
+    <w:lvl w:ilvl="2" w:tplc="0409001B" w:tentative="1">
+      <w:start w:val="1"/>
+      <w:numFmt w:val="lowerRoman"/>
+      <w:lvlText w:val="%3."/>
+      <w:lvlJc w:val="right"/>
+      <w:pPr>
+        <w:ind w:left="2160" w:hanging="180"/>
+      </w:pPr>
+    </w:lvl>
+    <w:lvl w:ilvl="3" w:tplc="0409000F" w:tentative="1">
+      <w:start w:val="1"/>
+      <w:numFmt w:val="decimal"/>
+      <w:lvlText w:val="%4."/>
+      <w:lvlJc w:val="left"/>
+      <w:pPr>
+        <w:ind w:left="2880" w:hanging="360"/>
+      </w:pPr>
+    </w:lvl>
+    <w:lvl w:ilvl="4" w:tplc="04090019" w:tentative="1">
+      <w:start w:val="1"/>
+      <w:numFmt w:val="lowerLetter"/>
+      <w:lvlText w:val="%5."/>
+      <w:lvlJc w:val="left"/>
+      <w:pPr>
+        <w:ind w:left="3600" w:hanging="360"/>
+      </w:pPr>
+    </w:lvl>
+    <w:lvl w:ilvl="5" w:tplc="0409001B" w:tentative="1">
+      <w:start w:val="1"/>
+      <w:numFmt w:val="lowerRoman"/>
+      <w:lvlText w:val="%6."/>
+      <w:lvlJc w:val="right"/>
+      <w:pPr>
+        <w:ind w:left="4320" w:hanging="180"/>
+      </w:pPr>
+    </w:lvl>
+    <w:lvl w:ilvl="6" w:tplc="0409000F" w:tentative="1">
+      <w:start w:val="1"/>
+      <w:numFmt w:val="decimal"/>
+      <w:lvlText w:val="%7."/>
+      <w:lvlJc w:val="left"/>
+      <w:pPr>
+        <w:ind w:left="5040" w:hanging="360"/>
+      </w:pPr>
+    </w:lvl>
+    <w:lvl w:ilvl="7" w:tplc="04090019" w:tentative="1">
+      <w:start w:val="1"/>
+      <w:numFmt w:val="lowerLetter"/>
+      <w:lvlText w:val="%8."/>
+      <w:lvlJc w:val="left"/>
+      <w:pPr>
+        <w:ind w:left="5760" w:hanging="360"/>
+      </w:pPr>
+    </w:lvl>
+    <w:lvl w:ilvl="8" w:tplc="0409001B" w:tentative="1">
+      <w:start w:val="1"/>
+      <w:numFmt w:val="lowerRoman"/>
+      <w:lvlText w:val="%9."/>
+      <w:lvlJc w:val="right"/>
+      <w:pPr>
+        <w:ind w:left="6480" w:hanging="180"/>
+      </w:pPr>
+    </w:lvl>
+  </w:abstractNum>
   <w:num w:numId="1" w16cid:durableId="1902209054">
-    <w:abstractNumId w:val="19"/>
+    <w:abstractNumId w:val="20"/>
   </w:num>
   <w:num w:numId="2" w16cid:durableId="1117335086">
-    <w:abstractNumId w:val="13"/>
+    <w:abstractNumId w:val="14"/>
   </w:num>
   <w:num w:numId="3" w16cid:durableId="287779604">
     <w:abstractNumId w:val="3"/>
   </w:num>
   <w:num w:numId="4" w16cid:durableId="2106220008">
-    <w:abstractNumId w:val="14"/>
+    <w:abstractNumId w:val="15"/>
   </w:num>
   <w:num w:numId="5" w16cid:durableId="502625119">
-    <w:abstractNumId w:val="12"/>
+    <w:abstractNumId w:val="13"/>
   </w:num>
   <w:num w:numId="6" w16cid:durableId="240261020">
-    <w:abstractNumId w:val="7"/>
+    <w:abstractNumId w:val="8"/>
   </w:num>
   <w:num w:numId="7" w16cid:durableId="1261378538">
     <w:abstractNumId w:val="1"/>
   </w:num>
   <w:num w:numId="8" w16cid:durableId="1722634212">
-    <w:abstractNumId w:val="8"/>
+    <w:abstractNumId w:val="9"/>
   </w:num>
   <w:num w:numId="9" w16cid:durableId="1356662720">
-    <w:abstractNumId w:val="17"/>
+    <w:abstractNumId w:val="18"/>
   </w:num>
   <w:num w:numId="10" w16cid:durableId="1165439449">
     <w:abstractNumId w:val="2"/>
   </w:num>
   <w:num w:numId="11" w16cid:durableId="551621760">
-    <w:abstractNumId w:val="9"/>
+    <w:abstractNumId w:val="10"/>
   </w:num>
   <w:num w:numId="12" w16cid:durableId="248541371">
     <w:abstractNumId w:val="6"/>
   </w:num>
   <w:num w:numId="13" w16cid:durableId="1207909989">
-    <w:abstractNumId w:val="15"/>
+    <w:abstractNumId w:val="16"/>
   </w:num>
   <w:num w:numId="14" w16cid:durableId="705956095">
-    <w:abstractNumId w:val="16"/>
+    <w:abstractNumId w:val="17"/>
   </w:num>
   <w:num w:numId="15" w16cid:durableId="976227971">
     <w:abstractNumId w:val="5"/>
   </w:num>
   <w:num w:numId="16" w16cid:durableId="1714620234">
-    <w:abstractNumId w:val="18"/>
+    <w:abstractNumId w:val="19"/>
   </w:num>
   <w:num w:numId="17" w16cid:durableId="1745447006">
     <w:abstractNumId w:val="0"/>
   </w:num>
   <w:num w:numId="18" w16cid:durableId="1292706159">
-    <w:abstractNumId w:val="10"/>
+    <w:abstractNumId w:val="11"/>
   </w:num>
   <w:num w:numId="19" w16cid:durableId="1349982619">
-    <w:abstractNumId w:val="11"/>
+    <w:abstractNumId w:val="12"/>
   </w:num>
   <w:num w:numId="20" w16cid:durableId="1693995047">
     <w:abstractNumId w:val="4"/>
+  </w:num>
+  <w:num w:numId="21" w16cid:durableId="1956515950">
+    <w:abstractNumId w:val="7"/>
   </w:num>
 </w:numbering>
 </file>

</xml_diff>